<commit_message>
edit file EAP and edit + add activity in file docx
</commit_message>
<xml_diff>
--- a/doc/requirement/QuanLyTaiChinhSV_ver3_detail.docx
+++ b/doc/requirement/QuanLyTaiChinhSV_ver3_detail.docx
@@ -2,8 +2,8 @@
 <file path=word/document.xml><?xml version="1.0" encoding="utf-8"?>
 <w:document xmlns:wpc="http://schemas.microsoft.com/office/word/2010/wordprocessingCanvas" xmlns:cx="http://schemas.microsoft.com/office/drawing/2014/chartex" xmlns:mc="http://schemas.openxmlformats.org/markup-compatibility/2006" xmlns:o="urn:schemas-microsoft-com:office:office" xmlns:r="http://schemas.openxmlformats.org/officeDocument/2006/relationships" xmlns:m="http://schemas.openxmlformats.org/officeDocument/2006/math" xmlns:v="urn:schemas-microsoft-com:vml" xmlns:wp14="http://schemas.microsoft.com/office/word/2010/wordprocessingDrawing" xmlns:wp="http://schemas.openxmlformats.org/drawingml/2006/wordprocessingDrawing" xmlns:w10="urn:schemas-microsoft-com:office:word" xmlns:w="http://schemas.openxmlformats.org/wordprocessingml/2006/main" xmlns:w14="http://schemas.microsoft.com/office/word/2010/wordml" xmlns:w15="http://schemas.microsoft.com/office/word/2012/wordml" xmlns:w16se="http://schemas.microsoft.com/office/word/2015/wordml/symex" xmlns:wpg="http://schemas.microsoft.com/office/word/2010/wordprocessingGroup" xmlns:wpi="http://schemas.microsoft.com/office/word/2010/wordprocessingInk" xmlns:wne="http://schemas.microsoft.com/office/word/2006/wordml" xmlns:wps="http://schemas.microsoft.com/office/word/2010/wordprocessingShape" mc:Ignorable="w14 w15 w16se wp14">
   <w:body>
-    <w:bookmarkStart w:id="0" w:name="_Toc169424238" w:displacedByCustomXml="next"/>
-    <w:bookmarkStart w:id="1" w:name="_Toc398987979" w:displacedByCustomXml="next"/>
+    <w:bookmarkStart w:id="0" w:name="_Toc398987979" w:displacedByCustomXml="next"/>
+    <w:bookmarkStart w:id="1" w:name="_Toc169424238" w:displacedByCustomXml="next"/>
     <w:bookmarkStart w:id="2" w:name="_Toc169424237" w:displacedByCustomXml="next"/>
     <w:sdt>
       <w:sdtPr>
@@ -4130,784 +4130,12 @@
         <w:t>DangNhap</w:t>
       </w:r>
     </w:p>
-    <w:tbl>
-      <w:tblPr>
-        <w:tblStyle w:val="TableGrid"/>
-        <w:tblW w:w="9355" w:type="dxa"/>
-        <w:tblLook w:val="04A0" w:firstRow="1" w:lastRow="0" w:firstColumn="1" w:lastColumn="0" w:noHBand="0" w:noVBand="1"/>
-      </w:tblPr>
-      <w:tblGrid>
-        <w:gridCol w:w="1705"/>
-        <w:gridCol w:w="3825"/>
-        <w:gridCol w:w="3825"/>
-      </w:tblGrid>
-      <w:tr>
-        <w:tc>
-          <w:tcPr>
-            <w:tcW w:w="1705" w:type="dxa"/>
-            <w:tcBorders>
-              <w:top w:val="single" w:sz="4" w:space="0" w:color="000000" w:themeColor="text1"/>
-              <w:left w:val="single" w:sz="4" w:space="0" w:color="000000" w:themeColor="text1"/>
-              <w:bottom w:val="single" w:sz="4" w:space="0" w:color="000000" w:themeColor="text1"/>
-              <w:right w:val="single" w:sz="4" w:space="0" w:color="000000" w:themeColor="text1"/>
-            </w:tcBorders>
-            <w:hideMark/>
-          </w:tcPr>
-          <w:p>
-            <w:pPr>
-              <w:spacing w:line="240" w:lineRule="auto"/>
-              <w:ind w:left="405" w:firstLine="0"/>
-              <w:rPr>
-                <w:b/>
-                <w:szCs w:val="26"/>
-              </w:rPr>
-            </w:pPr>
-            <w:r>
-              <w:rPr>
-                <w:b/>
-                <w:szCs w:val="26"/>
-              </w:rPr>
-              <w:t>Use case</w:t>
-            </w:r>
-          </w:p>
-        </w:tc>
-        <w:tc>
-          <w:tcPr>
-            <w:tcW w:w="7650" w:type="dxa"/>
-            <w:gridSpan w:val="2"/>
-            <w:tcBorders>
-              <w:top w:val="single" w:sz="4" w:space="0" w:color="000000" w:themeColor="text1"/>
-              <w:left w:val="single" w:sz="4" w:space="0" w:color="000000" w:themeColor="text1"/>
-              <w:bottom w:val="single" w:sz="4" w:space="0" w:color="000000" w:themeColor="text1"/>
-              <w:right w:val="single" w:sz="4" w:space="0" w:color="000000" w:themeColor="text1"/>
-            </w:tcBorders>
-            <w:hideMark/>
-          </w:tcPr>
-          <w:p>
-            <w:pPr>
-              <w:spacing w:line="240" w:lineRule="auto"/>
-              <w:ind w:left="405" w:firstLine="0"/>
-              <w:rPr>
-                <w:szCs w:val="26"/>
-              </w:rPr>
-            </w:pPr>
-            <w:r>
-              <w:rPr>
-                <w:szCs w:val="26"/>
-              </w:rPr>
-              <w:t>UC01_DangNhap</w:t>
-            </w:r>
-          </w:p>
-        </w:tc>
-      </w:tr>
-      <w:tr>
-        <w:tc>
-          <w:tcPr>
-            <w:tcW w:w="1705" w:type="dxa"/>
-            <w:tcBorders>
-              <w:top w:val="single" w:sz="4" w:space="0" w:color="000000" w:themeColor="text1"/>
-              <w:left w:val="single" w:sz="4" w:space="0" w:color="000000" w:themeColor="text1"/>
-              <w:bottom w:val="single" w:sz="4" w:space="0" w:color="000000" w:themeColor="text1"/>
-              <w:right w:val="single" w:sz="4" w:space="0" w:color="000000" w:themeColor="text1"/>
-            </w:tcBorders>
-            <w:hideMark/>
-          </w:tcPr>
-          <w:p>
-            <w:pPr>
-              <w:spacing w:line="240" w:lineRule="auto"/>
-              <w:ind w:left="405" w:firstLine="0"/>
-              <w:rPr>
-                <w:b/>
-                <w:szCs w:val="26"/>
-              </w:rPr>
-            </w:pPr>
-            <w:r>
-              <w:rPr>
-                <w:b/>
-                <w:szCs w:val="26"/>
-              </w:rPr>
-              <w:t>Mục đích</w:t>
-            </w:r>
-          </w:p>
-        </w:tc>
-        <w:tc>
-          <w:tcPr>
-            <w:tcW w:w="7650" w:type="dxa"/>
-            <w:gridSpan w:val="2"/>
-            <w:tcBorders>
-              <w:top w:val="single" w:sz="4" w:space="0" w:color="000000" w:themeColor="text1"/>
-              <w:left w:val="single" w:sz="4" w:space="0" w:color="000000" w:themeColor="text1"/>
-              <w:bottom w:val="single" w:sz="4" w:space="0" w:color="000000" w:themeColor="text1"/>
-              <w:right w:val="single" w:sz="4" w:space="0" w:color="000000" w:themeColor="text1"/>
-            </w:tcBorders>
-          </w:tcPr>
-          <w:p>
-            <w:pPr>
-              <w:spacing w:line="240" w:lineRule="auto"/>
-              <w:ind w:left="405" w:firstLine="0"/>
-              <w:rPr>
-                <w:szCs w:val="26"/>
-              </w:rPr>
-            </w:pPr>
-            <w:r>
-              <w:rPr>
-                <w:szCs w:val="26"/>
-              </w:rPr>
-              <w:t xml:space="preserve">Xác thực thông tin người dùng và điều hướng truy cập vào đúng tài khoản. </w:t>
-            </w:r>
-          </w:p>
-        </w:tc>
-      </w:tr>
-      <w:tr>
-        <w:tc>
-          <w:tcPr>
-            <w:tcW w:w="1705" w:type="dxa"/>
-            <w:tcBorders>
-              <w:top w:val="single" w:sz="4" w:space="0" w:color="000000" w:themeColor="text1"/>
-              <w:left w:val="single" w:sz="4" w:space="0" w:color="000000" w:themeColor="text1"/>
-              <w:bottom w:val="single" w:sz="4" w:space="0" w:color="000000" w:themeColor="text1"/>
-              <w:right w:val="single" w:sz="4" w:space="0" w:color="000000" w:themeColor="text1"/>
-            </w:tcBorders>
-            <w:hideMark/>
-          </w:tcPr>
-          <w:p>
-            <w:pPr>
-              <w:spacing w:line="240" w:lineRule="auto"/>
-              <w:ind w:left="405" w:firstLine="0"/>
-              <w:rPr>
-                <w:b/>
-                <w:szCs w:val="26"/>
-              </w:rPr>
-            </w:pPr>
-            <w:r>
-              <w:rPr>
-                <w:b/>
-                <w:szCs w:val="26"/>
-              </w:rPr>
-              <w:t>Mô tả</w:t>
-            </w:r>
-          </w:p>
-        </w:tc>
-        <w:tc>
-          <w:tcPr>
-            <w:tcW w:w="7650" w:type="dxa"/>
-            <w:gridSpan w:val="2"/>
-            <w:tcBorders>
-              <w:top w:val="single" w:sz="4" w:space="0" w:color="000000" w:themeColor="text1"/>
-              <w:left w:val="single" w:sz="4" w:space="0" w:color="000000" w:themeColor="text1"/>
-              <w:bottom w:val="single" w:sz="4" w:space="0" w:color="000000" w:themeColor="text1"/>
-              <w:right w:val="single" w:sz="4" w:space="0" w:color="000000" w:themeColor="text1"/>
-            </w:tcBorders>
-          </w:tcPr>
-          <w:p>
-            <w:pPr>
-              <w:spacing w:line="240" w:lineRule="auto"/>
-              <w:ind w:left="405" w:firstLine="0"/>
-              <w:rPr>
-                <w:szCs w:val="26"/>
-              </w:rPr>
-            </w:pPr>
-            <w:r>
-              <w:rPr>
-                <w:szCs w:val="26"/>
-              </w:rPr>
-              <w:t>Người dùng đăng nhập với tài khoản hợp lệ và truy cập vào tài khoản quản lý chi tiêu cá nhân của người dùng.</w:t>
-            </w:r>
-          </w:p>
-        </w:tc>
-      </w:tr>
-      <w:tr>
-        <w:tc>
-          <w:tcPr>
-            <w:tcW w:w="1705" w:type="dxa"/>
-            <w:tcBorders>
-              <w:top w:val="single" w:sz="4" w:space="0" w:color="000000" w:themeColor="text1"/>
-              <w:left w:val="single" w:sz="4" w:space="0" w:color="000000" w:themeColor="text1"/>
-              <w:bottom w:val="single" w:sz="4" w:space="0" w:color="000000" w:themeColor="text1"/>
-              <w:right w:val="single" w:sz="4" w:space="0" w:color="000000" w:themeColor="text1"/>
-            </w:tcBorders>
-            <w:hideMark/>
-          </w:tcPr>
-          <w:p>
-            <w:pPr>
-              <w:spacing w:line="240" w:lineRule="auto"/>
-              <w:ind w:left="405" w:firstLine="0"/>
-              <w:rPr>
-                <w:b/>
-                <w:szCs w:val="26"/>
-              </w:rPr>
-            </w:pPr>
-            <w:r>
-              <w:rPr>
-                <w:b/>
-                <w:szCs w:val="26"/>
-              </w:rPr>
-              <w:t>Tác nhân</w:t>
-            </w:r>
-          </w:p>
-        </w:tc>
-        <w:tc>
-          <w:tcPr>
-            <w:tcW w:w="7650" w:type="dxa"/>
-            <w:gridSpan w:val="2"/>
-            <w:tcBorders>
-              <w:top w:val="single" w:sz="4" w:space="0" w:color="000000" w:themeColor="text1"/>
-              <w:left w:val="single" w:sz="4" w:space="0" w:color="000000" w:themeColor="text1"/>
-              <w:bottom w:val="single" w:sz="4" w:space="0" w:color="000000" w:themeColor="text1"/>
-              <w:right w:val="single" w:sz="4" w:space="0" w:color="000000" w:themeColor="text1"/>
-            </w:tcBorders>
-          </w:tcPr>
-          <w:p>
-            <w:pPr>
-              <w:spacing w:line="240" w:lineRule="auto"/>
-              <w:ind w:left="405" w:firstLine="0"/>
-              <w:rPr>
-                <w:szCs w:val="26"/>
-              </w:rPr>
-            </w:pPr>
-            <w:r>
-              <w:rPr>
-                <w:szCs w:val="26"/>
-              </w:rPr>
-              <w:t>Người dùng</w:t>
-            </w:r>
-          </w:p>
-        </w:tc>
-      </w:tr>
-      <w:tr>
-        <w:tc>
-          <w:tcPr>
-            <w:tcW w:w="1705" w:type="dxa"/>
-            <w:tcBorders>
-              <w:top w:val="single" w:sz="4" w:space="0" w:color="000000" w:themeColor="text1"/>
-              <w:left w:val="single" w:sz="4" w:space="0" w:color="000000" w:themeColor="text1"/>
-              <w:bottom w:val="single" w:sz="4" w:space="0" w:color="000000" w:themeColor="text1"/>
-              <w:right w:val="single" w:sz="4" w:space="0" w:color="000000" w:themeColor="text1"/>
-            </w:tcBorders>
-            <w:hideMark/>
-          </w:tcPr>
-          <w:p>
-            <w:pPr>
-              <w:spacing w:line="240" w:lineRule="auto"/>
-              <w:ind w:left="405" w:firstLine="0"/>
-              <w:rPr>
-                <w:b/>
-                <w:szCs w:val="26"/>
-              </w:rPr>
-            </w:pPr>
-            <w:r>
-              <w:rPr>
-                <w:b/>
-                <w:szCs w:val="26"/>
-              </w:rPr>
-              <w:t>Điều kiện trước</w:t>
-            </w:r>
-          </w:p>
-        </w:tc>
-        <w:tc>
-          <w:tcPr>
-            <w:tcW w:w="7650" w:type="dxa"/>
-            <w:gridSpan w:val="2"/>
-            <w:tcBorders>
-              <w:top w:val="single" w:sz="4" w:space="0" w:color="000000" w:themeColor="text1"/>
-              <w:left w:val="single" w:sz="4" w:space="0" w:color="000000" w:themeColor="text1"/>
-              <w:bottom w:val="single" w:sz="4" w:space="0" w:color="000000" w:themeColor="text1"/>
-              <w:right w:val="single" w:sz="4" w:space="0" w:color="000000" w:themeColor="text1"/>
-            </w:tcBorders>
-          </w:tcPr>
-          <w:p>
-            <w:pPr>
-              <w:spacing w:line="240" w:lineRule="auto"/>
-              <w:ind w:left="405" w:firstLine="0"/>
-              <w:rPr>
-                <w:szCs w:val="26"/>
-              </w:rPr>
-            </w:pPr>
-            <w:r>
-              <w:rPr>
-                <w:szCs w:val="26"/>
-              </w:rPr>
-              <w:t>Người dùng đã có tài khoản và mở ứng dụng để đăng nhập vào hệ thống</w:t>
-            </w:r>
-            <w:r>
-              <w:rPr>
-                <w:szCs w:val="26"/>
-              </w:rPr>
-              <w:t>.</w:t>
-            </w:r>
-          </w:p>
-        </w:tc>
-      </w:tr>
-      <w:tr>
-        <w:tc>
-          <w:tcPr>
-            <w:tcW w:w="1705" w:type="dxa"/>
-            <w:tcBorders>
-              <w:top w:val="single" w:sz="4" w:space="0" w:color="000000" w:themeColor="text1"/>
-              <w:left w:val="single" w:sz="4" w:space="0" w:color="000000" w:themeColor="text1"/>
-              <w:bottom w:val="single" w:sz="4" w:space="0" w:color="000000" w:themeColor="text1"/>
-              <w:right w:val="single" w:sz="4" w:space="0" w:color="000000" w:themeColor="text1"/>
-            </w:tcBorders>
-            <w:hideMark/>
-          </w:tcPr>
-          <w:p>
-            <w:pPr>
-              <w:spacing w:line="240" w:lineRule="auto"/>
-              <w:ind w:left="405" w:firstLine="0"/>
-              <w:rPr>
-                <w:b/>
-                <w:szCs w:val="26"/>
-              </w:rPr>
-            </w:pPr>
-            <w:r>
-              <w:rPr>
-                <w:b/>
-                <w:szCs w:val="26"/>
-              </w:rPr>
-              <w:t>Điều kiện sau</w:t>
-            </w:r>
-          </w:p>
-        </w:tc>
-        <w:tc>
-          <w:tcPr>
-            <w:tcW w:w="7650" w:type="dxa"/>
-            <w:gridSpan w:val="2"/>
-            <w:tcBorders>
-              <w:top w:val="single" w:sz="4" w:space="0" w:color="000000" w:themeColor="text1"/>
-              <w:left w:val="single" w:sz="4" w:space="0" w:color="000000" w:themeColor="text1"/>
-              <w:bottom w:val="single" w:sz="4" w:space="0" w:color="000000" w:themeColor="text1"/>
-              <w:right w:val="single" w:sz="4" w:space="0" w:color="000000" w:themeColor="text1"/>
-            </w:tcBorders>
-          </w:tcPr>
-          <w:p>
-            <w:pPr>
-              <w:spacing w:line="240" w:lineRule="auto"/>
-              <w:ind w:left="405" w:firstLine="0"/>
-              <w:rPr>
-                <w:szCs w:val="26"/>
-              </w:rPr>
-            </w:pPr>
-            <w:r>
-              <w:rPr>
-                <w:szCs w:val="26"/>
-              </w:rPr>
-              <w:t>Hệ thống hiển thị giao diện chính của ứng dụng chưa thông tin ngân sách của người dùng.</w:t>
-            </w:r>
-          </w:p>
-        </w:tc>
-      </w:tr>
-      <w:tr>
-        <w:trPr>
-          <w:trHeight w:val="150"/>
-        </w:trPr>
-        <w:tc>
-          <w:tcPr>
-            <w:tcW w:w="1705" w:type="dxa"/>
-            <w:vMerge w:val="restart"/>
-            <w:tcBorders>
-              <w:top w:val="single" w:sz="4" w:space="0" w:color="000000" w:themeColor="text1"/>
-              <w:left w:val="single" w:sz="4" w:space="0" w:color="000000" w:themeColor="text1"/>
-              <w:right w:val="single" w:sz="4" w:space="0" w:color="000000" w:themeColor="text1"/>
-            </w:tcBorders>
-          </w:tcPr>
-          <w:p>
-            <w:pPr>
-              <w:spacing w:line="240" w:lineRule="auto"/>
-              <w:ind w:left="405" w:firstLine="0"/>
-              <w:rPr>
-                <w:b/>
-                <w:szCs w:val="26"/>
-              </w:rPr>
-            </w:pPr>
-            <w:r>
-              <w:rPr>
-                <w:b/>
-                <w:szCs w:val="26"/>
-              </w:rPr>
-              <w:t>Luồng sự kiện chính</w:t>
-            </w:r>
-          </w:p>
-        </w:tc>
-        <w:tc>
-          <w:tcPr>
-            <w:tcW w:w="3825" w:type="dxa"/>
-            <w:tcBorders>
-              <w:top w:val="single" w:sz="4" w:space="0" w:color="000000" w:themeColor="text1"/>
-              <w:left w:val="single" w:sz="4" w:space="0" w:color="000000" w:themeColor="text1"/>
-              <w:bottom w:val="single" w:sz="4" w:space="0" w:color="000000" w:themeColor="text1"/>
-              <w:right w:val="single" w:sz="4" w:space="0" w:color="000000" w:themeColor="text1"/>
-            </w:tcBorders>
-            <w:shd w:val="clear" w:color="auto" w:fill="92D050"/>
-          </w:tcPr>
-          <w:p>
-            <w:pPr>
-              <w:spacing w:line="240" w:lineRule="auto"/>
-              <w:ind w:left="405" w:firstLine="0"/>
-              <w:jc w:val="center"/>
-              <w:rPr>
-                <w:szCs w:val="26"/>
-              </w:rPr>
-            </w:pPr>
-            <w:r>
-              <w:rPr>
-                <w:szCs w:val="26"/>
-              </w:rPr>
-              <w:t>NguoiDung</w:t>
-            </w:r>
-          </w:p>
-        </w:tc>
-        <w:tc>
-          <w:tcPr>
-            <w:tcW w:w="3825" w:type="dxa"/>
-            <w:tcBorders>
-              <w:top w:val="single" w:sz="4" w:space="0" w:color="000000" w:themeColor="text1"/>
-              <w:left w:val="single" w:sz="4" w:space="0" w:color="000000" w:themeColor="text1"/>
-              <w:bottom w:val="single" w:sz="4" w:space="0" w:color="000000" w:themeColor="text1"/>
-              <w:right w:val="single" w:sz="4" w:space="0" w:color="000000" w:themeColor="text1"/>
-            </w:tcBorders>
-            <w:shd w:val="clear" w:color="auto" w:fill="92D050"/>
-          </w:tcPr>
-          <w:p>
-            <w:pPr>
-              <w:spacing w:line="240" w:lineRule="auto"/>
-              <w:ind w:left="405" w:firstLine="0"/>
-              <w:jc w:val="center"/>
-              <w:rPr>
-                <w:szCs w:val="26"/>
-              </w:rPr>
-            </w:pPr>
-            <w:r>
-              <w:rPr>
-                <w:szCs w:val="26"/>
-              </w:rPr>
-              <w:t>HeThong</w:t>
-            </w:r>
-          </w:p>
-        </w:tc>
-      </w:tr>
-      <w:tr>
-        <w:trPr>
-          <w:trHeight w:val="150"/>
-        </w:trPr>
-        <w:tc>
-          <w:tcPr>
-            <w:tcW w:w="1705" w:type="dxa"/>
-            <w:vMerge/>
-            <w:tcBorders>
-              <w:left w:val="single" w:sz="4" w:space="0" w:color="000000" w:themeColor="text1"/>
-              <w:right w:val="single" w:sz="4" w:space="0" w:color="000000" w:themeColor="text1"/>
-            </w:tcBorders>
-          </w:tcPr>
-          <w:p>
-            <w:pPr>
-              <w:spacing w:line="240" w:lineRule="auto"/>
-              <w:ind w:left="405" w:firstLine="0"/>
-              <w:rPr>
-                <w:b/>
-                <w:szCs w:val="26"/>
-              </w:rPr>
-            </w:pPr>
-          </w:p>
-        </w:tc>
-        <w:tc>
-          <w:tcPr>
-            <w:tcW w:w="3825" w:type="dxa"/>
-            <w:tcBorders>
-              <w:top w:val="single" w:sz="4" w:space="0" w:color="000000" w:themeColor="text1"/>
-              <w:left w:val="single" w:sz="4" w:space="0" w:color="000000" w:themeColor="text1"/>
-              <w:bottom w:val="single" w:sz="4" w:space="0" w:color="000000" w:themeColor="text1"/>
-              <w:right w:val="single" w:sz="4" w:space="0" w:color="000000" w:themeColor="text1"/>
-            </w:tcBorders>
-          </w:tcPr>
-          <w:p>
-            <w:pPr>
-              <w:pStyle w:val="ListParagraph"/>
-              <w:numPr>
-                <w:ilvl w:val="0"/>
-                <w:numId w:val="4"/>
-              </w:numPr>
-              <w:spacing w:before="100" w:line="240" w:lineRule="auto"/>
-              <w:ind w:left="567"/>
-              <w:rPr>
-                <w:szCs w:val="26"/>
-              </w:rPr>
-            </w:pPr>
-            <w:r>
-              <w:rPr>
-                <w:szCs w:val="26"/>
-              </w:rPr>
-              <w:t>Nhập username và password.</w:t>
-            </w:r>
-          </w:p>
-        </w:tc>
-        <w:tc>
-          <w:tcPr>
-            <w:tcW w:w="3825" w:type="dxa"/>
-            <w:tcBorders>
-              <w:top w:val="single" w:sz="4" w:space="0" w:color="000000" w:themeColor="text1"/>
-              <w:left w:val="single" w:sz="4" w:space="0" w:color="000000" w:themeColor="text1"/>
-              <w:bottom w:val="single" w:sz="4" w:space="0" w:color="000000" w:themeColor="text1"/>
-              <w:right w:val="single" w:sz="4" w:space="0" w:color="000000" w:themeColor="text1"/>
-            </w:tcBorders>
-          </w:tcPr>
-          <w:p>
-            <w:pPr>
-              <w:spacing w:before="100" w:line="240" w:lineRule="auto"/>
-              <w:ind w:left="567" w:firstLine="0"/>
-              <w:rPr>
-                <w:szCs w:val="26"/>
-              </w:rPr>
-            </w:pPr>
-          </w:p>
-        </w:tc>
-      </w:tr>
-      <w:tr>
-        <w:trPr>
-          <w:trHeight w:val="150"/>
-        </w:trPr>
-        <w:tc>
-          <w:tcPr>
-            <w:tcW w:w="1705" w:type="dxa"/>
-            <w:vMerge/>
-            <w:tcBorders>
-              <w:left w:val="single" w:sz="4" w:space="0" w:color="000000" w:themeColor="text1"/>
-              <w:right w:val="single" w:sz="4" w:space="0" w:color="000000" w:themeColor="text1"/>
-            </w:tcBorders>
-          </w:tcPr>
-          <w:p>
-            <w:pPr>
-              <w:spacing w:line="240" w:lineRule="auto"/>
-              <w:ind w:left="405" w:firstLine="0"/>
-              <w:rPr>
-                <w:b/>
-                <w:szCs w:val="26"/>
-              </w:rPr>
-            </w:pPr>
-          </w:p>
-        </w:tc>
-        <w:tc>
-          <w:tcPr>
-            <w:tcW w:w="3825" w:type="dxa"/>
-            <w:tcBorders>
-              <w:top w:val="single" w:sz="4" w:space="0" w:color="000000" w:themeColor="text1"/>
-              <w:left w:val="single" w:sz="4" w:space="0" w:color="000000" w:themeColor="text1"/>
-              <w:bottom w:val="single" w:sz="4" w:space="0" w:color="000000" w:themeColor="text1"/>
-              <w:right w:val="single" w:sz="4" w:space="0" w:color="000000" w:themeColor="text1"/>
-            </w:tcBorders>
-          </w:tcPr>
-          <w:p>
-            <w:pPr>
-              <w:pStyle w:val="ListParagraph"/>
-              <w:numPr>
-                <w:ilvl w:val="0"/>
-                <w:numId w:val="4"/>
-              </w:numPr>
-              <w:spacing w:before="100" w:line="240" w:lineRule="auto"/>
-              <w:ind w:left="567"/>
-              <w:rPr>
-                <w:szCs w:val="26"/>
-              </w:rPr>
-            </w:pPr>
-            <w:r>
-              <w:rPr>
-                <w:szCs w:val="26"/>
-              </w:rPr>
-              <w:t>Nhấn nút “Đăng nhập”.</w:t>
-            </w:r>
-          </w:p>
-        </w:tc>
-        <w:tc>
-          <w:tcPr>
-            <w:tcW w:w="3825" w:type="dxa"/>
-            <w:tcBorders>
-              <w:top w:val="single" w:sz="4" w:space="0" w:color="000000" w:themeColor="text1"/>
-              <w:left w:val="single" w:sz="4" w:space="0" w:color="000000" w:themeColor="text1"/>
-              <w:bottom w:val="single" w:sz="4" w:space="0" w:color="000000" w:themeColor="text1"/>
-              <w:right w:val="single" w:sz="4" w:space="0" w:color="000000" w:themeColor="text1"/>
-            </w:tcBorders>
-          </w:tcPr>
-          <w:p>
-            <w:pPr>
-              <w:pStyle w:val="ListParagraph"/>
-              <w:numPr>
-                <w:ilvl w:val="0"/>
-                <w:numId w:val="4"/>
-              </w:numPr>
-              <w:spacing w:before="100" w:line="240" w:lineRule="auto"/>
-              <w:ind w:left="567"/>
-              <w:rPr>
-                <w:szCs w:val="26"/>
-              </w:rPr>
-            </w:pPr>
-            <w:r>
-              <w:rPr>
-                <w:szCs w:val="26"/>
-              </w:rPr>
-              <w:t>Kiểm tra thông tin người dùng</w:t>
-            </w:r>
-            <w:r>
-              <w:rPr>
-                <w:szCs w:val="26"/>
-              </w:rPr>
-              <w:t xml:space="preserve"> trong cở sở dữ liệu</w:t>
-            </w:r>
-          </w:p>
-        </w:tc>
-      </w:tr>
-      <w:tr>
-        <w:trPr>
-          <w:trHeight w:val="150"/>
-        </w:trPr>
-        <w:tc>
-          <w:tcPr>
-            <w:tcW w:w="1705" w:type="dxa"/>
-            <w:vMerge/>
-            <w:tcBorders>
-              <w:left w:val="single" w:sz="4" w:space="0" w:color="000000" w:themeColor="text1"/>
-              <w:right w:val="single" w:sz="4" w:space="0" w:color="000000" w:themeColor="text1"/>
-            </w:tcBorders>
-          </w:tcPr>
-          <w:p>
-            <w:pPr>
-              <w:spacing w:line="240" w:lineRule="auto"/>
-              <w:ind w:left="405" w:firstLine="0"/>
-              <w:rPr>
-                <w:b/>
-                <w:szCs w:val="26"/>
-              </w:rPr>
-            </w:pPr>
-          </w:p>
-        </w:tc>
-        <w:tc>
-          <w:tcPr>
-            <w:tcW w:w="3825" w:type="dxa"/>
-            <w:tcBorders>
-              <w:top w:val="single" w:sz="4" w:space="0" w:color="000000" w:themeColor="text1"/>
-              <w:left w:val="single" w:sz="4" w:space="0" w:color="000000" w:themeColor="text1"/>
-              <w:bottom w:val="single" w:sz="4" w:space="0" w:color="000000" w:themeColor="text1"/>
-              <w:right w:val="single" w:sz="4" w:space="0" w:color="000000" w:themeColor="text1"/>
-            </w:tcBorders>
-          </w:tcPr>
-          <w:p>
-            <w:pPr>
-              <w:pStyle w:val="ListParagraph"/>
-              <w:spacing w:before="100" w:line="240" w:lineRule="auto"/>
-              <w:ind w:left="567" w:firstLine="0"/>
-              <w:rPr>
-                <w:szCs w:val="26"/>
-              </w:rPr>
-            </w:pPr>
-          </w:p>
-        </w:tc>
-        <w:tc>
-          <w:tcPr>
-            <w:tcW w:w="3825" w:type="dxa"/>
-            <w:tcBorders>
-              <w:top w:val="single" w:sz="4" w:space="0" w:color="000000" w:themeColor="text1"/>
-              <w:left w:val="single" w:sz="4" w:space="0" w:color="000000" w:themeColor="text1"/>
-              <w:bottom w:val="single" w:sz="4" w:space="0" w:color="000000" w:themeColor="text1"/>
-              <w:right w:val="single" w:sz="4" w:space="0" w:color="000000" w:themeColor="text1"/>
-            </w:tcBorders>
-          </w:tcPr>
-          <w:p>
-            <w:pPr>
-              <w:pStyle w:val="ListParagraph"/>
-              <w:numPr>
-                <w:ilvl w:val="0"/>
-                <w:numId w:val="4"/>
-              </w:numPr>
-              <w:spacing w:before="100" w:line="240" w:lineRule="auto"/>
-              <w:ind w:left="567"/>
-              <w:rPr>
-                <w:szCs w:val="26"/>
-              </w:rPr>
-            </w:pPr>
-            <w:r>
-              <w:rPr>
-                <w:szCs w:val="26"/>
-              </w:rPr>
-              <w:t>Hiển thị giao diện chính của ứng dụng</w:t>
-            </w:r>
-          </w:p>
-        </w:tc>
-      </w:tr>
-      <w:tr>
-        <w:tc>
-          <w:tcPr>
-            <w:tcW w:w="1705" w:type="dxa"/>
-            <w:tcBorders>
-              <w:top w:val="single" w:sz="4" w:space="0" w:color="000000" w:themeColor="text1"/>
-              <w:left w:val="single" w:sz="4" w:space="0" w:color="000000" w:themeColor="text1"/>
-              <w:bottom w:val="single" w:sz="4" w:space="0" w:color="000000" w:themeColor="text1"/>
-              <w:right w:val="single" w:sz="4" w:space="0" w:color="000000" w:themeColor="text1"/>
-            </w:tcBorders>
-            <w:hideMark/>
-          </w:tcPr>
-          <w:p>
-            <w:pPr>
-              <w:spacing w:line="240" w:lineRule="auto"/>
-              <w:ind w:left="405" w:firstLine="0"/>
-              <w:rPr>
-                <w:b/>
-                <w:szCs w:val="26"/>
-              </w:rPr>
-            </w:pPr>
-            <w:r>
-              <w:rPr>
-                <w:b/>
-                <w:szCs w:val="26"/>
-              </w:rPr>
-              <w:t>Luồng sự kiện phụ</w:t>
-            </w:r>
-          </w:p>
-        </w:tc>
-        <w:tc>
-          <w:tcPr>
-            <w:tcW w:w="7650" w:type="dxa"/>
-            <w:gridSpan w:val="2"/>
-            <w:tcBorders>
-              <w:top w:val="single" w:sz="4" w:space="0" w:color="000000" w:themeColor="text1"/>
-              <w:left w:val="single" w:sz="4" w:space="0" w:color="000000" w:themeColor="text1"/>
-              <w:bottom w:val="single" w:sz="4" w:space="0" w:color="000000" w:themeColor="text1"/>
-              <w:right w:val="single" w:sz="4" w:space="0" w:color="000000" w:themeColor="text1"/>
-            </w:tcBorders>
-          </w:tcPr>
-          <w:p>
-            <w:pPr>
-              <w:keepNext/>
-              <w:spacing w:line="240" w:lineRule="auto"/>
-              <w:ind w:firstLine="0"/>
-              <w:rPr>
-                <w:szCs w:val="26"/>
-              </w:rPr>
-            </w:pPr>
-            <w:r>
-              <w:rPr>
-                <w:szCs w:val="26"/>
-              </w:rPr>
-              <w:tab/>
-              <w:t>3.1. Nếu thông tin không hợp lệ, hệ thống hiển thị thông báo yêu cầu người dùng nhập lại thông tin tài khoản.</w:t>
-            </w:r>
-          </w:p>
-        </w:tc>
-      </w:tr>
-    </w:tbl>
-    <w:p/>
     <w:p>
       <w:pPr>
-        <w:pStyle w:val="Heading3"/>
+        <w:pStyle w:val="Heading4"/>
       </w:pPr>
       <w:r>
-        <w:t xml:space="preserve">Use case </w:t>
-      </w:r>
-      <w:r>
-        <w:t>UC02_</w:t>
-      </w:r>
-      <w:r>
-        <w:t>ThietLap</w:t>
-      </w:r>
-      <w:r>
-        <w:t>CacHuTien</w:t>
+        <w:t>Đặc tả use case</w:t>
       </w:r>
     </w:p>
     <w:tbl>
@@ -4975,7 +4203,7 @@
               <w:rPr>
                 <w:szCs w:val="26"/>
               </w:rPr>
-              <w:t>UC02_ThietLapCacHuTien</w:t>
+              <w:t>UC01_DangNhap</w:t>
             </w:r>
           </w:p>
         </w:tc>
@@ -5033,7 +4261,7 @@
               <w:rPr>
                 <w:szCs w:val="26"/>
               </w:rPr>
-              <w:t>Gán tỷ lệ phần trăm cho tất cả các hủ tiền theo nhu cầu tiêu dùng của người dùng.</w:t>
+              <w:t xml:space="preserve">Xác thực thông tin người dùng và điều hướng truy cập vào đúng tài khoản. </w:t>
             </w:r>
           </w:p>
         </w:tc>
@@ -5091,7 +4319,7 @@
               <w:rPr>
                 <w:szCs w:val="26"/>
               </w:rPr>
-              <w:t>Người dùng giữ tỷ lệ phần trăm các hủ tiền theo phương pháp JARS hoặc tăng giảm tỷ lệ các hủ tiền để thiết lập phần trăm cho các hủ. Yêu cầu tổng tỷ lệ của các hủ là 100%.</w:t>
+              <w:t>Người dùng đăng nhập với tài khoản hợp lệ và truy cập vào tài khoản quản lý chi tiêu cá nhân của người dùng.</w:t>
             </w:r>
           </w:p>
         </w:tc>
@@ -5207,19 +4435,7 @@
               <w:rPr>
                 <w:szCs w:val="26"/>
               </w:rPr>
-              <w:t xml:space="preserve">Người dùng đã đăng nhập </w:t>
-            </w:r>
-            <w:r>
-              <w:rPr>
-                <w:szCs w:val="26"/>
-              </w:rPr>
-              <w:t xml:space="preserve">thành công </w:t>
-            </w:r>
-            <w:r>
-              <w:rPr>
-                <w:szCs w:val="26"/>
-              </w:rPr>
-              <w:t>vào hệ thống</w:t>
+              <w:t>Người dùng đã có tài khoản và mở ứng dụng để đăng nhập vào hệ thống</w:t>
             </w:r>
             <w:r>
               <w:rPr>
@@ -5256,7 +4472,6 @@
                 <w:b/>
                 <w:szCs w:val="26"/>
               </w:rPr>
-              <w:lastRenderedPageBreak/>
               <w:t>Điều kiện sau</w:t>
             </w:r>
           </w:p>
@@ -5284,13 +4499,7 @@
               <w:rPr>
                 <w:szCs w:val="26"/>
               </w:rPr>
-              <w:t>Hệ thống lưu lại các thông số tỷ lệ của tất cả các hủ t</w:t>
-            </w:r>
-            <w:r>
-              <w:rPr>
-                <w:szCs w:val="26"/>
-              </w:rPr>
-              <w:t>iền và thông báo thiết lập tỷ lệ thành công.</w:t>
+              <w:t>Hệ thống hiển thị giao diện chính của ứng dụng chưa thông tin ngân sách của người dùng.</w:t>
             </w:r>
           </w:p>
         </w:tc>
@@ -5423,7 +4632,7 @@
               <w:pStyle w:val="ListParagraph"/>
               <w:numPr>
                 <w:ilvl w:val="0"/>
-                <w:numId w:val="5"/>
+                <w:numId w:val="4"/>
               </w:numPr>
               <w:spacing w:before="100" w:line="240" w:lineRule="auto"/>
               <w:ind w:left="567"/>
@@ -5435,7 +4644,7 @@
               <w:rPr>
                 <w:szCs w:val="26"/>
               </w:rPr>
-              <w:t>Chọn chức năng “Thiết lập các hủ tiền”</w:t>
+              <w:t>Nhập username và password.</w:t>
             </w:r>
           </w:p>
         </w:tc>
@@ -5451,23 +4660,12 @@
           </w:tcPr>
           <w:p>
             <w:pPr>
-              <w:pStyle w:val="ListParagraph"/>
-              <w:numPr>
-                <w:ilvl w:val="0"/>
-                <w:numId w:val="5"/>
-              </w:numPr>
               <w:spacing w:before="100" w:line="240" w:lineRule="auto"/>
-              <w:ind w:left="567"/>
-              <w:rPr>
-                <w:szCs w:val="26"/>
-              </w:rPr>
-            </w:pPr>
-            <w:r>
-              <w:rPr>
-                <w:szCs w:val="26"/>
-              </w:rPr>
-              <w:t>Hiển thị giao diện danh sách các hủ tiền với tỷ lệ mặc định.</w:t>
-            </w:r>
+              <w:ind w:left="567" w:firstLine="0"/>
+              <w:rPr>
+                <w:szCs w:val="26"/>
+              </w:rPr>
+            </w:pPr>
           </w:p>
         </w:tc>
       </w:tr>
@@ -5510,7 +4708,7 @@
               <w:pStyle w:val="ListParagraph"/>
               <w:numPr>
                 <w:ilvl w:val="0"/>
-                <w:numId w:val="5"/>
+                <w:numId w:val="4"/>
               </w:numPr>
               <w:spacing w:before="100" w:line="240" w:lineRule="auto"/>
               <w:ind w:left="567"/>
@@ -5522,19 +4720,7 @@
               <w:rPr>
                 <w:szCs w:val="26"/>
               </w:rPr>
-              <w:t xml:space="preserve">Thay đổi tăng, giảm </w:t>
-            </w:r>
-            <w:r>
-              <w:rPr>
-                <w:szCs w:val="26"/>
-              </w:rPr>
-              <w:t xml:space="preserve">tỷ lệ phần trăm </w:t>
-            </w:r>
-            <w:r>
-              <w:rPr>
-                <w:szCs w:val="26"/>
-              </w:rPr>
-              <w:t>các hủ tiền.</w:t>
+              <w:t>Nhấn nút “Đăng nhập”.</w:t>
             </w:r>
           </w:p>
         </w:tc>
@@ -5551,12 +4737,28 @@
           <w:p>
             <w:pPr>
               <w:pStyle w:val="ListParagraph"/>
+              <w:numPr>
+                <w:ilvl w:val="0"/>
+                <w:numId w:val="4"/>
+              </w:numPr>
               <w:spacing w:before="100" w:line="240" w:lineRule="auto"/>
-              <w:ind w:left="1125" w:firstLine="0"/>
-              <w:rPr>
-                <w:szCs w:val="26"/>
-              </w:rPr>
-            </w:pPr>
+              <w:ind w:left="567"/>
+              <w:rPr>
+                <w:szCs w:val="26"/>
+              </w:rPr>
+            </w:pPr>
+            <w:r>
+              <w:rPr>
+                <w:szCs w:val="26"/>
+              </w:rPr>
+              <w:t>Kiểm tra thông tin người dùng</w:t>
+            </w:r>
+            <w:r>
+              <w:rPr>
+                <w:szCs w:val="26"/>
+              </w:rPr>
+              <w:t xml:space="preserve"> trong cở sở dữ liệu</w:t>
+            </w:r>
           </w:p>
         </w:tc>
       </w:tr>
@@ -5597,9 +4799,30 @@
           <w:p>
             <w:pPr>
               <w:pStyle w:val="ListParagraph"/>
+              <w:spacing w:before="100" w:line="240" w:lineRule="auto"/>
+              <w:ind w:left="567" w:firstLine="0"/>
+              <w:rPr>
+                <w:szCs w:val="26"/>
+              </w:rPr>
+            </w:pPr>
+          </w:p>
+        </w:tc>
+        <w:tc>
+          <w:tcPr>
+            <w:tcW w:w="3825" w:type="dxa"/>
+            <w:tcBorders>
+              <w:top w:val="single" w:sz="4" w:space="0" w:color="000000" w:themeColor="text1"/>
+              <w:left w:val="single" w:sz="4" w:space="0" w:color="000000" w:themeColor="text1"/>
+              <w:bottom w:val="single" w:sz="4" w:space="0" w:color="000000" w:themeColor="text1"/>
+              <w:right w:val="single" w:sz="4" w:space="0" w:color="000000" w:themeColor="text1"/>
+            </w:tcBorders>
+          </w:tcPr>
+          <w:p>
+            <w:pPr>
+              <w:pStyle w:val="ListParagraph"/>
               <w:numPr>
                 <w:ilvl w:val="0"/>
-                <w:numId w:val="5"/>
+                <w:numId w:val="4"/>
               </w:numPr>
               <w:spacing w:before="100" w:line="240" w:lineRule="auto"/>
               <w:ind w:left="567"/>
@@ -5611,198 +4834,12 @@
               <w:rPr>
                 <w:szCs w:val="26"/>
               </w:rPr>
-              <w:t>Chọn nút “Thiết lập”</w:t>
-            </w:r>
-          </w:p>
-        </w:tc>
-        <w:tc>
-          <w:tcPr>
-            <w:tcW w:w="3825" w:type="dxa"/>
-            <w:tcBorders>
-              <w:top w:val="single" w:sz="4" w:space="0" w:color="000000" w:themeColor="text1"/>
-              <w:left w:val="single" w:sz="4" w:space="0" w:color="000000" w:themeColor="text1"/>
-              <w:bottom w:val="single" w:sz="4" w:space="0" w:color="000000" w:themeColor="text1"/>
-              <w:right w:val="single" w:sz="4" w:space="0" w:color="000000" w:themeColor="text1"/>
-            </w:tcBorders>
-          </w:tcPr>
-          <w:p>
-            <w:pPr>
-              <w:pStyle w:val="ListParagraph"/>
-              <w:numPr>
-                <w:ilvl w:val="0"/>
-                <w:numId w:val="5"/>
-              </w:numPr>
-              <w:spacing w:before="100" w:line="240" w:lineRule="auto"/>
-              <w:ind w:left="527" w:hanging="357"/>
-              <w:rPr>
-                <w:szCs w:val="26"/>
-              </w:rPr>
-            </w:pPr>
-            <w:r>
-              <w:rPr>
-                <w:szCs w:val="26"/>
-              </w:rPr>
-              <w:t>Kiểm tra tổng tỷ lệ phần trăm của tất cả các hủ tiền phải bằng 100%.</w:t>
+              <w:t>Hiển thị giao diện chính của ứng dụng</w:t>
             </w:r>
           </w:p>
         </w:tc>
       </w:tr>
       <w:tr>
-        <w:trPr>
-          <w:trHeight w:val="150"/>
-        </w:trPr>
-        <w:tc>
-          <w:tcPr>
-            <w:tcW w:w="1705" w:type="dxa"/>
-            <w:vMerge/>
-            <w:tcBorders>
-              <w:left w:val="single" w:sz="4" w:space="0" w:color="000000" w:themeColor="text1"/>
-              <w:right w:val="single" w:sz="4" w:space="0" w:color="000000" w:themeColor="text1"/>
-            </w:tcBorders>
-          </w:tcPr>
-          <w:p>
-            <w:pPr>
-              <w:spacing w:line="240" w:lineRule="auto"/>
-              <w:ind w:left="405" w:firstLine="0"/>
-              <w:rPr>
-                <w:b/>
-                <w:szCs w:val="26"/>
-              </w:rPr>
-            </w:pPr>
-          </w:p>
-        </w:tc>
-        <w:tc>
-          <w:tcPr>
-            <w:tcW w:w="3825" w:type="dxa"/>
-            <w:tcBorders>
-              <w:top w:val="single" w:sz="4" w:space="0" w:color="000000" w:themeColor="text1"/>
-              <w:left w:val="single" w:sz="4" w:space="0" w:color="000000" w:themeColor="text1"/>
-              <w:bottom w:val="single" w:sz="4" w:space="0" w:color="000000" w:themeColor="text1"/>
-              <w:right w:val="single" w:sz="4" w:space="0" w:color="000000" w:themeColor="text1"/>
-            </w:tcBorders>
-          </w:tcPr>
-          <w:p>
-            <w:pPr>
-              <w:pStyle w:val="ListParagraph"/>
-              <w:spacing w:before="100" w:line="240" w:lineRule="auto"/>
-              <w:ind w:left="567" w:firstLine="0"/>
-              <w:rPr>
-                <w:szCs w:val="26"/>
-              </w:rPr>
-            </w:pPr>
-          </w:p>
-        </w:tc>
-        <w:tc>
-          <w:tcPr>
-            <w:tcW w:w="3825" w:type="dxa"/>
-            <w:tcBorders>
-              <w:top w:val="single" w:sz="4" w:space="0" w:color="000000" w:themeColor="text1"/>
-              <w:left w:val="single" w:sz="4" w:space="0" w:color="000000" w:themeColor="text1"/>
-              <w:bottom w:val="single" w:sz="4" w:space="0" w:color="000000" w:themeColor="text1"/>
-              <w:right w:val="single" w:sz="4" w:space="0" w:color="000000" w:themeColor="text1"/>
-            </w:tcBorders>
-          </w:tcPr>
-          <w:p>
-            <w:pPr>
-              <w:pStyle w:val="ListParagraph"/>
-              <w:numPr>
-                <w:ilvl w:val="0"/>
-                <w:numId w:val="5"/>
-              </w:numPr>
-              <w:spacing w:before="100" w:line="240" w:lineRule="auto"/>
-              <w:ind w:left="567"/>
-              <w:rPr>
-                <w:szCs w:val="26"/>
-              </w:rPr>
-            </w:pPr>
-            <w:r>
-              <w:rPr>
-                <w:szCs w:val="26"/>
-              </w:rPr>
-              <w:t>Lưu lại tỷ lệ phần trăm của tất cả các hủ vào cơ sở dữ liệu.</w:t>
-            </w:r>
-          </w:p>
-        </w:tc>
-      </w:tr>
-      <w:tr>
-        <w:trPr>
-          <w:trHeight w:val="150"/>
-        </w:trPr>
-        <w:tc>
-          <w:tcPr>
-            <w:tcW w:w="1705" w:type="dxa"/>
-            <w:vMerge/>
-            <w:tcBorders>
-              <w:left w:val="single" w:sz="4" w:space="0" w:color="000000" w:themeColor="text1"/>
-              <w:bottom w:val="single" w:sz="4" w:space="0" w:color="000000" w:themeColor="text1"/>
-              <w:right w:val="single" w:sz="4" w:space="0" w:color="000000" w:themeColor="text1"/>
-            </w:tcBorders>
-          </w:tcPr>
-          <w:p>
-            <w:pPr>
-              <w:spacing w:line="240" w:lineRule="auto"/>
-              <w:ind w:left="405" w:firstLine="0"/>
-              <w:rPr>
-                <w:b/>
-                <w:szCs w:val="26"/>
-              </w:rPr>
-            </w:pPr>
-          </w:p>
-        </w:tc>
-        <w:tc>
-          <w:tcPr>
-            <w:tcW w:w="3825" w:type="dxa"/>
-            <w:tcBorders>
-              <w:top w:val="single" w:sz="4" w:space="0" w:color="000000" w:themeColor="text1"/>
-              <w:left w:val="single" w:sz="4" w:space="0" w:color="000000" w:themeColor="text1"/>
-              <w:bottom w:val="single" w:sz="4" w:space="0" w:color="000000" w:themeColor="text1"/>
-              <w:right w:val="single" w:sz="4" w:space="0" w:color="000000" w:themeColor="text1"/>
-            </w:tcBorders>
-          </w:tcPr>
-          <w:p>
-            <w:pPr>
-              <w:pStyle w:val="ListParagraph"/>
-              <w:spacing w:before="100" w:line="240" w:lineRule="auto"/>
-              <w:ind w:left="567" w:firstLine="0"/>
-              <w:rPr>
-                <w:szCs w:val="26"/>
-              </w:rPr>
-            </w:pPr>
-          </w:p>
-        </w:tc>
-        <w:tc>
-          <w:tcPr>
-            <w:tcW w:w="3825" w:type="dxa"/>
-            <w:tcBorders>
-              <w:top w:val="single" w:sz="4" w:space="0" w:color="000000" w:themeColor="text1"/>
-              <w:left w:val="single" w:sz="4" w:space="0" w:color="000000" w:themeColor="text1"/>
-              <w:bottom w:val="single" w:sz="4" w:space="0" w:color="000000" w:themeColor="text1"/>
-              <w:right w:val="single" w:sz="4" w:space="0" w:color="000000" w:themeColor="text1"/>
-            </w:tcBorders>
-          </w:tcPr>
-          <w:p>
-            <w:pPr>
-              <w:pStyle w:val="ListParagraph"/>
-              <w:numPr>
-                <w:ilvl w:val="0"/>
-                <w:numId w:val="5"/>
-              </w:numPr>
-              <w:spacing w:before="100" w:line="240" w:lineRule="auto"/>
-              <w:ind w:left="567"/>
-              <w:rPr>
-                <w:szCs w:val="26"/>
-              </w:rPr>
-            </w:pPr>
-            <w:r>
-              <w:rPr>
-                <w:szCs w:val="26"/>
-              </w:rPr>
-              <w:t>Thông báo thiết lập thành công tỷ lệ các hủ tiền.</w:t>
-            </w:r>
-          </w:p>
-        </w:tc>
-      </w:tr>
-      <w:tr>
         <w:tc>
           <w:tcPr>
             <w:tcW w:w="1705" w:type="dxa"/>
@@ -5847,68 +4884,130 @@
             <w:pPr>
               <w:keepNext/>
               <w:spacing w:line="240" w:lineRule="auto"/>
-              <w:ind w:left="405" w:firstLine="0"/>
-              <w:rPr>
-                <w:szCs w:val="26"/>
-              </w:rPr>
-            </w:pPr>
-            <w:r>
-              <w:rPr>
-                <w:szCs w:val="26"/>
-              </w:rPr>
-              <w:t>5</w:t>
-            </w:r>
-            <w:r>
-              <w:rPr>
-                <w:szCs w:val="26"/>
-              </w:rPr>
-              <w:t xml:space="preserve">.1. Nếu tổng tỷ lệ khác 100%,  hệ thống hiển thị thông báo </w:t>
-            </w:r>
-            <w:r>
-              <w:rPr>
-                <w:szCs w:val="26"/>
-              </w:rPr>
-              <w:t xml:space="preserve">yêu cầu người dùng thay đổi </w:t>
-            </w:r>
-            <w:r>
-              <w:rPr>
-                <w:szCs w:val="26"/>
-              </w:rPr>
-              <w:t>tỷ lệ phù hợp.</w:t>
-            </w:r>
-          </w:p>
-          <w:p>
-            <w:pPr>
-              <w:keepNext/>
-              <w:spacing w:line="240" w:lineRule="auto"/>
-              <w:ind w:left="405" w:firstLine="0"/>
-              <w:rPr>
-                <w:szCs w:val="26"/>
-              </w:rPr>
-            </w:pPr>
-            <w:r>
-              <w:rPr>
-                <w:szCs w:val="26"/>
-              </w:rPr>
-              <w:t xml:space="preserve">6.1 </w:t>
-            </w:r>
-            <w:r>
-              <w:rPr>
-                <w:szCs w:val="26"/>
-              </w:rPr>
-              <w:t>Nếu xảy ra lỗi, hệ thống hiển thị thông báo lỗi và kết thúc chức năng hiện tại</w:t>
+              <w:ind w:firstLine="0"/>
+              <w:rPr>
+                <w:szCs w:val="26"/>
+              </w:rPr>
+            </w:pPr>
+            <w:r>
+              <w:rPr>
+                <w:szCs w:val="26"/>
+              </w:rPr>
+              <w:tab/>
+              <w:t>3.1. Nếu thông tin không hợp lệ, hệ thống hiển thị thông báo yêu cầu người dùng nhập lại thông tin tài khoản.</w:t>
             </w:r>
           </w:p>
         </w:tc>
       </w:tr>
     </w:tbl>
+    <w:p>
+      <w:pPr>
+        <w:pStyle w:val="Heading4"/>
+      </w:pPr>
+      <w:r>
+        <w:rPr>
+          <w:noProof/>
+        </w:rPr>
+        <w:lastRenderedPageBreak/>
+        <w:drawing>
+          <wp:anchor distT="0" distB="0" distL="114300" distR="114300" simplePos="0" relativeHeight="251667456" behindDoc="0" locked="0" layoutInCell="1" allowOverlap="1" wp14:anchorId="30FCDBE8" wp14:editId="6F8D2088">
+            <wp:simplePos x="0" y="0"/>
+            <wp:positionH relativeFrom="margin">
+              <wp:align>left</wp:align>
+            </wp:positionH>
+            <wp:positionV relativeFrom="paragraph">
+              <wp:posOffset>283210</wp:posOffset>
+            </wp:positionV>
+            <wp:extent cx="5946775" cy="4072255"/>
+            <wp:effectExtent l="0" t="0" r="0" b="4445"/>
+            <wp:wrapTopAndBottom/>
+            <wp:docPr id="6" name="Picture 6"/>
+            <wp:cNvGraphicFramePr>
+              <a:graphicFrameLocks xmlns:a="http://schemas.openxmlformats.org/drawingml/2006/main" noChangeAspect="1"/>
+            </wp:cNvGraphicFramePr>
+            <a:graphic xmlns:a="http://schemas.openxmlformats.org/drawingml/2006/main">
+              <a:graphicData uri="http://schemas.openxmlformats.org/drawingml/2006/picture">
+                <pic:pic xmlns:pic="http://schemas.openxmlformats.org/drawingml/2006/picture">
+                  <pic:nvPicPr>
+                    <pic:cNvPr id="0" name="Picture 2"/>
+                    <pic:cNvPicPr>
+                      <a:picLocks noChangeAspect="1" noChangeArrowheads="1"/>
+                    </pic:cNvPicPr>
+                  </pic:nvPicPr>
+                  <pic:blipFill>
+                    <a:blip r:embed="rId18">
+                      <a:extLst>
+                        <a:ext uri="{28A0092B-C50C-407E-A947-70E740481C1C}">
+                          <a14:useLocalDpi xmlns:a14="http://schemas.microsoft.com/office/drawing/2010/main" val="0"/>
+                        </a:ext>
+                      </a:extLst>
+                    </a:blip>
+                    <a:srcRect/>
+                    <a:stretch>
+                      <a:fillRect/>
+                    </a:stretch>
+                  </pic:blipFill>
+                  <pic:spPr bwMode="auto">
+                    <a:xfrm>
+                      <a:off x="0" y="0"/>
+                      <a:ext cx="5946775" cy="4072255"/>
+                    </a:xfrm>
+                    <a:prstGeom prst="rect">
+                      <a:avLst/>
+                    </a:prstGeom>
+                    <a:noFill/>
+                    <a:ln>
+                      <a:noFill/>
+                    </a:ln>
+                  </pic:spPr>
+                </pic:pic>
+              </a:graphicData>
+            </a:graphic>
+            <wp14:sizeRelH relativeFrom="margin">
+              <wp14:pctWidth>0</wp14:pctWidth>
+            </wp14:sizeRelH>
+            <wp14:sizeRelV relativeFrom="margin">
+              <wp14:pctHeight>0</wp14:pctHeight>
+            </wp14:sizeRelV>
+          </wp:anchor>
+        </w:drawing>
+      </w:r>
+      <w:r>
+        <w:t>Activity diagram</w:t>
+      </w:r>
+    </w:p>
     <w:p/>
     <w:p>
       <w:pPr>
+        <w:pStyle w:val="Heading4"/>
+      </w:pPr>
+      <w:r>
+        <w:t>Sequence diagram</w:t>
+      </w:r>
+    </w:p>
+    <w:p>
+      <w:pPr>
         <w:pStyle w:val="Heading3"/>
       </w:pPr>
       <w:r>
-        <w:t>Use case UC03_QuanLyGhiNhanThuChi</w:t>
+        <w:t xml:space="preserve">Use case </w:t>
+      </w:r>
+      <w:r>
+        <w:t>UC02_</w:t>
+      </w:r>
+      <w:r>
+        <w:t>ThietLap</w:t>
+      </w:r>
+      <w:r>
+        <w:t>CacHuTien</w:t>
+      </w:r>
+    </w:p>
+    <w:p>
+      <w:pPr>
+        <w:pStyle w:val="Heading4"/>
+      </w:pPr>
+      <w:r>
+        <w:t>Đặc tả use case</w:t>
       </w:r>
     </w:p>
     <w:tbl>
@@ -5973,7 +5072,10 @@
               </w:rPr>
             </w:pPr>
             <w:r>
-              <w:t>UC03_QuanLyGhiNhanThuChi</w:t>
+              <w:rPr>
+                <w:szCs w:val="26"/>
+              </w:rPr>
+              <w:t>UC02_ThietLapCacHuTien</w:t>
             </w:r>
           </w:p>
         </w:tc>
@@ -6031,7 +5133,7 @@
               <w:rPr>
                 <w:szCs w:val="26"/>
               </w:rPr>
-              <w:t>Hệ thống hỗ trợ người dùng thực hiện các chức năng liên quan đến nghiệp vụ ghi nhận thu nhập và chi tiêu.</w:t>
+              <w:t>Gán tỷ lệ phần trăm cho tất cả các hủ tiền theo nhu cầu tiêu dùng của người dùng.</w:t>
             </w:r>
           </w:p>
         </w:tc>
@@ -6089,19 +5191,7 @@
               <w:rPr>
                 <w:szCs w:val="26"/>
               </w:rPr>
-              <w:t>Chức năng quản lý ghi nhận thu chi bao gồm nhiều các chức nă</w:t>
-            </w:r>
-            <w:r>
-              <w:rPr>
-                <w:szCs w:val="26"/>
-              </w:rPr>
-              <w:t>ng con</w:t>
-            </w:r>
-            <w:r>
-              <w:rPr>
-                <w:szCs w:val="26"/>
-              </w:rPr>
-              <w:t xml:space="preserve"> về ghi nhạn thu chi và các chi tiết khoản giao dịch thu chi  : UC03.1_GhiNhanChiTieu, UC03.2_GhiNhanThuNhap, UC03.3_SuaGiaoDich, UC03.4_XoaGiaoDich, UC03.5_XemGiaoDich, UC03.6_XemHanMucChiTieuTrungBinh, UC03.7_ThietLapChiTieuDinhKy</w:t>
+              <w:t>Người dùng giữ tỷ lệ phần trăm các hủ tiền theo phương pháp JARS hoặc tăng giảm tỷ lệ các hủ tiền để thiết lập phần trăm cho các hủ. Yêu cầu tổng tỷ lệ của các hủ là 100%.</w:t>
             </w:r>
           </w:p>
         </w:tc>
@@ -6217,7 +5307,25 @@
               <w:rPr>
                 <w:szCs w:val="26"/>
               </w:rPr>
-              <w:t>Người dùng đăng nhập thành công vào hệ thống.</w:t>
+              <w:t xml:space="preserve">Người dùng đã đăng nhập </w:t>
+            </w:r>
+            <w:r>
+              <w:rPr>
+                <w:szCs w:val="26"/>
+              </w:rPr>
+              <w:t xml:space="preserve">thành công </w:t>
+            </w:r>
+            <w:r>
+              <w:rPr>
+                <w:szCs w:val="26"/>
+              </w:rPr>
+              <w:t>vào hệ thống</w:t>
+            </w:r>
+            <w:r>
+              <w:rPr>
+                <w:szCs w:val="26"/>
+              </w:rPr>
+              <w:t>.</w:t>
             </w:r>
           </w:p>
         </w:tc>
@@ -6275,7 +5383,13 @@
               <w:rPr>
                 <w:szCs w:val="26"/>
               </w:rPr>
-              <w:t>Hệ thống thực hiện chức năng liên quan đến ghi nhận thu chi mà người dùng đã chọn.</w:t>
+              <w:t>Hệ thống lưu lại các thông số tỷ lệ của tất cả các hủ t</w:t>
+            </w:r>
+            <w:r>
+              <w:rPr>
+                <w:szCs w:val="26"/>
+              </w:rPr>
+              <w:t>iền và thông báo thiết lập tỷ lệ thành công.</w:t>
             </w:r>
           </w:p>
         </w:tc>
@@ -6408,24 +5522,19 @@
               <w:pStyle w:val="ListParagraph"/>
               <w:numPr>
                 <w:ilvl w:val="0"/>
-                <w:numId w:val="6"/>
+                <w:numId w:val="5"/>
               </w:numPr>
-              <w:spacing w:line="240" w:lineRule="auto"/>
-              <w:rPr>
-                <w:szCs w:val="26"/>
-              </w:rPr>
-            </w:pPr>
-            <w:r>
-              <w:rPr>
-                <w:szCs w:val="26"/>
-              </w:rPr>
-              <w:t>Chọn chức năng quản lý ghi nhận thu chi</w:t>
-            </w:r>
-            <w:r>
-              <w:rPr>
-                <w:szCs w:val="26"/>
-              </w:rPr>
-              <w:t>.</w:t>
+              <w:spacing w:before="100" w:line="240" w:lineRule="auto"/>
+              <w:ind w:left="567"/>
+              <w:rPr>
+                <w:szCs w:val="26"/>
+              </w:rPr>
+            </w:pPr>
+            <w:r>
+              <w:rPr>
+                <w:szCs w:val="26"/>
+              </w:rPr>
+              <w:t>Chọn chức năng “Thiết lập các hủ tiền”</w:t>
             </w:r>
           </w:p>
         </w:tc>
@@ -6444,24 +5553,19 @@
               <w:pStyle w:val="ListParagraph"/>
               <w:numPr>
                 <w:ilvl w:val="0"/>
-                <w:numId w:val="6"/>
+                <w:numId w:val="5"/>
               </w:numPr>
-              <w:spacing w:line="240" w:lineRule="auto"/>
-              <w:rPr>
-                <w:szCs w:val="26"/>
-              </w:rPr>
-            </w:pPr>
-            <w:r>
-              <w:rPr>
-                <w:szCs w:val="26"/>
-              </w:rPr>
-              <w:t xml:space="preserve">Hiển thị các chức năng </w:t>
-            </w:r>
-            <w:r>
-              <w:rPr>
-                <w:szCs w:val="26"/>
-              </w:rPr>
-              <w:t>con.</w:t>
+              <w:spacing w:before="100" w:line="240" w:lineRule="auto"/>
+              <w:ind w:left="567"/>
+              <w:rPr>
+                <w:szCs w:val="26"/>
+              </w:rPr>
+            </w:pPr>
+            <w:r>
+              <w:rPr>
+                <w:szCs w:val="26"/>
+              </w:rPr>
+              <w:t>Hiển thị giao diện danh sách các hủ tiền với tỷ lệ mặc định.</w:t>
             </w:r>
           </w:p>
         </w:tc>
@@ -6505,19 +5609,78 @@
               <w:pStyle w:val="ListParagraph"/>
               <w:numPr>
                 <w:ilvl w:val="0"/>
-                <w:numId w:val="6"/>
+                <w:numId w:val="5"/>
               </w:numPr>
-              <w:spacing w:line="240" w:lineRule="auto"/>
-              <w:rPr>
-                <w:szCs w:val="26"/>
-              </w:rPr>
-            </w:pPr>
-            <w:r>
-              <w:rPr>
-                <w:szCs w:val="26"/>
-              </w:rPr>
-              <w:t>Chọn chức năng muốn thực hiện.</w:t>
-            </w:r>
+              <w:spacing w:before="100" w:line="240" w:lineRule="auto"/>
+              <w:ind w:left="567"/>
+              <w:rPr>
+                <w:szCs w:val="26"/>
+              </w:rPr>
+            </w:pPr>
+            <w:r>
+              <w:rPr>
+                <w:szCs w:val="26"/>
+              </w:rPr>
+              <w:t xml:space="preserve">Thay đổi tăng, giảm </w:t>
+            </w:r>
+            <w:r>
+              <w:rPr>
+                <w:szCs w:val="26"/>
+              </w:rPr>
+              <w:t xml:space="preserve">tỷ lệ phần trăm </w:t>
+            </w:r>
+            <w:r>
+              <w:rPr>
+                <w:szCs w:val="26"/>
+              </w:rPr>
+              <w:t>các hủ tiền.</w:t>
+            </w:r>
+          </w:p>
+        </w:tc>
+        <w:tc>
+          <w:tcPr>
+            <w:tcW w:w="3825" w:type="dxa"/>
+            <w:tcBorders>
+              <w:top w:val="single" w:sz="4" w:space="0" w:color="000000" w:themeColor="text1"/>
+              <w:left w:val="single" w:sz="4" w:space="0" w:color="000000" w:themeColor="text1"/>
+              <w:bottom w:val="single" w:sz="4" w:space="0" w:color="000000" w:themeColor="text1"/>
+              <w:right w:val="single" w:sz="4" w:space="0" w:color="000000" w:themeColor="text1"/>
+            </w:tcBorders>
+          </w:tcPr>
+          <w:p>
+            <w:pPr>
+              <w:pStyle w:val="ListParagraph"/>
+              <w:spacing w:before="100" w:line="240" w:lineRule="auto"/>
+              <w:ind w:left="1125" w:firstLine="0"/>
+              <w:rPr>
+                <w:szCs w:val="26"/>
+              </w:rPr>
+            </w:pPr>
+          </w:p>
+        </w:tc>
+      </w:tr>
+      <w:tr>
+        <w:trPr>
+          <w:trHeight w:val="150"/>
+        </w:trPr>
+        <w:tc>
+          <w:tcPr>
+            <w:tcW w:w="1705" w:type="dxa"/>
+            <w:vMerge/>
+            <w:tcBorders>
+              <w:left w:val="single" w:sz="4" w:space="0" w:color="000000" w:themeColor="text1"/>
+              <w:right w:val="single" w:sz="4" w:space="0" w:color="000000" w:themeColor="text1"/>
+            </w:tcBorders>
+          </w:tcPr>
+          <w:p>
+            <w:pPr>
+              <w:spacing w:line="240" w:lineRule="auto"/>
+              <w:ind w:left="405" w:firstLine="0"/>
+              <w:rPr>
+                <w:b/>
+                <w:szCs w:val="26"/>
+              </w:rPr>
+            </w:pPr>
           </w:p>
         </w:tc>
         <w:tc>
@@ -6535,29 +5698,210 @@
               <w:pStyle w:val="ListParagraph"/>
               <w:numPr>
                 <w:ilvl w:val="0"/>
-                <w:numId w:val="6"/>
+                <w:numId w:val="5"/>
               </w:numPr>
-              <w:spacing w:line="240" w:lineRule="auto"/>
-              <w:rPr>
-                <w:szCs w:val="26"/>
-              </w:rPr>
-            </w:pPr>
-            <w:r>
-              <w:rPr>
-                <w:szCs w:val="26"/>
-              </w:rPr>
-              <w:t xml:space="preserve">Gọi đến chức năng </w:t>
-            </w:r>
-            <w:r>
-              <w:rPr>
-                <w:szCs w:val="26"/>
-              </w:rPr>
-              <w:t>người dùng chọn</w:t>
+              <w:spacing w:before="100" w:line="240" w:lineRule="auto"/>
+              <w:ind w:left="567"/>
+              <w:rPr>
+                <w:szCs w:val="26"/>
+              </w:rPr>
+            </w:pPr>
+            <w:r>
+              <w:rPr>
+                <w:szCs w:val="26"/>
+              </w:rPr>
+              <w:t>Chọn nút “Thiết lập”</w:t>
+            </w:r>
+          </w:p>
+        </w:tc>
+        <w:tc>
+          <w:tcPr>
+            <w:tcW w:w="3825" w:type="dxa"/>
+            <w:tcBorders>
+              <w:top w:val="single" w:sz="4" w:space="0" w:color="000000" w:themeColor="text1"/>
+              <w:left w:val="single" w:sz="4" w:space="0" w:color="000000" w:themeColor="text1"/>
+              <w:bottom w:val="single" w:sz="4" w:space="0" w:color="000000" w:themeColor="text1"/>
+              <w:right w:val="single" w:sz="4" w:space="0" w:color="000000" w:themeColor="text1"/>
+            </w:tcBorders>
+          </w:tcPr>
+          <w:p>
+            <w:pPr>
+              <w:pStyle w:val="ListParagraph"/>
+              <w:numPr>
+                <w:ilvl w:val="0"/>
+                <w:numId w:val="5"/>
+              </w:numPr>
+              <w:spacing w:before="100" w:line="240" w:lineRule="auto"/>
+              <w:ind w:left="527" w:hanging="357"/>
+              <w:rPr>
+                <w:szCs w:val="26"/>
+              </w:rPr>
+            </w:pPr>
+            <w:r>
+              <w:rPr>
+                <w:szCs w:val="26"/>
+              </w:rPr>
+              <w:t>Kiểm tra tổng tỷ lệ phần trăm của tất cả các hủ tiền phải bằng 100%.</w:t>
             </w:r>
           </w:p>
         </w:tc>
       </w:tr>
       <w:tr>
+        <w:trPr>
+          <w:trHeight w:val="150"/>
+        </w:trPr>
+        <w:tc>
+          <w:tcPr>
+            <w:tcW w:w="1705" w:type="dxa"/>
+            <w:vMerge/>
+            <w:tcBorders>
+              <w:left w:val="single" w:sz="4" w:space="0" w:color="000000" w:themeColor="text1"/>
+              <w:right w:val="single" w:sz="4" w:space="0" w:color="000000" w:themeColor="text1"/>
+            </w:tcBorders>
+          </w:tcPr>
+          <w:p>
+            <w:pPr>
+              <w:spacing w:line="240" w:lineRule="auto"/>
+              <w:ind w:left="405" w:firstLine="0"/>
+              <w:rPr>
+                <w:b/>
+                <w:szCs w:val="26"/>
+              </w:rPr>
+            </w:pPr>
+          </w:p>
+        </w:tc>
+        <w:tc>
+          <w:tcPr>
+            <w:tcW w:w="3825" w:type="dxa"/>
+            <w:tcBorders>
+              <w:top w:val="single" w:sz="4" w:space="0" w:color="000000" w:themeColor="text1"/>
+              <w:left w:val="single" w:sz="4" w:space="0" w:color="000000" w:themeColor="text1"/>
+              <w:bottom w:val="single" w:sz="4" w:space="0" w:color="000000" w:themeColor="text1"/>
+              <w:right w:val="single" w:sz="4" w:space="0" w:color="000000" w:themeColor="text1"/>
+            </w:tcBorders>
+          </w:tcPr>
+          <w:p>
+            <w:pPr>
+              <w:pStyle w:val="ListParagraph"/>
+              <w:spacing w:before="100" w:line="240" w:lineRule="auto"/>
+              <w:ind w:left="567" w:firstLine="0"/>
+              <w:rPr>
+                <w:szCs w:val="26"/>
+              </w:rPr>
+            </w:pPr>
+          </w:p>
+        </w:tc>
+        <w:tc>
+          <w:tcPr>
+            <w:tcW w:w="3825" w:type="dxa"/>
+            <w:tcBorders>
+              <w:top w:val="single" w:sz="4" w:space="0" w:color="000000" w:themeColor="text1"/>
+              <w:left w:val="single" w:sz="4" w:space="0" w:color="000000" w:themeColor="text1"/>
+              <w:bottom w:val="single" w:sz="4" w:space="0" w:color="000000" w:themeColor="text1"/>
+              <w:right w:val="single" w:sz="4" w:space="0" w:color="000000" w:themeColor="text1"/>
+            </w:tcBorders>
+          </w:tcPr>
+          <w:p>
+            <w:pPr>
+              <w:pStyle w:val="ListParagraph"/>
+              <w:numPr>
+                <w:ilvl w:val="0"/>
+                <w:numId w:val="5"/>
+              </w:numPr>
+              <w:spacing w:before="100" w:line="240" w:lineRule="auto"/>
+              <w:ind w:left="567"/>
+              <w:rPr>
+                <w:szCs w:val="26"/>
+              </w:rPr>
+            </w:pPr>
+            <w:r>
+              <w:rPr>
+                <w:szCs w:val="26"/>
+              </w:rPr>
+              <w:t>Lưu lại tỷ lệ phần trăm của tất cả các hủ vào cơ sở dữ liệu.</w:t>
+            </w:r>
+          </w:p>
+        </w:tc>
+      </w:tr>
+      <w:tr>
+        <w:trPr>
+          <w:trHeight w:val="150"/>
+        </w:trPr>
+        <w:tc>
+          <w:tcPr>
+            <w:tcW w:w="1705" w:type="dxa"/>
+            <w:vMerge/>
+            <w:tcBorders>
+              <w:left w:val="single" w:sz="4" w:space="0" w:color="000000" w:themeColor="text1"/>
+              <w:bottom w:val="single" w:sz="4" w:space="0" w:color="000000" w:themeColor="text1"/>
+              <w:right w:val="single" w:sz="4" w:space="0" w:color="000000" w:themeColor="text1"/>
+            </w:tcBorders>
+          </w:tcPr>
+          <w:p>
+            <w:pPr>
+              <w:spacing w:line="240" w:lineRule="auto"/>
+              <w:ind w:left="405" w:firstLine="0"/>
+              <w:rPr>
+                <w:b/>
+                <w:szCs w:val="26"/>
+              </w:rPr>
+            </w:pPr>
+          </w:p>
+        </w:tc>
+        <w:tc>
+          <w:tcPr>
+            <w:tcW w:w="3825" w:type="dxa"/>
+            <w:tcBorders>
+              <w:top w:val="single" w:sz="4" w:space="0" w:color="000000" w:themeColor="text1"/>
+              <w:left w:val="single" w:sz="4" w:space="0" w:color="000000" w:themeColor="text1"/>
+              <w:bottom w:val="single" w:sz="4" w:space="0" w:color="000000" w:themeColor="text1"/>
+              <w:right w:val="single" w:sz="4" w:space="0" w:color="000000" w:themeColor="text1"/>
+            </w:tcBorders>
+          </w:tcPr>
+          <w:p>
+            <w:pPr>
+              <w:pStyle w:val="ListParagraph"/>
+              <w:spacing w:before="100" w:line="240" w:lineRule="auto"/>
+              <w:ind w:left="567" w:firstLine="0"/>
+              <w:rPr>
+                <w:szCs w:val="26"/>
+              </w:rPr>
+            </w:pPr>
+          </w:p>
+        </w:tc>
+        <w:tc>
+          <w:tcPr>
+            <w:tcW w:w="3825" w:type="dxa"/>
+            <w:tcBorders>
+              <w:top w:val="single" w:sz="4" w:space="0" w:color="000000" w:themeColor="text1"/>
+              <w:left w:val="single" w:sz="4" w:space="0" w:color="000000" w:themeColor="text1"/>
+              <w:bottom w:val="single" w:sz="4" w:space="0" w:color="000000" w:themeColor="text1"/>
+              <w:right w:val="single" w:sz="4" w:space="0" w:color="000000" w:themeColor="text1"/>
+            </w:tcBorders>
+          </w:tcPr>
+          <w:p>
+            <w:pPr>
+              <w:pStyle w:val="ListParagraph"/>
+              <w:numPr>
+                <w:ilvl w:val="0"/>
+                <w:numId w:val="5"/>
+              </w:numPr>
+              <w:spacing w:before="100" w:line="240" w:lineRule="auto"/>
+              <w:ind w:left="567"/>
+              <w:rPr>
+                <w:szCs w:val="26"/>
+              </w:rPr>
+            </w:pPr>
+            <w:r>
+              <w:rPr>
+                <w:szCs w:val="26"/>
+              </w:rPr>
+              <w:t>Thông báo thiết lập thành công tỷ lệ các hủ tiền.</w:t>
+            </w:r>
+          </w:p>
+        </w:tc>
+      </w:tr>
+      <w:tr>
         <w:tc>
           <w:tcPr>
             <w:tcW w:w="1705" w:type="dxa"/>
@@ -6607,17 +5951,155 @@
                 <w:szCs w:val="26"/>
               </w:rPr>
             </w:pPr>
+            <w:r>
+              <w:rPr>
+                <w:szCs w:val="26"/>
+              </w:rPr>
+              <w:t>5</w:t>
+            </w:r>
+            <w:r>
+              <w:rPr>
+                <w:szCs w:val="26"/>
+              </w:rPr>
+              <w:t xml:space="preserve">.1. Nếu tổng tỷ lệ khác 100%,  hệ thống hiển thị thông báo </w:t>
+            </w:r>
+            <w:r>
+              <w:rPr>
+                <w:szCs w:val="26"/>
+              </w:rPr>
+              <w:t xml:space="preserve">yêu cầu người dùng thay đổi </w:t>
+            </w:r>
+            <w:r>
+              <w:rPr>
+                <w:szCs w:val="26"/>
+              </w:rPr>
+              <w:t>tỷ lệ phù hợp.</w:t>
+            </w:r>
+          </w:p>
+          <w:p>
+            <w:pPr>
+              <w:keepNext/>
+              <w:spacing w:line="240" w:lineRule="auto"/>
+              <w:ind w:left="405" w:firstLine="0"/>
+              <w:rPr>
+                <w:szCs w:val="26"/>
+              </w:rPr>
+            </w:pPr>
+            <w:r>
+              <w:rPr>
+                <w:szCs w:val="26"/>
+              </w:rPr>
+              <w:t xml:space="preserve">6.1 </w:t>
+            </w:r>
+            <w:r>
+              <w:rPr>
+                <w:szCs w:val="26"/>
+              </w:rPr>
+              <w:t>Nếu xảy ra lỗi, hệ thống hiển thị thông báo lỗi và kết thúc chức năng hiện tại</w:t>
+            </w:r>
           </w:p>
         </w:tc>
       </w:tr>
     </w:tbl>
+    <w:p>
+      <w:pPr>
+        <w:pStyle w:val="Heading4"/>
+      </w:pPr>
+      <w:r>
+        <w:rPr>
+          <w:noProof/>
+        </w:rPr>
+        <w:lastRenderedPageBreak/>
+        <w:drawing>
+          <wp:anchor distT="0" distB="0" distL="114300" distR="114300" simplePos="0" relativeHeight="251668480" behindDoc="0" locked="0" layoutInCell="1" allowOverlap="1" wp14:anchorId="02927BBC" wp14:editId="48A184A8">
+            <wp:simplePos x="0" y="0"/>
+            <wp:positionH relativeFrom="margin">
+              <wp:align>left</wp:align>
+            </wp:positionH>
+            <wp:positionV relativeFrom="paragraph">
+              <wp:posOffset>273050</wp:posOffset>
+            </wp:positionV>
+            <wp:extent cx="5932805" cy="5547360"/>
+            <wp:effectExtent l="0" t="0" r="0" b="0"/>
+            <wp:wrapTopAndBottom/>
+            <wp:docPr id="7" name="Picture 7"/>
+            <wp:cNvGraphicFramePr>
+              <a:graphicFrameLocks xmlns:a="http://schemas.openxmlformats.org/drawingml/2006/main" noChangeAspect="1"/>
+            </wp:cNvGraphicFramePr>
+            <a:graphic xmlns:a="http://schemas.openxmlformats.org/drawingml/2006/main">
+              <a:graphicData uri="http://schemas.openxmlformats.org/drawingml/2006/picture">
+                <pic:pic xmlns:pic="http://schemas.openxmlformats.org/drawingml/2006/picture">
+                  <pic:nvPicPr>
+                    <pic:cNvPr id="0" name="Picture 3"/>
+                    <pic:cNvPicPr>
+                      <a:picLocks noChangeAspect="1" noChangeArrowheads="1"/>
+                    </pic:cNvPicPr>
+                  </pic:nvPicPr>
+                  <pic:blipFill>
+                    <a:blip r:embed="rId19">
+                      <a:extLst>
+                        <a:ext uri="{28A0092B-C50C-407E-A947-70E740481C1C}">
+                          <a14:useLocalDpi xmlns:a14="http://schemas.microsoft.com/office/drawing/2010/main" val="0"/>
+                        </a:ext>
+                      </a:extLst>
+                    </a:blip>
+                    <a:srcRect/>
+                    <a:stretch>
+                      <a:fillRect/>
+                    </a:stretch>
+                  </pic:blipFill>
+                  <pic:spPr bwMode="auto">
+                    <a:xfrm>
+                      <a:off x="0" y="0"/>
+                      <a:ext cx="5932805" cy="5547360"/>
+                    </a:xfrm>
+                    <a:prstGeom prst="rect">
+                      <a:avLst/>
+                    </a:prstGeom>
+                    <a:noFill/>
+                    <a:ln>
+                      <a:noFill/>
+                    </a:ln>
+                  </pic:spPr>
+                </pic:pic>
+              </a:graphicData>
+            </a:graphic>
+            <wp14:sizeRelH relativeFrom="margin">
+              <wp14:pctWidth>0</wp14:pctWidth>
+            </wp14:sizeRelH>
+            <wp14:sizeRelV relativeFrom="margin">
+              <wp14:pctHeight>0</wp14:pctHeight>
+            </wp14:sizeRelV>
+          </wp:anchor>
+        </w:drawing>
+      </w:r>
+      <w:r>
+        <w:t>Activity diagram</w:t>
+      </w:r>
+    </w:p>
     <w:p/>
     <w:p>
       <w:pPr>
+        <w:pStyle w:val="Heading4"/>
+      </w:pPr>
+      <w:r>
+        <w:t>Sequence diagram</w:t>
+      </w:r>
+    </w:p>
+    <w:p>
+      <w:pPr>
         <w:pStyle w:val="Heading3"/>
       </w:pPr>
       <w:r>
         <w:t>Use case UC03.1_GhiNhanChiTieu</w:t>
+      </w:r>
+    </w:p>
+    <w:p>
+      <w:pPr>
+        <w:pStyle w:val="Heading4"/>
+      </w:pPr>
+      <w:r>
+        <w:t>Đặc tả use case</w:t>
       </w:r>
     </w:p>
     <w:tbl>
@@ -6838,6 +6320,7 @@
                 <w:b/>
                 <w:szCs w:val="26"/>
               </w:rPr>
+              <w:lastRenderedPageBreak/>
               <w:t>Tác nhân</w:t>
             </w:r>
           </w:p>
@@ -7327,7 +6810,13 @@
               <w:rPr>
                 <w:szCs w:val="26"/>
               </w:rPr>
-              <w:t>Kiểm tra số tiền nhập vào</w:t>
+              <w:t xml:space="preserve">Kiểm tra </w:t>
+            </w:r>
+            <w:r>
+              <w:rPr>
+                <w:szCs w:val="26"/>
+              </w:rPr>
+              <w:t>thông tin giao dịch</w:t>
             </w:r>
           </w:p>
         </w:tc>
@@ -7463,7 +6952,19 @@
               <w:rPr>
                 <w:szCs w:val="26"/>
               </w:rPr>
-              <w:t>5.1. Nếu số tiền nhập vào không hợp lệ, hiển thị thông báo yêu cầu người dùng nhập lại</w:t>
+              <w:t xml:space="preserve">5.1. Nếu </w:t>
+            </w:r>
+            <w:r>
+              <w:rPr>
+                <w:szCs w:val="26"/>
+              </w:rPr>
+              <w:t xml:space="preserve">thông tin </w:t>
+            </w:r>
+            <w:r>
+              <w:rPr>
+                <w:szCs w:val="26"/>
+              </w:rPr>
+              <w:t>nhập vào không hợp lệ, hiển thị thông báo yêu cầu người dùng nhập lại</w:t>
             </w:r>
           </w:p>
           <w:p>
@@ -7485,6 +6986,91 @@
         </w:tc>
       </w:tr>
     </w:tbl>
+    <w:p>
+      <w:pPr>
+        <w:pStyle w:val="Heading4"/>
+      </w:pPr>
+      <w:r>
+        <w:rPr>
+          <w:noProof/>
+        </w:rPr>
+        <w:lastRenderedPageBreak/>
+        <w:drawing>
+          <wp:anchor distT="0" distB="0" distL="114300" distR="114300" simplePos="0" relativeHeight="251669504" behindDoc="0" locked="0" layoutInCell="1" allowOverlap="1" wp14:anchorId="5B8FAFCD" wp14:editId="325822C4">
+            <wp:simplePos x="0" y="0"/>
+            <wp:positionH relativeFrom="margin">
+              <wp:posOffset>-1018</wp:posOffset>
+            </wp:positionH>
+            <wp:positionV relativeFrom="paragraph">
+              <wp:posOffset>284432</wp:posOffset>
+            </wp:positionV>
+            <wp:extent cx="5989955" cy="5115464"/>
+            <wp:effectExtent l="0" t="0" r="0" b="9525"/>
+            <wp:wrapTopAndBottom/>
+            <wp:docPr id="8" name="Picture 8"/>
+            <wp:cNvGraphicFramePr>
+              <a:graphicFrameLocks xmlns:a="http://schemas.openxmlformats.org/drawingml/2006/main" noChangeAspect="1"/>
+            </wp:cNvGraphicFramePr>
+            <a:graphic xmlns:a="http://schemas.openxmlformats.org/drawingml/2006/main">
+              <a:graphicData uri="http://schemas.openxmlformats.org/drawingml/2006/picture">
+                <pic:pic xmlns:pic="http://schemas.openxmlformats.org/drawingml/2006/picture">
+                  <pic:nvPicPr>
+                    <pic:cNvPr id="0" name="Picture 4"/>
+                    <pic:cNvPicPr>
+                      <a:picLocks noChangeAspect="1" noChangeArrowheads="1"/>
+                    </pic:cNvPicPr>
+                  </pic:nvPicPr>
+                  <pic:blipFill>
+                    <a:blip r:embed="rId20">
+                      <a:extLst>
+                        <a:ext uri="{28A0092B-C50C-407E-A947-70E740481C1C}">
+                          <a14:useLocalDpi xmlns:a14="http://schemas.microsoft.com/office/drawing/2010/main" val="0"/>
+                        </a:ext>
+                      </a:extLst>
+                    </a:blip>
+                    <a:srcRect/>
+                    <a:stretch>
+                      <a:fillRect/>
+                    </a:stretch>
+                  </pic:blipFill>
+                  <pic:spPr bwMode="auto">
+                    <a:xfrm>
+                      <a:off x="0" y="0"/>
+                      <a:ext cx="5989955" cy="5115464"/>
+                    </a:xfrm>
+                    <a:prstGeom prst="rect">
+                      <a:avLst/>
+                    </a:prstGeom>
+                    <a:noFill/>
+                    <a:ln>
+                      <a:noFill/>
+                    </a:ln>
+                  </pic:spPr>
+                </pic:pic>
+              </a:graphicData>
+            </a:graphic>
+            <wp14:sizeRelH relativeFrom="margin">
+              <wp14:pctWidth>0</wp14:pctWidth>
+            </wp14:sizeRelH>
+            <wp14:sizeRelV relativeFrom="margin">
+              <wp14:pctHeight>0</wp14:pctHeight>
+            </wp14:sizeRelV>
+          </wp:anchor>
+        </w:drawing>
+      </w:r>
+      <w:r>
+        <w:t>Activity diagram</w:t>
+      </w:r>
+    </w:p>
+    <w:p/>
+    <w:p>
+      <w:pPr>
+        <w:pStyle w:val="Heading4"/>
+      </w:pPr>
+      <w:r>
+        <w:t>Sequence diagram</w:t>
+      </w:r>
+    </w:p>
     <w:p>
       <w:pPr>
         <w:pStyle w:val="Heading3"/>
@@ -7497,6 +7083,14 @@
       </w:r>
       <w:r>
         <w:t>TuyChon</w:t>
+      </w:r>
+    </w:p>
+    <w:p>
+      <w:pPr>
+        <w:pStyle w:val="Heading4"/>
+      </w:pPr>
+      <w:r>
+        <w:t>Đặc tả use case</w:t>
       </w:r>
     </w:p>
     <w:tbl>
@@ -7642,7 +7236,6 @@
                 <w:b/>
                 <w:szCs w:val="26"/>
               </w:rPr>
-              <w:lastRenderedPageBreak/>
               <w:t>Mô tả</w:t>
             </w:r>
           </w:p>
@@ -7853,6 +7446,7 @@
                 <w:b/>
                 <w:szCs w:val="26"/>
               </w:rPr>
+              <w:lastRenderedPageBreak/>
               <w:t>Luồng sự kiện chính</w:t>
             </w:r>
           </w:p>
@@ -8254,6 +7848,22 @@
         </w:tc>
       </w:tr>
     </w:tbl>
+    <w:p>
+      <w:pPr>
+        <w:pStyle w:val="Heading4"/>
+      </w:pPr>
+      <w:r>
+        <w:t>Activity diagram</w:t>
+      </w:r>
+    </w:p>
+    <w:p>
+      <w:pPr>
+        <w:pStyle w:val="Heading4"/>
+      </w:pPr>
+      <w:r>
+        <w:t>Sequence diagram</w:t>
+      </w:r>
+    </w:p>
     <w:p/>
     <w:p>
       <w:pPr>
@@ -8264,6 +7874,14 @@
       </w:r>
       <w:r>
         <w:t>ChoTatCaHu</w:t>
+      </w:r>
+    </w:p>
+    <w:p>
+      <w:pPr>
+        <w:pStyle w:val="Heading4"/>
+      </w:pPr>
+      <w:r>
+        <w:t>Đặc tả use case</w:t>
       </w:r>
     </w:p>
     <w:tbl>
@@ -8856,7 +8474,25 @@
               <w:rPr>
                 <w:szCs w:val="26"/>
               </w:rPr>
-              <w:t>Nhập thông tin giao dịch thu nhập.</w:t>
+              <w:t>Nhập thông tin giao dịch thu nhập</w:t>
+            </w:r>
+            <w:r>
+              <w:rPr>
+                <w:szCs w:val="26"/>
+              </w:rPr>
+              <w:t xml:space="preserve"> </w:t>
+            </w:r>
+            <w:r>
+              <w:rPr>
+                <w:szCs w:val="26"/>
+              </w:rPr>
+              <w:t>chọn thêm thu nhập cho tất cả các hủ</w:t>
+            </w:r>
+            <w:r>
+              <w:rPr>
+                <w:szCs w:val="26"/>
+              </w:rPr>
+              <w:t>.</w:t>
             </w:r>
           </w:p>
         </w:tc>
@@ -8932,25 +8568,13 @@
               <w:rPr>
                 <w:szCs w:val="26"/>
               </w:rPr>
-              <w:t>Người dùng chọn thêm thu nhậ</w:t>
-            </w:r>
-            <w:r>
-              <w:rPr>
-                <w:szCs w:val="26"/>
-              </w:rPr>
-              <w:t xml:space="preserve">p </w:t>
-            </w:r>
-            <w:r>
-              <w:rPr>
-                <w:szCs w:val="26"/>
-              </w:rPr>
-              <w:t>cho tất cả các hủ</w:t>
-            </w:r>
-            <w:r>
-              <w:rPr>
-                <w:szCs w:val="26"/>
-              </w:rPr>
-              <w:t xml:space="preserve"> và chọn nút “Xác nhận”</w:t>
+              <w:t>C</w:t>
+            </w:r>
+            <w:r>
+              <w:rPr>
+                <w:szCs w:val="26"/>
+              </w:rPr>
+              <w:t>họn nút “Xác nhận”</w:t>
             </w:r>
           </w:p>
         </w:tc>
@@ -9055,13 +8679,32 @@
               <w:rPr>
                 <w:szCs w:val="26"/>
               </w:rPr>
-              <w:t xml:space="preserve">Tính tiền theo tỉ lệ phần trăm và cập nhật </w:t>
-            </w:r>
-            <w:r>
-              <w:rPr>
-                <w:szCs w:val="26"/>
-              </w:rPr>
-              <w:t xml:space="preserve"> và lưu lại ngân sách của các hủ tiền vào cở sở dữ liệu.</w:t>
+              <w:t>Tí</w:t>
+            </w:r>
+            <w:r>
+              <w:rPr>
+                <w:szCs w:val="26"/>
+              </w:rPr>
+              <w:t xml:space="preserve">nh tiền theo tỉ lệ phần trăm, </w:t>
+            </w:r>
+            <w:r>
+              <w:rPr>
+                <w:szCs w:val="26"/>
+              </w:rPr>
+              <w:t xml:space="preserve">cập nhật </w:t>
+            </w:r>
+            <w:r>
+              <w:rPr>
+                <w:szCs w:val="26"/>
+              </w:rPr>
+              <w:t xml:space="preserve"> và lưu lại </w:t>
+            </w:r>
+            <w:r>
+              <w:rPr>
+                <w:szCs w:val="26"/>
+              </w:rPr>
+              <w:lastRenderedPageBreak/>
+              <w:t>ngân sách của các hủ tiền vào cở sở dữ liệu.</w:t>
             </w:r>
           </w:p>
         </w:tc>
@@ -9092,6 +8735,7 @@
                 <w:b/>
                 <w:szCs w:val="26"/>
               </w:rPr>
+              <w:lastRenderedPageBreak/>
               <w:t>Luồng sự kiện phụ</w:t>
             </w:r>
           </w:p>
@@ -9119,26 +8763,14 @@
               <w:rPr>
                 <w:szCs w:val="26"/>
               </w:rPr>
-              <w:t xml:space="preserve">5.1.       </w:t>
-            </w:r>
-            <w:r>
-              <w:rPr>
-                <w:szCs w:val="26"/>
-              </w:rPr>
-              <w:t xml:space="preserve">Nếu số tiền nhập vào không hợp lệ, hiển thị thông báo yêu </w:t>
+              <w:t xml:space="preserve">5.1.       Nếu số tiền nhập vào không hợp lệ, hiển thị thông báo yêu </w:t>
             </w:r>
             <w:r>
               <w:rPr>
                 <w:szCs w:val="26"/>
               </w:rPr>
               <w:tab/>
-              <w:t>cầu người dùng nhập lại</w:t>
-            </w:r>
-            <w:r>
-              <w:rPr>
-                <w:szCs w:val="26"/>
-              </w:rPr>
-              <w:t>.</w:t>
+              <w:t>cầu người dùng nhập lại.</w:t>
             </w:r>
           </w:p>
           <w:p>
@@ -9164,13 +8796,106 @@
         </w:tc>
       </w:tr>
     </w:tbl>
+    <w:p>
+      <w:pPr>
+        <w:pStyle w:val="Heading4"/>
+      </w:pPr>
+      <w:r>
+        <w:rPr>
+          <w:noProof/>
+        </w:rPr>
+        <w:drawing>
+          <wp:anchor distT="0" distB="0" distL="114300" distR="114300" simplePos="0" relativeHeight="251670528" behindDoc="0" locked="0" layoutInCell="1" allowOverlap="1" wp14:anchorId="77A27756" wp14:editId="2EC9221E">
+            <wp:simplePos x="0" y="0"/>
+            <wp:positionH relativeFrom="margin">
+              <wp:align>left</wp:align>
+            </wp:positionH>
+            <wp:positionV relativeFrom="paragraph">
+              <wp:posOffset>387350</wp:posOffset>
+            </wp:positionV>
+            <wp:extent cx="6019165" cy="4597400"/>
+            <wp:effectExtent l="0" t="0" r="635" b="0"/>
+            <wp:wrapTopAndBottom/>
+            <wp:docPr id="9" name="Picture 9"/>
+            <wp:cNvGraphicFramePr>
+              <a:graphicFrameLocks xmlns:a="http://schemas.openxmlformats.org/drawingml/2006/main" noChangeAspect="1"/>
+            </wp:cNvGraphicFramePr>
+            <a:graphic xmlns:a="http://schemas.openxmlformats.org/drawingml/2006/main">
+              <a:graphicData uri="http://schemas.openxmlformats.org/drawingml/2006/picture">
+                <pic:pic xmlns:pic="http://schemas.openxmlformats.org/drawingml/2006/picture">
+                  <pic:nvPicPr>
+                    <pic:cNvPr id="0" name="Picture 5"/>
+                    <pic:cNvPicPr>
+                      <a:picLocks noChangeAspect="1" noChangeArrowheads="1"/>
+                    </pic:cNvPicPr>
+                  </pic:nvPicPr>
+                  <pic:blipFill>
+                    <a:blip r:embed="rId21">
+                      <a:extLst>
+                        <a:ext uri="{28A0092B-C50C-407E-A947-70E740481C1C}">
+                          <a14:useLocalDpi xmlns:a14="http://schemas.microsoft.com/office/drawing/2010/main" val="0"/>
+                        </a:ext>
+                      </a:extLst>
+                    </a:blip>
+                    <a:srcRect/>
+                    <a:stretch>
+                      <a:fillRect/>
+                    </a:stretch>
+                  </pic:blipFill>
+                  <pic:spPr bwMode="auto">
+                    <a:xfrm>
+                      <a:off x="0" y="0"/>
+                      <a:ext cx="6019165" cy="4597400"/>
+                    </a:xfrm>
+                    <a:prstGeom prst="rect">
+                      <a:avLst/>
+                    </a:prstGeom>
+                    <a:noFill/>
+                    <a:ln>
+                      <a:noFill/>
+                    </a:ln>
+                  </pic:spPr>
+                </pic:pic>
+              </a:graphicData>
+            </a:graphic>
+            <wp14:sizeRelH relativeFrom="margin">
+              <wp14:pctWidth>0</wp14:pctWidth>
+            </wp14:sizeRelH>
+            <wp14:sizeRelV relativeFrom="margin">
+              <wp14:pctHeight>0</wp14:pctHeight>
+            </wp14:sizeRelV>
+          </wp:anchor>
+        </w:drawing>
+      </w:r>
+      <w:r>
+        <w:t>Activity diagram</w:t>
+      </w:r>
+    </w:p>
     <w:p/>
     <w:p>
       <w:pPr>
+        <w:pStyle w:val="Heading4"/>
+      </w:pPr>
+      <w:r>
+        <w:t>Sequence diagram</w:t>
+      </w:r>
+    </w:p>
+    <w:p/>
+    <w:p>
+      <w:pPr>
         <w:pStyle w:val="Heading3"/>
       </w:pPr>
       <w:r>
+        <w:lastRenderedPageBreak/>
         <w:t>Use case UC03.3_SuaGiaoDich</w:t>
+      </w:r>
+    </w:p>
+    <w:p>
+      <w:pPr>
+        <w:pStyle w:val="Heading4"/>
+      </w:pPr>
+      <w:r>
+        <w:t>Đặc tả use case</w:t>
       </w:r>
     </w:p>
     <w:tbl>
@@ -9927,6 +9652,22 @@
         </w:tc>
       </w:tr>
     </w:tbl>
+    <w:p>
+      <w:pPr>
+        <w:pStyle w:val="Heading4"/>
+      </w:pPr>
+      <w:r>
+        <w:t>Activity diagram</w:t>
+      </w:r>
+    </w:p>
+    <w:p>
+      <w:pPr>
+        <w:pStyle w:val="Heading4"/>
+      </w:pPr>
+      <w:r>
+        <w:t>Sequence diagram</w:t>
+      </w:r>
+    </w:p>
     <w:p/>
     <w:p>
       <w:pPr>
@@ -9934,6 +9675,14 @@
       </w:pPr>
       <w:r>
         <w:t>Use case UC03.4_XoaGiaoDich</w:t>
+      </w:r>
+    </w:p>
+    <w:p>
+      <w:pPr>
+        <w:pStyle w:val="Heading4"/>
+      </w:pPr>
+      <w:r>
+        <w:t>Đặc tả use case</w:t>
       </w:r>
     </w:p>
     <w:tbl>
@@ -10210,7 +9959,6 @@
                 <w:b/>
                 <w:szCs w:val="26"/>
               </w:rPr>
-              <w:lastRenderedPageBreak/>
               <w:t>Điều kiện trước</w:t>
             </w:r>
           </w:p>
@@ -10678,7 +10426,19 @@
               <w:rPr>
                 <w:szCs w:val="26"/>
               </w:rPr>
-              <w:t>Chọn xác nhận.</w:t>
+              <w:t xml:space="preserve">Chọn </w:t>
+            </w:r>
+            <w:r>
+              <w:rPr>
+                <w:szCs w:val="26"/>
+              </w:rPr>
+              <w:t>nút “Xóa”</w:t>
+            </w:r>
+            <w:r>
+              <w:rPr>
+                <w:szCs w:val="26"/>
+              </w:rPr>
+              <w:t>.</w:t>
             </w:r>
           </w:p>
         </w:tc>
@@ -10789,6 +10549,28 @@
               <w:rPr>
                 <w:szCs w:val="26"/>
               </w:rPr>
+              <w:t>5.1. Nếu người dùng không muốn xóa, người dùng chọn nút “Hủy”</w:t>
+            </w:r>
+            <w:r>
+              <w:rPr>
+                <w:szCs w:val="26"/>
+              </w:rPr>
+              <w:t>.</w:t>
+            </w:r>
+          </w:p>
+          <w:p>
+            <w:pPr>
+              <w:keepNext/>
+              <w:spacing w:line="240" w:lineRule="auto"/>
+              <w:ind w:left="405" w:firstLine="0"/>
+              <w:rPr>
+                <w:szCs w:val="26"/>
+              </w:rPr>
+            </w:pPr>
+            <w:r>
+              <w:rPr>
+                <w:szCs w:val="26"/>
+              </w:rPr>
               <w:t xml:space="preserve">6.1. </w:t>
             </w:r>
             <w:r>
@@ -10801,6 +10583,91 @@
         </w:tc>
       </w:tr>
     </w:tbl>
+    <w:p>
+      <w:pPr>
+        <w:pStyle w:val="Heading4"/>
+      </w:pPr>
+      <w:r>
+        <w:rPr>
+          <w:noProof/>
+        </w:rPr>
+        <w:lastRenderedPageBreak/>
+        <w:drawing>
+          <wp:anchor distT="0" distB="0" distL="114300" distR="114300" simplePos="0" relativeHeight="251671552" behindDoc="0" locked="0" layoutInCell="1" allowOverlap="1" wp14:anchorId="05A1C44F" wp14:editId="29F4B69C">
+            <wp:simplePos x="0" y="0"/>
+            <wp:positionH relativeFrom="margin">
+              <wp:align>left</wp:align>
+            </wp:positionH>
+            <wp:positionV relativeFrom="paragraph">
+              <wp:posOffset>301625</wp:posOffset>
+            </wp:positionV>
+            <wp:extent cx="6059805" cy="5468620"/>
+            <wp:effectExtent l="0" t="0" r="0" b="0"/>
+            <wp:wrapTopAndBottom/>
+            <wp:docPr id="10" name="Picture 10"/>
+            <wp:cNvGraphicFramePr>
+              <a:graphicFrameLocks xmlns:a="http://schemas.openxmlformats.org/drawingml/2006/main" noChangeAspect="1"/>
+            </wp:cNvGraphicFramePr>
+            <a:graphic xmlns:a="http://schemas.openxmlformats.org/drawingml/2006/main">
+              <a:graphicData uri="http://schemas.openxmlformats.org/drawingml/2006/picture">
+                <pic:pic xmlns:pic="http://schemas.openxmlformats.org/drawingml/2006/picture">
+                  <pic:nvPicPr>
+                    <pic:cNvPr id="0" name="Picture 6"/>
+                    <pic:cNvPicPr>
+                      <a:picLocks noChangeAspect="1" noChangeArrowheads="1"/>
+                    </pic:cNvPicPr>
+                  </pic:nvPicPr>
+                  <pic:blipFill>
+                    <a:blip r:embed="rId22">
+                      <a:extLst>
+                        <a:ext uri="{28A0092B-C50C-407E-A947-70E740481C1C}">
+                          <a14:useLocalDpi xmlns:a14="http://schemas.microsoft.com/office/drawing/2010/main" val="0"/>
+                        </a:ext>
+                      </a:extLst>
+                    </a:blip>
+                    <a:srcRect/>
+                    <a:stretch>
+                      <a:fillRect/>
+                    </a:stretch>
+                  </pic:blipFill>
+                  <pic:spPr bwMode="auto">
+                    <a:xfrm>
+                      <a:off x="0" y="0"/>
+                      <a:ext cx="6059805" cy="5468620"/>
+                    </a:xfrm>
+                    <a:prstGeom prst="rect">
+                      <a:avLst/>
+                    </a:prstGeom>
+                    <a:noFill/>
+                    <a:ln>
+                      <a:noFill/>
+                    </a:ln>
+                  </pic:spPr>
+                </pic:pic>
+              </a:graphicData>
+            </a:graphic>
+            <wp14:sizeRelH relativeFrom="margin">
+              <wp14:pctWidth>0</wp14:pctWidth>
+            </wp14:sizeRelH>
+            <wp14:sizeRelV relativeFrom="margin">
+              <wp14:pctHeight>0</wp14:pctHeight>
+            </wp14:sizeRelV>
+          </wp:anchor>
+        </w:drawing>
+      </w:r>
+      <w:r>
+        <w:t>Activity diagram</w:t>
+      </w:r>
+    </w:p>
+    <w:p/>
+    <w:p>
+      <w:pPr>
+        <w:pStyle w:val="Heading4"/>
+      </w:pPr>
+      <w:r>
+        <w:t>Sequence diagram</w:t>
+      </w:r>
+    </w:p>
     <w:p>
       <w:pPr>
         <w:ind w:firstLine="0"/>
@@ -10818,6 +10685,14 @@
       </w:r>
       <w:r>
         <w:t>_XemGiaoDichTheoNgay</w:t>
+      </w:r>
+    </w:p>
+    <w:p>
+      <w:pPr>
+        <w:pStyle w:val="Heading4"/>
+      </w:pPr>
+      <w:r>
+        <w:t>Đặc tả use case</w:t>
       </w:r>
     </w:p>
     <w:tbl>
@@ -10980,6 +10855,7 @@
                 <w:b/>
                 <w:szCs w:val="26"/>
               </w:rPr>
+              <w:lastRenderedPageBreak/>
               <w:t>Mô tả</w:t>
             </w:r>
           </w:p>
@@ -11703,6 +11579,26 @@
         </w:tc>
       </w:tr>
     </w:tbl>
+    <w:p>
+      <w:pPr>
+        <w:pStyle w:val="Heading4"/>
+      </w:pPr>
+      <w:r>
+        <w:t>Activity diagram</w:t>
+      </w:r>
+    </w:p>
+    <w:p>
+      <w:bookmarkStart w:id="17" w:name="_GoBack"/>
+      <w:bookmarkEnd w:id="17"/>
+    </w:p>
+    <w:p>
+      <w:pPr>
+        <w:pStyle w:val="Heading4"/>
+      </w:pPr>
+      <w:r>
+        <w:t>Sequence diagram</w:t>
+      </w:r>
+    </w:p>
     <w:p/>
     <w:p>
       <w:pPr>
@@ -11965,6 +11861,7 @@
                 <w:b/>
                 <w:szCs w:val="26"/>
               </w:rPr>
+              <w:lastRenderedPageBreak/>
               <w:t>Điều kiện trước</w:t>
             </w:r>
           </w:p>
@@ -12472,6 +12369,22 @@
         </w:tc>
       </w:tr>
     </w:tbl>
+    <w:p>
+      <w:pPr>
+        <w:pStyle w:val="Heading4"/>
+      </w:pPr>
+      <w:r>
+        <w:t>Activity diagram</w:t>
+      </w:r>
+    </w:p>
+    <w:p>
+      <w:pPr>
+        <w:pStyle w:val="Heading4"/>
+      </w:pPr>
+      <w:r>
+        <w:t>Sequence diagram</w:t>
+      </w:r>
+    </w:p>
     <w:p/>
     <w:p>
       <w:pPr>
@@ -12577,7 +12490,6 @@
                 <w:b/>
                 <w:szCs w:val="26"/>
               </w:rPr>
-              <w:lastRenderedPageBreak/>
               <w:t>Mục đích</w:t>
             </w:r>
           </w:p>
@@ -13130,6 +13042,7 @@
                 <w:b/>
                 <w:szCs w:val="26"/>
               </w:rPr>
+              <w:lastRenderedPageBreak/>
               <w:t>Luồng sự kiện phụ</w:t>
             </w:r>
           </w:p>
@@ -13196,18 +13109,31 @@
     </w:tbl>
     <w:p>
       <w:pPr>
-        <w:ind w:firstLine="0"/>
-      </w:pPr>
+        <w:pStyle w:val="Heading4"/>
+      </w:pPr>
+      <w:r>
+        <w:t>Activity diagram</w:t>
+      </w:r>
     </w:p>
     <w:p>
       <w:pPr>
+        <w:pStyle w:val="Heading4"/>
+      </w:pPr>
+      <w:r>
+        <w:t>Sequence diagram</w:t>
+      </w:r>
+    </w:p>
+    <w:p>
+      <w:pPr>
+        <w:ind w:firstLine="0"/>
+      </w:pPr>
+    </w:p>
+    <w:p>
+      <w:pPr>
         <w:pStyle w:val="Heading3"/>
       </w:pPr>
       <w:r>
-        <w:t>Use case UC03.7.a</w:t>
-      </w:r>
-      <w:r>
-        <w:t>_LapThuChiTheoNgay</w:t>
+        <w:t>Use case UC03.7.a_LapThuChiTheoNgay</w:t>
       </w:r>
     </w:p>
     <w:tbl>
@@ -14057,13 +13983,27 @@
     </w:tbl>
     <w:p>
       <w:pPr>
+        <w:pStyle w:val="Heading4"/>
+      </w:pPr>
+      <w:r>
+        <w:lastRenderedPageBreak/>
+        <w:t>Activity diagram</w:t>
+      </w:r>
+    </w:p>
+    <w:p>
+      <w:pPr>
+        <w:pStyle w:val="Heading4"/>
+      </w:pPr>
+      <w:r>
+        <w:t>Sequence diagram</w:t>
+      </w:r>
+    </w:p>
+    <w:p>
+      <w:pPr>
         <w:pStyle w:val="Heading3"/>
       </w:pPr>
       <w:r>
-        <w:t>Use case UC03.7.b</w:t>
-      </w:r>
-      <w:r>
-        <w:t>_LapThuChiTheoThang</w:t>
+        <w:t>Use case UC03.7.b_LapThuChiTheoThang</w:t>
       </w:r>
     </w:p>
     <w:tbl>
@@ -14855,7 +14795,6 @@
                 <w:b/>
                 <w:szCs w:val="26"/>
               </w:rPr>
-              <w:lastRenderedPageBreak/>
               <w:t>Luồng sự kiện phụ</w:t>
             </w:r>
           </w:p>
@@ -14914,6 +14853,22 @@
         </w:tc>
       </w:tr>
     </w:tbl>
+    <w:p>
+      <w:pPr>
+        <w:pStyle w:val="Heading4"/>
+      </w:pPr>
+      <w:r>
+        <w:t>Activity diagram</w:t>
+      </w:r>
+    </w:p>
+    <w:p>
+      <w:pPr>
+        <w:pStyle w:val="Heading4"/>
+      </w:pPr>
+      <w:r>
+        <w:t>Sequence diagram</w:t>
+      </w:r>
+    </w:p>
     <w:p>
       <w:pPr>
         <w:pStyle w:val="Heading3"/>
@@ -15021,6 +14976,7 @@
                 <w:b/>
                 <w:szCs w:val="26"/>
               </w:rPr>
+              <w:lastRenderedPageBreak/>
               <w:t>Mục đích</w:t>
             </w:r>
           </w:p>
@@ -15809,6 +15765,22 @@
       </w:tr>
     </w:tbl>
     <w:p/>
+    <w:p>
+      <w:pPr>
+        <w:pStyle w:val="Heading4"/>
+      </w:pPr>
+      <w:r>
+        <w:t>Activity diagram</w:t>
+      </w:r>
+    </w:p>
+    <w:p>
+      <w:pPr>
+        <w:pStyle w:val="Heading4"/>
+      </w:pPr>
+      <w:r>
+        <w:t>Sequence diagram</w:t>
+      </w:r>
+    </w:p>
     <w:p/>
     <w:p/>
     <w:p>
@@ -15816,7 +15788,6 @@
         <w:pStyle w:val="Heading3"/>
       </w:pPr>
       <w:r>
-        <w:lastRenderedPageBreak/>
         <w:t>Use case UC04_LapKeHoachTietKiem</w:t>
       </w:r>
     </w:p>
@@ -15963,6 +15934,7 @@
                 <w:b/>
                 <w:szCs w:val="26"/>
               </w:rPr>
+              <w:lastRenderedPageBreak/>
               <w:t>Mô tả</w:t>
             </w:r>
           </w:p>
@@ -16574,6 +16546,22 @@
         </w:tc>
       </w:tr>
     </w:tbl>
+    <w:p>
+      <w:pPr>
+        <w:pStyle w:val="Heading4"/>
+      </w:pPr>
+      <w:r>
+        <w:t>Activity diagram</w:t>
+      </w:r>
+    </w:p>
+    <w:p>
+      <w:pPr>
+        <w:pStyle w:val="Heading4"/>
+      </w:pPr>
+      <w:r>
+        <w:t>Sequence diagram</w:t>
+      </w:r>
+    </w:p>
     <w:p/>
     <w:p>
       <w:pPr>
@@ -17466,6 +17454,22 @@
         </w:tc>
       </w:tr>
     </w:tbl>
+    <w:p>
+      <w:pPr>
+        <w:pStyle w:val="Heading4"/>
+      </w:pPr>
+      <w:r>
+        <w:t>Activity diagram</w:t>
+      </w:r>
+    </w:p>
+    <w:p>
+      <w:pPr>
+        <w:pStyle w:val="Heading4"/>
+      </w:pPr>
+      <w:r>
+        <w:t>Sequence diagram</w:t>
+      </w:r>
+    </w:p>
     <w:p/>
     <w:p>
       <w:pPr>
@@ -18229,6 +18233,23 @@
         </w:tc>
       </w:tr>
     </w:tbl>
+    <w:p>
+      <w:pPr>
+        <w:pStyle w:val="Heading4"/>
+      </w:pPr>
+      <w:r>
+        <w:lastRenderedPageBreak/>
+        <w:t>Activity diagram</w:t>
+      </w:r>
+    </w:p>
+    <w:p>
+      <w:pPr>
+        <w:pStyle w:val="Heading4"/>
+      </w:pPr>
+      <w:r>
+        <w:t>Sequence diagram</w:t>
+      </w:r>
+    </w:p>
     <w:p/>
     <w:p>
       <w:pPr>
@@ -18568,7 +18589,6 @@
                 <w:b/>
                 <w:szCs w:val="26"/>
               </w:rPr>
-              <w:lastRenderedPageBreak/>
               <w:t>Điều kiện trước</w:t>
             </w:r>
           </w:p>
@@ -19153,6 +19173,22 @@
         </w:tc>
       </w:tr>
     </w:tbl>
+    <w:p>
+      <w:pPr>
+        <w:pStyle w:val="Heading4"/>
+      </w:pPr>
+      <w:r>
+        <w:t>Activity diagram</w:t>
+      </w:r>
+    </w:p>
+    <w:p>
+      <w:pPr>
+        <w:pStyle w:val="Heading4"/>
+      </w:pPr>
+      <w:r>
+        <w:t>Sequence diagram</w:t>
+      </w:r>
+    </w:p>
     <w:p/>
     <w:p>
       <w:pPr>
@@ -19253,6 +19289,7 @@
                 <w:b/>
                 <w:szCs w:val="26"/>
               </w:rPr>
+              <w:lastRenderedPageBreak/>
               <w:t>Mục đích</w:t>
             </w:r>
           </w:p>
@@ -19888,7 +19925,6 @@
                 <w:b/>
                 <w:szCs w:val="26"/>
               </w:rPr>
-              <w:lastRenderedPageBreak/>
               <w:t>Luồng sự kiện phụ</w:t>
             </w:r>
           </w:p>
@@ -19917,6 +19953,22 @@
         </w:tc>
       </w:tr>
     </w:tbl>
+    <w:p>
+      <w:pPr>
+        <w:pStyle w:val="Heading4"/>
+      </w:pPr>
+      <w:r>
+        <w:t>Activity diagram</w:t>
+      </w:r>
+    </w:p>
+    <w:p>
+      <w:pPr>
+        <w:pStyle w:val="Heading4"/>
+      </w:pPr>
+      <w:r>
+        <w:t>Sequence diagram</w:t>
+      </w:r>
+    </w:p>
     <w:p/>
     <w:p>
       <w:pPr>
@@ -20517,8 +20569,6 @@
                 <w:szCs w:val="26"/>
               </w:rPr>
             </w:pPr>
-            <w:bookmarkStart w:id="17" w:name="_GoBack"/>
-            <w:bookmarkEnd w:id="17"/>
           </w:p>
         </w:tc>
         <w:tc>
@@ -20750,6 +20800,22 @@
         </w:tc>
       </w:tr>
     </w:tbl>
+    <w:p>
+      <w:pPr>
+        <w:pStyle w:val="Heading4"/>
+      </w:pPr>
+      <w:r>
+        <w:t>Activity diagram</w:t>
+      </w:r>
+    </w:p>
+    <w:p>
+      <w:pPr>
+        <w:pStyle w:val="Heading4"/>
+      </w:pPr>
+      <w:r>
+        <w:t>Sequence diagram</w:t>
+      </w:r>
+    </w:p>
     <w:p/>
     <w:p>
       <w:pPr>
@@ -21513,6 +21579,22 @@
         </w:tc>
       </w:tr>
     </w:tbl>
+    <w:p>
+      <w:pPr>
+        <w:pStyle w:val="Heading4"/>
+      </w:pPr>
+      <w:r>
+        <w:t>Activity diagram</w:t>
+      </w:r>
+    </w:p>
+    <w:p>
+      <w:pPr>
+        <w:pStyle w:val="Heading4"/>
+      </w:pPr>
+      <w:r>
+        <w:t>Sequence diagram</w:t>
+      </w:r>
+    </w:p>
     <w:p/>
     <w:p>
       <w:pPr>
@@ -21842,7 +21924,7 @@
       <w:r>
         <w:t xml:space="preserve">Website: </w:t>
       </w:r>
-      <w:hyperlink r:id="rId18" w:history="1">
+      <w:hyperlink r:id="rId23" w:history="1">
         <w:r>
           <w:rPr>
             <w:rStyle w:val="Hyperlink"/>
@@ -21892,7 +21974,7 @@
     </w:p>
     <w:p/>
     <w:sectPr>
-      <w:headerReference w:type="even" r:id="rId19"/>
+      <w:headerReference w:type="even" r:id="rId24"/>
       <w:pgSz w:w="11907" w:h="16840" w:code="9"/>
       <w:pgMar w:top="1701" w:right="1134" w:bottom="1701" w:left="1985" w:header="709" w:footer="709" w:gutter="0"/>
       <w:cols w:space="708"/>
@@ -22069,7 +22151,7 @@
               <w:noProof/>
               <w:sz w:val="24"/>
             </w:rPr>
-            <w:t>24</w:t>
+            <w:t>32</w:t>
           </w:r>
           <w:r>
             <w:rPr>
@@ -36239,7 +36321,7 @@
 </file>
 
 <file path=customXml/itemProps1.xml><?xml version="1.0" encoding="utf-8"?>
-<ds:datastoreItem xmlns:ds="http://schemas.openxmlformats.org/officeDocument/2006/customXml" ds:itemID="{98DC0EF6-8567-49E4-BE92-3EA78AF9431A}">
+<ds:datastoreItem xmlns:ds="http://schemas.openxmlformats.org/officeDocument/2006/customXml" ds:itemID="{03393DB3-6D9B-4EAE-921B-53A5B1828455}">
   <ds:schemaRefs>
     <ds:schemaRef ds:uri="http://schemas.openxmlformats.org/officeDocument/2006/bibliography"/>
   </ds:schemaRefs>

</xml_diff>

<commit_message>
add class diagram QLTaiChinh_ver3.EAP
</commit_message>
<xml_diff>
--- a/doc/requirement/QuanLyTaiChinhSV_ver3_detail.docx
+++ b/doc/requirement/QuanLyTaiChinhSV_ver3_detail.docx
@@ -2,8 +2,8 @@
 <file path=word/document.xml><?xml version="1.0" encoding="utf-8"?>
 <w:document xmlns:wpc="http://schemas.microsoft.com/office/word/2010/wordprocessingCanvas" xmlns:cx="http://schemas.microsoft.com/office/drawing/2014/chartex" xmlns:mc="http://schemas.openxmlformats.org/markup-compatibility/2006" xmlns:o="urn:schemas-microsoft-com:office:office" xmlns:r="http://schemas.openxmlformats.org/officeDocument/2006/relationships" xmlns:m="http://schemas.openxmlformats.org/officeDocument/2006/math" xmlns:v="urn:schemas-microsoft-com:vml" xmlns:wp14="http://schemas.microsoft.com/office/word/2010/wordprocessingDrawing" xmlns:wp="http://schemas.openxmlformats.org/drawingml/2006/wordprocessingDrawing" xmlns:w10="urn:schemas-microsoft-com:office:word" xmlns:w="http://schemas.openxmlformats.org/wordprocessingml/2006/main" xmlns:w14="http://schemas.microsoft.com/office/word/2010/wordml" xmlns:w15="http://schemas.microsoft.com/office/word/2012/wordml" xmlns:w16se="http://schemas.microsoft.com/office/word/2015/wordml/symex" xmlns:wpg="http://schemas.microsoft.com/office/word/2010/wordprocessingGroup" xmlns:wpi="http://schemas.microsoft.com/office/word/2010/wordprocessingInk" xmlns:wne="http://schemas.microsoft.com/office/word/2006/wordml" xmlns:wps="http://schemas.microsoft.com/office/word/2010/wordprocessingShape" mc:Ignorable="w14 w15 w16se wp14">
   <w:body>
-    <w:bookmarkStart w:id="0" w:name="_Toc398987979" w:displacedByCustomXml="next"/>
-    <w:bookmarkStart w:id="1" w:name="_Toc169424238" w:displacedByCustomXml="next"/>
+    <w:bookmarkStart w:id="0" w:name="_Toc169424238" w:displacedByCustomXml="next"/>
+    <w:bookmarkStart w:id="1" w:name="_Toc398987979" w:displacedByCustomXml="next"/>
     <w:bookmarkStart w:id="2" w:name="_Toc169424237" w:displacedByCustomXml="next"/>
     <w:sdt>
       <w:sdtPr>
@@ -4990,6 +4990,9 @@
         <w:pStyle w:val="Heading3"/>
       </w:pPr>
       <w:r>
+        <w:t>2</w:t>
+      </w:r>
+      <w:r>
         <w:t xml:space="preserve">Use case </w:t>
       </w:r>
       <w:r>
@@ -5973,7 +5976,15 @@
               <w:rPr>
                 <w:szCs w:val="26"/>
               </w:rPr>
-              <w:t>tỷ lệ phù hợp.</w:t>
+              <w:t>tỷ lệ phù h</w:t>
+            </w:r>
+            <w:bookmarkStart w:id="17" w:name="_GoBack"/>
+            <w:bookmarkEnd w:id="17"/>
+            <w:r>
+              <w:rPr>
+                <w:szCs w:val="26"/>
+              </w:rPr>
+              <w:t>ợp.</w:t>
             </w:r>
           </w:p>
           <w:p>
@@ -19957,7 +19968,6 @@
       <w:pPr>
         <w:pStyle w:val="Heading4"/>
       </w:pPr>
-      <w:bookmarkStart w:id="17" w:name="_GoBack"/>
       <w:r>
         <w:rPr>
           <w:noProof/>
@@ -20025,7 +20035,6 @@
           </wp:anchor>
         </w:drawing>
       </w:r>
-      <w:bookmarkEnd w:id="17"/>
       <w:r>
         <w:t>Activity diagram</w:t>
       </w:r>
@@ -22358,7 +22367,7 @@
               <w:noProof/>
               <w:sz w:val="24"/>
             </w:rPr>
-            <w:t>35</w:t>
+            <w:t>21</w:t>
           </w:r>
           <w:r>
             <w:rPr>
@@ -36892,7 +36901,7 @@
 </file>
 
 <file path=customXml/itemProps1.xml><?xml version="1.0" encoding="utf-8"?>
-<ds:datastoreItem xmlns:ds="http://schemas.openxmlformats.org/officeDocument/2006/customXml" ds:itemID="{FCE65488-3406-42B2-BADB-6A07771ACC3C}">
+<ds:datastoreItem xmlns:ds="http://schemas.openxmlformats.org/officeDocument/2006/customXml" ds:itemID="{BD627A53-2E48-4AA2-9068-09A2EA029694}">
   <ds:schemaRefs>
     <ds:schemaRef ds:uri="http://schemas.openxmlformats.org/officeDocument/2006/bibliography"/>
   </ds:schemaRefs>

</xml_diff>

<commit_message>
update use case QuanLyTaiChinhSV_ver3_detail.docx
</commit_message>
<xml_diff>
--- a/doc/requirement/QuanLyTaiChinhSV_ver3_detail.docx
+++ b/doc/requirement/QuanLyTaiChinhSV_ver3_detail.docx
@@ -1,9 +1,9 @@
 
 <file path=word/document.xml><?xml version="1.0" encoding="utf-8"?>
-<w:document xmlns:wpc="http://schemas.microsoft.com/office/word/2010/wordprocessingCanvas" xmlns:mc="http://schemas.openxmlformats.org/markup-compatibility/2006" xmlns:o="urn:schemas-microsoft-com:office:office" xmlns:r="http://schemas.openxmlformats.org/officeDocument/2006/relationships" xmlns:m="http://schemas.openxmlformats.org/officeDocument/2006/math" xmlns:v="urn:schemas-microsoft-com:vml" xmlns:wp14="http://schemas.microsoft.com/office/word/2010/wordprocessingDrawing" xmlns:wp="http://schemas.openxmlformats.org/drawingml/2006/wordprocessingDrawing" xmlns:w10="urn:schemas-microsoft-com:office:word" xmlns:w="http://schemas.openxmlformats.org/wordprocessingml/2006/main" xmlns:w14="http://schemas.microsoft.com/office/word/2010/wordml" xmlns:w15="http://schemas.microsoft.com/office/word/2012/wordml" xmlns:wpg="http://schemas.microsoft.com/office/word/2010/wordprocessingGroup" xmlns:wpi="http://schemas.microsoft.com/office/word/2010/wordprocessingInk" xmlns:wne="http://schemas.microsoft.com/office/word/2006/wordml" xmlns:wps="http://schemas.microsoft.com/office/word/2010/wordprocessingShape" mc:Ignorable="w14 w15 wp14">
+<w:document xmlns:wpc="http://schemas.microsoft.com/office/word/2010/wordprocessingCanvas" xmlns:cx="http://schemas.microsoft.com/office/drawing/2014/chartex" xmlns:cx1="http://schemas.microsoft.com/office/drawing/2015/9/8/chartex" xmlns:cx2="http://schemas.microsoft.com/office/drawing/2015/10/21/chartex" xmlns:cx3="http://schemas.microsoft.com/office/drawing/2016/5/9/chartex" xmlns:cx4="http://schemas.microsoft.com/office/drawing/2016/5/10/chartex" xmlns:cx5="http://schemas.microsoft.com/office/drawing/2016/5/11/chartex" xmlns:cx6="http://schemas.microsoft.com/office/drawing/2016/5/12/chartex" xmlns:cx7="http://schemas.microsoft.com/office/drawing/2016/5/13/chartex" xmlns:cx8="http://schemas.microsoft.com/office/drawing/2016/5/14/chartex" xmlns:mc="http://schemas.openxmlformats.org/markup-compatibility/2006" xmlns:aink="http://schemas.microsoft.com/office/drawing/2016/ink" xmlns:am3d="http://schemas.microsoft.com/office/drawing/2017/model3d" xmlns:o="urn:schemas-microsoft-com:office:office" xmlns:r="http://schemas.openxmlformats.org/officeDocument/2006/relationships" xmlns:m="http://schemas.openxmlformats.org/officeDocument/2006/math" xmlns:v="urn:schemas-microsoft-com:vml" xmlns:wp14="http://schemas.microsoft.com/office/word/2010/wordprocessingDrawing" xmlns:wp="http://schemas.openxmlformats.org/drawingml/2006/wordprocessingDrawing" xmlns:w10="urn:schemas-microsoft-com:office:word" xmlns:w="http://schemas.openxmlformats.org/wordprocessingml/2006/main" xmlns:w14="http://schemas.microsoft.com/office/word/2010/wordml" xmlns:w15="http://schemas.microsoft.com/office/word/2012/wordml" xmlns:w16cid="http://schemas.microsoft.com/office/word/2016/wordml/cid" xmlns:w16se="http://schemas.microsoft.com/office/word/2015/wordml/symex" xmlns:wpg="http://schemas.microsoft.com/office/word/2010/wordprocessingGroup" xmlns:wpi="http://schemas.microsoft.com/office/word/2010/wordprocessingInk" xmlns:wne="http://schemas.microsoft.com/office/word/2006/wordml" xmlns:wps="http://schemas.microsoft.com/office/word/2010/wordprocessingShape" mc:Ignorable="w14 w15 w16se w16cid wp14">
   <w:body>
-    <w:bookmarkStart w:id="0" w:name="_Toc398987979" w:displacedByCustomXml="next"/>
-    <w:bookmarkStart w:id="1" w:name="_Toc169424238" w:displacedByCustomXml="next"/>
+    <w:bookmarkStart w:id="0" w:name="_Toc169424238" w:displacedByCustomXml="next"/>
+    <w:bookmarkStart w:id="1" w:name="_Toc398987979" w:displacedByCustomXml="next"/>
     <w:bookmarkStart w:id="2" w:name="_Toc169424237" w:displacedByCustomXml="next"/>
     <w:sdt>
       <w:sdtPr>
@@ -214,7 +214,7 @@
                   </wp:anchor>
                 </w:drawing>
               </mc:Choice>
-              <mc:Fallback xmlns:w16se="http://schemas.microsoft.com/office/word/2015/wordml/symex" xmlns:cx="http://schemas.microsoft.com/office/drawing/2014/chartex">
+              <mc:Fallback>
                 <w:pict>
                   <v:rect w14:anchorId="507F9132" id="Rectangle 1" o:spid="_x0000_s1026" style="position:absolute;left:0;text-align:left;margin-left:-16pt;margin-top:-9.9pt;width:452.25pt;height:71.25pt;z-index:251656192;visibility:visible;mso-wrap-style:square;mso-wrap-distance-left:9pt;mso-wrap-distance-top:0;mso-wrap-distance-right:9pt;mso-wrap-distance-bottom:0;mso-position-horizontal:absolute;mso-position-horizontal-relative:text;mso-position-vertical:absolute;mso-position-vertical-relative:text;v-text-anchor:middle" o:gfxdata="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" fillcolor="white [3201]" stroked="f" strokeweight="2pt">
                     <v:textbox>
@@ -3947,8 +3947,6 @@
       <w:r>
         <w:t>android</w:t>
       </w:r>
-      <w:bookmarkStart w:id="15" w:name="_GoBack"/>
-      <w:bookmarkEnd w:id="15"/>
     </w:p>
     <w:p>
       <w:pPr>
@@ -3992,18 +3990,18 @@
           <w:color w:val="FF0000"/>
         </w:rPr>
       </w:pPr>
-      <w:bookmarkStart w:id="16" w:name="_Toc398987992"/>
-      <w:bookmarkStart w:id="17" w:name="_Toc169424247"/>
+      <w:bookmarkStart w:id="15" w:name="_Toc398987992"/>
+      <w:bookmarkStart w:id="16" w:name="_Toc169424247"/>
       <w:r>
         <w:lastRenderedPageBreak/>
         <w:t>: PHÂN TÍCH</w:t>
       </w:r>
-      <w:bookmarkEnd w:id="16"/>
+      <w:bookmarkEnd w:id="15"/>
       <w:r>
         <w:t xml:space="preserve"> </w:t>
       </w:r>
     </w:p>
-    <w:bookmarkEnd w:id="17"/>
+    <w:bookmarkEnd w:id="16"/>
     <w:p>
       <w:pPr>
         <w:pStyle w:val="Heading2"/>
@@ -5966,7 +5964,21 @@
               <w:rPr>
                 <w:szCs w:val="26"/>
               </w:rPr>
-              <w:t xml:space="preserve">.1. Nếu tổng tỷ lệ khác 100%,  hệ thống hiển thị thông báo </w:t>
+              <w:t>.1. Nếu tổng tỷ lệ khác 100</w:t>
+            </w:r>
+            <w:proofErr w:type="gramStart"/>
+            <w:r>
+              <w:rPr>
+                <w:szCs w:val="26"/>
+              </w:rPr>
+              <w:t>%,  hệ</w:t>
+            </w:r>
+            <w:proofErr w:type="gramEnd"/>
+            <w:r>
+              <w:rPr>
+                <w:szCs w:val="26"/>
+              </w:rPr>
+              <w:t xml:space="preserve"> thống hiển thị thông báo </w:t>
             </w:r>
             <w:r>
               <w:rPr>
@@ -7081,7 +7093,15 @@
         <w:pStyle w:val="Heading3"/>
       </w:pPr>
       <w:r>
-        <w:t>Use case UC03.2.a_GhiNhanThuNhap</w:t>
+        <w:t>Use case UC03.</w:t>
+      </w:r>
+      <w:proofErr w:type="gramStart"/>
+      <w:r>
+        <w:t>2.a</w:t>
+      </w:r>
+      <w:proofErr w:type="gramEnd"/>
+      <w:r>
+        <w:t>_GhiNhanThuNhap</w:t>
       </w:r>
       <w:r>
         <w:t>ChoHu</w:t>
@@ -7163,7 +7183,21 @@
               <w:rPr>
                 <w:szCs w:val="26"/>
               </w:rPr>
-              <w:t>UC03.2.a_GhiNhanThuNhapChoHuTuyChon</w:t>
+              <w:t>UC03.</w:t>
+            </w:r>
+            <w:proofErr w:type="gramStart"/>
+            <w:r>
+              <w:rPr>
+                <w:szCs w:val="26"/>
+              </w:rPr>
+              <w:t>2.a</w:t>
+            </w:r>
+            <w:proofErr w:type="gramEnd"/>
+            <w:r>
+              <w:rPr>
+                <w:szCs w:val="26"/>
+              </w:rPr>
+              <w:t>_GhiNhanThuNhapChoHuTuyChon</w:t>
             </w:r>
           </w:p>
         </w:tc>
@@ -8038,7 +8072,15 @@
         <w:pStyle w:val="Heading3"/>
       </w:pPr>
       <w:r>
-        <w:t>Use case UC03.2.b_GhiNhanThuNhap</w:t>
+        <w:t>Use case UC03.</w:t>
+      </w:r>
+      <w:proofErr w:type="gramStart"/>
+      <w:r>
+        <w:t>2.b</w:t>
+      </w:r>
+      <w:proofErr w:type="gramEnd"/>
+      <w:r>
+        <w:t>_GhiNhanThuNhap</w:t>
       </w:r>
       <w:r>
         <w:t>ChoTatCaHu</w:t>
@@ -8117,7 +8159,21 @@
               <w:rPr>
                 <w:szCs w:val="26"/>
               </w:rPr>
-              <w:t>UC03.2.b_GhiNhanThuChiChoTatCaHu</w:t>
+              <w:t>UC03.</w:t>
+            </w:r>
+            <w:proofErr w:type="gramStart"/>
+            <w:r>
+              <w:rPr>
+                <w:szCs w:val="26"/>
+              </w:rPr>
+              <w:t>2.b</w:t>
+            </w:r>
+            <w:proofErr w:type="gramEnd"/>
+            <w:r>
+              <w:rPr>
+                <w:szCs w:val="26"/>
+              </w:rPr>
+              <w:t>_GhiNhanThuChiChoTatCaHu</w:t>
             </w:r>
           </w:p>
         </w:tc>
@@ -8861,13 +8917,27 @@
               <w:rPr>
                 <w:szCs w:val="26"/>
               </w:rPr>
-              <w:t xml:space="preserve">cập nhật </w:t>
-            </w:r>
-            <w:r>
-              <w:rPr>
-                <w:szCs w:val="26"/>
-              </w:rPr>
-              <w:t xml:space="preserve"> và lưu lại ngân sách của các hủ tiền vào cở sở dữ liệu.</w:t>
+              <w:t xml:space="preserve">cập </w:t>
+            </w:r>
+            <w:proofErr w:type="gramStart"/>
+            <w:r>
+              <w:rPr>
+                <w:szCs w:val="26"/>
+              </w:rPr>
+              <w:t xml:space="preserve">nhật </w:t>
+            </w:r>
+            <w:r>
+              <w:rPr>
+                <w:szCs w:val="26"/>
+              </w:rPr>
+              <w:t xml:space="preserve"> và</w:t>
+            </w:r>
+            <w:proofErr w:type="gramEnd"/>
+            <w:r>
+              <w:rPr>
+                <w:szCs w:val="26"/>
+              </w:rPr>
+              <w:t xml:space="preserve"> lưu lại ngân sách của các hủ tiền vào cở sở dữ liệu.</w:t>
             </w:r>
           </w:p>
         </w:tc>
@@ -11006,11 +11076,16 @@
         <w:pStyle w:val="Heading3"/>
       </w:pPr>
       <w:r>
-        <w:t>Use case UC03.5</w:t>
+        <w:t>Use case UC03.</w:t>
+      </w:r>
+      <w:proofErr w:type="gramStart"/>
+      <w:r>
+        <w:t>5</w:t>
       </w:r>
       <w:r>
         <w:t>.a</w:t>
       </w:r>
+      <w:proofErr w:type="gramEnd"/>
       <w:r>
         <w:t>_XemGiaoDichTheoNgay</w:t>
       </w:r>
@@ -11088,7 +11163,21 @@
               <w:rPr>
                 <w:szCs w:val="26"/>
               </w:rPr>
-              <w:t>UC03.5.a_</w:t>
+              <w:t>UC03.</w:t>
+            </w:r>
+            <w:proofErr w:type="gramStart"/>
+            <w:r>
+              <w:rPr>
+                <w:szCs w:val="26"/>
+              </w:rPr>
+              <w:t>5.a</w:t>
+            </w:r>
+            <w:proofErr w:type="gramEnd"/>
+            <w:r>
+              <w:rPr>
+                <w:szCs w:val="26"/>
+              </w:rPr>
+              <w:t>_</w:t>
             </w:r>
             <w:r>
               <w:rPr>
@@ -11930,11 +12019,16 @@
         <w:pStyle w:val="Heading3"/>
       </w:pPr>
       <w:r>
-        <w:t>Use case UC03.5</w:t>
+        <w:t>Use case UC03.</w:t>
+      </w:r>
+      <w:proofErr w:type="gramStart"/>
+      <w:r>
+        <w:t>5</w:t>
       </w:r>
       <w:r>
         <w:t>.b</w:t>
       </w:r>
+      <w:proofErr w:type="gramEnd"/>
       <w:r>
         <w:t>_XemGiaoDichTheoThang</w:t>
       </w:r>
@@ -12012,7 +12106,21 @@
               <w:rPr>
                 <w:szCs w:val="26"/>
               </w:rPr>
-              <w:t>UC03.5.b_XemGiaoDichTheoTheoThang</w:t>
+              <w:t>UC03.</w:t>
+            </w:r>
+            <w:proofErr w:type="gramStart"/>
+            <w:r>
+              <w:rPr>
+                <w:szCs w:val="26"/>
+              </w:rPr>
+              <w:t>5.b</w:t>
+            </w:r>
+            <w:proofErr w:type="gramEnd"/>
+            <w:r>
+              <w:rPr>
+                <w:szCs w:val="26"/>
+              </w:rPr>
+              <w:t>_XemGiaoDichTheoTheoThang</w:t>
             </w:r>
           </w:p>
         </w:tc>
@@ -13631,7 +13739,15 @@
         <w:pStyle w:val="Heading3"/>
       </w:pPr>
       <w:r>
-        <w:t>Use case UC03.7.a_LapThuChiTheoNgay</w:t>
+        <w:t>Use case UC03.</w:t>
+      </w:r>
+      <w:proofErr w:type="gramStart"/>
+      <w:r>
+        <w:t>7.a</w:t>
+      </w:r>
+      <w:proofErr w:type="gramEnd"/>
+      <w:r>
+        <w:t>_LapThuChiTheoNgay</w:t>
       </w:r>
     </w:p>
     <w:p>
@@ -13705,7 +13821,15 @@
               </w:rPr>
             </w:pPr>
             <w:r>
-              <w:t>UC03.7.b_LapThuChiTheoNgay</w:t>
+              <w:t>UC03.</w:t>
+            </w:r>
+            <w:proofErr w:type="gramStart"/>
+            <w:r>
+              <w:t>7.b</w:t>
+            </w:r>
+            <w:proofErr w:type="gramEnd"/>
+            <w:r>
+              <w:t>_LapThuChiTheoNgay</w:t>
             </w:r>
           </w:p>
         </w:tc>
@@ -13821,7 +13945,21 @@
               <w:rPr>
                 <w:szCs w:val="26"/>
               </w:rPr>
-              <w:t>Người dùng có nhiều khoản thu chi (lương thưởng tết, học phí,...), các giao dịch này sẽ xảy ra theo ngày. Hạn chế việc nhập liệu, người dùng có thể thiết lập khoản thu chi theo ngày. Khi đến thời gian đã được thiết lập vào mỗi tháng, hệ thống sẽ tự động phát sinh giao dịch và thông báo đến người dùng.</w:t>
+              <w:t xml:space="preserve">Người dùng có nhiều khoản thu chi (lương thưởng tết, học </w:t>
+            </w:r>
+            <w:proofErr w:type="gramStart"/>
+            <w:r>
+              <w:rPr>
+                <w:szCs w:val="26"/>
+              </w:rPr>
+              <w:t>phí,...</w:t>
+            </w:r>
+            <w:proofErr w:type="gramEnd"/>
+            <w:r>
+              <w:rPr>
+                <w:szCs w:val="26"/>
+              </w:rPr>
+              <w:t>), các giao dịch này sẽ xảy ra theo ngày. Hạn chế việc nhập liệu, người dùng có thể thiết lập khoản thu chi theo ngày. Khi đến thời gian đã được thiết lập vào mỗi tháng, hệ thống sẽ tự động phát sinh giao dịch và thông báo đến người dùng.</w:t>
             </w:r>
           </w:p>
         </w:tc>
@@ -14508,7 +14646,15 @@
         <w:pStyle w:val="Heading3"/>
       </w:pPr>
       <w:r>
-        <w:t>Use case UC03.7.b_LapThuChiTheoThang</w:t>
+        <w:t>Use case UC03.</w:t>
+      </w:r>
+      <w:proofErr w:type="gramStart"/>
+      <w:r>
+        <w:t>7.b</w:t>
+      </w:r>
+      <w:proofErr w:type="gramEnd"/>
+      <w:r>
+        <w:t>_LapThuChiTheoThang</w:t>
       </w:r>
     </w:p>
     <w:p>
@@ -14700,7 +14846,21 @@
               <w:rPr>
                 <w:szCs w:val="26"/>
               </w:rPr>
-              <w:t>Người dùng có nhiều khoản thu chi (lương thưởng tết, học phí,...), các giao dịch này sẽ xảy ra theo tháng. Hạn chế việc nhập liệu, người dùng có thể thiết lập khoản thu chi theo tháng. Khi đến thời gian đã được thiết lập vào mỗi tháng, hệ thống sẽ tự động phát sinh giao dịch và thông báo đến người dùng.</w:t>
+              <w:t xml:space="preserve">Người dùng có nhiều khoản thu chi (lương thưởng tết, học </w:t>
+            </w:r>
+            <w:proofErr w:type="gramStart"/>
+            <w:r>
+              <w:rPr>
+                <w:szCs w:val="26"/>
+              </w:rPr>
+              <w:t>phí,...</w:t>
+            </w:r>
+            <w:proofErr w:type="gramEnd"/>
+            <w:r>
+              <w:rPr>
+                <w:szCs w:val="26"/>
+              </w:rPr>
+              <w:t>), các giao dịch này sẽ xảy ra theo tháng. Hạn chế việc nhập liệu, người dùng có thể thiết lập khoản thu chi theo tháng. Khi đến thời gian đã được thiết lập vào mỗi tháng, hệ thống sẽ tự động phát sinh giao dịch và thông báo đến người dùng.</w:t>
             </w:r>
           </w:p>
         </w:tc>
@@ -15466,7 +15626,21 @@
               <w:rPr>
                 <w:szCs w:val="26"/>
               </w:rPr>
-              <w:t>UC03.7.a_LapThuChiTheoNam</w:t>
+              <w:t>UC03.</w:t>
+            </w:r>
+            <w:proofErr w:type="gramStart"/>
+            <w:r>
+              <w:rPr>
+                <w:szCs w:val="26"/>
+              </w:rPr>
+              <w:t>7.a</w:t>
+            </w:r>
+            <w:proofErr w:type="gramEnd"/>
+            <w:r>
+              <w:rPr>
+                <w:szCs w:val="26"/>
+              </w:rPr>
+              <w:t>_LapThuChiTheoNam</w:t>
             </w:r>
           </w:p>
         </w:tc>
@@ -15594,7 +15768,21 @@
               <w:rPr>
                 <w:szCs w:val="26"/>
               </w:rPr>
-              <w:t>có nhiều khoản thu chi (lương thưởng tết, học phí,...), các giao dịch này sẽ xảy ra theo năm</w:t>
+              <w:t xml:space="preserve">có nhiều khoản thu chi (lương thưởng tết, học </w:t>
+            </w:r>
+            <w:proofErr w:type="gramStart"/>
+            <w:r>
+              <w:rPr>
+                <w:szCs w:val="26"/>
+              </w:rPr>
+              <w:t>phí,...</w:t>
+            </w:r>
+            <w:proofErr w:type="gramEnd"/>
+            <w:r>
+              <w:rPr>
+                <w:szCs w:val="26"/>
+              </w:rPr>
+              <w:t>), các giao dịch này sẽ xảy ra theo năm</w:t>
             </w:r>
             <w:r>
               <w:rPr>
@@ -16453,13 +16641,27 @@
               <w:rPr>
                 <w:szCs w:val="26"/>
               </w:rPr>
-              <w:t>Hệ thống hỗ trợ người dùng có thể tạo thêm kế hoạch tiết kiệm,</w:t>
-            </w:r>
-            <w:r>
-              <w:rPr>
-                <w:szCs w:val="26"/>
-              </w:rPr>
-              <w:t>giúp người dùng tiết kiện cho sự kiện sắp tới</w:t>
+              <w:t xml:space="preserve">Hệ thống hỗ trợ người dùng có thể tạo thêm kế hoạch tiết </w:t>
+            </w:r>
+            <w:proofErr w:type="gramStart"/>
+            <w:r>
+              <w:rPr>
+                <w:szCs w:val="26"/>
+              </w:rPr>
+              <w:t>kiệm,</w:t>
+            </w:r>
+            <w:r>
+              <w:rPr>
+                <w:szCs w:val="26"/>
+              </w:rPr>
+              <w:t>giúp</w:t>
+            </w:r>
+            <w:proofErr w:type="gramEnd"/>
+            <w:r>
+              <w:rPr>
+                <w:szCs w:val="26"/>
+              </w:rPr>
+              <w:t xml:space="preserve"> người dùng tiết kiện cho sự kiện sắp tới</w:t>
             </w:r>
             <w:r>
               <w:rPr>
@@ -17357,7 +17559,21 @@
               <w:rPr>
                 <w:szCs w:val="26"/>
               </w:rPr>
-              <w:t>Hệ thống hỗ trợ người dùng có thể sửa thêm kế hoạch tiết kiệm,giúp người dùng tiết kiện cho sự kiện sắp tới.</w:t>
+              <w:t xml:space="preserve">Hệ thống hỗ trợ người dùng có thể sửa thêm kế hoạch tiết </w:t>
+            </w:r>
+            <w:proofErr w:type="gramStart"/>
+            <w:r>
+              <w:rPr>
+                <w:szCs w:val="26"/>
+              </w:rPr>
+              <w:t>kiệm,giúp</w:t>
+            </w:r>
+            <w:proofErr w:type="gramEnd"/>
+            <w:r>
+              <w:rPr>
+                <w:szCs w:val="26"/>
+              </w:rPr>
+              <w:t xml:space="preserve"> người dùng tiết kiện cho sự kiện sắp tới.</w:t>
             </w:r>
           </w:p>
         </w:tc>
@@ -18084,13 +18300,27 @@
               <w:rPr>
                 <w:szCs w:val="26"/>
               </w:rPr>
-              <w:t>Nếu xảy ra lỗi</w:t>
-            </w:r>
-            <w:r>
-              <w:rPr>
-                <w:szCs w:val="26"/>
-              </w:rPr>
-              <w:t xml:space="preserve"> , hệ thống sẽ hiển thị thông báo và kết thúc chức năng hiện tại.</w:t>
+              <w:t xml:space="preserve">Nếu xảy ra </w:t>
+            </w:r>
+            <w:proofErr w:type="gramStart"/>
+            <w:r>
+              <w:rPr>
+                <w:szCs w:val="26"/>
+              </w:rPr>
+              <w:t>lỗi</w:t>
+            </w:r>
+            <w:r>
+              <w:rPr>
+                <w:szCs w:val="26"/>
+              </w:rPr>
+              <w:t xml:space="preserve"> ,</w:t>
+            </w:r>
+            <w:proofErr w:type="gramEnd"/>
+            <w:r>
+              <w:rPr>
+                <w:szCs w:val="26"/>
+              </w:rPr>
+              <w:t xml:space="preserve"> hệ thống sẽ hiển thị thông báo và kết thúc chức năng hiện tại.</w:t>
             </w:r>
           </w:p>
         </w:tc>
@@ -19085,7 +19315,21 @@
               <w:rPr>
                 <w:szCs w:val="26"/>
               </w:rPr>
-              <w:t>2.1. Nếu không có tồn tại kế hoạch trong cơ sở dữ liệu,  hệ thống thông báo cho người dùng và cập nhật lại danh sách kế hoạch tiết kiệm.</w:t>
+              <w:t xml:space="preserve">2.1. Nếu không có tồn tại kế hoạch trong cơ sở dữ </w:t>
+            </w:r>
+            <w:proofErr w:type="gramStart"/>
+            <w:r>
+              <w:rPr>
+                <w:szCs w:val="26"/>
+              </w:rPr>
+              <w:t>liệu,  hệ</w:t>
+            </w:r>
+            <w:proofErr w:type="gramEnd"/>
+            <w:r>
+              <w:rPr>
+                <w:szCs w:val="26"/>
+              </w:rPr>
+              <w:t xml:space="preserve"> thống thông báo cho người dùng và cập nhật lại danh sách kế hoạch tiết kiệm.</w:t>
             </w:r>
           </w:p>
           <w:p>
@@ -20254,8 +20498,16 @@
               <w:rPr>
                 <w:szCs w:val="26"/>
               </w:rPr>
-              <w:t>Người dùng có thể xem được sơ đồ biểu diễn mức độ chi tiêu hoặc thu nhập của mình .</w:t>
-            </w:r>
+              <w:t xml:space="preserve">Người dùng có thể xem được sơ đồ biểu diễn mức độ chi tiêu hoặc thu nhập của </w:t>
+            </w:r>
+            <w:proofErr w:type="gramStart"/>
+            <w:r>
+              <w:rPr>
+                <w:szCs w:val="26"/>
+              </w:rPr>
+              <w:t>mình .</w:t>
+            </w:r>
+            <w:proofErr w:type="gramEnd"/>
           </w:p>
         </w:tc>
       </w:tr>
@@ -20684,150 +20936,6 @@
         </w:tc>
       </w:tr>
       <w:tr>
-        <w:trPr>
-          <w:trHeight w:val="150"/>
-        </w:trPr>
-        <w:tc>
-          <w:tcPr>
-            <w:tcW w:w="1705" w:type="dxa"/>
-            <w:vMerge/>
-            <w:tcBorders>
-              <w:left w:val="single" w:sz="4" w:space="0" w:color="000000" w:themeColor="text1"/>
-              <w:right w:val="single" w:sz="4" w:space="0" w:color="000000" w:themeColor="text1"/>
-            </w:tcBorders>
-          </w:tcPr>
-          <w:p>
-            <w:pPr>
-              <w:spacing w:line="240" w:lineRule="auto"/>
-              <w:ind w:left="405" w:firstLine="0"/>
-              <w:rPr>
-                <w:b/>
-                <w:szCs w:val="26"/>
-              </w:rPr>
-            </w:pPr>
-          </w:p>
-        </w:tc>
-        <w:tc>
-          <w:tcPr>
-            <w:tcW w:w="3825" w:type="dxa"/>
-            <w:tcBorders>
-              <w:top w:val="single" w:sz="4" w:space="0" w:color="000000" w:themeColor="text1"/>
-              <w:left w:val="single" w:sz="4" w:space="0" w:color="000000" w:themeColor="text1"/>
-              <w:bottom w:val="single" w:sz="4" w:space="0" w:color="000000" w:themeColor="text1"/>
-              <w:right w:val="single" w:sz="4" w:space="0" w:color="000000" w:themeColor="text1"/>
-            </w:tcBorders>
-          </w:tcPr>
-          <w:p>
-            <w:pPr>
-              <w:pStyle w:val="ListParagraph"/>
-              <w:numPr>
-                <w:ilvl w:val="0"/>
-                <w:numId w:val="27"/>
-              </w:numPr>
-              <w:spacing w:line="240" w:lineRule="auto"/>
-              <w:rPr>
-                <w:szCs w:val="26"/>
-              </w:rPr>
-            </w:pPr>
-          </w:p>
-        </w:tc>
-        <w:tc>
-          <w:tcPr>
-            <w:tcW w:w="3825" w:type="dxa"/>
-            <w:tcBorders>
-              <w:top w:val="single" w:sz="4" w:space="0" w:color="000000" w:themeColor="text1"/>
-              <w:left w:val="single" w:sz="4" w:space="0" w:color="000000" w:themeColor="text1"/>
-              <w:bottom w:val="single" w:sz="4" w:space="0" w:color="000000" w:themeColor="text1"/>
-              <w:right w:val="single" w:sz="4" w:space="0" w:color="000000" w:themeColor="text1"/>
-            </w:tcBorders>
-          </w:tcPr>
-          <w:p>
-            <w:pPr>
-              <w:pStyle w:val="ListParagraph"/>
-              <w:numPr>
-                <w:ilvl w:val="0"/>
-                <w:numId w:val="27"/>
-              </w:numPr>
-              <w:spacing w:line="240" w:lineRule="auto"/>
-              <w:rPr>
-                <w:szCs w:val="26"/>
-              </w:rPr>
-            </w:pPr>
-          </w:p>
-        </w:tc>
-      </w:tr>
-      <w:tr>
-        <w:trPr>
-          <w:trHeight w:val="150"/>
-        </w:trPr>
-        <w:tc>
-          <w:tcPr>
-            <w:tcW w:w="1705" w:type="dxa"/>
-            <w:vMerge/>
-            <w:tcBorders>
-              <w:left w:val="single" w:sz="4" w:space="0" w:color="000000" w:themeColor="text1"/>
-              <w:bottom w:val="single" w:sz="4" w:space="0" w:color="000000" w:themeColor="text1"/>
-              <w:right w:val="single" w:sz="4" w:space="0" w:color="000000" w:themeColor="text1"/>
-            </w:tcBorders>
-          </w:tcPr>
-          <w:p>
-            <w:pPr>
-              <w:spacing w:line="240" w:lineRule="auto"/>
-              <w:ind w:left="405" w:firstLine="0"/>
-              <w:rPr>
-                <w:b/>
-                <w:szCs w:val="26"/>
-              </w:rPr>
-            </w:pPr>
-          </w:p>
-        </w:tc>
-        <w:tc>
-          <w:tcPr>
-            <w:tcW w:w="3825" w:type="dxa"/>
-            <w:tcBorders>
-              <w:top w:val="single" w:sz="4" w:space="0" w:color="000000" w:themeColor="text1"/>
-              <w:left w:val="single" w:sz="4" w:space="0" w:color="000000" w:themeColor="text1"/>
-              <w:bottom w:val="single" w:sz="4" w:space="0" w:color="000000" w:themeColor="text1"/>
-              <w:right w:val="single" w:sz="4" w:space="0" w:color="000000" w:themeColor="text1"/>
-            </w:tcBorders>
-          </w:tcPr>
-          <w:p>
-            <w:pPr>
-              <w:pStyle w:val="ListParagraph"/>
-              <w:spacing w:line="240" w:lineRule="auto"/>
-              <w:ind w:left="1125" w:firstLine="0"/>
-              <w:rPr>
-                <w:szCs w:val="26"/>
-              </w:rPr>
-            </w:pPr>
-          </w:p>
-        </w:tc>
-        <w:tc>
-          <w:tcPr>
-            <w:tcW w:w="3825" w:type="dxa"/>
-            <w:tcBorders>
-              <w:top w:val="single" w:sz="4" w:space="0" w:color="000000" w:themeColor="text1"/>
-              <w:left w:val="single" w:sz="4" w:space="0" w:color="000000" w:themeColor="text1"/>
-              <w:bottom w:val="single" w:sz="4" w:space="0" w:color="000000" w:themeColor="text1"/>
-              <w:right w:val="single" w:sz="4" w:space="0" w:color="000000" w:themeColor="text1"/>
-            </w:tcBorders>
-          </w:tcPr>
-          <w:p>
-            <w:pPr>
-              <w:pStyle w:val="ListParagraph"/>
-              <w:numPr>
-                <w:ilvl w:val="0"/>
-                <w:numId w:val="27"/>
-              </w:numPr>
-              <w:spacing w:line="240" w:lineRule="auto"/>
-              <w:rPr>
-                <w:szCs w:val="26"/>
-              </w:rPr>
-            </w:pPr>
-          </w:p>
-        </w:tc>
-      </w:tr>
-      <w:tr>
         <w:tc>
           <w:tcPr>
             <w:tcW w:w="1705" w:type="dxa"/>
@@ -20877,6 +20985,14 @@
                 <w:szCs w:val="26"/>
               </w:rPr>
             </w:pPr>
+            <w:r>
+              <w:rPr>
+                <w:szCs w:val="26"/>
+              </w:rPr>
+              <w:t>2.1. Nếu xảy ra lỗi, hệ thống sẽ hiển thị thông báo và kết thúc tại chức năng hiện tại.</w:t>
+            </w:r>
+            <w:bookmarkStart w:id="17" w:name="_GoBack"/>
+            <w:bookmarkEnd w:id="17"/>
           </w:p>
         </w:tc>
       </w:tr>
@@ -21068,7 +21184,6 @@
                 <w:b/>
                 <w:szCs w:val="26"/>
               </w:rPr>
-              <w:lastRenderedPageBreak/>
               <w:t>Mô tả</w:t>
             </w:r>
           </w:p>
@@ -21096,8 +21211,16 @@
               <w:rPr>
                 <w:szCs w:val="26"/>
               </w:rPr>
-              <w:t>Người dùng có thể xem được sơ đồ biểu diễn mức độ chi tiêu hoặc thu nhập của mình .</w:t>
-            </w:r>
+              <w:t xml:space="preserve">Người dùng có thể xem được sơ đồ biểu diễn mức độ chi tiêu hoặc thu nhập của </w:t>
+            </w:r>
+            <w:proofErr w:type="gramStart"/>
+            <w:r>
+              <w:rPr>
+                <w:szCs w:val="26"/>
+              </w:rPr>
+              <w:t>mình .</w:t>
+            </w:r>
+            <w:proofErr w:type="gramEnd"/>
           </w:p>
         </w:tc>
       </w:tr>
@@ -21243,6 +21366,7 @@
                 <w:b/>
                 <w:szCs w:val="26"/>
               </w:rPr>
+              <w:lastRenderedPageBreak/>
               <w:t>Điều kiện sau</w:t>
             </w:r>
           </w:p>
@@ -21414,7 +21538,21 @@
               <w:rPr>
                 <w:szCs w:val="26"/>
               </w:rPr>
-              <w:t>Chọn chức năng xem báo cáo  thu nhập</w:t>
+              <w:t xml:space="preserve">Chọn chức năng xem báo </w:t>
+            </w:r>
+            <w:proofErr w:type="gramStart"/>
+            <w:r>
+              <w:rPr>
+                <w:szCs w:val="26"/>
+              </w:rPr>
+              <w:t>cáo  thu</w:t>
+            </w:r>
+            <w:proofErr w:type="gramEnd"/>
+            <w:r>
+              <w:rPr>
+                <w:szCs w:val="26"/>
+              </w:rPr>
+              <w:t xml:space="preserve"> nhập</w:t>
             </w:r>
           </w:p>
         </w:tc>
@@ -21524,141 +21662,6 @@
         </w:tc>
       </w:tr>
       <w:tr>
-        <w:trPr>
-          <w:trHeight w:val="150"/>
-        </w:trPr>
-        <w:tc>
-          <w:tcPr>
-            <w:tcW w:w="1705" w:type="dxa"/>
-            <w:vMerge/>
-            <w:tcBorders>
-              <w:left w:val="single" w:sz="4" w:space="0" w:color="000000" w:themeColor="text1"/>
-              <w:right w:val="single" w:sz="4" w:space="0" w:color="000000" w:themeColor="text1"/>
-            </w:tcBorders>
-          </w:tcPr>
-          <w:p>
-            <w:pPr>
-              <w:spacing w:line="240" w:lineRule="auto"/>
-              <w:ind w:left="405" w:firstLine="0"/>
-              <w:rPr>
-                <w:b/>
-                <w:szCs w:val="26"/>
-              </w:rPr>
-            </w:pPr>
-          </w:p>
-        </w:tc>
-        <w:tc>
-          <w:tcPr>
-            <w:tcW w:w="3825" w:type="dxa"/>
-            <w:tcBorders>
-              <w:top w:val="single" w:sz="4" w:space="0" w:color="000000" w:themeColor="text1"/>
-              <w:left w:val="single" w:sz="4" w:space="0" w:color="000000" w:themeColor="text1"/>
-              <w:bottom w:val="single" w:sz="4" w:space="0" w:color="000000" w:themeColor="text1"/>
-              <w:right w:val="single" w:sz="4" w:space="0" w:color="000000" w:themeColor="text1"/>
-            </w:tcBorders>
-          </w:tcPr>
-          <w:p>
-            <w:pPr>
-              <w:pStyle w:val="ListParagraph"/>
-              <w:spacing w:line="240" w:lineRule="auto"/>
-              <w:ind w:left="1125" w:firstLine="0"/>
-              <w:rPr>
-                <w:szCs w:val="26"/>
-              </w:rPr>
-            </w:pPr>
-          </w:p>
-        </w:tc>
-        <w:tc>
-          <w:tcPr>
-            <w:tcW w:w="3825" w:type="dxa"/>
-            <w:tcBorders>
-              <w:top w:val="single" w:sz="4" w:space="0" w:color="000000" w:themeColor="text1"/>
-              <w:left w:val="single" w:sz="4" w:space="0" w:color="000000" w:themeColor="text1"/>
-              <w:bottom w:val="single" w:sz="4" w:space="0" w:color="000000" w:themeColor="text1"/>
-              <w:right w:val="single" w:sz="4" w:space="0" w:color="000000" w:themeColor="text1"/>
-            </w:tcBorders>
-          </w:tcPr>
-          <w:p>
-            <w:pPr>
-              <w:pStyle w:val="ListParagraph"/>
-              <w:spacing w:line="240" w:lineRule="auto"/>
-              <w:ind w:left="1125" w:firstLine="0"/>
-              <w:rPr>
-                <w:szCs w:val="26"/>
-              </w:rPr>
-            </w:pPr>
-          </w:p>
-        </w:tc>
-      </w:tr>
-      <w:tr>
-        <w:trPr>
-          <w:trHeight w:val="150"/>
-        </w:trPr>
-        <w:tc>
-          <w:tcPr>
-            <w:tcW w:w="1705" w:type="dxa"/>
-            <w:vMerge/>
-            <w:tcBorders>
-              <w:left w:val="single" w:sz="4" w:space="0" w:color="000000" w:themeColor="text1"/>
-              <w:bottom w:val="single" w:sz="4" w:space="0" w:color="000000" w:themeColor="text1"/>
-              <w:right w:val="single" w:sz="4" w:space="0" w:color="000000" w:themeColor="text1"/>
-            </w:tcBorders>
-          </w:tcPr>
-          <w:p>
-            <w:pPr>
-              <w:spacing w:line="240" w:lineRule="auto"/>
-              <w:ind w:left="405" w:firstLine="0"/>
-              <w:rPr>
-                <w:b/>
-                <w:szCs w:val="26"/>
-              </w:rPr>
-            </w:pPr>
-          </w:p>
-        </w:tc>
-        <w:tc>
-          <w:tcPr>
-            <w:tcW w:w="3825" w:type="dxa"/>
-            <w:tcBorders>
-              <w:top w:val="single" w:sz="4" w:space="0" w:color="000000" w:themeColor="text1"/>
-              <w:left w:val="single" w:sz="4" w:space="0" w:color="000000" w:themeColor="text1"/>
-              <w:bottom w:val="single" w:sz="4" w:space="0" w:color="000000" w:themeColor="text1"/>
-              <w:right w:val="single" w:sz="4" w:space="0" w:color="000000" w:themeColor="text1"/>
-            </w:tcBorders>
-          </w:tcPr>
-          <w:p>
-            <w:pPr>
-              <w:pStyle w:val="ListParagraph"/>
-              <w:spacing w:line="240" w:lineRule="auto"/>
-              <w:ind w:left="1125" w:firstLine="0"/>
-              <w:rPr>
-                <w:szCs w:val="26"/>
-              </w:rPr>
-            </w:pPr>
-          </w:p>
-        </w:tc>
-        <w:tc>
-          <w:tcPr>
-            <w:tcW w:w="3825" w:type="dxa"/>
-            <w:tcBorders>
-              <w:top w:val="single" w:sz="4" w:space="0" w:color="000000" w:themeColor="text1"/>
-              <w:left w:val="single" w:sz="4" w:space="0" w:color="000000" w:themeColor="text1"/>
-              <w:bottom w:val="single" w:sz="4" w:space="0" w:color="000000" w:themeColor="text1"/>
-              <w:right w:val="single" w:sz="4" w:space="0" w:color="000000" w:themeColor="text1"/>
-            </w:tcBorders>
-          </w:tcPr>
-          <w:p>
-            <w:pPr>
-              <w:pStyle w:val="ListParagraph"/>
-              <w:spacing w:line="240" w:lineRule="auto"/>
-              <w:ind w:left="1125" w:firstLine="0"/>
-              <w:rPr>
-                <w:szCs w:val="26"/>
-              </w:rPr>
-            </w:pPr>
-          </w:p>
-        </w:tc>
-      </w:tr>
-      <w:tr>
         <w:tc>
           <w:tcPr>
             <w:tcW w:w="1705" w:type="dxa"/>
@@ -21708,12 +21711,6 @@
                 <w:szCs w:val="26"/>
               </w:rPr>
             </w:pPr>
-            <w:r>
-              <w:rPr>
-                <w:szCs w:val="26"/>
-              </w:rPr>
-              <w:t>2.1. Nếu xảy ra lỗi, hệ thống sẽ hiển thị thông báo và kết thúc tại chức năng hiện tại.</w:t>
-            </w:r>
           </w:p>
         </w:tc>
       </w:tr>
@@ -21727,7 +21724,6 @@
         <w:rPr>
           <w:noProof/>
         </w:rPr>
-        <w:lastRenderedPageBreak/>
         <w:drawing>
           <wp:anchor distT="0" distB="0" distL="114300" distR="114300" simplePos="0" relativeHeight="251672576" behindDoc="0" locked="0" layoutInCell="1" allowOverlap="1" wp14:anchorId="4D280821" wp14:editId="13CCAA77">
             <wp:simplePos x="0" y="0"/>
@@ -21870,8 +21866,13 @@
     </w:p>
     <w:p>
       <w:r>
-        <w:t>Nội dung tiểu  mục</w:t>
+        <w:t xml:space="preserve">Nội dung </w:t>
       </w:r>
+      <w:proofErr w:type="gramStart"/>
+      <w:r>
+        <w:t>tiểu  mục</w:t>
+      </w:r>
+      <w:proofErr w:type="gramEnd"/>
     </w:p>
     <w:p>
       <w:pPr>
@@ -21885,8 +21886,13 @@
     </w:p>
     <w:p>
       <w:r>
-        <w:t>Nội dung tiểu  mục</w:t>
+        <w:t xml:space="preserve">Nội dung </w:t>
       </w:r>
+      <w:proofErr w:type="gramStart"/>
+      <w:r>
+        <w:t>tiểu  mục</w:t>
+      </w:r>
+      <w:proofErr w:type="gramEnd"/>
     </w:p>
     <w:p>
       <w:pPr>
@@ -21910,8 +21916,13 @@
     </w:p>
     <w:p>
       <w:r>
-        <w:t>Nội dung tiểu  mục</w:t>
+        <w:t xml:space="preserve">Nội dung </w:t>
       </w:r>
+      <w:proofErr w:type="gramStart"/>
+      <w:r>
+        <w:t>tiểu  mục</w:t>
+      </w:r>
+      <w:proofErr w:type="gramEnd"/>
     </w:p>
     <w:p>
       <w:pPr>
@@ -21925,8 +21936,13 @@
     </w:p>
     <w:p>
       <w:r>
-        <w:t>Nội dung tiểu  mục</w:t>
+        <w:t xml:space="preserve">Nội dung </w:t>
       </w:r>
+      <w:proofErr w:type="gramStart"/>
+      <w:r>
+        <w:t>tiểu  mục</w:t>
+      </w:r>
+      <w:proofErr w:type="gramEnd"/>
     </w:p>
     <w:p>
       <w:pPr>
@@ -22130,8 +22146,13 @@
       <w:pPr>
         <w:pStyle w:val="Tailieuthamkhao"/>
       </w:pPr>
+      <w:proofErr w:type="gramStart"/>
       <w:r>
-        <w:t xml:space="preserve">Website: </w:t>
+        <w:t>Website:</w:t>
+      </w:r>
+      <w:proofErr w:type="gramEnd"/>
+      <w:r>
+        <w:t xml:space="preserve"> </w:t>
       </w:r>
       <w:hyperlink r:id="rId29" w:history="1">
         <w:r>
@@ -22194,7 +22215,7 @@
 </file>
 
 <file path=word/endnotes.xml><?xml version="1.0" encoding="utf-8"?>
-<w:endnotes xmlns:wpc="http://schemas.microsoft.com/office/word/2010/wordprocessingCanvas" xmlns:mc="http://schemas.openxmlformats.org/markup-compatibility/2006" xmlns:o="urn:schemas-microsoft-com:office:office" xmlns:r="http://schemas.openxmlformats.org/officeDocument/2006/relationships" xmlns:m="http://schemas.openxmlformats.org/officeDocument/2006/math" xmlns:v="urn:schemas-microsoft-com:vml" xmlns:wp14="http://schemas.microsoft.com/office/word/2010/wordprocessingDrawing" xmlns:wp="http://schemas.openxmlformats.org/drawingml/2006/wordprocessingDrawing" xmlns:w10="urn:schemas-microsoft-com:office:word" xmlns:w="http://schemas.openxmlformats.org/wordprocessingml/2006/main" xmlns:w14="http://schemas.microsoft.com/office/word/2010/wordml" xmlns:w15="http://schemas.microsoft.com/office/word/2012/wordml" xmlns:wpg="http://schemas.microsoft.com/office/word/2010/wordprocessingGroup" xmlns:wpi="http://schemas.microsoft.com/office/word/2010/wordprocessingInk" xmlns:wne="http://schemas.microsoft.com/office/word/2006/wordml" xmlns:wps="http://schemas.microsoft.com/office/word/2010/wordprocessingShape" mc:Ignorable="w14 w15 wp14">
+<w:endnotes xmlns:wpc="http://schemas.microsoft.com/office/word/2010/wordprocessingCanvas" xmlns:cx="http://schemas.microsoft.com/office/drawing/2014/chartex" xmlns:cx1="http://schemas.microsoft.com/office/drawing/2015/9/8/chartex" xmlns:cx2="http://schemas.microsoft.com/office/drawing/2015/10/21/chartex" xmlns:cx3="http://schemas.microsoft.com/office/drawing/2016/5/9/chartex" xmlns:cx4="http://schemas.microsoft.com/office/drawing/2016/5/10/chartex" xmlns:cx5="http://schemas.microsoft.com/office/drawing/2016/5/11/chartex" xmlns:cx6="http://schemas.microsoft.com/office/drawing/2016/5/12/chartex" xmlns:cx7="http://schemas.microsoft.com/office/drawing/2016/5/13/chartex" xmlns:cx8="http://schemas.microsoft.com/office/drawing/2016/5/14/chartex" xmlns:mc="http://schemas.openxmlformats.org/markup-compatibility/2006" xmlns:aink="http://schemas.microsoft.com/office/drawing/2016/ink" xmlns:am3d="http://schemas.microsoft.com/office/drawing/2017/model3d" xmlns:o="urn:schemas-microsoft-com:office:office" xmlns:r="http://schemas.openxmlformats.org/officeDocument/2006/relationships" xmlns:m="http://schemas.openxmlformats.org/officeDocument/2006/math" xmlns:v="urn:schemas-microsoft-com:vml" xmlns:wp14="http://schemas.microsoft.com/office/word/2010/wordprocessingDrawing" xmlns:wp="http://schemas.openxmlformats.org/drawingml/2006/wordprocessingDrawing" xmlns:w10="urn:schemas-microsoft-com:office:word" xmlns:w="http://schemas.openxmlformats.org/wordprocessingml/2006/main" xmlns:w14="http://schemas.microsoft.com/office/word/2010/wordml" xmlns:w15="http://schemas.microsoft.com/office/word/2012/wordml" xmlns:w16cid="http://schemas.microsoft.com/office/word/2016/wordml/cid" xmlns:w16se="http://schemas.microsoft.com/office/word/2015/wordml/symex" xmlns:wpg="http://schemas.microsoft.com/office/word/2010/wordprocessingGroup" xmlns:wpi="http://schemas.microsoft.com/office/word/2010/wordprocessingInk" xmlns:wne="http://schemas.microsoft.com/office/word/2006/wordml" xmlns:wps="http://schemas.microsoft.com/office/word/2010/wordprocessingShape" mc:Ignorable="w14 w15 w16se w16cid wp14">
   <w:endnote w:type="separator" w:id="-1">
     <w:p>
       <w:r>
@@ -22215,7 +22236,7 @@
 </file>
 
 <file path=word/footer1.xml><?xml version="1.0" encoding="utf-8"?>
-<w:ftr xmlns:wpc="http://schemas.microsoft.com/office/word/2010/wordprocessingCanvas" xmlns:mc="http://schemas.openxmlformats.org/markup-compatibility/2006" xmlns:o="urn:schemas-microsoft-com:office:office" xmlns:r="http://schemas.openxmlformats.org/officeDocument/2006/relationships" xmlns:m="http://schemas.openxmlformats.org/officeDocument/2006/math" xmlns:v="urn:schemas-microsoft-com:vml" xmlns:wp14="http://schemas.microsoft.com/office/word/2010/wordprocessingDrawing" xmlns:wp="http://schemas.openxmlformats.org/drawingml/2006/wordprocessingDrawing" xmlns:w10="urn:schemas-microsoft-com:office:word" xmlns:w="http://schemas.openxmlformats.org/wordprocessingml/2006/main" xmlns:w14="http://schemas.microsoft.com/office/word/2010/wordml" xmlns:w15="http://schemas.microsoft.com/office/word/2012/wordml" xmlns:wpg="http://schemas.microsoft.com/office/word/2010/wordprocessingGroup" xmlns:wpi="http://schemas.microsoft.com/office/word/2010/wordprocessingInk" xmlns:wne="http://schemas.microsoft.com/office/word/2006/wordml" xmlns:wps="http://schemas.microsoft.com/office/word/2010/wordprocessingShape" mc:Ignorable="w14 w15 wp14">
+<w:ftr xmlns:wpc="http://schemas.microsoft.com/office/word/2010/wordprocessingCanvas" xmlns:cx="http://schemas.microsoft.com/office/drawing/2014/chartex" xmlns:cx1="http://schemas.microsoft.com/office/drawing/2015/9/8/chartex" xmlns:cx2="http://schemas.microsoft.com/office/drawing/2015/10/21/chartex" xmlns:cx3="http://schemas.microsoft.com/office/drawing/2016/5/9/chartex" xmlns:cx4="http://schemas.microsoft.com/office/drawing/2016/5/10/chartex" xmlns:cx5="http://schemas.microsoft.com/office/drawing/2016/5/11/chartex" xmlns:cx6="http://schemas.microsoft.com/office/drawing/2016/5/12/chartex" xmlns:cx7="http://schemas.microsoft.com/office/drawing/2016/5/13/chartex" xmlns:cx8="http://schemas.microsoft.com/office/drawing/2016/5/14/chartex" xmlns:mc="http://schemas.openxmlformats.org/markup-compatibility/2006" xmlns:aink="http://schemas.microsoft.com/office/drawing/2016/ink" xmlns:am3d="http://schemas.microsoft.com/office/drawing/2017/model3d" xmlns:o="urn:schemas-microsoft-com:office:office" xmlns:r="http://schemas.openxmlformats.org/officeDocument/2006/relationships" xmlns:m="http://schemas.openxmlformats.org/officeDocument/2006/math" xmlns:v="urn:schemas-microsoft-com:vml" xmlns:wp14="http://schemas.microsoft.com/office/word/2010/wordprocessingDrawing" xmlns:wp="http://schemas.openxmlformats.org/drawingml/2006/wordprocessingDrawing" xmlns:w10="urn:schemas-microsoft-com:office:word" xmlns:w="http://schemas.openxmlformats.org/wordprocessingml/2006/main" xmlns:w14="http://schemas.microsoft.com/office/word/2010/wordml" xmlns:w15="http://schemas.microsoft.com/office/word/2012/wordml" xmlns:w16cid="http://schemas.microsoft.com/office/word/2016/wordml/cid" xmlns:w16se="http://schemas.microsoft.com/office/word/2015/wordml/symex" xmlns:wpg="http://schemas.microsoft.com/office/word/2010/wordprocessingGroup" xmlns:wpi="http://schemas.microsoft.com/office/word/2010/wordprocessingInk" xmlns:wne="http://schemas.microsoft.com/office/word/2006/wordml" xmlns:wps="http://schemas.microsoft.com/office/word/2010/wordprocessingShape" mc:Ignorable="w14 w15 w16se w16cid wp14">
   <w:p>
     <w:pPr>
       <w:pStyle w:val="Footer"/>
@@ -22266,7 +22287,7 @@
 </file>
 
 <file path=word/footer2.xml><?xml version="1.0" encoding="utf-8"?>
-<w:ftr xmlns:wpc="http://schemas.microsoft.com/office/word/2010/wordprocessingCanvas" xmlns:mc="http://schemas.openxmlformats.org/markup-compatibility/2006" xmlns:o="urn:schemas-microsoft-com:office:office" xmlns:r="http://schemas.openxmlformats.org/officeDocument/2006/relationships" xmlns:m="http://schemas.openxmlformats.org/officeDocument/2006/math" xmlns:v="urn:schemas-microsoft-com:vml" xmlns:wp14="http://schemas.microsoft.com/office/word/2010/wordprocessingDrawing" xmlns:wp="http://schemas.openxmlformats.org/drawingml/2006/wordprocessingDrawing" xmlns:w10="urn:schemas-microsoft-com:office:word" xmlns:w="http://schemas.openxmlformats.org/wordprocessingml/2006/main" xmlns:w14="http://schemas.microsoft.com/office/word/2010/wordml" xmlns:w15="http://schemas.microsoft.com/office/word/2012/wordml" xmlns:wpg="http://schemas.microsoft.com/office/word/2010/wordprocessingGroup" xmlns:wpi="http://schemas.microsoft.com/office/word/2010/wordprocessingInk" xmlns:wne="http://schemas.microsoft.com/office/word/2006/wordml" xmlns:wps="http://schemas.microsoft.com/office/word/2010/wordprocessingShape" mc:Ignorable="w14 w15 wp14">
+<w:ftr xmlns:wpc="http://schemas.microsoft.com/office/word/2010/wordprocessingCanvas" xmlns:cx="http://schemas.microsoft.com/office/drawing/2014/chartex" xmlns:cx1="http://schemas.microsoft.com/office/drawing/2015/9/8/chartex" xmlns:cx2="http://schemas.microsoft.com/office/drawing/2015/10/21/chartex" xmlns:cx3="http://schemas.microsoft.com/office/drawing/2016/5/9/chartex" xmlns:cx4="http://schemas.microsoft.com/office/drawing/2016/5/10/chartex" xmlns:cx5="http://schemas.microsoft.com/office/drawing/2016/5/11/chartex" xmlns:cx6="http://schemas.microsoft.com/office/drawing/2016/5/12/chartex" xmlns:cx7="http://schemas.microsoft.com/office/drawing/2016/5/13/chartex" xmlns:cx8="http://schemas.microsoft.com/office/drawing/2016/5/14/chartex" xmlns:mc="http://schemas.openxmlformats.org/markup-compatibility/2006" xmlns:aink="http://schemas.microsoft.com/office/drawing/2016/ink" xmlns:am3d="http://schemas.microsoft.com/office/drawing/2017/model3d" xmlns:o="urn:schemas-microsoft-com:office:office" xmlns:r="http://schemas.openxmlformats.org/officeDocument/2006/relationships" xmlns:m="http://schemas.openxmlformats.org/officeDocument/2006/math" xmlns:v="urn:schemas-microsoft-com:vml" xmlns:wp14="http://schemas.microsoft.com/office/word/2010/wordprocessingDrawing" xmlns:wp="http://schemas.openxmlformats.org/drawingml/2006/wordprocessingDrawing" xmlns:w10="urn:schemas-microsoft-com:office:word" xmlns:w="http://schemas.openxmlformats.org/wordprocessingml/2006/main" xmlns:w14="http://schemas.microsoft.com/office/word/2010/wordml" xmlns:w15="http://schemas.microsoft.com/office/word/2012/wordml" xmlns:w16cid="http://schemas.microsoft.com/office/word/2016/wordml/cid" xmlns:w16se="http://schemas.microsoft.com/office/word/2015/wordml/symex" xmlns:wpg="http://schemas.microsoft.com/office/word/2010/wordprocessingGroup" xmlns:wpi="http://schemas.microsoft.com/office/word/2010/wordprocessingInk" xmlns:wne="http://schemas.microsoft.com/office/word/2006/wordml" xmlns:wps="http://schemas.microsoft.com/office/word/2010/wordprocessingShape" mc:Ignorable="w14 w15 w16se w16cid wp14">
   <w:tbl>
     <w:tblPr>
       <w:tblW w:w="0" w:type="auto"/>
@@ -22412,7 +22433,7 @@
 </file>
 
 <file path=word/footnotes.xml><?xml version="1.0" encoding="utf-8"?>
-<w:footnotes xmlns:wpc="http://schemas.microsoft.com/office/word/2010/wordprocessingCanvas" xmlns:mc="http://schemas.openxmlformats.org/markup-compatibility/2006" xmlns:o="urn:schemas-microsoft-com:office:office" xmlns:r="http://schemas.openxmlformats.org/officeDocument/2006/relationships" xmlns:m="http://schemas.openxmlformats.org/officeDocument/2006/math" xmlns:v="urn:schemas-microsoft-com:vml" xmlns:wp14="http://schemas.microsoft.com/office/word/2010/wordprocessingDrawing" xmlns:wp="http://schemas.openxmlformats.org/drawingml/2006/wordprocessingDrawing" xmlns:w10="urn:schemas-microsoft-com:office:word" xmlns:w="http://schemas.openxmlformats.org/wordprocessingml/2006/main" xmlns:w14="http://schemas.microsoft.com/office/word/2010/wordml" xmlns:w15="http://schemas.microsoft.com/office/word/2012/wordml" xmlns:wpg="http://schemas.microsoft.com/office/word/2010/wordprocessingGroup" xmlns:wpi="http://schemas.microsoft.com/office/word/2010/wordprocessingInk" xmlns:wne="http://schemas.microsoft.com/office/word/2006/wordml" xmlns:wps="http://schemas.microsoft.com/office/word/2010/wordprocessingShape" mc:Ignorable="w14 w15 wp14">
+<w:footnotes xmlns:wpc="http://schemas.microsoft.com/office/word/2010/wordprocessingCanvas" xmlns:cx="http://schemas.microsoft.com/office/drawing/2014/chartex" xmlns:cx1="http://schemas.microsoft.com/office/drawing/2015/9/8/chartex" xmlns:cx2="http://schemas.microsoft.com/office/drawing/2015/10/21/chartex" xmlns:cx3="http://schemas.microsoft.com/office/drawing/2016/5/9/chartex" xmlns:cx4="http://schemas.microsoft.com/office/drawing/2016/5/10/chartex" xmlns:cx5="http://schemas.microsoft.com/office/drawing/2016/5/11/chartex" xmlns:cx6="http://schemas.microsoft.com/office/drawing/2016/5/12/chartex" xmlns:cx7="http://schemas.microsoft.com/office/drawing/2016/5/13/chartex" xmlns:cx8="http://schemas.microsoft.com/office/drawing/2016/5/14/chartex" xmlns:mc="http://schemas.openxmlformats.org/markup-compatibility/2006" xmlns:aink="http://schemas.microsoft.com/office/drawing/2016/ink" xmlns:am3d="http://schemas.microsoft.com/office/drawing/2017/model3d" xmlns:o="urn:schemas-microsoft-com:office:office" xmlns:r="http://schemas.openxmlformats.org/officeDocument/2006/relationships" xmlns:m="http://schemas.openxmlformats.org/officeDocument/2006/math" xmlns:v="urn:schemas-microsoft-com:vml" xmlns:wp14="http://schemas.microsoft.com/office/word/2010/wordprocessingDrawing" xmlns:wp="http://schemas.openxmlformats.org/drawingml/2006/wordprocessingDrawing" xmlns:w10="urn:schemas-microsoft-com:office:word" xmlns:w="http://schemas.openxmlformats.org/wordprocessingml/2006/main" xmlns:w14="http://schemas.microsoft.com/office/word/2010/wordml" xmlns:w15="http://schemas.microsoft.com/office/word/2012/wordml" xmlns:w16cid="http://schemas.microsoft.com/office/word/2016/wordml/cid" xmlns:w16se="http://schemas.microsoft.com/office/word/2015/wordml/symex" xmlns:wpg="http://schemas.microsoft.com/office/word/2010/wordprocessingGroup" xmlns:wpi="http://schemas.microsoft.com/office/word/2010/wordprocessingInk" xmlns:wne="http://schemas.microsoft.com/office/word/2006/wordml" xmlns:wps="http://schemas.microsoft.com/office/word/2010/wordprocessingShape" mc:Ignorable="w14 w15 w16se w16cid wp14">
   <w:footnote w:type="separator" w:id="-1">
     <w:p>
       <w:r>
@@ -22433,7 +22454,7 @@
 </file>
 
 <file path=word/header1.xml><?xml version="1.0" encoding="utf-8"?>
-<w:hdr xmlns:wpc="http://schemas.microsoft.com/office/word/2010/wordprocessingCanvas" xmlns:mc="http://schemas.openxmlformats.org/markup-compatibility/2006" xmlns:o="urn:schemas-microsoft-com:office:office" xmlns:r="http://schemas.openxmlformats.org/officeDocument/2006/relationships" xmlns:m="http://schemas.openxmlformats.org/officeDocument/2006/math" xmlns:v="urn:schemas-microsoft-com:vml" xmlns:wp14="http://schemas.microsoft.com/office/word/2010/wordprocessingDrawing" xmlns:wp="http://schemas.openxmlformats.org/drawingml/2006/wordprocessingDrawing" xmlns:w10="urn:schemas-microsoft-com:office:word" xmlns:w="http://schemas.openxmlformats.org/wordprocessingml/2006/main" xmlns:w14="http://schemas.microsoft.com/office/word/2010/wordml" xmlns:w15="http://schemas.microsoft.com/office/word/2012/wordml" xmlns:wpg="http://schemas.microsoft.com/office/word/2010/wordprocessingGroup" xmlns:wpi="http://schemas.microsoft.com/office/word/2010/wordprocessingInk" xmlns:wne="http://schemas.microsoft.com/office/word/2006/wordml" xmlns:wps="http://schemas.microsoft.com/office/word/2010/wordprocessingShape" mc:Ignorable="w14 w15 wp14">
+<w:hdr xmlns:wpc="http://schemas.microsoft.com/office/word/2010/wordprocessingCanvas" xmlns:cx="http://schemas.microsoft.com/office/drawing/2014/chartex" xmlns:cx1="http://schemas.microsoft.com/office/drawing/2015/9/8/chartex" xmlns:cx2="http://schemas.microsoft.com/office/drawing/2015/10/21/chartex" xmlns:cx3="http://schemas.microsoft.com/office/drawing/2016/5/9/chartex" xmlns:cx4="http://schemas.microsoft.com/office/drawing/2016/5/10/chartex" xmlns:cx5="http://schemas.microsoft.com/office/drawing/2016/5/11/chartex" xmlns:cx6="http://schemas.microsoft.com/office/drawing/2016/5/12/chartex" xmlns:cx7="http://schemas.microsoft.com/office/drawing/2016/5/13/chartex" xmlns:cx8="http://schemas.microsoft.com/office/drawing/2016/5/14/chartex" xmlns:mc="http://schemas.openxmlformats.org/markup-compatibility/2006" xmlns:aink="http://schemas.microsoft.com/office/drawing/2016/ink" xmlns:am3d="http://schemas.microsoft.com/office/drawing/2017/model3d" xmlns:o="urn:schemas-microsoft-com:office:office" xmlns:r="http://schemas.openxmlformats.org/officeDocument/2006/relationships" xmlns:m="http://schemas.openxmlformats.org/officeDocument/2006/math" xmlns:v="urn:schemas-microsoft-com:vml" xmlns:wp14="http://schemas.microsoft.com/office/word/2010/wordprocessingDrawing" xmlns:wp="http://schemas.openxmlformats.org/drawingml/2006/wordprocessingDrawing" xmlns:w10="urn:schemas-microsoft-com:office:word" xmlns:w="http://schemas.openxmlformats.org/wordprocessingml/2006/main" xmlns:w14="http://schemas.microsoft.com/office/word/2010/wordml" xmlns:w15="http://schemas.microsoft.com/office/word/2012/wordml" xmlns:w16cid="http://schemas.microsoft.com/office/word/2016/wordml/cid" xmlns:w16se="http://schemas.microsoft.com/office/word/2015/wordml/symex" xmlns:wpg="http://schemas.microsoft.com/office/word/2010/wordprocessingGroup" xmlns:wpi="http://schemas.microsoft.com/office/word/2010/wordprocessingInk" xmlns:wne="http://schemas.microsoft.com/office/word/2006/wordml" xmlns:wps="http://schemas.microsoft.com/office/word/2010/wordprocessingShape" mc:Ignorable="w14 w15 w16se w16cid wp14">
   <w:p>
     <w:pPr>
       <w:pStyle w:val="Header"/>
@@ -22471,12 +22492,21 @@
               <w:sz w:val="24"/>
             </w:rPr>
           </w:pPr>
+          <w:proofErr w:type="gramStart"/>
           <w:r>
             <w:rPr>
               <w:i/>
               <w:sz w:val="24"/>
             </w:rPr>
-            <w:t xml:space="preserve">Khóa  luận tốt nghiệp chuyên ngành </w:t>
+            <w:t>Khóa  luận</w:t>
+          </w:r>
+          <w:proofErr w:type="gramEnd"/>
+          <w:r>
+            <w:rPr>
+              <w:i/>
+              <w:sz w:val="24"/>
+            </w:rPr>
+            <w:t xml:space="preserve"> tốt nghiệp chuyên ngành </w:t>
           </w:r>
           <w:r>
             <w:rPr>
@@ -22510,14 +22540,14 @@
 </file>
 
 <file path=word/header2.xml><?xml version="1.0" encoding="utf-8"?>
-<w:hdr xmlns:wpc="http://schemas.microsoft.com/office/word/2010/wordprocessingCanvas" xmlns:mc="http://schemas.openxmlformats.org/markup-compatibility/2006" xmlns:o="urn:schemas-microsoft-com:office:office" xmlns:r="http://schemas.openxmlformats.org/officeDocument/2006/relationships" xmlns:m="http://schemas.openxmlformats.org/officeDocument/2006/math" xmlns:v="urn:schemas-microsoft-com:vml" xmlns:wp14="http://schemas.microsoft.com/office/word/2010/wordprocessingDrawing" xmlns:wp="http://schemas.openxmlformats.org/drawingml/2006/wordprocessingDrawing" xmlns:w10="urn:schemas-microsoft-com:office:word" xmlns:w="http://schemas.openxmlformats.org/wordprocessingml/2006/main" xmlns:w14="http://schemas.microsoft.com/office/word/2010/wordml" xmlns:w15="http://schemas.microsoft.com/office/word/2012/wordml" xmlns:wpg="http://schemas.microsoft.com/office/word/2010/wordprocessingGroup" xmlns:wpi="http://schemas.microsoft.com/office/word/2010/wordprocessingInk" xmlns:wne="http://schemas.microsoft.com/office/word/2006/wordml" xmlns:wps="http://schemas.microsoft.com/office/word/2010/wordprocessingShape" mc:Ignorable="w14 w15 wp14">
+<w:hdr xmlns:wpc="http://schemas.microsoft.com/office/word/2010/wordprocessingCanvas" xmlns:cx="http://schemas.microsoft.com/office/drawing/2014/chartex" xmlns:cx1="http://schemas.microsoft.com/office/drawing/2015/9/8/chartex" xmlns:cx2="http://schemas.microsoft.com/office/drawing/2015/10/21/chartex" xmlns:cx3="http://schemas.microsoft.com/office/drawing/2016/5/9/chartex" xmlns:cx4="http://schemas.microsoft.com/office/drawing/2016/5/10/chartex" xmlns:cx5="http://schemas.microsoft.com/office/drawing/2016/5/11/chartex" xmlns:cx6="http://schemas.microsoft.com/office/drawing/2016/5/12/chartex" xmlns:cx7="http://schemas.microsoft.com/office/drawing/2016/5/13/chartex" xmlns:cx8="http://schemas.microsoft.com/office/drawing/2016/5/14/chartex" xmlns:mc="http://schemas.openxmlformats.org/markup-compatibility/2006" xmlns:aink="http://schemas.microsoft.com/office/drawing/2016/ink" xmlns:am3d="http://schemas.microsoft.com/office/drawing/2017/model3d" xmlns:o="urn:schemas-microsoft-com:office:office" xmlns:r="http://schemas.openxmlformats.org/officeDocument/2006/relationships" xmlns:m="http://schemas.openxmlformats.org/officeDocument/2006/math" xmlns:v="urn:schemas-microsoft-com:vml" xmlns:wp14="http://schemas.microsoft.com/office/word/2010/wordprocessingDrawing" xmlns:wp="http://schemas.openxmlformats.org/drawingml/2006/wordprocessingDrawing" xmlns:w10="urn:schemas-microsoft-com:office:word" xmlns:w="http://schemas.openxmlformats.org/wordprocessingml/2006/main" xmlns:w14="http://schemas.microsoft.com/office/word/2010/wordml" xmlns:w15="http://schemas.microsoft.com/office/word/2012/wordml" xmlns:w16cid="http://schemas.microsoft.com/office/word/2016/wordml/cid" xmlns:w16se="http://schemas.microsoft.com/office/word/2015/wordml/symex" xmlns:wpg="http://schemas.microsoft.com/office/word/2010/wordprocessingGroup" xmlns:wpi="http://schemas.microsoft.com/office/word/2010/wordprocessingInk" xmlns:wne="http://schemas.microsoft.com/office/word/2006/wordml" xmlns:wps="http://schemas.microsoft.com/office/word/2010/wordprocessingShape" mc:Ignorable="w14 w15 w16se w16cid wp14">
   <w:p/>
 </w:hdr>
 </file>
 
 <file path=word/numbering.xml><?xml version="1.0" encoding="utf-8"?>
-<w:numbering xmlns:wpc="http://schemas.microsoft.com/office/word/2010/wordprocessingCanvas" xmlns:mc="http://schemas.openxmlformats.org/markup-compatibility/2006" xmlns:o="urn:schemas-microsoft-com:office:office" xmlns:r="http://schemas.openxmlformats.org/officeDocument/2006/relationships" xmlns:m="http://schemas.openxmlformats.org/officeDocument/2006/math" xmlns:v="urn:schemas-microsoft-com:vml" xmlns:wp14="http://schemas.microsoft.com/office/word/2010/wordprocessingDrawing" xmlns:wp="http://schemas.openxmlformats.org/drawingml/2006/wordprocessingDrawing" xmlns:w10="urn:schemas-microsoft-com:office:word" xmlns:w="http://schemas.openxmlformats.org/wordprocessingml/2006/main" xmlns:w14="http://schemas.microsoft.com/office/word/2010/wordml" xmlns:w15="http://schemas.microsoft.com/office/word/2012/wordml" xmlns:wpg="http://schemas.microsoft.com/office/word/2010/wordprocessingGroup" xmlns:wpi="http://schemas.microsoft.com/office/word/2010/wordprocessingInk" xmlns:wne="http://schemas.microsoft.com/office/word/2006/wordml" xmlns:wps="http://schemas.microsoft.com/office/word/2010/wordprocessingShape" mc:Ignorable="w14 w15 wp14">
-  <w:abstractNum w:abstractNumId="0">
+<w:numbering xmlns:wpc="http://schemas.microsoft.com/office/word/2010/wordprocessingCanvas" xmlns:cx="http://schemas.microsoft.com/office/drawing/2014/chartex" xmlns:cx1="http://schemas.microsoft.com/office/drawing/2015/9/8/chartex" xmlns:cx2="http://schemas.microsoft.com/office/drawing/2015/10/21/chartex" xmlns:cx3="http://schemas.microsoft.com/office/drawing/2016/5/9/chartex" xmlns:cx4="http://schemas.microsoft.com/office/drawing/2016/5/10/chartex" xmlns:cx5="http://schemas.microsoft.com/office/drawing/2016/5/11/chartex" xmlns:cx6="http://schemas.microsoft.com/office/drawing/2016/5/12/chartex" xmlns:cx7="http://schemas.microsoft.com/office/drawing/2016/5/13/chartex" xmlns:cx8="http://schemas.microsoft.com/office/drawing/2016/5/14/chartex" xmlns:mc="http://schemas.openxmlformats.org/markup-compatibility/2006" xmlns:aink="http://schemas.microsoft.com/office/drawing/2016/ink" xmlns:am3d="http://schemas.microsoft.com/office/drawing/2017/model3d" xmlns:o="urn:schemas-microsoft-com:office:office" xmlns:r="http://schemas.openxmlformats.org/officeDocument/2006/relationships" xmlns:m="http://schemas.openxmlformats.org/officeDocument/2006/math" xmlns:v="urn:schemas-microsoft-com:vml" xmlns:wp14="http://schemas.microsoft.com/office/word/2010/wordprocessingDrawing" xmlns:wp="http://schemas.openxmlformats.org/drawingml/2006/wordprocessingDrawing" xmlns:w10="urn:schemas-microsoft-com:office:word" xmlns:w="http://schemas.openxmlformats.org/wordprocessingml/2006/main" xmlns:w14="http://schemas.microsoft.com/office/word/2010/wordml" xmlns:w15="http://schemas.microsoft.com/office/word/2012/wordml" xmlns:w16cid="http://schemas.microsoft.com/office/word/2016/wordml/cid" xmlns:w16se="http://schemas.microsoft.com/office/word/2015/wordml/symex" xmlns:wpg="http://schemas.microsoft.com/office/word/2010/wordprocessingGroup" xmlns:wpi="http://schemas.microsoft.com/office/word/2010/wordprocessingInk" xmlns:wne="http://schemas.microsoft.com/office/word/2006/wordml" xmlns:wps="http://schemas.microsoft.com/office/word/2010/wordprocessingShape" mc:Ignorable="w14 w15 w16se w16cid wp14">
+  <w:abstractNum w:abstractNumId="0" w15:restartNumberingAfterBreak="0">
     <w:nsid w:val="03F63042"/>
     <w:multiLevelType w:val="multilevel"/>
     <w:tmpl w:val="C17E88CE"/>
@@ -22661,7 +22691,7 @@
       </w:rPr>
     </w:lvl>
   </w:abstractNum>
-  <w:abstractNum w:abstractNumId="1">
+  <w:abstractNum w:abstractNumId="1" w15:restartNumberingAfterBreak="0">
     <w:nsid w:val="0DFD4A55"/>
     <w:multiLevelType w:val="multilevel"/>
     <w:tmpl w:val="19C03D76"/>
@@ -22779,7 +22809,7 @@
       </w:rPr>
     </w:lvl>
   </w:abstractNum>
-  <w:abstractNum w:abstractNumId="2">
+  <w:abstractNum w:abstractNumId="2" w15:restartNumberingAfterBreak="0">
     <w:nsid w:val="179D11CC"/>
     <w:multiLevelType w:val="hybridMultilevel"/>
     <w:tmpl w:val="83829316"/>
@@ -22865,7 +22895,7 @@
       </w:pPr>
     </w:lvl>
   </w:abstractNum>
-  <w:abstractNum w:abstractNumId="3">
+  <w:abstractNum w:abstractNumId="3" w15:restartNumberingAfterBreak="0">
     <w:nsid w:val="19E0681C"/>
     <w:multiLevelType w:val="multilevel"/>
     <w:tmpl w:val="C61C9DB6"/>
@@ -22986,7 +23016,7 @@
       </w:rPr>
     </w:lvl>
   </w:abstractNum>
-  <w:abstractNum w:abstractNumId="4">
+  <w:abstractNum w:abstractNumId="4" w15:restartNumberingAfterBreak="0">
     <w:nsid w:val="1B4D0E86"/>
     <w:multiLevelType w:val="multilevel"/>
     <w:tmpl w:val="DD06C2CA"/>
@@ -23104,7 +23134,7 @@
       </w:rPr>
     </w:lvl>
   </w:abstractNum>
-  <w:abstractNum w:abstractNumId="5">
+  <w:abstractNum w:abstractNumId="5" w15:restartNumberingAfterBreak="0">
     <w:nsid w:val="1B676D73"/>
     <w:multiLevelType w:val="hybridMultilevel"/>
     <w:tmpl w:val="83829316"/>
@@ -23190,7 +23220,7 @@
       </w:pPr>
     </w:lvl>
   </w:abstractNum>
-  <w:abstractNum w:abstractNumId="6">
+  <w:abstractNum w:abstractNumId="6" w15:restartNumberingAfterBreak="0">
     <w:nsid w:val="1CFF10B6"/>
     <w:multiLevelType w:val="hybridMultilevel"/>
     <w:tmpl w:val="83829316"/>
@@ -23276,7 +23306,7 @@
       </w:pPr>
     </w:lvl>
   </w:abstractNum>
-  <w:abstractNum w:abstractNumId="7">
+  <w:abstractNum w:abstractNumId="7" w15:restartNumberingAfterBreak="0">
     <w:nsid w:val="2C3470CB"/>
     <w:multiLevelType w:val="hybridMultilevel"/>
     <w:tmpl w:val="C7ACBB44"/>
@@ -23362,7 +23392,7 @@
       </w:pPr>
     </w:lvl>
   </w:abstractNum>
-  <w:abstractNum w:abstractNumId="8">
+  <w:abstractNum w:abstractNumId="8" w15:restartNumberingAfterBreak="0">
     <w:nsid w:val="383A35FC"/>
     <w:multiLevelType w:val="multilevel"/>
     <w:tmpl w:val="E69C72A2"/>
@@ -23480,7 +23510,7 @@
       </w:rPr>
     </w:lvl>
   </w:abstractNum>
-  <w:abstractNum w:abstractNumId="9">
+  <w:abstractNum w:abstractNumId="9" w15:restartNumberingAfterBreak="0">
     <w:nsid w:val="3A965082"/>
     <w:multiLevelType w:val="multilevel"/>
     <w:tmpl w:val="8B408296"/>
@@ -23598,7 +23628,7 @@
       </w:rPr>
     </w:lvl>
   </w:abstractNum>
-  <w:abstractNum w:abstractNumId="10">
+  <w:abstractNum w:abstractNumId="10" w15:restartNumberingAfterBreak="0">
     <w:nsid w:val="423A5B27"/>
     <w:multiLevelType w:val="hybridMultilevel"/>
     <w:tmpl w:val="83829316"/>
@@ -23684,7 +23714,7 @@
       </w:pPr>
     </w:lvl>
   </w:abstractNum>
-  <w:abstractNum w:abstractNumId="11">
+  <w:abstractNum w:abstractNumId="11" w15:restartNumberingAfterBreak="0">
     <w:nsid w:val="43EB5728"/>
     <w:multiLevelType w:val="multilevel"/>
     <w:tmpl w:val="19C03D76"/>
@@ -23802,7 +23832,7 @@
       </w:rPr>
     </w:lvl>
   </w:abstractNum>
-  <w:abstractNum w:abstractNumId="12">
+  <w:abstractNum w:abstractNumId="12" w15:restartNumberingAfterBreak="0">
     <w:nsid w:val="4A950D35"/>
     <w:multiLevelType w:val="multilevel"/>
     <w:tmpl w:val="0409001F"/>
@@ -23888,7 +23918,7 @@
       </w:pPr>
     </w:lvl>
   </w:abstractNum>
-  <w:abstractNum w:abstractNumId="13">
+  <w:abstractNum w:abstractNumId="13" w15:restartNumberingAfterBreak="0">
     <w:nsid w:val="4B110684"/>
     <w:multiLevelType w:val="hybridMultilevel"/>
     <w:tmpl w:val="83829316"/>
@@ -23974,7 +24004,7 @@
       </w:pPr>
     </w:lvl>
   </w:abstractNum>
-  <w:abstractNum w:abstractNumId="14">
+  <w:abstractNum w:abstractNumId="14" w15:restartNumberingAfterBreak="0">
     <w:nsid w:val="4B5362BB"/>
     <w:multiLevelType w:val="hybridMultilevel"/>
     <w:tmpl w:val="83829316"/>
@@ -24060,7 +24090,7 @@
       </w:pPr>
     </w:lvl>
   </w:abstractNum>
-  <w:abstractNum w:abstractNumId="15">
+  <w:abstractNum w:abstractNumId="15" w15:restartNumberingAfterBreak="0">
     <w:nsid w:val="4D5C098A"/>
     <w:multiLevelType w:val="hybridMultilevel"/>
     <w:tmpl w:val="95985ECE"/>
@@ -24151,7 +24181,7 @@
       </w:pPr>
     </w:lvl>
   </w:abstractNum>
-  <w:abstractNum w:abstractNumId="16">
+  <w:abstractNum w:abstractNumId="16" w15:restartNumberingAfterBreak="0">
     <w:nsid w:val="4DE044D1"/>
     <w:multiLevelType w:val="hybridMultilevel"/>
     <w:tmpl w:val="83829316"/>
@@ -24237,7 +24267,7 @@
       </w:pPr>
     </w:lvl>
   </w:abstractNum>
-  <w:abstractNum w:abstractNumId="17">
+  <w:abstractNum w:abstractNumId="17" w15:restartNumberingAfterBreak="0">
     <w:nsid w:val="52BF29A2"/>
     <w:multiLevelType w:val="multilevel"/>
     <w:tmpl w:val="7C2AEB78"/>
@@ -24355,7 +24385,7 @@
       </w:rPr>
     </w:lvl>
   </w:abstractNum>
-  <w:abstractNum w:abstractNumId="18">
+  <w:abstractNum w:abstractNumId="18" w15:restartNumberingAfterBreak="0">
     <w:nsid w:val="55F56CF5"/>
     <w:multiLevelType w:val="hybridMultilevel"/>
     <w:tmpl w:val="83829316"/>
@@ -24441,7 +24471,7 @@
       </w:pPr>
     </w:lvl>
   </w:abstractNum>
-  <w:abstractNum w:abstractNumId="19">
+  <w:abstractNum w:abstractNumId="19" w15:restartNumberingAfterBreak="0">
     <w:nsid w:val="5A733ED9"/>
     <w:multiLevelType w:val="multilevel"/>
     <w:tmpl w:val="5B86B070"/>
@@ -24559,7 +24589,7 @@
       </w:rPr>
     </w:lvl>
   </w:abstractNum>
-  <w:abstractNum w:abstractNumId="20">
+  <w:abstractNum w:abstractNumId="20" w15:restartNumberingAfterBreak="0">
     <w:nsid w:val="5AFB12FA"/>
     <w:multiLevelType w:val="hybridMultilevel"/>
     <w:tmpl w:val="83829316"/>
@@ -24645,7 +24675,7 @@
       </w:pPr>
     </w:lvl>
   </w:abstractNum>
-  <w:abstractNum w:abstractNumId="21">
+  <w:abstractNum w:abstractNumId="21" w15:restartNumberingAfterBreak="0">
     <w:nsid w:val="62437BF9"/>
     <w:multiLevelType w:val="hybridMultilevel"/>
     <w:tmpl w:val="83829316"/>
@@ -24731,7 +24761,7 @@
       </w:pPr>
     </w:lvl>
   </w:abstractNum>
-  <w:abstractNum w:abstractNumId="22">
+  <w:abstractNum w:abstractNumId="22" w15:restartNumberingAfterBreak="0">
     <w:nsid w:val="63CF390E"/>
     <w:multiLevelType w:val="multilevel"/>
     <w:tmpl w:val="C06ED7EE"/>
@@ -24852,7 +24882,7 @@
       </w:rPr>
     </w:lvl>
   </w:abstractNum>
-  <w:abstractNum w:abstractNumId="23">
+  <w:abstractNum w:abstractNumId="23" w15:restartNumberingAfterBreak="0">
     <w:nsid w:val="63FA3C7F"/>
     <w:multiLevelType w:val="hybridMultilevel"/>
     <w:tmpl w:val="83829316"/>
@@ -24938,7 +24968,7 @@
       </w:pPr>
     </w:lvl>
   </w:abstractNum>
-  <w:abstractNum w:abstractNumId="24">
+  <w:abstractNum w:abstractNumId="24" w15:restartNumberingAfterBreak="0">
     <w:nsid w:val="6472468C"/>
     <w:multiLevelType w:val="hybridMultilevel"/>
     <w:tmpl w:val="83829316"/>
@@ -25024,7 +25054,7 @@
       </w:pPr>
     </w:lvl>
   </w:abstractNum>
-  <w:abstractNum w:abstractNumId="25">
+  <w:abstractNum w:abstractNumId="25" w15:restartNumberingAfterBreak="0">
     <w:nsid w:val="678F230B"/>
     <w:multiLevelType w:val="hybridMultilevel"/>
     <w:tmpl w:val="D4F2EBBE"/>
@@ -25115,7 +25145,7 @@
       </w:pPr>
     </w:lvl>
   </w:abstractNum>
-  <w:abstractNum w:abstractNumId="26">
+  <w:abstractNum w:abstractNumId="26" w15:restartNumberingAfterBreak="0">
     <w:nsid w:val="69F34A34"/>
     <w:multiLevelType w:val="multilevel"/>
     <w:tmpl w:val="3B58007A"/>
@@ -25233,7 +25263,7 @@
       </w:rPr>
     </w:lvl>
   </w:abstractNum>
-  <w:abstractNum w:abstractNumId="27">
+  <w:abstractNum w:abstractNumId="27" w15:restartNumberingAfterBreak="0">
     <w:nsid w:val="6A5C160B"/>
     <w:multiLevelType w:val="hybridMultilevel"/>
     <w:tmpl w:val="83829316"/>
@@ -25319,7 +25349,7 @@
       </w:pPr>
     </w:lvl>
   </w:abstractNum>
-  <w:abstractNum w:abstractNumId="28">
+  <w:abstractNum w:abstractNumId="28" w15:restartNumberingAfterBreak="0">
     <w:nsid w:val="6A6C05B0"/>
     <w:multiLevelType w:val="hybridMultilevel"/>
     <w:tmpl w:val="83829316"/>
@@ -25405,7 +25435,7 @@
       </w:pPr>
     </w:lvl>
   </w:abstractNum>
-  <w:abstractNum w:abstractNumId="29">
+  <w:abstractNum w:abstractNumId="29" w15:restartNumberingAfterBreak="0">
     <w:nsid w:val="6C9616D7"/>
     <w:multiLevelType w:val="hybridMultilevel"/>
     <w:tmpl w:val="83829316"/>
@@ -25491,7 +25521,7 @@
       </w:pPr>
     </w:lvl>
   </w:abstractNum>
-  <w:abstractNum w:abstractNumId="30">
+  <w:abstractNum w:abstractNumId="30" w15:restartNumberingAfterBreak="0">
     <w:nsid w:val="71093670"/>
     <w:multiLevelType w:val="multilevel"/>
     <w:tmpl w:val="19C03D76"/>
@@ -25609,7 +25639,7 @@
       </w:rPr>
     </w:lvl>
   </w:abstractNum>
-  <w:abstractNum w:abstractNumId="31">
+  <w:abstractNum w:abstractNumId="31" w15:restartNumberingAfterBreak="0">
     <w:nsid w:val="71C42D31"/>
     <w:multiLevelType w:val="hybridMultilevel"/>
     <w:tmpl w:val="83829316"/>
@@ -25695,7 +25725,7 @@
       </w:pPr>
     </w:lvl>
   </w:abstractNum>
-  <w:abstractNum w:abstractNumId="32">
+  <w:abstractNum w:abstractNumId="32" w15:restartNumberingAfterBreak="0">
     <w:nsid w:val="7B98569B"/>
     <w:multiLevelType w:val="hybridMultilevel"/>
     <w:tmpl w:val="83829316"/>
@@ -25781,7 +25811,7 @@
       </w:pPr>
     </w:lvl>
   </w:abstractNum>
-  <w:abstractNum w:abstractNumId="33">
+  <w:abstractNum w:abstractNumId="33" w15:restartNumberingAfterBreak="0">
     <w:nsid w:val="7CAF2848"/>
     <w:multiLevelType w:val="hybridMultilevel"/>
     <w:tmpl w:val="83829316"/>
@@ -25867,7 +25897,7 @@
       </w:pPr>
     </w:lvl>
   </w:abstractNum>
-  <w:abstractNum w:abstractNumId="34">
+  <w:abstractNum w:abstractNumId="34" w15:restartNumberingAfterBreak="0">
     <w:nsid w:val="7F9C548D"/>
     <w:multiLevelType w:val="multilevel"/>
     <w:tmpl w:val="B45EFB92"/>
@@ -26090,7 +26120,7 @@
 </file>
 
 <file path=word/styles.xml><?xml version="1.0" encoding="utf-8"?>
-<w:styles xmlns:mc="http://schemas.openxmlformats.org/markup-compatibility/2006" xmlns:r="http://schemas.openxmlformats.org/officeDocument/2006/relationships" xmlns:w="http://schemas.openxmlformats.org/wordprocessingml/2006/main" xmlns:w14="http://schemas.microsoft.com/office/word/2010/wordml" xmlns:w15="http://schemas.microsoft.com/office/word/2012/wordml" mc:Ignorable="w14 w15">
+<w:styles xmlns:mc="http://schemas.openxmlformats.org/markup-compatibility/2006" xmlns:r="http://schemas.openxmlformats.org/officeDocument/2006/relationships" xmlns:w="http://schemas.openxmlformats.org/wordprocessingml/2006/main" xmlns:w14="http://schemas.microsoft.com/office/word/2010/wordml" xmlns:w15="http://schemas.microsoft.com/office/word/2012/wordml" xmlns:w16cid="http://schemas.microsoft.com/office/word/2016/wordml/cid" xmlns:w16se="http://schemas.microsoft.com/office/word/2015/wordml/symex" mc:Ignorable="w14 w15 w16se w16cid">
   <w:docDefaults>
     <w:rPrDefault>
       <w:rPr>
@@ -26100,7 +26130,7 @@
     </w:rPrDefault>
     <w:pPrDefault/>
   </w:docDefaults>
-  <w:latentStyles w:defLockedState="0" w:defUIPriority="0" w:defSemiHidden="0" w:defUnhideWhenUsed="0" w:defQFormat="0" w:count="371">
+  <w:latentStyles w:defLockedState="0" w:defUIPriority="0" w:defSemiHidden="0" w:defUnhideWhenUsed="0" w:defQFormat="0" w:count="375">
     <w:lsdException w:name="Normal" w:qFormat="1"/>
     <w:lsdException w:name="heading 1" w:qFormat="1"/>
     <w:lsdException w:name="heading 2" w:qFormat="1"/>
@@ -26200,7 +26230,6 @@
     <w:lsdException w:name="HTML Sample" w:semiHidden="1" w:unhideWhenUsed="1"/>
     <w:lsdException w:name="HTML Typewriter" w:semiHidden="1" w:unhideWhenUsed="1"/>
     <w:lsdException w:name="HTML Variable" w:semiHidden="1" w:unhideWhenUsed="1"/>
-    <w:lsdException w:name="Normal Table" w:semiHidden="1" w:unhideWhenUsed="1"/>
     <w:lsdException w:name="annotation subject" w:semiHidden="1" w:unhideWhenUsed="1"/>
     <w:lsdException w:name="No List" w:semiHidden="1" w:unhideWhenUsed="1"/>
     <w:lsdException w:name="Outline List 1" w:semiHidden="1" w:unhideWhenUsed="1"/>
@@ -26244,10 +26273,8 @@
     <w:lsdException w:name="Table Elegant" w:semiHidden="1" w:unhideWhenUsed="1"/>
     <w:lsdException w:name="Table Professional" w:semiHidden="1" w:unhideWhenUsed="1"/>
     <w:lsdException w:name="Table Subtle 1" w:semiHidden="1" w:unhideWhenUsed="1"/>
-    <w:lsdException w:name="Table Subtle 2" w:semiHidden="1" w:unhideWhenUsed="1"/>
     <w:lsdException w:name="Table Web 1" w:semiHidden="1" w:unhideWhenUsed="1"/>
     <w:lsdException w:name="Table Web 2" w:semiHidden="1" w:unhideWhenUsed="1"/>
-    <w:lsdException w:name="Table Web 3" w:semiHidden="1" w:unhideWhenUsed="1"/>
     <w:lsdException w:name="Balloon Text" w:semiHidden="1" w:unhideWhenUsed="1"/>
     <w:lsdException w:name="Table Grid" w:uiPriority="39"/>
     <w:lsdException w:name="Table Theme" w:semiHidden="1" w:unhideWhenUsed="1"/>
@@ -26466,6 +26493,10 @@
     <w:lsdException w:name="List Table 5 Dark Accent 6" w:uiPriority="50"/>
     <w:lsdException w:name="List Table 6 Colorful Accent 6" w:uiPriority="51"/>
     <w:lsdException w:name="List Table 7 Colorful Accent 6" w:uiPriority="52"/>
+    <w:lsdException w:name="Mention" w:semiHidden="1" w:uiPriority="99" w:unhideWhenUsed="1"/>
+    <w:lsdException w:name="Smart Hyperlink" w:semiHidden="1" w:uiPriority="99" w:unhideWhenUsed="1"/>
+    <w:lsdException w:name="Hashtag" w:semiHidden="1" w:uiPriority="99" w:unhideWhenUsed="1"/>
+    <w:lsdException w:name="Unresolved Mention" w:semiHidden="1" w:uiPriority="99" w:unhideWhenUsed="1"/>
   </w:latentStyles>
   <w:style w:type="paragraph" w:default="1" w:styleId="Normal">
     <w:name w:val="Normal"/>
@@ -26798,7 +26829,6 @@
     </w:rPr>
     <w:tblPr>
       <w:jc w:val="center"/>
-      <w:tblInd w:w="0" w:type="dxa"/>
       <w:tblBorders>
         <w:top w:val="single" w:sz="4" w:space="0" w:color="auto"/>
         <w:left w:val="single" w:sz="4" w:space="0" w:color="auto"/>
@@ -26808,9 +26838,7 @@
         <w:insideV w:val="single" w:sz="4" w:space="0" w:color="auto"/>
       </w:tblBorders>
       <w:tblCellMar>
-        <w:top w:w="0" w:type="dxa"/>
         <w:left w:w="57" w:type="dxa"/>
-        <w:bottom w:w="0" w:type="dxa"/>
         <w:right w:w="57" w:type="dxa"/>
       </w:tblCellMar>
     </w:tblPr>
@@ -27066,7 +27094,6 @@
       <w:jc w:val="both"/>
     </w:pPr>
     <w:tblPr>
-      <w:tblInd w:w="0" w:type="dxa"/>
       <w:tblBorders>
         <w:top w:val="single" w:sz="4" w:space="0" w:color="auto"/>
         <w:left w:val="single" w:sz="4" w:space="0" w:color="auto"/>
@@ -27075,12 +27102,6 @@
         <w:insideH w:val="single" w:sz="4" w:space="0" w:color="auto"/>
         <w:insideV w:val="single" w:sz="4" w:space="0" w:color="auto"/>
       </w:tblBorders>
-      <w:tblCellMar>
-        <w:top w:w="0" w:type="dxa"/>
-        <w:left w:w="108" w:type="dxa"/>
-        <w:bottom w:w="0" w:type="dxa"/>
-        <w:right w:w="108" w:type="dxa"/>
-      </w:tblCellMar>
     </w:tblPr>
   </w:style>
   <w:style w:type="paragraph" w:styleId="TableofFigures">
@@ -28946,13 +28967,6 @@
         </dgm:presLayoutVars>
       </dgm:prSet>
       <dgm:spPr/>
-      <dgm:t>
-        <a:bodyPr/>
-        <a:lstStyle/>
-        <a:p>
-          <a:endParaRPr lang="en-US"/>
-        </a:p>
-      </dgm:t>
     </dgm:pt>
     <dgm:pt modelId="{8B2A52DB-4CF2-462C-B5E6-1560387890A9}" type="pres">
       <dgm:prSet presAssocID="{9B4C672C-B706-4AFC-936B-FEB8E7180F48}" presName="hierRoot1" presStyleCnt="0">
@@ -28973,24 +28987,10 @@
         </dgm:presLayoutVars>
       </dgm:prSet>
       <dgm:spPr/>
-      <dgm:t>
-        <a:bodyPr/>
-        <a:lstStyle/>
-        <a:p>
-          <a:endParaRPr lang="en-US"/>
-        </a:p>
-      </dgm:t>
     </dgm:pt>
     <dgm:pt modelId="{8A262A5D-2676-4B5F-8335-C1DF11A14A0C}" type="pres">
       <dgm:prSet presAssocID="{9B4C672C-B706-4AFC-936B-FEB8E7180F48}" presName="rootConnector1" presStyleLbl="node1" presStyleIdx="0" presStyleCnt="0"/>
       <dgm:spPr/>
-      <dgm:t>
-        <a:bodyPr/>
-        <a:lstStyle/>
-        <a:p>
-          <a:endParaRPr lang="en-US"/>
-        </a:p>
-      </dgm:t>
     </dgm:pt>
     <dgm:pt modelId="{F82728AF-A317-43CC-BEE0-1C5A655569EA}" type="pres">
       <dgm:prSet presAssocID="{9B4C672C-B706-4AFC-936B-FEB8E7180F48}" presName="hierChild2" presStyleCnt="0"/>
@@ -28999,13 +28999,6 @@
     <dgm:pt modelId="{FDDADA56-133A-4091-8483-C919198C5526}" type="pres">
       <dgm:prSet presAssocID="{B255B01A-6978-4C90-8082-E1628B87C198}" presName="Name37" presStyleLbl="parChTrans1D2" presStyleIdx="0" presStyleCnt="6"/>
       <dgm:spPr/>
-      <dgm:t>
-        <a:bodyPr/>
-        <a:lstStyle/>
-        <a:p>
-          <a:endParaRPr lang="en-US"/>
-        </a:p>
-      </dgm:t>
     </dgm:pt>
     <dgm:pt modelId="{0CCC86CE-19F9-4680-91F1-43197E8D697C}" type="pres">
       <dgm:prSet presAssocID="{6F6691E2-18A2-4077-ACDD-99F5907AFFEB}" presName="hierRoot2" presStyleCnt="0">
@@ -29026,24 +29019,10 @@
         </dgm:presLayoutVars>
       </dgm:prSet>
       <dgm:spPr/>
-      <dgm:t>
-        <a:bodyPr/>
-        <a:lstStyle/>
-        <a:p>
-          <a:endParaRPr lang="en-US"/>
-        </a:p>
-      </dgm:t>
     </dgm:pt>
     <dgm:pt modelId="{36BEE634-AC3E-483A-9D8B-415CDDAE49EA}" type="pres">
       <dgm:prSet presAssocID="{6F6691E2-18A2-4077-ACDD-99F5907AFFEB}" presName="rootConnector" presStyleLbl="node2" presStyleIdx="0" presStyleCnt="6"/>
       <dgm:spPr/>
-      <dgm:t>
-        <a:bodyPr/>
-        <a:lstStyle/>
-        <a:p>
-          <a:endParaRPr lang="en-US"/>
-        </a:p>
-      </dgm:t>
     </dgm:pt>
     <dgm:pt modelId="{3506BEE0-1758-4CD1-AD84-FD043C6519E5}" type="pres">
       <dgm:prSet presAssocID="{6F6691E2-18A2-4077-ACDD-99F5907AFFEB}" presName="hierChild4" presStyleCnt="0"/>
@@ -29056,13 +29035,6 @@
     <dgm:pt modelId="{9A9778D7-95A1-4288-9F95-4EEF382EFB6C}" type="pres">
       <dgm:prSet presAssocID="{0815665C-910D-440F-979D-5B7F8ACB1672}" presName="Name37" presStyleLbl="parChTrans1D2" presStyleIdx="1" presStyleCnt="6"/>
       <dgm:spPr/>
-      <dgm:t>
-        <a:bodyPr/>
-        <a:lstStyle/>
-        <a:p>
-          <a:endParaRPr lang="en-US"/>
-        </a:p>
-      </dgm:t>
     </dgm:pt>
     <dgm:pt modelId="{5B53FD89-8096-4B52-9F55-834935C98CAB}" type="pres">
       <dgm:prSet presAssocID="{4D27A670-4A0A-4955-8665-8FF9496853F5}" presName="hierRoot2" presStyleCnt="0">
@@ -29083,24 +29055,10 @@
         </dgm:presLayoutVars>
       </dgm:prSet>
       <dgm:spPr/>
-      <dgm:t>
-        <a:bodyPr/>
-        <a:lstStyle/>
-        <a:p>
-          <a:endParaRPr lang="en-US"/>
-        </a:p>
-      </dgm:t>
     </dgm:pt>
     <dgm:pt modelId="{D8322A0D-425B-4DFA-9DB4-1155A09DC625}" type="pres">
       <dgm:prSet presAssocID="{4D27A670-4A0A-4955-8665-8FF9496853F5}" presName="rootConnector" presStyleLbl="node2" presStyleIdx="1" presStyleCnt="6"/>
       <dgm:spPr/>
-      <dgm:t>
-        <a:bodyPr/>
-        <a:lstStyle/>
-        <a:p>
-          <a:endParaRPr lang="en-US"/>
-        </a:p>
-      </dgm:t>
     </dgm:pt>
     <dgm:pt modelId="{163E984B-CE0C-4A46-B6DE-C3B1DFDAAA65}" type="pres">
       <dgm:prSet presAssocID="{4D27A670-4A0A-4955-8665-8FF9496853F5}" presName="hierChild4" presStyleCnt="0"/>
@@ -29113,13 +29071,6 @@
     <dgm:pt modelId="{F88D9AAA-F158-4DB9-A515-E3D7525EC162}" type="pres">
       <dgm:prSet presAssocID="{053E8799-741A-4D66-A2DC-E0D1C155CE50}" presName="Name37" presStyleLbl="parChTrans1D2" presStyleIdx="2" presStyleCnt="6"/>
       <dgm:spPr/>
-      <dgm:t>
-        <a:bodyPr/>
-        <a:lstStyle/>
-        <a:p>
-          <a:endParaRPr lang="en-US"/>
-        </a:p>
-      </dgm:t>
     </dgm:pt>
     <dgm:pt modelId="{C720A7CF-3B54-4C91-81A5-4BCC37435217}" type="pres">
       <dgm:prSet presAssocID="{ECCC2F44-BAB8-49A1-99A3-4E13BD13C55F}" presName="hierRoot2" presStyleCnt="0">
@@ -29140,24 +29091,10 @@
         </dgm:presLayoutVars>
       </dgm:prSet>
       <dgm:spPr/>
-      <dgm:t>
-        <a:bodyPr/>
-        <a:lstStyle/>
-        <a:p>
-          <a:endParaRPr lang="en-US"/>
-        </a:p>
-      </dgm:t>
     </dgm:pt>
     <dgm:pt modelId="{F311E72E-D84B-42B2-9771-F07DBD342FD1}" type="pres">
       <dgm:prSet presAssocID="{ECCC2F44-BAB8-49A1-99A3-4E13BD13C55F}" presName="rootConnector" presStyleLbl="node2" presStyleIdx="2" presStyleCnt="6"/>
       <dgm:spPr/>
-      <dgm:t>
-        <a:bodyPr/>
-        <a:lstStyle/>
-        <a:p>
-          <a:endParaRPr lang="en-US"/>
-        </a:p>
-      </dgm:t>
     </dgm:pt>
     <dgm:pt modelId="{082A7507-43B6-443F-A91E-41F8C0C301A0}" type="pres">
       <dgm:prSet presAssocID="{ECCC2F44-BAB8-49A1-99A3-4E13BD13C55F}" presName="hierChild4" presStyleCnt="0"/>
@@ -29170,13 +29107,6 @@
     <dgm:pt modelId="{FF8C1175-908C-44C6-A16F-4271A2A7131B}" type="pres">
       <dgm:prSet presAssocID="{5D32CB48-E93B-464C-932D-DB018411FEA5}" presName="Name37" presStyleLbl="parChTrans1D2" presStyleIdx="3" presStyleCnt="6"/>
       <dgm:spPr/>
-      <dgm:t>
-        <a:bodyPr/>
-        <a:lstStyle/>
-        <a:p>
-          <a:endParaRPr lang="en-US"/>
-        </a:p>
-      </dgm:t>
     </dgm:pt>
     <dgm:pt modelId="{F1AA58BA-64C8-4253-B5D5-BA011EF84D4D}" type="pres">
       <dgm:prSet presAssocID="{76FD0958-05DA-4438-B315-EDC13B52A1F0}" presName="hierRoot2" presStyleCnt="0">
@@ -29197,24 +29127,10 @@
         </dgm:presLayoutVars>
       </dgm:prSet>
       <dgm:spPr/>
-      <dgm:t>
-        <a:bodyPr/>
-        <a:lstStyle/>
-        <a:p>
-          <a:endParaRPr lang="en-US"/>
-        </a:p>
-      </dgm:t>
     </dgm:pt>
     <dgm:pt modelId="{CDAA2263-C2C3-46BD-B129-EA5E3A997609}" type="pres">
       <dgm:prSet presAssocID="{76FD0958-05DA-4438-B315-EDC13B52A1F0}" presName="rootConnector" presStyleLbl="node2" presStyleIdx="3" presStyleCnt="6"/>
       <dgm:spPr/>
-      <dgm:t>
-        <a:bodyPr/>
-        <a:lstStyle/>
-        <a:p>
-          <a:endParaRPr lang="en-US"/>
-        </a:p>
-      </dgm:t>
     </dgm:pt>
     <dgm:pt modelId="{CC8B1E47-4C54-4A8A-B197-4984B8037E92}" type="pres">
       <dgm:prSet presAssocID="{76FD0958-05DA-4438-B315-EDC13B52A1F0}" presName="hierChild4" presStyleCnt="0"/>
@@ -29223,13 +29139,6 @@
     <dgm:pt modelId="{5F893048-3FA8-4D7F-9DF8-C522F82DA4D1}" type="pres">
       <dgm:prSet presAssocID="{F68B31DC-BD7B-42F5-A608-CE1F82D476A8}" presName="Name37" presStyleLbl="parChTrans1D3" presStyleIdx="0" presStyleCnt="13"/>
       <dgm:spPr/>
-      <dgm:t>
-        <a:bodyPr/>
-        <a:lstStyle/>
-        <a:p>
-          <a:endParaRPr lang="en-US"/>
-        </a:p>
-      </dgm:t>
     </dgm:pt>
     <dgm:pt modelId="{3460BE63-EAE2-4475-BA06-267E4D77FC49}" type="pres">
       <dgm:prSet presAssocID="{40E277AA-D30B-4D0B-ADCF-E9A57A622BD3}" presName="hierRoot2" presStyleCnt="0">
@@ -29250,24 +29159,10 @@
         </dgm:presLayoutVars>
       </dgm:prSet>
       <dgm:spPr/>
-      <dgm:t>
-        <a:bodyPr/>
-        <a:lstStyle/>
-        <a:p>
-          <a:endParaRPr lang="en-US"/>
-        </a:p>
-      </dgm:t>
     </dgm:pt>
     <dgm:pt modelId="{92C872C1-2D69-41CC-9C11-FF2EEDA85010}" type="pres">
       <dgm:prSet presAssocID="{40E277AA-D30B-4D0B-ADCF-E9A57A622BD3}" presName="rootConnector" presStyleLbl="node3" presStyleIdx="0" presStyleCnt="13"/>
       <dgm:spPr/>
-      <dgm:t>
-        <a:bodyPr/>
-        <a:lstStyle/>
-        <a:p>
-          <a:endParaRPr lang="en-US"/>
-        </a:p>
-      </dgm:t>
     </dgm:pt>
     <dgm:pt modelId="{308E4423-3D92-484B-8552-98BE70E6DEC7}" type="pres">
       <dgm:prSet presAssocID="{40E277AA-D30B-4D0B-ADCF-E9A57A622BD3}" presName="hierChild4" presStyleCnt="0"/>
@@ -29276,13 +29171,6 @@
     <dgm:pt modelId="{91CFAD45-2FA0-456D-94B7-E96738CF55CF}" type="pres">
       <dgm:prSet presAssocID="{15D90FEC-AB6C-4335-B8A4-963302E7689C}" presName="Name37" presStyleLbl="parChTrans1D4" presStyleIdx="0" presStyleCnt="7"/>
       <dgm:spPr/>
-      <dgm:t>
-        <a:bodyPr/>
-        <a:lstStyle/>
-        <a:p>
-          <a:endParaRPr lang="en-US"/>
-        </a:p>
-      </dgm:t>
     </dgm:pt>
     <dgm:pt modelId="{C3707222-6DDD-4A32-BD8B-2F51EB5C5562}" type="pres">
       <dgm:prSet presAssocID="{531B6233-20DD-4995-8EDA-6F63337538DF}" presName="hierRoot2" presStyleCnt="0">
@@ -29303,24 +29191,10 @@
         </dgm:presLayoutVars>
       </dgm:prSet>
       <dgm:spPr/>
-      <dgm:t>
-        <a:bodyPr/>
-        <a:lstStyle/>
-        <a:p>
-          <a:endParaRPr lang="en-US"/>
-        </a:p>
-      </dgm:t>
     </dgm:pt>
     <dgm:pt modelId="{C2683376-14D1-44C5-AA59-5F956A9DFB39}" type="pres">
       <dgm:prSet presAssocID="{531B6233-20DD-4995-8EDA-6F63337538DF}" presName="rootConnector" presStyleLbl="node4" presStyleIdx="0" presStyleCnt="7"/>
       <dgm:spPr/>
-      <dgm:t>
-        <a:bodyPr/>
-        <a:lstStyle/>
-        <a:p>
-          <a:endParaRPr lang="en-US"/>
-        </a:p>
-      </dgm:t>
     </dgm:pt>
     <dgm:pt modelId="{43242AD6-42E5-480C-A2F4-6A9DEECD965B}" type="pres">
       <dgm:prSet presAssocID="{531B6233-20DD-4995-8EDA-6F63337538DF}" presName="hierChild4" presStyleCnt="0"/>
@@ -29333,13 +29207,6 @@
     <dgm:pt modelId="{DDA07FE4-3576-414A-92E4-529D1894CA58}" type="pres">
       <dgm:prSet presAssocID="{FB67C525-9253-4EFA-8B69-96F1049EB6C0}" presName="Name37" presStyleLbl="parChTrans1D4" presStyleIdx="1" presStyleCnt="7"/>
       <dgm:spPr/>
-      <dgm:t>
-        <a:bodyPr/>
-        <a:lstStyle/>
-        <a:p>
-          <a:endParaRPr lang="en-US"/>
-        </a:p>
-      </dgm:t>
     </dgm:pt>
     <dgm:pt modelId="{654DC88F-6876-4E5D-B64B-CC41DBA85153}" type="pres">
       <dgm:prSet presAssocID="{E9040694-41D6-434C-A600-4AB63FB82C8C}" presName="hierRoot2" presStyleCnt="0">
@@ -29360,24 +29227,10 @@
         </dgm:presLayoutVars>
       </dgm:prSet>
       <dgm:spPr/>
-      <dgm:t>
-        <a:bodyPr/>
-        <a:lstStyle/>
-        <a:p>
-          <a:endParaRPr lang="en-US"/>
-        </a:p>
-      </dgm:t>
     </dgm:pt>
     <dgm:pt modelId="{19E76C29-F9B4-454C-BE51-B1BD37165BB1}" type="pres">
       <dgm:prSet presAssocID="{E9040694-41D6-434C-A600-4AB63FB82C8C}" presName="rootConnector" presStyleLbl="node4" presStyleIdx="1" presStyleCnt="7"/>
       <dgm:spPr/>
-      <dgm:t>
-        <a:bodyPr/>
-        <a:lstStyle/>
-        <a:p>
-          <a:endParaRPr lang="en-US"/>
-        </a:p>
-      </dgm:t>
     </dgm:pt>
     <dgm:pt modelId="{B38E5FDE-58A2-4061-A68D-8A217BDD1AA5}" type="pres">
       <dgm:prSet presAssocID="{E9040694-41D6-434C-A600-4AB63FB82C8C}" presName="hierChild4" presStyleCnt="0"/>
@@ -29394,13 +29247,6 @@
     <dgm:pt modelId="{44F6C3E7-E762-4771-BA1F-65F3FB1D6FFD}" type="pres">
       <dgm:prSet presAssocID="{FDDA1FFE-8C57-446E-B625-2FA9E6661AD8}" presName="Name37" presStyleLbl="parChTrans1D3" presStyleIdx="1" presStyleCnt="13"/>
       <dgm:spPr/>
-      <dgm:t>
-        <a:bodyPr/>
-        <a:lstStyle/>
-        <a:p>
-          <a:endParaRPr lang="en-US"/>
-        </a:p>
-      </dgm:t>
     </dgm:pt>
     <dgm:pt modelId="{91DDAE80-1A2D-4459-A10F-FC5A4463B759}" type="pres">
       <dgm:prSet presAssocID="{BE671D26-3714-4C70-BA7D-37373B4DA753}" presName="hierRoot2" presStyleCnt="0">
@@ -29421,24 +29267,10 @@
         </dgm:presLayoutVars>
       </dgm:prSet>
       <dgm:spPr/>
-      <dgm:t>
-        <a:bodyPr/>
-        <a:lstStyle/>
-        <a:p>
-          <a:endParaRPr lang="en-US"/>
-        </a:p>
-      </dgm:t>
     </dgm:pt>
     <dgm:pt modelId="{A025B194-C1D8-425A-90DC-3B20E7688599}" type="pres">
       <dgm:prSet presAssocID="{BE671D26-3714-4C70-BA7D-37373B4DA753}" presName="rootConnector" presStyleLbl="node3" presStyleIdx="1" presStyleCnt="13"/>
       <dgm:spPr/>
-      <dgm:t>
-        <a:bodyPr/>
-        <a:lstStyle/>
-        <a:p>
-          <a:endParaRPr lang="en-US"/>
-        </a:p>
-      </dgm:t>
     </dgm:pt>
     <dgm:pt modelId="{5734E45A-4E88-422F-8580-082937D8F601}" type="pres">
       <dgm:prSet presAssocID="{BE671D26-3714-4C70-BA7D-37373B4DA753}" presName="hierChild4" presStyleCnt="0"/>
@@ -29451,13 +29283,6 @@
     <dgm:pt modelId="{39E1D18C-4259-4852-8F10-B21120747140}" type="pres">
       <dgm:prSet presAssocID="{03A4B972-60E1-4959-9496-5306B2A92B6A}" presName="Name37" presStyleLbl="parChTrans1D3" presStyleIdx="2" presStyleCnt="13"/>
       <dgm:spPr/>
-      <dgm:t>
-        <a:bodyPr/>
-        <a:lstStyle/>
-        <a:p>
-          <a:endParaRPr lang="en-US"/>
-        </a:p>
-      </dgm:t>
     </dgm:pt>
     <dgm:pt modelId="{4FEE134A-2C3B-4A59-BD7C-82ED8E8AEFB1}" type="pres">
       <dgm:prSet presAssocID="{53F38578-5E0E-4F23-A9CC-C6AE34393D61}" presName="hierRoot2" presStyleCnt="0">
@@ -29478,24 +29303,10 @@
         </dgm:presLayoutVars>
       </dgm:prSet>
       <dgm:spPr/>
-      <dgm:t>
-        <a:bodyPr/>
-        <a:lstStyle/>
-        <a:p>
-          <a:endParaRPr lang="en-US"/>
-        </a:p>
-      </dgm:t>
     </dgm:pt>
     <dgm:pt modelId="{FCF61CEE-12FD-4A55-ACFE-06740EA9E35E}" type="pres">
       <dgm:prSet presAssocID="{53F38578-5E0E-4F23-A9CC-C6AE34393D61}" presName="rootConnector" presStyleLbl="node3" presStyleIdx="2" presStyleCnt="13"/>
       <dgm:spPr/>
-      <dgm:t>
-        <a:bodyPr/>
-        <a:lstStyle/>
-        <a:p>
-          <a:endParaRPr lang="en-US"/>
-        </a:p>
-      </dgm:t>
     </dgm:pt>
     <dgm:pt modelId="{D2D21051-185C-4E62-A617-827E5301D78B}" type="pres">
       <dgm:prSet presAssocID="{53F38578-5E0E-4F23-A9CC-C6AE34393D61}" presName="hierChild4" presStyleCnt="0"/>
@@ -29508,13 +29319,6 @@
     <dgm:pt modelId="{E61D17A4-EA07-4383-A5BB-FF0E610586B6}" type="pres">
       <dgm:prSet presAssocID="{B98F04AB-0C71-4AB4-9E08-6AC89FB7D212}" presName="Name37" presStyleLbl="parChTrans1D3" presStyleIdx="3" presStyleCnt="13"/>
       <dgm:spPr/>
-      <dgm:t>
-        <a:bodyPr/>
-        <a:lstStyle/>
-        <a:p>
-          <a:endParaRPr lang="en-US"/>
-        </a:p>
-      </dgm:t>
     </dgm:pt>
     <dgm:pt modelId="{CF366E3B-0DD1-422E-96CB-DA8233AEEBF9}" type="pres">
       <dgm:prSet presAssocID="{617D1EA5-A9C5-4B3F-B2D1-4E646AC9B1D5}" presName="hierRoot2" presStyleCnt="0">
@@ -29535,24 +29339,10 @@
         </dgm:presLayoutVars>
       </dgm:prSet>
       <dgm:spPr/>
-      <dgm:t>
-        <a:bodyPr/>
-        <a:lstStyle/>
-        <a:p>
-          <a:endParaRPr lang="en-US"/>
-        </a:p>
-      </dgm:t>
     </dgm:pt>
     <dgm:pt modelId="{5BA6F93A-F273-4AC1-9AF5-81F5BDC818E4}" type="pres">
       <dgm:prSet presAssocID="{617D1EA5-A9C5-4B3F-B2D1-4E646AC9B1D5}" presName="rootConnector" presStyleLbl="node3" presStyleIdx="3" presStyleCnt="13"/>
       <dgm:spPr/>
-      <dgm:t>
-        <a:bodyPr/>
-        <a:lstStyle/>
-        <a:p>
-          <a:endParaRPr lang="en-US"/>
-        </a:p>
-      </dgm:t>
     </dgm:pt>
     <dgm:pt modelId="{C24CB2BA-FC35-4D9A-B78E-8351C0F48F33}" type="pres">
       <dgm:prSet presAssocID="{617D1EA5-A9C5-4B3F-B2D1-4E646AC9B1D5}" presName="hierChild4" presStyleCnt="0"/>
@@ -29561,13 +29351,6 @@
     <dgm:pt modelId="{54F3CDF6-B7F8-4590-B07A-AF7E2B44270E}" type="pres">
       <dgm:prSet presAssocID="{20288BE3-AD0F-4770-B437-03A68B091622}" presName="Name37" presStyleLbl="parChTrans1D4" presStyleIdx="2" presStyleCnt="7"/>
       <dgm:spPr/>
-      <dgm:t>
-        <a:bodyPr/>
-        <a:lstStyle/>
-        <a:p>
-          <a:endParaRPr lang="en-US"/>
-        </a:p>
-      </dgm:t>
     </dgm:pt>
     <dgm:pt modelId="{5D79CD7A-8AF0-47C1-B9AE-ED6A84FD6A46}" type="pres">
       <dgm:prSet presAssocID="{560F4154-63C4-4D82-88BF-A35BA67B6CA1}" presName="hierRoot2" presStyleCnt="0">
@@ -29588,24 +29371,10 @@
         </dgm:presLayoutVars>
       </dgm:prSet>
       <dgm:spPr/>
-      <dgm:t>
-        <a:bodyPr/>
-        <a:lstStyle/>
-        <a:p>
-          <a:endParaRPr lang="en-US"/>
-        </a:p>
-      </dgm:t>
     </dgm:pt>
     <dgm:pt modelId="{11EC2043-2988-4A51-941F-1C6DF040D036}" type="pres">
       <dgm:prSet presAssocID="{560F4154-63C4-4D82-88BF-A35BA67B6CA1}" presName="rootConnector" presStyleLbl="node4" presStyleIdx="2" presStyleCnt="7"/>
       <dgm:spPr/>
-      <dgm:t>
-        <a:bodyPr/>
-        <a:lstStyle/>
-        <a:p>
-          <a:endParaRPr lang="en-US"/>
-        </a:p>
-      </dgm:t>
     </dgm:pt>
     <dgm:pt modelId="{F1D2D515-0174-48A7-A321-143613983F25}" type="pres">
       <dgm:prSet presAssocID="{560F4154-63C4-4D82-88BF-A35BA67B6CA1}" presName="hierChild4" presStyleCnt="0"/>
@@ -29618,13 +29387,6 @@
     <dgm:pt modelId="{BB614DF4-EE61-44BF-AA45-05D215CCB7C7}" type="pres">
       <dgm:prSet presAssocID="{A7F0D080-BF20-491F-ACBE-4603D30BD5D9}" presName="Name37" presStyleLbl="parChTrans1D4" presStyleIdx="3" presStyleCnt="7"/>
       <dgm:spPr/>
-      <dgm:t>
-        <a:bodyPr/>
-        <a:lstStyle/>
-        <a:p>
-          <a:endParaRPr lang="en-US"/>
-        </a:p>
-      </dgm:t>
     </dgm:pt>
     <dgm:pt modelId="{1A349E9F-05FF-44B2-9557-A8C53FCDE463}" type="pres">
       <dgm:prSet presAssocID="{B7AA3FBC-2C84-46DF-8BC7-E03C1A7C4FC0}" presName="hierRoot2" presStyleCnt="0">
@@ -29645,24 +29407,10 @@
         </dgm:presLayoutVars>
       </dgm:prSet>
       <dgm:spPr/>
-      <dgm:t>
-        <a:bodyPr/>
-        <a:lstStyle/>
-        <a:p>
-          <a:endParaRPr lang="en-US"/>
-        </a:p>
-      </dgm:t>
     </dgm:pt>
     <dgm:pt modelId="{B6DCED10-E6B2-4154-8718-5358F6D2407D}" type="pres">
       <dgm:prSet presAssocID="{B7AA3FBC-2C84-46DF-8BC7-E03C1A7C4FC0}" presName="rootConnector" presStyleLbl="node4" presStyleIdx="3" presStyleCnt="7"/>
       <dgm:spPr/>
-      <dgm:t>
-        <a:bodyPr/>
-        <a:lstStyle/>
-        <a:p>
-          <a:endParaRPr lang="en-US"/>
-        </a:p>
-      </dgm:t>
     </dgm:pt>
     <dgm:pt modelId="{ABA0681E-54A1-4077-B032-B762C54AFC7C}" type="pres">
       <dgm:prSet presAssocID="{B7AA3FBC-2C84-46DF-8BC7-E03C1A7C4FC0}" presName="hierChild4" presStyleCnt="0"/>
@@ -29675,13 +29423,6 @@
     <dgm:pt modelId="{350454EE-A010-4FEA-8C99-96FBF79C3094}" type="pres">
       <dgm:prSet presAssocID="{DD767AB0-363B-4A26-AA23-E8EF248B0519}" presName="Name37" presStyleLbl="parChTrans1D4" presStyleIdx="4" presStyleCnt="7"/>
       <dgm:spPr/>
-      <dgm:t>
-        <a:bodyPr/>
-        <a:lstStyle/>
-        <a:p>
-          <a:endParaRPr lang="en-US"/>
-        </a:p>
-      </dgm:t>
     </dgm:pt>
     <dgm:pt modelId="{7BFDBDA0-D90D-4CF3-AFBD-08D2C8362AA4}" type="pres">
       <dgm:prSet presAssocID="{A1416242-179C-4B18-AF02-E940DA18FDBE}" presName="hierRoot2" presStyleCnt="0">
@@ -29702,24 +29443,10 @@
         </dgm:presLayoutVars>
       </dgm:prSet>
       <dgm:spPr/>
-      <dgm:t>
-        <a:bodyPr/>
-        <a:lstStyle/>
-        <a:p>
-          <a:endParaRPr lang="en-US"/>
-        </a:p>
-      </dgm:t>
     </dgm:pt>
     <dgm:pt modelId="{5405E608-BB3A-4BD7-A78C-E0BD38ED9697}" type="pres">
       <dgm:prSet presAssocID="{A1416242-179C-4B18-AF02-E940DA18FDBE}" presName="rootConnector" presStyleLbl="node4" presStyleIdx="4" presStyleCnt="7"/>
       <dgm:spPr/>
-      <dgm:t>
-        <a:bodyPr/>
-        <a:lstStyle/>
-        <a:p>
-          <a:endParaRPr lang="en-US"/>
-        </a:p>
-      </dgm:t>
     </dgm:pt>
     <dgm:pt modelId="{E7CDF8FB-5D98-48F0-AF9A-AFB5E6ABD900}" type="pres">
       <dgm:prSet presAssocID="{A1416242-179C-4B18-AF02-E940DA18FDBE}" presName="hierChild4" presStyleCnt="0"/>
@@ -29736,13 +29463,6 @@
     <dgm:pt modelId="{E3EB0257-90D6-4E89-87BE-C770626BDEC4}" type="pres">
       <dgm:prSet presAssocID="{C7306DFB-5F4F-40EF-B325-67B338256482}" presName="Name37" presStyleLbl="parChTrans1D3" presStyleIdx="4" presStyleCnt="13"/>
       <dgm:spPr/>
-      <dgm:t>
-        <a:bodyPr/>
-        <a:lstStyle/>
-        <a:p>
-          <a:endParaRPr lang="en-US"/>
-        </a:p>
-      </dgm:t>
     </dgm:pt>
     <dgm:pt modelId="{43C63612-45B9-4537-A379-233A882995F7}" type="pres">
       <dgm:prSet presAssocID="{228707E1-844D-4C98-9CF0-0F57A05EA88E}" presName="hierRoot2" presStyleCnt="0">
@@ -29763,24 +29483,10 @@
         </dgm:presLayoutVars>
       </dgm:prSet>
       <dgm:spPr/>
-      <dgm:t>
-        <a:bodyPr/>
-        <a:lstStyle/>
-        <a:p>
-          <a:endParaRPr lang="en-US"/>
-        </a:p>
-      </dgm:t>
     </dgm:pt>
     <dgm:pt modelId="{03B908BC-7766-4B51-ADD4-AA81A82F0C4E}" type="pres">
       <dgm:prSet presAssocID="{228707E1-844D-4C98-9CF0-0F57A05EA88E}" presName="rootConnector" presStyleLbl="node3" presStyleIdx="4" presStyleCnt="13"/>
       <dgm:spPr/>
-      <dgm:t>
-        <a:bodyPr/>
-        <a:lstStyle/>
-        <a:p>
-          <a:endParaRPr lang="en-US"/>
-        </a:p>
-      </dgm:t>
     </dgm:pt>
     <dgm:pt modelId="{C08AA867-0405-4591-B5AD-22CA8D3BAAFB}" type="pres">
       <dgm:prSet presAssocID="{228707E1-844D-4C98-9CF0-0F57A05EA88E}" presName="hierChild4" presStyleCnt="0"/>
@@ -29789,13 +29495,6 @@
     <dgm:pt modelId="{2D2FDB5C-6C62-44E2-B0ED-ADC0D8BE6D82}" type="pres">
       <dgm:prSet presAssocID="{778DD7A7-FB9F-4882-B5C8-023AAB08AF51}" presName="Name37" presStyleLbl="parChTrans1D4" presStyleIdx="5" presStyleCnt="7"/>
       <dgm:spPr/>
-      <dgm:t>
-        <a:bodyPr/>
-        <a:lstStyle/>
-        <a:p>
-          <a:endParaRPr lang="en-US"/>
-        </a:p>
-      </dgm:t>
     </dgm:pt>
     <dgm:pt modelId="{4154EC15-90D6-41C1-9573-354B248B5519}" type="pres">
       <dgm:prSet presAssocID="{9907E509-EA49-4DF8-965F-5EA5428A2C5D}" presName="hierRoot2" presStyleCnt="0">
@@ -29816,24 +29515,10 @@
         </dgm:presLayoutVars>
       </dgm:prSet>
       <dgm:spPr/>
-      <dgm:t>
-        <a:bodyPr/>
-        <a:lstStyle/>
-        <a:p>
-          <a:endParaRPr lang="en-US"/>
-        </a:p>
-      </dgm:t>
     </dgm:pt>
     <dgm:pt modelId="{7B0E4EF7-ED5D-43F5-865B-A8F050756236}" type="pres">
       <dgm:prSet presAssocID="{9907E509-EA49-4DF8-965F-5EA5428A2C5D}" presName="rootConnector" presStyleLbl="node4" presStyleIdx="5" presStyleCnt="7"/>
       <dgm:spPr/>
-      <dgm:t>
-        <a:bodyPr/>
-        <a:lstStyle/>
-        <a:p>
-          <a:endParaRPr lang="en-US"/>
-        </a:p>
-      </dgm:t>
     </dgm:pt>
     <dgm:pt modelId="{4120BA7F-F9E8-4318-BC14-8D20DDD7D8B9}" type="pres">
       <dgm:prSet presAssocID="{9907E509-EA49-4DF8-965F-5EA5428A2C5D}" presName="hierChild4" presStyleCnt="0"/>
@@ -29846,13 +29531,6 @@
     <dgm:pt modelId="{848E2FE5-674A-4145-AC06-F810C41A0893}" type="pres">
       <dgm:prSet presAssocID="{AAA74003-C0BB-4619-AC16-3231EC640A26}" presName="Name37" presStyleLbl="parChTrans1D4" presStyleIdx="6" presStyleCnt="7"/>
       <dgm:spPr/>
-      <dgm:t>
-        <a:bodyPr/>
-        <a:lstStyle/>
-        <a:p>
-          <a:endParaRPr lang="en-US"/>
-        </a:p>
-      </dgm:t>
     </dgm:pt>
     <dgm:pt modelId="{A17F39A8-BEB0-4CD4-99A9-EFEAD41ECE3C}" type="pres">
       <dgm:prSet presAssocID="{B2E07FED-F167-4863-8AC1-53E6E78C0AD5}" presName="hierRoot2" presStyleCnt="0">
@@ -29873,24 +29551,10 @@
         </dgm:presLayoutVars>
       </dgm:prSet>
       <dgm:spPr/>
-      <dgm:t>
-        <a:bodyPr/>
-        <a:lstStyle/>
-        <a:p>
-          <a:endParaRPr lang="en-US"/>
-        </a:p>
-      </dgm:t>
     </dgm:pt>
     <dgm:pt modelId="{D06CA95D-13C9-46E8-87ED-58C3A4DC5FCD}" type="pres">
       <dgm:prSet presAssocID="{B2E07FED-F167-4863-8AC1-53E6E78C0AD5}" presName="rootConnector" presStyleLbl="node4" presStyleIdx="6" presStyleCnt="7"/>
       <dgm:spPr/>
-      <dgm:t>
-        <a:bodyPr/>
-        <a:lstStyle/>
-        <a:p>
-          <a:endParaRPr lang="en-US"/>
-        </a:p>
-      </dgm:t>
     </dgm:pt>
     <dgm:pt modelId="{59AA2F68-3B0A-4D76-B624-A563B6A37E46}" type="pres">
       <dgm:prSet presAssocID="{B2E07FED-F167-4863-8AC1-53E6E78C0AD5}" presName="hierChild4" presStyleCnt="0"/>
@@ -29907,13 +29571,6 @@
     <dgm:pt modelId="{819DF8B9-1756-4F0F-8019-443E3F5E3134}" type="pres">
       <dgm:prSet presAssocID="{7985E31B-95E9-4ED6-8EF4-70A3E93994F7}" presName="Name37" presStyleLbl="parChTrans1D3" presStyleIdx="5" presStyleCnt="13"/>
       <dgm:spPr/>
-      <dgm:t>
-        <a:bodyPr/>
-        <a:lstStyle/>
-        <a:p>
-          <a:endParaRPr lang="en-US"/>
-        </a:p>
-      </dgm:t>
     </dgm:pt>
     <dgm:pt modelId="{8C77A7B9-4CD0-4943-92A1-9710BE677BCE}" type="pres">
       <dgm:prSet presAssocID="{CEE44ED5-074E-4C37-9201-F8DC223A9EFD}" presName="hierRoot2" presStyleCnt="0">
@@ -29934,24 +29591,10 @@
         </dgm:presLayoutVars>
       </dgm:prSet>
       <dgm:spPr/>
-      <dgm:t>
-        <a:bodyPr/>
-        <a:lstStyle/>
-        <a:p>
-          <a:endParaRPr lang="en-US"/>
-        </a:p>
-      </dgm:t>
     </dgm:pt>
     <dgm:pt modelId="{F8AD1095-D757-4EC2-9529-0FE34CD8BCF2}" type="pres">
       <dgm:prSet presAssocID="{CEE44ED5-074E-4C37-9201-F8DC223A9EFD}" presName="rootConnector" presStyleLbl="node3" presStyleIdx="5" presStyleCnt="13"/>
       <dgm:spPr/>
-      <dgm:t>
-        <a:bodyPr/>
-        <a:lstStyle/>
-        <a:p>
-          <a:endParaRPr lang="en-US"/>
-        </a:p>
-      </dgm:t>
     </dgm:pt>
     <dgm:pt modelId="{E4555C64-E585-4B75-98C5-9A2531F19964}" type="pres">
       <dgm:prSet presAssocID="{CEE44ED5-074E-4C37-9201-F8DC223A9EFD}" presName="hierChild4" presStyleCnt="0"/>
@@ -29964,13 +29607,6 @@
     <dgm:pt modelId="{12A85EFC-CF10-4963-83AC-6F71EA187943}" type="pres">
       <dgm:prSet presAssocID="{DC3DC278-5213-4C76-808C-AD78E3C48610}" presName="Name37" presStyleLbl="parChTrans1D3" presStyleIdx="6" presStyleCnt="13"/>
       <dgm:spPr/>
-      <dgm:t>
-        <a:bodyPr/>
-        <a:lstStyle/>
-        <a:p>
-          <a:endParaRPr lang="en-US"/>
-        </a:p>
-      </dgm:t>
     </dgm:pt>
     <dgm:pt modelId="{E1318AC2-097B-4B4F-9308-64471632ABBA}" type="pres">
       <dgm:prSet presAssocID="{7C22FE43-5B1F-449F-8968-BB7F29646C7F}" presName="hierRoot2" presStyleCnt="0">
@@ -29991,24 +29627,10 @@
         </dgm:presLayoutVars>
       </dgm:prSet>
       <dgm:spPr/>
-      <dgm:t>
-        <a:bodyPr/>
-        <a:lstStyle/>
-        <a:p>
-          <a:endParaRPr lang="en-US"/>
-        </a:p>
-      </dgm:t>
     </dgm:pt>
     <dgm:pt modelId="{01E40F6E-2070-4224-8AD7-6277A0F9B449}" type="pres">
       <dgm:prSet presAssocID="{7C22FE43-5B1F-449F-8968-BB7F29646C7F}" presName="rootConnector" presStyleLbl="node3" presStyleIdx="6" presStyleCnt="13"/>
       <dgm:spPr/>
-      <dgm:t>
-        <a:bodyPr/>
-        <a:lstStyle/>
-        <a:p>
-          <a:endParaRPr lang="en-US"/>
-        </a:p>
-      </dgm:t>
     </dgm:pt>
     <dgm:pt modelId="{DE427674-6783-4B14-9750-75F3DDAEBC16}" type="pres">
       <dgm:prSet presAssocID="{7C22FE43-5B1F-449F-8968-BB7F29646C7F}" presName="hierChild4" presStyleCnt="0"/>
@@ -30025,13 +29647,6 @@
     <dgm:pt modelId="{93527016-C41A-49C6-8FD5-70D23D321538}" type="pres">
       <dgm:prSet presAssocID="{2CBAE54A-747C-4682-A537-1B2A3F97476A}" presName="Name37" presStyleLbl="parChTrans1D2" presStyleIdx="4" presStyleCnt="6"/>
       <dgm:spPr/>
-      <dgm:t>
-        <a:bodyPr/>
-        <a:lstStyle/>
-        <a:p>
-          <a:endParaRPr lang="en-US"/>
-        </a:p>
-      </dgm:t>
     </dgm:pt>
     <dgm:pt modelId="{B2D985E6-7743-4838-BB17-B0A0D44B007A}" type="pres">
       <dgm:prSet presAssocID="{167C45E2-5625-49AB-B29C-409C6FFCB48F}" presName="hierRoot2" presStyleCnt="0">
@@ -30052,24 +29667,10 @@
         </dgm:presLayoutVars>
       </dgm:prSet>
       <dgm:spPr/>
-      <dgm:t>
-        <a:bodyPr/>
-        <a:lstStyle/>
-        <a:p>
-          <a:endParaRPr lang="en-US"/>
-        </a:p>
-      </dgm:t>
     </dgm:pt>
     <dgm:pt modelId="{B7321A86-5FCB-4C00-97DE-1EF31B0ACEF9}" type="pres">
       <dgm:prSet presAssocID="{167C45E2-5625-49AB-B29C-409C6FFCB48F}" presName="rootConnector" presStyleLbl="node2" presStyleIdx="4" presStyleCnt="6"/>
       <dgm:spPr/>
-      <dgm:t>
-        <a:bodyPr/>
-        <a:lstStyle/>
-        <a:p>
-          <a:endParaRPr lang="en-US"/>
-        </a:p>
-      </dgm:t>
     </dgm:pt>
     <dgm:pt modelId="{9985C03C-BF5F-4B0C-A1E7-1563C138D12F}" type="pres">
       <dgm:prSet presAssocID="{167C45E2-5625-49AB-B29C-409C6FFCB48F}" presName="hierChild4" presStyleCnt="0"/>
@@ -30078,13 +29679,6 @@
     <dgm:pt modelId="{CDE12021-3655-4FB4-9C81-838523AF9E4A}" type="pres">
       <dgm:prSet presAssocID="{6002A971-8D19-422B-8C39-21D8398F9132}" presName="Name37" presStyleLbl="parChTrans1D3" presStyleIdx="7" presStyleCnt="13"/>
       <dgm:spPr/>
-      <dgm:t>
-        <a:bodyPr/>
-        <a:lstStyle/>
-        <a:p>
-          <a:endParaRPr lang="en-US"/>
-        </a:p>
-      </dgm:t>
     </dgm:pt>
     <dgm:pt modelId="{B13E5C6E-85E9-4F69-98F0-697037C8ACE1}" type="pres">
       <dgm:prSet presAssocID="{94F6B207-3B74-4639-98D7-D43A0204E7A4}" presName="hierRoot2" presStyleCnt="0">
@@ -30105,24 +29699,10 @@
         </dgm:presLayoutVars>
       </dgm:prSet>
       <dgm:spPr/>
-      <dgm:t>
-        <a:bodyPr/>
-        <a:lstStyle/>
-        <a:p>
-          <a:endParaRPr lang="en-US"/>
-        </a:p>
-      </dgm:t>
     </dgm:pt>
     <dgm:pt modelId="{B0F26930-1E6D-4851-AB7B-6849B8D652E5}" type="pres">
       <dgm:prSet presAssocID="{94F6B207-3B74-4639-98D7-D43A0204E7A4}" presName="rootConnector" presStyleLbl="node3" presStyleIdx="7" presStyleCnt="13"/>
       <dgm:spPr/>
-      <dgm:t>
-        <a:bodyPr/>
-        <a:lstStyle/>
-        <a:p>
-          <a:endParaRPr lang="en-US"/>
-        </a:p>
-      </dgm:t>
     </dgm:pt>
     <dgm:pt modelId="{04CAEAB3-10D6-42A1-821D-E6840B3EF96D}" type="pres">
       <dgm:prSet presAssocID="{94F6B207-3B74-4639-98D7-D43A0204E7A4}" presName="hierChild4" presStyleCnt="0"/>
@@ -30135,13 +29715,6 @@
     <dgm:pt modelId="{8F3734E1-B2FA-4C65-8F6D-0C20FD25947B}" type="pres">
       <dgm:prSet presAssocID="{0357D72F-5B54-47B6-8362-13AC43361497}" presName="Name37" presStyleLbl="parChTrans1D3" presStyleIdx="8" presStyleCnt="13"/>
       <dgm:spPr/>
-      <dgm:t>
-        <a:bodyPr/>
-        <a:lstStyle/>
-        <a:p>
-          <a:endParaRPr lang="en-US"/>
-        </a:p>
-      </dgm:t>
     </dgm:pt>
     <dgm:pt modelId="{FE2F621B-92CD-4102-ABAD-82384C5109D6}" type="pres">
       <dgm:prSet presAssocID="{3CA0405F-4C78-4C73-A470-3152B2F5A6E3}" presName="hierRoot2" presStyleCnt="0">
@@ -30162,24 +29735,10 @@
         </dgm:presLayoutVars>
       </dgm:prSet>
       <dgm:spPr/>
-      <dgm:t>
-        <a:bodyPr/>
-        <a:lstStyle/>
-        <a:p>
-          <a:endParaRPr lang="en-US"/>
-        </a:p>
-      </dgm:t>
     </dgm:pt>
     <dgm:pt modelId="{3769076E-D107-453A-BE7A-EE5DC829BCF6}" type="pres">
       <dgm:prSet presAssocID="{3CA0405F-4C78-4C73-A470-3152B2F5A6E3}" presName="rootConnector" presStyleLbl="node3" presStyleIdx="8" presStyleCnt="13"/>
       <dgm:spPr/>
-      <dgm:t>
-        <a:bodyPr/>
-        <a:lstStyle/>
-        <a:p>
-          <a:endParaRPr lang="en-US"/>
-        </a:p>
-      </dgm:t>
     </dgm:pt>
     <dgm:pt modelId="{3C1761A8-2404-41C2-BB06-4FB889F4D7C6}" type="pres">
       <dgm:prSet presAssocID="{3CA0405F-4C78-4C73-A470-3152B2F5A6E3}" presName="hierChild4" presStyleCnt="0"/>
@@ -30192,13 +29751,6 @@
     <dgm:pt modelId="{B0ED53CC-E55F-49E0-BA5F-F7D2233C74D9}" type="pres">
       <dgm:prSet presAssocID="{A581D57F-DA41-4E5D-89D3-FE108D934E1E}" presName="Name37" presStyleLbl="parChTrans1D3" presStyleIdx="9" presStyleCnt="13"/>
       <dgm:spPr/>
-      <dgm:t>
-        <a:bodyPr/>
-        <a:lstStyle/>
-        <a:p>
-          <a:endParaRPr lang="en-US"/>
-        </a:p>
-      </dgm:t>
     </dgm:pt>
     <dgm:pt modelId="{B4B1F4FF-8733-4D22-A47D-97C58D2B0A63}" type="pres">
       <dgm:prSet presAssocID="{82A3EFB2-26A8-49A0-9E31-72DBC75FE76C}" presName="hierRoot2" presStyleCnt="0">
@@ -30219,24 +29771,10 @@
         </dgm:presLayoutVars>
       </dgm:prSet>
       <dgm:spPr/>
-      <dgm:t>
-        <a:bodyPr/>
-        <a:lstStyle/>
-        <a:p>
-          <a:endParaRPr lang="en-US"/>
-        </a:p>
-      </dgm:t>
     </dgm:pt>
     <dgm:pt modelId="{C8919219-E461-4C60-B50B-CA1389D79576}" type="pres">
       <dgm:prSet presAssocID="{82A3EFB2-26A8-49A0-9E31-72DBC75FE76C}" presName="rootConnector" presStyleLbl="node3" presStyleIdx="9" presStyleCnt="13"/>
       <dgm:spPr/>
-      <dgm:t>
-        <a:bodyPr/>
-        <a:lstStyle/>
-        <a:p>
-          <a:endParaRPr lang="en-US"/>
-        </a:p>
-      </dgm:t>
     </dgm:pt>
     <dgm:pt modelId="{7FF5AE66-5483-483B-9D62-908017ABCCDF}" type="pres">
       <dgm:prSet presAssocID="{82A3EFB2-26A8-49A0-9E31-72DBC75FE76C}" presName="hierChild4" presStyleCnt="0"/>
@@ -30249,13 +29787,6 @@
     <dgm:pt modelId="{11D63A0C-8752-4EAE-93AF-54CA21747084}" type="pres">
       <dgm:prSet presAssocID="{889FDD93-0F76-4CDC-A421-5B774898D813}" presName="Name37" presStyleLbl="parChTrans1D3" presStyleIdx="10" presStyleCnt="13"/>
       <dgm:spPr/>
-      <dgm:t>
-        <a:bodyPr/>
-        <a:lstStyle/>
-        <a:p>
-          <a:endParaRPr lang="en-US"/>
-        </a:p>
-      </dgm:t>
     </dgm:pt>
     <dgm:pt modelId="{DCB60DE1-9B2C-4B10-BBB9-48955523BC47}" type="pres">
       <dgm:prSet presAssocID="{F7960904-E03E-40E2-9656-21B14B7413AA}" presName="hierRoot2" presStyleCnt="0">
@@ -30276,24 +29807,10 @@
         </dgm:presLayoutVars>
       </dgm:prSet>
       <dgm:spPr/>
-      <dgm:t>
-        <a:bodyPr/>
-        <a:lstStyle/>
-        <a:p>
-          <a:endParaRPr lang="en-US"/>
-        </a:p>
-      </dgm:t>
     </dgm:pt>
     <dgm:pt modelId="{2A85A980-4176-4A52-9980-9C048D81E0F9}" type="pres">
       <dgm:prSet presAssocID="{F7960904-E03E-40E2-9656-21B14B7413AA}" presName="rootConnector" presStyleLbl="node3" presStyleIdx="10" presStyleCnt="13"/>
       <dgm:spPr/>
-      <dgm:t>
-        <a:bodyPr/>
-        <a:lstStyle/>
-        <a:p>
-          <a:endParaRPr lang="en-US"/>
-        </a:p>
-      </dgm:t>
     </dgm:pt>
     <dgm:pt modelId="{B90C308A-94A9-4C84-A622-8772B06970A3}" type="pres">
       <dgm:prSet presAssocID="{F7960904-E03E-40E2-9656-21B14B7413AA}" presName="hierChild4" presStyleCnt="0"/>
@@ -30310,13 +29827,6 @@
     <dgm:pt modelId="{91AFB1C1-1E81-4746-80FC-E79CF781C4DF}" type="pres">
       <dgm:prSet presAssocID="{86659921-5883-4584-A45E-EA18FB05FF32}" presName="Name37" presStyleLbl="parChTrans1D2" presStyleIdx="5" presStyleCnt="6"/>
       <dgm:spPr/>
-      <dgm:t>
-        <a:bodyPr/>
-        <a:lstStyle/>
-        <a:p>
-          <a:endParaRPr lang="en-US"/>
-        </a:p>
-      </dgm:t>
     </dgm:pt>
     <dgm:pt modelId="{30935626-A326-475E-BC8D-4B48E4E266C8}" type="pres">
       <dgm:prSet presAssocID="{E36853AF-E1A2-4B20-887E-17ADF127C415}" presName="hierRoot2" presStyleCnt="0">
@@ -30337,24 +29847,10 @@
         </dgm:presLayoutVars>
       </dgm:prSet>
       <dgm:spPr/>
-      <dgm:t>
-        <a:bodyPr/>
-        <a:lstStyle/>
-        <a:p>
-          <a:endParaRPr lang="en-US"/>
-        </a:p>
-      </dgm:t>
     </dgm:pt>
     <dgm:pt modelId="{18E52BC0-DFF5-46BB-BF5F-90B1E0995F51}" type="pres">
       <dgm:prSet presAssocID="{E36853AF-E1A2-4B20-887E-17ADF127C415}" presName="rootConnector" presStyleLbl="node2" presStyleIdx="5" presStyleCnt="6"/>
       <dgm:spPr/>
-      <dgm:t>
-        <a:bodyPr/>
-        <a:lstStyle/>
-        <a:p>
-          <a:endParaRPr lang="en-US"/>
-        </a:p>
-      </dgm:t>
     </dgm:pt>
     <dgm:pt modelId="{C58FF216-4621-434F-9AF7-3E1214C769E8}" type="pres">
       <dgm:prSet presAssocID="{E36853AF-E1A2-4B20-887E-17ADF127C415}" presName="hierChild4" presStyleCnt="0"/>
@@ -30363,13 +29859,6 @@
     <dgm:pt modelId="{68D15140-5583-4B9A-9B3F-ABA910792C51}" type="pres">
       <dgm:prSet presAssocID="{FCED1892-A041-4F8D-9E13-E3587A0A153A}" presName="Name37" presStyleLbl="parChTrans1D3" presStyleIdx="11" presStyleCnt="13"/>
       <dgm:spPr/>
-      <dgm:t>
-        <a:bodyPr/>
-        <a:lstStyle/>
-        <a:p>
-          <a:endParaRPr lang="en-US"/>
-        </a:p>
-      </dgm:t>
     </dgm:pt>
     <dgm:pt modelId="{06737636-96BF-48C9-B68E-08964789DE40}" type="pres">
       <dgm:prSet presAssocID="{3DD776CC-1FCF-4AF4-B7DD-13835751FFD8}" presName="hierRoot2" presStyleCnt="0">
@@ -30390,24 +29879,10 @@
         </dgm:presLayoutVars>
       </dgm:prSet>
       <dgm:spPr/>
-      <dgm:t>
-        <a:bodyPr/>
-        <a:lstStyle/>
-        <a:p>
-          <a:endParaRPr lang="en-US"/>
-        </a:p>
-      </dgm:t>
     </dgm:pt>
     <dgm:pt modelId="{1B55349F-F038-4756-A691-1A461B577656}" type="pres">
       <dgm:prSet presAssocID="{3DD776CC-1FCF-4AF4-B7DD-13835751FFD8}" presName="rootConnector" presStyleLbl="node3" presStyleIdx="11" presStyleCnt="13"/>
       <dgm:spPr/>
-      <dgm:t>
-        <a:bodyPr/>
-        <a:lstStyle/>
-        <a:p>
-          <a:endParaRPr lang="en-US"/>
-        </a:p>
-      </dgm:t>
     </dgm:pt>
     <dgm:pt modelId="{0DDFC85A-C809-46FF-912D-B460A5CDB8AA}" type="pres">
       <dgm:prSet presAssocID="{3DD776CC-1FCF-4AF4-B7DD-13835751FFD8}" presName="hierChild4" presStyleCnt="0"/>
@@ -30420,13 +29895,6 @@
     <dgm:pt modelId="{83C762B8-67FE-455F-8C14-EFD29125426D}" type="pres">
       <dgm:prSet presAssocID="{E6252FDB-A520-414C-ADAF-C99B1D403A0D}" presName="Name37" presStyleLbl="parChTrans1D3" presStyleIdx="12" presStyleCnt="13"/>
       <dgm:spPr/>
-      <dgm:t>
-        <a:bodyPr/>
-        <a:lstStyle/>
-        <a:p>
-          <a:endParaRPr lang="en-US"/>
-        </a:p>
-      </dgm:t>
     </dgm:pt>
     <dgm:pt modelId="{72D713F5-C4CD-42C4-A6BD-50C7572C3C0E}" type="pres">
       <dgm:prSet presAssocID="{6DC7BD81-16DE-412E-BC55-8F598E187F44}" presName="hierRoot2" presStyleCnt="0">
@@ -30447,24 +29915,10 @@
         </dgm:presLayoutVars>
       </dgm:prSet>
       <dgm:spPr/>
-      <dgm:t>
-        <a:bodyPr/>
-        <a:lstStyle/>
-        <a:p>
-          <a:endParaRPr lang="en-US"/>
-        </a:p>
-      </dgm:t>
     </dgm:pt>
     <dgm:pt modelId="{4CEADD4D-53AC-4468-9262-662EA7331B60}" type="pres">
       <dgm:prSet presAssocID="{6DC7BD81-16DE-412E-BC55-8F598E187F44}" presName="rootConnector" presStyleLbl="node3" presStyleIdx="12" presStyleCnt="13"/>
       <dgm:spPr/>
-      <dgm:t>
-        <a:bodyPr/>
-        <a:lstStyle/>
-        <a:p>
-          <a:endParaRPr lang="en-US"/>
-        </a:p>
-      </dgm:t>
     </dgm:pt>
     <dgm:pt modelId="{53A814B9-C851-43B6-84BA-316DDE14C109}" type="pres">
       <dgm:prSet presAssocID="{6DC7BD81-16DE-412E-BC55-8F598E187F44}" presName="hierChild4" presStyleCnt="0"/>
@@ -30484,114 +29938,114 @@
     </dgm:pt>
   </dgm:ptLst>
   <dgm:cxnLst>
-    <dgm:cxn modelId="{69ADAB34-BEF8-4908-AEA1-2F8F647230D1}" type="presOf" srcId="{82A3EFB2-26A8-49A0-9E31-72DBC75FE76C}" destId="{EE88E0C9-0430-4671-8EE1-2610BED7F46D}" srcOrd="0" destOrd="0" presId="urn:microsoft.com/office/officeart/2005/8/layout/orgChart1"/>
-    <dgm:cxn modelId="{E4B304B3-CCEF-4C4E-BFD3-BB1AA0DB1448}" type="presOf" srcId="{7985E31B-95E9-4ED6-8EF4-70A3E93994F7}" destId="{819DF8B9-1756-4F0F-8019-443E3F5E3134}" srcOrd="0" destOrd="0" presId="urn:microsoft.com/office/officeart/2005/8/layout/orgChart1"/>
-    <dgm:cxn modelId="{49C415C0-E2BB-4BF5-988F-8826584D7C66}" srcId="{617D1EA5-A9C5-4B3F-B2D1-4E646AC9B1D5}" destId="{A1416242-179C-4B18-AF02-E940DA18FDBE}" srcOrd="2" destOrd="0" parTransId="{DD767AB0-363B-4A26-AA23-E8EF248B0519}" sibTransId="{24EB8ED8-DFC9-40A3-943E-FCC9A1E50164}"/>
-    <dgm:cxn modelId="{887F49EB-0E63-4A67-A1C7-78435957603F}" type="presOf" srcId="{FB67C525-9253-4EFA-8B69-96F1049EB6C0}" destId="{DDA07FE4-3576-414A-92E4-529D1894CA58}" srcOrd="0" destOrd="0" presId="urn:microsoft.com/office/officeart/2005/8/layout/orgChart1"/>
-    <dgm:cxn modelId="{1308B6F6-F670-4426-9BF0-1559869E964C}" type="presOf" srcId="{FCED1892-A041-4F8D-9E13-E3587A0A153A}" destId="{68D15140-5583-4B9A-9B3F-ABA910792C51}" srcOrd="0" destOrd="0" presId="urn:microsoft.com/office/officeart/2005/8/layout/orgChart1"/>
-    <dgm:cxn modelId="{C8794FFD-DC24-425A-8AA3-6A8A1DDF3552}" type="presOf" srcId="{9907E509-EA49-4DF8-965F-5EA5428A2C5D}" destId="{0BA95CA7-E982-4BB2-97B3-F8B758889A00}" srcOrd="0" destOrd="0" presId="urn:microsoft.com/office/officeart/2005/8/layout/orgChart1"/>
-    <dgm:cxn modelId="{EA0883F8-6049-475A-9716-0BE7085E9186}" srcId="{76FD0958-05DA-4438-B315-EDC13B52A1F0}" destId="{228707E1-844D-4C98-9CF0-0F57A05EA88E}" srcOrd="4" destOrd="0" parTransId="{C7306DFB-5F4F-40EF-B325-67B338256482}" sibTransId="{92D088CC-4A99-4E05-9BCB-3FE90091B2FA}"/>
-    <dgm:cxn modelId="{2638374A-0EAE-4FC3-A4F7-8BDECC6F3CDB}" type="presOf" srcId="{BE671D26-3714-4C70-BA7D-37373B4DA753}" destId="{A7D9045D-B71E-48B3-A865-E809D51531FA}" srcOrd="0" destOrd="0" presId="urn:microsoft.com/office/officeart/2005/8/layout/orgChart1"/>
-    <dgm:cxn modelId="{67E131E0-8627-4220-965A-FBCD72C56E1C}" type="presOf" srcId="{86659921-5883-4584-A45E-EA18FB05FF32}" destId="{91AFB1C1-1E81-4746-80FC-E79CF781C4DF}" srcOrd="0" destOrd="0" presId="urn:microsoft.com/office/officeart/2005/8/layout/orgChart1"/>
-    <dgm:cxn modelId="{9EC891C8-D4B2-4FEC-8511-22F1774A643E}" type="presOf" srcId="{560F4154-63C4-4D82-88BF-A35BA67B6CA1}" destId="{11EC2043-2988-4A51-941F-1C6DF040D036}" srcOrd="1" destOrd="0" presId="urn:microsoft.com/office/officeart/2005/8/layout/orgChart1"/>
-    <dgm:cxn modelId="{77A5016F-5760-4625-8553-D0B10BEAFFD9}" type="presOf" srcId="{E9040694-41D6-434C-A600-4AB63FB82C8C}" destId="{19E76C29-F9B4-454C-BE51-B1BD37165BB1}" srcOrd="1" destOrd="0" presId="urn:microsoft.com/office/officeart/2005/8/layout/orgChart1"/>
-    <dgm:cxn modelId="{38BDF756-E71B-4F71-9515-563C6529C878}" srcId="{167C45E2-5625-49AB-B29C-409C6FFCB48F}" destId="{82A3EFB2-26A8-49A0-9E31-72DBC75FE76C}" srcOrd="2" destOrd="0" parTransId="{A581D57F-DA41-4E5D-89D3-FE108D934E1E}" sibTransId="{8EF7EB10-7F17-4870-9A51-780F215E2AF5}"/>
-    <dgm:cxn modelId="{4F5D91E7-83B3-4951-BEC6-3979C2C90EA2}" type="presOf" srcId="{A1416242-179C-4B18-AF02-E940DA18FDBE}" destId="{81D6CDBF-3C8F-41B6-8E4C-8CCC69C9A9D0}" srcOrd="0" destOrd="0" presId="urn:microsoft.com/office/officeart/2005/8/layout/orgChart1"/>
-    <dgm:cxn modelId="{E7A9699D-7560-4AF3-ACE8-77981D266A7E}" srcId="{617D1EA5-A9C5-4B3F-B2D1-4E646AC9B1D5}" destId="{560F4154-63C4-4D82-88BF-A35BA67B6CA1}" srcOrd="0" destOrd="0" parTransId="{20288BE3-AD0F-4770-B437-03A68B091622}" sibTransId="{F7EF6412-F14B-43AE-999C-067BE53CEFC2}"/>
-    <dgm:cxn modelId="{CC7F4BAC-F5A9-4753-9ED5-EB97BD2767B5}" srcId="{E36853AF-E1A2-4B20-887E-17ADF127C415}" destId="{3DD776CC-1FCF-4AF4-B7DD-13835751FFD8}" srcOrd="0" destOrd="0" parTransId="{FCED1892-A041-4F8D-9E13-E3587A0A153A}" sibTransId="{4198638C-907F-4F4B-AB5C-7AD5C2F85C4A}"/>
-    <dgm:cxn modelId="{E18099D3-7B33-4F66-96D6-3AAC6AD1ACC1}" type="presOf" srcId="{07544B79-3520-4A88-B4F1-FAA8AB28333F}" destId="{F2BDD2E7-05B5-4108-83AA-C6C7C41A7A7D}" srcOrd="0" destOrd="0" presId="urn:microsoft.com/office/officeart/2005/8/layout/orgChart1"/>
-    <dgm:cxn modelId="{67E74C70-1957-4135-9CB1-996BC9067F77}" type="presOf" srcId="{DD767AB0-363B-4A26-AA23-E8EF248B0519}" destId="{350454EE-A010-4FEA-8C99-96FBF79C3094}" srcOrd="0" destOrd="0" presId="urn:microsoft.com/office/officeart/2005/8/layout/orgChart1"/>
-    <dgm:cxn modelId="{FBABB792-5536-4F3A-A72B-EA050EB90475}" srcId="{9B4C672C-B706-4AFC-936B-FEB8E7180F48}" destId="{6F6691E2-18A2-4077-ACDD-99F5907AFFEB}" srcOrd="0" destOrd="0" parTransId="{B255B01A-6978-4C90-8082-E1628B87C198}" sibTransId="{DF663B81-3D50-4CB0-AC3B-5ED8C7C8E9F9}"/>
-    <dgm:cxn modelId="{0B1F7142-47FC-4BAA-944E-9AE59FA11359}" type="presOf" srcId="{9B4C672C-B706-4AFC-936B-FEB8E7180F48}" destId="{8A262A5D-2676-4B5F-8335-C1DF11A14A0C}" srcOrd="1" destOrd="0" presId="urn:microsoft.com/office/officeart/2005/8/layout/orgChart1"/>
-    <dgm:cxn modelId="{4C4A39AE-C525-44DB-A07C-0D53B09EC8A3}" type="presOf" srcId="{531B6233-20DD-4995-8EDA-6F63337538DF}" destId="{131F9854-ECEA-45B6-BA9F-AB5BDC8CEECF}" srcOrd="0" destOrd="0" presId="urn:microsoft.com/office/officeart/2005/8/layout/orgChart1"/>
-    <dgm:cxn modelId="{C5CA707E-35C9-41B0-883C-58AE3A0C66A5}" type="presOf" srcId="{5D32CB48-E93B-464C-932D-DB018411FEA5}" destId="{FF8C1175-908C-44C6-A16F-4271A2A7131B}" srcOrd="0" destOrd="0" presId="urn:microsoft.com/office/officeart/2005/8/layout/orgChart1"/>
-    <dgm:cxn modelId="{B9575BD9-728C-4B41-849F-7C618C487049}" srcId="{9B4C672C-B706-4AFC-936B-FEB8E7180F48}" destId="{167C45E2-5625-49AB-B29C-409C6FFCB48F}" srcOrd="4" destOrd="0" parTransId="{2CBAE54A-747C-4682-A537-1B2A3F97476A}" sibTransId="{EEDCDE23-89C4-4D74-9382-CAFBD9F80849}"/>
-    <dgm:cxn modelId="{8B98C9C3-4B0E-40AD-864A-19B29E21DA14}" type="presOf" srcId="{C7306DFB-5F4F-40EF-B325-67B338256482}" destId="{E3EB0257-90D6-4E89-87BE-C770626BDEC4}" srcOrd="0" destOrd="0" presId="urn:microsoft.com/office/officeart/2005/8/layout/orgChart1"/>
-    <dgm:cxn modelId="{C41F6DB9-6B9C-4C7B-BA27-1E5DBA0EBE73}" type="presOf" srcId="{A7F0D080-BF20-491F-ACBE-4603D30BD5D9}" destId="{BB614DF4-EE61-44BF-AA45-05D215CCB7C7}" srcOrd="0" destOrd="0" presId="urn:microsoft.com/office/officeart/2005/8/layout/orgChart1"/>
-    <dgm:cxn modelId="{0459FF97-1A9D-489E-A9E9-EF83A17C8BE2}" type="presOf" srcId="{7C22FE43-5B1F-449F-8968-BB7F29646C7F}" destId="{01E40F6E-2070-4224-8AD7-6277A0F9B449}" srcOrd="1" destOrd="0" presId="urn:microsoft.com/office/officeart/2005/8/layout/orgChart1"/>
-    <dgm:cxn modelId="{62D24396-7F01-4868-A08F-19BD7762E7CF}" type="presOf" srcId="{A581D57F-DA41-4E5D-89D3-FE108D934E1E}" destId="{B0ED53CC-E55F-49E0-BA5F-F7D2233C74D9}" srcOrd="0" destOrd="0" presId="urn:microsoft.com/office/officeart/2005/8/layout/orgChart1"/>
-    <dgm:cxn modelId="{50ED9A42-61A0-44FE-87CE-78AE74ED94B8}" type="presOf" srcId="{0357D72F-5B54-47B6-8362-13AC43361497}" destId="{8F3734E1-B2FA-4C65-8F6D-0C20FD25947B}" srcOrd="0" destOrd="0" presId="urn:microsoft.com/office/officeart/2005/8/layout/orgChart1"/>
-    <dgm:cxn modelId="{83BD8EBC-AFDB-466D-8E89-FC4E852397B4}" srcId="{76FD0958-05DA-4438-B315-EDC13B52A1F0}" destId="{CEE44ED5-074E-4C37-9201-F8DC223A9EFD}" srcOrd="5" destOrd="0" parTransId="{7985E31B-95E9-4ED6-8EF4-70A3E93994F7}" sibTransId="{E6858129-F55B-40B3-A47C-E0EB7E5E2496}"/>
-    <dgm:cxn modelId="{68E07A3A-F1E2-45AF-89F0-72C20964F61F}" srcId="{76FD0958-05DA-4438-B315-EDC13B52A1F0}" destId="{53F38578-5E0E-4F23-A9CC-C6AE34393D61}" srcOrd="2" destOrd="0" parTransId="{03A4B972-60E1-4959-9496-5306B2A92B6A}" sibTransId="{265B8238-3FED-49B8-8B79-FAC2EBE2BD57}"/>
-    <dgm:cxn modelId="{A32F593E-AA5E-471A-9FE6-F329A5385137}" type="presOf" srcId="{3CA0405F-4C78-4C73-A470-3152B2F5A6E3}" destId="{6211B2ED-EBB4-42B2-9005-C5630A5166EC}" srcOrd="0" destOrd="0" presId="urn:microsoft.com/office/officeart/2005/8/layout/orgChart1"/>
-    <dgm:cxn modelId="{3AFD9C2B-6162-468F-9585-1A523E9A11AA}" type="presOf" srcId="{F7960904-E03E-40E2-9656-21B14B7413AA}" destId="{2A85A980-4176-4A52-9980-9C048D81E0F9}" srcOrd="1" destOrd="0" presId="urn:microsoft.com/office/officeart/2005/8/layout/orgChart1"/>
-    <dgm:cxn modelId="{BD615938-E445-469E-B14B-744735568823}" srcId="{E36853AF-E1A2-4B20-887E-17ADF127C415}" destId="{6DC7BD81-16DE-412E-BC55-8F598E187F44}" srcOrd="1" destOrd="0" parTransId="{E6252FDB-A520-414C-ADAF-C99B1D403A0D}" sibTransId="{904890D3-7445-4182-91B2-212B8DE87022}"/>
     <dgm:cxn modelId="{4C5F1202-AAF2-49A9-BA78-F2B81EC2F873}" type="presOf" srcId="{053E8799-741A-4D66-A2DC-E0D1C155CE50}" destId="{F88D9AAA-F158-4DB9-A515-E3D7525EC162}" srcOrd="0" destOrd="0" presId="urn:microsoft.com/office/officeart/2005/8/layout/orgChart1"/>
-    <dgm:cxn modelId="{6AF4973D-D255-4F18-A7A9-3538CCFD8EB7}" type="presOf" srcId="{889FDD93-0F76-4CDC-A421-5B774898D813}" destId="{11D63A0C-8752-4EAE-93AF-54CA21747084}" srcOrd="0" destOrd="0" presId="urn:microsoft.com/office/officeart/2005/8/layout/orgChart1"/>
-    <dgm:cxn modelId="{407119BF-3602-4E80-8D15-952717A24C96}" type="presOf" srcId="{DC3DC278-5213-4C76-808C-AD78E3C48610}" destId="{12A85EFC-CF10-4963-83AC-6F71EA187943}" srcOrd="0" destOrd="0" presId="urn:microsoft.com/office/officeart/2005/8/layout/orgChart1"/>
+    <dgm:cxn modelId="{E380FA05-44F8-4EF3-A00D-0C366E7D99F8}" srcId="{07544B79-3520-4A88-B4F1-FAA8AB28333F}" destId="{9B4C672C-B706-4AFC-936B-FEB8E7180F48}" srcOrd="0" destOrd="0" parTransId="{DBF5AE04-4647-4AC4-9646-E162A1E5EFCF}" sibTransId="{C4E65954-FC74-43F1-81FF-BAC787DD7408}"/>
+    <dgm:cxn modelId="{B4769B06-DFE3-497F-B4CD-2F81A3F29BC7}" srcId="{9B4C672C-B706-4AFC-936B-FEB8E7180F48}" destId="{76FD0958-05DA-4438-B315-EDC13B52A1F0}" srcOrd="3" destOrd="0" parTransId="{5D32CB48-E93B-464C-932D-DB018411FEA5}" sibTransId="{39F9F5B4-5677-4245-A698-04E8FD58D2D6}"/>
     <dgm:cxn modelId="{04677907-B2EF-4BF0-A8C4-FF6062CBD1BE}" type="presOf" srcId="{E9040694-41D6-434C-A600-4AB63FB82C8C}" destId="{250E6589-C440-40B9-9AE0-6F18AE2C2F83}" srcOrd="0" destOrd="0" presId="urn:microsoft.com/office/officeart/2005/8/layout/orgChart1"/>
-    <dgm:cxn modelId="{96F2FCE3-C7F1-498E-9D6F-99CA1BE1C0C5}" type="presOf" srcId="{B2E07FED-F167-4863-8AC1-53E6E78C0AD5}" destId="{D06CA95D-13C9-46E8-87ED-58C3A4DC5FCD}" srcOrd="1" destOrd="0" presId="urn:microsoft.com/office/officeart/2005/8/layout/orgChart1"/>
-    <dgm:cxn modelId="{B7A938C2-9583-48DE-B180-69D4846988EC}" srcId="{40E277AA-D30B-4D0B-ADCF-E9A57A622BD3}" destId="{531B6233-20DD-4995-8EDA-6F63337538DF}" srcOrd="0" destOrd="0" parTransId="{15D90FEC-AB6C-4335-B8A4-963302E7689C}" sibTransId="{2D62AB0E-1C93-4EB5-8FEE-B6767B624C4B}"/>
-    <dgm:cxn modelId="{4D6763A2-D8B7-44BB-BE36-1C22B18AF642}" type="presOf" srcId="{560F4154-63C4-4D82-88BF-A35BA67B6CA1}" destId="{EA487784-4A80-4005-84F0-9713C58F8DB6}" srcOrd="0" destOrd="0" presId="urn:microsoft.com/office/officeart/2005/8/layout/orgChart1"/>
-    <dgm:cxn modelId="{8BF153E9-5B26-4920-892D-BEA91244B10C}" srcId="{9B4C672C-B706-4AFC-936B-FEB8E7180F48}" destId="{ECCC2F44-BAB8-49A1-99A3-4E13BD13C55F}" srcOrd="2" destOrd="0" parTransId="{053E8799-741A-4D66-A2DC-E0D1C155CE50}" sibTransId="{7BF21BBE-AD26-45B3-B44A-ECAAADE8D90D}"/>
-    <dgm:cxn modelId="{79D0A791-C7B0-49C7-9182-790018FA4EA6}" type="presOf" srcId="{FDDA1FFE-8C57-446E-B625-2FA9E6661AD8}" destId="{44F6C3E7-E762-4771-BA1F-65F3FB1D6FFD}" srcOrd="0" destOrd="0" presId="urn:microsoft.com/office/officeart/2005/8/layout/orgChart1"/>
-    <dgm:cxn modelId="{277B817F-41B0-4BC0-9D67-1FD2117436D2}" srcId="{617D1EA5-A9C5-4B3F-B2D1-4E646AC9B1D5}" destId="{B7AA3FBC-2C84-46DF-8BC7-E03C1A7C4FC0}" srcOrd="1" destOrd="0" parTransId="{A7F0D080-BF20-491F-ACBE-4603D30BD5D9}" sibTransId="{90A68F29-13B2-43A8-92B0-20279F0A00A8}"/>
-    <dgm:cxn modelId="{B82C0E24-C07B-48B6-891C-E78C7C3F2B48}" type="presOf" srcId="{76FD0958-05DA-4438-B315-EDC13B52A1F0}" destId="{CDAA2263-C2C3-46BD-B129-EA5E3A997609}" srcOrd="1" destOrd="0" presId="urn:microsoft.com/office/officeart/2005/8/layout/orgChart1"/>
-    <dgm:cxn modelId="{B4AD67C0-0FFC-4533-BDF8-59BB22043DD4}" srcId="{167C45E2-5625-49AB-B29C-409C6FFCB48F}" destId="{3CA0405F-4C78-4C73-A470-3152B2F5A6E3}" srcOrd="1" destOrd="0" parTransId="{0357D72F-5B54-47B6-8362-13AC43361497}" sibTransId="{A476A0B7-98C1-4538-991F-AA31F26877E8}"/>
-    <dgm:cxn modelId="{3FD2FBBE-70EC-4ED6-822E-6559363B0D0E}" type="presOf" srcId="{20288BE3-AD0F-4770-B437-03A68B091622}" destId="{54F3CDF6-B7F8-4590-B07A-AF7E2B44270E}" srcOrd="0" destOrd="0" presId="urn:microsoft.com/office/officeart/2005/8/layout/orgChart1"/>
-    <dgm:cxn modelId="{1E3CFA56-1A91-4463-B52E-3C288D45D9CA}" type="presOf" srcId="{15D90FEC-AB6C-4335-B8A4-963302E7689C}" destId="{91CFAD45-2FA0-456D-94B7-E96738CF55CF}" srcOrd="0" destOrd="0" presId="urn:microsoft.com/office/officeart/2005/8/layout/orgChart1"/>
-    <dgm:cxn modelId="{6D58FB1A-4F50-448A-9158-D812DC22CDC6}" type="presOf" srcId="{53F38578-5E0E-4F23-A9CC-C6AE34393D61}" destId="{CEC80A28-156D-40CB-BE19-471BF179A7FB}" srcOrd="0" destOrd="0" presId="urn:microsoft.com/office/officeart/2005/8/layout/orgChart1"/>
-    <dgm:cxn modelId="{CB3F6456-B6A6-4EE2-B1F1-97D6ED363381}" srcId="{76FD0958-05DA-4438-B315-EDC13B52A1F0}" destId="{7C22FE43-5B1F-449F-8968-BB7F29646C7F}" srcOrd="6" destOrd="0" parTransId="{DC3DC278-5213-4C76-808C-AD78E3C48610}" sibTransId="{2B9A41A8-5878-44C4-96C0-F6C750E8D78A}"/>
-    <dgm:cxn modelId="{E9836CFA-6D77-42E0-8FE9-5CC0716D8E2C}" srcId="{228707E1-844D-4C98-9CF0-0F57A05EA88E}" destId="{9907E509-EA49-4DF8-965F-5EA5428A2C5D}" srcOrd="0" destOrd="0" parTransId="{778DD7A7-FB9F-4882-B5C8-023AAB08AF51}" sibTransId="{4EA52122-594F-4D9E-89D7-F4B3FB18BCCE}"/>
-    <dgm:cxn modelId="{1411C40F-3C56-4AB6-AFFB-2F132E240F8C}" type="presOf" srcId="{B7AA3FBC-2C84-46DF-8BC7-E03C1A7C4FC0}" destId="{771DF64B-B97C-48BD-806B-9D267ECD5093}" srcOrd="0" destOrd="0" presId="urn:microsoft.com/office/officeart/2005/8/layout/orgChart1"/>
-    <dgm:cxn modelId="{1E1D033A-3DEB-4E70-B61A-2E938DC40B09}" type="presOf" srcId="{F68B31DC-BD7B-42F5-A608-CE1F82D476A8}" destId="{5F893048-3FA8-4D7F-9DF8-C522F82DA4D1}" srcOrd="0" destOrd="0" presId="urn:microsoft.com/office/officeart/2005/8/layout/orgChart1"/>
-    <dgm:cxn modelId="{DD26AB1C-C4A5-4CA4-8867-9548BC9DBBD7}" type="presOf" srcId="{6DC7BD81-16DE-412E-BC55-8F598E187F44}" destId="{4CEADD4D-53AC-4468-9262-662EA7331B60}" srcOrd="1" destOrd="0" presId="urn:microsoft.com/office/officeart/2005/8/layout/orgChart1"/>
-    <dgm:cxn modelId="{B0BA187E-C8BA-42AB-B8A6-91F55FA1FCAA}" type="presOf" srcId="{228707E1-844D-4C98-9CF0-0F57A05EA88E}" destId="{A5A4C983-8D9F-4EF4-8B1F-774F4B8B7922}" srcOrd="0" destOrd="0" presId="urn:microsoft.com/office/officeart/2005/8/layout/orgChart1"/>
-    <dgm:cxn modelId="{29437CE2-0E4E-4B6B-BBAE-68D632F1ECE9}" type="presOf" srcId="{4D27A670-4A0A-4955-8665-8FF9496853F5}" destId="{D8322A0D-425B-4DFA-9DB4-1155A09DC625}" srcOrd="1" destOrd="0" presId="urn:microsoft.com/office/officeart/2005/8/layout/orgChart1"/>
-    <dgm:cxn modelId="{D80234C2-B512-4CE5-9AD9-8752E2E314FB}" type="presOf" srcId="{ECCC2F44-BAB8-49A1-99A3-4E13BD13C55F}" destId="{F311E72E-D84B-42B2-9771-F07DBD342FD1}" srcOrd="1" destOrd="0" presId="urn:microsoft.com/office/officeart/2005/8/layout/orgChart1"/>
-    <dgm:cxn modelId="{E380FA05-44F8-4EF3-A00D-0C366E7D99F8}" srcId="{07544B79-3520-4A88-B4F1-FAA8AB28333F}" destId="{9B4C672C-B706-4AFC-936B-FEB8E7180F48}" srcOrd="0" destOrd="0" parTransId="{DBF5AE04-4647-4AC4-9646-E162A1E5EFCF}" sibTransId="{C4E65954-FC74-43F1-81FF-BAC787DD7408}"/>
-    <dgm:cxn modelId="{30649AB1-D6AE-4C18-AE64-F65E4D2A2C0F}" type="presOf" srcId="{82A3EFB2-26A8-49A0-9E31-72DBC75FE76C}" destId="{C8919219-E461-4C60-B50B-CA1389D79576}" srcOrd="1" destOrd="0" presId="urn:microsoft.com/office/officeart/2005/8/layout/orgChart1"/>
-    <dgm:cxn modelId="{08986E7A-36F2-4338-A9F5-109A3DF51965}" type="presOf" srcId="{2CBAE54A-747C-4682-A537-1B2A3F97476A}" destId="{93527016-C41A-49C6-8FD5-70D23D321538}" srcOrd="0" destOrd="0" presId="urn:microsoft.com/office/officeart/2005/8/layout/orgChart1"/>
-    <dgm:cxn modelId="{BEA9069F-985F-45A4-A6A1-C7FD18869AD8}" srcId="{9B4C672C-B706-4AFC-936B-FEB8E7180F48}" destId="{4D27A670-4A0A-4955-8665-8FF9496853F5}" srcOrd="1" destOrd="0" parTransId="{0815665C-910D-440F-979D-5B7F8ACB1672}" sibTransId="{0E1F1036-81F9-4873-906F-7CA499B8D828}"/>
-    <dgm:cxn modelId="{5C97517C-BDFC-4CE9-9FD5-45D2E4C03E43}" type="presOf" srcId="{ECCC2F44-BAB8-49A1-99A3-4E13BD13C55F}" destId="{0722E43F-8B1E-431F-A994-7B9A6D1E6F38}" srcOrd="0" destOrd="0" presId="urn:microsoft.com/office/officeart/2005/8/layout/orgChart1"/>
-    <dgm:cxn modelId="{54C88CF2-4B53-4867-AB0F-AE945787D824}" srcId="{76FD0958-05DA-4438-B315-EDC13B52A1F0}" destId="{BE671D26-3714-4C70-BA7D-37373B4DA753}" srcOrd="1" destOrd="0" parTransId="{FDDA1FFE-8C57-446E-B625-2FA9E6661AD8}" sibTransId="{838B7C02-D787-4082-ADCF-6EA9C8D7483E}"/>
-    <dgm:cxn modelId="{E2C0C3E0-6807-48F7-A8EE-358DE5FCB22A}" type="presOf" srcId="{B98F04AB-0C71-4AB4-9E08-6AC89FB7D212}" destId="{E61D17A4-EA07-4383-A5BB-FF0E610586B6}" srcOrd="0" destOrd="0" presId="urn:microsoft.com/office/officeart/2005/8/layout/orgChart1"/>
-    <dgm:cxn modelId="{5FDCBD6F-62FF-4346-83A2-D033903CEC6E}" type="presOf" srcId="{B7AA3FBC-2C84-46DF-8BC7-E03C1A7C4FC0}" destId="{B6DCED10-E6B2-4154-8718-5358F6D2407D}" srcOrd="1" destOrd="0" presId="urn:microsoft.com/office/officeart/2005/8/layout/orgChart1"/>
-    <dgm:cxn modelId="{5B3295E6-38B5-4395-97DB-FFADFFB3166F}" type="presOf" srcId="{53F38578-5E0E-4F23-A9CC-C6AE34393D61}" destId="{FCF61CEE-12FD-4A55-ACFE-06740EA9E35E}" srcOrd="1" destOrd="0" presId="urn:microsoft.com/office/officeart/2005/8/layout/orgChart1"/>
-    <dgm:cxn modelId="{B4769B06-DFE3-497F-B4CD-2F81A3F29BC7}" srcId="{9B4C672C-B706-4AFC-936B-FEB8E7180F48}" destId="{76FD0958-05DA-4438-B315-EDC13B52A1F0}" srcOrd="3" destOrd="0" parTransId="{5D32CB48-E93B-464C-932D-DB018411FEA5}" sibTransId="{39F9F5B4-5677-4245-A698-04E8FD58D2D6}"/>
-    <dgm:cxn modelId="{1FF634E4-39DC-4438-9A04-B2EE9A678030}" srcId="{76FD0958-05DA-4438-B315-EDC13B52A1F0}" destId="{617D1EA5-A9C5-4B3F-B2D1-4E646AC9B1D5}" srcOrd="3" destOrd="0" parTransId="{B98F04AB-0C71-4AB4-9E08-6AC89FB7D212}" sibTransId="{5DC5B6FF-52CC-4198-A109-5599C6572D5D}"/>
-    <dgm:cxn modelId="{35EC4BEB-74CD-42E6-9790-EF1833AF989A}" type="presOf" srcId="{617D1EA5-A9C5-4B3F-B2D1-4E646AC9B1D5}" destId="{B67635C8-6314-45FF-9FC7-BB9CE4B0C6EC}" srcOrd="0" destOrd="0" presId="urn:microsoft.com/office/officeart/2005/8/layout/orgChart1"/>
-    <dgm:cxn modelId="{AFD3D8BA-14CB-4751-A010-6094368421D5}" type="presOf" srcId="{617D1EA5-A9C5-4B3F-B2D1-4E646AC9B1D5}" destId="{5BA6F93A-F273-4AC1-9AF5-81F5BDC818E4}" srcOrd="1" destOrd="0" presId="urn:microsoft.com/office/officeart/2005/8/layout/orgChart1"/>
-    <dgm:cxn modelId="{D746C9B9-87FE-485B-8069-247035962187}" type="presOf" srcId="{40E277AA-D30B-4D0B-ADCF-E9A57A622BD3}" destId="{92C872C1-2D69-41CC-9C11-FF2EEDA85010}" srcOrd="1" destOrd="0" presId="urn:microsoft.com/office/officeart/2005/8/layout/orgChart1"/>
-    <dgm:cxn modelId="{A2CE9E30-5321-4277-B009-12E98DAA7508}" type="presOf" srcId="{4D27A670-4A0A-4955-8665-8FF9496853F5}" destId="{9C2AE2A6-1F44-4362-ABC4-EA4715A98247}" srcOrd="0" destOrd="0" presId="urn:microsoft.com/office/officeart/2005/8/layout/orgChart1"/>
-    <dgm:cxn modelId="{A7A9EE78-27A8-42A7-9894-9FEB3BA19723}" type="presOf" srcId="{167C45E2-5625-49AB-B29C-409C6FFCB48F}" destId="{96CEC549-B94F-46BA-98C8-D73FEBC91A16}" srcOrd="0" destOrd="0" presId="urn:microsoft.com/office/officeart/2005/8/layout/orgChart1"/>
-    <dgm:cxn modelId="{5B901946-8C05-4DBE-B4CC-4D45E5CC3557}" type="presOf" srcId="{E6252FDB-A520-414C-ADAF-C99B1D403A0D}" destId="{83C762B8-67FE-455F-8C14-EFD29125426D}" srcOrd="0" destOrd="0" presId="urn:microsoft.com/office/officeart/2005/8/layout/orgChart1"/>
-    <dgm:cxn modelId="{D8CDB6F7-D0FB-42EF-8F74-6CE512F3C86C}" type="presOf" srcId="{3DD776CC-1FCF-4AF4-B7DD-13835751FFD8}" destId="{1B55349F-F038-4756-A691-1A461B577656}" srcOrd="1" destOrd="0" presId="urn:microsoft.com/office/officeart/2005/8/layout/orgChart1"/>
-    <dgm:cxn modelId="{4DB21CEB-1B7E-4322-AEF8-9BB020DB2749}" type="presOf" srcId="{6F6691E2-18A2-4077-ACDD-99F5907AFFEB}" destId="{36BEE634-AC3E-483A-9D8B-415CDDAE49EA}" srcOrd="1" destOrd="0" presId="urn:microsoft.com/office/officeart/2005/8/layout/orgChart1"/>
-    <dgm:cxn modelId="{BD5F4774-57AC-4A1A-A151-D054DE8BB143}" type="presOf" srcId="{3DD776CC-1FCF-4AF4-B7DD-13835751FFD8}" destId="{38058048-8EA9-4344-B12C-EDBBD6BE996F}" srcOrd="0" destOrd="0" presId="urn:microsoft.com/office/officeart/2005/8/layout/orgChart1"/>
     <dgm:cxn modelId="{056ADD07-DCA2-4F04-9375-21697741021E}" srcId="{9B4C672C-B706-4AFC-936B-FEB8E7180F48}" destId="{E36853AF-E1A2-4B20-887E-17ADF127C415}" srcOrd="5" destOrd="0" parTransId="{86659921-5883-4584-A45E-EA18FB05FF32}" sibTransId="{4E186ADF-208B-4A61-889E-2821744F2CD3}"/>
     <dgm:cxn modelId="{4D175F0F-A67A-457B-81D4-3E63D621431C}" type="presOf" srcId="{A1416242-179C-4B18-AF02-E940DA18FDBE}" destId="{5405E608-BB3A-4BD7-A78C-E0BD38ED9697}" srcOrd="1" destOrd="0" presId="urn:microsoft.com/office/officeart/2005/8/layout/orgChart1"/>
+    <dgm:cxn modelId="{39F1780F-E110-4A63-99FF-E563A6B50836}" type="presOf" srcId="{6DC7BD81-16DE-412E-BC55-8F598E187F44}" destId="{5E7BD8A8-0872-4819-AB63-9287E1779804}" srcOrd="0" destOrd="0" presId="urn:microsoft.com/office/officeart/2005/8/layout/orgChart1"/>
+    <dgm:cxn modelId="{1411C40F-3C56-4AB6-AFFB-2F132E240F8C}" type="presOf" srcId="{B7AA3FBC-2C84-46DF-8BC7-E03C1A7C4FC0}" destId="{771DF64B-B97C-48BD-806B-9D267ECD5093}" srcOrd="0" destOrd="0" presId="urn:microsoft.com/office/officeart/2005/8/layout/orgChart1"/>
+    <dgm:cxn modelId="{AE17E616-09CA-4B43-8F63-12048984E712}" type="presOf" srcId="{0815665C-910D-440F-979D-5B7F8ACB1672}" destId="{9A9778D7-95A1-4288-9F95-4EEF382EFB6C}" srcOrd="0" destOrd="0" presId="urn:microsoft.com/office/officeart/2005/8/layout/orgChart1"/>
+    <dgm:cxn modelId="{82130619-39FC-45C5-8739-75AA0B46A00F}" srcId="{228707E1-844D-4C98-9CF0-0F57A05EA88E}" destId="{B2E07FED-F167-4863-8AC1-53E6E78C0AD5}" srcOrd="1" destOrd="0" parTransId="{AAA74003-C0BB-4619-AC16-3231EC640A26}" sibTransId="{7D2525D1-967E-414C-A864-761A4BAC3CA6}"/>
+    <dgm:cxn modelId="{6D58FB1A-4F50-448A-9158-D812DC22CDC6}" type="presOf" srcId="{53F38578-5E0E-4F23-A9CC-C6AE34393D61}" destId="{CEC80A28-156D-40CB-BE19-471BF179A7FB}" srcOrd="0" destOrd="0" presId="urn:microsoft.com/office/officeart/2005/8/layout/orgChart1"/>
+    <dgm:cxn modelId="{DD26AB1C-C4A5-4CA4-8867-9548BC9DBBD7}" type="presOf" srcId="{6DC7BD81-16DE-412E-BC55-8F598E187F44}" destId="{4CEADD4D-53AC-4468-9262-662EA7331B60}" srcOrd="1" destOrd="0" presId="urn:microsoft.com/office/officeart/2005/8/layout/orgChart1"/>
+    <dgm:cxn modelId="{B82C0E24-C07B-48B6-891C-E78C7C3F2B48}" type="presOf" srcId="{76FD0958-05DA-4438-B315-EDC13B52A1F0}" destId="{CDAA2263-C2C3-46BD-B129-EA5E3A997609}" srcOrd="1" destOrd="0" presId="urn:microsoft.com/office/officeart/2005/8/layout/orgChart1"/>
+    <dgm:cxn modelId="{B987DC27-02AE-43EA-85F4-DE5F2F7C0238}" srcId="{167C45E2-5625-49AB-B29C-409C6FFCB48F}" destId="{F7960904-E03E-40E2-9656-21B14B7413AA}" srcOrd="3" destOrd="0" parTransId="{889FDD93-0F76-4CDC-A421-5B774898D813}" sibTransId="{728715DA-EB62-4B9B-A688-B45A9D580F9C}"/>
+    <dgm:cxn modelId="{3AFD9C2B-6162-468F-9585-1A523E9A11AA}" type="presOf" srcId="{F7960904-E03E-40E2-9656-21B14B7413AA}" destId="{2A85A980-4176-4A52-9980-9C048D81E0F9}" srcOrd="1" destOrd="0" presId="urn:microsoft.com/office/officeart/2005/8/layout/orgChart1"/>
+    <dgm:cxn modelId="{A2CE9E30-5321-4277-B009-12E98DAA7508}" type="presOf" srcId="{4D27A670-4A0A-4955-8665-8FF9496853F5}" destId="{9C2AE2A6-1F44-4362-ABC4-EA4715A98247}" srcOrd="0" destOrd="0" presId="urn:microsoft.com/office/officeart/2005/8/layout/orgChart1"/>
+    <dgm:cxn modelId="{69ADAB34-BEF8-4908-AEA1-2F8F647230D1}" type="presOf" srcId="{82A3EFB2-26A8-49A0-9E31-72DBC75FE76C}" destId="{EE88E0C9-0430-4671-8EE1-2610BED7F46D}" srcOrd="0" destOrd="0" presId="urn:microsoft.com/office/officeart/2005/8/layout/orgChart1"/>
+    <dgm:cxn modelId="{BD615938-E445-469E-B14B-744735568823}" srcId="{E36853AF-E1A2-4B20-887E-17ADF127C415}" destId="{6DC7BD81-16DE-412E-BC55-8F598E187F44}" srcOrd="1" destOrd="0" parTransId="{E6252FDB-A520-414C-ADAF-C99B1D403A0D}" sibTransId="{904890D3-7445-4182-91B2-212B8DE87022}"/>
+    <dgm:cxn modelId="{1E1D033A-3DEB-4E70-B61A-2E938DC40B09}" type="presOf" srcId="{F68B31DC-BD7B-42F5-A608-CE1F82D476A8}" destId="{5F893048-3FA8-4D7F-9DF8-C522F82DA4D1}" srcOrd="0" destOrd="0" presId="urn:microsoft.com/office/officeart/2005/8/layout/orgChart1"/>
+    <dgm:cxn modelId="{68E07A3A-F1E2-45AF-89F0-72C20964F61F}" srcId="{76FD0958-05DA-4438-B315-EDC13B52A1F0}" destId="{53F38578-5E0E-4F23-A9CC-C6AE34393D61}" srcOrd="2" destOrd="0" parTransId="{03A4B972-60E1-4959-9496-5306B2A92B6A}" sibTransId="{265B8238-3FED-49B8-8B79-FAC2EBE2BD57}"/>
+    <dgm:cxn modelId="{6AF4973D-D255-4F18-A7A9-3538CCFD8EB7}" type="presOf" srcId="{889FDD93-0F76-4CDC-A421-5B774898D813}" destId="{11D63A0C-8752-4EAE-93AF-54CA21747084}" srcOrd="0" destOrd="0" presId="urn:microsoft.com/office/officeart/2005/8/layout/orgChart1"/>
+    <dgm:cxn modelId="{A32F593E-AA5E-471A-9FE6-F329A5385137}" type="presOf" srcId="{3CA0405F-4C78-4C73-A470-3152B2F5A6E3}" destId="{6211B2ED-EBB4-42B2-9005-C5630A5166EC}" srcOrd="0" destOrd="0" presId="urn:microsoft.com/office/officeart/2005/8/layout/orgChart1"/>
+    <dgm:cxn modelId="{9467B240-3DF9-4BDD-95FC-7177355F1CB1}" type="presOf" srcId="{228707E1-844D-4C98-9CF0-0F57A05EA88E}" destId="{03B908BC-7766-4B51-ADD4-AA81A82F0C4E}" srcOrd="1" destOrd="0" presId="urn:microsoft.com/office/officeart/2005/8/layout/orgChart1"/>
+    <dgm:cxn modelId="{0B1F7142-47FC-4BAA-944E-9AE59FA11359}" type="presOf" srcId="{9B4C672C-B706-4AFC-936B-FEB8E7180F48}" destId="{8A262A5D-2676-4B5F-8335-C1DF11A14A0C}" srcOrd="1" destOrd="0" presId="urn:microsoft.com/office/officeart/2005/8/layout/orgChart1"/>
+    <dgm:cxn modelId="{50ED9A42-61A0-44FE-87CE-78AE74ED94B8}" type="presOf" srcId="{0357D72F-5B54-47B6-8362-13AC43361497}" destId="{8F3734E1-B2FA-4C65-8F6D-0C20FD25947B}" srcOrd="0" destOrd="0" presId="urn:microsoft.com/office/officeart/2005/8/layout/orgChart1"/>
+    <dgm:cxn modelId="{94A13343-2512-47D7-9706-8C5D9F6C9FE3}" type="presOf" srcId="{9907E509-EA49-4DF8-965F-5EA5428A2C5D}" destId="{7B0E4EF7-ED5D-43F5-865B-A8F050756236}" srcOrd="1" destOrd="0" presId="urn:microsoft.com/office/officeart/2005/8/layout/orgChart1"/>
+    <dgm:cxn modelId="{3FE38945-5938-487D-934A-CC3E5F61DFEA}" type="presOf" srcId="{03A4B972-60E1-4959-9496-5306B2A92B6A}" destId="{39E1D18C-4259-4852-8F10-B21120747140}" srcOrd="0" destOrd="0" presId="urn:microsoft.com/office/officeart/2005/8/layout/orgChart1"/>
+    <dgm:cxn modelId="{5B901946-8C05-4DBE-B4CC-4D45E5CC3557}" type="presOf" srcId="{E6252FDB-A520-414C-ADAF-C99B1D403A0D}" destId="{83C762B8-67FE-455F-8C14-EFD29125426D}" srcOrd="0" destOrd="0" presId="urn:microsoft.com/office/officeart/2005/8/layout/orgChart1"/>
+    <dgm:cxn modelId="{A9732E66-4718-4E6B-81BD-D1B89D8BA431}" type="presOf" srcId="{BE671D26-3714-4C70-BA7D-37373B4DA753}" destId="{A025B194-C1D8-425A-90DC-3B20E7688599}" srcOrd="1" destOrd="0" presId="urn:microsoft.com/office/officeart/2005/8/layout/orgChart1"/>
+    <dgm:cxn modelId="{2D4CE146-C5A9-4B0C-B574-11A873995659}" type="presOf" srcId="{3CA0405F-4C78-4C73-A470-3152B2F5A6E3}" destId="{3769076E-D107-453A-BE7A-EE5DC829BCF6}" srcOrd="1" destOrd="0" presId="urn:microsoft.com/office/officeart/2005/8/layout/orgChart1"/>
+    <dgm:cxn modelId="{3677C167-1A8F-4341-B74F-0C3FEC77321F}" type="presOf" srcId="{6F6691E2-18A2-4077-ACDD-99F5907AFFEB}" destId="{CE975700-6998-4275-8E04-254DA5F3B3EE}" srcOrd="0" destOrd="0" presId="urn:microsoft.com/office/officeart/2005/8/layout/orgChart1"/>
+    <dgm:cxn modelId="{2638374A-0EAE-4FC3-A4F7-8BDECC6F3CDB}" type="presOf" srcId="{BE671D26-3714-4C70-BA7D-37373B4DA753}" destId="{A7D9045D-B71E-48B3-A865-E809D51531FA}" srcOrd="0" destOrd="0" presId="urn:microsoft.com/office/officeart/2005/8/layout/orgChart1"/>
+    <dgm:cxn modelId="{26E9244D-DA7D-4806-A150-5DA0C0D75851}" srcId="{167C45E2-5625-49AB-B29C-409C6FFCB48F}" destId="{94F6B207-3B74-4639-98D7-D43A0204E7A4}" srcOrd="0" destOrd="0" parTransId="{6002A971-8D19-422B-8C39-21D8398F9132}" sibTransId="{1F7AC0FC-7CBA-4A0A-B286-9E3C04C33C22}"/>
+    <dgm:cxn modelId="{31FC686E-FB54-439E-A0DE-199C83766743}" type="presOf" srcId="{CEE44ED5-074E-4C37-9201-F8DC223A9EFD}" destId="{F8AD1095-D757-4EC2-9529-0FE34CD8BCF2}" srcOrd="1" destOrd="0" presId="urn:microsoft.com/office/officeart/2005/8/layout/orgChart1"/>
+    <dgm:cxn modelId="{77A5016F-5760-4625-8553-D0B10BEAFFD9}" type="presOf" srcId="{E9040694-41D6-434C-A600-4AB63FB82C8C}" destId="{19E76C29-F9B4-454C-BE51-B1BD37165BB1}" srcOrd="1" destOrd="0" presId="urn:microsoft.com/office/officeart/2005/8/layout/orgChart1"/>
+    <dgm:cxn modelId="{1CC0B34F-A542-484F-975A-85D35CC9CC26}" type="presOf" srcId="{40E277AA-D30B-4D0B-ADCF-E9A57A622BD3}" destId="{86BA5671-0AA4-4E64-9667-9FBF35A1C3CB}" srcOrd="0" destOrd="0" presId="urn:microsoft.com/office/officeart/2005/8/layout/orgChart1"/>
+    <dgm:cxn modelId="{5FDCBD6F-62FF-4346-83A2-D033903CEC6E}" type="presOf" srcId="{B7AA3FBC-2C84-46DF-8BC7-E03C1A7C4FC0}" destId="{B6DCED10-E6B2-4154-8718-5358F6D2407D}" srcOrd="1" destOrd="0" presId="urn:microsoft.com/office/officeart/2005/8/layout/orgChart1"/>
+    <dgm:cxn modelId="{67E74C70-1957-4135-9CB1-996BC9067F77}" type="presOf" srcId="{DD767AB0-363B-4A26-AA23-E8EF248B0519}" destId="{350454EE-A010-4FEA-8C99-96FBF79C3094}" srcOrd="0" destOrd="0" presId="urn:microsoft.com/office/officeart/2005/8/layout/orgChart1"/>
+    <dgm:cxn modelId="{BD5F4774-57AC-4A1A-A151-D054DE8BB143}" type="presOf" srcId="{3DD776CC-1FCF-4AF4-B7DD-13835751FFD8}" destId="{38058048-8EA9-4344-B12C-EDBBD6BE996F}" srcOrd="0" destOrd="0" presId="urn:microsoft.com/office/officeart/2005/8/layout/orgChart1"/>
+    <dgm:cxn modelId="{6A653456-2FCE-47D3-9C45-6F1F8F50DBD7}" type="presOf" srcId="{E36853AF-E1A2-4B20-887E-17ADF127C415}" destId="{E86A6FE0-8408-4451-B96F-602A1678FE45}" srcOrd="0" destOrd="0" presId="urn:microsoft.com/office/officeart/2005/8/layout/orgChart1"/>
+    <dgm:cxn modelId="{CB3F6456-B6A6-4EE2-B1F1-97D6ED363381}" srcId="{76FD0958-05DA-4438-B315-EDC13B52A1F0}" destId="{7C22FE43-5B1F-449F-8968-BB7F29646C7F}" srcOrd="6" destOrd="0" parTransId="{DC3DC278-5213-4C76-808C-AD78E3C48610}" sibTransId="{2B9A41A8-5878-44C4-96C0-F6C750E8D78A}"/>
+    <dgm:cxn modelId="{38BDF756-E71B-4F71-9515-563C6529C878}" srcId="{167C45E2-5625-49AB-B29C-409C6FFCB48F}" destId="{82A3EFB2-26A8-49A0-9E31-72DBC75FE76C}" srcOrd="2" destOrd="0" parTransId="{A581D57F-DA41-4E5D-89D3-FE108D934E1E}" sibTransId="{8EF7EB10-7F17-4870-9A51-780F215E2AF5}"/>
+    <dgm:cxn modelId="{1E3CFA56-1A91-4463-B52E-3C288D45D9CA}" type="presOf" srcId="{15D90FEC-AB6C-4335-B8A4-963302E7689C}" destId="{91CFAD45-2FA0-456D-94B7-E96738CF55CF}" srcOrd="0" destOrd="0" presId="urn:microsoft.com/office/officeart/2005/8/layout/orgChart1"/>
+    <dgm:cxn modelId="{A7A9EE78-27A8-42A7-9894-9FEB3BA19723}" type="presOf" srcId="{167C45E2-5625-49AB-B29C-409C6FFCB48F}" destId="{96CEC549-B94F-46BA-98C8-D73FEBC91A16}" srcOrd="0" destOrd="0" presId="urn:microsoft.com/office/officeart/2005/8/layout/orgChart1"/>
+    <dgm:cxn modelId="{08986E7A-36F2-4338-A9F5-109A3DF51965}" type="presOf" srcId="{2CBAE54A-747C-4682-A537-1B2A3F97476A}" destId="{93527016-C41A-49C6-8FD5-70D23D321538}" srcOrd="0" destOrd="0" presId="urn:microsoft.com/office/officeart/2005/8/layout/orgChart1"/>
+    <dgm:cxn modelId="{719AB45A-4FD7-4991-A541-15E5FFD779B3}" type="presOf" srcId="{B2E07FED-F167-4863-8AC1-53E6E78C0AD5}" destId="{63B062B2-E08F-47BD-9033-27E9CCF2C035}" srcOrd="0" destOrd="0" presId="urn:microsoft.com/office/officeart/2005/8/layout/orgChart1"/>
+    <dgm:cxn modelId="{7CE7AA7B-BB1B-481E-A408-6A0EC0F5CB31}" type="presOf" srcId="{94F6B207-3B74-4639-98D7-D43A0204E7A4}" destId="{B0F26930-1E6D-4851-AB7B-6849B8D652E5}" srcOrd="1" destOrd="0" presId="urn:microsoft.com/office/officeart/2005/8/layout/orgChart1"/>
+    <dgm:cxn modelId="{5C97517C-BDFC-4CE9-9FD5-45D2E4C03E43}" type="presOf" srcId="{ECCC2F44-BAB8-49A1-99A3-4E13BD13C55F}" destId="{0722E43F-8B1E-431F-A994-7B9A6D1E6F38}" srcOrd="0" destOrd="0" presId="urn:microsoft.com/office/officeart/2005/8/layout/orgChart1"/>
+    <dgm:cxn modelId="{C5A5547D-4B84-4CBF-80F2-C4FDCFEA4BD1}" type="presOf" srcId="{F7960904-E03E-40E2-9656-21B14B7413AA}" destId="{90612331-4B69-4A21-9AEA-C00C31C30110}" srcOrd="0" destOrd="0" presId="urn:microsoft.com/office/officeart/2005/8/layout/orgChart1"/>
+    <dgm:cxn modelId="{B0BA187E-C8BA-42AB-B8A6-91F55FA1FCAA}" type="presOf" srcId="{228707E1-844D-4C98-9CF0-0F57A05EA88E}" destId="{A5A4C983-8D9F-4EF4-8B1F-774F4B8B7922}" srcOrd="0" destOrd="0" presId="urn:microsoft.com/office/officeart/2005/8/layout/orgChart1"/>
+    <dgm:cxn modelId="{C5CA707E-35C9-41B0-883C-58AE3A0C66A5}" type="presOf" srcId="{5D32CB48-E93B-464C-932D-DB018411FEA5}" destId="{FF8C1175-908C-44C6-A16F-4271A2A7131B}" srcOrd="0" destOrd="0" presId="urn:microsoft.com/office/officeart/2005/8/layout/orgChart1"/>
+    <dgm:cxn modelId="{277B817F-41B0-4BC0-9D67-1FD2117436D2}" srcId="{617D1EA5-A9C5-4B3F-B2D1-4E646AC9B1D5}" destId="{B7AA3FBC-2C84-46DF-8BC7-E03C1A7C4FC0}" srcOrd="1" destOrd="0" parTransId="{A7F0D080-BF20-491F-ACBE-4603D30BD5D9}" sibTransId="{90A68F29-13B2-43A8-92B0-20279F0A00A8}"/>
     <dgm:cxn modelId="{34775E8A-ABC6-43FD-981E-03FA2481DECE}" type="presOf" srcId="{AAA74003-C0BB-4619-AC16-3231EC640A26}" destId="{848E2FE5-674A-4145-AC06-F810C41A0893}" srcOrd="0" destOrd="0" presId="urn:microsoft.com/office/officeart/2005/8/layout/orgChart1"/>
-    <dgm:cxn modelId="{82130619-39FC-45C5-8739-75AA0B46A00F}" srcId="{228707E1-844D-4C98-9CF0-0F57A05EA88E}" destId="{B2E07FED-F167-4863-8AC1-53E6E78C0AD5}" srcOrd="1" destOrd="0" parTransId="{AAA74003-C0BB-4619-AC16-3231EC640A26}" sibTransId="{7D2525D1-967E-414C-A864-761A4BAC3CA6}"/>
-    <dgm:cxn modelId="{AE17E616-09CA-4B43-8F63-12048984E712}" type="presOf" srcId="{0815665C-910D-440F-979D-5B7F8ACB1672}" destId="{9A9778D7-95A1-4288-9F95-4EEF382EFB6C}" srcOrd="0" destOrd="0" presId="urn:microsoft.com/office/officeart/2005/8/layout/orgChart1"/>
-    <dgm:cxn modelId="{39F1780F-E110-4A63-99FF-E563A6B50836}" type="presOf" srcId="{6DC7BD81-16DE-412E-BC55-8F598E187F44}" destId="{5E7BD8A8-0872-4819-AB63-9287E1779804}" srcOrd="0" destOrd="0" presId="urn:microsoft.com/office/officeart/2005/8/layout/orgChart1"/>
-    <dgm:cxn modelId="{3677C167-1A8F-4341-B74F-0C3FEC77321F}" type="presOf" srcId="{6F6691E2-18A2-4077-ACDD-99F5907AFFEB}" destId="{CE975700-6998-4275-8E04-254DA5F3B3EE}" srcOrd="0" destOrd="0" presId="urn:microsoft.com/office/officeart/2005/8/layout/orgChart1"/>
-    <dgm:cxn modelId="{3FE38945-5938-487D-934A-CC3E5F61DFEA}" type="presOf" srcId="{03A4B972-60E1-4959-9496-5306B2A92B6A}" destId="{39E1D18C-4259-4852-8F10-B21120747140}" srcOrd="0" destOrd="0" presId="urn:microsoft.com/office/officeart/2005/8/layout/orgChart1"/>
+    <dgm:cxn modelId="{321E6B8B-B3E5-40DA-9D0F-6BA204339CF9}" type="presOf" srcId="{7C22FE43-5B1F-449F-8968-BB7F29646C7F}" destId="{2B1A53CE-DE7D-4D8F-A1AA-02097F5D17A6}" srcOrd="0" destOrd="0" presId="urn:microsoft.com/office/officeart/2005/8/layout/orgChart1"/>
+    <dgm:cxn modelId="{3485668F-7F50-418F-B050-5637682D850B}" type="presOf" srcId="{CEE44ED5-074E-4C37-9201-F8DC223A9EFD}" destId="{E6815EC2-517E-4813-B2A0-126438211441}" srcOrd="0" destOrd="0" presId="urn:microsoft.com/office/officeart/2005/8/layout/orgChart1"/>
+    <dgm:cxn modelId="{79D0A791-C7B0-49C7-9182-790018FA4EA6}" type="presOf" srcId="{FDDA1FFE-8C57-446E-B625-2FA9E6661AD8}" destId="{44F6C3E7-E762-4771-BA1F-65F3FB1D6FFD}" srcOrd="0" destOrd="0" presId="urn:microsoft.com/office/officeart/2005/8/layout/orgChart1"/>
+    <dgm:cxn modelId="{FBABB792-5536-4F3A-A72B-EA050EB90475}" srcId="{9B4C672C-B706-4AFC-936B-FEB8E7180F48}" destId="{6F6691E2-18A2-4077-ACDD-99F5907AFFEB}" srcOrd="0" destOrd="0" parTransId="{B255B01A-6978-4C90-8082-E1628B87C198}" sibTransId="{DF663B81-3D50-4CB0-AC3B-5ED8C7C8E9F9}"/>
+    <dgm:cxn modelId="{62D24396-7F01-4868-A08F-19BD7762E7CF}" type="presOf" srcId="{A581D57F-DA41-4E5D-89D3-FE108D934E1E}" destId="{B0ED53CC-E55F-49E0-BA5F-F7D2233C74D9}" srcOrd="0" destOrd="0" presId="urn:microsoft.com/office/officeart/2005/8/layout/orgChart1"/>
+    <dgm:cxn modelId="{0459FF97-1A9D-489E-A9E9-EF83A17C8BE2}" type="presOf" srcId="{7C22FE43-5B1F-449F-8968-BB7F29646C7F}" destId="{01E40F6E-2070-4224-8AD7-6277A0F9B449}" srcOrd="1" destOrd="0" presId="urn:microsoft.com/office/officeart/2005/8/layout/orgChart1"/>
+    <dgm:cxn modelId="{BE71A599-1B48-4C4F-BE59-869890F5AA8B}" srcId="{76FD0958-05DA-4438-B315-EDC13B52A1F0}" destId="{40E277AA-D30B-4D0B-ADCF-E9A57A622BD3}" srcOrd="0" destOrd="0" parTransId="{F68B31DC-BD7B-42F5-A608-CE1F82D476A8}" sibTransId="{3679FC53-61CD-4ADC-A3F2-0C9BFF0A7762}"/>
+    <dgm:cxn modelId="{E7A9699D-7560-4AF3-ACE8-77981D266A7E}" srcId="{617D1EA5-A9C5-4B3F-B2D1-4E646AC9B1D5}" destId="{560F4154-63C4-4D82-88BF-A35BA67B6CA1}" srcOrd="0" destOrd="0" parTransId="{20288BE3-AD0F-4770-B437-03A68B091622}" sibTransId="{F7EF6412-F14B-43AE-999C-067BE53CEFC2}"/>
+    <dgm:cxn modelId="{BEA9069F-985F-45A4-A6A1-C7FD18869AD8}" srcId="{9B4C672C-B706-4AFC-936B-FEB8E7180F48}" destId="{4D27A670-4A0A-4955-8665-8FF9496853F5}" srcOrd="1" destOrd="0" parTransId="{0815665C-910D-440F-979D-5B7F8ACB1672}" sibTransId="{0E1F1036-81F9-4873-906F-7CA499B8D828}"/>
+    <dgm:cxn modelId="{4D6763A2-D8B7-44BB-BE36-1C22B18AF642}" type="presOf" srcId="{560F4154-63C4-4D82-88BF-A35BA67B6CA1}" destId="{EA487784-4A80-4005-84F0-9713C58F8DB6}" srcOrd="0" destOrd="0" presId="urn:microsoft.com/office/officeart/2005/8/layout/orgChart1"/>
+    <dgm:cxn modelId="{6C4634AB-BAC0-4283-9EAD-428849D206A8}" type="presOf" srcId="{76FD0958-05DA-4438-B315-EDC13B52A1F0}" destId="{24A327A2-F837-4F39-B2B3-78A2D2F72470}" srcOrd="0" destOrd="0" presId="urn:microsoft.com/office/officeart/2005/8/layout/orgChart1"/>
+    <dgm:cxn modelId="{CC7F4BAC-F5A9-4753-9ED5-EB97BD2767B5}" srcId="{E36853AF-E1A2-4B20-887E-17ADF127C415}" destId="{3DD776CC-1FCF-4AF4-B7DD-13835751FFD8}" srcOrd="0" destOrd="0" parTransId="{FCED1892-A041-4F8D-9E13-E3587A0A153A}" sibTransId="{4198638C-907F-4F4B-AB5C-7AD5C2F85C4A}"/>
+    <dgm:cxn modelId="{4C4A39AE-C525-44DB-A07C-0D53B09EC8A3}" type="presOf" srcId="{531B6233-20DD-4995-8EDA-6F63337538DF}" destId="{131F9854-ECEA-45B6-BA9F-AB5BDC8CEECF}" srcOrd="0" destOrd="0" presId="urn:microsoft.com/office/officeart/2005/8/layout/orgChart1"/>
+    <dgm:cxn modelId="{482BD6B0-1BF7-4985-92E3-E9C7B73B5773}" type="presOf" srcId="{94F6B207-3B74-4639-98D7-D43A0204E7A4}" destId="{1EFD960D-65EC-4743-A218-E101AFA3912E}" srcOrd="0" destOrd="0" presId="urn:microsoft.com/office/officeart/2005/8/layout/orgChart1"/>
+    <dgm:cxn modelId="{30649AB1-D6AE-4C18-AE64-F65E4D2A2C0F}" type="presOf" srcId="{82A3EFB2-26A8-49A0-9E31-72DBC75FE76C}" destId="{C8919219-E461-4C60-B50B-CA1389D79576}" srcOrd="1" destOrd="0" presId="urn:microsoft.com/office/officeart/2005/8/layout/orgChart1"/>
+    <dgm:cxn modelId="{E4B304B3-CCEF-4C4E-BFD3-BB1AA0DB1448}" type="presOf" srcId="{7985E31B-95E9-4ED6-8EF4-70A3E93994F7}" destId="{819DF8B9-1756-4F0F-8019-443E3F5E3134}" srcOrd="0" destOrd="0" presId="urn:microsoft.com/office/officeart/2005/8/layout/orgChart1"/>
+    <dgm:cxn modelId="{BD5634B3-6FE5-4F45-AB9D-8F418C98CA71}" type="presOf" srcId="{E36853AF-E1A2-4B20-887E-17ADF127C415}" destId="{18E52BC0-DFF5-46BB-BF5F-90B1E0995F51}" srcOrd="1" destOrd="0" presId="urn:microsoft.com/office/officeart/2005/8/layout/orgChart1"/>
+    <dgm:cxn modelId="{C41F6DB9-6B9C-4C7B-BA27-1E5DBA0EBE73}" type="presOf" srcId="{A7F0D080-BF20-491F-ACBE-4603D30BD5D9}" destId="{BB614DF4-EE61-44BF-AA45-05D215CCB7C7}" srcOrd="0" destOrd="0" presId="urn:microsoft.com/office/officeart/2005/8/layout/orgChart1"/>
+    <dgm:cxn modelId="{D746C9B9-87FE-485B-8069-247035962187}" type="presOf" srcId="{40E277AA-D30B-4D0B-ADCF-E9A57A622BD3}" destId="{92C872C1-2D69-41CC-9C11-FF2EEDA85010}" srcOrd="1" destOrd="0" presId="urn:microsoft.com/office/officeart/2005/8/layout/orgChart1"/>
+    <dgm:cxn modelId="{AFD3D8BA-14CB-4751-A010-6094368421D5}" type="presOf" srcId="{617D1EA5-A9C5-4B3F-B2D1-4E646AC9B1D5}" destId="{5BA6F93A-F273-4AC1-9AF5-81F5BDC818E4}" srcOrd="1" destOrd="0" presId="urn:microsoft.com/office/officeart/2005/8/layout/orgChart1"/>
+    <dgm:cxn modelId="{83BD8EBC-AFDB-466D-8E89-FC4E852397B4}" srcId="{76FD0958-05DA-4438-B315-EDC13B52A1F0}" destId="{CEE44ED5-074E-4C37-9201-F8DC223A9EFD}" srcOrd="5" destOrd="0" parTransId="{7985E31B-95E9-4ED6-8EF4-70A3E93994F7}" sibTransId="{E6858129-F55B-40B3-A47C-E0EB7E5E2496}"/>
+    <dgm:cxn modelId="{3FD2FBBE-70EC-4ED6-822E-6559363B0D0E}" type="presOf" srcId="{20288BE3-AD0F-4770-B437-03A68B091622}" destId="{54F3CDF6-B7F8-4590-B07A-AF7E2B44270E}" srcOrd="0" destOrd="0" presId="urn:microsoft.com/office/officeart/2005/8/layout/orgChart1"/>
+    <dgm:cxn modelId="{407119BF-3602-4E80-8D15-952717A24C96}" type="presOf" srcId="{DC3DC278-5213-4C76-808C-AD78E3C48610}" destId="{12A85EFC-CF10-4963-83AC-6F71EA187943}" srcOrd="0" destOrd="0" presId="urn:microsoft.com/office/officeart/2005/8/layout/orgChart1"/>
+    <dgm:cxn modelId="{49C415C0-E2BB-4BF5-988F-8826584D7C66}" srcId="{617D1EA5-A9C5-4B3F-B2D1-4E646AC9B1D5}" destId="{A1416242-179C-4B18-AF02-E940DA18FDBE}" srcOrd="2" destOrd="0" parTransId="{DD767AB0-363B-4A26-AA23-E8EF248B0519}" sibTransId="{24EB8ED8-DFC9-40A3-943E-FCC9A1E50164}"/>
+    <dgm:cxn modelId="{B4AD67C0-0FFC-4533-BDF8-59BB22043DD4}" srcId="{167C45E2-5625-49AB-B29C-409C6FFCB48F}" destId="{3CA0405F-4C78-4C73-A470-3152B2F5A6E3}" srcOrd="1" destOrd="0" parTransId="{0357D72F-5B54-47B6-8362-13AC43361497}" sibTransId="{A476A0B7-98C1-4538-991F-AA31F26877E8}"/>
+    <dgm:cxn modelId="{D80234C2-B512-4CE5-9AD9-8752E2E314FB}" type="presOf" srcId="{ECCC2F44-BAB8-49A1-99A3-4E13BD13C55F}" destId="{F311E72E-D84B-42B2-9771-F07DBD342FD1}" srcOrd="1" destOrd="0" presId="urn:microsoft.com/office/officeart/2005/8/layout/orgChart1"/>
+    <dgm:cxn modelId="{B7A938C2-9583-48DE-B180-69D4846988EC}" srcId="{40E277AA-D30B-4D0B-ADCF-E9A57A622BD3}" destId="{531B6233-20DD-4995-8EDA-6F63337538DF}" srcOrd="0" destOrd="0" parTransId="{15D90FEC-AB6C-4335-B8A4-963302E7689C}" sibTransId="{2D62AB0E-1C93-4EB5-8FEE-B6767B624C4B}"/>
+    <dgm:cxn modelId="{8B98C9C3-4B0E-40AD-864A-19B29E21DA14}" type="presOf" srcId="{C7306DFB-5F4F-40EF-B325-67B338256482}" destId="{E3EB0257-90D6-4E89-87BE-C770626BDEC4}" srcOrd="0" destOrd="0" presId="urn:microsoft.com/office/officeart/2005/8/layout/orgChart1"/>
     <dgm:cxn modelId="{E1D675C4-DFF1-4F71-B02C-83C3A42CD253}" type="presOf" srcId="{9B4C672C-B706-4AFC-936B-FEB8E7180F48}" destId="{1A69F06A-8A04-400A-8B90-DBD5C4C8E992}" srcOrd="0" destOrd="0" presId="urn:microsoft.com/office/officeart/2005/8/layout/orgChart1"/>
+    <dgm:cxn modelId="{9EC891C8-D4B2-4FEC-8511-22F1774A643E}" type="presOf" srcId="{560F4154-63C4-4D82-88BF-A35BA67B6CA1}" destId="{11EC2043-2988-4A51-941F-1C6DF040D036}" srcOrd="1" destOrd="0" presId="urn:microsoft.com/office/officeart/2005/8/layout/orgChart1"/>
+    <dgm:cxn modelId="{E18099D3-7B33-4F66-96D6-3AAC6AD1ACC1}" type="presOf" srcId="{07544B79-3520-4A88-B4F1-FAA8AB28333F}" destId="{F2BDD2E7-05B5-4108-83AA-C6C7C41A7A7D}" srcOrd="0" destOrd="0" presId="urn:microsoft.com/office/officeart/2005/8/layout/orgChart1"/>
+    <dgm:cxn modelId="{B9575BD9-728C-4B41-849F-7C618C487049}" srcId="{9B4C672C-B706-4AFC-936B-FEB8E7180F48}" destId="{167C45E2-5625-49AB-B29C-409C6FFCB48F}" srcOrd="4" destOrd="0" parTransId="{2CBAE54A-747C-4682-A537-1B2A3F97476A}" sibTransId="{EEDCDE23-89C4-4D74-9382-CAFBD9F80849}"/>
+    <dgm:cxn modelId="{67E131E0-8627-4220-965A-FBCD72C56E1C}" type="presOf" srcId="{86659921-5883-4584-A45E-EA18FB05FF32}" destId="{91AFB1C1-1E81-4746-80FC-E79CF781C4DF}" srcOrd="0" destOrd="0" presId="urn:microsoft.com/office/officeart/2005/8/layout/orgChart1"/>
+    <dgm:cxn modelId="{E2C0C3E0-6807-48F7-A8EE-358DE5FCB22A}" type="presOf" srcId="{B98F04AB-0C71-4AB4-9E08-6AC89FB7D212}" destId="{E61D17A4-EA07-4383-A5BB-FF0E610586B6}" srcOrd="0" destOrd="0" presId="urn:microsoft.com/office/officeart/2005/8/layout/orgChart1"/>
+    <dgm:cxn modelId="{29437CE2-0E4E-4B6B-BBAE-68D632F1ECE9}" type="presOf" srcId="{4D27A670-4A0A-4955-8665-8FF9496853F5}" destId="{D8322A0D-425B-4DFA-9DB4-1155A09DC625}" srcOrd="1" destOrd="0" presId="urn:microsoft.com/office/officeart/2005/8/layout/orgChart1"/>
+    <dgm:cxn modelId="{96F2FCE3-C7F1-498E-9D6F-99CA1BE1C0C5}" type="presOf" srcId="{B2E07FED-F167-4863-8AC1-53E6E78C0AD5}" destId="{D06CA95D-13C9-46E8-87ED-58C3A4DC5FCD}" srcOrd="1" destOrd="0" presId="urn:microsoft.com/office/officeart/2005/8/layout/orgChart1"/>
+    <dgm:cxn modelId="{1FF634E4-39DC-4438-9A04-B2EE9A678030}" srcId="{76FD0958-05DA-4438-B315-EDC13B52A1F0}" destId="{617D1EA5-A9C5-4B3F-B2D1-4E646AC9B1D5}" srcOrd="3" destOrd="0" parTransId="{B98F04AB-0C71-4AB4-9E08-6AC89FB7D212}" sibTransId="{5DC5B6FF-52CC-4198-A109-5599C6572D5D}"/>
+    <dgm:cxn modelId="{5B3295E6-38B5-4395-97DB-FFADFFB3166F}" type="presOf" srcId="{53F38578-5E0E-4F23-A9CC-C6AE34393D61}" destId="{FCF61CEE-12FD-4A55-ACFE-06740EA9E35E}" srcOrd="1" destOrd="0" presId="urn:microsoft.com/office/officeart/2005/8/layout/orgChart1"/>
+    <dgm:cxn modelId="{4F5D91E7-83B3-4951-BEC6-3979C2C90EA2}" type="presOf" srcId="{A1416242-179C-4B18-AF02-E940DA18FDBE}" destId="{81D6CDBF-3C8F-41B6-8E4C-8CCC69C9A9D0}" srcOrd="0" destOrd="0" presId="urn:microsoft.com/office/officeart/2005/8/layout/orgChart1"/>
+    <dgm:cxn modelId="{8BF153E9-5B26-4920-892D-BEA91244B10C}" srcId="{9B4C672C-B706-4AFC-936B-FEB8E7180F48}" destId="{ECCC2F44-BAB8-49A1-99A3-4E13BD13C55F}" srcOrd="2" destOrd="0" parTransId="{053E8799-741A-4D66-A2DC-E0D1C155CE50}" sibTransId="{7BF21BBE-AD26-45B3-B44A-ECAAADE8D90D}"/>
+    <dgm:cxn modelId="{C4178CEA-B2D3-4764-A44D-996AEA0FCD84}" srcId="{40E277AA-D30B-4D0B-ADCF-E9A57A622BD3}" destId="{E9040694-41D6-434C-A600-4AB63FB82C8C}" srcOrd="1" destOrd="0" parTransId="{FB67C525-9253-4EFA-8B69-96F1049EB6C0}" sibTransId="{5212E520-3DD2-40B7-8F1B-5655F7C85F2F}"/>
+    <dgm:cxn modelId="{4DB21CEB-1B7E-4322-AEF8-9BB020DB2749}" type="presOf" srcId="{6F6691E2-18A2-4077-ACDD-99F5907AFFEB}" destId="{36BEE634-AC3E-483A-9D8B-415CDDAE49EA}" srcOrd="1" destOrd="0" presId="urn:microsoft.com/office/officeart/2005/8/layout/orgChart1"/>
+    <dgm:cxn modelId="{887F49EB-0E63-4A67-A1C7-78435957603F}" type="presOf" srcId="{FB67C525-9253-4EFA-8B69-96F1049EB6C0}" destId="{DDA07FE4-3576-414A-92E4-529D1894CA58}" srcOrd="0" destOrd="0" presId="urn:microsoft.com/office/officeart/2005/8/layout/orgChart1"/>
+    <dgm:cxn modelId="{35EC4BEB-74CD-42E6-9790-EF1833AF989A}" type="presOf" srcId="{617D1EA5-A9C5-4B3F-B2D1-4E646AC9B1D5}" destId="{B67635C8-6314-45FF-9FC7-BB9CE4B0C6EC}" srcOrd="0" destOrd="0" presId="urn:microsoft.com/office/officeart/2005/8/layout/orgChart1"/>
+    <dgm:cxn modelId="{B86869EE-C8FE-4183-B2C6-05C8FF3790EC}" type="presOf" srcId="{531B6233-20DD-4995-8EDA-6F63337538DF}" destId="{C2683376-14D1-44C5-AA59-5F956A9DFB39}" srcOrd="1" destOrd="0" presId="urn:microsoft.com/office/officeart/2005/8/layout/orgChart1"/>
+    <dgm:cxn modelId="{3FBB8EEE-42C8-4FFE-9043-0942A62450E8}" type="presOf" srcId="{778DD7A7-FB9F-4882-B5C8-023AAB08AF51}" destId="{2D2FDB5C-6C62-44E2-B0ED-ADC0D8BE6D82}" srcOrd="0" destOrd="0" presId="urn:microsoft.com/office/officeart/2005/8/layout/orgChart1"/>
+    <dgm:cxn modelId="{54C88CF2-4B53-4867-AB0F-AE945787D824}" srcId="{76FD0958-05DA-4438-B315-EDC13B52A1F0}" destId="{BE671D26-3714-4C70-BA7D-37373B4DA753}" srcOrd="1" destOrd="0" parTransId="{FDDA1FFE-8C57-446E-B625-2FA9E6661AD8}" sibTransId="{838B7C02-D787-4082-ADCF-6EA9C8D7483E}"/>
+    <dgm:cxn modelId="{1308B6F6-F670-4426-9BF0-1559869E964C}" type="presOf" srcId="{FCED1892-A041-4F8D-9E13-E3587A0A153A}" destId="{68D15140-5583-4B9A-9B3F-ABA910792C51}" srcOrd="0" destOrd="0" presId="urn:microsoft.com/office/officeart/2005/8/layout/orgChart1"/>
+    <dgm:cxn modelId="{D8CDB6F7-D0FB-42EF-8F74-6CE512F3C86C}" type="presOf" srcId="{3DD776CC-1FCF-4AF4-B7DD-13835751FFD8}" destId="{1B55349F-F038-4756-A691-1A461B577656}" srcOrd="1" destOrd="0" presId="urn:microsoft.com/office/officeart/2005/8/layout/orgChart1"/>
     <dgm:cxn modelId="{4A542BF8-FA66-466C-A622-788A75806A8A}" type="presOf" srcId="{6002A971-8D19-422B-8C39-21D8398F9132}" destId="{CDE12021-3655-4FB4-9C81-838523AF9E4A}" srcOrd="0" destOrd="0" presId="urn:microsoft.com/office/officeart/2005/8/layout/orgChart1"/>
-    <dgm:cxn modelId="{321E6B8B-B3E5-40DA-9D0F-6BA204339CF9}" type="presOf" srcId="{7C22FE43-5B1F-449F-8968-BB7F29646C7F}" destId="{2B1A53CE-DE7D-4D8F-A1AA-02097F5D17A6}" srcOrd="0" destOrd="0" presId="urn:microsoft.com/office/officeart/2005/8/layout/orgChart1"/>
-    <dgm:cxn modelId="{26E9244D-DA7D-4806-A150-5DA0C0D75851}" srcId="{167C45E2-5625-49AB-B29C-409C6FFCB48F}" destId="{94F6B207-3B74-4639-98D7-D43A0204E7A4}" srcOrd="0" destOrd="0" parTransId="{6002A971-8D19-422B-8C39-21D8398F9132}" sibTransId="{1F7AC0FC-7CBA-4A0A-B286-9E3C04C33C22}"/>
-    <dgm:cxn modelId="{1CC0B34F-A542-484F-975A-85D35CC9CC26}" type="presOf" srcId="{40E277AA-D30B-4D0B-ADCF-E9A57A622BD3}" destId="{86BA5671-0AA4-4E64-9667-9FBF35A1C3CB}" srcOrd="0" destOrd="0" presId="urn:microsoft.com/office/officeart/2005/8/layout/orgChart1"/>
-    <dgm:cxn modelId="{B987DC27-02AE-43EA-85F4-DE5F2F7C0238}" srcId="{167C45E2-5625-49AB-B29C-409C6FFCB48F}" destId="{F7960904-E03E-40E2-9656-21B14B7413AA}" srcOrd="3" destOrd="0" parTransId="{889FDD93-0F76-4CDC-A421-5B774898D813}" sibTransId="{728715DA-EB62-4B9B-A688-B45A9D580F9C}"/>
-    <dgm:cxn modelId="{9467B240-3DF9-4BDD-95FC-7177355F1CB1}" type="presOf" srcId="{228707E1-844D-4C98-9CF0-0F57A05EA88E}" destId="{03B908BC-7766-4B51-ADD4-AA81A82F0C4E}" srcOrd="1" destOrd="0" presId="urn:microsoft.com/office/officeart/2005/8/layout/orgChart1"/>
-    <dgm:cxn modelId="{6A653456-2FCE-47D3-9C45-6F1F8F50DBD7}" type="presOf" srcId="{E36853AF-E1A2-4B20-887E-17ADF127C415}" destId="{E86A6FE0-8408-4451-B96F-602A1678FE45}" srcOrd="0" destOrd="0" presId="urn:microsoft.com/office/officeart/2005/8/layout/orgChart1"/>
-    <dgm:cxn modelId="{2D4CE146-C5A9-4B0C-B574-11A873995659}" type="presOf" srcId="{3CA0405F-4C78-4C73-A470-3152B2F5A6E3}" destId="{3769076E-D107-453A-BE7A-EE5DC829BCF6}" srcOrd="1" destOrd="0" presId="urn:microsoft.com/office/officeart/2005/8/layout/orgChart1"/>
-    <dgm:cxn modelId="{482BD6B0-1BF7-4985-92E3-E9C7B73B5773}" type="presOf" srcId="{94F6B207-3B74-4639-98D7-D43A0204E7A4}" destId="{1EFD960D-65EC-4743-A218-E101AFA3912E}" srcOrd="0" destOrd="0" presId="urn:microsoft.com/office/officeart/2005/8/layout/orgChart1"/>
-    <dgm:cxn modelId="{BD5634B3-6FE5-4F45-AB9D-8F418C98CA71}" type="presOf" srcId="{E36853AF-E1A2-4B20-887E-17ADF127C415}" destId="{18E52BC0-DFF5-46BB-BF5F-90B1E0995F51}" srcOrd="1" destOrd="0" presId="urn:microsoft.com/office/officeart/2005/8/layout/orgChart1"/>
-    <dgm:cxn modelId="{31FC686E-FB54-439E-A0DE-199C83766743}" type="presOf" srcId="{CEE44ED5-074E-4C37-9201-F8DC223A9EFD}" destId="{F8AD1095-D757-4EC2-9529-0FE34CD8BCF2}" srcOrd="1" destOrd="0" presId="urn:microsoft.com/office/officeart/2005/8/layout/orgChart1"/>
-    <dgm:cxn modelId="{7CE7AA7B-BB1B-481E-A408-6A0EC0F5CB31}" type="presOf" srcId="{94F6B207-3B74-4639-98D7-D43A0204E7A4}" destId="{B0F26930-1E6D-4851-AB7B-6849B8D652E5}" srcOrd="1" destOrd="0" presId="urn:microsoft.com/office/officeart/2005/8/layout/orgChart1"/>
+    <dgm:cxn modelId="{EA0883F8-6049-475A-9716-0BE7085E9186}" srcId="{76FD0958-05DA-4438-B315-EDC13B52A1F0}" destId="{228707E1-844D-4C98-9CF0-0F57A05EA88E}" srcOrd="4" destOrd="0" parTransId="{C7306DFB-5F4F-40EF-B325-67B338256482}" sibTransId="{92D088CC-4A99-4E05-9BCB-3FE90091B2FA}"/>
+    <dgm:cxn modelId="{E9836CFA-6D77-42E0-8FE9-5CC0716D8E2C}" srcId="{228707E1-844D-4C98-9CF0-0F57A05EA88E}" destId="{9907E509-EA49-4DF8-965F-5EA5428A2C5D}" srcOrd="0" destOrd="0" parTransId="{778DD7A7-FB9F-4882-B5C8-023AAB08AF51}" sibTransId="{4EA52122-594F-4D9E-89D7-F4B3FB18BCCE}"/>
+    <dgm:cxn modelId="{C985C2FC-7744-47A9-8539-D59159329E81}" type="presOf" srcId="{167C45E2-5625-49AB-B29C-409C6FFCB48F}" destId="{B7321A86-5FCB-4C00-97DE-1EF31B0ACEF9}" srcOrd="1" destOrd="0" presId="urn:microsoft.com/office/officeart/2005/8/layout/orgChart1"/>
+    <dgm:cxn modelId="{C8794FFD-DC24-425A-8AA3-6A8A1DDF3552}" type="presOf" srcId="{9907E509-EA49-4DF8-965F-5EA5428A2C5D}" destId="{0BA95CA7-E982-4BB2-97B3-F8B758889A00}" srcOrd="0" destOrd="0" presId="urn:microsoft.com/office/officeart/2005/8/layout/orgChart1"/>
     <dgm:cxn modelId="{7AB36FFD-FECC-4814-9A3D-EBA94F942415}" type="presOf" srcId="{B255B01A-6978-4C90-8082-E1628B87C198}" destId="{FDDADA56-133A-4091-8483-C919198C5526}" srcOrd="0" destOrd="0" presId="urn:microsoft.com/office/officeart/2005/8/layout/orgChart1"/>
-    <dgm:cxn modelId="{C4178CEA-B2D3-4764-A44D-996AEA0FCD84}" srcId="{40E277AA-D30B-4D0B-ADCF-E9A57A622BD3}" destId="{E9040694-41D6-434C-A600-4AB63FB82C8C}" srcOrd="1" destOrd="0" parTransId="{FB67C525-9253-4EFA-8B69-96F1049EB6C0}" sibTransId="{5212E520-3DD2-40B7-8F1B-5655F7C85F2F}"/>
-    <dgm:cxn modelId="{BE71A599-1B48-4C4F-BE59-869890F5AA8B}" srcId="{76FD0958-05DA-4438-B315-EDC13B52A1F0}" destId="{40E277AA-D30B-4D0B-ADCF-E9A57A622BD3}" srcOrd="0" destOrd="0" parTransId="{F68B31DC-BD7B-42F5-A608-CE1F82D476A8}" sibTransId="{3679FC53-61CD-4ADC-A3F2-0C9BFF0A7762}"/>
-    <dgm:cxn modelId="{3FBB8EEE-42C8-4FFE-9043-0942A62450E8}" type="presOf" srcId="{778DD7A7-FB9F-4882-B5C8-023AAB08AF51}" destId="{2D2FDB5C-6C62-44E2-B0ED-ADC0D8BE6D82}" srcOrd="0" destOrd="0" presId="urn:microsoft.com/office/officeart/2005/8/layout/orgChart1"/>
-    <dgm:cxn modelId="{6C4634AB-BAC0-4283-9EAD-428849D206A8}" type="presOf" srcId="{76FD0958-05DA-4438-B315-EDC13B52A1F0}" destId="{24A327A2-F837-4F39-B2B3-78A2D2F72470}" srcOrd="0" destOrd="0" presId="urn:microsoft.com/office/officeart/2005/8/layout/orgChart1"/>
-    <dgm:cxn modelId="{94A13343-2512-47D7-9706-8C5D9F6C9FE3}" type="presOf" srcId="{9907E509-EA49-4DF8-965F-5EA5428A2C5D}" destId="{7B0E4EF7-ED5D-43F5-865B-A8F050756236}" srcOrd="1" destOrd="0" presId="urn:microsoft.com/office/officeart/2005/8/layout/orgChart1"/>
-    <dgm:cxn modelId="{A9732E66-4718-4E6B-81BD-D1B89D8BA431}" type="presOf" srcId="{BE671D26-3714-4C70-BA7D-37373B4DA753}" destId="{A025B194-C1D8-425A-90DC-3B20E7688599}" srcOrd="1" destOrd="0" presId="urn:microsoft.com/office/officeart/2005/8/layout/orgChart1"/>
-    <dgm:cxn modelId="{B86869EE-C8FE-4183-B2C6-05C8FF3790EC}" type="presOf" srcId="{531B6233-20DD-4995-8EDA-6F63337538DF}" destId="{C2683376-14D1-44C5-AA59-5F956A9DFB39}" srcOrd="1" destOrd="0" presId="urn:microsoft.com/office/officeart/2005/8/layout/orgChart1"/>
-    <dgm:cxn modelId="{C5A5547D-4B84-4CBF-80F2-C4FDCFEA4BD1}" type="presOf" srcId="{F7960904-E03E-40E2-9656-21B14B7413AA}" destId="{90612331-4B69-4A21-9AEA-C00C31C30110}" srcOrd="0" destOrd="0" presId="urn:microsoft.com/office/officeart/2005/8/layout/orgChart1"/>
-    <dgm:cxn modelId="{C985C2FC-7744-47A9-8539-D59159329E81}" type="presOf" srcId="{167C45E2-5625-49AB-B29C-409C6FFCB48F}" destId="{B7321A86-5FCB-4C00-97DE-1EF31B0ACEF9}" srcOrd="1" destOrd="0" presId="urn:microsoft.com/office/officeart/2005/8/layout/orgChart1"/>
-    <dgm:cxn modelId="{719AB45A-4FD7-4991-A541-15E5FFD779B3}" type="presOf" srcId="{B2E07FED-F167-4863-8AC1-53E6E78C0AD5}" destId="{63B062B2-E08F-47BD-9033-27E9CCF2C035}" srcOrd="0" destOrd="0" presId="urn:microsoft.com/office/officeart/2005/8/layout/orgChart1"/>
-    <dgm:cxn modelId="{3485668F-7F50-418F-B050-5637682D850B}" type="presOf" srcId="{CEE44ED5-074E-4C37-9201-F8DC223A9EFD}" destId="{E6815EC2-517E-4813-B2A0-126438211441}" srcOrd="0" destOrd="0" presId="urn:microsoft.com/office/officeart/2005/8/layout/orgChart1"/>
     <dgm:cxn modelId="{67F11426-6C72-4A40-9547-0C062FCE51C1}" type="presParOf" srcId="{F2BDD2E7-05B5-4108-83AA-C6C7C41A7A7D}" destId="{8B2A52DB-4CF2-462C-B5E6-1560387890A9}" srcOrd="0" destOrd="0" presId="urn:microsoft.com/office/officeart/2005/8/layout/orgChart1"/>
     <dgm:cxn modelId="{C803F708-5CAC-4E32-8CA5-C86C60F64E82}" type="presParOf" srcId="{8B2A52DB-4CF2-462C-B5E6-1560387890A9}" destId="{D6BAAD8B-BB2A-48AB-9A3D-C52C3DDC822F}" srcOrd="0" destOrd="0" presId="urn:microsoft.com/office/officeart/2005/8/layout/orgChart1"/>
     <dgm:cxn modelId="{8349F2BF-60B0-4609-85CF-E00D12C94B6D}" type="presParOf" srcId="{D6BAAD8B-BB2A-48AB-9A3D-C52C3DDC822F}" destId="{1A69F06A-8A04-400A-8B90-DBD5C4C8E992}" srcOrd="0" destOrd="0" presId="urn:microsoft.com/office/officeart/2005/8/layout/orgChart1"/>
@@ -32400,7 +31854,7 @@
         </a:bodyPr>
         <a:lstStyle/>
         <a:p>
-          <a:pPr lvl="0" algn="ctr" defTabSz="444500">
+          <a:pPr marL="0" lvl="0" indent="0" algn="ctr" defTabSz="444500">
             <a:lnSpc>
               <a:spcPct val="90000"/>
             </a:lnSpc>
@@ -32410,6 +31864,7 @@
             <a:spcAft>
               <a:spcPct val="35000"/>
             </a:spcAft>
+            <a:buNone/>
           </a:pPr>
           <a:r>
             <a:rPr lang="en-US" sz="1000" kern="1200"/>
@@ -32476,7 +31931,7 @@
         </a:bodyPr>
         <a:lstStyle/>
         <a:p>
-          <a:pPr lvl="0" algn="ctr" defTabSz="444500">
+          <a:pPr marL="0" lvl="0" indent="0" algn="ctr" defTabSz="444500">
             <a:lnSpc>
               <a:spcPct val="90000"/>
             </a:lnSpc>
@@ -32486,6 +31941,7 @@
             <a:spcAft>
               <a:spcPct val="35000"/>
             </a:spcAft>
+            <a:buNone/>
           </a:pPr>
           <a:r>
             <a:rPr lang="en-US" sz="1000" kern="1200"/>
@@ -32552,7 +32008,7 @@
         </a:bodyPr>
         <a:lstStyle/>
         <a:p>
-          <a:pPr lvl="0" algn="ctr" defTabSz="444500">
+          <a:pPr marL="0" lvl="0" indent="0" algn="ctr" defTabSz="444500">
             <a:lnSpc>
               <a:spcPct val="90000"/>
             </a:lnSpc>
@@ -32562,6 +32018,7 @@
             <a:spcAft>
               <a:spcPct val="35000"/>
             </a:spcAft>
+            <a:buNone/>
           </a:pPr>
           <a:r>
             <a:rPr lang="en-US" sz="1000" kern="1200"/>
@@ -32628,7 +32085,7 @@
         </a:bodyPr>
         <a:lstStyle/>
         <a:p>
-          <a:pPr lvl="0" algn="ctr" defTabSz="444500">
+          <a:pPr marL="0" lvl="0" indent="0" algn="ctr" defTabSz="444500">
             <a:lnSpc>
               <a:spcPct val="90000"/>
             </a:lnSpc>
@@ -32638,6 +32095,7 @@
             <a:spcAft>
               <a:spcPct val="35000"/>
             </a:spcAft>
+            <a:buNone/>
           </a:pPr>
           <a:r>
             <a:rPr lang="en-US" sz="1000" kern="1200"/>
@@ -32704,7 +32162,7 @@
         </a:bodyPr>
         <a:lstStyle/>
         <a:p>
-          <a:pPr lvl="0" algn="ctr" defTabSz="444500">
+          <a:pPr marL="0" lvl="0" indent="0" algn="ctr" defTabSz="444500">
             <a:lnSpc>
               <a:spcPct val="90000"/>
             </a:lnSpc>
@@ -32714,6 +32172,7 @@
             <a:spcAft>
               <a:spcPct val="35000"/>
             </a:spcAft>
+            <a:buNone/>
           </a:pPr>
           <a:r>
             <a:rPr lang="en-US" sz="1000" kern="1200"/>
@@ -32780,7 +32239,7 @@
         </a:bodyPr>
         <a:lstStyle/>
         <a:p>
-          <a:pPr lvl="0" algn="ctr" defTabSz="444500">
+          <a:pPr marL="0" lvl="0" indent="0" algn="ctr" defTabSz="444500">
             <a:lnSpc>
               <a:spcPct val="90000"/>
             </a:lnSpc>
@@ -32790,6 +32249,7 @@
             <a:spcAft>
               <a:spcPct val="35000"/>
             </a:spcAft>
+            <a:buNone/>
           </a:pPr>
           <a:r>
             <a:rPr lang="en-US" sz="1000" kern="1200"/>
@@ -32856,7 +32316,7 @@
         </a:bodyPr>
         <a:lstStyle/>
         <a:p>
-          <a:pPr lvl="0" algn="ctr" defTabSz="444500">
+          <a:pPr marL="0" lvl="0" indent="0" algn="ctr" defTabSz="444500">
             <a:lnSpc>
               <a:spcPct val="90000"/>
             </a:lnSpc>
@@ -32866,6 +32326,7 @@
             <a:spcAft>
               <a:spcPct val="35000"/>
             </a:spcAft>
+            <a:buNone/>
           </a:pPr>
           <a:r>
             <a:rPr lang="en-US" sz="1000" kern="1200"/>
@@ -32932,7 +32393,7 @@
         </a:bodyPr>
         <a:lstStyle/>
         <a:p>
-          <a:pPr lvl="0" algn="ctr" defTabSz="444500">
+          <a:pPr marL="0" lvl="0" indent="0" algn="ctr" defTabSz="444500">
             <a:lnSpc>
               <a:spcPct val="90000"/>
             </a:lnSpc>
@@ -32942,6 +32403,7 @@
             <a:spcAft>
               <a:spcPct val="35000"/>
             </a:spcAft>
+            <a:buNone/>
           </a:pPr>
           <a:r>
             <a:rPr lang="en-US" sz="1000" kern="1200"/>
@@ -33008,7 +32470,7 @@
         </a:bodyPr>
         <a:lstStyle/>
         <a:p>
-          <a:pPr lvl="0" algn="ctr" defTabSz="444500">
+          <a:pPr marL="0" lvl="0" indent="0" algn="ctr" defTabSz="444500">
             <a:lnSpc>
               <a:spcPct val="90000"/>
             </a:lnSpc>
@@ -33018,6 +32480,7 @@
             <a:spcAft>
               <a:spcPct val="35000"/>
             </a:spcAft>
+            <a:buNone/>
           </a:pPr>
           <a:r>
             <a:rPr lang="en-US" sz="1000" kern="1200"/>
@@ -33084,7 +32547,7 @@
         </a:bodyPr>
         <a:lstStyle/>
         <a:p>
-          <a:pPr lvl="0" algn="ctr" defTabSz="444500">
+          <a:pPr marL="0" lvl="0" indent="0" algn="ctr" defTabSz="444500">
             <a:lnSpc>
               <a:spcPct val="90000"/>
             </a:lnSpc>
@@ -33094,6 +32557,7 @@
             <a:spcAft>
               <a:spcPct val="35000"/>
             </a:spcAft>
+            <a:buNone/>
           </a:pPr>
           <a:r>
             <a:rPr lang="en-US" sz="1000" kern="1200"/>
@@ -33160,7 +32624,7 @@
         </a:bodyPr>
         <a:lstStyle/>
         <a:p>
-          <a:pPr lvl="0" algn="ctr" defTabSz="444500">
+          <a:pPr marL="0" lvl="0" indent="0" algn="ctr" defTabSz="444500">
             <a:lnSpc>
               <a:spcPct val="90000"/>
             </a:lnSpc>
@@ -33170,6 +32634,7 @@
             <a:spcAft>
               <a:spcPct val="35000"/>
             </a:spcAft>
+            <a:buNone/>
           </a:pPr>
           <a:r>
             <a:rPr lang="en-US" sz="1000" kern="1200"/>
@@ -33236,7 +32701,7 @@
         </a:bodyPr>
         <a:lstStyle/>
         <a:p>
-          <a:pPr lvl="0" algn="ctr" defTabSz="444500">
+          <a:pPr marL="0" lvl="0" indent="0" algn="ctr" defTabSz="444500">
             <a:lnSpc>
               <a:spcPct val="90000"/>
             </a:lnSpc>
@@ -33246,6 +32711,7 @@
             <a:spcAft>
               <a:spcPct val="35000"/>
             </a:spcAft>
+            <a:buNone/>
           </a:pPr>
           <a:r>
             <a:rPr lang="en-US" sz="1000" kern="1200"/>
@@ -33312,7 +32778,7 @@
         </a:bodyPr>
         <a:lstStyle/>
         <a:p>
-          <a:pPr lvl="0" algn="ctr" defTabSz="444500">
+          <a:pPr marL="0" lvl="0" indent="0" algn="ctr" defTabSz="444500">
             <a:lnSpc>
               <a:spcPct val="90000"/>
             </a:lnSpc>
@@ -33322,6 +32788,7 @@
             <a:spcAft>
               <a:spcPct val="35000"/>
             </a:spcAft>
+            <a:buNone/>
           </a:pPr>
           <a:r>
             <a:rPr lang="en-US" sz="1000" kern="1200"/>
@@ -33388,7 +32855,7 @@
         </a:bodyPr>
         <a:lstStyle/>
         <a:p>
-          <a:pPr lvl="0" algn="ctr" defTabSz="444500">
+          <a:pPr marL="0" lvl="0" indent="0" algn="ctr" defTabSz="444500">
             <a:lnSpc>
               <a:spcPct val="90000"/>
             </a:lnSpc>
@@ -33398,6 +32865,7 @@
             <a:spcAft>
               <a:spcPct val="35000"/>
             </a:spcAft>
+            <a:buNone/>
           </a:pPr>
           <a:r>
             <a:rPr lang="en-US" sz="1000" kern="1200"/>
@@ -33464,7 +32932,7 @@
         </a:bodyPr>
         <a:lstStyle/>
         <a:p>
-          <a:pPr lvl="0" algn="ctr" defTabSz="444500">
+          <a:pPr marL="0" lvl="0" indent="0" algn="ctr" defTabSz="444500">
             <a:lnSpc>
               <a:spcPct val="90000"/>
             </a:lnSpc>
@@ -33474,6 +32942,7 @@
             <a:spcAft>
               <a:spcPct val="35000"/>
             </a:spcAft>
+            <a:buNone/>
           </a:pPr>
           <a:r>
             <a:rPr lang="en-US" sz="1000" kern="1200"/>
@@ -33481,7 +32950,7 @@
           </a:r>
         </a:p>
         <a:p>
-          <a:pPr lvl="0" algn="ctr" defTabSz="444500">
+          <a:pPr marL="0" lvl="0" indent="0" algn="ctr" defTabSz="444500">
             <a:lnSpc>
               <a:spcPct val="90000"/>
             </a:lnSpc>
@@ -33491,6 +32960,7 @@
             <a:spcAft>
               <a:spcPct val="35000"/>
             </a:spcAft>
+            <a:buNone/>
           </a:pPr>
           <a:r>
             <a:rPr lang="en-US" sz="1000" kern="1200"/>
@@ -33557,7 +33027,7 @@
         </a:bodyPr>
         <a:lstStyle/>
         <a:p>
-          <a:pPr lvl="0" algn="ctr" defTabSz="444500">
+          <a:pPr marL="0" lvl="0" indent="0" algn="ctr" defTabSz="444500">
             <a:lnSpc>
               <a:spcPct val="90000"/>
             </a:lnSpc>
@@ -33567,6 +33037,7 @@
             <a:spcAft>
               <a:spcPct val="35000"/>
             </a:spcAft>
+            <a:buNone/>
           </a:pPr>
           <a:r>
             <a:rPr lang="en-US" sz="1000" kern="1200"/>
@@ -33633,7 +33104,7 @@
         </a:bodyPr>
         <a:lstStyle/>
         <a:p>
-          <a:pPr lvl="0" algn="ctr" defTabSz="444500">
+          <a:pPr marL="0" lvl="0" indent="0" algn="ctr" defTabSz="444500">
             <a:lnSpc>
               <a:spcPct val="90000"/>
             </a:lnSpc>
@@ -33643,6 +33114,7 @@
             <a:spcAft>
               <a:spcPct val="35000"/>
             </a:spcAft>
+            <a:buNone/>
           </a:pPr>
           <a:r>
             <a:rPr lang="en-US" sz="1000" kern="1200"/>
@@ -33709,7 +33181,7 @@
         </a:bodyPr>
         <a:lstStyle/>
         <a:p>
-          <a:pPr lvl="0" algn="ctr" defTabSz="444500">
+          <a:pPr marL="0" lvl="0" indent="0" algn="ctr" defTabSz="444500">
             <a:lnSpc>
               <a:spcPct val="90000"/>
             </a:lnSpc>
@@ -33719,6 +33191,7 @@
             <a:spcAft>
               <a:spcPct val="35000"/>
             </a:spcAft>
+            <a:buNone/>
           </a:pPr>
           <a:r>
             <a:rPr lang="en-US" sz="1000" kern="1200"/>
@@ -33726,7 +33199,7 @@
           </a:r>
         </a:p>
         <a:p>
-          <a:pPr lvl="0" algn="ctr" defTabSz="444500">
+          <a:pPr marL="0" lvl="0" indent="0" algn="ctr" defTabSz="444500">
             <a:lnSpc>
               <a:spcPct val="90000"/>
             </a:lnSpc>
@@ -33736,6 +33209,7 @@
             <a:spcAft>
               <a:spcPct val="35000"/>
             </a:spcAft>
+            <a:buNone/>
           </a:pPr>
           <a:r>
             <a:rPr lang="en-US" sz="1000" kern="1200"/>
@@ -33802,7 +33276,7 @@
         </a:bodyPr>
         <a:lstStyle/>
         <a:p>
-          <a:pPr lvl="0" algn="ctr" defTabSz="444500">
+          <a:pPr marL="0" lvl="0" indent="0" algn="ctr" defTabSz="444500">
             <a:lnSpc>
               <a:spcPct val="90000"/>
             </a:lnSpc>
@@ -33812,6 +33286,7 @@
             <a:spcAft>
               <a:spcPct val="35000"/>
             </a:spcAft>
+            <a:buNone/>
           </a:pPr>
           <a:r>
             <a:rPr lang="en-US" sz="1000" kern="1200"/>
@@ -33878,7 +33353,7 @@
         </a:bodyPr>
         <a:lstStyle/>
         <a:p>
-          <a:pPr lvl="0" algn="ctr" defTabSz="444500">
+          <a:pPr marL="0" lvl="0" indent="0" algn="ctr" defTabSz="444500">
             <a:lnSpc>
               <a:spcPct val="90000"/>
             </a:lnSpc>
@@ -33888,6 +33363,7 @@
             <a:spcAft>
               <a:spcPct val="35000"/>
             </a:spcAft>
+            <a:buNone/>
           </a:pPr>
           <a:r>
             <a:rPr lang="en-US" sz="1000" kern="1200"/>
@@ -33954,7 +33430,7 @@
         </a:bodyPr>
         <a:lstStyle/>
         <a:p>
-          <a:pPr lvl="0" algn="ctr" defTabSz="444500">
+          <a:pPr marL="0" lvl="0" indent="0" algn="ctr" defTabSz="444500">
             <a:lnSpc>
               <a:spcPct val="90000"/>
             </a:lnSpc>
@@ -33964,6 +33440,7 @@
             <a:spcAft>
               <a:spcPct val="35000"/>
             </a:spcAft>
+            <a:buNone/>
           </a:pPr>
           <a:r>
             <a:rPr lang="en-US" sz="1000" kern="1200"/>
@@ -34030,7 +33507,7 @@
         </a:bodyPr>
         <a:lstStyle/>
         <a:p>
-          <a:pPr lvl="0" algn="ctr" defTabSz="444500">
+          <a:pPr marL="0" lvl="0" indent="0" algn="ctr" defTabSz="444500">
             <a:lnSpc>
               <a:spcPct val="90000"/>
             </a:lnSpc>
@@ -34040,6 +33517,7 @@
             <a:spcAft>
               <a:spcPct val="35000"/>
             </a:spcAft>
+            <a:buNone/>
           </a:pPr>
           <a:r>
             <a:rPr lang="en-US" sz="1000" kern="1200"/>
@@ -34106,7 +33584,7 @@
         </a:bodyPr>
         <a:lstStyle/>
         <a:p>
-          <a:pPr lvl="0" algn="ctr" defTabSz="444500">
+          <a:pPr marL="0" lvl="0" indent="0" algn="ctr" defTabSz="444500">
             <a:lnSpc>
               <a:spcPct val="90000"/>
             </a:lnSpc>
@@ -34116,6 +33594,7 @@
             <a:spcAft>
               <a:spcPct val="35000"/>
             </a:spcAft>
+            <a:buNone/>
           </a:pPr>
           <a:r>
             <a:rPr lang="en-US" sz="1000" kern="1200"/>
@@ -34182,7 +33661,7 @@
         </a:bodyPr>
         <a:lstStyle/>
         <a:p>
-          <a:pPr lvl="0" algn="ctr" defTabSz="444500">
+          <a:pPr marL="0" lvl="0" indent="0" algn="ctr" defTabSz="444500">
             <a:lnSpc>
               <a:spcPct val="90000"/>
             </a:lnSpc>
@@ -34192,6 +33671,7 @@
             <a:spcAft>
               <a:spcPct val="35000"/>
             </a:spcAft>
+            <a:buNone/>
           </a:pPr>
           <a:r>
             <a:rPr lang="en-US" sz="1000" kern="1200"/>
@@ -34258,7 +33738,7 @@
         </a:bodyPr>
         <a:lstStyle/>
         <a:p>
-          <a:pPr lvl="0" algn="ctr" defTabSz="444500">
+          <a:pPr marL="0" lvl="0" indent="0" algn="ctr" defTabSz="444500">
             <a:lnSpc>
               <a:spcPct val="90000"/>
             </a:lnSpc>
@@ -34268,6 +33748,7 @@
             <a:spcAft>
               <a:spcPct val="35000"/>
             </a:spcAft>
+            <a:buNone/>
           </a:pPr>
           <a:r>
             <a:rPr lang="en-US" sz="1000" kern="1200"/>
@@ -34334,7 +33815,7 @@
         </a:bodyPr>
         <a:lstStyle/>
         <a:p>
-          <a:pPr lvl="0" algn="ctr" defTabSz="444500">
+          <a:pPr marL="0" lvl="0" indent="0" algn="ctr" defTabSz="444500">
             <a:lnSpc>
               <a:spcPct val="90000"/>
             </a:lnSpc>
@@ -34344,6 +33825,7 @@
             <a:spcAft>
               <a:spcPct val="35000"/>
             </a:spcAft>
+            <a:buNone/>
           </a:pPr>
           <a:r>
             <a:rPr lang="en-US" sz="1000" kern="1200"/>
@@ -34410,7 +33892,7 @@
         </a:bodyPr>
         <a:lstStyle/>
         <a:p>
-          <a:pPr lvl="0" algn="ctr" defTabSz="444500">
+          <a:pPr marL="0" lvl="0" indent="0" algn="ctr" defTabSz="444500">
             <a:lnSpc>
               <a:spcPct val="90000"/>
             </a:lnSpc>
@@ -34420,6 +33902,7 @@
             <a:spcAft>
               <a:spcPct val="35000"/>
             </a:spcAft>
+            <a:buNone/>
           </a:pPr>
           <a:r>
             <a:rPr lang="en-US" sz="1000" kern="1200"/>
@@ -36904,7 +36387,7 @@
 </file>
 
 <file path=customXml/itemProps1.xml><?xml version="1.0" encoding="utf-8"?>
-<ds:datastoreItem xmlns:ds="http://schemas.openxmlformats.org/officeDocument/2006/customXml" ds:itemID="{AE7A2875-C986-43BC-B19D-40BA7CE9EF5D}">
+<ds:datastoreItem xmlns:ds="http://schemas.openxmlformats.org/officeDocument/2006/customXml" ds:itemID="{2D122DF2-6F77-4B77-A14E-8E6222A97B4C}">
   <ds:schemaRefs>
     <ds:schemaRef ds:uri="http://schemas.openxmlformats.org/officeDocument/2006/bibliography"/>
   </ds:schemaRefs>

</xml_diff>

<commit_message>
update sequence diagram file QuanLyTaiChinhSV_ver3_detail.docx update file QLTaiChinh_ver3.EAP
</commit_message>
<xml_diff>
--- a/doc/requirement/QuanLyTaiChinhSV_ver3_detail.docx
+++ b/doc/requirement/QuanLyTaiChinhSV_ver3_detail.docx
@@ -2,8 +2,8 @@
 <file path=word/document.xml><?xml version="1.0" encoding="utf-8"?>
 <w:document xmlns:wpc="http://schemas.microsoft.com/office/word/2010/wordprocessingCanvas" xmlns:mc="http://schemas.openxmlformats.org/markup-compatibility/2006" xmlns:o="urn:schemas-microsoft-com:office:office" xmlns:r="http://schemas.openxmlformats.org/officeDocument/2006/relationships" xmlns:m="http://schemas.openxmlformats.org/officeDocument/2006/math" xmlns:v="urn:schemas-microsoft-com:vml" xmlns:wp14="http://schemas.microsoft.com/office/word/2010/wordprocessingDrawing" xmlns:wp="http://schemas.openxmlformats.org/drawingml/2006/wordprocessingDrawing" xmlns:w10="urn:schemas-microsoft-com:office:word" xmlns:w="http://schemas.openxmlformats.org/wordprocessingml/2006/main" xmlns:w14="http://schemas.microsoft.com/office/word/2010/wordml" xmlns:w15="http://schemas.microsoft.com/office/word/2012/wordml" xmlns:wpg="http://schemas.microsoft.com/office/word/2010/wordprocessingGroup" xmlns:wpi="http://schemas.microsoft.com/office/word/2010/wordprocessingInk" xmlns:wne="http://schemas.microsoft.com/office/word/2006/wordml" xmlns:wps="http://schemas.microsoft.com/office/word/2010/wordprocessingShape" mc:Ignorable="w14 w15 wp14">
   <w:body>
-    <w:bookmarkStart w:id="0" w:name="_Toc398987979" w:displacedByCustomXml="next"/>
-    <w:bookmarkStart w:id="1" w:name="_Toc169424238" w:displacedByCustomXml="next"/>
+    <w:bookmarkStart w:id="0" w:name="_Toc169424238" w:displacedByCustomXml="next"/>
+    <w:bookmarkStart w:id="1" w:name="_Toc398987979" w:displacedByCustomXml="next"/>
     <w:bookmarkStart w:id="2" w:name="_Toc169424237" w:displacedByCustomXml="next"/>
     <w:sdt>
       <w:sdtPr>
@@ -214,7 +214,7 @@
                   </wp:anchor>
                 </w:drawing>
               </mc:Choice>
-              <mc:Fallback xmlns:w16se="http://schemas.microsoft.com/office/word/2015/wordml/symex" xmlns:cx="http://schemas.microsoft.com/office/drawing/2014/chartex">
+              <mc:Fallback xmlns:cx="http://schemas.microsoft.com/office/drawing/2014/chartex" xmlns:w16se="http://schemas.microsoft.com/office/word/2015/wordml/symex">
                 <w:pict>
                   <v:rect w14:anchorId="507F9132" id="Rectangle 1" o:spid="_x0000_s1026" style="position:absolute;left:0;text-align:left;margin-left:-16pt;margin-top:-9.9pt;width:452.25pt;height:71.25pt;z-index:251656192;visibility:visible;mso-wrap-style:square;mso-wrap-distance-left:9pt;mso-wrap-distance-top:0;mso-wrap-distance-right:9pt;mso-wrap-distance-bottom:0;mso-position-horizontal:absolute;mso-position-horizontal-relative:text;mso-position-vertical:absolute;mso-position-vertical-relative:text;v-text-anchor:middle" o:gfxdata="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" fillcolor="white [3201]" stroked="f" strokeweight="2pt">
                     <v:textbox>
@@ -3248,7 +3248,15 @@
     </w:p>
     <w:p>
       <w:r>
-        <w:t>Ý nghĩa thực tiễn của đề tài? (mục đích ứng dụng, ứng dụng kết quả trong thực tiễn, ứng dụng kết quả phục vụ các nghiên cứu khác)</w:t>
+        <w:t>Ý nghĩa thực tiễn của đề tài? (</w:t>
+      </w:r>
+      <w:proofErr w:type="gramStart"/>
+      <w:r>
+        <w:t>mục</w:t>
+      </w:r>
+      <w:proofErr w:type="gramEnd"/>
+      <w:r>
+        <w:t xml:space="preserve"> đích ứng dụng, ứng dụng kết quả trong thực tiễn, ứng dụng kết quả phục vụ các nghiên cứu khác)</w:t>
       </w:r>
     </w:p>
     <w:p>
@@ -3317,7 +3325,15 @@
     </w:p>
     <w:p>
       <w:r>
-        <w:t>Ngày nay, chất lượng cuộc sống con người rất được quan tâm và khái niệm chi phối cuộc sống con người nhiều nhất đó chính là tiền hay gọi cách khác chính là tài chính. Vậy tài chính là gì? Trong cuộc sống, để đáp ứng hầu hết mọi nhu cầu của mỗi cá nhân đều sử dụng đến tiền bạc để thanh toán hoặc chi trả những khoản cần thiết. Việc sử dụng tiền và chi tiêu như thế nào cho hợp lý là vấn đề không của riêng ai. Một số tiền nhỏ hay lớn thì việc thu, chi như thế nào là hợp lý cũng phải được kiểm soát một cách thận trọng. Vì vậy việc quản lý tài chính là yêu cầu thiết của mỗi cá nhân đặc biệt là sinh viên.</w:t>
+        <w:t xml:space="preserve">Ngày nay, chất lượng cuộc sống con người rất được quan tâm và khái niệm chi phối cuộc sống con người nhiều nhất đó chính là tiền hay gọi cách khác chính là tài chính. Vậy tài chính là gì? Trong cuộc sống, để đáp ứng hầu hết mọi nhu cầu của mỗi cá nhân đều sử dụng đến tiền bạc để thanh toán hoặc chi trả những khoản cần thiết. Việc sử dụng tiền và chi tiêu như thế nào cho hợp lý là vấn đề không của riêng ai. Một số tiền nhỏ hay lớn thì việc </w:t>
+      </w:r>
+      <w:proofErr w:type="gramStart"/>
+      <w:r>
+        <w:t>thu</w:t>
+      </w:r>
+      <w:proofErr w:type="gramEnd"/>
+      <w:r>
+        <w:t>, chi như thế nào là hợp lý cũng phải được kiểm soát một cách thận trọng. Vì vậy việc quản lý tài chính là yêu cầu thiết của mỗi cá nhân đặc biệt là sinh viên.</w:t>
       </w:r>
     </w:p>
     <w:p>
@@ -3327,7 +3343,31 @@
     </w:p>
     <w:p>
       <w:r>
-        <w:t>Vậy quản lý tài chính như thế nào là hợp lý? Bên cạnh việc ghi lại các khoản thu chi, cá nhân còn phải biết cách lên kế hoạch sử dụng tài chính của mình một cách hợp lý, hiệu quả. Việc này nếu quản lý theo cách thông thường ghi chép bằng tay vào sổ thu chi, yêu cầu phải ghi chép khá nhiều và không tiện lợi. Để thuận tiện hơn, nhiều ứng dụng về quản lý tài chính đã được phát triển nhưng đa số hướng tới đối tượng người dùng chung khiến sinh viên khó chọn lựa và sử dụng phù hợp theo nhu cầu chi tiêu. Vì vậy việc ra đời một ứng dụng quản lý tài chính dành riêng cho đối tượng sinh viên là tất yếu.</w:t>
+        <w:t xml:space="preserve">Vậy quản lý tài chính như thế nào là hợp lý? Bên cạnh việc ghi lại các khoản </w:t>
+      </w:r>
+      <w:proofErr w:type="gramStart"/>
+      <w:r>
+        <w:t>thu</w:t>
+      </w:r>
+      <w:proofErr w:type="gramEnd"/>
+      <w:r>
+        <w:t xml:space="preserve"> chi, cá nhân còn phải biết cách lên kế hoạch sử dụng tài chính của mình một cách hợp lý, hiệu quả. Việc này nếu quản lý </w:t>
+      </w:r>
+      <w:proofErr w:type="gramStart"/>
+      <w:r>
+        <w:t>theo</w:t>
+      </w:r>
+      <w:proofErr w:type="gramEnd"/>
+      <w:r>
+        <w:t xml:space="preserve"> cách thông thường ghi chép bằng tay vào sổ thu chi, yêu cầu phải ghi chép khá nhiều và không tiện lợi. Để thuận tiện hơn, nhiều ứng dụng về quản lý tài chính đã được phát triển nhưng đa số hướng tới đối tượng người dùng </w:t>
+      </w:r>
+      <w:proofErr w:type="gramStart"/>
+      <w:r>
+        <w:t>chung</w:t>
+      </w:r>
+      <w:proofErr w:type="gramEnd"/>
+      <w:r>
+        <w:t xml:space="preserve"> khiến sinh viên khó chọn lựa và sử dụng phù hợp theo nhu cầu chi tiêu. Vì vậy việc ra đời một ứng dụng quản lý tài chính dành riêng cho đối tượng sinh viên là tất yếu.</w:t>
       </w:r>
     </w:p>
     <w:p>
@@ -3380,7 +3420,21 @@
         <w:rPr>
           <w:szCs w:val="28"/>
         </w:rPr>
-        <w:t>à thực hiện điều gì hoặc hoạt động nào đó cụ thể, rõ ràng mà sinh viên sẽ hoàn thành theo kế hoạch đã đặt ra trong nghiên cứu.</w:t>
+        <w:t xml:space="preserve">à thực hiện điều gì hoặc hoạt động nào đó cụ thể, rõ ràng mà sinh viên sẽ hoàn thành </w:t>
+      </w:r>
+      <w:proofErr w:type="gramStart"/>
+      <w:r>
+        <w:rPr>
+          <w:szCs w:val="28"/>
+        </w:rPr>
+        <w:t>theo</w:t>
+      </w:r>
+      <w:proofErr w:type="gramEnd"/>
+      <w:r>
+        <w:rPr>
+          <w:szCs w:val="28"/>
+        </w:rPr>
+        <w:t xml:space="preserve"> kế hoạch đã đặt ra trong nghiên cứu.</w:t>
       </w:r>
     </w:p>
     <w:p>
@@ -3401,8 +3455,16 @@
         <w:rPr>
           <w:szCs w:val="28"/>
         </w:rPr>
-        <w:t>Mục tiêu trả lời câu hỏi “làm cái gì?”.</w:t>
+        <w:t>Mục tiêu trả lời câu hỏi “làm cái gì?</w:t>
       </w:r>
+      <w:proofErr w:type="gramStart"/>
+      <w:r>
+        <w:rPr>
+          <w:szCs w:val="28"/>
+        </w:rPr>
+        <w:t>”.</w:t>
+      </w:r>
+      <w:proofErr w:type="gramEnd"/>
       <w:r>
         <w:rPr>
           <w:szCs w:val="28"/>
@@ -3455,7 +3517,15 @@
       </w:pPr>
       <w:bookmarkStart w:id="12" w:name="_Toc398987986"/>
       <w:r>
-        <w:t>Phạm vi đề tài</w:t>
+        <w:t xml:space="preserve">Phạm </w:t>
+      </w:r>
+      <w:proofErr w:type="gramStart"/>
+      <w:r>
+        <w:t>vi</w:t>
+      </w:r>
+      <w:proofErr w:type="gramEnd"/>
+      <w:r>
+        <w:t xml:space="preserve"> đề tài</w:t>
       </w:r>
       <w:bookmarkEnd w:id="12"/>
     </w:p>
@@ -3464,8 +3534,13 @@
         <w:t>Sinh viên trình bày nội dung chính</w:t>
       </w:r>
       <w:r>
-        <w:t>, phạm vi</w:t>
+        <w:t xml:space="preserve">, phạm </w:t>
       </w:r>
+      <w:proofErr w:type="gramStart"/>
+      <w:r>
+        <w:t>vi</w:t>
+      </w:r>
+      <w:proofErr w:type="gramEnd"/>
       <w:r>
         <w:t xml:space="preserve"> cần nghiên cứu để đạt được mục tiêu đã đặt ra. </w:t>
       </w:r>
@@ -3591,7 +3666,15 @@
         <w:t>hủ</w:t>
       </w:r>
       <w:r>
-        <w:t xml:space="preserve"> theo nhu cầu sử dụng của cá nhân với tỉ lệ của tất cả các </w:t>
+        <w:t xml:space="preserve"> </w:t>
+      </w:r>
+      <w:proofErr w:type="gramStart"/>
+      <w:r>
+        <w:t>theo</w:t>
+      </w:r>
+      <w:proofErr w:type="gramEnd"/>
+      <w:r>
+        <w:t xml:space="preserve"> nhu cầu sử dụng của cá nhân với tỉ lệ của tất cả các </w:t>
       </w:r>
       <w:r>
         <w:t>hủ</w:t>
@@ -3612,7 +3695,21 @@
         <w:rPr>
           <w:b/>
         </w:rPr>
-        <w:t>Quản lý ghi nhận thu chi</w:t>
+        <w:t xml:space="preserve">Quản lý ghi nhận </w:t>
+      </w:r>
+      <w:proofErr w:type="gramStart"/>
+      <w:r>
+        <w:rPr>
+          <w:b/>
+        </w:rPr>
+        <w:t>thu</w:t>
+      </w:r>
+      <w:proofErr w:type="gramEnd"/>
+      <w:r>
+        <w:rPr>
+          <w:b/>
+        </w:rPr>
+        <w:t xml:space="preserve"> chi</w:t>
       </w:r>
     </w:p>
     <w:p>
@@ -3623,7 +3720,15 @@
         <w:t>ụng cho phép người dùng thực hiện các thao tác cơ bản trong việc quản lý tài chính là ghi nhận các khoả</w:t>
       </w:r>
       <w:r>
-        <w:t>n thu nhập và ghi nhận lại các khoản chi tiêu</w:t>
+        <w:t xml:space="preserve">n </w:t>
+      </w:r>
+      <w:proofErr w:type="gramStart"/>
+      <w:r>
+        <w:t>thu</w:t>
+      </w:r>
+      <w:proofErr w:type="gramEnd"/>
+      <w:r>
+        <w:t xml:space="preserve"> nhập và ghi nhận lại các khoản chi tiêu</w:t>
       </w:r>
       <w:r>
         <w:t>. Người dùng g</w:t>
@@ -3632,7 +3737,15 @@
         <w:t>hi nhận</w:t>
       </w:r>
       <w:r>
-        <w:t xml:space="preserve"> khoản thu nhập cá nhân và thêm thông tin chi tiết về khoản thu nhập</w:t>
+        <w:t xml:space="preserve"> khoản </w:t>
+      </w:r>
+      <w:proofErr w:type="gramStart"/>
+      <w:r>
+        <w:t>thu</w:t>
+      </w:r>
+      <w:proofErr w:type="gramEnd"/>
+      <w:r>
+        <w:t xml:space="preserve"> nhập cá nhân và thêm thông tin chi tiết về khoản thu nhập</w:t>
       </w:r>
       <w:r>
         <w:t xml:space="preserve"> với các gợi ý về nguồn thu nhập</w:t>
@@ -3644,7 +3757,15 @@
         <w:t>Mặc định n</w:t>
       </w:r>
       <w:r>
-        <w:t xml:space="preserve">ếu người dùng chọn thêm thu nhập vào </w:t>
+        <w:t xml:space="preserve">ếu người dùng chọn thêm </w:t>
+      </w:r>
+      <w:proofErr w:type="gramStart"/>
+      <w:r>
+        <w:t>thu</w:t>
+      </w:r>
+      <w:proofErr w:type="gramEnd"/>
+      <w:r>
+        <w:t xml:space="preserve"> nhập vào </w:t>
       </w:r>
       <w:r>
         <w:lastRenderedPageBreak/>
@@ -3669,7 +3790,15 @@
         <w:t xml:space="preserve">chọn </w:t>
       </w:r>
       <w:r>
-        <w:t>một hoặc nhiều hủ để thêm thu nhập</w:t>
+        <w:t xml:space="preserve">một hoặc nhiều hủ để thêm </w:t>
+      </w:r>
+      <w:proofErr w:type="gramStart"/>
+      <w:r>
+        <w:t>thu</w:t>
+      </w:r>
+      <w:proofErr w:type="gramEnd"/>
+      <w:r>
+        <w:t xml:space="preserve"> nhập</w:t>
       </w:r>
       <w:r>
         <w:t>, k</w:t>
@@ -3690,7 +3819,15 @@
         <w:t xml:space="preserve"> đó. </w:t>
       </w:r>
       <w:r>
-        <w:t xml:space="preserve">Các khoản thu nhập mới được thêm vào sẽ </w:t>
+        <w:t xml:space="preserve">Các khoản </w:t>
+      </w:r>
+      <w:proofErr w:type="gramStart"/>
+      <w:r>
+        <w:t>thu</w:t>
+      </w:r>
+      <w:proofErr w:type="gramEnd"/>
+      <w:r>
+        <w:t xml:space="preserve"> nhập mới được thêm vào sẽ </w:t>
       </w:r>
       <w:r>
         <w:t>được cộng thêm vào tổng ngân sách</w:t>
@@ -3701,21 +3838,61 @@
     </w:p>
     <w:p>
       <w:r>
-        <w:t>Người dùng có thể xem lại chi tiết các giao dịch thu chi theo ngày hoặc tháng và cũng có thể chỉnh sửa thông tin giao dịch hoặc xóa giao dịch sau khi đã xác nhận với hệ thống.</w:t>
+        <w:t xml:space="preserve">Người dùng có thể xem lại chi tiết các giao dịch </w:t>
+      </w:r>
+      <w:proofErr w:type="gramStart"/>
+      <w:r>
+        <w:t>thu</w:t>
+      </w:r>
+      <w:proofErr w:type="gramEnd"/>
+      <w:r>
+        <w:t xml:space="preserve"> chi theo ngày hoặc tháng và cũng có thể chỉnh sửa thông tin giao dịch hoặc xóa giao dịch sau khi đã xác nhận với hệ thống.</w:t>
       </w:r>
       <w:r>
-        <w:t xml:space="preserve"> Hệ thống hỗ trợ tính hạn mức chi tiêu của người dùng theo từng ngày.</w:t>
+        <w:t xml:space="preserve"> Hệ thống hỗ trợ tính hạn mức chi tiêu của người dùng </w:t>
+      </w:r>
+      <w:proofErr w:type="gramStart"/>
+      <w:r>
+        <w:t>theo</w:t>
+      </w:r>
+      <w:proofErr w:type="gramEnd"/>
+      <w:r>
+        <w:t xml:space="preserve"> từng ngày.</w:t>
       </w:r>
     </w:p>
     <w:p>
       <w:r>
-        <w:t>Người dùng có thể thiết lập các khoản thu chi định kỳ lặp lại hằng ngày hoặc theo tháng, theo năm để tránh phải nhập lại các khoản thu chi thường xuyên này.</w:t>
+        <w:t xml:space="preserve">Người dùng có thể thiết lập các khoản </w:t>
+      </w:r>
+      <w:proofErr w:type="gramStart"/>
+      <w:r>
+        <w:t>thu</w:t>
+      </w:r>
+      <w:proofErr w:type="gramEnd"/>
+      <w:r>
+        <w:t xml:space="preserve"> chi định kỳ lặp lại hằng ngày hoặc theo tháng, theo năm để tránh phải nhập lại các khoản thu chi thường xuyên này.</w:t>
       </w:r>
       <w:r>
-        <w:t xml:space="preserve"> Đến kỳ hạn, dựa vào các khoản thu chi đã được thiết lập, hệ thống sẽ tự động phát sinh giao dịch và xử lý thêm hoặc giảm ngân sách theo chi tiết khoản thu chi đã được thiết lập.</w:t>
+        <w:t xml:space="preserve"> Đến kỳ hạn, dựa vào các khoản </w:t>
+      </w:r>
+      <w:proofErr w:type="gramStart"/>
+      <w:r>
+        <w:t>thu</w:t>
+      </w:r>
+      <w:proofErr w:type="gramEnd"/>
+      <w:r>
+        <w:t xml:space="preserve"> chi đã được thiết lập, hệ thống sẽ tự động phát sinh giao dịch và xử lý thêm hoặc giảm ngân sách theo chi tiết khoản thu chi đã được thiết lập.</w:t>
       </w:r>
       <w:r>
-        <w:t xml:space="preserve"> Đối với các khoản định kỳ theo tháng và năm, hệ thống sẽ thông báo cho người dùng về khoản thu chi đó trước thời hạn 3 ngày. </w:t>
+        <w:t xml:space="preserve"> Đối với các khoản định kỳ </w:t>
+      </w:r>
+      <w:proofErr w:type="gramStart"/>
+      <w:r>
+        <w:t>theo</w:t>
+      </w:r>
+      <w:proofErr w:type="gramEnd"/>
+      <w:r>
+        <w:t xml:space="preserve"> tháng và năm, hệ thống sẽ thông báo cho người dùng về khoản thu chi đó trước thời hạn 3 ngày. </w:t>
       </w:r>
     </w:p>
     <w:p>
@@ -3767,7 +3944,15 @@
         <w:jc w:val="left"/>
       </w:pPr>
       <w:r>
-        <w:t>Hệ thống sẽ thông báo nhắc nhớ người dùng nhập liệu thu c</w:t>
+        <w:t xml:space="preserve">Hệ thống sẽ thông báo nhắc nhớ người dùng nhập liệu </w:t>
+      </w:r>
+      <w:proofErr w:type="gramStart"/>
+      <w:r>
+        <w:t>thu</w:t>
+      </w:r>
+      <w:proofErr w:type="gramEnd"/>
+      <w:r>
+        <w:t xml:space="preserve"> c</w:t>
       </w:r>
       <w:r>
         <w:t>hi hàng ngày mặc định là vào 20 giờ</w:t>
@@ -3847,7 +4032,21 @@
         <w:rPr>
           <w:szCs w:val="26"/>
         </w:rPr>
-        <w:t>báo cáo về khoản thu nhập và chi tiêu</w:t>
+        <w:t xml:space="preserve">báo cáo về khoản </w:t>
+      </w:r>
+      <w:proofErr w:type="gramStart"/>
+      <w:r>
+        <w:rPr>
+          <w:szCs w:val="26"/>
+        </w:rPr>
+        <w:t>thu</w:t>
+      </w:r>
+      <w:proofErr w:type="gramEnd"/>
+      <w:r>
+        <w:rPr>
+          <w:szCs w:val="26"/>
+        </w:rPr>
+        <w:t xml:space="preserve"> nhập và chi tiêu</w:t>
       </w:r>
       <w:r>
         <w:rPr>
@@ -3944,11 +4143,11 @@
       <w:pPr>
         <w:pStyle w:val="Heading2"/>
       </w:pPr>
+      <w:proofErr w:type="gramStart"/>
       <w:r>
         <w:t>android</w:t>
       </w:r>
-      <w:bookmarkStart w:id="15" w:name="_GoBack"/>
-      <w:bookmarkEnd w:id="15"/>
+      <w:proofErr w:type="gramEnd"/>
     </w:p>
     <w:p>
       <w:pPr>
@@ -3992,18 +4191,18 @@
           <w:color w:val="FF0000"/>
         </w:rPr>
       </w:pPr>
-      <w:bookmarkStart w:id="16" w:name="_Toc398987992"/>
-      <w:bookmarkStart w:id="17" w:name="_Toc169424247"/>
+      <w:bookmarkStart w:id="15" w:name="_Toc398987992"/>
+      <w:bookmarkStart w:id="16" w:name="_Toc169424247"/>
       <w:r>
         <w:lastRenderedPageBreak/>
         <w:t>: PHÂN TÍCH</w:t>
       </w:r>
-      <w:bookmarkEnd w:id="16"/>
+      <w:bookmarkEnd w:id="15"/>
       <w:r>
         <w:t xml:space="preserve"> </w:t>
       </w:r>
     </w:p>
-    <w:bookmarkEnd w:id="17"/>
+    <w:bookmarkEnd w:id="16"/>
     <w:p>
       <w:pPr>
         <w:pStyle w:val="Heading2"/>
@@ -5966,7 +6165,21 @@
               <w:rPr>
                 <w:szCs w:val="26"/>
               </w:rPr>
-              <w:t xml:space="preserve">.1. Nếu tổng tỷ lệ khác 100%,  hệ thống hiển thị thông báo </w:t>
+              <w:t>.1. Nếu tổng tỷ lệ khác 100%</w:t>
+            </w:r>
+            <w:proofErr w:type="gramStart"/>
+            <w:r>
+              <w:rPr>
+                <w:szCs w:val="26"/>
+              </w:rPr>
+              <w:t>,  hệ</w:t>
+            </w:r>
+            <w:proofErr w:type="gramEnd"/>
+            <w:r>
+              <w:rPr>
+                <w:szCs w:val="26"/>
+              </w:rPr>
+              <w:t xml:space="preserve"> thống hiển thị thông báo </w:t>
             </w:r>
             <w:r>
               <w:rPr>
@@ -6088,14 +6301,71 @@
         <w:pStyle w:val="Heading4"/>
       </w:pPr>
       <w:r>
+        <w:lastRenderedPageBreak/>
         <w:t>Sequence diagram</w:t>
       </w:r>
     </w:p>
     <w:p>
+      <w:r>
+        <w:rPr>
+          <w:noProof/>
+        </w:rPr>
+        <w:drawing>
+          <wp:inline distT="0" distB="0" distL="0" distR="0">
+            <wp:extent cx="5580380" cy="7334447"/>
+            <wp:effectExtent l="0" t="0" r="1270" b="0"/>
+            <wp:docPr id="16" name="Picture 16"/>
+            <wp:cNvGraphicFramePr>
+              <a:graphicFrameLocks xmlns:a="http://schemas.openxmlformats.org/drawingml/2006/main" noChangeAspect="1"/>
+            </wp:cNvGraphicFramePr>
+            <a:graphic xmlns:a="http://schemas.openxmlformats.org/drawingml/2006/main">
+              <a:graphicData uri="http://schemas.openxmlformats.org/drawingml/2006/picture">
+                <pic:pic xmlns:pic="http://schemas.openxmlformats.org/drawingml/2006/picture">
+                  <pic:nvPicPr>
+                    <pic:cNvPr id="0" name="Picture 1"/>
+                    <pic:cNvPicPr>
+                      <a:picLocks noChangeAspect="1" noChangeArrowheads="1"/>
+                    </pic:cNvPicPr>
+                  </pic:nvPicPr>
+                  <pic:blipFill>
+                    <a:blip r:embed="rId20">
+                      <a:extLst>
+                        <a:ext uri="{28A0092B-C50C-407E-A947-70E740481C1C}">
+                          <a14:useLocalDpi xmlns:a14="http://schemas.microsoft.com/office/drawing/2010/main" val="0"/>
+                        </a:ext>
+                      </a:extLst>
+                    </a:blip>
+                    <a:srcRect/>
+                    <a:stretch>
+                      <a:fillRect/>
+                    </a:stretch>
+                  </pic:blipFill>
+                  <pic:spPr bwMode="auto">
+                    <a:xfrm>
+                      <a:off x="0" y="0"/>
+                      <a:ext cx="5580380" cy="7334447"/>
+                    </a:xfrm>
+                    <a:prstGeom prst="rect">
+                      <a:avLst/>
+                    </a:prstGeom>
+                    <a:noFill/>
+                    <a:ln>
+                      <a:noFill/>
+                    </a:ln>
+                  </pic:spPr>
+                </pic:pic>
+              </a:graphicData>
+            </a:graphic>
+          </wp:inline>
+        </w:drawing>
+      </w:r>
+    </w:p>
+    <w:p>
       <w:pPr>
         <w:pStyle w:val="Heading3"/>
       </w:pPr>
       <w:r>
+        <w:lastRenderedPageBreak/>
         <w:t>Use case UC03.1_GhiNhanChiTieu</w:t>
       </w:r>
     </w:p>
@@ -6325,7 +6595,6 @@
                 <w:b/>
                 <w:szCs w:val="26"/>
               </w:rPr>
-              <w:lastRenderedPageBreak/>
               <w:t>Tác nhân</w:t>
             </w:r>
           </w:p>
@@ -7026,7 +7295,7 @@
                     </pic:cNvPicPr>
                   </pic:nvPicPr>
                   <pic:blipFill>
-                    <a:blip r:embed="rId20">
+                    <a:blip r:embed="rId21">
                       <a:extLst>
                         <a:ext uri="{28A0092B-C50C-407E-A947-70E740481C1C}">
                           <a14:useLocalDpi xmlns:a14="http://schemas.microsoft.com/office/drawing/2010/main" val="0"/>
@@ -7073,7 +7342,63 @@
         <w:pStyle w:val="Heading4"/>
       </w:pPr>
       <w:r>
+        <w:lastRenderedPageBreak/>
         <w:t>Sequence diagram</w:t>
+      </w:r>
+    </w:p>
+    <w:p>
+      <w:r>
+        <w:rPr>
+          <w:noProof/>
+        </w:rPr>
+        <w:drawing>
+          <wp:inline distT="0" distB="0" distL="0" distR="0">
+            <wp:extent cx="5580380" cy="5588120"/>
+            <wp:effectExtent l="0" t="0" r="1270" b="0"/>
+            <wp:docPr id="17" name="Picture 17"/>
+            <wp:cNvGraphicFramePr>
+              <a:graphicFrameLocks xmlns:a="http://schemas.openxmlformats.org/drawingml/2006/main" noChangeAspect="1"/>
+            </wp:cNvGraphicFramePr>
+            <a:graphic xmlns:a="http://schemas.openxmlformats.org/drawingml/2006/main">
+              <a:graphicData uri="http://schemas.openxmlformats.org/drawingml/2006/picture">
+                <pic:pic xmlns:pic="http://schemas.openxmlformats.org/drawingml/2006/picture">
+                  <pic:nvPicPr>
+                    <pic:cNvPr id="0" name="Picture 2"/>
+                    <pic:cNvPicPr>
+                      <a:picLocks noChangeAspect="1" noChangeArrowheads="1"/>
+                    </pic:cNvPicPr>
+                  </pic:nvPicPr>
+                  <pic:blipFill>
+                    <a:blip r:embed="rId22">
+                      <a:extLst>
+                        <a:ext uri="{28A0092B-C50C-407E-A947-70E740481C1C}">
+                          <a14:useLocalDpi xmlns:a14="http://schemas.microsoft.com/office/drawing/2010/main" val="0"/>
+                        </a:ext>
+                      </a:extLst>
+                    </a:blip>
+                    <a:srcRect/>
+                    <a:stretch>
+                      <a:fillRect/>
+                    </a:stretch>
+                  </pic:blipFill>
+                  <pic:spPr bwMode="auto">
+                    <a:xfrm>
+                      <a:off x="0" y="0"/>
+                      <a:ext cx="5580380" cy="5588120"/>
+                    </a:xfrm>
+                    <a:prstGeom prst="rect">
+                      <a:avLst/>
+                    </a:prstGeom>
+                    <a:noFill/>
+                    <a:ln>
+                      <a:noFill/>
+                    </a:ln>
+                  </pic:spPr>
+                </pic:pic>
+              </a:graphicData>
+            </a:graphic>
+          </wp:inline>
+        </w:drawing>
       </w:r>
     </w:p>
     <w:p>
@@ -7865,7 +8190,21 @@
               <w:rPr>
                 <w:szCs w:val="26"/>
               </w:rPr>
-              <w:t>Phân chia lại ngân sách theo khoản thu nhập vừa nhập vào và lưu thông tin khoản giao dịch thu nhập vào CSDL.</w:t>
+              <w:t xml:space="preserve">Phân chia lại ngân sách </w:t>
+            </w:r>
+            <w:proofErr w:type="gramStart"/>
+            <w:r>
+              <w:rPr>
+                <w:szCs w:val="26"/>
+              </w:rPr>
+              <w:t>theo</w:t>
+            </w:r>
+            <w:proofErr w:type="gramEnd"/>
+            <w:r>
+              <w:rPr>
+                <w:szCs w:val="26"/>
+              </w:rPr>
+              <w:t xml:space="preserve"> khoản thu nhập vừa nhập vào và lưu thông tin khoản giao dịch thu nhập vào CSDL.</w:t>
             </w:r>
           </w:p>
         </w:tc>
@@ -7982,7 +8321,7 @@
                     </pic:cNvPicPr>
                   </pic:nvPicPr>
                   <pic:blipFill>
-                    <a:blip r:embed="rId21">
+                    <a:blip r:embed="rId23">
                       <a:extLst>
                         <a:ext uri="{28A0092B-C50C-407E-A947-70E740481C1C}">
                           <a14:useLocalDpi xmlns:a14="http://schemas.microsoft.com/office/drawing/2010/main" val="0"/>
@@ -8029,15 +8368,74 @@
         <w:pStyle w:val="Heading4"/>
       </w:pPr>
       <w:r>
+        <w:lastRenderedPageBreak/>
         <w:t>Sequence diagram</w:t>
       </w:r>
     </w:p>
+    <w:p>
+      <w:r>
+        <w:rPr>
+          <w:noProof/>
+        </w:rPr>
+        <w:drawing>
+          <wp:inline distT="0" distB="0" distL="0" distR="0">
+            <wp:extent cx="5580380" cy="7491172"/>
+            <wp:effectExtent l="0" t="0" r="1270" b="0"/>
+            <wp:docPr id="18" name="Picture 18"/>
+            <wp:cNvGraphicFramePr>
+              <a:graphicFrameLocks xmlns:a="http://schemas.openxmlformats.org/drawingml/2006/main" noChangeAspect="1"/>
+            </wp:cNvGraphicFramePr>
+            <a:graphic xmlns:a="http://schemas.openxmlformats.org/drawingml/2006/main">
+              <a:graphicData uri="http://schemas.openxmlformats.org/drawingml/2006/picture">
+                <pic:pic xmlns:pic="http://schemas.openxmlformats.org/drawingml/2006/picture">
+                  <pic:nvPicPr>
+                    <pic:cNvPr id="0" name="Picture 3"/>
+                    <pic:cNvPicPr>
+                      <a:picLocks noChangeAspect="1" noChangeArrowheads="1"/>
+                    </pic:cNvPicPr>
+                  </pic:nvPicPr>
+                  <pic:blipFill>
+                    <a:blip r:embed="rId24">
+                      <a:extLst>
+                        <a:ext uri="{28A0092B-C50C-407E-A947-70E740481C1C}">
+                          <a14:useLocalDpi xmlns:a14="http://schemas.microsoft.com/office/drawing/2010/main" val="0"/>
+                        </a:ext>
+                      </a:extLst>
+                    </a:blip>
+                    <a:srcRect/>
+                    <a:stretch>
+                      <a:fillRect/>
+                    </a:stretch>
+                  </pic:blipFill>
+                  <pic:spPr bwMode="auto">
+                    <a:xfrm>
+                      <a:off x="0" y="0"/>
+                      <a:ext cx="5580380" cy="7491172"/>
+                    </a:xfrm>
+                    <a:prstGeom prst="rect">
+                      <a:avLst/>
+                    </a:prstGeom>
+                    <a:noFill/>
+                    <a:ln>
+                      <a:noFill/>
+                    </a:ln>
+                  </pic:spPr>
+                </pic:pic>
+              </a:graphicData>
+            </a:graphic>
+          </wp:inline>
+        </w:drawing>
+      </w:r>
+      <w:bookmarkStart w:id="17" w:name="_GoBack"/>
+      <w:bookmarkEnd w:id="17"/>
+    </w:p>
     <w:p/>
     <w:p>
       <w:pPr>
         <w:pStyle w:val="Heading3"/>
       </w:pPr>
       <w:r>
+        <w:lastRenderedPageBreak/>
         <w:t>Use case UC03.2.b_GhiNhanThuNhap</w:t>
       </w:r>
       <w:r>
@@ -8233,14 +8631,7 @@
               <w:rPr>
                 <w:szCs w:val="26"/>
               </w:rPr>
-              <w:t xml:space="preserve">Người dùng thêm khoản thu nhập với các thông tin và chọn mặc định thêm khoản thu nhập mới vào tất cả các hủ tiền, sau đó chọn xác nhận. </w:t>
-            </w:r>
-            <w:r>
-              <w:rPr>
-                <w:szCs w:val="26"/>
-              </w:rPr>
-              <w:lastRenderedPageBreak/>
-              <w:t>Hệ thống sẽ chia khoản thu nhập vừa thêm vào theo tỉ lệ phần trăm và cộng thêm vào ngân sách hiện có của tất cả hủ tiền.</w:t>
+              <w:t>Người dùng thêm khoản thu nhập với các thông tin và chọn mặc định thêm khoản thu nhập mới vào tất cả các hủ tiền, sau đó chọn xác nhận. Hệ thống sẽ chia khoản thu nhập vừa thêm vào theo tỉ lệ phần trăm và cộng thêm vào ngân sách hiện có của tất cả hủ tiền.</w:t>
             </w:r>
           </w:p>
         </w:tc>
@@ -8271,7 +8662,6 @@
                 <w:b/>
                 <w:szCs w:val="26"/>
               </w:rPr>
-              <w:lastRenderedPageBreak/>
               <w:t>Tác nhân</w:t>
             </w:r>
           </w:p>
@@ -8565,7 +8955,21 @@
               <w:rPr>
                 <w:szCs w:val="26"/>
               </w:rPr>
-              <w:t>Chọn chức năng ghi nhận thu nhập.</w:t>
+              <w:t xml:space="preserve">Chọn chức năng ghi nhận </w:t>
+            </w:r>
+            <w:proofErr w:type="gramStart"/>
+            <w:r>
+              <w:rPr>
+                <w:szCs w:val="26"/>
+              </w:rPr>
+              <w:t>thu</w:t>
+            </w:r>
+            <w:proofErr w:type="gramEnd"/>
+            <w:r>
+              <w:rPr>
+                <w:szCs w:val="26"/>
+              </w:rPr>
+              <w:t xml:space="preserve"> nhập.</w:t>
             </w:r>
           </w:p>
         </w:tc>
@@ -8595,7 +8999,21 @@
               <w:rPr>
                 <w:szCs w:val="26"/>
               </w:rPr>
-              <w:t>Hiển thị giao diện ghi nhận thu nhập.</w:t>
+              <w:t xml:space="preserve">Hiển thị giao diện ghi nhận </w:t>
+            </w:r>
+            <w:proofErr w:type="gramStart"/>
+            <w:r>
+              <w:rPr>
+                <w:szCs w:val="26"/>
+              </w:rPr>
+              <w:t>thu</w:t>
+            </w:r>
+            <w:proofErr w:type="gramEnd"/>
+            <w:r>
+              <w:rPr>
+                <w:szCs w:val="26"/>
+              </w:rPr>
+              <w:t xml:space="preserve"> nhập.</w:t>
             </w:r>
           </w:p>
         </w:tc>
@@ -8650,7 +9068,21 @@
               <w:rPr>
                 <w:szCs w:val="26"/>
               </w:rPr>
-              <w:t>Nhập thông tin giao dịch thu nhập</w:t>
+              <w:t xml:space="preserve">Nhập thông tin giao dịch </w:t>
+            </w:r>
+            <w:proofErr w:type="gramStart"/>
+            <w:r>
+              <w:rPr>
+                <w:szCs w:val="26"/>
+              </w:rPr>
+              <w:t>thu</w:t>
+            </w:r>
+            <w:proofErr w:type="gramEnd"/>
+            <w:r>
+              <w:rPr>
+                <w:szCs w:val="26"/>
+              </w:rPr>
+              <w:t xml:space="preserve"> nhập</w:t>
             </w:r>
             <w:r>
               <w:rPr>
@@ -8861,13 +9293,27 @@
               <w:rPr>
                 <w:szCs w:val="26"/>
               </w:rPr>
-              <w:t xml:space="preserve">cập nhật </w:t>
-            </w:r>
-            <w:r>
-              <w:rPr>
-                <w:szCs w:val="26"/>
-              </w:rPr>
-              <w:t xml:space="preserve"> và lưu lại ngân sách của các hủ tiền vào cở sở dữ liệu.</w:t>
+              <w:t xml:space="preserve">cập </w:t>
+            </w:r>
+            <w:proofErr w:type="gramStart"/>
+            <w:r>
+              <w:rPr>
+                <w:szCs w:val="26"/>
+              </w:rPr>
+              <w:t xml:space="preserve">nhật </w:t>
+            </w:r>
+            <w:r>
+              <w:rPr>
+                <w:szCs w:val="26"/>
+              </w:rPr>
+              <w:t xml:space="preserve"> và</w:t>
+            </w:r>
+            <w:proofErr w:type="gramEnd"/>
+            <w:r>
+              <w:rPr>
+                <w:szCs w:val="26"/>
+              </w:rPr>
+              <w:t xml:space="preserve"> lưu lại ngân sách của các hủ tiền vào cở sở dữ liệu.</w:t>
             </w:r>
           </w:p>
         </w:tc>
@@ -8993,7 +9439,7 @@
                     </pic:cNvPicPr>
                   </pic:nvPicPr>
                   <pic:blipFill>
-                    <a:blip r:embed="rId22">
+                    <a:blip r:embed="rId25">
                       <a:extLst>
                         <a:ext uri="{28A0092B-C50C-407E-A947-70E740481C1C}">
                           <a14:useLocalDpi xmlns:a14="http://schemas.microsoft.com/office/drawing/2010/main" val="0"/>
@@ -9945,7 +10391,7 @@
                     </pic:cNvPicPr>
                   </pic:nvPicPr>
                   <pic:blipFill>
-                    <a:blip r:embed="rId23">
+                    <a:blip r:embed="rId26">
                       <a:extLst>
                         <a:ext uri="{28A0092B-C50C-407E-A947-70E740481C1C}">
                           <a14:useLocalDpi xmlns:a14="http://schemas.microsoft.com/office/drawing/2010/main" val="0"/>
@@ -10946,7 +11392,7 @@
                     </pic:cNvPicPr>
                   </pic:nvPicPr>
                   <pic:blipFill>
-                    <a:blip r:embed="rId24">
+                    <a:blip r:embed="rId27">
                       <a:extLst>
                         <a:ext uri="{28A0092B-C50C-407E-A947-70E740481C1C}">
                           <a14:useLocalDpi xmlns:a14="http://schemas.microsoft.com/office/drawing/2010/main" val="0"/>
@@ -11535,7 +11981,21 @@
               <w:rPr>
                 <w:szCs w:val="26"/>
               </w:rPr>
-              <w:t>Chọn chức năng xem giao dịch theo ngày.</w:t>
+              <w:t xml:space="preserve">Chọn chức năng xem giao dịch </w:t>
+            </w:r>
+            <w:proofErr w:type="gramStart"/>
+            <w:r>
+              <w:rPr>
+                <w:szCs w:val="26"/>
+              </w:rPr>
+              <w:t>theo</w:t>
+            </w:r>
+            <w:proofErr w:type="gramEnd"/>
+            <w:r>
+              <w:rPr>
+                <w:szCs w:val="26"/>
+              </w:rPr>
+              <w:t xml:space="preserve"> ngày.</w:t>
             </w:r>
           </w:p>
         </w:tc>
@@ -12825,7 +13285,7 @@
                     </pic:cNvPicPr>
                   </pic:nvPicPr>
                   <pic:blipFill>
-                    <a:blip r:embed="rId25">
+                    <a:blip r:embed="rId28">
                       <a:extLst>
                         <a:ext uri="{28A0092B-C50C-407E-A947-70E740481C1C}">
                           <a14:useLocalDpi xmlns:a14="http://schemas.microsoft.com/office/drawing/2010/main" val="0"/>
@@ -13821,7 +14281,21 @@
               <w:rPr>
                 <w:szCs w:val="26"/>
               </w:rPr>
-              <w:t>Người dùng có nhiều khoản thu chi (lương thưởng tết, học phí,...), các giao dịch này sẽ xảy ra theo ngày. Hạn chế việc nhập liệu, người dùng có thể thiết lập khoản thu chi theo ngày. Khi đến thời gian đã được thiết lập vào mỗi tháng, hệ thống sẽ tự động phát sinh giao dịch và thông báo đến người dùng.</w:t>
+              <w:t>Người dùng có nhiều khoản thu chi (lương thưởng tết, học phí</w:t>
+            </w:r>
+            <w:proofErr w:type="gramStart"/>
+            <w:r>
+              <w:rPr>
+                <w:szCs w:val="26"/>
+              </w:rPr>
+              <w:t>,...</w:t>
+            </w:r>
+            <w:proofErr w:type="gramEnd"/>
+            <w:r>
+              <w:rPr>
+                <w:szCs w:val="26"/>
+              </w:rPr>
+              <w:t>), các giao dịch này sẽ xảy ra theo ngày. Hạn chế việc nhập liệu, người dùng có thể thiết lập khoản thu chi theo ngày. Khi đến thời gian đã được thiết lập vào mỗi tháng, hệ thống sẽ tự động phát sinh giao dịch và thông báo đến người dùng.</w:t>
             </w:r>
           </w:p>
         </w:tc>
@@ -14321,7 +14795,21 @@
               <w:rPr>
                 <w:szCs w:val="26"/>
               </w:rPr>
-              <w:t>Phát sinh thông tin giao dịch thu chi theo thời gian trong ngày.</w:t>
+              <w:t xml:space="preserve">Phát sinh thông tin giao dịch </w:t>
+            </w:r>
+            <w:proofErr w:type="gramStart"/>
+            <w:r>
+              <w:rPr>
+                <w:szCs w:val="26"/>
+              </w:rPr>
+              <w:t>thu</w:t>
+            </w:r>
+            <w:proofErr w:type="gramEnd"/>
+            <w:r>
+              <w:rPr>
+                <w:szCs w:val="26"/>
+              </w:rPr>
+              <w:t xml:space="preserve"> chi theo thời gian trong ngày.</w:t>
             </w:r>
           </w:p>
         </w:tc>
@@ -14700,7 +15188,21 @@
               <w:rPr>
                 <w:szCs w:val="26"/>
               </w:rPr>
-              <w:t>Người dùng có nhiều khoản thu chi (lương thưởng tết, học phí,...), các giao dịch này sẽ xảy ra theo tháng. Hạn chế việc nhập liệu, người dùng có thể thiết lập khoản thu chi theo tháng. Khi đến thời gian đã được thiết lập vào mỗi tháng, hệ thống sẽ tự động phát sinh giao dịch và thông báo đến người dùng.</w:t>
+              <w:t>Người dùng có nhiều khoản thu chi (lương thưởng tết, học phí</w:t>
+            </w:r>
+            <w:proofErr w:type="gramStart"/>
+            <w:r>
+              <w:rPr>
+                <w:szCs w:val="26"/>
+              </w:rPr>
+              <w:t>,...</w:t>
+            </w:r>
+            <w:proofErr w:type="gramEnd"/>
+            <w:r>
+              <w:rPr>
+                <w:szCs w:val="26"/>
+              </w:rPr>
+              <w:t>), các giao dịch này sẽ xảy ra theo tháng. Hạn chế việc nhập liệu, người dùng có thể thiết lập khoản thu chi theo tháng. Khi đến thời gian đã được thiết lập vào mỗi tháng, hệ thống sẽ tự động phát sinh giao dịch và thông báo đến người dùng.</w:t>
             </w:r>
           </w:p>
         </w:tc>
@@ -15200,7 +15702,21 @@
               <w:rPr>
                 <w:szCs w:val="26"/>
               </w:rPr>
-              <w:t>Phát sinh thông tin giao dịch thu chi theo thời gian trong tháng.</w:t>
+              <w:t xml:space="preserve">Phát sinh thông tin giao dịch </w:t>
+            </w:r>
+            <w:proofErr w:type="gramStart"/>
+            <w:r>
+              <w:rPr>
+                <w:szCs w:val="26"/>
+              </w:rPr>
+              <w:t>thu</w:t>
+            </w:r>
+            <w:proofErr w:type="gramEnd"/>
+            <w:r>
+              <w:rPr>
+                <w:szCs w:val="26"/>
+              </w:rPr>
+              <w:t xml:space="preserve"> chi theo thời gian trong tháng.</w:t>
             </w:r>
           </w:p>
         </w:tc>
@@ -15594,7 +16110,21 @@
               <w:rPr>
                 <w:szCs w:val="26"/>
               </w:rPr>
-              <w:t>có nhiều khoản thu chi (lương thưởng tết, học phí,...), các giao dịch này sẽ xảy ra theo năm</w:t>
+              <w:t>có nhiều khoản thu chi (lương thưởng tết, học phí</w:t>
+            </w:r>
+            <w:proofErr w:type="gramStart"/>
+            <w:r>
+              <w:rPr>
+                <w:szCs w:val="26"/>
+              </w:rPr>
+              <w:t>,...</w:t>
+            </w:r>
+            <w:proofErr w:type="gramEnd"/>
+            <w:r>
+              <w:rPr>
+                <w:szCs w:val="26"/>
+              </w:rPr>
+              <w:t>), các giao dịch này sẽ xảy ra theo năm</w:t>
             </w:r>
             <w:r>
               <w:rPr>
@@ -16118,7 +16648,21 @@
               <w:rPr>
                 <w:szCs w:val="26"/>
               </w:rPr>
-              <w:t>Phát sinh thông tin giao dịch thu chi theo thời gian trong năm.</w:t>
+              <w:t xml:space="preserve">Phát sinh thông tin giao dịch </w:t>
+            </w:r>
+            <w:proofErr w:type="gramStart"/>
+            <w:r>
+              <w:rPr>
+                <w:szCs w:val="26"/>
+              </w:rPr>
+              <w:t>thu</w:t>
+            </w:r>
+            <w:proofErr w:type="gramEnd"/>
+            <w:r>
+              <w:rPr>
+                <w:szCs w:val="26"/>
+              </w:rPr>
+              <w:t xml:space="preserve"> chi theo thời gian trong năm.</w:t>
             </w:r>
           </w:p>
         </w:tc>
@@ -16453,13 +16997,27 @@
               <w:rPr>
                 <w:szCs w:val="26"/>
               </w:rPr>
-              <w:t>Hệ thống hỗ trợ người dùng có thể tạo thêm kế hoạch tiết kiệm,</w:t>
-            </w:r>
-            <w:r>
-              <w:rPr>
-                <w:szCs w:val="26"/>
-              </w:rPr>
-              <w:t>giúp người dùng tiết kiện cho sự kiện sắp tới</w:t>
+              <w:t>Hệ thống hỗ trợ người dùng có thể tạo thêm kế hoạch tiết kiệm</w:t>
+            </w:r>
+            <w:proofErr w:type="gramStart"/>
+            <w:r>
+              <w:rPr>
+                <w:szCs w:val="26"/>
+              </w:rPr>
+              <w:t>,</w:t>
+            </w:r>
+            <w:r>
+              <w:rPr>
+                <w:szCs w:val="26"/>
+              </w:rPr>
+              <w:t>giúp</w:t>
+            </w:r>
+            <w:proofErr w:type="gramEnd"/>
+            <w:r>
+              <w:rPr>
+                <w:szCs w:val="26"/>
+              </w:rPr>
+              <w:t xml:space="preserve"> người dùng tiết kiện cho sự kiện sắp tới</w:t>
             </w:r>
             <w:r>
               <w:rPr>
@@ -17357,7 +17915,21 @@
               <w:rPr>
                 <w:szCs w:val="26"/>
               </w:rPr>
-              <w:t>Hệ thống hỗ trợ người dùng có thể sửa thêm kế hoạch tiết kiệm,giúp người dùng tiết kiện cho sự kiện sắp tới.</w:t>
+              <w:t>Hệ thống hỗ trợ người dùng có thể sửa thêm kế hoạch tiết kiệm</w:t>
+            </w:r>
+            <w:proofErr w:type="gramStart"/>
+            <w:r>
+              <w:rPr>
+                <w:szCs w:val="26"/>
+              </w:rPr>
+              <w:t>,giúp</w:t>
+            </w:r>
+            <w:proofErr w:type="gramEnd"/>
+            <w:r>
+              <w:rPr>
+                <w:szCs w:val="26"/>
+              </w:rPr>
+              <w:t xml:space="preserve"> người dùng tiết kiện cho sự kiện sắp tới.</w:t>
             </w:r>
           </w:p>
         </w:tc>
@@ -18084,13 +18656,27 @@
               <w:rPr>
                 <w:szCs w:val="26"/>
               </w:rPr>
-              <w:t>Nếu xảy ra lỗi</w:t>
-            </w:r>
-            <w:r>
-              <w:rPr>
-                <w:szCs w:val="26"/>
-              </w:rPr>
-              <w:t xml:space="preserve"> , hệ thống sẽ hiển thị thông báo và kết thúc chức năng hiện tại.</w:t>
+              <w:t xml:space="preserve">Nếu xảy ra </w:t>
+            </w:r>
+            <w:proofErr w:type="gramStart"/>
+            <w:r>
+              <w:rPr>
+                <w:szCs w:val="26"/>
+              </w:rPr>
+              <w:t>lỗi</w:t>
+            </w:r>
+            <w:r>
+              <w:rPr>
+                <w:szCs w:val="26"/>
+              </w:rPr>
+              <w:t xml:space="preserve"> ,</w:t>
+            </w:r>
+            <w:proofErr w:type="gramEnd"/>
+            <w:r>
+              <w:rPr>
+                <w:szCs w:val="26"/>
+              </w:rPr>
+              <w:t xml:space="preserve"> hệ thống sẽ hiển thị thông báo và kết thúc chức năng hiện tại.</w:t>
             </w:r>
           </w:p>
         </w:tc>
@@ -18131,7 +18717,7 @@
                     </pic:cNvPicPr>
                   </pic:nvPicPr>
                   <pic:blipFill>
-                    <a:blip r:embed="rId26">
+                    <a:blip r:embed="rId29">
                       <a:extLst>
                         <a:ext uri="{28A0092B-C50C-407E-A947-70E740481C1C}">
                           <a14:useLocalDpi xmlns:a14="http://schemas.microsoft.com/office/drawing/2010/main" val="0"/>
@@ -19085,7 +19671,21 @@
               <w:rPr>
                 <w:szCs w:val="26"/>
               </w:rPr>
-              <w:t>2.1. Nếu không có tồn tại kế hoạch trong cơ sở dữ liệu,  hệ thống thông báo cho người dùng và cập nhật lại danh sách kế hoạch tiết kiệm.</w:t>
+              <w:t>2.1. Nếu không có tồn tại kế hoạch trong cơ sở dữ liệu</w:t>
+            </w:r>
+            <w:proofErr w:type="gramStart"/>
+            <w:r>
+              <w:rPr>
+                <w:szCs w:val="26"/>
+              </w:rPr>
+              <w:t>,  hệ</w:t>
+            </w:r>
+            <w:proofErr w:type="gramEnd"/>
+            <w:r>
+              <w:rPr>
+                <w:szCs w:val="26"/>
+              </w:rPr>
+              <w:t xml:space="preserve"> thống thông báo cho người dùng và cập nhật lại danh sách kế hoạch tiết kiệm.</w:t>
             </w:r>
           </w:p>
           <w:p>
@@ -19991,7 +20591,7 @@
                     </pic:cNvPicPr>
                   </pic:nvPicPr>
                   <pic:blipFill>
-                    <a:blip r:embed="rId27">
+                    <a:blip r:embed="rId30">
                       <a:extLst>
                         <a:ext uri="{28A0092B-C50C-407E-A947-70E740481C1C}">
                           <a14:useLocalDpi xmlns:a14="http://schemas.microsoft.com/office/drawing/2010/main" val="0"/>
@@ -20254,8 +20854,16 @@
               <w:rPr>
                 <w:szCs w:val="26"/>
               </w:rPr>
-              <w:t>Người dùng có thể xem được sơ đồ biểu diễn mức độ chi tiêu hoặc thu nhập của mình .</w:t>
-            </w:r>
+              <w:t xml:space="preserve">Người dùng có thể xem được sơ đồ biểu diễn mức độ chi tiêu hoặc thu nhập của </w:t>
+            </w:r>
+            <w:proofErr w:type="gramStart"/>
+            <w:r>
+              <w:rPr>
+                <w:szCs w:val="26"/>
+              </w:rPr>
+              <w:t>mình .</w:t>
+            </w:r>
+            <w:proofErr w:type="gramEnd"/>
           </w:p>
         </w:tc>
       </w:tr>
@@ -20602,7 +21210,21 @@
               <w:rPr>
                 <w:szCs w:val="26"/>
               </w:rPr>
-              <w:t>Truy xuất thông tin thu nhập và chi tiêu trong cơ sở dữ liệu.</w:t>
+              <w:t xml:space="preserve">Truy xuất thông tin </w:t>
+            </w:r>
+            <w:proofErr w:type="gramStart"/>
+            <w:r>
+              <w:rPr>
+                <w:szCs w:val="26"/>
+              </w:rPr>
+              <w:t>thu</w:t>
+            </w:r>
+            <w:proofErr w:type="gramEnd"/>
+            <w:r>
+              <w:rPr>
+                <w:szCs w:val="26"/>
+              </w:rPr>
+              <w:t xml:space="preserve"> nhập và chi tiêu trong cơ sở dữ liệu.</w:t>
             </w:r>
           </w:p>
         </w:tc>
@@ -21096,8 +21718,16 @@
               <w:rPr>
                 <w:szCs w:val="26"/>
               </w:rPr>
-              <w:t>Người dùng có thể xem được sơ đồ biểu diễn mức độ chi tiêu hoặc thu nhập của mình .</w:t>
-            </w:r>
+              <w:t xml:space="preserve">Người dùng có thể xem được sơ đồ biểu diễn mức độ chi tiêu hoặc thu nhập của </w:t>
+            </w:r>
+            <w:proofErr w:type="gramStart"/>
+            <w:r>
+              <w:rPr>
+                <w:szCs w:val="26"/>
+              </w:rPr>
+              <w:t>mình .</w:t>
+            </w:r>
+            <w:proofErr w:type="gramEnd"/>
           </w:p>
         </w:tc>
       </w:tr>
@@ -21754,7 +22384,7 @@
                     </pic:cNvPicPr>
                   </pic:nvPicPr>
                   <pic:blipFill>
-                    <a:blip r:embed="rId28">
+                    <a:blip r:embed="rId31">
                       <a:extLst>
                         <a:ext uri="{28A0092B-C50C-407E-A947-70E740481C1C}">
                           <a14:useLocalDpi xmlns:a14="http://schemas.microsoft.com/office/drawing/2010/main" val="0"/>
@@ -21870,8 +22500,13 @@
     </w:p>
     <w:p>
       <w:r>
-        <w:t>Nội dung tiểu  mục</w:t>
+        <w:t xml:space="preserve">Nội dung </w:t>
       </w:r>
+      <w:proofErr w:type="gramStart"/>
+      <w:r>
+        <w:t>tiểu  mục</w:t>
+      </w:r>
+      <w:proofErr w:type="gramEnd"/>
     </w:p>
     <w:p>
       <w:pPr>
@@ -21885,8 +22520,13 @@
     </w:p>
     <w:p>
       <w:r>
-        <w:t>Nội dung tiểu  mục</w:t>
+        <w:t xml:space="preserve">Nội dung </w:t>
       </w:r>
+      <w:proofErr w:type="gramStart"/>
+      <w:r>
+        <w:t>tiểu  mục</w:t>
+      </w:r>
+      <w:proofErr w:type="gramEnd"/>
     </w:p>
     <w:p>
       <w:pPr>
@@ -21910,8 +22550,13 @@
     </w:p>
     <w:p>
       <w:r>
-        <w:t>Nội dung tiểu  mục</w:t>
+        <w:t xml:space="preserve">Nội dung </w:t>
       </w:r>
+      <w:proofErr w:type="gramStart"/>
+      <w:r>
+        <w:t>tiểu  mục</w:t>
+      </w:r>
+      <w:proofErr w:type="gramEnd"/>
     </w:p>
     <w:p>
       <w:pPr>
@@ -21925,8 +22570,13 @@
     </w:p>
     <w:p>
       <w:r>
-        <w:t>Nội dung tiểu  mục</w:t>
+        <w:t xml:space="preserve">Nội dung </w:t>
       </w:r>
+      <w:proofErr w:type="gramStart"/>
+      <w:r>
+        <w:t>tiểu  mục</w:t>
+      </w:r>
+      <w:proofErr w:type="gramEnd"/>
     </w:p>
     <w:p>
       <w:pPr>
@@ -21975,7 +22625,15 @@
         <w:t xml:space="preserve">Trình bày các </w:t>
       </w:r>
       <w:r>
-        <w:t>chức năng đã hoàn thành trong đồ án hoặc kết quả nghiên cứu.</w:t>
+        <w:t xml:space="preserve">chức năng đã hoàn thành trong đồ </w:t>
+      </w:r>
+      <w:proofErr w:type="gramStart"/>
+      <w:r>
+        <w:t>án</w:t>
+      </w:r>
+      <w:proofErr w:type="gramEnd"/>
+      <w:r>
+        <w:t xml:space="preserve"> hoặc kết quả nghiên cứu.</w:t>
       </w:r>
     </w:p>
     <w:p>
@@ -22133,7 +22791,7 @@
       <w:r>
         <w:t xml:space="preserve">Website: </w:t>
       </w:r>
-      <w:hyperlink r:id="rId29" w:history="1">
+      <w:hyperlink r:id="rId32" w:history="1">
         <w:r>
           <w:rPr>
             <w:rStyle w:val="Hyperlink"/>
@@ -22183,7 +22841,7 @@
     </w:p>
     <w:p/>
     <w:sectPr>
-      <w:headerReference w:type="even" r:id="rId30"/>
+      <w:headerReference w:type="even" r:id="rId33"/>
       <w:pgSz w:w="11907" w:h="16840" w:code="9"/>
       <w:pgMar w:top="1701" w:right="1134" w:bottom="1701" w:left="1985" w:header="709" w:footer="709" w:gutter="0"/>
       <w:cols w:space="708"/>
@@ -22360,7 +23018,7 @@
               <w:noProof/>
               <w:sz w:val="24"/>
             </w:rPr>
-            <w:t>20</w:t>
+            <w:t>22</w:t>
           </w:r>
           <w:r>
             <w:rPr>
@@ -30484,302 +31142,302 @@
     </dgm:pt>
   </dgm:ptLst>
   <dgm:cxnLst>
-    <dgm:cxn modelId="{69ADAB34-BEF8-4908-AEA1-2F8F647230D1}" type="presOf" srcId="{82A3EFB2-26A8-49A0-9E31-72DBC75FE76C}" destId="{EE88E0C9-0430-4671-8EE1-2610BED7F46D}" srcOrd="0" destOrd="0" presId="urn:microsoft.com/office/officeart/2005/8/layout/orgChart1"/>
-    <dgm:cxn modelId="{E4B304B3-CCEF-4C4E-BFD3-BB1AA0DB1448}" type="presOf" srcId="{7985E31B-95E9-4ED6-8EF4-70A3E93994F7}" destId="{819DF8B9-1756-4F0F-8019-443E3F5E3134}" srcOrd="0" destOrd="0" presId="urn:microsoft.com/office/officeart/2005/8/layout/orgChart1"/>
+    <dgm:cxn modelId="{529E6295-BE5B-43C6-92E8-5FF35067EE45}" type="presOf" srcId="{86659921-5883-4584-A45E-EA18FB05FF32}" destId="{91AFB1C1-1E81-4746-80FC-E79CF781C4DF}" srcOrd="0" destOrd="0" presId="urn:microsoft.com/office/officeart/2005/8/layout/orgChart1"/>
+    <dgm:cxn modelId="{D7D0B034-6340-4A1E-8873-F858FEBF5E70}" type="presOf" srcId="{3CA0405F-4C78-4C73-A470-3152B2F5A6E3}" destId="{6211B2ED-EBB4-42B2-9005-C5630A5166EC}" srcOrd="0" destOrd="0" presId="urn:microsoft.com/office/officeart/2005/8/layout/orgChart1"/>
     <dgm:cxn modelId="{49C415C0-E2BB-4BF5-988F-8826584D7C66}" srcId="{617D1EA5-A9C5-4B3F-B2D1-4E646AC9B1D5}" destId="{A1416242-179C-4B18-AF02-E940DA18FDBE}" srcOrd="2" destOrd="0" parTransId="{DD767AB0-363B-4A26-AA23-E8EF248B0519}" sibTransId="{24EB8ED8-DFC9-40A3-943E-FCC9A1E50164}"/>
-    <dgm:cxn modelId="{887F49EB-0E63-4A67-A1C7-78435957603F}" type="presOf" srcId="{FB67C525-9253-4EFA-8B69-96F1049EB6C0}" destId="{DDA07FE4-3576-414A-92E4-529D1894CA58}" srcOrd="0" destOrd="0" presId="urn:microsoft.com/office/officeart/2005/8/layout/orgChart1"/>
-    <dgm:cxn modelId="{1308B6F6-F670-4426-9BF0-1559869E964C}" type="presOf" srcId="{FCED1892-A041-4F8D-9E13-E3587A0A153A}" destId="{68D15140-5583-4B9A-9B3F-ABA910792C51}" srcOrd="0" destOrd="0" presId="urn:microsoft.com/office/officeart/2005/8/layout/orgChart1"/>
-    <dgm:cxn modelId="{C8794FFD-DC24-425A-8AA3-6A8A1DDF3552}" type="presOf" srcId="{9907E509-EA49-4DF8-965F-5EA5428A2C5D}" destId="{0BA95CA7-E982-4BB2-97B3-F8B758889A00}" srcOrd="0" destOrd="0" presId="urn:microsoft.com/office/officeart/2005/8/layout/orgChart1"/>
+    <dgm:cxn modelId="{C7655F9D-E853-4CA2-B66E-E0AB26453F27}" type="presOf" srcId="{531B6233-20DD-4995-8EDA-6F63337538DF}" destId="{131F9854-ECEA-45B6-BA9F-AB5BDC8CEECF}" srcOrd="0" destOrd="0" presId="urn:microsoft.com/office/officeart/2005/8/layout/orgChart1"/>
     <dgm:cxn modelId="{EA0883F8-6049-475A-9716-0BE7085E9186}" srcId="{76FD0958-05DA-4438-B315-EDC13B52A1F0}" destId="{228707E1-844D-4C98-9CF0-0F57A05EA88E}" srcOrd="4" destOrd="0" parTransId="{C7306DFB-5F4F-40EF-B325-67B338256482}" sibTransId="{92D088CC-4A99-4E05-9BCB-3FE90091B2FA}"/>
-    <dgm:cxn modelId="{2638374A-0EAE-4FC3-A4F7-8BDECC6F3CDB}" type="presOf" srcId="{BE671D26-3714-4C70-BA7D-37373B4DA753}" destId="{A7D9045D-B71E-48B3-A865-E809D51531FA}" srcOrd="0" destOrd="0" presId="urn:microsoft.com/office/officeart/2005/8/layout/orgChart1"/>
-    <dgm:cxn modelId="{67E131E0-8627-4220-965A-FBCD72C56E1C}" type="presOf" srcId="{86659921-5883-4584-A45E-EA18FB05FF32}" destId="{91AFB1C1-1E81-4746-80FC-E79CF781C4DF}" srcOrd="0" destOrd="0" presId="urn:microsoft.com/office/officeart/2005/8/layout/orgChart1"/>
-    <dgm:cxn modelId="{9EC891C8-D4B2-4FEC-8511-22F1774A643E}" type="presOf" srcId="{560F4154-63C4-4D82-88BF-A35BA67B6CA1}" destId="{11EC2043-2988-4A51-941F-1C6DF040D036}" srcOrd="1" destOrd="0" presId="urn:microsoft.com/office/officeart/2005/8/layout/orgChart1"/>
-    <dgm:cxn modelId="{77A5016F-5760-4625-8553-D0B10BEAFFD9}" type="presOf" srcId="{E9040694-41D6-434C-A600-4AB63FB82C8C}" destId="{19E76C29-F9B4-454C-BE51-B1BD37165BB1}" srcOrd="1" destOrd="0" presId="urn:microsoft.com/office/officeart/2005/8/layout/orgChart1"/>
+    <dgm:cxn modelId="{49EE990B-B8B3-449F-8AD5-49E60A929F95}" type="presOf" srcId="{DC3DC278-5213-4C76-808C-AD78E3C48610}" destId="{12A85EFC-CF10-4963-83AC-6F71EA187943}" srcOrd="0" destOrd="0" presId="urn:microsoft.com/office/officeart/2005/8/layout/orgChart1"/>
+    <dgm:cxn modelId="{1331CC5C-28AE-4D94-8920-CDB26922D646}" type="presOf" srcId="{40E277AA-D30B-4D0B-ADCF-E9A57A622BD3}" destId="{86BA5671-0AA4-4E64-9667-9FBF35A1C3CB}" srcOrd="0" destOrd="0" presId="urn:microsoft.com/office/officeart/2005/8/layout/orgChart1"/>
+    <dgm:cxn modelId="{7E8CF7DB-38AC-4FB1-8AA8-F229EE298306}" type="presOf" srcId="{B98F04AB-0C71-4AB4-9E08-6AC89FB7D212}" destId="{E61D17A4-EA07-4383-A5BB-FF0E610586B6}" srcOrd="0" destOrd="0" presId="urn:microsoft.com/office/officeart/2005/8/layout/orgChart1"/>
     <dgm:cxn modelId="{38BDF756-E71B-4F71-9515-563C6529C878}" srcId="{167C45E2-5625-49AB-B29C-409C6FFCB48F}" destId="{82A3EFB2-26A8-49A0-9E31-72DBC75FE76C}" srcOrd="2" destOrd="0" parTransId="{A581D57F-DA41-4E5D-89D3-FE108D934E1E}" sibTransId="{8EF7EB10-7F17-4870-9A51-780F215E2AF5}"/>
-    <dgm:cxn modelId="{4F5D91E7-83B3-4951-BEC6-3979C2C90EA2}" type="presOf" srcId="{A1416242-179C-4B18-AF02-E940DA18FDBE}" destId="{81D6CDBF-3C8F-41B6-8E4C-8CCC69C9A9D0}" srcOrd="0" destOrd="0" presId="urn:microsoft.com/office/officeart/2005/8/layout/orgChart1"/>
+    <dgm:cxn modelId="{CAC92E91-5FAE-49A1-9681-7A1C130EBA24}" type="presOf" srcId="{40E277AA-D30B-4D0B-ADCF-E9A57A622BD3}" destId="{92C872C1-2D69-41CC-9C11-FF2EEDA85010}" srcOrd="1" destOrd="0" presId="urn:microsoft.com/office/officeart/2005/8/layout/orgChart1"/>
     <dgm:cxn modelId="{E7A9699D-7560-4AF3-ACE8-77981D266A7E}" srcId="{617D1EA5-A9C5-4B3F-B2D1-4E646AC9B1D5}" destId="{560F4154-63C4-4D82-88BF-A35BA67B6CA1}" srcOrd="0" destOrd="0" parTransId="{20288BE3-AD0F-4770-B437-03A68B091622}" sibTransId="{F7EF6412-F14B-43AE-999C-067BE53CEFC2}"/>
+    <dgm:cxn modelId="{857AEDAD-958E-494C-A2A0-E678E7588AAD}" type="presOf" srcId="{7985E31B-95E9-4ED6-8EF4-70A3E93994F7}" destId="{819DF8B9-1756-4F0F-8019-443E3F5E3134}" srcOrd="0" destOrd="0" presId="urn:microsoft.com/office/officeart/2005/8/layout/orgChart1"/>
+    <dgm:cxn modelId="{834408FA-5627-4D4D-A01B-7D8CA21D33C3}" type="presOf" srcId="{F7960904-E03E-40E2-9656-21B14B7413AA}" destId="{2A85A980-4176-4A52-9980-9C048D81E0F9}" srcOrd="1" destOrd="0" presId="urn:microsoft.com/office/officeart/2005/8/layout/orgChart1"/>
+    <dgm:cxn modelId="{4CCFA918-DA20-42C8-9DAC-5746C817D62C}" type="presOf" srcId="{9907E509-EA49-4DF8-965F-5EA5428A2C5D}" destId="{7B0E4EF7-ED5D-43F5-865B-A8F050756236}" srcOrd="1" destOrd="0" presId="urn:microsoft.com/office/officeart/2005/8/layout/orgChart1"/>
     <dgm:cxn modelId="{CC7F4BAC-F5A9-4753-9ED5-EB97BD2767B5}" srcId="{E36853AF-E1A2-4B20-887E-17ADF127C415}" destId="{3DD776CC-1FCF-4AF4-B7DD-13835751FFD8}" srcOrd="0" destOrd="0" parTransId="{FCED1892-A041-4F8D-9E13-E3587A0A153A}" sibTransId="{4198638C-907F-4F4B-AB5C-7AD5C2F85C4A}"/>
-    <dgm:cxn modelId="{E18099D3-7B33-4F66-96D6-3AAC6AD1ACC1}" type="presOf" srcId="{07544B79-3520-4A88-B4F1-FAA8AB28333F}" destId="{F2BDD2E7-05B5-4108-83AA-C6C7C41A7A7D}" srcOrd="0" destOrd="0" presId="urn:microsoft.com/office/officeart/2005/8/layout/orgChart1"/>
-    <dgm:cxn modelId="{67E74C70-1957-4135-9CB1-996BC9067F77}" type="presOf" srcId="{DD767AB0-363B-4A26-AA23-E8EF248B0519}" destId="{350454EE-A010-4FEA-8C99-96FBF79C3094}" srcOrd="0" destOrd="0" presId="urn:microsoft.com/office/officeart/2005/8/layout/orgChart1"/>
     <dgm:cxn modelId="{FBABB792-5536-4F3A-A72B-EA050EB90475}" srcId="{9B4C672C-B706-4AFC-936B-FEB8E7180F48}" destId="{6F6691E2-18A2-4077-ACDD-99F5907AFFEB}" srcOrd="0" destOrd="0" parTransId="{B255B01A-6978-4C90-8082-E1628B87C198}" sibTransId="{DF663B81-3D50-4CB0-AC3B-5ED8C7C8E9F9}"/>
-    <dgm:cxn modelId="{0B1F7142-47FC-4BAA-944E-9AE59FA11359}" type="presOf" srcId="{9B4C672C-B706-4AFC-936B-FEB8E7180F48}" destId="{8A262A5D-2676-4B5F-8335-C1DF11A14A0C}" srcOrd="1" destOrd="0" presId="urn:microsoft.com/office/officeart/2005/8/layout/orgChart1"/>
-    <dgm:cxn modelId="{4C4A39AE-C525-44DB-A07C-0D53B09EC8A3}" type="presOf" srcId="{531B6233-20DD-4995-8EDA-6F63337538DF}" destId="{131F9854-ECEA-45B6-BA9F-AB5BDC8CEECF}" srcOrd="0" destOrd="0" presId="urn:microsoft.com/office/officeart/2005/8/layout/orgChart1"/>
-    <dgm:cxn modelId="{C5CA707E-35C9-41B0-883C-58AE3A0C66A5}" type="presOf" srcId="{5D32CB48-E93B-464C-932D-DB018411FEA5}" destId="{FF8C1175-908C-44C6-A16F-4271A2A7131B}" srcOrd="0" destOrd="0" presId="urn:microsoft.com/office/officeart/2005/8/layout/orgChart1"/>
+    <dgm:cxn modelId="{27AE062A-47BC-48EB-A8C7-577FCD7BF43A}" type="presOf" srcId="{94F6B207-3B74-4639-98D7-D43A0204E7A4}" destId="{B0F26930-1E6D-4851-AB7B-6849B8D652E5}" srcOrd="1" destOrd="0" presId="urn:microsoft.com/office/officeart/2005/8/layout/orgChart1"/>
+    <dgm:cxn modelId="{527C2FA4-C155-4F64-A169-CBB5F4B749E6}" type="presOf" srcId="{C7306DFB-5F4F-40EF-B325-67B338256482}" destId="{E3EB0257-90D6-4E89-87BE-C770626BDEC4}" srcOrd="0" destOrd="0" presId="urn:microsoft.com/office/officeart/2005/8/layout/orgChart1"/>
+    <dgm:cxn modelId="{7D656228-1FAD-4F8A-BAE9-F5C789B57A7F}" type="presOf" srcId="{617D1EA5-A9C5-4B3F-B2D1-4E646AC9B1D5}" destId="{B67635C8-6314-45FF-9FC7-BB9CE4B0C6EC}" srcOrd="0" destOrd="0" presId="urn:microsoft.com/office/officeart/2005/8/layout/orgChart1"/>
+    <dgm:cxn modelId="{45098964-D5D1-4342-BB4A-76B7742D3B5C}" type="presOf" srcId="{ECCC2F44-BAB8-49A1-99A3-4E13BD13C55F}" destId="{0722E43F-8B1E-431F-A994-7B9A6D1E6F38}" srcOrd="0" destOrd="0" presId="urn:microsoft.com/office/officeart/2005/8/layout/orgChart1"/>
     <dgm:cxn modelId="{B9575BD9-728C-4B41-849F-7C618C487049}" srcId="{9B4C672C-B706-4AFC-936B-FEB8E7180F48}" destId="{167C45E2-5625-49AB-B29C-409C6FFCB48F}" srcOrd="4" destOrd="0" parTransId="{2CBAE54A-747C-4682-A537-1B2A3F97476A}" sibTransId="{EEDCDE23-89C4-4D74-9382-CAFBD9F80849}"/>
-    <dgm:cxn modelId="{8B98C9C3-4B0E-40AD-864A-19B29E21DA14}" type="presOf" srcId="{C7306DFB-5F4F-40EF-B325-67B338256482}" destId="{E3EB0257-90D6-4E89-87BE-C770626BDEC4}" srcOrd="0" destOrd="0" presId="urn:microsoft.com/office/officeart/2005/8/layout/orgChart1"/>
-    <dgm:cxn modelId="{C41F6DB9-6B9C-4C7B-BA27-1E5DBA0EBE73}" type="presOf" srcId="{A7F0D080-BF20-491F-ACBE-4603D30BD5D9}" destId="{BB614DF4-EE61-44BF-AA45-05D215CCB7C7}" srcOrd="0" destOrd="0" presId="urn:microsoft.com/office/officeart/2005/8/layout/orgChart1"/>
-    <dgm:cxn modelId="{0459FF97-1A9D-489E-A9E9-EF83A17C8BE2}" type="presOf" srcId="{7C22FE43-5B1F-449F-8968-BB7F29646C7F}" destId="{01E40F6E-2070-4224-8AD7-6277A0F9B449}" srcOrd="1" destOrd="0" presId="urn:microsoft.com/office/officeart/2005/8/layout/orgChart1"/>
-    <dgm:cxn modelId="{62D24396-7F01-4868-A08F-19BD7762E7CF}" type="presOf" srcId="{A581D57F-DA41-4E5D-89D3-FE108D934E1E}" destId="{B0ED53CC-E55F-49E0-BA5F-F7D2233C74D9}" srcOrd="0" destOrd="0" presId="urn:microsoft.com/office/officeart/2005/8/layout/orgChart1"/>
-    <dgm:cxn modelId="{50ED9A42-61A0-44FE-87CE-78AE74ED94B8}" type="presOf" srcId="{0357D72F-5B54-47B6-8362-13AC43361497}" destId="{8F3734E1-B2FA-4C65-8F6D-0C20FD25947B}" srcOrd="0" destOrd="0" presId="urn:microsoft.com/office/officeart/2005/8/layout/orgChart1"/>
+    <dgm:cxn modelId="{7D43BA18-83CA-4876-A08A-C8A8ED87E2B1}" type="presOf" srcId="{B7AA3FBC-2C84-46DF-8BC7-E03C1A7C4FC0}" destId="{771DF64B-B97C-48BD-806B-9D267ECD5093}" srcOrd="0" destOrd="0" presId="urn:microsoft.com/office/officeart/2005/8/layout/orgChart1"/>
+    <dgm:cxn modelId="{69209554-9226-4E41-A211-588E55DF972C}" type="presOf" srcId="{A1416242-179C-4B18-AF02-E940DA18FDBE}" destId="{5405E608-BB3A-4BD7-A78C-E0BD38ED9697}" srcOrd="1" destOrd="0" presId="urn:microsoft.com/office/officeart/2005/8/layout/orgChart1"/>
+    <dgm:cxn modelId="{C5AFC5CD-E801-4397-8A95-DA00D14D2CC5}" type="presOf" srcId="{E36853AF-E1A2-4B20-887E-17ADF127C415}" destId="{18E52BC0-DFF5-46BB-BF5F-90B1E0995F51}" srcOrd="1" destOrd="0" presId="urn:microsoft.com/office/officeart/2005/8/layout/orgChart1"/>
+    <dgm:cxn modelId="{63B92CE2-A34D-4562-933B-2CC10D0F8834}" type="presOf" srcId="{6002A971-8D19-422B-8C39-21D8398F9132}" destId="{CDE12021-3655-4FB4-9C81-838523AF9E4A}" srcOrd="0" destOrd="0" presId="urn:microsoft.com/office/officeart/2005/8/layout/orgChart1"/>
     <dgm:cxn modelId="{83BD8EBC-AFDB-466D-8E89-FC4E852397B4}" srcId="{76FD0958-05DA-4438-B315-EDC13B52A1F0}" destId="{CEE44ED5-074E-4C37-9201-F8DC223A9EFD}" srcOrd="5" destOrd="0" parTransId="{7985E31B-95E9-4ED6-8EF4-70A3E93994F7}" sibTransId="{E6858129-F55B-40B3-A47C-E0EB7E5E2496}"/>
+    <dgm:cxn modelId="{7CE455F6-3E1B-42D9-8A7F-2F05D10715D6}" type="presOf" srcId="{94F6B207-3B74-4639-98D7-D43A0204E7A4}" destId="{1EFD960D-65EC-4743-A218-E101AFA3912E}" srcOrd="0" destOrd="0" presId="urn:microsoft.com/office/officeart/2005/8/layout/orgChart1"/>
     <dgm:cxn modelId="{68E07A3A-F1E2-45AF-89F0-72C20964F61F}" srcId="{76FD0958-05DA-4438-B315-EDC13B52A1F0}" destId="{53F38578-5E0E-4F23-A9CC-C6AE34393D61}" srcOrd="2" destOrd="0" parTransId="{03A4B972-60E1-4959-9496-5306B2A92B6A}" sibTransId="{265B8238-3FED-49B8-8B79-FAC2EBE2BD57}"/>
-    <dgm:cxn modelId="{A32F593E-AA5E-471A-9FE6-F329A5385137}" type="presOf" srcId="{3CA0405F-4C78-4C73-A470-3152B2F5A6E3}" destId="{6211B2ED-EBB4-42B2-9005-C5630A5166EC}" srcOrd="0" destOrd="0" presId="urn:microsoft.com/office/officeart/2005/8/layout/orgChart1"/>
-    <dgm:cxn modelId="{3AFD9C2B-6162-468F-9585-1A523E9A11AA}" type="presOf" srcId="{F7960904-E03E-40E2-9656-21B14B7413AA}" destId="{2A85A980-4176-4A52-9980-9C048D81E0F9}" srcOrd="1" destOrd="0" presId="urn:microsoft.com/office/officeart/2005/8/layout/orgChart1"/>
+    <dgm:cxn modelId="{18D9E194-A4F1-4B16-BB3C-99C0840538DB}" type="presOf" srcId="{BE671D26-3714-4C70-BA7D-37373B4DA753}" destId="{A025B194-C1D8-425A-90DC-3B20E7688599}" srcOrd="1" destOrd="0" presId="urn:microsoft.com/office/officeart/2005/8/layout/orgChart1"/>
     <dgm:cxn modelId="{BD615938-E445-469E-B14B-744735568823}" srcId="{E36853AF-E1A2-4B20-887E-17ADF127C415}" destId="{6DC7BD81-16DE-412E-BC55-8F598E187F44}" srcOrd="1" destOrd="0" parTransId="{E6252FDB-A520-414C-ADAF-C99B1D403A0D}" sibTransId="{904890D3-7445-4182-91B2-212B8DE87022}"/>
-    <dgm:cxn modelId="{4C5F1202-AAF2-49A9-BA78-F2B81EC2F873}" type="presOf" srcId="{053E8799-741A-4D66-A2DC-E0D1C155CE50}" destId="{F88D9AAA-F158-4DB9-A515-E3D7525EC162}" srcOrd="0" destOrd="0" presId="urn:microsoft.com/office/officeart/2005/8/layout/orgChart1"/>
-    <dgm:cxn modelId="{6AF4973D-D255-4F18-A7A9-3538CCFD8EB7}" type="presOf" srcId="{889FDD93-0F76-4CDC-A421-5B774898D813}" destId="{11D63A0C-8752-4EAE-93AF-54CA21747084}" srcOrd="0" destOrd="0" presId="urn:microsoft.com/office/officeart/2005/8/layout/orgChart1"/>
-    <dgm:cxn modelId="{407119BF-3602-4E80-8D15-952717A24C96}" type="presOf" srcId="{DC3DC278-5213-4C76-808C-AD78E3C48610}" destId="{12A85EFC-CF10-4963-83AC-6F71EA187943}" srcOrd="0" destOrd="0" presId="urn:microsoft.com/office/officeart/2005/8/layout/orgChart1"/>
-    <dgm:cxn modelId="{04677907-B2EF-4BF0-A8C4-FF6062CBD1BE}" type="presOf" srcId="{E9040694-41D6-434C-A600-4AB63FB82C8C}" destId="{250E6589-C440-40B9-9AE0-6F18AE2C2F83}" srcOrd="0" destOrd="0" presId="urn:microsoft.com/office/officeart/2005/8/layout/orgChart1"/>
-    <dgm:cxn modelId="{96F2FCE3-C7F1-498E-9D6F-99CA1BE1C0C5}" type="presOf" srcId="{B2E07FED-F167-4863-8AC1-53E6E78C0AD5}" destId="{D06CA95D-13C9-46E8-87ED-58C3A4DC5FCD}" srcOrd="1" destOrd="0" presId="urn:microsoft.com/office/officeart/2005/8/layout/orgChart1"/>
+    <dgm:cxn modelId="{C037A6E2-9374-4AFD-8C1B-9B2ECEA64D01}" type="presOf" srcId="{F68B31DC-BD7B-42F5-A608-CE1F82D476A8}" destId="{5F893048-3FA8-4D7F-9DF8-C522F82DA4D1}" srcOrd="0" destOrd="0" presId="urn:microsoft.com/office/officeart/2005/8/layout/orgChart1"/>
+    <dgm:cxn modelId="{150B812F-7434-4C97-94B4-2CC6E96FEE43}" type="presOf" srcId="{778DD7A7-FB9F-4882-B5C8-023AAB08AF51}" destId="{2D2FDB5C-6C62-44E2-B0ED-ADC0D8BE6D82}" srcOrd="0" destOrd="0" presId="urn:microsoft.com/office/officeart/2005/8/layout/orgChart1"/>
     <dgm:cxn modelId="{B7A938C2-9583-48DE-B180-69D4846988EC}" srcId="{40E277AA-D30B-4D0B-ADCF-E9A57A622BD3}" destId="{531B6233-20DD-4995-8EDA-6F63337538DF}" srcOrd="0" destOrd="0" parTransId="{15D90FEC-AB6C-4335-B8A4-963302E7689C}" sibTransId="{2D62AB0E-1C93-4EB5-8FEE-B6767B624C4B}"/>
-    <dgm:cxn modelId="{4D6763A2-D8B7-44BB-BE36-1C22B18AF642}" type="presOf" srcId="{560F4154-63C4-4D82-88BF-A35BA67B6CA1}" destId="{EA487784-4A80-4005-84F0-9713C58F8DB6}" srcOrd="0" destOrd="0" presId="urn:microsoft.com/office/officeart/2005/8/layout/orgChart1"/>
+    <dgm:cxn modelId="{EDCFE109-C793-4011-B8C9-008BCDAF8700}" type="presOf" srcId="{3CA0405F-4C78-4C73-A470-3152B2F5A6E3}" destId="{3769076E-D107-453A-BE7A-EE5DC829BCF6}" srcOrd="1" destOrd="0" presId="urn:microsoft.com/office/officeart/2005/8/layout/orgChart1"/>
+    <dgm:cxn modelId="{FE5B659E-01A6-4862-98DC-EF902DA88577}" type="presOf" srcId="{0357D72F-5B54-47B6-8362-13AC43361497}" destId="{8F3734E1-B2FA-4C65-8F6D-0C20FD25947B}" srcOrd="0" destOrd="0" presId="urn:microsoft.com/office/officeart/2005/8/layout/orgChart1"/>
     <dgm:cxn modelId="{8BF153E9-5B26-4920-892D-BEA91244B10C}" srcId="{9B4C672C-B706-4AFC-936B-FEB8E7180F48}" destId="{ECCC2F44-BAB8-49A1-99A3-4E13BD13C55F}" srcOrd="2" destOrd="0" parTransId="{053E8799-741A-4D66-A2DC-E0D1C155CE50}" sibTransId="{7BF21BBE-AD26-45B3-B44A-ECAAADE8D90D}"/>
-    <dgm:cxn modelId="{79D0A791-C7B0-49C7-9182-790018FA4EA6}" type="presOf" srcId="{FDDA1FFE-8C57-446E-B625-2FA9E6661AD8}" destId="{44F6C3E7-E762-4771-BA1F-65F3FB1D6FFD}" srcOrd="0" destOrd="0" presId="urn:microsoft.com/office/officeart/2005/8/layout/orgChart1"/>
+    <dgm:cxn modelId="{FB2B780C-8638-46EE-B224-BB15E1B26219}" type="presOf" srcId="{2CBAE54A-747C-4682-A537-1B2A3F97476A}" destId="{93527016-C41A-49C6-8FD5-70D23D321538}" srcOrd="0" destOrd="0" presId="urn:microsoft.com/office/officeart/2005/8/layout/orgChart1"/>
+    <dgm:cxn modelId="{B1F151C9-41BC-4948-AEDC-DB88C6BEC079}" type="presOf" srcId="{228707E1-844D-4C98-9CF0-0F57A05EA88E}" destId="{A5A4C983-8D9F-4EF4-8B1F-774F4B8B7922}" srcOrd="0" destOrd="0" presId="urn:microsoft.com/office/officeart/2005/8/layout/orgChart1"/>
+    <dgm:cxn modelId="{CD650C22-B5A0-4902-86BB-733650FC7011}" type="presOf" srcId="{F7960904-E03E-40E2-9656-21B14B7413AA}" destId="{90612331-4B69-4A21-9AEA-C00C31C30110}" srcOrd="0" destOrd="0" presId="urn:microsoft.com/office/officeart/2005/8/layout/orgChart1"/>
+    <dgm:cxn modelId="{F882CE1B-2BB5-45AF-9867-A1E80BA6618E}" type="presOf" srcId="{03A4B972-60E1-4959-9496-5306B2A92B6A}" destId="{39E1D18C-4259-4852-8F10-B21120747140}" srcOrd="0" destOrd="0" presId="urn:microsoft.com/office/officeart/2005/8/layout/orgChart1"/>
     <dgm:cxn modelId="{277B817F-41B0-4BC0-9D67-1FD2117436D2}" srcId="{617D1EA5-A9C5-4B3F-B2D1-4E646AC9B1D5}" destId="{B7AA3FBC-2C84-46DF-8BC7-E03C1A7C4FC0}" srcOrd="1" destOrd="0" parTransId="{A7F0D080-BF20-491F-ACBE-4603D30BD5D9}" sibTransId="{90A68F29-13B2-43A8-92B0-20279F0A00A8}"/>
-    <dgm:cxn modelId="{B82C0E24-C07B-48B6-891C-E78C7C3F2B48}" type="presOf" srcId="{76FD0958-05DA-4438-B315-EDC13B52A1F0}" destId="{CDAA2263-C2C3-46BD-B129-EA5E3A997609}" srcOrd="1" destOrd="0" presId="urn:microsoft.com/office/officeart/2005/8/layout/orgChart1"/>
+    <dgm:cxn modelId="{C04F4C8E-C3D6-4354-946F-DCD9BE12DFD1}" type="presOf" srcId="{228707E1-844D-4C98-9CF0-0F57A05EA88E}" destId="{03B908BC-7766-4B51-ADD4-AA81A82F0C4E}" srcOrd="1" destOrd="0" presId="urn:microsoft.com/office/officeart/2005/8/layout/orgChart1"/>
     <dgm:cxn modelId="{B4AD67C0-0FFC-4533-BDF8-59BB22043DD4}" srcId="{167C45E2-5625-49AB-B29C-409C6FFCB48F}" destId="{3CA0405F-4C78-4C73-A470-3152B2F5A6E3}" srcOrd="1" destOrd="0" parTransId="{0357D72F-5B54-47B6-8362-13AC43361497}" sibTransId="{A476A0B7-98C1-4538-991F-AA31F26877E8}"/>
-    <dgm:cxn modelId="{3FD2FBBE-70EC-4ED6-822E-6559363B0D0E}" type="presOf" srcId="{20288BE3-AD0F-4770-B437-03A68B091622}" destId="{54F3CDF6-B7F8-4590-B07A-AF7E2B44270E}" srcOrd="0" destOrd="0" presId="urn:microsoft.com/office/officeart/2005/8/layout/orgChart1"/>
-    <dgm:cxn modelId="{1E3CFA56-1A91-4463-B52E-3C288D45D9CA}" type="presOf" srcId="{15D90FEC-AB6C-4335-B8A4-963302E7689C}" destId="{91CFAD45-2FA0-456D-94B7-E96738CF55CF}" srcOrd="0" destOrd="0" presId="urn:microsoft.com/office/officeart/2005/8/layout/orgChart1"/>
-    <dgm:cxn modelId="{6D58FB1A-4F50-448A-9158-D812DC22CDC6}" type="presOf" srcId="{53F38578-5E0E-4F23-A9CC-C6AE34393D61}" destId="{CEC80A28-156D-40CB-BE19-471BF179A7FB}" srcOrd="0" destOrd="0" presId="urn:microsoft.com/office/officeart/2005/8/layout/orgChart1"/>
+    <dgm:cxn modelId="{9621854F-F0AC-4FE8-BED7-53AC6244FF2D}" type="presOf" srcId="{82A3EFB2-26A8-49A0-9E31-72DBC75FE76C}" destId="{C8919219-E461-4C60-B50B-CA1389D79576}" srcOrd="1" destOrd="0" presId="urn:microsoft.com/office/officeart/2005/8/layout/orgChart1"/>
+    <dgm:cxn modelId="{17F228DA-141D-4EA1-8CF9-951932B39CEA}" type="presOf" srcId="{76FD0958-05DA-4438-B315-EDC13B52A1F0}" destId="{CDAA2263-C2C3-46BD-B129-EA5E3A997609}" srcOrd="1" destOrd="0" presId="urn:microsoft.com/office/officeart/2005/8/layout/orgChart1"/>
+    <dgm:cxn modelId="{BF8674E1-21DC-4AF6-88C5-D9822C6078B9}" type="presOf" srcId="{76FD0958-05DA-4438-B315-EDC13B52A1F0}" destId="{24A327A2-F837-4F39-B2B3-78A2D2F72470}" srcOrd="0" destOrd="0" presId="urn:microsoft.com/office/officeart/2005/8/layout/orgChart1"/>
+    <dgm:cxn modelId="{D2C8A627-2703-4ECC-9289-737574FEBD23}" type="presOf" srcId="{E9040694-41D6-434C-A600-4AB63FB82C8C}" destId="{250E6589-C440-40B9-9AE0-6F18AE2C2F83}" srcOrd="0" destOrd="0" presId="urn:microsoft.com/office/officeart/2005/8/layout/orgChart1"/>
+    <dgm:cxn modelId="{03A259B4-DC6D-462D-BD08-F458D77C8BD0}" type="presOf" srcId="{B7AA3FBC-2C84-46DF-8BC7-E03C1A7C4FC0}" destId="{B6DCED10-E6B2-4154-8718-5358F6D2407D}" srcOrd="1" destOrd="0" presId="urn:microsoft.com/office/officeart/2005/8/layout/orgChart1"/>
     <dgm:cxn modelId="{CB3F6456-B6A6-4EE2-B1F1-97D6ED363381}" srcId="{76FD0958-05DA-4438-B315-EDC13B52A1F0}" destId="{7C22FE43-5B1F-449F-8968-BB7F29646C7F}" srcOrd="6" destOrd="0" parTransId="{DC3DC278-5213-4C76-808C-AD78E3C48610}" sibTransId="{2B9A41A8-5878-44C4-96C0-F6C750E8D78A}"/>
+    <dgm:cxn modelId="{C6BB2829-B280-4457-B64E-5EA3E375CE3D}" type="presOf" srcId="{9907E509-EA49-4DF8-965F-5EA5428A2C5D}" destId="{0BA95CA7-E982-4BB2-97B3-F8B758889A00}" srcOrd="0" destOrd="0" presId="urn:microsoft.com/office/officeart/2005/8/layout/orgChart1"/>
+    <dgm:cxn modelId="{8E1E1E3B-22B7-4F30-930A-89322D09CF0F}" type="presOf" srcId="{B255B01A-6978-4C90-8082-E1628B87C198}" destId="{FDDADA56-133A-4091-8483-C919198C5526}" srcOrd="0" destOrd="0" presId="urn:microsoft.com/office/officeart/2005/8/layout/orgChart1"/>
     <dgm:cxn modelId="{E9836CFA-6D77-42E0-8FE9-5CC0716D8E2C}" srcId="{228707E1-844D-4C98-9CF0-0F57A05EA88E}" destId="{9907E509-EA49-4DF8-965F-5EA5428A2C5D}" srcOrd="0" destOrd="0" parTransId="{778DD7A7-FB9F-4882-B5C8-023AAB08AF51}" sibTransId="{4EA52122-594F-4D9E-89D7-F4B3FB18BCCE}"/>
-    <dgm:cxn modelId="{1411C40F-3C56-4AB6-AFFB-2F132E240F8C}" type="presOf" srcId="{B7AA3FBC-2C84-46DF-8BC7-E03C1A7C4FC0}" destId="{771DF64B-B97C-48BD-806B-9D267ECD5093}" srcOrd="0" destOrd="0" presId="urn:microsoft.com/office/officeart/2005/8/layout/orgChart1"/>
-    <dgm:cxn modelId="{1E1D033A-3DEB-4E70-B61A-2E938DC40B09}" type="presOf" srcId="{F68B31DC-BD7B-42F5-A608-CE1F82D476A8}" destId="{5F893048-3FA8-4D7F-9DF8-C522F82DA4D1}" srcOrd="0" destOrd="0" presId="urn:microsoft.com/office/officeart/2005/8/layout/orgChart1"/>
-    <dgm:cxn modelId="{DD26AB1C-C4A5-4CA4-8867-9548BC9DBBD7}" type="presOf" srcId="{6DC7BD81-16DE-412E-BC55-8F598E187F44}" destId="{4CEADD4D-53AC-4468-9262-662EA7331B60}" srcOrd="1" destOrd="0" presId="urn:microsoft.com/office/officeart/2005/8/layout/orgChart1"/>
-    <dgm:cxn modelId="{B0BA187E-C8BA-42AB-B8A6-91F55FA1FCAA}" type="presOf" srcId="{228707E1-844D-4C98-9CF0-0F57A05EA88E}" destId="{A5A4C983-8D9F-4EF4-8B1F-774F4B8B7922}" srcOrd="0" destOrd="0" presId="urn:microsoft.com/office/officeart/2005/8/layout/orgChart1"/>
-    <dgm:cxn modelId="{29437CE2-0E4E-4B6B-BBAE-68D632F1ECE9}" type="presOf" srcId="{4D27A670-4A0A-4955-8665-8FF9496853F5}" destId="{D8322A0D-425B-4DFA-9DB4-1155A09DC625}" srcOrd="1" destOrd="0" presId="urn:microsoft.com/office/officeart/2005/8/layout/orgChart1"/>
-    <dgm:cxn modelId="{D80234C2-B512-4CE5-9AD9-8752E2E314FB}" type="presOf" srcId="{ECCC2F44-BAB8-49A1-99A3-4E13BD13C55F}" destId="{F311E72E-D84B-42B2-9771-F07DBD342FD1}" srcOrd="1" destOrd="0" presId="urn:microsoft.com/office/officeart/2005/8/layout/orgChart1"/>
+    <dgm:cxn modelId="{C2E7CE73-EF61-4BA7-824D-106E49AA8C1D}" type="presOf" srcId="{A7F0D080-BF20-491F-ACBE-4603D30BD5D9}" destId="{BB614DF4-EE61-44BF-AA45-05D215CCB7C7}" srcOrd="0" destOrd="0" presId="urn:microsoft.com/office/officeart/2005/8/layout/orgChart1"/>
     <dgm:cxn modelId="{E380FA05-44F8-4EF3-A00D-0C366E7D99F8}" srcId="{07544B79-3520-4A88-B4F1-FAA8AB28333F}" destId="{9B4C672C-B706-4AFC-936B-FEB8E7180F48}" srcOrd="0" destOrd="0" parTransId="{DBF5AE04-4647-4AC4-9646-E162A1E5EFCF}" sibTransId="{C4E65954-FC74-43F1-81FF-BAC787DD7408}"/>
-    <dgm:cxn modelId="{30649AB1-D6AE-4C18-AE64-F65E4D2A2C0F}" type="presOf" srcId="{82A3EFB2-26A8-49A0-9E31-72DBC75FE76C}" destId="{C8919219-E461-4C60-B50B-CA1389D79576}" srcOrd="1" destOrd="0" presId="urn:microsoft.com/office/officeart/2005/8/layout/orgChart1"/>
-    <dgm:cxn modelId="{08986E7A-36F2-4338-A9F5-109A3DF51965}" type="presOf" srcId="{2CBAE54A-747C-4682-A537-1B2A3F97476A}" destId="{93527016-C41A-49C6-8FD5-70D23D321538}" srcOrd="0" destOrd="0" presId="urn:microsoft.com/office/officeart/2005/8/layout/orgChart1"/>
     <dgm:cxn modelId="{BEA9069F-985F-45A4-A6A1-C7FD18869AD8}" srcId="{9B4C672C-B706-4AFC-936B-FEB8E7180F48}" destId="{4D27A670-4A0A-4955-8665-8FF9496853F5}" srcOrd="1" destOrd="0" parTransId="{0815665C-910D-440F-979D-5B7F8ACB1672}" sibTransId="{0E1F1036-81F9-4873-906F-7CA499B8D828}"/>
-    <dgm:cxn modelId="{5C97517C-BDFC-4CE9-9FD5-45D2E4C03E43}" type="presOf" srcId="{ECCC2F44-BAB8-49A1-99A3-4E13BD13C55F}" destId="{0722E43F-8B1E-431F-A994-7B9A6D1E6F38}" srcOrd="0" destOrd="0" presId="urn:microsoft.com/office/officeart/2005/8/layout/orgChart1"/>
     <dgm:cxn modelId="{54C88CF2-4B53-4867-AB0F-AE945787D824}" srcId="{76FD0958-05DA-4438-B315-EDC13B52A1F0}" destId="{BE671D26-3714-4C70-BA7D-37373B4DA753}" srcOrd="1" destOrd="0" parTransId="{FDDA1FFE-8C57-446E-B625-2FA9E6661AD8}" sibTransId="{838B7C02-D787-4082-ADCF-6EA9C8D7483E}"/>
-    <dgm:cxn modelId="{E2C0C3E0-6807-48F7-A8EE-358DE5FCB22A}" type="presOf" srcId="{B98F04AB-0C71-4AB4-9E08-6AC89FB7D212}" destId="{E61D17A4-EA07-4383-A5BB-FF0E610586B6}" srcOrd="0" destOrd="0" presId="urn:microsoft.com/office/officeart/2005/8/layout/orgChart1"/>
-    <dgm:cxn modelId="{5FDCBD6F-62FF-4346-83A2-D033903CEC6E}" type="presOf" srcId="{B7AA3FBC-2C84-46DF-8BC7-E03C1A7C4FC0}" destId="{B6DCED10-E6B2-4154-8718-5358F6D2407D}" srcOrd="1" destOrd="0" presId="urn:microsoft.com/office/officeart/2005/8/layout/orgChart1"/>
-    <dgm:cxn modelId="{5B3295E6-38B5-4395-97DB-FFADFFB3166F}" type="presOf" srcId="{53F38578-5E0E-4F23-A9CC-C6AE34393D61}" destId="{FCF61CEE-12FD-4A55-ACFE-06740EA9E35E}" srcOrd="1" destOrd="0" presId="urn:microsoft.com/office/officeart/2005/8/layout/orgChart1"/>
+    <dgm:cxn modelId="{84C09462-6C0D-4FE0-BC2F-E0CE60CCDFF6}" type="presOf" srcId="{FDDA1FFE-8C57-446E-B625-2FA9E6661AD8}" destId="{44F6C3E7-E762-4771-BA1F-65F3FB1D6FFD}" srcOrd="0" destOrd="0" presId="urn:microsoft.com/office/officeart/2005/8/layout/orgChart1"/>
+    <dgm:cxn modelId="{A777AC71-BA38-45A1-BE12-3D421893E0FB}" type="presOf" srcId="{4D27A670-4A0A-4955-8665-8FF9496853F5}" destId="{D8322A0D-425B-4DFA-9DB4-1155A09DC625}" srcOrd="1" destOrd="0" presId="urn:microsoft.com/office/officeart/2005/8/layout/orgChart1"/>
+    <dgm:cxn modelId="{73E66565-C5BB-4CE1-998F-9A7B60D3F384}" type="presOf" srcId="{FB67C525-9253-4EFA-8B69-96F1049EB6C0}" destId="{DDA07FE4-3576-414A-92E4-529D1894CA58}" srcOrd="0" destOrd="0" presId="urn:microsoft.com/office/officeart/2005/8/layout/orgChart1"/>
     <dgm:cxn modelId="{B4769B06-DFE3-497F-B4CD-2F81A3F29BC7}" srcId="{9B4C672C-B706-4AFC-936B-FEB8E7180F48}" destId="{76FD0958-05DA-4438-B315-EDC13B52A1F0}" srcOrd="3" destOrd="0" parTransId="{5D32CB48-E93B-464C-932D-DB018411FEA5}" sibTransId="{39F9F5B4-5677-4245-A698-04E8FD58D2D6}"/>
     <dgm:cxn modelId="{1FF634E4-39DC-4438-9A04-B2EE9A678030}" srcId="{76FD0958-05DA-4438-B315-EDC13B52A1F0}" destId="{617D1EA5-A9C5-4B3F-B2D1-4E646AC9B1D5}" srcOrd="3" destOrd="0" parTransId="{B98F04AB-0C71-4AB4-9E08-6AC89FB7D212}" sibTransId="{5DC5B6FF-52CC-4198-A109-5599C6572D5D}"/>
-    <dgm:cxn modelId="{35EC4BEB-74CD-42E6-9790-EF1833AF989A}" type="presOf" srcId="{617D1EA5-A9C5-4B3F-B2D1-4E646AC9B1D5}" destId="{B67635C8-6314-45FF-9FC7-BB9CE4B0C6EC}" srcOrd="0" destOrd="0" presId="urn:microsoft.com/office/officeart/2005/8/layout/orgChart1"/>
-    <dgm:cxn modelId="{AFD3D8BA-14CB-4751-A010-6094368421D5}" type="presOf" srcId="{617D1EA5-A9C5-4B3F-B2D1-4E646AC9B1D5}" destId="{5BA6F93A-F273-4AC1-9AF5-81F5BDC818E4}" srcOrd="1" destOrd="0" presId="urn:microsoft.com/office/officeart/2005/8/layout/orgChart1"/>
-    <dgm:cxn modelId="{D746C9B9-87FE-485B-8069-247035962187}" type="presOf" srcId="{40E277AA-D30B-4D0B-ADCF-E9A57A622BD3}" destId="{92C872C1-2D69-41CC-9C11-FF2EEDA85010}" srcOrd="1" destOrd="0" presId="urn:microsoft.com/office/officeart/2005/8/layout/orgChart1"/>
-    <dgm:cxn modelId="{A2CE9E30-5321-4277-B009-12E98DAA7508}" type="presOf" srcId="{4D27A670-4A0A-4955-8665-8FF9496853F5}" destId="{9C2AE2A6-1F44-4362-ABC4-EA4715A98247}" srcOrd="0" destOrd="0" presId="urn:microsoft.com/office/officeart/2005/8/layout/orgChart1"/>
-    <dgm:cxn modelId="{A7A9EE78-27A8-42A7-9894-9FEB3BA19723}" type="presOf" srcId="{167C45E2-5625-49AB-B29C-409C6FFCB48F}" destId="{96CEC549-B94F-46BA-98C8-D73FEBC91A16}" srcOrd="0" destOrd="0" presId="urn:microsoft.com/office/officeart/2005/8/layout/orgChart1"/>
-    <dgm:cxn modelId="{5B901946-8C05-4DBE-B4CC-4D45E5CC3557}" type="presOf" srcId="{E6252FDB-A520-414C-ADAF-C99B1D403A0D}" destId="{83C762B8-67FE-455F-8C14-EFD29125426D}" srcOrd="0" destOrd="0" presId="urn:microsoft.com/office/officeart/2005/8/layout/orgChart1"/>
-    <dgm:cxn modelId="{D8CDB6F7-D0FB-42EF-8F74-6CE512F3C86C}" type="presOf" srcId="{3DD776CC-1FCF-4AF4-B7DD-13835751FFD8}" destId="{1B55349F-F038-4756-A691-1A461B577656}" srcOrd="1" destOrd="0" presId="urn:microsoft.com/office/officeart/2005/8/layout/orgChart1"/>
-    <dgm:cxn modelId="{4DB21CEB-1B7E-4322-AEF8-9BB020DB2749}" type="presOf" srcId="{6F6691E2-18A2-4077-ACDD-99F5907AFFEB}" destId="{36BEE634-AC3E-483A-9D8B-415CDDAE49EA}" srcOrd="1" destOrd="0" presId="urn:microsoft.com/office/officeart/2005/8/layout/orgChart1"/>
-    <dgm:cxn modelId="{BD5F4774-57AC-4A1A-A151-D054DE8BB143}" type="presOf" srcId="{3DD776CC-1FCF-4AF4-B7DD-13835751FFD8}" destId="{38058048-8EA9-4344-B12C-EDBBD6BE996F}" srcOrd="0" destOrd="0" presId="urn:microsoft.com/office/officeart/2005/8/layout/orgChart1"/>
+    <dgm:cxn modelId="{47A510EE-26B9-4040-BB07-8F1DB78B636A}" type="presOf" srcId="{82A3EFB2-26A8-49A0-9E31-72DBC75FE76C}" destId="{EE88E0C9-0430-4671-8EE1-2610BED7F46D}" srcOrd="0" destOrd="0" presId="urn:microsoft.com/office/officeart/2005/8/layout/orgChart1"/>
+    <dgm:cxn modelId="{E2E50650-EABE-4739-8685-CF09DDCFB6FC}" type="presOf" srcId="{FCED1892-A041-4F8D-9E13-E3587A0A153A}" destId="{68D15140-5583-4B9A-9B3F-ABA910792C51}" srcOrd="0" destOrd="0" presId="urn:microsoft.com/office/officeart/2005/8/layout/orgChart1"/>
+    <dgm:cxn modelId="{3204D9B2-F335-49A9-B650-19D1F04D3896}" type="presOf" srcId="{CEE44ED5-074E-4C37-9201-F8DC223A9EFD}" destId="{E6815EC2-517E-4813-B2A0-126438211441}" srcOrd="0" destOrd="0" presId="urn:microsoft.com/office/officeart/2005/8/layout/orgChart1"/>
+    <dgm:cxn modelId="{1BC4536E-7D46-4F53-A01C-45E3ABF3D681}" type="presOf" srcId="{6DC7BD81-16DE-412E-BC55-8F598E187F44}" destId="{5E7BD8A8-0872-4819-AB63-9287E1779804}" srcOrd="0" destOrd="0" presId="urn:microsoft.com/office/officeart/2005/8/layout/orgChart1"/>
+    <dgm:cxn modelId="{24D73B12-C23D-4A43-BB02-8EB17B6D386A}" type="presOf" srcId="{4D27A670-4A0A-4955-8665-8FF9496853F5}" destId="{9C2AE2A6-1F44-4362-ABC4-EA4715A98247}" srcOrd="0" destOrd="0" presId="urn:microsoft.com/office/officeart/2005/8/layout/orgChart1"/>
+    <dgm:cxn modelId="{C8D242AB-85E6-4488-92B2-9F25D76E9F9A}" type="presOf" srcId="{53F38578-5E0E-4F23-A9CC-C6AE34393D61}" destId="{FCF61CEE-12FD-4A55-ACFE-06740EA9E35E}" srcOrd="1" destOrd="0" presId="urn:microsoft.com/office/officeart/2005/8/layout/orgChart1"/>
+    <dgm:cxn modelId="{241EF38C-D8A4-457D-B571-D3B7C0D9F135}" type="presOf" srcId="{07544B79-3520-4A88-B4F1-FAA8AB28333F}" destId="{F2BDD2E7-05B5-4108-83AA-C6C7C41A7A7D}" srcOrd="0" destOrd="0" presId="urn:microsoft.com/office/officeart/2005/8/layout/orgChart1"/>
+    <dgm:cxn modelId="{85D70A5D-957E-44CA-AD00-01F5A378DC2D}" type="presOf" srcId="{6F6691E2-18A2-4077-ACDD-99F5907AFFEB}" destId="{36BEE634-AC3E-483A-9D8B-415CDDAE49EA}" srcOrd="1" destOrd="0" presId="urn:microsoft.com/office/officeart/2005/8/layout/orgChart1"/>
     <dgm:cxn modelId="{056ADD07-DCA2-4F04-9375-21697741021E}" srcId="{9B4C672C-B706-4AFC-936B-FEB8E7180F48}" destId="{E36853AF-E1A2-4B20-887E-17ADF127C415}" srcOrd="5" destOrd="0" parTransId="{86659921-5883-4584-A45E-EA18FB05FF32}" sibTransId="{4E186ADF-208B-4A61-889E-2821744F2CD3}"/>
-    <dgm:cxn modelId="{4D175F0F-A67A-457B-81D4-3E63D621431C}" type="presOf" srcId="{A1416242-179C-4B18-AF02-E940DA18FDBE}" destId="{5405E608-BB3A-4BD7-A78C-E0BD38ED9697}" srcOrd="1" destOrd="0" presId="urn:microsoft.com/office/officeart/2005/8/layout/orgChart1"/>
-    <dgm:cxn modelId="{34775E8A-ABC6-43FD-981E-03FA2481DECE}" type="presOf" srcId="{AAA74003-C0BB-4619-AC16-3231EC640A26}" destId="{848E2FE5-674A-4145-AC06-F810C41A0893}" srcOrd="0" destOrd="0" presId="urn:microsoft.com/office/officeart/2005/8/layout/orgChart1"/>
+    <dgm:cxn modelId="{E73625CE-E48F-486C-ACA2-64C11E6CD127}" type="presOf" srcId="{3DD776CC-1FCF-4AF4-B7DD-13835751FFD8}" destId="{38058048-8EA9-4344-B12C-EDBBD6BE996F}" srcOrd="0" destOrd="0" presId="urn:microsoft.com/office/officeart/2005/8/layout/orgChart1"/>
+    <dgm:cxn modelId="{656AD5F1-ADEC-4D16-8C08-EC1F03C0EE3F}" type="presOf" srcId="{3DD776CC-1FCF-4AF4-B7DD-13835751FFD8}" destId="{1B55349F-F038-4756-A691-1A461B577656}" srcOrd="1" destOrd="0" presId="urn:microsoft.com/office/officeart/2005/8/layout/orgChart1"/>
+    <dgm:cxn modelId="{3DBC881A-159F-4618-8CD0-FB8746075C88}" type="presOf" srcId="{BE671D26-3714-4C70-BA7D-37373B4DA753}" destId="{A7D9045D-B71E-48B3-A865-E809D51531FA}" srcOrd="0" destOrd="0" presId="urn:microsoft.com/office/officeart/2005/8/layout/orgChart1"/>
+    <dgm:cxn modelId="{47FA544D-4F8B-4B47-A0A0-56BADF79B36A}" type="presOf" srcId="{7C22FE43-5B1F-449F-8968-BB7F29646C7F}" destId="{01E40F6E-2070-4224-8AD7-6277A0F9B449}" srcOrd="1" destOrd="0" presId="urn:microsoft.com/office/officeart/2005/8/layout/orgChart1"/>
+    <dgm:cxn modelId="{88D8CFBC-A2EF-4E1F-9EC4-C77C68406E41}" type="presOf" srcId="{ECCC2F44-BAB8-49A1-99A3-4E13BD13C55F}" destId="{F311E72E-D84B-42B2-9771-F07DBD342FD1}" srcOrd="1" destOrd="0" presId="urn:microsoft.com/office/officeart/2005/8/layout/orgChart1"/>
+    <dgm:cxn modelId="{BBF7A694-D161-4CF9-A273-FB59B25FB554}" type="presOf" srcId="{B2E07FED-F167-4863-8AC1-53E6E78C0AD5}" destId="{63B062B2-E08F-47BD-9033-27E9CCF2C035}" srcOrd="0" destOrd="0" presId="urn:microsoft.com/office/officeart/2005/8/layout/orgChart1"/>
+    <dgm:cxn modelId="{F813BD30-27F4-4F7A-88FD-8FDB657125D1}" type="presOf" srcId="{531B6233-20DD-4995-8EDA-6F63337538DF}" destId="{C2683376-14D1-44C5-AA59-5F956A9DFB39}" srcOrd="1" destOrd="0" presId="urn:microsoft.com/office/officeart/2005/8/layout/orgChart1"/>
+    <dgm:cxn modelId="{DDE754BD-40BA-42E0-8BA2-C1BA5989CAEE}" type="presOf" srcId="{9B4C672C-B706-4AFC-936B-FEB8E7180F48}" destId="{8A262A5D-2676-4B5F-8335-C1DF11A14A0C}" srcOrd="1" destOrd="0" presId="urn:microsoft.com/office/officeart/2005/8/layout/orgChart1"/>
     <dgm:cxn modelId="{82130619-39FC-45C5-8739-75AA0B46A00F}" srcId="{228707E1-844D-4C98-9CF0-0F57A05EA88E}" destId="{B2E07FED-F167-4863-8AC1-53E6E78C0AD5}" srcOrd="1" destOrd="0" parTransId="{AAA74003-C0BB-4619-AC16-3231EC640A26}" sibTransId="{7D2525D1-967E-414C-A864-761A4BAC3CA6}"/>
-    <dgm:cxn modelId="{AE17E616-09CA-4B43-8F63-12048984E712}" type="presOf" srcId="{0815665C-910D-440F-979D-5B7F8ACB1672}" destId="{9A9778D7-95A1-4288-9F95-4EEF382EFB6C}" srcOrd="0" destOrd="0" presId="urn:microsoft.com/office/officeart/2005/8/layout/orgChart1"/>
-    <dgm:cxn modelId="{39F1780F-E110-4A63-99FF-E563A6B50836}" type="presOf" srcId="{6DC7BD81-16DE-412E-BC55-8F598E187F44}" destId="{5E7BD8A8-0872-4819-AB63-9287E1779804}" srcOrd="0" destOrd="0" presId="urn:microsoft.com/office/officeart/2005/8/layout/orgChart1"/>
-    <dgm:cxn modelId="{3677C167-1A8F-4341-B74F-0C3FEC77321F}" type="presOf" srcId="{6F6691E2-18A2-4077-ACDD-99F5907AFFEB}" destId="{CE975700-6998-4275-8E04-254DA5F3B3EE}" srcOrd="0" destOrd="0" presId="urn:microsoft.com/office/officeart/2005/8/layout/orgChart1"/>
-    <dgm:cxn modelId="{3FE38945-5938-487D-934A-CC3E5F61DFEA}" type="presOf" srcId="{03A4B972-60E1-4959-9496-5306B2A92B6A}" destId="{39E1D18C-4259-4852-8F10-B21120747140}" srcOrd="0" destOrd="0" presId="urn:microsoft.com/office/officeart/2005/8/layout/orgChart1"/>
-    <dgm:cxn modelId="{E1D675C4-DFF1-4F71-B02C-83C3A42CD253}" type="presOf" srcId="{9B4C672C-B706-4AFC-936B-FEB8E7180F48}" destId="{1A69F06A-8A04-400A-8B90-DBD5C4C8E992}" srcOrd="0" destOrd="0" presId="urn:microsoft.com/office/officeart/2005/8/layout/orgChart1"/>
-    <dgm:cxn modelId="{4A542BF8-FA66-466C-A622-788A75806A8A}" type="presOf" srcId="{6002A971-8D19-422B-8C39-21D8398F9132}" destId="{CDE12021-3655-4FB4-9C81-838523AF9E4A}" srcOrd="0" destOrd="0" presId="urn:microsoft.com/office/officeart/2005/8/layout/orgChart1"/>
-    <dgm:cxn modelId="{321E6B8B-B3E5-40DA-9D0F-6BA204339CF9}" type="presOf" srcId="{7C22FE43-5B1F-449F-8968-BB7F29646C7F}" destId="{2B1A53CE-DE7D-4D8F-A1AA-02097F5D17A6}" srcOrd="0" destOrd="0" presId="urn:microsoft.com/office/officeart/2005/8/layout/orgChart1"/>
+    <dgm:cxn modelId="{D423D776-31BA-4CBF-84D3-8465496413D1}" type="presOf" srcId="{53F38578-5E0E-4F23-A9CC-C6AE34393D61}" destId="{CEC80A28-156D-40CB-BE19-471BF179A7FB}" srcOrd="0" destOrd="0" presId="urn:microsoft.com/office/officeart/2005/8/layout/orgChart1"/>
+    <dgm:cxn modelId="{7305D868-4980-4520-8394-DF8F02612110}" type="presOf" srcId="{6DC7BD81-16DE-412E-BC55-8F598E187F44}" destId="{4CEADD4D-53AC-4468-9262-662EA7331B60}" srcOrd="1" destOrd="0" presId="urn:microsoft.com/office/officeart/2005/8/layout/orgChart1"/>
     <dgm:cxn modelId="{26E9244D-DA7D-4806-A150-5DA0C0D75851}" srcId="{167C45E2-5625-49AB-B29C-409C6FFCB48F}" destId="{94F6B207-3B74-4639-98D7-D43A0204E7A4}" srcOrd="0" destOrd="0" parTransId="{6002A971-8D19-422B-8C39-21D8398F9132}" sibTransId="{1F7AC0FC-7CBA-4A0A-B286-9E3C04C33C22}"/>
-    <dgm:cxn modelId="{1CC0B34F-A542-484F-975A-85D35CC9CC26}" type="presOf" srcId="{40E277AA-D30B-4D0B-ADCF-E9A57A622BD3}" destId="{86BA5671-0AA4-4E64-9667-9FBF35A1C3CB}" srcOrd="0" destOrd="0" presId="urn:microsoft.com/office/officeart/2005/8/layout/orgChart1"/>
     <dgm:cxn modelId="{B987DC27-02AE-43EA-85F4-DE5F2F7C0238}" srcId="{167C45E2-5625-49AB-B29C-409C6FFCB48F}" destId="{F7960904-E03E-40E2-9656-21B14B7413AA}" srcOrd="3" destOrd="0" parTransId="{889FDD93-0F76-4CDC-A421-5B774898D813}" sibTransId="{728715DA-EB62-4B9B-A688-B45A9D580F9C}"/>
-    <dgm:cxn modelId="{9467B240-3DF9-4BDD-95FC-7177355F1CB1}" type="presOf" srcId="{228707E1-844D-4C98-9CF0-0F57A05EA88E}" destId="{03B908BC-7766-4B51-ADD4-AA81A82F0C4E}" srcOrd="1" destOrd="0" presId="urn:microsoft.com/office/officeart/2005/8/layout/orgChart1"/>
-    <dgm:cxn modelId="{6A653456-2FCE-47D3-9C45-6F1F8F50DBD7}" type="presOf" srcId="{E36853AF-E1A2-4B20-887E-17ADF127C415}" destId="{E86A6FE0-8408-4451-B96F-602A1678FE45}" srcOrd="0" destOrd="0" presId="urn:microsoft.com/office/officeart/2005/8/layout/orgChart1"/>
-    <dgm:cxn modelId="{2D4CE146-C5A9-4B0C-B574-11A873995659}" type="presOf" srcId="{3CA0405F-4C78-4C73-A470-3152B2F5A6E3}" destId="{3769076E-D107-453A-BE7A-EE5DC829BCF6}" srcOrd="1" destOrd="0" presId="urn:microsoft.com/office/officeart/2005/8/layout/orgChart1"/>
-    <dgm:cxn modelId="{482BD6B0-1BF7-4985-92E3-E9C7B73B5773}" type="presOf" srcId="{94F6B207-3B74-4639-98D7-D43A0204E7A4}" destId="{1EFD960D-65EC-4743-A218-E101AFA3912E}" srcOrd="0" destOrd="0" presId="urn:microsoft.com/office/officeart/2005/8/layout/orgChart1"/>
-    <dgm:cxn modelId="{BD5634B3-6FE5-4F45-AB9D-8F418C98CA71}" type="presOf" srcId="{E36853AF-E1A2-4B20-887E-17ADF127C415}" destId="{18E52BC0-DFF5-46BB-BF5F-90B1E0995F51}" srcOrd="1" destOrd="0" presId="urn:microsoft.com/office/officeart/2005/8/layout/orgChart1"/>
-    <dgm:cxn modelId="{31FC686E-FB54-439E-A0DE-199C83766743}" type="presOf" srcId="{CEE44ED5-074E-4C37-9201-F8DC223A9EFD}" destId="{F8AD1095-D757-4EC2-9529-0FE34CD8BCF2}" srcOrd="1" destOrd="0" presId="urn:microsoft.com/office/officeart/2005/8/layout/orgChart1"/>
-    <dgm:cxn modelId="{7CE7AA7B-BB1B-481E-A408-6A0EC0F5CB31}" type="presOf" srcId="{94F6B207-3B74-4639-98D7-D43A0204E7A4}" destId="{B0F26930-1E6D-4851-AB7B-6849B8D652E5}" srcOrd="1" destOrd="0" presId="urn:microsoft.com/office/officeart/2005/8/layout/orgChart1"/>
-    <dgm:cxn modelId="{7AB36FFD-FECC-4814-9A3D-EBA94F942415}" type="presOf" srcId="{B255B01A-6978-4C90-8082-E1628B87C198}" destId="{FDDADA56-133A-4091-8483-C919198C5526}" srcOrd="0" destOrd="0" presId="urn:microsoft.com/office/officeart/2005/8/layout/orgChart1"/>
+    <dgm:cxn modelId="{8283971B-B206-4F58-8978-8F7309C3830F}" type="presOf" srcId="{053E8799-741A-4D66-A2DC-E0D1C155CE50}" destId="{F88D9AAA-F158-4DB9-A515-E3D7525EC162}" srcOrd="0" destOrd="0" presId="urn:microsoft.com/office/officeart/2005/8/layout/orgChart1"/>
+    <dgm:cxn modelId="{A6F88956-94CC-4FB3-B39C-1549FD2E7C0E}" type="presOf" srcId="{889FDD93-0F76-4CDC-A421-5B774898D813}" destId="{11D63A0C-8752-4EAE-93AF-54CA21747084}" srcOrd="0" destOrd="0" presId="urn:microsoft.com/office/officeart/2005/8/layout/orgChart1"/>
+    <dgm:cxn modelId="{659B0D9E-6ABA-4DA5-A09F-04E61CEFA2E1}" type="presOf" srcId="{9B4C672C-B706-4AFC-936B-FEB8E7180F48}" destId="{1A69F06A-8A04-400A-8B90-DBD5C4C8E992}" srcOrd="0" destOrd="0" presId="urn:microsoft.com/office/officeart/2005/8/layout/orgChart1"/>
+    <dgm:cxn modelId="{1C45A7FE-BD85-4826-8DF0-317A12B776ED}" type="presOf" srcId="{B2E07FED-F167-4863-8AC1-53E6E78C0AD5}" destId="{D06CA95D-13C9-46E8-87ED-58C3A4DC5FCD}" srcOrd="1" destOrd="0" presId="urn:microsoft.com/office/officeart/2005/8/layout/orgChart1"/>
+    <dgm:cxn modelId="{A0B2EACB-A1F5-45ED-9EA3-06C034ACE6B1}" type="presOf" srcId="{20288BE3-AD0F-4770-B437-03A68B091622}" destId="{54F3CDF6-B7F8-4590-B07A-AF7E2B44270E}" srcOrd="0" destOrd="0" presId="urn:microsoft.com/office/officeart/2005/8/layout/orgChart1"/>
+    <dgm:cxn modelId="{1B57F617-0A28-4317-A8BE-5A4BCC50AE5D}" type="presOf" srcId="{A581D57F-DA41-4E5D-89D3-FE108D934E1E}" destId="{B0ED53CC-E55F-49E0-BA5F-F7D2233C74D9}" srcOrd="0" destOrd="0" presId="urn:microsoft.com/office/officeart/2005/8/layout/orgChart1"/>
+    <dgm:cxn modelId="{9CAD1F24-AE89-40DD-99E0-1EC66C8E2377}" type="presOf" srcId="{AAA74003-C0BB-4619-AC16-3231EC640A26}" destId="{848E2FE5-674A-4145-AC06-F810C41A0893}" srcOrd="0" destOrd="0" presId="urn:microsoft.com/office/officeart/2005/8/layout/orgChart1"/>
+    <dgm:cxn modelId="{B614B7EE-930F-4EFC-AE0F-DF8F5EC94100}" type="presOf" srcId="{E9040694-41D6-434C-A600-4AB63FB82C8C}" destId="{19E76C29-F9B4-454C-BE51-B1BD37165BB1}" srcOrd="1" destOrd="0" presId="urn:microsoft.com/office/officeart/2005/8/layout/orgChart1"/>
+    <dgm:cxn modelId="{5859ACE3-37A2-4720-A9F8-6B64FFC6E493}" type="presOf" srcId="{E6252FDB-A520-414C-ADAF-C99B1D403A0D}" destId="{83C762B8-67FE-455F-8C14-EFD29125426D}" srcOrd="0" destOrd="0" presId="urn:microsoft.com/office/officeart/2005/8/layout/orgChart1"/>
     <dgm:cxn modelId="{C4178CEA-B2D3-4764-A44D-996AEA0FCD84}" srcId="{40E277AA-D30B-4D0B-ADCF-E9A57A622BD3}" destId="{E9040694-41D6-434C-A600-4AB63FB82C8C}" srcOrd="1" destOrd="0" parTransId="{FB67C525-9253-4EFA-8B69-96F1049EB6C0}" sibTransId="{5212E520-3DD2-40B7-8F1B-5655F7C85F2F}"/>
+    <dgm:cxn modelId="{765958CB-A41E-44B3-BF47-7E080A0BDFBD}" type="presOf" srcId="{560F4154-63C4-4D82-88BF-A35BA67B6CA1}" destId="{11EC2043-2988-4A51-941F-1C6DF040D036}" srcOrd="1" destOrd="0" presId="urn:microsoft.com/office/officeart/2005/8/layout/orgChart1"/>
+    <dgm:cxn modelId="{1D77E376-C067-4D85-8865-2456F900DE02}" type="presOf" srcId="{DD767AB0-363B-4A26-AA23-E8EF248B0519}" destId="{350454EE-A010-4FEA-8C99-96FBF79C3094}" srcOrd="0" destOrd="0" presId="urn:microsoft.com/office/officeart/2005/8/layout/orgChart1"/>
+    <dgm:cxn modelId="{43501050-68DF-48B0-9E8D-769FB15BB188}" type="presOf" srcId="{CEE44ED5-074E-4C37-9201-F8DC223A9EFD}" destId="{F8AD1095-D757-4EC2-9529-0FE34CD8BCF2}" srcOrd="1" destOrd="0" presId="urn:microsoft.com/office/officeart/2005/8/layout/orgChart1"/>
+    <dgm:cxn modelId="{B030BB22-2565-4341-B4AD-EAAD0D782DF6}" type="presOf" srcId="{167C45E2-5625-49AB-B29C-409C6FFCB48F}" destId="{96CEC549-B94F-46BA-98C8-D73FEBC91A16}" srcOrd="0" destOrd="0" presId="urn:microsoft.com/office/officeart/2005/8/layout/orgChart1"/>
+    <dgm:cxn modelId="{6ED53EA7-FBF4-48F3-AD4E-7780D6F35CE6}" type="presOf" srcId="{560F4154-63C4-4D82-88BF-A35BA67B6CA1}" destId="{EA487784-4A80-4005-84F0-9713C58F8DB6}" srcOrd="0" destOrd="0" presId="urn:microsoft.com/office/officeart/2005/8/layout/orgChart1"/>
     <dgm:cxn modelId="{BE71A599-1B48-4C4F-BE59-869890F5AA8B}" srcId="{76FD0958-05DA-4438-B315-EDC13B52A1F0}" destId="{40E277AA-D30B-4D0B-ADCF-E9A57A622BD3}" srcOrd="0" destOrd="0" parTransId="{F68B31DC-BD7B-42F5-A608-CE1F82D476A8}" sibTransId="{3679FC53-61CD-4ADC-A3F2-0C9BFF0A7762}"/>
-    <dgm:cxn modelId="{3FBB8EEE-42C8-4FFE-9043-0942A62450E8}" type="presOf" srcId="{778DD7A7-FB9F-4882-B5C8-023AAB08AF51}" destId="{2D2FDB5C-6C62-44E2-B0ED-ADC0D8BE6D82}" srcOrd="0" destOrd="0" presId="urn:microsoft.com/office/officeart/2005/8/layout/orgChart1"/>
-    <dgm:cxn modelId="{6C4634AB-BAC0-4283-9EAD-428849D206A8}" type="presOf" srcId="{76FD0958-05DA-4438-B315-EDC13B52A1F0}" destId="{24A327A2-F837-4F39-B2B3-78A2D2F72470}" srcOrd="0" destOrd="0" presId="urn:microsoft.com/office/officeart/2005/8/layout/orgChart1"/>
-    <dgm:cxn modelId="{94A13343-2512-47D7-9706-8C5D9F6C9FE3}" type="presOf" srcId="{9907E509-EA49-4DF8-965F-5EA5428A2C5D}" destId="{7B0E4EF7-ED5D-43F5-865B-A8F050756236}" srcOrd="1" destOrd="0" presId="urn:microsoft.com/office/officeart/2005/8/layout/orgChart1"/>
-    <dgm:cxn modelId="{A9732E66-4718-4E6B-81BD-D1B89D8BA431}" type="presOf" srcId="{BE671D26-3714-4C70-BA7D-37373B4DA753}" destId="{A025B194-C1D8-425A-90DC-3B20E7688599}" srcOrd="1" destOrd="0" presId="urn:microsoft.com/office/officeart/2005/8/layout/orgChart1"/>
-    <dgm:cxn modelId="{B86869EE-C8FE-4183-B2C6-05C8FF3790EC}" type="presOf" srcId="{531B6233-20DD-4995-8EDA-6F63337538DF}" destId="{C2683376-14D1-44C5-AA59-5F956A9DFB39}" srcOrd="1" destOrd="0" presId="urn:microsoft.com/office/officeart/2005/8/layout/orgChart1"/>
-    <dgm:cxn modelId="{C5A5547D-4B84-4CBF-80F2-C4FDCFEA4BD1}" type="presOf" srcId="{F7960904-E03E-40E2-9656-21B14B7413AA}" destId="{90612331-4B69-4A21-9AEA-C00C31C30110}" srcOrd="0" destOrd="0" presId="urn:microsoft.com/office/officeart/2005/8/layout/orgChart1"/>
-    <dgm:cxn modelId="{C985C2FC-7744-47A9-8539-D59159329E81}" type="presOf" srcId="{167C45E2-5625-49AB-B29C-409C6FFCB48F}" destId="{B7321A86-5FCB-4C00-97DE-1EF31B0ACEF9}" srcOrd="1" destOrd="0" presId="urn:microsoft.com/office/officeart/2005/8/layout/orgChart1"/>
-    <dgm:cxn modelId="{719AB45A-4FD7-4991-A541-15E5FFD779B3}" type="presOf" srcId="{B2E07FED-F167-4863-8AC1-53E6E78C0AD5}" destId="{63B062B2-E08F-47BD-9033-27E9CCF2C035}" srcOrd="0" destOrd="0" presId="urn:microsoft.com/office/officeart/2005/8/layout/orgChart1"/>
-    <dgm:cxn modelId="{3485668F-7F50-418F-B050-5637682D850B}" type="presOf" srcId="{CEE44ED5-074E-4C37-9201-F8DC223A9EFD}" destId="{E6815EC2-517E-4813-B2A0-126438211441}" srcOrd="0" destOrd="0" presId="urn:microsoft.com/office/officeart/2005/8/layout/orgChart1"/>
-    <dgm:cxn modelId="{67F11426-6C72-4A40-9547-0C062FCE51C1}" type="presParOf" srcId="{F2BDD2E7-05B5-4108-83AA-C6C7C41A7A7D}" destId="{8B2A52DB-4CF2-462C-B5E6-1560387890A9}" srcOrd="0" destOrd="0" presId="urn:microsoft.com/office/officeart/2005/8/layout/orgChart1"/>
-    <dgm:cxn modelId="{C803F708-5CAC-4E32-8CA5-C86C60F64E82}" type="presParOf" srcId="{8B2A52DB-4CF2-462C-B5E6-1560387890A9}" destId="{D6BAAD8B-BB2A-48AB-9A3D-C52C3DDC822F}" srcOrd="0" destOrd="0" presId="urn:microsoft.com/office/officeart/2005/8/layout/orgChart1"/>
-    <dgm:cxn modelId="{8349F2BF-60B0-4609-85CF-E00D12C94B6D}" type="presParOf" srcId="{D6BAAD8B-BB2A-48AB-9A3D-C52C3DDC822F}" destId="{1A69F06A-8A04-400A-8B90-DBD5C4C8E992}" srcOrd="0" destOrd="0" presId="urn:microsoft.com/office/officeart/2005/8/layout/orgChart1"/>
-    <dgm:cxn modelId="{4992A998-7AC3-4235-9E14-ABDAD91FC830}" type="presParOf" srcId="{D6BAAD8B-BB2A-48AB-9A3D-C52C3DDC822F}" destId="{8A262A5D-2676-4B5F-8335-C1DF11A14A0C}" srcOrd="1" destOrd="0" presId="urn:microsoft.com/office/officeart/2005/8/layout/orgChart1"/>
-    <dgm:cxn modelId="{4682B1C8-DF06-41DC-B84A-EE2846120326}" type="presParOf" srcId="{8B2A52DB-4CF2-462C-B5E6-1560387890A9}" destId="{F82728AF-A317-43CC-BEE0-1C5A655569EA}" srcOrd="1" destOrd="0" presId="urn:microsoft.com/office/officeart/2005/8/layout/orgChart1"/>
-    <dgm:cxn modelId="{41C5108C-AEC9-49BA-9AF7-4A7FEC66F814}" type="presParOf" srcId="{F82728AF-A317-43CC-BEE0-1C5A655569EA}" destId="{FDDADA56-133A-4091-8483-C919198C5526}" srcOrd="0" destOrd="0" presId="urn:microsoft.com/office/officeart/2005/8/layout/orgChart1"/>
-    <dgm:cxn modelId="{B1F8100D-16E1-44EE-986B-8100319CDC38}" type="presParOf" srcId="{F82728AF-A317-43CC-BEE0-1C5A655569EA}" destId="{0CCC86CE-19F9-4680-91F1-43197E8D697C}" srcOrd="1" destOrd="0" presId="urn:microsoft.com/office/officeart/2005/8/layout/orgChart1"/>
-    <dgm:cxn modelId="{BA5D7E80-F961-4970-A8F9-38E75CE31069}" type="presParOf" srcId="{0CCC86CE-19F9-4680-91F1-43197E8D697C}" destId="{1E63B7FC-6F33-4759-AFA3-B47CB72AD61D}" srcOrd="0" destOrd="0" presId="urn:microsoft.com/office/officeart/2005/8/layout/orgChart1"/>
-    <dgm:cxn modelId="{46091271-F84F-4DA4-AE85-9759D7A0575E}" type="presParOf" srcId="{1E63B7FC-6F33-4759-AFA3-B47CB72AD61D}" destId="{CE975700-6998-4275-8E04-254DA5F3B3EE}" srcOrd="0" destOrd="0" presId="urn:microsoft.com/office/officeart/2005/8/layout/orgChart1"/>
-    <dgm:cxn modelId="{B4314229-6BED-4CEF-9709-FD6EA49C6CDC}" type="presParOf" srcId="{1E63B7FC-6F33-4759-AFA3-B47CB72AD61D}" destId="{36BEE634-AC3E-483A-9D8B-415CDDAE49EA}" srcOrd="1" destOrd="0" presId="urn:microsoft.com/office/officeart/2005/8/layout/orgChart1"/>
-    <dgm:cxn modelId="{5057A966-E821-4999-9BEC-94C2CBF0D113}" type="presParOf" srcId="{0CCC86CE-19F9-4680-91F1-43197E8D697C}" destId="{3506BEE0-1758-4CD1-AD84-FD043C6519E5}" srcOrd="1" destOrd="0" presId="urn:microsoft.com/office/officeart/2005/8/layout/orgChart1"/>
-    <dgm:cxn modelId="{C8E7F658-BD58-4298-BFA6-4451B4F49794}" type="presParOf" srcId="{0CCC86CE-19F9-4680-91F1-43197E8D697C}" destId="{209E90D4-8896-4F32-8D1F-0A1EF1A2855F}" srcOrd="2" destOrd="0" presId="urn:microsoft.com/office/officeart/2005/8/layout/orgChart1"/>
-    <dgm:cxn modelId="{96A954E0-DE01-47C1-B765-E30604A7BF2F}" type="presParOf" srcId="{F82728AF-A317-43CC-BEE0-1C5A655569EA}" destId="{9A9778D7-95A1-4288-9F95-4EEF382EFB6C}" srcOrd="2" destOrd="0" presId="urn:microsoft.com/office/officeart/2005/8/layout/orgChart1"/>
-    <dgm:cxn modelId="{0F60B960-AF8E-4198-BEA9-881FCB55DC7B}" type="presParOf" srcId="{F82728AF-A317-43CC-BEE0-1C5A655569EA}" destId="{5B53FD89-8096-4B52-9F55-834935C98CAB}" srcOrd="3" destOrd="0" presId="urn:microsoft.com/office/officeart/2005/8/layout/orgChart1"/>
-    <dgm:cxn modelId="{7894C0CB-2D06-4BBB-AE64-5C7FB3790ADE}" type="presParOf" srcId="{5B53FD89-8096-4B52-9F55-834935C98CAB}" destId="{D4A3C48D-A27F-4653-BEA0-350047916B20}" srcOrd="0" destOrd="0" presId="urn:microsoft.com/office/officeart/2005/8/layout/orgChart1"/>
-    <dgm:cxn modelId="{5B61A692-472B-4794-82A6-8DB107487C16}" type="presParOf" srcId="{D4A3C48D-A27F-4653-BEA0-350047916B20}" destId="{9C2AE2A6-1F44-4362-ABC4-EA4715A98247}" srcOrd="0" destOrd="0" presId="urn:microsoft.com/office/officeart/2005/8/layout/orgChart1"/>
-    <dgm:cxn modelId="{2AB8BAD0-3A88-41F5-99D3-9CD2382F5396}" type="presParOf" srcId="{D4A3C48D-A27F-4653-BEA0-350047916B20}" destId="{D8322A0D-425B-4DFA-9DB4-1155A09DC625}" srcOrd="1" destOrd="0" presId="urn:microsoft.com/office/officeart/2005/8/layout/orgChart1"/>
-    <dgm:cxn modelId="{B2941E93-32B3-4597-B2B3-57EAA8EDE7B4}" type="presParOf" srcId="{5B53FD89-8096-4B52-9F55-834935C98CAB}" destId="{163E984B-CE0C-4A46-B6DE-C3B1DFDAAA65}" srcOrd="1" destOrd="0" presId="urn:microsoft.com/office/officeart/2005/8/layout/orgChart1"/>
-    <dgm:cxn modelId="{FA18E5B4-211D-4FE2-B5F4-142A203669E5}" type="presParOf" srcId="{5B53FD89-8096-4B52-9F55-834935C98CAB}" destId="{2D1B7FA0-D240-49A2-AD9F-A0A672B8B77A}" srcOrd="2" destOrd="0" presId="urn:microsoft.com/office/officeart/2005/8/layout/orgChart1"/>
-    <dgm:cxn modelId="{B6B511EF-79AA-4449-8FA8-C8242EDACF54}" type="presParOf" srcId="{F82728AF-A317-43CC-BEE0-1C5A655569EA}" destId="{F88D9AAA-F158-4DB9-A515-E3D7525EC162}" srcOrd="4" destOrd="0" presId="urn:microsoft.com/office/officeart/2005/8/layout/orgChart1"/>
-    <dgm:cxn modelId="{D2CFCC4B-0AD4-4122-90C6-11365C49F5F0}" type="presParOf" srcId="{F82728AF-A317-43CC-BEE0-1C5A655569EA}" destId="{C720A7CF-3B54-4C91-81A5-4BCC37435217}" srcOrd="5" destOrd="0" presId="urn:microsoft.com/office/officeart/2005/8/layout/orgChart1"/>
-    <dgm:cxn modelId="{FB56CE57-AF0B-46DB-9B64-D38F21BB18FA}" type="presParOf" srcId="{C720A7CF-3B54-4C91-81A5-4BCC37435217}" destId="{0CB22D72-FFAA-4267-91B4-D7DDBCC3BBE7}" srcOrd="0" destOrd="0" presId="urn:microsoft.com/office/officeart/2005/8/layout/orgChart1"/>
-    <dgm:cxn modelId="{84E22532-EB49-425F-82A8-158EAE6FA1D3}" type="presParOf" srcId="{0CB22D72-FFAA-4267-91B4-D7DDBCC3BBE7}" destId="{0722E43F-8B1E-431F-A994-7B9A6D1E6F38}" srcOrd="0" destOrd="0" presId="urn:microsoft.com/office/officeart/2005/8/layout/orgChart1"/>
-    <dgm:cxn modelId="{4E17B576-838A-425E-8AD0-F48AB0F94275}" type="presParOf" srcId="{0CB22D72-FFAA-4267-91B4-D7DDBCC3BBE7}" destId="{F311E72E-D84B-42B2-9771-F07DBD342FD1}" srcOrd="1" destOrd="0" presId="urn:microsoft.com/office/officeart/2005/8/layout/orgChart1"/>
-    <dgm:cxn modelId="{7372114A-5545-478C-940D-7791D77C16B1}" type="presParOf" srcId="{C720A7CF-3B54-4C91-81A5-4BCC37435217}" destId="{082A7507-43B6-443F-A91E-41F8C0C301A0}" srcOrd="1" destOrd="0" presId="urn:microsoft.com/office/officeart/2005/8/layout/orgChart1"/>
-    <dgm:cxn modelId="{E4D34CFC-263C-4C44-ACE2-5274F5376FF7}" type="presParOf" srcId="{C720A7CF-3B54-4C91-81A5-4BCC37435217}" destId="{4F129EBE-E0C5-4832-A204-54F0708C5DF0}" srcOrd="2" destOrd="0" presId="urn:microsoft.com/office/officeart/2005/8/layout/orgChart1"/>
-    <dgm:cxn modelId="{1D117425-6ED1-4331-A64E-0B6000133176}" type="presParOf" srcId="{F82728AF-A317-43CC-BEE0-1C5A655569EA}" destId="{FF8C1175-908C-44C6-A16F-4271A2A7131B}" srcOrd="6" destOrd="0" presId="urn:microsoft.com/office/officeart/2005/8/layout/orgChart1"/>
-    <dgm:cxn modelId="{CCBFF4CD-55FB-424D-AAB8-6F412C16D3AA}" type="presParOf" srcId="{F82728AF-A317-43CC-BEE0-1C5A655569EA}" destId="{F1AA58BA-64C8-4253-B5D5-BA011EF84D4D}" srcOrd="7" destOrd="0" presId="urn:microsoft.com/office/officeart/2005/8/layout/orgChart1"/>
-    <dgm:cxn modelId="{D87EF100-42F9-4655-ADBC-F0C5F3D2E08C}" type="presParOf" srcId="{F1AA58BA-64C8-4253-B5D5-BA011EF84D4D}" destId="{FBB54F0A-1B1D-4ADD-A41B-FE59B555BC6F}" srcOrd="0" destOrd="0" presId="urn:microsoft.com/office/officeart/2005/8/layout/orgChart1"/>
-    <dgm:cxn modelId="{05E259BF-E989-4BB3-ABE3-AC3F44B15AE8}" type="presParOf" srcId="{FBB54F0A-1B1D-4ADD-A41B-FE59B555BC6F}" destId="{24A327A2-F837-4F39-B2B3-78A2D2F72470}" srcOrd="0" destOrd="0" presId="urn:microsoft.com/office/officeart/2005/8/layout/orgChart1"/>
-    <dgm:cxn modelId="{40D2AC3C-1E85-4203-9A66-4021664EFB87}" type="presParOf" srcId="{FBB54F0A-1B1D-4ADD-A41B-FE59B555BC6F}" destId="{CDAA2263-C2C3-46BD-B129-EA5E3A997609}" srcOrd="1" destOrd="0" presId="urn:microsoft.com/office/officeart/2005/8/layout/orgChart1"/>
-    <dgm:cxn modelId="{3AF6F7CA-6E7A-4468-9329-787F75180BAB}" type="presParOf" srcId="{F1AA58BA-64C8-4253-B5D5-BA011EF84D4D}" destId="{CC8B1E47-4C54-4A8A-B197-4984B8037E92}" srcOrd="1" destOrd="0" presId="urn:microsoft.com/office/officeart/2005/8/layout/orgChart1"/>
-    <dgm:cxn modelId="{2C9FC6F4-1D0C-4B95-97AF-C9442ED04CBB}" type="presParOf" srcId="{CC8B1E47-4C54-4A8A-B197-4984B8037E92}" destId="{5F893048-3FA8-4D7F-9DF8-C522F82DA4D1}" srcOrd="0" destOrd="0" presId="urn:microsoft.com/office/officeart/2005/8/layout/orgChart1"/>
-    <dgm:cxn modelId="{53ADBDCF-D8B7-4328-B59E-19D185BAE7CD}" type="presParOf" srcId="{CC8B1E47-4C54-4A8A-B197-4984B8037E92}" destId="{3460BE63-EAE2-4475-BA06-267E4D77FC49}" srcOrd="1" destOrd="0" presId="urn:microsoft.com/office/officeart/2005/8/layout/orgChart1"/>
-    <dgm:cxn modelId="{21CAA2AB-7C51-4554-B9A8-6A860FC0FBDA}" type="presParOf" srcId="{3460BE63-EAE2-4475-BA06-267E4D77FC49}" destId="{C1772057-47A6-4318-9570-0A7F5D9D6D5B}" srcOrd="0" destOrd="0" presId="urn:microsoft.com/office/officeart/2005/8/layout/orgChart1"/>
-    <dgm:cxn modelId="{9F102343-06F8-4394-8DF9-61B3C2FAC80D}" type="presParOf" srcId="{C1772057-47A6-4318-9570-0A7F5D9D6D5B}" destId="{86BA5671-0AA4-4E64-9667-9FBF35A1C3CB}" srcOrd="0" destOrd="0" presId="urn:microsoft.com/office/officeart/2005/8/layout/orgChart1"/>
-    <dgm:cxn modelId="{FAAE53DC-6B19-471F-BC3A-16A27FA432D8}" type="presParOf" srcId="{C1772057-47A6-4318-9570-0A7F5D9D6D5B}" destId="{92C872C1-2D69-41CC-9C11-FF2EEDA85010}" srcOrd="1" destOrd="0" presId="urn:microsoft.com/office/officeart/2005/8/layout/orgChart1"/>
-    <dgm:cxn modelId="{75DCADE2-41F9-4FD0-A728-5C714167FE41}" type="presParOf" srcId="{3460BE63-EAE2-4475-BA06-267E4D77FC49}" destId="{308E4423-3D92-484B-8552-98BE70E6DEC7}" srcOrd="1" destOrd="0" presId="urn:microsoft.com/office/officeart/2005/8/layout/orgChart1"/>
-    <dgm:cxn modelId="{F962C06F-C0F3-46E3-B819-15076B82D206}" type="presParOf" srcId="{308E4423-3D92-484B-8552-98BE70E6DEC7}" destId="{91CFAD45-2FA0-456D-94B7-E96738CF55CF}" srcOrd="0" destOrd="0" presId="urn:microsoft.com/office/officeart/2005/8/layout/orgChart1"/>
-    <dgm:cxn modelId="{183F8FB4-9EC0-44BC-9E4C-641E4E27DA63}" type="presParOf" srcId="{308E4423-3D92-484B-8552-98BE70E6DEC7}" destId="{C3707222-6DDD-4A32-BD8B-2F51EB5C5562}" srcOrd="1" destOrd="0" presId="urn:microsoft.com/office/officeart/2005/8/layout/orgChart1"/>
-    <dgm:cxn modelId="{4FA0397A-0A8B-4DE3-863C-339A53DD78F8}" type="presParOf" srcId="{C3707222-6DDD-4A32-BD8B-2F51EB5C5562}" destId="{C6050184-FB20-4A98-97FB-D2A77F75B173}" srcOrd="0" destOrd="0" presId="urn:microsoft.com/office/officeart/2005/8/layout/orgChart1"/>
-    <dgm:cxn modelId="{C1554EF5-B556-452D-9106-6BE2C358CFA9}" type="presParOf" srcId="{C6050184-FB20-4A98-97FB-D2A77F75B173}" destId="{131F9854-ECEA-45B6-BA9F-AB5BDC8CEECF}" srcOrd="0" destOrd="0" presId="urn:microsoft.com/office/officeart/2005/8/layout/orgChart1"/>
-    <dgm:cxn modelId="{03720C0F-C76D-4485-A4C9-1C66F86B91A2}" type="presParOf" srcId="{C6050184-FB20-4A98-97FB-D2A77F75B173}" destId="{C2683376-14D1-44C5-AA59-5F956A9DFB39}" srcOrd="1" destOrd="0" presId="urn:microsoft.com/office/officeart/2005/8/layout/orgChart1"/>
-    <dgm:cxn modelId="{0C12F46F-7C5C-4F86-B752-35214E930BB9}" type="presParOf" srcId="{C3707222-6DDD-4A32-BD8B-2F51EB5C5562}" destId="{43242AD6-42E5-480C-A2F4-6A9DEECD965B}" srcOrd="1" destOrd="0" presId="urn:microsoft.com/office/officeart/2005/8/layout/orgChart1"/>
-    <dgm:cxn modelId="{FC9451D9-0EEF-4763-B183-0ED6FBD5F6D1}" type="presParOf" srcId="{C3707222-6DDD-4A32-BD8B-2F51EB5C5562}" destId="{918A151D-381E-4D49-B82C-D657AF3C1C08}" srcOrd="2" destOrd="0" presId="urn:microsoft.com/office/officeart/2005/8/layout/orgChart1"/>
-    <dgm:cxn modelId="{2BD03FC0-F98D-4915-A15E-3389014D236E}" type="presParOf" srcId="{308E4423-3D92-484B-8552-98BE70E6DEC7}" destId="{DDA07FE4-3576-414A-92E4-529D1894CA58}" srcOrd="2" destOrd="0" presId="urn:microsoft.com/office/officeart/2005/8/layout/orgChart1"/>
-    <dgm:cxn modelId="{20CB1A0E-EC9A-4E59-959C-BB3697D2850C}" type="presParOf" srcId="{308E4423-3D92-484B-8552-98BE70E6DEC7}" destId="{654DC88F-6876-4E5D-B64B-CC41DBA85153}" srcOrd="3" destOrd="0" presId="urn:microsoft.com/office/officeart/2005/8/layout/orgChart1"/>
-    <dgm:cxn modelId="{6794F166-35B4-4E8A-A8DE-4D90ABCB1D28}" type="presParOf" srcId="{654DC88F-6876-4E5D-B64B-CC41DBA85153}" destId="{BDE29094-42E7-4120-A4C9-A95382DFED6A}" srcOrd="0" destOrd="0" presId="urn:microsoft.com/office/officeart/2005/8/layout/orgChart1"/>
-    <dgm:cxn modelId="{553464D2-DD4A-4E2B-B116-90ED91FB095A}" type="presParOf" srcId="{BDE29094-42E7-4120-A4C9-A95382DFED6A}" destId="{250E6589-C440-40B9-9AE0-6F18AE2C2F83}" srcOrd="0" destOrd="0" presId="urn:microsoft.com/office/officeart/2005/8/layout/orgChart1"/>
-    <dgm:cxn modelId="{DD4F0C95-7A58-45E5-BA5E-DCE4F9F7763D}" type="presParOf" srcId="{BDE29094-42E7-4120-A4C9-A95382DFED6A}" destId="{19E76C29-F9B4-454C-BE51-B1BD37165BB1}" srcOrd="1" destOrd="0" presId="urn:microsoft.com/office/officeart/2005/8/layout/orgChart1"/>
-    <dgm:cxn modelId="{83167BB4-3C92-4F9F-864A-129CE30A46C1}" type="presParOf" srcId="{654DC88F-6876-4E5D-B64B-CC41DBA85153}" destId="{B38E5FDE-58A2-4061-A68D-8A217BDD1AA5}" srcOrd="1" destOrd="0" presId="urn:microsoft.com/office/officeart/2005/8/layout/orgChart1"/>
-    <dgm:cxn modelId="{BEAC8F09-3950-4093-A890-5682AC94D366}" type="presParOf" srcId="{654DC88F-6876-4E5D-B64B-CC41DBA85153}" destId="{AC417A52-D506-4404-924B-4BD93DE11011}" srcOrd="2" destOrd="0" presId="urn:microsoft.com/office/officeart/2005/8/layout/orgChart1"/>
-    <dgm:cxn modelId="{1815C583-4BDF-4EDC-8BFB-106732B40645}" type="presParOf" srcId="{3460BE63-EAE2-4475-BA06-267E4D77FC49}" destId="{95B17FDA-F9FC-4F1E-8E4C-5600ED857B92}" srcOrd="2" destOrd="0" presId="urn:microsoft.com/office/officeart/2005/8/layout/orgChart1"/>
-    <dgm:cxn modelId="{C5D7BD3A-8CB2-4879-8FB9-36200ED27157}" type="presParOf" srcId="{CC8B1E47-4C54-4A8A-B197-4984B8037E92}" destId="{44F6C3E7-E762-4771-BA1F-65F3FB1D6FFD}" srcOrd="2" destOrd="0" presId="urn:microsoft.com/office/officeart/2005/8/layout/orgChart1"/>
-    <dgm:cxn modelId="{B17E2850-8177-42DD-B223-55F299B65ED6}" type="presParOf" srcId="{CC8B1E47-4C54-4A8A-B197-4984B8037E92}" destId="{91DDAE80-1A2D-4459-A10F-FC5A4463B759}" srcOrd="3" destOrd="0" presId="urn:microsoft.com/office/officeart/2005/8/layout/orgChart1"/>
-    <dgm:cxn modelId="{31EA4EEA-2688-43D9-A15C-5E344E71023B}" type="presParOf" srcId="{91DDAE80-1A2D-4459-A10F-FC5A4463B759}" destId="{73C1F8D2-B3B4-480F-8D01-41943A890FD7}" srcOrd="0" destOrd="0" presId="urn:microsoft.com/office/officeart/2005/8/layout/orgChart1"/>
-    <dgm:cxn modelId="{2D5E6593-1D25-4B58-B200-FCB315E1171B}" type="presParOf" srcId="{73C1F8D2-B3B4-480F-8D01-41943A890FD7}" destId="{A7D9045D-B71E-48B3-A865-E809D51531FA}" srcOrd="0" destOrd="0" presId="urn:microsoft.com/office/officeart/2005/8/layout/orgChart1"/>
-    <dgm:cxn modelId="{E6E0DE4D-6D0B-4334-9778-B83E86848216}" type="presParOf" srcId="{73C1F8D2-B3B4-480F-8D01-41943A890FD7}" destId="{A025B194-C1D8-425A-90DC-3B20E7688599}" srcOrd="1" destOrd="0" presId="urn:microsoft.com/office/officeart/2005/8/layout/orgChart1"/>
-    <dgm:cxn modelId="{074F5714-F6DE-48D5-915D-511DA2202F87}" type="presParOf" srcId="{91DDAE80-1A2D-4459-A10F-FC5A4463B759}" destId="{5734E45A-4E88-422F-8580-082937D8F601}" srcOrd="1" destOrd="0" presId="urn:microsoft.com/office/officeart/2005/8/layout/orgChart1"/>
-    <dgm:cxn modelId="{3BB597E6-1A05-463E-A103-83AAE3669EE6}" type="presParOf" srcId="{91DDAE80-1A2D-4459-A10F-FC5A4463B759}" destId="{6E8EA03B-E08E-4FB1-8C42-BF8DC5EA6870}" srcOrd="2" destOrd="0" presId="urn:microsoft.com/office/officeart/2005/8/layout/orgChart1"/>
-    <dgm:cxn modelId="{30FE3EBA-69D5-44CF-8202-3059C1FCFB6A}" type="presParOf" srcId="{CC8B1E47-4C54-4A8A-B197-4984B8037E92}" destId="{39E1D18C-4259-4852-8F10-B21120747140}" srcOrd="4" destOrd="0" presId="urn:microsoft.com/office/officeart/2005/8/layout/orgChart1"/>
-    <dgm:cxn modelId="{56EBA107-F8D0-4DD2-904D-DED3DC7A0B60}" type="presParOf" srcId="{CC8B1E47-4C54-4A8A-B197-4984B8037E92}" destId="{4FEE134A-2C3B-4A59-BD7C-82ED8E8AEFB1}" srcOrd="5" destOrd="0" presId="urn:microsoft.com/office/officeart/2005/8/layout/orgChart1"/>
-    <dgm:cxn modelId="{92CEB169-EDDF-4309-AE6B-AB75B4F02CC2}" type="presParOf" srcId="{4FEE134A-2C3B-4A59-BD7C-82ED8E8AEFB1}" destId="{33581733-CB1F-48CB-9538-F12BEC364723}" srcOrd="0" destOrd="0" presId="urn:microsoft.com/office/officeart/2005/8/layout/orgChart1"/>
-    <dgm:cxn modelId="{A9EF5E5D-2A8C-412C-AE5E-D5D39DC81D78}" type="presParOf" srcId="{33581733-CB1F-48CB-9538-F12BEC364723}" destId="{CEC80A28-156D-40CB-BE19-471BF179A7FB}" srcOrd="0" destOrd="0" presId="urn:microsoft.com/office/officeart/2005/8/layout/orgChart1"/>
-    <dgm:cxn modelId="{82C474AD-EBDB-4A92-8E16-112F7E70D125}" type="presParOf" srcId="{33581733-CB1F-48CB-9538-F12BEC364723}" destId="{FCF61CEE-12FD-4A55-ACFE-06740EA9E35E}" srcOrd="1" destOrd="0" presId="urn:microsoft.com/office/officeart/2005/8/layout/orgChart1"/>
-    <dgm:cxn modelId="{B3B6A9E5-53AA-4432-9BD6-AA6D603725FE}" type="presParOf" srcId="{4FEE134A-2C3B-4A59-BD7C-82ED8E8AEFB1}" destId="{D2D21051-185C-4E62-A617-827E5301D78B}" srcOrd="1" destOrd="0" presId="urn:microsoft.com/office/officeart/2005/8/layout/orgChart1"/>
-    <dgm:cxn modelId="{8002C102-1AFC-4FD2-A78C-D7C4847ACC76}" type="presParOf" srcId="{4FEE134A-2C3B-4A59-BD7C-82ED8E8AEFB1}" destId="{6E701819-B727-4A5F-8A58-16E0346BB0A8}" srcOrd="2" destOrd="0" presId="urn:microsoft.com/office/officeart/2005/8/layout/orgChart1"/>
-    <dgm:cxn modelId="{2AAADF02-31A1-4F7A-91C6-7C1874BDC630}" type="presParOf" srcId="{CC8B1E47-4C54-4A8A-B197-4984B8037E92}" destId="{E61D17A4-EA07-4383-A5BB-FF0E610586B6}" srcOrd="6" destOrd="0" presId="urn:microsoft.com/office/officeart/2005/8/layout/orgChart1"/>
-    <dgm:cxn modelId="{01E6FC32-8EC0-49C3-9EE1-992724353185}" type="presParOf" srcId="{CC8B1E47-4C54-4A8A-B197-4984B8037E92}" destId="{CF366E3B-0DD1-422E-96CB-DA8233AEEBF9}" srcOrd="7" destOrd="0" presId="urn:microsoft.com/office/officeart/2005/8/layout/orgChart1"/>
-    <dgm:cxn modelId="{F1488EA7-147D-42D1-8FCD-A0AE77E6F3CE}" type="presParOf" srcId="{CF366E3B-0DD1-422E-96CB-DA8233AEEBF9}" destId="{938F26FB-7FA0-4CC9-8E2F-91AD26E805DC}" srcOrd="0" destOrd="0" presId="urn:microsoft.com/office/officeart/2005/8/layout/orgChart1"/>
-    <dgm:cxn modelId="{4BC71B74-155B-4E64-9727-0C49EA62EB80}" type="presParOf" srcId="{938F26FB-7FA0-4CC9-8E2F-91AD26E805DC}" destId="{B67635C8-6314-45FF-9FC7-BB9CE4B0C6EC}" srcOrd="0" destOrd="0" presId="urn:microsoft.com/office/officeart/2005/8/layout/orgChart1"/>
-    <dgm:cxn modelId="{70A2468C-B37F-440C-8B04-2B2E3AF6EE55}" type="presParOf" srcId="{938F26FB-7FA0-4CC9-8E2F-91AD26E805DC}" destId="{5BA6F93A-F273-4AC1-9AF5-81F5BDC818E4}" srcOrd="1" destOrd="0" presId="urn:microsoft.com/office/officeart/2005/8/layout/orgChart1"/>
-    <dgm:cxn modelId="{179A0EC4-C274-480F-AC23-57BD58C98C4F}" type="presParOf" srcId="{CF366E3B-0DD1-422E-96CB-DA8233AEEBF9}" destId="{C24CB2BA-FC35-4D9A-B78E-8351C0F48F33}" srcOrd="1" destOrd="0" presId="urn:microsoft.com/office/officeart/2005/8/layout/orgChart1"/>
-    <dgm:cxn modelId="{E85F8AAE-377B-4979-A7BE-52748F4B4B45}" type="presParOf" srcId="{C24CB2BA-FC35-4D9A-B78E-8351C0F48F33}" destId="{54F3CDF6-B7F8-4590-B07A-AF7E2B44270E}" srcOrd="0" destOrd="0" presId="urn:microsoft.com/office/officeart/2005/8/layout/orgChart1"/>
-    <dgm:cxn modelId="{AF64FD20-3EA1-4051-AA7D-33B6C7663976}" type="presParOf" srcId="{C24CB2BA-FC35-4D9A-B78E-8351C0F48F33}" destId="{5D79CD7A-8AF0-47C1-B9AE-ED6A84FD6A46}" srcOrd="1" destOrd="0" presId="urn:microsoft.com/office/officeart/2005/8/layout/orgChart1"/>
-    <dgm:cxn modelId="{CECD9A92-AAC5-4C1F-96AF-5DFD0C04D9E4}" type="presParOf" srcId="{5D79CD7A-8AF0-47C1-B9AE-ED6A84FD6A46}" destId="{27453C3E-7B21-4E84-AF89-59528EC6188F}" srcOrd="0" destOrd="0" presId="urn:microsoft.com/office/officeart/2005/8/layout/orgChart1"/>
-    <dgm:cxn modelId="{47AC754A-B48D-4FD1-A16F-8EED9858E3FE}" type="presParOf" srcId="{27453C3E-7B21-4E84-AF89-59528EC6188F}" destId="{EA487784-4A80-4005-84F0-9713C58F8DB6}" srcOrd="0" destOrd="0" presId="urn:microsoft.com/office/officeart/2005/8/layout/orgChart1"/>
-    <dgm:cxn modelId="{5523F605-252F-48A5-946A-4A5FF9F751F7}" type="presParOf" srcId="{27453C3E-7B21-4E84-AF89-59528EC6188F}" destId="{11EC2043-2988-4A51-941F-1C6DF040D036}" srcOrd="1" destOrd="0" presId="urn:microsoft.com/office/officeart/2005/8/layout/orgChart1"/>
-    <dgm:cxn modelId="{90211E44-3699-43F0-857C-41C3A1C67F3B}" type="presParOf" srcId="{5D79CD7A-8AF0-47C1-B9AE-ED6A84FD6A46}" destId="{F1D2D515-0174-48A7-A321-143613983F25}" srcOrd="1" destOrd="0" presId="urn:microsoft.com/office/officeart/2005/8/layout/orgChart1"/>
-    <dgm:cxn modelId="{B837A5AD-2F12-4968-9344-263DB56A1BE3}" type="presParOf" srcId="{5D79CD7A-8AF0-47C1-B9AE-ED6A84FD6A46}" destId="{DC3C28A2-4401-40E2-81C6-93C1F3BB7F91}" srcOrd="2" destOrd="0" presId="urn:microsoft.com/office/officeart/2005/8/layout/orgChart1"/>
-    <dgm:cxn modelId="{8232A85E-1ADA-472A-98A5-5DEA64646D7E}" type="presParOf" srcId="{C24CB2BA-FC35-4D9A-B78E-8351C0F48F33}" destId="{BB614DF4-EE61-44BF-AA45-05D215CCB7C7}" srcOrd="2" destOrd="0" presId="urn:microsoft.com/office/officeart/2005/8/layout/orgChart1"/>
-    <dgm:cxn modelId="{405393E8-58D5-474E-B9B9-30A1EEAE8CC2}" type="presParOf" srcId="{C24CB2BA-FC35-4D9A-B78E-8351C0F48F33}" destId="{1A349E9F-05FF-44B2-9557-A8C53FCDE463}" srcOrd="3" destOrd="0" presId="urn:microsoft.com/office/officeart/2005/8/layout/orgChart1"/>
-    <dgm:cxn modelId="{69E932DF-FCD2-4C1D-9FE1-BA71AE75C4AD}" type="presParOf" srcId="{1A349E9F-05FF-44B2-9557-A8C53FCDE463}" destId="{18EEE4EC-0F09-4CE7-85A8-45CB2EA7A016}" srcOrd="0" destOrd="0" presId="urn:microsoft.com/office/officeart/2005/8/layout/orgChart1"/>
-    <dgm:cxn modelId="{37B6B61D-39F7-4036-AEAC-3973B5DFA1B8}" type="presParOf" srcId="{18EEE4EC-0F09-4CE7-85A8-45CB2EA7A016}" destId="{771DF64B-B97C-48BD-806B-9D267ECD5093}" srcOrd="0" destOrd="0" presId="urn:microsoft.com/office/officeart/2005/8/layout/orgChart1"/>
-    <dgm:cxn modelId="{3EDAFCAF-9381-4370-9E14-B525260D56CC}" type="presParOf" srcId="{18EEE4EC-0F09-4CE7-85A8-45CB2EA7A016}" destId="{B6DCED10-E6B2-4154-8718-5358F6D2407D}" srcOrd="1" destOrd="0" presId="urn:microsoft.com/office/officeart/2005/8/layout/orgChart1"/>
-    <dgm:cxn modelId="{1EEF3528-BBCD-4542-A961-12AFD11E19C8}" type="presParOf" srcId="{1A349E9F-05FF-44B2-9557-A8C53FCDE463}" destId="{ABA0681E-54A1-4077-B032-B762C54AFC7C}" srcOrd="1" destOrd="0" presId="urn:microsoft.com/office/officeart/2005/8/layout/orgChart1"/>
-    <dgm:cxn modelId="{E0F42F17-834D-43DB-9763-A90835A7D4D0}" type="presParOf" srcId="{1A349E9F-05FF-44B2-9557-A8C53FCDE463}" destId="{789452F4-D3A5-4C05-96B8-030391B211AD}" srcOrd="2" destOrd="0" presId="urn:microsoft.com/office/officeart/2005/8/layout/orgChart1"/>
-    <dgm:cxn modelId="{997C7600-1D5C-4291-B1FD-817183CA9BA1}" type="presParOf" srcId="{C24CB2BA-FC35-4D9A-B78E-8351C0F48F33}" destId="{350454EE-A010-4FEA-8C99-96FBF79C3094}" srcOrd="4" destOrd="0" presId="urn:microsoft.com/office/officeart/2005/8/layout/orgChart1"/>
-    <dgm:cxn modelId="{7E010B52-4FB8-433A-BAD8-3EDB9233AF5D}" type="presParOf" srcId="{C24CB2BA-FC35-4D9A-B78E-8351C0F48F33}" destId="{7BFDBDA0-D90D-4CF3-AFBD-08D2C8362AA4}" srcOrd="5" destOrd="0" presId="urn:microsoft.com/office/officeart/2005/8/layout/orgChart1"/>
-    <dgm:cxn modelId="{F297DB85-51D1-4101-8411-DB8F37E83FE6}" type="presParOf" srcId="{7BFDBDA0-D90D-4CF3-AFBD-08D2C8362AA4}" destId="{C779CDF7-78F8-455F-89FD-70DB0A81E722}" srcOrd="0" destOrd="0" presId="urn:microsoft.com/office/officeart/2005/8/layout/orgChart1"/>
-    <dgm:cxn modelId="{7CC89D05-D799-4780-8382-CDAA5E4CFFA4}" type="presParOf" srcId="{C779CDF7-78F8-455F-89FD-70DB0A81E722}" destId="{81D6CDBF-3C8F-41B6-8E4C-8CCC69C9A9D0}" srcOrd="0" destOrd="0" presId="urn:microsoft.com/office/officeart/2005/8/layout/orgChart1"/>
-    <dgm:cxn modelId="{DA8525A3-C135-42DD-BA56-F5CCDACB62ED}" type="presParOf" srcId="{C779CDF7-78F8-455F-89FD-70DB0A81E722}" destId="{5405E608-BB3A-4BD7-A78C-E0BD38ED9697}" srcOrd="1" destOrd="0" presId="urn:microsoft.com/office/officeart/2005/8/layout/orgChart1"/>
-    <dgm:cxn modelId="{17F9D3B8-FE01-49CF-A3F1-44FCBA38DC77}" type="presParOf" srcId="{7BFDBDA0-D90D-4CF3-AFBD-08D2C8362AA4}" destId="{E7CDF8FB-5D98-48F0-AF9A-AFB5E6ABD900}" srcOrd="1" destOrd="0" presId="urn:microsoft.com/office/officeart/2005/8/layout/orgChart1"/>
-    <dgm:cxn modelId="{017244B8-E1BD-4A5D-9BF6-6AF8DD99E87D}" type="presParOf" srcId="{7BFDBDA0-D90D-4CF3-AFBD-08D2C8362AA4}" destId="{3E73E89D-87E1-48C6-9B1C-A7EDA91C1D1E}" srcOrd="2" destOrd="0" presId="urn:microsoft.com/office/officeart/2005/8/layout/orgChart1"/>
-    <dgm:cxn modelId="{FC1E19B1-199C-4188-B614-35BB02BFAC3D}" type="presParOf" srcId="{CF366E3B-0DD1-422E-96CB-DA8233AEEBF9}" destId="{B6497046-1E10-4486-B7D8-E8C3CE0AE2BF}" srcOrd="2" destOrd="0" presId="urn:microsoft.com/office/officeart/2005/8/layout/orgChart1"/>
-    <dgm:cxn modelId="{29D324A6-D838-4AF6-A3F5-7814213E9A53}" type="presParOf" srcId="{CC8B1E47-4C54-4A8A-B197-4984B8037E92}" destId="{E3EB0257-90D6-4E89-87BE-C770626BDEC4}" srcOrd="8" destOrd="0" presId="urn:microsoft.com/office/officeart/2005/8/layout/orgChart1"/>
-    <dgm:cxn modelId="{912F89AD-551B-4E99-ACF5-9D03FD6A490D}" type="presParOf" srcId="{CC8B1E47-4C54-4A8A-B197-4984B8037E92}" destId="{43C63612-45B9-4537-A379-233A882995F7}" srcOrd="9" destOrd="0" presId="urn:microsoft.com/office/officeart/2005/8/layout/orgChart1"/>
-    <dgm:cxn modelId="{259C8F53-354D-4C6C-B299-3C74CAC29722}" type="presParOf" srcId="{43C63612-45B9-4537-A379-233A882995F7}" destId="{A94E06FE-4DF7-48FA-9A38-16391FB33EEA}" srcOrd="0" destOrd="0" presId="urn:microsoft.com/office/officeart/2005/8/layout/orgChart1"/>
-    <dgm:cxn modelId="{AA98424F-65C5-4048-A50F-BEE4AD84E462}" type="presParOf" srcId="{A94E06FE-4DF7-48FA-9A38-16391FB33EEA}" destId="{A5A4C983-8D9F-4EF4-8B1F-774F4B8B7922}" srcOrd="0" destOrd="0" presId="urn:microsoft.com/office/officeart/2005/8/layout/orgChart1"/>
-    <dgm:cxn modelId="{E5087DF8-E6FB-4D7C-B720-440296CB51BC}" type="presParOf" srcId="{A94E06FE-4DF7-48FA-9A38-16391FB33EEA}" destId="{03B908BC-7766-4B51-ADD4-AA81A82F0C4E}" srcOrd="1" destOrd="0" presId="urn:microsoft.com/office/officeart/2005/8/layout/orgChart1"/>
-    <dgm:cxn modelId="{4C7C8D6A-5C8C-43E5-8F92-778FD521ABB3}" type="presParOf" srcId="{43C63612-45B9-4537-A379-233A882995F7}" destId="{C08AA867-0405-4591-B5AD-22CA8D3BAAFB}" srcOrd="1" destOrd="0" presId="urn:microsoft.com/office/officeart/2005/8/layout/orgChart1"/>
-    <dgm:cxn modelId="{77A61F2A-0159-4EE5-BD32-79B31EC57B1E}" type="presParOf" srcId="{C08AA867-0405-4591-B5AD-22CA8D3BAAFB}" destId="{2D2FDB5C-6C62-44E2-B0ED-ADC0D8BE6D82}" srcOrd="0" destOrd="0" presId="urn:microsoft.com/office/officeart/2005/8/layout/orgChart1"/>
-    <dgm:cxn modelId="{91680386-46D2-48A6-8F7B-0323F5D75857}" type="presParOf" srcId="{C08AA867-0405-4591-B5AD-22CA8D3BAAFB}" destId="{4154EC15-90D6-41C1-9573-354B248B5519}" srcOrd="1" destOrd="0" presId="urn:microsoft.com/office/officeart/2005/8/layout/orgChart1"/>
-    <dgm:cxn modelId="{1452184F-AF09-4F7D-AB02-2C72CD75756C}" type="presParOf" srcId="{4154EC15-90D6-41C1-9573-354B248B5519}" destId="{3B108C4C-0E12-4C99-B53D-8D82559CADBD}" srcOrd="0" destOrd="0" presId="urn:microsoft.com/office/officeart/2005/8/layout/orgChart1"/>
-    <dgm:cxn modelId="{15EE1CDA-B13E-49D1-B499-62BD89809C05}" type="presParOf" srcId="{3B108C4C-0E12-4C99-B53D-8D82559CADBD}" destId="{0BA95CA7-E982-4BB2-97B3-F8B758889A00}" srcOrd="0" destOrd="0" presId="urn:microsoft.com/office/officeart/2005/8/layout/orgChart1"/>
-    <dgm:cxn modelId="{05326D35-5639-44C0-BC2B-EBBD0D948253}" type="presParOf" srcId="{3B108C4C-0E12-4C99-B53D-8D82559CADBD}" destId="{7B0E4EF7-ED5D-43F5-865B-A8F050756236}" srcOrd="1" destOrd="0" presId="urn:microsoft.com/office/officeart/2005/8/layout/orgChart1"/>
-    <dgm:cxn modelId="{BE4AF8BB-7C85-41AE-AB71-851D2E483B84}" type="presParOf" srcId="{4154EC15-90D6-41C1-9573-354B248B5519}" destId="{4120BA7F-F9E8-4318-BC14-8D20DDD7D8B9}" srcOrd="1" destOrd="0" presId="urn:microsoft.com/office/officeart/2005/8/layout/orgChart1"/>
-    <dgm:cxn modelId="{3D04867E-F7F9-429E-8762-7CB9F050C340}" type="presParOf" srcId="{4154EC15-90D6-41C1-9573-354B248B5519}" destId="{59C65857-CC18-4415-B6A6-75629616B6F9}" srcOrd="2" destOrd="0" presId="urn:microsoft.com/office/officeart/2005/8/layout/orgChart1"/>
-    <dgm:cxn modelId="{1E6A83D3-2968-4C72-B5E0-C63454720B93}" type="presParOf" srcId="{C08AA867-0405-4591-B5AD-22CA8D3BAAFB}" destId="{848E2FE5-674A-4145-AC06-F810C41A0893}" srcOrd="2" destOrd="0" presId="urn:microsoft.com/office/officeart/2005/8/layout/orgChart1"/>
-    <dgm:cxn modelId="{E34968D4-F1FB-40AD-96C3-2D5F53098F17}" type="presParOf" srcId="{C08AA867-0405-4591-B5AD-22CA8D3BAAFB}" destId="{A17F39A8-BEB0-4CD4-99A9-EFEAD41ECE3C}" srcOrd="3" destOrd="0" presId="urn:microsoft.com/office/officeart/2005/8/layout/orgChart1"/>
-    <dgm:cxn modelId="{2EA7411B-A1D2-49D9-9FB9-8F32B9C361AC}" type="presParOf" srcId="{A17F39A8-BEB0-4CD4-99A9-EFEAD41ECE3C}" destId="{16383A2C-A124-4E2C-8C5B-31193E53217B}" srcOrd="0" destOrd="0" presId="urn:microsoft.com/office/officeart/2005/8/layout/orgChart1"/>
-    <dgm:cxn modelId="{79C88D5A-5CD2-4365-BACA-F2FD023527E1}" type="presParOf" srcId="{16383A2C-A124-4E2C-8C5B-31193E53217B}" destId="{63B062B2-E08F-47BD-9033-27E9CCF2C035}" srcOrd="0" destOrd="0" presId="urn:microsoft.com/office/officeart/2005/8/layout/orgChart1"/>
-    <dgm:cxn modelId="{6618CE0F-2D29-4273-A34A-56BC9A5B7961}" type="presParOf" srcId="{16383A2C-A124-4E2C-8C5B-31193E53217B}" destId="{D06CA95D-13C9-46E8-87ED-58C3A4DC5FCD}" srcOrd="1" destOrd="0" presId="urn:microsoft.com/office/officeart/2005/8/layout/orgChart1"/>
-    <dgm:cxn modelId="{ACE574B3-BF0F-4287-A3F9-BC53442D4206}" type="presParOf" srcId="{A17F39A8-BEB0-4CD4-99A9-EFEAD41ECE3C}" destId="{59AA2F68-3B0A-4D76-B624-A563B6A37E46}" srcOrd="1" destOrd="0" presId="urn:microsoft.com/office/officeart/2005/8/layout/orgChart1"/>
-    <dgm:cxn modelId="{032BA5CC-2D1B-49C9-B900-38C5B012715A}" type="presParOf" srcId="{A17F39A8-BEB0-4CD4-99A9-EFEAD41ECE3C}" destId="{61BBA088-A5CB-4F18-89EA-00F825C950CB}" srcOrd="2" destOrd="0" presId="urn:microsoft.com/office/officeart/2005/8/layout/orgChart1"/>
-    <dgm:cxn modelId="{9AD8D7EF-1FDF-4D9D-A02D-BC217B8C95BC}" type="presParOf" srcId="{43C63612-45B9-4537-A379-233A882995F7}" destId="{66E592A7-2663-4E3C-8CDB-C823E180ADCD}" srcOrd="2" destOrd="0" presId="urn:microsoft.com/office/officeart/2005/8/layout/orgChart1"/>
-    <dgm:cxn modelId="{CCEC32E6-1820-4A6A-A3F1-0508468738AF}" type="presParOf" srcId="{CC8B1E47-4C54-4A8A-B197-4984B8037E92}" destId="{819DF8B9-1756-4F0F-8019-443E3F5E3134}" srcOrd="10" destOrd="0" presId="urn:microsoft.com/office/officeart/2005/8/layout/orgChart1"/>
-    <dgm:cxn modelId="{0A36756A-6EF9-4988-BB69-FAE1B26CFEC4}" type="presParOf" srcId="{CC8B1E47-4C54-4A8A-B197-4984B8037E92}" destId="{8C77A7B9-4CD0-4943-92A1-9710BE677BCE}" srcOrd="11" destOrd="0" presId="urn:microsoft.com/office/officeart/2005/8/layout/orgChart1"/>
-    <dgm:cxn modelId="{3F83F120-7573-46D9-92A5-458F2AF5F1F7}" type="presParOf" srcId="{8C77A7B9-4CD0-4943-92A1-9710BE677BCE}" destId="{75FE50FC-B053-4D50-95E2-2219B32EAAEA}" srcOrd="0" destOrd="0" presId="urn:microsoft.com/office/officeart/2005/8/layout/orgChart1"/>
-    <dgm:cxn modelId="{0D82D6EF-FEEA-4005-806F-38F2EA135794}" type="presParOf" srcId="{75FE50FC-B053-4D50-95E2-2219B32EAAEA}" destId="{E6815EC2-517E-4813-B2A0-126438211441}" srcOrd="0" destOrd="0" presId="urn:microsoft.com/office/officeart/2005/8/layout/orgChart1"/>
-    <dgm:cxn modelId="{8F95390A-B95C-4371-9E93-C7AF0A7BE1E1}" type="presParOf" srcId="{75FE50FC-B053-4D50-95E2-2219B32EAAEA}" destId="{F8AD1095-D757-4EC2-9529-0FE34CD8BCF2}" srcOrd="1" destOrd="0" presId="urn:microsoft.com/office/officeart/2005/8/layout/orgChart1"/>
-    <dgm:cxn modelId="{7A2905E0-06F8-4499-A208-981BAD4A293D}" type="presParOf" srcId="{8C77A7B9-4CD0-4943-92A1-9710BE677BCE}" destId="{E4555C64-E585-4B75-98C5-9A2531F19964}" srcOrd="1" destOrd="0" presId="urn:microsoft.com/office/officeart/2005/8/layout/orgChart1"/>
-    <dgm:cxn modelId="{032663D1-AFAC-4F8A-82DB-B2E5786D459D}" type="presParOf" srcId="{8C77A7B9-4CD0-4943-92A1-9710BE677BCE}" destId="{3605115B-403E-40BE-8CC1-C16FC229692D}" srcOrd="2" destOrd="0" presId="urn:microsoft.com/office/officeart/2005/8/layout/orgChart1"/>
-    <dgm:cxn modelId="{4657E630-2D8F-40ED-BCEF-1297A3BF712C}" type="presParOf" srcId="{CC8B1E47-4C54-4A8A-B197-4984B8037E92}" destId="{12A85EFC-CF10-4963-83AC-6F71EA187943}" srcOrd="12" destOrd="0" presId="urn:microsoft.com/office/officeart/2005/8/layout/orgChart1"/>
-    <dgm:cxn modelId="{C703E7D7-1C24-4DDC-9E52-5493AA832A2A}" type="presParOf" srcId="{CC8B1E47-4C54-4A8A-B197-4984B8037E92}" destId="{E1318AC2-097B-4B4F-9308-64471632ABBA}" srcOrd="13" destOrd="0" presId="urn:microsoft.com/office/officeart/2005/8/layout/orgChart1"/>
-    <dgm:cxn modelId="{C8A961F9-A7D3-4D2B-BDE6-3A86F1C4D25A}" type="presParOf" srcId="{E1318AC2-097B-4B4F-9308-64471632ABBA}" destId="{9F27ABAE-30C5-44DF-962D-7146A4206A78}" srcOrd="0" destOrd="0" presId="urn:microsoft.com/office/officeart/2005/8/layout/orgChart1"/>
-    <dgm:cxn modelId="{6EB020C3-E6AF-4412-9DFE-7740AFFD6F73}" type="presParOf" srcId="{9F27ABAE-30C5-44DF-962D-7146A4206A78}" destId="{2B1A53CE-DE7D-4D8F-A1AA-02097F5D17A6}" srcOrd="0" destOrd="0" presId="urn:microsoft.com/office/officeart/2005/8/layout/orgChart1"/>
-    <dgm:cxn modelId="{0BCBEA4B-2A44-47AC-8CA3-57053DED4697}" type="presParOf" srcId="{9F27ABAE-30C5-44DF-962D-7146A4206A78}" destId="{01E40F6E-2070-4224-8AD7-6277A0F9B449}" srcOrd="1" destOrd="0" presId="urn:microsoft.com/office/officeart/2005/8/layout/orgChart1"/>
-    <dgm:cxn modelId="{41DDEBAE-C159-4998-97BC-2DE4A1A09660}" type="presParOf" srcId="{E1318AC2-097B-4B4F-9308-64471632ABBA}" destId="{DE427674-6783-4B14-9750-75F3DDAEBC16}" srcOrd="1" destOrd="0" presId="urn:microsoft.com/office/officeart/2005/8/layout/orgChart1"/>
-    <dgm:cxn modelId="{BDA62A99-16E8-4069-BD76-6625935818A6}" type="presParOf" srcId="{E1318AC2-097B-4B4F-9308-64471632ABBA}" destId="{3A405112-EE26-472E-8586-20E015EC3866}" srcOrd="2" destOrd="0" presId="urn:microsoft.com/office/officeart/2005/8/layout/orgChart1"/>
-    <dgm:cxn modelId="{BF4B16B7-47F8-4F2D-91F9-5BD924A27039}" type="presParOf" srcId="{F1AA58BA-64C8-4253-B5D5-BA011EF84D4D}" destId="{41FBE4B9-A4BF-43FB-900C-1C58B7030EB3}" srcOrd="2" destOrd="0" presId="urn:microsoft.com/office/officeart/2005/8/layout/orgChart1"/>
-    <dgm:cxn modelId="{F03DB084-518B-423D-9102-48B93A2790B7}" type="presParOf" srcId="{F82728AF-A317-43CC-BEE0-1C5A655569EA}" destId="{93527016-C41A-49C6-8FD5-70D23D321538}" srcOrd="8" destOrd="0" presId="urn:microsoft.com/office/officeart/2005/8/layout/orgChart1"/>
-    <dgm:cxn modelId="{63B8BC6D-0650-45E7-B876-826806B841AA}" type="presParOf" srcId="{F82728AF-A317-43CC-BEE0-1C5A655569EA}" destId="{B2D985E6-7743-4838-BB17-B0A0D44B007A}" srcOrd="9" destOrd="0" presId="urn:microsoft.com/office/officeart/2005/8/layout/orgChart1"/>
-    <dgm:cxn modelId="{3BFD29FF-6C66-4623-AAF9-CBF0973A69C6}" type="presParOf" srcId="{B2D985E6-7743-4838-BB17-B0A0D44B007A}" destId="{EB0AFA81-5E2D-4391-90B2-E63140C02657}" srcOrd="0" destOrd="0" presId="urn:microsoft.com/office/officeart/2005/8/layout/orgChart1"/>
-    <dgm:cxn modelId="{5312B67B-55E1-4A19-8A49-B0E4451874E9}" type="presParOf" srcId="{EB0AFA81-5E2D-4391-90B2-E63140C02657}" destId="{96CEC549-B94F-46BA-98C8-D73FEBC91A16}" srcOrd="0" destOrd="0" presId="urn:microsoft.com/office/officeart/2005/8/layout/orgChart1"/>
-    <dgm:cxn modelId="{5E7CAD4D-D3DD-4291-A2EF-BB7DCEC4616B}" type="presParOf" srcId="{EB0AFA81-5E2D-4391-90B2-E63140C02657}" destId="{B7321A86-5FCB-4C00-97DE-1EF31B0ACEF9}" srcOrd="1" destOrd="0" presId="urn:microsoft.com/office/officeart/2005/8/layout/orgChart1"/>
-    <dgm:cxn modelId="{CD91666C-27CB-4266-98F4-4559744CB46E}" type="presParOf" srcId="{B2D985E6-7743-4838-BB17-B0A0D44B007A}" destId="{9985C03C-BF5F-4B0C-A1E7-1563C138D12F}" srcOrd="1" destOrd="0" presId="urn:microsoft.com/office/officeart/2005/8/layout/orgChart1"/>
-    <dgm:cxn modelId="{222F08FF-66BD-497F-87AD-974A03834E67}" type="presParOf" srcId="{9985C03C-BF5F-4B0C-A1E7-1563C138D12F}" destId="{CDE12021-3655-4FB4-9C81-838523AF9E4A}" srcOrd="0" destOrd="0" presId="urn:microsoft.com/office/officeart/2005/8/layout/orgChart1"/>
-    <dgm:cxn modelId="{BF27FA7A-6DCC-48D6-91AD-35BBE667E62C}" type="presParOf" srcId="{9985C03C-BF5F-4B0C-A1E7-1563C138D12F}" destId="{B13E5C6E-85E9-4F69-98F0-697037C8ACE1}" srcOrd="1" destOrd="0" presId="urn:microsoft.com/office/officeart/2005/8/layout/orgChart1"/>
-    <dgm:cxn modelId="{D3A32CBD-6AAF-4274-8E97-EB4DE3621694}" type="presParOf" srcId="{B13E5C6E-85E9-4F69-98F0-697037C8ACE1}" destId="{9453499F-9AC1-46FE-AFCF-9B2DD79C58A1}" srcOrd="0" destOrd="0" presId="urn:microsoft.com/office/officeart/2005/8/layout/orgChart1"/>
-    <dgm:cxn modelId="{7EA050A9-4C25-475C-9DF6-6BF37569AEA6}" type="presParOf" srcId="{9453499F-9AC1-46FE-AFCF-9B2DD79C58A1}" destId="{1EFD960D-65EC-4743-A218-E101AFA3912E}" srcOrd="0" destOrd="0" presId="urn:microsoft.com/office/officeart/2005/8/layout/orgChart1"/>
-    <dgm:cxn modelId="{9D45521A-D72C-473F-9DBC-CABB03F052DA}" type="presParOf" srcId="{9453499F-9AC1-46FE-AFCF-9B2DD79C58A1}" destId="{B0F26930-1E6D-4851-AB7B-6849B8D652E5}" srcOrd="1" destOrd="0" presId="urn:microsoft.com/office/officeart/2005/8/layout/orgChart1"/>
-    <dgm:cxn modelId="{DAF598E8-475D-48AD-A6A3-22E7291E9D15}" type="presParOf" srcId="{B13E5C6E-85E9-4F69-98F0-697037C8ACE1}" destId="{04CAEAB3-10D6-42A1-821D-E6840B3EF96D}" srcOrd="1" destOrd="0" presId="urn:microsoft.com/office/officeart/2005/8/layout/orgChart1"/>
-    <dgm:cxn modelId="{E9538511-E805-41A6-8C80-7BE9DBB98952}" type="presParOf" srcId="{B13E5C6E-85E9-4F69-98F0-697037C8ACE1}" destId="{6C71C3BA-BE9D-4803-A3F6-51D315B9009C}" srcOrd="2" destOrd="0" presId="urn:microsoft.com/office/officeart/2005/8/layout/orgChart1"/>
-    <dgm:cxn modelId="{C2CC6AA8-3208-4B63-A10F-4C45F47A5CCA}" type="presParOf" srcId="{9985C03C-BF5F-4B0C-A1E7-1563C138D12F}" destId="{8F3734E1-B2FA-4C65-8F6D-0C20FD25947B}" srcOrd="2" destOrd="0" presId="urn:microsoft.com/office/officeart/2005/8/layout/orgChart1"/>
-    <dgm:cxn modelId="{6F7929BF-842D-4787-A276-6A0AF8E19B3F}" type="presParOf" srcId="{9985C03C-BF5F-4B0C-A1E7-1563C138D12F}" destId="{FE2F621B-92CD-4102-ABAD-82384C5109D6}" srcOrd="3" destOrd="0" presId="urn:microsoft.com/office/officeart/2005/8/layout/orgChart1"/>
-    <dgm:cxn modelId="{B4C6CF7E-F9BD-4280-8EF4-B609222CE560}" type="presParOf" srcId="{FE2F621B-92CD-4102-ABAD-82384C5109D6}" destId="{C1D3FBD1-CF46-4231-8659-B91DA0A18767}" srcOrd="0" destOrd="0" presId="urn:microsoft.com/office/officeart/2005/8/layout/orgChart1"/>
-    <dgm:cxn modelId="{49F6ED03-B603-4823-A9BD-70DF24A188D1}" type="presParOf" srcId="{C1D3FBD1-CF46-4231-8659-B91DA0A18767}" destId="{6211B2ED-EBB4-42B2-9005-C5630A5166EC}" srcOrd="0" destOrd="0" presId="urn:microsoft.com/office/officeart/2005/8/layout/orgChart1"/>
-    <dgm:cxn modelId="{E2D936BB-3D05-485F-80DF-E5D9060F799A}" type="presParOf" srcId="{C1D3FBD1-CF46-4231-8659-B91DA0A18767}" destId="{3769076E-D107-453A-BE7A-EE5DC829BCF6}" srcOrd="1" destOrd="0" presId="urn:microsoft.com/office/officeart/2005/8/layout/orgChart1"/>
-    <dgm:cxn modelId="{C459DD22-90A0-4455-AC88-0A9F206C590D}" type="presParOf" srcId="{FE2F621B-92CD-4102-ABAD-82384C5109D6}" destId="{3C1761A8-2404-41C2-BB06-4FB889F4D7C6}" srcOrd="1" destOrd="0" presId="urn:microsoft.com/office/officeart/2005/8/layout/orgChart1"/>
-    <dgm:cxn modelId="{808C50FA-932F-4828-AD5B-3ACD764700CB}" type="presParOf" srcId="{FE2F621B-92CD-4102-ABAD-82384C5109D6}" destId="{6A5788F2-DED6-44AC-880E-1EEFD91AA668}" srcOrd="2" destOrd="0" presId="urn:microsoft.com/office/officeart/2005/8/layout/orgChart1"/>
-    <dgm:cxn modelId="{831722F1-7D4D-498B-AA8C-C0212BCD4D9F}" type="presParOf" srcId="{9985C03C-BF5F-4B0C-A1E7-1563C138D12F}" destId="{B0ED53CC-E55F-49E0-BA5F-F7D2233C74D9}" srcOrd="4" destOrd="0" presId="urn:microsoft.com/office/officeart/2005/8/layout/orgChart1"/>
-    <dgm:cxn modelId="{685251EA-E938-4DF8-9EE9-278B2885738A}" type="presParOf" srcId="{9985C03C-BF5F-4B0C-A1E7-1563C138D12F}" destId="{B4B1F4FF-8733-4D22-A47D-97C58D2B0A63}" srcOrd="5" destOrd="0" presId="urn:microsoft.com/office/officeart/2005/8/layout/orgChart1"/>
-    <dgm:cxn modelId="{859CB5FE-BF76-41E0-9018-62D313D591F6}" type="presParOf" srcId="{B4B1F4FF-8733-4D22-A47D-97C58D2B0A63}" destId="{37AE219A-EA00-420E-809C-FB02848AEB55}" srcOrd="0" destOrd="0" presId="urn:microsoft.com/office/officeart/2005/8/layout/orgChart1"/>
-    <dgm:cxn modelId="{1751B74D-480D-451B-9213-484229E01C20}" type="presParOf" srcId="{37AE219A-EA00-420E-809C-FB02848AEB55}" destId="{EE88E0C9-0430-4671-8EE1-2610BED7F46D}" srcOrd="0" destOrd="0" presId="urn:microsoft.com/office/officeart/2005/8/layout/orgChart1"/>
-    <dgm:cxn modelId="{5441BBD3-C18F-4043-859D-66FAD2A7EDEC}" type="presParOf" srcId="{37AE219A-EA00-420E-809C-FB02848AEB55}" destId="{C8919219-E461-4C60-B50B-CA1389D79576}" srcOrd="1" destOrd="0" presId="urn:microsoft.com/office/officeart/2005/8/layout/orgChart1"/>
-    <dgm:cxn modelId="{CA865747-8B15-4D73-9C63-F1EDD83A63DB}" type="presParOf" srcId="{B4B1F4FF-8733-4D22-A47D-97C58D2B0A63}" destId="{7FF5AE66-5483-483B-9D62-908017ABCCDF}" srcOrd="1" destOrd="0" presId="urn:microsoft.com/office/officeart/2005/8/layout/orgChart1"/>
-    <dgm:cxn modelId="{C5E9E270-2BAC-4E8C-816E-41E56CA87675}" type="presParOf" srcId="{B4B1F4FF-8733-4D22-A47D-97C58D2B0A63}" destId="{6F1B26B6-A097-4A6A-B86F-45A17AB35CC3}" srcOrd="2" destOrd="0" presId="urn:microsoft.com/office/officeart/2005/8/layout/orgChart1"/>
-    <dgm:cxn modelId="{5E6F558D-83BC-4C7B-B908-7DB1C4DB6757}" type="presParOf" srcId="{9985C03C-BF5F-4B0C-A1E7-1563C138D12F}" destId="{11D63A0C-8752-4EAE-93AF-54CA21747084}" srcOrd="6" destOrd="0" presId="urn:microsoft.com/office/officeart/2005/8/layout/orgChart1"/>
-    <dgm:cxn modelId="{6771AB49-F350-46FE-BBB4-50C7BB1FC8A3}" type="presParOf" srcId="{9985C03C-BF5F-4B0C-A1E7-1563C138D12F}" destId="{DCB60DE1-9B2C-4B10-BBB9-48955523BC47}" srcOrd="7" destOrd="0" presId="urn:microsoft.com/office/officeart/2005/8/layout/orgChart1"/>
-    <dgm:cxn modelId="{9BD96FDD-786C-454F-ADD6-6FBA8C954283}" type="presParOf" srcId="{DCB60DE1-9B2C-4B10-BBB9-48955523BC47}" destId="{9CA04E32-6C97-4A5F-ABCC-DAD1B29248F8}" srcOrd="0" destOrd="0" presId="urn:microsoft.com/office/officeart/2005/8/layout/orgChart1"/>
-    <dgm:cxn modelId="{BD6BA415-B3E9-4CBF-B89E-BABDA2453502}" type="presParOf" srcId="{9CA04E32-6C97-4A5F-ABCC-DAD1B29248F8}" destId="{90612331-4B69-4A21-9AEA-C00C31C30110}" srcOrd="0" destOrd="0" presId="urn:microsoft.com/office/officeart/2005/8/layout/orgChart1"/>
-    <dgm:cxn modelId="{2EDE2232-8E48-4289-9A9B-B5B8AD4D400B}" type="presParOf" srcId="{9CA04E32-6C97-4A5F-ABCC-DAD1B29248F8}" destId="{2A85A980-4176-4A52-9980-9C048D81E0F9}" srcOrd="1" destOrd="0" presId="urn:microsoft.com/office/officeart/2005/8/layout/orgChart1"/>
-    <dgm:cxn modelId="{61A7C14E-104E-4043-9B06-D88ED40BFCED}" type="presParOf" srcId="{DCB60DE1-9B2C-4B10-BBB9-48955523BC47}" destId="{B90C308A-94A9-4C84-A622-8772B06970A3}" srcOrd="1" destOrd="0" presId="urn:microsoft.com/office/officeart/2005/8/layout/orgChart1"/>
-    <dgm:cxn modelId="{6B1A67AF-376C-410C-A185-9461BA40F09F}" type="presParOf" srcId="{DCB60DE1-9B2C-4B10-BBB9-48955523BC47}" destId="{D9C542CA-99C2-4096-8EC7-22A95CDE8107}" srcOrd="2" destOrd="0" presId="urn:microsoft.com/office/officeart/2005/8/layout/orgChart1"/>
-    <dgm:cxn modelId="{8763259F-91AF-4D23-ADB9-0F846834E65A}" type="presParOf" srcId="{B2D985E6-7743-4838-BB17-B0A0D44B007A}" destId="{0211655C-4C6D-4F7D-BB5B-A86258C4CA5C}" srcOrd="2" destOrd="0" presId="urn:microsoft.com/office/officeart/2005/8/layout/orgChart1"/>
-    <dgm:cxn modelId="{93E1B760-6BE1-41BB-B7BB-96F4CB25DF3F}" type="presParOf" srcId="{F82728AF-A317-43CC-BEE0-1C5A655569EA}" destId="{91AFB1C1-1E81-4746-80FC-E79CF781C4DF}" srcOrd="10" destOrd="0" presId="urn:microsoft.com/office/officeart/2005/8/layout/orgChart1"/>
-    <dgm:cxn modelId="{F4EED8BB-A2FB-42C1-BFBE-9BAF062B7E38}" type="presParOf" srcId="{F82728AF-A317-43CC-BEE0-1C5A655569EA}" destId="{30935626-A326-475E-BC8D-4B48E4E266C8}" srcOrd="11" destOrd="0" presId="urn:microsoft.com/office/officeart/2005/8/layout/orgChart1"/>
-    <dgm:cxn modelId="{9FEB29DC-0FD0-40A9-AD5F-D50B27A453DF}" type="presParOf" srcId="{30935626-A326-475E-BC8D-4B48E4E266C8}" destId="{FF6F4770-AFDF-4269-9FFD-BA9F1ABFB8C3}" srcOrd="0" destOrd="0" presId="urn:microsoft.com/office/officeart/2005/8/layout/orgChart1"/>
-    <dgm:cxn modelId="{5307EFA7-A6C7-4A66-AA7C-039EF4CC675B}" type="presParOf" srcId="{FF6F4770-AFDF-4269-9FFD-BA9F1ABFB8C3}" destId="{E86A6FE0-8408-4451-B96F-602A1678FE45}" srcOrd="0" destOrd="0" presId="urn:microsoft.com/office/officeart/2005/8/layout/orgChart1"/>
-    <dgm:cxn modelId="{45CB8326-52C7-4743-8834-71D2E38C672D}" type="presParOf" srcId="{FF6F4770-AFDF-4269-9FFD-BA9F1ABFB8C3}" destId="{18E52BC0-DFF5-46BB-BF5F-90B1E0995F51}" srcOrd="1" destOrd="0" presId="urn:microsoft.com/office/officeart/2005/8/layout/orgChart1"/>
-    <dgm:cxn modelId="{A2EA8E41-CE87-4BAE-A01B-4F8D7AC8689C}" type="presParOf" srcId="{30935626-A326-475E-BC8D-4B48E4E266C8}" destId="{C58FF216-4621-434F-9AF7-3E1214C769E8}" srcOrd="1" destOrd="0" presId="urn:microsoft.com/office/officeart/2005/8/layout/orgChart1"/>
-    <dgm:cxn modelId="{15D5FCDF-6F80-4554-9371-7E9C55145751}" type="presParOf" srcId="{C58FF216-4621-434F-9AF7-3E1214C769E8}" destId="{68D15140-5583-4B9A-9B3F-ABA910792C51}" srcOrd="0" destOrd="0" presId="urn:microsoft.com/office/officeart/2005/8/layout/orgChart1"/>
-    <dgm:cxn modelId="{F056CC1C-552C-427D-81B8-7F68C8E6B347}" type="presParOf" srcId="{C58FF216-4621-434F-9AF7-3E1214C769E8}" destId="{06737636-96BF-48C9-B68E-08964789DE40}" srcOrd="1" destOrd="0" presId="urn:microsoft.com/office/officeart/2005/8/layout/orgChart1"/>
-    <dgm:cxn modelId="{004767CC-A805-4563-9600-119BB64D9BBF}" type="presParOf" srcId="{06737636-96BF-48C9-B68E-08964789DE40}" destId="{B881BBFB-17AA-4EB1-A834-E5CE8A218601}" srcOrd="0" destOrd="0" presId="urn:microsoft.com/office/officeart/2005/8/layout/orgChart1"/>
-    <dgm:cxn modelId="{43DDD2AC-6403-4FD5-9D49-03B9CDE7480E}" type="presParOf" srcId="{B881BBFB-17AA-4EB1-A834-E5CE8A218601}" destId="{38058048-8EA9-4344-B12C-EDBBD6BE996F}" srcOrd="0" destOrd="0" presId="urn:microsoft.com/office/officeart/2005/8/layout/orgChart1"/>
-    <dgm:cxn modelId="{2C1DFD44-7A0C-44CD-B4B0-FD3F8B549A5D}" type="presParOf" srcId="{B881BBFB-17AA-4EB1-A834-E5CE8A218601}" destId="{1B55349F-F038-4756-A691-1A461B577656}" srcOrd="1" destOrd="0" presId="urn:microsoft.com/office/officeart/2005/8/layout/orgChart1"/>
-    <dgm:cxn modelId="{53C414F8-66DF-428E-B594-20026C551906}" type="presParOf" srcId="{06737636-96BF-48C9-B68E-08964789DE40}" destId="{0DDFC85A-C809-46FF-912D-B460A5CDB8AA}" srcOrd="1" destOrd="0" presId="urn:microsoft.com/office/officeart/2005/8/layout/orgChart1"/>
-    <dgm:cxn modelId="{9649DE75-B931-42CE-B2EB-A4DD92B66040}" type="presParOf" srcId="{06737636-96BF-48C9-B68E-08964789DE40}" destId="{F91C09D0-91DA-4E6A-9EF2-84E9FA03BDF3}" srcOrd="2" destOrd="0" presId="urn:microsoft.com/office/officeart/2005/8/layout/orgChart1"/>
-    <dgm:cxn modelId="{67462FEC-A91C-469D-889F-3D397AE6F877}" type="presParOf" srcId="{C58FF216-4621-434F-9AF7-3E1214C769E8}" destId="{83C762B8-67FE-455F-8C14-EFD29125426D}" srcOrd="2" destOrd="0" presId="urn:microsoft.com/office/officeart/2005/8/layout/orgChart1"/>
-    <dgm:cxn modelId="{8E846171-BD08-4615-BAAF-96FA33FDB94D}" type="presParOf" srcId="{C58FF216-4621-434F-9AF7-3E1214C769E8}" destId="{72D713F5-C4CD-42C4-A6BD-50C7572C3C0E}" srcOrd="3" destOrd="0" presId="urn:microsoft.com/office/officeart/2005/8/layout/orgChart1"/>
-    <dgm:cxn modelId="{4B872749-0E8C-494F-9CEC-25F72DD36904}" type="presParOf" srcId="{72D713F5-C4CD-42C4-A6BD-50C7572C3C0E}" destId="{1BB21A9D-34CE-4DFD-9632-8AF3633678B0}" srcOrd="0" destOrd="0" presId="urn:microsoft.com/office/officeart/2005/8/layout/orgChart1"/>
-    <dgm:cxn modelId="{775FBE04-9087-4052-B533-1E6CF64BF917}" type="presParOf" srcId="{1BB21A9D-34CE-4DFD-9632-8AF3633678B0}" destId="{5E7BD8A8-0872-4819-AB63-9287E1779804}" srcOrd="0" destOrd="0" presId="urn:microsoft.com/office/officeart/2005/8/layout/orgChart1"/>
-    <dgm:cxn modelId="{68B7C9D5-824A-4E6F-9694-AF64FB6ADBE1}" type="presParOf" srcId="{1BB21A9D-34CE-4DFD-9632-8AF3633678B0}" destId="{4CEADD4D-53AC-4468-9262-662EA7331B60}" srcOrd="1" destOrd="0" presId="urn:microsoft.com/office/officeart/2005/8/layout/orgChart1"/>
-    <dgm:cxn modelId="{02284B99-23E8-46DE-AE3B-1A692958F027}" type="presParOf" srcId="{72D713F5-C4CD-42C4-A6BD-50C7572C3C0E}" destId="{53A814B9-C851-43B6-84BA-316DDE14C109}" srcOrd="1" destOrd="0" presId="urn:microsoft.com/office/officeart/2005/8/layout/orgChart1"/>
-    <dgm:cxn modelId="{A9C7BCF4-7702-4272-A1C7-8C01CD8E9359}" type="presParOf" srcId="{72D713F5-C4CD-42C4-A6BD-50C7572C3C0E}" destId="{BD4A3F76-4984-437F-A045-1436BAC08231}" srcOrd="2" destOrd="0" presId="urn:microsoft.com/office/officeart/2005/8/layout/orgChart1"/>
-    <dgm:cxn modelId="{62948CC3-2606-48EE-9200-AE7567A12CCE}" type="presParOf" srcId="{30935626-A326-475E-BC8D-4B48E4E266C8}" destId="{60913231-928D-4754-8FA3-1BB58BD826C1}" srcOrd="2" destOrd="0" presId="urn:microsoft.com/office/officeart/2005/8/layout/orgChart1"/>
-    <dgm:cxn modelId="{5CCDDD25-7E96-4E31-BDE9-B38016C86754}" type="presParOf" srcId="{8B2A52DB-4CF2-462C-B5E6-1560387890A9}" destId="{5F6BAD55-3544-4026-B961-0ADEB84328B0}" srcOrd="2" destOrd="0" presId="urn:microsoft.com/office/officeart/2005/8/layout/orgChart1"/>
+    <dgm:cxn modelId="{4B61D225-96A8-4532-AF86-5EB8A9F88A80}" type="presOf" srcId="{5D32CB48-E93B-464C-932D-DB018411FEA5}" destId="{FF8C1175-908C-44C6-A16F-4271A2A7131B}" srcOrd="0" destOrd="0" presId="urn:microsoft.com/office/officeart/2005/8/layout/orgChart1"/>
+    <dgm:cxn modelId="{F68BF57A-B6E1-4882-8A38-1BFB0E989899}" type="presOf" srcId="{15D90FEC-AB6C-4335-B8A4-963302E7689C}" destId="{91CFAD45-2FA0-456D-94B7-E96738CF55CF}" srcOrd="0" destOrd="0" presId="urn:microsoft.com/office/officeart/2005/8/layout/orgChart1"/>
+    <dgm:cxn modelId="{6B8AAFF6-DC8C-4451-B704-6F43C53D86AB}" type="presOf" srcId="{167C45E2-5625-49AB-B29C-409C6FFCB48F}" destId="{B7321A86-5FCB-4C00-97DE-1EF31B0ACEF9}" srcOrd="1" destOrd="0" presId="urn:microsoft.com/office/officeart/2005/8/layout/orgChart1"/>
+    <dgm:cxn modelId="{CD5AEDB4-E925-4EAE-9211-AD3CB61D18B0}" type="presOf" srcId="{E36853AF-E1A2-4B20-887E-17ADF127C415}" destId="{E86A6FE0-8408-4451-B96F-602A1678FE45}" srcOrd="0" destOrd="0" presId="urn:microsoft.com/office/officeart/2005/8/layout/orgChart1"/>
+    <dgm:cxn modelId="{2EF61D0D-80D4-45FC-8AAE-F455AAA07B62}" type="presOf" srcId="{6F6691E2-18A2-4077-ACDD-99F5907AFFEB}" destId="{CE975700-6998-4275-8E04-254DA5F3B3EE}" srcOrd="0" destOrd="0" presId="urn:microsoft.com/office/officeart/2005/8/layout/orgChart1"/>
+    <dgm:cxn modelId="{FBED8834-3910-4CBD-BA7C-41AE9F7463A1}" type="presOf" srcId="{617D1EA5-A9C5-4B3F-B2D1-4E646AC9B1D5}" destId="{5BA6F93A-F273-4AC1-9AF5-81F5BDC818E4}" srcOrd="1" destOrd="0" presId="urn:microsoft.com/office/officeart/2005/8/layout/orgChart1"/>
+    <dgm:cxn modelId="{175BEBCF-9DAA-4942-9803-2BDCEE4897A7}" type="presOf" srcId="{A1416242-179C-4B18-AF02-E940DA18FDBE}" destId="{81D6CDBF-3C8F-41B6-8E4C-8CCC69C9A9D0}" srcOrd="0" destOrd="0" presId="urn:microsoft.com/office/officeart/2005/8/layout/orgChart1"/>
+    <dgm:cxn modelId="{F363055F-308C-4FFC-ACDA-9A407122BE52}" type="presOf" srcId="{7C22FE43-5B1F-449F-8968-BB7F29646C7F}" destId="{2B1A53CE-DE7D-4D8F-A1AA-02097F5D17A6}" srcOrd="0" destOrd="0" presId="urn:microsoft.com/office/officeart/2005/8/layout/orgChart1"/>
+    <dgm:cxn modelId="{AB8962B6-0D4A-4210-95ED-EC60492A052A}" type="presOf" srcId="{0815665C-910D-440F-979D-5B7F8ACB1672}" destId="{9A9778D7-95A1-4288-9F95-4EEF382EFB6C}" srcOrd="0" destOrd="0" presId="urn:microsoft.com/office/officeart/2005/8/layout/orgChart1"/>
+    <dgm:cxn modelId="{1C227E5E-FDD3-4CDE-9A0D-9C48D864F6AD}" type="presParOf" srcId="{F2BDD2E7-05B5-4108-83AA-C6C7C41A7A7D}" destId="{8B2A52DB-4CF2-462C-B5E6-1560387890A9}" srcOrd="0" destOrd="0" presId="urn:microsoft.com/office/officeart/2005/8/layout/orgChart1"/>
+    <dgm:cxn modelId="{2A0EAE39-3E2F-405B-BEB0-60C63F17737B}" type="presParOf" srcId="{8B2A52DB-4CF2-462C-B5E6-1560387890A9}" destId="{D6BAAD8B-BB2A-48AB-9A3D-C52C3DDC822F}" srcOrd="0" destOrd="0" presId="urn:microsoft.com/office/officeart/2005/8/layout/orgChart1"/>
+    <dgm:cxn modelId="{D2CB8490-69F5-402C-AF7B-58D56F383664}" type="presParOf" srcId="{D6BAAD8B-BB2A-48AB-9A3D-C52C3DDC822F}" destId="{1A69F06A-8A04-400A-8B90-DBD5C4C8E992}" srcOrd="0" destOrd="0" presId="urn:microsoft.com/office/officeart/2005/8/layout/orgChart1"/>
+    <dgm:cxn modelId="{352A8BF5-68D4-4928-BACF-8BBFCD654A72}" type="presParOf" srcId="{D6BAAD8B-BB2A-48AB-9A3D-C52C3DDC822F}" destId="{8A262A5D-2676-4B5F-8335-C1DF11A14A0C}" srcOrd="1" destOrd="0" presId="urn:microsoft.com/office/officeart/2005/8/layout/orgChart1"/>
+    <dgm:cxn modelId="{40A16EF4-D527-4E61-B182-7924884BC449}" type="presParOf" srcId="{8B2A52DB-4CF2-462C-B5E6-1560387890A9}" destId="{F82728AF-A317-43CC-BEE0-1C5A655569EA}" srcOrd="1" destOrd="0" presId="urn:microsoft.com/office/officeart/2005/8/layout/orgChart1"/>
+    <dgm:cxn modelId="{D40EEB69-FD54-4368-97E6-A3F7E4E63171}" type="presParOf" srcId="{F82728AF-A317-43CC-BEE0-1C5A655569EA}" destId="{FDDADA56-133A-4091-8483-C919198C5526}" srcOrd="0" destOrd="0" presId="urn:microsoft.com/office/officeart/2005/8/layout/orgChart1"/>
+    <dgm:cxn modelId="{43B96BE9-848B-4881-A901-1C44FB56CE44}" type="presParOf" srcId="{F82728AF-A317-43CC-BEE0-1C5A655569EA}" destId="{0CCC86CE-19F9-4680-91F1-43197E8D697C}" srcOrd="1" destOrd="0" presId="urn:microsoft.com/office/officeart/2005/8/layout/orgChart1"/>
+    <dgm:cxn modelId="{26E05230-AD4B-469D-BBEB-AD51E9FC6CC0}" type="presParOf" srcId="{0CCC86CE-19F9-4680-91F1-43197E8D697C}" destId="{1E63B7FC-6F33-4759-AFA3-B47CB72AD61D}" srcOrd="0" destOrd="0" presId="urn:microsoft.com/office/officeart/2005/8/layout/orgChart1"/>
+    <dgm:cxn modelId="{2F4B5B07-4A16-4BEB-B6A9-9EB3824BFC48}" type="presParOf" srcId="{1E63B7FC-6F33-4759-AFA3-B47CB72AD61D}" destId="{CE975700-6998-4275-8E04-254DA5F3B3EE}" srcOrd="0" destOrd="0" presId="urn:microsoft.com/office/officeart/2005/8/layout/orgChart1"/>
+    <dgm:cxn modelId="{425BB049-13A5-4225-988D-1E33BAFDB9FD}" type="presParOf" srcId="{1E63B7FC-6F33-4759-AFA3-B47CB72AD61D}" destId="{36BEE634-AC3E-483A-9D8B-415CDDAE49EA}" srcOrd="1" destOrd="0" presId="urn:microsoft.com/office/officeart/2005/8/layout/orgChart1"/>
+    <dgm:cxn modelId="{BE8145F5-08AE-4D7A-A676-4C33AB2868BB}" type="presParOf" srcId="{0CCC86CE-19F9-4680-91F1-43197E8D697C}" destId="{3506BEE0-1758-4CD1-AD84-FD043C6519E5}" srcOrd="1" destOrd="0" presId="urn:microsoft.com/office/officeart/2005/8/layout/orgChart1"/>
+    <dgm:cxn modelId="{3C2FE23F-5E84-4D18-BADA-D591B659FC53}" type="presParOf" srcId="{0CCC86CE-19F9-4680-91F1-43197E8D697C}" destId="{209E90D4-8896-4F32-8D1F-0A1EF1A2855F}" srcOrd="2" destOrd="0" presId="urn:microsoft.com/office/officeart/2005/8/layout/orgChart1"/>
+    <dgm:cxn modelId="{A55AF6EE-A824-4FF9-9748-A6FB53AF13CD}" type="presParOf" srcId="{F82728AF-A317-43CC-BEE0-1C5A655569EA}" destId="{9A9778D7-95A1-4288-9F95-4EEF382EFB6C}" srcOrd="2" destOrd="0" presId="urn:microsoft.com/office/officeart/2005/8/layout/orgChart1"/>
+    <dgm:cxn modelId="{BB1E0A7D-24C9-4D80-9564-13F435645B39}" type="presParOf" srcId="{F82728AF-A317-43CC-BEE0-1C5A655569EA}" destId="{5B53FD89-8096-4B52-9F55-834935C98CAB}" srcOrd="3" destOrd="0" presId="urn:microsoft.com/office/officeart/2005/8/layout/orgChart1"/>
+    <dgm:cxn modelId="{5521EB8F-97CD-4C78-B054-75E9E72AC2A1}" type="presParOf" srcId="{5B53FD89-8096-4B52-9F55-834935C98CAB}" destId="{D4A3C48D-A27F-4653-BEA0-350047916B20}" srcOrd="0" destOrd="0" presId="urn:microsoft.com/office/officeart/2005/8/layout/orgChart1"/>
+    <dgm:cxn modelId="{36E51AE6-4FFA-43FE-A85A-10AA5FAD013F}" type="presParOf" srcId="{D4A3C48D-A27F-4653-BEA0-350047916B20}" destId="{9C2AE2A6-1F44-4362-ABC4-EA4715A98247}" srcOrd="0" destOrd="0" presId="urn:microsoft.com/office/officeart/2005/8/layout/orgChart1"/>
+    <dgm:cxn modelId="{44B92463-8328-4CDA-9C6B-4FE1590AB56F}" type="presParOf" srcId="{D4A3C48D-A27F-4653-BEA0-350047916B20}" destId="{D8322A0D-425B-4DFA-9DB4-1155A09DC625}" srcOrd="1" destOrd="0" presId="urn:microsoft.com/office/officeart/2005/8/layout/orgChart1"/>
+    <dgm:cxn modelId="{A002F3F7-025E-4FE7-B53E-DB3CB6D9C294}" type="presParOf" srcId="{5B53FD89-8096-4B52-9F55-834935C98CAB}" destId="{163E984B-CE0C-4A46-B6DE-C3B1DFDAAA65}" srcOrd="1" destOrd="0" presId="urn:microsoft.com/office/officeart/2005/8/layout/orgChart1"/>
+    <dgm:cxn modelId="{8CD9A180-BE05-4D77-B991-0C2C20FC0DC5}" type="presParOf" srcId="{5B53FD89-8096-4B52-9F55-834935C98CAB}" destId="{2D1B7FA0-D240-49A2-AD9F-A0A672B8B77A}" srcOrd="2" destOrd="0" presId="urn:microsoft.com/office/officeart/2005/8/layout/orgChart1"/>
+    <dgm:cxn modelId="{FDE3E448-DD31-45DE-AA16-E36382E91A61}" type="presParOf" srcId="{F82728AF-A317-43CC-BEE0-1C5A655569EA}" destId="{F88D9AAA-F158-4DB9-A515-E3D7525EC162}" srcOrd="4" destOrd="0" presId="urn:microsoft.com/office/officeart/2005/8/layout/orgChart1"/>
+    <dgm:cxn modelId="{031D5611-02FA-4539-934B-6670E1939F6C}" type="presParOf" srcId="{F82728AF-A317-43CC-BEE0-1C5A655569EA}" destId="{C720A7CF-3B54-4C91-81A5-4BCC37435217}" srcOrd="5" destOrd="0" presId="urn:microsoft.com/office/officeart/2005/8/layout/orgChart1"/>
+    <dgm:cxn modelId="{0EB5B0B8-6D01-4AA3-8BBC-27681B376B40}" type="presParOf" srcId="{C720A7CF-3B54-4C91-81A5-4BCC37435217}" destId="{0CB22D72-FFAA-4267-91B4-D7DDBCC3BBE7}" srcOrd="0" destOrd="0" presId="urn:microsoft.com/office/officeart/2005/8/layout/orgChart1"/>
+    <dgm:cxn modelId="{73BDAD69-310A-400F-8E45-3D9C88B4887A}" type="presParOf" srcId="{0CB22D72-FFAA-4267-91B4-D7DDBCC3BBE7}" destId="{0722E43F-8B1E-431F-A994-7B9A6D1E6F38}" srcOrd="0" destOrd="0" presId="urn:microsoft.com/office/officeart/2005/8/layout/orgChart1"/>
+    <dgm:cxn modelId="{68630BE0-BE54-40B8-9C7C-A8AFE8366817}" type="presParOf" srcId="{0CB22D72-FFAA-4267-91B4-D7DDBCC3BBE7}" destId="{F311E72E-D84B-42B2-9771-F07DBD342FD1}" srcOrd="1" destOrd="0" presId="urn:microsoft.com/office/officeart/2005/8/layout/orgChart1"/>
+    <dgm:cxn modelId="{C9A2F009-E256-4DEA-8C7B-1055EA31A8F9}" type="presParOf" srcId="{C720A7CF-3B54-4C91-81A5-4BCC37435217}" destId="{082A7507-43B6-443F-A91E-41F8C0C301A0}" srcOrd="1" destOrd="0" presId="urn:microsoft.com/office/officeart/2005/8/layout/orgChart1"/>
+    <dgm:cxn modelId="{0513624A-0859-4D02-992E-4B0D3EA5C139}" type="presParOf" srcId="{C720A7CF-3B54-4C91-81A5-4BCC37435217}" destId="{4F129EBE-E0C5-4832-A204-54F0708C5DF0}" srcOrd="2" destOrd="0" presId="urn:microsoft.com/office/officeart/2005/8/layout/orgChart1"/>
+    <dgm:cxn modelId="{77D750C1-E87B-49D9-88BB-F7D487226DB9}" type="presParOf" srcId="{F82728AF-A317-43CC-BEE0-1C5A655569EA}" destId="{FF8C1175-908C-44C6-A16F-4271A2A7131B}" srcOrd="6" destOrd="0" presId="urn:microsoft.com/office/officeart/2005/8/layout/orgChart1"/>
+    <dgm:cxn modelId="{18D9CBEC-ED43-4E55-8CB8-66EC702D892A}" type="presParOf" srcId="{F82728AF-A317-43CC-BEE0-1C5A655569EA}" destId="{F1AA58BA-64C8-4253-B5D5-BA011EF84D4D}" srcOrd="7" destOrd="0" presId="urn:microsoft.com/office/officeart/2005/8/layout/orgChart1"/>
+    <dgm:cxn modelId="{BF45E670-3013-4093-94AD-DC0ED76FA10E}" type="presParOf" srcId="{F1AA58BA-64C8-4253-B5D5-BA011EF84D4D}" destId="{FBB54F0A-1B1D-4ADD-A41B-FE59B555BC6F}" srcOrd="0" destOrd="0" presId="urn:microsoft.com/office/officeart/2005/8/layout/orgChart1"/>
+    <dgm:cxn modelId="{20A4FAA8-9029-4F8F-86C4-40ADB7652E76}" type="presParOf" srcId="{FBB54F0A-1B1D-4ADD-A41B-FE59B555BC6F}" destId="{24A327A2-F837-4F39-B2B3-78A2D2F72470}" srcOrd="0" destOrd="0" presId="urn:microsoft.com/office/officeart/2005/8/layout/orgChart1"/>
+    <dgm:cxn modelId="{C351579C-C8A2-4EE2-AB3B-31FB8CF73B0F}" type="presParOf" srcId="{FBB54F0A-1B1D-4ADD-A41B-FE59B555BC6F}" destId="{CDAA2263-C2C3-46BD-B129-EA5E3A997609}" srcOrd="1" destOrd="0" presId="urn:microsoft.com/office/officeart/2005/8/layout/orgChart1"/>
+    <dgm:cxn modelId="{E6F2F7C2-D53F-448C-BD29-F0F26529BA92}" type="presParOf" srcId="{F1AA58BA-64C8-4253-B5D5-BA011EF84D4D}" destId="{CC8B1E47-4C54-4A8A-B197-4984B8037E92}" srcOrd="1" destOrd="0" presId="urn:microsoft.com/office/officeart/2005/8/layout/orgChart1"/>
+    <dgm:cxn modelId="{AB1DA5E9-FD67-4E52-86EF-3EDC76A1A137}" type="presParOf" srcId="{CC8B1E47-4C54-4A8A-B197-4984B8037E92}" destId="{5F893048-3FA8-4D7F-9DF8-C522F82DA4D1}" srcOrd="0" destOrd="0" presId="urn:microsoft.com/office/officeart/2005/8/layout/orgChart1"/>
+    <dgm:cxn modelId="{00502ACA-8E7B-4FAB-AB9D-4D042485515E}" type="presParOf" srcId="{CC8B1E47-4C54-4A8A-B197-4984B8037E92}" destId="{3460BE63-EAE2-4475-BA06-267E4D77FC49}" srcOrd="1" destOrd="0" presId="urn:microsoft.com/office/officeart/2005/8/layout/orgChart1"/>
+    <dgm:cxn modelId="{38C699D8-F0DF-48E9-BA33-3E0EC64637B4}" type="presParOf" srcId="{3460BE63-EAE2-4475-BA06-267E4D77FC49}" destId="{C1772057-47A6-4318-9570-0A7F5D9D6D5B}" srcOrd="0" destOrd="0" presId="urn:microsoft.com/office/officeart/2005/8/layout/orgChart1"/>
+    <dgm:cxn modelId="{A732B584-DE09-4F64-A5BA-B52EFA11F767}" type="presParOf" srcId="{C1772057-47A6-4318-9570-0A7F5D9D6D5B}" destId="{86BA5671-0AA4-4E64-9667-9FBF35A1C3CB}" srcOrd="0" destOrd="0" presId="urn:microsoft.com/office/officeart/2005/8/layout/orgChart1"/>
+    <dgm:cxn modelId="{BFE54575-220C-42AE-AF0A-B3560EE1ED8C}" type="presParOf" srcId="{C1772057-47A6-4318-9570-0A7F5D9D6D5B}" destId="{92C872C1-2D69-41CC-9C11-FF2EEDA85010}" srcOrd="1" destOrd="0" presId="urn:microsoft.com/office/officeart/2005/8/layout/orgChart1"/>
+    <dgm:cxn modelId="{DD36BCD2-6C12-4DBC-B42B-FDFCFC3B8341}" type="presParOf" srcId="{3460BE63-EAE2-4475-BA06-267E4D77FC49}" destId="{308E4423-3D92-484B-8552-98BE70E6DEC7}" srcOrd="1" destOrd="0" presId="urn:microsoft.com/office/officeart/2005/8/layout/orgChart1"/>
+    <dgm:cxn modelId="{E5B71CF9-5CC6-4CF2-8133-48DB976069C3}" type="presParOf" srcId="{308E4423-3D92-484B-8552-98BE70E6DEC7}" destId="{91CFAD45-2FA0-456D-94B7-E96738CF55CF}" srcOrd="0" destOrd="0" presId="urn:microsoft.com/office/officeart/2005/8/layout/orgChart1"/>
+    <dgm:cxn modelId="{C9959F98-EB1E-410A-846C-09D5F8D2E4AD}" type="presParOf" srcId="{308E4423-3D92-484B-8552-98BE70E6DEC7}" destId="{C3707222-6DDD-4A32-BD8B-2F51EB5C5562}" srcOrd="1" destOrd="0" presId="urn:microsoft.com/office/officeart/2005/8/layout/orgChart1"/>
+    <dgm:cxn modelId="{88908F69-FDF8-4A95-A792-FC64FB7915A4}" type="presParOf" srcId="{C3707222-6DDD-4A32-BD8B-2F51EB5C5562}" destId="{C6050184-FB20-4A98-97FB-D2A77F75B173}" srcOrd="0" destOrd="0" presId="urn:microsoft.com/office/officeart/2005/8/layout/orgChart1"/>
+    <dgm:cxn modelId="{17BB7BB6-B06A-42FE-BE09-1260C4D1C249}" type="presParOf" srcId="{C6050184-FB20-4A98-97FB-D2A77F75B173}" destId="{131F9854-ECEA-45B6-BA9F-AB5BDC8CEECF}" srcOrd="0" destOrd="0" presId="urn:microsoft.com/office/officeart/2005/8/layout/orgChart1"/>
+    <dgm:cxn modelId="{97BC8260-D36A-45B3-BE18-674D2283F55D}" type="presParOf" srcId="{C6050184-FB20-4A98-97FB-D2A77F75B173}" destId="{C2683376-14D1-44C5-AA59-5F956A9DFB39}" srcOrd="1" destOrd="0" presId="urn:microsoft.com/office/officeart/2005/8/layout/orgChart1"/>
+    <dgm:cxn modelId="{AB4C1864-A7D8-4751-B638-3BB1D9D2117E}" type="presParOf" srcId="{C3707222-6DDD-4A32-BD8B-2F51EB5C5562}" destId="{43242AD6-42E5-480C-A2F4-6A9DEECD965B}" srcOrd="1" destOrd="0" presId="urn:microsoft.com/office/officeart/2005/8/layout/orgChart1"/>
+    <dgm:cxn modelId="{5C6011F2-8A67-400F-B1E5-FF493B469477}" type="presParOf" srcId="{C3707222-6DDD-4A32-BD8B-2F51EB5C5562}" destId="{918A151D-381E-4D49-B82C-D657AF3C1C08}" srcOrd="2" destOrd="0" presId="urn:microsoft.com/office/officeart/2005/8/layout/orgChart1"/>
+    <dgm:cxn modelId="{B73A296B-8B10-4D47-A503-6091E4E0E1BC}" type="presParOf" srcId="{308E4423-3D92-484B-8552-98BE70E6DEC7}" destId="{DDA07FE4-3576-414A-92E4-529D1894CA58}" srcOrd="2" destOrd="0" presId="urn:microsoft.com/office/officeart/2005/8/layout/orgChart1"/>
+    <dgm:cxn modelId="{2900E0FE-D676-4963-82D4-3D5E2B205C6C}" type="presParOf" srcId="{308E4423-3D92-484B-8552-98BE70E6DEC7}" destId="{654DC88F-6876-4E5D-B64B-CC41DBA85153}" srcOrd="3" destOrd="0" presId="urn:microsoft.com/office/officeart/2005/8/layout/orgChart1"/>
+    <dgm:cxn modelId="{B6C42C95-F00B-4919-8867-54424F00FFF4}" type="presParOf" srcId="{654DC88F-6876-4E5D-B64B-CC41DBA85153}" destId="{BDE29094-42E7-4120-A4C9-A95382DFED6A}" srcOrd="0" destOrd="0" presId="urn:microsoft.com/office/officeart/2005/8/layout/orgChart1"/>
+    <dgm:cxn modelId="{C2CE7209-98D8-4082-B3C2-126A03008EFF}" type="presParOf" srcId="{BDE29094-42E7-4120-A4C9-A95382DFED6A}" destId="{250E6589-C440-40B9-9AE0-6F18AE2C2F83}" srcOrd="0" destOrd="0" presId="urn:microsoft.com/office/officeart/2005/8/layout/orgChart1"/>
+    <dgm:cxn modelId="{E9F67963-E790-4BF9-9EF5-6E4D8BC6D684}" type="presParOf" srcId="{BDE29094-42E7-4120-A4C9-A95382DFED6A}" destId="{19E76C29-F9B4-454C-BE51-B1BD37165BB1}" srcOrd="1" destOrd="0" presId="urn:microsoft.com/office/officeart/2005/8/layout/orgChart1"/>
+    <dgm:cxn modelId="{77A91042-B5D5-43F7-A64F-BE1F9916A499}" type="presParOf" srcId="{654DC88F-6876-4E5D-B64B-CC41DBA85153}" destId="{B38E5FDE-58A2-4061-A68D-8A217BDD1AA5}" srcOrd="1" destOrd="0" presId="urn:microsoft.com/office/officeart/2005/8/layout/orgChart1"/>
+    <dgm:cxn modelId="{C91C8A4E-3F60-4184-8A34-CCCBEC8EDF12}" type="presParOf" srcId="{654DC88F-6876-4E5D-B64B-CC41DBA85153}" destId="{AC417A52-D506-4404-924B-4BD93DE11011}" srcOrd="2" destOrd="0" presId="urn:microsoft.com/office/officeart/2005/8/layout/orgChart1"/>
+    <dgm:cxn modelId="{F3D40394-F896-457B-8383-E9AD82231E58}" type="presParOf" srcId="{3460BE63-EAE2-4475-BA06-267E4D77FC49}" destId="{95B17FDA-F9FC-4F1E-8E4C-5600ED857B92}" srcOrd="2" destOrd="0" presId="urn:microsoft.com/office/officeart/2005/8/layout/orgChart1"/>
+    <dgm:cxn modelId="{0DF2A5D9-8E18-4F4C-82C9-40F88F09FD99}" type="presParOf" srcId="{CC8B1E47-4C54-4A8A-B197-4984B8037E92}" destId="{44F6C3E7-E762-4771-BA1F-65F3FB1D6FFD}" srcOrd="2" destOrd="0" presId="urn:microsoft.com/office/officeart/2005/8/layout/orgChart1"/>
+    <dgm:cxn modelId="{4EE9FA6F-FC76-47E6-A36A-B5D998C7BFF6}" type="presParOf" srcId="{CC8B1E47-4C54-4A8A-B197-4984B8037E92}" destId="{91DDAE80-1A2D-4459-A10F-FC5A4463B759}" srcOrd="3" destOrd="0" presId="urn:microsoft.com/office/officeart/2005/8/layout/orgChart1"/>
+    <dgm:cxn modelId="{FB3EA999-0AA8-4DEB-BE81-94FBA63D2ED3}" type="presParOf" srcId="{91DDAE80-1A2D-4459-A10F-FC5A4463B759}" destId="{73C1F8D2-B3B4-480F-8D01-41943A890FD7}" srcOrd="0" destOrd="0" presId="urn:microsoft.com/office/officeart/2005/8/layout/orgChart1"/>
+    <dgm:cxn modelId="{F3B0E663-A396-4BFD-A091-1AF22EE9528F}" type="presParOf" srcId="{73C1F8D2-B3B4-480F-8D01-41943A890FD7}" destId="{A7D9045D-B71E-48B3-A865-E809D51531FA}" srcOrd="0" destOrd="0" presId="urn:microsoft.com/office/officeart/2005/8/layout/orgChart1"/>
+    <dgm:cxn modelId="{BC23AC52-6BFB-4000-936F-C631769B4328}" type="presParOf" srcId="{73C1F8D2-B3B4-480F-8D01-41943A890FD7}" destId="{A025B194-C1D8-425A-90DC-3B20E7688599}" srcOrd="1" destOrd="0" presId="urn:microsoft.com/office/officeart/2005/8/layout/orgChart1"/>
+    <dgm:cxn modelId="{237A743F-A8F0-48E6-B995-F19AE8770C1E}" type="presParOf" srcId="{91DDAE80-1A2D-4459-A10F-FC5A4463B759}" destId="{5734E45A-4E88-422F-8580-082937D8F601}" srcOrd="1" destOrd="0" presId="urn:microsoft.com/office/officeart/2005/8/layout/orgChart1"/>
+    <dgm:cxn modelId="{E94EBBF9-6AF3-4C53-B49A-9A135F4DBDF3}" type="presParOf" srcId="{91DDAE80-1A2D-4459-A10F-FC5A4463B759}" destId="{6E8EA03B-E08E-4FB1-8C42-BF8DC5EA6870}" srcOrd="2" destOrd="0" presId="urn:microsoft.com/office/officeart/2005/8/layout/orgChart1"/>
+    <dgm:cxn modelId="{04739832-1501-4B5A-8A1B-FC53D4D74071}" type="presParOf" srcId="{CC8B1E47-4C54-4A8A-B197-4984B8037E92}" destId="{39E1D18C-4259-4852-8F10-B21120747140}" srcOrd="4" destOrd="0" presId="urn:microsoft.com/office/officeart/2005/8/layout/orgChart1"/>
+    <dgm:cxn modelId="{B8E3582A-5825-4D95-8EB6-0523D493CFE8}" type="presParOf" srcId="{CC8B1E47-4C54-4A8A-B197-4984B8037E92}" destId="{4FEE134A-2C3B-4A59-BD7C-82ED8E8AEFB1}" srcOrd="5" destOrd="0" presId="urn:microsoft.com/office/officeart/2005/8/layout/orgChart1"/>
+    <dgm:cxn modelId="{3D91A3E7-6A00-409B-B613-D31005E34466}" type="presParOf" srcId="{4FEE134A-2C3B-4A59-BD7C-82ED8E8AEFB1}" destId="{33581733-CB1F-48CB-9538-F12BEC364723}" srcOrd="0" destOrd="0" presId="urn:microsoft.com/office/officeart/2005/8/layout/orgChart1"/>
+    <dgm:cxn modelId="{67F676FD-4598-437D-894D-0EF2B656E23F}" type="presParOf" srcId="{33581733-CB1F-48CB-9538-F12BEC364723}" destId="{CEC80A28-156D-40CB-BE19-471BF179A7FB}" srcOrd="0" destOrd="0" presId="urn:microsoft.com/office/officeart/2005/8/layout/orgChart1"/>
+    <dgm:cxn modelId="{86BC86A0-4167-4A46-ACB7-51F40D2FF152}" type="presParOf" srcId="{33581733-CB1F-48CB-9538-F12BEC364723}" destId="{FCF61CEE-12FD-4A55-ACFE-06740EA9E35E}" srcOrd="1" destOrd="0" presId="urn:microsoft.com/office/officeart/2005/8/layout/orgChart1"/>
+    <dgm:cxn modelId="{27FD3F96-F260-4CAD-AD16-52242388821F}" type="presParOf" srcId="{4FEE134A-2C3B-4A59-BD7C-82ED8E8AEFB1}" destId="{D2D21051-185C-4E62-A617-827E5301D78B}" srcOrd="1" destOrd="0" presId="urn:microsoft.com/office/officeart/2005/8/layout/orgChart1"/>
+    <dgm:cxn modelId="{50BE590F-C75D-4076-A79F-DC84EDB6FEED}" type="presParOf" srcId="{4FEE134A-2C3B-4A59-BD7C-82ED8E8AEFB1}" destId="{6E701819-B727-4A5F-8A58-16E0346BB0A8}" srcOrd="2" destOrd="0" presId="urn:microsoft.com/office/officeart/2005/8/layout/orgChart1"/>
+    <dgm:cxn modelId="{58930FCB-E5E1-4C3C-BAD4-D44D56CF2F9F}" type="presParOf" srcId="{CC8B1E47-4C54-4A8A-B197-4984B8037E92}" destId="{E61D17A4-EA07-4383-A5BB-FF0E610586B6}" srcOrd="6" destOrd="0" presId="urn:microsoft.com/office/officeart/2005/8/layout/orgChart1"/>
+    <dgm:cxn modelId="{F0A64859-7ECD-44ED-93C2-ADF9627347C9}" type="presParOf" srcId="{CC8B1E47-4C54-4A8A-B197-4984B8037E92}" destId="{CF366E3B-0DD1-422E-96CB-DA8233AEEBF9}" srcOrd="7" destOrd="0" presId="urn:microsoft.com/office/officeart/2005/8/layout/orgChart1"/>
+    <dgm:cxn modelId="{C0FDA172-93E7-4826-B517-A5F2347F7055}" type="presParOf" srcId="{CF366E3B-0DD1-422E-96CB-DA8233AEEBF9}" destId="{938F26FB-7FA0-4CC9-8E2F-91AD26E805DC}" srcOrd="0" destOrd="0" presId="urn:microsoft.com/office/officeart/2005/8/layout/orgChart1"/>
+    <dgm:cxn modelId="{44D1F09C-5C2F-4902-B282-F3E0726A891F}" type="presParOf" srcId="{938F26FB-7FA0-4CC9-8E2F-91AD26E805DC}" destId="{B67635C8-6314-45FF-9FC7-BB9CE4B0C6EC}" srcOrd="0" destOrd="0" presId="urn:microsoft.com/office/officeart/2005/8/layout/orgChart1"/>
+    <dgm:cxn modelId="{4DC37A64-F424-4ABD-AFE9-CB9BEE8CAF99}" type="presParOf" srcId="{938F26FB-7FA0-4CC9-8E2F-91AD26E805DC}" destId="{5BA6F93A-F273-4AC1-9AF5-81F5BDC818E4}" srcOrd="1" destOrd="0" presId="urn:microsoft.com/office/officeart/2005/8/layout/orgChart1"/>
+    <dgm:cxn modelId="{798DC40E-F958-46BF-A334-90D35BE5C0B2}" type="presParOf" srcId="{CF366E3B-0DD1-422E-96CB-DA8233AEEBF9}" destId="{C24CB2BA-FC35-4D9A-B78E-8351C0F48F33}" srcOrd="1" destOrd="0" presId="urn:microsoft.com/office/officeart/2005/8/layout/orgChart1"/>
+    <dgm:cxn modelId="{C809EF36-113D-4C80-AD26-7D3A2CEA3117}" type="presParOf" srcId="{C24CB2BA-FC35-4D9A-B78E-8351C0F48F33}" destId="{54F3CDF6-B7F8-4590-B07A-AF7E2B44270E}" srcOrd="0" destOrd="0" presId="urn:microsoft.com/office/officeart/2005/8/layout/orgChart1"/>
+    <dgm:cxn modelId="{0C23EE45-B8F1-478D-9FEE-A3CAE69A19CD}" type="presParOf" srcId="{C24CB2BA-FC35-4D9A-B78E-8351C0F48F33}" destId="{5D79CD7A-8AF0-47C1-B9AE-ED6A84FD6A46}" srcOrd="1" destOrd="0" presId="urn:microsoft.com/office/officeart/2005/8/layout/orgChart1"/>
+    <dgm:cxn modelId="{3759DF77-6CD1-4DDD-B91D-CF52E354F303}" type="presParOf" srcId="{5D79CD7A-8AF0-47C1-B9AE-ED6A84FD6A46}" destId="{27453C3E-7B21-4E84-AF89-59528EC6188F}" srcOrd="0" destOrd="0" presId="urn:microsoft.com/office/officeart/2005/8/layout/orgChart1"/>
+    <dgm:cxn modelId="{139D5903-D776-46A8-A58E-E5C5998E8A2F}" type="presParOf" srcId="{27453C3E-7B21-4E84-AF89-59528EC6188F}" destId="{EA487784-4A80-4005-84F0-9713C58F8DB6}" srcOrd="0" destOrd="0" presId="urn:microsoft.com/office/officeart/2005/8/layout/orgChart1"/>
+    <dgm:cxn modelId="{0CD1C042-0C88-46D5-994F-7327D86849B8}" type="presParOf" srcId="{27453C3E-7B21-4E84-AF89-59528EC6188F}" destId="{11EC2043-2988-4A51-941F-1C6DF040D036}" srcOrd="1" destOrd="0" presId="urn:microsoft.com/office/officeart/2005/8/layout/orgChart1"/>
+    <dgm:cxn modelId="{21C24B5C-1479-4408-BF38-57CB916C384A}" type="presParOf" srcId="{5D79CD7A-8AF0-47C1-B9AE-ED6A84FD6A46}" destId="{F1D2D515-0174-48A7-A321-143613983F25}" srcOrd="1" destOrd="0" presId="urn:microsoft.com/office/officeart/2005/8/layout/orgChart1"/>
+    <dgm:cxn modelId="{279D6F22-2CB3-4AC3-A68C-579280EC6386}" type="presParOf" srcId="{5D79CD7A-8AF0-47C1-B9AE-ED6A84FD6A46}" destId="{DC3C28A2-4401-40E2-81C6-93C1F3BB7F91}" srcOrd="2" destOrd="0" presId="urn:microsoft.com/office/officeart/2005/8/layout/orgChart1"/>
+    <dgm:cxn modelId="{1F8BD5F0-974B-493C-8FEB-2DC3712BDA4A}" type="presParOf" srcId="{C24CB2BA-FC35-4D9A-B78E-8351C0F48F33}" destId="{BB614DF4-EE61-44BF-AA45-05D215CCB7C7}" srcOrd="2" destOrd="0" presId="urn:microsoft.com/office/officeart/2005/8/layout/orgChart1"/>
+    <dgm:cxn modelId="{6B434138-2E50-456D-9045-9C55965EF5E7}" type="presParOf" srcId="{C24CB2BA-FC35-4D9A-B78E-8351C0F48F33}" destId="{1A349E9F-05FF-44B2-9557-A8C53FCDE463}" srcOrd="3" destOrd="0" presId="urn:microsoft.com/office/officeart/2005/8/layout/orgChart1"/>
+    <dgm:cxn modelId="{78419926-A124-4B16-8578-0B3BA3B5A2C4}" type="presParOf" srcId="{1A349E9F-05FF-44B2-9557-A8C53FCDE463}" destId="{18EEE4EC-0F09-4CE7-85A8-45CB2EA7A016}" srcOrd="0" destOrd="0" presId="urn:microsoft.com/office/officeart/2005/8/layout/orgChart1"/>
+    <dgm:cxn modelId="{8FA4F36B-C475-4CBA-89BA-00BDCE57FA46}" type="presParOf" srcId="{18EEE4EC-0F09-4CE7-85A8-45CB2EA7A016}" destId="{771DF64B-B97C-48BD-806B-9D267ECD5093}" srcOrd="0" destOrd="0" presId="urn:microsoft.com/office/officeart/2005/8/layout/orgChart1"/>
+    <dgm:cxn modelId="{49E1A755-F8B8-4947-BACD-B13FB80C3334}" type="presParOf" srcId="{18EEE4EC-0F09-4CE7-85A8-45CB2EA7A016}" destId="{B6DCED10-E6B2-4154-8718-5358F6D2407D}" srcOrd="1" destOrd="0" presId="urn:microsoft.com/office/officeart/2005/8/layout/orgChart1"/>
+    <dgm:cxn modelId="{9A4BB009-1B11-4405-BA7D-9F25D25F4825}" type="presParOf" srcId="{1A349E9F-05FF-44B2-9557-A8C53FCDE463}" destId="{ABA0681E-54A1-4077-B032-B762C54AFC7C}" srcOrd="1" destOrd="0" presId="urn:microsoft.com/office/officeart/2005/8/layout/orgChart1"/>
+    <dgm:cxn modelId="{6BC2852F-13CB-4E87-86E8-CF5CAB684C67}" type="presParOf" srcId="{1A349E9F-05FF-44B2-9557-A8C53FCDE463}" destId="{789452F4-D3A5-4C05-96B8-030391B211AD}" srcOrd="2" destOrd="0" presId="urn:microsoft.com/office/officeart/2005/8/layout/orgChart1"/>
+    <dgm:cxn modelId="{517A96E2-C168-439D-A7DD-6BCD31E02AA4}" type="presParOf" srcId="{C24CB2BA-FC35-4D9A-B78E-8351C0F48F33}" destId="{350454EE-A010-4FEA-8C99-96FBF79C3094}" srcOrd="4" destOrd="0" presId="urn:microsoft.com/office/officeart/2005/8/layout/orgChart1"/>
+    <dgm:cxn modelId="{B3D80C91-9F9B-4F5D-90DE-8BADE540D8D2}" type="presParOf" srcId="{C24CB2BA-FC35-4D9A-B78E-8351C0F48F33}" destId="{7BFDBDA0-D90D-4CF3-AFBD-08D2C8362AA4}" srcOrd="5" destOrd="0" presId="urn:microsoft.com/office/officeart/2005/8/layout/orgChart1"/>
+    <dgm:cxn modelId="{66C19CF0-FF42-4C8D-B3EE-B414A1137E57}" type="presParOf" srcId="{7BFDBDA0-D90D-4CF3-AFBD-08D2C8362AA4}" destId="{C779CDF7-78F8-455F-89FD-70DB0A81E722}" srcOrd="0" destOrd="0" presId="urn:microsoft.com/office/officeart/2005/8/layout/orgChart1"/>
+    <dgm:cxn modelId="{5676EBB2-3F24-48D6-9F93-584A1C73DD28}" type="presParOf" srcId="{C779CDF7-78F8-455F-89FD-70DB0A81E722}" destId="{81D6CDBF-3C8F-41B6-8E4C-8CCC69C9A9D0}" srcOrd="0" destOrd="0" presId="urn:microsoft.com/office/officeart/2005/8/layout/orgChart1"/>
+    <dgm:cxn modelId="{6DBC7C1E-E8FD-4BA6-91FF-8F57994E516C}" type="presParOf" srcId="{C779CDF7-78F8-455F-89FD-70DB0A81E722}" destId="{5405E608-BB3A-4BD7-A78C-E0BD38ED9697}" srcOrd="1" destOrd="0" presId="urn:microsoft.com/office/officeart/2005/8/layout/orgChart1"/>
+    <dgm:cxn modelId="{B125BB6E-22BD-42FE-ABE5-427154662128}" type="presParOf" srcId="{7BFDBDA0-D90D-4CF3-AFBD-08D2C8362AA4}" destId="{E7CDF8FB-5D98-48F0-AF9A-AFB5E6ABD900}" srcOrd="1" destOrd="0" presId="urn:microsoft.com/office/officeart/2005/8/layout/orgChart1"/>
+    <dgm:cxn modelId="{739E1A6C-ABCD-4D54-A425-B848476551EF}" type="presParOf" srcId="{7BFDBDA0-D90D-4CF3-AFBD-08D2C8362AA4}" destId="{3E73E89D-87E1-48C6-9B1C-A7EDA91C1D1E}" srcOrd="2" destOrd="0" presId="urn:microsoft.com/office/officeart/2005/8/layout/orgChart1"/>
+    <dgm:cxn modelId="{108674C5-171F-4CAB-80B5-6E016B055E82}" type="presParOf" srcId="{CF366E3B-0DD1-422E-96CB-DA8233AEEBF9}" destId="{B6497046-1E10-4486-B7D8-E8C3CE0AE2BF}" srcOrd="2" destOrd="0" presId="urn:microsoft.com/office/officeart/2005/8/layout/orgChart1"/>
+    <dgm:cxn modelId="{EE630D52-ED36-486D-AE14-F00730B251AF}" type="presParOf" srcId="{CC8B1E47-4C54-4A8A-B197-4984B8037E92}" destId="{E3EB0257-90D6-4E89-87BE-C770626BDEC4}" srcOrd="8" destOrd="0" presId="urn:microsoft.com/office/officeart/2005/8/layout/orgChart1"/>
+    <dgm:cxn modelId="{1F04C598-0FFC-4C79-AB92-A0696592C925}" type="presParOf" srcId="{CC8B1E47-4C54-4A8A-B197-4984B8037E92}" destId="{43C63612-45B9-4537-A379-233A882995F7}" srcOrd="9" destOrd="0" presId="urn:microsoft.com/office/officeart/2005/8/layout/orgChart1"/>
+    <dgm:cxn modelId="{D79E9BA6-8B0A-4F9E-959D-8402B8F23AD4}" type="presParOf" srcId="{43C63612-45B9-4537-A379-233A882995F7}" destId="{A94E06FE-4DF7-48FA-9A38-16391FB33EEA}" srcOrd="0" destOrd="0" presId="urn:microsoft.com/office/officeart/2005/8/layout/orgChart1"/>
+    <dgm:cxn modelId="{2E1C4389-B9AF-45B6-A787-A48F1403FD28}" type="presParOf" srcId="{A94E06FE-4DF7-48FA-9A38-16391FB33EEA}" destId="{A5A4C983-8D9F-4EF4-8B1F-774F4B8B7922}" srcOrd="0" destOrd="0" presId="urn:microsoft.com/office/officeart/2005/8/layout/orgChart1"/>
+    <dgm:cxn modelId="{4D25CCD5-08D9-487D-8F40-C02529DDD04B}" type="presParOf" srcId="{A94E06FE-4DF7-48FA-9A38-16391FB33EEA}" destId="{03B908BC-7766-4B51-ADD4-AA81A82F0C4E}" srcOrd="1" destOrd="0" presId="urn:microsoft.com/office/officeart/2005/8/layout/orgChart1"/>
+    <dgm:cxn modelId="{66C6365C-4807-41D7-BB73-2D8D9CA84F95}" type="presParOf" srcId="{43C63612-45B9-4537-A379-233A882995F7}" destId="{C08AA867-0405-4591-B5AD-22CA8D3BAAFB}" srcOrd="1" destOrd="0" presId="urn:microsoft.com/office/officeart/2005/8/layout/orgChart1"/>
+    <dgm:cxn modelId="{627BB7F1-4C96-4498-AC40-D62ECBECE55B}" type="presParOf" srcId="{C08AA867-0405-4591-B5AD-22CA8D3BAAFB}" destId="{2D2FDB5C-6C62-44E2-B0ED-ADC0D8BE6D82}" srcOrd="0" destOrd="0" presId="urn:microsoft.com/office/officeart/2005/8/layout/orgChart1"/>
+    <dgm:cxn modelId="{07421BE7-709F-4F24-99D0-5999100E1CD1}" type="presParOf" srcId="{C08AA867-0405-4591-B5AD-22CA8D3BAAFB}" destId="{4154EC15-90D6-41C1-9573-354B248B5519}" srcOrd="1" destOrd="0" presId="urn:microsoft.com/office/officeart/2005/8/layout/orgChart1"/>
+    <dgm:cxn modelId="{6F8E5DA5-7ED6-4550-817A-B9D73E3ADD93}" type="presParOf" srcId="{4154EC15-90D6-41C1-9573-354B248B5519}" destId="{3B108C4C-0E12-4C99-B53D-8D82559CADBD}" srcOrd="0" destOrd="0" presId="urn:microsoft.com/office/officeart/2005/8/layout/orgChart1"/>
+    <dgm:cxn modelId="{194D1EA2-D4E7-4A11-A5D0-94516A1A7535}" type="presParOf" srcId="{3B108C4C-0E12-4C99-B53D-8D82559CADBD}" destId="{0BA95CA7-E982-4BB2-97B3-F8B758889A00}" srcOrd="0" destOrd="0" presId="urn:microsoft.com/office/officeart/2005/8/layout/orgChart1"/>
+    <dgm:cxn modelId="{AF1962AB-4769-4CC0-AFDB-F4425266295A}" type="presParOf" srcId="{3B108C4C-0E12-4C99-B53D-8D82559CADBD}" destId="{7B0E4EF7-ED5D-43F5-865B-A8F050756236}" srcOrd="1" destOrd="0" presId="urn:microsoft.com/office/officeart/2005/8/layout/orgChart1"/>
+    <dgm:cxn modelId="{AF97B983-2C65-49E2-B8A4-5C2D778624D5}" type="presParOf" srcId="{4154EC15-90D6-41C1-9573-354B248B5519}" destId="{4120BA7F-F9E8-4318-BC14-8D20DDD7D8B9}" srcOrd="1" destOrd="0" presId="urn:microsoft.com/office/officeart/2005/8/layout/orgChart1"/>
+    <dgm:cxn modelId="{A2D560C1-D41A-4E4B-8BC1-DA3D975FAB24}" type="presParOf" srcId="{4154EC15-90D6-41C1-9573-354B248B5519}" destId="{59C65857-CC18-4415-B6A6-75629616B6F9}" srcOrd="2" destOrd="0" presId="urn:microsoft.com/office/officeart/2005/8/layout/orgChart1"/>
+    <dgm:cxn modelId="{E52385E6-DBC5-41DD-9700-0D3F093C5E59}" type="presParOf" srcId="{C08AA867-0405-4591-B5AD-22CA8D3BAAFB}" destId="{848E2FE5-674A-4145-AC06-F810C41A0893}" srcOrd="2" destOrd="0" presId="urn:microsoft.com/office/officeart/2005/8/layout/orgChart1"/>
+    <dgm:cxn modelId="{999D45D9-ADF3-4E98-8A76-B01149DADC11}" type="presParOf" srcId="{C08AA867-0405-4591-B5AD-22CA8D3BAAFB}" destId="{A17F39A8-BEB0-4CD4-99A9-EFEAD41ECE3C}" srcOrd="3" destOrd="0" presId="urn:microsoft.com/office/officeart/2005/8/layout/orgChart1"/>
+    <dgm:cxn modelId="{CF527C56-949A-401F-AC24-C803054C1801}" type="presParOf" srcId="{A17F39A8-BEB0-4CD4-99A9-EFEAD41ECE3C}" destId="{16383A2C-A124-4E2C-8C5B-31193E53217B}" srcOrd="0" destOrd="0" presId="urn:microsoft.com/office/officeart/2005/8/layout/orgChart1"/>
+    <dgm:cxn modelId="{4BD957AF-C59E-4A5B-B041-C271D80EF58C}" type="presParOf" srcId="{16383A2C-A124-4E2C-8C5B-31193E53217B}" destId="{63B062B2-E08F-47BD-9033-27E9CCF2C035}" srcOrd="0" destOrd="0" presId="urn:microsoft.com/office/officeart/2005/8/layout/orgChart1"/>
+    <dgm:cxn modelId="{20380184-D94B-4CB2-8097-5F3B319287E5}" type="presParOf" srcId="{16383A2C-A124-4E2C-8C5B-31193E53217B}" destId="{D06CA95D-13C9-46E8-87ED-58C3A4DC5FCD}" srcOrd="1" destOrd="0" presId="urn:microsoft.com/office/officeart/2005/8/layout/orgChart1"/>
+    <dgm:cxn modelId="{D51C63C3-0C52-42BE-B118-5A65649B6C03}" type="presParOf" srcId="{A17F39A8-BEB0-4CD4-99A9-EFEAD41ECE3C}" destId="{59AA2F68-3B0A-4D76-B624-A563B6A37E46}" srcOrd="1" destOrd="0" presId="urn:microsoft.com/office/officeart/2005/8/layout/orgChart1"/>
+    <dgm:cxn modelId="{A786A6FE-1CB8-4D74-8431-33E39426704F}" type="presParOf" srcId="{A17F39A8-BEB0-4CD4-99A9-EFEAD41ECE3C}" destId="{61BBA088-A5CB-4F18-89EA-00F825C950CB}" srcOrd="2" destOrd="0" presId="urn:microsoft.com/office/officeart/2005/8/layout/orgChart1"/>
+    <dgm:cxn modelId="{5E71FD40-7414-424A-B062-5843ABDED357}" type="presParOf" srcId="{43C63612-45B9-4537-A379-233A882995F7}" destId="{66E592A7-2663-4E3C-8CDB-C823E180ADCD}" srcOrd="2" destOrd="0" presId="urn:microsoft.com/office/officeart/2005/8/layout/orgChart1"/>
+    <dgm:cxn modelId="{8199D5D9-4A7F-423E-BD29-193C3795798F}" type="presParOf" srcId="{CC8B1E47-4C54-4A8A-B197-4984B8037E92}" destId="{819DF8B9-1756-4F0F-8019-443E3F5E3134}" srcOrd="10" destOrd="0" presId="urn:microsoft.com/office/officeart/2005/8/layout/orgChart1"/>
+    <dgm:cxn modelId="{F6C2819D-1C8B-4107-B73F-1A8365102720}" type="presParOf" srcId="{CC8B1E47-4C54-4A8A-B197-4984B8037E92}" destId="{8C77A7B9-4CD0-4943-92A1-9710BE677BCE}" srcOrd="11" destOrd="0" presId="urn:microsoft.com/office/officeart/2005/8/layout/orgChart1"/>
+    <dgm:cxn modelId="{560354B3-D552-4541-9C3B-B625EB0603B9}" type="presParOf" srcId="{8C77A7B9-4CD0-4943-92A1-9710BE677BCE}" destId="{75FE50FC-B053-4D50-95E2-2219B32EAAEA}" srcOrd="0" destOrd="0" presId="urn:microsoft.com/office/officeart/2005/8/layout/orgChart1"/>
+    <dgm:cxn modelId="{61AF6E32-FB37-49EB-9D29-21C4872F292A}" type="presParOf" srcId="{75FE50FC-B053-4D50-95E2-2219B32EAAEA}" destId="{E6815EC2-517E-4813-B2A0-126438211441}" srcOrd="0" destOrd="0" presId="urn:microsoft.com/office/officeart/2005/8/layout/orgChart1"/>
+    <dgm:cxn modelId="{A88C8479-24F2-4253-AEF9-9DC9E76E451C}" type="presParOf" srcId="{75FE50FC-B053-4D50-95E2-2219B32EAAEA}" destId="{F8AD1095-D757-4EC2-9529-0FE34CD8BCF2}" srcOrd="1" destOrd="0" presId="urn:microsoft.com/office/officeart/2005/8/layout/orgChart1"/>
+    <dgm:cxn modelId="{DF4BC6DA-359A-43F9-ACC8-DA52D5E6514B}" type="presParOf" srcId="{8C77A7B9-4CD0-4943-92A1-9710BE677BCE}" destId="{E4555C64-E585-4B75-98C5-9A2531F19964}" srcOrd="1" destOrd="0" presId="urn:microsoft.com/office/officeart/2005/8/layout/orgChart1"/>
+    <dgm:cxn modelId="{32B97D4D-3A18-45FD-810A-73826745B8F9}" type="presParOf" srcId="{8C77A7B9-4CD0-4943-92A1-9710BE677BCE}" destId="{3605115B-403E-40BE-8CC1-C16FC229692D}" srcOrd="2" destOrd="0" presId="urn:microsoft.com/office/officeart/2005/8/layout/orgChart1"/>
+    <dgm:cxn modelId="{D49A280B-4CB4-4C37-ADF8-18BC653649AC}" type="presParOf" srcId="{CC8B1E47-4C54-4A8A-B197-4984B8037E92}" destId="{12A85EFC-CF10-4963-83AC-6F71EA187943}" srcOrd="12" destOrd="0" presId="urn:microsoft.com/office/officeart/2005/8/layout/orgChart1"/>
+    <dgm:cxn modelId="{7DD8AC93-B142-408A-80A6-5A95743520A7}" type="presParOf" srcId="{CC8B1E47-4C54-4A8A-B197-4984B8037E92}" destId="{E1318AC2-097B-4B4F-9308-64471632ABBA}" srcOrd="13" destOrd="0" presId="urn:microsoft.com/office/officeart/2005/8/layout/orgChart1"/>
+    <dgm:cxn modelId="{385A905E-BADA-48B1-BC6E-6BB7AF962E60}" type="presParOf" srcId="{E1318AC2-097B-4B4F-9308-64471632ABBA}" destId="{9F27ABAE-30C5-44DF-962D-7146A4206A78}" srcOrd="0" destOrd="0" presId="urn:microsoft.com/office/officeart/2005/8/layout/orgChart1"/>
+    <dgm:cxn modelId="{270F6854-3F8C-47D9-AF2C-E070E510C898}" type="presParOf" srcId="{9F27ABAE-30C5-44DF-962D-7146A4206A78}" destId="{2B1A53CE-DE7D-4D8F-A1AA-02097F5D17A6}" srcOrd="0" destOrd="0" presId="urn:microsoft.com/office/officeart/2005/8/layout/orgChart1"/>
+    <dgm:cxn modelId="{46D5D1F1-8333-4755-8EE8-281829E3A1E5}" type="presParOf" srcId="{9F27ABAE-30C5-44DF-962D-7146A4206A78}" destId="{01E40F6E-2070-4224-8AD7-6277A0F9B449}" srcOrd="1" destOrd="0" presId="urn:microsoft.com/office/officeart/2005/8/layout/orgChart1"/>
+    <dgm:cxn modelId="{19B12812-01F8-4E03-BC18-2AC9708CEC9B}" type="presParOf" srcId="{E1318AC2-097B-4B4F-9308-64471632ABBA}" destId="{DE427674-6783-4B14-9750-75F3DDAEBC16}" srcOrd="1" destOrd="0" presId="urn:microsoft.com/office/officeart/2005/8/layout/orgChart1"/>
+    <dgm:cxn modelId="{B52D4519-584A-4CB0-931D-50B904511A9E}" type="presParOf" srcId="{E1318AC2-097B-4B4F-9308-64471632ABBA}" destId="{3A405112-EE26-472E-8586-20E015EC3866}" srcOrd="2" destOrd="0" presId="urn:microsoft.com/office/officeart/2005/8/layout/orgChart1"/>
+    <dgm:cxn modelId="{D77F6549-3A16-4B38-8455-60E32082DF18}" type="presParOf" srcId="{F1AA58BA-64C8-4253-B5D5-BA011EF84D4D}" destId="{41FBE4B9-A4BF-43FB-900C-1C58B7030EB3}" srcOrd="2" destOrd="0" presId="urn:microsoft.com/office/officeart/2005/8/layout/orgChart1"/>
+    <dgm:cxn modelId="{2CB5C23E-C73F-416E-B277-F1FD82BFCD44}" type="presParOf" srcId="{F82728AF-A317-43CC-BEE0-1C5A655569EA}" destId="{93527016-C41A-49C6-8FD5-70D23D321538}" srcOrd="8" destOrd="0" presId="urn:microsoft.com/office/officeart/2005/8/layout/orgChart1"/>
+    <dgm:cxn modelId="{7BC6957A-F808-4A66-8928-A47070213645}" type="presParOf" srcId="{F82728AF-A317-43CC-BEE0-1C5A655569EA}" destId="{B2D985E6-7743-4838-BB17-B0A0D44B007A}" srcOrd="9" destOrd="0" presId="urn:microsoft.com/office/officeart/2005/8/layout/orgChart1"/>
+    <dgm:cxn modelId="{51E772DC-221B-4FBB-A88A-086077BAF404}" type="presParOf" srcId="{B2D985E6-7743-4838-BB17-B0A0D44B007A}" destId="{EB0AFA81-5E2D-4391-90B2-E63140C02657}" srcOrd="0" destOrd="0" presId="urn:microsoft.com/office/officeart/2005/8/layout/orgChart1"/>
+    <dgm:cxn modelId="{0778FDE9-74EA-4932-A1EA-4ADDBF717DD9}" type="presParOf" srcId="{EB0AFA81-5E2D-4391-90B2-E63140C02657}" destId="{96CEC549-B94F-46BA-98C8-D73FEBC91A16}" srcOrd="0" destOrd="0" presId="urn:microsoft.com/office/officeart/2005/8/layout/orgChart1"/>
+    <dgm:cxn modelId="{F1B7365A-2FAD-483E-8CDE-001718F15873}" type="presParOf" srcId="{EB0AFA81-5E2D-4391-90B2-E63140C02657}" destId="{B7321A86-5FCB-4C00-97DE-1EF31B0ACEF9}" srcOrd="1" destOrd="0" presId="urn:microsoft.com/office/officeart/2005/8/layout/orgChart1"/>
+    <dgm:cxn modelId="{D8F64A44-F8C4-4BDC-90A5-D80B3D96D395}" type="presParOf" srcId="{B2D985E6-7743-4838-BB17-B0A0D44B007A}" destId="{9985C03C-BF5F-4B0C-A1E7-1563C138D12F}" srcOrd="1" destOrd="0" presId="urn:microsoft.com/office/officeart/2005/8/layout/orgChart1"/>
+    <dgm:cxn modelId="{5DC59252-F20D-4811-AF91-98423B67AC25}" type="presParOf" srcId="{9985C03C-BF5F-4B0C-A1E7-1563C138D12F}" destId="{CDE12021-3655-4FB4-9C81-838523AF9E4A}" srcOrd="0" destOrd="0" presId="urn:microsoft.com/office/officeart/2005/8/layout/orgChart1"/>
+    <dgm:cxn modelId="{89ED09B6-F2CF-4C20-B7F2-DBC8085AC1AA}" type="presParOf" srcId="{9985C03C-BF5F-4B0C-A1E7-1563C138D12F}" destId="{B13E5C6E-85E9-4F69-98F0-697037C8ACE1}" srcOrd="1" destOrd="0" presId="urn:microsoft.com/office/officeart/2005/8/layout/orgChart1"/>
+    <dgm:cxn modelId="{3F6DCC95-FF3A-4698-8DD0-6FB32A9D8B56}" type="presParOf" srcId="{B13E5C6E-85E9-4F69-98F0-697037C8ACE1}" destId="{9453499F-9AC1-46FE-AFCF-9B2DD79C58A1}" srcOrd="0" destOrd="0" presId="urn:microsoft.com/office/officeart/2005/8/layout/orgChart1"/>
+    <dgm:cxn modelId="{F5FCDCD6-6EAD-47CC-BB23-029FE0F11B90}" type="presParOf" srcId="{9453499F-9AC1-46FE-AFCF-9B2DD79C58A1}" destId="{1EFD960D-65EC-4743-A218-E101AFA3912E}" srcOrd="0" destOrd="0" presId="urn:microsoft.com/office/officeart/2005/8/layout/orgChart1"/>
+    <dgm:cxn modelId="{2E2B30FC-1B3D-4BE5-870A-6AA997D46A1F}" type="presParOf" srcId="{9453499F-9AC1-46FE-AFCF-9B2DD79C58A1}" destId="{B0F26930-1E6D-4851-AB7B-6849B8D652E5}" srcOrd="1" destOrd="0" presId="urn:microsoft.com/office/officeart/2005/8/layout/orgChart1"/>
+    <dgm:cxn modelId="{82888718-7832-431D-97B9-03D4748F71DE}" type="presParOf" srcId="{B13E5C6E-85E9-4F69-98F0-697037C8ACE1}" destId="{04CAEAB3-10D6-42A1-821D-E6840B3EF96D}" srcOrd="1" destOrd="0" presId="urn:microsoft.com/office/officeart/2005/8/layout/orgChart1"/>
+    <dgm:cxn modelId="{59289658-7AC2-4077-884C-59DCDE0CDF77}" type="presParOf" srcId="{B13E5C6E-85E9-4F69-98F0-697037C8ACE1}" destId="{6C71C3BA-BE9D-4803-A3F6-51D315B9009C}" srcOrd="2" destOrd="0" presId="urn:microsoft.com/office/officeart/2005/8/layout/orgChart1"/>
+    <dgm:cxn modelId="{D593FBC4-1866-45E7-A82B-A6979E4C0E06}" type="presParOf" srcId="{9985C03C-BF5F-4B0C-A1E7-1563C138D12F}" destId="{8F3734E1-B2FA-4C65-8F6D-0C20FD25947B}" srcOrd="2" destOrd="0" presId="urn:microsoft.com/office/officeart/2005/8/layout/orgChart1"/>
+    <dgm:cxn modelId="{EF809845-BC30-43B8-AF16-23818B8A57A7}" type="presParOf" srcId="{9985C03C-BF5F-4B0C-A1E7-1563C138D12F}" destId="{FE2F621B-92CD-4102-ABAD-82384C5109D6}" srcOrd="3" destOrd="0" presId="urn:microsoft.com/office/officeart/2005/8/layout/orgChart1"/>
+    <dgm:cxn modelId="{A1CBD845-7870-4AE3-A1E9-027782866C6A}" type="presParOf" srcId="{FE2F621B-92CD-4102-ABAD-82384C5109D6}" destId="{C1D3FBD1-CF46-4231-8659-B91DA0A18767}" srcOrd="0" destOrd="0" presId="urn:microsoft.com/office/officeart/2005/8/layout/orgChart1"/>
+    <dgm:cxn modelId="{5DE43DEB-2565-4A56-B83B-BCD9F1FA7D29}" type="presParOf" srcId="{C1D3FBD1-CF46-4231-8659-B91DA0A18767}" destId="{6211B2ED-EBB4-42B2-9005-C5630A5166EC}" srcOrd="0" destOrd="0" presId="urn:microsoft.com/office/officeart/2005/8/layout/orgChart1"/>
+    <dgm:cxn modelId="{A46046F9-11E1-463C-85EB-E23DB9765A6A}" type="presParOf" srcId="{C1D3FBD1-CF46-4231-8659-B91DA0A18767}" destId="{3769076E-D107-453A-BE7A-EE5DC829BCF6}" srcOrd="1" destOrd="0" presId="urn:microsoft.com/office/officeart/2005/8/layout/orgChart1"/>
+    <dgm:cxn modelId="{D8BA1D67-53EE-422A-B9C7-508E8B18DDDA}" type="presParOf" srcId="{FE2F621B-92CD-4102-ABAD-82384C5109D6}" destId="{3C1761A8-2404-41C2-BB06-4FB889F4D7C6}" srcOrd="1" destOrd="0" presId="urn:microsoft.com/office/officeart/2005/8/layout/orgChart1"/>
+    <dgm:cxn modelId="{34385995-D203-4554-9ABA-CBCE848652FC}" type="presParOf" srcId="{FE2F621B-92CD-4102-ABAD-82384C5109D6}" destId="{6A5788F2-DED6-44AC-880E-1EEFD91AA668}" srcOrd="2" destOrd="0" presId="urn:microsoft.com/office/officeart/2005/8/layout/orgChart1"/>
+    <dgm:cxn modelId="{20F5B96E-B6AD-4B16-9B2B-B7ADFA926D2D}" type="presParOf" srcId="{9985C03C-BF5F-4B0C-A1E7-1563C138D12F}" destId="{B0ED53CC-E55F-49E0-BA5F-F7D2233C74D9}" srcOrd="4" destOrd="0" presId="urn:microsoft.com/office/officeart/2005/8/layout/orgChart1"/>
+    <dgm:cxn modelId="{A4D6F21D-E005-4383-90A4-3B50BCE12B5A}" type="presParOf" srcId="{9985C03C-BF5F-4B0C-A1E7-1563C138D12F}" destId="{B4B1F4FF-8733-4D22-A47D-97C58D2B0A63}" srcOrd="5" destOrd="0" presId="urn:microsoft.com/office/officeart/2005/8/layout/orgChart1"/>
+    <dgm:cxn modelId="{FE65982E-FE20-4580-9845-5AB31BB18B2E}" type="presParOf" srcId="{B4B1F4FF-8733-4D22-A47D-97C58D2B0A63}" destId="{37AE219A-EA00-420E-809C-FB02848AEB55}" srcOrd="0" destOrd="0" presId="urn:microsoft.com/office/officeart/2005/8/layout/orgChart1"/>
+    <dgm:cxn modelId="{5E176EFA-D4F1-43AF-8C0E-A632E8117178}" type="presParOf" srcId="{37AE219A-EA00-420E-809C-FB02848AEB55}" destId="{EE88E0C9-0430-4671-8EE1-2610BED7F46D}" srcOrd="0" destOrd="0" presId="urn:microsoft.com/office/officeart/2005/8/layout/orgChart1"/>
+    <dgm:cxn modelId="{3CF11593-7777-4AF7-9389-C72965E8BB1B}" type="presParOf" srcId="{37AE219A-EA00-420E-809C-FB02848AEB55}" destId="{C8919219-E461-4C60-B50B-CA1389D79576}" srcOrd="1" destOrd="0" presId="urn:microsoft.com/office/officeart/2005/8/layout/orgChart1"/>
+    <dgm:cxn modelId="{EEEF078C-BF45-4AA9-B509-74F7695EA0F1}" type="presParOf" srcId="{B4B1F4FF-8733-4D22-A47D-97C58D2B0A63}" destId="{7FF5AE66-5483-483B-9D62-908017ABCCDF}" srcOrd="1" destOrd="0" presId="urn:microsoft.com/office/officeart/2005/8/layout/orgChart1"/>
+    <dgm:cxn modelId="{7D7449D4-2699-4371-BD53-4E42568CF591}" type="presParOf" srcId="{B4B1F4FF-8733-4D22-A47D-97C58D2B0A63}" destId="{6F1B26B6-A097-4A6A-B86F-45A17AB35CC3}" srcOrd="2" destOrd="0" presId="urn:microsoft.com/office/officeart/2005/8/layout/orgChart1"/>
+    <dgm:cxn modelId="{92495FBD-B950-4843-8B78-1478B51BEDAD}" type="presParOf" srcId="{9985C03C-BF5F-4B0C-A1E7-1563C138D12F}" destId="{11D63A0C-8752-4EAE-93AF-54CA21747084}" srcOrd="6" destOrd="0" presId="urn:microsoft.com/office/officeart/2005/8/layout/orgChart1"/>
+    <dgm:cxn modelId="{6AF548A5-C193-4000-851E-6B12FA635FDB}" type="presParOf" srcId="{9985C03C-BF5F-4B0C-A1E7-1563C138D12F}" destId="{DCB60DE1-9B2C-4B10-BBB9-48955523BC47}" srcOrd="7" destOrd="0" presId="urn:microsoft.com/office/officeart/2005/8/layout/orgChart1"/>
+    <dgm:cxn modelId="{11CA2E13-8DE9-4CE6-B522-73A40602F851}" type="presParOf" srcId="{DCB60DE1-9B2C-4B10-BBB9-48955523BC47}" destId="{9CA04E32-6C97-4A5F-ABCC-DAD1B29248F8}" srcOrd="0" destOrd="0" presId="urn:microsoft.com/office/officeart/2005/8/layout/orgChart1"/>
+    <dgm:cxn modelId="{4D7E357D-B279-4F34-AF31-23C403DCB6E6}" type="presParOf" srcId="{9CA04E32-6C97-4A5F-ABCC-DAD1B29248F8}" destId="{90612331-4B69-4A21-9AEA-C00C31C30110}" srcOrd="0" destOrd="0" presId="urn:microsoft.com/office/officeart/2005/8/layout/orgChart1"/>
+    <dgm:cxn modelId="{DDBF6B87-1004-4B1F-B8B0-822AB6F27692}" type="presParOf" srcId="{9CA04E32-6C97-4A5F-ABCC-DAD1B29248F8}" destId="{2A85A980-4176-4A52-9980-9C048D81E0F9}" srcOrd="1" destOrd="0" presId="urn:microsoft.com/office/officeart/2005/8/layout/orgChart1"/>
+    <dgm:cxn modelId="{A6480C0F-B545-4ABF-BF27-AA7609FC8F7A}" type="presParOf" srcId="{DCB60DE1-9B2C-4B10-BBB9-48955523BC47}" destId="{B90C308A-94A9-4C84-A622-8772B06970A3}" srcOrd="1" destOrd="0" presId="urn:microsoft.com/office/officeart/2005/8/layout/orgChart1"/>
+    <dgm:cxn modelId="{A1397C52-D0E4-40EE-A210-6D87E30DC9C5}" type="presParOf" srcId="{DCB60DE1-9B2C-4B10-BBB9-48955523BC47}" destId="{D9C542CA-99C2-4096-8EC7-22A95CDE8107}" srcOrd="2" destOrd="0" presId="urn:microsoft.com/office/officeart/2005/8/layout/orgChart1"/>
+    <dgm:cxn modelId="{1EA99920-3A8E-4BAF-B3B5-634936CD82D6}" type="presParOf" srcId="{B2D985E6-7743-4838-BB17-B0A0D44B007A}" destId="{0211655C-4C6D-4F7D-BB5B-A86258C4CA5C}" srcOrd="2" destOrd="0" presId="urn:microsoft.com/office/officeart/2005/8/layout/orgChart1"/>
+    <dgm:cxn modelId="{6CCF3AC5-FDC4-40C8-848A-1E580B5E2CF9}" type="presParOf" srcId="{F82728AF-A317-43CC-BEE0-1C5A655569EA}" destId="{91AFB1C1-1E81-4746-80FC-E79CF781C4DF}" srcOrd="10" destOrd="0" presId="urn:microsoft.com/office/officeart/2005/8/layout/orgChart1"/>
+    <dgm:cxn modelId="{8686DFA4-5375-47F4-9447-018326FB40C0}" type="presParOf" srcId="{F82728AF-A317-43CC-BEE0-1C5A655569EA}" destId="{30935626-A326-475E-BC8D-4B48E4E266C8}" srcOrd="11" destOrd="0" presId="urn:microsoft.com/office/officeart/2005/8/layout/orgChart1"/>
+    <dgm:cxn modelId="{4657C7D0-BAC5-4147-BD74-89571B5E86CF}" type="presParOf" srcId="{30935626-A326-475E-BC8D-4B48E4E266C8}" destId="{FF6F4770-AFDF-4269-9FFD-BA9F1ABFB8C3}" srcOrd="0" destOrd="0" presId="urn:microsoft.com/office/officeart/2005/8/layout/orgChart1"/>
+    <dgm:cxn modelId="{45020073-2B8E-4315-9788-3CBBEA53AE90}" type="presParOf" srcId="{FF6F4770-AFDF-4269-9FFD-BA9F1ABFB8C3}" destId="{E86A6FE0-8408-4451-B96F-602A1678FE45}" srcOrd="0" destOrd="0" presId="urn:microsoft.com/office/officeart/2005/8/layout/orgChart1"/>
+    <dgm:cxn modelId="{95D4E93F-C790-4768-B420-749C1BB06826}" type="presParOf" srcId="{FF6F4770-AFDF-4269-9FFD-BA9F1ABFB8C3}" destId="{18E52BC0-DFF5-46BB-BF5F-90B1E0995F51}" srcOrd="1" destOrd="0" presId="urn:microsoft.com/office/officeart/2005/8/layout/orgChart1"/>
+    <dgm:cxn modelId="{2046F518-28FB-4B4A-A9BA-55E81921BC31}" type="presParOf" srcId="{30935626-A326-475E-BC8D-4B48E4E266C8}" destId="{C58FF216-4621-434F-9AF7-3E1214C769E8}" srcOrd="1" destOrd="0" presId="urn:microsoft.com/office/officeart/2005/8/layout/orgChart1"/>
+    <dgm:cxn modelId="{F931303E-E7C6-421F-89F5-6BD37F304073}" type="presParOf" srcId="{C58FF216-4621-434F-9AF7-3E1214C769E8}" destId="{68D15140-5583-4B9A-9B3F-ABA910792C51}" srcOrd="0" destOrd="0" presId="urn:microsoft.com/office/officeart/2005/8/layout/orgChart1"/>
+    <dgm:cxn modelId="{1AFB4A89-0E74-4C00-A5C9-4465011985C8}" type="presParOf" srcId="{C58FF216-4621-434F-9AF7-3E1214C769E8}" destId="{06737636-96BF-48C9-B68E-08964789DE40}" srcOrd="1" destOrd="0" presId="urn:microsoft.com/office/officeart/2005/8/layout/orgChart1"/>
+    <dgm:cxn modelId="{CEAFB9B1-9C8E-46E1-8C1D-DF3AC1FCD124}" type="presParOf" srcId="{06737636-96BF-48C9-B68E-08964789DE40}" destId="{B881BBFB-17AA-4EB1-A834-E5CE8A218601}" srcOrd="0" destOrd="0" presId="urn:microsoft.com/office/officeart/2005/8/layout/orgChart1"/>
+    <dgm:cxn modelId="{24927427-3E62-4D10-B2BF-159C4A7BC3D1}" type="presParOf" srcId="{B881BBFB-17AA-4EB1-A834-E5CE8A218601}" destId="{38058048-8EA9-4344-B12C-EDBBD6BE996F}" srcOrd="0" destOrd="0" presId="urn:microsoft.com/office/officeart/2005/8/layout/orgChart1"/>
+    <dgm:cxn modelId="{4404692D-ACA9-4EC7-99C6-30EC3AE54881}" type="presParOf" srcId="{B881BBFB-17AA-4EB1-A834-E5CE8A218601}" destId="{1B55349F-F038-4756-A691-1A461B577656}" srcOrd="1" destOrd="0" presId="urn:microsoft.com/office/officeart/2005/8/layout/orgChart1"/>
+    <dgm:cxn modelId="{473329BC-59DE-4F0B-A8C6-3F46B5997B57}" type="presParOf" srcId="{06737636-96BF-48C9-B68E-08964789DE40}" destId="{0DDFC85A-C809-46FF-912D-B460A5CDB8AA}" srcOrd="1" destOrd="0" presId="urn:microsoft.com/office/officeart/2005/8/layout/orgChart1"/>
+    <dgm:cxn modelId="{84F3B98C-A043-4D46-94A8-9D90E5C6FC5D}" type="presParOf" srcId="{06737636-96BF-48C9-B68E-08964789DE40}" destId="{F91C09D0-91DA-4E6A-9EF2-84E9FA03BDF3}" srcOrd="2" destOrd="0" presId="urn:microsoft.com/office/officeart/2005/8/layout/orgChart1"/>
+    <dgm:cxn modelId="{B4A089AF-C8FB-4656-9399-4B0EF0159A18}" type="presParOf" srcId="{C58FF216-4621-434F-9AF7-3E1214C769E8}" destId="{83C762B8-67FE-455F-8C14-EFD29125426D}" srcOrd="2" destOrd="0" presId="urn:microsoft.com/office/officeart/2005/8/layout/orgChart1"/>
+    <dgm:cxn modelId="{F049C094-039A-4733-A94D-7E9908D97A78}" type="presParOf" srcId="{C58FF216-4621-434F-9AF7-3E1214C769E8}" destId="{72D713F5-C4CD-42C4-A6BD-50C7572C3C0E}" srcOrd="3" destOrd="0" presId="urn:microsoft.com/office/officeart/2005/8/layout/orgChart1"/>
+    <dgm:cxn modelId="{AB3B7443-1810-4BFD-ABAA-0E26D46493C6}" type="presParOf" srcId="{72D713F5-C4CD-42C4-A6BD-50C7572C3C0E}" destId="{1BB21A9D-34CE-4DFD-9632-8AF3633678B0}" srcOrd="0" destOrd="0" presId="urn:microsoft.com/office/officeart/2005/8/layout/orgChart1"/>
+    <dgm:cxn modelId="{DFD9260B-F158-4BC7-A02F-118E5B0C9301}" type="presParOf" srcId="{1BB21A9D-34CE-4DFD-9632-8AF3633678B0}" destId="{5E7BD8A8-0872-4819-AB63-9287E1779804}" srcOrd="0" destOrd="0" presId="urn:microsoft.com/office/officeart/2005/8/layout/orgChart1"/>
+    <dgm:cxn modelId="{A9211134-54FA-4924-8C7C-04723C41D5CD}" type="presParOf" srcId="{1BB21A9D-34CE-4DFD-9632-8AF3633678B0}" destId="{4CEADD4D-53AC-4468-9262-662EA7331B60}" srcOrd="1" destOrd="0" presId="urn:microsoft.com/office/officeart/2005/8/layout/orgChart1"/>
+    <dgm:cxn modelId="{FDB526F0-2DD1-4D3E-B83A-C3594D384F34}" type="presParOf" srcId="{72D713F5-C4CD-42C4-A6BD-50C7572C3C0E}" destId="{53A814B9-C851-43B6-84BA-316DDE14C109}" srcOrd="1" destOrd="0" presId="urn:microsoft.com/office/officeart/2005/8/layout/orgChart1"/>
+    <dgm:cxn modelId="{59716954-AF4E-485F-A25A-0F42FF109D85}" type="presParOf" srcId="{72D713F5-C4CD-42C4-A6BD-50C7572C3C0E}" destId="{BD4A3F76-4984-437F-A045-1436BAC08231}" srcOrd="2" destOrd="0" presId="urn:microsoft.com/office/officeart/2005/8/layout/orgChart1"/>
+    <dgm:cxn modelId="{438DCE09-D535-4B02-B7A1-CFF0BA90115B}" type="presParOf" srcId="{30935626-A326-475E-BC8D-4B48E4E266C8}" destId="{60913231-928D-4754-8FA3-1BB58BD826C1}" srcOrd="2" destOrd="0" presId="urn:microsoft.com/office/officeart/2005/8/layout/orgChart1"/>
+    <dgm:cxn modelId="{BCB67B4E-19BC-46C9-9C53-02508DCFA298}" type="presParOf" srcId="{8B2A52DB-4CF2-462C-B5E6-1560387890A9}" destId="{5F6BAD55-3544-4026-B961-0ADEB84328B0}" srcOrd="2" destOrd="0" presId="urn:microsoft.com/office/officeart/2005/8/layout/orgChart1"/>
   </dgm:cxnLst>
   <dgm:bg/>
   <dgm:whole/>
@@ -36904,7 +37562,7 @@
 </file>
 
 <file path=customXml/itemProps1.xml><?xml version="1.0" encoding="utf-8"?>
-<ds:datastoreItem xmlns:ds="http://schemas.openxmlformats.org/officeDocument/2006/customXml" ds:itemID="{AE7A2875-C986-43BC-B19D-40BA7CE9EF5D}">
+<ds:datastoreItem xmlns:ds="http://schemas.openxmlformats.org/officeDocument/2006/customXml" ds:itemID="{C3A3A96C-0964-407B-B703-9021D8C2C3FC}">
   <ds:schemaRefs>
     <ds:schemaRef ds:uri="http://schemas.openxmlformats.org/officeDocument/2006/bibliography"/>
   </ds:schemaRefs>

</xml_diff>

<commit_message>
update sequence by Thao QLTaiChinh_ver3.EAP + QuanLyTaiChinhSV_ver3_detail.docx
</commit_message>
<xml_diff>
--- a/doc/requirement/QuanLyTaiChinhSV_ver3_detail.docx
+++ b/doc/requirement/QuanLyTaiChinhSV_ver3_detail.docx
@@ -1,9 +1,9 @@
 
 <file path=word/document.xml><?xml version="1.0" encoding="utf-8"?>
-<w:document xmlns:wpc="http://schemas.microsoft.com/office/word/2010/wordprocessingCanvas" xmlns:cx="http://schemas.microsoft.com/office/drawing/2014/chartex" xmlns:mc="http://schemas.openxmlformats.org/markup-compatibility/2006" xmlns:o="urn:schemas-microsoft-com:office:office" xmlns:r="http://schemas.openxmlformats.org/officeDocument/2006/relationships" xmlns:m="http://schemas.openxmlformats.org/officeDocument/2006/math" xmlns:v="urn:schemas-microsoft-com:vml" xmlns:wp14="http://schemas.microsoft.com/office/word/2010/wordprocessingDrawing" xmlns:wp="http://schemas.openxmlformats.org/drawingml/2006/wordprocessingDrawing" xmlns:w10="urn:schemas-microsoft-com:office:word" xmlns:w="http://schemas.openxmlformats.org/wordprocessingml/2006/main" xmlns:w14="http://schemas.microsoft.com/office/word/2010/wordml" xmlns:w15="http://schemas.microsoft.com/office/word/2012/wordml" xmlns:w16se="http://schemas.microsoft.com/office/word/2015/wordml/symex" xmlns:wpg="http://schemas.microsoft.com/office/word/2010/wordprocessingGroup" xmlns:wpi="http://schemas.microsoft.com/office/word/2010/wordprocessingInk" xmlns:wne="http://schemas.microsoft.com/office/word/2006/wordml" xmlns:wps="http://schemas.microsoft.com/office/word/2010/wordprocessingShape" mc:Ignorable="w14 w15 w16se wp14">
+<w:document xmlns:wpc="http://schemas.microsoft.com/office/word/2010/wordprocessingCanvas" xmlns:mc="http://schemas.openxmlformats.org/markup-compatibility/2006" xmlns:o="urn:schemas-microsoft-com:office:office" xmlns:r="http://schemas.openxmlformats.org/officeDocument/2006/relationships" xmlns:m="http://schemas.openxmlformats.org/officeDocument/2006/math" xmlns:v="urn:schemas-microsoft-com:vml" xmlns:wp14="http://schemas.microsoft.com/office/word/2010/wordprocessingDrawing" xmlns:wp="http://schemas.openxmlformats.org/drawingml/2006/wordprocessingDrawing" xmlns:w10="urn:schemas-microsoft-com:office:word" xmlns:w="http://schemas.openxmlformats.org/wordprocessingml/2006/main" xmlns:w14="http://schemas.microsoft.com/office/word/2010/wordml" xmlns:w15="http://schemas.microsoft.com/office/word/2012/wordml" xmlns:wpg="http://schemas.microsoft.com/office/word/2010/wordprocessingGroup" xmlns:wpi="http://schemas.microsoft.com/office/word/2010/wordprocessingInk" xmlns:wne="http://schemas.microsoft.com/office/word/2006/wordml" xmlns:wps="http://schemas.microsoft.com/office/word/2010/wordprocessingShape" mc:Ignorable="w14 w15 wp14">
   <w:body>
-    <w:bookmarkStart w:id="0" w:name="_Toc169424238" w:displacedByCustomXml="next"/>
-    <w:bookmarkStart w:id="1" w:name="_Toc398987979" w:displacedByCustomXml="next"/>
+    <w:bookmarkStart w:id="0" w:name="_Toc398987979" w:displacedByCustomXml="next"/>
+    <w:bookmarkStart w:id="1" w:name="_Toc169424238" w:displacedByCustomXml="next"/>
     <w:bookmarkStart w:id="2" w:name="_Toc169424237" w:displacedByCustomXml="next"/>
     <w:sdt>
       <w:sdtPr>
@@ -214,7 +214,7 @@
                   </wp:anchor>
                 </w:drawing>
               </mc:Choice>
-              <mc:Fallback>
+              <mc:Fallback xmlns:w16se="http://schemas.microsoft.com/office/word/2015/wordml/symex" xmlns:cx="http://schemas.microsoft.com/office/drawing/2014/chartex">
                 <w:pict>
                   <v:rect w14:anchorId="507F9132" id="Rectangle 1" o:spid="_x0000_s1026" style="position:absolute;left:0;text-align:left;margin-left:-16pt;margin-top:-9.9pt;width:452.25pt;height:71.25pt;z-index:251656192;visibility:visible;mso-wrap-style:square;mso-wrap-distance-left:9pt;mso-wrap-distance-top:0;mso-wrap-distance-right:9pt;mso-wrap-distance-bottom:0;mso-position-horizontal:absolute;mso-position-horizontal-relative:text;mso-position-vertical:absolute;mso-position-vertical-relative:text;v-text-anchor:middle" o:gfxdata="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" fillcolor="white [3201]" stroked="f" strokeweight="2pt">
                     <v:textbox>
@@ -7183,9 +7183,9 @@
         </w:rPr>
         <w:drawing>
           <wp:inline distT="0" distB="0" distL="0" distR="0">
-            <wp:extent cx="5580380" cy="5588120"/>
+            <wp:extent cx="5580380" cy="6995641"/>
             <wp:effectExtent l="0" t="0" r="1270" b="0"/>
-            <wp:docPr id="17" name="Picture 17"/>
+            <wp:docPr id="8" name="Picture 8"/>
             <wp:cNvGraphicFramePr>
               <a:graphicFrameLocks xmlns:a="http://schemas.openxmlformats.org/drawingml/2006/main" noChangeAspect="1"/>
             </wp:cNvGraphicFramePr>
@@ -7193,7 +7193,7 @@
               <a:graphicData uri="http://schemas.openxmlformats.org/drawingml/2006/picture">
                 <pic:pic xmlns:pic="http://schemas.openxmlformats.org/drawingml/2006/picture">
                   <pic:nvPicPr>
-                    <pic:cNvPr id="0" name="Picture 2"/>
+                    <pic:cNvPr id="0" name="Picture 3"/>
                     <pic:cNvPicPr>
                       <a:picLocks noChangeAspect="1" noChangeArrowheads="1"/>
                     </pic:cNvPicPr>
@@ -7214,7 +7214,7 @@
                   <pic:spPr bwMode="auto">
                     <a:xfrm>
                       <a:off x="0" y="0"/>
-                      <a:ext cx="5580380" cy="5588120"/>
+                      <a:ext cx="5580380" cy="6995641"/>
                     </a:xfrm>
                     <a:prstGeom prst="rect">
                       <a:avLst/>
@@ -7349,6 +7349,7 @@
                 <w:b/>
                 <w:szCs w:val="26"/>
               </w:rPr>
+              <w:lastRenderedPageBreak/>
               <w:t>Mục đích</w:t>
             </w:r>
           </w:p>
@@ -7523,7 +7524,6 @@
                 <w:b/>
                 <w:szCs w:val="26"/>
               </w:rPr>
-              <w:lastRenderedPageBreak/>
               <w:t>Điều kiện trước</w:t>
             </w:r>
           </w:p>
@@ -8192,9 +8192,9 @@
         </w:rPr>
         <w:drawing>
           <wp:inline distT="0" distB="0" distL="0" distR="0">
-            <wp:extent cx="5580380" cy="7491172"/>
+            <wp:extent cx="5580380" cy="7816875"/>
             <wp:effectExtent l="0" t="0" r="1270" b="0"/>
-            <wp:docPr id="18" name="Picture 18"/>
+            <wp:docPr id="9" name="Picture 9"/>
             <wp:cNvGraphicFramePr>
               <a:graphicFrameLocks xmlns:a="http://schemas.openxmlformats.org/drawingml/2006/main" noChangeAspect="1"/>
             </wp:cNvGraphicFramePr>
@@ -8202,7 +8202,7 @@
               <a:graphicData uri="http://schemas.openxmlformats.org/drawingml/2006/picture">
                 <pic:pic xmlns:pic="http://schemas.openxmlformats.org/drawingml/2006/picture">
                   <pic:nvPicPr>
-                    <pic:cNvPr id="0" name="Picture 3"/>
+                    <pic:cNvPr id="0" name="Picture 4"/>
                     <pic:cNvPicPr>
                       <a:picLocks noChangeAspect="1" noChangeArrowheads="1"/>
                     </pic:cNvPicPr>
@@ -8223,7 +8223,7 @@
                   <pic:spPr bwMode="auto">
                     <a:xfrm>
                       <a:off x="0" y="0"/>
-                      <a:ext cx="5580380" cy="7491172"/>
+                      <a:ext cx="5580380" cy="7816875"/>
                     </a:xfrm>
                     <a:prstGeom prst="rect">
                       <a:avLst/>
@@ -8246,7 +8246,6 @@
         <w:pStyle w:val="Heading3"/>
       </w:pPr>
       <w:r>
-        <w:lastRenderedPageBreak/>
         <w:t>Use case UC03.2.b_GhiNhanThuNhap</w:t>
       </w:r>
       <w:r>
@@ -8564,13 +8563,7 @@
               <w:rPr>
                 <w:szCs w:val="26"/>
               </w:rPr>
-              <w:t xml:space="preserve">ng nhập thành công vào hệ thống và </w:t>
-            </w:r>
-            <w:r>
-              <w:rPr>
-                <w:szCs w:val="26"/>
-              </w:rPr>
-              <w:t>Chọn chức năng ghi nhận thu nhập.</w:t>
+              <w:t>ng nhập thành công vào hệ thống và Chọn chức năng ghi nhận thu nhập.</w:t>
             </w:r>
           </w:p>
         </w:tc>
@@ -11621,13 +11614,7 @@
               <w:rPr>
                 <w:szCs w:val="26"/>
               </w:rPr>
-              <w:t xml:space="preserve"> </w:t>
-            </w:r>
-            <w:r>
-              <w:rPr>
-                <w:szCs w:val="26"/>
-              </w:rPr>
-              <w:t>và chọn chức năng xem giao dịch theo ngày</w:t>
+              <w:t xml:space="preserve"> và chọn chức năng xem giao dịch theo ngày</w:t>
             </w:r>
             <w:r>
               <w:rPr>
@@ -12425,13 +12412,7 @@
               <w:rPr>
                 <w:szCs w:val="26"/>
               </w:rPr>
-              <w:t>UC03.5.a_</w:t>
-            </w:r>
-            <w:r>
-              <w:rPr>
-                <w:szCs w:val="26"/>
-              </w:rPr>
-              <w:t>XemGiaoDichTheoThang</w:t>
+              <w:t>UC03.5.a_XemGiaoDichTheoThang</w:t>
             </w:r>
           </w:p>
         </w:tc>
@@ -12548,13 +12529,7 @@
               <w:rPr>
                 <w:szCs w:val="26"/>
               </w:rPr>
-              <w:t xml:space="preserve">Người dùng muốn xem lại các giao </w:t>
-            </w:r>
-            <w:r>
-              <w:rPr>
-                <w:szCs w:val="26"/>
-              </w:rPr>
-              <w:t>dịch đã thực hiện trong tháng</w:t>
+              <w:t>Người dùng muốn xem lại các giao dịch đã thực hiện trong tháng</w:t>
             </w:r>
             <w:r>
               <w:rPr>
@@ -12566,19 +12541,7 @@
               <w:rPr>
                 <w:szCs w:val="26"/>
               </w:rPr>
-              <w:t xml:space="preserve"> muốn xem, hệ thống sẽ hiển thị danh sách các giao dịch đ</w:t>
-            </w:r>
-            <w:r>
-              <w:rPr>
-                <w:szCs w:val="26"/>
-              </w:rPr>
-              <w:t xml:space="preserve">ã được thực hiện trong tháng </w:t>
-            </w:r>
-            <w:r>
-              <w:rPr>
-                <w:szCs w:val="26"/>
-              </w:rPr>
-              <w:t>đó.</w:t>
+              <w:t xml:space="preserve"> muốn xem, hệ thống sẽ hiển thị danh sách các giao dịch đã được thực hiện trong tháng đó.</w:t>
             </w:r>
           </w:p>
         </w:tc>
@@ -12700,13 +12663,7 @@
               <w:rPr>
                 <w:szCs w:val="26"/>
               </w:rPr>
-              <w:t xml:space="preserve">ng nhập thành công vào hệ thống </w:t>
-            </w:r>
-            <w:r>
-              <w:rPr>
-                <w:szCs w:val="26"/>
-              </w:rPr>
-              <w:t>và chọn chức năng xem giao dịch theo ngày.</w:t>
+              <w:t>ng nhập thành công vào hệ thống và chọn chức năng xem giao dịch theo ngày.</w:t>
             </w:r>
           </w:p>
         </w:tc>
@@ -15257,14 +15214,71 @@
         <w:pStyle w:val="Heading4"/>
       </w:pPr>
       <w:r>
+        <w:lastRenderedPageBreak/>
         <w:t>Sequence diagram</w:t>
       </w:r>
     </w:p>
     <w:p>
+      <w:r>
+        <w:rPr>
+          <w:noProof/>
+        </w:rPr>
+        <w:drawing>
+          <wp:inline distT="0" distB="0" distL="0" distR="0">
+            <wp:extent cx="5580380" cy="8030739"/>
+            <wp:effectExtent l="0" t="0" r="1270" b="8890"/>
+            <wp:docPr id="11" name="Picture 11"/>
+            <wp:cNvGraphicFramePr>
+              <a:graphicFrameLocks xmlns:a="http://schemas.openxmlformats.org/drawingml/2006/main" noChangeAspect="1"/>
+            </wp:cNvGraphicFramePr>
+            <a:graphic xmlns:a="http://schemas.openxmlformats.org/drawingml/2006/main">
+              <a:graphicData uri="http://schemas.openxmlformats.org/drawingml/2006/picture">
+                <pic:pic xmlns:pic="http://schemas.openxmlformats.org/drawingml/2006/picture">
+                  <pic:nvPicPr>
+                    <pic:cNvPr id="0" name="Picture 5"/>
+                    <pic:cNvPicPr>
+                      <a:picLocks noChangeAspect="1" noChangeArrowheads="1"/>
+                    </pic:cNvPicPr>
+                  </pic:nvPicPr>
+                  <pic:blipFill>
+                    <a:blip r:embed="rId32">
+                      <a:extLst>
+                        <a:ext uri="{28A0092B-C50C-407E-A947-70E740481C1C}">
+                          <a14:useLocalDpi xmlns:a14="http://schemas.microsoft.com/office/drawing/2010/main" val="0"/>
+                        </a:ext>
+                      </a:extLst>
+                    </a:blip>
+                    <a:srcRect/>
+                    <a:stretch>
+                      <a:fillRect/>
+                    </a:stretch>
+                  </pic:blipFill>
+                  <pic:spPr bwMode="auto">
+                    <a:xfrm>
+                      <a:off x="0" y="0"/>
+                      <a:ext cx="5580380" cy="8030739"/>
+                    </a:xfrm>
+                    <a:prstGeom prst="rect">
+                      <a:avLst/>
+                    </a:prstGeom>
+                    <a:noFill/>
+                    <a:ln>
+                      <a:noFill/>
+                    </a:ln>
+                  </pic:spPr>
+                </pic:pic>
+              </a:graphicData>
+            </a:graphic>
+          </wp:inline>
+        </w:drawing>
+      </w:r>
+    </w:p>
+    <w:p>
       <w:pPr>
         <w:pStyle w:val="Heading3"/>
       </w:pPr>
       <w:r>
+        <w:lastRenderedPageBreak/>
         <w:t>Use case UC03.7.b_LapThuChiTheoThang</w:t>
       </w:r>
     </w:p>
@@ -15494,7 +15508,6 @@
                 <w:b/>
                 <w:szCs w:val="26"/>
               </w:rPr>
-              <w:lastRenderedPageBreak/>
               <w:t>Tác nhân</w:t>
             </w:r>
           </w:p>
@@ -16183,7 +16196,7 @@
                     </pic:cNvPicPr>
                   </pic:nvPicPr>
                   <pic:blipFill>
-                    <a:blip r:embed="rId32">
+                    <a:blip r:embed="rId33">
                       <a:extLst>
                         <a:ext uri="{28A0092B-C50C-407E-A947-70E740481C1C}">
                           <a14:useLocalDpi xmlns:a14="http://schemas.microsoft.com/office/drawing/2010/main" val="0"/>
@@ -17232,7 +17245,7 @@
                     </pic:cNvPicPr>
                   </pic:nvPicPr>
                   <pic:blipFill>
-                    <a:blip r:embed="rId33">
+                    <a:blip r:embed="rId34">
                       <a:extLst>
                         <a:ext uri="{28A0092B-C50C-407E-A947-70E740481C1C}">
                           <a14:useLocalDpi xmlns:a14="http://schemas.microsoft.com/office/drawing/2010/main" val="0"/>
@@ -17627,13 +17640,7 @@
               <w:rPr>
                 <w:szCs w:val="26"/>
               </w:rPr>
-              <w:t>c</w:t>
-            </w:r>
-            <w:r>
-              <w:rPr>
-                <w:szCs w:val="26"/>
-              </w:rPr>
-              <w:t>họn chức năng thêm kế hoạch tiết kiệm.</w:t>
+              <w:t>chọn chức năng thêm kế hoạch tiết kiệm.</w:t>
             </w:r>
           </w:p>
         </w:tc>
@@ -18222,7 +18229,7 @@
                     </pic:cNvPicPr>
                   </pic:nvPicPr>
                   <pic:blipFill>
-                    <a:blip r:embed="rId34">
+                    <a:blip r:embed="rId35">
                       <a:extLst>
                         <a:ext uri="{28A0092B-C50C-407E-A947-70E740481C1C}">
                           <a14:useLocalDpi xmlns:a14="http://schemas.microsoft.com/office/drawing/2010/main" val="0"/>
@@ -18269,8 +18276,66 @@
         <w:pStyle w:val="Heading4"/>
       </w:pPr>
       <w:r>
+        <w:lastRenderedPageBreak/>
         <w:t>Sequence diagram</w:t>
       </w:r>
+    </w:p>
+    <w:p>
+      <w:r>
+        <w:rPr>
+          <w:noProof/>
+        </w:rPr>
+        <w:drawing>
+          <wp:inline distT="0" distB="0" distL="0" distR="0">
+            <wp:extent cx="5580380" cy="5738564"/>
+            <wp:effectExtent l="0" t="0" r="1270" b="0"/>
+            <wp:docPr id="12" name="Picture 12"/>
+            <wp:cNvGraphicFramePr>
+              <a:graphicFrameLocks xmlns:a="http://schemas.openxmlformats.org/drawingml/2006/main" noChangeAspect="1"/>
+            </wp:cNvGraphicFramePr>
+            <a:graphic xmlns:a="http://schemas.openxmlformats.org/drawingml/2006/main">
+              <a:graphicData uri="http://schemas.openxmlformats.org/drawingml/2006/picture">
+                <pic:pic xmlns:pic="http://schemas.openxmlformats.org/drawingml/2006/picture">
+                  <pic:nvPicPr>
+                    <pic:cNvPr id="0" name="Picture 6"/>
+                    <pic:cNvPicPr>
+                      <a:picLocks noChangeAspect="1" noChangeArrowheads="1"/>
+                    </pic:cNvPicPr>
+                  </pic:nvPicPr>
+                  <pic:blipFill>
+                    <a:blip r:embed="rId36">
+                      <a:extLst>
+                        <a:ext uri="{28A0092B-C50C-407E-A947-70E740481C1C}">
+                          <a14:useLocalDpi xmlns:a14="http://schemas.microsoft.com/office/drawing/2010/main" val="0"/>
+                        </a:ext>
+                      </a:extLst>
+                    </a:blip>
+                    <a:srcRect/>
+                    <a:stretch>
+                      <a:fillRect/>
+                    </a:stretch>
+                  </pic:blipFill>
+                  <pic:spPr bwMode="auto">
+                    <a:xfrm>
+                      <a:off x="0" y="0"/>
+                      <a:ext cx="5580380" cy="5738564"/>
+                    </a:xfrm>
+                    <a:prstGeom prst="rect">
+                      <a:avLst/>
+                    </a:prstGeom>
+                    <a:noFill/>
+                    <a:ln>
+                      <a:noFill/>
+                    </a:ln>
+                  </pic:spPr>
+                </pic:pic>
+              </a:graphicData>
+            </a:graphic>
+          </wp:inline>
+        </w:drawing>
+      </w:r>
+      <w:bookmarkStart w:id="17" w:name="_GoBack"/>
+      <w:bookmarkEnd w:id="17"/>
     </w:p>
     <w:p/>
     <w:p>
@@ -18470,7 +18535,14 @@
               <w:rPr>
                 <w:szCs w:val="26"/>
               </w:rPr>
-              <w:t>Người dùng muốn tạo kế hoạch tiết kiệm cho sự kiện mới sắp xảy ra. Người dùng chọn thêm kế hoạch tiết kiệm. Hệ thống tính toán và hiển thị số tiền mà người dùng cần phải tiết kiệm theo mỗi tháng cho sự kiện sắp tới mà người dùng đã lên kế hoạch.</w:t>
+              <w:t xml:space="preserve">Người dùng muốn tạo kế hoạch tiết kiệm cho sự kiện mới sắp xảy ra. Người dùng chọn thêm kế hoạch tiết kiệm. Hệ thống tính toán và hiển </w:t>
+            </w:r>
+            <w:r>
+              <w:rPr>
+                <w:szCs w:val="26"/>
+              </w:rPr>
+              <w:lastRenderedPageBreak/>
+              <w:t>thị số tiền mà người dùng cần phải tiết kiệm theo mỗi tháng cho sự kiện sắp tới mà người dùng đã lên kế hoạch.</w:t>
             </w:r>
           </w:p>
         </w:tc>
@@ -18501,6 +18573,7 @@
                 <w:b/>
                 <w:szCs w:val="26"/>
               </w:rPr>
+              <w:lastRenderedPageBreak/>
               <w:t>Tác nhân</w:t>
             </w:r>
           </w:p>
@@ -18559,7 +18632,6 @@
                 <w:b/>
                 <w:szCs w:val="26"/>
               </w:rPr>
-              <w:lastRenderedPageBreak/>
               <w:t>Điều kiện trước</w:t>
             </w:r>
           </w:p>
@@ -19212,7 +19284,7 @@
                     </pic:cNvPicPr>
                   </pic:nvPicPr>
                   <pic:blipFill>
-                    <a:blip r:embed="rId35">
+                    <a:blip r:embed="rId37">
                       <a:extLst>
                         <a:ext uri="{28A0092B-C50C-407E-A947-70E740481C1C}">
                           <a14:useLocalDpi xmlns:a14="http://schemas.microsoft.com/office/drawing/2010/main" val="0"/>
@@ -19643,13 +19715,7 @@
               <w:rPr>
                 <w:szCs w:val="26"/>
               </w:rPr>
-              <w:t>hành công vào hệ thống và c</w:t>
-            </w:r>
-            <w:r>
-              <w:rPr>
-                <w:szCs w:val="26"/>
-              </w:rPr>
-              <w:t xml:space="preserve">họn </w:t>
+              <w:t xml:space="preserve">hành công vào hệ thống và chọn </w:t>
             </w:r>
             <w:r>
               <w:rPr>
@@ -20418,7 +20484,7 @@
                     </pic:cNvPicPr>
                   </pic:nvPicPr>
                   <pic:blipFill>
-                    <a:blip r:embed="rId36">
+                    <a:blip r:embed="rId38">
                       <a:extLst>
                         <a:ext uri="{28A0092B-C50C-407E-A947-70E740481C1C}">
                           <a14:useLocalDpi xmlns:a14="http://schemas.microsoft.com/office/drawing/2010/main" val="0"/>
@@ -21367,7 +21433,7 @@
                     </pic:cNvPicPr>
                   </pic:nvPicPr>
                   <pic:blipFill>
-                    <a:blip r:embed="rId37">
+                    <a:blip r:embed="rId39">
                       <a:extLst>
                         <a:ext uri="{28A0092B-C50C-407E-A947-70E740481C1C}">
                           <a14:useLocalDpi xmlns:a14="http://schemas.microsoft.com/office/drawing/2010/main" val="0"/>
@@ -21522,8 +21588,6 @@
               </w:rPr>
               <w:t>.1_BaoCaoChiTieu</w:t>
             </w:r>
-            <w:bookmarkStart w:id="17" w:name="_GoBack"/>
-            <w:bookmarkEnd w:id="17"/>
           </w:p>
         </w:tc>
       </w:tr>
@@ -23137,7 +23201,7 @@
                     </pic:cNvPicPr>
                   </pic:nvPicPr>
                   <pic:blipFill>
-                    <a:blip r:embed="rId38">
+                    <a:blip r:embed="rId40">
                       <a:extLst>
                         <a:ext uri="{28A0092B-C50C-407E-A947-70E740481C1C}">
                           <a14:useLocalDpi xmlns:a14="http://schemas.microsoft.com/office/drawing/2010/main" val="0"/>
@@ -23516,7 +23580,7 @@
       <w:r>
         <w:t xml:space="preserve">Website: </w:t>
       </w:r>
-      <w:hyperlink r:id="rId39" w:history="1">
+      <w:hyperlink r:id="rId41" w:history="1">
         <w:r>
           <w:rPr>
             <w:rStyle w:val="Hyperlink"/>
@@ -23566,7 +23630,7 @@
     </w:p>
     <w:p/>
     <w:sectPr>
-      <w:headerReference w:type="even" r:id="rId40"/>
+      <w:headerReference w:type="even" r:id="rId42"/>
       <w:pgSz w:w="11907" w:h="16840" w:code="9"/>
       <w:pgMar w:top="1701" w:right="1134" w:bottom="1701" w:left="1985" w:header="709" w:footer="709" w:gutter="0"/>
       <w:cols w:space="708"/>
@@ -23577,7 +23641,7 @@
 </file>
 
 <file path=word/endnotes.xml><?xml version="1.0" encoding="utf-8"?>
-<w:endnotes xmlns:wpc="http://schemas.microsoft.com/office/word/2010/wordprocessingCanvas" xmlns:cx="http://schemas.microsoft.com/office/drawing/2014/chartex" xmlns:mc="http://schemas.openxmlformats.org/markup-compatibility/2006" xmlns:o="urn:schemas-microsoft-com:office:office" xmlns:r="http://schemas.openxmlformats.org/officeDocument/2006/relationships" xmlns:m="http://schemas.openxmlformats.org/officeDocument/2006/math" xmlns:v="urn:schemas-microsoft-com:vml" xmlns:wp14="http://schemas.microsoft.com/office/word/2010/wordprocessingDrawing" xmlns:wp="http://schemas.openxmlformats.org/drawingml/2006/wordprocessingDrawing" xmlns:w10="urn:schemas-microsoft-com:office:word" xmlns:w="http://schemas.openxmlformats.org/wordprocessingml/2006/main" xmlns:w14="http://schemas.microsoft.com/office/word/2010/wordml" xmlns:w15="http://schemas.microsoft.com/office/word/2012/wordml" xmlns:w16se="http://schemas.microsoft.com/office/word/2015/wordml/symex" xmlns:wpg="http://schemas.microsoft.com/office/word/2010/wordprocessingGroup" xmlns:wpi="http://schemas.microsoft.com/office/word/2010/wordprocessingInk" xmlns:wne="http://schemas.microsoft.com/office/word/2006/wordml" xmlns:wps="http://schemas.microsoft.com/office/word/2010/wordprocessingShape" mc:Ignorable="w14 w15 w16se wp14">
+<w:endnotes xmlns:wpc="http://schemas.microsoft.com/office/word/2010/wordprocessingCanvas" xmlns:mc="http://schemas.openxmlformats.org/markup-compatibility/2006" xmlns:o="urn:schemas-microsoft-com:office:office" xmlns:r="http://schemas.openxmlformats.org/officeDocument/2006/relationships" xmlns:m="http://schemas.openxmlformats.org/officeDocument/2006/math" xmlns:v="urn:schemas-microsoft-com:vml" xmlns:wp14="http://schemas.microsoft.com/office/word/2010/wordprocessingDrawing" xmlns:wp="http://schemas.openxmlformats.org/drawingml/2006/wordprocessingDrawing" xmlns:w10="urn:schemas-microsoft-com:office:word" xmlns:w="http://schemas.openxmlformats.org/wordprocessingml/2006/main" xmlns:w14="http://schemas.microsoft.com/office/word/2010/wordml" xmlns:w15="http://schemas.microsoft.com/office/word/2012/wordml" xmlns:wpg="http://schemas.microsoft.com/office/word/2010/wordprocessingGroup" xmlns:wpi="http://schemas.microsoft.com/office/word/2010/wordprocessingInk" xmlns:wne="http://schemas.microsoft.com/office/word/2006/wordml" xmlns:wps="http://schemas.microsoft.com/office/word/2010/wordprocessingShape" mc:Ignorable="w14 w15 wp14">
   <w:endnote w:type="separator" w:id="-1">
     <w:p>
       <w:r>
@@ -23598,7 +23662,7 @@
 </file>
 
 <file path=word/footer1.xml><?xml version="1.0" encoding="utf-8"?>
-<w:ftr xmlns:wpc="http://schemas.microsoft.com/office/word/2010/wordprocessingCanvas" xmlns:cx="http://schemas.microsoft.com/office/drawing/2014/chartex" xmlns:mc="http://schemas.openxmlformats.org/markup-compatibility/2006" xmlns:o="urn:schemas-microsoft-com:office:office" xmlns:r="http://schemas.openxmlformats.org/officeDocument/2006/relationships" xmlns:m="http://schemas.openxmlformats.org/officeDocument/2006/math" xmlns:v="urn:schemas-microsoft-com:vml" xmlns:wp14="http://schemas.microsoft.com/office/word/2010/wordprocessingDrawing" xmlns:wp="http://schemas.openxmlformats.org/drawingml/2006/wordprocessingDrawing" xmlns:w10="urn:schemas-microsoft-com:office:word" xmlns:w="http://schemas.openxmlformats.org/wordprocessingml/2006/main" xmlns:w14="http://schemas.microsoft.com/office/word/2010/wordml" xmlns:w15="http://schemas.microsoft.com/office/word/2012/wordml" xmlns:w16se="http://schemas.microsoft.com/office/word/2015/wordml/symex" xmlns:wpg="http://schemas.microsoft.com/office/word/2010/wordprocessingGroup" xmlns:wpi="http://schemas.microsoft.com/office/word/2010/wordprocessingInk" xmlns:wne="http://schemas.microsoft.com/office/word/2006/wordml" xmlns:wps="http://schemas.microsoft.com/office/word/2010/wordprocessingShape" mc:Ignorable="w14 w15 w16se wp14">
+<w:ftr xmlns:wpc="http://schemas.microsoft.com/office/word/2010/wordprocessingCanvas" xmlns:mc="http://schemas.openxmlformats.org/markup-compatibility/2006" xmlns:o="urn:schemas-microsoft-com:office:office" xmlns:r="http://schemas.openxmlformats.org/officeDocument/2006/relationships" xmlns:m="http://schemas.openxmlformats.org/officeDocument/2006/math" xmlns:v="urn:schemas-microsoft-com:vml" xmlns:wp14="http://schemas.microsoft.com/office/word/2010/wordprocessingDrawing" xmlns:wp="http://schemas.openxmlformats.org/drawingml/2006/wordprocessingDrawing" xmlns:w10="urn:schemas-microsoft-com:office:word" xmlns:w="http://schemas.openxmlformats.org/wordprocessingml/2006/main" xmlns:w14="http://schemas.microsoft.com/office/word/2010/wordml" xmlns:w15="http://schemas.microsoft.com/office/word/2012/wordml" xmlns:wpg="http://schemas.microsoft.com/office/word/2010/wordprocessingGroup" xmlns:wpi="http://schemas.microsoft.com/office/word/2010/wordprocessingInk" xmlns:wne="http://schemas.microsoft.com/office/word/2006/wordml" xmlns:wps="http://schemas.microsoft.com/office/word/2010/wordprocessingShape" mc:Ignorable="w14 w15 wp14">
   <w:p>
     <w:pPr>
       <w:pStyle w:val="Footer"/>
@@ -23649,7 +23713,7 @@
 </file>
 
 <file path=word/footer2.xml><?xml version="1.0" encoding="utf-8"?>
-<w:ftr xmlns:wpc="http://schemas.microsoft.com/office/word/2010/wordprocessingCanvas" xmlns:cx="http://schemas.microsoft.com/office/drawing/2014/chartex" xmlns:mc="http://schemas.openxmlformats.org/markup-compatibility/2006" xmlns:o="urn:schemas-microsoft-com:office:office" xmlns:r="http://schemas.openxmlformats.org/officeDocument/2006/relationships" xmlns:m="http://schemas.openxmlformats.org/officeDocument/2006/math" xmlns:v="urn:schemas-microsoft-com:vml" xmlns:wp14="http://schemas.microsoft.com/office/word/2010/wordprocessingDrawing" xmlns:wp="http://schemas.openxmlformats.org/drawingml/2006/wordprocessingDrawing" xmlns:w10="urn:schemas-microsoft-com:office:word" xmlns:w="http://schemas.openxmlformats.org/wordprocessingml/2006/main" xmlns:w14="http://schemas.microsoft.com/office/word/2010/wordml" xmlns:w15="http://schemas.microsoft.com/office/word/2012/wordml" xmlns:w16se="http://schemas.microsoft.com/office/word/2015/wordml/symex" xmlns:wpg="http://schemas.microsoft.com/office/word/2010/wordprocessingGroup" xmlns:wpi="http://schemas.microsoft.com/office/word/2010/wordprocessingInk" xmlns:wne="http://schemas.microsoft.com/office/word/2006/wordml" xmlns:wps="http://schemas.microsoft.com/office/word/2010/wordprocessingShape" mc:Ignorable="w14 w15 w16se wp14">
+<w:ftr xmlns:wpc="http://schemas.microsoft.com/office/word/2010/wordprocessingCanvas" xmlns:mc="http://schemas.openxmlformats.org/markup-compatibility/2006" xmlns:o="urn:schemas-microsoft-com:office:office" xmlns:r="http://schemas.openxmlformats.org/officeDocument/2006/relationships" xmlns:m="http://schemas.openxmlformats.org/officeDocument/2006/math" xmlns:v="urn:schemas-microsoft-com:vml" xmlns:wp14="http://schemas.microsoft.com/office/word/2010/wordprocessingDrawing" xmlns:wp="http://schemas.openxmlformats.org/drawingml/2006/wordprocessingDrawing" xmlns:w10="urn:schemas-microsoft-com:office:word" xmlns:w="http://schemas.openxmlformats.org/wordprocessingml/2006/main" xmlns:w14="http://schemas.microsoft.com/office/word/2010/wordml" xmlns:w15="http://schemas.microsoft.com/office/word/2012/wordml" xmlns:wpg="http://schemas.microsoft.com/office/word/2010/wordprocessingGroup" xmlns:wpi="http://schemas.microsoft.com/office/word/2010/wordprocessingInk" xmlns:wne="http://schemas.microsoft.com/office/word/2006/wordml" xmlns:wps="http://schemas.microsoft.com/office/word/2010/wordprocessingShape" mc:Ignorable="w14 w15 wp14">
   <w:tbl>
     <w:tblPr>
       <w:tblW w:w="0" w:type="auto"/>
@@ -23743,7 +23807,7 @@
               <w:noProof/>
               <w:sz w:val="24"/>
             </w:rPr>
-            <w:t>47</w:t>
+            <w:t>52</w:t>
           </w:r>
           <w:r>
             <w:rPr>
@@ -23795,7 +23859,7 @@
 </file>
 
 <file path=word/footnotes.xml><?xml version="1.0" encoding="utf-8"?>
-<w:footnotes xmlns:wpc="http://schemas.microsoft.com/office/word/2010/wordprocessingCanvas" xmlns:cx="http://schemas.microsoft.com/office/drawing/2014/chartex" xmlns:mc="http://schemas.openxmlformats.org/markup-compatibility/2006" xmlns:o="urn:schemas-microsoft-com:office:office" xmlns:r="http://schemas.openxmlformats.org/officeDocument/2006/relationships" xmlns:m="http://schemas.openxmlformats.org/officeDocument/2006/math" xmlns:v="urn:schemas-microsoft-com:vml" xmlns:wp14="http://schemas.microsoft.com/office/word/2010/wordprocessingDrawing" xmlns:wp="http://schemas.openxmlformats.org/drawingml/2006/wordprocessingDrawing" xmlns:w10="urn:schemas-microsoft-com:office:word" xmlns:w="http://schemas.openxmlformats.org/wordprocessingml/2006/main" xmlns:w14="http://schemas.microsoft.com/office/word/2010/wordml" xmlns:w15="http://schemas.microsoft.com/office/word/2012/wordml" xmlns:w16se="http://schemas.microsoft.com/office/word/2015/wordml/symex" xmlns:wpg="http://schemas.microsoft.com/office/word/2010/wordprocessingGroup" xmlns:wpi="http://schemas.microsoft.com/office/word/2010/wordprocessingInk" xmlns:wne="http://schemas.microsoft.com/office/word/2006/wordml" xmlns:wps="http://schemas.microsoft.com/office/word/2010/wordprocessingShape" mc:Ignorable="w14 w15 w16se wp14">
+<w:footnotes xmlns:wpc="http://schemas.microsoft.com/office/word/2010/wordprocessingCanvas" xmlns:mc="http://schemas.openxmlformats.org/markup-compatibility/2006" xmlns:o="urn:schemas-microsoft-com:office:office" xmlns:r="http://schemas.openxmlformats.org/officeDocument/2006/relationships" xmlns:m="http://schemas.openxmlformats.org/officeDocument/2006/math" xmlns:v="urn:schemas-microsoft-com:vml" xmlns:wp14="http://schemas.microsoft.com/office/word/2010/wordprocessingDrawing" xmlns:wp="http://schemas.openxmlformats.org/drawingml/2006/wordprocessingDrawing" xmlns:w10="urn:schemas-microsoft-com:office:word" xmlns:w="http://schemas.openxmlformats.org/wordprocessingml/2006/main" xmlns:w14="http://schemas.microsoft.com/office/word/2010/wordml" xmlns:w15="http://schemas.microsoft.com/office/word/2012/wordml" xmlns:wpg="http://schemas.microsoft.com/office/word/2010/wordprocessingGroup" xmlns:wpi="http://schemas.microsoft.com/office/word/2010/wordprocessingInk" xmlns:wne="http://schemas.microsoft.com/office/word/2006/wordml" xmlns:wps="http://schemas.microsoft.com/office/word/2010/wordprocessingShape" mc:Ignorable="w14 w15 wp14">
   <w:footnote w:type="separator" w:id="-1">
     <w:p>
       <w:r>
@@ -23816,7 +23880,7 @@
 </file>
 
 <file path=word/header1.xml><?xml version="1.0" encoding="utf-8"?>
-<w:hdr xmlns:wpc="http://schemas.microsoft.com/office/word/2010/wordprocessingCanvas" xmlns:cx="http://schemas.microsoft.com/office/drawing/2014/chartex" xmlns:mc="http://schemas.openxmlformats.org/markup-compatibility/2006" xmlns:o="urn:schemas-microsoft-com:office:office" xmlns:r="http://schemas.openxmlformats.org/officeDocument/2006/relationships" xmlns:m="http://schemas.openxmlformats.org/officeDocument/2006/math" xmlns:v="urn:schemas-microsoft-com:vml" xmlns:wp14="http://schemas.microsoft.com/office/word/2010/wordprocessingDrawing" xmlns:wp="http://schemas.openxmlformats.org/drawingml/2006/wordprocessingDrawing" xmlns:w10="urn:schemas-microsoft-com:office:word" xmlns:w="http://schemas.openxmlformats.org/wordprocessingml/2006/main" xmlns:w14="http://schemas.microsoft.com/office/word/2010/wordml" xmlns:w15="http://schemas.microsoft.com/office/word/2012/wordml" xmlns:w16se="http://schemas.microsoft.com/office/word/2015/wordml/symex" xmlns:wpg="http://schemas.microsoft.com/office/word/2010/wordprocessingGroup" xmlns:wpi="http://schemas.microsoft.com/office/word/2010/wordprocessingInk" xmlns:wne="http://schemas.microsoft.com/office/word/2006/wordml" xmlns:wps="http://schemas.microsoft.com/office/word/2010/wordprocessingShape" mc:Ignorable="w14 w15 w16se wp14">
+<w:hdr xmlns:wpc="http://schemas.microsoft.com/office/word/2010/wordprocessingCanvas" xmlns:mc="http://schemas.openxmlformats.org/markup-compatibility/2006" xmlns:o="urn:schemas-microsoft-com:office:office" xmlns:r="http://schemas.openxmlformats.org/officeDocument/2006/relationships" xmlns:m="http://schemas.openxmlformats.org/officeDocument/2006/math" xmlns:v="urn:schemas-microsoft-com:vml" xmlns:wp14="http://schemas.microsoft.com/office/word/2010/wordprocessingDrawing" xmlns:wp="http://schemas.openxmlformats.org/drawingml/2006/wordprocessingDrawing" xmlns:w10="urn:schemas-microsoft-com:office:word" xmlns:w="http://schemas.openxmlformats.org/wordprocessingml/2006/main" xmlns:w14="http://schemas.microsoft.com/office/word/2010/wordml" xmlns:w15="http://schemas.microsoft.com/office/word/2012/wordml" xmlns:wpg="http://schemas.microsoft.com/office/word/2010/wordprocessingGroup" xmlns:wpi="http://schemas.microsoft.com/office/word/2010/wordprocessingInk" xmlns:wne="http://schemas.microsoft.com/office/word/2006/wordml" xmlns:wps="http://schemas.microsoft.com/office/word/2010/wordprocessingShape" mc:Ignorable="w14 w15 wp14">
   <w:p>
     <w:pPr>
       <w:pStyle w:val="Header"/>
@@ -23893,14 +23957,14 @@
 </file>
 
 <file path=word/header2.xml><?xml version="1.0" encoding="utf-8"?>
-<w:hdr xmlns:wpc="http://schemas.microsoft.com/office/word/2010/wordprocessingCanvas" xmlns:cx="http://schemas.microsoft.com/office/drawing/2014/chartex" xmlns:mc="http://schemas.openxmlformats.org/markup-compatibility/2006" xmlns:o="urn:schemas-microsoft-com:office:office" xmlns:r="http://schemas.openxmlformats.org/officeDocument/2006/relationships" xmlns:m="http://schemas.openxmlformats.org/officeDocument/2006/math" xmlns:v="urn:schemas-microsoft-com:vml" xmlns:wp14="http://schemas.microsoft.com/office/word/2010/wordprocessingDrawing" xmlns:wp="http://schemas.openxmlformats.org/drawingml/2006/wordprocessingDrawing" xmlns:w10="urn:schemas-microsoft-com:office:word" xmlns:w="http://schemas.openxmlformats.org/wordprocessingml/2006/main" xmlns:w14="http://schemas.microsoft.com/office/word/2010/wordml" xmlns:w15="http://schemas.microsoft.com/office/word/2012/wordml" xmlns:w16se="http://schemas.microsoft.com/office/word/2015/wordml/symex" xmlns:wpg="http://schemas.microsoft.com/office/word/2010/wordprocessingGroup" xmlns:wpi="http://schemas.microsoft.com/office/word/2010/wordprocessingInk" xmlns:wne="http://schemas.microsoft.com/office/word/2006/wordml" xmlns:wps="http://schemas.microsoft.com/office/word/2010/wordprocessingShape" mc:Ignorable="w14 w15 w16se wp14">
+<w:hdr xmlns:wpc="http://schemas.microsoft.com/office/word/2010/wordprocessingCanvas" xmlns:mc="http://schemas.openxmlformats.org/markup-compatibility/2006" xmlns:o="urn:schemas-microsoft-com:office:office" xmlns:r="http://schemas.openxmlformats.org/officeDocument/2006/relationships" xmlns:m="http://schemas.openxmlformats.org/officeDocument/2006/math" xmlns:v="urn:schemas-microsoft-com:vml" xmlns:wp14="http://schemas.microsoft.com/office/word/2010/wordprocessingDrawing" xmlns:wp="http://schemas.openxmlformats.org/drawingml/2006/wordprocessingDrawing" xmlns:w10="urn:schemas-microsoft-com:office:word" xmlns:w="http://schemas.openxmlformats.org/wordprocessingml/2006/main" xmlns:w14="http://schemas.microsoft.com/office/word/2010/wordml" xmlns:w15="http://schemas.microsoft.com/office/word/2012/wordml" xmlns:wpg="http://schemas.microsoft.com/office/word/2010/wordprocessingGroup" xmlns:wpi="http://schemas.microsoft.com/office/word/2010/wordprocessingInk" xmlns:wne="http://schemas.microsoft.com/office/word/2006/wordml" xmlns:wps="http://schemas.microsoft.com/office/word/2010/wordprocessingShape" mc:Ignorable="w14 w15 wp14">
   <w:p/>
 </w:hdr>
 </file>
 
 <file path=word/numbering.xml><?xml version="1.0" encoding="utf-8"?>
-<w:numbering xmlns:wpc="http://schemas.microsoft.com/office/word/2010/wordprocessingCanvas" xmlns:cx="http://schemas.microsoft.com/office/drawing/2014/chartex" xmlns:mc="http://schemas.openxmlformats.org/markup-compatibility/2006" xmlns:o="urn:schemas-microsoft-com:office:office" xmlns:r="http://schemas.openxmlformats.org/officeDocument/2006/relationships" xmlns:m="http://schemas.openxmlformats.org/officeDocument/2006/math" xmlns:v="urn:schemas-microsoft-com:vml" xmlns:wp14="http://schemas.microsoft.com/office/word/2010/wordprocessingDrawing" xmlns:wp="http://schemas.openxmlformats.org/drawingml/2006/wordprocessingDrawing" xmlns:w10="urn:schemas-microsoft-com:office:word" xmlns:w="http://schemas.openxmlformats.org/wordprocessingml/2006/main" xmlns:w14="http://schemas.microsoft.com/office/word/2010/wordml" xmlns:w15="http://schemas.microsoft.com/office/word/2012/wordml" xmlns:w16se="http://schemas.microsoft.com/office/word/2015/wordml/symex" xmlns:wpg="http://schemas.microsoft.com/office/word/2010/wordprocessingGroup" xmlns:wpi="http://schemas.microsoft.com/office/word/2010/wordprocessingInk" xmlns:wne="http://schemas.microsoft.com/office/word/2006/wordml" xmlns:wps="http://schemas.microsoft.com/office/word/2010/wordprocessingShape" mc:Ignorable="w14 w15 w16se wp14">
-  <w:abstractNum w:abstractNumId="0" w15:restartNumberingAfterBreak="0">
+<w:numbering xmlns:wpc="http://schemas.microsoft.com/office/word/2010/wordprocessingCanvas" xmlns:mc="http://schemas.openxmlformats.org/markup-compatibility/2006" xmlns:o="urn:schemas-microsoft-com:office:office" xmlns:r="http://schemas.openxmlformats.org/officeDocument/2006/relationships" xmlns:m="http://schemas.openxmlformats.org/officeDocument/2006/math" xmlns:v="urn:schemas-microsoft-com:vml" xmlns:wp14="http://schemas.microsoft.com/office/word/2010/wordprocessingDrawing" xmlns:wp="http://schemas.openxmlformats.org/drawingml/2006/wordprocessingDrawing" xmlns:w10="urn:schemas-microsoft-com:office:word" xmlns:w="http://schemas.openxmlformats.org/wordprocessingml/2006/main" xmlns:w14="http://schemas.microsoft.com/office/word/2010/wordml" xmlns:w15="http://schemas.microsoft.com/office/word/2012/wordml" xmlns:wpg="http://schemas.microsoft.com/office/word/2010/wordprocessingGroup" xmlns:wpi="http://schemas.microsoft.com/office/word/2010/wordprocessingInk" xmlns:wne="http://schemas.microsoft.com/office/word/2006/wordml" xmlns:wps="http://schemas.microsoft.com/office/word/2010/wordprocessingShape" mc:Ignorable="w14 w15 wp14">
+  <w:abstractNum w:abstractNumId="0">
     <w:nsid w:val="03F63042"/>
     <w:multiLevelType w:val="multilevel"/>
     <w:tmpl w:val="C17E88CE"/>
@@ -24043,7 +24107,7 @@
       </w:rPr>
     </w:lvl>
   </w:abstractNum>
-  <w:abstractNum w:abstractNumId="1" w15:restartNumberingAfterBreak="0">
+  <w:abstractNum w:abstractNumId="1">
     <w:nsid w:val="0DFD4A55"/>
     <w:multiLevelType w:val="multilevel"/>
     <w:tmpl w:val="19C03D76"/>
@@ -24161,7 +24225,7 @@
       </w:rPr>
     </w:lvl>
   </w:abstractNum>
-  <w:abstractNum w:abstractNumId="2" w15:restartNumberingAfterBreak="0">
+  <w:abstractNum w:abstractNumId="2">
     <w:nsid w:val="179D11CC"/>
     <w:multiLevelType w:val="hybridMultilevel"/>
     <w:tmpl w:val="83829316"/>
@@ -24247,7 +24311,7 @@
       </w:pPr>
     </w:lvl>
   </w:abstractNum>
-  <w:abstractNum w:abstractNumId="3" w15:restartNumberingAfterBreak="0">
+  <w:abstractNum w:abstractNumId="3">
     <w:nsid w:val="19E0681C"/>
     <w:multiLevelType w:val="multilevel"/>
     <w:tmpl w:val="C61C9DB6"/>
@@ -24368,7 +24432,7 @@
       </w:rPr>
     </w:lvl>
   </w:abstractNum>
-  <w:abstractNum w:abstractNumId="4" w15:restartNumberingAfterBreak="0">
+  <w:abstractNum w:abstractNumId="4">
     <w:nsid w:val="1B4D0E86"/>
     <w:multiLevelType w:val="multilevel"/>
     <w:tmpl w:val="DD06C2CA"/>
@@ -24486,7 +24550,7 @@
       </w:rPr>
     </w:lvl>
   </w:abstractNum>
-  <w:abstractNum w:abstractNumId="5" w15:restartNumberingAfterBreak="0">
+  <w:abstractNum w:abstractNumId="5">
     <w:nsid w:val="1B676D73"/>
     <w:multiLevelType w:val="hybridMultilevel"/>
     <w:tmpl w:val="83829316"/>
@@ -24572,7 +24636,7 @@
       </w:pPr>
     </w:lvl>
   </w:abstractNum>
-  <w:abstractNum w:abstractNumId="6" w15:restartNumberingAfterBreak="0">
+  <w:abstractNum w:abstractNumId="6">
     <w:nsid w:val="1CFF10B6"/>
     <w:multiLevelType w:val="hybridMultilevel"/>
     <w:tmpl w:val="83829316"/>
@@ -24658,7 +24722,7 @@
       </w:pPr>
     </w:lvl>
   </w:abstractNum>
-  <w:abstractNum w:abstractNumId="7" w15:restartNumberingAfterBreak="0">
+  <w:abstractNum w:abstractNumId="7">
     <w:nsid w:val="2C3470CB"/>
     <w:multiLevelType w:val="hybridMultilevel"/>
     <w:tmpl w:val="C7ACBB44"/>
@@ -24744,7 +24808,7 @@
       </w:pPr>
     </w:lvl>
   </w:abstractNum>
-  <w:abstractNum w:abstractNumId="8" w15:restartNumberingAfterBreak="0">
+  <w:abstractNum w:abstractNumId="8">
     <w:nsid w:val="383A35FC"/>
     <w:multiLevelType w:val="multilevel"/>
     <w:tmpl w:val="E69C72A2"/>
@@ -24862,7 +24926,7 @@
       </w:rPr>
     </w:lvl>
   </w:abstractNum>
-  <w:abstractNum w:abstractNumId="9" w15:restartNumberingAfterBreak="0">
+  <w:abstractNum w:abstractNumId="9">
     <w:nsid w:val="3A965082"/>
     <w:multiLevelType w:val="multilevel"/>
     <w:tmpl w:val="8B408296"/>
@@ -24980,7 +25044,7 @@
       </w:rPr>
     </w:lvl>
   </w:abstractNum>
-  <w:abstractNum w:abstractNumId="10" w15:restartNumberingAfterBreak="0">
+  <w:abstractNum w:abstractNumId="10">
     <w:nsid w:val="423A5B27"/>
     <w:multiLevelType w:val="hybridMultilevel"/>
     <w:tmpl w:val="83829316"/>
@@ -25066,7 +25130,7 @@
       </w:pPr>
     </w:lvl>
   </w:abstractNum>
-  <w:abstractNum w:abstractNumId="11" w15:restartNumberingAfterBreak="0">
+  <w:abstractNum w:abstractNumId="11">
     <w:nsid w:val="43EB5728"/>
     <w:multiLevelType w:val="multilevel"/>
     <w:tmpl w:val="19C03D76"/>
@@ -25184,7 +25248,7 @@
       </w:rPr>
     </w:lvl>
   </w:abstractNum>
-  <w:abstractNum w:abstractNumId="12" w15:restartNumberingAfterBreak="0">
+  <w:abstractNum w:abstractNumId="12">
     <w:nsid w:val="443B4333"/>
     <w:multiLevelType w:val="multilevel"/>
     <w:tmpl w:val="5B86B070"/>
@@ -25302,7 +25366,7 @@
       </w:rPr>
     </w:lvl>
   </w:abstractNum>
-  <w:abstractNum w:abstractNumId="13" w15:restartNumberingAfterBreak="0">
+  <w:abstractNum w:abstractNumId="13">
     <w:nsid w:val="4A950D35"/>
     <w:multiLevelType w:val="multilevel"/>
     <w:tmpl w:val="0409001F"/>
@@ -25388,7 +25452,7 @@
       </w:pPr>
     </w:lvl>
   </w:abstractNum>
-  <w:abstractNum w:abstractNumId="14" w15:restartNumberingAfterBreak="0">
+  <w:abstractNum w:abstractNumId="14">
     <w:nsid w:val="4B110684"/>
     <w:multiLevelType w:val="hybridMultilevel"/>
     <w:tmpl w:val="83829316"/>
@@ -25474,7 +25538,7 @@
       </w:pPr>
     </w:lvl>
   </w:abstractNum>
-  <w:abstractNum w:abstractNumId="15" w15:restartNumberingAfterBreak="0">
+  <w:abstractNum w:abstractNumId="15">
     <w:nsid w:val="4B5362BB"/>
     <w:multiLevelType w:val="hybridMultilevel"/>
     <w:tmpl w:val="83829316"/>
@@ -25560,7 +25624,7 @@
       </w:pPr>
     </w:lvl>
   </w:abstractNum>
-  <w:abstractNum w:abstractNumId="16" w15:restartNumberingAfterBreak="0">
+  <w:abstractNum w:abstractNumId="16">
     <w:nsid w:val="4D5C098A"/>
     <w:multiLevelType w:val="hybridMultilevel"/>
     <w:tmpl w:val="95985ECE"/>
@@ -25651,7 +25715,7 @@
       </w:pPr>
     </w:lvl>
   </w:abstractNum>
-  <w:abstractNum w:abstractNumId="17" w15:restartNumberingAfterBreak="0">
+  <w:abstractNum w:abstractNumId="17">
     <w:nsid w:val="4DE044D1"/>
     <w:multiLevelType w:val="hybridMultilevel"/>
     <w:tmpl w:val="83829316"/>
@@ -25737,7 +25801,7 @@
       </w:pPr>
     </w:lvl>
   </w:abstractNum>
-  <w:abstractNum w:abstractNumId="18" w15:restartNumberingAfterBreak="0">
+  <w:abstractNum w:abstractNumId="18">
     <w:nsid w:val="52BF29A2"/>
     <w:multiLevelType w:val="multilevel"/>
     <w:tmpl w:val="7C2AEB78"/>
@@ -25855,7 +25919,7 @@
       </w:rPr>
     </w:lvl>
   </w:abstractNum>
-  <w:abstractNum w:abstractNumId="19" w15:restartNumberingAfterBreak="0">
+  <w:abstractNum w:abstractNumId="19">
     <w:nsid w:val="55F56CF5"/>
     <w:multiLevelType w:val="hybridMultilevel"/>
     <w:tmpl w:val="83829316"/>
@@ -25941,7 +26005,7 @@
       </w:pPr>
     </w:lvl>
   </w:abstractNum>
-  <w:abstractNum w:abstractNumId="20" w15:restartNumberingAfterBreak="0">
+  <w:abstractNum w:abstractNumId="20">
     <w:nsid w:val="5A733ED9"/>
     <w:multiLevelType w:val="multilevel"/>
     <w:tmpl w:val="5B86B070"/>
@@ -26059,7 +26123,7 @@
       </w:rPr>
     </w:lvl>
   </w:abstractNum>
-  <w:abstractNum w:abstractNumId="21" w15:restartNumberingAfterBreak="0">
+  <w:abstractNum w:abstractNumId="21">
     <w:nsid w:val="5AFB12FA"/>
     <w:multiLevelType w:val="hybridMultilevel"/>
     <w:tmpl w:val="83829316"/>
@@ -26145,7 +26209,7 @@
       </w:pPr>
     </w:lvl>
   </w:abstractNum>
-  <w:abstractNum w:abstractNumId="22" w15:restartNumberingAfterBreak="0">
+  <w:abstractNum w:abstractNumId="22">
     <w:nsid w:val="62437BF9"/>
     <w:multiLevelType w:val="hybridMultilevel"/>
     <w:tmpl w:val="83829316"/>
@@ -26231,7 +26295,7 @@
       </w:pPr>
     </w:lvl>
   </w:abstractNum>
-  <w:abstractNum w:abstractNumId="23" w15:restartNumberingAfterBreak="0">
+  <w:abstractNum w:abstractNumId="23">
     <w:nsid w:val="63CF390E"/>
     <w:multiLevelType w:val="multilevel"/>
     <w:tmpl w:val="C06ED7EE"/>
@@ -26352,7 +26416,7 @@
       </w:rPr>
     </w:lvl>
   </w:abstractNum>
-  <w:abstractNum w:abstractNumId="24" w15:restartNumberingAfterBreak="0">
+  <w:abstractNum w:abstractNumId="24">
     <w:nsid w:val="63FA3C7F"/>
     <w:multiLevelType w:val="hybridMultilevel"/>
     <w:tmpl w:val="83829316"/>
@@ -26438,7 +26502,7 @@
       </w:pPr>
     </w:lvl>
   </w:abstractNum>
-  <w:abstractNum w:abstractNumId="25" w15:restartNumberingAfterBreak="0">
+  <w:abstractNum w:abstractNumId="25">
     <w:nsid w:val="6472468C"/>
     <w:multiLevelType w:val="hybridMultilevel"/>
     <w:tmpl w:val="83829316"/>
@@ -26524,7 +26588,7 @@
       </w:pPr>
     </w:lvl>
   </w:abstractNum>
-  <w:abstractNum w:abstractNumId="26" w15:restartNumberingAfterBreak="0">
+  <w:abstractNum w:abstractNumId="26">
     <w:nsid w:val="678F230B"/>
     <w:multiLevelType w:val="hybridMultilevel"/>
     <w:tmpl w:val="D4F2EBBE"/>
@@ -26615,7 +26679,7 @@
       </w:pPr>
     </w:lvl>
   </w:abstractNum>
-  <w:abstractNum w:abstractNumId="27" w15:restartNumberingAfterBreak="0">
+  <w:abstractNum w:abstractNumId="27">
     <w:nsid w:val="69F34A34"/>
     <w:multiLevelType w:val="multilevel"/>
     <w:tmpl w:val="3B58007A"/>
@@ -26733,7 +26797,7 @@
       </w:rPr>
     </w:lvl>
   </w:abstractNum>
-  <w:abstractNum w:abstractNumId="28" w15:restartNumberingAfterBreak="0">
+  <w:abstractNum w:abstractNumId="28">
     <w:nsid w:val="6A5C160B"/>
     <w:multiLevelType w:val="hybridMultilevel"/>
     <w:tmpl w:val="83829316"/>
@@ -26819,7 +26883,7 @@
       </w:pPr>
     </w:lvl>
   </w:abstractNum>
-  <w:abstractNum w:abstractNumId="29" w15:restartNumberingAfterBreak="0">
+  <w:abstractNum w:abstractNumId="29">
     <w:nsid w:val="6A6C05B0"/>
     <w:multiLevelType w:val="hybridMultilevel"/>
     <w:tmpl w:val="83829316"/>
@@ -26905,7 +26969,7 @@
       </w:pPr>
     </w:lvl>
   </w:abstractNum>
-  <w:abstractNum w:abstractNumId="30" w15:restartNumberingAfterBreak="0">
+  <w:abstractNum w:abstractNumId="30">
     <w:nsid w:val="6C9616D7"/>
     <w:multiLevelType w:val="hybridMultilevel"/>
     <w:tmpl w:val="83829316"/>
@@ -26991,7 +27055,7 @@
       </w:pPr>
     </w:lvl>
   </w:abstractNum>
-  <w:abstractNum w:abstractNumId="31" w15:restartNumberingAfterBreak="0">
+  <w:abstractNum w:abstractNumId="31">
     <w:nsid w:val="71093670"/>
     <w:multiLevelType w:val="multilevel"/>
     <w:tmpl w:val="19C03D76"/>
@@ -27109,7 +27173,7 @@
       </w:rPr>
     </w:lvl>
   </w:abstractNum>
-  <w:abstractNum w:abstractNumId="32" w15:restartNumberingAfterBreak="0">
+  <w:abstractNum w:abstractNumId="32">
     <w:nsid w:val="71C42D31"/>
     <w:multiLevelType w:val="hybridMultilevel"/>
     <w:tmpl w:val="83829316"/>
@@ -27195,7 +27259,7 @@
       </w:pPr>
     </w:lvl>
   </w:abstractNum>
-  <w:abstractNum w:abstractNumId="33" w15:restartNumberingAfterBreak="0">
+  <w:abstractNum w:abstractNumId="33">
     <w:nsid w:val="7B98569B"/>
     <w:multiLevelType w:val="hybridMultilevel"/>
     <w:tmpl w:val="83829316"/>
@@ -27281,7 +27345,7 @@
       </w:pPr>
     </w:lvl>
   </w:abstractNum>
-  <w:abstractNum w:abstractNumId="34" w15:restartNumberingAfterBreak="0">
+  <w:abstractNum w:abstractNumId="34">
     <w:nsid w:val="7CAF2848"/>
     <w:multiLevelType w:val="hybridMultilevel"/>
     <w:tmpl w:val="83829316"/>
@@ -27367,7 +27431,7 @@
       </w:pPr>
     </w:lvl>
   </w:abstractNum>
-  <w:abstractNum w:abstractNumId="35" w15:restartNumberingAfterBreak="0">
+  <w:abstractNum w:abstractNumId="35">
     <w:nsid w:val="7F9C548D"/>
     <w:multiLevelType w:val="multilevel"/>
     <w:tmpl w:val="B45EFB92"/>
@@ -27593,7 +27657,7 @@
 </file>
 
 <file path=word/styles.xml><?xml version="1.0" encoding="utf-8"?>
-<w:styles xmlns:mc="http://schemas.openxmlformats.org/markup-compatibility/2006" xmlns:r="http://schemas.openxmlformats.org/officeDocument/2006/relationships" xmlns:w="http://schemas.openxmlformats.org/wordprocessingml/2006/main" xmlns:w14="http://schemas.microsoft.com/office/word/2010/wordml" xmlns:w15="http://schemas.microsoft.com/office/word/2012/wordml" xmlns:w16se="http://schemas.microsoft.com/office/word/2015/wordml/symex" mc:Ignorable="w14 w15 w16se">
+<w:styles xmlns:mc="http://schemas.openxmlformats.org/markup-compatibility/2006" xmlns:r="http://schemas.openxmlformats.org/officeDocument/2006/relationships" xmlns:w="http://schemas.openxmlformats.org/wordprocessingml/2006/main" xmlns:w14="http://schemas.microsoft.com/office/word/2010/wordml" xmlns:w15="http://schemas.microsoft.com/office/word/2012/wordml" mc:Ignorable="w14 w15">
   <w:docDefaults>
     <w:rPrDefault>
       <w:rPr>
@@ -28298,6 +28362,7 @@
     </w:rPr>
     <w:tblPr>
       <w:jc w:val="center"/>
+      <w:tblInd w:w="0" w:type="dxa"/>
       <w:tblBorders>
         <w:top w:val="single" w:sz="4" w:space="0" w:color="auto"/>
         <w:left w:val="single" w:sz="4" w:space="0" w:color="auto"/>
@@ -28307,7 +28372,9 @@
         <w:insideV w:val="single" w:sz="4" w:space="0" w:color="auto"/>
       </w:tblBorders>
       <w:tblCellMar>
+        <w:top w:w="0" w:type="dxa"/>
         <w:left w:w="57" w:type="dxa"/>
+        <w:bottom w:w="0" w:type="dxa"/>
         <w:right w:w="57" w:type="dxa"/>
       </w:tblCellMar>
     </w:tblPr>
@@ -28563,6 +28630,7 @@
       <w:jc w:val="both"/>
     </w:pPr>
     <w:tblPr>
+      <w:tblInd w:w="0" w:type="dxa"/>
       <w:tblBorders>
         <w:top w:val="single" w:sz="4" w:space="0" w:color="auto"/>
         <w:left w:val="single" w:sz="4" w:space="0" w:color="auto"/>
@@ -28571,6 +28639,12 @@
         <w:insideH w:val="single" w:sz="4" w:space="0" w:color="auto"/>
         <w:insideV w:val="single" w:sz="4" w:space="0" w:color="auto"/>
       </w:tblBorders>
+      <w:tblCellMar>
+        <w:top w:w="0" w:type="dxa"/>
+        <w:left w:w="108" w:type="dxa"/>
+        <w:bottom w:w="0" w:type="dxa"/>
+        <w:right w:w="108" w:type="dxa"/>
+      </w:tblCellMar>
     </w:tblPr>
   </w:style>
   <w:style w:type="paragraph" w:styleId="TableofFigures">
@@ -31974,302 +32048,302 @@
     </dgm:pt>
   </dgm:ptLst>
   <dgm:cxnLst>
-    <dgm:cxn modelId="{FE5B659E-01A6-4862-98DC-EF902DA88577}" type="presOf" srcId="{0357D72F-5B54-47B6-8362-13AC43361497}" destId="{8F3734E1-B2FA-4C65-8F6D-0C20FD25947B}" srcOrd="0" destOrd="0" presId="urn:microsoft.com/office/officeart/2005/8/layout/orgChart1"/>
-    <dgm:cxn modelId="{8283971B-B206-4F58-8978-8F7309C3830F}" type="presOf" srcId="{053E8799-741A-4D66-A2DC-E0D1C155CE50}" destId="{F88D9AAA-F158-4DB9-A515-E3D7525EC162}" srcOrd="0" destOrd="0" presId="urn:microsoft.com/office/officeart/2005/8/layout/orgChart1"/>
-    <dgm:cxn modelId="{765958CB-A41E-44B3-BF47-7E080A0BDFBD}" type="presOf" srcId="{560F4154-63C4-4D82-88BF-A35BA67B6CA1}" destId="{11EC2043-2988-4A51-941F-1C6DF040D036}" srcOrd="1" destOrd="0" presId="urn:microsoft.com/office/officeart/2005/8/layout/orgChart1"/>
+    <dgm:cxn modelId="{2C0356F6-C6D0-4A61-A83D-5CFF1ABBDDC4}" type="presOf" srcId="{0357D72F-5B54-47B6-8362-13AC43361497}" destId="{8F3734E1-B2FA-4C65-8F6D-0C20FD25947B}" srcOrd="0" destOrd="0" presId="urn:microsoft.com/office/officeart/2005/8/layout/orgChart1"/>
+    <dgm:cxn modelId="{DC8C8C40-BF96-4F58-B924-BF092DF8C94D}" type="presOf" srcId="{889FDD93-0F76-4CDC-A421-5B774898D813}" destId="{11D63A0C-8752-4EAE-93AF-54CA21747084}" srcOrd="0" destOrd="0" presId="urn:microsoft.com/office/officeart/2005/8/layout/orgChart1"/>
+    <dgm:cxn modelId="{0EADE193-5049-4F94-840D-C318C2E34AC3}" type="presOf" srcId="{CEE44ED5-074E-4C37-9201-F8DC223A9EFD}" destId="{E6815EC2-517E-4813-B2A0-126438211441}" srcOrd="0" destOrd="0" presId="urn:microsoft.com/office/officeart/2005/8/layout/orgChart1"/>
+    <dgm:cxn modelId="{38447E71-37CD-4251-B640-73F7D69F30A8}" type="presOf" srcId="{9907E509-EA49-4DF8-965F-5EA5428A2C5D}" destId="{7B0E4EF7-ED5D-43F5-865B-A8F050756236}" srcOrd="1" destOrd="0" presId="urn:microsoft.com/office/officeart/2005/8/layout/orgChart1"/>
+    <dgm:cxn modelId="{43664E9A-9782-4D09-97E3-EBD826BE0CBE}" type="presOf" srcId="{E6252FDB-A520-414C-ADAF-C99B1D403A0D}" destId="{83C762B8-67FE-455F-8C14-EFD29125426D}" srcOrd="0" destOrd="0" presId="urn:microsoft.com/office/officeart/2005/8/layout/orgChart1"/>
+    <dgm:cxn modelId="{9713983C-0A3E-443D-A322-EA18D1CBC55E}" type="presOf" srcId="{94F6B207-3B74-4639-98D7-D43A0204E7A4}" destId="{B0F26930-1E6D-4851-AB7B-6849B8D652E5}" srcOrd="1" destOrd="0" presId="urn:microsoft.com/office/officeart/2005/8/layout/orgChart1"/>
+    <dgm:cxn modelId="{49C415C0-E2BB-4BF5-988F-8826584D7C66}" srcId="{617D1EA5-A9C5-4B3F-B2D1-4E646AC9B1D5}" destId="{A1416242-179C-4B18-AF02-E940DA18FDBE}" srcOrd="2" destOrd="0" parTransId="{DD767AB0-363B-4A26-AA23-E8EF248B0519}" sibTransId="{24EB8ED8-DFC9-40A3-943E-FCC9A1E50164}"/>
+    <dgm:cxn modelId="{798E21AA-52D2-4A13-B29B-4271B53A70B6}" type="presOf" srcId="{B7AA3FBC-2C84-46DF-8BC7-E03C1A7C4FC0}" destId="{771DF64B-B97C-48BD-806B-9D267ECD5093}" srcOrd="0" destOrd="0" presId="urn:microsoft.com/office/officeart/2005/8/layout/orgChart1"/>
+    <dgm:cxn modelId="{D8AC6424-C3E9-48CD-8DAC-250921CD05F6}" type="presOf" srcId="{07544B79-3520-4A88-B4F1-FAA8AB28333F}" destId="{F2BDD2E7-05B5-4108-83AA-C6C7C41A7A7D}" srcOrd="0" destOrd="0" presId="urn:microsoft.com/office/officeart/2005/8/layout/orgChart1"/>
+    <dgm:cxn modelId="{44BCC93D-2CF4-46EA-BE27-2E65DB010EA9}" type="presOf" srcId="{B98F04AB-0C71-4AB4-9E08-6AC89FB7D212}" destId="{E61D17A4-EA07-4383-A5BB-FF0E610586B6}" srcOrd="0" destOrd="0" presId="urn:microsoft.com/office/officeart/2005/8/layout/orgChart1"/>
+    <dgm:cxn modelId="{4CEADECE-BCB9-427D-8E33-A2EF3A11196A}" type="presOf" srcId="{617D1EA5-A9C5-4B3F-B2D1-4E646AC9B1D5}" destId="{5BA6F93A-F273-4AC1-9AF5-81F5BDC818E4}" srcOrd="1" destOrd="0" presId="urn:microsoft.com/office/officeart/2005/8/layout/orgChart1"/>
+    <dgm:cxn modelId="{EA0883F8-6049-475A-9716-0BE7085E9186}" srcId="{76FD0958-05DA-4438-B315-EDC13B52A1F0}" destId="{228707E1-844D-4C98-9CF0-0F57A05EA88E}" srcOrd="4" destOrd="0" parTransId="{C7306DFB-5F4F-40EF-B325-67B338256482}" sibTransId="{92D088CC-4A99-4E05-9BCB-3FE90091B2FA}"/>
+    <dgm:cxn modelId="{4B87DDC0-82AA-47B6-9328-0C7E3A8FC1F1}" type="presOf" srcId="{76FD0958-05DA-4438-B315-EDC13B52A1F0}" destId="{CDAA2263-C2C3-46BD-B129-EA5E3A997609}" srcOrd="1" destOrd="0" presId="urn:microsoft.com/office/officeart/2005/8/layout/orgChart1"/>
+    <dgm:cxn modelId="{38BDF756-E71B-4F71-9515-563C6529C878}" srcId="{167C45E2-5625-49AB-B29C-409C6FFCB48F}" destId="{82A3EFB2-26A8-49A0-9E31-72DBC75FE76C}" srcOrd="2" destOrd="0" parTransId="{A581D57F-DA41-4E5D-89D3-FE108D934E1E}" sibTransId="{8EF7EB10-7F17-4870-9A51-780F215E2AF5}"/>
+    <dgm:cxn modelId="{E7A9699D-7560-4AF3-ACE8-77981D266A7E}" srcId="{617D1EA5-A9C5-4B3F-B2D1-4E646AC9B1D5}" destId="{560F4154-63C4-4D82-88BF-A35BA67B6CA1}" srcOrd="0" destOrd="0" parTransId="{20288BE3-AD0F-4770-B437-03A68B091622}" sibTransId="{F7EF6412-F14B-43AE-999C-067BE53CEFC2}"/>
+    <dgm:cxn modelId="{CC7F4BAC-F5A9-4753-9ED5-EB97BD2767B5}" srcId="{E36853AF-E1A2-4B20-887E-17ADF127C415}" destId="{3DD776CC-1FCF-4AF4-B7DD-13835751FFD8}" srcOrd="0" destOrd="0" parTransId="{FCED1892-A041-4F8D-9E13-E3587A0A153A}" sibTransId="{4198638C-907F-4F4B-AB5C-7AD5C2F85C4A}"/>
+    <dgm:cxn modelId="{FBABB792-5536-4F3A-A72B-EA050EB90475}" srcId="{9B4C672C-B706-4AFC-936B-FEB8E7180F48}" destId="{6F6691E2-18A2-4077-ACDD-99F5907AFFEB}" srcOrd="0" destOrd="0" parTransId="{B255B01A-6978-4C90-8082-E1628B87C198}" sibTransId="{DF663B81-3D50-4CB0-AC3B-5ED8C7C8E9F9}"/>
+    <dgm:cxn modelId="{754E3266-497C-4C5B-883D-CDBAD8FF3F8D}" type="presOf" srcId="{5D32CB48-E93B-464C-932D-DB018411FEA5}" destId="{FF8C1175-908C-44C6-A16F-4271A2A7131B}" srcOrd="0" destOrd="0" presId="urn:microsoft.com/office/officeart/2005/8/layout/orgChart1"/>
+    <dgm:cxn modelId="{C299D65D-A69A-41CC-9FD4-42DBB0F3F779}" type="presOf" srcId="{F7960904-E03E-40E2-9656-21B14B7413AA}" destId="{2A85A980-4176-4A52-9980-9C048D81E0F9}" srcOrd="1" destOrd="0" presId="urn:microsoft.com/office/officeart/2005/8/layout/orgChart1"/>
+    <dgm:cxn modelId="{F7D4DA5C-A607-46D6-A8D3-946DF11DD6AE}" type="presOf" srcId="{A7F0D080-BF20-491F-ACBE-4603D30BD5D9}" destId="{BB614DF4-EE61-44BF-AA45-05D215CCB7C7}" srcOrd="0" destOrd="0" presId="urn:microsoft.com/office/officeart/2005/8/layout/orgChart1"/>
+    <dgm:cxn modelId="{5FF179D6-B043-4731-8201-AE9CDEC995ED}" type="presOf" srcId="{15D90FEC-AB6C-4335-B8A4-963302E7689C}" destId="{91CFAD45-2FA0-456D-94B7-E96738CF55CF}" srcOrd="0" destOrd="0" presId="urn:microsoft.com/office/officeart/2005/8/layout/orgChart1"/>
+    <dgm:cxn modelId="{E51A595C-EA65-466D-930B-4C807CF62778}" type="presOf" srcId="{9B4C672C-B706-4AFC-936B-FEB8E7180F48}" destId="{8A262A5D-2676-4B5F-8335-C1DF11A14A0C}" srcOrd="1" destOrd="0" presId="urn:microsoft.com/office/officeart/2005/8/layout/orgChart1"/>
+    <dgm:cxn modelId="{B9575BD9-728C-4B41-849F-7C618C487049}" srcId="{9B4C672C-B706-4AFC-936B-FEB8E7180F48}" destId="{167C45E2-5625-49AB-B29C-409C6FFCB48F}" srcOrd="4" destOrd="0" parTransId="{2CBAE54A-747C-4682-A537-1B2A3F97476A}" sibTransId="{EEDCDE23-89C4-4D74-9382-CAFBD9F80849}"/>
+    <dgm:cxn modelId="{4CD9AF0E-972A-471C-8804-63D72BBF1B8B}" type="presOf" srcId="{053E8799-741A-4D66-A2DC-E0D1C155CE50}" destId="{F88D9AAA-F158-4DB9-A515-E3D7525EC162}" srcOrd="0" destOrd="0" presId="urn:microsoft.com/office/officeart/2005/8/layout/orgChart1"/>
+    <dgm:cxn modelId="{783A7B1B-4305-4096-ACB4-32772F474A9B}" type="presOf" srcId="{53F38578-5E0E-4F23-A9CC-C6AE34393D61}" destId="{FCF61CEE-12FD-4A55-ACFE-06740EA9E35E}" srcOrd="1" destOrd="0" presId="urn:microsoft.com/office/officeart/2005/8/layout/orgChart1"/>
     <dgm:cxn modelId="{83BD8EBC-AFDB-466D-8E89-FC4E852397B4}" srcId="{76FD0958-05DA-4438-B315-EDC13B52A1F0}" destId="{CEE44ED5-074E-4C37-9201-F8DC223A9EFD}" srcOrd="5" destOrd="0" parTransId="{7985E31B-95E9-4ED6-8EF4-70A3E93994F7}" sibTransId="{E6858129-F55B-40B3-A47C-E0EB7E5E2496}"/>
-    <dgm:cxn modelId="{CC7F4BAC-F5A9-4753-9ED5-EB97BD2767B5}" srcId="{E36853AF-E1A2-4B20-887E-17ADF127C415}" destId="{3DD776CC-1FCF-4AF4-B7DD-13835751FFD8}" srcOrd="0" destOrd="0" parTransId="{FCED1892-A041-4F8D-9E13-E3587A0A153A}" sibTransId="{4198638C-907F-4F4B-AB5C-7AD5C2F85C4A}"/>
+    <dgm:cxn modelId="{68E07A3A-F1E2-45AF-89F0-72C20964F61F}" srcId="{76FD0958-05DA-4438-B315-EDC13B52A1F0}" destId="{53F38578-5E0E-4F23-A9CC-C6AE34393D61}" srcOrd="2" destOrd="0" parTransId="{03A4B972-60E1-4959-9496-5306B2A92B6A}" sibTransId="{265B8238-3FED-49B8-8B79-FAC2EBE2BD57}"/>
+    <dgm:cxn modelId="{FF185355-37CF-4A76-8DC4-381B0880EEE7}" type="presOf" srcId="{B2E07FED-F167-4863-8AC1-53E6E78C0AD5}" destId="{63B062B2-E08F-47BD-9033-27E9CCF2C035}" srcOrd="0" destOrd="0" presId="urn:microsoft.com/office/officeart/2005/8/layout/orgChart1"/>
+    <dgm:cxn modelId="{5BAA154B-8907-4E02-87A0-47FF2D41F60B}" type="presOf" srcId="{6F6691E2-18A2-4077-ACDD-99F5907AFFEB}" destId="{36BEE634-AC3E-483A-9D8B-415CDDAE49EA}" srcOrd="1" destOrd="0" presId="urn:microsoft.com/office/officeart/2005/8/layout/orgChart1"/>
+    <dgm:cxn modelId="{BD615938-E445-469E-B14B-744735568823}" srcId="{E36853AF-E1A2-4B20-887E-17ADF127C415}" destId="{6DC7BD81-16DE-412E-BC55-8F598E187F44}" srcOrd="1" destOrd="0" parTransId="{E6252FDB-A520-414C-ADAF-C99B1D403A0D}" sibTransId="{904890D3-7445-4182-91B2-212B8DE87022}"/>
+    <dgm:cxn modelId="{82E37711-192C-4BB3-A9C4-39AD6EEE0C3B}" type="presOf" srcId="{3DD776CC-1FCF-4AF4-B7DD-13835751FFD8}" destId="{1B55349F-F038-4756-A691-1A461B577656}" srcOrd="1" destOrd="0" presId="urn:microsoft.com/office/officeart/2005/8/layout/orgChart1"/>
+    <dgm:cxn modelId="{BE7EA7AE-E28E-4B1B-A30F-08B3D51E6A6D}" type="presOf" srcId="{DD767AB0-363B-4A26-AA23-E8EF248B0519}" destId="{350454EE-A010-4FEA-8C99-96FBF79C3094}" srcOrd="0" destOrd="0" presId="urn:microsoft.com/office/officeart/2005/8/layout/orgChart1"/>
+    <dgm:cxn modelId="{A3F97BC7-9121-4387-8D8E-42B69E96F30B}" type="presOf" srcId="{3DD776CC-1FCF-4AF4-B7DD-13835751FFD8}" destId="{38058048-8EA9-4344-B12C-EDBBD6BE996F}" srcOrd="0" destOrd="0" presId="urn:microsoft.com/office/officeart/2005/8/layout/orgChart1"/>
+    <dgm:cxn modelId="{6BFA037A-EBD6-437C-AD4A-ED8569178C4C}" type="presOf" srcId="{E36853AF-E1A2-4B20-887E-17ADF127C415}" destId="{18E52BC0-DFF5-46BB-BF5F-90B1E0995F51}" srcOrd="1" destOrd="0" presId="urn:microsoft.com/office/officeart/2005/8/layout/orgChart1"/>
+    <dgm:cxn modelId="{E170967A-E17D-4B02-99BA-95C50EE7B559}" type="presOf" srcId="{82A3EFB2-26A8-49A0-9E31-72DBC75FE76C}" destId="{C8919219-E461-4C60-B50B-CA1389D79576}" srcOrd="1" destOrd="0" presId="urn:microsoft.com/office/officeart/2005/8/layout/orgChart1"/>
+    <dgm:cxn modelId="{DF2E314E-9765-483C-BF7E-F08898DA0E5E}" type="presOf" srcId="{20288BE3-AD0F-4770-B437-03A68B091622}" destId="{54F3CDF6-B7F8-4590-B07A-AF7E2B44270E}" srcOrd="0" destOrd="0" presId="urn:microsoft.com/office/officeart/2005/8/layout/orgChart1"/>
+    <dgm:cxn modelId="{B7A938C2-9583-48DE-B180-69D4846988EC}" srcId="{40E277AA-D30B-4D0B-ADCF-E9A57A622BD3}" destId="{531B6233-20DD-4995-8EDA-6F63337538DF}" srcOrd="0" destOrd="0" parTransId="{15D90FEC-AB6C-4335-B8A4-963302E7689C}" sibTransId="{2D62AB0E-1C93-4EB5-8FEE-B6767B624C4B}"/>
+    <dgm:cxn modelId="{AEE36434-D9AA-4C1F-A5D8-3F5C1A45337D}" type="presOf" srcId="{CEE44ED5-074E-4C37-9201-F8DC223A9EFD}" destId="{F8AD1095-D757-4EC2-9529-0FE34CD8BCF2}" srcOrd="1" destOrd="0" presId="urn:microsoft.com/office/officeart/2005/8/layout/orgChart1"/>
+    <dgm:cxn modelId="{239EC659-56A8-4A65-830D-9CC5AA6130AB}" type="presOf" srcId="{0815665C-910D-440F-979D-5B7F8ACB1672}" destId="{9A9778D7-95A1-4288-9F95-4EEF382EFB6C}" srcOrd="0" destOrd="0" presId="urn:microsoft.com/office/officeart/2005/8/layout/orgChart1"/>
+    <dgm:cxn modelId="{8BF153E9-5B26-4920-892D-BEA91244B10C}" srcId="{9B4C672C-B706-4AFC-936B-FEB8E7180F48}" destId="{ECCC2F44-BAB8-49A1-99A3-4E13BD13C55F}" srcOrd="2" destOrd="0" parTransId="{053E8799-741A-4D66-A2DC-E0D1C155CE50}" sibTransId="{7BF21BBE-AD26-45B3-B44A-ECAAADE8D90D}"/>
+    <dgm:cxn modelId="{4AD23F25-18AF-4398-83F9-CFAF77EEC5C2}" type="presOf" srcId="{82A3EFB2-26A8-49A0-9E31-72DBC75FE76C}" destId="{EE88E0C9-0430-4671-8EE1-2610BED7F46D}" srcOrd="0" destOrd="0" presId="urn:microsoft.com/office/officeart/2005/8/layout/orgChart1"/>
+    <dgm:cxn modelId="{6F3406F9-712C-460E-864F-C5E38B28EFFC}" type="presOf" srcId="{B255B01A-6978-4C90-8082-E1628B87C198}" destId="{FDDADA56-133A-4091-8483-C919198C5526}" srcOrd="0" destOrd="0" presId="urn:microsoft.com/office/officeart/2005/8/layout/orgChart1"/>
+    <dgm:cxn modelId="{AF0CDE46-4973-45BA-BA44-E327E9D246F6}" type="presOf" srcId="{76FD0958-05DA-4438-B315-EDC13B52A1F0}" destId="{24A327A2-F837-4F39-B2B3-78A2D2F72470}" srcOrd="0" destOrd="0" presId="urn:microsoft.com/office/officeart/2005/8/layout/orgChart1"/>
+    <dgm:cxn modelId="{DC7B6E6A-1490-451E-AC09-1FDE01B89005}" type="presOf" srcId="{ECCC2F44-BAB8-49A1-99A3-4E13BD13C55F}" destId="{0722E43F-8B1E-431F-A994-7B9A6D1E6F38}" srcOrd="0" destOrd="0" presId="urn:microsoft.com/office/officeart/2005/8/layout/orgChart1"/>
+    <dgm:cxn modelId="{5EF0FD9D-D8CF-462E-8100-C51FF15332ED}" type="presOf" srcId="{FCED1892-A041-4F8D-9E13-E3587A0A153A}" destId="{68D15140-5583-4B9A-9B3F-ABA910792C51}" srcOrd="0" destOrd="0" presId="urn:microsoft.com/office/officeart/2005/8/layout/orgChart1"/>
+    <dgm:cxn modelId="{D5914BFF-DCC8-49E6-90D5-E0C09C32544F}" type="presOf" srcId="{B2E07FED-F167-4863-8AC1-53E6E78C0AD5}" destId="{D06CA95D-13C9-46E8-87ED-58C3A4DC5FCD}" srcOrd="1" destOrd="0" presId="urn:microsoft.com/office/officeart/2005/8/layout/orgChart1"/>
+    <dgm:cxn modelId="{277B817F-41B0-4BC0-9D67-1FD2117436D2}" srcId="{617D1EA5-A9C5-4B3F-B2D1-4E646AC9B1D5}" destId="{B7AA3FBC-2C84-46DF-8BC7-E03C1A7C4FC0}" srcOrd="1" destOrd="0" parTransId="{A7F0D080-BF20-491F-ACBE-4603D30BD5D9}" sibTransId="{90A68F29-13B2-43A8-92B0-20279F0A00A8}"/>
+    <dgm:cxn modelId="{9E75331B-1496-43F8-BF3C-D5C37CD6A09C}" type="presOf" srcId="{2CBAE54A-747C-4682-A537-1B2A3F97476A}" destId="{93527016-C41A-49C6-8FD5-70D23D321538}" srcOrd="0" destOrd="0" presId="urn:microsoft.com/office/officeart/2005/8/layout/orgChart1"/>
+    <dgm:cxn modelId="{89EB8677-6E88-4D97-B6AE-90D05B6D444F}" type="presOf" srcId="{7985E31B-95E9-4ED6-8EF4-70A3E93994F7}" destId="{819DF8B9-1756-4F0F-8019-443E3F5E3134}" srcOrd="0" destOrd="0" presId="urn:microsoft.com/office/officeart/2005/8/layout/orgChart1"/>
+    <dgm:cxn modelId="{B4AD67C0-0FFC-4533-BDF8-59BB22043DD4}" srcId="{167C45E2-5625-49AB-B29C-409C6FFCB48F}" destId="{3CA0405F-4C78-4C73-A470-3152B2F5A6E3}" srcOrd="1" destOrd="0" parTransId="{0357D72F-5B54-47B6-8362-13AC43361497}" sibTransId="{A476A0B7-98C1-4538-991F-AA31F26877E8}"/>
+    <dgm:cxn modelId="{0CC15B1F-5DC0-474B-B187-490A5621C367}" type="presOf" srcId="{A1416242-179C-4B18-AF02-E940DA18FDBE}" destId="{81D6CDBF-3C8F-41B6-8E4C-8CCC69C9A9D0}" srcOrd="0" destOrd="0" presId="urn:microsoft.com/office/officeart/2005/8/layout/orgChart1"/>
+    <dgm:cxn modelId="{03D368DE-CDF8-44C8-B68A-DA8938B23D1A}" type="presOf" srcId="{778DD7A7-FB9F-4882-B5C8-023AAB08AF51}" destId="{2D2FDB5C-6C62-44E2-B0ED-ADC0D8BE6D82}" srcOrd="0" destOrd="0" presId="urn:microsoft.com/office/officeart/2005/8/layout/orgChart1"/>
+    <dgm:cxn modelId="{8E5D09C4-1D3E-4BAC-8787-612EC9BD9F43}" type="presOf" srcId="{167C45E2-5625-49AB-B29C-409C6FFCB48F}" destId="{B7321A86-5FCB-4C00-97DE-1EF31B0ACEF9}" srcOrd="1" destOrd="0" presId="urn:microsoft.com/office/officeart/2005/8/layout/orgChart1"/>
+    <dgm:cxn modelId="{C5154E94-6A11-4906-B035-CE7B2D1662CE}" type="presOf" srcId="{7C22FE43-5B1F-449F-8968-BB7F29646C7F}" destId="{01E40F6E-2070-4224-8AD7-6277A0F9B449}" srcOrd="1" destOrd="0" presId="urn:microsoft.com/office/officeart/2005/8/layout/orgChart1"/>
+    <dgm:cxn modelId="{CB3F6456-B6A6-4EE2-B1F1-97D6ED363381}" srcId="{76FD0958-05DA-4438-B315-EDC13B52A1F0}" destId="{7C22FE43-5B1F-449F-8968-BB7F29646C7F}" srcOrd="6" destOrd="0" parTransId="{DC3DC278-5213-4C76-808C-AD78E3C48610}" sibTransId="{2B9A41A8-5878-44C4-96C0-F6C750E8D78A}"/>
+    <dgm:cxn modelId="{E9836CFA-6D77-42E0-8FE9-5CC0716D8E2C}" srcId="{228707E1-844D-4C98-9CF0-0F57A05EA88E}" destId="{9907E509-EA49-4DF8-965F-5EA5428A2C5D}" srcOrd="0" destOrd="0" parTransId="{778DD7A7-FB9F-4882-B5C8-023AAB08AF51}" sibTransId="{4EA52122-594F-4D9E-89D7-F4B3FB18BCCE}"/>
+    <dgm:cxn modelId="{5FC4A985-084A-4FDB-B907-CB7AA2854764}" type="presOf" srcId="{A1416242-179C-4B18-AF02-E940DA18FDBE}" destId="{5405E608-BB3A-4BD7-A78C-E0BD38ED9697}" srcOrd="1" destOrd="0" presId="urn:microsoft.com/office/officeart/2005/8/layout/orgChart1"/>
+    <dgm:cxn modelId="{F80AF1B9-4CAE-49EE-AD10-46D5049FCEDF}" type="presOf" srcId="{6002A971-8D19-422B-8C39-21D8398F9132}" destId="{CDE12021-3655-4FB4-9C81-838523AF9E4A}" srcOrd="0" destOrd="0" presId="urn:microsoft.com/office/officeart/2005/8/layout/orgChart1"/>
+    <dgm:cxn modelId="{1859F068-B3B6-4EEF-9F07-B6BBA402706E}" type="presOf" srcId="{ECCC2F44-BAB8-49A1-99A3-4E13BD13C55F}" destId="{F311E72E-D84B-42B2-9771-F07DBD342FD1}" srcOrd="1" destOrd="0" presId="urn:microsoft.com/office/officeart/2005/8/layout/orgChart1"/>
+    <dgm:cxn modelId="{FA40DB9A-4BAD-4847-AA29-F50CFA191C42}" type="presOf" srcId="{A581D57F-DA41-4E5D-89D3-FE108D934E1E}" destId="{B0ED53CC-E55F-49E0-BA5F-F7D2233C74D9}" srcOrd="0" destOrd="0" presId="urn:microsoft.com/office/officeart/2005/8/layout/orgChart1"/>
+    <dgm:cxn modelId="{9F4C1DD4-FE12-4B62-8BE5-793B810246CF}" type="presOf" srcId="{FDDA1FFE-8C57-446E-B625-2FA9E6661AD8}" destId="{44F6C3E7-E762-4771-BA1F-65F3FB1D6FFD}" srcOrd="0" destOrd="0" presId="urn:microsoft.com/office/officeart/2005/8/layout/orgChart1"/>
+    <dgm:cxn modelId="{D94541D9-BE51-447D-82D0-76E9ACFB95AB}" type="presOf" srcId="{AAA74003-C0BB-4619-AC16-3231EC640A26}" destId="{848E2FE5-674A-4145-AC06-F810C41A0893}" srcOrd="0" destOrd="0" presId="urn:microsoft.com/office/officeart/2005/8/layout/orgChart1"/>
+    <dgm:cxn modelId="{E380FA05-44F8-4EF3-A00D-0C366E7D99F8}" srcId="{07544B79-3520-4A88-B4F1-FAA8AB28333F}" destId="{9B4C672C-B706-4AFC-936B-FEB8E7180F48}" srcOrd="0" destOrd="0" parTransId="{DBF5AE04-4647-4AC4-9646-E162A1E5EFCF}" sibTransId="{C4E65954-FC74-43F1-81FF-BAC787DD7408}"/>
+    <dgm:cxn modelId="{E3EF96E4-5A65-4BF5-8FE2-72DDBB64034D}" type="presOf" srcId="{6DC7BD81-16DE-412E-BC55-8F598E187F44}" destId="{5E7BD8A8-0872-4819-AB63-9287E1779804}" srcOrd="0" destOrd="0" presId="urn:microsoft.com/office/officeart/2005/8/layout/orgChart1"/>
+    <dgm:cxn modelId="{BEA9069F-985F-45A4-A6A1-C7FD18869AD8}" srcId="{9B4C672C-B706-4AFC-936B-FEB8E7180F48}" destId="{4D27A670-4A0A-4955-8665-8FF9496853F5}" srcOrd="1" destOrd="0" parTransId="{0815665C-910D-440F-979D-5B7F8ACB1672}" sibTransId="{0E1F1036-81F9-4873-906F-7CA499B8D828}"/>
     <dgm:cxn modelId="{54C88CF2-4B53-4867-AB0F-AE945787D824}" srcId="{76FD0958-05DA-4438-B315-EDC13B52A1F0}" destId="{BE671D26-3714-4C70-BA7D-37373B4DA753}" srcOrd="1" destOrd="0" parTransId="{FDDA1FFE-8C57-446E-B625-2FA9E6661AD8}" sibTransId="{838B7C02-D787-4082-ADCF-6EA9C8D7483E}"/>
-    <dgm:cxn modelId="{E9836CFA-6D77-42E0-8FE9-5CC0716D8E2C}" srcId="{228707E1-844D-4C98-9CF0-0F57A05EA88E}" destId="{9907E509-EA49-4DF8-965F-5EA5428A2C5D}" srcOrd="0" destOrd="0" parTransId="{778DD7A7-FB9F-4882-B5C8-023AAB08AF51}" sibTransId="{4EA52122-594F-4D9E-89D7-F4B3FB18BCCE}"/>
-    <dgm:cxn modelId="{68E07A3A-F1E2-45AF-89F0-72C20964F61F}" srcId="{76FD0958-05DA-4438-B315-EDC13B52A1F0}" destId="{53F38578-5E0E-4F23-A9CC-C6AE34393D61}" srcOrd="2" destOrd="0" parTransId="{03A4B972-60E1-4959-9496-5306B2A92B6A}" sibTransId="{265B8238-3FED-49B8-8B79-FAC2EBE2BD57}"/>
-    <dgm:cxn modelId="{C7655F9D-E853-4CA2-B66E-E0AB26453F27}" type="presOf" srcId="{531B6233-20DD-4995-8EDA-6F63337538DF}" destId="{131F9854-ECEA-45B6-BA9F-AB5BDC8CEECF}" srcOrd="0" destOrd="0" presId="urn:microsoft.com/office/officeart/2005/8/layout/orgChart1"/>
-    <dgm:cxn modelId="{B614B7EE-930F-4EFC-AE0F-DF8F5EC94100}" type="presOf" srcId="{E9040694-41D6-434C-A600-4AB63FB82C8C}" destId="{19E76C29-F9B4-454C-BE51-B1BD37165BB1}" srcOrd="1" destOrd="0" presId="urn:microsoft.com/office/officeart/2005/8/layout/orgChart1"/>
-    <dgm:cxn modelId="{B9575BD9-728C-4B41-849F-7C618C487049}" srcId="{9B4C672C-B706-4AFC-936B-FEB8E7180F48}" destId="{167C45E2-5625-49AB-B29C-409C6FFCB48F}" srcOrd="4" destOrd="0" parTransId="{2CBAE54A-747C-4682-A537-1B2A3F97476A}" sibTransId="{EEDCDE23-89C4-4D74-9382-CAFBD9F80849}"/>
-    <dgm:cxn modelId="{656AD5F1-ADEC-4D16-8C08-EC1F03C0EE3F}" type="presOf" srcId="{3DD776CC-1FCF-4AF4-B7DD-13835751FFD8}" destId="{1B55349F-F038-4756-A691-1A461B577656}" srcOrd="1" destOrd="0" presId="urn:microsoft.com/office/officeart/2005/8/layout/orgChart1"/>
-    <dgm:cxn modelId="{49C415C0-E2BB-4BF5-988F-8826584D7C66}" srcId="{617D1EA5-A9C5-4B3F-B2D1-4E646AC9B1D5}" destId="{A1416242-179C-4B18-AF02-E940DA18FDBE}" srcOrd="2" destOrd="0" parTransId="{DD767AB0-363B-4A26-AA23-E8EF248B0519}" sibTransId="{24EB8ED8-DFC9-40A3-943E-FCC9A1E50164}"/>
-    <dgm:cxn modelId="{C8D242AB-85E6-4488-92B2-9F25D76E9F9A}" type="presOf" srcId="{53F38578-5E0E-4F23-A9CC-C6AE34393D61}" destId="{FCF61CEE-12FD-4A55-ACFE-06740EA9E35E}" srcOrd="1" destOrd="0" presId="urn:microsoft.com/office/officeart/2005/8/layout/orgChart1"/>
-    <dgm:cxn modelId="{4B61D225-96A8-4532-AF86-5EB8A9F88A80}" type="presOf" srcId="{5D32CB48-E93B-464C-932D-DB018411FEA5}" destId="{FF8C1175-908C-44C6-A16F-4271A2A7131B}" srcOrd="0" destOrd="0" presId="urn:microsoft.com/office/officeart/2005/8/layout/orgChart1"/>
+    <dgm:cxn modelId="{C28DCB86-32FD-4871-A9C5-4F1BA896029A}" type="presOf" srcId="{3CA0405F-4C78-4C73-A470-3152B2F5A6E3}" destId="{3769076E-D107-453A-BE7A-EE5DC829BCF6}" srcOrd="1" destOrd="0" presId="urn:microsoft.com/office/officeart/2005/8/layout/orgChart1"/>
+    <dgm:cxn modelId="{3495FC73-F1D6-411C-B02B-41E858083F21}" type="presOf" srcId="{BE671D26-3714-4C70-BA7D-37373B4DA753}" destId="{A7D9045D-B71E-48B3-A865-E809D51531FA}" srcOrd="0" destOrd="0" presId="urn:microsoft.com/office/officeart/2005/8/layout/orgChart1"/>
     <dgm:cxn modelId="{B4769B06-DFE3-497F-B4CD-2F81A3F29BC7}" srcId="{9B4C672C-B706-4AFC-936B-FEB8E7180F48}" destId="{76FD0958-05DA-4438-B315-EDC13B52A1F0}" srcOrd="3" destOrd="0" parTransId="{5D32CB48-E93B-464C-932D-DB018411FEA5}" sibTransId="{39F9F5B4-5677-4245-A698-04E8FD58D2D6}"/>
-    <dgm:cxn modelId="{1B57F617-0A28-4317-A8BE-5A4BCC50AE5D}" type="presOf" srcId="{A581D57F-DA41-4E5D-89D3-FE108D934E1E}" destId="{B0ED53CC-E55F-49E0-BA5F-F7D2233C74D9}" srcOrd="0" destOrd="0" presId="urn:microsoft.com/office/officeart/2005/8/layout/orgChart1"/>
+    <dgm:cxn modelId="{1FF634E4-39DC-4438-9A04-B2EE9A678030}" srcId="{76FD0958-05DA-4438-B315-EDC13B52A1F0}" destId="{617D1EA5-A9C5-4B3F-B2D1-4E646AC9B1D5}" srcOrd="3" destOrd="0" parTransId="{B98F04AB-0C71-4AB4-9E08-6AC89FB7D212}" sibTransId="{5DC5B6FF-52CC-4198-A109-5599C6572D5D}"/>
+    <dgm:cxn modelId="{C145B9FB-0A9F-47C7-9FD6-46F4C894D710}" type="presOf" srcId="{86659921-5883-4584-A45E-EA18FB05FF32}" destId="{91AFB1C1-1E81-4746-80FC-E79CF781C4DF}" srcOrd="0" destOrd="0" presId="urn:microsoft.com/office/officeart/2005/8/layout/orgChart1"/>
+    <dgm:cxn modelId="{314A131D-5B60-4C95-8B93-19C5B7DF457A}" type="presOf" srcId="{03A4B972-60E1-4959-9496-5306B2A92B6A}" destId="{39E1D18C-4259-4852-8F10-B21120747140}" srcOrd="0" destOrd="0" presId="urn:microsoft.com/office/officeart/2005/8/layout/orgChart1"/>
+    <dgm:cxn modelId="{D998D118-8B75-4756-BF19-8D1652EB5E8B}" type="presOf" srcId="{560F4154-63C4-4D82-88BF-A35BA67B6CA1}" destId="{EA487784-4A80-4005-84F0-9713C58F8DB6}" srcOrd="0" destOrd="0" presId="urn:microsoft.com/office/officeart/2005/8/layout/orgChart1"/>
+    <dgm:cxn modelId="{37757534-EDE9-45B9-B8A1-B63810A6CC17}" type="presOf" srcId="{E9040694-41D6-434C-A600-4AB63FB82C8C}" destId="{250E6589-C440-40B9-9AE0-6F18AE2C2F83}" srcOrd="0" destOrd="0" presId="urn:microsoft.com/office/officeart/2005/8/layout/orgChart1"/>
+    <dgm:cxn modelId="{056ADD07-DCA2-4F04-9375-21697741021E}" srcId="{9B4C672C-B706-4AFC-936B-FEB8E7180F48}" destId="{E36853AF-E1A2-4B20-887E-17ADF127C415}" srcOrd="5" destOrd="0" parTransId="{86659921-5883-4584-A45E-EA18FB05FF32}" sibTransId="{4E186ADF-208B-4A61-889E-2821744F2CD3}"/>
+    <dgm:cxn modelId="{5A823382-2750-45A2-8BCF-6FAEE1178043}" type="presOf" srcId="{4D27A670-4A0A-4955-8665-8FF9496853F5}" destId="{9C2AE2A6-1F44-4362-ABC4-EA4715A98247}" srcOrd="0" destOrd="0" presId="urn:microsoft.com/office/officeart/2005/8/layout/orgChart1"/>
+    <dgm:cxn modelId="{4C58B04F-0D68-4E14-BF24-E081D8187AAC}" type="presOf" srcId="{FB67C525-9253-4EFA-8B69-96F1049EB6C0}" destId="{DDA07FE4-3576-414A-92E4-529D1894CA58}" srcOrd="0" destOrd="0" presId="urn:microsoft.com/office/officeart/2005/8/layout/orgChart1"/>
+    <dgm:cxn modelId="{82130619-39FC-45C5-8739-75AA0B46A00F}" srcId="{228707E1-844D-4C98-9CF0-0F57A05EA88E}" destId="{B2E07FED-F167-4863-8AC1-53E6E78C0AD5}" srcOrd="1" destOrd="0" parTransId="{AAA74003-C0BB-4619-AC16-3231EC640A26}" sibTransId="{7D2525D1-967E-414C-A864-761A4BAC3CA6}"/>
+    <dgm:cxn modelId="{73635542-505C-4EEF-B3E1-C47EF811A5CE}" type="presOf" srcId="{B7AA3FBC-2C84-46DF-8BC7-E03C1A7C4FC0}" destId="{B6DCED10-E6B2-4154-8718-5358F6D2407D}" srcOrd="1" destOrd="0" presId="urn:microsoft.com/office/officeart/2005/8/layout/orgChart1"/>
+    <dgm:cxn modelId="{44C9F6F2-3283-4ACF-A004-0EADA2321D8D}" type="presOf" srcId="{560F4154-63C4-4D82-88BF-A35BA67B6CA1}" destId="{11EC2043-2988-4A51-941F-1C6DF040D036}" srcOrd="1" destOrd="0" presId="urn:microsoft.com/office/officeart/2005/8/layout/orgChart1"/>
+    <dgm:cxn modelId="{1DA9FD45-3674-43B7-B4EF-2E058E24C76A}" type="presOf" srcId="{6F6691E2-18A2-4077-ACDD-99F5907AFFEB}" destId="{CE975700-6998-4275-8E04-254DA5F3B3EE}" srcOrd="0" destOrd="0" presId="urn:microsoft.com/office/officeart/2005/8/layout/orgChart1"/>
+    <dgm:cxn modelId="{65B219B1-C734-4689-8742-F299962CD8E0}" type="presOf" srcId="{BE671D26-3714-4C70-BA7D-37373B4DA753}" destId="{A025B194-C1D8-425A-90DC-3B20E7688599}" srcOrd="1" destOrd="0" presId="urn:microsoft.com/office/officeart/2005/8/layout/orgChart1"/>
+    <dgm:cxn modelId="{26E9244D-DA7D-4806-A150-5DA0C0D75851}" srcId="{167C45E2-5625-49AB-B29C-409C6FFCB48F}" destId="{94F6B207-3B74-4639-98D7-D43A0204E7A4}" srcOrd="0" destOrd="0" parTransId="{6002A971-8D19-422B-8C39-21D8398F9132}" sibTransId="{1F7AC0FC-7CBA-4A0A-B286-9E3C04C33C22}"/>
+    <dgm:cxn modelId="{1A829152-0697-4536-9F88-5E6E4368F334}" type="presOf" srcId="{531B6233-20DD-4995-8EDA-6F63337538DF}" destId="{C2683376-14D1-44C5-AA59-5F956A9DFB39}" srcOrd="1" destOrd="0" presId="urn:microsoft.com/office/officeart/2005/8/layout/orgChart1"/>
+    <dgm:cxn modelId="{9AE07A6D-2188-4547-BE4E-C8954E997EA8}" type="presOf" srcId="{94F6B207-3B74-4639-98D7-D43A0204E7A4}" destId="{1EFD960D-65EC-4743-A218-E101AFA3912E}" srcOrd="0" destOrd="0" presId="urn:microsoft.com/office/officeart/2005/8/layout/orgChart1"/>
+    <dgm:cxn modelId="{13CF5BE0-BB03-4496-95A0-BDDE84B598FA}" type="presOf" srcId="{531B6233-20DD-4995-8EDA-6F63337538DF}" destId="{131F9854-ECEA-45B6-BA9F-AB5BDC8CEECF}" srcOrd="0" destOrd="0" presId="urn:microsoft.com/office/officeart/2005/8/layout/orgChart1"/>
     <dgm:cxn modelId="{B987DC27-02AE-43EA-85F4-DE5F2F7C0238}" srcId="{167C45E2-5625-49AB-B29C-409C6FFCB48F}" destId="{F7960904-E03E-40E2-9656-21B14B7413AA}" srcOrd="3" destOrd="0" parTransId="{889FDD93-0F76-4CDC-A421-5B774898D813}" sibTransId="{728715DA-EB62-4B9B-A688-B45A9D580F9C}"/>
-    <dgm:cxn modelId="{7305D868-4980-4520-8394-DF8F02612110}" type="presOf" srcId="{6DC7BD81-16DE-412E-BC55-8F598E187F44}" destId="{4CEADD4D-53AC-4468-9262-662EA7331B60}" srcOrd="1" destOrd="0" presId="urn:microsoft.com/office/officeart/2005/8/layout/orgChart1"/>
-    <dgm:cxn modelId="{7D43BA18-83CA-4876-A08A-C8A8ED87E2B1}" type="presOf" srcId="{B7AA3FBC-2C84-46DF-8BC7-E03C1A7C4FC0}" destId="{771DF64B-B97C-48BD-806B-9D267ECD5093}" srcOrd="0" destOrd="0" presId="urn:microsoft.com/office/officeart/2005/8/layout/orgChart1"/>
-    <dgm:cxn modelId="{4CCFA918-DA20-42C8-9DAC-5746C817D62C}" type="presOf" srcId="{9907E509-EA49-4DF8-965F-5EA5428A2C5D}" destId="{7B0E4EF7-ED5D-43F5-865B-A8F050756236}" srcOrd="1" destOrd="0" presId="urn:microsoft.com/office/officeart/2005/8/layout/orgChart1"/>
-    <dgm:cxn modelId="{7CE455F6-3E1B-42D9-8A7F-2F05D10715D6}" type="presOf" srcId="{94F6B207-3B74-4639-98D7-D43A0204E7A4}" destId="{1EFD960D-65EC-4743-A218-E101AFA3912E}" srcOrd="0" destOrd="0" presId="urn:microsoft.com/office/officeart/2005/8/layout/orgChart1"/>
-    <dgm:cxn modelId="{49EE990B-B8B3-449F-8AD5-49E60A929F95}" type="presOf" srcId="{DC3DC278-5213-4C76-808C-AD78E3C48610}" destId="{12A85EFC-CF10-4963-83AC-6F71EA187943}" srcOrd="0" destOrd="0" presId="urn:microsoft.com/office/officeart/2005/8/layout/orgChart1"/>
+    <dgm:cxn modelId="{1A90A0DB-44A9-48D1-A25F-1620A27CB431}" type="presOf" srcId="{9B4C672C-B706-4AFC-936B-FEB8E7180F48}" destId="{1A69F06A-8A04-400A-8B90-DBD5C4C8E992}" srcOrd="0" destOrd="0" presId="urn:microsoft.com/office/officeart/2005/8/layout/orgChart1"/>
+    <dgm:cxn modelId="{F08DD099-B67D-4B04-AD1A-EBB59A53E67F}" type="presOf" srcId="{40E277AA-D30B-4D0B-ADCF-E9A57A622BD3}" destId="{92C872C1-2D69-41CC-9C11-FF2EEDA85010}" srcOrd="1" destOrd="0" presId="urn:microsoft.com/office/officeart/2005/8/layout/orgChart1"/>
+    <dgm:cxn modelId="{7C1FE0A0-D56A-48EC-B734-D1FD4903C999}" type="presOf" srcId="{40E277AA-D30B-4D0B-ADCF-E9A57A622BD3}" destId="{86BA5671-0AA4-4E64-9667-9FBF35A1C3CB}" srcOrd="0" destOrd="0" presId="urn:microsoft.com/office/officeart/2005/8/layout/orgChart1"/>
+    <dgm:cxn modelId="{AFE9D0DD-B610-4DDE-AB73-C7A4293128B0}" type="presOf" srcId="{7C22FE43-5B1F-449F-8968-BB7F29646C7F}" destId="{2B1A53CE-DE7D-4D8F-A1AA-02097F5D17A6}" srcOrd="0" destOrd="0" presId="urn:microsoft.com/office/officeart/2005/8/layout/orgChart1"/>
+    <dgm:cxn modelId="{CC39A08E-76AF-4413-B11A-6EF0830BA136}" type="presOf" srcId="{9907E509-EA49-4DF8-965F-5EA5428A2C5D}" destId="{0BA95CA7-E982-4BB2-97B3-F8B758889A00}" srcOrd="0" destOrd="0" presId="urn:microsoft.com/office/officeart/2005/8/layout/orgChart1"/>
+    <dgm:cxn modelId="{6548CE31-2056-40D4-A8A6-3D6AFA123D34}" type="presOf" srcId="{3CA0405F-4C78-4C73-A470-3152B2F5A6E3}" destId="{6211B2ED-EBB4-42B2-9005-C5630A5166EC}" srcOrd="0" destOrd="0" presId="urn:microsoft.com/office/officeart/2005/8/layout/orgChart1"/>
     <dgm:cxn modelId="{C4178CEA-B2D3-4764-A44D-996AEA0FCD84}" srcId="{40E277AA-D30B-4D0B-ADCF-E9A57A622BD3}" destId="{E9040694-41D6-434C-A600-4AB63FB82C8C}" srcOrd="1" destOrd="0" parTransId="{FB67C525-9253-4EFA-8B69-96F1049EB6C0}" sibTransId="{5212E520-3DD2-40B7-8F1B-5655F7C85F2F}"/>
-    <dgm:cxn modelId="{857AEDAD-958E-494C-A2A0-E678E7588AAD}" type="presOf" srcId="{7985E31B-95E9-4ED6-8EF4-70A3E93994F7}" destId="{819DF8B9-1756-4F0F-8019-443E3F5E3134}" srcOrd="0" destOrd="0" presId="urn:microsoft.com/office/officeart/2005/8/layout/orgChart1"/>
-    <dgm:cxn modelId="{26E9244D-DA7D-4806-A150-5DA0C0D75851}" srcId="{167C45E2-5625-49AB-B29C-409C6FFCB48F}" destId="{94F6B207-3B74-4639-98D7-D43A0204E7A4}" srcOrd="0" destOrd="0" parTransId="{6002A971-8D19-422B-8C39-21D8398F9132}" sibTransId="{1F7AC0FC-7CBA-4A0A-B286-9E3C04C33C22}"/>
-    <dgm:cxn modelId="{69209554-9226-4E41-A211-588E55DF972C}" type="presOf" srcId="{A1416242-179C-4B18-AF02-E940DA18FDBE}" destId="{5405E608-BB3A-4BD7-A78C-E0BD38ED9697}" srcOrd="1" destOrd="0" presId="urn:microsoft.com/office/officeart/2005/8/layout/orgChart1"/>
-    <dgm:cxn modelId="{CAC92E91-5FAE-49A1-9681-7A1C130EBA24}" type="presOf" srcId="{40E277AA-D30B-4D0B-ADCF-E9A57A622BD3}" destId="{92C872C1-2D69-41CC-9C11-FF2EEDA85010}" srcOrd="1" destOrd="0" presId="urn:microsoft.com/office/officeart/2005/8/layout/orgChart1"/>
-    <dgm:cxn modelId="{82130619-39FC-45C5-8739-75AA0B46A00F}" srcId="{228707E1-844D-4C98-9CF0-0F57A05EA88E}" destId="{B2E07FED-F167-4863-8AC1-53E6E78C0AD5}" srcOrd="1" destOrd="0" parTransId="{AAA74003-C0BB-4619-AC16-3231EC640A26}" sibTransId="{7D2525D1-967E-414C-A864-761A4BAC3CA6}"/>
-    <dgm:cxn modelId="{A6F88956-94CC-4FB3-B39C-1549FD2E7C0E}" type="presOf" srcId="{889FDD93-0F76-4CDC-A421-5B774898D813}" destId="{11D63A0C-8752-4EAE-93AF-54CA21747084}" srcOrd="0" destOrd="0" presId="urn:microsoft.com/office/officeart/2005/8/layout/orgChart1"/>
-    <dgm:cxn modelId="{277B817F-41B0-4BC0-9D67-1FD2117436D2}" srcId="{617D1EA5-A9C5-4B3F-B2D1-4E646AC9B1D5}" destId="{B7AA3FBC-2C84-46DF-8BC7-E03C1A7C4FC0}" srcOrd="1" destOrd="0" parTransId="{A7F0D080-BF20-491F-ACBE-4603D30BD5D9}" sibTransId="{90A68F29-13B2-43A8-92B0-20279F0A00A8}"/>
-    <dgm:cxn modelId="{7D656228-1FAD-4F8A-BAE9-F5C789B57A7F}" type="presOf" srcId="{617D1EA5-A9C5-4B3F-B2D1-4E646AC9B1D5}" destId="{B67635C8-6314-45FF-9FC7-BB9CE4B0C6EC}" srcOrd="0" destOrd="0" presId="urn:microsoft.com/office/officeart/2005/8/layout/orgChart1"/>
-    <dgm:cxn modelId="{BD615938-E445-469E-B14B-744735568823}" srcId="{E36853AF-E1A2-4B20-887E-17ADF127C415}" destId="{6DC7BD81-16DE-412E-BC55-8F598E187F44}" srcOrd="1" destOrd="0" parTransId="{E6252FDB-A520-414C-ADAF-C99B1D403A0D}" sibTransId="{904890D3-7445-4182-91B2-212B8DE87022}"/>
-    <dgm:cxn modelId="{1BC4536E-7D46-4F53-A01C-45E3ABF3D681}" type="presOf" srcId="{6DC7BD81-16DE-412E-BC55-8F598E187F44}" destId="{5E7BD8A8-0872-4819-AB63-9287E1779804}" srcOrd="0" destOrd="0" presId="urn:microsoft.com/office/officeart/2005/8/layout/orgChart1"/>
-    <dgm:cxn modelId="{85D70A5D-957E-44CA-AD00-01F5A378DC2D}" type="presOf" srcId="{6F6691E2-18A2-4077-ACDD-99F5907AFFEB}" destId="{36BEE634-AC3E-483A-9D8B-415CDDAE49EA}" srcOrd="1" destOrd="0" presId="urn:microsoft.com/office/officeart/2005/8/layout/orgChart1"/>
-    <dgm:cxn modelId="{27AE062A-47BC-48EB-A8C7-577FCD7BF43A}" type="presOf" srcId="{94F6B207-3B74-4639-98D7-D43A0204E7A4}" destId="{B0F26930-1E6D-4851-AB7B-6849B8D652E5}" srcOrd="1" destOrd="0" presId="urn:microsoft.com/office/officeart/2005/8/layout/orgChart1"/>
-    <dgm:cxn modelId="{C5AFC5CD-E801-4397-8A95-DA00D14D2CC5}" type="presOf" srcId="{E36853AF-E1A2-4B20-887E-17ADF127C415}" destId="{18E52BC0-DFF5-46BB-BF5F-90B1E0995F51}" srcOrd="1" destOrd="0" presId="urn:microsoft.com/office/officeart/2005/8/layout/orgChart1"/>
-    <dgm:cxn modelId="{43501050-68DF-48B0-9E8D-769FB15BB188}" type="presOf" srcId="{CEE44ED5-074E-4C37-9201-F8DC223A9EFD}" destId="{F8AD1095-D757-4EC2-9529-0FE34CD8BCF2}" srcOrd="1" destOrd="0" presId="urn:microsoft.com/office/officeart/2005/8/layout/orgChart1"/>
-    <dgm:cxn modelId="{3204D9B2-F335-49A9-B650-19D1F04D3896}" type="presOf" srcId="{CEE44ED5-074E-4C37-9201-F8DC223A9EFD}" destId="{E6815EC2-517E-4813-B2A0-126438211441}" srcOrd="0" destOrd="0" presId="urn:microsoft.com/office/officeart/2005/8/layout/orgChart1"/>
-    <dgm:cxn modelId="{88D8CFBC-A2EF-4E1F-9EC4-C77C68406E41}" type="presOf" srcId="{ECCC2F44-BAB8-49A1-99A3-4E13BD13C55F}" destId="{F311E72E-D84B-42B2-9771-F07DBD342FD1}" srcOrd="1" destOrd="0" presId="urn:microsoft.com/office/officeart/2005/8/layout/orgChart1"/>
-    <dgm:cxn modelId="{FBABB792-5536-4F3A-A72B-EA050EB90475}" srcId="{9B4C672C-B706-4AFC-936B-FEB8E7180F48}" destId="{6F6691E2-18A2-4077-ACDD-99F5907AFFEB}" srcOrd="0" destOrd="0" parTransId="{B255B01A-6978-4C90-8082-E1628B87C198}" sibTransId="{DF663B81-3D50-4CB0-AC3B-5ED8C7C8E9F9}"/>
-    <dgm:cxn modelId="{A777AC71-BA38-45A1-BE12-3D421893E0FB}" type="presOf" srcId="{4D27A670-4A0A-4955-8665-8FF9496853F5}" destId="{D8322A0D-425B-4DFA-9DB4-1155A09DC625}" srcOrd="1" destOrd="0" presId="urn:microsoft.com/office/officeart/2005/8/layout/orgChart1"/>
-    <dgm:cxn modelId="{F882CE1B-2BB5-45AF-9867-A1E80BA6618E}" type="presOf" srcId="{03A4B972-60E1-4959-9496-5306B2A92B6A}" destId="{39E1D18C-4259-4852-8F10-B21120747140}" srcOrd="0" destOrd="0" presId="urn:microsoft.com/office/officeart/2005/8/layout/orgChart1"/>
-    <dgm:cxn modelId="{B4AD67C0-0FFC-4533-BDF8-59BB22043DD4}" srcId="{167C45E2-5625-49AB-B29C-409C6FFCB48F}" destId="{3CA0405F-4C78-4C73-A470-3152B2F5A6E3}" srcOrd="1" destOrd="0" parTransId="{0357D72F-5B54-47B6-8362-13AC43361497}" sibTransId="{A476A0B7-98C1-4538-991F-AA31F26877E8}"/>
-    <dgm:cxn modelId="{24D73B12-C23D-4A43-BB02-8EB17B6D386A}" type="presOf" srcId="{4D27A670-4A0A-4955-8665-8FF9496853F5}" destId="{9C2AE2A6-1F44-4362-ABC4-EA4715A98247}" srcOrd="0" destOrd="0" presId="urn:microsoft.com/office/officeart/2005/8/layout/orgChart1"/>
-    <dgm:cxn modelId="{B7A938C2-9583-48DE-B180-69D4846988EC}" srcId="{40E277AA-D30B-4D0B-ADCF-E9A57A622BD3}" destId="{531B6233-20DD-4995-8EDA-6F63337538DF}" srcOrd="0" destOrd="0" parTransId="{15D90FEC-AB6C-4335-B8A4-963302E7689C}" sibTransId="{2D62AB0E-1C93-4EB5-8FEE-B6767B624C4B}"/>
-    <dgm:cxn modelId="{73E66565-C5BB-4CE1-998F-9A7B60D3F384}" type="presOf" srcId="{FB67C525-9253-4EFA-8B69-96F1049EB6C0}" destId="{DDA07FE4-3576-414A-92E4-529D1894CA58}" srcOrd="0" destOrd="0" presId="urn:microsoft.com/office/officeart/2005/8/layout/orgChart1"/>
-    <dgm:cxn modelId="{1FF634E4-39DC-4438-9A04-B2EE9A678030}" srcId="{76FD0958-05DA-4438-B315-EDC13B52A1F0}" destId="{617D1EA5-A9C5-4B3F-B2D1-4E646AC9B1D5}" srcOrd="3" destOrd="0" parTransId="{B98F04AB-0C71-4AB4-9E08-6AC89FB7D212}" sibTransId="{5DC5B6FF-52CC-4198-A109-5599C6572D5D}"/>
-    <dgm:cxn modelId="{9CAD1F24-AE89-40DD-99E0-1EC66C8E2377}" type="presOf" srcId="{AAA74003-C0BB-4619-AC16-3231EC640A26}" destId="{848E2FE5-674A-4145-AC06-F810C41A0893}" srcOrd="0" destOrd="0" presId="urn:microsoft.com/office/officeart/2005/8/layout/orgChart1"/>
-    <dgm:cxn modelId="{47A510EE-26B9-4040-BB07-8F1DB78B636A}" type="presOf" srcId="{82A3EFB2-26A8-49A0-9E31-72DBC75FE76C}" destId="{EE88E0C9-0430-4671-8EE1-2610BED7F46D}" srcOrd="0" destOrd="0" presId="urn:microsoft.com/office/officeart/2005/8/layout/orgChart1"/>
-    <dgm:cxn modelId="{A0B2EACB-A1F5-45ED-9EA3-06C034ACE6B1}" type="presOf" srcId="{20288BE3-AD0F-4770-B437-03A68B091622}" destId="{54F3CDF6-B7F8-4590-B07A-AF7E2B44270E}" srcOrd="0" destOrd="0" presId="urn:microsoft.com/office/officeart/2005/8/layout/orgChart1"/>
-    <dgm:cxn modelId="{E7A9699D-7560-4AF3-ACE8-77981D266A7E}" srcId="{617D1EA5-A9C5-4B3F-B2D1-4E646AC9B1D5}" destId="{560F4154-63C4-4D82-88BF-A35BA67B6CA1}" srcOrd="0" destOrd="0" parTransId="{20288BE3-AD0F-4770-B437-03A68B091622}" sibTransId="{F7EF6412-F14B-43AE-999C-067BE53CEFC2}"/>
-    <dgm:cxn modelId="{F363055F-308C-4FFC-ACDA-9A407122BE52}" type="presOf" srcId="{7C22FE43-5B1F-449F-8968-BB7F29646C7F}" destId="{2B1A53CE-DE7D-4D8F-A1AA-02097F5D17A6}" srcOrd="0" destOrd="0" presId="urn:microsoft.com/office/officeart/2005/8/layout/orgChart1"/>
-    <dgm:cxn modelId="{8E1E1E3B-22B7-4F30-930A-89322D09CF0F}" type="presOf" srcId="{B255B01A-6978-4C90-8082-E1628B87C198}" destId="{FDDADA56-133A-4091-8483-C919198C5526}" srcOrd="0" destOrd="0" presId="urn:microsoft.com/office/officeart/2005/8/layout/orgChart1"/>
-    <dgm:cxn modelId="{CD650C22-B5A0-4902-86BB-733650FC7011}" type="presOf" srcId="{F7960904-E03E-40E2-9656-21B14B7413AA}" destId="{90612331-4B69-4A21-9AEA-C00C31C30110}" srcOrd="0" destOrd="0" presId="urn:microsoft.com/office/officeart/2005/8/layout/orgChart1"/>
-    <dgm:cxn modelId="{BBF7A694-D161-4CF9-A273-FB59B25FB554}" type="presOf" srcId="{B2E07FED-F167-4863-8AC1-53E6E78C0AD5}" destId="{63B062B2-E08F-47BD-9033-27E9CCF2C035}" srcOrd="0" destOrd="0" presId="urn:microsoft.com/office/officeart/2005/8/layout/orgChart1"/>
-    <dgm:cxn modelId="{659B0D9E-6ABA-4DA5-A09F-04E61CEFA2E1}" type="presOf" srcId="{9B4C672C-B706-4AFC-936B-FEB8E7180F48}" destId="{1A69F06A-8A04-400A-8B90-DBD5C4C8E992}" srcOrd="0" destOrd="0" presId="urn:microsoft.com/office/officeart/2005/8/layout/orgChart1"/>
-    <dgm:cxn modelId="{B030BB22-2565-4341-B4AD-EAAD0D782DF6}" type="presOf" srcId="{167C45E2-5625-49AB-B29C-409C6FFCB48F}" destId="{96CEC549-B94F-46BA-98C8-D73FEBC91A16}" srcOrd="0" destOrd="0" presId="urn:microsoft.com/office/officeart/2005/8/layout/orgChart1"/>
-    <dgm:cxn modelId="{FB2B780C-8638-46EE-B224-BB15E1B26219}" type="presOf" srcId="{2CBAE54A-747C-4682-A537-1B2A3F97476A}" destId="{93527016-C41A-49C6-8FD5-70D23D321538}" srcOrd="0" destOrd="0" presId="urn:microsoft.com/office/officeart/2005/8/layout/orgChart1"/>
-    <dgm:cxn modelId="{CD5AEDB4-E925-4EAE-9211-AD3CB61D18B0}" type="presOf" srcId="{E36853AF-E1A2-4B20-887E-17ADF127C415}" destId="{E86A6FE0-8408-4451-B96F-602A1678FE45}" srcOrd="0" destOrd="0" presId="urn:microsoft.com/office/officeart/2005/8/layout/orgChart1"/>
-    <dgm:cxn modelId="{056ADD07-DCA2-4F04-9375-21697741021E}" srcId="{9B4C672C-B706-4AFC-936B-FEB8E7180F48}" destId="{E36853AF-E1A2-4B20-887E-17ADF127C415}" srcOrd="5" destOrd="0" parTransId="{86659921-5883-4584-A45E-EA18FB05FF32}" sibTransId="{4E186ADF-208B-4A61-889E-2821744F2CD3}"/>
-    <dgm:cxn modelId="{47FA544D-4F8B-4B47-A0A0-56BADF79B36A}" type="presOf" srcId="{7C22FE43-5B1F-449F-8968-BB7F29646C7F}" destId="{01E40F6E-2070-4224-8AD7-6277A0F9B449}" srcOrd="1" destOrd="0" presId="urn:microsoft.com/office/officeart/2005/8/layout/orgChart1"/>
-    <dgm:cxn modelId="{45098964-D5D1-4342-BB4A-76B7742D3B5C}" type="presOf" srcId="{ECCC2F44-BAB8-49A1-99A3-4E13BD13C55F}" destId="{0722E43F-8B1E-431F-A994-7B9A6D1E6F38}" srcOrd="0" destOrd="0" presId="urn:microsoft.com/office/officeart/2005/8/layout/orgChart1"/>
-    <dgm:cxn modelId="{38BDF756-E71B-4F71-9515-563C6529C878}" srcId="{167C45E2-5625-49AB-B29C-409C6FFCB48F}" destId="{82A3EFB2-26A8-49A0-9E31-72DBC75FE76C}" srcOrd="2" destOrd="0" parTransId="{A581D57F-DA41-4E5D-89D3-FE108D934E1E}" sibTransId="{8EF7EB10-7F17-4870-9A51-780F215E2AF5}"/>
-    <dgm:cxn modelId="{1331CC5C-28AE-4D94-8920-CDB26922D646}" type="presOf" srcId="{40E277AA-D30B-4D0B-ADCF-E9A57A622BD3}" destId="{86BA5671-0AA4-4E64-9667-9FBF35A1C3CB}" srcOrd="0" destOrd="0" presId="urn:microsoft.com/office/officeart/2005/8/layout/orgChart1"/>
-    <dgm:cxn modelId="{18D9E194-A4F1-4B16-BB3C-99C0840538DB}" type="presOf" srcId="{BE671D26-3714-4C70-BA7D-37373B4DA753}" destId="{A025B194-C1D8-425A-90DC-3B20E7688599}" srcOrd="1" destOrd="0" presId="urn:microsoft.com/office/officeart/2005/8/layout/orgChart1"/>
-    <dgm:cxn modelId="{DDE754BD-40BA-42E0-8BA2-C1BA5989CAEE}" type="presOf" srcId="{9B4C672C-B706-4AFC-936B-FEB8E7180F48}" destId="{8A262A5D-2676-4B5F-8335-C1DF11A14A0C}" srcOrd="1" destOrd="0" presId="urn:microsoft.com/office/officeart/2005/8/layout/orgChart1"/>
-    <dgm:cxn modelId="{527C2FA4-C155-4F64-A169-CBB5F4B749E6}" type="presOf" srcId="{C7306DFB-5F4F-40EF-B325-67B338256482}" destId="{E3EB0257-90D6-4E89-87BE-C770626BDEC4}" srcOrd="0" destOrd="0" presId="urn:microsoft.com/office/officeart/2005/8/layout/orgChart1"/>
-    <dgm:cxn modelId="{C04F4C8E-C3D6-4354-946F-DCD9BE12DFD1}" type="presOf" srcId="{228707E1-844D-4C98-9CF0-0F57A05EA88E}" destId="{03B908BC-7766-4B51-ADD4-AA81A82F0C4E}" srcOrd="1" destOrd="0" presId="urn:microsoft.com/office/officeart/2005/8/layout/orgChart1"/>
-    <dgm:cxn modelId="{BEA9069F-985F-45A4-A6A1-C7FD18869AD8}" srcId="{9B4C672C-B706-4AFC-936B-FEB8E7180F48}" destId="{4D27A670-4A0A-4955-8665-8FF9496853F5}" srcOrd="1" destOrd="0" parTransId="{0815665C-910D-440F-979D-5B7F8ACB1672}" sibTransId="{0E1F1036-81F9-4873-906F-7CA499B8D828}"/>
-    <dgm:cxn modelId="{6ED53EA7-FBF4-48F3-AD4E-7780D6F35CE6}" type="presOf" srcId="{560F4154-63C4-4D82-88BF-A35BA67B6CA1}" destId="{EA487784-4A80-4005-84F0-9713C58F8DB6}" srcOrd="0" destOrd="0" presId="urn:microsoft.com/office/officeart/2005/8/layout/orgChart1"/>
-    <dgm:cxn modelId="{1D77E376-C067-4D85-8865-2456F900DE02}" type="presOf" srcId="{DD767AB0-363B-4A26-AA23-E8EF248B0519}" destId="{350454EE-A010-4FEA-8C99-96FBF79C3094}" srcOrd="0" destOrd="0" presId="urn:microsoft.com/office/officeart/2005/8/layout/orgChart1"/>
-    <dgm:cxn modelId="{8BF153E9-5B26-4920-892D-BEA91244B10C}" srcId="{9B4C672C-B706-4AFC-936B-FEB8E7180F48}" destId="{ECCC2F44-BAB8-49A1-99A3-4E13BD13C55F}" srcOrd="2" destOrd="0" parTransId="{053E8799-741A-4D66-A2DC-E0D1C155CE50}" sibTransId="{7BF21BBE-AD26-45B3-B44A-ECAAADE8D90D}"/>
-    <dgm:cxn modelId="{E2E50650-EABE-4739-8685-CF09DDCFB6FC}" type="presOf" srcId="{FCED1892-A041-4F8D-9E13-E3587A0A153A}" destId="{68D15140-5583-4B9A-9B3F-ABA910792C51}" srcOrd="0" destOrd="0" presId="urn:microsoft.com/office/officeart/2005/8/layout/orgChart1"/>
-    <dgm:cxn modelId="{834408FA-5627-4D4D-A01B-7D8CA21D33C3}" type="presOf" srcId="{F7960904-E03E-40E2-9656-21B14B7413AA}" destId="{2A85A980-4176-4A52-9980-9C048D81E0F9}" srcOrd="1" destOrd="0" presId="urn:microsoft.com/office/officeart/2005/8/layout/orgChart1"/>
-    <dgm:cxn modelId="{D7D0B034-6340-4A1E-8873-F858FEBF5E70}" type="presOf" srcId="{3CA0405F-4C78-4C73-A470-3152B2F5A6E3}" destId="{6211B2ED-EBB4-42B2-9005-C5630A5166EC}" srcOrd="0" destOrd="0" presId="urn:microsoft.com/office/officeart/2005/8/layout/orgChart1"/>
-    <dgm:cxn modelId="{C2E7CE73-EF61-4BA7-824D-106E49AA8C1D}" type="presOf" srcId="{A7F0D080-BF20-491F-ACBE-4603D30BD5D9}" destId="{BB614DF4-EE61-44BF-AA45-05D215CCB7C7}" srcOrd="0" destOrd="0" presId="urn:microsoft.com/office/officeart/2005/8/layout/orgChart1"/>
-    <dgm:cxn modelId="{2EF61D0D-80D4-45FC-8AAE-F455AAA07B62}" type="presOf" srcId="{6F6691E2-18A2-4077-ACDD-99F5907AFFEB}" destId="{CE975700-6998-4275-8E04-254DA5F3B3EE}" srcOrd="0" destOrd="0" presId="urn:microsoft.com/office/officeart/2005/8/layout/orgChart1"/>
+    <dgm:cxn modelId="{F5221BA8-E975-4A33-9CD9-60263E58A96C}" type="presOf" srcId="{228707E1-844D-4C98-9CF0-0F57A05EA88E}" destId="{03B908BC-7766-4B51-ADD4-AA81A82F0C4E}" srcOrd="1" destOrd="0" presId="urn:microsoft.com/office/officeart/2005/8/layout/orgChart1"/>
+    <dgm:cxn modelId="{7B69CEB9-25E7-4540-A488-A2D82FA347CF}" type="presOf" srcId="{C7306DFB-5F4F-40EF-B325-67B338256482}" destId="{E3EB0257-90D6-4E89-87BE-C770626BDEC4}" srcOrd="0" destOrd="0" presId="urn:microsoft.com/office/officeart/2005/8/layout/orgChart1"/>
+    <dgm:cxn modelId="{2CE2EDF6-7B5C-4C50-8EBA-50AEC7EA1895}" type="presOf" srcId="{F68B31DC-BD7B-42F5-A608-CE1F82D476A8}" destId="{5F893048-3FA8-4D7F-9DF8-C522F82DA4D1}" srcOrd="0" destOrd="0" presId="urn:microsoft.com/office/officeart/2005/8/layout/orgChart1"/>
+    <dgm:cxn modelId="{D87E76AD-40F9-4803-A609-D5F6F8235104}" type="presOf" srcId="{617D1EA5-A9C5-4B3F-B2D1-4E646AC9B1D5}" destId="{B67635C8-6314-45FF-9FC7-BB9CE4B0C6EC}" srcOrd="0" destOrd="0" presId="urn:microsoft.com/office/officeart/2005/8/layout/orgChart1"/>
+    <dgm:cxn modelId="{1DAFC686-9C80-424A-AA3C-E28A89D1730B}" type="presOf" srcId="{E9040694-41D6-434C-A600-4AB63FB82C8C}" destId="{19E76C29-F9B4-454C-BE51-B1BD37165BB1}" srcOrd="1" destOrd="0" presId="urn:microsoft.com/office/officeart/2005/8/layout/orgChart1"/>
     <dgm:cxn modelId="{BE71A599-1B48-4C4F-BE59-869890F5AA8B}" srcId="{76FD0958-05DA-4438-B315-EDC13B52A1F0}" destId="{40E277AA-D30B-4D0B-ADCF-E9A57A622BD3}" srcOrd="0" destOrd="0" parTransId="{F68B31DC-BD7B-42F5-A608-CE1F82D476A8}" sibTransId="{3679FC53-61CD-4ADC-A3F2-0C9BFF0A7762}"/>
-    <dgm:cxn modelId="{9621854F-F0AC-4FE8-BED7-53AC6244FF2D}" type="presOf" srcId="{82A3EFB2-26A8-49A0-9E31-72DBC75FE76C}" destId="{C8919219-E461-4C60-B50B-CA1389D79576}" srcOrd="1" destOrd="0" presId="urn:microsoft.com/office/officeart/2005/8/layout/orgChart1"/>
-    <dgm:cxn modelId="{F813BD30-27F4-4F7A-88FD-8FDB657125D1}" type="presOf" srcId="{531B6233-20DD-4995-8EDA-6F63337538DF}" destId="{C2683376-14D1-44C5-AA59-5F956A9DFB39}" srcOrd="1" destOrd="0" presId="urn:microsoft.com/office/officeart/2005/8/layout/orgChart1"/>
-    <dgm:cxn modelId="{CB3F6456-B6A6-4EE2-B1F1-97D6ED363381}" srcId="{76FD0958-05DA-4438-B315-EDC13B52A1F0}" destId="{7C22FE43-5B1F-449F-8968-BB7F29646C7F}" srcOrd="6" destOrd="0" parTransId="{DC3DC278-5213-4C76-808C-AD78E3C48610}" sibTransId="{2B9A41A8-5878-44C4-96C0-F6C750E8D78A}"/>
-    <dgm:cxn modelId="{241EF38C-D8A4-457D-B571-D3B7C0D9F135}" type="presOf" srcId="{07544B79-3520-4A88-B4F1-FAA8AB28333F}" destId="{F2BDD2E7-05B5-4108-83AA-C6C7C41A7A7D}" srcOrd="0" destOrd="0" presId="urn:microsoft.com/office/officeart/2005/8/layout/orgChart1"/>
-    <dgm:cxn modelId="{1C45A7FE-BD85-4826-8DF0-317A12B776ED}" type="presOf" srcId="{B2E07FED-F167-4863-8AC1-53E6E78C0AD5}" destId="{D06CA95D-13C9-46E8-87ED-58C3A4DC5FCD}" srcOrd="1" destOrd="0" presId="urn:microsoft.com/office/officeart/2005/8/layout/orgChart1"/>
-    <dgm:cxn modelId="{EDCFE109-C793-4011-B8C9-008BCDAF8700}" type="presOf" srcId="{3CA0405F-4C78-4C73-A470-3152B2F5A6E3}" destId="{3769076E-D107-453A-BE7A-EE5DC829BCF6}" srcOrd="1" destOrd="0" presId="urn:microsoft.com/office/officeart/2005/8/layout/orgChart1"/>
-    <dgm:cxn modelId="{84C09462-6C0D-4FE0-BC2F-E0CE60CCDFF6}" type="presOf" srcId="{FDDA1FFE-8C57-446E-B625-2FA9E6661AD8}" destId="{44F6C3E7-E762-4771-BA1F-65F3FB1D6FFD}" srcOrd="0" destOrd="0" presId="urn:microsoft.com/office/officeart/2005/8/layout/orgChart1"/>
-    <dgm:cxn modelId="{FBED8834-3910-4CBD-BA7C-41AE9F7463A1}" type="presOf" srcId="{617D1EA5-A9C5-4B3F-B2D1-4E646AC9B1D5}" destId="{5BA6F93A-F273-4AC1-9AF5-81F5BDC818E4}" srcOrd="1" destOrd="0" presId="urn:microsoft.com/office/officeart/2005/8/layout/orgChart1"/>
-    <dgm:cxn modelId="{D423D776-31BA-4CBF-84D3-8465496413D1}" type="presOf" srcId="{53F38578-5E0E-4F23-A9CC-C6AE34393D61}" destId="{CEC80A28-156D-40CB-BE19-471BF179A7FB}" srcOrd="0" destOrd="0" presId="urn:microsoft.com/office/officeart/2005/8/layout/orgChart1"/>
-    <dgm:cxn modelId="{5859ACE3-37A2-4720-A9F8-6B64FFC6E493}" type="presOf" srcId="{E6252FDB-A520-414C-ADAF-C99B1D403A0D}" destId="{83C762B8-67FE-455F-8C14-EFD29125426D}" srcOrd="0" destOrd="0" presId="urn:microsoft.com/office/officeart/2005/8/layout/orgChart1"/>
-    <dgm:cxn modelId="{E73625CE-E48F-486C-ACA2-64C11E6CD127}" type="presOf" srcId="{3DD776CC-1FCF-4AF4-B7DD-13835751FFD8}" destId="{38058048-8EA9-4344-B12C-EDBBD6BE996F}" srcOrd="0" destOrd="0" presId="urn:microsoft.com/office/officeart/2005/8/layout/orgChart1"/>
-    <dgm:cxn modelId="{EA0883F8-6049-475A-9716-0BE7085E9186}" srcId="{76FD0958-05DA-4438-B315-EDC13B52A1F0}" destId="{228707E1-844D-4C98-9CF0-0F57A05EA88E}" srcOrd="4" destOrd="0" parTransId="{C7306DFB-5F4F-40EF-B325-67B338256482}" sibTransId="{92D088CC-4A99-4E05-9BCB-3FE90091B2FA}"/>
-    <dgm:cxn modelId="{150B812F-7434-4C97-94B4-2CC6E96FEE43}" type="presOf" srcId="{778DD7A7-FB9F-4882-B5C8-023AAB08AF51}" destId="{2D2FDB5C-6C62-44E2-B0ED-ADC0D8BE6D82}" srcOrd="0" destOrd="0" presId="urn:microsoft.com/office/officeart/2005/8/layout/orgChart1"/>
-    <dgm:cxn modelId="{C6BB2829-B280-4457-B64E-5EA3E375CE3D}" type="presOf" srcId="{9907E509-EA49-4DF8-965F-5EA5428A2C5D}" destId="{0BA95CA7-E982-4BB2-97B3-F8B758889A00}" srcOrd="0" destOrd="0" presId="urn:microsoft.com/office/officeart/2005/8/layout/orgChart1"/>
-    <dgm:cxn modelId="{D2C8A627-2703-4ECC-9289-737574FEBD23}" type="presOf" srcId="{E9040694-41D6-434C-A600-4AB63FB82C8C}" destId="{250E6589-C440-40B9-9AE0-6F18AE2C2F83}" srcOrd="0" destOrd="0" presId="urn:microsoft.com/office/officeart/2005/8/layout/orgChart1"/>
-    <dgm:cxn modelId="{F68BF57A-B6E1-4882-8A38-1BFB0E989899}" type="presOf" srcId="{15D90FEC-AB6C-4335-B8A4-963302E7689C}" destId="{91CFAD45-2FA0-456D-94B7-E96738CF55CF}" srcOrd="0" destOrd="0" presId="urn:microsoft.com/office/officeart/2005/8/layout/orgChart1"/>
-    <dgm:cxn modelId="{BF8674E1-21DC-4AF6-88C5-D9822C6078B9}" type="presOf" srcId="{76FD0958-05DA-4438-B315-EDC13B52A1F0}" destId="{24A327A2-F837-4F39-B2B3-78A2D2F72470}" srcOrd="0" destOrd="0" presId="urn:microsoft.com/office/officeart/2005/8/layout/orgChart1"/>
-    <dgm:cxn modelId="{529E6295-BE5B-43C6-92E8-5FF35067EE45}" type="presOf" srcId="{86659921-5883-4584-A45E-EA18FB05FF32}" destId="{91AFB1C1-1E81-4746-80FC-E79CF781C4DF}" srcOrd="0" destOrd="0" presId="urn:microsoft.com/office/officeart/2005/8/layout/orgChart1"/>
-    <dgm:cxn modelId="{C037A6E2-9374-4AFD-8C1B-9B2ECEA64D01}" type="presOf" srcId="{F68B31DC-BD7B-42F5-A608-CE1F82D476A8}" destId="{5F893048-3FA8-4D7F-9DF8-C522F82DA4D1}" srcOrd="0" destOrd="0" presId="urn:microsoft.com/office/officeart/2005/8/layout/orgChart1"/>
-    <dgm:cxn modelId="{B1F151C9-41BC-4948-AEDC-DB88C6BEC079}" type="presOf" srcId="{228707E1-844D-4C98-9CF0-0F57A05EA88E}" destId="{A5A4C983-8D9F-4EF4-8B1F-774F4B8B7922}" srcOrd="0" destOrd="0" presId="urn:microsoft.com/office/officeart/2005/8/layout/orgChart1"/>
-    <dgm:cxn modelId="{7E8CF7DB-38AC-4FB1-8AA8-F229EE298306}" type="presOf" srcId="{B98F04AB-0C71-4AB4-9E08-6AC89FB7D212}" destId="{E61D17A4-EA07-4383-A5BB-FF0E610586B6}" srcOrd="0" destOrd="0" presId="urn:microsoft.com/office/officeart/2005/8/layout/orgChart1"/>
-    <dgm:cxn modelId="{6B8AAFF6-DC8C-4451-B704-6F43C53D86AB}" type="presOf" srcId="{167C45E2-5625-49AB-B29C-409C6FFCB48F}" destId="{B7321A86-5FCB-4C00-97DE-1EF31B0ACEF9}" srcOrd="1" destOrd="0" presId="urn:microsoft.com/office/officeart/2005/8/layout/orgChart1"/>
-    <dgm:cxn modelId="{03A259B4-DC6D-462D-BD08-F458D77C8BD0}" type="presOf" srcId="{B7AA3FBC-2C84-46DF-8BC7-E03C1A7C4FC0}" destId="{B6DCED10-E6B2-4154-8718-5358F6D2407D}" srcOrd="1" destOrd="0" presId="urn:microsoft.com/office/officeart/2005/8/layout/orgChart1"/>
-    <dgm:cxn modelId="{E380FA05-44F8-4EF3-A00D-0C366E7D99F8}" srcId="{07544B79-3520-4A88-B4F1-FAA8AB28333F}" destId="{9B4C672C-B706-4AFC-936B-FEB8E7180F48}" srcOrd="0" destOrd="0" parTransId="{DBF5AE04-4647-4AC4-9646-E162A1E5EFCF}" sibTransId="{C4E65954-FC74-43F1-81FF-BAC787DD7408}"/>
-    <dgm:cxn modelId="{175BEBCF-9DAA-4942-9803-2BDCEE4897A7}" type="presOf" srcId="{A1416242-179C-4B18-AF02-E940DA18FDBE}" destId="{81D6CDBF-3C8F-41B6-8E4C-8CCC69C9A9D0}" srcOrd="0" destOrd="0" presId="urn:microsoft.com/office/officeart/2005/8/layout/orgChart1"/>
-    <dgm:cxn modelId="{3DBC881A-159F-4618-8CD0-FB8746075C88}" type="presOf" srcId="{BE671D26-3714-4C70-BA7D-37373B4DA753}" destId="{A7D9045D-B71E-48B3-A865-E809D51531FA}" srcOrd="0" destOrd="0" presId="urn:microsoft.com/office/officeart/2005/8/layout/orgChart1"/>
-    <dgm:cxn modelId="{17F228DA-141D-4EA1-8CF9-951932B39CEA}" type="presOf" srcId="{76FD0958-05DA-4438-B315-EDC13B52A1F0}" destId="{CDAA2263-C2C3-46BD-B129-EA5E3A997609}" srcOrd="1" destOrd="0" presId="urn:microsoft.com/office/officeart/2005/8/layout/orgChart1"/>
-    <dgm:cxn modelId="{AB8962B6-0D4A-4210-95ED-EC60492A052A}" type="presOf" srcId="{0815665C-910D-440F-979D-5B7F8ACB1672}" destId="{9A9778D7-95A1-4288-9F95-4EEF382EFB6C}" srcOrd="0" destOrd="0" presId="urn:microsoft.com/office/officeart/2005/8/layout/orgChart1"/>
-    <dgm:cxn modelId="{63B92CE2-A34D-4562-933B-2CC10D0F8834}" type="presOf" srcId="{6002A971-8D19-422B-8C39-21D8398F9132}" destId="{CDE12021-3655-4FB4-9C81-838523AF9E4A}" srcOrd="0" destOrd="0" presId="urn:microsoft.com/office/officeart/2005/8/layout/orgChart1"/>
-    <dgm:cxn modelId="{1C227E5E-FDD3-4CDE-9A0D-9C48D864F6AD}" type="presParOf" srcId="{F2BDD2E7-05B5-4108-83AA-C6C7C41A7A7D}" destId="{8B2A52DB-4CF2-462C-B5E6-1560387890A9}" srcOrd="0" destOrd="0" presId="urn:microsoft.com/office/officeart/2005/8/layout/orgChart1"/>
-    <dgm:cxn modelId="{2A0EAE39-3E2F-405B-BEB0-60C63F17737B}" type="presParOf" srcId="{8B2A52DB-4CF2-462C-B5E6-1560387890A9}" destId="{D6BAAD8B-BB2A-48AB-9A3D-C52C3DDC822F}" srcOrd="0" destOrd="0" presId="urn:microsoft.com/office/officeart/2005/8/layout/orgChart1"/>
-    <dgm:cxn modelId="{D2CB8490-69F5-402C-AF7B-58D56F383664}" type="presParOf" srcId="{D6BAAD8B-BB2A-48AB-9A3D-C52C3DDC822F}" destId="{1A69F06A-8A04-400A-8B90-DBD5C4C8E992}" srcOrd="0" destOrd="0" presId="urn:microsoft.com/office/officeart/2005/8/layout/orgChart1"/>
-    <dgm:cxn modelId="{352A8BF5-68D4-4928-BACF-8BBFCD654A72}" type="presParOf" srcId="{D6BAAD8B-BB2A-48AB-9A3D-C52C3DDC822F}" destId="{8A262A5D-2676-4B5F-8335-C1DF11A14A0C}" srcOrd="1" destOrd="0" presId="urn:microsoft.com/office/officeart/2005/8/layout/orgChart1"/>
-    <dgm:cxn modelId="{40A16EF4-D527-4E61-B182-7924884BC449}" type="presParOf" srcId="{8B2A52DB-4CF2-462C-B5E6-1560387890A9}" destId="{F82728AF-A317-43CC-BEE0-1C5A655569EA}" srcOrd="1" destOrd="0" presId="urn:microsoft.com/office/officeart/2005/8/layout/orgChart1"/>
-    <dgm:cxn modelId="{D40EEB69-FD54-4368-97E6-A3F7E4E63171}" type="presParOf" srcId="{F82728AF-A317-43CC-BEE0-1C5A655569EA}" destId="{FDDADA56-133A-4091-8483-C919198C5526}" srcOrd="0" destOrd="0" presId="urn:microsoft.com/office/officeart/2005/8/layout/orgChart1"/>
-    <dgm:cxn modelId="{43B96BE9-848B-4881-A901-1C44FB56CE44}" type="presParOf" srcId="{F82728AF-A317-43CC-BEE0-1C5A655569EA}" destId="{0CCC86CE-19F9-4680-91F1-43197E8D697C}" srcOrd="1" destOrd="0" presId="urn:microsoft.com/office/officeart/2005/8/layout/orgChart1"/>
-    <dgm:cxn modelId="{26E05230-AD4B-469D-BBEB-AD51E9FC6CC0}" type="presParOf" srcId="{0CCC86CE-19F9-4680-91F1-43197E8D697C}" destId="{1E63B7FC-6F33-4759-AFA3-B47CB72AD61D}" srcOrd="0" destOrd="0" presId="urn:microsoft.com/office/officeart/2005/8/layout/orgChart1"/>
-    <dgm:cxn modelId="{2F4B5B07-4A16-4BEB-B6A9-9EB3824BFC48}" type="presParOf" srcId="{1E63B7FC-6F33-4759-AFA3-B47CB72AD61D}" destId="{CE975700-6998-4275-8E04-254DA5F3B3EE}" srcOrd="0" destOrd="0" presId="urn:microsoft.com/office/officeart/2005/8/layout/orgChart1"/>
-    <dgm:cxn modelId="{425BB049-13A5-4225-988D-1E33BAFDB9FD}" type="presParOf" srcId="{1E63B7FC-6F33-4759-AFA3-B47CB72AD61D}" destId="{36BEE634-AC3E-483A-9D8B-415CDDAE49EA}" srcOrd="1" destOrd="0" presId="urn:microsoft.com/office/officeart/2005/8/layout/orgChart1"/>
-    <dgm:cxn modelId="{BE8145F5-08AE-4D7A-A676-4C33AB2868BB}" type="presParOf" srcId="{0CCC86CE-19F9-4680-91F1-43197E8D697C}" destId="{3506BEE0-1758-4CD1-AD84-FD043C6519E5}" srcOrd="1" destOrd="0" presId="urn:microsoft.com/office/officeart/2005/8/layout/orgChart1"/>
-    <dgm:cxn modelId="{3C2FE23F-5E84-4D18-BADA-D591B659FC53}" type="presParOf" srcId="{0CCC86CE-19F9-4680-91F1-43197E8D697C}" destId="{209E90D4-8896-4F32-8D1F-0A1EF1A2855F}" srcOrd="2" destOrd="0" presId="urn:microsoft.com/office/officeart/2005/8/layout/orgChart1"/>
-    <dgm:cxn modelId="{A55AF6EE-A824-4FF9-9748-A6FB53AF13CD}" type="presParOf" srcId="{F82728AF-A317-43CC-BEE0-1C5A655569EA}" destId="{9A9778D7-95A1-4288-9F95-4EEF382EFB6C}" srcOrd="2" destOrd="0" presId="urn:microsoft.com/office/officeart/2005/8/layout/orgChart1"/>
-    <dgm:cxn modelId="{BB1E0A7D-24C9-4D80-9564-13F435645B39}" type="presParOf" srcId="{F82728AF-A317-43CC-BEE0-1C5A655569EA}" destId="{5B53FD89-8096-4B52-9F55-834935C98CAB}" srcOrd="3" destOrd="0" presId="urn:microsoft.com/office/officeart/2005/8/layout/orgChart1"/>
-    <dgm:cxn modelId="{5521EB8F-97CD-4C78-B054-75E9E72AC2A1}" type="presParOf" srcId="{5B53FD89-8096-4B52-9F55-834935C98CAB}" destId="{D4A3C48D-A27F-4653-BEA0-350047916B20}" srcOrd="0" destOrd="0" presId="urn:microsoft.com/office/officeart/2005/8/layout/orgChart1"/>
-    <dgm:cxn modelId="{36E51AE6-4FFA-43FE-A85A-10AA5FAD013F}" type="presParOf" srcId="{D4A3C48D-A27F-4653-BEA0-350047916B20}" destId="{9C2AE2A6-1F44-4362-ABC4-EA4715A98247}" srcOrd="0" destOrd="0" presId="urn:microsoft.com/office/officeart/2005/8/layout/orgChart1"/>
-    <dgm:cxn modelId="{44B92463-8328-4CDA-9C6B-4FE1590AB56F}" type="presParOf" srcId="{D4A3C48D-A27F-4653-BEA0-350047916B20}" destId="{D8322A0D-425B-4DFA-9DB4-1155A09DC625}" srcOrd="1" destOrd="0" presId="urn:microsoft.com/office/officeart/2005/8/layout/orgChart1"/>
-    <dgm:cxn modelId="{A002F3F7-025E-4FE7-B53E-DB3CB6D9C294}" type="presParOf" srcId="{5B53FD89-8096-4B52-9F55-834935C98CAB}" destId="{163E984B-CE0C-4A46-B6DE-C3B1DFDAAA65}" srcOrd="1" destOrd="0" presId="urn:microsoft.com/office/officeart/2005/8/layout/orgChart1"/>
-    <dgm:cxn modelId="{8CD9A180-BE05-4D77-B991-0C2C20FC0DC5}" type="presParOf" srcId="{5B53FD89-8096-4B52-9F55-834935C98CAB}" destId="{2D1B7FA0-D240-49A2-AD9F-A0A672B8B77A}" srcOrd="2" destOrd="0" presId="urn:microsoft.com/office/officeart/2005/8/layout/orgChart1"/>
-    <dgm:cxn modelId="{FDE3E448-DD31-45DE-AA16-E36382E91A61}" type="presParOf" srcId="{F82728AF-A317-43CC-BEE0-1C5A655569EA}" destId="{F88D9AAA-F158-4DB9-A515-E3D7525EC162}" srcOrd="4" destOrd="0" presId="urn:microsoft.com/office/officeart/2005/8/layout/orgChart1"/>
-    <dgm:cxn modelId="{031D5611-02FA-4539-934B-6670E1939F6C}" type="presParOf" srcId="{F82728AF-A317-43CC-BEE0-1C5A655569EA}" destId="{C720A7CF-3B54-4C91-81A5-4BCC37435217}" srcOrd="5" destOrd="0" presId="urn:microsoft.com/office/officeart/2005/8/layout/orgChart1"/>
-    <dgm:cxn modelId="{0EB5B0B8-6D01-4AA3-8BBC-27681B376B40}" type="presParOf" srcId="{C720A7CF-3B54-4C91-81A5-4BCC37435217}" destId="{0CB22D72-FFAA-4267-91B4-D7DDBCC3BBE7}" srcOrd="0" destOrd="0" presId="urn:microsoft.com/office/officeart/2005/8/layout/orgChart1"/>
-    <dgm:cxn modelId="{73BDAD69-310A-400F-8E45-3D9C88B4887A}" type="presParOf" srcId="{0CB22D72-FFAA-4267-91B4-D7DDBCC3BBE7}" destId="{0722E43F-8B1E-431F-A994-7B9A6D1E6F38}" srcOrd="0" destOrd="0" presId="urn:microsoft.com/office/officeart/2005/8/layout/orgChart1"/>
-    <dgm:cxn modelId="{68630BE0-BE54-40B8-9C7C-A8AFE8366817}" type="presParOf" srcId="{0CB22D72-FFAA-4267-91B4-D7DDBCC3BBE7}" destId="{F311E72E-D84B-42B2-9771-F07DBD342FD1}" srcOrd="1" destOrd="0" presId="urn:microsoft.com/office/officeart/2005/8/layout/orgChart1"/>
-    <dgm:cxn modelId="{C9A2F009-E256-4DEA-8C7B-1055EA31A8F9}" type="presParOf" srcId="{C720A7CF-3B54-4C91-81A5-4BCC37435217}" destId="{082A7507-43B6-443F-A91E-41F8C0C301A0}" srcOrd="1" destOrd="0" presId="urn:microsoft.com/office/officeart/2005/8/layout/orgChart1"/>
-    <dgm:cxn modelId="{0513624A-0859-4D02-992E-4B0D3EA5C139}" type="presParOf" srcId="{C720A7CF-3B54-4C91-81A5-4BCC37435217}" destId="{4F129EBE-E0C5-4832-A204-54F0708C5DF0}" srcOrd="2" destOrd="0" presId="urn:microsoft.com/office/officeart/2005/8/layout/orgChart1"/>
-    <dgm:cxn modelId="{77D750C1-E87B-49D9-88BB-F7D487226DB9}" type="presParOf" srcId="{F82728AF-A317-43CC-BEE0-1C5A655569EA}" destId="{FF8C1175-908C-44C6-A16F-4271A2A7131B}" srcOrd="6" destOrd="0" presId="urn:microsoft.com/office/officeart/2005/8/layout/orgChart1"/>
-    <dgm:cxn modelId="{18D9CBEC-ED43-4E55-8CB8-66EC702D892A}" type="presParOf" srcId="{F82728AF-A317-43CC-BEE0-1C5A655569EA}" destId="{F1AA58BA-64C8-4253-B5D5-BA011EF84D4D}" srcOrd="7" destOrd="0" presId="urn:microsoft.com/office/officeart/2005/8/layout/orgChart1"/>
-    <dgm:cxn modelId="{BF45E670-3013-4093-94AD-DC0ED76FA10E}" type="presParOf" srcId="{F1AA58BA-64C8-4253-B5D5-BA011EF84D4D}" destId="{FBB54F0A-1B1D-4ADD-A41B-FE59B555BC6F}" srcOrd="0" destOrd="0" presId="urn:microsoft.com/office/officeart/2005/8/layout/orgChart1"/>
-    <dgm:cxn modelId="{20A4FAA8-9029-4F8F-86C4-40ADB7652E76}" type="presParOf" srcId="{FBB54F0A-1B1D-4ADD-A41B-FE59B555BC6F}" destId="{24A327A2-F837-4F39-B2B3-78A2D2F72470}" srcOrd="0" destOrd="0" presId="urn:microsoft.com/office/officeart/2005/8/layout/orgChart1"/>
-    <dgm:cxn modelId="{C351579C-C8A2-4EE2-AB3B-31FB8CF73B0F}" type="presParOf" srcId="{FBB54F0A-1B1D-4ADD-A41B-FE59B555BC6F}" destId="{CDAA2263-C2C3-46BD-B129-EA5E3A997609}" srcOrd="1" destOrd="0" presId="urn:microsoft.com/office/officeart/2005/8/layout/orgChart1"/>
-    <dgm:cxn modelId="{E6F2F7C2-D53F-448C-BD29-F0F26529BA92}" type="presParOf" srcId="{F1AA58BA-64C8-4253-B5D5-BA011EF84D4D}" destId="{CC8B1E47-4C54-4A8A-B197-4984B8037E92}" srcOrd="1" destOrd="0" presId="urn:microsoft.com/office/officeart/2005/8/layout/orgChart1"/>
-    <dgm:cxn modelId="{AB1DA5E9-FD67-4E52-86EF-3EDC76A1A137}" type="presParOf" srcId="{CC8B1E47-4C54-4A8A-B197-4984B8037E92}" destId="{5F893048-3FA8-4D7F-9DF8-C522F82DA4D1}" srcOrd="0" destOrd="0" presId="urn:microsoft.com/office/officeart/2005/8/layout/orgChart1"/>
-    <dgm:cxn modelId="{00502ACA-8E7B-4FAB-AB9D-4D042485515E}" type="presParOf" srcId="{CC8B1E47-4C54-4A8A-B197-4984B8037E92}" destId="{3460BE63-EAE2-4475-BA06-267E4D77FC49}" srcOrd="1" destOrd="0" presId="urn:microsoft.com/office/officeart/2005/8/layout/orgChart1"/>
-    <dgm:cxn modelId="{38C699D8-F0DF-48E9-BA33-3E0EC64637B4}" type="presParOf" srcId="{3460BE63-EAE2-4475-BA06-267E4D77FC49}" destId="{C1772057-47A6-4318-9570-0A7F5D9D6D5B}" srcOrd="0" destOrd="0" presId="urn:microsoft.com/office/officeart/2005/8/layout/orgChart1"/>
-    <dgm:cxn modelId="{A732B584-DE09-4F64-A5BA-B52EFA11F767}" type="presParOf" srcId="{C1772057-47A6-4318-9570-0A7F5D9D6D5B}" destId="{86BA5671-0AA4-4E64-9667-9FBF35A1C3CB}" srcOrd="0" destOrd="0" presId="urn:microsoft.com/office/officeart/2005/8/layout/orgChart1"/>
-    <dgm:cxn modelId="{BFE54575-220C-42AE-AF0A-B3560EE1ED8C}" type="presParOf" srcId="{C1772057-47A6-4318-9570-0A7F5D9D6D5B}" destId="{92C872C1-2D69-41CC-9C11-FF2EEDA85010}" srcOrd="1" destOrd="0" presId="urn:microsoft.com/office/officeart/2005/8/layout/orgChart1"/>
-    <dgm:cxn modelId="{DD36BCD2-6C12-4DBC-B42B-FDFCFC3B8341}" type="presParOf" srcId="{3460BE63-EAE2-4475-BA06-267E4D77FC49}" destId="{308E4423-3D92-484B-8552-98BE70E6DEC7}" srcOrd="1" destOrd="0" presId="urn:microsoft.com/office/officeart/2005/8/layout/orgChart1"/>
-    <dgm:cxn modelId="{E5B71CF9-5CC6-4CF2-8133-48DB976069C3}" type="presParOf" srcId="{308E4423-3D92-484B-8552-98BE70E6DEC7}" destId="{91CFAD45-2FA0-456D-94B7-E96738CF55CF}" srcOrd="0" destOrd="0" presId="urn:microsoft.com/office/officeart/2005/8/layout/orgChart1"/>
-    <dgm:cxn modelId="{C9959F98-EB1E-410A-846C-09D5F8D2E4AD}" type="presParOf" srcId="{308E4423-3D92-484B-8552-98BE70E6DEC7}" destId="{C3707222-6DDD-4A32-BD8B-2F51EB5C5562}" srcOrd="1" destOrd="0" presId="urn:microsoft.com/office/officeart/2005/8/layout/orgChart1"/>
-    <dgm:cxn modelId="{88908F69-FDF8-4A95-A792-FC64FB7915A4}" type="presParOf" srcId="{C3707222-6DDD-4A32-BD8B-2F51EB5C5562}" destId="{C6050184-FB20-4A98-97FB-D2A77F75B173}" srcOrd="0" destOrd="0" presId="urn:microsoft.com/office/officeart/2005/8/layout/orgChart1"/>
-    <dgm:cxn modelId="{17BB7BB6-B06A-42FE-BE09-1260C4D1C249}" type="presParOf" srcId="{C6050184-FB20-4A98-97FB-D2A77F75B173}" destId="{131F9854-ECEA-45B6-BA9F-AB5BDC8CEECF}" srcOrd="0" destOrd="0" presId="urn:microsoft.com/office/officeart/2005/8/layout/orgChart1"/>
-    <dgm:cxn modelId="{97BC8260-D36A-45B3-BE18-674D2283F55D}" type="presParOf" srcId="{C6050184-FB20-4A98-97FB-D2A77F75B173}" destId="{C2683376-14D1-44C5-AA59-5F956A9DFB39}" srcOrd="1" destOrd="0" presId="urn:microsoft.com/office/officeart/2005/8/layout/orgChart1"/>
-    <dgm:cxn modelId="{AB4C1864-A7D8-4751-B638-3BB1D9D2117E}" type="presParOf" srcId="{C3707222-6DDD-4A32-BD8B-2F51EB5C5562}" destId="{43242AD6-42E5-480C-A2F4-6A9DEECD965B}" srcOrd="1" destOrd="0" presId="urn:microsoft.com/office/officeart/2005/8/layout/orgChart1"/>
-    <dgm:cxn modelId="{5C6011F2-8A67-400F-B1E5-FF493B469477}" type="presParOf" srcId="{C3707222-6DDD-4A32-BD8B-2F51EB5C5562}" destId="{918A151D-381E-4D49-B82C-D657AF3C1C08}" srcOrd="2" destOrd="0" presId="urn:microsoft.com/office/officeart/2005/8/layout/orgChart1"/>
-    <dgm:cxn modelId="{B73A296B-8B10-4D47-A503-6091E4E0E1BC}" type="presParOf" srcId="{308E4423-3D92-484B-8552-98BE70E6DEC7}" destId="{DDA07FE4-3576-414A-92E4-529D1894CA58}" srcOrd="2" destOrd="0" presId="urn:microsoft.com/office/officeart/2005/8/layout/orgChart1"/>
-    <dgm:cxn modelId="{2900E0FE-D676-4963-82D4-3D5E2B205C6C}" type="presParOf" srcId="{308E4423-3D92-484B-8552-98BE70E6DEC7}" destId="{654DC88F-6876-4E5D-B64B-CC41DBA85153}" srcOrd="3" destOrd="0" presId="urn:microsoft.com/office/officeart/2005/8/layout/orgChart1"/>
-    <dgm:cxn modelId="{B6C42C95-F00B-4919-8867-54424F00FFF4}" type="presParOf" srcId="{654DC88F-6876-4E5D-B64B-CC41DBA85153}" destId="{BDE29094-42E7-4120-A4C9-A95382DFED6A}" srcOrd="0" destOrd="0" presId="urn:microsoft.com/office/officeart/2005/8/layout/orgChart1"/>
-    <dgm:cxn modelId="{C2CE7209-98D8-4082-B3C2-126A03008EFF}" type="presParOf" srcId="{BDE29094-42E7-4120-A4C9-A95382DFED6A}" destId="{250E6589-C440-40B9-9AE0-6F18AE2C2F83}" srcOrd="0" destOrd="0" presId="urn:microsoft.com/office/officeart/2005/8/layout/orgChart1"/>
-    <dgm:cxn modelId="{E9F67963-E790-4BF9-9EF5-6E4D8BC6D684}" type="presParOf" srcId="{BDE29094-42E7-4120-A4C9-A95382DFED6A}" destId="{19E76C29-F9B4-454C-BE51-B1BD37165BB1}" srcOrd="1" destOrd="0" presId="urn:microsoft.com/office/officeart/2005/8/layout/orgChart1"/>
-    <dgm:cxn modelId="{77A91042-B5D5-43F7-A64F-BE1F9916A499}" type="presParOf" srcId="{654DC88F-6876-4E5D-B64B-CC41DBA85153}" destId="{B38E5FDE-58A2-4061-A68D-8A217BDD1AA5}" srcOrd="1" destOrd="0" presId="urn:microsoft.com/office/officeart/2005/8/layout/orgChart1"/>
-    <dgm:cxn modelId="{C91C8A4E-3F60-4184-8A34-CCCBEC8EDF12}" type="presParOf" srcId="{654DC88F-6876-4E5D-B64B-CC41DBA85153}" destId="{AC417A52-D506-4404-924B-4BD93DE11011}" srcOrd="2" destOrd="0" presId="urn:microsoft.com/office/officeart/2005/8/layout/orgChart1"/>
-    <dgm:cxn modelId="{F3D40394-F896-457B-8383-E9AD82231E58}" type="presParOf" srcId="{3460BE63-EAE2-4475-BA06-267E4D77FC49}" destId="{95B17FDA-F9FC-4F1E-8E4C-5600ED857B92}" srcOrd="2" destOrd="0" presId="urn:microsoft.com/office/officeart/2005/8/layout/orgChart1"/>
-    <dgm:cxn modelId="{0DF2A5D9-8E18-4F4C-82C9-40F88F09FD99}" type="presParOf" srcId="{CC8B1E47-4C54-4A8A-B197-4984B8037E92}" destId="{44F6C3E7-E762-4771-BA1F-65F3FB1D6FFD}" srcOrd="2" destOrd="0" presId="urn:microsoft.com/office/officeart/2005/8/layout/orgChart1"/>
-    <dgm:cxn modelId="{4EE9FA6F-FC76-47E6-A36A-B5D998C7BFF6}" type="presParOf" srcId="{CC8B1E47-4C54-4A8A-B197-4984B8037E92}" destId="{91DDAE80-1A2D-4459-A10F-FC5A4463B759}" srcOrd="3" destOrd="0" presId="urn:microsoft.com/office/officeart/2005/8/layout/orgChart1"/>
-    <dgm:cxn modelId="{FB3EA999-0AA8-4DEB-BE81-94FBA63D2ED3}" type="presParOf" srcId="{91DDAE80-1A2D-4459-A10F-FC5A4463B759}" destId="{73C1F8D2-B3B4-480F-8D01-41943A890FD7}" srcOrd="0" destOrd="0" presId="urn:microsoft.com/office/officeart/2005/8/layout/orgChart1"/>
-    <dgm:cxn modelId="{F3B0E663-A396-4BFD-A091-1AF22EE9528F}" type="presParOf" srcId="{73C1F8D2-B3B4-480F-8D01-41943A890FD7}" destId="{A7D9045D-B71E-48B3-A865-E809D51531FA}" srcOrd="0" destOrd="0" presId="urn:microsoft.com/office/officeart/2005/8/layout/orgChart1"/>
-    <dgm:cxn modelId="{BC23AC52-6BFB-4000-936F-C631769B4328}" type="presParOf" srcId="{73C1F8D2-B3B4-480F-8D01-41943A890FD7}" destId="{A025B194-C1D8-425A-90DC-3B20E7688599}" srcOrd="1" destOrd="0" presId="urn:microsoft.com/office/officeart/2005/8/layout/orgChart1"/>
-    <dgm:cxn modelId="{237A743F-A8F0-48E6-B995-F19AE8770C1E}" type="presParOf" srcId="{91DDAE80-1A2D-4459-A10F-FC5A4463B759}" destId="{5734E45A-4E88-422F-8580-082937D8F601}" srcOrd="1" destOrd="0" presId="urn:microsoft.com/office/officeart/2005/8/layout/orgChart1"/>
-    <dgm:cxn modelId="{E94EBBF9-6AF3-4C53-B49A-9A135F4DBDF3}" type="presParOf" srcId="{91DDAE80-1A2D-4459-A10F-FC5A4463B759}" destId="{6E8EA03B-E08E-4FB1-8C42-BF8DC5EA6870}" srcOrd="2" destOrd="0" presId="urn:microsoft.com/office/officeart/2005/8/layout/orgChart1"/>
-    <dgm:cxn modelId="{04739832-1501-4B5A-8A1B-FC53D4D74071}" type="presParOf" srcId="{CC8B1E47-4C54-4A8A-B197-4984B8037E92}" destId="{39E1D18C-4259-4852-8F10-B21120747140}" srcOrd="4" destOrd="0" presId="urn:microsoft.com/office/officeart/2005/8/layout/orgChart1"/>
-    <dgm:cxn modelId="{B8E3582A-5825-4D95-8EB6-0523D493CFE8}" type="presParOf" srcId="{CC8B1E47-4C54-4A8A-B197-4984B8037E92}" destId="{4FEE134A-2C3B-4A59-BD7C-82ED8E8AEFB1}" srcOrd="5" destOrd="0" presId="urn:microsoft.com/office/officeart/2005/8/layout/orgChart1"/>
-    <dgm:cxn modelId="{3D91A3E7-6A00-409B-B613-D31005E34466}" type="presParOf" srcId="{4FEE134A-2C3B-4A59-BD7C-82ED8E8AEFB1}" destId="{33581733-CB1F-48CB-9538-F12BEC364723}" srcOrd="0" destOrd="0" presId="urn:microsoft.com/office/officeart/2005/8/layout/orgChart1"/>
-    <dgm:cxn modelId="{67F676FD-4598-437D-894D-0EF2B656E23F}" type="presParOf" srcId="{33581733-CB1F-48CB-9538-F12BEC364723}" destId="{CEC80A28-156D-40CB-BE19-471BF179A7FB}" srcOrd="0" destOrd="0" presId="urn:microsoft.com/office/officeart/2005/8/layout/orgChart1"/>
-    <dgm:cxn modelId="{86BC86A0-4167-4A46-ACB7-51F40D2FF152}" type="presParOf" srcId="{33581733-CB1F-48CB-9538-F12BEC364723}" destId="{FCF61CEE-12FD-4A55-ACFE-06740EA9E35E}" srcOrd="1" destOrd="0" presId="urn:microsoft.com/office/officeart/2005/8/layout/orgChart1"/>
-    <dgm:cxn modelId="{27FD3F96-F260-4CAD-AD16-52242388821F}" type="presParOf" srcId="{4FEE134A-2C3B-4A59-BD7C-82ED8E8AEFB1}" destId="{D2D21051-185C-4E62-A617-827E5301D78B}" srcOrd="1" destOrd="0" presId="urn:microsoft.com/office/officeart/2005/8/layout/orgChart1"/>
-    <dgm:cxn modelId="{50BE590F-C75D-4076-A79F-DC84EDB6FEED}" type="presParOf" srcId="{4FEE134A-2C3B-4A59-BD7C-82ED8E8AEFB1}" destId="{6E701819-B727-4A5F-8A58-16E0346BB0A8}" srcOrd="2" destOrd="0" presId="urn:microsoft.com/office/officeart/2005/8/layout/orgChart1"/>
-    <dgm:cxn modelId="{58930FCB-E5E1-4C3C-BAD4-D44D56CF2F9F}" type="presParOf" srcId="{CC8B1E47-4C54-4A8A-B197-4984B8037E92}" destId="{E61D17A4-EA07-4383-A5BB-FF0E610586B6}" srcOrd="6" destOrd="0" presId="urn:microsoft.com/office/officeart/2005/8/layout/orgChart1"/>
-    <dgm:cxn modelId="{F0A64859-7ECD-44ED-93C2-ADF9627347C9}" type="presParOf" srcId="{CC8B1E47-4C54-4A8A-B197-4984B8037E92}" destId="{CF366E3B-0DD1-422E-96CB-DA8233AEEBF9}" srcOrd="7" destOrd="0" presId="urn:microsoft.com/office/officeart/2005/8/layout/orgChart1"/>
-    <dgm:cxn modelId="{C0FDA172-93E7-4826-B517-A5F2347F7055}" type="presParOf" srcId="{CF366E3B-0DD1-422E-96CB-DA8233AEEBF9}" destId="{938F26FB-7FA0-4CC9-8E2F-91AD26E805DC}" srcOrd="0" destOrd="0" presId="urn:microsoft.com/office/officeart/2005/8/layout/orgChart1"/>
-    <dgm:cxn modelId="{44D1F09C-5C2F-4902-B282-F3E0726A891F}" type="presParOf" srcId="{938F26FB-7FA0-4CC9-8E2F-91AD26E805DC}" destId="{B67635C8-6314-45FF-9FC7-BB9CE4B0C6EC}" srcOrd="0" destOrd="0" presId="urn:microsoft.com/office/officeart/2005/8/layout/orgChart1"/>
-    <dgm:cxn modelId="{4DC37A64-F424-4ABD-AFE9-CB9BEE8CAF99}" type="presParOf" srcId="{938F26FB-7FA0-4CC9-8E2F-91AD26E805DC}" destId="{5BA6F93A-F273-4AC1-9AF5-81F5BDC818E4}" srcOrd="1" destOrd="0" presId="urn:microsoft.com/office/officeart/2005/8/layout/orgChart1"/>
-    <dgm:cxn modelId="{798DC40E-F958-46BF-A334-90D35BE5C0B2}" type="presParOf" srcId="{CF366E3B-0DD1-422E-96CB-DA8233AEEBF9}" destId="{C24CB2BA-FC35-4D9A-B78E-8351C0F48F33}" srcOrd="1" destOrd="0" presId="urn:microsoft.com/office/officeart/2005/8/layout/orgChart1"/>
-    <dgm:cxn modelId="{C809EF36-113D-4C80-AD26-7D3A2CEA3117}" type="presParOf" srcId="{C24CB2BA-FC35-4D9A-B78E-8351C0F48F33}" destId="{54F3CDF6-B7F8-4590-B07A-AF7E2B44270E}" srcOrd="0" destOrd="0" presId="urn:microsoft.com/office/officeart/2005/8/layout/orgChart1"/>
-    <dgm:cxn modelId="{0C23EE45-B8F1-478D-9FEE-A3CAE69A19CD}" type="presParOf" srcId="{C24CB2BA-FC35-4D9A-B78E-8351C0F48F33}" destId="{5D79CD7A-8AF0-47C1-B9AE-ED6A84FD6A46}" srcOrd="1" destOrd="0" presId="urn:microsoft.com/office/officeart/2005/8/layout/orgChart1"/>
-    <dgm:cxn modelId="{3759DF77-6CD1-4DDD-B91D-CF52E354F303}" type="presParOf" srcId="{5D79CD7A-8AF0-47C1-B9AE-ED6A84FD6A46}" destId="{27453C3E-7B21-4E84-AF89-59528EC6188F}" srcOrd="0" destOrd="0" presId="urn:microsoft.com/office/officeart/2005/8/layout/orgChart1"/>
-    <dgm:cxn modelId="{139D5903-D776-46A8-A58E-E5C5998E8A2F}" type="presParOf" srcId="{27453C3E-7B21-4E84-AF89-59528EC6188F}" destId="{EA487784-4A80-4005-84F0-9713C58F8DB6}" srcOrd="0" destOrd="0" presId="urn:microsoft.com/office/officeart/2005/8/layout/orgChart1"/>
-    <dgm:cxn modelId="{0CD1C042-0C88-46D5-994F-7327D86849B8}" type="presParOf" srcId="{27453C3E-7B21-4E84-AF89-59528EC6188F}" destId="{11EC2043-2988-4A51-941F-1C6DF040D036}" srcOrd="1" destOrd="0" presId="urn:microsoft.com/office/officeart/2005/8/layout/orgChart1"/>
-    <dgm:cxn modelId="{21C24B5C-1479-4408-BF38-57CB916C384A}" type="presParOf" srcId="{5D79CD7A-8AF0-47C1-B9AE-ED6A84FD6A46}" destId="{F1D2D515-0174-48A7-A321-143613983F25}" srcOrd="1" destOrd="0" presId="urn:microsoft.com/office/officeart/2005/8/layout/orgChart1"/>
-    <dgm:cxn modelId="{279D6F22-2CB3-4AC3-A68C-579280EC6386}" type="presParOf" srcId="{5D79CD7A-8AF0-47C1-B9AE-ED6A84FD6A46}" destId="{DC3C28A2-4401-40E2-81C6-93C1F3BB7F91}" srcOrd="2" destOrd="0" presId="urn:microsoft.com/office/officeart/2005/8/layout/orgChart1"/>
-    <dgm:cxn modelId="{1F8BD5F0-974B-493C-8FEB-2DC3712BDA4A}" type="presParOf" srcId="{C24CB2BA-FC35-4D9A-B78E-8351C0F48F33}" destId="{BB614DF4-EE61-44BF-AA45-05D215CCB7C7}" srcOrd="2" destOrd="0" presId="urn:microsoft.com/office/officeart/2005/8/layout/orgChart1"/>
-    <dgm:cxn modelId="{6B434138-2E50-456D-9045-9C55965EF5E7}" type="presParOf" srcId="{C24CB2BA-FC35-4D9A-B78E-8351C0F48F33}" destId="{1A349E9F-05FF-44B2-9557-A8C53FCDE463}" srcOrd="3" destOrd="0" presId="urn:microsoft.com/office/officeart/2005/8/layout/orgChart1"/>
-    <dgm:cxn modelId="{78419926-A124-4B16-8578-0B3BA3B5A2C4}" type="presParOf" srcId="{1A349E9F-05FF-44B2-9557-A8C53FCDE463}" destId="{18EEE4EC-0F09-4CE7-85A8-45CB2EA7A016}" srcOrd="0" destOrd="0" presId="urn:microsoft.com/office/officeart/2005/8/layout/orgChart1"/>
-    <dgm:cxn modelId="{8FA4F36B-C475-4CBA-89BA-00BDCE57FA46}" type="presParOf" srcId="{18EEE4EC-0F09-4CE7-85A8-45CB2EA7A016}" destId="{771DF64B-B97C-48BD-806B-9D267ECD5093}" srcOrd="0" destOrd="0" presId="urn:microsoft.com/office/officeart/2005/8/layout/orgChart1"/>
-    <dgm:cxn modelId="{49E1A755-F8B8-4947-BACD-B13FB80C3334}" type="presParOf" srcId="{18EEE4EC-0F09-4CE7-85A8-45CB2EA7A016}" destId="{B6DCED10-E6B2-4154-8718-5358F6D2407D}" srcOrd="1" destOrd="0" presId="urn:microsoft.com/office/officeart/2005/8/layout/orgChart1"/>
-    <dgm:cxn modelId="{9A4BB009-1B11-4405-BA7D-9F25D25F4825}" type="presParOf" srcId="{1A349E9F-05FF-44B2-9557-A8C53FCDE463}" destId="{ABA0681E-54A1-4077-B032-B762C54AFC7C}" srcOrd="1" destOrd="0" presId="urn:microsoft.com/office/officeart/2005/8/layout/orgChart1"/>
-    <dgm:cxn modelId="{6BC2852F-13CB-4E87-86E8-CF5CAB684C67}" type="presParOf" srcId="{1A349E9F-05FF-44B2-9557-A8C53FCDE463}" destId="{789452F4-D3A5-4C05-96B8-030391B211AD}" srcOrd="2" destOrd="0" presId="urn:microsoft.com/office/officeart/2005/8/layout/orgChart1"/>
-    <dgm:cxn modelId="{517A96E2-C168-439D-A7DD-6BCD31E02AA4}" type="presParOf" srcId="{C24CB2BA-FC35-4D9A-B78E-8351C0F48F33}" destId="{350454EE-A010-4FEA-8C99-96FBF79C3094}" srcOrd="4" destOrd="0" presId="urn:microsoft.com/office/officeart/2005/8/layout/orgChart1"/>
-    <dgm:cxn modelId="{B3D80C91-9F9B-4F5D-90DE-8BADE540D8D2}" type="presParOf" srcId="{C24CB2BA-FC35-4D9A-B78E-8351C0F48F33}" destId="{7BFDBDA0-D90D-4CF3-AFBD-08D2C8362AA4}" srcOrd="5" destOrd="0" presId="urn:microsoft.com/office/officeart/2005/8/layout/orgChart1"/>
-    <dgm:cxn modelId="{66C19CF0-FF42-4C8D-B3EE-B414A1137E57}" type="presParOf" srcId="{7BFDBDA0-D90D-4CF3-AFBD-08D2C8362AA4}" destId="{C779CDF7-78F8-455F-89FD-70DB0A81E722}" srcOrd="0" destOrd="0" presId="urn:microsoft.com/office/officeart/2005/8/layout/orgChart1"/>
-    <dgm:cxn modelId="{5676EBB2-3F24-48D6-9F93-584A1C73DD28}" type="presParOf" srcId="{C779CDF7-78F8-455F-89FD-70DB0A81E722}" destId="{81D6CDBF-3C8F-41B6-8E4C-8CCC69C9A9D0}" srcOrd="0" destOrd="0" presId="urn:microsoft.com/office/officeart/2005/8/layout/orgChart1"/>
-    <dgm:cxn modelId="{6DBC7C1E-E8FD-4BA6-91FF-8F57994E516C}" type="presParOf" srcId="{C779CDF7-78F8-455F-89FD-70DB0A81E722}" destId="{5405E608-BB3A-4BD7-A78C-E0BD38ED9697}" srcOrd="1" destOrd="0" presId="urn:microsoft.com/office/officeart/2005/8/layout/orgChart1"/>
-    <dgm:cxn modelId="{B125BB6E-22BD-42FE-ABE5-427154662128}" type="presParOf" srcId="{7BFDBDA0-D90D-4CF3-AFBD-08D2C8362AA4}" destId="{E7CDF8FB-5D98-48F0-AF9A-AFB5E6ABD900}" srcOrd="1" destOrd="0" presId="urn:microsoft.com/office/officeart/2005/8/layout/orgChart1"/>
-    <dgm:cxn modelId="{739E1A6C-ABCD-4D54-A425-B848476551EF}" type="presParOf" srcId="{7BFDBDA0-D90D-4CF3-AFBD-08D2C8362AA4}" destId="{3E73E89D-87E1-48C6-9B1C-A7EDA91C1D1E}" srcOrd="2" destOrd="0" presId="urn:microsoft.com/office/officeart/2005/8/layout/orgChart1"/>
-    <dgm:cxn modelId="{108674C5-171F-4CAB-80B5-6E016B055E82}" type="presParOf" srcId="{CF366E3B-0DD1-422E-96CB-DA8233AEEBF9}" destId="{B6497046-1E10-4486-B7D8-E8C3CE0AE2BF}" srcOrd="2" destOrd="0" presId="urn:microsoft.com/office/officeart/2005/8/layout/orgChart1"/>
-    <dgm:cxn modelId="{EE630D52-ED36-486D-AE14-F00730B251AF}" type="presParOf" srcId="{CC8B1E47-4C54-4A8A-B197-4984B8037E92}" destId="{E3EB0257-90D6-4E89-87BE-C770626BDEC4}" srcOrd="8" destOrd="0" presId="urn:microsoft.com/office/officeart/2005/8/layout/orgChart1"/>
-    <dgm:cxn modelId="{1F04C598-0FFC-4C79-AB92-A0696592C925}" type="presParOf" srcId="{CC8B1E47-4C54-4A8A-B197-4984B8037E92}" destId="{43C63612-45B9-4537-A379-233A882995F7}" srcOrd="9" destOrd="0" presId="urn:microsoft.com/office/officeart/2005/8/layout/orgChart1"/>
-    <dgm:cxn modelId="{D79E9BA6-8B0A-4F9E-959D-8402B8F23AD4}" type="presParOf" srcId="{43C63612-45B9-4537-A379-233A882995F7}" destId="{A94E06FE-4DF7-48FA-9A38-16391FB33EEA}" srcOrd="0" destOrd="0" presId="urn:microsoft.com/office/officeart/2005/8/layout/orgChart1"/>
-    <dgm:cxn modelId="{2E1C4389-B9AF-45B6-A787-A48F1403FD28}" type="presParOf" srcId="{A94E06FE-4DF7-48FA-9A38-16391FB33EEA}" destId="{A5A4C983-8D9F-4EF4-8B1F-774F4B8B7922}" srcOrd="0" destOrd="0" presId="urn:microsoft.com/office/officeart/2005/8/layout/orgChart1"/>
-    <dgm:cxn modelId="{4D25CCD5-08D9-487D-8F40-C02529DDD04B}" type="presParOf" srcId="{A94E06FE-4DF7-48FA-9A38-16391FB33EEA}" destId="{03B908BC-7766-4B51-ADD4-AA81A82F0C4E}" srcOrd="1" destOrd="0" presId="urn:microsoft.com/office/officeart/2005/8/layout/orgChart1"/>
-    <dgm:cxn modelId="{66C6365C-4807-41D7-BB73-2D8D9CA84F95}" type="presParOf" srcId="{43C63612-45B9-4537-A379-233A882995F7}" destId="{C08AA867-0405-4591-B5AD-22CA8D3BAAFB}" srcOrd="1" destOrd="0" presId="urn:microsoft.com/office/officeart/2005/8/layout/orgChart1"/>
-    <dgm:cxn modelId="{627BB7F1-4C96-4498-AC40-D62ECBECE55B}" type="presParOf" srcId="{C08AA867-0405-4591-B5AD-22CA8D3BAAFB}" destId="{2D2FDB5C-6C62-44E2-B0ED-ADC0D8BE6D82}" srcOrd="0" destOrd="0" presId="urn:microsoft.com/office/officeart/2005/8/layout/orgChart1"/>
-    <dgm:cxn modelId="{07421BE7-709F-4F24-99D0-5999100E1CD1}" type="presParOf" srcId="{C08AA867-0405-4591-B5AD-22CA8D3BAAFB}" destId="{4154EC15-90D6-41C1-9573-354B248B5519}" srcOrd="1" destOrd="0" presId="urn:microsoft.com/office/officeart/2005/8/layout/orgChart1"/>
-    <dgm:cxn modelId="{6F8E5DA5-7ED6-4550-817A-B9D73E3ADD93}" type="presParOf" srcId="{4154EC15-90D6-41C1-9573-354B248B5519}" destId="{3B108C4C-0E12-4C99-B53D-8D82559CADBD}" srcOrd="0" destOrd="0" presId="urn:microsoft.com/office/officeart/2005/8/layout/orgChart1"/>
-    <dgm:cxn modelId="{194D1EA2-D4E7-4A11-A5D0-94516A1A7535}" type="presParOf" srcId="{3B108C4C-0E12-4C99-B53D-8D82559CADBD}" destId="{0BA95CA7-E982-4BB2-97B3-F8B758889A00}" srcOrd="0" destOrd="0" presId="urn:microsoft.com/office/officeart/2005/8/layout/orgChart1"/>
-    <dgm:cxn modelId="{AF1962AB-4769-4CC0-AFDB-F4425266295A}" type="presParOf" srcId="{3B108C4C-0E12-4C99-B53D-8D82559CADBD}" destId="{7B0E4EF7-ED5D-43F5-865B-A8F050756236}" srcOrd="1" destOrd="0" presId="urn:microsoft.com/office/officeart/2005/8/layout/orgChart1"/>
-    <dgm:cxn modelId="{AF97B983-2C65-49E2-B8A4-5C2D778624D5}" type="presParOf" srcId="{4154EC15-90D6-41C1-9573-354B248B5519}" destId="{4120BA7F-F9E8-4318-BC14-8D20DDD7D8B9}" srcOrd="1" destOrd="0" presId="urn:microsoft.com/office/officeart/2005/8/layout/orgChart1"/>
-    <dgm:cxn modelId="{A2D560C1-D41A-4E4B-8BC1-DA3D975FAB24}" type="presParOf" srcId="{4154EC15-90D6-41C1-9573-354B248B5519}" destId="{59C65857-CC18-4415-B6A6-75629616B6F9}" srcOrd="2" destOrd="0" presId="urn:microsoft.com/office/officeart/2005/8/layout/orgChart1"/>
-    <dgm:cxn modelId="{E52385E6-DBC5-41DD-9700-0D3F093C5E59}" type="presParOf" srcId="{C08AA867-0405-4591-B5AD-22CA8D3BAAFB}" destId="{848E2FE5-674A-4145-AC06-F810C41A0893}" srcOrd="2" destOrd="0" presId="urn:microsoft.com/office/officeart/2005/8/layout/orgChart1"/>
-    <dgm:cxn modelId="{999D45D9-ADF3-4E98-8A76-B01149DADC11}" type="presParOf" srcId="{C08AA867-0405-4591-B5AD-22CA8D3BAAFB}" destId="{A17F39A8-BEB0-4CD4-99A9-EFEAD41ECE3C}" srcOrd="3" destOrd="0" presId="urn:microsoft.com/office/officeart/2005/8/layout/orgChart1"/>
-    <dgm:cxn modelId="{CF527C56-949A-401F-AC24-C803054C1801}" type="presParOf" srcId="{A17F39A8-BEB0-4CD4-99A9-EFEAD41ECE3C}" destId="{16383A2C-A124-4E2C-8C5B-31193E53217B}" srcOrd="0" destOrd="0" presId="urn:microsoft.com/office/officeart/2005/8/layout/orgChart1"/>
-    <dgm:cxn modelId="{4BD957AF-C59E-4A5B-B041-C271D80EF58C}" type="presParOf" srcId="{16383A2C-A124-4E2C-8C5B-31193E53217B}" destId="{63B062B2-E08F-47BD-9033-27E9CCF2C035}" srcOrd="0" destOrd="0" presId="urn:microsoft.com/office/officeart/2005/8/layout/orgChart1"/>
-    <dgm:cxn modelId="{20380184-D94B-4CB2-8097-5F3B319287E5}" type="presParOf" srcId="{16383A2C-A124-4E2C-8C5B-31193E53217B}" destId="{D06CA95D-13C9-46E8-87ED-58C3A4DC5FCD}" srcOrd="1" destOrd="0" presId="urn:microsoft.com/office/officeart/2005/8/layout/orgChart1"/>
-    <dgm:cxn modelId="{D51C63C3-0C52-42BE-B118-5A65649B6C03}" type="presParOf" srcId="{A17F39A8-BEB0-4CD4-99A9-EFEAD41ECE3C}" destId="{59AA2F68-3B0A-4D76-B624-A563B6A37E46}" srcOrd="1" destOrd="0" presId="urn:microsoft.com/office/officeart/2005/8/layout/orgChart1"/>
-    <dgm:cxn modelId="{A786A6FE-1CB8-4D74-8431-33E39426704F}" type="presParOf" srcId="{A17F39A8-BEB0-4CD4-99A9-EFEAD41ECE3C}" destId="{61BBA088-A5CB-4F18-89EA-00F825C950CB}" srcOrd="2" destOrd="0" presId="urn:microsoft.com/office/officeart/2005/8/layout/orgChart1"/>
-    <dgm:cxn modelId="{5E71FD40-7414-424A-B062-5843ABDED357}" type="presParOf" srcId="{43C63612-45B9-4537-A379-233A882995F7}" destId="{66E592A7-2663-4E3C-8CDB-C823E180ADCD}" srcOrd="2" destOrd="0" presId="urn:microsoft.com/office/officeart/2005/8/layout/orgChart1"/>
-    <dgm:cxn modelId="{8199D5D9-4A7F-423E-BD29-193C3795798F}" type="presParOf" srcId="{CC8B1E47-4C54-4A8A-B197-4984B8037E92}" destId="{819DF8B9-1756-4F0F-8019-443E3F5E3134}" srcOrd="10" destOrd="0" presId="urn:microsoft.com/office/officeart/2005/8/layout/orgChart1"/>
-    <dgm:cxn modelId="{F6C2819D-1C8B-4107-B73F-1A8365102720}" type="presParOf" srcId="{CC8B1E47-4C54-4A8A-B197-4984B8037E92}" destId="{8C77A7B9-4CD0-4943-92A1-9710BE677BCE}" srcOrd="11" destOrd="0" presId="urn:microsoft.com/office/officeart/2005/8/layout/orgChart1"/>
-    <dgm:cxn modelId="{560354B3-D552-4541-9C3B-B625EB0603B9}" type="presParOf" srcId="{8C77A7B9-4CD0-4943-92A1-9710BE677BCE}" destId="{75FE50FC-B053-4D50-95E2-2219B32EAAEA}" srcOrd="0" destOrd="0" presId="urn:microsoft.com/office/officeart/2005/8/layout/orgChart1"/>
-    <dgm:cxn modelId="{61AF6E32-FB37-49EB-9D29-21C4872F292A}" type="presParOf" srcId="{75FE50FC-B053-4D50-95E2-2219B32EAAEA}" destId="{E6815EC2-517E-4813-B2A0-126438211441}" srcOrd="0" destOrd="0" presId="urn:microsoft.com/office/officeart/2005/8/layout/orgChart1"/>
-    <dgm:cxn modelId="{A88C8479-24F2-4253-AEF9-9DC9E76E451C}" type="presParOf" srcId="{75FE50FC-B053-4D50-95E2-2219B32EAAEA}" destId="{F8AD1095-D757-4EC2-9529-0FE34CD8BCF2}" srcOrd="1" destOrd="0" presId="urn:microsoft.com/office/officeart/2005/8/layout/orgChart1"/>
-    <dgm:cxn modelId="{DF4BC6DA-359A-43F9-ACC8-DA52D5E6514B}" type="presParOf" srcId="{8C77A7B9-4CD0-4943-92A1-9710BE677BCE}" destId="{E4555C64-E585-4B75-98C5-9A2531F19964}" srcOrd="1" destOrd="0" presId="urn:microsoft.com/office/officeart/2005/8/layout/orgChart1"/>
-    <dgm:cxn modelId="{32B97D4D-3A18-45FD-810A-73826745B8F9}" type="presParOf" srcId="{8C77A7B9-4CD0-4943-92A1-9710BE677BCE}" destId="{3605115B-403E-40BE-8CC1-C16FC229692D}" srcOrd="2" destOrd="0" presId="urn:microsoft.com/office/officeart/2005/8/layout/orgChart1"/>
-    <dgm:cxn modelId="{D49A280B-4CB4-4C37-ADF8-18BC653649AC}" type="presParOf" srcId="{CC8B1E47-4C54-4A8A-B197-4984B8037E92}" destId="{12A85EFC-CF10-4963-83AC-6F71EA187943}" srcOrd="12" destOrd="0" presId="urn:microsoft.com/office/officeart/2005/8/layout/orgChart1"/>
-    <dgm:cxn modelId="{7DD8AC93-B142-408A-80A6-5A95743520A7}" type="presParOf" srcId="{CC8B1E47-4C54-4A8A-B197-4984B8037E92}" destId="{E1318AC2-097B-4B4F-9308-64471632ABBA}" srcOrd="13" destOrd="0" presId="urn:microsoft.com/office/officeart/2005/8/layout/orgChart1"/>
-    <dgm:cxn modelId="{385A905E-BADA-48B1-BC6E-6BB7AF962E60}" type="presParOf" srcId="{E1318AC2-097B-4B4F-9308-64471632ABBA}" destId="{9F27ABAE-30C5-44DF-962D-7146A4206A78}" srcOrd="0" destOrd="0" presId="urn:microsoft.com/office/officeart/2005/8/layout/orgChart1"/>
-    <dgm:cxn modelId="{270F6854-3F8C-47D9-AF2C-E070E510C898}" type="presParOf" srcId="{9F27ABAE-30C5-44DF-962D-7146A4206A78}" destId="{2B1A53CE-DE7D-4D8F-A1AA-02097F5D17A6}" srcOrd="0" destOrd="0" presId="urn:microsoft.com/office/officeart/2005/8/layout/orgChart1"/>
-    <dgm:cxn modelId="{46D5D1F1-8333-4755-8EE8-281829E3A1E5}" type="presParOf" srcId="{9F27ABAE-30C5-44DF-962D-7146A4206A78}" destId="{01E40F6E-2070-4224-8AD7-6277A0F9B449}" srcOrd="1" destOrd="0" presId="urn:microsoft.com/office/officeart/2005/8/layout/orgChart1"/>
-    <dgm:cxn modelId="{19B12812-01F8-4E03-BC18-2AC9708CEC9B}" type="presParOf" srcId="{E1318AC2-097B-4B4F-9308-64471632ABBA}" destId="{DE427674-6783-4B14-9750-75F3DDAEBC16}" srcOrd="1" destOrd="0" presId="urn:microsoft.com/office/officeart/2005/8/layout/orgChart1"/>
-    <dgm:cxn modelId="{B52D4519-584A-4CB0-931D-50B904511A9E}" type="presParOf" srcId="{E1318AC2-097B-4B4F-9308-64471632ABBA}" destId="{3A405112-EE26-472E-8586-20E015EC3866}" srcOrd="2" destOrd="0" presId="urn:microsoft.com/office/officeart/2005/8/layout/orgChart1"/>
-    <dgm:cxn modelId="{D77F6549-3A16-4B38-8455-60E32082DF18}" type="presParOf" srcId="{F1AA58BA-64C8-4253-B5D5-BA011EF84D4D}" destId="{41FBE4B9-A4BF-43FB-900C-1C58B7030EB3}" srcOrd="2" destOrd="0" presId="urn:microsoft.com/office/officeart/2005/8/layout/orgChart1"/>
-    <dgm:cxn modelId="{2CB5C23E-C73F-416E-B277-F1FD82BFCD44}" type="presParOf" srcId="{F82728AF-A317-43CC-BEE0-1C5A655569EA}" destId="{93527016-C41A-49C6-8FD5-70D23D321538}" srcOrd="8" destOrd="0" presId="urn:microsoft.com/office/officeart/2005/8/layout/orgChart1"/>
-    <dgm:cxn modelId="{7BC6957A-F808-4A66-8928-A47070213645}" type="presParOf" srcId="{F82728AF-A317-43CC-BEE0-1C5A655569EA}" destId="{B2D985E6-7743-4838-BB17-B0A0D44B007A}" srcOrd="9" destOrd="0" presId="urn:microsoft.com/office/officeart/2005/8/layout/orgChart1"/>
-    <dgm:cxn modelId="{51E772DC-221B-4FBB-A88A-086077BAF404}" type="presParOf" srcId="{B2D985E6-7743-4838-BB17-B0A0D44B007A}" destId="{EB0AFA81-5E2D-4391-90B2-E63140C02657}" srcOrd="0" destOrd="0" presId="urn:microsoft.com/office/officeart/2005/8/layout/orgChart1"/>
-    <dgm:cxn modelId="{0778FDE9-74EA-4932-A1EA-4ADDBF717DD9}" type="presParOf" srcId="{EB0AFA81-5E2D-4391-90B2-E63140C02657}" destId="{96CEC549-B94F-46BA-98C8-D73FEBC91A16}" srcOrd="0" destOrd="0" presId="urn:microsoft.com/office/officeart/2005/8/layout/orgChart1"/>
-    <dgm:cxn modelId="{F1B7365A-2FAD-483E-8CDE-001718F15873}" type="presParOf" srcId="{EB0AFA81-5E2D-4391-90B2-E63140C02657}" destId="{B7321A86-5FCB-4C00-97DE-1EF31B0ACEF9}" srcOrd="1" destOrd="0" presId="urn:microsoft.com/office/officeart/2005/8/layout/orgChart1"/>
-    <dgm:cxn modelId="{D8F64A44-F8C4-4BDC-90A5-D80B3D96D395}" type="presParOf" srcId="{B2D985E6-7743-4838-BB17-B0A0D44B007A}" destId="{9985C03C-BF5F-4B0C-A1E7-1563C138D12F}" srcOrd="1" destOrd="0" presId="urn:microsoft.com/office/officeart/2005/8/layout/orgChart1"/>
-    <dgm:cxn modelId="{5DC59252-F20D-4811-AF91-98423B67AC25}" type="presParOf" srcId="{9985C03C-BF5F-4B0C-A1E7-1563C138D12F}" destId="{CDE12021-3655-4FB4-9C81-838523AF9E4A}" srcOrd="0" destOrd="0" presId="urn:microsoft.com/office/officeart/2005/8/layout/orgChart1"/>
-    <dgm:cxn modelId="{89ED09B6-F2CF-4C20-B7F2-DBC8085AC1AA}" type="presParOf" srcId="{9985C03C-BF5F-4B0C-A1E7-1563C138D12F}" destId="{B13E5C6E-85E9-4F69-98F0-697037C8ACE1}" srcOrd="1" destOrd="0" presId="urn:microsoft.com/office/officeart/2005/8/layout/orgChart1"/>
-    <dgm:cxn modelId="{3F6DCC95-FF3A-4698-8DD0-6FB32A9D8B56}" type="presParOf" srcId="{B13E5C6E-85E9-4F69-98F0-697037C8ACE1}" destId="{9453499F-9AC1-46FE-AFCF-9B2DD79C58A1}" srcOrd="0" destOrd="0" presId="urn:microsoft.com/office/officeart/2005/8/layout/orgChart1"/>
-    <dgm:cxn modelId="{F5FCDCD6-6EAD-47CC-BB23-029FE0F11B90}" type="presParOf" srcId="{9453499F-9AC1-46FE-AFCF-9B2DD79C58A1}" destId="{1EFD960D-65EC-4743-A218-E101AFA3912E}" srcOrd="0" destOrd="0" presId="urn:microsoft.com/office/officeart/2005/8/layout/orgChart1"/>
-    <dgm:cxn modelId="{2E2B30FC-1B3D-4BE5-870A-6AA997D46A1F}" type="presParOf" srcId="{9453499F-9AC1-46FE-AFCF-9B2DD79C58A1}" destId="{B0F26930-1E6D-4851-AB7B-6849B8D652E5}" srcOrd="1" destOrd="0" presId="urn:microsoft.com/office/officeart/2005/8/layout/orgChart1"/>
-    <dgm:cxn modelId="{82888718-7832-431D-97B9-03D4748F71DE}" type="presParOf" srcId="{B13E5C6E-85E9-4F69-98F0-697037C8ACE1}" destId="{04CAEAB3-10D6-42A1-821D-E6840B3EF96D}" srcOrd="1" destOrd="0" presId="urn:microsoft.com/office/officeart/2005/8/layout/orgChart1"/>
-    <dgm:cxn modelId="{59289658-7AC2-4077-884C-59DCDE0CDF77}" type="presParOf" srcId="{B13E5C6E-85E9-4F69-98F0-697037C8ACE1}" destId="{6C71C3BA-BE9D-4803-A3F6-51D315B9009C}" srcOrd="2" destOrd="0" presId="urn:microsoft.com/office/officeart/2005/8/layout/orgChart1"/>
-    <dgm:cxn modelId="{D593FBC4-1866-45E7-A82B-A6979E4C0E06}" type="presParOf" srcId="{9985C03C-BF5F-4B0C-A1E7-1563C138D12F}" destId="{8F3734E1-B2FA-4C65-8F6D-0C20FD25947B}" srcOrd="2" destOrd="0" presId="urn:microsoft.com/office/officeart/2005/8/layout/orgChart1"/>
-    <dgm:cxn modelId="{EF809845-BC30-43B8-AF16-23818B8A57A7}" type="presParOf" srcId="{9985C03C-BF5F-4B0C-A1E7-1563C138D12F}" destId="{FE2F621B-92CD-4102-ABAD-82384C5109D6}" srcOrd="3" destOrd="0" presId="urn:microsoft.com/office/officeart/2005/8/layout/orgChart1"/>
-    <dgm:cxn modelId="{A1CBD845-7870-4AE3-A1E9-027782866C6A}" type="presParOf" srcId="{FE2F621B-92CD-4102-ABAD-82384C5109D6}" destId="{C1D3FBD1-CF46-4231-8659-B91DA0A18767}" srcOrd="0" destOrd="0" presId="urn:microsoft.com/office/officeart/2005/8/layout/orgChart1"/>
-    <dgm:cxn modelId="{5DE43DEB-2565-4A56-B83B-BCD9F1FA7D29}" type="presParOf" srcId="{C1D3FBD1-CF46-4231-8659-B91DA0A18767}" destId="{6211B2ED-EBB4-42B2-9005-C5630A5166EC}" srcOrd="0" destOrd="0" presId="urn:microsoft.com/office/officeart/2005/8/layout/orgChart1"/>
-    <dgm:cxn modelId="{A46046F9-11E1-463C-85EB-E23DB9765A6A}" type="presParOf" srcId="{C1D3FBD1-CF46-4231-8659-B91DA0A18767}" destId="{3769076E-D107-453A-BE7A-EE5DC829BCF6}" srcOrd="1" destOrd="0" presId="urn:microsoft.com/office/officeart/2005/8/layout/orgChart1"/>
-    <dgm:cxn modelId="{D8BA1D67-53EE-422A-B9C7-508E8B18DDDA}" type="presParOf" srcId="{FE2F621B-92CD-4102-ABAD-82384C5109D6}" destId="{3C1761A8-2404-41C2-BB06-4FB889F4D7C6}" srcOrd="1" destOrd="0" presId="urn:microsoft.com/office/officeart/2005/8/layout/orgChart1"/>
-    <dgm:cxn modelId="{34385995-D203-4554-9ABA-CBCE848652FC}" type="presParOf" srcId="{FE2F621B-92CD-4102-ABAD-82384C5109D6}" destId="{6A5788F2-DED6-44AC-880E-1EEFD91AA668}" srcOrd="2" destOrd="0" presId="urn:microsoft.com/office/officeart/2005/8/layout/orgChart1"/>
-    <dgm:cxn modelId="{20F5B96E-B6AD-4B16-9B2B-B7ADFA926D2D}" type="presParOf" srcId="{9985C03C-BF5F-4B0C-A1E7-1563C138D12F}" destId="{B0ED53CC-E55F-49E0-BA5F-F7D2233C74D9}" srcOrd="4" destOrd="0" presId="urn:microsoft.com/office/officeart/2005/8/layout/orgChart1"/>
-    <dgm:cxn modelId="{A4D6F21D-E005-4383-90A4-3B50BCE12B5A}" type="presParOf" srcId="{9985C03C-BF5F-4B0C-A1E7-1563C138D12F}" destId="{B4B1F4FF-8733-4D22-A47D-97C58D2B0A63}" srcOrd="5" destOrd="0" presId="urn:microsoft.com/office/officeart/2005/8/layout/orgChart1"/>
-    <dgm:cxn modelId="{FE65982E-FE20-4580-9845-5AB31BB18B2E}" type="presParOf" srcId="{B4B1F4FF-8733-4D22-A47D-97C58D2B0A63}" destId="{37AE219A-EA00-420E-809C-FB02848AEB55}" srcOrd="0" destOrd="0" presId="urn:microsoft.com/office/officeart/2005/8/layout/orgChart1"/>
-    <dgm:cxn modelId="{5E176EFA-D4F1-43AF-8C0E-A632E8117178}" type="presParOf" srcId="{37AE219A-EA00-420E-809C-FB02848AEB55}" destId="{EE88E0C9-0430-4671-8EE1-2610BED7F46D}" srcOrd="0" destOrd="0" presId="urn:microsoft.com/office/officeart/2005/8/layout/orgChart1"/>
-    <dgm:cxn modelId="{3CF11593-7777-4AF7-9389-C72965E8BB1B}" type="presParOf" srcId="{37AE219A-EA00-420E-809C-FB02848AEB55}" destId="{C8919219-E461-4C60-B50B-CA1389D79576}" srcOrd="1" destOrd="0" presId="urn:microsoft.com/office/officeart/2005/8/layout/orgChart1"/>
-    <dgm:cxn modelId="{EEEF078C-BF45-4AA9-B509-74F7695EA0F1}" type="presParOf" srcId="{B4B1F4FF-8733-4D22-A47D-97C58D2B0A63}" destId="{7FF5AE66-5483-483B-9D62-908017ABCCDF}" srcOrd="1" destOrd="0" presId="urn:microsoft.com/office/officeart/2005/8/layout/orgChart1"/>
-    <dgm:cxn modelId="{7D7449D4-2699-4371-BD53-4E42568CF591}" type="presParOf" srcId="{B4B1F4FF-8733-4D22-A47D-97C58D2B0A63}" destId="{6F1B26B6-A097-4A6A-B86F-45A17AB35CC3}" srcOrd="2" destOrd="0" presId="urn:microsoft.com/office/officeart/2005/8/layout/orgChart1"/>
-    <dgm:cxn modelId="{92495FBD-B950-4843-8B78-1478B51BEDAD}" type="presParOf" srcId="{9985C03C-BF5F-4B0C-A1E7-1563C138D12F}" destId="{11D63A0C-8752-4EAE-93AF-54CA21747084}" srcOrd="6" destOrd="0" presId="urn:microsoft.com/office/officeart/2005/8/layout/orgChart1"/>
-    <dgm:cxn modelId="{6AF548A5-C193-4000-851E-6B12FA635FDB}" type="presParOf" srcId="{9985C03C-BF5F-4B0C-A1E7-1563C138D12F}" destId="{DCB60DE1-9B2C-4B10-BBB9-48955523BC47}" srcOrd="7" destOrd="0" presId="urn:microsoft.com/office/officeart/2005/8/layout/orgChart1"/>
-    <dgm:cxn modelId="{11CA2E13-8DE9-4CE6-B522-73A40602F851}" type="presParOf" srcId="{DCB60DE1-9B2C-4B10-BBB9-48955523BC47}" destId="{9CA04E32-6C97-4A5F-ABCC-DAD1B29248F8}" srcOrd="0" destOrd="0" presId="urn:microsoft.com/office/officeart/2005/8/layout/orgChart1"/>
-    <dgm:cxn modelId="{4D7E357D-B279-4F34-AF31-23C403DCB6E6}" type="presParOf" srcId="{9CA04E32-6C97-4A5F-ABCC-DAD1B29248F8}" destId="{90612331-4B69-4A21-9AEA-C00C31C30110}" srcOrd="0" destOrd="0" presId="urn:microsoft.com/office/officeart/2005/8/layout/orgChart1"/>
-    <dgm:cxn modelId="{DDBF6B87-1004-4B1F-B8B0-822AB6F27692}" type="presParOf" srcId="{9CA04E32-6C97-4A5F-ABCC-DAD1B29248F8}" destId="{2A85A980-4176-4A52-9980-9C048D81E0F9}" srcOrd="1" destOrd="0" presId="urn:microsoft.com/office/officeart/2005/8/layout/orgChart1"/>
-    <dgm:cxn modelId="{A6480C0F-B545-4ABF-BF27-AA7609FC8F7A}" type="presParOf" srcId="{DCB60DE1-9B2C-4B10-BBB9-48955523BC47}" destId="{B90C308A-94A9-4C84-A622-8772B06970A3}" srcOrd="1" destOrd="0" presId="urn:microsoft.com/office/officeart/2005/8/layout/orgChart1"/>
-    <dgm:cxn modelId="{A1397C52-D0E4-40EE-A210-6D87E30DC9C5}" type="presParOf" srcId="{DCB60DE1-9B2C-4B10-BBB9-48955523BC47}" destId="{D9C542CA-99C2-4096-8EC7-22A95CDE8107}" srcOrd="2" destOrd="0" presId="urn:microsoft.com/office/officeart/2005/8/layout/orgChart1"/>
-    <dgm:cxn modelId="{1EA99920-3A8E-4BAF-B3B5-634936CD82D6}" type="presParOf" srcId="{B2D985E6-7743-4838-BB17-B0A0D44B007A}" destId="{0211655C-4C6D-4F7D-BB5B-A86258C4CA5C}" srcOrd="2" destOrd="0" presId="urn:microsoft.com/office/officeart/2005/8/layout/orgChart1"/>
-    <dgm:cxn modelId="{6CCF3AC5-FDC4-40C8-848A-1E580B5E2CF9}" type="presParOf" srcId="{F82728AF-A317-43CC-BEE0-1C5A655569EA}" destId="{91AFB1C1-1E81-4746-80FC-E79CF781C4DF}" srcOrd="10" destOrd="0" presId="urn:microsoft.com/office/officeart/2005/8/layout/orgChart1"/>
-    <dgm:cxn modelId="{8686DFA4-5375-47F4-9447-018326FB40C0}" type="presParOf" srcId="{F82728AF-A317-43CC-BEE0-1C5A655569EA}" destId="{30935626-A326-475E-BC8D-4B48E4E266C8}" srcOrd="11" destOrd="0" presId="urn:microsoft.com/office/officeart/2005/8/layout/orgChart1"/>
-    <dgm:cxn modelId="{4657C7D0-BAC5-4147-BD74-89571B5E86CF}" type="presParOf" srcId="{30935626-A326-475E-BC8D-4B48E4E266C8}" destId="{FF6F4770-AFDF-4269-9FFD-BA9F1ABFB8C3}" srcOrd="0" destOrd="0" presId="urn:microsoft.com/office/officeart/2005/8/layout/orgChart1"/>
-    <dgm:cxn modelId="{45020073-2B8E-4315-9788-3CBBEA53AE90}" type="presParOf" srcId="{FF6F4770-AFDF-4269-9FFD-BA9F1ABFB8C3}" destId="{E86A6FE0-8408-4451-B96F-602A1678FE45}" srcOrd="0" destOrd="0" presId="urn:microsoft.com/office/officeart/2005/8/layout/orgChart1"/>
-    <dgm:cxn modelId="{95D4E93F-C790-4768-B420-749C1BB06826}" type="presParOf" srcId="{FF6F4770-AFDF-4269-9FFD-BA9F1ABFB8C3}" destId="{18E52BC0-DFF5-46BB-BF5F-90B1E0995F51}" srcOrd="1" destOrd="0" presId="urn:microsoft.com/office/officeart/2005/8/layout/orgChart1"/>
-    <dgm:cxn modelId="{2046F518-28FB-4B4A-A9BA-55E81921BC31}" type="presParOf" srcId="{30935626-A326-475E-BC8D-4B48E4E266C8}" destId="{C58FF216-4621-434F-9AF7-3E1214C769E8}" srcOrd="1" destOrd="0" presId="urn:microsoft.com/office/officeart/2005/8/layout/orgChart1"/>
-    <dgm:cxn modelId="{F931303E-E7C6-421F-89F5-6BD37F304073}" type="presParOf" srcId="{C58FF216-4621-434F-9AF7-3E1214C769E8}" destId="{68D15140-5583-4B9A-9B3F-ABA910792C51}" srcOrd="0" destOrd="0" presId="urn:microsoft.com/office/officeart/2005/8/layout/orgChart1"/>
-    <dgm:cxn modelId="{1AFB4A89-0E74-4C00-A5C9-4465011985C8}" type="presParOf" srcId="{C58FF216-4621-434F-9AF7-3E1214C769E8}" destId="{06737636-96BF-48C9-B68E-08964789DE40}" srcOrd="1" destOrd="0" presId="urn:microsoft.com/office/officeart/2005/8/layout/orgChart1"/>
-    <dgm:cxn modelId="{CEAFB9B1-9C8E-46E1-8C1D-DF3AC1FCD124}" type="presParOf" srcId="{06737636-96BF-48C9-B68E-08964789DE40}" destId="{B881BBFB-17AA-4EB1-A834-E5CE8A218601}" srcOrd="0" destOrd="0" presId="urn:microsoft.com/office/officeart/2005/8/layout/orgChart1"/>
-    <dgm:cxn modelId="{24927427-3E62-4D10-B2BF-159C4A7BC3D1}" type="presParOf" srcId="{B881BBFB-17AA-4EB1-A834-E5CE8A218601}" destId="{38058048-8EA9-4344-B12C-EDBBD6BE996F}" srcOrd="0" destOrd="0" presId="urn:microsoft.com/office/officeart/2005/8/layout/orgChart1"/>
-    <dgm:cxn modelId="{4404692D-ACA9-4EC7-99C6-30EC3AE54881}" type="presParOf" srcId="{B881BBFB-17AA-4EB1-A834-E5CE8A218601}" destId="{1B55349F-F038-4756-A691-1A461B577656}" srcOrd="1" destOrd="0" presId="urn:microsoft.com/office/officeart/2005/8/layout/orgChart1"/>
-    <dgm:cxn modelId="{473329BC-59DE-4F0B-A8C6-3F46B5997B57}" type="presParOf" srcId="{06737636-96BF-48C9-B68E-08964789DE40}" destId="{0DDFC85A-C809-46FF-912D-B460A5CDB8AA}" srcOrd="1" destOrd="0" presId="urn:microsoft.com/office/officeart/2005/8/layout/orgChart1"/>
-    <dgm:cxn modelId="{84F3B98C-A043-4D46-94A8-9D90E5C6FC5D}" type="presParOf" srcId="{06737636-96BF-48C9-B68E-08964789DE40}" destId="{F91C09D0-91DA-4E6A-9EF2-84E9FA03BDF3}" srcOrd="2" destOrd="0" presId="urn:microsoft.com/office/officeart/2005/8/layout/orgChart1"/>
-    <dgm:cxn modelId="{B4A089AF-C8FB-4656-9399-4B0EF0159A18}" type="presParOf" srcId="{C58FF216-4621-434F-9AF7-3E1214C769E8}" destId="{83C762B8-67FE-455F-8C14-EFD29125426D}" srcOrd="2" destOrd="0" presId="urn:microsoft.com/office/officeart/2005/8/layout/orgChart1"/>
-    <dgm:cxn modelId="{F049C094-039A-4733-A94D-7E9908D97A78}" type="presParOf" srcId="{C58FF216-4621-434F-9AF7-3E1214C769E8}" destId="{72D713F5-C4CD-42C4-A6BD-50C7572C3C0E}" srcOrd="3" destOrd="0" presId="urn:microsoft.com/office/officeart/2005/8/layout/orgChart1"/>
-    <dgm:cxn modelId="{AB3B7443-1810-4BFD-ABAA-0E26D46493C6}" type="presParOf" srcId="{72D713F5-C4CD-42C4-A6BD-50C7572C3C0E}" destId="{1BB21A9D-34CE-4DFD-9632-8AF3633678B0}" srcOrd="0" destOrd="0" presId="urn:microsoft.com/office/officeart/2005/8/layout/orgChart1"/>
-    <dgm:cxn modelId="{DFD9260B-F158-4BC7-A02F-118E5B0C9301}" type="presParOf" srcId="{1BB21A9D-34CE-4DFD-9632-8AF3633678B0}" destId="{5E7BD8A8-0872-4819-AB63-9287E1779804}" srcOrd="0" destOrd="0" presId="urn:microsoft.com/office/officeart/2005/8/layout/orgChart1"/>
-    <dgm:cxn modelId="{A9211134-54FA-4924-8C7C-04723C41D5CD}" type="presParOf" srcId="{1BB21A9D-34CE-4DFD-9632-8AF3633678B0}" destId="{4CEADD4D-53AC-4468-9262-662EA7331B60}" srcOrd="1" destOrd="0" presId="urn:microsoft.com/office/officeart/2005/8/layout/orgChart1"/>
-    <dgm:cxn modelId="{FDB526F0-2DD1-4D3E-B83A-C3594D384F34}" type="presParOf" srcId="{72D713F5-C4CD-42C4-A6BD-50C7572C3C0E}" destId="{53A814B9-C851-43B6-84BA-316DDE14C109}" srcOrd="1" destOrd="0" presId="urn:microsoft.com/office/officeart/2005/8/layout/orgChart1"/>
-    <dgm:cxn modelId="{59716954-AF4E-485F-A25A-0F42FF109D85}" type="presParOf" srcId="{72D713F5-C4CD-42C4-A6BD-50C7572C3C0E}" destId="{BD4A3F76-4984-437F-A045-1436BAC08231}" srcOrd="2" destOrd="0" presId="urn:microsoft.com/office/officeart/2005/8/layout/orgChart1"/>
-    <dgm:cxn modelId="{438DCE09-D535-4B02-B7A1-CFF0BA90115B}" type="presParOf" srcId="{30935626-A326-475E-BC8D-4B48E4E266C8}" destId="{60913231-928D-4754-8FA3-1BB58BD826C1}" srcOrd="2" destOrd="0" presId="urn:microsoft.com/office/officeart/2005/8/layout/orgChart1"/>
-    <dgm:cxn modelId="{BCB67B4E-19BC-46C9-9C53-02508DCFA298}" type="presParOf" srcId="{8B2A52DB-4CF2-462C-B5E6-1560387890A9}" destId="{5F6BAD55-3544-4026-B961-0ADEB84328B0}" srcOrd="2" destOrd="0" presId="urn:microsoft.com/office/officeart/2005/8/layout/orgChart1"/>
+    <dgm:cxn modelId="{108F27D5-FB26-4DCF-8B39-5AB8613C99F3}" type="presOf" srcId="{167C45E2-5625-49AB-B29C-409C6FFCB48F}" destId="{96CEC549-B94F-46BA-98C8-D73FEBC91A16}" srcOrd="0" destOrd="0" presId="urn:microsoft.com/office/officeart/2005/8/layout/orgChart1"/>
+    <dgm:cxn modelId="{95FD03E1-B72D-426D-B74A-457EC089C7C9}" type="presOf" srcId="{6DC7BD81-16DE-412E-BC55-8F598E187F44}" destId="{4CEADD4D-53AC-4468-9262-662EA7331B60}" srcOrd="1" destOrd="0" presId="urn:microsoft.com/office/officeart/2005/8/layout/orgChart1"/>
+    <dgm:cxn modelId="{1FA7AE28-83F9-4235-8D85-17763FEAAF7D}" type="presOf" srcId="{DC3DC278-5213-4C76-808C-AD78E3C48610}" destId="{12A85EFC-CF10-4963-83AC-6F71EA187943}" srcOrd="0" destOrd="0" presId="urn:microsoft.com/office/officeart/2005/8/layout/orgChart1"/>
+    <dgm:cxn modelId="{54758328-8446-495C-BD0E-E06299460A20}" type="presOf" srcId="{53F38578-5E0E-4F23-A9CC-C6AE34393D61}" destId="{CEC80A28-156D-40CB-BE19-471BF179A7FB}" srcOrd="0" destOrd="0" presId="urn:microsoft.com/office/officeart/2005/8/layout/orgChart1"/>
+    <dgm:cxn modelId="{C5BDC81D-BC1E-4244-821F-68D433044F10}" type="presOf" srcId="{F7960904-E03E-40E2-9656-21B14B7413AA}" destId="{90612331-4B69-4A21-9AEA-C00C31C30110}" srcOrd="0" destOrd="0" presId="urn:microsoft.com/office/officeart/2005/8/layout/orgChart1"/>
+    <dgm:cxn modelId="{FA009E1C-F8C2-4B08-93F6-E69CEC963FC2}" type="presOf" srcId="{E36853AF-E1A2-4B20-887E-17ADF127C415}" destId="{E86A6FE0-8408-4451-B96F-602A1678FE45}" srcOrd="0" destOrd="0" presId="urn:microsoft.com/office/officeart/2005/8/layout/orgChart1"/>
+    <dgm:cxn modelId="{DE04CD48-5DC7-4338-951F-BDAC8F47B39F}" type="presOf" srcId="{228707E1-844D-4C98-9CF0-0F57A05EA88E}" destId="{A5A4C983-8D9F-4EF4-8B1F-774F4B8B7922}" srcOrd="0" destOrd="0" presId="urn:microsoft.com/office/officeart/2005/8/layout/orgChart1"/>
+    <dgm:cxn modelId="{78A0D444-0A08-4A2D-B254-89D8202CC077}" type="presOf" srcId="{4D27A670-4A0A-4955-8665-8FF9496853F5}" destId="{D8322A0D-425B-4DFA-9DB4-1155A09DC625}" srcOrd="1" destOrd="0" presId="urn:microsoft.com/office/officeart/2005/8/layout/orgChart1"/>
+    <dgm:cxn modelId="{D877F13A-C89A-4DEB-AE9F-3D6A8783E98F}" type="presParOf" srcId="{F2BDD2E7-05B5-4108-83AA-C6C7C41A7A7D}" destId="{8B2A52DB-4CF2-462C-B5E6-1560387890A9}" srcOrd="0" destOrd="0" presId="urn:microsoft.com/office/officeart/2005/8/layout/orgChart1"/>
+    <dgm:cxn modelId="{EE569AB3-8058-48A6-83B5-DA1CC0288A72}" type="presParOf" srcId="{8B2A52DB-4CF2-462C-B5E6-1560387890A9}" destId="{D6BAAD8B-BB2A-48AB-9A3D-C52C3DDC822F}" srcOrd="0" destOrd="0" presId="urn:microsoft.com/office/officeart/2005/8/layout/orgChart1"/>
+    <dgm:cxn modelId="{C36F4A50-6B56-4487-B9E1-909D6716DD63}" type="presParOf" srcId="{D6BAAD8B-BB2A-48AB-9A3D-C52C3DDC822F}" destId="{1A69F06A-8A04-400A-8B90-DBD5C4C8E992}" srcOrd="0" destOrd="0" presId="urn:microsoft.com/office/officeart/2005/8/layout/orgChart1"/>
+    <dgm:cxn modelId="{1D99A346-0D46-44CE-A90C-519143619E03}" type="presParOf" srcId="{D6BAAD8B-BB2A-48AB-9A3D-C52C3DDC822F}" destId="{8A262A5D-2676-4B5F-8335-C1DF11A14A0C}" srcOrd="1" destOrd="0" presId="urn:microsoft.com/office/officeart/2005/8/layout/orgChart1"/>
+    <dgm:cxn modelId="{F5A2D103-0B72-4033-8BDE-7B3F821A4560}" type="presParOf" srcId="{8B2A52DB-4CF2-462C-B5E6-1560387890A9}" destId="{F82728AF-A317-43CC-BEE0-1C5A655569EA}" srcOrd="1" destOrd="0" presId="urn:microsoft.com/office/officeart/2005/8/layout/orgChart1"/>
+    <dgm:cxn modelId="{52F9B419-CE96-4E3A-B946-ECD0C976BD80}" type="presParOf" srcId="{F82728AF-A317-43CC-BEE0-1C5A655569EA}" destId="{FDDADA56-133A-4091-8483-C919198C5526}" srcOrd="0" destOrd="0" presId="urn:microsoft.com/office/officeart/2005/8/layout/orgChart1"/>
+    <dgm:cxn modelId="{5FF51EB8-B9C7-4247-A17D-5A1CCCE7DAE7}" type="presParOf" srcId="{F82728AF-A317-43CC-BEE0-1C5A655569EA}" destId="{0CCC86CE-19F9-4680-91F1-43197E8D697C}" srcOrd="1" destOrd="0" presId="urn:microsoft.com/office/officeart/2005/8/layout/orgChart1"/>
+    <dgm:cxn modelId="{9B349D98-8C4A-46C8-A885-392BEB3C302F}" type="presParOf" srcId="{0CCC86CE-19F9-4680-91F1-43197E8D697C}" destId="{1E63B7FC-6F33-4759-AFA3-B47CB72AD61D}" srcOrd="0" destOrd="0" presId="urn:microsoft.com/office/officeart/2005/8/layout/orgChart1"/>
+    <dgm:cxn modelId="{8F6F44C5-E379-4846-AD05-825B449ECB75}" type="presParOf" srcId="{1E63B7FC-6F33-4759-AFA3-B47CB72AD61D}" destId="{CE975700-6998-4275-8E04-254DA5F3B3EE}" srcOrd="0" destOrd="0" presId="urn:microsoft.com/office/officeart/2005/8/layout/orgChart1"/>
+    <dgm:cxn modelId="{E005EBA7-B322-49E0-AFBF-A4EE21454A85}" type="presParOf" srcId="{1E63B7FC-6F33-4759-AFA3-B47CB72AD61D}" destId="{36BEE634-AC3E-483A-9D8B-415CDDAE49EA}" srcOrd="1" destOrd="0" presId="urn:microsoft.com/office/officeart/2005/8/layout/orgChart1"/>
+    <dgm:cxn modelId="{20D59B11-8DC2-4272-8EFF-50D6AB18A834}" type="presParOf" srcId="{0CCC86CE-19F9-4680-91F1-43197E8D697C}" destId="{3506BEE0-1758-4CD1-AD84-FD043C6519E5}" srcOrd="1" destOrd="0" presId="urn:microsoft.com/office/officeart/2005/8/layout/orgChart1"/>
+    <dgm:cxn modelId="{16401CC8-7C67-4729-B122-D2B576D002EA}" type="presParOf" srcId="{0CCC86CE-19F9-4680-91F1-43197E8D697C}" destId="{209E90D4-8896-4F32-8D1F-0A1EF1A2855F}" srcOrd="2" destOrd="0" presId="urn:microsoft.com/office/officeart/2005/8/layout/orgChart1"/>
+    <dgm:cxn modelId="{CB42C42D-CC21-4C95-9BD6-BFA5853FE232}" type="presParOf" srcId="{F82728AF-A317-43CC-BEE0-1C5A655569EA}" destId="{9A9778D7-95A1-4288-9F95-4EEF382EFB6C}" srcOrd="2" destOrd="0" presId="urn:microsoft.com/office/officeart/2005/8/layout/orgChart1"/>
+    <dgm:cxn modelId="{CCF980B8-AC6F-4F04-A715-B60AC91055FC}" type="presParOf" srcId="{F82728AF-A317-43CC-BEE0-1C5A655569EA}" destId="{5B53FD89-8096-4B52-9F55-834935C98CAB}" srcOrd="3" destOrd="0" presId="urn:microsoft.com/office/officeart/2005/8/layout/orgChart1"/>
+    <dgm:cxn modelId="{8CB39717-7BCF-4470-B3E7-4E1ECB185D42}" type="presParOf" srcId="{5B53FD89-8096-4B52-9F55-834935C98CAB}" destId="{D4A3C48D-A27F-4653-BEA0-350047916B20}" srcOrd="0" destOrd="0" presId="urn:microsoft.com/office/officeart/2005/8/layout/orgChart1"/>
+    <dgm:cxn modelId="{A0B040DE-4218-46ED-A521-43ED879B0CBF}" type="presParOf" srcId="{D4A3C48D-A27F-4653-BEA0-350047916B20}" destId="{9C2AE2A6-1F44-4362-ABC4-EA4715A98247}" srcOrd="0" destOrd="0" presId="urn:microsoft.com/office/officeart/2005/8/layout/orgChart1"/>
+    <dgm:cxn modelId="{C2A7D1B9-FB59-4C84-A8BE-E878CB627331}" type="presParOf" srcId="{D4A3C48D-A27F-4653-BEA0-350047916B20}" destId="{D8322A0D-425B-4DFA-9DB4-1155A09DC625}" srcOrd="1" destOrd="0" presId="urn:microsoft.com/office/officeart/2005/8/layout/orgChart1"/>
+    <dgm:cxn modelId="{24CDBC58-6025-4EA7-9E4F-83C9870EC275}" type="presParOf" srcId="{5B53FD89-8096-4B52-9F55-834935C98CAB}" destId="{163E984B-CE0C-4A46-B6DE-C3B1DFDAAA65}" srcOrd="1" destOrd="0" presId="urn:microsoft.com/office/officeart/2005/8/layout/orgChart1"/>
+    <dgm:cxn modelId="{D28CDA0A-2425-4D7F-9267-418E71A68C53}" type="presParOf" srcId="{5B53FD89-8096-4B52-9F55-834935C98CAB}" destId="{2D1B7FA0-D240-49A2-AD9F-A0A672B8B77A}" srcOrd="2" destOrd="0" presId="urn:microsoft.com/office/officeart/2005/8/layout/orgChart1"/>
+    <dgm:cxn modelId="{73425266-2080-43FC-B8D8-941186CCFC6A}" type="presParOf" srcId="{F82728AF-A317-43CC-BEE0-1C5A655569EA}" destId="{F88D9AAA-F158-4DB9-A515-E3D7525EC162}" srcOrd="4" destOrd="0" presId="urn:microsoft.com/office/officeart/2005/8/layout/orgChart1"/>
+    <dgm:cxn modelId="{90E4537C-5C3B-4664-AFCF-AA34BDED082E}" type="presParOf" srcId="{F82728AF-A317-43CC-BEE0-1C5A655569EA}" destId="{C720A7CF-3B54-4C91-81A5-4BCC37435217}" srcOrd="5" destOrd="0" presId="urn:microsoft.com/office/officeart/2005/8/layout/orgChart1"/>
+    <dgm:cxn modelId="{6D099E32-61FA-4801-949F-41481E7A4E9B}" type="presParOf" srcId="{C720A7CF-3B54-4C91-81A5-4BCC37435217}" destId="{0CB22D72-FFAA-4267-91B4-D7DDBCC3BBE7}" srcOrd="0" destOrd="0" presId="urn:microsoft.com/office/officeart/2005/8/layout/orgChart1"/>
+    <dgm:cxn modelId="{36D15407-3ADB-4F62-9732-0BCA7113B86B}" type="presParOf" srcId="{0CB22D72-FFAA-4267-91B4-D7DDBCC3BBE7}" destId="{0722E43F-8B1E-431F-A994-7B9A6D1E6F38}" srcOrd="0" destOrd="0" presId="urn:microsoft.com/office/officeart/2005/8/layout/orgChart1"/>
+    <dgm:cxn modelId="{1EE9DE8A-A60B-4EE3-A292-9D85679C1149}" type="presParOf" srcId="{0CB22D72-FFAA-4267-91B4-D7DDBCC3BBE7}" destId="{F311E72E-D84B-42B2-9771-F07DBD342FD1}" srcOrd="1" destOrd="0" presId="urn:microsoft.com/office/officeart/2005/8/layout/orgChart1"/>
+    <dgm:cxn modelId="{2E76FF9B-8B3E-4588-A90E-188D772EE889}" type="presParOf" srcId="{C720A7CF-3B54-4C91-81A5-4BCC37435217}" destId="{082A7507-43B6-443F-A91E-41F8C0C301A0}" srcOrd="1" destOrd="0" presId="urn:microsoft.com/office/officeart/2005/8/layout/orgChart1"/>
+    <dgm:cxn modelId="{B2D10092-27A8-4B62-898C-1E8C1D3FF36D}" type="presParOf" srcId="{C720A7CF-3B54-4C91-81A5-4BCC37435217}" destId="{4F129EBE-E0C5-4832-A204-54F0708C5DF0}" srcOrd="2" destOrd="0" presId="urn:microsoft.com/office/officeart/2005/8/layout/orgChart1"/>
+    <dgm:cxn modelId="{B068E7E6-64A6-422D-9A77-4AA1F1D3D1AA}" type="presParOf" srcId="{F82728AF-A317-43CC-BEE0-1C5A655569EA}" destId="{FF8C1175-908C-44C6-A16F-4271A2A7131B}" srcOrd="6" destOrd="0" presId="urn:microsoft.com/office/officeart/2005/8/layout/orgChart1"/>
+    <dgm:cxn modelId="{CB706813-B6D9-40C2-AAEB-95711D7C2535}" type="presParOf" srcId="{F82728AF-A317-43CC-BEE0-1C5A655569EA}" destId="{F1AA58BA-64C8-4253-B5D5-BA011EF84D4D}" srcOrd="7" destOrd="0" presId="urn:microsoft.com/office/officeart/2005/8/layout/orgChart1"/>
+    <dgm:cxn modelId="{25E6854A-F6FF-482A-9995-D2D105D55382}" type="presParOf" srcId="{F1AA58BA-64C8-4253-B5D5-BA011EF84D4D}" destId="{FBB54F0A-1B1D-4ADD-A41B-FE59B555BC6F}" srcOrd="0" destOrd="0" presId="urn:microsoft.com/office/officeart/2005/8/layout/orgChart1"/>
+    <dgm:cxn modelId="{1E5FBB97-536D-466F-A0A1-69EA9B8D0E76}" type="presParOf" srcId="{FBB54F0A-1B1D-4ADD-A41B-FE59B555BC6F}" destId="{24A327A2-F837-4F39-B2B3-78A2D2F72470}" srcOrd="0" destOrd="0" presId="urn:microsoft.com/office/officeart/2005/8/layout/orgChart1"/>
+    <dgm:cxn modelId="{CB7A5603-FAD9-4CF3-B3F6-53C07D782F3C}" type="presParOf" srcId="{FBB54F0A-1B1D-4ADD-A41B-FE59B555BC6F}" destId="{CDAA2263-C2C3-46BD-B129-EA5E3A997609}" srcOrd="1" destOrd="0" presId="urn:microsoft.com/office/officeart/2005/8/layout/orgChart1"/>
+    <dgm:cxn modelId="{72E32D09-8029-4F89-A203-CD8E5E896BC8}" type="presParOf" srcId="{F1AA58BA-64C8-4253-B5D5-BA011EF84D4D}" destId="{CC8B1E47-4C54-4A8A-B197-4984B8037E92}" srcOrd="1" destOrd="0" presId="urn:microsoft.com/office/officeart/2005/8/layout/orgChart1"/>
+    <dgm:cxn modelId="{E2B6A2A9-6164-44A9-86E1-35988755012D}" type="presParOf" srcId="{CC8B1E47-4C54-4A8A-B197-4984B8037E92}" destId="{5F893048-3FA8-4D7F-9DF8-C522F82DA4D1}" srcOrd="0" destOrd="0" presId="urn:microsoft.com/office/officeart/2005/8/layout/orgChart1"/>
+    <dgm:cxn modelId="{6854F370-3CE3-4974-A570-08EDCD657CA2}" type="presParOf" srcId="{CC8B1E47-4C54-4A8A-B197-4984B8037E92}" destId="{3460BE63-EAE2-4475-BA06-267E4D77FC49}" srcOrd="1" destOrd="0" presId="urn:microsoft.com/office/officeart/2005/8/layout/orgChart1"/>
+    <dgm:cxn modelId="{E231F0E5-6C47-4CDA-B2D1-8F1152E6E76E}" type="presParOf" srcId="{3460BE63-EAE2-4475-BA06-267E4D77FC49}" destId="{C1772057-47A6-4318-9570-0A7F5D9D6D5B}" srcOrd="0" destOrd="0" presId="urn:microsoft.com/office/officeart/2005/8/layout/orgChart1"/>
+    <dgm:cxn modelId="{41D523D1-4B1E-44B5-94C6-449F70FB4A56}" type="presParOf" srcId="{C1772057-47A6-4318-9570-0A7F5D9D6D5B}" destId="{86BA5671-0AA4-4E64-9667-9FBF35A1C3CB}" srcOrd="0" destOrd="0" presId="urn:microsoft.com/office/officeart/2005/8/layout/orgChart1"/>
+    <dgm:cxn modelId="{7BADA121-070B-426D-9831-DDFF81390175}" type="presParOf" srcId="{C1772057-47A6-4318-9570-0A7F5D9D6D5B}" destId="{92C872C1-2D69-41CC-9C11-FF2EEDA85010}" srcOrd="1" destOrd="0" presId="urn:microsoft.com/office/officeart/2005/8/layout/orgChart1"/>
+    <dgm:cxn modelId="{FB387BAF-ACD1-45DF-A651-6B7B0F5838B1}" type="presParOf" srcId="{3460BE63-EAE2-4475-BA06-267E4D77FC49}" destId="{308E4423-3D92-484B-8552-98BE70E6DEC7}" srcOrd="1" destOrd="0" presId="urn:microsoft.com/office/officeart/2005/8/layout/orgChart1"/>
+    <dgm:cxn modelId="{1F518829-F4DB-4B8F-8B5D-526C0297E180}" type="presParOf" srcId="{308E4423-3D92-484B-8552-98BE70E6DEC7}" destId="{91CFAD45-2FA0-456D-94B7-E96738CF55CF}" srcOrd="0" destOrd="0" presId="urn:microsoft.com/office/officeart/2005/8/layout/orgChart1"/>
+    <dgm:cxn modelId="{16D0BBBF-3639-4A95-B92E-43D9C5275DAD}" type="presParOf" srcId="{308E4423-3D92-484B-8552-98BE70E6DEC7}" destId="{C3707222-6DDD-4A32-BD8B-2F51EB5C5562}" srcOrd="1" destOrd="0" presId="urn:microsoft.com/office/officeart/2005/8/layout/orgChart1"/>
+    <dgm:cxn modelId="{475E5EF6-C170-483F-8FFF-506DEF22BA19}" type="presParOf" srcId="{C3707222-6DDD-4A32-BD8B-2F51EB5C5562}" destId="{C6050184-FB20-4A98-97FB-D2A77F75B173}" srcOrd="0" destOrd="0" presId="urn:microsoft.com/office/officeart/2005/8/layout/orgChart1"/>
+    <dgm:cxn modelId="{B3D62E6F-7E1B-46FE-929B-02D3A025CF32}" type="presParOf" srcId="{C6050184-FB20-4A98-97FB-D2A77F75B173}" destId="{131F9854-ECEA-45B6-BA9F-AB5BDC8CEECF}" srcOrd="0" destOrd="0" presId="urn:microsoft.com/office/officeart/2005/8/layout/orgChart1"/>
+    <dgm:cxn modelId="{DBC2E542-3E62-41D8-BB3C-D9F15850532E}" type="presParOf" srcId="{C6050184-FB20-4A98-97FB-D2A77F75B173}" destId="{C2683376-14D1-44C5-AA59-5F956A9DFB39}" srcOrd="1" destOrd="0" presId="urn:microsoft.com/office/officeart/2005/8/layout/orgChart1"/>
+    <dgm:cxn modelId="{F997AA31-5759-4E69-93EB-621819E09FCE}" type="presParOf" srcId="{C3707222-6DDD-4A32-BD8B-2F51EB5C5562}" destId="{43242AD6-42E5-480C-A2F4-6A9DEECD965B}" srcOrd="1" destOrd="0" presId="urn:microsoft.com/office/officeart/2005/8/layout/orgChart1"/>
+    <dgm:cxn modelId="{A971FD3C-BD3F-487A-ACEB-108136E17B99}" type="presParOf" srcId="{C3707222-6DDD-4A32-BD8B-2F51EB5C5562}" destId="{918A151D-381E-4D49-B82C-D657AF3C1C08}" srcOrd="2" destOrd="0" presId="urn:microsoft.com/office/officeart/2005/8/layout/orgChart1"/>
+    <dgm:cxn modelId="{1AB64230-EB02-43F8-B202-C4976891B0F8}" type="presParOf" srcId="{308E4423-3D92-484B-8552-98BE70E6DEC7}" destId="{DDA07FE4-3576-414A-92E4-529D1894CA58}" srcOrd="2" destOrd="0" presId="urn:microsoft.com/office/officeart/2005/8/layout/orgChart1"/>
+    <dgm:cxn modelId="{A49695B8-0902-4837-9136-01ABF4C5F10C}" type="presParOf" srcId="{308E4423-3D92-484B-8552-98BE70E6DEC7}" destId="{654DC88F-6876-4E5D-B64B-CC41DBA85153}" srcOrd="3" destOrd="0" presId="urn:microsoft.com/office/officeart/2005/8/layout/orgChart1"/>
+    <dgm:cxn modelId="{07B29883-BDE5-4C6B-B3D4-B2EA9F46365D}" type="presParOf" srcId="{654DC88F-6876-4E5D-B64B-CC41DBA85153}" destId="{BDE29094-42E7-4120-A4C9-A95382DFED6A}" srcOrd="0" destOrd="0" presId="urn:microsoft.com/office/officeart/2005/8/layout/orgChart1"/>
+    <dgm:cxn modelId="{2C3A2715-3C80-4BAD-9ACA-5E0FD18D3C2A}" type="presParOf" srcId="{BDE29094-42E7-4120-A4C9-A95382DFED6A}" destId="{250E6589-C440-40B9-9AE0-6F18AE2C2F83}" srcOrd="0" destOrd="0" presId="urn:microsoft.com/office/officeart/2005/8/layout/orgChart1"/>
+    <dgm:cxn modelId="{94AD0841-2A68-489C-BE2D-BE7505C5BA6A}" type="presParOf" srcId="{BDE29094-42E7-4120-A4C9-A95382DFED6A}" destId="{19E76C29-F9B4-454C-BE51-B1BD37165BB1}" srcOrd="1" destOrd="0" presId="urn:microsoft.com/office/officeart/2005/8/layout/orgChart1"/>
+    <dgm:cxn modelId="{0AB97E86-34E5-4393-A03B-82D9E2BA6FD9}" type="presParOf" srcId="{654DC88F-6876-4E5D-B64B-CC41DBA85153}" destId="{B38E5FDE-58A2-4061-A68D-8A217BDD1AA5}" srcOrd="1" destOrd="0" presId="urn:microsoft.com/office/officeart/2005/8/layout/orgChart1"/>
+    <dgm:cxn modelId="{024078B7-6CCA-4F32-A1DE-6FF9D512D99E}" type="presParOf" srcId="{654DC88F-6876-4E5D-B64B-CC41DBA85153}" destId="{AC417A52-D506-4404-924B-4BD93DE11011}" srcOrd="2" destOrd="0" presId="urn:microsoft.com/office/officeart/2005/8/layout/orgChart1"/>
+    <dgm:cxn modelId="{8C1C10FC-8D95-4978-899A-B58C75EB4362}" type="presParOf" srcId="{3460BE63-EAE2-4475-BA06-267E4D77FC49}" destId="{95B17FDA-F9FC-4F1E-8E4C-5600ED857B92}" srcOrd="2" destOrd="0" presId="urn:microsoft.com/office/officeart/2005/8/layout/orgChart1"/>
+    <dgm:cxn modelId="{5B6C0264-332E-4AEF-B998-75D7F90E535E}" type="presParOf" srcId="{CC8B1E47-4C54-4A8A-B197-4984B8037E92}" destId="{44F6C3E7-E762-4771-BA1F-65F3FB1D6FFD}" srcOrd="2" destOrd="0" presId="urn:microsoft.com/office/officeart/2005/8/layout/orgChart1"/>
+    <dgm:cxn modelId="{96233930-231D-4771-8E54-3FE1FA317575}" type="presParOf" srcId="{CC8B1E47-4C54-4A8A-B197-4984B8037E92}" destId="{91DDAE80-1A2D-4459-A10F-FC5A4463B759}" srcOrd="3" destOrd="0" presId="urn:microsoft.com/office/officeart/2005/8/layout/orgChart1"/>
+    <dgm:cxn modelId="{987E661F-E873-409B-9B8F-2FE5F0EE9408}" type="presParOf" srcId="{91DDAE80-1A2D-4459-A10F-FC5A4463B759}" destId="{73C1F8D2-B3B4-480F-8D01-41943A890FD7}" srcOrd="0" destOrd="0" presId="urn:microsoft.com/office/officeart/2005/8/layout/orgChart1"/>
+    <dgm:cxn modelId="{C09B3E61-D5AD-473B-85C8-4D84471F95E7}" type="presParOf" srcId="{73C1F8D2-B3B4-480F-8D01-41943A890FD7}" destId="{A7D9045D-B71E-48B3-A865-E809D51531FA}" srcOrd="0" destOrd="0" presId="urn:microsoft.com/office/officeart/2005/8/layout/orgChart1"/>
+    <dgm:cxn modelId="{ECFED352-D3A0-4F50-8F2F-EE1C36CBCC1D}" type="presParOf" srcId="{73C1F8D2-B3B4-480F-8D01-41943A890FD7}" destId="{A025B194-C1D8-425A-90DC-3B20E7688599}" srcOrd="1" destOrd="0" presId="urn:microsoft.com/office/officeart/2005/8/layout/orgChart1"/>
+    <dgm:cxn modelId="{E917A60B-5C9F-40F6-9859-627D732A8946}" type="presParOf" srcId="{91DDAE80-1A2D-4459-A10F-FC5A4463B759}" destId="{5734E45A-4E88-422F-8580-082937D8F601}" srcOrd="1" destOrd="0" presId="urn:microsoft.com/office/officeart/2005/8/layout/orgChart1"/>
+    <dgm:cxn modelId="{EFFEC89B-7A43-405B-AA50-CA76CD4CB496}" type="presParOf" srcId="{91DDAE80-1A2D-4459-A10F-FC5A4463B759}" destId="{6E8EA03B-E08E-4FB1-8C42-BF8DC5EA6870}" srcOrd="2" destOrd="0" presId="urn:microsoft.com/office/officeart/2005/8/layout/orgChart1"/>
+    <dgm:cxn modelId="{403C64EE-1D5A-415F-A1F7-15F19D3F1773}" type="presParOf" srcId="{CC8B1E47-4C54-4A8A-B197-4984B8037E92}" destId="{39E1D18C-4259-4852-8F10-B21120747140}" srcOrd="4" destOrd="0" presId="urn:microsoft.com/office/officeart/2005/8/layout/orgChart1"/>
+    <dgm:cxn modelId="{A02265DA-6908-48B1-91C9-8222BBAB10A0}" type="presParOf" srcId="{CC8B1E47-4C54-4A8A-B197-4984B8037E92}" destId="{4FEE134A-2C3B-4A59-BD7C-82ED8E8AEFB1}" srcOrd="5" destOrd="0" presId="urn:microsoft.com/office/officeart/2005/8/layout/orgChart1"/>
+    <dgm:cxn modelId="{C500B251-E0F6-4192-A620-462B1E2F2681}" type="presParOf" srcId="{4FEE134A-2C3B-4A59-BD7C-82ED8E8AEFB1}" destId="{33581733-CB1F-48CB-9538-F12BEC364723}" srcOrd="0" destOrd="0" presId="urn:microsoft.com/office/officeart/2005/8/layout/orgChart1"/>
+    <dgm:cxn modelId="{D02DA659-8B1E-4B5D-BB9B-08E6D5DD8C3A}" type="presParOf" srcId="{33581733-CB1F-48CB-9538-F12BEC364723}" destId="{CEC80A28-156D-40CB-BE19-471BF179A7FB}" srcOrd="0" destOrd="0" presId="urn:microsoft.com/office/officeart/2005/8/layout/orgChart1"/>
+    <dgm:cxn modelId="{BAD7AE6C-AA14-4B05-B687-C19720A0B2E3}" type="presParOf" srcId="{33581733-CB1F-48CB-9538-F12BEC364723}" destId="{FCF61CEE-12FD-4A55-ACFE-06740EA9E35E}" srcOrd="1" destOrd="0" presId="urn:microsoft.com/office/officeart/2005/8/layout/orgChart1"/>
+    <dgm:cxn modelId="{AE9E4654-9804-4AA0-947B-E2B51581C25C}" type="presParOf" srcId="{4FEE134A-2C3B-4A59-BD7C-82ED8E8AEFB1}" destId="{D2D21051-185C-4E62-A617-827E5301D78B}" srcOrd="1" destOrd="0" presId="urn:microsoft.com/office/officeart/2005/8/layout/orgChart1"/>
+    <dgm:cxn modelId="{BD114040-35D8-44DD-A59B-7A1CB3F633CB}" type="presParOf" srcId="{4FEE134A-2C3B-4A59-BD7C-82ED8E8AEFB1}" destId="{6E701819-B727-4A5F-8A58-16E0346BB0A8}" srcOrd="2" destOrd="0" presId="urn:microsoft.com/office/officeart/2005/8/layout/orgChart1"/>
+    <dgm:cxn modelId="{610913D1-9CB6-4BEB-B39E-C9F7276A3D04}" type="presParOf" srcId="{CC8B1E47-4C54-4A8A-B197-4984B8037E92}" destId="{E61D17A4-EA07-4383-A5BB-FF0E610586B6}" srcOrd="6" destOrd="0" presId="urn:microsoft.com/office/officeart/2005/8/layout/orgChart1"/>
+    <dgm:cxn modelId="{70CDD559-3326-4D4A-9F3D-7C3D8F8E466E}" type="presParOf" srcId="{CC8B1E47-4C54-4A8A-B197-4984B8037E92}" destId="{CF366E3B-0DD1-422E-96CB-DA8233AEEBF9}" srcOrd="7" destOrd="0" presId="urn:microsoft.com/office/officeart/2005/8/layout/orgChart1"/>
+    <dgm:cxn modelId="{111E3EBB-C818-43F2-B208-5827B9BD1C08}" type="presParOf" srcId="{CF366E3B-0DD1-422E-96CB-DA8233AEEBF9}" destId="{938F26FB-7FA0-4CC9-8E2F-91AD26E805DC}" srcOrd="0" destOrd="0" presId="urn:microsoft.com/office/officeart/2005/8/layout/orgChart1"/>
+    <dgm:cxn modelId="{3E7F8EBD-094C-419E-AE9C-89F590ABBBA1}" type="presParOf" srcId="{938F26FB-7FA0-4CC9-8E2F-91AD26E805DC}" destId="{B67635C8-6314-45FF-9FC7-BB9CE4B0C6EC}" srcOrd="0" destOrd="0" presId="urn:microsoft.com/office/officeart/2005/8/layout/orgChart1"/>
+    <dgm:cxn modelId="{BE7DD787-1C97-44FC-84B5-E9E510A0BDA0}" type="presParOf" srcId="{938F26FB-7FA0-4CC9-8E2F-91AD26E805DC}" destId="{5BA6F93A-F273-4AC1-9AF5-81F5BDC818E4}" srcOrd="1" destOrd="0" presId="urn:microsoft.com/office/officeart/2005/8/layout/orgChart1"/>
+    <dgm:cxn modelId="{F3E0A4B3-A1D0-47E9-AA47-1B756F9DF882}" type="presParOf" srcId="{CF366E3B-0DD1-422E-96CB-DA8233AEEBF9}" destId="{C24CB2BA-FC35-4D9A-B78E-8351C0F48F33}" srcOrd="1" destOrd="0" presId="urn:microsoft.com/office/officeart/2005/8/layout/orgChart1"/>
+    <dgm:cxn modelId="{5AC0BAE0-11B7-466F-9828-BD0BACDBB01C}" type="presParOf" srcId="{C24CB2BA-FC35-4D9A-B78E-8351C0F48F33}" destId="{54F3CDF6-B7F8-4590-B07A-AF7E2B44270E}" srcOrd="0" destOrd="0" presId="urn:microsoft.com/office/officeart/2005/8/layout/orgChart1"/>
+    <dgm:cxn modelId="{F745BE6C-82B1-4754-B428-807F679048C7}" type="presParOf" srcId="{C24CB2BA-FC35-4D9A-B78E-8351C0F48F33}" destId="{5D79CD7A-8AF0-47C1-B9AE-ED6A84FD6A46}" srcOrd="1" destOrd="0" presId="urn:microsoft.com/office/officeart/2005/8/layout/orgChart1"/>
+    <dgm:cxn modelId="{DF88FCD8-6A91-48B1-9CD0-06060E14A76B}" type="presParOf" srcId="{5D79CD7A-8AF0-47C1-B9AE-ED6A84FD6A46}" destId="{27453C3E-7B21-4E84-AF89-59528EC6188F}" srcOrd="0" destOrd="0" presId="urn:microsoft.com/office/officeart/2005/8/layout/orgChart1"/>
+    <dgm:cxn modelId="{555D52E6-7A56-4926-85C8-E84CD1BA7189}" type="presParOf" srcId="{27453C3E-7B21-4E84-AF89-59528EC6188F}" destId="{EA487784-4A80-4005-84F0-9713C58F8DB6}" srcOrd="0" destOrd="0" presId="urn:microsoft.com/office/officeart/2005/8/layout/orgChart1"/>
+    <dgm:cxn modelId="{7381F54A-1D20-47EC-8442-BAC55A67D416}" type="presParOf" srcId="{27453C3E-7B21-4E84-AF89-59528EC6188F}" destId="{11EC2043-2988-4A51-941F-1C6DF040D036}" srcOrd="1" destOrd="0" presId="urn:microsoft.com/office/officeart/2005/8/layout/orgChart1"/>
+    <dgm:cxn modelId="{7BFEA147-4570-46ED-A648-E8B9C726312B}" type="presParOf" srcId="{5D79CD7A-8AF0-47C1-B9AE-ED6A84FD6A46}" destId="{F1D2D515-0174-48A7-A321-143613983F25}" srcOrd="1" destOrd="0" presId="urn:microsoft.com/office/officeart/2005/8/layout/orgChart1"/>
+    <dgm:cxn modelId="{A2908D09-72B5-4EC8-BF82-7B321ACAAFFF}" type="presParOf" srcId="{5D79CD7A-8AF0-47C1-B9AE-ED6A84FD6A46}" destId="{DC3C28A2-4401-40E2-81C6-93C1F3BB7F91}" srcOrd="2" destOrd="0" presId="urn:microsoft.com/office/officeart/2005/8/layout/orgChart1"/>
+    <dgm:cxn modelId="{13E71393-2847-4229-BC31-2C0B73A01D99}" type="presParOf" srcId="{C24CB2BA-FC35-4D9A-B78E-8351C0F48F33}" destId="{BB614DF4-EE61-44BF-AA45-05D215CCB7C7}" srcOrd="2" destOrd="0" presId="urn:microsoft.com/office/officeart/2005/8/layout/orgChart1"/>
+    <dgm:cxn modelId="{5942D7ED-C57C-4720-B4D6-11A024E0B655}" type="presParOf" srcId="{C24CB2BA-FC35-4D9A-B78E-8351C0F48F33}" destId="{1A349E9F-05FF-44B2-9557-A8C53FCDE463}" srcOrd="3" destOrd="0" presId="urn:microsoft.com/office/officeart/2005/8/layout/orgChart1"/>
+    <dgm:cxn modelId="{EFD050AD-1786-4E31-A51E-B9275F9FB113}" type="presParOf" srcId="{1A349E9F-05FF-44B2-9557-A8C53FCDE463}" destId="{18EEE4EC-0F09-4CE7-85A8-45CB2EA7A016}" srcOrd="0" destOrd="0" presId="urn:microsoft.com/office/officeart/2005/8/layout/orgChart1"/>
+    <dgm:cxn modelId="{F083A498-8A3E-488A-AC84-32B1A8E4CD2A}" type="presParOf" srcId="{18EEE4EC-0F09-4CE7-85A8-45CB2EA7A016}" destId="{771DF64B-B97C-48BD-806B-9D267ECD5093}" srcOrd="0" destOrd="0" presId="urn:microsoft.com/office/officeart/2005/8/layout/orgChart1"/>
+    <dgm:cxn modelId="{22C4594F-A068-463D-A286-D3CC3B159540}" type="presParOf" srcId="{18EEE4EC-0F09-4CE7-85A8-45CB2EA7A016}" destId="{B6DCED10-E6B2-4154-8718-5358F6D2407D}" srcOrd="1" destOrd="0" presId="urn:microsoft.com/office/officeart/2005/8/layout/orgChart1"/>
+    <dgm:cxn modelId="{9D91087A-10FD-4C80-A9D8-035F3DB1B976}" type="presParOf" srcId="{1A349E9F-05FF-44B2-9557-A8C53FCDE463}" destId="{ABA0681E-54A1-4077-B032-B762C54AFC7C}" srcOrd="1" destOrd="0" presId="urn:microsoft.com/office/officeart/2005/8/layout/orgChart1"/>
+    <dgm:cxn modelId="{8E9C7A96-024E-4EFC-BD46-7AED6C2CEC27}" type="presParOf" srcId="{1A349E9F-05FF-44B2-9557-A8C53FCDE463}" destId="{789452F4-D3A5-4C05-96B8-030391B211AD}" srcOrd="2" destOrd="0" presId="urn:microsoft.com/office/officeart/2005/8/layout/orgChart1"/>
+    <dgm:cxn modelId="{7438A304-3DC1-4769-ADC7-78DED4E5447E}" type="presParOf" srcId="{C24CB2BA-FC35-4D9A-B78E-8351C0F48F33}" destId="{350454EE-A010-4FEA-8C99-96FBF79C3094}" srcOrd="4" destOrd="0" presId="urn:microsoft.com/office/officeart/2005/8/layout/orgChart1"/>
+    <dgm:cxn modelId="{D735435D-04CE-4DBE-94BE-CE2B94184815}" type="presParOf" srcId="{C24CB2BA-FC35-4D9A-B78E-8351C0F48F33}" destId="{7BFDBDA0-D90D-4CF3-AFBD-08D2C8362AA4}" srcOrd="5" destOrd="0" presId="urn:microsoft.com/office/officeart/2005/8/layout/orgChart1"/>
+    <dgm:cxn modelId="{75EF54B3-9A85-4C18-B9FA-0AE27F344F47}" type="presParOf" srcId="{7BFDBDA0-D90D-4CF3-AFBD-08D2C8362AA4}" destId="{C779CDF7-78F8-455F-89FD-70DB0A81E722}" srcOrd="0" destOrd="0" presId="urn:microsoft.com/office/officeart/2005/8/layout/orgChart1"/>
+    <dgm:cxn modelId="{9363936B-39A9-46C6-A540-05F65160B900}" type="presParOf" srcId="{C779CDF7-78F8-455F-89FD-70DB0A81E722}" destId="{81D6CDBF-3C8F-41B6-8E4C-8CCC69C9A9D0}" srcOrd="0" destOrd="0" presId="urn:microsoft.com/office/officeart/2005/8/layout/orgChart1"/>
+    <dgm:cxn modelId="{936218CF-C3F9-44FC-8BEE-2A619A1B3017}" type="presParOf" srcId="{C779CDF7-78F8-455F-89FD-70DB0A81E722}" destId="{5405E608-BB3A-4BD7-A78C-E0BD38ED9697}" srcOrd="1" destOrd="0" presId="urn:microsoft.com/office/officeart/2005/8/layout/orgChart1"/>
+    <dgm:cxn modelId="{B822AC0A-4D2F-428B-A29E-FD76B40F09CF}" type="presParOf" srcId="{7BFDBDA0-D90D-4CF3-AFBD-08D2C8362AA4}" destId="{E7CDF8FB-5D98-48F0-AF9A-AFB5E6ABD900}" srcOrd="1" destOrd="0" presId="urn:microsoft.com/office/officeart/2005/8/layout/orgChart1"/>
+    <dgm:cxn modelId="{49FC8B4B-3E64-4270-A14E-58457866D523}" type="presParOf" srcId="{7BFDBDA0-D90D-4CF3-AFBD-08D2C8362AA4}" destId="{3E73E89D-87E1-48C6-9B1C-A7EDA91C1D1E}" srcOrd="2" destOrd="0" presId="urn:microsoft.com/office/officeart/2005/8/layout/orgChart1"/>
+    <dgm:cxn modelId="{EB6D3CB7-883F-4650-BFDE-DDAD41E31251}" type="presParOf" srcId="{CF366E3B-0DD1-422E-96CB-DA8233AEEBF9}" destId="{B6497046-1E10-4486-B7D8-E8C3CE0AE2BF}" srcOrd="2" destOrd="0" presId="urn:microsoft.com/office/officeart/2005/8/layout/orgChart1"/>
+    <dgm:cxn modelId="{F300ABAE-D85C-4A05-B926-BC343DDE0355}" type="presParOf" srcId="{CC8B1E47-4C54-4A8A-B197-4984B8037E92}" destId="{E3EB0257-90D6-4E89-87BE-C770626BDEC4}" srcOrd="8" destOrd="0" presId="urn:microsoft.com/office/officeart/2005/8/layout/orgChart1"/>
+    <dgm:cxn modelId="{07BAF6F6-F285-4CBD-BAD5-A0626D5C4351}" type="presParOf" srcId="{CC8B1E47-4C54-4A8A-B197-4984B8037E92}" destId="{43C63612-45B9-4537-A379-233A882995F7}" srcOrd="9" destOrd="0" presId="urn:microsoft.com/office/officeart/2005/8/layout/orgChart1"/>
+    <dgm:cxn modelId="{FDEF4DD4-8888-4CE7-8CC6-B59CDE0ED465}" type="presParOf" srcId="{43C63612-45B9-4537-A379-233A882995F7}" destId="{A94E06FE-4DF7-48FA-9A38-16391FB33EEA}" srcOrd="0" destOrd="0" presId="urn:microsoft.com/office/officeart/2005/8/layout/orgChart1"/>
+    <dgm:cxn modelId="{D786E6E0-0A52-4568-A917-99771BE3F0D5}" type="presParOf" srcId="{A94E06FE-4DF7-48FA-9A38-16391FB33EEA}" destId="{A5A4C983-8D9F-4EF4-8B1F-774F4B8B7922}" srcOrd="0" destOrd="0" presId="urn:microsoft.com/office/officeart/2005/8/layout/orgChart1"/>
+    <dgm:cxn modelId="{0EDCC247-0936-4640-92C4-552CD6B730F4}" type="presParOf" srcId="{A94E06FE-4DF7-48FA-9A38-16391FB33EEA}" destId="{03B908BC-7766-4B51-ADD4-AA81A82F0C4E}" srcOrd="1" destOrd="0" presId="urn:microsoft.com/office/officeart/2005/8/layout/orgChart1"/>
+    <dgm:cxn modelId="{6B71C943-5805-42F1-BE8D-542F7187FA79}" type="presParOf" srcId="{43C63612-45B9-4537-A379-233A882995F7}" destId="{C08AA867-0405-4591-B5AD-22CA8D3BAAFB}" srcOrd="1" destOrd="0" presId="urn:microsoft.com/office/officeart/2005/8/layout/orgChart1"/>
+    <dgm:cxn modelId="{2D662F4D-67E8-415F-BDE2-F1AD97308F3F}" type="presParOf" srcId="{C08AA867-0405-4591-B5AD-22CA8D3BAAFB}" destId="{2D2FDB5C-6C62-44E2-B0ED-ADC0D8BE6D82}" srcOrd="0" destOrd="0" presId="urn:microsoft.com/office/officeart/2005/8/layout/orgChart1"/>
+    <dgm:cxn modelId="{E5A35A23-CECE-49D5-8F1D-A299458F0FFA}" type="presParOf" srcId="{C08AA867-0405-4591-B5AD-22CA8D3BAAFB}" destId="{4154EC15-90D6-41C1-9573-354B248B5519}" srcOrd="1" destOrd="0" presId="urn:microsoft.com/office/officeart/2005/8/layout/orgChart1"/>
+    <dgm:cxn modelId="{7DF9161C-785D-4949-A40E-677FBAAA7B7D}" type="presParOf" srcId="{4154EC15-90D6-41C1-9573-354B248B5519}" destId="{3B108C4C-0E12-4C99-B53D-8D82559CADBD}" srcOrd="0" destOrd="0" presId="urn:microsoft.com/office/officeart/2005/8/layout/orgChart1"/>
+    <dgm:cxn modelId="{92BD213A-2E4D-49C0-9D07-0BB4D4793003}" type="presParOf" srcId="{3B108C4C-0E12-4C99-B53D-8D82559CADBD}" destId="{0BA95CA7-E982-4BB2-97B3-F8B758889A00}" srcOrd="0" destOrd="0" presId="urn:microsoft.com/office/officeart/2005/8/layout/orgChart1"/>
+    <dgm:cxn modelId="{270A4140-FB18-4B18-A767-CC4BAB1C48B9}" type="presParOf" srcId="{3B108C4C-0E12-4C99-B53D-8D82559CADBD}" destId="{7B0E4EF7-ED5D-43F5-865B-A8F050756236}" srcOrd="1" destOrd="0" presId="urn:microsoft.com/office/officeart/2005/8/layout/orgChart1"/>
+    <dgm:cxn modelId="{1813F4FF-E153-4936-8F65-CBE06A32B662}" type="presParOf" srcId="{4154EC15-90D6-41C1-9573-354B248B5519}" destId="{4120BA7F-F9E8-4318-BC14-8D20DDD7D8B9}" srcOrd="1" destOrd="0" presId="urn:microsoft.com/office/officeart/2005/8/layout/orgChart1"/>
+    <dgm:cxn modelId="{6E59DFD8-43F8-4EF1-A893-513D9CE4C014}" type="presParOf" srcId="{4154EC15-90D6-41C1-9573-354B248B5519}" destId="{59C65857-CC18-4415-B6A6-75629616B6F9}" srcOrd="2" destOrd="0" presId="urn:microsoft.com/office/officeart/2005/8/layout/orgChart1"/>
+    <dgm:cxn modelId="{3407DD56-F3D3-4BDD-B84E-9B3AA45E5D12}" type="presParOf" srcId="{C08AA867-0405-4591-B5AD-22CA8D3BAAFB}" destId="{848E2FE5-674A-4145-AC06-F810C41A0893}" srcOrd="2" destOrd="0" presId="urn:microsoft.com/office/officeart/2005/8/layout/orgChart1"/>
+    <dgm:cxn modelId="{81085AE6-B82C-442E-9B57-BC8B7FF6DA45}" type="presParOf" srcId="{C08AA867-0405-4591-B5AD-22CA8D3BAAFB}" destId="{A17F39A8-BEB0-4CD4-99A9-EFEAD41ECE3C}" srcOrd="3" destOrd="0" presId="urn:microsoft.com/office/officeart/2005/8/layout/orgChart1"/>
+    <dgm:cxn modelId="{CCDB2810-EFA7-4F4D-96DE-BB9739C8EAE0}" type="presParOf" srcId="{A17F39A8-BEB0-4CD4-99A9-EFEAD41ECE3C}" destId="{16383A2C-A124-4E2C-8C5B-31193E53217B}" srcOrd="0" destOrd="0" presId="urn:microsoft.com/office/officeart/2005/8/layout/orgChart1"/>
+    <dgm:cxn modelId="{86AF6F90-2341-4A78-A075-3332774E54E0}" type="presParOf" srcId="{16383A2C-A124-4E2C-8C5B-31193E53217B}" destId="{63B062B2-E08F-47BD-9033-27E9CCF2C035}" srcOrd="0" destOrd="0" presId="urn:microsoft.com/office/officeart/2005/8/layout/orgChart1"/>
+    <dgm:cxn modelId="{F956E239-BE9A-4FDA-B5B6-6AE380887FBA}" type="presParOf" srcId="{16383A2C-A124-4E2C-8C5B-31193E53217B}" destId="{D06CA95D-13C9-46E8-87ED-58C3A4DC5FCD}" srcOrd="1" destOrd="0" presId="urn:microsoft.com/office/officeart/2005/8/layout/orgChart1"/>
+    <dgm:cxn modelId="{33D64D7E-7E6F-41CF-9794-30A29B3CDFEC}" type="presParOf" srcId="{A17F39A8-BEB0-4CD4-99A9-EFEAD41ECE3C}" destId="{59AA2F68-3B0A-4D76-B624-A563B6A37E46}" srcOrd="1" destOrd="0" presId="urn:microsoft.com/office/officeart/2005/8/layout/orgChart1"/>
+    <dgm:cxn modelId="{9241101E-316C-4596-83C5-EDE99F608011}" type="presParOf" srcId="{A17F39A8-BEB0-4CD4-99A9-EFEAD41ECE3C}" destId="{61BBA088-A5CB-4F18-89EA-00F825C950CB}" srcOrd="2" destOrd="0" presId="urn:microsoft.com/office/officeart/2005/8/layout/orgChart1"/>
+    <dgm:cxn modelId="{5CE36C18-6E07-4D21-A665-8ECF0FF0A2DC}" type="presParOf" srcId="{43C63612-45B9-4537-A379-233A882995F7}" destId="{66E592A7-2663-4E3C-8CDB-C823E180ADCD}" srcOrd="2" destOrd="0" presId="urn:microsoft.com/office/officeart/2005/8/layout/orgChart1"/>
+    <dgm:cxn modelId="{8F53FF1E-7CFA-4C64-A0CE-29014D69FA94}" type="presParOf" srcId="{CC8B1E47-4C54-4A8A-B197-4984B8037E92}" destId="{819DF8B9-1756-4F0F-8019-443E3F5E3134}" srcOrd="10" destOrd="0" presId="urn:microsoft.com/office/officeart/2005/8/layout/orgChart1"/>
+    <dgm:cxn modelId="{2C86BE5B-96A0-4AC8-979F-D38416F1B502}" type="presParOf" srcId="{CC8B1E47-4C54-4A8A-B197-4984B8037E92}" destId="{8C77A7B9-4CD0-4943-92A1-9710BE677BCE}" srcOrd="11" destOrd="0" presId="urn:microsoft.com/office/officeart/2005/8/layout/orgChart1"/>
+    <dgm:cxn modelId="{F7C2907F-85D2-4320-A950-69BE5233D36B}" type="presParOf" srcId="{8C77A7B9-4CD0-4943-92A1-9710BE677BCE}" destId="{75FE50FC-B053-4D50-95E2-2219B32EAAEA}" srcOrd="0" destOrd="0" presId="urn:microsoft.com/office/officeart/2005/8/layout/orgChart1"/>
+    <dgm:cxn modelId="{A6FF659B-3CD7-41A4-B38F-9CDB26FB9FC3}" type="presParOf" srcId="{75FE50FC-B053-4D50-95E2-2219B32EAAEA}" destId="{E6815EC2-517E-4813-B2A0-126438211441}" srcOrd="0" destOrd="0" presId="urn:microsoft.com/office/officeart/2005/8/layout/orgChart1"/>
+    <dgm:cxn modelId="{6894BA8B-005A-4583-A8B7-66BE7C0E92D7}" type="presParOf" srcId="{75FE50FC-B053-4D50-95E2-2219B32EAAEA}" destId="{F8AD1095-D757-4EC2-9529-0FE34CD8BCF2}" srcOrd="1" destOrd="0" presId="urn:microsoft.com/office/officeart/2005/8/layout/orgChart1"/>
+    <dgm:cxn modelId="{B8525795-9124-4749-951D-B152DDD1AA6C}" type="presParOf" srcId="{8C77A7B9-4CD0-4943-92A1-9710BE677BCE}" destId="{E4555C64-E585-4B75-98C5-9A2531F19964}" srcOrd="1" destOrd="0" presId="urn:microsoft.com/office/officeart/2005/8/layout/orgChart1"/>
+    <dgm:cxn modelId="{C15F5523-84DA-4EA0-8251-7B5147EF47AA}" type="presParOf" srcId="{8C77A7B9-4CD0-4943-92A1-9710BE677BCE}" destId="{3605115B-403E-40BE-8CC1-C16FC229692D}" srcOrd="2" destOrd="0" presId="urn:microsoft.com/office/officeart/2005/8/layout/orgChart1"/>
+    <dgm:cxn modelId="{B86CA235-BC2A-49C7-816E-9BF033085EDE}" type="presParOf" srcId="{CC8B1E47-4C54-4A8A-B197-4984B8037E92}" destId="{12A85EFC-CF10-4963-83AC-6F71EA187943}" srcOrd="12" destOrd="0" presId="urn:microsoft.com/office/officeart/2005/8/layout/orgChart1"/>
+    <dgm:cxn modelId="{3DE6D3A3-D823-4EDB-ABDA-29CEEE1FC935}" type="presParOf" srcId="{CC8B1E47-4C54-4A8A-B197-4984B8037E92}" destId="{E1318AC2-097B-4B4F-9308-64471632ABBA}" srcOrd="13" destOrd="0" presId="urn:microsoft.com/office/officeart/2005/8/layout/orgChart1"/>
+    <dgm:cxn modelId="{B82F90FA-CE36-4559-BB8A-8FA93929362D}" type="presParOf" srcId="{E1318AC2-097B-4B4F-9308-64471632ABBA}" destId="{9F27ABAE-30C5-44DF-962D-7146A4206A78}" srcOrd="0" destOrd="0" presId="urn:microsoft.com/office/officeart/2005/8/layout/orgChart1"/>
+    <dgm:cxn modelId="{6AE053F7-D9EA-4C59-BC93-0A84C6F595ED}" type="presParOf" srcId="{9F27ABAE-30C5-44DF-962D-7146A4206A78}" destId="{2B1A53CE-DE7D-4D8F-A1AA-02097F5D17A6}" srcOrd="0" destOrd="0" presId="urn:microsoft.com/office/officeart/2005/8/layout/orgChart1"/>
+    <dgm:cxn modelId="{B0AC91DE-4634-4064-9837-3624AC07847F}" type="presParOf" srcId="{9F27ABAE-30C5-44DF-962D-7146A4206A78}" destId="{01E40F6E-2070-4224-8AD7-6277A0F9B449}" srcOrd="1" destOrd="0" presId="urn:microsoft.com/office/officeart/2005/8/layout/orgChart1"/>
+    <dgm:cxn modelId="{3190FF11-E9C8-464F-907A-7C85115DD22B}" type="presParOf" srcId="{E1318AC2-097B-4B4F-9308-64471632ABBA}" destId="{DE427674-6783-4B14-9750-75F3DDAEBC16}" srcOrd="1" destOrd="0" presId="urn:microsoft.com/office/officeart/2005/8/layout/orgChart1"/>
+    <dgm:cxn modelId="{5725EFE1-5F51-4FE5-A511-F40CBED2FD2F}" type="presParOf" srcId="{E1318AC2-097B-4B4F-9308-64471632ABBA}" destId="{3A405112-EE26-472E-8586-20E015EC3866}" srcOrd="2" destOrd="0" presId="urn:microsoft.com/office/officeart/2005/8/layout/orgChart1"/>
+    <dgm:cxn modelId="{A6975781-2802-4B9F-9F9D-2B7C4940D5EF}" type="presParOf" srcId="{F1AA58BA-64C8-4253-B5D5-BA011EF84D4D}" destId="{41FBE4B9-A4BF-43FB-900C-1C58B7030EB3}" srcOrd="2" destOrd="0" presId="urn:microsoft.com/office/officeart/2005/8/layout/orgChart1"/>
+    <dgm:cxn modelId="{DFD2C11C-AFC6-4A7C-B78A-60F9575293C7}" type="presParOf" srcId="{F82728AF-A317-43CC-BEE0-1C5A655569EA}" destId="{93527016-C41A-49C6-8FD5-70D23D321538}" srcOrd="8" destOrd="0" presId="urn:microsoft.com/office/officeart/2005/8/layout/orgChart1"/>
+    <dgm:cxn modelId="{479C94DF-8048-4332-AA40-9D697DBB843F}" type="presParOf" srcId="{F82728AF-A317-43CC-BEE0-1C5A655569EA}" destId="{B2D985E6-7743-4838-BB17-B0A0D44B007A}" srcOrd="9" destOrd="0" presId="urn:microsoft.com/office/officeart/2005/8/layout/orgChart1"/>
+    <dgm:cxn modelId="{2CC871E9-5723-4677-AAFC-FF0B6C51F753}" type="presParOf" srcId="{B2D985E6-7743-4838-BB17-B0A0D44B007A}" destId="{EB0AFA81-5E2D-4391-90B2-E63140C02657}" srcOrd="0" destOrd="0" presId="urn:microsoft.com/office/officeart/2005/8/layout/orgChart1"/>
+    <dgm:cxn modelId="{6A08FF24-A830-45BC-8454-A42E72461A4A}" type="presParOf" srcId="{EB0AFA81-5E2D-4391-90B2-E63140C02657}" destId="{96CEC549-B94F-46BA-98C8-D73FEBC91A16}" srcOrd="0" destOrd="0" presId="urn:microsoft.com/office/officeart/2005/8/layout/orgChart1"/>
+    <dgm:cxn modelId="{7D2FC285-10DE-4564-B6A6-C492DCF3FC16}" type="presParOf" srcId="{EB0AFA81-5E2D-4391-90B2-E63140C02657}" destId="{B7321A86-5FCB-4C00-97DE-1EF31B0ACEF9}" srcOrd="1" destOrd="0" presId="urn:microsoft.com/office/officeart/2005/8/layout/orgChart1"/>
+    <dgm:cxn modelId="{9A29C123-0F8F-4F02-B4DD-33A28FA017A6}" type="presParOf" srcId="{B2D985E6-7743-4838-BB17-B0A0D44B007A}" destId="{9985C03C-BF5F-4B0C-A1E7-1563C138D12F}" srcOrd="1" destOrd="0" presId="urn:microsoft.com/office/officeart/2005/8/layout/orgChart1"/>
+    <dgm:cxn modelId="{EFF85897-028F-4033-A12F-117631B84947}" type="presParOf" srcId="{9985C03C-BF5F-4B0C-A1E7-1563C138D12F}" destId="{CDE12021-3655-4FB4-9C81-838523AF9E4A}" srcOrd="0" destOrd="0" presId="urn:microsoft.com/office/officeart/2005/8/layout/orgChart1"/>
+    <dgm:cxn modelId="{69964EB9-D119-47D1-8895-C9EDE1A292CF}" type="presParOf" srcId="{9985C03C-BF5F-4B0C-A1E7-1563C138D12F}" destId="{B13E5C6E-85E9-4F69-98F0-697037C8ACE1}" srcOrd="1" destOrd="0" presId="urn:microsoft.com/office/officeart/2005/8/layout/orgChart1"/>
+    <dgm:cxn modelId="{8439933F-E179-43F5-A6AC-547CAEAC0307}" type="presParOf" srcId="{B13E5C6E-85E9-4F69-98F0-697037C8ACE1}" destId="{9453499F-9AC1-46FE-AFCF-9B2DD79C58A1}" srcOrd="0" destOrd="0" presId="urn:microsoft.com/office/officeart/2005/8/layout/orgChart1"/>
+    <dgm:cxn modelId="{F7434403-E0CF-49E5-9107-8FBDD087A6D8}" type="presParOf" srcId="{9453499F-9AC1-46FE-AFCF-9B2DD79C58A1}" destId="{1EFD960D-65EC-4743-A218-E101AFA3912E}" srcOrd="0" destOrd="0" presId="urn:microsoft.com/office/officeart/2005/8/layout/orgChart1"/>
+    <dgm:cxn modelId="{DAB1EB96-CEF9-454A-8912-4F93CD67C6F1}" type="presParOf" srcId="{9453499F-9AC1-46FE-AFCF-9B2DD79C58A1}" destId="{B0F26930-1E6D-4851-AB7B-6849B8D652E5}" srcOrd="1" destOrd="0" presId="urn:microsoft.com/office/officeart/2005/8/layout/orgChart1"/>
+    <dgm:cxn modelId="{83D7FDBB-5924-42A6-9BE4-A2D719745B01}" type="presParOf" srcId="{B13E5C6E-85E9-4F69-98F0-697037C8ACE1}" destId="{04CAEAB3-10D6-42A1-821D-E6840B3EF96D}" srcOrd="1" destOrd="0" presId="urn:microsoft.com/office/officeart/2005/8/layout/orgChart1"/>
+    <dgm:cxn modelId="{38FCCE0B-F3F8-43EC-9A97-A175FAE100B6}" type="presParOf" srcId="{B13E5C6E-85E9-4F69-98F0-697037C8ACE1}" destId="{6C71C3BA-BE9D-4803-A3F6-51D315B9009C}" srcOrd="2" destOrd="0" presId="urn:microsoft.com/office/officeart/2005/8/layout/orgChart1"/>
+    <dgm:cxn modelId="{6B1F2FBE-4812-4E29-8019-2070BEAE7B67}" type="presParOf" srcId="{9985C03C-BF5F-4B0C-A1E7-1563C138D12F}" destId="{8F3734E1-B2FA-4C65-8F6D-0C20FD25947B}" srcOrd="2" destOrd="0" presId="urn:microsoft.com/office/officeart/2005/8/layout/orgChart1"/>
+    <dgm:cxn modelId="{635227FB-70E4-456A-A393-4F0DC73F1507}" type="presParOf" srcId="{9985C03C-BF5F-4B0C-A1E7-1563C138D12F}" destId="{FE2F621B-92CD-4102-ABAD-82384C5109D6}" srcOrd="3" destOrd="0" presId="urn:microsoft.com/office/officeart/2005/8/layout/orgChart1"/>
+    <dgm:cxn modelId="{0BF61FBD-C45E-4B95-8B69-C38B5D3B6BF8}" type="presParOf" srcId="{FE2F621B-92CD-4102-ABAD-82384C5109D6}" destId="{C1D3FBD1-CF46-4231-8659-B91DA0A18767}" srcOrd="0" destOrd="0" presId="urn:microsoft.com/office/officeart/2005/8/layout/orgChart1"/>
+    <dgm:cxn modelId="{A66F3967-6A82-4B85-BFFF-86B5E15B494B}" type="presParOf" srcId="{C1D3FBD1-CF46-4231-8659-B91DA0A18767}" destId="{6211B2ED-EBB4-42B2-9005-C5630A5166EC}" srcOrd="0" destOrd="0" presId="urn:microsoft.com/office/officeart/2005/8/layout/orgChart1"/>
+    <dgm:cxn modelId="{27B0EBCA-E6EB-4457-9534-9D19DC5913C0}" type="presParOf" srcId="{C1D3FBD1-CF46-4231-8659-B91DA0A18767}" destId="{3769076E-D107-453A-BE7A-EE5DC829BCF6}" srcOrd="1" destOrd="0" presId="urn:microsoft.com/office/officeart/2005/8/layout/orgChart1"/>
+    <dgm:cxn modelId="{958D7347-04C8-45F6-8E71-3E37940F8664}" type="presParOf" srcId="{FE2F621B-92CD-4102-ABAD-82384C5109D6}" destId="{3C1761A8-2404-41C2-BB06-4FB889F4D7C6}" srcOrd="1" destOrd="0" presId="urn:microsoft.com/office/officeart/2005/8/layout/orgChart1"/>
+    <dgm:cxn modelId="{D30CBFDC-8CC5-4CB9-BCF0-284BBBAEAB74}" type="presParOf" srcId="{FE2F621B-92CD-4102-ABAD-82384C5109D6}" destId="{6A5788F2-DED6-44AC-880E-1EEFD91AA668}" srcOrd="2" destOrd="0" presId="urn:microsoft.com/office/officeart/2005/8/layout/orgChart1"/>
+    <dgm:cxn modelId="{D24D9306-F50B-4806-99FA-E1DB302FED60}" type="presParOf" srcId="{9985C03C-BF5F-4B0C-A1E7-1563C138D12F}" destId="{B0ED53CC-E55F-49E0-BA5F-F7D2233C74D9}" srcOrd="4" destOrd="0" presId="urn:microsoft.com/office/officeart/2005/8/layout/orgChart1"/>
+    <dgm:cxn modelId="{18101034-EDBB-4766-ADAD-8EAE1125CCE7}" type="presParOf" srcId="{9985C03C-BF5F-4B0C-A1E7-1563C138D12F}" destId="{B4B1F4FF-8733-4D22-A47D-97C58D2B0A63}" srcOrd="5" destOrd="0" presId="urn:microsoft.com/office/officeart/2005/8/layout/orgChart1"/>
+    <dgm:cxn modelId="{13795730-EBE9-4CBE-9375-D29F536CF501}" type="presParOf" srcId="{B4B1F4FF-8733-4D22-A47D-97C58D2B0A63}" destId="{37AE219A-EA00-420E-809C-FB02848AEB55}" srcOrd="0" destOrd="0" presId="urn:microsoft.com/office/officeart/2005/8/layout/orgChart1"/>
+    <dgm:cxn modelId="{522014BE-7AC6-40B9-BAF8-0E0BE551FF1A}" type="presParOf" srcId="{37AE219A-EA00-420E-809C-FB02848AEB55}" destId="{EE88E0C9-0430-4671-8EE1-2610BED7F46D}" srcOrd="0" destOrd="0" presId="urn:microsoft.com/office/officeart/2005/8/layout/orgChart1"/>
+    <dgm:cxn modelId="{0A749481-A030-4673-916A-6954DFAA0D16}" type="presParOf" srcId="{37AE219A-EA00-420E-809C-FB02848AEB55}" destId="{C8919219-E461-4C60-B50B-CA1389D79576}" srcOrd="1" destOrd="0" presId="urn:microsoft.com/office/officeart/2005/8/layout/orgChart1"/>
+    <dgm:cxn modelId="{EE9CA23F-1DC8-4B18-886A-4C59ED6D3C7E}" type="presParOf" srcId="{B4B1F4FF-8733-4D22-A47D-97C58D2B0A63}" destId="{7FF5AE66-5483-483B-9D62-908017ABCCDF}" srcOrd="1" destOrd="0" presId="urn:microsoft.com/office/officeart/2005/8/layout/orgChart1"/>
+    <dgm:cxn modelId="{D07BE574-728B-4268-9E4A-852C3DC817AA}" type="presParOf" srcId="{B4B1F4FF-8733-4D22-A47D-97C58D2B0A63}" destId="{6F1B26B6-A097-4A6A-B86F-45A17AB35CC3}" srcOrd="2" destOrd="0" presId="urn:microsoft.com/office/officeart/2005/8/layout/orgChart1"/>
+    <dgm:cxn modelId="{FC7C1643-B056-4BB8-ACB7-7AE97FD3B704}" type="presParOf" srcId="{9985C03C-BF5F-4B0C-A1E7-1563C138D12F}" destId="{11D63A0C-8752-4EAE-93AF-54CA21747084}" srcOrd="6" destOrd="0" presId="urn:microsoft.com/office/officeart/2005/8/layout/orgChart1"/>
+    <dgm:cxn modelId="{32CDF0D5-225B-4D2C-B961-CEABAB5BE1C9}" type="presParOf" srcId="{9985C03C-BF5F-4B0C-A1E7-1563C138D12F}" destId="{DCB60DE1-9B2C-4B10-BBB9-48955523BC47}" srcOrd="7" destOrd="0" presId="urn:microsoft.com/office/officeart/2005/8/layout/orgChart1"/>
+    <dgm:cxn modelId="{D6583066-F5C8-47E5-BE35-F4241D0CF2FD}" type="presParOf" srcId="{DCB60DE1-9B2C-4B10-BBB9-48955523BC47}" destId="{9CA04E32-6C97-4A5F-ABCC-DAD1B29248F8}" srcOrd="0" destOrd="0" presId="urn:microsoft.com/office/officeart/2005/8/layout/orgChart1"/>
+    <dgm:cxn modelId="{DC058EFC-7646-46C5-AD76-ED1BAA5D77BD}" type="presParOf" srcId="{9CA04E32-6C97-4A5F-ABCC-DAD1B29248F8}" destId="{90612331-4B69-4A21-9AEA-C00C31C30110}" srcOrd="0" destOrd="0" presId="urn:microsoft.com/office/officeart/2005/8/layout/orgChart1"/>
+    <dgm:cxn modelId="{0A50FA13-3F6D-46EB-91DF-91D69394BE53}" type="presParOf" srcId="{9CA04E32-6C97-4A5F-ABCC-DAD1B29248F8}" destId="{2A85A980-4176-4A52-9980-9C048D81E0F9}" srcOrd="1" destOrd="0" presId="urn:microsoft.com/office/officeart/2005/8/layout/orgChart1"/>
+    <dgm:cxn modelId="{CE76B73D-E057-4F0E-995F-1E36B1CB9AEF}" type="presParOf" srcId="{DCB60DE1-9B2C-4B10-BBB9-48955523BC47}" destId="{B90C308A-94A9-4C84-A622-8772B06970A3}" srcOrd="1" destOrd="0" presId="urn:microsoft.com/office/officeart/2005/8/layout/orgChart1"/>
+    <dgm:cxn modelId="{81494EAC-2F40-4803-8B44-295B4782DE8D}" type="presParOf" srcId="{DCB60DE1-9B2C-4B10-BBB9-48955523BC47}" destId="{D9C542CA-99C2-4096-8EC7-22A95CDE8107}" srcOrd="2" destOrd="0" presId="urn:microsoft.com/office/officeart/2005/8/layout/orgChart1"/>
+    <dgm:cxn modelId="{5FEBDE87-F904-4BDE-A6DA-A92F61DBE224}" type="presParOf" srcId="{B2D985E6-7743-4838-BB17-B0A0D44B007A}" destId="{0211655C-4C6D-4F7D-BB5B-A86258C4CA5C}" srcOrd="2" destOrd="0" presId="urn:microsoft.com/office/officeart/2005/8/layout/orgChart1"/>
+    <dgm:cxn modelId="{B4F4061C-2477-4F42-90ED-2EDBE5A90386}" type="presParOf" srcId="{F82728AF-A317-43CC-BEE0-1C5A655569EA}" destId="{91AFB1C1-1E81-4746-80FC-E79CF781C4DF}" srcOrd="10" destOrd="0" presId="urn:microsoft.com/office/officeart/2005/8/layout/orgChart1"/>
+    <dgm:cxn modelId="{7AD11850-41BE-46F4-8695-EAFABEF10B5A}" type="presParOf" srcId="{F82728AF-A317-43CC-BEE0-1C5A655569EA}" destId="{30935626-A326-475E-BC8D-4B48E4E266C8}" srcOrd="11" destOrd="0" presId="urn:microsoft.com/office/officeart/2005/8/layout/orgChart1"/>
+    <dgm:cxn modelId="{7938D5E2-F7EA-4DAB-9E1A-3ECC242F6CD9}" type="presParOf" srcId="{30935626-A326-475E-BC8D-4B48E4E266C8}" destId="{FF6F4770-AFDF-4269-9FFD-BA9F1ABFB8C3}" srcOrd="0" destOrd="0" presId="urn:microsoft.com/office/officeart/2005/8/layout/orgChart1"/>
+    <dgm:cxn modelId="{DF528189-1CC1-4DF2-8AFD-11424BBD2060}" type="presParOf" srcId="{FF6F4770-AFDF-4269-9FFD-BA9F1ABFB8C3}" destId="{E86A6FE0-8408-4451-B96F-602A1678FE45}" srcOrd="0" destOrd="0" presId="urn:microsoft.com/office/officeart/2005/8/layout/orgChart1"/>
+    <dgm:cxn modelId="{A0F3B024-45E0-42B0-9ED6-0A83ACA241A0}" type="presParOf" srcId="{FF6F4770-AFDF-4269-9FFD-BA9F1ABFB8C3}" destId="{18E52BC0-DFF5-46BB-BF5F-90B1E0995F51}" srcOrd="1" destOrd="0" presId="urn:microsoft.com/office/officeart/2005/8/layout/orgChart1"/>
+    <dgm:cxn modelId="{598FB153-1F63-4741-85AF-BC5AC18C5473}" type="presParOf" srcId="{30935626-A326-475E-BC8D-4B48E4E266C8}" destId="{C58FF216-4621-434F-9AF7-3E1214C769E8}" srcOrd="1" destOrd="0" presId="urn:microsoft.com/office/officeart/2005/8/layout/orgChart1"/>
+    <dgm:cxn modelId="{9C9BD174-5674-43BE-90E9-10BDEFD32710}" type="presParOf" srcId="{C58FF216-4621-434F-9AF7-3E1214C769E8}" destId="{68D15140-5583-4B9A-9B3F-ABA910792C51}" srcOrd="0" destOrd="0" presId="urn:microsoft.com/office/officeart/2005/8/layout/orgChart1"/>
+    <dgm:cxn modelId="{B1D8D9F7-5B18-4CEE-BC7D-EB11AC3CCBEB}" type="presParOf" srcId="{C58FF216-4621-434F-9AF7-3E1214C769E8}" destId="{06737636-96BF-48C9-B68E-08964789DE40}" srcOrd="1" destOrd="0" presId="urn:microsoft.com/office/officeart/2005/8/layout/orgChart1"/>
+    <dgm:cxn modelId="{9105376B-FED9-409C-B728-040D31F42475}" type="presParOf" srcId="{06737636-96BF-48C9-B68E-08964789DE40}" destId="{B881BBFB-17AA-4EB1-A834-E5CE8A218601}" srcOrd="0" destOrd="0" presId="urn:microsoft.com/office/officeart/2005/8/layout/orgChart1"/>
+    <dgm:cxn modelId="{1B2F6E7F-3E64-4FF8-8D37-7FC4E562FA63}" type="presParOf" srcId="{B881BBFB-17AA-4EB1-A834-E5CE8A218601}" destId="{38058048-8EA9-4344-B12C-EDBBD6BE996F}" srcOrd="0" destOrd="0" presId="urn:microsoft.com/office/officeart/2005/8/layout/orgChart1"/>
+    <dgm:cxn modelId="{86DF6395-0A82-40BD-A1B5-356F392C4161}" type="presParOf" srcId="{B881BBFB-17AA-4EB1-A834-E5CE8A218601}" destId="{1B55349F-F038-4756-A691-1A461B577656}" srcOrd="1" destOrd="0" presId="urn:microsoft.com/office/officeart/2005/8/layout/orgChart1"/>
+    <dgm:cxn modelId="{DF3CFB8E-CA2D-47C2-BAE4-A74848FB6BF1}" type="presParOf" srcId="{06737636-96BF-48C9-B68E-08964789DE40}" destId="{0DDFC85A-C809-46FF-912D-B460A5CDB8AA}" srcOrd="1" destOrd="0" presId="urn:microsoft.com/office/officeart/2005/8/layout/orgChart1"/>
+    <dgm:cxn modelId="{1C526D1F-195A-4807-8268-3D6B685E37A0}" type="presParOf" srcId="{06737636-96BF-48C9-B68E-08964789DE40}" destId="{F91C09D0-91DA-4E6A-9EF2-84E9FA03BDF3}" srcOrd="2" destOrd="0" presId="urn:microsoft.com/office/officeart/2005/8/layout/orgChart1"/>
+    <dgm:cxn modelId="{6C3E55D6-695D-4D69-9619-5D6A2C9DF3D7}" type="presParOf" srcId="{C58FF216-4621-434F-9AF7-3E1214C769E8}" destId="{83C762B8-67FE-455F-8C14-EFD29125426D}" srcOrd="2" destOrd="0" presId="urn:microsoft.com/office/officeart/2005/8/layout/orgChart1"/>
+    <dgm:cxn modelId="{3FB2CB7C-B4B1-455E-BD47-E965A432DD03}" type="presParOf" srcId="{C58FF216-4621-434F-9AF7-3E1214C769E8}" destId="{72D713F5-C4CD-42C4-A6BD-50C7572C3C0E}" srcOrd="3" destOrd="0" presId="urn:microsoft.com/office/officeart/2005/8/layout/orgChart1"/>
+    <dgm:cxn modelId="{704F8D37-116B-4ED2-B1DF-45D607FBFAB3}" type="presParOf" srcId="{72D713F5-C4CD-42C4-A6BD-50C7572C3C0E}" destId="{1BB21A9D-34CE-4DFD-9632-8AF3633678B0}" srcOrd="0" destOrd="0" presId="urn:microsoft.com/office/officeart/2005/8/layout/orgChart1"/>
+    <dgm:cxn modelId="{F1B91758-C984-4856-830A-67F649FA1D67}" type="presParOf" srcId="{1BB21A9D-34CE-4DFD-9632-8AF3633678B0}" destId="{5E7BD8A8-0872-4819-AB63-9287E1779804}" srcOrd="0" destOrd="0" presId="urn:microsoft.com/office/officeart/2005/8/layout/orgChart1"/>
+    <dgm:cxn modelId="{04F3FF94-DD5A-44E9-A3F9-92C608C9823A}" type="presParOf" srcId="{1BB21A9D-34CE-4DFD-9632-8AF3633678B0}" destId="{4CEADD4D-53AC-4468-9262-662EA7331B60}" srcOrd="1" destOrd="0" presId="urn:microsoft.com/office/officeart/2005/8/layout/orgChart1"/>
+    <dgm:cxn modelId="{D190431C-ADF5-4EB9-A064-2372BE244F44}" type="presParOf" srcId="{72D713F5-C4CD-42C4-A6BD-50C7572C3C0E}" destId="{53A814B9-C851-43B6-84BA-316DDE14C109}" srcOrd="1" destOrd="0" presId="urn:microsoft.com/office/officeart/2005/8/layout/orgChart1"/>
+    <dgm:cxn modelId="{23ABCD33-FD39-42E7-8B30-DB406357778A}" type="presParOf" srcId="{72D713F5-C4CD-42C4-A6BD-50C7572C3C0E}" destId="{BD4A3F76-4984-437F-A045-1436BAC08231}" srcOrd="2" destOrd="0" presId="urn:microsoft.com/office/officeart/2005/8/layout/orgChart1"/>
+    <dgm:cxn modelId="{F4441FD0-36F8-4017-B335-522A531C8C47}" type="presParOf" srcId="{30935626-A326-475E-BC8D-4B48E4E266C8}" destId="{60913231-928D-4754-8FA3-1BB58BD826C1}" srcOrd="2" destOrd="0" presId="urn:microsoft.com/office/officeart/2005/8/layout/orgChart1"/>
+    <dgm:cxn modelId="{9476F85E-4AAF-4C7A-9B05-CB839DF31257}" type="presParOf" srcId="{8B2A52DB-4CF2-462C-B5E6-1560387890A9}" destId="{5F6BAD55-3544-4026-B961-0ADEB84328B0}" srcOrd="2" destOrd="0" presId="urn:microsoft.com/office/officeart/2005/8/layout/orgChart1"/>
   </dgm:cxnLst>
   <dgm:bg/>
   <dgm:whole/>
@@ -38394,7 +38468,7 @@
 </file>
 
 <file path=customXml/itemProps1.xml><?xml version="1.0" encoding="utf-8"?>
-<ds:datastoreItem xmlns:ds="http://schemas.openxmlformats.org/officeDocument/2006/customXml" ds:itemID="{3D221A02-2345-41CE-84CB-BA958F71AFC6}">
+<ds:datastoreItem xmlns:ds="http://schemas.openxmlformats.org/officeDocument/2006/customXml" ds:itemID="{1C14DF31-0CAC-495B-8420-5C4B5CBC1392}">
   <ds:schemaRefs>
     <ds:schemaRef ds:uri="http://schemas.openxmlformats.org/officeDocument/2006/bibliography"/>
   </ds:schemaRefs>

</xml_diff>

<commit_message>
edit usecase QLTaiChinh_ver3.EAP + QuanLyTaiChinhSV_ver3_detail.docx
</commit_message>
<xml_diff>
--- a/doc/requirement/QuanLyTaiChinhSV_ver3_detail.docx
+++ b/doc/requirement/QuanLyTaiChinhSV_ver3_detail.docx
@@ -1,9 +1,9 @@
 
 <file path=word/document.xml><?xml version="1.0" encoding="utf-8"?>
-<w:document xmlns:wpc="http://schemas.microsoft.com/office/word/2010/wordprocessingCanvas" xmlns:mc="http://schemas.openxmlformats.org/markup-compatibility/2006" xmlns:o="urn:schemas-microsoft-com:office:office" xmlns:r="http://schemas.openxmlformats.org/officeDocument/2006/relationships" xmlns:m="http://schemas.openxmlformats.org/officeDocument/2006/math" xmlns:v="urn:schemas-microsoft-com:vml" xmlns:wp14="http://schemas.microsoft.com/office/word/2010/wordprocessingDrawing" xmlns:wp="http://schemas.openxmlformats.org/drawingml/2006/wordprocessingDrawing" xmlns:w10="urn:schemas-microsoft-com:office:word" xmlns:w="http://schemas.openxmlformats.org/wordprocessingml/2006/main" xmlns:w14="http://schemas.microsoft.com/office/word/2010/wordml" xmlns:w15="http://schemas.microsoft.com/office/word/2012/wordml" xmlns:wpg="http://schemas.microsoft.com/office/word/2010/wordprocessingGroup" xmlns:wpi="http://schemas.microsoft.com/office/word/2010/wordprocessingInk" xmlns:wne="http://schemas.microsoft.com/office/word/2006/wordml" xmlns:wps="http://schemas.microsoft.com/office/word/2010/wordprocessingShape" mc:Ignorable="w14 w15 wp14">
+<w:document xmlns:wpc="http://schemas.microsoft.com/office/word/2010/wordprocessingCanvas" xmlns:cx="http://schemas.microsoft.com/office/drawing/2014/chartex" xmlns:mc="http://schemas.openxmlformats.org/markup-compatibility/2006" xmlns:o="urn:schemas-microsoft-com:office:office" xmlns:r="http://schemas.openxmlformats.org/officeDocument/2006/relationships" xmlns:m="http://schemas.openxmlformats.org/officeDocument/2006/math" xmlns:v="urn:schemas-microsoft-com:vml" xmlns:wp14="http://schemas.microsoft.com/office/word/2010/wordprocessingDrawing" xmlns:wp="http://schemas.openxmlformats.org/drawingml/2006/wordprocessingDrawing" xmlns:w10="urn:schemas-microsoft-com:office:word" xmlns:w="http://schemas.openxmlformats.org/wordprocessingml/2006/main" xmlns:w14="http://schemas.microsoft.com/office/word/2010/wordml" xmlns:w15="http://schemas.microsoft.com/office/word/2012/wordml" xmlns:w16se="http://schemas.microsoft.com/office/word/2015/wordml/symex" xmlns:wpg="http://schemas.microsoft.com/office/word/2010/wordprocessingGroup" xmlns:wpi="http://schemas.microsoft.com/office/word/2010/wordprocessingInk" xmlns:wne="http://schemas.microsoft.com/office/word/2006/wordml" xmlns:wps="http://schemas.microsoft.com/office/word/2010/wordprocessingShape" mc:Ignorable="w14 w15 w16se wp14">
   <w:body>
-    <w:bookmarkStart w:id="0" w:name="_Toc398987979" w:displacedByCustomXml="next"/>
-    <w:bookmarkStart w:id="1" w:name="_Toc169424238" w:displacedByCustomXml="next"/>
+    <w:bookmarkStart w:id="0" w:name="_Toc169424238" w:displacedByCustomXml="next"/>
+    <w:bookmarkStart w:id="1" w:name="_Toc398987979" w:displacedByCustomXml="next"/>
     <w:bookmarkStart w:id="2" w:name="_Toc169424237" w:displacedByCustomXml="next"/>
     <w:sdt>
       <w:sdtPr>
@@ -214,7 +214,7 @@
                   </wp:anchor>
                 </w:drawing>
               </mc:Choice>
-              <mc:Fallback xmlns:w16se="http://schemas.microsoft.com/office/word/2015/wordml/symex" xmlns:cx="http://schemas.microsoft.com/office/drawing/2014/chartex">
+              <mc:Fallback>
                 <w:pict>
                   <v:rect w14:anchorId="507F9132" id="Rectangle 1" o:spid="_x0000_s1026" style="position:absolute;left:0;text-align:left;margin-left:-16pt;margin-top:-9.9pt;width:452.25pt;height:71.25pt;z-index:251656192;visibility:visible;mso-wrap-style:square;mso-wrap-distance-left:9pt;mso-wrap-distance-top:0;mso-wrap-distance-right:9pt;mso-wrap-distance-bottom:0;mso-position-horizontal:absolute;mso-position-horizontal-relative:text;mso-position-vertical:absolute;mso-position-vertical-relative:text;v-text-anchor:middle" o:gfxdata="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" fillcolor="white [3201]" stroked="f" strokeweight="2pt">
                     <v:textbox>
@@ -3945,7 +3945,12 @@
         <w:pStyle w:val="Heading2"/>
       </w:pPr>
       <w:r>
-        <w:t>android</w:t>
+        <w:t>Mô hình VPM trong phát triển ứng dụng A</w:t>
+      </w:r>
+      <w:bookmarkStart w:id="15" w:name="_GoBack"/>
+      <w:bookmarkEnd w:id="15"/>
+      <w:r>
+        <w:t>ndroid</w:t>
       </w:r>
     </w:p>
     <w:p>
@@ -3990,18 +3995,18 @@
           <w:color w:val="FF0000"/>
         </w:rPr>
       </w:pPr>
-      <w:bookmarkStart w:id="15" w:name="_Toc398987992"/>
-      <w:bookmarkStart w:id="16" w:name="_Toc169424247"/>
+      <w:bookmarkStart w:id="16" w:name="_Toc398987992"/>
+      <w:bookmarkStart w:id="17" w:name="_Toc169424247"/>
       <w:r>
         <w:lastRenderedPageBreak/>
         <w:t>: PHÂN TÍCH</w:t>
       </w:r>
-      <w:bookmarkEnd w:id="15"/>
+      <w:bookmarkEnd w:id="16"/>
       <w:r>
         <w:t xml:space="preserve"> </w:t>
       </w:r>
     </w:p>
-    <w:bookmarkEnd w:id="16"/>
+    <w:bookmarkEnd w:id="17"/>
     <w:p>
       <w:pPr>
         <w:pStyle w:val="Heading2"/>
@@ -4015,22 +4020,28 @@
         <w:pStyle w:val="Heading3"/>
       </w:pPr>
       <w:r>
+        <w:t>Mô hình use case</w:t>
+      </w:r>
+    </w:p>
+    <w:p>
+      <w:r>
         <w:rPr>
           <w:noProof/>
         </w:rPr>
+        <w:lastRenderedPageBreak/>
         <w:drawing>
-          <wp:anchor distT="0" distB="0" distL="114300" distR="114300" simplePos="0" relativeHeight="251666432" behindDoc="0" locked="0" layoutInCell="1" allowOverlap="1" wp14:anchorId="44BA7AAF" wp14:editId="41016FD4">
+          <wp:anchor distT="0" distB="0" distL="114300" distR="114300" simplePos="0" relativeHeight="251695104" behindDoc="0" locked="0" layoutInCell="1" allowOverlap="1">
             <wp:simplePos x="0" y="0"/>
             <wp:positionH relativeFrom="margin">
-              <wp:posOffset>73025</wp:posOffset>
+              <wp:align>left</wp:align>
             </wp:positionH>
             <wp:positionV relativeFrom="paragraph">
-              <wp:posOffset>282575</wp:posOffset>
+              <wp:posOffset>3175</wp:posOffset>
             </wp:positionV>
-            <wp:extent cx="5791200" cy="7272655"/>
-            <wp:effectExtent l="0" t="0" r="0" b="4445"/>
+            <wp:extent cx="5829300" cy="8328660"/>
+            <wp:effectExtent l="0" t="0" r="0" b="0"/>
             <wp:wrapTopAndBottom/>
-            <wp:docPr id="4" name="Picture 4"/>
+            <wp:docPr id="6" name="Picture 6"/>
             <wp:cNvGraphicFramePr>
               <a:graphicFrameLocks xmlns:a="http://schemas.openxmlformats.org/drawingml/2006/main" noChangeAspect="1"/>
             </wp:cNvGraphicFramePr>
@@ -4059,7 +4070,7 @@
                   <pic:spPr bwMode="auto">
                     <a:xfrm>
                       <a:off x="0" y="0"/>
-                      <a:ext cx="5791200" cy="7272655"/>
+                      <a:ext cx="5829300" cy="8328660"/>
                     </a:xfrm>
                     <a:prstGeom prst="rect">
                       <a:avLst/>
@@ -4080,9 +4091,6 @@
             </wp14:sizeRelV>
           </wp:anchor>
         </w:drawing>
-      </w:r>
-      <w:r>
-        <w:t>Mô hình use case</w:t>
       </w:r>
     </w:p>
     <w:p>
@@ -18334,8 +18342,6 @@
           </wp:inline>
         </w:drawing>
       </w:r>
-      <w:bookmarkStart w:id="17" w:name="_GoBack"/>
-      <w:bookmarkEnd w:id="17"/>
     </w:p>
     <w:p/>
     <w:p>
@@ -23641,7 +23647,7 @@
 </file>
 
 <file path=word/endnotes.xml><?xml version="1.0" encoding="utf-8"?>
-<w:endnotes xmlns:wpc="http://schemas.microsoft.com/office/word/2010/wordprocessingCanvas" xmlns:mc="http://schemas.openxmlformats.org/markup-compatibility/2006" xmlns:o="urn:schemas-microsoft-com:office:office" xmlns:r="http://schemas.openxmlformats.org/officeDocument/2006/relationships" xmlns:m="http://schemas.openxmlformats.org/officeDocument/2006/math" xmlns:v="urn:schemas-microsoft-com:vml" xmlns:wp14="http://schemas.microsoft.com/office/word/2010/wordprocessingDrawing" xmlns:wp="http://schemas.openxmlformats.org/drawingml/2006/wordprocessingDrawing" xmlns:w10="urn:schemas-microsoft-com:office:word" xmlns:w="http://schemas.openxmlformats.org/wordprocessingml/2006/main" xmlns:w14="http://schemas.microsoft.com/office/word/2010/wordml" xmlns:w15="http://schemas.microsoft.com/office/word/2012/wordml" xmlns:wpg="http://schemas.microsoft.com/office/word/2010/wordprocessingGroup" xmlns:wpi="http://schemas.microsoft.com/office/word/2010/wordprocessingInk" xmlns:wne="http://schemas.microsoft.com/office/word/2006/wordml" xmlns:wps="http://schemas.microsoft.com/office/word/2010/wordprocessingShape" mc:Ignorable="w14 w15 wp14">
+<w:endnotes xmlns:wpc="http://schemas.microsoft.com/office/word/2010/wordprocessingCanvas" xmlns:cx="http://schemas.microsoft.com/office/drawing/2014/chartex" xmlns:mc="http://schemas.openxmlformats.org/markup-compatibility/2006" xmlns:o="urn:schemas-microsoft-com:office:office" xmlns:r="http://schemas.openxmlformats.org/officeDocument/2006/relationships" xmlns:m="http://schemas.openxmlformats.org/officeDocument/2006/math" xmlns:v="urn:schemas-microsoft-com:vml" xmlns:wp14="http://schemas.microsoft.com/office/word/2010/wordprocessingDrawing" xmlns:wp="http://schemas.openxmlformats.org/drawingml/2006/wordprocessingDrawing" xmlns:w10="urn:schemas-microsoft-com:office:word" xmlns:w="http://schemas.openxmlformats.org/wordprocessingml/2006/main" xmlns:w14="http://schemas.microsoft.com/office/word/2010/wordml" xmlns:w15="http://schemas.microsoft.com/office/word/2012/wordml" xmlns:w16se="http://schemas.microsoft.com/office/word/2015/wordml/symex" xmlns:wpg="http://schemas.microsoft.com/office/word/2010/wordprocessingGroup" xmlns:wpi="http://schemas.microsoft.com/office/word/2010/wordprocessingInk" xmlns:wne="http://schemas.microsoft.com/office/word/2006/wordml" xmlns:wps="http://schemas.microsoft.com/office/word/2010/wordprocessingShape" mc:Ignorable="w14 w15 w16se wp14">
   <w:endnote w:type="separator" w:id="-1">
     <w:p>
       <w:r>
@@ -23662,7 +23668,7 @@
 </file>
 
 <file path=word/footer1.xml><?xml version="1.0" encoding="utf-8"?>
-<w:ftr xmlns:wpc="http://schemas.microsoft.com/office/word/2010/wordprocessingCanvas" xmlns:mc="http://schemas.openxmlformats.org/markup-compatibility/2006" xmlns:o="urn:schemas-microsoft-com:office:office" xmlns:r="http://schemas.openxmlformats.org/officeDocument/2006/relationships" xmlns:m="http://schemas.openxmlformats.org/officeDocument/2006/math" xmlns:v="urn:schemas-microsoft-com:vml" xmlns:wp14="http://schemas.microsoft.com/office/word/2010/wordprocessingDrawing" xmlns:wp="http://schemas.openxmlformats.org/drawingml/2006/wordprocessingDrawing" xmlns:w10="urn:schemas-microsoft-com:office:word" xmlns:w="http://schemas.openxmlformats.org/wordprocessingml/2006/main" xmlns:w14="http://schemas.microsoft.com/office/word/2010/wordml" xmlns:w15="http://schemas.microsoft.com/office/word/2012/wordml" xmlns:wpg="http://schemas.microsoft.com/office/word/2010/wordprocessingGroup" xmlns:wpi="http://schemas.microsoft.com/office/word/2010/wordprocessingInk" xmlns:wne="http://schemas.microsoft.com/office/word/2006/wordml" xmlns:wps="http://schemas.microsoft.com/office/word/2010/wordprocessingShape" mc:Ignorable="w14 w15 wp14">
+<w:ftr xmlns:wpc="http://schemas.microsoft.com/office/word/2010/wordprocessingCanvas" xmlns:cx="http://schemas.microsoft.com/office/drawing/2014/chartex" xmlns:mc="http://schemas.openxmlformats.org/markup-compatibility/2006" xmlns:o="urn:schemas-microsoft-com:office:office" xmlns:r="http://schemas.openxmlformats.org/officeDocument/2006/relationships" xmlns:m="http://schemas.openxmlformats.org/officeDocument/2006/math" xmlns:v="urn:schemas-microsoft-com:vml" xmlns:wp14="http://schemas.microsoft.com/office/word/2010/wordprocessingDrawing" xmlns:wp="http://schemas.openxmlformats.org/drawingml/2006/wordprocessingDrawing" xmlns:w10="urn:schemas-microsoft-com:office:word" xmlns:w="http://schemas.openxmlformats.org/wordprocessingml/2006/main" xmlns:w14="http://schemas.microsoft.com/office/word/2010/wordml" xmlns:w15="http://schemas.microsoft.com/office/word/2012/wordml" xmlns:w16se="http://schemas.microsoft.com/office/word/2015/wordml/symex" xmlns:wpg="http://schemas.microsoft.com/office/word/2010/wordprocessingGroup" xmlns:wpi="http://schemas.microsoft.com/office/word/2010/wordprocessingInk" xmlns:wne="http://schemas.microsoft.com/office/word/2006/wordml" xmlns:wps="http://schemas.microsoft.com/office/word/2010/wordprocessingShape" mc:Ignorable="w14 w15 w16se wp14">
   <w:p>
     <w:pPr>
       <w:pStyle w:val="Footer"/>
@@ -23713,7 +23719,7 @@
 </file>
 
 <file path=word/footer2.xml><?xml version="1.0" encoding="utf-8"?>
-<w:ftr xmlns:wpc="http://schemas.microsoft.com/office/word/2010/wordprocessingCanvas" xmlns:mc="http://schemas.openxmlformats.org/markup-compatibility/2006" xmlns:o="urn:schemas-microsoft-com:office:office" xmlns:r="http://schemas.openxmlformats.org/officeDocument/2006/relationships" xmlns:m="http://schemas.openxmlformats.org/officeDocument/2006/math" xmlns:v="urn:schemas-microsoft-com:vml" xmlns:wp14="http://schemas.microsoft.com/office/word/2010/wordprocessingDrawing" xmlns:wp="http://schemas.openxmlformats.org/drawingml/2006/wordprocessingDrawing" xmlns:w10="urn:schemas-microsoft-com:office:word" xmlns:w="http://schemas.openxmlformats.org/wordprocessingml/2006/main" xmlns:w14="http://schemas.microsoft.com/office/word/2010/wordml" xmlns:w15="http://schemas.microsoft.com/office/word/2012/wordml" xmlns:wpg="http://schemas.microsoft.com/office/word/2010/wordprocessingGroup" xmlns:wpi="http://schemas.microsoft.com/office/word/2010/wordprocessingInk" xmlns:wne="http://schemas.microsoft.com/office/word/2006/wordml" xmlns:wps="http://schemas.microsoft.com/office/word/2010/wordprocessingShape" mc:Ignorable="w14 w15 wp14">
+<w:ftr xmlns:wpc="http://schemas.microsoft.com/office/word/2010/wordprocessingCanvas" xmlns:cx="http://schemas.microsoft.com/office/drawing/2014/chartex" xmlns:mc="http://schemas.openxmlformats.org/markup-compatibility/2006" xmlns:o="urn:schemas-microsoft-com:office:office" xmlns:r="http://schemas.openxmlformats.org/officeDocument/2006/relationships" xmlns:m="http://schemas.openxmlformats.org/officeDocument/2006/math" xmlns:v="urn:schemas-microsoft-com:vml" xmlns:wp14="http://schemas.microsoft.com/office/word/2010/wordprocessingDrawing" xmlns:wp="http://schemas.openxmlformats.org/drawingml/2006/wordprocessingDrawing" xmlns:w10="urn:schemas-microsoft-com:office:word" xmlns:w="http://schemas.openxmlformats.org/wordprocessingml/2006/main" xmlns:w14="http://schemas.microsoft.com/office/word/2010/wordml" xmlns:w15="http://schemas.microsoft.com/office/word/2012/wordml" xmlns:w16se="http://schemas.microsoft.com/office/word/2015/wordml/symex" xmlns:wpg="http://schemas.microsoft.com/office/word/2010/wordprocessingGroup" xmlns:wpi="http://schemas.microsoft.com/office/word/2010/wordprocessingInk" xmlns:wne="http://schemas.microsoft.com/office/word/2006/wordml" xmlns:wps="http://schemas.microsoft.com/office/word/2010/wordprocessingShape" mc:Ignorable="w14 w15 w16se wp14">
   <w:tbl>
     <w:tblPr>
       <w:tblW w:w="0" w:type="auto"/>
@@ -23807,7 +23813,7 @@
               <w:noProof/>
               <w:sz w:val="24"/>
             </w:rPr>
-            <w:t>52</w:t>
+            <w:t>20</w:t>
           </w:r>
           <w:r>
             <w:rPr>
@@ -23859,7 +23865,7 @@
 </file>
 
 <file path=word/footnotes.xml><?xml version="1.0" encoding="utf-8"?>
-<w:footnotes xmlns:wpc="http://schemas.microsoft.com/office/word/2010/wordprocessingCanvas" xmlns:mc="http://schemas.openxmlformats.org/markup-compatibility/2006" xmlns:o="urn:schemas-microsoft-com:office:office" xmlns:r="http://schemas.openxmlformats.org/officeDocument/2006/relationships" xmlns:m="http://schemas.openxmlformats.org/officeDocument/2006/math" xmlns:v="urn:schemas-microsoft-com:vml" xmlns:wp14="http://schemas.microsoft.com/office/word/2010/wordprocessingDrawing" xmlns:wp="http://schemas.openxmlformats.org/drawingml/2006/wordprocessingDrawing" xmlns:w10="urn:schemas-microsoft-com:office:word" xmlns:w="http://schemas.openxmlformats.org/wordprocessingml/2006/main" xmlns:w14="http://schemas.microsoft.com/office/word/2010/wordml" xmlns:w15="http://schemas.microsoft.com/office/word/2012/wordml" xmlns:wpg="http://schemas.microsoft.com/office/word/2010/wordprocessingGroup" xmlns:wpi="http://schemas.microsoft.com/office/word/2010/wordprocessingInk" xmlns:wne="http://schemas.microsoft.com/office/word/2006/wordml" xmlns:wps="http://schemas.microsoft.com/office/word/2010/wordprocessingShape" mc:Ignorable="w14 w15 wp14">
+<w:footnotes xmlns:wpc="http://schemas.microsoft.com/office/word/2010/wordprocessingCanvas" xmlns:cx="http://schemas.microsoft.com/office/drawing/2014/chartex" xmlns:mc="http://schemas.openxmlformats.org/markup-compatibility/2006" xmlns:o="urn:schemas-microsoft-com:office:office" xmlns:r="http://schemas.openxmlformats.org/officeDocument/2006/relationships" xmlns:m="http://schemas.openxmlformats.org/officeDocument/2006/math" xmlns:v="urn:schemas-microsoft-com:vml" xmlns:wp14="http://schemas.microsoft.com/office/word/2010/wordprocessingDrawing" xmlns:wp="http://schemas.openxmlformats.org/drawingml/2006/wordprocessingDrawing" xmlns:w10="urn:schemas-microsoft-com:office:word" xmlns:w="http://schemas.openxmlformats.org/wordprocessingml/2006/main" xmlns:w14="http://schemas.microsoft.com/office/word/2010/wordml" xmlns:w15="http://schemas.microsoft.com/office/word/2012/wordml" xmlns:w16se="http://schemas.microsoft.com/office/word/2015/wordml/symex" xmlns:wpg="http://schemas.microsoft.com/office/word/2010/wordprocessingGroup" xmlns:wpi="http://schemas.microsoft.com/office/word/2010/wordprocessingInk" xmlns:wne="http://schemas.microsoft.com/office/word/2006/wordml" xmlns:wps="http://schemas.microsoft.com/office/word/2010/wordprocessingShape" mc:Ignorable="w14 w15 w16se wp14">
   <w:footnote w:type="separator" w:id="-1">
     <w:p>
       <w:r>
@@ -23880,7 +23886,7 @@
 </file>
 
 <file path=word/header1.xml><?xml version="1.0" encoding="utf-8"?>
-<w:hdr xmlns:wpc="http://schemas.microsoft.com/office/word/2010/wordprocessingCanvas" xmlns:mc="http://schemas.openxmlformats.org/markup-compatibility/2006" xmlns:o="urn:schemas-microsoft-com:office:office" xmlns:r="http://schemas.openxmlformats.org/officeDocument/2006/relationships" xmlns:m="http://schemas.openxmlformats.org/officeDocument/2006/math" xmlns:v="urn:schemas-microsoft-com:vml" xmlns:wp14="http://schemas.microsoft.com/office/word/2010/wordprocessingDrawing" xmlns:wp="http://schemas.openxmlformats.org/drawingml/2006/wordprocessingDrawing" xmlns:w10="urn:schemas-microsoft-com:office:word" xmlns:w="http://schemas.openxmlformats.org/wordprocessingml/2006/main" xmlns:w14="http://schemas.microsoft.com/office/word/2010/wordml" xmlns:w15="http://schemas.microsoft.com/office/word/2012/wordml" xmlns:wpg="http://schemas.microsoft.com/office/word/2010/wordprocessingGroup" xmlns:wpi="http://schemas.microsoft.com/office/word/2010/wordprocessingInk" xmlns:wne="http://schemas.microsoft.com/office/word/2006/wordml" xmlns:wps="http://schemas.microsoft.com/office/word/2010/wordprocessingShape" mc:Ignorable="w14 w15 wp14">
+<w:hdr xmlns:wpc="http://schemas.microsoft.com/office/word/2010/wordprocessingCanvas" xmlns:cx="http://schemas.microsoft.com/office/drawing/2014/chartex" xmlns:mc="http://schemas.openxmlformats.org/markup-compatibility/2006" xmlns:o="urn:schemas-microsoft-com:office:office" xmlns:r="http://schemas.openxmlformats.org/officeDocument/2006/relationships" xmlns:m="http://schemas.openxmlformats.org/officeDocument/2006/math" xmlns:v="urn:schemas-microsoft-com:vml" xmlns:wp14="http://schemas.microsoft.com/office/word/2010/wordprocessingDrawing" xmlns:wp="http://schemas.openxmlformats.org/drawingml/2006/wordprocessingDrawing" xmlns:w10="urn:schemas-microsoft-com:office:word" xmlns:w="http://schemas.openxmlformats.org/wordprocessingml/2006/main" xmlns:w14="http://schemas.microsoft.com/office/word/2010/wordml" xmlns:w15="http://schemas.microsoft.com/office/word/2012/wordml" xmlns:w16se="http://schemas.microsoft.com/office/word/2015/wordml/symex" xmlns:wpg="http://schemas.microsoft.com/office/word/2010/wordprocessingGroup" xmlns:wpi="http://schemas.microsoft.com/office/word/2010/wordprocessingInk" xmlns:wne="http://schemas.microsoft.com/office/word/2006/wordml" xmlns:wps="http://schemas.microsoft.com/office/word/2010/wordprocessingShape" mc:Ignorable="w14 w15 w16se wp14">
   <w:p>
     <w:pPr>
       <w:pStyle w:val="Header"/>
@@ -23957,14 +23963,14 @@
 </file>
 
 <file path=word/header2.xml><?xml version="1.0" encoding="utf-8"?>
-<w:hdr xmlns:wpc="http://schemas.microsoft.com/office/word/2010/wordprocessingCanvas" xmlns:mc="http://schemas.openxmlformats.org/markup-compatibility/2006" xmlns:o="urn:schemas-microsoft-com:office:office" xmlns:r="http://schemas.openxmlformats.org/officeDocument/2006/relationships" xmlns:m="http://schemas.openxmlformats.org/officeDocument/2006/math" xmlns:v="urn:schemas-microsoft-com:vml" xmlns:wp14="http://schemas.microsoft.com/office/word/2010/wordprocessingDrawing" xmlns:wp="http://schemas.openxmlformats.org/drawingml/2006/wordprocessingDrawing" xmlns:w10="urn:schemas-microsoft-com:office:word" xmlns:w="http://schemas.openxmlformats.org/wordprocessingml/2006/main" xmlns:w14="http://schemas.microsoft.com/office/word/2010/wordml" xmlns:w15="http://schemas.microsoft.com/office/word/2012/wordml" xmlns:wpg="http://schemas.microsoft.com/office/word/2010/wordprocessingGroup" xmlns:wpi="http://schemas.microsoft.com/office/word/2010/wordprocessingInk" xmlns:wne="http://schemas.microsoft.com/office/word/2006/wordml" xmlns:wps="http://schemas.microsoft.com/office/word/2010/wordprocessingShape" mc:Ignorable="w14 w15 wp14">
+<w:hdr xmlns:wpc="http://schemas.microsoft.com/office/word/2010/wordprocessingCanvas" xmlns:cx="http://schemas.microsoft.com/office/drawing/2014/chartex" xmlns:mc="http://schemas.openxmlformats.org/markup-compatibility/2006" xmlns:o="urn:schemas-microsoft-com:office:office" xmlns:r="http://schemas.openxmlformats.org/officeDocument/2006/relationships" xmlns:m="http://schemas.openxmlformats.org/officeDocument/2006/math" xmlns:v="urn:schemas-microsoft-com:vml" xmlns:wp14="http://schemas.microsoft.com/office/word/2010/wordprocessingDrawing" xmlns:wp="http://schemas.openxmlformats.org/drawingml/2006/wordprocessingDrawing" xmlns:w10="urn:schemas-microsoft-com:office:word" xmlns:w="http://schemas.openxmlformats.org/wordprocessingml/2006/main" xmlns:w14="http://schemas.microsoft.com/office/word/2010/wordml" xmlns:w15="http://schemas.microsoft.com/office/word/2012/wordml" xmlns:w16se="http://schemas.microsoft.com/office/word/2015/wordml/symex" xmlns:wpg="http://schemas.microsoft.com/office/word/2010/wordprocessingGroup" xmlns:wpi="http://schemas.microsoft.com/office/word/2010/wordprocessingInk" xmlns:wne="http://schemas.microsoft.com/office/word/2006/wordml" xmlns:wps="http://schemas.microsoft.com/office/word/2010/wordprocessingShape" mc:Ignorable="w14 w15 w16se wp14">
   <w:p/>
 </w:hdr>
 </file>
 
 <file path=word/numbering.xml><?xml version="1.0" encoding="utf-8"?>
-<w:numbering xmlns:wpc="http://schemas.microsoft.com/office/word/2010/wordprocessingCanvas" xmlns:mc="http://schemas.openxmlformats.org/markup-compatibility/2006" xmlns:o="urn:schemas-microsoft-com:office:office" xmlns:r="http://schemas.openxmlformats.org/officeDocument/2006/relationships" xmlns:m="http://schemas.openxmlformats.org/officeDocument/2006/math" xmlns:v="urn:schemas-microsoft-com:vml" xmlns:wp14="http://schemas.microsoft.com/office/word/2010/wordprocessingDrawing" xmlns:wp="http://schemas.openxmlformats.org/drawingml/2006/wordprocessingDrawing" xmlns:w10="urn:schemas-microsoft-com:office:word" xmlns:w="http://schemas.openxmlformats.org/wordprocessingml/2006/main" xmlns:w14="http://schemas.microsoft.com/office/word/2010/wordml" xmlns:w15="http://schemas.microsoft.com/office/word/2012/wordml" xmlns:wpg="http://schemas.microsoft.com/office/word/2010/wordprocessingGroup" xmlns:wpi="http://schemas.microsoft.com/office/word/2010/wordprocessingInk" xmlns:wne="http://schemas.microsoft.com/office/word/2006/wordml" xmlns:wps="http://schemas.microsoft.com/office/word/2010/wordprocessingShape" mc:Ignorable="w14 w15 wp14">
-  <w:abstractNum w:abstractNumId="0">
+<w:numbering xmlns:wpc="http://schemas.microsoft.com/office/word/2010/wordprocessingCanvas" xmlns:cx="http://schemas.microsoft.com/office/drawing/2014/chartex" xmlns:mc="http://schemas.openxmlformats.org/markup-compatibility/2006" xmlns:o="urn:schemas-microsoft-com:office:office" xmlns:r="http://schemas.openxmlformats.org/officeDocument/2006/relationships" xmlns:m="http://schemas.openxmlformats.org/officeDocument/2006/math" xmlns:v="urn:schemas-microsoft-com:vml" xmlns:wp14="http://schemas.microsoft.com/office/word/2010/wordprocessingDrawing" xmlns:wp="http://schemas.openxmlformats.org/drawingml/2006/wordprocessingDrawing" xmlns:w10="urn:schemas-microsoft-com:office:word" xmlns:w="http://schemas.openxmlformats.org/wordprocessingml/2006/main" xmlns:w14="http://schemas.microsoft.com/office/word/2010/wordml" xmlns:w15="http://schemas.microsoft.com/office/word/2012/wordml" xmlns:w16se="http://schemas.microsoft.com/office/word/2015/wordml/symex" xmlns:wpg="http://schemas.microsoft.com/office/word/2010/wordprocessingGroup" xmlns:wpi="http://schemas.microsoft.com/office/word/2010/wordprocessingInk" xmlns:wne="http://schemas.microsoft.com/office/word/2006/wordml" xmlns:wps="http://schemas.microsoft.com/office/word/2010/wordprocessingShape" mc:Ignorable="w14 w15 w16se wp14">
+  <w:abstractNum w:abstractNumId="0" w15:restartNumberingAfterBreak="0">
     <w:nsid w:val="03F63042"/>
     <w:multiLevelType w:val="multilevel"/>
     <w:tmpl w:val="C17E88CE"/>
@@ -24107,7 +24113,7 @@
       </w:rPr>
     </w:lvl>
   </w:abstractNum>
-  <w:abstractNum w:abstractNumId="1">
+  <w:abstractNum w:abstractNumId="1" w15:restartNumberingAfterBreak="0">
     <w:nsid w:val="0DFD4A55"/>
     <w:multiLevelType w:val="multilevel"/>
     <w:tmpl w:val="19C03D76"/>
@@ -24225,7 +24231,7 @@
       </w:rPr>
     </w:lvl>
   </w:abstractNum>
-  <w:abstractNum w:abstractNumId="2">
+  <w:abstractNum w:abstractNumId="2" w15:restartNumberingAfterBreak="0">
     <w:nsid w:val="179D11CC"/>
     <w:multiLevelType w:val="hybridMultilevel"/>
     <w:tmpl w:val="83829316"/>
@@ -24311,7 +24317,7 @@
       </w:pPr>
     </w:lvl>
   </w:abstractNum>
-  <w:abstractNum w:abstractNumId="3">
+  <w:abstractNum w:abstractNumId="3" w15:restartNumberingAfterBreak="0">
     <w:nsid w:val="19E0681C"/>
     <w:multiLevelType w:val="multilevel"/>
     <w:tmpl w:val="C61C9DB6"/>
@@ -24432,7 +24438,7 @@
       </w:rPr>
     </w:lvl>
   </w:abstractNum>
-  <w:abstractNum w:abstractNumId="4">
+  <w:abstractNum w:abstractNumId="4" w15:restartNumberingAfterBreak="0">
     <w:nsid w:val="1B4D0E86"/>
     <w:multiLevelType w:val="multilevel"/>
     <w:tmpl w:val="DD06C2CA"/>
@@ -24550,7 +24556,7 @@
       </w:rPr>
     </w:lvl>
   </w:abstractNum>
-  <w:abstractNum w:abstractNumId="5">
+  <w:abstractNum w:abstractNumId="5" w15:restartNumberingAfterBreak="0">
     <w:nsid w:val="1B676D73"/>
     <w:multiLevelType w:val="hybridMultilevel"/>
     <w:tmpl w:val="83829316"/>
@@ -24636,7 +24642,7 @@
       </w:pPr>
     </w:lvl>
   </w:abstractNum>
-  <w:abstractNum w:abstractNumId="6">
+  <w:abstractNum w:abstractNumId="6" w15:restartNumberingAfterBreak="0">
     <w:nsid w:val="1CFF10B6"/>
     <w:multiLevelType w:val="hybridMultilevel"/>
     <w:tmpl w:val="83829316"/>
@@ -24722,7 +24728,7 @@
       </w:pPr>
     </w:lvl>
   </w:abstractNum>
-  <w:abstractNum w:abstractNumId="7">
+  <w:abstractNum w:abstractNumId="7" w15:restartNumberingAfterBreak="0">
     <w:nsid w:val="2C3470CB"/>
     <w:multiLevelType w:val="hybridMultilevel"/>
     <w:tmpl w:val="C7ACBB44"/>
@@ -24808,7 +24814,7 @@
       </w:pPr>
     </w:lvl>
   </w:abstractNum>
-  <w:abstractNum w:abstractNumId="8">
+  <w:abstractNum w:abstractNumId="8" w15:restartNumberingAfterBreak="0">
     <w:nsid w:val="383A35FC"/>
     <w:multiLevelType w:val="multilevel"/>
     <w:tmpl w:val="E69C72A2"/>
@@ -24926,7 +24932,7 @@
       </w:rPr>
     </w:lvl>
   </w:abstractNum>
-  <w:abstractNum w:abstractNumId="9">
+  <w:abstractNum w:abstractNumId="9" w15:restartNumberingAfterBreak="0">
     <w:nsid w:val="3A965082"/>
     <w:multiLevelType w:val="multilevel"/>
     <w:tmpl w:val="8B408296"/>
@@ -25044,7 +25050,7 @@
       </w:rPr>
     </w:lvl>
   </w:abstractNum>
-  <w:abstractNum w:abstractNumId="10">
+  <w:abstractNum w:abstractNumId="10" w15:restartNumberingAfterBreak="0">
     <w:nsid w:val="423A5B27"/>
     <w:multiLevelType w:val="hybridMultilevel"/>
     <w:tmpl w:val="83829316"/>
@@ -25130,7 +25136,7 @@
       </w:pPr>
     </w:lvl>
   </w:abstractNum>
-  <w:abstractNum w:abstractNumId="11">
+  <w:abstractNum w:abstractNumId="11" w15:restartNumberingAfterBreak="0">
     <w:nsid w:val="43EB5728"/>
     <w:multiLevelType w:val="multilevel"/>
     <w:tmpl w:val="19C03D76"/>
@@ -25248,7 +25254,7 @@
       </w:rPr>
     </w:lvl>
   </w:abstractNum>
-  <w:abstractNum w:abstractNumId="12">
+  <w:abstractNum w:abstractNumId="12" w15:restartNumberingAfterBreak="0">
     <w:nsid w:val="443B4333"/>
     <w:multiLevelType w:val="multilevel"/>
     <w:tmpl w:val="5B86B070"/>
@@ -25366,7 +25372,7 @@
       </w:rPr>
     </w:lvl>
   </w:abstractNum>
-  <w:abstractNum w:abstractNumId="13">
+  <w:abstractNum w:abstractNumId="13" w15:restartNumberingAfterBreak="0">
     <w:nsid w:val="4A950D35"/>
     <w:multiLevelType w:val="multilevel"/>
     <w:tmpl w:val="0409001F"/>
@@ -25452,7 +25458,7 @@
       </w:pPr>
     </w:lvl>
   </w:abstractNum>
-  <w:abstractNum w:abstractNumId="14">
+  <w:abstractNum w:abstractNumId="14" w15:restartNumberingAfterBreak="0">
     <w:nsid w:val="4B110684"/>
     <w:multiLevelType w:val="hybridMultilevel"/>
     <w:tmpl w:val="83829316"/>
@@ -25538,7 +25544,7 @@
       </w:pPr>
     </w:lvl>
   </w:abstractNum>
-  <w:abstractNum w:abstractNumId="15">
+  <w:abstractNum w:abstractNumId="15" w15:restartNumberingAfterBreak="0">
     <w:nsid w:val="4B5362BB"/>
     <w:multiLevelType w:val="hybridMultilevel"/>
     <w:tmpl w:val="83829316"/>
@@ -25624,7 +25630,7 @@
       </w:pPr>
     </w:lvl>
   </w:abstractNum>
-  <w:abstractNum w:abstractNumId="16">
+  <w:abstractNum w:abstractNumId="16" w15:restartNumberingAfterBreak="0">
     <w:nsid w:val="4D5C098A"/>
     <w:multiLevelType w:val="hybridMultilevel"/>
     <w:tmpl w:val="95985ECE"/>
@@ -25715,7 +25721,7 @@
       </w:pPr>
     </w:lvl>
   </w:abstractNum>
-  <w:abstractNum w:abstractNumId="17">
+  <w:abstractNum w:abstractNumId="17" w15:restartNumberingAfterBreak="0">
     <w:nsid w:val="4DE044D1"/>
     <w:multiLevelType w:val="hybridMultilevel"/>
     <w:tmpl w:val="83829316"/>
@@ -25801,7 +25807,7 @@
       </w:pPr>
     </w:lvl>
   </w:abstractNum>
-  <w:abstractNum w:abstractNumId="18">
+  <w:abstractNum w:abstractNumId="18" w15:restartNumberingAfterBreak="0">
     <w:nsid w:val="52BF29A2"/>
     <w:multiLevelType w:val="multilevel"/>
     <w:tmpl w:val="7C2AEB78"/>
@@ -25919,7 +25925,7 @@
       </w:rPr>
     </w:lvl>
   </w:abstractNum>
-  <w:abstractNum w:abstractNumId="19">
+  <w:abstractNum w:abstractNumId="19" w15:restartNumberingAfterBreak="0">
     <w:nsid w:val="55F56CF5"/>
     <w:multiLevelType w:val="hybridMultilevel"/>
     <w:tmpl w:val="83829316"/>
@@ -26005,7 +26011,7 @@
       </w:pPr>
     </w:lvl>
   </w:abstractNum>
-  <w:abstractNum w:abstractNumId="20">
+  <w:abstractNum w:abstractNumId="20" w15:restartNumberingAfterBreak="0">
     <w:nsid w:val="5A733ED9"/>
     <w:multiLevelType w:val="multilevel"/>
     <w:tmpl w:val="5B86B070"/>
@@ -26123,7 +26129,7 @@
       </w:rPr>
     </w:lvl>
   </w:abstractNum>
-  <w:abstractNum w:abstractNumId="21">
+  <w:abstractNum w:abstractNumId="21" w15:restartNumberingAfterBreak="0">
     <w:nsid w:val="5AFB12FA"/>
     <w:multiLevelType w:val="hybridMultilevel"/>
     <w:tmpl w:val="83829316"/>
@@ -26209,7 +26215,7 @@
       </w:pPr>
     </w:lvl>
   </w:abstractNum>
-  <w:abstractNum w:abstractNumId="22">
+  <w:abstractNum w:abstractNumId="22" w15:restartNumberingAfterBreak="0">
     <w:nsid w:val="62437BF9"/>
     <w:multiLevelType w:val="hybridMultilevel"/>
     <w:tmpl w:val="83829316"/>
@@ -26295,7 +26301,7 @@
       </w:pPr>
     </w:lvl>
   </w:abstractNum>
-  <w:abstractNum w:abstractNumId="23">
+  <w:abstractNum w:abstractNumId="23" w15:restartNumberingAfterBreak="0">
     <w:nsid w:val="63CF390E"/>
     <w:multiLevelType w:val="multilevel"/>
     <w:tmpl w:val="C06ED7EE"/>
@@ -26416,7 +26422,7 @@
       </w:rPr>
     </w:lvl>
   </w:abstractNum>
-  <w:abstractNum w:abstractNumId="24">
+  <w:abstractNum w:abstractNumId="24" w15:restartNumberingAfterBreak="0">
     <w:nsid w:val="63FA3C7F"/>
     <w:multiLevelType w:val="hybridMultilevel"/>
     <w:tmpl w:val="83829316"/>
@@ -26502,7 +26508,7 @@
       </w:pPr>
     </w:lvl>
   </w:abstractNum>
-  <w:abstractNum w:abstractNumId="25">
+  <w:abstractNum w:abstractNumId="25" w15:restartNumberingAfterBreak="0">
     <w:nsid w:val="6472468C"/>
     <w:multiLevelType w:val="hybridMultilevel"/>
     <w:tmpl w:val="83829316"/>
@@ -26588,7 +26594,7 @@
       </w:pPr>
     </w:lvl>
   </w:abstractNum>
-  <w:abstractNum w:abstractNumId="26">
+  <w:abstractNum w:abstractNumId="26" w15:restartNumberingAfterBreak="0">
     <w:nsid w:val="678F230B"/>
     <w:multiLevelType w:val="hybridMultilevel"/>
     <w:tmpl w:val="D4F2EBBE"/>
@@ -26679,7 +26685,7 @@
       </w:pPr>
     </w:lvl>
   </w:abstractNum>
-  <w:abstractNum w:abstractNumId="27">
+  <w:abstractNum w:abstractNumId="27" w15:restartNumberingAfterBreak="0">
     <w:nsid w:val="69F34A34"/>
     <w:multiLevelType w:val="multilevel"/>
     <w:tmpl w:val="3B58007A"/>
@@ -26797,7 +26803,7 @@
       </w:rPr>
     </w:lvl>
   </w:abstractNum>
-  <w:abstractNum w:abstractNumId="28">
+  <w:abstractNum w:abstractNumId="28" w15:restartNumberingAfterBreak="0">
     <w:nsid w:val="6A5C160B"/>
     <w:multiLevelType w:val="hybridMultilevel"/>
     <w:tmpl w:val="83829316"/>
@@ -26883,7 +26889,7 @@
       </w:pPr>
     </w:lvl>
   </w:abstractNum>
-  <w:abstractNum w:abstractNumId="29">
+  <w:abstractNum w:abstractNumId="29" w15:restartNumberingAfterBreak="0">
     <w:nsid w:val="6A6C05B0"/>
     <w:multiLevelType w:val="hybridMultilevel"/>
     <w:tmpl w:val="83829316"/>
@@ -26969,7 +26975,7 @@
       </w:pPr>
     </w:lvl>
   </w:abstractNum>
-  <w:abstractNum w:abstractNumId="30">
+  <w:abstractNum w:abstractNumId="30" w15:restartNumberingAfterBreak="0">
     <w:nsid w:val="6C9616D7"/>
     <w:multiLevelType w:val="hybridMultilevel"/>
     <w:tmpl w:val="83829316"/>
@@ -27055,7 +27061,7 @@
       </w:pPr>
     </w:lvl>
   </w:abstractNum>
-  <w:abstractNum w:abstractNumId="31">
+  <w:abstractNum w:abstractNumId="31" w15:restartNumberingAfterBreak="0">
     <w:nsid w:val="71093670"/>
     <w:multiLevelType w:val="multilevel"/>
     <w:tmpl w:val="19C03D76"/>
@@ -27173,7 +27179,7 @@
       </w:rPr>
     </w:lvl>
   </w:abstractNum>
-  <w:abstractNum w:abstractNumId="32">
+  <w:abstractNum w:abstractNumId="32" w15:restartNumberingAfterBreak="0">
     <w:nsid w:val="71C42D31"/>
     <w:multiLevelType w:val="hybridMultilevel"/>
     <w:tmpl w:val="83829316"/>
@@ -27259,7 +27265,7 @@
       </w:pPr>
     </w:lvl>
   </w:abstractNum>
-  <w:abstractNum w:abstractNumId="33">
+  <w:abstractNum w:abstractNumId="33" w15:restartNumberingAfterBreak="0">
     <w:nsid w:val="7B98569B"/>
     <w:multiLevelType w:val="hybridMultilevel"/>
     <w:tmpl w:val="83829316"/>
@@ -27345,7 +27351,7 @@
       </w:pPr>
     </w:lvl>
   </w:abstractNum>
-  <w:abstractNum w:abstractNumId="34">
+  <w:abstractNum w:abstractNumId="34" w15:restartNumberingAfterBreak="0">
     <w:nsid w:val="7CAF2848"/>
     <w:multiLevelType w:val="hybridMultilevel"/>
     <w:tmpl w:val="83829316"/>
@@ -27431,7 +27437,7 @@
       </w:pPr>
     </w:lvl>
   </w:abstractNum>
-  <w:abstractNum w:abstractNumId="35">
+  <w:abstractNum w:abstractNumId="35" w15:restartNumberingAfterBreak="0">
     <w:nsid w:val="7F9C548D"/>
     <w:multiLevelType w:val="multilevel"/>
     <w:tmpl w:val="B45EFB92"/>
@@ -27657,7 +27663,7 @@
 </file>
 
 <file path=word/styles.xml><?xml version="1.0" encoding="utf-8"?>
-<w:styles xmlns:mc="http://schemas.openxmlformats.org/markup-compatibility/2006" xmlns:r="http://schemas.openxmlformats.org/officeDocument/2006/relationships" xmlns:w="http://schemas.openxmlformats.org/wordprocessingml/2006/main" xmlns:w14="http://schemas.microsoft.com/office/word/2010/wordml" xmlns:w15="http://schemas.microsoft.com/office/word/2012/wordml" mc:Ignorable="w14 w15">
+<w:styles xmlns:mc="http://schemas.openxmlformats.org/markup-compatibility/2006" xmlns:r="http://schemas.openxmlformats.org/officeDocument/2006/relationships" xmlns:w="http://schemas.openxmlformats.org/wordprocessingml/2006/main" xmlns:w14="http://schemas.microsoft.com/office/word/2010/wordml" xmlns:w15="http://schemas.microsoft.com/office/word/2012/wordml" xmlns:w16se="http://schemas.microsoft.com/office/word/2015/wordml/symex" mc:Ignorable="w14 w15 w16se">
   <w:docDefaults>
     <w:rPrDefault>
       <w:rPr>
@@ -28362,7 +28368,6 @@
     </w:rPr>
     <w:tblPr>
       <w:jc w:val="center"/>
-      <w:tblInd w:w="0" w:type="dxa"/>
       <w:tblBorders>
         <w:top w:val="single" w:sz="4" w:space="0" w:color="auto"/>
         <w:left w:val="single" w:sz="4" w:space="0" w:color="auto"/>
@@ -28372,9 +28377,7 @@
         <w:insideV w:val="single" w:sz="4" w:space="0" w:color="auto"/>
       </w:tblBorders>
       <w:tblCellMar>
-        <w:top w:w="0" w:type="dxa"/>
         <w:left w:w="57" w:type="dxa"/>
-        <w:bottom w:w="0" w:type="dxa"/>
         <w:right w:w="57" w:type="dxa"/>
       </w:tblCellMar>
     </w:tblPr>
@@ -28630,7 +28633,6 @@
       <w:jc w:val="both"/>
     </w:pPr>
     <w:tblPr>
-      <w:tblInd w:w="0" w:type="dxa"/>
       <w:tblBorders>
         <w:top w:val="single" w:sz="4" w:space="0" w:color="auto"/>
         <w:left w:val="single" w:sz="4" w:space="0" w:color="auto"/>
@@ -28639,12 +28641,6 @@
         <w:insideH w:val="single" w:sz="4" w:space="0" w:color="auto"/>
         <w:insideV w:val="single" w:sz="4" w:space="0" w:color="auto"/>
       </w:tblBorders>
-      <w:tblCellMar>
-        <w:top w:w="0" w:type="dxa"/>
-        <w:left w:w="108" w:type="dxa"/>
-        <w:bottom w:w="0" w:type="dxa"/>
-        <w:right w:w="108" w:type="dxa"/>
-      </w:tblCellMar>
     </w:tblPr>
   </w:style>
   <w:style w:type="paragraph" w:styleId="TableofFigures">
@@ -32153,8 +32149,8 @@
     <dgm:cxn modelId="{1FA7AE28-83F9-4235-8D85-17763FEAAF7D}" type="presOf" srcId="{DC3DC278-5213-4C76-808C-AD78E3C48610}" destId="{12A85EFC-CF10-4963-83AC-6F71EA187943}" srcOrd="0" destOrd="0" presId="urn:microsoft.com/office/officeart/2005/8/layout/orgChart1"/>
     <dgm:cxn modelId="{54758328-8446-495C-BD0E-E06299460A20}" type="presOf" srcId="{53F38578-5E0E-4F23-A9CC-C6AE34393D61}" destId="{CEC80A28-156D-40CB-BE19-471BF179A7FB}" srcOrd="0" destOrd="0" presId="urn:microsoft.com/office/officeart/2005/8/layout/orgChart1"/>
     <dgm:cxn modelId="{C5BDC81D-BC1E-4244-821F-68D433044F10}" type="presOf" srcId="{F7960904-E03E-40E2-9656-21B14B7413AA}" destId="{90612331-4B69-4A21-9AEA-C00C31C30110}" srcOrd="0" destOrd="0" presId="urn:microsoft.com/office/officeart/2005/8/layout/orgChart1"/>
+    <dgm:cxn modelId="{DE04CD48-5DC7-4338-951F-BDAC8F47B39F}" type="presOf" srcId="{228707E1-844D-4C98-9CF0-0F57A05EA88E}" destId="{A5A4C983-8D9F-4EF4-8B1F-774F4B8B7922}" srcOrd="0" destOrd="0" presId="urn:microsoft.com/office/officeart/2005/8/layout/orgChart1"/>
     <dgm:cxn modelId="{FA009E1C-F8C2-4B08-93F6-E69CEC963FC2}" type="presOf" srcId="{E36853AF-E1A2-4B20-887E-17ADF127C415}" destId="{E86A6FE0-8408-4451-B96F-602A1678FE45}" srcOrd="0" destOrd="0" presId="urn:microsoft.com/office/officeart/2005/8/layout/orgChart1"/>
-    <dgm:cxn modelId="{DE04CD48-5DC7-4338-951F-BDAC8F47B39F}" type="presOf" srcId="{228707E1-844D-4C98-9CF0-0F57A05EA88E}" destId="{A5A4C983-8D9F-4EF4-8B1F-774F4B8B7922}" srcOrd="0" destOrd="0" presId="urn:microsoft.com/office/officeart/2005/8/layout/orgChart1"/>
     <dgm:cxn modelId="{78A0D444-0A08-4A2D-B254-89D8202CC077}" type="presOf" srcId="{4D27A670-4A0A-4955-8665-8FF9496853F5}" destId="{D8322A0D-425B-4DFA-9DB4-1155A09DC625}" srcOrd="1" destOrd="0" presId="urn:microsoft.com/office/officeart/2005/8/layout/orgChart1"/>
     <dgm:cxn modelId="{D877F13A-C89A-4DEB-AE9F-3D6A8783E98F}" type="presParOf" srcId="{F2BDD2E7-05B5-4108-83AA-C6C7C41A7A7D}" destId="{8B2A52DB-4CF2-462C-B5E6-1560387890A9}" srcOrd="0" destOrd="0" presId="urn:microsoft.com/office/officeart/2005/8/layout/orgChart1"/>
     <dgm:cxn modelId="{EE569AB3-8058-48A6-83B5-DA1CC0288A72}" type="presParOf" srcId="{8B2A52DB-4CF2-462C-B5E6-1560387890A9}" destId="{D6BAAD8B-BB2A-48AB-9A3D-C52C3DDC822F}" srcOrd="0" destOrd="0" presId="urn:microsoft.com/office/officeart/2005/8/layout/orgChart1"/>
@@ -38468,7 +38464,7 @@
 </file>
 
 <file path=customXml/itemProps1.xml><?xml version="1.0" encoding="utf-8"?>
-<ds:datastoreItem xmlns:ds="http://schemas.openxmlformats.org/officeDocument/2006/customXml" ds:itemID="{1C14DF31-0CAC-495B-8420-5C4B5CBC1392}">
+<ds:datastoreItem xmlns:ds="http://schemas.openxmlformats.org/officeDocument/2006/customXml" ds:itemID="{7A064743-CC77-4E45-ACC6-463752525461}">
   <ds:schemaRefs>
     <ds:schemaRef ds:uri="http://schemas.openxmlformats.org/officeDocument/2006/bibliography"/>
   </ds:schemaRefs>

</xml_diff>

<commit_message>
update usecase, acti, sequences QLTaiChinh_ver3.EAP + QuanLyTaiChinhSV_ver3_detail.docx
</commit_message>
<xml_diff>
--- a/doc/requirement/QuanLyTaiChinhSV_ver3_detail.docx
+++ b/doc/requirement/QuanLyTaiChinhSV_ver3_detail.docx
@@ -2,8 +2,8 @@
 <file path=word/document.xml><?xml version="1.0" encoding="utf-8"?>
 <w:document xmlns:wpc="http://schemas.microsoft.com/office/word/2010/wordprocessingCanvas" xmlns:cx="http://schemas.microsoft.com/office/drawing/2014/chartex" xmlns:mc="http://schemas.openxmlformats.org/markup-compatibility/2006" xmlns:o="urn:schemas-microsoft-com:office:office" xmlns:r="http://schemas.openxmlformats.org/officeDocument/2006/relationships" xmlns:m="http://schemas.openxmlformats.org/officeDocument/2006/math" xmlns:v="urn:schemas-microsoft-com:vml" xmlns:wp14="http://schemas.microsoft.com/office/word/2010/wordprocessingDrawing" xmlns:wp="http://schemas.openxmlformats.org/drawingml/2006/wordprocessingDrawing" xmlns:w10="urn:schemas-microsoft-com:office:word" xmlns:w="http://schemas.openxmlformats.org/wordprocessingml/2006/main" xmlns:w14="http://schemas.microsoft.com/office/word/2010/wordml" xmlns:w15="http://schemas.microsoft.com/office/word/2012/wordml" xmlns:w16se="http://schemas.microsoft.com/office/word/2015/wordml/symex" xmlns:wpg="http://schemas.microsoft.com/office/word/2010/wordprocessingGroup" xmlns:wpi="http://schemas.microsoft.com/office/word/2010/wordprocessingInk" xmlns:wne="http://schemas.microsoft.com/office/word/2006/wordml" xmlns:wps="http://schemas.microsoft.com/office/word/2010/wordprocessingShape" mc:Ignorable="w14 w15 w16se wp14">
   <w:body>
-    <w:bookmarkStart w:id="0" w:name="_Toc398987979" w:displacedByCustomXml="next"/>
-    <w:bookmarkStart w:id="1" w:name="_Toc169424238" w:displacedByCustomXml="next"/>
+    <w:bookmarkStart w:id="0" w:name="_Toc169424238" w:displacedByCustomXml="next"/>
+    <w:bookmarkStart w:id="1" w:name="_Toc398987979" w:displacedByCustomXml="next"/>
     <w:bookmarkStart w:id="2" w:name="_Toc169424237" w:displacedByCustomXml="next"/>
     <w:sdt>
       <w:sdtPr>
@@ -3970,6 +3970,31 @@
         <w:t xml:space="preserve"> JARS</w:t>
       </w:r>
     </w:p>
+    <w:p>
+      <w:pPr>
+        <w:pStyle w:val="Heading3"/>
+      </w:pPr>
+      <w:r>
+        <w:t>Giới thiệu phương pháp Jars</w:t>
+      </w:r>
+    </w:p>
+    <w:p>
+      <w:pPr>
+        <w:pStyle w:val="Heading3"/>
+      </w:pPr>
+      <w:r>
+        <w:t>So sánh phương pháp quản lý tài chính Jars và phương pháp quản lý tài chính.....</w:t>
+      </w:r>
+    </w:p>
+    <w:p>
+      <w:pPr>
+        <w:pStyle w:val="Heading3"/>
+      </w:pPr>
+      <w:r>
+        <w:t>Kết luận</w:t>
+      </w:r>
+    </w:p>
+    <w:p/>
     <w:p/>
     <w:p>
       <w:pPr>
@@ -4025,18 +4050,18 @@
         </w:rPr>
         <w:lastRenderedPageBreak/>
         <w:drawing>
-          <wp:anchor distT="0" distB="0" distL="114300" distR="114300" simplePos="0" relativeHeight="251700224" behindDoc="0" locked="0" layoutInCell="1" allowOverlap="1">
+          <wp:anchor distT="0" distB="0" distL="114300" distR="114300" simplePos="0" relativeHeight="251703296" behindDoc="0" locked="0" layoutInCell="1" allowOverlap="1">
             <wp:simplePos x="0" y="0"/>
             <wp:positionH relativeFrom="margin">
               <wp:align>left</wp:align>
             </wp:positionH>
             <wp:positionV relativeFrom="paragraph">
-              <wp:posOffset>3175</wp:posOffset>
+              <wp:posOffset>0</wp:posOffset>
             </wp:positionV>
             <wp:extent cx="5848350" cy="8385810"/>
             <wp:effectExtent l="0" t="0" r="0" b="0"/>
             <wp:wrapTopAndBottom/>
-            <wp:docPr id="15" name="Picture 15"/>
+            <wp:docPr id="17" name="Picture 17"/>
             <wp:cNvGraphicFramePr>
               <a:graphicFrameLocks xmlns:a="http://schemas.openxmlformats.org/drawingml/2006/main" noChangeAspect="1"/>
             </wp:cNvGraphicFramePr>
@@ -4044,7 +4069,7 @@
               <a:graphicData uri="http://schemas.openxmlformats.org/drawingml/2006/picture">
                 <pic:pic xmlns:pic="http://schemas.openxmlformats.org/drawingml/2006/picture">
                   <pic:nvPicPr>
-                    <pic:cNvPr id="0" name="Picture 5"/>
+                    <pic:cNvPr id="0" name="Picture 3"/>
                     <pic:cNvPicPr>
                       <a:picLocks noChangeAspect="1" noChangeArrowheads="1"/>
                     </pic:cNvPicPr>
@@ -4093,7 +4118,74 @@
         <w:pStyle w:val="Heading3"/>
       </w:pPr>
       <w:r>
+        <w:rPr>
+          <w:noProof/>
+        </w:rPr>
         <w:lastRenderedPageBreak/>
+        <w:drawing>
+          <wp:anchor distT="0" distB="0" distL="114300" distR="114300" simplePos="0" relativeHeight="251706368" behindDoc="0" locked="0" layoutInCell="1" allowOverlap="1" wp14:anchorId="1F0FBBD0" wp14:editId="39A4E62A">
+            <wp:simplePos x="0" y="0"/>
+            <wp:positionH relativeFrom="margin">
+              <wp:align>left</wp:align>
+            </wp:positionH>
+            <wp:positionV relativeFrom="paragraph">
+              <wp:posOffset>288290</wp:posOffset>
+            </wp:positionV>
+            <wp:extent cx="5944235" cy="4467225"/>
+            <wp:effectExtent l="0" t="0" r="0" b="9525"/>
+            <wp:wrapTopAndBottom/>
+            <wp:docPr id="25" name="Picture 25"/>
+            <wp:cNvGraphicFramePr>
+              <a:graphicFrameLocks xmlns:a="http://schemas.openxmlformats.org/drawingml/2006/main" noChangeAspect="1"/>
+            </wp:cNvGraphicFramePr>
+            <a:graphic xmlns:a="http://schemas.openxmlformats.org/drawingml/2006/main">
+              <a:graphicData uri="http://schemas.openxmlformats.org/drawingml/2006/picture">
+                <pic:pic xmlns:pic="http://schemas.openxmlformats.org/drawingml/2006/picture">
+                  <pic:nvPicPr>
+                    <pic:cNvPr id="0" name="Picture 8"/>
+                    <pic:cNvPicPr>
+                      <a:picLocks noChangeAspect="1" noChangeArrowheads="1"/>
+                    </pic:cNvPicPr>
+                  </pic:nvPicPr>
+                  <pic:blipFill>
+                    <a:blip r:embed="rId18">
+                      <a:extLst>
+                        <a:ext uri="{28A0092B-C50C-407E-A947-70E740481C1C}">
+                          <a14:useLocalDpi xmlns:a14="http://schemas.microsoft.com/office/drawing/2010/main" val="0"/>
+                        </a:ext>
+                      </a:extLst>
+                    </a:blip>
+                    <a:srcRect/>
+                    <a:stretch>
+                      <a:fillRect/>
+                    </a:stretch>
+                  </pic:blipFill>
+                  <pic:spPr bwMode="auto">
+                    <a:xfrm>
+                      <a:off x="0" y="0"/>
+                      <a:ext cx="5944235" cy="4467225"/>
+                    </a:xfrm>
+                    <a:prstGeom prst="rect">
+                      <a:avLst/>
+                    </a:prstGeom>
+                    <a:noFill/>
+                    <a:ln>
+                      <a:noFill/>
+                    </a:ln>
+                  </pic:spPr>
+                </pic:pic>
+              </a:graphicData>
+            </a:graphic>
+            <wp14:sizeRelH relativeFrom="margin">
+              <wp14:pctWidth>0</wp14:pctWidth>
+            </wp14:sizeRelH>
+            <wp14:sizeRelV relativeFrom="margin">
+              <wp14:pctHeight>0</wp14:pctHeight>
+            </wp14:sizeRelV>
+          </wp:anchor>
+        </w:drawing>
+      </w:r>
+      <w:r>
         <w:t>Mô hình lớp</w:t>
       </w:r>
     </w:p>
@@ -4475,6 +4567,7 @@
                 <w:b/>
                 <w:szCs w:val="26"/>
               </w:rPr>
+              <w:lastRenderedPageBreak/>
               <w:t>Điều kiện sau</w:t>
             </w:r>
           </w:p>
@@ -4502,7 +4595,19 @@
               <w:rPr>
                 <w:szCs w:val="26"/>
               </w:rPr>
-              <w:t>Hệ thống hiển thị giao diện chính của ứng dụng chưa thông tin ngân sách của người dùng.</w:t>
+              <w:t xml:space="preserve">Hệ thống hiển thị </w:t>
+            </w:r>
+            <w:r>
+              <w:rPr>
+                <w:szCs w:val="26"/>
+              </w:rPr>
+              <w:t>giao diện chính của ứng dụng chứ</w:t>
+            </w:r>
+            <w:r>
+              <w:rPr>
+                <w:szCs w:val="26"/>
+              </w:rPr>
+              <w:t>a thông tin ngân sách của người dùng.</w:t>
             </w:r>
           </w:p>
         </w:tc>
@@ -4835,7 +4940,19 @@
               <w:rPr>
                 <w:szCs w:val="26"/>
               </w:rPr>
-              <w:t xml:space="preserve"> trong cở sở dữ liệu</w:t>
+              <w:t xml:space="preserve"> trong cơ</w:t>
+            </w:r>
+            <w:r>
+              <w:rPr>
+                <w:szCs w:val="26"/>
+              </w:rPr>
+              <w:t xml:space="preserve"> sở dữ liệu</w:t>
+            </w:r>
+            <w:r>
+              <w:rPr>
+                <w:szCs w:val="26"/>
+              </w:rPr>
+              <w:t>.</w:t>
             </w:r>
           </w:p>
         </w:tc>
@@ -4914,6 +5031,12 @@
               </w:rPr>
               <w:t>Hiển thị giao diện chính của ứng dụng</w:t>
             </w:r>
+            <w:r>
+              <w:rPr>
+                <w:szCs w:val="26"/>
+              </w:rPr>
+              <w:t>.</w:t>
+            </w:r>
           </w:p>
         </w:tc>
       </w:tr>
@@ -4971,8 +5094,13 @@
               <w:rPr>
                 <w:szCs w:val="26"/>
               </w:rPr>
-              <w:tab/>
-              <w:t>3.1. Nếu thông tin không hợp lệ, hệ thống hiển thị thông báo yêu cầu người dùng nhập lại thông tin tài khoản.</w:t>
+              <w:t>4</w:t>
+            </w:r>
+            <w:r>
+              <w:rPr>
+                <w:szCs w:val="26"/>
+              </w:rPr>
+              <w:t>.1. Nếu thông tin không hợp lệ, hệ thống hiển thị thông báo yêu cầu người dùng nhập lại thông tin tài khoản.</w:t>
             </w:r>
           </w:p>
         </w:tc>
@@ -4986,7 +5114,6 @@
         <w:rPr>
           <w:noProof/>
         </w:rPr>
-        <w:lastRenderedPageBreak/>
         <w:drawing>
           <wp:anchor distT="0" distB="0" distL="114300" distR="114300" simplePos="0" relativeHeight="251696128" behindDoc="0" locked="0" layoutInCell="1" allowOverlap="1" wp14:anchorId="4F05F442" wp14:editId="327859E0">
             <wp:simplePos x="0" y="0"/>
@@ -4994,7 +5121,7 @@
               <wp:align>left</wp:align>
             </wp:positionH>
             <wp:positionV relativeFrom="paragraph">
-              <wp:posOffset>298450</wp:posOffset>
+              <wp:posOffset>422275</wp:posOffset>
             </wp:positionV>
             <wp:extent cx="5843905" cy="4438650"/>
             <wp:effectExtent l="0" t="0" r="4445" b="0"/>
@@ -5013,7 +5140,7 @@
                     </pic:cNvPicPr>
                   </pic:nvPicPr>
                   <pic:blipFill>
-                    <a:blip r:embed="rId18">
+                    <a:blip r:embed="rId19">
                       <a:extLst>
                         <a:ext uri="{28A0092B-C50C-407E-A947-70E740481C1C}">
                           <a14:useLocalDpi xmlns:a14="http://schemas.microsoft.com/office/drawing/2010/main" val="0"/>
@@ -5060,9 +5187,78 @@
         <w:pStyle w:val="Heading4"/>
       </w:pPr>
       <w:r>
+        <w:rPr>
+          <w:noProof/>
+        </w:rPr>
+        <w:lastRenderedPageBreak/>
+        <w:drawing>
+          <wp:anchor distT="0" distB="0" distL="114300" distR="114300" simplePos="0" relativeHeight="251707392" behindDoc="0" locked="0" layoutInCell="1" allowOverlap="1" wp14:anchorId="04571ED1" wp14:editId="1D45FD50">
+            <wp:simplePos x="0" y="0"/>
+            <wp:positionH relativeFrom="margin">
+              <wp:align>left</wp:align>
+            </wp:positionH>
+            <wp:positionV relativeFrom="paragraph">
+              <wp:posOffset>241300</wp:posOffset>
+            </wp:positionV>
+            <wp:extent cx="5824855" cy="5219700"/>
+            <wp:effectExtent l="0" t="0" r="4445" b="0"/>
+            <wp:wrapTopAndBottom/>
+            <wp:docPr id="28" name="Picture 28"/>
+            <wp:cNvGraphicFramePr>
+              <a:graphicFrameLocks xmlns:a="http://schemas.openxmlformats.org/drawingml/2006/main" noChangeAspect="1"/>
+            </wp:cNvGraphicFramePr>
+            <a:graphic xmlns:a="http://schemas.openxmlformats.org/drawingml/2006/main">
+              <a:graphicData uri="http://schemas.openxmlformats.org/drawingml/2006/picture">
+                <pic:pic xmlns:pic="http://schemas.openxmlformats.org/drawingml/2006/picture">
+                  <pic:nvPicPr>
+                    <pic:cNvPr id="0" name="Picture 9"/>
+                    <pic:cNvPicPr>
+                      <a:picLocks noChangeAspect="1" noChangeArrowheads="1"/>
+                    </pic:cNvPicPr>
+                  </pic:nvPicPr>
+                  <pic:blipFill>
+                    <a:blip r:embed="rId20">
+                      <a:extLst>
+                        <a:ext uri="{28A0092B-C50C-407E-A947-70E740481C1C}">
+                          <a14:useLocalDpi xmlns:a14="http://schemas.microsoft.com/office/drawing/2010/main" val="0"/>
+                        </a:ext>
+                      </a:extLst>
+                    </a:blip>
+                    <a:srcRect/>
+                    <a:stretch>
+                      <a:fillRect/>
+                    </a:stretch>
+                  </pic:blipFill>
+                  <pic:spPr bwMode="auto">
+                    <a:xfrm>
+                      <a:off x="0" y="0"/>
+                      <a:ext cx="5824855" cy="5219700"/>
+                    </a:xfrm>
+                    <a:prstGeom prst="rect">
+                      <a:avLst/>
+                    </a:prstGeom>
+                    <a:noFill/>
+                    <a:ln>
+                      <a:noFill/>
+                    </a:ln>
+                  </pic:spPr>
+                </pic:pic>
+              </a:graphicData>
+            </a:graphic>
+            <wp14:sizeRelH relativeFrom="margin">
+              <wp14:pctWidth>0</wp14:pctWidth>
+            </wp14:sizeRelH>
+            <wp14:sizeRelV relativeFrom="margin">
+              <wp14:pctHeight>0</wp14:pctHeight>
+            </wp14:sizeRelV>
+          </wp:anchor>
+        </w:drawing>
+      </w:r>
+      <w:r>
         <w:t>Sequence diagram</w:t>
       </w:r>
     </w:p>
+    <w:p/>
     <w:p>
       <w:pPr>
         <w:pStyle w:val="Heading3"/>
@@ -5437,6 +5633,7 @@
                 <w:b/>
                 <w:szCs w:val="26"/>
               </w:rPr>
+              <w:lastRenderedPageBreak/>
               <w:t>Điều kiện sau</w:t>
             </w:r>
           </w:p>
@@ -6082,7 +6279,7 @@
         </w:rPr>
         <w:lastRenderedPageBreak/>
         <w:drawing>
-          <wp:anchor distT="0" distB="0" distL="114300" distR="114300" simplePos="0" relativeHeight="251681792" behindDoc="0" locked="0" layoutInCell="1" allowOverlap="1" wp14:anchorId="5F705531" wp14:editId="7381346E">
+          <wp:anchor distT="0" distB="0" distL="114300" distR="114300" simplePos="0" relativeHeight="251681792" behindDoc="0" locked="0" layoutInCell="1" allowOverlap="1" wp14:anchorId="327F7016" wp14:editId="5DFBBA7B">
             <wp:simplePos x="0" y="0"/>
             <wp:positionH relativeFrom="margin">
               <wp:align>left</wp:align>
@@ -6107,7 +6304,7 @@
                     </pic:cNvPicPr>
                   </pic:nvPicPr>
                   <pic:blipFill>
-                    <a:blip r:embed="rId19">
+                    <a:blip r:embed="rId21">
                       <a:extLst>
                         <a:ext uri="{28A0092B-C50C-407E-A947-70E740481C1C}">
                           <a14:useLocalDpi xmlns:a14="http://schemas.microsoft.com/office/drawing/2010/main" val="0"/>
@@ -6148,27 +6345,33 @@
         <w:t>Activity diagram</w:t>
       </w:r>
     </w:p>
-    <w:p/>
-    <w:p/>
     <w:p>
       <w:pPr>
-        <w:pStyle w:val="Heading4"/>
-      </w:pPr>
-      <w:r>
-        <w:lastRenderedPageBreak/>
-        <w:t>Sequence diagram</w:t>
-      </w:r>
+        <w:ind w:firstLine="0"/>
+      </w:pPr>
     </w:p>
     <w:p>
+      <w:pPr>
+        <w:pStyle w:val="Heading4"/>
+      </w:pPr>
       <w:r>
         <w:rPr>
           <w:noProof/>
         </w:rPr>
+        <w:lastRenderedPageBreak/>
         <w:drawing>
-          <wp:inline distT="0" distB="0" distL="0" distR="0">
-            <wp:extent cx="5580380" cy="7334447"/>
-            <wp:effectExtent l="0" t="0" r="1270" b="0"/>
-            <wp:docPr id="16" name="Picture 16"/>
+          <wp:anchor distT="0" distB="0" distL="114300" distR="114300" simplePos="0" relativeHeight="251708416" behindDoc="0" locked="0" layoutInCell="1" allowOverlap="1" wp14:anchorId="0346389C" wp14:editId="37F672D1">
+            <wp:simplePos x="0" y="0"/>
+            <wp:positionH relativeFrom="margin">
+              <wp:align>left</wp:align>
+            </wp:positionH>
+            <wp:positionV relativeFrom="paragraph">
+              <wp:posOffset>420370</wp:posOffset>
+            </wp:positionV>
+            <wp:extent cx="5895975" cy="7572375"/>
+            <wp:effectExtent l="0" t="0" r="9525" b="9525"/>
+            <wp:wrapTopAndBottom/>
+            <wp:docPr id="29" name="Picture 29"/>
             <wp:cNvGraphicFramePr>
               <a:graphicFrameLocks xmlns:a="http://schemas.openxmlformats.org/drawingml/2006/main" noChangeAspect="1"/>
             </wp:cNvGraphicFramePr>
@@ -6176,13 +6379,13 @@
               <a:graphicData uri="http://schemas.openxmlformats.org/drawingml/2006/picture">
                 <pic:pic xmlns:pic="http://schemas.openxmlformats.org/drawingml/2006/picture">
                   <pic:nvPicPr>
-                    <pic:cNvPr id="0" name="Picture 1"/>
+                    <pic:cNvPr id="0" name="Picture 10"/>
                     <pic:cNvPicPr>
                       <a:picLocks noChangeAspect="1" noChangeArrowheads="1"/>
                     </pic:cNvPicPr>
                   </pic:nvPicPr>
                   <pic:blipFill>
-                    <a:blip r:embed="rId20">
+                    <a:blip r:embed="rId22">
                       <a:extLst>
                         <a:ext uri="{28A0092B-C50C-407E-A947-70E740481C1C}">
                           <a14:useLocalDpi xmlns:a14="http://schemas.microsoft.com/office/drawing/2010/main" val="0"/>
@@ -6197,7 +6400,7 @@
                   <pic:spPr bwMode="auto">
                     <a:xfrm>
                       <a:off x="0" y="0"/>
-                      <a:ext cx="5580380" cy="7334447"/>
+                      <a:ext cx="5895975" cy="7572375"/>
                     </a:xfrm>
                     <a:prstGeom prst="rect">
                       <a:avLst/>
@@ -6210,9 +6413,22 @@
                 </pic:pic>
               </a:graphicData>
             </a:graphic>
-          </wp:inline>
+            <wp14:sizeRelH relativeFrom="margin">
+              <wp14:pctWidth>0</wp14:pctWidth>
+            </wp14:sizeRelH>
+            <wp14:sizeRelV relativeFrom="margin">
+              <wp14:pctHeight>0</wp14:pctHeight>
+            </wp14:sizeRelV>
+          </wp:anchor>
         </w:drawing>
       </w:r>
+      <w:r>
+        <w:t>Sequence diagram</w:t>
+      </w:r>
+    </w:p>
+    <w:p>
+      <w:bookmarkStart w:id="17" w:name="_GoBack"/>
+      <w:bookmarkEnd w:id="17"/>
     </w:p>
     <w:p>
       <w:pPr>
@@ -7134,7 +7350,7 @@
                     </pic:cNvPicPr>
                   </pic:nvPicPr>
                   <pic:blipFill>
-                    <a:blip r:embed="rId21">
+                    <a:blip r:embed="rId23">
                       <a:extLst>
                         <a:ext uri="{28A0092B-C50C-407E-A947-70E740481C1C}">
                           <a14:useLocalDpi xmlns:a14="http://schemas.microsoft.com/office/drawing/2010/main" val="0"/>
@@ -7208,7 +7424,7 @@
                     </pic:cNvPicPr>
                   </pic:nvPicPr>
                   <pic:blipFill>
-                    <a:blip r:embed="rId22">
+                    <a:blip r:embed="rId24">
                       <a:extLst>
                         <a:ext uri="{28A0092B-C50C-407E-A947-70E740481C1C}">
                           <a14:useLocalDpi xmlns:a14="http://schemas.microsoft.com/office/drawing/2010/main" val="0"/>
@@ -8143,7 +8359,7 @@
                     </pic:cNvPicPr>
                   </pic:nvPicPr>
                   <pic:blipFill>
-                    <a:blip r:embed="rId23">
+                    <a:blip r:embed="rId25">
                       <a:extLst>
                         <a:ext uri="{28A0092B-C50C-407E-A947-70E740481C1C}">
                           <a14:useLocalDpi xmlns:a14="http://schemas.microsoft.com/office/drawing/2010/main" val="0"/>
@@ -8217,7 +8433,7 @@
                     </pic:cNvPicPr>
                   </pic:nvPicPr>
                   <pic:blipFill>
-                    <a:blip r:embed="rId24">
+                    <a:blip r:embed="rId26">
                       <a:extLst>
                         <a:ext uri="{28A0092B-C50C-407E-A947-70E740481C1C}">
                           <a14:useLocalDpi xmlns:a14="http://schemas.microsoft.com/office/drawing/2010/main" val="0"/>
@@ -9193,7 +9409,7 @@
                     </pic:cNvPicPr>
                   </pic:nvPicPr>
                   <pic:blipFill>
-                    <a:blip r:embed="rId25">
+                    <a:blip r:embed="rId27">
                       <a:extLst>
                         <a:ext uri="{28A0092B-C50C-407E-A947-70E740481C1C}">
                           <a14:useLocalDpi xmlns:a14="http://schemas.microsoft.com/office/drawing/2010/main" val="0"/>
@@ -10228,7 +10444,7 @@
                     </pic:cNvPicPr>
                   </pic:nvPicPr>
                   <pic:blipFill>
-                    <a:blip r:embed="rId26">
+                    <a:blip r:embed="rId28">
                       <a:extLst>
                         <a:ext uri="{28A0092B-C50C-407E-A947-70E740481C1C}">
                           <a14:useLocalDpi xmlns:a14="http://schemas.microsoft.com/office/drawing/2010/main" val="0"/>
@@ -11230,7 +11446,7 @@
                     </pic:cNvPicPr>
                   </pic:nvPicPr>
                   <pic:blipFill>
-                    <a:blip r:embed="rId27">
+                    <a:blip r:embed="rId29">
                       <a:extLst>
                         <a:ext uri="{28A0092B-C50C-407E-A947-70E740481C1C}">
                           <a14:useLocalDpi xmlns:a14="http://schemas.microsoft.com/office/drawing/2010/main" val="0"/>
@@ -12347,7 +12563,7 @@
                     </pic:cNvPicPr>
                   </pic:nvPicPr>
                   <pic:blipFill>
-                    <a:blip r:embed="rId28">
+                    <a:blip r:embed="rId30">
                       <a:extLst>
                         <a:ext uri="{28A0092B-C50C-407E-A947-70E740481C1C}">
                           <a14:useLocalDpi xmlns:a14="http://schemas.microsoft.com/office/drawing/2010/main" val="0"/>
@@ -13258,7 +13474,7 @@
                     </pic:cNvPicPr>
                   </pic:nvPicPr>
                   <pic:blipFill>
-                    <a:blip r:embed="rId29">
+                    <a:blip r:embed="rId31">
                       <a:extLst>
                         <a:ext uri="{28A0092B-C50C-407E-A947-70E740481C1C}">
                           <a14:useLocalDpi xmlns:a14="http://schemas.microsoft.com/office/drawing/2010/main" val="0"/>
@@ -14341,7 +14557,7 @@
                     </pic:cNvPicPr>
                   </pic:nvPicPr>
                   <pic:blipFill>
-                    <a:blip r:embed="rId30">
+                    <a:blip r:embed="rId32">
                       <a:extLst>
                         <a:ext uri="{28A0092B-C50C-407E-A947-70E740481C1C}">
                           <a14:useLocalDpi xmlns:a14="http://schemas.microsoft.com/office/drawing/2010/main" val="0"/>
@@ -14415,7 +14631,7 @@
                     </pic:cNvPicPr>
                   </pic:nvPicPr>
                   <pic:blipFill>
-                    <a:blip r:embed="rId31">
+                    <a:blip r:embed="rId33">
                       <a:extLst>
                         <a:ext uri="{28A0092B-C50C-407E-A947-70E740481C1C}">
                           <a14:useLocalDpi xmlns:a14="http://schemas.microsoft.com/office/drawing/2010/main" val="0"/>
@@ -14530,27 +14746,24 @@
               <w:outlineLvl w:val="2"/>
               <w:rPr>
                 <w:b w:val="0"/>
-                <w:i w:val="0"/>
+                <w:i/>
               </w:rPr>
             </w:pPr>
             <w:r>
               <w:rPr>
                 <w:b w:val="0"/>
-                <w:i w:val="0"/>
               </w:rPr>
               <w:t xml:space="preserve">      </w:t>
             </w:r>
             <w:r>
               <w:rPr>
                 <w:b w:val="0"/>
-                <w:i w:val="0"/>
               </w:rPr>
               <w:t>UC04.1_ThemKeHoach</w:t>
             </w:r>
             <w:r>
               <w:rPr>
                 <w:b w:val="0"/>
-                <w:i w:val="0"/>
               </w:rPr>
               <w:t>TietKiem</w:t>
             </w:r>
@@ -15391,7 +15604,7 @@
                     </pic:cNvPicPr>
                   </pic:nvPicPr>
                   <pic:blipFill>
-                    <a:blip r:embed="rId32">
+                    <a:blip r:embed="rId34">
                       <a:extLst>
                         <a:ext uri="{28A0092B-C50C-407E-A947-70E740481C1C}">
                           <a14:useLocalDpi xmlns:a14="http://schemas.microsoft.com/office/drawing/2010/main" val="0"/>
@@ -15465,7 +15678,7 @@
                     </pic:cNvPicPr>
                   </pic:nvPicPr>
                   <pic:blipFill>
-                    <a:blip r:embed="rId33">
+                    <a:blip r:embed="rId35">
                       <a:extLst>
                         <a:ext uri="{28A0092B-C50C-407E-A947-70E740481C1C}">
                           <a14:useLocalDpi xmlns:a14="http://schemas.microsoft.com/office/drawing/2010/main" val="0"/>
@@ -16450,7 +16663,7 @@
                     </pic:cNvPicPr>
                   </pic:nvPicPr>
                   <pic:blipFill>
-                    <a:blip r:embed="rId34">
+                    <a:blip r:embed="rId36">
                       <a:extLst>
                         <a:ext uri="{28A0092B-C50C-407E-A947-70E740481C1C}">
                           <a14:useLocalDpi xmlns:a14="http://schemas.microsoft.com/office/drawing/2010/main" val="0"/>
@@ -16582,25 +16795,21 @@
               <w:outlineLvl w:val="2"/>
               <w:rPr>
                 <w:b w:val="0"/>
-                <w:i w:val="0"/>
+                <w:i/>
               </w:rPr>
             </w:pPr>
             <w:r>
               <w:rPr>
                 <w:b w:val="0"/>
-                <w:i w:val="0"/>
               </w:rPr>
               <w:t xml:space="preserve">      </w:t>
             </w:r>
             <w:r>
               <w:rPr>
                 <w:b w:val="0"/>
-                <w:i w:val="0"/>
               </w:rPr>
               <w:t>UC04.3_XoaKeHoachTietKiem</w:t>
             </w:r>
-            <w:bookmarkStart w:id="17" w:name="_GoBack"/>
-            <w:bookmarkEnd w:id="17"/>
           </w:p>
         </w:tc>
       </w:tr>
@@ -17630,18 +17839,18 @@
         </w:rPr>
         <w:lastRenderedPageBreak/>
         <w:drawing>
-          <wp:anchor distT="0" distB="0" distL="114300" distR="114300" simplePos="0" relativeHeight="251693056" behindDoc="0" locked="0" layoutInCell="1" allowOverlap="1" wp14:anchorId="25DDCC23" wp14:editId="48ED29C4">
+          <wp:anchor distT="0" distB="0" distL="114300" distR="114300" simplePos="0" relativeHeight="251701248" behindDoc="0" locked="0" layoutInCell="1" allowOverlap="1" wp14:anchorId="5B03D561" wp14:editId="3D1DE2E0">
             <wp:simplePos x="0" y="0"/>
             <wp:positionH relativeFrom="margin">
               <wp:align>left</wp:align>
             </wp:positionH>
             <wp:positionV relativeFrom="paragraph">
-              <wp:posOffset>336550</wp:posOffset>
+              <wp:posOffset>297815</wp:posOffset>
             </wp:positionV>
-            <wp:extent cx="5921375" cy="5524500"/>
-            <wp:effectExtent l="0" t="0" r="3175" b="0"/>
+            <wp:extent cx="5911215" cy="5514975"/>
+            <wp:effectExtent l="0" t="0" r="0" b="9525"/>
             <wp:wrapTopAndBottom/>
-            <wp:docPr id="37" name="Picture 37"/>
+            <wp:docPr id="6" name="Picture 6"/>
             <wp:cNvGraphicFramePr>
               <a:graphicFrameLocks xmlns:a="http://schemas.openxmlformats.org/drawingml/2006/main" noChangeAspect="1"/>
             </wp:cNvGraphicFramePr>
@@ -17649,13 +17858,13 @@
               <a:graphicData uri="http://schemas.openxmlformats.org/drawingml/2006/picture">
                 <pic:pic xmlns:pic="http://schemas.openxmlformats.org/drawingml/2006/picture">
                   <pic:nvPicPr>
-                    <pic:cNvPr id="0" name="Picture 17"/>
+                    <pic:cNvPr id="0" name="Picture 1"/>
                     <pic:cNvPicPr>
                       <a:picLocks noChangeAspect="1" noChangeArrowheads="1"/>
                     </pic:cNvPicPr>
                   </pic:nvPicPr>
                   <pic:blipFill>
-                    <a:blip r:embed="rId35">
+                    <a:blip r:embed="rId37">
                       <a:extLst>
                         <a:ext uri="{28A0092B-C50C-407E-A947-70E740481C1C}">
                           <a14:useLocalDpi xmlns:a14="http://schemas.microsoft.com/office/drawing/2010/main" val="0"/>
@@ -17670,7 +17879,7 @@
                   <pic:spPr bwMode="auto">
                     <a:xfrm>
                       <a:off x="0" y="0"/>
-                      <a:ext cx="5921375" cy="5524500"/>
+                      <a:ext cx="5911215" cy="5514975"/>
                     </a:xfrm>
                     <a:prstGeom prst="rect">
                       <a:avLst/>
@@ -17711,7 +17920,10 @@
         <w:pStyle w:val="Heading3"/>
       </w:pPr>
       <w:r>
-        <w:t>Use case UC04.4_ThongBaoNhacNhoChiTieu</w:t>
+        <w:t>Use ca</w:t>
+      </w:r>
+      <w:r>
+        <w:t>se UC04.4_ThongBaoNhacNhoTietKiem</w:t>
       </w:r>
     </w:p>
     <w:p>
@@ -17787,7 +17999,13 @@
               <w:rPr>
                 <w:szCs w:val="26"/>
               </w:rPr>
-              <w:t>UC04.4_ThongBaoNhacNhoChiTieu</w:t>
+              <w:t>UC04.4_ThongBaoNhacNho</w:t>
+            </w:r>
+            <w:r>
+              <w:rPr>
+                <w:szCs w:val="26"/>
+              </w:rPr>
+              <w:t>TietKiem</w:t>
             </w:r>
           </w:p>
         </w:tc>
@@ -17845,7 +18063,25 @@
               <w:rPr>
                 <w:szCs w:val="26"/>
               </w:rPr>
-              <w:t>Nhắc nhở người dùng nhập giao dịch chi tiêu vào mỗi ngày</w:t>
+              <w:t>Nhắc nhở ngư</w:t>
+            </w:r>
+            <w:r>
+              <w:rPr>
+                <w:szCs w:val="26"/>
+              </w:rPr>
+              <w:t xml:space="preserve">ời dùng số tiền cần tiết kiệm theo kế hoạch </w:t>
+            </w:r>
+            <w:r>
+              <w:rPr>
+                <w:szCs w:val="26"/>
+              </w:rPr>
+              <w:t>vào mỗi ngày</w:t>
+            </w:r>
+            <w:r>
+              <w:rPr>
+                <w:szCs w:val="26"/>
+              </w:rPr>
+              <w:t xml:space="preserve"> đến thời gian kết thúc kế hoạch.</w:t>
             </w:r>
           </w:p>
         </w:tc>
@@ -17876,7 +18112,6 @@
                 <w:b/>
                 <w:szCs w:val="26"/>
               </w:rPr>
-              <w:lastRenderedPageBreak/>
               <w:t>Mô tả</w:t>
             </w:r>
           </w:p>
@@ -17904,7 +18139,7 @@
               <w:rPr>
                 <w:szCs w:val="26"/>
               </w:rPr>
-              <w:t>Hệ thống sẽ cho phép người dùng chọn giờ để hiển thị thông báo nhắc nhở người dùng nhập khoản giao dịch chi tiêu vào mỗi ngày theo giờ mà người dùng đã chọn.</w:t>
+              <w:t>Hệ thống sẽ cho phép người dùng chọn giờ để hiển thị thông báo nhắc nhở người dùng vào mỗi ngày theo giờ mà người dùng đã chọn.</w:t>
             </w:r>
           </w:p>
         </w:tc>
@@ -17935,6 +18170,7 @@
                 <w:b/>
                 <w:szCs w:val="26"/>
               </w:rPr>
+              <w:lastRenderedPageBreak/>
               <w:t>Tác nhân</w:t>
             </w:r>
           </w:p>
@@ -18304,7 +18540,19 @@
               <w:rPr>
                 <w:szCs w:val="26"/>
               </w:rPr>
-              <w:t>Chọn giờ để nhắc nhở và nhấn nút “Xác nhận”</w:t>
+              <w:t xml:space="preserve">Chọn giờ </w:t>
+            </w:r>
+            <w:r>
+              <w:rPr>
+                <w:szCs w:val="26"/>
+              </w:rPr>
+              <w:t>hiển thị thông báo</w:t>
+            </w:r>
+            <w:r>
+              <w:rPr>
+                <w:szCs w:val="26"/>
+              </w:rPr>
+              <w:t xml:space="preserve"> và nhấn nút “Xác nhận”</w:t>
             </w:r>
           </w:p>
         </w:tc>
@@ -18422,7 +18670,19 @@
               <w:rPr>
                 <w:szCs w:val="26"/>
               </w:rPr>
-              <w:t>Tính toán chi phí chi tiêu trung bình mỗi ngày.</w:t>
+              <w:t xml:space="preserve">Tính toán </w:t>
+            </w:r>
+            <w:r>
+              <w:rPr>
+                <w:szCs w:val="26"/>
+              </w:rPr>
+              <w:t xml:space="preserve">số tiền cần tiết kiệm trung </w:t>
+            </w:r>
+            <w:r>
+              <w:rPr>
+                <w:szCs w:val="26"/>
+              </w:rPr>
+              <w:t>bình mỗi ngày.</w:t>
             </w:r>
           </w:p>
         </w:tc>
@@ -18499,7 +18759,49 @@
               <w:rPr>
                 <w:szCs w:val="26"/>
               </w:rPr>
-              <w:t>Hiển thị thông báo về hạn mức chi tiêu mỗi ngày theo giờ cài đặt.</w:t>
+              <w:t>Hiển thị thông b</w:t>
+            </w:r>
+            <w:r>
+              <w:rPr>
+                <w:szCs w:val="26"/>
+              </w:rPr>
+              <w:t>áo về số tiền cần tiết kiệm</w:t>
+            </w:r>
+            <w:r>
+              <w:rPr>
+                <w:szCs w:val="26"/>
+              </w:rPr>
+              <w:t xml:space="preserve"> </w:t>
+            </w:r>
+            <w:r>
+              <w:rPr>
+                <w:szCs w:val="26"/>
+              </w:rPr>
+              <w:t>trong ngày</w:t>
+            </w:r>
+            <w:r>
+              <w:rPr>
+                <w:szCs w:val="26"/>
+              </w:rPr>
+              <w:t xml:space="preserve"> </w:t>
+            </w:r>
+            <w:r>
+              <w:rPr>
+                <w:szCs w:val="26"/>
+              </w:rPr>
+              <w:t>ứng với</w:t>
+            </w:r>
+            <w:r>
+              <w:rPr>
+                <w:szCs w:val="26"/>
+              </w:rPr>
+              <w:t xml:space="preserve"> các kế hoạch đã có </w:t>
+            </w:r>
+            <w:r>
+              <w:rPr>
+                <w:szCs w:val="26"/>
+              </w:rPr>
+              <w:t>theo giờ cài đặt.</w:t>
             </w:r>
           </w:p>
         </w:tc>
@@ -18579,18 +18881,18 @@
         </w:rPr>
         <w:lastRenderedPageBreak/>
         <w:drawing>
-          <wp:anchor distT="0" distB="0" distL="114300" distR="114300" simplePos="0" relativeHeight="251694080" behindDoc="0" locked="0" layoutInCell="1" allowOverlap="1" wp14:anchorId="45389347" wp14:editId="2676DFB0">
+          <wp:anchor distT="0" distB="0" distL="114300" distR="114300" simplePos="0" relativeHeight="251702272" behindDoc="0" locked="0" layoutInCell="1" allowOverlap="1" wp14:anchorId="79CD0054" wp14:editId="48928FF9">
             <wp:simplePos x="0" y="0"/>
             <wp:positionH relativeFrom="margin">
               <wp:align>left</wp:align>
             </wp:positionH>
             <wp:positionV relativeFrom="paragraph">
-              <wp:posOffset>403225</wp:posOffset>
+              <wp:posOffset>421640</wp:posOffset>
             </wp:positionV>
-            <wp:extent cx="5861685" cy="4991100"/>
-            <wp:effectExtent l="0" t="0" r="5715" b="0"/>
+            <wp:extent cx="5828030" cy="4962525"/>
+            <wp:effectExtent l="0" t="0" r="1270" b="9525"/>
             <wp:wrapTopAndBottom/>
-            <wp:docPr id="38" name="Picture 38"/>
+            <wp:docPr id="10" name="Picture 10"/>
             <wp:cNvGraphicFramePr>
               <a:graphicFrameLocks xmlns:a="http://schemas.openxmlformats.org/drawingml/2006/main" noChangeAspect="1"/>
             </wp:cNvGraphicFramePr>
@@ -18598,13 +18900,13 @@
               <a:graphicData uri="http://schemas.openxmlformats.org/drawingml/2006/picture">
                 <pic:pic xmlns:pic="http://schemas.openxmlformats.org/drawingml/2006/picture">
                   <pic:nvPicPr>
-                    <pic:cNvPr id="0" name="Picture 18"/>
+                    <pic:cNvPr id="0" name="Picture 2"/>
                     <pic:cNvPicPr>
                       <a:picLocks noChangeAspect="1" noChangeArrowheads="1"/>
                     </pic:cNvPicPr>
                   </pic:nvPicPr>
                   <pic:blipFill>
-                    <a:blip r:embed="rId36">
+                    <a:blip r:embed="rId38">
                       <a:extLst>
                         <a:ext uri="{28A0092B-C50C-407E-A947-70E740481C1C}">
                           <a14:useLocalDpi xmlns:a14="http://schemas.microsoft.com/office/drawing/2010/main" val="0"/>
@@ -18619,7 +18921,7 @@
                   <pic:spPr bwMode="auto">
                     <a:xfrm>
                       <a:off x="0" y="0"/>
-                      <a:ext cx="5861685" cy="4991100"/>
+                      <a:ext cx="5828030" cy="4962525"/>
                     </a:xfrm>
                     <a:prstGeom prst="rect">
                       <a:avLst/>
@@ -18660,7 +18962,10 @@
         <w:pStyle w:val="Heading3"/>
       </w:pPr>
       <w:r>
-        <w:t>Use case UC05.1_BaoCaoChiTieu</w:t>
+        <w:t>Use case UC05.1_XemB</w:t>
+      </w:r>
+      <w:r>
+        <w:t>aoCaoChiTieu</w:t>
       </w:r>
     </w:p>
     <w:p>
@@ -18735,29 +19040,38 @@
               <w:outlineLvl w:val="2"/>
               <w:rPr>
                 <w:b w:val="0"/>
-                <w:i w:val="0"/>
+                <w:i/>
               </w:rPr>
             </w:pPr>
             <w:r>
               <w:rPr>
                 <w:b w:val="0"/>
-                <w:i w:val="0"/>
               </w:rPr>
               <w:t xml:space="preserve">      </w:t>
             </w:r>
             <w:r>
               <w:rPr>
                 <w:b w:val="0"/>
-                <w:i w:val="0"/>
               </w:rPr>
               <w:t>UC05</w:t>
             </w:r>
             <w:r>
               <w:rPr>
                 <w:b w:val="0"/>
-                <w:i w:val="0"/>
-              </w:rPr>
-              <w:t>.1_BaoCaoChiTieu</w:t>
+              </w:rPr>
+              <w:t>.1_</w:t>
+            </w:r>
+            <w:r>
+              <w:rPr>
+                <w:b w:val="0"/>
+              </w:rPr>
+              <w:t>Xem</w:t>
+            </w:r>
+            <w:r>
+              <w:rPr>
+                <w:b w:val="0"/>
+              </w:rPr>
+              <w:t>BaoCaoChiTieu</w:t>
             </w:r>
           </w:p>
         </w:tc>
@@ -18815,7 +19129,19 @@
               <w:rPr>
                 <w:szCs w:val="26"/>
               </w:rPr>
-              <w:t xml:space="preserve">Hiển thị báo cáo về khoản thu nhập và chi tiêu cho người dùng xem tới tình trạng hiện tại.  </w:t>
+              <w:t>Hiển t</w:t>
+            </w:r>
+            <w:r>
+              <w:rPr>
+                <w:szCs w:val="26"/>
+              </w:rPr>
+              <w:t xml:space="preserve">hị báo cáo về các khoản </w:t>
+            </w:r>
+            <w:r>
+              <w:rPr>
+                <w:szCs w:val="26"/>
+              </w:rPr>
+              <w:t xml:space="preserve">chi tiêu cho người dùng xem tới tình trạng hiện tại.  </w:t>
             </w:r>
           </w:p>
         </w:tc>
@@ -18873,7 +19199,13 @@
               <w:rPr>
                 <w:szCs w:val="26"/>
               </w:rPr>
-              <w:t>Người dùng có thể xem được sơ đồ biểu diễn mức độ chi tiêu hoặc thu nhập của mình .</w:t>
+              <w:t xml:space="preserve">Người dùng có thể xem được </w:t>
+            </w:r>
+            <w:r>
+              <w:rPr>
+                <w:szCs w:val="26"/>
+              </w:rPr>
+              <w:t>sơ đồ biểu diễn mức độ chi tiêu, các khoản chi tiêu thuộc loại nào cao nhất và ít nhất.</w:t>
             </w:r>
           </w:p>
         </w:tc>
@@ -18990,7 +19322,13 @@
               <w:rPr>
                 <w:szCs w:val="26"/>
               </w:rPr>
-              <w:t>Người dùng đã đăng nhập thành công vào hệ thống.</w:t>
+              <w:t>Người dùng đã đă</w:t>
+            </w:r>
+            <w:r>
+              <w:rPr>
+                <w:szCs w:val="26"/>
+              </w:rPr>
+              <w:t>ng nhập thành công vào hệ thống và chọn chức năng Xem báo cáo chi tiêu.</w:t>
             </w:r>
           </w:p>
         </w:tc>
@@ -19048,7 +19386,19 @@
               <w:rPr>
                 <w:szCs w:val="26"/>
               </w:rPr>
-              <w:t>Hiển thị biểu đồ biểu diễn thu nhập và thu chi trên giao diện người dùng.</w:t>
+              <w:t xml:space="preserve">Hiển thị biểu đồ biểu diễn </w:t>
+            </w:r>
+            <w:r>
+              <w:rPr>
+                <w:szCs w:val="26"/>
+              </w:rPr>
+              <w:t xml:space="preserve">phần trăm tỷ lệ giữa các khoản chi tiêu </w:t>
+            </w:r>
+            <w:r>
+              <w:rPr>
+                <w:szCs w:val="26"/>
+              </w:rPr>
+              <w:t xml:space="preserve"> trên giao diện người dùng.</w:t>
             </w:r>
           </w:p>
         </w:tc>
@@ -19179,21 +19529,12 @@
           <w:p>
             <w:pPr>
               <w:pStyle w:val="ListParagraph"/>
-              <w:numPr>
-                <w:ilvl w:val="0"/>
-                <w:numId w:val="32"/>
-              </w:numPr>
-              <w:spacing w:line="240" w:lineRule="auto"/>
-              <w:rPr>
-                <w:szCs w:val="26"/>
-              </w:rPr>
-            </w:pPr>
-            <w:r>
-              <w:rPr>
-                <w:szCs w:val="26"/>
-              </w:rPr>
-              <w:t>Chọn chức năng báo cáo thống kê</w:t>
-            </w:r>
+              <w:spacing w:line="240" w:lineRule="auto"/>
+              <w:ind w:left="1125" w:firstLine="0"/>
+              <w:rPr>
+                <w:szCs w:val="26"/>
+              </w:rPr>
+            </w:pPr>
           </w:p>
         </w:tc>
         <w:tc>
@@ -19222,7 +19563,19 @@
               <w:rPr>
                 <w:szCs w:val="26"/>
               </w:rPr>
-              <w:t>Truy xuất thông tin thu nhập và chi tiêu trong cơ sở dữ liệu.</w:t>
+              <w:t xml:space="preserve">Truy xuất thông tin </w:t>
+            </w:r>
+            <w:r>
+              <w:rPr>
+                <w:szCs w:val="26"/>
+              </w:rPr>
+              <w:t>các khoản giao dịch</w:t>
+            </w:r>
+            <w:r>
+              <w:rPr>
+                <w:szCs w:val="26"/>
+              </w:rPr>
+              <w:t xml:space="preserve"> chi tiêu trong cơ sở dữ liệu.</w:t>
             </w:r>
           </w:p>
         </w:tc>
@@ -19298,7 +19651,13 @@
               <w:rPr>
                 <w:szCs w:val="26"/>
               </w:rPr>
-              <w:t>Hiển thị biểu đồ biểu diễn mức độ thu chi</w:t>
+              <w:t xml:space="preserve">Hiển thị </w:t>
+            </w:r>
+            <w:r>
+              <w:rPr>
+                <w:szCs w:val="26"/>
+              </w:rPr>
+              <w:t>biểu đồ biểu diễn mức độ chi tiêu dựa trên loại chi tiêu.</w:t>
             </w:r>
           </w:p>
         </w:tc>
@@ -19339,115 +19698,58 @@
           </w:tcPr>
           <w:p>
             <w:pPr>
+              <w:spacing w:line="240" w:lineRule="auto"/>
+              <w:ind w:firstLine="0"/>
+              <w:rPr>
+                <w:szCs w:val="26"/>
+              </w:rPr>
+            </w:pPr>
+          </w:p>
+        </w:tc>
+        <w:tc>
+          <w:tcPr>
+            <w:tcW w:w="3825" w:type="dxa"/>
+            <w:tcBorders>
+              <w:top w:val="single" w:sz="4" w:space="0" w:color="000000" w:themeColor="text1"/>
+              <w:left w:val="single" w:sz="4" w:space="0" w:color="000000" w:themeColor="text1"/>
+              <w:bottom w:val="single" w:sz="4" w:space="0" w:color="000000" w:themeColor="text1"/>
+              <w:right w:val="single" w:sz="4" w:space="0" w:color="000000" w:themeColor="text1"/>
+            </w:tcBorders>
+          </w:tcPr>
+          <w:p>
+            <w:pPr>
               <w:pStyle w:val="ListParagraph"/>
               <w:numPr>
                 <w:ilvl w:val="0"/>
-                <w:numId w:val="27"/>
+                <w:numId w:val="32"/>
               </w:numPr>
               <w:spacing w:line="240" w:lineRule="auto"/>
               <w:rPr>
                 <w:szCs w:val="26"/>
               </w:rPr>
             </w:pPr>
-          </w:p>
-        </w:tc>
-        <w:tc>
-          <w:tcPr>
-            <w:tcW w:w="3825" w:type="dxa"/>
-            <w:tcBorders>
-              <w:top w:val="single" w:sz="4" w:space="0" w:color="000000" w:themeColor="text1"/>
-              <w:left w:val="single" w:sz="4" w:space="0" w:color="000000" w:themeColor="text1"/>
-              <w:bottom w:val="single" w:sz="4" w:space="0" w:color="000000" w:themeColor="text1"/>
-              <w:right w:val="single" w:sz="4" w:space="0" w:color="000000" w:themeColor="text1"/>
-            </w:tcBorders>
-          </w:tcPr>
-          <w:p>
-            <w:pPr>
-              <w:pStyle w:val="ListParagraph"/>
-              <w:numPr>
-                <w:ilvl w:val="0"/>
-                <w:numId w:val="27"/>
-              </w:numPr>
-              <w:spacing w:line="240" w:lineRule="auto"/>
-              <w:rPr>
-                <w:szCs w:val="26"/>
-              </w:rPr>
-            </w:pPr>
+            <w:r>
+              <w:rPr>
+                <w:szCs w:val="26"/>
+              </w:rPr>
+              <w:t>Hi</w:t>
+            </w:r>
+            <w:r>
+              <w:rPr>
+                <w:szCs w:val="26"/>
+              </w:rPr>
+              <w:t xml:space="preserve">ển thị </w:t>
+            </w:r>
+            <w:r>
+              <w:rPr>
+                <w:szCs w:val="26"/>
+              </w:rPr>
+              <w:t>oại chi tiêu cao nhất và thấp nhất.</w:t>
+            </w:r>
           </w:p>
         </w:tc>
       </w:tr>
       <w:tr>
-        <w:trPr>
-          <w:trHeight w:val="150"/>
-        </w:trPr>
-        <w:tc>
-          <w:tcPr>
-            <w:tcW w:w="1705" w:type="dxa"/>
-            <w:vMerge/>
-            <w:tcBorders>
-              <w:left w:val="single" w:sz="4" w:space="0" w:color="000000" w:themeColor="text1"/>
-              <w:bottom w:val="single" w:sz="4" w:space="0" w:color="000000" w:themeColor="text1"/>
-              <w:right w:val="single" w:sz="4" w:space="0" w:color="000000" w:themeColor="text1"/>
-            </w:tcBorders>
-          </w:tcPr>
-          <w:p>
-            <w:pPr>
-              <w:spacing w:line="240" w:lineRule="auto"/>
-              <w:ind w:left="405" w:firstLine="0"/>
-              <w:rPr>
-                <w:b/>
-                <w:szCs w:val="26"/>
-              </w:rPr>
-            </w:pPr>
-          </w:p>
-        </w:tc>
-        <w:tc>
-          <w:tcPr>
-            <w:tcW w:w="3825" w:type="dxa"/>
-            <w:tcBorders>
-              <w:top w:val="single" w:sz="4" w:space="0" w:color="000000" w:themeColor="text1"/>
-              <w:left w:val="single" w:sz="4" w:space="0" w:color="000000" w:themeColor="text1"/>
-              <w:bottom w:val="single" w:sz="4" w:space="0" w:color="000000" w:themeColor="text1"/>
-              <w:right w:val="single" w:sz="4" w:space="0" w:color="000000" w:themeColor="text1"/>
-            </w:tcBorders>
-          </w:tcPr>
-          <w:p>
-            <w:pPr>
-              <w:pStyle w:val="ListParagraph"/>
-              <w:spacing w:line="240" w:lineRule="auto"/>
-              <w:ind w:left="1125" w:firstLine="0"/>
-              <w:rPr>
-                <w:szCs w:val="26"/>
-              </w:rPr>
-            </w:pPr>
-          </w:p>
-        </w:tc>
-        <w:tc>
-          <w:tcPr>
-            <w:tcW w:w="3825" w:type="dxa"/>
-            <w:tcBorders>
-              <w:top w:val="single" w:sz="4" w:space="0" w:color="000000" w:themeColor="text1"/>
-              <w:left w:val="single" w:sz="4" w:space="0" w:color="000000" w:themeColor="text1"/>
-              <w:bottom w:val="single" w:sz="4" w:space="0" w:color="000000" w:themeColor="text1"/>
-              <w:right w:val="single" w:sz="4" w:space="0" w:color="000000" w:themeColor="text1"/>
-            </w:tcBorders>
-          </w:tcPr>
-          <w:p>
-            <w:pPr>
-              <w:pStyle w:val="ListParagraph"/>
-              <w:numPr>
-                <w:ilvl w:val="0"/>
-                <w:numId w:val="27"/>
-              </w:numPr>
-              <w:spacing w:line="240" w:lineRule="auto"/>
-              <w:rPr>
-                <w:szCs w:val="26"/>
-              </w:rPr>
-            </w:pPr>
-          </w:p>
-        </w:tc>
-      </w:tr>
-      <w:tr>
         <w:tc>
           <w:tcPr>
             <w:tcW w:w="1705" w:type="dxa"/>
@@ -19490,13 +19792,23 @@
           </w:tcPr>
           <w:p>
             <w:pPr>
+              <w:pStyle w:val="ListParagraph"/>
               <w:keepNext/>
-              <w:spacing w:line="240" w:lineRule="auto"/>
-              <w:ind w:left="405" w:firstLine="0"/>
-              <w:rPr>
-                <w:szCs w:val="26"/>
-              </w:rPr>
-            </w:pPr>
+              <w:numPr>
+                <w:ilvl w:val="1"/>
+                <w:numId w:val="37"/>
+              </w:numPr>
+              <w:spacing w:line="240" w:lineRule="auto"/>
+              <w:rPr>
+                <w:szCs w:val="26"/>
+              </w:rPr>
+            </w:pPr>
+            <w:r>
+              <w:rPr>
+                <w:szCs w:val="26"/>
+              </w:rPr>
+              <w:t>Nếu xảy ra lỗi sẽ hiển thị thông báo và kết thúc chức năng hiện tại.</w:t>
+            </w:r>
           </w:p>
         </w:tc>
       </w:tr>
@@ -19505,10 +19817,79 @@
       <w:pPr>
         <w:pStyle w:val="Heading4"/>
       </w:pPr>
+      <w:r>
+        <w:rPr>
+          <w:noProof/>
+        </w:rPr>
+        <w:lastRenderedPageBreak/>
+        <w:drawing>
+          <wp:anchor distT="0" distB="0" distL="114300" distR="114300" simplePos="0" relativeHeight="251704320" behindDoc="0" locked="0" layoutInCell="1" allowOverlap="1" wp14:anchorId="5B67ADC8" wp14:editId="3382AA4C">
+            <wp:simplePos x="0" y="0"/>
+            <wp:positionH relativeFrom="margin">
+              <wp:align>left</wp:align>
+            </wp:positionH>
+            <wp:positionV relativeFrom="paragraph">
+              <wp:posOffset>307340</wp:posOffset>
+            </wp:positionV>
+            <wp:extent cx="5867400" cy="5483225"/>
+            <wp:effectExtent l="0" t="0" r="0" b="3175"/>
+            <wp:wrapTopAndBottom/>
+            <wp:docPr id="18" name="Picture 18"/>
+            <wp:cNvGraphicFramePr>
+              <a:graphicFrameLocks xmlns:a="http://schemas.openxmlformats.org/drawingml/2006/main" noChangeAspect="1"/>
+            </wp:cNvGraphicFramePr>
+            <a:graphic xmlns:a="http://schemas.openxmlformats.org/drawingml/2006/main">
+              <a:graphicData uri="http://schemas.openxmlformats.org/drawingml/2006/picture">
+                <pic:pic xmlns:pic="http://schemas.openxmlformats.org/drawingml/2006/picture">
+                  <pic:nvPicPr>
+                    <pic:cNvPr id="0" name="Picture 4"/>
+                    <pic:cNvPicPr>
+                      <a:picLocks noChangeAspect="1" noChangeArrowheads="1"/>
+                    </pic:cNvPicPr>
+                  </pic:nvPicPr>
+                  <pic:blipFill>
+                    <a:blip r:embed="rId39">
+                      <a:extLst>
+                        <a:ext uri="{28A0092B-C50C-407E-A947-70E740481C1C}">
+                          <a14:useLocalDpi xmlns:a14="http://schemas.microsoft.com/office/drawing/2010/main" val="0"/>
+                        </a:ext>
+                      </a:extLst>
+                    </a:blip>
+                    <a:srcRect/>
+                    <a:stretch>
+                      <a:fillRect/>
+                    </a:stretch>
+                  </pic:blipFill>
+                  <pic:spPr bwMode="auto">
+                    <a:xfrm>
+                      <a:off x="0" y="0"/>
+                      <a:ext cx="5867400" cy="5483225"/>
+                    </a:xfrm>
+                    <a:prstGeom prst="rect">
+                      <a:avLst/>
+                    </a:prstGeom>
+                    <a:noFill/>
+                    <a:ln>
+                      <a:noFill/>
+                    </a:ln>
+                  </pic:spPr>
+                </pic:pic>
+              </a:graphicData>
+            </a:graphic>
+            <wp14:sizeRelH relativeFrom="margin">
+              <wp14:pctWidth>0</wp14:pctWidth>
+            </wp14:sizeRelH>
+            <wp14:sizeRelV relativeFrom="margin">
+              <wp14:pctHeight>0</wp14:pctHeight>
+            </wp14:sizeRelV>
+          </wp:anchor>
+        </w:drawing>
+      </w:r>
       <w:r>
         <w:t>Activity diagram</w:t>
       </w:r>
     </w:p>
+    <w:p/>
     <w:p>
       <w:pPr>
         <w:pStyle w:val="Heading4"/>
@@ -19589,17 +19970,47 @@
           </w:tcPr>
           <w:p>
             <w:pPr>
-              <w:spacing w:line="240" w:lineRule="auto"/>
-              <w:ind w:left="405" w:firstLine="0"/>
-              <w:rPr>
-                <w:szCs w:val="26"/>
-              </w:rPr>
-            </w:pPr>
-            <w:r>
-              <w:rPr>
-                <w:szCs w:val="26"/>
-              </w:rPr>
-              <w:t>UC05.2_BaoCaoThuNhap</w:t>
+              <w:pStyle w:val="Heading3"/>
+              <w:numPr>
+                <w:ilvl w:val="0"/>
+                <w:numId w:val="0"/>
+              </w:numPr>
+              <w:ind w:left="720" w:hanging="720"/>
+              <w:outlineLvl w:val="2"/>
+              <w:rPr>
+                <w:b w:val="0"/>
+                <w:i/>
+              </w:rPr>
+            </w:pPr>
+            <w:r>
+              <w:rPr>
+                <w:b w:val="0"/>
+              </w:rPr>
+              <w:t xml:space="preserve">      </w:t>
+            </w:r>
+            <w:r>
+              <w:rPr>
+                <w:b w:val="0"/>
+              </w:rPr>
+              <w:t>UC05</w:t>
+            </w:r>
+            <w:r>
+              <w:rPr>
+                <w:b w:val="0"/>
+              </w:rPr>
+              <w:t>.2</w:t>
+            </w:r>
+            <w:r>
+              <w:rPr>
+                <w:b w:val="0"/>
+              </w:rPr>
+              <w:t>_Xem</w:t>
+            </w:r>
+            <w:r>
+              <w:rPr>
+                <w:b w:val="0"/>
+              </w:rPr>
+              <w:t>BaoCaoThuNhap</w:t>
             </w:r>
           </w:p>
         </w:tc>
@@ -19657,7 +20068,19 @@
               <w:rPr>
                 <w:szCs w:val="26"/>
               </w:rPr>
-              <w:t xml:space="preserve">Hiển thị báo cáo về khoản thu nhập cho người dùng xem tới tình trạng hiện tại.  </w:t>
+              <w:t xml:space="preserve">Hiển thị báo cáo về các khoản </w:t>
+            </w:r>
+            <w:r>
+              <w:rPr>
+                <w:szCs w:val="26"/>
+              </w:rPr>
+              <w:t xml:space="preserve">thu nhập </w:t>
+            </w:r>
+            <w:r>
+              <w:rPr>
+                <w:szCs w:val="26"/>
+              </w:rPr>
+              <w:t xml:space="preserve"> cho người dùng xem tới tình trạng hiện tại.  </w:t>
             </w:r>
           </w:p>
         </w:tc>
@@ -19688,6 +20111,7 @@
                 <w:b/>
                 <w:szCs w:val="26"/>
               </w:rPr>
+              <w:lastRenderedPageBreak/>
               <w:t>Mô tả</w:t>
             </w:r>
           </w:p>
@@ -19715,7 +20139,19 @@
               <w:rPr>
                 <w:szCs w:val="26"/>
               </w:rPr>
-              <w:t>Người dùng có thể xem được sơ đồ biểu diễn mức độ chi tiêu hoặc thu nhập của mình .</w:t>
+              <w:t xml:space="preserve">Người dùng có thể xem được </w:t>
+            </w:r>
+            <w:r>
+              <w:rPr>
+                <w:szCs w:val="26"/>
+              </w:rPr>
+              <w:t>sơ đồ biểu diễn mức độ thu nhập</w:t>
+            </w:r>
+            <w:r>
+              <w:rPr>
+                <w:szCs w:val="26"/>
+              </w:rPr>
+              <w:t>, các khoản chi tiêu thuộc loại nào cao nhất và ít nhất.</w:t>
             </w:r>
           </w:p>
         </w:tc>
@@ -19831,7 +20267,19 @@
               <w:rPr>
                 <w:szCs w:val="26"/>
               </w:rPr>
-              <w:t>Người dùng đã đăng nhập thành công vào hệ thống.</w:t>
+              <w:t>Người dùng đã đăng nhập thành công vào hệ thống và chọn chức năng Xe</w:t>
+            </w:r>
+            <w:r>
+              <w:rPr>
+                <w:szCs w:val="26"/>
+              </w:rPr>
+              <w:t xml:space="preserve">m báo cáo thu nhập </w:t>
+            </w:r>
+            <w:r>
+              <w:rPr>
+                <w:szCs w:val="26"/>
+              </w:rPr>
+              <w:t>.</w:t>
             </w:r>
           </w:p>
         </w:tc>
@@ -19889,7 +20337,19 @@
               <w:rPr>
                 <w:szCs w:val="26"/>
               </w:rPr>
-              <w:t>Hiển thị biểu đồ biểu diễn thu nhập trên giao diện người dùng.</w:t>
+              <w:t xml:space="preserve">Hiển thị biểu đồ biểu diễn phần trăm tỷ lệ giữa các khoản </w:t>
+            </w:r>
+            <w:r>
+              <w:rPr>
+                <w:szCs w:val="26"/>
+              </w:rPr>
+              <w:t xml:space="preserve">thu nhập </w:t>
+            </w:r>
+            <w:r>
+              <w:rPr>
+                <w:szCs w:val="26"/>
+              </w:rPr>
+              <w:t xml:space="preserve">  trên giao diện người dùng.</w:t>
             </w:r>
           </w:p>
         </w:tc>
@@ -20020,21 +20480,12 @@
           <w:p>
             <w:pPr>
               <w:pStyle w:val="ListParagraph"/>
-              <w:numPr>
-                <w:ilvl w:val="0"/>
-                <w:numId w:val="28"/>
-              </w:numPr>
-              <w:spacing w:line="240" w:lineRule="auto"/>
-              <w:rPr>
-                <w:szCs w:val="26"/>
-              </w:rPr>
-            </w:pPr>
-            <w:r>
-              <w:rPr>
-                <w:szCs w:val="26"/>
-              </w:rPr>
-              <w:t>Chọn chức năng xem báo cáo  thu nhập</w:t>
-            </w:r>
+              <w:spacing w:line="240" w:lineRule="auto"/>
+              <w:ind w:left="1125" w:firstLine="0"/>
+              <w:rPr>
+                <w:szCs w:val="26"/>
+              </w:rPr>
+            </w:pPr>
           </w:p>
         </w:tc>
         <w:tc>
@@ -20052,7 +20503,7 @@
               <w:pStyle w:val="ListParagraph"/>
               <w:numPr>
                 <w:ilvl w:val="0"/>
-                <w:numId w:val="28"/>
+                <w:numId w:val="38"/>
               </w:numPr>
               <w:spacing w:line="240" w:lineRule="auto"/>
               <w:rPr>
@@ -20063,7 +20514,19 @@
               <w:rPr>
                 <w:szCs w:val="26"/>
               </w:rPr>
-              <w:t xml:space="preserve">Truy xuất thông tin trong cơ sở dữ liệu </w:t>
+              <w:t xml:space="preserve">Truy xuất thông tin các khoản giao dịch </w:t>
+            </w:r>
+            <w:r>
+              <w:rPr>
+                <w:szCs w:val="26"/>
+              </w:rPr>
+              <w:t>thu nhập</w:t>
+            </w:r>
+            <w:r>
+              <w:rPr>
+                <w:szCs w:val="26"/>
+              </w:rPr>
+              <w:t xml:space="preserve"> trong cơ sở dữ liệu.</w:t>
             </w:r>
           </w:p>
         </w:tc>
@@ -20104,7 +20567,9 @@
           </w:tcPr>
           <w:p>
             <w:pPr>
-              <w:spacing w:line="240" w:lineRule="auto"/>
+              <w:pStyle w:val="ListParagraph"/>
+              <w:spacing w:line="240" w:lineRule="auto"/>
+              <w:ind w:left="1125" w:firstLine="0"/>
               <w:rPr>
                 <w:szCs w:val="26"/>
               </w:rPr>
@@ -20126,7 +20591,7 @@
               <w:pStyle w:val="ListParagraph"/>
               <w:numPr>
                 <w:ilvl w:val="0"/>
-                <w:numId w:val="28"/>
+                <w:numId w:val="38"/>
               </w:numPr>
               <w:spacing w:line="240" w:lineRule="auto"/>
               <w:rPr>
@@ -20137,7 +20602,19 @@
               <w:rPr>
                 <w:szCs w:val="26"/>
               </w:rPr>
-              <w:t xml:space="preserve">Hiển thị biểu đồ biểu diễn thu nhập </w:t>
+              <w:t xml:space="preserve">Hiển thị biểu đồ biểu diễn mức độ </w:t>
+            </w:r>
+            <w:r>
+              <w:rPr>
+                <w:szCs w:val="26"/>
+              </w:rPr>
+              <w:t>thu nhập</w:t>
+            </w:r>
+            <w:r>
+              <w:rPr>
+                <w:szCs w:val="26"/>
+              </w:rPr>
+              <w:t xml:space="preserve"> dựa trên loại tiêu.</w:t>
             </w:r>
           </w:p>
         </w:tc>
@@ -20178,106 +20655,52 @@
           </w:tcPr>
           <w:p>
             <w:pPr>
+              <w:spacing w:line="240" w:lineRule="auto"/>
+              <w:ind w:firstLine="0"/>
+              <w:rPr>
+                <w:szCs w:val="26"/>
+              </w:rPr>
+            </w:pPr>
+          </w:p>
+        </w:tc>
+        <w:tc>
+          <w:tcPr>
+            <w:tcW w:w="3825" w:type="dxa"/>
+            <w:tcBorders>
+              <w:top w:val="single" w:sz="4" w:space="0" w:color="000000" w:themeColor="text1"/>
+              <w:left w:val="single" w:sz="4" w:space="0" w:color="000000" w:themeColor="text1"/>
+              <w:bottom w:val="single" w:sz="4" w:space="0" w:color="000000" w:themeColor="text1"/>
+              <w:right w:val="single" w:sz="4" w:space="0" w:color="000000" w:themeColor="text1"/>
+            </w:tcBorders>
+          </w:tcPr>
+          <w:p>
+            <w:pPr>
               <w:pStyle w:val="ListParagraph"/>
-              <w:spacing w:line="240" w:lineRule="auto"/>
-              <w:ind w:left="1125" w:firstLine="0"/>
-              <w:rPr>
-                <w:szCs w:val="26"/>
-              </w:rPr>
-            </w:pPr>
-          </w:p>
-        </w:tc>
-        <w:tc>
-          <w:tcPr>
-            <w:tcW w:w="3825" w:type="dxa"/>
-            <w:tcBorders>
-              <w:top w:val="single" w:sz="4" w:space="0" w:color="000000" w:themeColor="text1"/>
-              <w:left w:val="single" w:sz="4" w:space="0" w:color="000000" w:themeColor="text1"/>
-              <w:bottom w:val="single" w:sz="4" w:space="0" w:color="000000" w:themeColor="text1"/>
-              <w:right w:val="single" w:sz="4" w:space="0" w:color="000000" w:themeColor="text1"/>
-            </w:tcBorders>
-          </w:tcPr>
-          <w:p>
-            <w:pPr>
-              <w:pStyle w:val="ListParagraph"/>
-              <w:spacing w:line="240" w:lineRule="auto"/>
-              <w:ind w:left="1125" w:firstLine="0"/>
-              <w:rPr>
-                <w:szCs w:val="26"/>
-              </w:rPr>
-            </w:pPr>
+              <w:numPr>
+                <w:ilvl w:val="0"/>
+                <w:numId w:val="38"/>
+              </w:numPr>
+              <w:spacing w:line="240" w:lineRule="auto"/>
+              <w:rPr>
+                <w:szCs w:val="26"/>
+              </w:rPr>
+            </w:pPr>
+            <w:r>
+              <w:rPr>
+                <w:szCs w:val="26"/>
+              </w:rPr>
+              <w:t>Hiển thị thông báo</w:t>
+            </w:r>
+            <w:r>
+              <w:rPr>
+                <w:szCs w:val="26"/>
+              </w:rPr>
+              <w:t xml:space="preserve"> nhắc nhở  đối với các khoản thu nhập </w:t>
+            </w:r>
           </w:p>
         </w:tc>
       </w:tr>
       <w:tr>
-        <w:trPr>
-          <w:trHeight w:val="150"/>
-        </w:trPr>
-        <w:tc>
-          <w:tcPr>
-            <w:tcW w:w="1705" w:type="dxa"/>
-            <w:vMerge/>
-            <w:tcBorders>
-              <w:left w:val="single" w:sz="4" w:space="0" w:color="000000" w:themeColor="text1"/>
-              <w:bottom w:val="single" w:sz="4" w:space="0" w:color="000000" w:themeColor="text1"/>
-              <w:right w:val="single" w:sz="4" w:space="0" w:color="000000" w:themeColor="text1"/>
-            </w:tcBorders>
-          </w:tcPr>
-          <w:p>
-            <w:pPr>
-              <w:spacing w:line="240" w:lineRule="auto"/>
-              <w:ind w:left="405" w:firstLine="0"/>
-              <w:rPr>
-                <w:b/>
-                <w:szCs w:val="26"/>
-              </w:rPr>
-            </w:pPr>
-          </w:p>
-        </w:tc>
-        <w:tc>
-          <w:tcPr>
-            <w:tcW w:w="3825" w:type="dxa"/>
-            <w:tcBorders>
-              <w:top w:val="single" w:sz="4" w:space="0" w:color="000000" w:themeColor="text1"/>
-              <w:left w:val="single" w:sz="4" w:space="0" w:color="000000" w:themeColor="text1"/>
-              <w:bottom w:val="single" w:sz="4" w:space="0" w:color="000000" w:themeColor="text1"/>
-              <w:right w:val="single" w:sz="4" w:space="0" w:color="000000" w:themeColor="text1"/>
-            </w:tcBorders>
-          </w:tcPr>
-          <w:p>
-            <w:pPr>
-              <w:pStyle w:val="ListParagraph"/>
-              <w:spacing w:line="240" w:lineRule="auto"/>
-              <w:ind w:left="1125" w:firstLine="0"/>
-              <w:rPr>
-                <w:szCs w:val="26"/>
-              </w:rPr>
-            </w:pPr>
-          </w:p>
-        </w:tc>
-        <w:tc>
-          <w:tcPr>
-            <w:tcW w:w="3825" w:type="dxa"/>
-            <w:tcBorders>
-              <w:top w:val="single" w:sz="4" w:space="0" w:color="000000" w:themeColor="text1"/>
-              <w:left w:val="single" w:sz="4" w:space="0" w:color="000000" w:themeColor="text1"/>
-              <w:bottom w:val="single" w:sz="4" w:space="0" w:color="000000" w:themeColor="text1"/>
-              <w:right w:val="single" w:sz="4" w:space="0" w:color="000000" w:themeColor="text1"/>
-            </w:tcBorders>
-          </w:tcPr>
-          <w:p>
-            <w:pPr>
-              <w:pStyle w:val="ListParagraph"/>
-              <w:spacing w:line="240" w:lineRule="auto"/>
-              <w:ind w:left="1125" w:firstLine="0"/>
-              <w:rPr>
-                <w:szCs w:val="26"/>
-              </w:rPr>
-            </w:pPr>
-          </w:p>
-        </w:tc>
-      </w:tr>
-      <w:tr>
         <w:tc>
           <w:tcPr>
             <w:tcW w:w="1705" w:type="dxa"/>
@@ -20320,18 +20743,22 @@
           </w:tcPr>
           <w:p>
             <w:pPr>
+              <w:pStyle w:val="ListParagraph"/>
               <w:keepNext/>
-              <w:spacing w:line="240" w:lineRule="auto"/>
-              <w:ind w:left="405" w:firstLine="0"/>
-              <w:rPr>
-                <w:szCs w:val="26"/>
-              </w:rPr>
-            </w:pPr>
-            <w:r>
-              <w:rPr>
-                <w:szCs w:val="26"/>
-              </w:rPr>
-              <w:t>2.1. Nếu xảy ra lỗi, hệ thống sẽ hiển thị thông báo và kết thúc tại chức năng hiện tại.</w:t>
+              <w:numPr>
+                <w:ilvl w:val="1"/>
+                <w:numId w:val="37"/>
+              </w:numPr>
+              <w:spacing w:line="240" w:lineRule="auto"/>
+              <w:rPr>
+                <w:szCs w:val="26"/>
+              </w:rPr>
+            </w:pPr>
+            <w:r>
+              <w:rPr>
+                <w:szCs w:val="26"/>
+              </w:rPr>
+              <w:t>Nếu xảy ra lỗi sẽ hiển thị thông báo và kết thúc chức năng hiện tại.</w:t>
             </w:r>
           </w:p>
         </w:tc>
@@ -20346,19 +20773,20 @@
         <w:rPr>
           <w:noProof/>
         </w:rPr>
+        <w:lastRenderedPageBreak/>
         <w:drawing>
-          <wp:anchor distT="0" distB="0" distL="114300" distR="114300" simplePos="0" relativeHeight="251672576" behindDoc="0" locked="0" layoutInCell="1" allowOverlap="1" wp14:anchorId="4D280821" wp14:editId="13CCAA77">
+          <wp:anchor distT="0" distB="0" distL="114300" distR="114300" simplePos="0" relativeHeight="251705344" behindDoc="0" locked="0" layoutInCell="1" allowOverlap="1" wp14:anchorId="159528BC" wp14:editId="16485FD5">
             <wp:simplePos x="0" y="0"/>
             <wp:positionH relativeFrom="margin">
               <wp:align>left</wp:align>
             </wp:positionH>
             <wp:positionV relativeFrom="paragraph">
-              <wp:posOffset>397510</wp:posOffset>
+              <wp:posOffset>250825</wp:posOffset>
             </wp:positionV>
-            <wp:extent cx="5885815" cy="3985260"/>
-            <wp:effectExtent l="0" t="0" r="635" b="0"/>
+            <wp:extent cx="5791200" cy="5412105"/>
+            <wp:effectExtent l="0" t="0" r="0" b="0"/>
             <wp:wrapTopAndBottom/>
-            <wp:docPr id="5" name="Picture 5"/>
+            <wp:docPr id="19" name="Picture 19"/>
             <wp:cNvGraphicFramePr>
               <a:graphicFrameLocks xmlns:a="http://schemas.openxmlformats.org/drawingml/2006/main" noChangeAspect="1"/>
             </wp:cNvGraphicFramePr>
@@ -20366,13 +20794,13 @@
               <a:graphicData uri="http://schemas.openxmlformats.org/drawingml/2006/picture">
                 <pic:pic xmlns:pic="http://schemas.openxmlformats.org/drawingml/2006/picture">
                   <pic:nvPicPr>
-                    <pic:cNvPr id="0" name="Picture 2"/>
+                    <pic:cNvPr id="0" name="Picture 5"/>
                     <pic:cNvPicPr>
                       <a:picLocks noChangeAspect="1" noChangeArrowheads="1"/>
                     </pic:cNvPicPr>
                   </pic:nvPicPr>
                   <pic:blipFill>
-                    <a:blip r:embed="rId37">
+                    <a:blip r:embed="rId40">
                       <a:extLst>
                         <a:ext uri="{28A0092B-C50C-407E-A947-70E740481C1C}">
                           <a14:useLocalDpi xmlns:a14="http://schemas.microsoft.com/office/drawing/2010/main" val="0"/>
@@ -20387,7 +20815,7 @@
                   <pic:spPr bwMode="auto">
                     <a:xfrm>
                       <a:off x="0" y="0"/>
-                      <a:ext cx="5885815" cy="3985260"/>
+                      <a:ext cx="5791200" cy="5412105"/>
                     </a:xfrm>
                     <a:prstGeom prst="rect">
                       <a:avLst/>
@@ -20751,7 +21179,7 @@
       <w:r>
         <w:t xml:space="preserve">Website: </w:t>
       </w:r>
-      <w:hyperlink r:id="rId38" w:history="1">
+      <w:hyperlink r:id="rId41" w:history="1">
         <w:r>
           <w:rPr>
             <w:rStyle w:val="Hyperlink"/>
@@ -20801,7 +21229,7 @@
     </w:p>
     <w:p/>
     <w:sectPr>
-      <w:headerReference w:type="even" r:id="rId39"/>
+      <w:headerReference w:type="even" r:id="rId42"/>
       <w:pgSz w:w="11907" w:h="16840" w:code="9"/>
       <w:pgMar w:top="1701" w:right="1134" w:bottom="1701" w:left="1985" w:header="709" w:footer="709" w:gutter="0"/>
       <w:cols w:space="708"/>
@@ -20978,7 +21406,7 @@
               <w:noProof/>
               <w:sz w:val="24"/>
             </w:rPr>
-            <w:t>40</w:t>
+            <w:t>17</w:t>
           </w:r>
           <w:r>
             <w:rPr>
@@ -21288,7 +21716,7 @@
       <w:lvlText w:val="%1."/>
       <w:lvlJc w:val="left"/>
       <w:pPr>
-        <w:ind w:left="1125" w:hanging="360"/>
+        <w:ind w:left="502" w:hanging="360"/>
       </w:pPr>
     </w:lvl>
     <w:lvl w:ilvl="1">
@@ -21298,7 +21726,7 @@
       <w:lvlText w:val="%1.%2."/>
       <w:lvlJc w:val="left"/>
       <w:pPr>
-        <w:ind w:left="1485" w:hanging="720"/>
+        <w:ind w:left="862" w:hanging="720"/>
       </w:pPr>
       <w:rPr>
         <w:rFonts w:hint="default"/>
@@ -21311,7 +21739,7 @@
       <w:lvlText w:val="%1.%2.%3."/>
       <w:lvlJc w:val="left"/>
       <w:pPr>
-        <w:ind w:left="1485" w:hanging="720"/>
+        <w:ind w:left="862" w:hanging="720"/>
       </w:pPr>
       <w:rPr>
         <w:rFonts w:hint="default"/>
@@ -21324,7 +21752,7 @@
       <w:lvlText w:val="%1.%2.%3.%4."/>
       <w:lvlJc w:val="left"/>
       <w:pPr>
-        <w:ind w:left="1845" w:hanging="1080"/>
+        <w:ind w:left="1222" w:hanging="1080"/>
       </w:pPr>
       <w:rPr>
         <w:rFonts w:hint="default"/>
@@ -21337,7 +21765,7 @@
       <w:lvlText w:val="%1.%2.%3.%4.%5."/>
       <w:lvlJc w:val="left"/>
       <w:pPr>
-        <w:ind w:left="1845" w:hanging="1080"/>
+        <w:ind w:left="1222" w:hanging="1080"/>
       </w:pPr>
       <w:rPr>
         <w:rFonts w:hint="default"/>
@@ -21350,7 +21778,7 @@
       <w:lvlText w:val="%1.%2.%3.%4.%5.%6."/>
       <w:lvlJc w:val="left"/>
       <w:pPr>
-        <w:ind w:left="2205" w:hanging="1440"/>
+        <w:ind w:left="1582" w:hanging="1440"/>
       </w:pPr>
       <w:rPr>
         <w:rFonts w:hint="default"/>
@@ -21363,7 +21791,7 @@
       <w:lvlText w:val="%1.%2.%3.%4.%5.%6.%7."/>
       <w:lvlJc w:val="left"/>
       <w:pPr>
-        <w:ind w:left="2205" w:hanging="1440"/>
+        <w:ind w:left="1582" w:hanging="1440"/>
       </w:pPr>
       <w:rPr>
         <w:rFonts w:hint="default"/>
@@ -21376,7 +21804,7 @@
       <w:lvlText w:val="%1.%2.%3.%4.%5.%6.%7.%8."/>
       <w:lvlJc w:val="left"/>
       <w:pPr>
-        <w:ind w:left="2565" w:hanging="1800"/>
+        <w:ind w:left="1942" w:hanging="1800"/>
       </w:pPr>
       <w:rPr>
         <w:rFonts w:hint="default"/>
@@ -21389,7 +21817,7 @@
       <w:lvlText w:val="%1.%2.%3.%4.%5.%6.%7.%8.%9."/>
       <w:lvlJc w:val="left"/>
       <w:pPr>
-        <w:ind w:left="2565" w:hanging="1800"/>
+        <w:ind w:left="1942" w:hanging="1800"/>
       </w:pPr>
       <w:rPr>
         <w:rFonts w:hint="default"/>
@@ -21406,7 +21834,7 @@
       <w:lvlText w:val="%1."/>
       <w:lvlJc w:val="left"/>
       <w:pPr>
-        <w:ind w:left="1125" w:hanging="360"/>
+        <w:ind w:left="502" w:hanging="360"/>
       </w:pPr>
     </w:lvl>
     <w:lvl w:ilvl="1" w:tplc="04090019" w:tentative="1">
@@ -21415,7 +21843,7 @@
       <w:lvlText w:val="%2."/>
       <w:lvlJc w:val="left"/>
       <w:pPr>
-        <w:ind w:left="1845" w:hanging="360"/>
+        <w:ind w:left="1222" w:hanging="360"/>
       </w:pPr>
     </w:lvl>
     <w:lvl w:ilvl="2" w:tplc="0409001B" w:tentative="1">
@@ -21424,7 +21852,7 @@
       <w:lvlText w:val="%3."/>
       <w:lvlJc w:val="right"/>
       <w:pPr>
-        <w:ind w:left="2565" w:hanging="180"/>
+        <w:ind w:left="1942" w:hanging="180"/>
       </w:pPr>
     </w:lvl>
     <w:lvl w:ilvl="3" w:tplc="0409000F" w:tentative="1">
@@ -21433,7 +21861,7 @@
       <w:lvlText w:val="%4."/>
       <w:lvlJc w:val="left"/>
       <w:pPr>
-        <w:ind w:left="3285" w:hanging="360"/>
+        <w:ind w:left="2662" w:hanging="360"/>
       </w:pPr>
     </w:lvl>
     <w:lvl w:ilvl="4" w:tplc="04090019" w:tentative="1">
@@ -21442,7 +21870,7 @@
       <w:lvlText w:val="%5."/>
       <w:lvlJc w:val="left"/>
       <w:pPr>
-        <w:ind w:left="4005" w:hanging="360"/>
+        <w:ind w:left="3382" w:hanging="360"/>
       </w:pPr>
     </w:lvl>
     <w:lvl w:ilvl="5" w:tplc="0409001B" w:tentative="1">
@@ -21451,7 +21879,7 @@
       <w:lvlText w:val="%6."/>
       <w:lvlJc w:val="right"/>
       <w:pPr>
-        <w:ind w:left="4725" w:hanging="180"/>
+        <w:ind w:left="4102" w:hanging="180"/>
       </w:pPr>
     </w:lvl>
     <w:lvl w:ilvl="6" w:tplc="0409000F" w:tentative="1">
@@ -21460,7 +21888,7 @@
       <w:lvlText w:val="%7."/>
       <w:lvlJc w:val="left"/>
       <w:pPr>
-        <w:ind w:left="5445" w:hanging="360"/>
+        <w:ind w:left="4822" w:hanging="360"/>
       </w:pPr>
     </w:lvl>
     <w:lvl w:ilvl="7" w:tplc="04090019" w:tentative="1">
@@ -21469,7 +21897,7 @@
       <w:lvlText w:val="%8."/>
       <w:lvlJc w:val="left"/>
       <w:pPr>
-        <w:ind w:left="6165" w:hanging="360"/>
+        <w:ind w:left="5542" w:hanging="360"/>
       </w:pPr>
     </w:lvl>
     <w:lvl w:ilvl="8" w:tplc="0409001B" w:tentative="1">
@@ -21478,7 +21906,7 @@
       <w:lvlText w:val="%9."/>
       <w:lvlJc w:val="right"/>
       <w:pPr>
-        <w:ind w:left="6885" w:hanging="180"/>
+        <w:ind w:left="6262" w:hanging="180"/>
       </w:pPr>
     </w:lvl>
   </w:abstractNum>
@@ -21492,7 +21920,7 @@
       <w:lvlText w:val="%1."/>
       <w:lvlJc w:val="left"/>
       <w:pPr>
-        <w:ind w:left="720" w:hanging="360"/>
+        <w:ind w:left="502" w:hanging="360"/>
       </w:pPr>
       <w:rPr>
         <w:rFonts w:hint="default"/>
@@ -21505,7 +21933,7 @@
       <w:lvlText w:val="%1.%2."/>
       <w:lvlJc w:val="left"/>
       <w:pPr>
-        <w:ind w:left="1125" w:hanging="720"/>
+        <w:ind w:left="907" w:hanging="720"/>
       </w:pPr>
       <w:rPr>
         <w:rFonts w:hint="default"/>
@@ -21518,7 +21946,7 @@
       <w:lvlText w:val="%1.%2.%3."/>
       <w:lvlJc w:val="left"/>
       <w:pPr>
-        <w:ind w:left="1170" w:hanging="720"/>
+        <w:ind w:left="952" w:hanging="720"/>
       </w:pPr>
       <w:rPr>
         <w:rFonts w:hint="default"/>
@@ -21531,7 +21959,7 @@
       <w:lvlText w:val="%1.%2.%3.%4."/>
       <w:lvlJc w:val="left"/>
       <w:pPr>
-        <w:ind w:left="1575" w:hanging="1080"/>
+        <w:ind w:left="1357" w:hanging="1080"/>
       </w:pPr>
       <w:rPr>
         <w:rFonts w:hint="default"/>
@@ -21544,7 +21972,7 @@
       <w:lvlText w:val="%1.%2.%3.%4.%5."/>
       <w:lvlJc w:val="left"/>
       <w:pPr>
-        <w:ind w:left="1620" w:hanging="1080"/>
+        <w:ind w:left="1402" w:hanging="1080"/>
       </w:pPr>
       <w:rPr>
         <w:rFonts w:hint="default"/>
@@ -21557,7 +21985,7 @@
       <w:lvlText w:val="%1.%2.%3.%4.%5.%6."/>
       <w:lvlJc w:val="left"/>
       <w:pPr>
-        <w:ind w:left="2025" w:hanging="1440"/>
+        <w:ind w:left="1807" w:hanging="1440"/>
       </w:pPr>
       <w:rPr>
         <w:rFonts w:hint="default"/>
@@ -21570,7 +21998,7 @@
       <w:lvlText w:val="%1.%2.%3.%4.%5.%6.%7."/>
       <w:lvlJc w:val="left"/>
       <w:pPr>
-        <w:ind w:left="2070" w:hanging="1440"/>
+        <w:ind w:left="1852" w:hanging="1440"/>
       </w:pPr>
       <w:rPr>
         <w:rFonts w:hint="default"/>
@@ -21583,7 +22011,7 @@
       <w:lvlText w:val="%1.%2.%3.%4.%5.%6.%7.%8."/>
       <w:lvlJc w:val="left"/>
       <w:pPr>
-        <w:ind w:left="2475" w:hanging="1800"/>
+        <w:ind w:left="2257" w:hanging="1800"/>
       </w:pPr>
       <w:rPr>
         <w:rFonts w:hint="default"/>
@@ -21596,7 +22024,7 @@
       <w:lvlText w:val="%1.%2.%3.%4.%5.%6.%7.%8.%9."/>
       <w:lvlJc w:val="left"/>
       <w:pPr>
-        <w:ind w:left="2520" w:hanging="1800"/>
+        <w:ind w:left="2302" w:hanging="1800"/>
       </w:pPr>
       <w:rPr>
         <w:rFonts w:hint="default"/>
@@ -21903,7 +22331,7 @@
       <w:lvlText w:val="%1."/>
       <w:lvlJc w:val="left"/>
       <w:pPr>
-        <w:ind w:left="1125" w:hanging="360"/>
+        <w:ind w:left="502" w:hanging="360"/>
       </w:pPr>
     </w:lvl>
     <w:lvl w:ilvl="1" w:tplc="04090019" w:tentative="1">
@@ -21912,7 +22340,7 @@
       <w:lvlText w:val="%2."/>
       <w:lvlJc w:val="left"/>
       <w:pPr>
-        <w:ind w:left="1845" w:hanging="360"/>
+        <w:ind w:left="1222" w:hanging="360"/>
       </w:pPr>
     </w:lvl>
     <w:lvl w:ilvl="2" w:tplc="0409001B" w:tentative="1">
@@ -21921,7 +22349,7 @@
       <w:lvlText w:val="%3."/>
       <w:lvlJc w:val="right"/>
       <w:pPr>
-        <w:ind w:left="2565" w:hanging="180"/>
+        <w:ind w:left="1942" w:hanging="180"/>
       </w:pPr>
     </w:lvl>
     <w:lvl w:ilvl="3" w:tplc="0409000F" w:tentative="1">
@@ -21930,7 +22358,7 @@
       <w:lvlText w:val="%4."/>
       <w:lvlJc w:val="left"/>
       <w:pPr>
-        <w:ind w:left="3285" w:hanging="360"/>
+        <w:ind w:left="2662" w:hanging="360"/>
       </w:pPr>
     </w:lvl>
     <w:lvl w:ilvl="4" w:tplc="04090019" w:tentative="1">
@@ -21939,7 +22367,7 @@
       <w:lvlText w:val="%5."/>
       <w:lvlJc w:val="left"/>
       <w:pPr>
-        <w:ind w:left="4005" w:hanging="360"/>
+        <w:ind w:left="3382" w:hanging="360"/>
       </w:pPr>
     </w:lvl>
     <w:lvl w:ilvl="5" w:tplc="0409001B" w:tentative="1">
@@ -21948,7 +22376,7 @@
       <w:lvlText w:val="%6."/>
       <w:lvlJc w:val="right"/>
       <w:pPr>
-        <w:ind w:left="4725" w:hanging="180"/>
+        <w:ind w:left="4102" w:hanging="180"/>
       </w:pPr>
     </w:lvl>
     <w:lvl w:ilvl="6" w:tplc="0409000F" w:tentative="1">
@@ -21957,7 +22385,7 @@
       <w:lvlText w:val="%7."/>
       <w:lvlJc w:val="left"/>
       <w:pPr>
-        <w:ind w:left="5445" w:hanging="360"/>
+        <w:ind w:left="4822" w:hanging="360"/>
       </w:pPr>
     </w:lvl>
     <w:lvl w:ilvl="7" w:tplc="04090019" w:tentative="1">
@@ -21966,7 +22394,7 @@
       <w:lvlText w:val="%8."/>
       <w:lvlJc w:val="left"/>
       <w:pPr>
-        <w:ind w:left="6165" w:hanging="360"/>
+        <w:ind w:left="5542" w:hanging="360"/>
       </w:pPr>
     </w:lvl>
     <w:lvl w:ilvl="8" w:tplc="0409001B" w:tentative="1">
@@ -21975,7 +22403,7 @@
       <w:lvlText w:val="%9."/>
       <w:lvlJc w:val="right"/>
       <w:pPr>
-        <w:ind w:left="6885" w:hanging="180"/>
+        <w:ind w:left="6262" w:hanging="180"/>
       </w:pPr>
     </w:lvl>
   </w:abstractNum>
@@ -21989,7 +22417,7 @@
       <w:lvlText w:val="%1."/>
       <w:lvlJc w:val="left"/>
       <w:pPr>
-        <w:ind w:left="1125" w:hanging="360"/>
+        <w:ind w:left="644" w:hanging="360"/>
       </w:pPr>
     </w:lvl>
     <w:lvl w:ilvl="1">
@@ -21999,7 +22427,7 @@
       <w:lvlText w:val="%1.%2."/>
       <w:lvlJc w:val="left"/>
       <w:pPr>
-        <w:ind w:left="1485" w:hanging="720"/>
+        <w:ind w:left="1004" w:hanging="720"/>
       </w:pPr>
       <w:rPr>
         <w:rFonts w:hint="default"/>
@@ -22012,7 +22440,7 @@
       <w:lvlText w:val="%1.%2.%3."/>
       <w:lvlJc w:val="left"/>
       <w:pPr>
-        <w:ind w:left="1485" w:hanging="720"/>
+        <w:ind w:left="1004" w:hanging="720"/>
       </w:pPr>
       <w:rPr>
         <w:rFonts w:hint="default"/>
@@ -22025,7 +22453,7 @@
       <w:lvlText w:val="%1.%2.%3.%4."/>
       <w:lvlJc w:val="left"/>
       <w:pPr>
-        <w:ind w:left="1845" w:hanging="1080"/>
+        <w:ind w:left="1364" w:hanging="1080"/>
       </w:pPr>
       <w:rPr>
         <w:rFonts w:hint="default"/>
@@ -22038,7 +22466,7 @@
       <w:lvlText w:val="%1.%2.%3.%4.%5."/>
       <w:lvlJc w:val="left"/>
       <w:pPr>
-        <w:ind w:left="1845" w:hanging="1080"/>
+        <w:ind w:left="1364" w:hanging="1080"/>
       </w:pPr>
       <w:rPr>
         <w:rFonts w:hint="default"/>
@@ -22051,7 +22479,7 @@
       <w:lvlText w:val="%1.%2.%3.%4.%5.%6."/>
       <w:lvlJc w:val="left"/>
       <w:pPr>
-        <w:ind w:left="2205" w:hanging="1440"/>
+        <w:ind w:left="1724" w:hanging="1440"/>
       </w:pPr>
       <w:rPr>
         <w:rFonts w:hint="default"/>
@@ -22064,7 +22492,7 @@
       <w:lvlText w:val="%1.%2.%3.%4.%5.%6.%7."/>
       <w:lvlJc w:val="left"/>
       <w:pPr>
-        <w:ind w:left="2205" w:hanging="1440"/>
+        <w:ind w:left="1724" w:hanging="1440"/>
       </w:pPr>
       <w:rPr>
         <w:rFonts w:hint="default"/>
@@ -22077,7 +22505,7 @@
       <w:lvlText w:val="%1.%2.%3.%4.%5.%6.%7.%8."/>
       <w:lvlJc w:val="left"/>
       <w:pPr>
-        <w:ind w:left="2565" w:hanging="1800"/>
+        <w:ind w:left="2084" w:hanging="1800"/>
       </w:pPr>
       <w:rPr>
         <w:rFonts w:hint="default"/>
@@ -22090,7 +22518,7 @@
       <w:lvlText w:val="%1.%2.%3.%4.%5.%6.%7.%8.%9."/>
       <w:lvlJc w:val="left"/>
       <w:pPr>
-        <w:ind w:left="2565" w:hanging="1800"/>
+        <w:ind w:left="2084" w:hanging="1800"/>
       </w:pPr>
       <w:rPr>
         <w:rFonts w:hint="default"/>
@@ -23100,7 +23528,7 @@
       <w:lvlText w:val="%1."/>
       <w:lvlJc w:val="left"/>
       <w:pPr>
-        <w:ind w:left="1125" w:hanging="360"/>
+        <w:ind w:left="502" w:hanging="360"/>
       </w:pPr>
     </w:lvl>
     <w:lvl w:ilvl="1" w:tplc="04090019" w:tentative="1">
@@ -23109,7 +23537,7 @@
       <w:lvlText w:val="%2."/>
       <w:lvlJc w:val="left"/>
       <w:pPr>
-        <w:ind w:left="1845" w:hanging="360"/>
+        <w:ind w:left="1222" w:hanging="360"/>
       </w:pPr>
     </w:lvl>
     <w:lvl w:ilvl="2" w:tplc="0409001B" w:tentative="1">
@@ -23118,7 +23546,7 @@
       <w:lvlText w:val="%3."/>
       <w:lvlJc w:val="right"/>
       <w:pPr>
-        <w:ind w:left="2565" w:hanging="180"/>
+        <w:ind w:left="1942" w:hanging="180"/>
       </w:pPr>
     </w:lvl>
     <w:lvl w:ilvl="3" w:tplc="0409000F" w:tentative="1">
@@ -23127,7 +23555,7 @@
       <w:lvlText w:val="%4."/>
       <w:lvlJc w:val="left"/>
       <w:pPr>
-        <w:ind w:left="3285" w:hanging="360"/>
+        <w:ind w:left="2662" w:hanging="360"/>
       </w:pPr>
     </w:lvl>
     <w:lvl w:ilvl="4" w:tplc="04090019" w:tentative="1">
@@ -23136,7 +23564,7 @@
       <w:lvlText w:val="%5."/>
       <w:lvlJc w:val="left"/>
       <w:pPr>
-        <w:ind w:left="4005" w:hanging="360"/>
+        <w:ind w:left="3382" w:hanging="360"/>
       </w:pPr>
     </w:lvl>
     <w:lvl w:ilvl="5" w:tplc="0409001B" w:tentative="1">
@@ -23145,7 +23573,7 @@
       <w:lvlText w:val="%6."/>
       <w:lvlJc w:val="right"/>
       <w:pPr>
-        <w:ind w:left="4725" w:hanging="180"/>
+        <w:ind w:left="4102" w:hanging="180"/>
       </w:pPr>
     </w:lvl>
     <w:lvl w:ilvl="6" w:tplc="0409000F" w:tentative="1">
@@ -23154,7 +23582,7 @@
       <w:lvlText w:val="%7."/>
       <w:lvlJc w:val="left"/>
       <w:pPr>
-        <w:ind w:left="5445" w:hanging="360"/>
+        <w:ind w:left="4822" w:hanging="360"/>
       </w:pPr>
     </w:lvl>
     <w:lvl w:ilvl="7" w:tplc="04090019" w:tentative="1">
@@ -23163,7 +23591,7 @@
       <w:lvlText w:val="%8."/>
       <w:lvlJc w:val="left"/>
       <w:pPr>
-        <w:ind w:left="6165" w:hanging="360"/>
+        <w:ind w:left="5542" w:hanging="360"/>
       </w:pPr>
     </w:lvl>
     <w:lvl w:ilvl="8" w:tplc="0409001B" w:tentative="1">
@@ -23172,7 +23600,7 @@
       <w:lvlText w:val="%9."/>
       <w:lvlJc w:val="right"/>
       <w:pPr>
-        <w:ind w:left="6885" w:hanging="180"/>
+        <w:ind w:left="6262" w:hanging="180"/>
       </w:pPr>
     </w:lvl>
   </w:abstractNum>
@@ -23381,6 +23809,92 @@
     </w:lvl>
   </w:abstractNum>
   <w:abstractNum w:abstractNumId="22" w15:restartNumberingAfterBreak="0">
+    <w:nsid w:val="614437F5"/>
+    <w:multiLevelType w:val="hybridMultilevel"/>
+    <w:tmpl w:val="83829316"/>
+    <w:lvl w:ilvl="0" w:tplc="0409000F">
+      <w:start w:val="1"/>
+      <w:numFmt w:val="decimal"/>
+      <w:lvlText w:val="%1."/>
+      <w:lvlJc w:val="left"/>
+      <w:pPr>
+        <w:ind w:left="502" w:hanging="360"/>
+      </w:pPr>
+    </w:lvl>
+    <w:lvl w:ilvl="1" w:tplc="04090019" w:tentative="1">
+      <w:start w:val="1"/>
+      <w:numFmt w:val="lowerLetter"/>
+      <w:lvlText w:val="%2."/>
+      <w:lvlJc w:val="left"/>
+      <w:pPr>
+        <w:ind w:left="1222" w:hanging="360"/>
+      </w:pPr>
+    </w:lvl>
+    <w:lvl w:ilvl="2" w:tplc="0409001B" w:tentative="1">
+      <w:start w:val="1"/>
+      <w:numFmt w:val="lowerRoman"/>
+      <w:lvlText w:val="%3."/>
+      <w:lvlJc w:val="right"/>
+      <w:pPr>
+        <w:ind w:left="1942" w:hanging="180"/>
+      </w:pPr>
+    </w:lvl>
+    <w:lvl w:ilvl="3" w:tplc="0409000F" w:tentative="1">
+      <w:start w:val="1"/>
+      <w:numFmt w:val="decimal"/>
+      <w:lvlText w:val="%4."/>
+      <w:lvlJc w:val="left"/>
+      <w:pPr>
+        <w:ind w:left="2662" w:hanging="360"/>
+      </w:pPr>
+    </w:lvl>
+    <w:lvl w:ilvl="4" w:tplc="04090019" w:tentative="1">
+      <w:start w:val="1"/>
+      <w:numFmt w:val="lowerLetter"/>
+      <w:lvlText w:val="%5."/>
+      <w:lvlJc w:val="left"/>
+      <w:pPr>
+        <w:ind w:left="3382" w:hanging="360"/>
+      </w:pPr>
+    </w:lvl>
+    <w:lvl w:ilvl="5" w:tplc="0409001B" w:tentative="1">
+      <w:start w:val="1"/>
+      <w:numFmt w:val="lowerRoman"/>
+      <w:lvlText w:val="%6."/>
+      <w:lvlJc w:val="right"/>
+      <w:pPr>
+        <w:ind w:left="4102" w:hanging="180"/>
+      </w:pPr>
+    </w:lvl>
+    <w:lvl w:ilvl="6" w:tplc="0409000F" w:tentative="1">
+      <w:start w:val="1"/>
+      <w:numFmt w:val="decimal"/>
+      <w:lvlText w:val="%7."/>
+      <w:lvlJc w:val="left"/>
+      <w:pPr>
+        <w:ind w:left="4822" w:hanging="360"/>
+      </w:pPr>
+    </w:lvl>
+    <w:lvl w:ilvl="7" w:tplc="04090019" w:tentative="1">
+      <w:start w:val="1"/>
+      <w:numFmt w:val="lowerLetter"/>
+      <w:lvlText w:val="%8."/>
+      <w:lvlJc w:val="left"/>
+      <w:pPr>
+        <w:ind w:left="5542" w:hanging="360"/>
+      </w:pPr>
+    </w:lvl>
+    <w:lvl w:ilvl="8" w:tplc="0409001B" w:tentative="1">
+      <w:start w:val="1"/>
+      <w:numFmt w:val="lowerRoman"/>
+      <w:lvlText w:val="%9."/>
+      <w:lvlJc w:val="right"/>
+      <w:pPr>
+        <w:ind w:left="6262" w:hanging="180"/>
+      </w:pPr>
+    </w:lvl>
+  </w:abstractNum>
+  <w:abstractNum w:abstractNumId="23" w15:restartNumberingAfterBreak="0">
     <w:nsid w:val="62437BF9"/>
     <w:multiLevelType w:val="hybridMultilevel"/>
     <w:tmpl w:val="83829316"/>
@@ -23466,7 +23980,7 @@
       </w:pPr>
     </w:lvl>
   </w:abstractNum>
-  <w:abstractNum w:abstractNumId="23" w15:restartNumberingAfterBreak="0">
+  <w:abstractNum w:abstractNumId="24" w15:restartNumberingAfterBreak="0">
     <w:nsid w:val="63CF390E"/>
     <w:multiLevelType w:val="multilevel"/>
     <w:tmpl w:val="C06ED7EE"/>
@@ -23476,7 +23990,7 @@
       <w:lvlText w:val="%1."/>
       <w:lvlJc w:val="left"/>
       <w:pPr>
-        <w:ind w:left="720" w:hanging="360"/>
+        <w:ind w:left="502" w:hanging="360"/>
       </w:pPr>
       <w:rPr>
         <w:rFonts w:hint="default"/>
@@ -23587,7 +24101,7 @@
       </w:rPr>
     </w:lvl>
   </w:abstractNum>
-  <w:abstractNum w:abstractNumId="24" w15:restartNumberingAfterBreak="0">
+  <w:abstractNum w:abstractNumId="25" w15:restartNumberingAfterBreak="0">
     <w:nsid w:val="63FA3C7F"/>
     <w:multiLevelType w:val="hybridMultilevel"/>
     <w:tmpl w:val="83829316"/>
@@ -23673,7 +24187,7 @@
       </w:pPr>
     </w:lvl>
   </w:abstractNum>
-  <w:abstractNum w:abstractNumId="25" w15:restartNumberingAfterBreak="0">
+  <w:abstractNum w:abstractNumId="26" w15:restartNumberingAfterBreak="0">
     <w:nsid w:val="6472468C"/>
     <w:multiLevelType w:val="hybridMultilevel"/>
     <w:tmpl w:val="83829316"/>
@@ -23759,7 +24273,7 @@
       </w:pPr>
     </w:lvl>
   </w:abstractNum>
-  <w:abstractNum w:abstractNumId="26" w15:restartNumberingAfterBreak="0">
+  <w:abstractNum w:abstractNumId="27" w15:restartNumberingAfterBreak="0">
     <w:nsid w:val="678F230B"/>
     <w:multiLevelType w:val="hybridMultilevel"/>
     <w:tmpl w:val="D4F2EBBE"/>
@@ -23850,7 +24364,7 @@
       </w:pPr>
     </w:lvl>
   </w:abstractNum>
-  <w:abstractNum w:abstractNumId="27" w15:restartNumberingAfterBreak="0">
+  <w:abstractNum w:abstractNumId="28" w15:restartNumberingAfterBreak="0">
     <w:nsid w:val="69F34A34"/>
     <w:multiLevelType w:val="multilevel"/>
     <w:tmpl w:val="3B58007A"/>
@@ -23968,7 +24482,7 @@
       </w:rPr>
     </w:lvl>
   </w:abstractNum>
-  <w:abstractNum w:abstractNumId="28" w15:restartNumberingAfterBreak="0">
+  <w:abstractNum w:abstractNumId="29" w15:restartNumberingAfterBreak="0">
     <w:nsid w:val="6A5C160B"/>
     <w:multiLevelType w:val="hybridMultilevel"/>
     <w:tmpl w:val="83829316"/>
@@ -24054,7 +24568,7 @@
       </w:pPr>
     </w:lvl>
   </w:abstractNum>
-  <w:abstractNum w:abstractNumId="29" w15:restartNumberingAfterBreak="0">
+  <w:abstractNum w:abstractNumId="30" w15:restartNumberingAfterBreak="0">
     <w:nsid w:val="6A6C05B0"/>
     <w:multiLevelType w:val="hybridMultilevel"/>
     <w:tmpl w:val="83829316"/>
@@ -24140,7 +24654,7 @@
       </w:pPr>
     </w:lvl>
   </w:abstractNum>
-  <w:abstractNum w:abstractNumId="30" w15:restartNumberingAfterBreak="0">
+  <w:abstractNum w:abstractNumId="31" w15:restartNumberingAfterBreak="0">
     <w:nsid w:val="6C9616D7"/>
     <w:multiLevelType w:val="hybridMultilevel"/>
     <w:tmpl w:val="83829316"/>
@@ -24226,7 +24740,7 @@
       </w:pPr>
     </w:lvl>
   </w:abstractNum>
-  <w:abstractNum w:abstractNumId="31" w15:restartNumberingAfterBreak="0">
+  <w:abstractNum w:abstractNumId="32" w15:restartNumberingAfterBreak="0">
     <w:nsid w:val="71093670"/>
     <w:multiLevelType w:val="multilevel"/>
     <w:tmpl w:val="19C03D76"/>
@@ -24344,7 +24858,7 @@
       </w:rPr>
     </w:lvl>
   </w:abstractNum>
-  <w:abstractNum w:abstractNumId="32" w15:restartNumberingAfterBreak="0">
+  <w:abstractNum w:abstractNumId="33" w15:restartNumberingAfterBreak="0">
     <w:nsid w:val="71C42D31"/>
     <w:multiLevelType w:val="hybridMultilevel"/>
     <w:tmpl w:val="83829316"/>
@@ -24430,7 +24944,7 @@
       </w:pPr>
     </w:lvl>
   </w:abstractNum>
-  <w:abstractNum w:abstractNumId="33" w15:restartNumberingAfterBreak="0">
+  <w:abstractNum w:abstractNumId="34" w15:restartNumberingAfterBreak="0">
     <w:nsid w:val="7B98569B"/>
     <w:multiLevelType w:val="hybridMultilevel"/>
     <w:tmpl w:val="83829316"/>
@@ -24516,7 +25030,120 @@
       </w:pPr>
     </w:lvl>
   </w:abstractNum>
-  <w:abstractNum w:abstractNumId="34" w15:restartNumberingAfterBreak="0">
+  <w:abstractNum w:abstractNumId="35" w15:restartNumberingAfterBreak="0">
+    <w:nsid w:val="7C272BA9"/>
+    <w:multiLevelType w:val="multilevel"/>
+    <w:tmpl w:val="80FCC00C"/>
+    <w:lvl w:ilvl="0">
+      <w:start w:val="1"/>
+      <w:numFmt w:val="decimal"/>
+      <w:lvlText w:val="%1."/>
+      <w:lvlJc w:val="left"/>
+      <w:pPr>
+        <w:ind w:left="390" w:hanging="390"/>
+      </w:pPr>
+      <w:rPr>
+        <w:rFonts w:hint="default"/>
+      </w:rPr>
+    </w:lvl>
+    <w:lvl w:ilvl="1">
+      <w:start w:val="1"/>
+      <w:numFmt w:val="decimal"/>
+      <w:lvlText w:val="%1.%2."/>
+      <w:lvlJc w:val="left"/>
+      <w:pPr>
+        <w:ind w:left="1125" w:hanging="720"/>
+      </w:pPr>
+      <w:rPr>
+        <w:rFonts w:hint="default"/>
+      </w:rPr>
+    </w:lvl>
+    <w:lvl w:ilvl="2">
+      <w:start w:val="1"/>
+      <w:numFmt w:val="decimal"/>
+      <w:lvlText w:val="%1.%2.%3."/>
+      <w:lvlJc w:val="left"/>
+      <w:pPr>
+        <w:ind w:left="1530" w:hanging="720"/>
+      </w:pPr>
+      <w:rPr>
+        <w:rFonts w:hint="default"/>
+      </w:rPr>
+    </w:lvl>
+    <w:lvl w:ilvl="3">
+      <w:start w:val="1"/>
+      <w:numFmt w:val="decimal"/>
+      <w:lvlText w:val="%1.%2.%3.%4."/>
+      <w:lvlJc w:val="left"/>
+      <w:pPr>
+        <w:ind w:left="2295" w:hanging="1080"/>
+      </w:pPr>
+      <w:rPr>
+        <w:rFonts w:hint="default"/>
+      </w:rPr>
+    </w:lvl>
+    <w:lvl w:ilvl="4">
+      <w:start w:val="1"/>
+      <w:numFmt w:val="decimal"/>
+      <w:lvlText w:val="%1.%2.%3.%4.%5."/>
+      <w:lvlJc w:val="left"/>
+      <w:pPr>
+        <w:ind w:left="2700" w:hanging="1080"/>
+      </w:pPr>
+      <w:rPr>
+        <w:rFonts w:hint="default"/>
+      </w:rPr>
+    </w:lvl>
+    <w:lvl w:ilvl="5">
+      <w:start w:val="1"/>
+      <w:numFmt w:val="decimal"/>
+      <w:lvlText w:val="%1.%2.%3.%4.%5.%6."/>
+      <w:lvlJc w:val="left"/>
+      <w:pPr>
+        <w:ind w:left="3465" w:hanging="1440"/>
+      </w:pPr>
+      <w:rPr>
+        <w:rFonts w:hint="default"/>
+      </w:rPr>
+    </w:lvl>
+    <w:lvl w:ilvl="6">
+      <w:start w:val="1"/>
+      <w:numFmt w:val="decimal"/>
+      <w:lvlText w:val="%1.%2.%3.%4.%5.%6.%7."/>
+      <w:lvlJc w:val="left"/>
+      <w:pPr>
+        <w:ind w:left="3870" w:hanging="1440"/>
+      </w:pPr>
+      <w:rPr>
+        <w:rFonts w:hint="default"/>
+      </w:rPr>
+    </w:lvl>
+    <w:lvl w:ilvl="7">
+      <w:start w:val="1"/>
+      <w:numFmt w:val="decimal"/>
+      <w:lvlText w:val="%1.%2.%3.%4.%5.%6.%7.%8."/>
+      <w:lvlJc w:val="left"/>
+      <w:pPr>
+        <w:ind w:left="4635" w:hanging="1800"/>
+      </w:pPr>
+      <w:rPr>
+        <w:rFonts w:hint="default"/>
+      </w:rPr>
+    </w:lvl>
+    <w:lvl w:ilvl="8">
+      <w:start w:val="1"/>
+      <w:numFmt w:val="decimal"/>
+      <w:lvlText w:val="%1.%2.%3.%4.%5.%6.%7.%8.%9."/>
+      <w:lvlJc w:val="left"/>
+      <w:pPr>
+        <w:ind w:left="5040" w:hanging="1800"/>
+      </w:pPr>
+      <w:rPr>
+        <w:rFonts w:hint="default"/>
+      </w:rPr>
+    </w:lvl>
+  </w:abstractNum>
+  <w:abstractNum w:abstractNumId="36" w15:restartNumberingAfterBreak="0">
     <w:nsid w:val="7CAF2848"/>
     <w:multiLevelType w:val="hybridMultilevel"/>
     <w:tmpl w:val="83829316"/>
@@ -24602,7 +25229,7 @@
       </w:pPr>
     </w:lvl>
   </w:abstractNum>
-  <w:abstractNum w:abstractNumId="35" w15:restartNumberingAfterBreak="0">
+  <w:abstractNum w:abstractNumId="37" w15:restartNumberingAfterBreak="0">
     <w:nsid w:val="7F9C548D"/>
     <w:multiLevelType w:val="multilevel"/>
     <w:tmpl w:val="B45EFB92"/>
@@ -24722,7 +25349,7 @@
     <w:abstractNumId w:val="16"/>
   </w:num>
   <w:num w:numId="3">
-    <w:abstractNumId w:val="26"/>
+    <w:abstractNumId w:val="27"/>
   </w:num>
   <w:num w:numId="4">
     <w:abstractNumId w:val="8"/>
@@ -24734,19 +25361,19 @@
     <w:abstractNumId w:val="4"/>
   </w:num>
   <w:num w:numId="7">
-    <w:abstractNumId w:val="27"/>
+    <w:abstractNumId w:val="28"/>
   </w:num>
   <w:num w:numId="8">
-    <w:abstractNumId w:val="34"/>
+    <w:abstractNumId w:val="36"/>
   </w:num>
   <w:num w:numId="9">
-    <w:abstractNumId w:val="33"/>
+    <w:abstractNumId w:val="34"/>
   </w:num>
   <w:num w:numId="10">
     <w:abstractNumId w:val="18"/>
   </w:num>
   <w:num w:numId="11">
-    <w:abstractNumId w:val="22"/>
+    <w:abstractNumId w:val="23"/>
   </w:num>
   <w:num w:numId="12">
     <w:abstractNumId w:val="14"/>
@@ -24770,31 +25397,31 @@
     <w:abstractNumId w:val="11"/>
   </w:num>
   <w:num w:numId="19">
-    <w:abstractNumId w:val="28"/>
+    <w:abstractNumId w:val="29"/>
   </w:num>
   <w:num w:numId="20">
     <w:abstractNumId w:val="15"/>
   </w:num>
   <w:num w:numId="21">
-    <w:abstractNumId w:val="25"/>
+    <w:abstractNumId w:val="26"/>
   </w:num>
   <w:num w:numId="22">
     <w:abstractNumId w:val="7"/>
   </w:num>
   <w:num w:numId="23">
-    <w:abstractNumId w:val="24"/>
+    <w:abstractNumId w:val="25"/>
   </w:num>
   <w:num w:numId="24">
     <w:abstractNumId w:val="2"/>
   </w:num>
   <w:num w:numId="25">
-    <w:abstractNumId w:val="30"/>
+    <w:abstractNumId w:val="31"/>
   </w:num>
   <w:num w:numId="26">
-    <w:abstractNumId w:val="32"/>
+    <w:abstractNumId w:val="33"/>
   </w:num>
   <w:num w:numId="27">
-    <w:abstractNumId w:val="29"/>
+    <w:abstractNumId w:val="30"/>
   </w:num>
   <w:num w:numId="28">
     <w:abstractNumId w:val="21"/>
@@ -24803,7 +25430,7 @@
     <w:abstractNumId w:val="13"/>
   </w:num>
   <w:num w:numId="30">
-    <w:abstractNumId w:val="31"/>
+    <w:abstractNumId w:val="32"/>
   </w:num>
   <w:num w:numId="31">
     <w:abstractNumId w:val="1"/>
@@ -24812,16 +25439,22 @@
     <w:abstractNumId w:val="19"/>
   </w:num>
   <w:num w:numId="33">
-    <w:abstractNumId w:val="23"/>
+    <w:abstractNumId w:val="24"/>
   </w:num>
   <w:num w:numId="34">
-    <w:abstractNumId w:val="35"/>
+    <w:abstractNumId w:val="37"/>
   </w:num>
   <w:num w:numId="35">
     <w:abstractNumId w:val="3"/>
   </w:num>
   <w:num w:numId="36">
     <w:abstractNumId w:val="12"/>
+  </w:num>
+  <w:num w:numId="37">
+    <w:abstractNumId w:val="35"/>
+  </w:num>
+  <w:num w:numId="38">
+    <w:abstractNumId w:val="22"/>
   </w:num>
   <w:numIdMacAtCleanup w:val="28"/>
 </w:numbering>
@@ -25271,7 +25904,7 @@
     <w:basedOn w:val="Normal"/>
     <w:next w:val="Normal"/>
     <w:qFormat/>
-    <w:rsid w:val="002B46A7"/>
+    <w:rsid w:val="00E2448F"/>
     <w:pPr>
       <w:keepNext/>
       <w:numPr>
@@ -25285,7 +25918,6 @@
       <w:rFonts w:cs="Arial"/>
       <w:b/>
       <w:bCs/>
-      <w:i/>
       <w:szCs w:val="26"/>
     </w:rPr>
   </w:style>
@@ -35629,7 +36261,7 @@
 </file>
 
 <file path=customXml/itemProps1.xml><?xml version="1.0" encoding="utf-8"?>
-<ds:datastoreItem xmlns:ds="http://schemas.openxmlformats.org/officeDocument/2006/customXml" ds:itemID="{E10E02F8-9242-4B18-99E8-7E2F65B48029}">
+<ds:datastoreItem xmlns:ds="http://schemas.openxmlformats.org/officeDocument/2006/customXml" ds:itemID="{5195DA00-8EAD-4906-9E62-ECBF57DC48EC}">
   <ds:schemaRefs>
     <ds:schemaRef ds:uri="http://schemas.openxmlformats.org/officeDocument/2006/bibliography"/>
   </ds:schemaRefs>

</xml_diff>

<commit_message>
edit all acti and sequence
</commit_message>
<xml_diff>
--- a/doc/requirement/QuanLyTaiChinhSV_ver3_detail.docx
+++ b/doc/requirement/QuanLyTaiChinhSV_ver3_detail.docx
@@ -13260,25 +13260,90 @@
       </w:r>
     </w:p>
     <w:p/>
+    <w:p/>
     <w:p>
-      <w:bookmarkStart w:id="17" w:name="_GoBack"/>
-      <w:bookmarkEnd w:id="17"/>
-    </w:p>
-    <w:p>
       <w:pPr>
         <w:pStyle w:val="Heading4"/>
       </w:pPr>
+      <w:r>
+        <w:rPr>
+          <w:noProof/>
+        </w:rPr>
+        <w:lastRenderedPageBreak/>
+        <w:drawing>
+          <wp:anchor distT="0" distB="0" distL="114300" distR="114300" simplePos="0" relativeHeight="251722752" behindDoc="0" locked="0" layoutInCell="1" allowOverlap="1" wp14:anchorId="423A33A1" wp14:editId="4DDB6F1F">
+            <wp:simplePos x="0" y="0"/>
+            <wp:positionH relativeFrom="margin">
+              <wp:align>left</wp:align>
+            </wp:positionH>
+            <wp:positionV relativeFrom="paragraph">
+              <wp:posOffset>445726</wp:posOffset>
+            </wp:positionV>
+            <wp:extent cx="5769610" cy="6967855"/>
+            <wp:effectExtent l="0" t="0" r="2540" b="4445"/>
+            <wp:wrapTopAndBottom/>
+            <wp:docPr id="5" name="Picture 5"/>
+            <wp:cNvGraphicFramePr>
+              <a:graphicFrameLocks xmlns:a="http://schemas.openxmlformats.org/drawingml/2006/main" noChangeAspect="1"/>
+            </wp:cNvGraphicFramePr>
+            <a:graphic xmlns:a="http://schemas.openxmlformats.org/drawingml/2006/main">
+              <a:graphicData uri="http://schemas.openxmlformats.org/drawingml/2006/picture">
+                <pic:pic xmlns:pic="http://schemas.openxmlformats.org/drawingml/2006/picture">
+                  <pic:nvPicPr>
+                    <pic:cNvPr id="0" name="Picture 1"/>
+                    <pic:cNvPicPr>
+                      <a:picLocks noChangeAspect="1" noChangeArrowheads="1"/>
+                    </pic:cNvPicPr>
+                  </pic:nvPicPr>
+                  <pic:blipFill>
+                    <a:blip r:embed="rId35">
+                      <a:extLst>
+                        <a:ext uri="{28A0092B-C50C-407E-A947-70E740481C1C}">
+                          <a14:useLocalDpi xmlns:a14="http://schemas.microsoft.com/office/drawing/2010/main" val="0"/>
+                        </a:ext>
+                      </a:extLst>
+                    </a:blip>
+                    <a:srcRect/>
+                    <a:stretch>
+                      <a:fillRect/>
+                    </a:stretch>
+                  </pic:blipFill>
+                  <pic:spPr bwMode="auto">
+                    <a:xfrm>
+                      <a:off x="0" y="0"/>
+                      <a:ext cx="5769610" cy="6967855"/>
+                    </a:xfrm>
+                    <a:prstGeom prst="rect">
+                      <a:avLst/>
+                    </a:prstGeom>
+                    <a:noFill/>
+                    <a:ln>
+                      <a:noFill/>
+                    </a:ln>
+                  </pic:spPr>
+                </pic:pic>
+              </a:graphicData>
+            </a:graphic>
+            <wp14:sizeRelH relativeFrom="margin">
+              <wp14:pctWidth>0</wp14:pctWidth>
+            </wp14:sizeRelH>
+            <wp14:sizeRelV relativeFrom="margin">
+              <wp14:pctHeight>0</wp14:pctHeight>
+            </wp14:sizeRelV>
+          </wp:anchor>
+        </w:drawing>
+      </w:r>
       <w:r>
         <w:t>Sequence diagram</w:t>
       </w:r>
     </w:p>
     <w:p/>
-    <w:p/>
     <w:p>
       <w:pPr>
         <w:pStyle w:val="Heading3"/>
       </w:pPr>
       <w:r>
+        <w:lastRenderedPageBreak/>
         <w:t>Use case UC03.6_XemHanMucChiTieuTrungBinh</w:t>
       </w:r>
     </w:p>
@@ -13386,7 +13451,6 @@
                 <w:b/>
                 <w:szCs w:val="26"/>
               </w:rPr>
-              <w:lastRenderedPageBreak/>
               <w:t>Mục đích</w:t>
             </w:r>
           </w:p>
@@ -13478,13 +13542,25 @@
               <w:rPr>
                 <w:szCs w:val="26"/>
               </w:rPr>
-              <w:t xml:space="preserve">Hệ thống </w:t>
-            </w:r>
-            <w:r>
-              <w:rPr>
-                <w:szCs w:val="26"/>
-              </w:rPr>
-              <w:t>hỗ trợ người dùng tính và hiển thị hạn mức chi tiêu trung bình có thể sử dụng trong 1 ngày. Người dùng có thể biết được mình đã sử dụng hết bao nhiêu phần trăm số tiền trong hạn mức chi tiêu mà mình có thể sử dụng.</w:t>
+              <w:t xml:space="preserve">thống </w:t>
+            </w:r>
+            <w:r>
+              <w:rPr>
+                <w:szCs w:val="26"/>
+              </w:rPr>
+              <w:t>hỗ trợ người dùng tính và hiển thị hạn mức chi tiêu trung bình có thể sử dụng t</w:t>
+            </w:r>
+            <w:r>
+              <w:rPr>
+                <w:szCs w:val="26"/>
+              </w:rPr>
+              <w:t>rong</w:t>
+            </w:r>
+            <w:r>
+              <w:rPr>
+                <w:szCs w:val="26"/>
+              </w:rPr>
+              <w:t xml:space="preserve"> ngày. </w:t>
             </w:r>
           </w:p>
         </w:tc>
@@ -13600,13 +13676,31 @@
               <w:rPr>
                 <w:szCs w:val="26"/>
               </w:rPr>
-              <w:t xml:space="preserve">Người dùng đăng nhập thành công vào hệ thống và chọn chức năng </w:t>
+              <w:t>Người dùng đăng nhập thành công vào hệ thống và chọn</w:t>
+            </w:r>
+            <w:r>
+              <w:rPr>
+                <w:szCs w:val="26"/>
+              </w:rPr>
+              <w:t xml:space="preserve"> bật</w:t>
+            </w:r>
+            <w:r>
+              <w:rPr>
+                <w:szCs w:val="26"/>
+              </w:rPr>
+              <w:t xml:space="preserve"> chức năng </w:t>
             </w:r>
             <w:r>
               <w:rPr>
                 <w:szCs w:val="26"/>
               </w:rPr>
               <w:t>Xem hạn mức chi tiêu trung bình</w:t>
+            </w:r>
+            <w:r>
+              <w:rPr>
+                <w:szCs w:val="26"/>
+              </w:rPr>
+              <w:t>.</w:t>
             </w:r>
           </w:p>
         </w:tc>
@@ -13998,7 +14092,19 @@
               <w:rPr>
                 <w:szCs w:val="26"/>
               </w:rPr>
-              <w:t>Hiển thị hạn mức chi tiêu trung bình trong ngày.</w:t>
+              <w:t>Hiển thị hạn mức chi tiêu trung bình trong ngày</w:t>
+            </w:r>
+            <w:r>
+              <w:rPr>
+                <w:szCs w:val="26"/>
+              </w:rPr>
+              <w:t xml:space="preserve"> vào mỗi ngày</w:t>
+            </w:r>
+            <w:r>
+              <w:rPr>
+                <w:szCs w:val="26"/>
+              </w:rPr>
+              <w:t>.</w:t>
             </w:r>
           </w:p>
         </w:tc>
@@ -14057,7 +14163,13 @@
               <w:rPr>
                 <w:szCs w:val="26"/>
               </w:rPr>
-              <w:t xml:space="preserve">2.1. </w:t>
+              <w:t>1</w:t>
+            </w:r>
+            <w:r>
+              <w:rPr>
+                <w:szCs w:val="26"/>
+              </w:rPr>
+              <w:t xml:space="preserve">.1. </w:t>
             </w:r>
             <w:r>
               <w:rPr>
@@ -14133,7 +14245,7 @@
                     </pic:cNvPicPr>
                   </pic:nvPicPr>
                   <pic:blipFill>
-                    <a:blip r:embed="rId35">
+                    <a:blip r:embed="rId36">
                       <a:extLst>
                         <a:ext uri="{28A0092B-C50C-407E-A947-70E740481C1C}">
                           <a14:useLocalDpi xmlns:a14="http://schemas.microsoft.com/office/drawing/2010/main" val="0"/>
@@ -14170,7 +14282,66 @@
         <w:pStyle w:val="Heading4"/>
       </w:pPr>
       <w:r>
+        <w:lastRenderedPageBreak/>
         <w:t>Sequence diagram</w:t>
+      </w:r>
+    </w:p>
+    <w:p>
+      <w:pPr>
+        <w:ind w:firstLine="0"/>
+      </w:pPr>
+      <w:r>
+        <w:rPr>
+          <w:noProof/>
+        </w:rPr>
+        <w:drawing>
+          <wp:inline distT="0" distB="0" distL="0" distR="0">
+            <wp:extent cx="5823284" cy="5389730"/>
+            <wp:effectExtent l="0" t="0" r="6350" b="1905"/>
+            <wp:docPr id="7" name="Picture 7"/>
+            <wp:cNvGraphicFramePr>
+              <a:graphicFrameLocks xmlns:a="http://schemas.openxmlformats.org/drawingml/2006/main" noChangeAspect="1"/>
+            </wp:cNvGraphicFramePr>
+            <a:graphic xmlns:a="http://schemas.openxmlformats.org/drawingml/2006/main">
+              <a:graphicData uri="http://schemas.openxmlformats.org/drawingml/2006/picture">
+                <pic:pic xmlns:pic="http://schemas.openxmlformats.org/drawingml/2006/picture">
+                  <pic:nvPicPr>
+                    <pic:cNvPr id="0" name="Picture 2"/>
+                    <pic:cNvPicPr>
+                      <a:picLocks noChangeAspect="1" noChangeArrowheads="1"/>
+                    </pic:cNvPicPr>
+                  </pic:nvPicPr>
+                  <pic:blipFill>
+                    <a:blip r:embed="rId37">
+                      <a:extLst>
+                        <a:ext uri="{28A0092B-C50C-407E-A947-70E740481C1C}">
+                          <a14:useLocalDpi xmlns:a14="http://schemas.microsoft.com/office/drawing/2010/main" val="0"/>
+                        </a:ext>
+                      </a:extLst>
+                    </a:blip>
+                    <a:srcRect/>
+                    <a:stretch>
+                      <a:fillRect/>
+                    </a:stretch>
+                  </pic:blipFill>
+                  <pic:spPr bwMode="auto">
+                    <a:xfrm>
+                      <a:off x="0" y="0"/>
+                      <a:ext cx="5834541" cy="5400149"/>
+                    </a:xfrm>
+                    <a:prstGeom prst="rect">
+                      <a:avLst/>
+                    </a:prstGeom>
+                    <a:noFill/>
+                    <a:ln>
+                      <a:noFill/>
+                    </a:ln>
+                  </pic:spPr>
+                </pic:pic>
+              </a:graphicData>
+            </a:graphic>
+          </wp:inline>
+        </w:drawing>
       </w:r>
     </w:p>
     <w:p>
@@ -14309,7 +14480,6 @@
                 <w:b/>
                 <w:szCs w:val="26"/>
               </w:rPr>
-              <w:lastRenderedPageBreak/>
               <w:t>Mục đích</w:t>
             </w:r>
           </w:p>
@@ -14462,6 +14632,7 @@
                 <w:b/>
                 <w:szCs w:val="26"/>
               </w:rPr>
+              <w:lastRenderedPageBreak/>
               <w:t>Tác nhân</w:t>
             </w:r>
           </w:p>
@@ -15140,17 +15311,19 @@
           </w:tcPr>
           <w:p>
             <w:pPr>
-              <w:pStyle w:val="ListParagraph"/>
               <w:keepNext/>
-              <w:numPr>
-                <w:ilvl w:val="1"/>
-                <w:numId w:val="16"/>
-              </w:numPr>
-              <w:spacing w:line="240" w:lineRule="auto"/>
-              <w:rPr>
-                <w:szCs w:val="26"/>
-              </w:rPr>
-            </w:pPr>
+              <w:spacing w:line="240" w:lineRule="auto"/>
+              <w:ind w:firstLine="0"/>
+              <w:rPr>
+                <w:szCs w:val="26"/>
+              </w:rPr>
+            </w:pPr>
+            <w:r>
+              <w:rPr>
+                <w:szCs w:val="26"/>
+              </w:rPr>
+              <w:t xml:space="preserve">3.1. </w:t>
+            </w:r>
             <w:r>
               <w:rPr>
                 <w:szCs w:val="26"/>
@@ -15160,17 +15333,19 @@
           </w:p>
           <w:p>
             <w:pPr>
-              <w:pStyle w:val="ListParagraph"/>
               <w:keepNext/>
-              <w:numPr>
-                <w:ilvl w:val="1"/>
-                <w:numId w:val="31"/>
-              </w:numPr>
-              <w:spacing w:line="240" w:lineRule="auto"/>
-              <w:rPr>
-                <w:szCs w:val="26"/>
-              </w:rPr>
-            </w:pPr>
+              <w:spacing w:line="240" w:lineRule="auto"/>
+              <w:ind w:firstLine="0"/>
+              <w:rPr>
+                <w:szCs w:val="26"/>
+              </w:rPr>
+            </w:pPr>
+            <w:r>
+              <w:rPr>
+                <w:szCs w:val="26"/>
+              </w:rPr>
+              <w:t xml:space="preserve">5.1. </w:t>
+            </w:r>
             <w:r>
               <w:rPr>
                 <w:szCs w:val="26"/>
@@ -15191,18 +15366,18 @@
         </w:rPr>
         <w:lastRenderedPageBreak/>
         <w:drawing>
-          <wp:anchor distT="0" distB="0" distL="114300" distR="114300" simplePos="0" relativeHeight="251687936" behindDoc="0" locked="0" layoutInCell="1" allowOverlap="1" wp14:anchorId="41EF34AB" wp14:editId="10C45113">
+          <wp:anchor distT="0" distB="0" distL="114300" distR="114300" simplePos="0" relativeHeight="251723776" behindDoc="0" locked="0" layoutInCell="1" allowOverlap="1" wp14:anchorId="7C559847" wp14:editId="7ABFC4B0">
             <wp:simplePos x="0" y="0"/>
             <wp:positionH relativeFrom="margin">
               <wp:align>left</wp:align>
             </wp:positionH>
             <wp:positionV relativeFrom="paragraph">
-              <wp:posOffset>279400</wp:posOffset>
+              <wp:posOffset>421640</wp:posOffset>
             </wp:positionV>
-            <wp:extent cx="5904230" cy="5067300"/>
-            <wp:effectExtent l="0" t="0" r="1270" b="0"/>
+            <wp:extent cx="5826125" cy="5730875"/>
+            <wp:effectExtent l="0" t="0" r="3175" b="3175"/>
             <wp:wrapTopAndBottom/>
-            <wp:docPr id="31" name="Picture 31"/>
+            <wp:docPr id="9" name="Picture 9"/>
             <wp:cNvGraphicFramePr>
               <a:graphicFrameLocks xmlns:a="http://schemas.openxmlformats.org/drawingml/2006/main" noChangeAspect="1"/>
             </wp:cNvGraphicFramePr>
@@ -15210,13 +15385,13 @@
               <a:graphicData uri="http://schemas.openxmlformats.org/drawingml/2006/picture">
                 <pic:pic xmlns:pic="http://schemas.openxmlformats.org/drawingml/2006/picture">
                   <pic:nvPicPr>
-                    <pic:cNvPr id="0" name="Picture 11"/>
+                    <pic:cNvPr id="0" name="Picture 3"/>
                     <pic:cNvPicPr>
                       <a:picLocks noChangeAspect="1" noChangeArrowheads="1"/>
                     </pic:cNvPicPr>
                   </pic:nvPicPr>
                   <pic:blipFill>
-                    <a:blip r:embed="rId36">
+                    <a:blip r:embed="rId38">
                       <a:extLst>
                         <a:ext uri="{28A0092B-C50C-407E-A947-70E740481C1C}">
                           <a14:useLocalDpi xmlns:a14="http://schemas.microsoft.com/office/drawing/2010/main" val="0"/>
@@ -15231,7 +15406,7 @@
                   <pic:spPr bwMode="auto">
                     <a:xfrm>
                       <a:off x="0" y="0"/>
-                      <a:ext cx="5904230" cy="5067300"/>
+                      <a:ext cx="5826125" cy="5730875"/>
                     </a:xfrm>
                     <a:prstGeom prst="rect">
                       <a:avLst/>
@@ -15258,25 +15433,29 @@
       </w:r>
     </w:p>
     <w:p/>
+    <w:p/>
     <w:p>
       <w:pPr>
         <w:pStyle w:val="Heading4"/>
       </w:pPr>
-      <w:r>
-        <w:lastRenderedPageBreak/>
-        <w:t>Sequence diagram</w:t>
-      </w:r>
-    </w:p>
-    <w:p>
       <w:r>
         <w:rPr>
           <w:noProof/>
         </w:rPr>
+        <w:lastRenderedPageBreak/>
         <w:drawing>
-          <wp:inline distT="0" distB="0" distL="0" distR="0">
-            <wp:extent cx="5580380" cy="8030739"/>
-            <wp:effectExtent l="0" t="0" r="1270" b="8890"/>
-            <wp:docPr id="11" name="Picture 11"/>
+          <wp:anchor distT="0" distB="0" distL="114300" distR="114300" simplePos="0" relativeHeight="251724800" behindDoc="0" locked="0" layoutInCell="1" allowOverlap="1" wp14:anchorId="00E7F953" wp14:editId="5E54855F">
+            <wp:simplePos x="0" y="0"/>
+            <wp:positionH relativeFrom="margin">
+              <wp:posOffset>-6350</wp:posOffset>
+            </wp:positionH>
+            <wp:positionV relativeFrom="paragraph">
+              <wp:posOffset>358140</wp:posOffset>
+            </wp:positionV>
+            <wp:extent cx="5922010" cy="6868160"/>
+            <wp:effectExtent l="0" t="0" r="2540" b="8890"/>
+            <wp:wrapTopAndBottom/>
+            <wp:docPr id="14" name="Picture 14"/>
             <wp:cNvGraphicFramePr>
               <a:graphicFrameLocks xmlns:a="http://schemas.openxmlformats.org/drawingml/2006/main" noChangeAspect="1"/>
             </wp:cNvGraphicFramePr>
@@ -15284,13 +15463,13 @@
               <a:graphicData uri="http://schemas.openxmlformats.org/drawingml/2006/picture">
                 <pic:pic xmlns:pic="http://schemas.openxmlformats.org/drawingml/2006/picture">
                   <pic:nvPicPr>
-                    <pic:cNvPr id="0" name="Picture 5"/>
+                    <pic:cNvPr id="0" name="Picture 1"/>
                     <pic:cNvPicPr>
                       <a:picLocks noChangeAspect="1" noChangeArrowheads="1"/>
                     </pic:cNvPicPr>
                   </pic:nvPicPr>
                   <pic:blipFill>
-                    <a:blip r:embed="rId37">
+                    <a:blip r:embed="rId39">
                       <a:extLst>
                         <a:ext uri="{28A0092B-C50C-407E-A947-70E740481C1C}">
                           <a14:useLocalDpi xmlns:a14="http://schemas.microsoft.com/office/drawing/2010/main" val="0"/>
@@ -15305,7 +15484,7 @@
                   <pic:spPr bwMode="auto">
                     <a:xfrm>
                       <a:off x="0" y="0"/>
-                      <a:ext cx="5580380" cy="8030739"/>
+                      <a:ext cx="5922010" cy="6868160"/>
                     </a:xfrm>
                     <a:prstGeom prst="rect">
                       <a:avLst/>
@@ -15318,8 +15497,17 @@
                 </pic:pic>
               </a:graphicData>
             </a:graphic>
-          </wp:inline>
+            <wp14:sizeRelH relativeFrom="margin">
+              <wp14:pctWidth>0</wp14:pctWidth>
+            </wp14:sizeRelH>
+            <wp14:sizeRelV relativeFrom="margin">
+              <wp14:pctHeight>0</wp14:pctHeight>
+            </wp14:sizeRelV>
+          </wp:anchor>
         </w:drawing>
+      </w:r>
+      <w:r>
+        <w:t>Sequence diagram</w:t>
       </w:r>
     </w:p>
     <w:p>
@@ -15327,7 +15515,6 @@
         <w:pStyle w:val="Heading3"/>
       </w:pPr>
       <w:r>
-        <w:lastRenderedPageBreak/>
         <w:t>Use case UC04.1_ThemKeHoach</w:t>
       </w:r>
       <w:r>
@@ -15455,6 +15642,7 @@
                 <w:b/>
                 <w:szCs w:val="26"/>
               </w:rPr>
+              <w:lastRenderedPageBreak/>
               <w:t>Mục đích</w:t>
             </w:r>
           </w:p>
@@ -15952,7 +16140,19 @@
               <w:rPr>
                 <w:szCs w:val="26"/>
               </w:rPr>
-              <w:t>Nhập thông tin và nhấn nút “Thêm”</w:t>
+              <w:t xml:space="preserve">Nhập thông tin </w:t>
+            </w:r>
+            <w:r>
+              <w:rPr>
+                <w:szCs w:val="26"/>
+              </w:rPr>
+              <w:t xml:space="preserve">kế hoạch </w:t>
+            </w:r>
+            <w:r>
+              <w:rPr>
+                <w:szCs w:val="26"/>
+              </w:rPr>
+              <w:t>và nhấn nút “Thêm”</w:t>
             </w:r>
           </w:p>
         </w:tc>
@@ -16263,7 +16463,7 @@
                     </pic:cNvPicPr>
                   </pic:nvPicPr>
                   <pic:blipFill>
-                    <a:blip r:embed="rId38">
+                    <a:blip r:embed="rId40">
                       <a:extLst>
                         <a:ext uri="{28A0092B-C50C-407E-A947-70E740481C1C}">
                           <a14:useLocalDpi xmlns:a14="http://schemas.microsoft.com/office/drawing/2010/main" val="0"/>
@@ -16337,7 +16537,7 @@
                     </pic:cNvPicPr>
                   </pic:nvPicPr>
                   <pic:blipFill>
-                    <a:blip r:embed="rId39">
+                    <a:blip r:embed="rId41">
                       <a:extLst>
                         <a:ext uri="{28A0092B-C50C-407E-A947-70E740481C1C}">
                           <a14:useLocalDpi xmlns:a14="http://schemas.microsoft.com/office/drawing/2010/main" val="0"/>
@@ -16703,13 +16903,25 @@
               <w:rPr>
                 <w:szCs w:val="26"/>
               </w:rPr>
-              <w:t xml:space="preserve"> và chọn chức năng </w:t>
-            </w:r>
-            <w:r>
-              <w:rPr>
-                <w:szCs w:val="26"/>
-              </w:rPr>
-              <w:t>quản lý kế</w:t>
+              <w:t xml:space="preserve"> và chọn</w:t>
+            </w:r>
+            <w:r>
+              <w:rPr>
+                <w:szCs w:val="26"/>
+              </w:rPr>
+              <w:t xml:space="preserve"> xem danh sách</w:t>
+            </w:r>
+            <w:r>
+              <w:rPr>
+                <w:szCs w:val="26"/>
+              </w:rPr>
+              <w:t xml:space="preserve"> </w:t>
+            </w:r>
+            <w:r>
+              <w:rPr>
+                <w:szCs w:val="26"/>
+              </w:rPr>
+              <w:t>kế</w:t>
             </w:r>
             <w:r>
               <w:rPr>
@@ -17084,7 +17296,15 @@
               <w:rPr>
                 <w:szCs w:val="26"/>
               </w:rPr>
-              <w:t>Nhập thông tin và nhấn nút “Lưu”</w:t>
+              <w:t>Chinh sửa</w:t>
+            </w:r>
+            <w:bookmarkStart w:id="17" w:name="_GoBack"/>
+            <w:bookmarkEnd w:id="17"/>
+            <w:r>
+              <w:rPr>
+                <w:szCs w:val="26"/>
+              </w:rPr>
+              <w:t xml:space="preserve"> thông tin và nhấn nút “Lưu”</w:t>
             </w:r>
           </w:p>
         </w:tc>
@@ -17239,17 +17459,19 @@
           </w:tcPr>
           <w:p>
             <w:pPr>
-              <w:pStyle w:val="ListParagraph"/>
               <w:keepNext/>
-              <w:numPr>
-                <w:ilvl w:val="1"/>
-                <w:numId w:val="34"/>
-              </w:numPr>
-              <w:spacing w:line="240" w:lineRule="auto"/>
-              <w:rPr>
-                <w:szCs w:val="26"/>
-              </w:rPr>
-            </w:pPr>
+              <w:spacing w:line="240" w:lineRule="auto"/>
+              <w:ind w:firstLine="0"/>
+              <w:rPr>
+                <w:szCs w:val="26"/>
+              </w:rPr>
+            </w:pPr>
+            <w:r>
+              <w:rPr>
+                <w:szCs w:val="26"/>
+              </w:rPr>
+              <w:t xml:space="preserve">3.1. </w:t>
+            </w:r>
             <w:r>
               <w:rPr>
                 <w:szCs w:val="26"/>
@@ -17259,28 +17481,24 @@
           </w:p>
           <w:p>
             <w:pPr>
-              <w:pStyle w:val="ListParagraph"/>
               <w:keepNext/>
-              <w:numPr>
-                <w:ilvl w:val="1"/>
-                <w:numId w:val="33"/>
-              </w:numPr>
-              <w:spacing w:line="240" w:lineRule="auto"/>
-              <w:rPr>
-                <w:szCs w:val="26"/>
-              </w:rPr>
-            </w:pPr>
-            <w:r>
-              <w:rPr>
-                <w:szCs w:val="26"/>
-              </w:rPr>
-              <w:t>Nếu xảy ra lỗi</w:t>
-            </w:r>
-            <w:r>
-              <w:rPr>
-                <w:szCs w:val="26"/>
-              </w:rPr>
-              <w:t xml:space="preserve"> , hệ thống sẽ hiển thị thông báo và kết thúc chức năng hiện tại.</w:t>
+              <w:spacing w:line="240" w:lineRule="auto"/>
+              <w:ind w:firstLine="0"/>
+              <w:rPr>
+                <w:szCs w:val="26"/>
+              </w:rPr>
+            </w:pPr>
+            <w:r>
+              <w:rPr>
+                <w:szCs w:val="26"/>
+              </w:rPr>
+              <w:t xml:space="preserve">6.1. </w:t>
+            </w:r>
+            <w:r>
+              <w:rPr>
+                <w:szCs w:val="26"/>
+              </w:rPr>
+              <w:t>Nếu xảy ra lỗi , hệ thống sẽ hiển thị thông báo và kết thúc chức năng hiện tại.</w:t>
             </w:r>
           </w:p>
         </w:tc>
@@ -17322,7 +17540,7 @@
                     </pic:cNvPicPr>
                   </pic:nvPicPr>
                   <pic:blipFill>
-                    <a:blip r:embed="rId40">
+                    <a:blip r:embed="rId42">
                       <a:extLst>
                         <a:ext uri="{28A0092B-C50C-407E-A947-70E740481C1C}">
                           <a14:useLocalDpi xmlns:a14="http://schemas.microsoft.com/office/drawing/2010/main" val="0"/>
@@ -18523,7 +18741,7 @@
                     </pic:cNvPicPr>
                   </pic:nvPicPr>
                   <pic:blipFill>
-                    <a:blip r:embed="rId41">
+                    <a:blip r:embed="rId43">
                       <a:extLst>
                         <a:ext uri="{28A0092B-C50C-407E-A947-70E740481C1C}">
                           <a14:useLocalDpi xmlns:a14="http://schemas.microsoft.com/office/drawing/2010/main" val="0"/>
@@ -19559,7 +19777,7 @@
                     </pic:cNvPicPr>
                   </pic:nvPicPr>
                   <pic:blipFill>
-                    <a:blip r:embed="rId42">
+                    <a:blip r:embed="rId44">
                       <a:extLst>
                         <a:ext uri="{28A0092B-C50C-407E-A947-70E740481C1C}">
                           <a14:useLocalDpi xmlns:a14="http://schemas.microsoft.com/office/drawing/2010/main" val="0"/>
@@ -20501,7 +20719,7 @@
                     </pic:cNvPicPr>
                   </pic:nvPicPr>
                   <pic:blipFill>
-                    <a:blip r:embed="rId43">
+                    <a:blip r:embed="rId45">
                       <a:extLst>
                         <a:ext uri="{28A0092B-C50C-407E-A947-70E740481C1C}">
                           <a14:useLocalDpi xmlns:a14="http://schemas.microsoft.com/office/drawing/2010/main" val="0"/>
@@ -21453,7 +21671,7 @@
                     </pic:cNvPicPr>
                   </pic:nvPicPr>
                   <pic:blipFill>
-                    <a:blip r:embed="rId44">
+                    <a:blip r:embed="rId46">
                       <a:extLst>
                         <a:ext uri="{28A0092B-C50C-407E-A947-70E740481C1C}">
                           <a14:useLocalDpi xmlns:a14="http://schemas.microsoft.com/office/drawing/2010/main" val="0"/>
@@ -21832,7 +22050,7 @@
       <w:r>
         <w:t xml:space="preserve">Website: </w:t>
       </w:r>
-      <w:hyperlink r:id="rId45" w:history="1">
+      <w:hyperlink r:id="rId47" w:history="1">
         <w:r>
           <w:rPr>
             <w:rStyle w:val="Hyperlink"/>
@@ -21882,7 +22100,7 @@
     </w:p>
     <w:p/>
     <w:sectPr>
-      <w:headerReference w:type="even" r:id="rId46"/>
+      <w:headerReference w:type="even" r:id="rId48"/>
       <w:pgSz w:w="11907" w:h="16840" w:code="9"/>
       <w:pgMar w:top="1701" w:right="1134" w:bottom="1701" w:left="1985" w:header="709" w:footer="709" w:gutter="0"/>
       <w:cols w:space="708"/>
@@ -22059,7 +22277,7 @@
               <w:noProof/>
               <w:sz w:val="24"/>
             </w:rPr>
-            <w:t>36</w:t>
+            <w:t>47</w:t>
           </w:r>
           <w:r>
             <w:rPr>
@@ -23188,7 +23406,7 @@
       <w:lvlText w:val="%1."/>
       <w:lvlJc w:val="left"/>
       <w:pPr>
-        <w:ind w:left="1125" w:hanging="360"/>
+        <w:ind w:left="502" w:hanging="360"/>
       </w:pPr>
     </w:lvl>
     <w:lvl w:ilvl="1">
@@ -23198,7 +23416,7 @@
       <w:lvlText w:val="%1.%2."/>
       <w:lvlJc w:val="left"/>
       <w:pPr>
-        <w:ind w:left="1485" w:hanging="720"/>
+        <w:ind w:left="862" w:hanging="720"/>
       </w:pPr>
       <w:rPr>
         <w:rFonts w:hint="default"/>
@@ -23211,7 +23429,7 @@
       <w:lvlText w:val="%1.%2.%3."/>
       <w:lvlJc w:val="left"/>
       <w:pPr>
-        <w:ind w:left="1485" w:hanging="720"/>
+        <w:ind w:left="862" w:hanging="720"/>
       </w:pPr>
       <w:rPr>
         <w:rFonts w:hint="default"/>
@@ -23224,7 +23442,7 @@
       <w:lvlText w:val="%1.%2.%3.%4."/>
       <w:lvlJc w:val="left"/>
       <w:pPr>
-        <w:ind w:left="1845" w:hanging="1080"/>
+        <w:ind w:left="1222" w:hanging="1080"/>
       </w:pPr>
       <w:rPr>
         <w:rFonts w:hint="default"/>
@@ -23237,7 +23455,7 @@
       <w:lvlText w:val="%1.%2.%3.%4.%5."/>
       <w:lvlJc w:val="left"/>
       <w:pPr>
-        <w:ind w:left="1845" w:hanging="1080"/>
+        <w:ind w:left="1222" w:hanging="1080"/>
       </w:pPr>
       <w:rPr>
         <w:rFonts w:hint="default"/>
@@ -23250,7 +23468,7 @@
       <w:lvlText w:val="%1.%2.%3.%4.%5.%6."/>
       <w:lvlJc w:val="left"/>
       <w:pPr>
-        <w:ind w:left="2205" w:hanging="1440"/>
+        <w:ind w:left="1582" w:hanging="1440"/>
       </w:pPr>
       <w:rPr>
         <w:rFonts w:hint="default"/>
@@ -23263,7 +23481,7 @@
       <w:lvlText w:val="%1.%2.%3.%4.%5.%6.%7."/>
       <w:lvlJc w:val="left"/>
       <w:pPr>
-        <w:ind w:left="2205" w:hanging="1440"/>
+        <w:ind w:left="1582" w:hanging="1440"/>
       </w:pPr>
       <w:rPr>
         <w:rFonts w:hint="default"/>
@@ -23276,7 +23494,7 @@
       <w:lvlText w:val="%1.%2.%3.%4.%5.%6.%7.%8."/>
       <w:lvlJc w:val="left"/>
       <w:pPr>
-        <w:ind w:left="2565" w:hanging="1800"/>
+        <w:ind w:left="1942" w:hanging="1800"/>
       </w:pPr>
       <w:rPr>
         <w:rFonts w:hint="default"/>
@@ -23289,7 +23507,7 @@
       <w:lvlText w:val="%1.%2.%3.%4.%5.%6.%7.%8.%9."/>
       <w:lvlJc w:val="left"/>
       <w:pPr>
-        <w:ind w:left="2565" w:hanging="1800"/>
+        <w:ind w:left="1942" w:hanging="1800"/>
       </w:pPr>
       <w:rPr>
         <w:rFonts w:hint="default"/>
@@ -36914,7 +37132,7 @@
 </file>
 
 <file path=customXml/itemProps1.xml><?xml version="1.0" encoding="utf-8"?>
-<ds:datastoreItem xmlns:ds="http://schemas.openxmlformats.org/officeDocument/2006/customXml" ds:itemID="{C337743C-3EB0-4EBB-8091-FB4F226A1FD8}">
+<ds:datastoreItem xmlns:ds="http://schemas.openxmlformats.org/officeDocument/2006/customXml" ds:itemID="{5124103B-78AB-46A9-8533-255A8E6559B5}">
   <ds:schemaRefs>
     <ds:schemaRef ds:uri="http://schemas.openxmlformats.org/officeDocument/2006/bibliography"/>
   </ds:schemaRefs>

</xml_diff>

<commit_message>
UPDATE CLASS DIAGRAM QLTaiChinh_ver3.EAP
</commit_message>
<xml_diff>
--- a/doc/requirement/QuanLyTaiChinhSV_ver3_detail.docx
+++ b/doc/requirement/QuanLyTaiChinhSV_ver3_detail.docx
@@ -2,8 +2,8 @@
 <file path=word/document.xml><?xml version="1.0" encoding="utf-8"?>
 <w:document xmlns:wpc="http://schemas.microsoft.com/office/word/2010/wordprocessingCanvas" xmlns:cx="http://schemas.microsoft.com/office/drawing/2014/chartex" xmlns:mc="http://schemas.openxmlformats.org/markup-compatibility/2006" xmlns:o="urn:schemas-microsoft-com:office:office" xmlns:r="http://schemas.openxmlformats.org/officeDocument/2006/relationships" xmlns:m="http://schemas.openxmlformats.org/officeDocument/2006/math" xmlns:v="urn:schemas-microsoft-com:vml" xmlns:wp14="http://schemas.microsoft.com/office/word/2010/wordprocessingDrawing" xmlns:wp="http://schemas.openxmlformats.org/drawingml/2006/wordprocessingDrawing" xmlns:w10="urn:schemas-microsoft-com:office:word" xmlns:w="http://schemas.openxmlformats.org/wordprocessingml/2006/main" xmlns:w14="http://schemas.microsoft.com/office/word/2010/wordml" xmlns:w15="http://schemas.microsoft.com/office/word/2012/wordml" xmlns:w16se="http://schemas.microsoft.com/office/word/2015/wordml/symex" xmlns:wpg="http://schemas.microsoft.com/office/word/2010/wordprocessingGroup" xmlns:wpi="http://schemas.microsoft.com/office/word/2010/wordprocessingInk" xmlns:wne="http://schemas.microsoft.com/office/word/2006/wordml" xmlns:wps="http://schemas.microsoft.com/office/word/2010/wordprocessingShape" mc:Ignorable="w14 w15 w16se wp14">
   <w:body>
-    <w:bookmarkStart w:id="0" w:name="_Toc169424238" w:displacedByCustomXml="next"/>
-    <w:bookmarkStart w:id="1" w:name="_Toc398987979" w:displacedByCustomXml="next"/>
+    <w:bookmarkStart w:id="0" w:name="_Toc398987979" w:displacedByCustomXml="next"/>
+    <w:bookmarkStart w:id="1" w:name="_Toc169424238" w:displacedByCustomXml="next"/>
     <w:bookmarkStart w:id="2" w:name="_Toc169424237" w:displacedByCustomXml="next"/>
     <w:sdt>
       <w:sdtPr>
@@ -4128,8 +4128,6 @@
       <w:pPr>
         <w:ind w:left="576" w:firstLine="0"/>
       </w:pPr>
-      <w:bookmarkStart w:id="17" w:name="_GoBack"/>
-      <w:bookmarkEnd w:id="17"/>
     </w:p>
     <w:p>
       <w:pPr>
@@ -21207,6 +21205,19 @@
         </w:drawing>
       </w:r>
     </w:p>
+    <w:p/>
+    <w:p/>
+    <w:p>
+      <w:pPr>
+        <w:pStyle w:val="Heading2"/>
+      </w:pPr>
+      <w:r>
+        <w:lastRenderedPageBreak/>
+        <w:t>Sơ đồ class</w:t>
+      </w:r>
+      <w:bookmarkStart w:id="17" w:name="_GoBack"/>
+      <w:bookmarkEnd w:id="17"/>
+    </w:p>
     <w:p>
       <w:pPr>
         <w:sectPr>
@@ -21216,6 +21227,73 @@
           <w:docGrid w:linePitch="360"/>
         </w:sectPr>
       </w:pPr>
+      <w:r>
+        <w:rPr>
+          <w:noProof/>
+        </w:rPr>
+        <w:drawing>
+          <wp:anchor distT="0" distB="0" distL="114300" distR="114300" simplePos="0" relativeHeight="251753472" behindDoc="0" locked="0" layoutInCell="1" allowOverlap="1">
+            <wp:simplePos x="0" y="0"/>
+            <wp:positionH relativeFrom="margin">
+              <wp:align>left</wp:align>
+            </wp:positionH>
+            <wp:positionV relativeFrom="paragraph">
+              <wp:posOffset>82988</wp:posOffset>
+            </wp:positionV>
+            <wp:extent cx="5880735" cy="5267325"/>
+            <wp:effectExtent l="0" t="0" r="5715" b="9525"/>
+            <wp:wrapTopAndBottom/>
+            <wp:docPr id="7" name="Picture 7"/>
+            <wp:cNvGraphicFramePr>
+              <a:graphicFrameLocks xmlns:a="http://schemas.openxmlformats.org/drawingml/2006/main" noChangeAspect="1"/>
+            </wp:cNvGraphicFramePr>
+            <a:graphic xmlns:a="http://schemas.openxmlformats.org/drawingml/2006/main">
+              <a:graphicData uri="http://schemas.openxmlformats.org/drawingml/2006/picture">
+                <pic:pic xmlns:pic="http://schemas.openxmlformats.org/drawingml/2006/picture">
+                  <pic:nvPicPr>
+                    <pic:cNvPr id="0" name="Picture 3"/>
+                    <pic:cNvPicPr>
+                      <a:picLocks noChangeAspect="1" noChangeArrowheads="1"/>
+                    </pic:cNvPicPr>
+                  </pic:nvPicPr>
+                  <pic:blipFill>
+                    <a:blip r:embed="rId49">
+                      <a:extLst>
+                        <a:ext uri="{28A0092B-C50C-407E-A947-70E740481C1C}">
+                          <a14:useLocalDpi xmlns:a14="http://schemas.microsoft.com/office/drawing/2010/main" val="0"/>
+                        </a:ext>
+                      </a:extLst>
+                    </a:blip>
+                    <a:srcRect/>
+                    <a:stretch>
+                      <a:fillRect/>
+                    </a:stretch>
+                  </pic:blipFill>
+                  <pic:spPr bwMode="auto">
+                    <a:xfrm>
+                      <a:off x="0" y="0"/>
+                      <a:ext cx="5880735" cy="5267325"/>
+                    </a:xfrm>
+                    <a:prstGeom prst="rect">
+                      <a:avLst/>
+                    </a:prstGeom>
+                    <a:noFill/>
+                    <a:ln>
+                      <a:noFill/>
+                    </a:ln>
+                  </pic:spPr>
+                </pic:pic>
+              </a:graphicData>
+            </a:graphic>
+            <wp14:sizeRelH relativeFrom="margin">
+              <wp14:pctWidth>0</wp14:pctWidth>
+            </wp14:sizeRelH>
+            <wp14:sizeRelV relativeFrom="margin">
+              <wp14:pctHeight>0</wp14:pctHeight>
+            </wp14:sizeRelV>
+          </wp:anchor>
+        </w:drawing>
+      </w:r>
     </w:p>
     <w:p>
       <w:pPr>
@@ -21248,17 +21326,30 @@
       <w:pPr>
         <w:pStyle w:val="Heading2"/>
       </w:pPr>
-      <w:bookmarkStart w:id="20" w:name="_Toc398988000"/>
       <w:r>
-        <w:t>Tiêu đề mục</w:t>
+        <w:t>Sơ đồ class</w:t>
+      </w:r>
+    </w:p>
+    <w:p>
+      <w:pPr>
+        <w:pStyle w:val="Heading3"/>
+      </w:pPr>
+      <w:bookmarkStart w:id="20" w:name="_Toc398988001"/>
+      <w:r>
+        <w:t>Tiêu đề tiểu mục</w:t>
       </w:r>
       <w:bookmarkEnd w:id="20"/>
     </w:p>
     <w:p>
+      <w:r>
+        <w:t>Nội dung tiểu  mục</w:t>
+      </w:r>
+    </w:p>
+    <w:p>
       <w:pPr>
         <w:pStyle w:val="Heading3"/>
       </w:pPr>
-      <w:bookmarkStart w:id="21" w:name="_Toc398988001"/>
+      <w:bookmarkStart w:id="21" w:name="_Toc398988002"/>
       <w:r>
         <w:t>Tiêu đề tiểu mục</w:t>
       </w:r>
@@ -21271,13 +21362,23 @@
     </w:p>
     <w:p>
       <w:pPr>
+        <w:pStyle w:val="Heading2"/>
+      </w:pPr>
+      <w:bookmarkStart w:id="22" w:name="_Toc398988003"/>
+      <w:r>
+        <w:t>Tiêu đề mục</w:t>
+      </w:r>
+      <w:bookmarkEnd w:id="22"/>
+    </w:p>
+    <w:p>
+      <w:pPr>
         <w:pStyle w:val="Heading3"/>
       </w:pPr>
-      <w:bookmarkStart w:id="22" w:name="_Toc398988002"/>
+      <w:bookmarkStart w:id="23" w:name="_Toc398988004"/>
       <w:r>
         <w:t>Tiêu đề tiểu mục</w:t>
       </w:r>
-      <w:bookmarkEnd w:id="22"/>
+      <w:bookmarkEnd w:id="23"/>
     </w:p>
     <w:p>
       <w:r>
@@ -21286,19 +21387,9 @@
     </w:p>
     <w:p>
       <w:pPr>
-        <w:pStyle w:val="Heading2"/>
-      </w:pPr>
-      <w:bookmarkStart w:id="23" w:name="_Toc398988003"/>
-      <w:r>
-        <w:t>Tiêu đề mục</w:t>
-      </w:r>
-      <w:bookmarkEnd w:id="23"/>
-    </w:p>
-    <w:p>
-      <w:pPr>
         <w:pStyle w:val="Heading3"/>
       </w:pPr>
-      <w:bookmarkStart w:id="24" w:name="_Toc398988004"/>
+      <w:bookmarkStart w:id="24" w:name="_Toc398988005"/>
       <w:r>
         <w:t>Tiêu đề tiểu mục</w:t>
       </w:r>
@@ -21311,21 +21402,6 @@
     </w:p>
     <w:p>
       <w:pPr>
-        <w:pStyle w:val="Heading3"/>
-      </w:pPr>
-      <w:bookmarkStart w:id="25" w:name="_Toc398988005"/>
-      <w:r>
-        <w:t>Tiêu đề tiểu mục</w:t>
-      </w:r>
-      <w:bookmarkEnd w:id="25"/>
-    </w:p>
-    <w:p>
-      <w:r>
-        <w:t>Nội dung tiểu  mục</w:t>
-      </w:r>
-    </w:p>
-    <w:p>
-      <w:pPr>
         <w:sectPr>
           <w:pgSz w:w="11907" w:h="16840" w:code="9"/>
           <w:pgMar w:top="1701" w:right="1134" w:bottom="1701" w:left="1985" w:header="709" w:footer="709" w:gutter="0"/>
@@ -21338,8 +21414,8 @@
       <w:pPr>
         <w:pStyle w:val="Heading1"/>
       </w:pPr>
-      <w:bookmarkStart w:id="26" w:name="_Toc169424253"/>
-      <w:bookmarkStart w:id="27" w:name="_Toc398988006"/>
+      <w:bookmarkStart w:id="25" w:name="_Toc169424253"/>
+      <w:bookmarkStart w:id="26" w:name="_Toc398988006"/>
       <w:r>
         <w:lastRenderedPageBreak/>
         <w:t>:</w:t>
@@ -21350,18 +21426,18 @@
       <w:r>
         <w:t>KẾT LUẬN</w:t>
       </w:r>
+      <w:bookmarkEnd w:id="25"/>
       <w:bookmarkEnd w:id="26"/>
-      <w:bookmarkEnd w:id="27"/>
     </w:p>
     <w:p>
       <w:pPr>
         <w:pStyle w:val="Heading2"/>
       </w:pPr>
-      <w:bookmarkStart w:id="28" w:name="_Toc398988007"/>
+      <w:bookmarkStart w:id="27" w:name="_Toc398988007"/>
       <w:r>
         <w:t>Kết quả đạt được</w:t>
       </w:r>
-      <w:bookmarkEnd w:id="28"/>
+      <w:bookmarkEnd w:id="27"/>
     </w:p>
     <w:p>
       <w:pPr>
@@ -21403,11 +21479,11 @@
       <w:pPr>
         <w:pStyle w:val="Heading2"/>
       </w:pPr>
-      <w:bookmarkStart w:id="29" w:name="_Toc398988009"/>
+      <w:bookmarkStart w:id="28" w:name="_Toc398988009"/>
       <w:r>
         <w:t>Hướng phát triển</w:t>
       </w:r>
-      <w:bookmarkEnd w:id="29"/>
+      <w:bookmarkEnd w:id="28"/>
     </w:p>
     <w:p>
       <w:r>
@@ -21429,8 +21505,8 @@
           <w:numId w:val="0"/>
         </w:numPr>
       </w:pPr>
-      <w:bookmarkStart w:id="30" w:name="_Toc169424254"/>
-      <w:bookmarkStart w:id="31" w:name="_Toc398988010"/>
+      <w:bookmarkStart w:id="29" w:name="_Toc169424254"/>
+      <w:bookmarkStart w:id="30" w:name="_Toc398988010"/>
     </w:p>
     <w:p>
       <w:pPr>
@@ -21443,8 +21519,8 @@
       <w:r>
         <w:t>TÀI LIỆU THAM KHẢO</w:t>
       </w:r>
+      <w:bookmarkEnd w:id="29"/>
       <w:bookmarkEnd w:id="30"/>
-      <w:bookmarkEnd w:id="31"/>
     </w:p>
     <w:p>
       <w:pPr>
@@ -21529,7 +21605,7 @@
       <w:r>
         <w:t xml:space="preserve">Website: </w:t>
       </w:r>
-      <w:hyperlink r:id="rId49" w:history="1">
+      <w:hyperlink r:id="rId50" w:history="1">
         <w:r>
           <w:rPr>
             <w:rStyle w:val="Hyperlink"/>
@@ -21568,18 +21644,18 @@
           <w:numId w:val="0"/>
         </w:numPr>
       </w:pPr>
-      <w:bookmarkStart w:id="32" w:name="_Toc169424255"/>
-      <w:bookmarkStart w:id="33" w:name="_Toc398988011"/>
+      <w:bookmarkStart w:id="31" w:name="_Toc169424255"/>
+      <w:bookmarkStart w:id="32" w:name="_Toc398988011"/>
       <w:r>
         <w:lastRenderedPageBreak/>
         <w:t>PHỤ LỤC</w:t>
       </w:r>
+      <w:bookmarkEnd w:id="31"/>
       <w:bookmarkEnd w:id="32"/>
-      <w:bookmarkEnd w:id="33"/>
     </w:p>
     <w:p/>
     <w:sectPr>
-      <w:headerReference w:type="even" r:id="rId50"/>
+      <w:headerReference w:type="even" r:id="rId51"/>
       <w:pgSz w:w="11907" w:h="16840" w:code="9"/>
       <w:pgMar w:top="1701" w:right="1134" w:bottom="1701" w:left="1985" w:header="709" w:footer="709" w:gutter="0"/>
       <w:cols w:space="708"/>
@@ -21756,7 +21832,7 @@
               <w:noProof/>
               <w:sz w:val="24"/>
             </w:rPr>
-            <w:t>20</w:t>
+            <w:t>59</w:t>
           </w:r>
           <w:r>
             <w:rPr>
@@ -36611,7 +36687,7 @@
 </file>
 
 <file path=customXml/itemProps1.xml><?xml version="1.0" encoding="utf-8"?>
-<ds:datastoreItem xmlns:ds="http://schemas.openxmlformats.org/officeDocument/2006/customXml" ds:itemID="{F163C674-2F50-474E-8A2B-287CBF56398D}">
+<ds:datastoreItem xmlns:ds="http://schemas.openxmlformats.org/officeDocument/2006/customXml" ds:itemID="{3ED25E4A-ED40-47BE-BA2F-A8F4BD4B24E1}">
   <ds:schemaRefs>
     <ds:schemaRef ds:uri="http://schemas.openxmlformats.org/officeDocument/2006/bibliography"/>
   </ds:schemaRefs>

</xml_diff>

<commit_message>
update interface and sequence diagram in QuanLyTaiChinhSV_ver3_detail.docx
</commit_message>
<xml_diff>
--- a/doc/requirement/QuanLyTaiChinhSV_ver3_detail.docx
+++ b/doc/requirement/QuanLyTaiChinhSV_ver3_detail.docx
@@ -1,9 +1,9 @@
 
 <file path=word/document.xml><?xml version="1.0" encoding="utf-8"?>
-<w:document xmlns:wpc="http://schemas.microsoft.com/office/word/2010/wordprocessingCanvas" xmlns:cx="http://schemas.microsoft.com/office/drawing/2014/chartex" xmlns:mc="http://schemas.openxmlformats.org/markup-compatibility/2006" xmlns:o="urn:schemas-microsoft-com:office:office" xmlns:r="http://schemas.openxmlformats.org/officeDocument/2006/relationships" xmlns:m="http://schemas.openxmlformats.org/officeDocument/2006/math" xmlns:v="urn:schemas-microsoft-com:vml" xmlns:wp14="http://schemas.microsoft.com/office/word/2010/wordprocessingDrawing" xmlns:wp="http://schemas.openxmlformats.org/drawingml/2006/wordprocessingDrawing" xmlns:w10="urn:schemas-microsoft-com:office:word" xmlns:w="http://schemas.openxmlformats.org/wordprocessingml/2006/main" xmlns:w14="http://schemas.microsoft.com/office/word/2010/wordml" xmlns:w15="http://schemas.microsoft.com/office/word/2012/wordml" xmlns:w16se="http://schemas.microsoft.com/office/word/2015/wordml/symex" xmlns:wpg="http://schemas.microsoft.com/office/word/2010/wordprocessingGroup" xmlns:wpi="http://schemas.microsoft.com/office/word/2010/wordprocessingInk" xmlns:wne="http://schemas.microsoft.com/office/word/2006/wordml" xmlns:wps="http://schemas.microsoft.com/office/word/2010/wordprocessingShape" mc:Ignorable="w14 w15 w16se wp14">
+<w:document xmlns:wpc="http://schemas.microsoft.com/office/word/2010/wordprocessingCanvas" xmlns:mc="http://schemas.openxmlformats.org/markup-compatibility/2006" xmlns:o="urn:schemas-microsoft-com:office:office" xmlns:r="http://schemas.openxmlformats.org/officeDocument/2006/relationships" xmlns:m="http://schemas.openxmlformats.org/officeDocument/2006/math" xmlns:v="urn:schemas-microsoft-com:vml" xmlns:wp14="http://schemas.microsoft.com/office/word/2010/wordprocessingDrawing" xmlns:wp="http://schemas.openxmlformats.org/drawingml/2006/wordprocessingDrawing" xmlns:w10="urn:schemas-microsoft-com:office:word" xmlns:w="http://schemas.openxmlformats.org/wordprocessingml/2006/main" xmlns:w14="http://schemas.microsoft.com/office/word/2010/wordml" xmlns:w15="http://schemas.microsoft.com/office/word/2012/wordml" xmlns:wpg="http://schemas.microsoft.com/office/word/2010/wordprocessingGroup" xmlns:wpi="http://schemas.microsoft.com/office/word/2010/wordprocessingInk" xmlns:wne="http://schemas.microsoft.com/office/word/2006/wordml" xmlns:wps="http://schemas.microsoft.com/office/word/2010/wordprocessingShape" mc:Ignorable="w14 w15 wp14">
   <w:body>
-    <w:bookmarkStart w:id="0" w:name="_Toc398987979" w:displacedByCustomXml="next"/>
-    <w:bookmarkStart w:id="1" w:name="_Toc169424238" w:displacedByCustomXml="next"/>
+    <w:bookmarkStart w:id="0" w:name="_Toc169424238" w:displacedByCustomXml="next"/>
+    <w:bookmarkStart w:id="1" w:name="_Toc398987979" w:displacedByCustomXml="next"/>
     <w:bookmarkStart w:id="2" w:name="_Toc169424237" w:displacedByCustomXml="next"/>
     <w:sdt>
       <w:sdtPr>
@@ -3248,7 +3248,15 @@
     </w:p>
     <w:p>
       <w:r>
-        <w:t>Ý nghĩa thực tiễn của đề tài? (mục đích ứng dụng, ứng dụng kết quả trong thực tiễn, ứng dụng kết quả phục vụ các nghiên cứu khác)</w:t>
+        <w:t>Ý nghĩa thực tiễn của đề tài? (</w:t>
+      </w:r>
+      <w:proofErr w:type="gramStart"/>
+      <w:r>
+        <w:t>mục</w:t>
+      </w:r>
+      <w:proofErr w:type="gramEnd"/>
+      <w:r>
+        <w:t xml:space="preserve"> đích ứng dụng, ứng dụng kết quả trong thực tiễn, ứng dụng kết quả phục vụ các nghiên cứu khác)</w:t>
       </w:r>
     </w:p>
     <w:p>
@@ -3317,7 +3325,15 @@
     </w:p>
     <w:p>
       <w:r>
-        <w:t>Ngày nay, chất lượng cuộc sống con người rất được quan tâm và khái niệm chi phối cuộc sống con người nhiều nhất đó chính là tiền hay gọi cách khác chính là tài chính. Vậy tài chính là gì? Trong cuộc sống, để đáp ứng hầu hết mọi nhu cầu của mỗi cá nhân đều sử dụng đến tiền bạc để thanh toán hoặc chi trả những khoản cần thiết. Việc sử dụng tiền và chi tiêu như thế nào cho hợp lý là vấn đề không của riêng ai. Một số tiền nhỏ hay lớn thì việc thu, chi như thế nào là hợp lý cũng phải được kiểm soát một cách thận trọng. Vì vậy việc quản lý tài chính là yêu cầu thiết của mỗi cá nhân đặc biệt là sinh viên.</w:t>
+        <w:t xml:space="preserve">Ngày nay, chất lượng cuộc sống con người rất được quan tâm và khái niệm chi phối cuộc sống con người nhiều nhất đó chính là tiền hay gọi cách khác chính là tài chính. Vậy tài chính là gì? Trong cuộc sống, để đáp ứng hầu hết mọi nhu cầu của mỗi cá nhân đều sử dụng đến tiền bạc để thanh toán hoặc chi trả những khoản cần thiết. Việc sử dụng tiền và chi tiêu như thế nào cho hợp lý là vấn đề không của riêng ai. Một số tiền nhỏ hay lớn thì việc </w:t>
+      </w:r>
+      <w:proofErr w:type="gramStart"/>
+      <w:r>
+        <w:t>thu</w:t>
+      </w:r>
+      <w:proofErr w:type="gramEnd"/>
+      <w:r>
+        <w:t>, chi như thế nào là hợp lý cũng phải được kiểm soát một cách thận trọng. Vì vậy việc quản lý tài chính là yêu cầu thiết của mỗi cá nhân đặc biệt là sinh viên.</w:t>
       </w:r>
     </w:p>
     <w:p>
@@ -3327,7 +3343,31 @@
     </w:p>
     <w:p>
       <w:r>
-        <w:t>Vậy quản lý tài chính như thế nào là hợp lý? Bên cạnh việc ghi lại các khoản thu chi, cá nhân còn phải biết cách lên kế hoạch sử dụng tài chính của mình một cách hợp lý, hiệu quả. Việc này nếu quản lý theo cách thông thường ghi chép bằng tay vào sổ thu chi, yêu cầu phải ghi chép khá nhiều và không tiện lợi. Để thuận tiện hơn, nhiều ứng dụng về quản lý tài chính đã được phát triển nhưng đa số hướng tới đối tượng người dùng chung khiến sinh viên khó chọn lựa và sử dụng phù hợp theo nhu cầu chi tiêu. Vì vậy việc ra đời một ứng dụng quản lý tài chính dành riêng cho đối tượng sinh viên là tất yếu.</w:t>
+        <w:t xml:space="preserve">Vậy quản lý tài chính như thế nào là hợp lý? Bên cạnh việc ghi lại các khoản </w:t>
+      </w:r>
+      <w:proofErr w:type="gramStart"/>
+      <w:r>
+        <w:t>thu</w:t>
+      </w:r>
+      <w:proofErr w:type="gramEnd"/>
+      <w:r>
+        <w:t xml:space="preserve"> chi, cá nhân còn phải biết cách lên kế hoạch sử dụng tài chính của mình một cách hợp lý, hiệu quả. Việc này nếu quản lý </w:t>
+      </w:r>
+      <w:proofErr w:type="gramStart"/>
+      <w:r>
+        <w:t>theo</w:t>
+      </w:r>
+      <w:proofErr w:type="gramEnd"/>
+      <w:r>
+        <w:t xml:space="preserve"> cách thông thường ghi chép bằng tay vào sổ thu chi, yêu cầu phải ghi chép khá nhiều và không tiện lợi. Để thuận tiện hơn, nhiều ứng dụng về quản lý tài chính đã được phát triển nhưng đa số hướng tới đối tượng người dùng </w:t>
+      </w:r>
+      <w:proofErr w:type="gramStart"/>
+      <w:r>
+        <w:t>chung</w:t>
+      </w:r>
+      <w:proofErr w:type="gramEnd"/>
+      <w:r>
+        <w:t xml:space="preserve"> khiến sinh viên khó chọn lựa và sử dụng phù hợp theo nhu cầu chi tiêu. Vì vậy việc ra đời một ứng dụng quản lý tài chính dành riêng cho đối tượng sinh viên là tất yếu.</w:t>
       </w:r>
     </w:p>
     <w:p>
@@ -3380,7 +3420,21 @@
         <w:rPr>
           <w:szCs w:val="28"/>
         </w:rPr>
-        <w:t>à thực hiện điều gì hoặc hoạt động nào đó cụ thể, rõ ràng mà sinh viên sẽ hoàn thành theo kế hoạch đã đặt ra trong nghiên cứu.</w:t>
+        <w:t xml:space="preserve">à thực hiện điều gì hoặc hoạt động nào đó cụ thể, rõ ràng mà sinh viên sẽ hoàn thành </w:t>
+      </w:r>
+      <w:proofErr w:type="gramStart"/>
+      <w:r>
+        <w:rPr>
+          <w:szCs w:val="28"/>
+        </w:rPr>
+        <w:t>theo</w:t>
+      </w:r>
+      <w:proofErr w:type="gramEnd"/>
+      <w:r>
+        <w:rPr>
+          <w:szCs w:val="28"/>
+        </w:rPr>
+        <w:t xml:space="preserve"> kế hoạch đã đặt ra trong nghiên cứu.</w:t>
       </w:r>
     </w:p>
     <w:p>
@@ -3401,8 +3455,16 @@
         <w:rPr>
           <w:szCs w:val="28"/>
         </w:rPr>
-        <w:t>Mục tiêu trả lời câu hỏi “làm cái gì?”.</w:t>
-      </w:r>
+        <w:t>Mục tiêu trả lời câu hỏi “làm cái gì?</w:t>
+      </w:r>
+      <w:proofErr w:type="gramStart"/>
+      <w:r>
+        <w:rPr>
+          <w:szCs w:val="28"/>
+        </w:rPr>
+        <w:t>”.</w:t>
+      </w:r>
+      <w:proofErr w:type="gramEnd"/>
       <w:r>
         <w:rPr>
           <w:szCs w:val="28"/>
@@ -3455,7 +3517,15 @@
       </w:pPr>
       <w:bookmarkStart w:id="12" w:name="_Toc398987986"/>
       <w:r>
-        <w:t>Phạm vi đề tài</w:t>
+        <w:t xml:space="preserve">Phạm </w:t>
+      </w:r>
+      <w:proofErr w:type="gramStart"/>
+      <w:r>
+        <w:t>vi</w:t>
+      </w:r>
+      <w:proofErr w:type="gramEnd"/>
+      <w:r>
+        <w:t xml:space="preserve"> đề tài</w:t>
       </w:r>
       <w:bookmarkEnd w:id="12"/>
     </w:p>
@@ -3464,8 +3534,13 @@
         <w:t>Sinh viên trình bày nội dung chính</w:t>
       </w:r>
       <w:r>
-        <w:t>, phạm vi</w:t>
-      </w:r>
+        <w:t xml:space="preserve">, phạm </w:t>
+      </w:r>
+      <w:proofErr w:type="gramStart"/>
+      <w:r>
+        <w:t>vi</w:t>
+      </w:r>
+      <w:proofErr w:type="gramEnd"/>
       <w:r>
         <w:t xml:space="preserve"> cần nghiên cứu để đạt được mục tiêu đã đặt ra. </w:t>
       </w:r>
@@ -3591,7 +3666,15 @@
         <w:t>hủ</w:t>
       </w:r>
       <w:r>
-        <w:t xml:space="preserve"> theo nhu cầu sử dụng của cá nhân với tỉ lệ của tất cả các </w:t>
+        <w:t xml:space="preserve"> </w:t>
+      </w:r>
+      <w:proofErr w:type="gramStart"/>
+      <w:r>
+        <w:t>theo</w:t>
+      </w:r>
+      <w:proofErr w:type="gramEnd"/>
+      <w:r>
+        <w:t xml:space="preserve"> nhu cầu sử dụng của cá nhân với tỉ lệ của tất cả các </w:t>
       </w:r>
       <w:r>
         <w:t>hủ</w:t>
@@ -3612,7 +3695,21 @@
         <w:rPr>
           <w:b/>
         </w:rPr>
-        <w:t>Quản lý ghi nhận thu chi</w:t>
+        <w:t xml:space="preserve">Quản lý ghi nhận </w:t>
+      </w:r>
+      <w:proofErr w:type="gramStart"/>
+      <w:r>
+        <w:rPr>
+          <w:b/>
+        </w:rPr>
+        <w:t>thu</w:t>
+      </w:r>
+      <w:proofErr w:type="gramEnd"/>
+      <w:r>
+        <w:rPr>
+          <w:b/>
+        </w:rPr>
+        <w:t xml:space="preserve"> chi</w:t>
       </w:r>
     </w:p>
     <w:p>
@@ -3623,7 +3720,15 @@
         <w:t>ụng cho phép người dùng thực hiện các thao tác cơ bản trong việc quản lý tài chính là ghi nhận các khoả</w:t>
       </w:r>
       <w:r>
-        <w:t>n thu nhập và ghi nhận lại các khoản chi tiêu</w:t>
+        <w:t xml:space="preserve">n </w:t>
+      </w:r>
+      <w:proofErr w:type="gramStart"/>
+      <w:r>
+        <w:t>thu</w:t>
+      </w:r>
+      <w:proofErr w:type="gramEnd"/>
+      <w:r>
+        <w:t xml:space="preserve"> nhập và ghi nhận lại các khoản chi tiêu</w:t>
       </w:r>
       <w:r>
         <w:t>. Người dùng g</w:t>
@@ -3632,7 +3737,15 @@
         <w:t>hi nhận</w:t>
       </w:r>
       <w:r>
-        <w:t xml:space="preserve"> khoản thu nhập cá nhân và thêm thông tin chi tiết về khoản thu nhập</w:t>
+        <w:t xml:space="preserve"> khoản </w:t>
+      </w:r>
+      <w:proofErr w:type="gramStart"/>
+      <w:r>
+        <w:t>thu</w:t>
+      </w:r>
+      <w:proofErr w:type="gramEnd"/>
+      <w:r>
+        <w:t xml:space="preserve"> nhập cá nhân và thêm thông tin chi tiết về khoản thu nhập</w:t>
       </w:r>
       <w:r>
         <w:t xml:space="preserve"> với các gợi ý về nguồn thu nhập</w:t>
@@ -3644,7 +3757,15 @@
         <w:t>Mặc định n</w:t>
       </w:r>
       <w:r>
-        <w:t xml:space="preserve">ếu người dùng chọn thêm thu nhập vào </w:t>
+        <w:t xml:space="preserve">ếu người dùng chọn thêm </w:t>
+      </w:r>
+      <w:proofErr w:type="gramStart"/>
+      <w:r>
+        <w:t>thu</w:t>
+      </w:r>
+      <w:proofErr w:type="gramEnd"/>
+      <w:r>
+        <w:t xml:space="preserve"> nhập vào </w:t>
       </w:r>
       <w:r>
         <w:lastRenderedPageBreak/>
@@ -3669,7 +3790,15 @@
         <w:t xml:space="preserve">chọn </w:t>
       </w:r>
       <w:r>
-        <w:t>một hoặc nhiều hủ để thêm thu nhập</w:t>
+        <w:t xml:space="preserve">một hoặc nhiều hủ để thêm </w:t>
+      </w:r>
+      <w:proofErr w:type="gramStart"/>
+      <w:r>
+        <w:t>thu</w:t>
+      </w:r>
+      <w:proofErr w:type="gramEnd"/>
+      <w:r>
+        <w:t xml:space="preserve"> nhập</w:t>
       </w:r>
       <w:r>
         <w:t>, k</w:t>
@@ -3690,7 +3819,15 @@
         <w:t xml:space="preserve"> đó. </w:t>
       </w:r>
       <w:r>
-        <w:t xml:space="preserve">Các khoản thu nhập mới được thêm vào sẽ </w:t>
+        <w:t xml:space="preserve">Các khoản </w:t>
+      </w:r>
+      <w:proofErr w:type="gramStart"/>
+      <w:r>
+        <w:t>thu</w:t>
+      </w:r>
+      <w:proofErr w:type="gramEnd"/>
+      <w:r>
+        <w:t xml:space="preserve"> nhập mới được thêm vào sẽ </w:t>
       </w:r>
       <w:r>
         <w:t>được cộng thêm vào tổng ngân sách</w:t>
@@ -3701,21 +3838,61 @@
     </w:p>
     <w:p>
       <w:r>
-        <w:t>Người dùng có thể xem lại chi tiết các giao dịch thu chi theo ngày hoặc tháng và cũng có thể chỉnh sửa thông tin giao dịch hoặc xóa giao dịch sau khi đã xác nhận với hệ thống.</w:t>
-      </w:r>
-      <w:r>
-        <w:t xml:space="preserve"> Hệ thống hỗ trợ tính hạn mức chi tiêu của người dùng theo từng ngày.</w:t>
+        <w:t xml:space="preserve">Người dùng có thể xem lại chi tiết các giao dịch </w:t>
+      </w:r>
+      <w:proofErr w:type="gramStart"/>
+      <w:r>
+        <w:t>thu</w:t>
+      </w:r>
+      <w:proofErr w:type="gramEnd"/>
+      <w:r>
+        <w:t xml:space="preserve"> chi theo ngày hoặc tháng và cũng có thể chỉnh sửa thông tin giao dịch hoặc xóa giao dịch sau khi đã xác nhận với hệ thống.</w:t>
+      </w:r>
+      <w:r>
+        <w:t xml:space="preserve"> Hệ thống hỗ trợ tính hạn mức chi tiêu của người dùng </w:t>
+      </w:r>
+      <w:proofErr w:type="gramStart"/>
+      <w:r>
+        <w:t>theo</w:t>
+      </w:r>
+      <w:proofErr w:type="gramEnd"/>
+      <w:r>
+        <w:t xml:space="preserve"> từng ngày.</w:t>
       </w:r>
     </w:p>
     <w:p>
       <w:r>
-        <w:t>Người dùng có thể thiết lập các khoản thu chi định kỳ lặp lại hằng ngày hoặc theo tháng, theo năm để tránh phải nhập lại các khoản thu chi thường xuyên này.</w:t>
-      </w:r>
-      <w:r>
-        <w:t xml:space="preserve"> Đến kỳ hạn, dựa vào các khoản thu chi đã được thiết lập, hệ thống sẽ tự động phát sinh giao dịch và xử lý thêm hoặc giảm ngân sách theo chi tiết khoản thu chi đã được thiết lập.</w:t>
-      </w:r>
-      <w:r>
-        <w:t xml:space="preserve"> Đối với các khoản định kỳ theo tháng và năm, hệ thống sẽ thông báo cho người dùng về khoản thu chi đó trước thời hạn 3 ngày. </w:t>
+        <w:t xml:space="preserve">Người dùng có thể thiết lập các khoản </w:t>
+      </w:r>
+      <w:proofErr w:type="gramStart"/>
+      <w:r>
+        <w:t>thu</w:t>
+      </w:r>
+      <w:proofErr w:type="gramEnd"/>
+      <w:r>
+        <w:t xml:space="preserve"> chi định kỳ lặp lại hằng ngày hoặc theo tháng, theo năm để tránh phải nhập lại các khoản thu chi thường xuyên này.</w:t>
+      </w:r>
+      <w:r>
+        <w:t xml:space="preserve"> Đến kỳ hạn, dựa vào các khoản </w:t>
+      </w:r>
+      <w:proofErr w:type="gramStart"/>
+      <w:r>
+        <w:t>thu</w:t>
+      </w:r>
+      <w:proofErr w:type="gramEnd"/>
+      <w:r>
+        <w:t xml:space="preserve"> chi đã được thiết lập, hệ thống sẽ tự động phát sinh giao dịch và xử lý thêm hoặc giảm ngân sách theo chi tiết khoản thu chi đã được thiết lập.</w:t>
+      </w:r>
+      <w:r>
+        <w:t xml:space="preserve"> Đối với các khoản định kỳ </w:t>
+      </w:r>
+      <w:proofErr w:type="gramStart"/>
+      <w:r>
+        <w:t>theo</w:t>
+      </w:r>
+      <w:proofErr w:type="gramEnd"/>
+      <w:r>
+        <w:t xml:space="preserve"> tháng và năm, hệ thống sẽ thông báo cho người dùng về khoản thu chi đó trước thời hạn 3 ngày. </w:t>
       </w:r>
     </w:p>
     <w:p>
@@ -3767,7 +3944,15 @@
         <w:jc w:val="left"/>
       </w:pPr>
       <w:r>
-        <w:t>Hệ thống sẽ thông báo nhắc nhớ người dùng nhập liệu thu c</w:t>
+        <w:t xml:space="preserve">Hệ thống sẽ thông báo nhắc nhớ người dùng nhập liệu </w:t>
+      </w:r>
+      <w:proofErr w:type="gramStart"/>
+      <w:r>
+        <w:t>thu</w:t>
+      </w:r>
+      <w:proofErr w:type="gramEnd"/>
+      <w:r>
+        <w:t xml:space="preserve"> c</w:t>
       </w:r>
       <w:r>
         <w:t>hi hàng ngày mặc định là vào 20 giờ</w:t>
@@ -3847,7 +4032,21 @@
         <w:rPr>
           <w:szCs w:val="26"/>
         </w:rPr>
-        <w:t>báo cáo về khoản thu nhập và chi tiêu</w:t>
+        <w:t xml:space="preserve">báo cáo về khoản </w:t>
+      </w:r>
+      <w:proofErr w:type="gramStart"/>
+      <w:r>
+        <w:rPr>
+          <w:szCs w:val="26"/>
+        </w:rPr>
+        <w:t>thu</w:t>
+      </w:r>
+      <w:proofErr w:type="gramEnd"/>
+      <w:r>
+        <w:rPr>
+          <w:szCs w:val="26"/>
+        </w:rPr>
+        <w:t xml:space="preserve"> nhập và chi tiêu</w:t>
       </w:r>
       <w:r>
         <w:rPr>
@@ -4126,14 +4325,395 @@
     </w:p>
     <w:p>
       <w:pPr>
-        <w:ind w:left="576" w:firstLine="0"/>
-      </w:pPr>
+        <w:pStyle w:val="Heading5"/>
+      </w:pPr>
+      <w:r>
+        <w:t>Giao diện đăng nhập</w:t>
+      </w:r>
     </w:p>
     <w:p>
+      <w:r>
+        <w:rPr>
+          <w:noProof/>
+        </w:rPr>
+        <w:drawing>
+          <wp:inline distT="0" distB="0" distL="0" distR="0">
+            <wp:extent cx="4168654" cy="7410817"/>
+            <wp:effectExtent l="0" t="0" r="3810" b="0"/>
+            <wp:docPr id="10" name="Picture 10"/>
+            <wp:cNvGraphicFramePr>
+              <a:graphicFrameLocks xmlns:a="http://schemas.openxmlformats.org/drawingml/2006/main" noChangeAspect="1"/>
+            </wp:cNvGraphicFramePr>
+            <a:graphic xmlns:a="http://schemas.openxmlformats.org/drawingml/2006/main">
+              <a:graphicData uri="http://schemas.openxmlformats.org/drawingml/2006/picture">
+                <pic:pic xmlns:pic="http://schemas.openxmlformats.org/drawingml/2006/picture">
+                  <pic:nvPicPr>
+                    <pic:cNvPr id="10" name="Login screen.png"/>
+                    <pic:cNvPicPr/>
+                  </pic:nvPicPr>
+                  <pic:blipFill>
+                    <a:blip r:embed="rId18">
+                      <a:extLst>
+                        <a:ext uri="{28A0092B-C50C-407E-A947-70E740481C1C}">
+                          <a14:useLocalDpi xmlns:a14="http://schemas.microsoft.com/office/drawing/2010/main" val="0"/>
+                        </a:ext>
+                      </a:extLst>
+                    </a:blip>
+                    <a:stretch>
+                      <a:fillRect/>
+                    </a:stretch>
+                  </pic:blipFill>
+                  <pic:spPr>
+                    <a:xfrm>
+                      <a:off x="0" y="0"/>
+                      <a:ext cx="4184328" cy="7438681"/>
+                    </a:xfrm>
+                    <a:prstGeom prst="rect">
+                      <a:avLst/>
+                    </a:prstGeom>
+                  </pic:spPr>
+                </pic:pic>
+              </a:graphicData>
+            </a:graphic>
+          </wp:inline>
+        </w:drawing>
+      </w:r>
+    </w:p>
+    <w:p>
+      <w:pPr>
+        <w:pStyle w:val="Heading5"/>
+      </w:pPr>
+      <w:r>
+        <w:rPr>
+          <w:noProof/>
+        </w:rPr>
+        <w:lastRenderedPageBreak/>
+        <w:drawing>
+          <wp:anchor distT="0" distB="0" distL="114300" distR="114300" simplePos="0" relativeHeight="251754496" behindDoc="0" locked="0" layoutInCell="1" allowOverlap="1" wp14:anchorId="4C7F92AA" wp14:editId="552A604B">
+            <wp:simplePos x="0" y="0"/>
+            <wp:positionH relativeFrom="page">
+              <wp:posOffset>1562100</wp:posOffset>
+            </wp:positionH>
+            <wp:positionV relativeFrom="paragraph">
+              <wp:posOffset>346075</wp:posOffset>
+            </wp:positionV>
+            <wp:extent cx="4346575" cy="7727315"/>
+            <wp:effectExtent l="0" t="0" r="0" b="6985"/>
+            <wp:wrapTopAndBottom/>
+            <wp:docPr id="12" name="Picture 12"/>
+            <wp:cNvGraphicFramePr>
+              <a:graphicFrameLocks xmlns:a="http://schemas.openxmlformats.org/drawingml/2006/main" noChangeAspect="1"/>
+            </wp:cNvGraphicFramePr>
+            <a:graphic xmlns:a="http://schemas.openxmlformats.org/drawingml/2006/main">
+              <a:graphicData uri="http://schemas.openxmlformats.org/drawingml/2006/picture">
+                <pic:pic xmlns:pic="http://schemas.openxmlformats.org/drawingml/2006/picture">
+                  <pic:nvPicPr>
+                    <pic:cNvPr id="12" name="Setting jars.png"/>
+                    <pic:cNvPicPr/>
+                  </pic:nvPicPr>
+                  <pic:blipFill>
+                    <a:blip r:embed="rId19">
+                      <a:extLst>
+                        <a:ext uri="{28A0092B-C50C-407E-A947-70E740481C1C}">
+                          <a14:useLocalDpi xmlns:a14="http://schemas.microsoft.com/office/drawing/2010/main" val="0"/>
+                        </a:ext>
+                      </a:extLst>
+                    </a:blip>
+                    <a:stretch>
+                      <a:fillRect/>
+                    </a:stretch>
+                  </pic:blipFill>
+                  <pic:spPr>
+                    <a:xfrm>
+                      <a:off x="0" y="0"/>
+                      <a:ext cx="4346575" cy="7727315"/>
+                    </a:xfrm>
+                    <a:prstGeom prst="rect">
+                      <a:avLst/>
+                    </a:prstGeom>
+                  </pic:spPr>
+                </pic:pic>
+              </a:graphicData>
+            </a:graphic>
+            <wp14:sizeRelH relativeFrom="margin">
+              <wp14:pctWidth>0</wp14:pctWidth>
+            </wp14:sizeRelH>
+            <wp14:sizeRelV relativeFrom="margin">
+              <wp14:pctHeight>0</wp14:pctHeight>
+            </wp14:sizeRelV>
+          </wp:anchor>
+        </w:drawing>
+      </w:r>
+      <w:r>
+        <w:t>Giao diện Thiết lập các hủ tiền</w:t>
+      </w:r>
+    </w:p>
+    <w:p>
+      <w:pPr>
+        <w:ind w:firstLine="0"/>
+      </w:pPr>
+    </w:p>
+    <w:p>
+      <w:pPr>
+        <w:pStyle w:val="Heading5"/>
+      </w:pPr>
+      <w:r>
+        <w:rPr>
+          <w:noProof/>
+        </w:rPr>
+        <w:lastRenderedPageBreak/>
+        <w:drawing>
+          <wp:anchor distT="0" distB="0" distL="114300" distR="114300" simplePos="0" relativeHeight="251755520" behindDoc="0" locked="0" layoutInCell="1" allowOverlap="1" wp14:anchorId="12958BA9" wp14:editId="0E1B9216">
+            <wp:simplePos x="0" y="0"/>
+            <wp:positionH relativeFrom="page">
+              <wp:align>center</wp:align>
+            </wp:positionH>
+            <wp:positionV relativeFrom="paragraph">
+              <wp:posOffset>288925</wp:posOffset>
+            </wp:positionV>
+            <wp:extent cx="4194175" cy="7461885"/>
+            <wp:effectExtent l="0" t="0" r="0" b="5715"/>
+            <wp:wrapTopAndBottom/>
+            <wp:docPr id="14" name="Picture 14"/>
+            <wp:cNvGraphicFramePr>
+              <a:graphicFrameLocks xmlns:a="http://schemas.openxmlformats.org/drawingml/2006/main" noChangeAspect="1"/>
+            </wp:cNvGraphicFramePr>
+            <a:graphic xmlns:a="http://schemas.openxmlformats.org/drawingml/2006/main">
+              <a:graphicData uri="http://schemas.openxmlformats.org/drawingml/2006/picture">
+                <pic:pic xmlns:pic="http://schemas.openxmlformats.org/drawingml/2006/picture">
+                  <pic:nvPicPr>
+                    <pic:cNvPr id="14" name="Dashboard.png"/>
+                    <pic:cNvPicPr/>
+                  </pic:nvPicPr>
+                  <pic:blipFill>
+                    <a:blip r:embed="rId20">
+                      <a:extLst>
+                        <a:ext uri="{28A0092B-C50C-407E-A947-70E740481C1C}">
+                          <a14:useLocalDpi xmlns:a14="http://schemas.microsoft.com/office/drawing/2010/main" val="0"/>
+                        </a:ext>
+                      </a:extLst>
+                    </a:blip>
+                    <a:stretch>
+                      <a:fillRect/>
+                    </a:stretch>
+                  </pic:blipFill>
+                  <pic:spPr>
+                    <a:xfrm>
+                      <a:off x="0" y="0"/>
+                      <a:ext cx="4194175" cy="7461885"/>
+                    </a:xfrm>
+                    <a:prstGeom prst="rect">
+                      <a:avLst/>
+                    </a:prstGeom>
+                  </pic:spPr>
+                </pic:pic>
+              </a:graphicData>
+            </a:graphic>
+            <wp14:sizeRelH relativeFrom="margin">
+              <wp14:pctWidth>0</wp14:pctWidth>
+            </wp14:sizeRelH>
+            <wp14:sizeRelV relativeFrom="margin">
+              <wp14:pctHeight>0</wp14:pctHeight>
+            </wp14:sizeRelV>
+          </wp:anchor>
+        </w:drawing>
+      </w:r>
+      <w:r>
+        <w:t>Giao diện màn hình chính</w:t>
+      </w:r>
+    </w:p>
+    <w:p/>
+    <w:p>
+      <w:pPr>
+        <w:ind w:left="576" w:firstLine="0"/>
+      </w:pPr>
+    </w:p>
+    <w:p>
+      <w:pPr>
+        <w:pStyle w:val="Heading5"/>
+      </w:pPr>
+      <w:r>
+        <w:lastRenderedPageBreak/>
+        <w:t>Giao diện thêm giao dịch chi tiêu/thu nhập</w:t>
+      </w:r>
+    </w:p>
+    <w:p>
+      <w:r>
+        <w:rPr>
+          <w:noProof/>
+        </w:rPr>
+        <w:drawing>
+          <wp:inline distT="0" distB="0" distL="0" distR="0">
+            <wp:extent cx="4361099" cy="7752936"/>
+            <wp:effectExtent l="0" t="0" r="1905" b="635"/>
+            <wp:docPr id="15" name="Picture 15"/>
+            <wp:cNvGraphicFramePr>
+              <a:graphicFrameLocks xmlns:a="http://schemas.openxmlformats.org/drawingml/2006/main" noChangeAspect="1"/>
+            </wp:cNvGraphicFramePr>
+            <a:graphic xmlns:a="http://schemas.openxmlformats.org/drawingml/2006/main">
+              <a:graphicData uri="http://schemas.openxmlformats.org/drawingml/2006/picture">
+                <pic:pic xmlns:pic="http://schemas.openxmlformats.org/drawingml/2006/picture">
+                  <pic:nvPicPr>
+                    <pic:cNvPr id="15" name="Exchange.png"/>
+                    <pic:cNvPicPr/>
+                  </pic:nvPicPr>
+                  <pic:blipFill>
+                    <a:blip r:embed="rId21">
+                      <a:extLst>
+                        <a:ext uri="{28A0092B-C50C-407E-A947-70E740481C1C}">
+                          <a14:useLocalDpi xmlns:a14="http://schemas.microsoft.com/office/drawing/2010/main" val="0"/>
+                        </a:ext>
+                      </a:extLst>
+                    </a:blip>
+                    <a:stretch>
+                      <a:fillRect/>
+                    </a:stretch>
+                  </pic:blipFill>
+                  <pic:spPr>
+                    <a:xfrm>
+                      <a:off x="0" y="0"/>
+                      <a:ext cx="4369379" cy="7767656"/>
+                    </a:xfrm>
+                    <a:prstGeom prst="rect">
+                      <a:avLst/>
+                    </a:prstGeom>
+                  </pic:spPr>
+                </pic:pic>
+              </a:graphicData>
+            </a:graphic>
+          </wp:inline>
+        </w:drawing>
+      </w:r>
+    </w:p>
+    <w:p/>
+    <w:p>
+      <w:pPr>
+        <w:pStyle w:val="Heading5"/>
+      </w:pPr>
+      <w:r>
+        <w:lastRenderedPageBreak/>
+        <w:t>Giao diện lịch sử của các giao dịch</w:t>
+      </w:r>
+    </w:p>
+    <w:p>
+      <w:r>
+        <w:rPr>
+          <w:noProof/>
+        </w:rPr>
+        <w:drawing>
+          <wp:inline distT="0" distB="0" distL="0" distR="0">
+            <wp:extent cx="4365625" cy="7767147"/>
+            <wp:effectExtent l="0" t="0" r="0" b="5715"/>
+            <wp:docPr id="16" name="Picture 16"/>
+            <wp:cNvGraphicFramePr>
+              <a:graphicFrameLocks xmlns:a="http://schemas.openxmlformats.org/drawingml/2006/main" noChangeAspect="1"/>
+            </wp:cNvGraphicFramePr>
+            <a:graphic xmlns:a="http://schemas.openxmlformats.org/drawingml/2006/main">
+              <a:graphicData uri="http://schemas.openxmlformats.org/drawingml/2006/picture">
+                <pic:pic xmlns:pic="http://schemas.openxmlformats.org/drawingml/2006/picture">
+                  <pic:nvPicPr>
+                    <pic:cNvPr id="16" name="History exchange.png"/>
+                    <pic:cNvPicPr/>
+                  </pic:nvPicPr>
+                  <pic:blipFill>
+                    <a:blip r:embed="rId22">
+                      <a:extLst>
+                        <a:ext uri="{28A0092B-C50C-407E-A947-70E740481C1C}">
+                          <a14:useLocalDpi xmlns:a14="http://schemas.microsoft.com/office/drawing/2010/main" val="0"/>
+                        </a:ext>
+                      </a:extLst>
+                    </a:blip>
+                    <a:stretch>
+                      <a:fillRect/>
+                    </a:stretch>
+                  </pic:blipFill>
+                  <pic:spPr>
+                    <a:xfrm>
+                      <a:off x="0" y="0"/>
+                      <a:ext cx="4372547" cy="7779463"/>
+                    </a:xfrm>
+                    <a:prstGeom prst="rect">
+                      <a:avLst/>
+                    </a:prstGeom>
+                  </pic:spPr>
+                </pic:pic>
+              </a:graphicData>
+            </a:graphic>
+          </wp:inline>
+        </w:drawing>
+      </w:r>
+    </w:p>
+    <w:p/>
+    <w:p>
+      <w:pPr>
+        <w:pStyle w:val="Heading5"/>
+      </w:pPr>
+      <w:r>
+        <w:lastRenderedPageBreak/>
+        <w:t xml:space="preserve">Giao diện menu </w:t>
+      </w:r>
+      <w:proofErr w:type="gramStart"/>
+      <w:r>
+        <w:t>Thêm</w:t>
+      </w:r>
+      <w:proofErr w:type="gramEnd"/>
+    </w:p>
+    <w:p>
+      <w:bookmarkStart w:id="17" w:name="_GoBack"/>
+      <w:r>
+        <w:rPr>
+          <w:noProof/>
+        </w:rPr>
+        <w:drawing>
+          <wp:inline distT="0" distB="0" distL="0" distR="0">
+            <wp:extent cx="4344186" cy="7722870"/>
+            <wp:effectExtent l="0" t="0" r="0" b="0"/>
+            <wp:docPr id="17" name="Picture 17"/>
+            <wp:cNvGraphicFramePr>
+              <a:graphicFrameLocks xmlns:a="http://schemas.openxmlformats.org/drawingml/2006/main" noChangeAspect="1"/>
+            </wp:cNvGraphicFramePr>
+            <a:graphic xmlns:a="http://schemas.openxmlformats.org/drawingml/2006/main">
+              <a:graphicData uri="http://schemas.openxmlformats.org/drawingml/2006/picture">
+                <pic:pic xmlns:pic="http://schemas.openxmlformats.org/drawingml/2006/picture">
+                  <pic:nvPicPr>
+                    <pic:cNvPr id="17" name="Menu.png"/>
+                    <pic:cNvPicPr/>
+                  </pic:nvPicPr>
+                  <pic:blipFill>
+                    <a:blip r:embed="rId23">
+                      <a:extLst>
+                        <a:ext uri="{28A0092B-C50C-407E-A947-70E740481C1C}">
+                          <a14:useLocalDpi xmlns:a14="http://schemas.microsoft.com/office/drawing/2010/main" val="0"/>
+                        </a:ext>
+                      </a:extLst>
+                    </a:blip>
+                    <a:stretch>
+                      <a:fillRect/>
+                    </a:stretch>
+                  </pic:blipFill>
+                  <pic:spPr>
+                    <a:xfrm>
+                      <a:off x="0" y="0"/>
+                      <a:ext cx="4351497" cy="7735868"/>
+                    </a:xfrm>
+                    <a:prstGeom prst="rect">
+                      <a:avLst/>
+                    </a:prstGeom>
+                  </pic:spPr>
+                </pic:pic>
+              </a:graphicData>
+            </a:graphic>
+          </wp:inline>
+        </w:drawing>
+      </w:r>
+      <w:bookmarkEnd w:id="17"/>
+    </w:p>
+    <w:p>
       <w:pPr>
         <w:pStyle w:val="Heading2"/>
       </w:pPr>
       <w:r>
+        <w:lastRenderedPageBreak/>
         <w:t>Mô tả use case</w:t>
       </w:r>
     </w:p>
@@ -5017,7 +5597,7 @@
                     </pic:cNvPicPr>
                   </pic:nvPicPr>
                   <pic:blipFill>
-                    <a:blip r:embed="rId18">
+                    <a:blip r:embed="rId24">
                       <a:extLst>
                         <a:ext uri="{28A0092B-C50C-407E-A947-70E740481C1C}">
                           <a14:useLocalDpi xmlns:a14="http://schemas.microsoft.com/office/drawing/2010/main" val="0"/>
@@ -5095,7 +5675,7 @@
                     </pic:cNvPicPr>
                   </pic:nvPicPr>
                   <pic:blipFill>
-                    <a:blip r:embed="rId19">
+                    <a:blip r:embed="rId25">
                       <a:extLst>
                         <a:ext uri="{28A0092B-C50C-407E-A947-70E740481C1C}">
                           <a14:useLocalDpi xmlns:a14="http://schemas.microsoft.com/office/drawing/2010/main" val="0"/>
@@ -6036,7 +6616,21 @@
               <w:rPr>
                 <w:szCs w:val="26"/>
               </w:rPr>
-              <w:t xml:space="preserve">.1. Nếu tổng tỷ lệ khác 100%,  hệ thống hiển thị thông báo </w:t>
+              <w:t>.1. Nếu tổng tỷ lệ khác 100%</w:t>
+            </w:r>
+            <w:proofErr w:type="gramStart"/>
+            <w:r>
+              <w:rPr>
+                <w:szCs w:val="26"/>
+              </w:rPr>
+              <w:t>,  hệ</w:t>
+            </w:r>
+            <w:proofErr w:type="gramEnd"/>
+            <w:r>
+              <w:rPr>
+                <w:szCs w:val="26"/>
+              </w:rPr>
+              <w:t xml:space="preserve"> thống hiển thị thông báo </w:t>
             </w:r>
             <w:r>
               <w:rPr>
@@ -6117,7 +6711,7 @@
                     </pic:cNvPicPr>
                   </pic:nvPicPr>
                   <pic:blipFill>
-                    <a:blip r:embed="rId20">
+                    <a:blip r:embed="rId26">
                       <a:extLst>
                         <a:ext uri="{28A0092B-C50C-407E-A947-70E740481C1C}">
                           <a14:useLocalDpi xmlns:a14="http://schemas.microsoft.com/office/drawing/2010/main" val="0"/>
@@ -6198,7 +6792,7 @@
                     </pic:cNvPicPr>
                   </pic:nvPicPr>
                   <pic:blipFill>
-                    <a:blip r:embed="rId21">
+                    <a:blip r:embed="rId27">
                       <a:extLst>
                         <a:ext uri="{28A0092B-C50C-407E-A947-70E740481C1C}">
                           <a14:useLocalDpi xmlns:a14="http://schemas.microsoft.com/office/drawing/2010/main" val="0"/>
@@ -7109,7 +7703,7 @@
                     </pic:cNvPicPr>
                   </pic:nvPicPr>
                   <pic:blipFill>
-                    <a:blip r:embed="rId22">
+                    <a:blip r:embed="rId28">
                       <a:extLst>
                         <a:ext uri="{28A0092B-C50C-407E-A947-70E740481C1C}">
                           <a14:useLocalDpi xmlns:a14="http://schemas.microsoft.com/office/drawing/2010/main" val="0"/>
@@ -7157,23 +7751,23 @@
         <w:pStyle w:val="Heading4"/>
       </w:pPr>
       <w:r>
+        <w:lastRenderedPageBreak/>
+        <w:t>Sequence diagram</w:t>
+      </w:r>
+    </w:p>
+    <w:p>
+      <w:pPr>
+        <w:ind w:firstLine="180"/>
+      </w:pPr>
+      <w:r>
         <w:rPr>
           <w:noProof/>
         </w:rPr>
-        <w:lastRenderedPageBreak/>
         <w:drawing>
-          <wp:anchor distT="0" distB="0" distL="114300" distR="114300" simplePos="0" relativeHeight="251731968" behindDoc="0" locked="0" layoutInCell="1" allowOverlap="1" wp14:anchorId="33F88921" wp14:editId="60B18EE1">
-            <wp:simplePos x="0" y="0"/>
-            <wp:positionH relativeFrom="margin">
-              <wp:align>left</wp:align>
-            </wp:positionH>
-            <wp:positionV relativeFrom="paragraph">
-              <wp:posOffset>413385</wp:posOffset>
-            </wp:positionV>
-            <wp:extent cx="5759450" cy="6982460"/>
-            <wp:effectExtent l="0" t="0" r="0" b="8890"/>
-            <wp:wrapTopAndBottom/>
-            <wp:docPr id="41" name="Picture 41"/>
+          <wp:inline distT="0" distB="0" distL="0" distR="0">
+            <wp:extent cx="5580380" cy="5728651"/>
+            <wp:effectExtent l="0" t="0" r="1270" b="5715"/>
+            <wp:docPr id="5" name="Picture 5"/>
             <wp:cNvGraphicFramePr>
               <a:graphicFrameLocks xmlns:a="http://schemas.openxmlformats.org/drawingml/2006/main" noChangeAspect="1"/>
             </wp:cNvGraphicFramePr>
@@ -7181,13 +7775,13 @@
               <a:graphicData uri="http://schemas.openxmlformats.org/drawingml/2006/picture">
                 <pic:pic xmlns:pic="http://schemas.openxmlformats.org/drawingml/2006/picture">
                   <pic:nvPicPr>
-                    <pic:cNvPr id="0" name="Picture 8"/>
+                    <pic:cNvPr id="0" name="Picture 1"/>
                     <pic:cNvPicPr>
                       <a:picLocks noChangeAspect="1" noChangeArrowheads="1"/>
                     </pic:cNvPicPr>
                   </pic:nvPicPr>
                   <pic:blipFill>
-                    <a:blip r:embed="rId23">
+                    <a:blip r:embed="rId29">
                       <a:extLst>
                         <a:ext uri="{28A0092B-C50C-407E-A947-70E740481C1C}">
                           <a14:useLocalDpi xmlns:a14="http://schemas.microsoft.com/office/drawing/2010/main" val="0"/>
@@ -7202,7 +7796,7 @@
                   <pic:spPr bwMode="auto">
                     <a:xfrm>
                       <a:off x="0" y="0"/>
-                      <a:ext cx="5759450" cy="6982460"/>
+                      <a:ext cx="5580380" cy="5728651"/>
                     </a:xfrm>
                     <a:prstGeom prst="rect">
                       <a:avLst/>
@@ -7215,27 +7809,15 @@
                 </pic:pic>
               </a:graphicData>
             </a:graphic>
-            <wp14:sizeRelH relativeFrom="margin">
-              <wp14:pctWidth>0</wp14:pctWidth>
-            </wp14:sizeRelH>
-            <wp14:sizeRelV relativeFrom="margin">
-              <wp14:pctHeight>0</wp14:pctHeight>
-            </wp14:sizeRelV>
-          </wp:anchor>
+          </wp:inline>
         </w:drawing>
       </w:r>
-      <w:r>
-        <w:t>Sequence diagram</w:t>
-      </w:r>
     </w:p>
-    <w:p/>
-    <w:p/>
     <w:p>
       <w:pPr>
         <w:pStyle w:val="Heading3"/>
       </w:pPr>
       <w:r>
-        <w:lastRenderedPageBreak/>
         <w:t>Use case UC03.2.a_GhiNhanThuNhap</w:t>
       </w:r>
       <w:r>
@@ -7523,6 +8105,7 @@
                 <w:b/>
                 <w:szCs w:val="26"/>
               </w:rPr>
+              <w:lastRenderedPageBreak/>
               <w:t>Điều kiện trước</w:t>
             </w:r>
           </w:p>
@@ -7946,7 +8529,21 @@
               <w:rPr>
                 <w:szCs w:val="26"/>
               </w:rPr>
-              <w:t>Phát sinh giao dịch thu nhập và lưu vào cơ sở dữ liệu</w:t>
+              <w:t xml:space="preserve">Phát sinh giao dịch </w:t>
+            </w:r>
+            <w:proofErr w:type="gramStart"/>
+            <w:r>
+              <w:rPr>
+                <w:szCs w:val="26"/>
+              </w:rPr>
+              <w:t>thu</w:t>
+            </w:r>
+            <w:proofErr w:type="gramEnd"/>
+            <w:r>
+              <w:rPr>
+                <w:szCs w:val="26"/>
+              </w:rPr>
+              <w:t xml:space="preserve"> nhập và lưu vào cơ sở dữ liệu</w:t>
             </w:r>
             <w:r>
               <w:rPr>
@@ -8179,7 +8776,7 @@
                     </pic:cNvPicPr>
                   </pic:nvPicPr>
                   <pic:blipFill>
-                    <a:blip r:embed="rId24">
+                    <a:blip r:embed="rId30">
                       <a:extLst>
                         <a:ext uri="{28A0092B-C50C-407E-A947-70E740481C1C}">
                           <a14:useLocalDpi xmlns:a14="http://schemas.microsoft.com/office/drawing/2010/main" val="0"/>
@@ -8234,25 +8831,17 @@
     </w:p>
     <w:p>
       <w:pPr>
-        <w:pStyle w:val="Heading3"/>
+        <w:ind w:firstLine="180"/>
       </w:pPr>
       <w:r>
         <w:rPr>
           <w:noProof/>
         </w:rPr>
         <w:drawing>
-          <wp:anchor distT="0" distB="0" distL="114300" distR="114300" simplePos="0" relativeHeight="251734016" behindDoc="0" locked="0" layoutInCell="1" allowOverlap="1" wp14:anchorId="0F79F1FA" wp14:editId="5444ADC7">
-            <wp:simplePos x="0" y="0"/>
-            <wp:positionH relativeFrom="margin">
-              <wp:align>left</wp:align>
-            </wp:positionH>
-            <wp:positionV relativeFrom="paragraph">
-              <wp:posOffset>67091</wp:posOffset>
-            </wp:positionV>
-            <wp:extent cx="5833110" cy="6242685"/>
-            <wp:effectExtent l="0" t="0" r="0" b="5715"/>
-            <wp:wrapTopAndBottom/>
-            <wp:docPr id="43" name="Picture 43"/>
+          <wp:inline distT="0" distB="0" distL="0" distR="0">
+            <wp:extent cx="5580380" cy="5080557"/>
+            <wp:effectExtent l="0" t="0" r="1270" b="6350"/>
+            <wp:docPr id="6" name="Picture 6"/>
             <wp:cNvGraphicFramePr>
               <a:graphicFrameLocks xmlns:a="http://schemas.openxmlformats.org/drawingml/2006/main" noChangeAspect="1"/>
             </wp:cNvGraphicFramePr>
@@ -8260,13 +8849,13 @@
               <a:graphicData uri="http://schemas.openxmlformats.org/drawingml/2006/picture">
                 <pic:pic xmlns:pic="http://schemas.openxmlformats.org/drawingml/2006/picture">
                   <pic:nvPicPr>
-                    <pic:cNvPr id="0" name="Picture 10"/>
+                    <pic:cNvPr id="0" name="Picture 2"/>
                     <pic:cNvPicPr>
                       <a:picLocks noChangeAspect="1" noChangeArrowheads="1"/>
                     </pic:cNvPicPr>
                   </pic:nvPicPr>
                   <pic:blipFill>
-                    <a:blip r:embed="rId25">
+                    <a:blip r:embed="rId31">
                       <a:extLst>
                         <a:ext uri="{28A0092B-C50C-407E-A947-70E740481C1C}">
                           <a14:useLocalDpi xmlns:a14="http://schemas.microsoft.com/office/drawing/2010/main" val="0"/>
@@ -8281,7 +8870,7 @@
                   <pic:spPr bwMode="auto">
                     <a:xfrm>
                       <a:off x="0" y="0"/>
-                      <a:ext cx="5833110" cy="6242685"/>
+                      <a:ext cx="5580380" cy="5080557"/>
                     </a:xfrm>
                     <a:prstGeom prst="rect">
                       <a:avLst/>
@@ -8294,15 +8883,14 @@
                 </pic:pic>
               </a:graphicData>
             </a:graphic>
-            <wp14:sizeRelH relativeFrom="margin">
-              <wp14:pctWidth>0</wp14:pctWidth>
-            </wp14:sizeRelH>
-            <wp14:sizeRelV relativeFrom="margin">
-              <wp14:pctHeight>0</wp14:pctHeight>
-            </wp14:sizeRelV>
-          </wp:anchor>
+          </wp:inline>
         </w:drawing>
       </w:r>
+    </w:p>
+    <w:p>
+      <w:pPr>
+        <w:pStyle w:val="Heading3"/>
+      </w:pPr>
       <w:r>
         <w:t>Use case UC03.2.b_GhiNhanThuNhap</w:t>
       </w:r>
@@ -8499,14 +9087,7 @@
               <w:rPr>
                 <w:szCs w:val="26"/>
               </w:rPr>
-              <w:t xml:space="preserve">Người dùng thêm khoản thu nhập với các thông tin và chọn mặc định thêm khoản thu nhập mới vào tất cả các hủ tiền, sau đó chọn xác nhận. </w:t>
-            </w:r>
-            <w:r>
-              <w:rPr>
-                <w:szCs w:val="26"/>
-              </w:rPr>
-              <w:lastRenderedPageBreak/>
-              <w:t>Hệ thống sẽ chia khoản thu nhập vừa thêm vào theo tỉ lệ phần trăm và cộng thêm vào ngân sách hiện có của tất cả hủ tiền.</w:t>
+              <w:t>Người dùng thêm khoản thu nhập với các thông tin và chọn mặc định thêm khoản thu nhập mới vào tất cả các hủ tiền, sau đó chọn xác nhận. Hệ thống sẽ chia khoản thu nhập vừa thêm vào theo tỉ lệ phần trăm và cộng thêm vào ngân sách hiện có của tất cả hủ tiền.</w:t>
             </w:r>
           </w:p>
         </w:tc>
@@ -8537,7 +9118,6 @@
                 <w:b/>
                 <w:szCs w:val="26"/>
               </w:rPr>
-              <w:lastRenderedPageBreak/>
               <w:t>Tác nhân</w:t>
             </w:r>
           </w:p>
@@ -8666,6 +9246,7 @@
                 <w:b/>
                 <w:szCs w:val="26"/>
               </w:rPr>
+              <w:lastRenderedPageBreak/>
               <w:t>Điều kiện sau</w:t>
             </w:r>
           </w:p>
@@ -8837,7 +9418,21 @@
               <w:rPr>
                 <w:szCs w:val="26"/>
               </w:rPr>
-              <w:t>Nhập thông tin giao dịch thu nhập</w:t>
+              <w:t xml:space="preserve">Nhập thông tin giao dịch </w:t>
+            </w:r>
+            <w:proofErr w:type="gramStart"/>
+            <w:r>
+              <w:rPr>
+                <w:szCs w:val="26"/>
+              </w:rPr>
+              <w:t>thu</w:t>
+            </w:r>
+            <w:proofErr w:type="gramEnd"/>
+            <w:r>
+              <w:rPr>
+                <w:szCs w:val="26"/>
+              </w:rPr>
+              <w:t xml:space="preserve"> nhập</w:t>
             </w:r>
             <w:r>
               <w:rPr>
@@ -9036,7 +9631,21 @@
               <w:rPr>
                 <w:szCs w:val="26"/>
               </w:rPr>
-              <w:t>Phát sinh giao dịch thu nhập và lưu vào cơ sở dữ liệu.</w:t>
+              <w:t xml:space="preserve">Phát sinh giao dịch </w:t>
+            </w:r>
+            <w:proofErr w:type="gramStart"/>
+            <w:r>
+              <w:rPr>
+                <w:szCs w:val="26"/>
+              </w:rPr>
+              <w:t>thu</w:t>
+            </w:r>
+            <w:proofErr w:type="gramEnd"/>
+            <w:r>
+              <w:rPr>
+                <w:szCs w:val="26"/>
+              </w:rPr>
+              <w:t xml:space="preserve"> nhập và lưu vào cơ sở dữ liệu.</w:t>
             </w:r>
           </w:p>
         </w:tc>
@@ -9125,11 +9734,19 @@
               </w:rPr>
               <w:t xml:space="preserve">hủ tiền </w:t>
             </w:r>
-            <w:r>
-              <w:rPr>
-                <w:szCs w:val="26"/>
-              </w:rPr>
-              <w:t xml:space="preserve">theo tỉ lệ đã được thiết lập </w:t>
+            <w:proofErr w:type="gramStart"/>
+            <w:r>
+              <w:rPr>
+                <w:szCs w:val="26"/>
+              </w:rPr>
+              <w:t>theo</w:t>
+            </w:r>
+            <w:proofErr w:type="gramEnd"/>
+            <w:r>
+              <w:rPr>
+                <w:szCs w:val="26"/>
+              </w:rPr>
+              <w:t xml:space="preserve"> tỉ lệ đã được thiết lập </w:t>
             </w:r>
             <w:r>
               <w:rPr>
@@ -9286,7 +9903,7 @@
                     </pic:cNvPicPr>
                   </pic:nvPicPr>
                   <pic:blipFill>
-                    <a:blip r:embed="rId26">
+                    <a:blip r:embed="rId32">
                       <a:extLst>
                         <a:ext uri="{28A0092B-C50C-407E-A947-70E740481C1C}">
                           <a14:useLocalDpi xmlns:a14="http://schemas.microsoft.com/office/drawing/2010/main" val="0"/>
@@ -9337,23 +9954,23 @@
         <w:pStyle w:val="Heading4"/>
       </w:pPr>
       <w:r>
+        <w:lastRenderedPageBreak/>
+        <w:t>Sequence diagram</w:t>
+      </w:r>
+    </w:p>
+    <w:p>
+      <w:pPr>
+        <w:ind w:firstLine="180"/>
+      </w:pPr>
+      <w:r>
         <w:rPr>
           <w:noProof/>
         </w:rPr>
-        <w:lastRenderedPageBreak/>
         <w:drawing>
-          <wp:anchor distT="0" distB="0" distL="114300" distR="114300" simplePos="0" relativeHeight="251736064" behindDoc="0" locked="0" layoutInCell="1" allowOverlap="1" wp14:anchorId="58BB7AAD" wp14:editId="2B5E15B1">
-            <wp:simplePos x="0" y="0"/>
-            <wp:positionH relativeFrom="margin">
-              <wp:align>left</wp:align>
-            </wp:positionH>
-            <wp:positionV relativeFrom="paragraph">
-              <wp:posOffset>382270</wp:posOffset>
-            </wp:positionV>
-            <wp:extent cx="5864225" cy="6223000"/>
-            <wp:effectExtent l="0" t="0" r="3175" b="6350"/>
-            <wp:wrapTopAndBottom/>
-            <wp:docPr id="45" name="Picture 45"/>
+          <wp:inline distT="0" distB="0" distL="0" distR="0">
+            <wp:extent cx="5580380" cy="5403128"/>
+            <wp:effectExtent l="0" t="0" r="1270" b="7620"/>
+            <wp:docPr id="8" name="Picture 8"/>
             <wp:cNvGraphicFramePr>
               <a:graphicFrameLocks xmlns:a="http://schemas.openxmlformats.org/drawingml/2006/main" noChangeAspect="1"/>
             </wp:cNvGraphicFramePr>
@@ -9361,13 +9978,13 @@
               <a:graphicData uri="http://schemas.openxmlformats.org/drawingml/2006/picture">
                 <pic:pic xmlns:pic="http://schemas.openxmlformats.org/drawingml/2006/picture">
                   <pic:nvPicPr>
-                    <pic:cNvPr id="0" name="Picture 12"/>
+                    <pic:cNvPr id="0" name="Picture 3"/>
                     <pic:cNvPicPr>
                       <a:picLocks noChangeAspect="1" noChangeArrowheads="1"/>
                     </pic:cNvPicPr>
                   </pic:nvPicPr>
                   <pic:blipFill>
-                    <a:blip r:embed="rId27">
+                    <a:blip r:embed="rId33">
                       <a:extLst>
                         <a:ext uri="{28A0092B-C50C-407E-A947-70E740481C1C}">
                           <a14:useLocalDpi xmlns:a14="http://schemas.microsoft.com/office/drawing/2010/main" val="0"/>
@@ -9382,7 +9999,7 @@
                   <pic:spPr bwMode="auto">
                     <a:xfrm>
                       <a:off x="0" y="0"/>
-                      <a:ext cx="5864225" cy="6223000"/>
+                      <a:ext cx="5580380" cy="5403128"/>
                     </a:xfrm>
                     <a:prstGeom prst="rect">
                       <a:avLst/>
@@ -9395,17 +10012,8 @@
                 </pic:pic>
               </a:graphicData>
             </a:graphic>
-            <wp14:sizeRelH relativeFrom="margin">
-              <wp14:pctWidth>0</wp14:pctWidth>
-            </wp14:sizeRelH>
-            <wp14:sizeRelV relativeFrom="margin">
-              <wp14:pctHeight>0</wp14:pctHeight>
-            </wp14:sizeRelV>
-          </wp:anchor>
+          </wp:inline>
         </w:drawing>
-      </w:r>
-      <w:r>
-        <w:t>Sequence diagram</w:t>
       </w:r>
     </w:p>
     <w:p>
@@ -9636,7 +10244,6 @@
                 <w:b/>
                 <w:szCs w:val="26"/>
               </w:rPr>
-              <w:lastRenderedPageBreak/>
               <w:t>Tác nhân</w:t>
             </w:r>
           </w:p>
@@ -9765,6 +10372,7 @@
                 <w:b/>
                 <w:szCs w:val="26"/>
               </w:rPr>
+              <w:lastRenderedPageBreak/>
               <w:t>Điều kiện sau</w:t>
             </w:r>
           </w:p>
@@ -10445,7 +11053,7 @@
                     </pic:cNvPicPr>
                   </pic:nvPicPr>
                   <pic:blipFill>
-                    <a:blip r:embed="rId28">
+                    <a:blip r:embed="rId34">
                       <a:extLst>
                         <a:ext uri="{28A0092B-C50C-407E-A947-70E740481C1C}">
                           <a14:useLocalDpi xmlns:a14="http://schemas.microsoft.com/office/drawing/2010/main" val="0"/>
@@ -10496,23 +11104,23 @@
         <w:pStyle w:val="Heading4"/>
       </w:pPr>
       <w:r>
+        <w:lastRenderedPageBreak/>
+        <w:t>Sequence diagram</w:t>
+      </w:r>
+    </w:p>
+    <w:p>
+      <w:pPr>
+        <w:ind w:firstLine="180"/>
+      </w:pPr>
+      <w:r>
         <w:rPr>
           <w:noProof/>
         </w:rPr>
-        <w:lastRenderedPageBreak/>
         <w:drawing>
-          <wp:anchor distT="0" distB="0" distL="114300" distR="114300" simplePos="0" relativeHeight="251720704" behindDoc="0" locked="0" layoutInCell="1" allowOverlap="1" wp14:anchorId="5301701F" wp14:editId="79372EA6">
-            <wp:simplePos x="0" y="0"/>
-            <wp:positionH relativeFrom="margin">
-              <wp:posOffset>-1270</wp:posOffset>
-            </wp:positionH>
-            <wp:positionV relativeFrom="paragraph">
-              <wp:posOffset>340815</wp:posOffset>
-            </wp:positionV>
-            <wp:extent cx="5580380" cy="6482172"/>
-            <wp:effectExtent l="0" t="0" r="1270" b="0"/>
-            <wp:wrapTopAndBottom/>
-            <wp:docPr id="28" name="Picture 28"/>
+          <wp:inline distT="0" distB="0" distL="0" distR="0">
+            <wp:extent cx="5580380" cy="7120935"/>
+            <wp:effectExtent l="0" t="0" r="1270" b="3810"/>
+            <wp:docPr id="9" name="Picture 9"/>
             <wp:cNvGraphicFramePr>
               <a:graphicFrameLocks xmlns:a="http://schemas.openxmlformats.org/drawingml/2006/main" noChangeAspect="1"/>
             </wp:cNvGraphicFramePr>
@@ -10520,13 +11128,13 @@
               <a:graphicData uri="http://schemas.openxmlformats.org/drawingml/2006/picture">
                 <pic:pic xmlns:pic="http://schemas.openxmlformats.org/drawingml/2006/picture">
                   <pic:nvPicPr>
-                    <pic:cNvPr id="0" name="Picture 8"/>
+                    <pic:cNvPr id="0" name="Picture 4"/>
                     <pic:cNvPicPr>
                       <a:picLocks noChangeAspect="1" noChangeArrowheads="1"/>
                     </pic:cNvPicPr>
                   </pic:nvPicPr>
                   <pic:blipFill>
-                    <a:blip r:embed="rId29">
+                    <a:blip r:embed="rId35">
                       <a:extLst>
                         <a:ext uri="{28A0092B-C50C-407E-A947-70E740481C1C}">
                           <a14:useLocalDpi xmlns:a14="http://schemas.microsoft.com/office/drawing/2010/main" val="0"/>
@@ -10541,7 +11149,7 @@
                   <pic:spPr bwMode="auto">
                     <a:xfrm>
                       <a:off x="0" y="0"/>
-                      <a:ext cx="5580380" cy="6482172"/>
+                      <a:ext cx="5580380" cy="7120935"/>
                     </a:xfrm>
                     <a:prstGeom prst="rect">
                       <a:avLst/>
@@ -10554,11 +11162,8 @@
                 </pic:pic>
               </a:graphicData>
             </a:graphic>
-          </wp:anchor>
+          </wp:inline>
         </w:drawing>
-      </w:r>
-      <w:r>
-        <w:t>Sequence diagram</w:t>
       </w:r>
     </w:p>
     <w:p/>
@@ -10567,6 +11172,7 @@
         <w:pStyle w:val="Heading3"/>
       </w:pPr>
       <w:r>
+        <w:lastRenderedPageBreak/>
         <w:t>Use case UC03.4_XoaGiaoDich</w:t>
       </w:r>
     </w:p>
@@ -10730,7 +11336,6 @@
                 <w:b/>
                 <w:szCs w:val="26"/>
               </w:rPr>
-              <w:lastRenderedPageBreak/>
               <w:t>Mô tả</w:t>
             </w:r>
           </w:p>
@@ -11536,7 +12141,7 @@
                     </pic:cNvPicPr>
                   </pic:nvPicPr>
                   <pic:blipFill>
-                    <a:blip r:embed="rId30">
+                    <a:blip r:embed="rId36">
                       <a:extLst>
                         <a:ext uri="{28A0092B-C50C-407E-A947-70E740481C1C}">
                           <a14:useLocalDpi xmlns:a14="http://schemas.microsoft.com/office/drawing/2010/main" val="0"/>
@@ -11613,7 +12218,7 @@
                     </pic:cNvPicPr>
                   </pic:nvPicPr>
                   <pic:blipFill>
-                    <a:blip r:embed="rId31">
+                    <a:blip r:embed="rId37">
                       <a:extLst>
                         <a:ext uri="{28A0092B-C50C-407E-A947-70E740481C1C}">
                           <a14:useLocalDpi xmlns:a14="http://schemas.microsoft.com/office/drawing/2010/main" val="0"/>
@@ -12291,7 +12896,21 @@
               <w:rPr>
                 <w:szCs w:val="26"/>
               </w:rPr>
-              <w:t>Nếu chọn xem theo ngày, hiển thị danh sách các giao dịch trong ngày hiện tại.</w:t>
+              <w:t xml:space="preserve">Nếu chọn xem </w:t>
+            </w:r>
+            <w:proofErr w:type="gramStart"/>
+            <w:r>
+              <w:rPr>
+                <w:szCs w:val="26"/>
+              </w:rPr>
+              <w:t>theo</w:t>
+            </w:r>
+            <w:proofErr w:type="gramEnd"/>
+            <w:r>
+              <w:rPr>
+                <w:szCs w:val="26"/>
+              </w:rPr>
+              <w:t xml:space="preserve"> ngày, hiển thị danh sách các giao dịch trong ngày hiện tại.</w:t>
             </w:r>
           </w:p>
         </w:tc>
@@ -12684,7 +13303,7 @@
                     </pic:cNvPicPr>
                   </pic:nvPicPr>
                   <pic:blipFill>
-                    <a:blip r:embed="rId32">
+                    <a:blip r:embed="rId38">
                       <a:extLst>
                         <a:ext uri="{28A0092B-C50C-407E-A947-70E740481C1C}">
                           <a14:useLocalDpi xmlns:a14="http://schemas.microsoft.com/office/drawing/2010/main" val="0"/>
@@ -12761,7 +13380,7 @@
                     </pic:cNvPicPr>
                   </pic:nvPicPr>
                   <pic:blipFill>
-                    <a:blip r:embed="rId33">
+                    <a:blip r:embed="rId39">
                       <a:extLst>
                         <a:ext uri="{28A0092B-C50C-407E-A947-70E740481C1C}">
                           <a14:useLocalDpi xmlns:a14="http://schemas.microsoft.com/office/drawing/2010/main" val="0"/>
@@ -13010,11 +13629,19 @@
                 <w:szCs w:val="26"/>
               </w:rPr>
             </w:pPr>
-            <w:r>
-              <w:rPr>
-                <w:szCs w:val="26"/>
-              </w:rPr>
-              <w:t xml:space="preserve">thống </w:t>
+            <w:proofErr w:type="gramStart"/>
+            <w:r>
+              <w:rPr>
+                <w:szCs w:val="26"/>
+              </w:rPr>
+              <w:t>thống</w:t>
+            </w:r>
+            <w:proofErr w:type="gramEnd"/>
+            <w:r>
+              <w:rPr>
+                <w:szCs w:val="26"/>
+              </w:rPr>
+              <w:t xml:space="preserve"> </w:t>
             </w:r>
             <w:r>
               <w:rPr>
@@ -13717,7 +14344,7 @@
                     </pic:cNvPicPr>
                   </pic:nvPicPr>
                   <pic:blipFill>
-                    <a:blip r:embed="rId34">
+                    <a:blip r:embed="rId40">
                       <a:extLst>
                         <a:ext uri="{28A0092B-C50C-407E-A947-70E740481C1C}">
                           <a14:useLocalDpi xmlns:a14="http://schemas.microsoft.com/office/drawing/2010/main" val="0"/>
@@ -13789,7 +14416,7 @@
                     </pic:cNvPicPr>
                   </pic:nvPicPr>
                   <pic:blipFill>
-                    <a:blip r:embed="rId35">
+                    <a:blip r:embed="rId41">
                       <a:extLst>
                         <a:ext uri="{28A0092B-C50C-407E-A947-70E740481C1C}">
                           <a14:useLocalDpi xmlns:a14="http://schemas.microsoft.com/office/drawing/2010/main" val="0"/>
@@ -14055,7 +14682,21 @@
               <w:rPr>
                 <w:szCs w:val="26"/>
               </w:rPr>
-              <w:t>Người dùng có nhiều khoản thu chi (lương thưởng tết, học phí,...), các giao dịch này sẽ xảy ra theo ngày</w:t>
+              <w:t>Người dùng có nhiều khoản thu chi (lương thưởng tết, học phí</w:t>
+            </w:r>
+            <w:proofErr w:type="gramStart"/>
+            <w:r>
+              <w:rPr>
+                <w:szCs w:val="26"/>
+              </w:rPr>
+              <w:t>,...</w:t>
+            </w:r>
+            <w:proofErr w:type="gramEnd"/>
+            <w:r>
+              <w:rPr>
+                <w:szCs w:val="26"/>
+              </w:rPr>
+              <w:t>), các giao dịch này sẽ xảy ra theo ngày</w:t>
             </w:r>
             <w:r>
               <w:rPr>
@@ -14454,11 +15095,19 @@
               </w:rPr>
               <w:t xml:space="preserve">định kỳ </w:t>
             </w:r>
-            <w:r>
-              <w:rPr>
-                <w:szCs w:val="26"/>
-              </w:rPr>
-              <w:t>theo ngày</w:t>
+            <w:proofErr w:type="gramStart"/>
+            <w:r>
+              <w:rPr>
+                <w:szCs w:val="26"/>
+              </w:rPr>
+              <w:t>theo</w:t>
+            </w:r>
+            <w:proofErr w:type="gramEnd"/>
+            <w:r>
+              <w:rPr>
+                <w:szCs w:val="26"/>
+              </w:rPr>
+              <w:t xml:space="preserve"> ngày</w:t>
             </w:r>
             <w:r>
               <w:rPr>
@@ -14578,11 +15227,19 @@
               </w:rPr>
               <w:t xml:space="preserve">Phát sinh thông tin giao dịch </w:t>
             </w:r>
-            <w:r>
-              <w:rPr>
-                <w:szCs w:val="26"/>
-              </w:rPr>
-              <w:t>theo thời gian đã chọn</w:t>
+            <w:proofErr w:type="gramStart"/>
+            <w:r>
+              <w:rPr>
+                <w:szCs w:val="26"/>
+              </w:rPr>
+              <w:t>theo</w:t>
+            </w:r>
+            <w:proofErr w:type="gramEnd"/>
+            <w:r>
+              <w:rPr>
+                <w:szCs w:val="26"/>
+              </w:rPr>
+              <w:t xml:space="preserve"> thời gian đã chọn</w:t>
             </w:r>
             <w:r>
               <w:rPr>
@@ -14810,7 +15467,7 @@
                     </pic:cNvPicPr>
                   </pic:nvPicPr>
                   <pic:blipFill>
-                    <a:blip r:embed="rId36">
+                    <a:blip r:embed="rId42">
                       <a:extLst>
                         <a:ext uri="{28A0092B-C50C-407E-A947-70E740481C1C}">
                           <a14:useLocalDpi xmlns:a14="http://schemas.microsoft.com/office/drawing/2010/main" val="0"/>
@@ -14888,7 +15545,7 @@
                     </pic:cNvPicPr>
                   </pic:nvPicPr>
                   <pic:blipFill>
-                    <a:blip r:embed="rId37">
+                    <a:blip r:embed="rId43">
                       <a:extLst>
                         <a:ext uri="{28A0092B-C50C-407E-A947-70E740481C1C}">
                           <a14:useLocalDpi xmlns:a14="http://schemas.microsoft.com/office/drawing/2010/main" val="0"/>
@@ -15094,13 +15751,27 @@
               <w:rPr>
                 <w:szCs w:val="26"/>
               </w:rPr>
-              <w:t>Hệ thống hỗ trợ người dùng có thể tạo thêm kế hoạch tiết kiệm,</w:t>
-            </w:r>
-            <w:r>
-              <w:rPr>
-                <w:szCs w:val="26"/>
-              </w:rPr>
-              <w:t>giúp người dùng tiết kiện cho sự kiện sắp tới</w:t>
+              <w:t>Hệ thống hỗ trợ người dùng có thể tạo thêm kế hoạch tiết kiệm</w:t>
+            </w:r>
+            <w:proofErr w:type="gramStart"/>
+            <w:r>
+              <w:rPr>
+                <w:szCs w:val="26"/>
+              </w:rPr>
+              <w:t>,</w:t>
+            </w:r>
+            <w:r>
+              <w:rPr>
+                <w:szCs w:val="26"/>
+              </w:rPr>
+              <w:t>giúp</w:t>
+            </w:r>
+            <w:proofErr w:type="gramEnd"/>
+            <w:r>
+              <w:rPr>
+                <w:szCs w:val="26"/>
+              </w:rPr>
+              <w:t xml:space="preserve"> người dùng tiết kiện cho sự kiện sắp tới</w:t>
             </w:r>
             <w:r>
               <w:rPr>
@@ -15829,7 +16500,7 @@
                     </pic:cNvPicPr>
                   </pic:nvPicPr>
                   <pic:blipFill>
-                    <a:blip r:embed="rId38">
+                    <a:blip r:embed="rId44">
                       <a:extLst>
                         <a:ext uri="{28A0092B-C50C-407E-A947-70E740481C1C}">
                           <a14:useLocalDpi xmlns:a14="http://schemas.microsoft.com/office/drawing/2010/main" val="0"/>
@@ -15906,7 +16577,7 @@
                     </pic:cNvPicPr>
                   </pic:nvPicPr>
                   <pic:blipFill>
-                    <a:blip r:embed="rId39">
+                    <a:blip r:embed="rId45">
                       <a:extLst>
                         <a:ext uri="{28A0092B-C50C-407E-A947-70E740481C1C}">
                           <a14:useLocalDpi xmlns:a14="http://schemas.microsoft.com/office/drawing/2010/main" val="0"/>
@@ -16109,7 +16780,21 @@
               <w:rPr>
                 <w:szCs w:val="26"/>
               </w:rPr>
-              <w:t>Hệ thống hỗ trợ người dùng có thể sửa thêm kế hoạch tiết kiệm,giúp người dùng tiết kiện cho sự kiện sắp tới.</w:t>
+              <w:t>Hệ thống hỗ trợ người dùng có thể sửa thêm kế hoạch tiết kiệm</w:t>
+            </w:r>
+            <w:proofErr w:type="gramStart"/>
+            <w:r>
+              <w:rPr>
+                <w:szCs w:val="26"/>
+              </w:rPr>
+              <w:t>,giúp</w:t>
+            </w:r>
+            <w:proofErr w:type="gramEnd"/>
+            <w:r>
+              <w:rPr>
+                <w:szCs w:val="26"/>
+              </w:rPr>
+              <w:t xml:space="preserve"> người dùng tiết kiện cho sự kiện sắp tới.</w:t>
             </w:r>
           </w:p>
         </w:tc>
@@ -16818,7 +17503,21 @@
               <w:rPr>
                 <w:szCs w:val="26"/>
               </w:rPr>
-              <w:t>Nếu xảy ra lỗi , hệ thống sẽ hiển thị thông báo và kết thúc chức năng hiện tại.</w:t>
+              <w:t xml:space="preserve">Nếu xảy ra </w:t>
+            </w:r>
+            <w:proofErr w:type="gramStart"/>
+            <w:r>
+              <w:rPr>
+                <w:szCs w:val="26"/>
+              </w:rPr>
+              <w:t>lỗi ,</w:t>
+            </w:r>
+            <w:proofErr w:type="gramEnd"/>
+            <w:r>
+              <w:rPr>
+                <w:szCs w:val="26"/>
+              </w:rPr>
+              <w:t xml:space="preserve"> hệ thống sẽ hiển thị thông báo và kết thúc chức năng hiện tại.</w:t>
             </w:r>
           </w:p>
         </w:tc>
@@ -16860,7 +17559,7 @@
                     </pic:cNvPicPr>
                   </pic:nvPicPr>
                   <pic:blipFill>
-                    <a:blip r:embed="rId40">
+                    <a:blip r:embed="rId46">
                       <a:extLst>
                         <a:ext uri="{28A0092B-C50C-407E-A947-70E740481C1C}">
                           <a14:useLocalDpi xmlns:a14="http://schemas.microsoft.com/office/drawing/2010/main" val="0"/>
@@ -16943,7 +17642,7 @@
                     </pic:cNvPicPr>
                   </pic:nvPicPr>
                   <pic:blipFill>
-                    <a:blip r:embed="rId41">
+                    <a:blip r:embed="rId47">
                       <a:extLst>
                         <a:ext uri="{28A0092B-C50C-407E-A947-70E740481C1C}">
                           <a14:useLocalDpi xmlns:a14="http://schemas.microsoft.com/office/drawing/2010/main" val="0"/>
@@ -17976,7 +18675,21 @@
               <w:rPr>
                 <w:szCs w:val="26"/>
               </w:rPr>
-              <w:t>.1. Nếu không có tồn tại kế hoạch trong cơ sở dữ liệu,  hệ thống thông báo cho người dùng và cập nhật lại danh sách kế hoạch tiết kiệm.</w:t>
+              <w:t>.1. Nếu không có tồn tại kế hoạch trong cơ sở dữ liệu</w:t>
+            </w:r>
+            <w:proofErr w:type="gramStart"/>
+            <w:r>
+              <w:rPr>
+                <w:szCs w:val="26"/>
+              </w:rPr>
+              <w:t>,  hệ</w:t>
+            </w:r>
+            <w:proofErr w:type="gramEnd"/>
+            <w:r>
+              <w:rPr>
+                <w:szCs w:val="26"/>
+              </w:rPr>
+              <w:t xml:space="preserve"> thống thông báo cho người dùng và cập nhật lại danh sách kế hoạch tiết kiệm.</w:t>
             </w:r>
           </w:p>
           <w:p>
@@ -18067,7 +18780,7 @@
                     </pic:cNvPicPr>
                   </pic:nvPicPr>
                   <pic:blipFill>
-                    <a:blip r:embed="rId42">
+                    <a:blip r:embed="rId48">
                       <a:extLst>
                         <a:ext uri="{28A0092B-C50C-407E-A947-70E740481C1C}">
                           <a14:useLocalDpi xmlns:a14="http://schemas.microsoft.com/office/drawing/2010/main" val="0"/>
@@ -18150,7 +18863,7 @@
                     </pic:cNvPicPr>
                   </pic:nvPicPr>
                   <pic:blipFill>
-                    <a:blip r:embed="rId43">
+                    <a:blip r:embed="rId49">
                       <a:extLst>
                         <a:ext uri="{28A0092B-C50C-407E-A947-70E740481C1C}">
                           <a14:useLocalDpi xmlns:a14="http://schemas.microsoft.com/office/drawing/2010/main" val="0"/>
@@ -19004,11 +19717,19 @@
               </w:rPr>
               <w:t xml:space="preserve"> các kế hoạch đã có </w:t>
             </w:r>
-            <w:r>
-              <w:rPr>
-                <w:szCs w:val="26"/>
-              </w:rPr>
-              <w:t>theo giờ cài đặt.</w:t>
+            <w:proofErr w:type="gramStart"/>
+            <w:r>
+              <w:rPr>
+                <w:szCs w:val="26"/>
+              </w:rPr>
+              <w:t>theo</w:t>
+            </w:r>
+            <w:proofErr w:type="gramEnd"/>
+            <w:r>
+              <w:rPr>
+                <w:szCs w:val="26"/>
+              </w:rPr>
+              <w:t xml:space="preserve"> giờ cài đặt.</w:t>
             </w:r>
           </w:p>
         </w:tc>
@@ -19113,7 +19834,7 @@
                     </pic:cNvPicPr>
                   </pic:nvPicPr>
                   <pic:blipFill>
-                    <a:blip r:embed="rId44">
+                    <a:blip r:embed="rId50">
                       <a:extLst>
                         <a:ext uri="{28A0092B-C50C-407E-A947-70E740481C1C}">
                           <a14:useLocalDpi xmlns:a14="http://schemas.microsoft.com/office/drawing/2010/main" val="0"/>
@@ -19607,13 +20328,27 @@
               <w:rPr>
                 <w:szCs w:val="26"/>
               </w:rPr>
-              <w:t xml:space="preserve">phần trăm tỷ lệ giữa các khoản chi tiêu </w:t>
-            </w:r>
-            <w:r>
-              <w:rPr>
-                <w:szCs w:val="26"/>
-              </w:rPr>
-              <w:t xml:space="preserve"> trên giao diện người dùng.</w:t>
+              <w:t xml:space="preserve">phần trăm tỷ lệ giữa các khoản chi </w:t>
+            </w:r>
+            <w:proofErr w:type="gramStart"/>
+            <w:r>
+              <w:rPr>
+                <w:szCs w:val="26"/>
+              </w:rPr>
+              <w:t xml:space="preserve">tiêu </w:t>
+            </w:r>
+            <w:r>
+              <w:rPr>
+                <w:szCs w:val="26"/>
+              </w:rPr>
+              <w:t xml:space="preserve"> trên</w:t>
+            </w:r>
+            <w:proofErr w:type="gramEnd"/>
+            <w:r>
+              <w:rPr>
+                <w:szCs w:val="26"/>
+              </w:rPr>
+              <w:t xml:space="preserve"> giao diện người dùng.</w:t>
             </w:r>
           </w:p>
         </w:tc>
@@ -20063,7 +20798,7 @@
                     </pic:cNvPicPr>
                   </pic:nvPicPr>
                   <pic:blipFill>
-                    <a:blip r:embed="rId45">
+                    <a:blip r:embed="rId51">
                       <a:extLst>
                         <a:ext uri="{28A0092B-C50C-407E-A947-70E740481C1C}">
                           <a14:useLocalDpi xmlns:a14="http://schemas.microsoft.com/office/drawing/2010/main" val="0"/>
@@ -20143,7 +20878,7 @@
                     </pic:cNvPicPr>
                   </pic:nvPicPr>
                   <pic:blipFill>
-                    <a:blip r:embed="rId46">
+                    <a:blip r:embed="rId52">
                       <a:extLst>
                         <a:ext uri="{28A0092B-C50C-407E-A947-70E740481C1C}">
                           <a14:useLocalDpi xmlns:a14="http://schemas.microsoft.com/office/drawing/2010/main" val="0"/>
@@ -20359,13 +21094,27 @@
               <w:rPr>
                 <w:szCs w:val="26"/>
               </w:rPr>
-              <w:t xml:space="preserve">thu nhập </w:t>
-            </w:r>
-            <w:r>
-              <w:rPr>
-                <w:szCs w:val="26"/>
-              </w:rPr>
-              <w:t xml:space="preserve"> cho người dùng xem tới tình trạng hiện tại.  </w:t>
+              <w:t xml:space="preserve">thu </w:t>
+            </w:r>
+            <w:proofErr w:type="gramStart"/>
+            <w:r>
+              <w:rPr>
+                <w:szCs w:val="26"/>
+              </w:rPr>
+              <w:t xml:space="preserve">nhập </w:t>
+            </w:r>
+            <w:r>
+              <w:rPr>
+                <w:szCs w:val="26"/>
+              </w:rPr>
+              <w:t xml:space="preserve"> cho</w:t>
+            </w:r>
+            <w:proofErr w:type="gramEnd"/>
+            <w:r>
+              <w:rPr>
+                <w:szCs w:val="26"/>
+              </w:rPr>
+              <w:t xml:space="preserve"> người dùng xem tới tình trạng hiện tại.  </w:t>
             </w:r>
           </w:p>
         </w:tc>
@@ -20557,7 +21306,14 @@
               <w:rPr>
                 <w:szCs w:val="26"/>
               </w:rPr>
-              <w:t xml:space="preserve">m báo cáo thu nhập </w:t>
+              <w:t xml:space="preserve">m báo cáo thu </w:t>
+            </w:r>
+            <w:proofErr w:type="gramStart"/>
+            <w:r>
+              <w:rPr>
+                <w:szCs w:val="26"/>
+              </w:rPr>
+              <w:t xml:space="preserve">nhập </w:t>
             </w:r>
             <w:r>
               <w:rPr>
@@ -20565,6 +21321,7 @@
               </w:rPr>
               <w:t>.</w:t>
             </w:r>
+            <w:proofErr w:type="gramEnd"/>
           </w:p>
         </w:tc>
       </w:tr>
@@ -20801,11 +21558,19 @@
               </w:rPr>
               <w:t xml:space="preserve">Truy xuất thông tin các khoản giao dịch </w:t>
             </w:r>
-            <w:r>
-              <w:rPr>
-                <w:szCs w:val="26"/>
-              </w:rPr>
-              <w:t>thu nhập</w:t>
+            <w:proofErr w:type="gramStart"/>
+            <w:r>
+              <w:rPr>
+                <w:szCs w:val="26"/>
+              </w:rPr>
+              <w:t>thu</w:t>
+            </w:r>
+            <w:proofErr w:type="gramEnd"/>
+            <w:r>
+              <w:rPr>
+                <w:szCs w:val="26"/>
+              </w:rPr>
+              <w:t xml:space="preserve"> nhập</w:t>
             </w:r>
             <w:r>
               <w:rPr>
@@ -20889,11 +21654,19 @@
               </w:rPr>
               <w:t xml:space="preserve">Hiển thị biểu đồ biểu diễn mức độ </w:t>
             </w:r>
-            <w:r>
-              <w:rPr>
-                <w:szCs w:val="26"/>
-              </w:rPr>
-              <w:t>thu nhập</w:t>
+            <w:proofErr w:type="gramStart"/>
+            <w:r>
+              <w:rPr>
+                <w:szCs w:val="26"/>
+              </w:rPr>
+              <w:t>thu</w:t>
+            </w:r>
+            <w:proofErr w:type="gramEnd"/>
+            <w:r>
+              <w:rPr>
+                <w:szCs w:val="26"/>
+              </w:rPr>
+              <w:t xml:space="preserve"> nhập</w:t>
             </w:r>
             <w:r>
               <w:rPr>
@@ -21085,7 +21858,7 @@
                     </pic:cNvPicPr>
                   </pic:nvPicPr>
                   <pic:blipFill>
-                    <a:blip r:embed="rId47">
+                    <a:blip r:embed="rId53">
                       <a:extLst>
                         <a:ext uri="{28A0092B-C50C-407E-A947-70E740481C1C}">
                           <a14:useLocalDpi xmlns:a14="http://schemas.microsoft.com/office/drawing/2010/main" val="0"/>
@@ -21167,7 +21940,7 @@
                     </pic:cNvPicPr>
                   </pic:nvPicPr>
                   <pic:blipFill>
-                    <a:blip r:embed="rId48">
+                    <a:blip r:embed="rId54">
                       <a:extLst>
                         <a:ext uri="{28A0092B-C50C-407E-A947-70E740481C1C}">
                           <a14:useLocalDpi xmlns:a14="http://schemas.microsoft.com/office/drawing/2010/main" val="0"/>
@@ -21215,8 +21988,6 @@
         <w:lastRenderedPageBreak/>
         <w:t>Sơ đồ class</w:t>
       </w:r>
-      <w:bookmarkStart w:id="17" w:name="_GoBack"/>
-      <w:bookmarkEnd w:id="17"/>
     </w:p>
     <w:p>
       <w:pPr>
@@ -21257,7 +22028,7 @@
                     </pic:cNvPicPr>
                   </pic:nvPicPr>
                   <pic:blipFill>
-                    <a:blip r:embed="rId49">
+                    <a:blip r:embed="rId55">
                       <a:extLst>
                         <a:ext uri="{28A0092B-C50C-407E-A947-70E740481C1C}">
                           <a14:useLocalDpi xmlns:a14="http://schemas.microsoft.com/office/drawing/2010/main" val="0"/>
@@ -21342,8 +22113,13 @@
     </w:p>
     <w:p>
       <w:r>
-        <w:t>Nội dung tiểu  mục</w:t>
-      </w:r>
+        <w:t xml:space="preserve">Nội dung </w:t>
+      </w:r>
+      <w:proofErr w:type="gramStart"/>
+      <w:r>
+        <w:t>tiểu  mục</w:t>
+      </w:r>
+      <w:proofErr w:type="gramEnd"/>
     </w:p>
     <w:p>
       <w:pPr>
@@ -21357,8 +22133,13 @@
     </w:p>
     <w:p>
       <w:r>
-        <w:t>Nội dung tiểu  mục</w:t>
-      </w:r>
+        <w:t xml:space="preserve">Nội dung </w:t>
+      </w:r>
+      <w:proofErr w:type="gramStart"/>
+      <w:r>
+        <w:t>tiểu  mục</w:t>
+      </w:r>
+      <w:proofErr w:type="gramEnd"/>
     </w:p>
     <w:p>
       <w:pPr>
@@ -21382,8 +22163,13 @@
     </w:p>
     <w:p>
       <w:r>
-        <w:t>Nội dung tiểu  mục</w:t>
-      </w:r>
+        <w:t xml:space="preserve">Nội dung </w:t>
+      </w:r>
+      <w:proofErr w:type="gramStart"/>
+      <w:r>
+        <w:t>tiểu  mục</w:t>
+      </w:r>
+      <w:proofErr w:type="gramEnd"/>
     </w:p>
     <w:p>
       <w:pPr>
@@ -21397,8 +22183,13 @@
     </w:p>
     <w:p>
       <w:r>
-        <w:t>Nội dung tiểu  mục</w:t>
-      </w:r>
+        <w:t xml:space="preserve">Nội dung </w:t>
+      </w:r>
+      <w:proofErr w:type="gramStart"/>
+      <w:r>
+        <w:t>tiểu  mục</w:t>
+      </w:r>
+      <w:proofErr w:type="gramEnd"/>
     </w:p>
     <w:p>
       <w:pPr>
@@ -21447,7 +22238,15 @@
         <w:t xml:space="preserve">Trình bày các </w:t>
       </w:r>
       <w:r>
-        <w:t>chức năng đã hoàn thành trong đồ án hoặc kết quả nghiên cứu.</w:t>
+        <w:t xml:space="preserve">chức năng đã hoàn thành trong đồ </w:t>
+      </w:r>
+      <w:proofErr w:type="gramStart"/>
+      <w:r>
+        <w:t>án</w:t>
+      </w:r>
+      <w:proofErr w:type="gramEnd"/>
+      <w:r>
+        <w:t xml:space="preserve"> hoặc kết quả nghiên cứu.</w:t>
       </w:r>
     </w:p>
     <w:p>
@@ -21605,7 +22404,7 @@
       <w:r>
         <w:t xml:space="preserve">Website: </w:t>
       </w:r>
-      <w:hyperlink r:id="rId50" w:history="1">
+      <w:hyperlink r:id="rId56" w:history="1">
         <w:r>
           <w:rPr>
             <w:rStyle w:val="Hyperlink"/>
@@ -21655,7 +22454,7 @@
     </w:p>
     <w:p/>
     <w:sectPr>
-      <w:headerReference w:type="even" r:id="rId51"/>
+      <w:headerReference w:type="even" r:id="rId57"/>
       <w:pgSz w:w="11907" w:h="16840" w:code="9"/>
       <w:pgMar w:top="1701" w:right="1134" w:bottom="1701" w:left="1985" w:header="709" w:footer="709" w:gutter="0"/>
       <w:cols w:space="708"/>
@@ -21666,7 +22465,7 @@
 </file>
 
 <file path=word/endnotes.xml><?xml version="1.0" encoding="utf-8"?>
-<w:endnotes xmlns:wpc="http://schemas.microsoft.com/office/word/2010/wordprocessingCanvas" xmlns:cx="http://schemas.microsoft.com/office/drawing/2014/chartex" xmlns:mc="http://schemas.openxmlformats.org/markup-compatibility/2006" xmlns:o="urn:schemas-microsoft-com:office:office" xmlns:r="http://schemas.openxmlformats.org/officeDocument/2006/relationships" xmlns:m="http://schemas.openxmlformats.org/officeDocument/2006/math" xmlns:v="urn:schemas-microsoft-com:vml" xmlns:wp14="http://schemas.microsoft.com/office/word/2010/wordprocessingDrawing" xmlns:wp="http://schemas.openxmlformats.org/drawingml/2006/wordprocessingDrawing" xmlns:w10="urn:schemas-microsoft-com:office:word" xmlns:w="http://schemas.openxmlformats.org/wordprocessingml/2006/main" xmlns:w14="http://schemas.microsoft.com/office/word/2010/wordml" xmlns:w15="http://schemas.microsoft.com/office/word/2012/wordml" xmlns:w16se="http://schemas.microsoft.com/office/word/2015/wordml/symex" xmlns:wpg="http://schemas.microsoft.com/office/word/2010/wordprocessingGroup" xmlns:wpi="http://schemas.microsoft.com/office/word/2010/wordprocessingInk" xmlns:wne="http://schemas.microsoft.com/office/word/2006/wordml" xmlns:wps="http://schemas.microsoft.com/office/word/2010/wordprocessingShape" mc:Ignorable="w14 w15 w16se wp14">
+<w:endnotes xmlns:wpc="http://schemas.microsoft.com/office/word/2010/wordprocessingCanvas" xmlns:mc="http://schemas.openxmlformats.org/markup-compatibility/2006" xmlns:o="urn:schemas-microsoft-com:office:office" xmlns:r="http://schemas.openxmlformats.org/officeDocument/2006/relationships" xmlns:m="http://schemas.openxmlformats.org/officeDocument/2006/math" xmlns:v="urn:schemas-microsoft-com:vml" xmlns:wp14="http://schemas.microsoft.com/office/word/2010/wordprocessingDrawing" xmlns:wp="http://schemas.openxmlformats.org/drawingml/2006/wordprocessingDrawing" xmlns:w10="urn:schemas-microsoft-com:office:word" xmlns:w="http://schemas.openxmlformats.org/wordprocessingml/2006/main" xmlns:w14="http://schemas.microsoft.com/office/word/2010/wordml" xmlns:w15="http://schemas.microsoft.com/office/word/2012/wordml" xmlns:wpg="http://schemas.microsoft.com/office/word/2010/wordprocessingGroup" xmlns:wpi="http://schemas.microsoft.com/office/word/2010/wordprocessingInk" xmlns:wne="http://schemas.microsoft.com/office/word/2006/wordml" xmlns:wps="http://schemas.microsoft.com/office/word/2010/wordprocessingShape" mc:Ignorable="w14 w15 wp14">
   <w:endnote w:type="separator" w:id="-1">
     <w:p>
       <w:r>
@@ -21687,7 +22486,7 @@
 </file>
 
 <file path=word/footer1.xml><?xml version="1.0" encoding="utf-8"?>
-<w:ftr xmlns:wpc="http://schemas.microsoft.com/office/word/2010/wordprocessingCanvas" xmlns:cx="http://schemas.microsoft.com/office/drawing/2014/chartex" xmlns:mc="http://schemas.openxmlformats.org/markup-compatibility/2006" xmlns:o="urn:schemas-microsoft-com:office:office" xmlns:r="http://schemas.openxmlformats.org/officeDocument/2006/relationships" xmlns:m="http://schemas.openxmlformats.org/officeDocument/2006/math" xmlns:v="urn:schemas-microsoft-com:vml" xmlns:wp14="http://schemas.microsoft.com/office/word/2010/wordprocessingDrawing" xmlns:wp="http://schemas.openxmlformats.org/drawingml/2006/wordprocessingDrawing" xmlns:w10="urn:schemas-microsoft-com:office:word" xmlns:w="http://schemas.openxmlformats.org/wordprocessingml/2006/main" xmlns:w14="http://schemas.microsoft.com/office/word/2010/wordml" xmlns:w15="http://schemas.microsoft.com/office/word/2012/wordml" xmlns:w16se="http://schemas.microsoft.com/office/word/2015/wordml/symex" xmlns:wpg="http://schemas.microsoft.com/office/word/2010/wordprocessingGroup" xmlns:wpi="http://schemas.microsoft.com/office/word/2010/wordprocessingInk" xmlns:wne="http://schemas.microsoft.com/office/word/2006/wordml" xmlns:wps="http://schemas.microsoft.com/office/word/2010/wordprocessingShape" mc:Ignorable="w14 w15 w16se wp14">
+<w:ftr xmlns:wpc="http://schemas.microsoft.com/office/word/2010/wordprocessingCanvas" xmlns:mc="http://schemas.openxmlformats.org/markup-compatibility/2006" xmlns:o="urn:schemas-microsoft-com:office:office" xmlns:r="http://schemas.openxmlformats.org/officeDocument/2006/relationships" xmlns:m="http://schemas.openxmlformats.org/officeDocument/2006/math" xmlns:v="urn:schemas-microsoft-com:vml" xmlns:wp14="http://schemas.microsoft.com/office/word/2010/wordprocessingDrawing" xmlns:wp="http://schemas.openxmlformats.org/drawingml/2006/wordprocessingDrawing" xmlns:w10="urn:schemas-microsoft-com:office:word" xmlns:w="http://schemas.openxmlformats.org/wordprocessingml/2006/main" xmlns:w14="http://schemas.microsoft.com/office/word/2010/wordml" xmlns:w15="http://schemas.microsoft.com/office/word/2012/wordml" xmlns:wpg="http://schemas.microsoft.com/office/word/2010/wordprocessingGroup" xmlns:wpi="http://schemas.microsoft.com/office/word/2010/wordprocessingInk" xmlns:wne="http://schemas.microsoft.com/office/word/2006/wordml" xmlns:wps="http://schemas.microsoft.com/office/word/2010/wordprocessingShape" mc:Ignorable="w14 w15 wp14">
   <w:p>
     <w:pPr>
       <w:pStyle w:val="Footer"/>
@@ -21738,7 +22537,7 @@
 </file>
 
 <file path=word/footer2.xml><?xml version="1.0" encoding="utf-8"?>
-<w:ftr xmlns:wpc="http://schemas.microsoft.com/office/word/2010/wordprocessingCanvas" xmlns:cx="http://schemas.microsoft.com/office/drawing/2014/chartex" xmlns:mc="http://schemas.openxmlformats.org/markup-compatibility/2006" xmlns:o="urn:schemas-microsoft-com:office:office" xmlns:r="http://schemas.openxmlformats.org/officeDocument/2006/relationships" xmlns:m="http://schemas.openxmlformats.org/officeDocument/2006/math" xmlns:v="urn:schemas-microsoft-com:vml" xmlns:wp14="http://schemas.microsoft.com/office/word/2010/wordprocessingDrawing" xmlns:wp="http://schemas.openxmlformats.org/drawingml/2006/wordprocessingDrawing" xmlns:w10="urn:schemas-microsoft-com:office:word" xmlns:w="http://schemas.openxmlformats.org/wordprocessingml/2006/main" xmlns:w14="http://schemas.microsoft.com/office/word/2010/wordml" xmlns:w15="http://schemas.microsoft.com/office/word/2012/wordml" xmlns:w16se="http://schemas.microsoft.com/office/word/2015/wordml/symex" xmlns:wpg="http://schemas.microsoft.com/office/word/2010/wordprocessingGroup" xmlns:wpi="http://schemas.microsoft.com/office/word/2010/wordprocessingInk" xmlns:wne="http://schemas.microsoft.com/office/word/2006/wordml" xmlns:wps="http://schemas.microsoft.com/office/word/2010/wordprocessingShape" mc:Ignorable="w14 w15 w16se wp14">
+<w:ftr xmlns:wpc="http://schemas.microsoft.com/office/word/2010/wordprocessingCanvas" xmlns:mc="http://schemas.openxmlformats.org/markup-compatibility/2006" xmlns:o="urn:schemas-microsoft-com:office:office" xmlns:r="http://schemas.openxmlformats.org/officeDocument/2006/relationships" xmlns:m="http://schemas.openxmlformats.org/officeDocument/2006/math" xmlns:v="urn:schemas-microsoft-com:vml" xmlns:wp14="http://schemas.microsoft.com/office/word/2010/wordprocessingDrawing" xmlns:wp="http://schemas.openxmlformats.org/drawingml/2006/wordprocessingDrawing" xmlns:w10="urn:schemas-microsoft-com:office:word" xmlns:w="http://schemas.openxmlformats.org/wordprocessingml/2006/main" xmlns:w14="http://schemas.microsoft.com/office/word/2010/wordml" xmlns:w15="http://schemas.microsoft.com/office/word/2012/wordml" xmlns:wpg="http://schemas.microsoft.com/office/word/2010/wordprocessingGroup" xmlns:wpi="http://schemas.microsoft.com/office/word/2010/wordprocessingInk" xmlns:wne="http://schemas.microsoft.com/office/word/2006/wordml" xmlns:wps="http://schemas.microsoft.com/office/word/2010/wordprocessingShape" mc:Ignorable="w14 w15 wp14">
   <w:tbl>
     <w:tblPr>
       <w:tblW w:w="0" w:type="auto"/>
@@ -21832,7 +22631,7 @@
               <w:noProof/>
               <w:sz w:val="24"/>
             </w:rPr>
-            <w:t>59</w:t>
+            <w:t>18</w:t>
           </w:r>
           <w:r>
             <w:rPr>
@@ -21884,7 +22683,7 @@
 </file>
 
 <file path=word/footnotes.xml><?xml version="1.0" encoding="utf-8"?>
-<w:footnotes xmlns:wpc="http://schemas.microsoft.com/office/word/2010/wordprocessingCanvas" xmlns:cx="http://schemas.microsoft.com/office/drawing/2014/chartex" xmlns:mc="http://schemas.openxmlformats.org/markup-compatibility/2006" xmlns:o="urn:schemas-microsoft-com:office:office" xmlns:r="http://schemas.openxmlformats.org/officeDocument/2006/relationships" xmlns:m="http://schemas.openxmlformats.org/officeDocument/2006/math" xmlns:v="urn:schemas-microsoft-com:vml" xmlns:wp14="http://schemas.microsoft.com/office/word/2010/wordprocessingDrawing" xmlns:wp="http://schemas.openxmlformats.org/drawingml/2006/wordprocessingDrawing" xmlns:w10="urn:schemas-microsoft-com:office:word" xmlns:w="http://schemas.openxmlformats.org/wordprocessingml/2006/main" xmlns:w14="http://schemas.microsoft.com/office/word/2010/wordml" xmlns:w15="http://schemas.microsoft.com/office/word/2012/wordml" xmlns:w16se="http://schemas.microsoft.com/office/word/2015/wordml/symex" xmlns:wpg="http://schemas.microsoft.com/office/word/2010/wordprocessingGroup" xmlns:wpi="http://schemas.microsoft.com/office/word/2010/wordprocessingInk" xmlns:wne="http://schemas.microsoft.com/office/word/2006/wordml" xmlns:wps="http://schemas.microsoft.com/office/word/2010/wordprocessingShape" mc:Ignorable="w14 w15 w16se wp14">
+<w:footnotes xmlns:wpc="http://schemas.microsoft.com/office/word/2010/wordprocessingCanvas" xmlns:mc="http://schemas.openxmlformats.org/markup-compatibility/2006" xmlns:o="urn:schemas-microsoft-com:office:office" xmlns:r="http://schemas.openxmlformats.org/officeDocument/2006/relationships" xmlns:m="http://schemas.openxmlformats.org/officeDocument/2006/math" xmlns:v="urn:schemas-microsoft-com:vml" xmlns:wp14="http://schemas.microsoft.com/office/word/2010/wordprocessingDrawing" xmlns:wp="http://schemas.openxmlformats.org/drawingml/2006/wordprocessingDrawing" xmlns:w10="urn:schemas-microsoft-com:office:word" xmlns:w="http://schemas.openxmlformats.org/wordprocessingml/2006/main" xmlns:w14="http://schemas.microsoft.com/office/word/2010/wordml" xmlns:w15="http://schemas.microsoft.com/office/word/2012/wordml" xmlns:wpg="http://schemas.microsoft.com/office/word/2010/wordprocessingGroup" xmlns:wpi="http://schemas.microsoft.com/office/word/2010/wordprocessingInk" xmlns:wne="http://schemas.microsoft.com/office/word/2006/wordml" xmlns:wps="http://schemas.microsoft.com/office/word/2010/wordprocessingShape" mc:Ignorable="w14 w15 wp14">
   <w:footnote w:type="separator" w:id="-1">
     <w:p>
       <w:r>
@@ -21905,7 +22704,7 @@
 </file>
 
 <file path=word/header1.xml><?xml version="1.0" encoding="utf-8"?>
-<w:hdr xmlns:wpc="http://schemas.microsoft.com/office/word/2010/wordprocessingCanvas" xmlns:cx="http://schemas.microsoft.com/office/drawing/2014/chartex" xmlns:mc="http://schemas.openxmlformats.org/markup-compatibility/2006" xmlns:o="urn:schemas-microsoft-com:office:office" xmlns:r="http://schemas.openxmlformats.org/officeDocument/2006/relationships" xmlns:m="http://schemas.openxmlformats.org/officeDocument/2006/math" xmlns:v="urn:schemas-microsoft-com:vml" xmlns:wp14="http://schemas.microsoft.com/office/word/2010/wordprocessingDrawing" xmlns:wp="http://schemas.openxmlformats.org/drawingml/2006/wordprocessingDrawing" xmlns:w10="urn:schemas-microsoft-com:office:word" xmlns:w="http://schemas.openxmlformats.org/wordprocessingml/2006/main" xmlns:w14="http://schemas.microsoft.com/office/word/2010/wordml" xmlns:w15="http://schemas.microsoft.com/office/word/2012/wordml" xmlns:w16se="http://schemas.microsoft.com/office/word/2015/wordml/symex" xmlns:wpg="http://schemas.microsoft.com/office/word/2010/wordprocessingGroup" xmlns:wpi="http://schemas.microsoft.com/office/word/2010/wordprocessingInk" xmlns:wne="http://schemas.microsoft.com/office/word/2006/wordml" xmlns:wps="http://schemas.microsoft.com/office/word/2010/wordprocessingShape" mc:Ignorable="w14 w15 w16se wp14">
+<w:hdr xmlns:wpc="http://schemas.microsoft.com/office/word/2010/wordprocessingCanvas" xmlns:mc="http://schemas.openxmlformats.org/markup-compatibility/2006" xmlns:o="urn:schemas-microsoft-com:office:office" xmlns:r="http://schemas.openxmlformats.org/officeDocument/2006/relationships" xmlns:m="http://schemas.openxmlformats.org/officeDocument/2006/math" xmlns:v="urn:schemas-microsoft-com:vml" xmlns:wp14="http://schemas.microsoft.com/office/word/2010/wordprocessingDrawing" xmlns:wp="http://schemas.openxmlformats.org/drawingml/2006/wordprocessingDrawing" xmlns:w10="urn:schemas-microsoft-com:office:word" xmlns:w="http://schemas.openxmlformats.org/wordprocessingml/2006/main" xmlns:w14="http://schemas.microsoft.com/office/word/2010/wordml" xmlns:w15="http://schemas.microsoft.com/office/word/2012/wordml" xmlns:wpg="http://schemas.microsoft.com/office/word/2010/wordprocessingGroup" xmlns:wpi="http://schemas.microsoft.com/office/word/2010/wordprocessingInk" xmlns:wne="http://schemas.microsoft.com/office/word/2006/wordml" xmlns:wps="http://schemas.microsoft.com/office/word/2010/wordprocessingShape" mc:Ignorable="w14 w15 wp14">
   <w:p>
     <w:pPr>
       <w:pStyle w:val="Header"/>
@@ -21982,14 +22781,14 @@
 </file>
 
 <file path=word/header2.xml><?xml version="1.0" encoding="utf-8"?>
-<w:hdr xmlns:wpc="http://schemas.microsoft.com/office/word/2010/wordprocessingCanvas" xmlns:cx="http://schemas.microsoft.com/office/drawing/2014/chartex" xmlns:mc="http://schemas.openxmlformats.org/markup-compatibility/2006" xmlns:o="urn:schemas-microsoft-com:office:office" xmlns:r="http://schemas.openxmlformats.org/officeDocument/2006/relationships" xmlns:m="http://schemas.openxmlformats.org/officeDocument/2006/math" xmlns:v="urn:schemas-microsoft-com:vml" xmlns:wp14="http://schemas.microsoft.com/office/word/2010/wordprocessingDrawing" xmlns:wp="http://schemas.openxmlformats.org/drawingml/2006/wordprocessingDrawing" xmlns:w10="urn:schemas-microsoft-com:office:word" xmlns:w="http://schemas.openxmlformats.org/wordprocessingml/2006/main" xmlns:w14="http://schemas.microsoft.com/office/word/2010/wordml" xmlns:w15="http://schemas.microsoft.com/office/word/2012/wordml" xmlns:w16se="http://schemas.microsoft.com/office/word/2015/wordml/symex" xmlns:wpg="http://schemas.microsoft.com/office/word/2010/wordprocessingGroup" xmlns:wpi="http://schemas.microsoft.com/office/word/2010/wordprocessingInk" xmlns:wne="http://schemas.microsoft.com/office/word/2006/wordml" xmlns:wps="http://schemas.microsoft.com/office/word/2010/wordprocessingShape" mc:Ignorable="w14 w15 w16se wp14">
+<w:hdr xmlns:wpc="http://schemas.microsoft.com/office/word/2010/wordprocessingCanvas" xmlns:mc="http://schemas.openxmlformats.org/markup-compatibility/2006" xmlns:o="urn:schemas-microsoft-com:office:office" xmlns:r="http://schemas.openxmlformats.org/officeDocument/2006/relationships" xmlns:m="http://schemas.openxmlformats.org/officeDocument/2006/math" xmlns:v="urn:schemas-microsoft-com:vml" xmlns:wp14="http://schemas.microsoft.com/office/word/2010/wordprocessingDrawing" xmlns:wp="http://schemas.openxmlformats.org/drawingml/2006/wordprocessingDrawing" xmlns:w10="urn:schemas-microsoft-com:office:word" xmlns:w="http://schemas.openxmlformats.org/wordprocessingml/2006/main" xmlns:w14="http://schemas.microsoft.com/office/word/2010/wordml" xmlns:w15="http://schemas.microsoft.com/office/word/2012/wordml" xmlns:wpg="http://schemas.microsoft.com/office/word/2010/wordprocessingGroup" xmlns:wpi="http://schemas.microsoft.com/office/word/2010/wordprocessingInk" xmlns:wne="http://schemas.microsoft.com/office/word/2006/wordml" xmlns:wps="http://schemas.microsoft.com/office/word/2010/wordprocessingShape" mc:Ignorable="w14 w15 wp14">
   <w:p/>
 </w:hdr>
 </file>
 
 <file path=word/numbering.xml><?xml version="1.0" encoding="utf-8"?>
-<w:numbering xmlns:wpc="http://schemas.microsoft.com/office/word/2010/wordprocessingCanvas" xmlns:cx="http://schemas.microsoft.com/office/drawing/2014/chartex" xmlns:mc="http://schemas.openxmlformats.org/markup-compatibility/2006" xmlns:o="urn:schemas-microsoft-com:office:office" xmlns:r="http://schemas.openxmlformats.org/officeDocument/2006/relationships" xmlns:m="http://schemas.openxmlformats.org/officeDocument/2006/math" xmlns:v="urn:schemas-microsoft-com:vml" xmlns:wp14="http://schemas.microsoft.com/office/word/2010/wordprocessingDrawing" xmlns:wp="http://schemas.openxmlformats.org/drawingml/2006/wordprocessingDrawing" xmlns:w10="urn:schemas-microsoft-com:office:word" xmlns:w="http://schemas.openxmlformats.org/wordprocessingml/2006/main" xmlns:w14="http://schemas.microsoft.com/office/word/2010/wordml" xmlns:w15="http://schemas.microsoft.com/office/word/2012/wordml" xmlns:w16se="http://schemas.microsoft.com/office/word/2015/wordml/symex" xmlns:wpg="http://schemas.microsoft.com/office/word/2010/wordprocessingGroup" xmlns:wpi="http://schemas.microsoft.com/office/word/2010/wordprocessingInk" xmlns:wne="http://schemas.microsoft.com/office/word/2006/wordml" xmlns:wps="http://schemas.microsoft.com/office/word/2010/wordprocessingShape" mc:Ignorable="w14 w15 w16se wp14">
-  <w:abstractNum w:abstractNumId="0" w15:restartNumberingAfterBreak="0">
+<w:numbering xmlns:wpc="http://schemas.microsoft.com/office/word/2010/wordprocessingCanvas" xmlns:mc="http://schemas.openxmlformats.org/markup-compatibility/2006" xmlns:o="urn:schemas-microsoft-com:office:office" xmlns:r="http://schemas.openxmlformats.org/officeDocument/2006/relationships" xmlns:m="http://schemas.openxmlformats.org/officeDocument/2006/math" xmlns:v="urn:schemas-microsoft-com:vml" xmlns:wp14="http://schemas.microsoft.com/office/word/2010/wordprocessingDrawing" xmlns:wp="http://schemas.openxmlformats.org/drawingml/2006/wordprocessingDrawing" xmlns:w10="urn:schemas-microsoft-com:office:word" xmlns:w="http://schemas.openxmlformats.org/wordprocessingml/2006/main" xmlns:w14="http://schemas.microsoft.com/office/word/2010/wordml" xmlns:w15="http://schemas.microsoft.com/office/word/2012/wordml" xmlns:wpg="http://schemas.microsoft.com/office/word/2010/wordprocessingGroup" xmlns:wpi="http://schemas.microsoft.com/office/word/2010/wordprocessingInk" xmlns:wne="http://schemas.microsoft.com/office/word/2006/wordml" xmlns:wps="http://schemas.microsoft.com/office/word/2010/wordprocessingShape" mc:Ignorable="w14 w15 wp14">
+  <w:abstractNum w:abstractNumId="0">
     <w:nsid w:val="03F63042"/>
     <w:multiLevelType w:val="multilevel"/>
     <w:tmpl w:val="C17E88CE"/>
@@ -22132,7 +22931,7 @@
       </w:rPr>
     </w:lvl>
   </w:abstractNum>
-  <w:abstractNum w:abstractNumId="1" w15:restartNumberingAfterBreak="0">
+  <w:abstractNum w:abstractNumId="1">
     <w:nsid w:val="0DFD4A55"/>
     <w:multiLevelType w:val="multilevel"/>
     <w:tmpl w:val="19C03D76"/>
@@ -22250,7 +23049,7 @@
       </w:rPr>
     </w:lvl>
   </w:abstractNum>
-  <w:abstractNum w:abstractNumId="2" w15:restartNumberingAfterBreak="0">
+  <w:abstractNum w:abstractNumId="2">
     <w:nsid w:val="179D11CC"/>
     <w:multiLevelType w:val="hybridMultilevel"/>
     <w:tmpl w:val="83829316"/>
@@ -22336,7 +23135,7 @@
       </w:pPr>
     </w:lvl>
   </w:abstractNum>
-  <w:abstractNum w:abstractNumId="3" w15:restartNumberingAfterBreak="0">
+  <w:abstractNum w:abstractNumId="3">
     <w:nsid w:val="19E0681C"/>
     <w:multiLevelType w:val="multilevel"/>
     <w:tmpl w:val="C61C9DB6"/>
@@ -22457,7 +23256,7 @@
       </w:rPr>
     </w:lvl>
   </w:abstractNum>
-  <w:abstractNum w:abstractNumId="4" w15:restartNumberingAfterBreak="0">
+  <w:abstractNum w:abstractNumId="4">
     <w:nsid w:val="1B4D0E86"/>
     <w:multiLevelType w:val="multilevel"/>
     <w:tmpl w:val="DD06C2CA"/>
@@ -22575,7 +23374,7 @@
       </w:rPr>
     </w:lvl>
   </w:abstractNum>
-  <w:abstractNum w:abstractNumId="5" w15:restartNumberingAfterBreak="0">
+  <w:abstractNum w:abstractNumId="5">
     <w:nsid w:val="1B676D73"/>
     <w:multiLevelType w:val="hybridMultilevel"/>
     <w:tmpl w:val="83829316"/>
@@ -22661,7 +23460,7 @@
       </w:pPr>
     </w:lvl>
   </w:abstractNum>
-  <w:abstractNum w:abstractNumId="6" w15:restartNumberingAfterBreak="0">
+  <w:abstractNum w:abstractNumId="6">
     <w:nsid w:val="1CFF10B6"/>
     <w:multiLevelType w:val="hybridMultilevel"/>
     <w:tmpl w:val="83829316"/>
@@ -22747,7 +23546,7 @@
       </w:pPr>
     </w:lvl>
   </w:abstractNum>
-  <w:abstractNum w:abstractNumId="7" w15:restartNumberingAfterBreak="0">
+  <w:abstractNum w:abstractNumId="7">
     <w:nsid w:val="2C3470CB"/>
     <w:multiLevelType w:val="hybridMultilevel"/>
     <w:tmpl w:val="C7ACBB44"/>
@@ -22833,7 +23632,7 @@
       </w:pPr>
     </w:lvl>
   </w:abstractNum>
-  <w:abstractNum w:abstractNumId="8" w15:restartNumberingAfterBreak="0">
+  <w:abstractNum w:abstractNumId="8">
     <w:nsid w:val="383A35FC"/>
     <w:multiLevelType w:val="multilevel"/>
     <w:tmpl w:val="E69C72A2"/>
@@ -22951,7 +23750,7 @@
       </w:rPr>
     </w:lvl>
   </w:abstractNum>
-  <w:abstractNum w:abstractNumId="9" w15:restartNumberingAfterBreak="0">
+  <w:abstractNum w:abstractNumId="9">
     <w:nsid w:val="3A965082"/>
     <w:multiLevelType w:val="multilevel"/>
     <w:tmpl w:val="8B408296"/>
@@ -23069,7 +23868,7 @@
       </w:rPr>
     </w:lvl>
   </w:abstractNum>
-  <w:abstractNum w:abstractNumId="10" w15:restartNumberingAfterBreak="0">
+  <w:abstractNum w:abstractNumId="10">
     <w:nsid w:val="423A5B27"/>
     <w:multiLevelType w:val="hybridMultilevel"/>
     <w:tmpl w:val="83829316"/>
@@ -23155,7 +23954,7 @@
       </w:pPr>
     </w:lvl>
   </w:abstractNum>
-  <w:abstractNum w:abstractNumId="11" w15:restartNumberingAfterBreak="0">
+  <w:abstractNum w:abstractNumId="11">
     <w:nsid w:val="43EB5728"/>
     <w:multiLevelType w:val="multilevel"/>
     <w:tmpl w:val="19C03D76"/>
@@ -23273,7 +24072,7 @@
       </w:rPr>
     </w:lvl>
   </w:abstractNum>
-  <w:abstractNum w:abstractNumId="12" w15:restartNumberingAfterBreak="0">
+  <w:abstractNum w:abstractNumId="12">
     <w:nsid w:val="443B4333"/>
     <w:multiLevelType w:val="multilevel"/>
     <w:tmpl w:val="5B86B070"/>
@@ -23391,7 +24190,7 @@
       </w:rPr>
     </w:lvl>
   </w:abstractNum>
-  <w:abstractNum w:abstractNumId="13" w15:restartNumberingAfterBreak="0">
+  <w:abstractNum w:abstractNumId="13">
     <w:nsid w:val="4A950D35"/>
     <w:multiLevelType w:val="multilevel"/>
     <w:tmpl w:val="0409001F"/>
@@ -23477,7 +24276,7 @@
       </w:pPr>
     </w:lvl>
   </w:abstractNum>
-  <w:abstractNum w:abstractNumId="14" w15:restartNumberingAfterBreak="0">
+  <w:abstractNum w:abstractNumId="14">
     <w:nsid w:val="4B110684"/>
     <w:multiLevelType w:val="hybridMultilevel"/>
     <w:tmpl w:val="83829316"/>
@@ -23563,7 +24362,7 @@
       </w:pPr>
     </w:lvl>
   </w:abstractNum>
-  <w:abstractNum w:abstractNumId="15" w15:restartNumberingAfterBreak="0">
+  <w:abstractNum w:abstractNumId="15">
     <w:nsid w:val="4B5362BB"/>
     <w:multiLevelType w:val="hybridMultilevel"/>
     <w:tmpl w:val="83829316"/>
@@ -23649,7 +24448,7 @@
       </w:pPr>
     </w:lvl>
   </w:abstractNum>
-  <w:abstractNum w:abstractNumId="16" w15:restartNumberingAfterBreak="0">
+  <w:abstractNum w:abstractNumId="16">
     <w:nsid w:val="4D5C098A"/>
     <w:multiLevelType w:val="hybridMultilevel"/>
     <w:tmpl w:val="95985ECE"/>
@@ -23740,7 +24539,7 @@
       </w:pPr>
     </w:lvl>
   </w:abstractNum>
-  <w:abstractNum w:abstractNumId="17" w15:restartNumberingAfterBreak="0">
+  <w:abstractNum w:abstractNumId="17">
     <w:nsid w:val="4DE044D1"/>
     <w:multiLevelType w:val="hybridMultilevel"/>
     <w:tmpl w:val="83829316"/>
@@ -23826,7 +24625,7 @@
       </w:pPr>
     </w:lvl>
   </w:abstractNum>
-  <w:abstractNum w:abstractNumId="18" w15:restartNumberingAfterBreak="0">
+  <w:abstractNum w:abstractNumId="18">
     <w:nsid w:val="52BF29A2"/>
     <w:multiLevelType w:val="multilevel"/>
     <w:tmpl w:val="7C2AEB78"/>
@@ -23944,7 +24743,7 @@
       </w:rPr>
     </w:lvl>
   </w:abstractNum>
-  <w:abstractNum w:abstractNumId="19" w15:restartNumberingAfterBreak="0">
+  <w:abstractNum w:abstractNumId="19">
     <w:nsid w:val="55F56CF5"/>
     <w:multiLevelType w:val="hybridMultilevel"/>
     <w:tmpl w:val="83829316"/>
@@ -24030,7 +24829,7 @@
       </w:pPr>
     </w:lvl>
   </w:abstractNum>
-  <w:abstractNum w:abstractNumId="20" w15:restartNumberingAfterBreak="0">
+  <w:abstractNum w:abstractNumId="20">
     <w:nsid w:val="5A733ED9"/>
     <w:multiLevelType w:val="multilevel"/>
     <w:tmpl w:val="5B86B070"/>
@@ -24148,7 +24947,7 @@
       </w:rPr>
     </w:lvl>
   </w:abstractNum>
-  <w:abstractNum w:abstractNumId="21" w15:restartNumberingAfterBreak="0">
+  <w:abstractNum w:abstractNumId="21">
     <w:nsid w:val="5AFB12FA"/>
     <w:multiLevelType w:val="hybridMultilevel"/>
     <w:tmpl w:val="83829316"/>
@@ -24234,7 +25033,7 @@
       </w:pPr>
     </w:lvl>
   </w:abstractNum>
-  <w:abstractNum w:abstractNumId="22" w15:restartNumberingAfterBreak="0">
+  <w:abstractNum w:abstractNumId="22">
     <w:nsid w:val="614437F5"/>
     <w:multiLevelType w:val="hybridMultilevel"/>
     <w:tmpl w:val="83829316"/>
@@ -24320,7 +25119,7 @@
       </w:pPr>
     </w:lvl>
   </w:abstractNum>
-  <w:abstractNum w:abstractNumId="23" w15:restartNumberingAfterBreak="0">
+  <w:abstractNum w:abstractNumId="23">
     <w:nsid w:val="62437BF9"/>
     <w:multiLevelType w:val="hybridMultilevel"/>
     <w:tmpl w:val="83829316"/>
@@ -24406,7 +25205,7 @@
       </w:pPr>
     </w:lvl>
   </w:abstractNum>
-  <w:abstractNum w:abstractNumId="24" w15:restartNumberingAfterBreak="0">
+  <w:abstractNum w:abstractNumId="24">
     <w:nsid w:val="63CF390E"/>
     <w:multiLevelType w:val="multilevel"/>
     <w:tmpl w:val="C06ED7EE"/>
@@ -24527,7 +25326,7 @@
       </w:rPr>
     </w:lvl>
   </w:abstractNum>
-  <w:abstractNum w:abstractNumId="25" w15:restartNumberingAfterBreak="0">
+  <w:abstractNum w:abstractNumId="25">
     <w:nsid w:val="63FA3C7F"/>
     <w:multiLevelType w:val="hybridMultilevel"/>
     <w:tmpl w:val="83829316"/>
@@ -24613,7 +25412,7 @@
       </w:pPr>
     </w:lvl>
   </w:abstractNum>
-  <w:abstractNum w:abstractNumId="26" w15:restartNumberingAfterBreak="0">
+  <w:abstractNum w:abstractNumId="26">
     <w:nsid w:val="6472468C"/>
     <w:multiLevelType w:val="hybridMultilevel"/>
     <w:tmpl w:val="83829316"/>
@@ -24699,7 +25498,7 @@
       </w:pPr>
     </w:lvl>
   </w:abstractNum>
-  <w:abstractNum w:abstractNumId="27" w15:restartNumberingAfterBreak="0">
+  <w:abstractNum w:abstractNumId="27">
     <w:nsid w:val="678F230B"/>
     <w:multiLevelType w:val="hybridMultilevel"/>
     <w:tmpl w:val="D4F2EBBE"/>
@@ -24790,7 +25589,7 @@
       </w:pPr>
     </w:lvl>
   </w:abstractNum>
-  <w:abstractNum w:abstractNumId="28" w15:restartNumberingAfterBreak="0">
+  <w:abstractNum w:abstractNumId="28">
     <w:nsid w:val="69F34A34"/>
     <w:multiLevelType w:val="multilevel"/>
     <w:tmpl w:val="3B58007A"/>
@@ -24908,7 +25707,7 @@
       </w:rPr>
     </w:lvl>
   </w:abstractNum>
-  <w:abstractNum w:abstractNumId="29" w15:restartNumberingAfterBreak="0">
+  <w:abstractNum w:abstractNumId="29">
     <w:nsid w:val="6A5C160B"/>
     <w:multiLevelType w:val="hybridMultilevel"/>
     <w:tmpl w:val="83829316"/>
@@ -24994,7 +25793,7 @@
       </w:pPr>
     </w:lvl>
   </w:abstractNum>
-  <w:abstractNum w:abstractNumId="30" w15:restartNumberingAfterBreak="0">
+  <w:abstractNum w:abstractNumId="30">
     <w:nsid w:val="6A6C05B0"/>
     <w:multiLevelType w:val="hybridMultilevel"/>
     <w:tmpl w:val="83829316"/>
@@ -25080,7 +25879,7 @@
       </w:pPr>
     </w:lvl>
   </w:abstractNum>
-  <w:abstractNum w:abstractNumId="31" w15:restartNumberingAfterBreak="0">
+  <w:abstractNum w:abstractNumId="31">
     <w:nsid w:val="6C9616D7"/>
     <w:multiLevelType w:val="hybridMultilevel"/>
     <w:tmpl w:val="83829316"/>
@@ -25166,7 +25965,7 @@
       </w:pPr>
     </w:lvl>
   </w:abstractNum>
-  <w:abstractNum w:abstractNumId="32" w15:restartNumberingAfterBreak="0">
+  <w:abstractNum w:abstractNumId="32">
     <w:nsid w:val="71093670"/>
     <w:multiLevelType w:val="multilevel"/>
     <w:tmpl w:val="19C03D76"/>
@@ -25284,7 +26083,7 @@
       </w:rPr>
     </w:lvl>
   </w:abstractNum>
-  <w:abstractNum w:abstractNumId="33" w15:restartNumberingAfterBreak="0">
+  <w:abstractNum w:abstractNumId="33">
     <w:nsid w:val="71C42D31"/>
     <w:multiLevelType w:val="hybridMultilevel"/>
     <w:tmpl w:val="83829316"/>
@@ -25370,7 +26169,7 @@
       </w:pPr>
     </w:lvl>
   </w:abstractNum>
-  <w:abstractNum w:abstractNumId="34" w15:restartNumberingAfterBreak="0">
+  <w:abstractNum w:abstractNumId="34">
     <w:nsid w:val="7B98569B"/>
     <w:multiLevelType w:val="hybridMultilevel"/>
     <w:tmpl w:val="83829316"/>
@@ -25456,7 +26255,7 @@
       </w:pPr>
     </w:lvl>
   </w:abstractNum>
-  <w:abstractNum w:abstractNumId="35" w15:restartNumberingAfterBreak="0">
+  <w:abstractNum w:abstractNumId="35">
     <w:nsid w:val="7C272BA9"/>
     <w:multiLevelType w:val="multilevel"/>
     <w:tmpl w:val="80FCC00C"/>
@@ -25569,7 +26368,7 @@
       </w:rPr>
     </w:lvl>
   </w:abstractNum>
-  <w:abstractNum w:abstractNumId="36" w15:restartNumberingAfterBreak="0">
+  <w:abstractNum w:abstractNumId="36">
     <w:nsid w:val="7CAF2848"/>
     <w:multiLevelType w:val="hybridMultilevel"/>
     <w:tmpl w:val="83829316"/>
@@ -25655,7 +26454,7 @@
       </w:pPr>
     </w:lvl>
   </w:abstractNum>
-  <w:abstractNum w:abstractNumId="37" w15:restartNumberingAfterBreak="0">
+  <w:abstractNum w:abstractNumId="37">
     <w:nsid w:val="7F9C548D"/>
     <w:multiLevelType w:val="multilevel"/>
     <w:tmpl w:val="B45EFB92"/>
@@ -25887,7 +26686,7 @@
 </file>
 
 <file path=word/styles.xml><?xml version="1.0" encoding="utf-8"?>
-<w:styles xmlns:mc="http://schemas.openxmlformats.org/markup-compatibility/2006" xmlns:r="http://schemas.openxmlformats.org/officeDocument/2006/relationships" xmlns:w="http://schemas.openxmlformats.org/wordprocessingml/2006/main" xmlns:w14="http://schemas.microsoft.com/office/word/2010/wordml" xmlns:w15="http://schemas.microsoft.com/office/word/2012/wordml" xmlns:w16se="http://schemas.microsoft.com/office/word/2015/wordml/symex" mc:Ignorable="w14 w15 w16se">
+<w:styles xmlns:mc="http://schemas.openxmlformats.org/markup-compatibility/2006" xmlns:r="http://schemas.openxmlformats.org/officeDocument/2006/relationships" xmlns:w="http://schemas.openxmlformats.org/wordprocessingml/2006/main" xmlns:w14="http://schemas.microsoft.com/office/word/2010/wordml" xmlns:w15="http://schemas.microsoft.com/office/word/2012/wordml" mc:Ignorable="w14 w15">
   <w:docDefaults>
     <w:rPrDefault>
       <w:rPr>
@@ -26591,6 +27390,7 @@
     </w:rPr>
     <w:tblPr>
       <w:jc w:val="center"/>
+      <w:tblInd w:w="0" w:type="dxa"/>
       <w:tblBorders>
         <w:top w:val="single" w:sz="4" w:space="0" w:color="auto"/>
         <w:left w:val="single" w:sz="4" w:space="0" w:color="auto"/>
@@ -26600,7 +27400,9 @@
         <w:insideV w:val="single" w:sz="4" w:space="0" w:color="auto"/>
       </w:tblBorders>
       <w:tblCellMar>
+        <w:top w:w="0" w:type="dxa"/>
         <w:left w:w="57" w:type="dxa"/>
+        <w:bottom w:w="0" w:type="dxa"/>
         <w:right w:w="57" w:type="dxa"/>
       </w:tblCellMar>
     </w:tblPr>
@@ -26856,6 +27658,7 @@
       <w:jc w:val="both"/>
     </w:pPr>
     <w:tblPr>
+      <w:tblInd w:w="0" w:type="dxa"/>
       <w:tblBorders>
         <w:top w:val="single" w:sz="4" w:space="0" w:color="auto"/>
         <w:left w:val="single" w:sz="4" w:space="0" w:color="auto"/>
@@ -26864,6 +27667,12 @@
         <w:insideH w:val="single" w:sz="4" w:space="0" w:color="auto"/>
         <w:insideV w:val="single" w:sz="4" w:space="0" w:color="auto"/>
       </w:tblBorders>
+      <w:tblCellMar>
+        <w:top w:w="0" w:type="dxa"/>
+        <w:left w:w="108" w:type="dxa"/>
+        <w:bottom w:w="0" w:type="dxa"/>
+        <w:right w:w="108" w:type="dxa"/>
+      </w:tblCellMar>
     </w:tblPr>
   </w:style>
   <w:style w:type="paragraph" w:styleId="TableofFigures">
@@ -30267,302 +31076,302 @@
     </dgm:pt>
   </dgm:ptLst>
   <dgm:cxnLst>
-    <dgm:cxn modelId="{2C0356F6-C6D0-4A61-A83D-5CFF1ABBDDC4}" type="presOf" srcId="{0357D72F-5B54-47B6-8362-13AC43361497}" destId="{8F3734E1-B2FA-4C65-8F6D-0C20FD25947B}" srcOrd="0" destOrd="0" presId="urn:microsoft.com/office/officeart/2005/8/layout/orgChart1"/>
-    <dgm:cxn modelId="{DC8C8C40-BF96-4F58-B924-BF092DF8C94D}" type="presOf" srcId="{889FDD93-0F76-4CDC-A421-5B774898D813}" destId="{11D63A0C-8752-4EAE-93AF-54CA21747084}" srcOrd="0" destOrd="0" presId="urn:microsoft.com/office/officeart/2005/8/layout/orgChart1"/>
-    <dgm:cxn modelId="{0EADE193-5049-4F94-840D-C318C2E34AC3}" type="presOf" srcId="{CEE44ED5-074E-4C37-9201-F8DC223A9EFD}" destId="{E6815EC2-517E-4813-B2A0-126438211441}" srcOrd="0" destOrd="0" presId="urn:microsoft.com/office/officeart/2005/8/layout/orgChart1"/>
-    <dgm:cxn modelId="{38447E71-37CD-4251-B640-73F7D69F30A8}" type="presOf" srcId="{9907E509-EA49-4DF8-965F-5EA5428A2C5D}" destId="{7B0E4EF7-ED5D-43F5-865B-A8F050756236}" srcOrd="1" destOrd="0" presId="urn:microsoft.com/office/officeart/2005/8/layout/orgChart1"/>
-    <dgm:cxn modelId="{43664E9A-9782-4D09-97E3-EBD826BE0CBE}" type="presOf" srcId="{E6252FDB-A520-414C-ADAF-C99B1D403A0D}" destId="{83C762B8-67FE-455F-8C14-EFD29125426D}" srcOrd="0" destOrd="0" presId="urn:microsoft.com/office/officeart/2005/8/layout/orgChart1"/>
-    <dgm:cxn modelId="{9713983C-0A3E-443D-A322-EA18D1CBC55E}" type="presOf" srcId="{94F6B207-3B74-4639-98D7-D43A0204E7A4}" destId="{B0F26930-1E6D-4851-AB7B-6849B8D652E5}" srcOrd="1" destOrd="0" presId="urn:microsoft.com/office/officeart/2005/8/layout/orgChart1"/>
+    <dgm:cxn modelId="{D9C55764-2AD5-4A7D-B714-E6D7BE886CE8}" type="presOf" srcId="{DD767AB0-363B-4A26-AA23-E8EF248B0519}" destId="{350454EE-A010-4FEA-8C99-96FBF79C3094}" srcOrd="0" destOrd="0" presId="urn:microsoft.com/office/officeart/2005/8/layout/orgChart1"/>
+    <dgm:cxn modelId="{6DB0FCA6-AA72-4E1F-B352-C66F72DBE905}" type="presOf" srcId="{6002A971-8D19-422B-8C39-21D8398F9132}" destId="{CDE12021-3655-4FB4-9C81-838523AF9E4A}" srcOrd="0" destOrd="0" presId="urn:microsoft.com/office/officeart/2005/8/layout/orgChart1"/>
+    <dgm:cxn modelId="{769C3662-7FB4-4DF3-9CA3-7770A453F7E6}" type="presOf" srcId="{94F6B207-3B74-4639-98D7-D43A0204E7A4}" destId="{B0F26930-1E6D-4851-AB7B-6849B8D652E5}" srcOrd="1" destOrd="0" presId="urn:microsoft.com/office/officeart/2005/8/layout/orgChart1"/>
     <dgm:cxn modelId="{49C415C0-E2BB-4BF5-988F-8826584D7C66}" srcId="{617D1EA5-A9C5-4B3F-B2D1-4E646AC9B1D5}" destId="{A1416242-179C-4B18-AF02-E940DA18FDBE}" srcOrd="2" destOrd="0" parTransId="{DD767AB0-363B-4A26-AA23-E8EF248B0519}" sibTransId="{24EB8ED8-DFC9-40A3-943E-FCC9A1E50164}"/>
-    <dgm:cxn modelId="{798E21AA-52D2-4A13-B29B-4271B53A70B6}" type="presOf" srcId="{B7AA3FBC-2C84-46DF-8BC7-E03C1A7C4FC0}" destId="{771DF64B-B97C-48BD-806B-9D267ECD5093}" srcOrd="0" destOrd="0" presId="urn:microsoft.com/office/officeart/2005/8/layout/orgChart1"/>
-    <dgm:cxn modelId="{D8AC6424-C3E9-48CD-8DAC-250921CD05F6}" type="presOf" srcId="{07544B79-3520-4A88-B4F1-FAA8AB28333F}" destId="{F2BDD2E7-05B5-4108-83AA-C6C7C41A7A7D}" srcOrd="0" destOrd="0" presId="urn:microsoft.com/office/officeart/2005/8/layout/orgChart1"/>
-    <dgm:cxn modelId="{44BCC93D-2CF4-46EA-BE27-2E65DB010EA9}" type="presOf" srcId="{B98F04AB-0C71-4AB4-9E08-6AC89FB7D212}" destId="{E61D17A4-EA07-4383-A5BB-FF0E610586B6}" srcOrd="0" destOrd="0" presId="urn:microsoft.com/office/officeart/2005/8/layout/orgChart1"/>
-    <dgm:cxn modelId="{4CEADECE-BCB9-427D-8E33-A2EF3A11196A}" type="presOf" srcId="{617D1EA5-A9C5-4B3F-B2D1-4E646AC9B1D5}" destId="{5BA6F93A-F273-4AC1-9AF5-81F5BDC818E4}" srcOrd="1" destOrd="0" presId="urn:microsoft.com/office/officeart/2005/8/layout/orgChart1"/>
+    <dgm:cxn modelId="{B626ACBB-F4BF-497A-9C26-350753B902C1}" type="presOf" srcId="{9B4C672C-B706-4AFC-936B-FEB8E7180F48}" destId="{1A69F06A-8A04-400A-8B90-DBD5C4C8E992}" srcOrd="0" destOrd="0" presId="urn:microsoft.com/office/officeart/2005/8/layout/orgChart1"/>
     <dgm:cxn modelId="{EA0883F8-6049-475A-9716-0BE7085E9186}" srcId="{76FD0958-05DA-4438-B315-EDC13B52A1F0}" destId="{228707E1-844D-4C98-9CF0-0F57A05EA88E}" srcOrd="4" destOrd="0" parTransId="{C7306DFB-5F4F-40EF-B325-67B338256482}" sibTransId="{92D088CC-4A99-4E05-9BCB-3FE90091B2FA}"/>
-    <dgm:cxn modelId="{4B87DDC0-82AA-47B6-9328-0C7E3A8FC1F1}" type="presOf" srcId="{76FD0958-05DA-4438-B315-EDC13B52A1F0}" destId="{CDAA2263-C2C3-46BD-B129-EA5E3A997609}" srcOrd="1" destOrd="0" presId="urn:microsoft.com/office/officeart/2005/8/layout/orgChart1"/>
+    <dgm:cxn modelId="{4DBB8D3E-FE38-4D3A-983E-878E3868B12E}" type="presOf" srcId="{86659921-5883-4584-A45E-EA18FB05FF32}" destId="{91AFB1C1-1E81-4746-80FC-E79CF781C4DF}" srcOrd="0" destOrd="0" presId="urn:microsoft.com/office/officeart/2005/8/layout/orgChart1"/>
+    <dgm:cxn modelId="{B820F840-9635-41D8-96C8-C91887F9A186}" type="presOf" srcId="{167C45E2-5625-49AB-B29C-409C6FFCB48F}" destId="{96CEC549-B94F-46BA-98C8-D73FEBC91A16}" srcOrd="0" destOrd="0" presId="urn:microsoft.com/office/officeart/2005/8/layout/orgChart1"/>
+    <dgm:cxn modelId="{7386AEF9-F8FA-4E7E-989C-35E508C986E3}" type="presOf" srcId="{167C45E2-5625-49AB-B29C-409C6FFCB48F}" destId="{B7321A86-5FCB-4C00-97DE-1EF31B0ACEF9}" srcOrd="1" destOrd="0" presId="urn:microsoft.com/office/officeart/2005/8/layout/orgChart1"/>
     <dgm:cxn modelId="{38BDF756-E71B-4F71-9515-563C6529C878}" srcId="{167C45E2-5625-49AB-B29C-409C6FFCB48F}" destId="{82A3EFB2-26A8-49A0-9E31-72DBC75FE76C}" srcOrd="2" destOrd="0" parTransId="{A581D57F-DA41-4E5D-89D3-FE108D934E1E}" sibTransId="{8EF7EB10-7F17-4870-9A51-780F215E2AF5}"/>
     <dgm:cxn modelId="{E7A9699D-7560-4AF3-ACE8-77981D266A7E}" srcId="{617D1EA5-A9C5-4B3F-B2D1-4E646AC9B1D5}" destId="{560F4154-63C4-4D82-88BF-A35BA67B6CA1}" srcOrd="0" destOrd="0" parTransId="{20288BE3-AD0F-4770-B437-03A68B091622}" sibTransId="{F7EF6412-F14B-43AE-999C-067BE53CEFC2}"/>
+    <dgm:cxn modelId="{5036A9FA-8F90-4946-A087-3A62913F41F3}" type="presOf" srcId="{7C22FE43-5B1F-449F-8968-BB7F29646C7F}" destId="{2B1A53CE-DE7D-4D8F-A1AA-02097F5D17A6}" srcOrd="0" destOrd="0" presId="urn:microsoft.com/office/officeart/2005/8/layout/orgChart1"/>
     <dgm:cxn modelId="{CC7F4BAC-F5A9-4753-9ED5-EB97BD2767B5}" srcId="{E36853AF-E1A2-4B20-887E-17ADF127C415}" destId="{3DD776CC-1FCF-4AF4-B7DD-13835751FFD8}" srcOrd="0" destOrd="0" parTransId="{FCED1892-A041-4F8D-9E13-E3587A0A153A}" sibTransId="{4198638C-907F-4F4B-AB5C-7AD5C2F85C4A}"/>
     <dgm:cxn modelId="{FBABB792-5536-4F3A-A72B-EA050EB90475}" srcId="{9B4C672C-B706-4AFC-936B-FEB8E7180F48}" destId="{6F6691E2-18A2-4077-ACDD-99F5907AFFEB}" srcOrd="0" destOrd="0" parTransId="{B255B01A-6978-4C90-8082-E1628B87C198}" sibTransId="{DF663B81-3D50-4CB0-AC3B-5ED8C7C8E9F9}"/>
-    <dgm:cxn modelId="{754E3266-497C-4C5B-883D-CDBAD8FF3F8D}" type="presOf" srcId="{5D32CB48-E93B-464C-932D-DB018411FEA5}" destId="{FF8C1175-908C-44C6-A16F-4271A2A7131B}" srcOrd="0" destOrd="0" presId="urn:microsoft.com/office/officeart/2005/8/layout/orgChart1"/>
-    <dgm:cxn modelId="{C299D65D-A69A-41CC-9FD4-42DBB0F3F779}" type="presOf" srcId="{F7960904-E03E-40E2-9656-21B14B7413AA}" destId="{2A85A980-4176-4A52-9980-9C048D81E0F9}" srcOrd="1" destOrd="0" presId="urn:microsoft.com/office/officeart/2005/8/layout/orgChart1"/>
-    <dgm:cxn modelId="{F7D4DA5C-A607-46D6-A8D3-946DF11DD6AE}" type="presOf" srcId="{A7F0D080-BF20-491F-ACBE-4603D30BD5D9}" destId="{BB614DF4-EE61-44BF-AA45-05D215CCB7C7}" srcOrd="0" destOrd="0" presId="urn:microsoft.com/office/officeart/2005/8/layout/orgChart1"/>
-    <dgm:cxn modelId="{5FF179D6-B043-4731-8201-AE9CDEC995ED}" type="presOf" srcId="{15D90FEC-AB6C-4335-B8A4-963302E7689C}" destId="{91CFAD45-2FA0-456D-94B7-E96738CF55CF}" srcOrd="0" destOrd="0" presId="urn:microsoft.com/office/officeart/2005/8/layout/orgChart1"/>
-    <dgm:cxn modelId="{E51A595C-EA65-466D-930B-4C807CF62778}" type="presOf" srcId="{9B4C672C-B706-4AFC-936B-FEB8E7180F48}" destId="{8A262A5D-2676-4B5F-8335-C1DF11A14A0C}" srcOrd="1" destOrd="0" presId="urn:microsoft.com/office/officeart/2005/8/layout/orgChart1"/>
+    <dgm:cxn modelId="{9F1EBCB3-86FD-46EA-93F9-B2CFB280A984}" type="presOf" srcId="{2CBAE54A-747C-4682-A537-1B2A3F97476A}" destId="{93527016-C41A-49C6-8FD5-70D23D321538}" srcOrd="0" destOrd="0" presId="urn:microsoft.com/office/officeart/2005/8/layout/orgChart1"/>
+    <dgm:cxn modelId="{E6EFB90B-FCA7-48F0-8F07-EE858CF05BE4}" type="presOf" srcId="{A581D57F-DA41-4E5D-89D3-FE108D934E1E}" destId="{B0ED53CC-E55F-49E0-BA5F-F7D2233C74D9}" srcOrd="0" destOrd="0" presId="urn:microsoft.com/office/officeart/2005/8/layout/orgChart1"/>
+    <dgm:cxn modelId="{B3044A40-F38D-48F2-AB17-542247794871}" type="presOf" srcId="{7985E31B-95E9-4ED6-8EF4-70A3E93994F7}" destId="{819DF8B9-1756-4F0F-8019-443E3F5E3134}" srcOrd="0" destOrd="0" presId="urn:microsoft.com/office/officeart/2005/8/layout/orgChart1"/>
+    <dgm:cxn modelId="{CF4ECF26-6274-4321-8E3E-08EBFB3F44A6}" type="presOf" srcId="{E9040694-41D6-434C-A600-4AB63FB82C8C}" destId="{250E6589-C440-40B9-9AE0-6F18AE2C2F83}" srcOrd="0" destOrd="0" presId="urn:microsoft.com/office/officeart/2005/8/layout/orgChart1"/>
+    <dgm:cxn modelId="{E9EF78C1-BFB4-4A13-B78A-07DAD40D4587}" type="presOf" srcId="{6DC7BD81-16DE-412E-BC55-8F598E187F44}" destId="{5E7BD8A8-0872-4819-AB63-9287E1779804}" srcOrd="0" destOrd="0" presId="urn:microsoft.com/office/officeart/2005/8/layout/orgChart1"/>
+    <dgm:cxn modelId="{73BB5B5A-5715-4D3E-BA6A-3241F0A25F94}" type="presOf" srcId="{531B6233-20DD-4995-8EDA-6F63337538DF}" destId="{131F9854-ECEA-45B6-BA9F-AB5BDC8CEECF}" srcOrd="0" destOrd="0" presId="urn:microsoft.com/office/officeart/2005/8/layout/orgChart1"/>
     <dgm:cxn modelId="{B9575BD9-728C-4B41-849F-7C618C487049}" srcId="{9B4C672C-B706-4AFC-936B-FEB8E7180F48}" destId="{167C45E2-5625-49AB-B29C-409C6FFCB48F}" srcOrd="4" destOrd="0" parTransId="{2CBAE54A-747C-4682-A537-1B2A3F97476A}" sibTransId="{EEDCDE23-89C4-4D74-9382-CAFBD9F80849}"/>
-    <dgm:cxn modelId="{4CD9AF0E-972A-471C-8804-63D72BBF1B8B}" type="presOf" srcId="{053E8799-741A-4D66-A2DC-E0D1C155CE50}" destId="{F88D9AAA-F158-4DB9-A515-E3D7525EC162}" srcOrd="0" destOrd="0" presId="urn:microsoft.com/office/officeart/2005/8/layout/orgChart1"/>
-    <dgm:cxn modelId="{783A7B1B-4305-4096-ACB4-32772F474A9B}" type="presOf" srcId="{53F38578-5E0E-4F23-A9CC-C6AE34393D61}" destId="{FCF61CEE-12FD-4A55-ACFE-06740EA9E35E}" srcOrd="1" destOrd="0" presId="urn:microsoft.com/office/officeart/2005/8/layout/orgChart1"/>
+    <dgm:cxn modelId="{A04A2ABD-8163-43A7-A7BC-94C2D8E825BE}" type="presOf" srcId="{BE671D26-3714-4C70-BA7D-37373B4DA753}" destId="{A025B194-C1D8-425A-90DC-3B20E7688599}" srcOrd="1" destOrd="0" presId="urn:microsoft.com/office/officeart/2005/8/layout/orgChart1"/>
+    <dgm:cxn modelId="{6F63CB3A-70A6-4A48-8953-E6DDFD92A9E6}" type="presOf" srcId="{40E277AA-D30B-4D0B-ADCF-E9A57A622BD3}" destId="{92C872C1-2D69-41CC-9C11-FF2EEDA85010}" srcOrd="1" destOrd="0" presId="urn:microsoft.com/office/officeart/2005/8/layout/orgChart1"/>
+    <dgm:cxn modelId="{118656B5-A1E7-4BDC-A0E9-FC33FB7398A9}" type="presOf" srcId="{3CA0405F-4C78-4C73-A470-3152B2F5A6E3}" destId="{3769076E-D107-453A-BE7A-EE5DC829BCF6}" srcOrd="1" destOrd="0" presId="urn:microsoft.com/office/officeart/2005/8/layout/orgChart1"/>
+    <dgm:cxn modelId="{29F50690-7C7F-4739-BC95-23137EC91C6F}" type="presOf" srcId="{E6252FDB-A520-414C-ADAF-C99B1D403A0D}" destId="{83C762B8-67FE-455F-8C14-EFD29125426D}" srcOrd="0" destOrd="0" presId="urn:microsoft.com/office/officeart/2005/8/layout/orgChart1"/>
+    <dgm:cxn modelId="{DEED9644-BF51-496E-B733-8E6259B9D6C3}" type="presOf" srcId="{F7960904-E03E-40E2-9656-21B14B7413AA}" destId="{90612331-4B69-4A21-9AEA-C00C31C30110}" srcOrd="0" destOrd="0" presId="urn:microsoft.com/office/officeart/2005/8/layout/orgChart1"/>
+    <dgm:cxn modelId="{9241CFE3-E67E-49D8-BC53-C569EE83AF7F}" type="presOf" srcId="{889FDD93-0F76-4CDC-A421-5B774898D813}" destId="{11D63A0C-8752-4EAE-93AF-54CA21747084}" srcOrd="0" destOrd="0" presId="urn:microsoft.com/office/officeart/2005/8/layout/orgChart1"/>
     <dgm:cxn modelId="{83BD8EBC-AFDB-466D-8E89-FC4E852397B4}" srcId="{76FD0958-05DA-4438-B315-EDC13B52A1F0}" destId="{CEE44ED5-074E-4C37-9201-F8DC223A9EFD}" srcOrd="5" destOrd="0" parTransId="{7985E31B-95E9-4ED6-8EF4-70A3E93994F7}" sibTransId="{E6858129-F55B-40B3-A47C-E0EB7E5E2496}"/>
     <dgm:cxn modelId="{68E07A3A-F1E2-45AF-89F0-72C20964F61F}" srcId="{76FD0958-05DA-4438-B315-EDC13B52A1F0}" destId="{53F38578-5E0E-4F23-A9CC-C6AE34393D61}" srcOrd="2" destOrd="0" parTransId="{03A4B972-60E1-4959-9496-5306B2A92B6A}" sibTransId="{265B8238-3FED-49B8-8B79-FAC2EBE2BD57}"/>
-    <dgm:cxn modelId="{FF185355-37CF-4A76-8DC4-381B0880EEE7}" type="presOf" srcId="{B2E07FED-F167-4863-8AC1-53E6E78C0AD5}" destId="{63B062B2-E08F-47BD-9033-27E9CCF2C035}" srcOrd="0" destOrd="0" presId="urn:microsoft.com/office/officeart/2005/8/layout/orgChart1"/>
-    <dgm:cxn modelId="{5BAA154B-8907-4E02-87A0-47FF2D41F60B}" type="presOf" srcId="{6F6691E2-18A2-4077-ACDD-99F5907AFFEB}" destId="{36BEE634-AC3E-483A-9D8B-415CDDAE49EA}" srcOrd="1" destOrd="0" presId="urn:microsoft.com/office/officeart/2005/8/layout/orgChart1"/>
     <dgm:cxn modelId="{BD615938-E445-469E-B14B-744735568823}" srcId="{E36853AF-E1A2-4B20-887E-17ADF127C415}" destId="{6DC7BD81-16DE-412E-BC55-8F598E187F44}" srcOrd="1" destOrd="0" parTransId="{E6252FDB-A520-414C-ADAF-C99B1D403A0D}" sibTransId="{904890D3-7445-4182-91B2-212B8DE87022}"/>
-    <dgm:cxn modelId="{82E37711-192C-4BB3-A9C4-39AD6EEE0C3B}" type="presOf" srcId="{3DD776CC-1FCF-4AF4-B7DD-13835751FFD8}" destId="{1B55349F-F038-4756-A691-1A461B577656}" srcOrd="1" destOrd="0" presId="urn:microsoft.com/office/officeart/2005/8/layout/orgChart1"/>
-    <dgm:cxn modelId="{BE7EA7AE-E28E-4B1B-A30F-08B3D51E6A6D}" type="presOf" srcId="{DD767AB0-363B-4A26-AA23-E8EF248B0519}" destId="{350454EE-A010-4FEA-8C99-96FBF79C3094}" srcOrd="0" destOrd="0" presId="urn:microsoft.com/office/officeart/2005/8/layout/orgChart1"/>
-    <dgm:cxn modelId="{A3F97BC7-9121-4387-8D8E-42B69E96F30B}" type="presOf" srcId="{3DD776CC-1FCF-4AF4-B7DD-13835751FFD8}" destId="{38058048-8EA9-4344-B12C-EDBBD6BE996F}" srcOrd="0" destOrd="0" presId="urn:microsoft.com/office/officeart/2005/8/layout/orgChart1"/>
-    <dgm:cxn modelId="{6BFA037A-EBD6-437C-AD4A-ED8569178C4C}" type="presOf" srcId="{E36853AF-E1A2-4B20-887E-17ADF127C415}" destId="{18E52BC0-DFF5-46BB-BF5F-90B1E0995F51}" srcOrd="1" destOrd="0" presId="urn:microsoft.com/office/officeart/2005/8/layout/orgChart1"/>
-    <dgm:cxn modelId="{E170967A-E17D-4B02-99BA-95C50EE7B559}" type="presOf" srcId="{82A3EFB2-26A8-49A0-9E31-72DBC75FE76C}" destId="{C8919219-E461-4C60-B50B-CA1389D79576}" srcOrd="1" destOrd="0" presId="urn:microsoft.com/office/officeart/2005/8/layout/orgChart1"/>
-    <dgm:cxn modelId="{DF2E314E-9765-483C-BF7E-F08898DA0E5E}" type="presOf" srcId="{20288BE3-AD0F-4770-B437-03A68B091622}" destId="{54F3CDF6-B7F8-4590-B07A-AF7E2B44270E}" srcOrd="0" destOrd="0" presId="urn:microsoft.com/office/officeart/2005/8/layout/orgChart1"/>
+    <dgm:cxn modelId="{74EA29B9-1859-4032-A743-9B2D5E294B75}" type="presOf" srcId="{6F6691E2-18A2-4077-ACDD-99F5907AFFEB}" destId="{36BEE634-AC3E-483A-9D8B-415CDDAE49EA}" srcOrd="1" destOrd="0" presId="urn:microsoft.com/office/officeart/2005/8/layout/orgChart1"/>
+    <dgm:cxn modelId="{CDB1ED82-6058-4C04-87D4-3BA5D57DB07A}" type="presOf" srcId="{F68B31DC-BD7B-42F5-A608-CE1F82D476A8}" destId="{5F893048-3FA8-4D7F-9DF8-C522F82DA4D1}" srcOrd="0" destOrd="0" presId="urn:microsoft.com/office/officeart/2005/8/layout/orgChart1"/>
+    <dgm:cxn modelId="{BFE2388E-A23F-44D1-927F-7C96CF0C21A4}" type="presOf" srcId="{0357D72F-5B54-47B6-8362-13AC43361497}" destId="{8F3734E1-B2FA-4C65-8F6D-0C20FD25947B}" srcOrd="0" destOrd="0" presId="urn:microsoft.com/office/officeart/2005/8/layout/orgChart1"/>
+    <dgm:cxn modelId="{33A20AC7-4E7B-4A8C-8D7E-1FE9AC4A63A5}" type="presOf" srcId="{617D1EA5-A9C5-4B3F-B2D1-4E646AC9B1D5}" destId="{B67635C8-6314-45FF-9FC7-BB9CE4B0C6EC}" srcOrd="0" destOrd="0" presId="urn:microsoft.com/office/officeart/2005/8/layout/orgChart1"/>
+    <dgm:cxn modelId="{0C1BE77A-E74F-45B2-98D4-69921C6ECEA9}" type="presOf" srcId="{76FD0958-05DA-4438-B315-EDC13B52A1F0}" destId="{CDAA2263-C2C3-46BD-B129-EA5E3A997609}" srcOrd="1" destOrd="0" presId="urn:microsoft.com/office/officeart/2005/8/layout/orgChart1"/>
+    <dgm:cxn modelId="{43C00D4B-C6C9-499E-BD06-B395A2092536}" type="presOf" srcId="{560F4154-63C4-4D82-88BF-A35BA67B6CA1}" destId="{EA487784-4A80-4005-84F0-9713C58F8DB6}" srcOrd="0" destOrd="0" presId="urn:microsoft.com/office/officeart/2005/8/layout/orgChart1"/>
+    <dgm:cxn modelId="{D65CBAB5-D810-4763-B02B-CC7019C610C9}" type="presOf" srcId="{FCED1892-A041-4F8D-9E13-E3587A0A153A}" destId="{68D15140-5583-4B9A-9B3F-ABA910792C51}" srcOrd="0" destOrd="0" presId="urn:microsoft.com/office/officeart/2005/8/layout/orgChart1"/>
     <dgm:cxn modelId="{B7A938C2-9583-48DE-B180-69D4846988EC}" srcId="{40E277AA-D30B-4D0B-ADCF-E9A57A622BD3}" destId="{531B6233-20DD-4995-8EDA-6F63337538DF}" srcOrd="0" destOrd="0" parTransId="{15D90FEC-AB6C-4335-B8A4-963302E7689C}" sibTransId="{2D62AB0E-1C93-4EB5-8FEE-B6767B624C4B}"/>
-    <dgm:cxn modelId="{AEE36434-D9AA-4C1F-A5D8-3F5C1A45337D}" type="presOf" srcId="{CEE44ED5-074E-4C37-9201-F8DC223A9EFD}" destId="{F8AD1095-D757-4EC2-9529-0FE34CD8BCF2}" srcOrd="1" destOrd="0" presId="urn:microsoft.com/office/officeart/2005/8/layout/orgChart1"/>
-    <dgm:cxn modelId="{239EC659-56A8-4A65-830D-9CC5AA6130AB}" type="presOf" srcId="{0815665C-910D-440F-979D-5B7F8ACB1672}" destId="{9A9778D7-95A1-4288-9F95-4EEF382EFB6C}" srcOrd="0" destOrd="0" presId="urn:microsoft.com/office/officeart/2005/8/layout/orgChart1"/>
+    <dgm:cxn modelId="{116BD0CE-0777-4E9F-8D33-D70BA69E6A1C}" type="presOf" srcId="{9B4C672C-B706-4AFC-936B-FEB8E7180F48}" destId="{8A262A5D-2676-4B5F-8335-C1DF11A14A0C}" srcOrd="1" destOrd="0" presId="urn:microsoft.com/office/officeart/2005/8/layout/orgChart1"/>
+    <dgm:cxn modelId="{614311A6-F203-442B-AF95-3B03C56DB67C}" type="presOf" srcId="{FB67C525-9253-4EFA-8B69-96F1049EB6C0}" destId="{DDA07FE4-3576-414A-92E4-529D1894CA58}" srcOrd="0" destOrd="0" presId="urn:microsoft.com/office/officeart/2005/8/layout/orgChart1"/>
+    <dgm:cxn modelId="{83F8B0A7-8EAF-4DB5-9444-62673B504C15}" type="presOf" srcId="{6F6691E2-18A2-4077-ACDD-99F5907AFFEB}" destId="{CE975700-6998-4275-8E04-254DA5F3B3EE}" srcOrd="0" destOrd="0" presId="urn:microsoft.com/office/officeart/2005/8/layout/orgChart1"/>
+    <dgm:cxn modelId="{C04D66CC-B99E-417C-8559-7419A1EFBB6D}" type="presOf" srcId="{4D27A670-4A0A-4955-8665-8FF9496853F5}" destId="{D8322A0D-425B-4DFA-9DB4-1155A09DC625}" srcOrd="1" destOrd="0" presId="urn:microsoft.com/office/officeart/2005/8/layout/orgChart1"/>
+    <dgm:cxn modelId="{10B304A1-F402-494E-9B12-C2A2E5C69113}" type="presOf" srcId="{778DD7A7-FB9F-4882-B5C8-023AAB08AF51}" destId="{2D2FDB5C-6C62-44E2-B0ED-ADC0D8BE6D82}" srcOrd="0" destOrd="0" presId="urn:microsoft.com/office/officeart/2005/8/layout/orgChart1"/>
     <dgm:cxn modelId="{8BF153E9-5B26-4920-892D-BEA91244B10C}" srcId="{9B4C672C-B706-4AFC-936B-FEB8E7180F48}" destId="{ECCC2F44-BAB8-49A1-99A3-4E13BD13C55F}" srcOrd="2" destOrd="0" parTransId="{053E8799-741A-4D66-A2DC-E0D1C155CE50}" sibTransId="{7BF21BBE-AD26-45B3-B44A-ECAAADE8D90D}"/>
-    <dgm:cxn modelId="{4AD23F25-18AF-4398-83F9-CFAF77EEC5C2}" type="presOf" srcId="{82A3EFB2-26A8-49A0-9E31-72DBC75FE76C}" destId="{EE88E0C9-0430-4671-8EE1-2610BED7F46D}" srcOrd="0" destOrd="0" presId="urn:microsoft.com/office/officeart/2005/8/layout/orgChart1"/>
-    <dgm:cxn modelId="{6F3406F9-712C-460E-864F-C5E38B28EFFC}" type="presOf" srcId="{B255B01A-6978-4C90-8082-E1628B87C198}" destId="{FDDADA56-133A-4091-8483-C919198C5526}" srcOrd="0" destOrd="0" presId="urn:microsoft.com/office/officeart/2005/8/layout/orgChart1"/>
-    <dgm:cxn modelId="{AF0CDE46-4973-45BA-BA44-E327E9D246F6}" type="presOf" srcId="{76FD0958-05DA-4438-B315-EDC13B52A1F0}" destId="{24A327A2-F837-4F39-B2B3-78A2D2F72470}" srcOrd="0" destOrd="0" presId="urn:microsoft.com/office/officeart/2005/8/layout/orgChart1"/>
-    <dgm:cxn modelId="{DC7B6E6A-1490-451E-AC09-1FDE01B89005}" type="presOf" srcId="{ECCC2F44-BAB8-49A1-99A3-4E13BD13C55F}" destId="{0722E43F-8B1E-431F-A994-7B9A6D1E6F38}" srcOrd="0" destOrd="0" presId="urn:microsoft.com/office/officeart/2005/8/layout/orgChart1"/>
-    <dgm:cxn modelId="{5EF0FD9D-D8CF-462E-8100-C51FF15332ED}" type="presOf" srcId="{FCED1892-A041-4F8D-9E13-E3587A0A153A}" destId="{68D15140-5583-4B9A-9B3F-ABA910792C51}" srcOrd="0" destOrd="0" presId="urn:microsoft.com/office/officeart/2005/8/layout/orgChart1"/>
-    <dgm:cxn modelId="{D5914BFF-DCC8-49E6-90D5-E0C09C32544F}" type="presOf" srcId="{B2E07FED-F167-4863-8AC1-53E6E78C0AD5}" destId="{D06CA95D-13C9-46E8-87ED-58C3A4DC5FCD}" srcOrd="1" destOrd="0" presId="urn:microsoft.com/office/officeart/2005/8/layout/orgChart1"/>
+    <dgm:cxn modelId="{B7B389BB-A214-456B-9F3C-A0A2AEE14F5F}" type="presOf" srcId="{CEE44ED5-074E-4C37-9201-F8DC223A9EFD}" destId="{F8AD1095-D757-4EC2-9529-0FE34CD8BCF2}" srcOrd="1" destOrd="0" presId="urn:microsoft.com/office/officeart/2005/8/layout/orgChart1"/>
+    <dgm:cxn modelId="{AB280970-515F-4927-AC68-29E2CE33EFF2}" type="presOf" srcId="{E9040694-41D6-434C-A600-4AB63FB82C8C}" destId="{19E76C29-F9B4-454C-BE51-B1BD37165BB1}" srcOrd="1" destOrd="0" presId="urn:microsoft.com/office/officeart/2005/8/layout/orgChart1"/>
     <dgm:cxn modelId="{277B817F-41B0-4BC0-9D67-1FD2117436D2}" srcId="{617D1EA5-A9C5-4B3F-B2D1-4E646AC9B1D5}" destId="{B7AA3FBC-2C84-46DF-8BC7-E03C1A7C4FC0}" srcOrd="1" destOrd="0" parTransId="{A7F0D080-BF20-491F-ACBE-4603D30BD5D9}" sibTransId="{90A68F29-13B2-43A8-92B0-20279F0A00A8}"/>
-    <dgm:cxn modelId="{9E75331B-1496-43F8-BF3C-D5C37CD6A09C}" type="presOf" srcId="{2CBAE54A-747C-4682-A537-1B2A3F97476A}" destId="{93527016-C41A-49C6-8FD5-70D23D321538}" srcOrd="0" destOrd="0" presId="urn:microsoft.com/office/officeart/2005/8/layout/orgChart1"/>
-    <dgm:cxn modelId="{89EB8677-6E88-4D97-B6AE-90D05B6D444F}" type="presOf" srcId="{7985E31B-95E9-4ED6-8EF4-70A3E93994F7}" destId="{819DF8B9-1756-4F0F-8019-443E3F5E3134}" srcOrd="0" destOrd="0" presId="urn:microsoft.com/office/officeart/2005/8/layout/orgChart1"/>
+    <dgm:cxn modelId="{3007158F-A3AC-4D9A-92BE-AFBCFC202D1E}" type="presOf" srcId="{B2E07FED-F167-4863-8AC1-53E6E78C0AD5}" destId="{63B062B2-E08F-47BD-9033-27E9CCF2C035}" srcOrd="0" destOrd="0" presId="urn:microsoft.com/office/officeart/2005/8/layout/orgChart1"/>
+    <dgm:cxn modelId="{2455650B-33B2-4B19-8BD1-E186446C4F68}" type="presOf" srcId="{B2E07FED-F167-4863-8AC1-53E6E78C0AD5}" destId="{D06CA95D-13C9-46E8-87ED-58C3A4DC5FCD}" srcOrd="1" destOrd="0" presId="urn:microsoft.com/office/officeart/2005/8/layout/orgChart1"/>
+    <dgm:cxn modelId="{84D7020F-EAD5-4B56-904C-991A30AD7BBB}" type="presOf" srcId="{0815665C-910D-440F-979D-5B7F8ACB1672}" destId="{9A9778D7-95A1-4288-9F95-4EEF382EFB6C}" srcOrd="0" destOrd="0" presId="urn:microsoft.com/office/officeart/2005/8/layout/orgChart1"/>
+    <dgm:cxn modelId="{BC32E49B-8262-42BF-8EAB-E8D74D39A49D}" type="presOf" srcId="{4D27A670-4A0A-4955-8665-8FF9496853F5}" destId="{9C2AE2A6-1F44-4362-ABC4-EA4715A98247}" srcOrd="0" destOrd="0" presId="urn:microsoft.com/office/officeart/2005/8/layout/orgChart1"/>
     <dgm:cxn modelId="{B4AD67C0-0FFC-4533-BDF8-59BB22043DD4}" srcId="{167C45E2-5625-49AB-B29C-409C6FFCB48F}" destId="{3CA0405F-4C78-4C73-A470-3152B2F5A6E3}" srcOrd="1" destOrd="0" parTransId="{0357D72F-5B54-47B6-8362-13AC43361497}" sibTransId="{A476A0B7-98C1-4538-991F-AA31F26877E8}"/>
-    <dgm:cxn modelId="{0CC15B1F-5DC0-474B-B187-490A5621C367}" type="presOf" srcId="{A1416242-179C-4B18-AF02-E940DA18FDBE}" destId="{81D6CDBF-3C8F-41B6-8E4C-8CCC69C9A9D0}" srcOrd="0" destOrd="0" presId="urn:microsoft.com/office/officeart/2005/8/layout/orgChart1"/>
-    <dgm:cxn modelId="{03D368DE-CDF8-44C8-B68A-DA8938B23D1A}" type="presOf" srcId="{778DD7A7-FB9F-4882-B5C8-023AAB08AF51}" destId="{2D2FDB5C-6C62-44E2-B0ED-ADC0D8BE6D82}" srcOrd="0" destOrd="0" presId="urn:microsoft.com/office/officeart/2005/8/layout/orgChart1"/>
-    <dgm:cxn modelId="{8E5D09C4-1D3E-4BAC-8787-612EC9BD9F43}" type="presOf" srcId="{167C45E2-5625-49AB-B29C-409C6FFCB48F}" destId="{B7321A86-5FCB-4C00-97DE-1EF31B0ACEF9}" srcOrd="1" destOrd="0" presId="urn:microsoft.com/office/officeart/2005/8/layout/orgChart1"/>
-    <dgm:cxn modelId="{C5154E94-6A11-4906-B035-CE7B2D1662CE}" type="presOf" srcId="{7C22FE43-5B1F-449F-8968-BB7F29646C7F}" destId="{01E40F6E-2070-4224-8AD7-6277A0F9B449}" srcOrd="1" destOrd="0" presId="urn:microsoft.com/office/officeart/2005/8/layout/orgChart1"/>
+    <dgm:cxn modelId="{4EB308D2-5B89-4C11-8E30-E4EFF1D91A4E}" type="presOf" srcId="{C7306DFB-5F4F-40EF-B325-67B338256482}" destId="{E3EB0257-90D6-4E89-87BE-C770626BDEC4}" srcOrd="0" destOrd="0" presId="urn:microsoft.com/office/officeart/2005/8/layout/orgChart1"/>
+    <dgm:cxn modelId="{8E702DC2-38D0-4F81-AD14-D3EC2016123D}" type="presOf" srcId="{82A3EFB2-26A8-49A0-9E31-72DBC75FE76C}" destId="{C8919219-E461-4C60-B50B-CA1389D79576}" srcOrd="1" destOrd="0" presId="urn:microsoft.com/office/officeart/2005/8/layout/orgChart1"/>
+    <dgm:cxn modelId="{0667C5AE-5630-4F12-BC86-B49AE92D9E8D}" type="presOf" srcId="{9907E509-EA49-4DF8-965F-5EA5428A2C5D}" destId="{7B0E4EF7-ED5D-43F5-865B-A8F050756236}" srcOrd="1" destOrd="0" presId="urn:microsoft.com/office/officeart/2005/8/layout/orgChart1"/>
+    <dgm:cxn modelId="{70D39977-F821-4425-A035-9713F3E08246}" type="presOf" srcId="{A1416242-179C-4B18-AF02-E940DA18FDBE}" destId="{81D6CDBF-3C8F-41B6-8E4C-8CCC69C9A9D0}" srcOrd="0" destOrd="0" presId="urn:microsoft.com/office/officeart/2005/8/layout/orgChart1"/>
+    <dgm:cxn modelId="{64D71B75-5DD3-4975-9CAD-E4BFCE441475}" type="presOf" srcId="{053E8799-741A-4D66-A2DC-E0D1C155CE50}" destId="{F88D9AAA-F158-4DB9-A515-E3D7525EC162}" srcOrd="0" destOrd="0" presId="urn:microsoft.com/office/officeart/2005/8/layout/orgChart1"/>
     <dgm:cxn modelId="{CB3F6456-B6A6-4EE2-B1F1-97D6ED363381}" srcId="{76FD0958-05DA-4438-B315-EDC13B52A1F0}" destId="{7C22FE43-5B1F-449F-8968-BB7F29646C7F}" srcOrd="6" destOrd="0" parTransId="{DC3DC278-5213-4C76-808C-AD78E3C48610}" sibTransId="{2B9A41A8-5878-44C4-96C0-F6C750E8D78A}"/>
+    <dgm:cxn modelId="{F0966E72-185A-40D7-890B-764EF039995F}" type="presOf" srcId="{560F4154-63C4-4D82-88BF-A35BA67B6CA1}" destId="{11EC2043-2988-4A51-941F-1C6DF040D036}" srcOrd="1" destOrd="0" presId="urn:microsoft.com/office/officeart/2005/8/layout/orgChart1"/>
     <dgm:cxn modelId="{E9836CFA-6D77-42E0-8FE9-5CC0716D8E2C}" srcId="{228707E1-844D-4C98-9CF0-0F57A05EA88E}" destId="{9907E509-EA49-4DF8-965F-5EA5428A2C5D}" srcOrd="0" destOrd="0" parTransId="{778DD7A7-FB9F-4882-B5C8-023AAB08AF51}" sibTransId="{4EA52122-594F-4D9E-89D7-F4B3FB18BCCE}"/>
-    <dgm:cxn modelId="{5FC4A985-084A-4FDB-B907-CB7AA2854764}" type="presOf" srcId="{A1416242-179C-4B18-AF02-E940DA18FDBE}" destId="{5405E608-BB3A-4BD7-A78C-E0BD38ED9697}" srcOrd="1" destOrd="0" presId="urn:microsoft.com/office/officeart/2005/8/layout/orgChart1"/>
-    <dgm:cxn modelId="{F80AF1B9-4CAE-49EE-AD10-46D5049FCEDF}" type="presOf" srcId="{6002A971-8D19-422B-8C39-21D8398F9132}" destId="{CDE12021-3655-4FB4-9C81-838523AF9E4A}" srcOrd="0" destOrd="0" presId="urn:microsoft.com/office/officeart/2005/8/layout/orgChart1"/>
-    <dgm:cxn modelId="{1859F068-B3B6-4EEF-9F07-B6BBA402706E}" type="presOf" srcId="{ECCC2F44-BAB8-49A1-99A3-4E13BD13C55F}" destId="{F311E72E-D84B-42B2-9771-F07DBD342FD1}" srcOrd="1" destOrd="0" presId="urn:microsoft.com/office/officeart/2005/8/layout/orgChart1"/>
-    <dgm:cxn modelId="{FA40DB9A-4BAD-4847-AA29-F50CFA191C42}" type="presOf" srcId="{A581D57F-DA41-4E5D-89D3-FE108D934E1E}" destId="{B0ED53CC-E55F-49E0-BA5F-F7D2233C74D9}" srcOrd="0" destOrd="0" presId="urn:microsoft.com/office/officeart/2005/8/layout/orgChart1"/>
-    <dgm:cxn modelId="{9F4C1DD4-FE12-4B62-8BE5-793B810246CF}" type="presOf" srcId="{FDDA1FFE-8C57-446E-B625-2FA9E6661AD8}" destId="{44F6C3E7-E762-4771-BA1F-65F3FB1D6FFD}" srcOrd="0" destOrd="0" presId="urn:microsoft.com/office/officeart/2005/8/layout/orgChart1"/>
-    <dgm:cxn modelId="{D94541D9-BE51-447D-82D0-76E9ACFB95AB}" type="presOf" srcId="{AAA74003-C0BB-4619-AC16-3231EC640A26}" destId="{848E2FE5-674A-4145-AC06-F810C41A0893}" srcOrd="0" destOrd="0" presId="urn:microsoft.com/office/officeart/2005/8/layout/orgChart1"/>
+    <dgm:cxn modelId="{DA52CE27-D493-4749-BD47-9EA531035C84}" type="presOf" srcId="{617D1EA5-A9C5-4B3F-B2D1-4E646AC9B1D5}" destId="{5BA6F93A-F273-4AC1-9AF5-81F5BDC818E4}" srcOrd="1" destOrd="0" presId="urn:microsoft.com/office/officeart/2005/8/layout/orgChart1"/>
+    <dgm:cxn modelId="{99D662B1-2145-4C53-B3F0-B5366A0E07C8}" type="presOf" srcId="{E36853AF-E1A2-4B20-887E-17ADF127C415}" destId="{E86A6FE0-8408-4451-B96F-602A1678FE45}" srcOrd="0" destOrd="0" presId="urn:microsoft.com/office/officeart/2005/8/layout/orgChart1"/>
+    <dgm:cxn modelId="{E1E927F0-7D7E-4A05-82E2-DED19E72A415}" type="presOf" srcId="{53F38578-5E0E-4F23-A9CC-C6AE34393D61}" destId="{CEC80A28-156D-40CB-BE19-471BF179A7FB}" srcOrd="0" destOrd="0" presId="urn:microsoft.com/office/officeart/2005/8/layout/orgChart1"/>
     <dgm:cxn modelId="{E380FA05-44F8-4EF3-A00D-0C366E7D99F8}" srcId="{07544B79-3520-4A88-B4F1-FAA8AB28333F}" destId="{9B4C672C-B706-4AFC-936B-FEB8E7180F48}" srcOrd="0" destOrd="0" parTransId="{DBF5AE04-4647-4AC4-9646-E162A1E5EFCF}" sibTransId="{C4E65954-FC74-43F1-81FF-BAC787DD7408}"/>
-    <dgm:cxn modelId="{E3EF96E4-5A65-4BF5-8FE2-72DDBB64034D}" type="presOf" srcId="{6DC7BD81-16DE-412E-BC55-8F598E187F44}" destId="{5E7BD8A8-0872-4819-AB63-9287E1779804}" srcOrd="0" destOrd="0" presId="urn:microsoft.com/office/officeart/2005/8/layout/orgChart1"/>
+    <dgm:cxn modelId="{79DFB3CC-FE1F-4C3D-9297-4F232C00C396}" type="presOf" srcId="{6DC7BD81-16DE-412E-BC55-8F598E187F44}" destId="{4CEADD4D-53AC-4468-9262-662EA7331B60}" srcOrd="1" destOrd="0" presId="urn:microsoft.com/office/officeart/2005/8/layout/orgChart1"/>
+    <dgm:cxn modelId="{B50FE962-677D-47A1-BD47-A56AFD75687F}" type="presOf" srcId="{B255B01A-6978-4C90-8082-E1628B87C198}" destId="{FDDADA56-133A-4091-8483-C919198C5526}" srcOrd="0" destOrd="0" presId="urn:microsoft.com/office/officeart/2005/8/layout/orgChart1"/>
     <dgm:cxn modelId="{BEA9069F-985F-45A4-A6A1-C7FD18869AD8}" srcId="{9B4C672C-B706-4AFC-936B-FEB8E7180F48}" destId="{4D27A670-4A0A-4955-8665-8FF9496853F5}" srcOrd="1" destOrd="0" parTransId="{0815665C-910D-440F-979D-5B7F8ACB1672}" sibTransId="{0E1F1036-81F9-4873-906F-7CA499B8D828}"/>
+    <dgm:cxn modelId="{65F0CD06-6BE1-451D-9EFE-D611C4079834}" type="presOf" srcId="{20288BE3-AD0F-4770-B437-03A68B091622}" destId="{54F3CDF6-B7F8-4590-B07A-AF7E2B44270E}" srcOrd="0" destOrd="0" presId="urn:microsoft.com/office/officeart/2005/8/layout/orgChart1"/>
     <dgm:cxn modelId="{54C88CF2-4B53-4867-AB0F-AE945787D824}" srcId="{76FD0958-05DA-4438-B315-EDC13B52A1F0}" destId="{BE671D26-3714-4C70-BA7D-37373B4DA753}" srcOrd="1" destOrd="0" parTransId="{FDDA1FFE-8C57-446E-B625-2FA9E6661AD8}" sibTransId="{838B7C02-D787-4082-ADCF-6EA9C8D7483E}"/>
-    <dgm:cxn modelId="{C28DCB86-32FD-4871-A9C5-4F1BA896029A}" type="presOf" srcId="{3CA0405F-4C78-4C73-A470-3152B2F5A6E3}" destId="{3769076E-D107-453A-BE7A-EE5DC829BCF6}" srcOrd="1" destOrd="0" presId="urn:microsoft.com/office/officeart/2005/8/layout/orgChart1"/>
-    <dgm:cxn modelId="{3495FC73-F1D6-411C-B02B-41E858083F21}" type="presOf" srcId="{BE671D26-3714-4C70-BA7D-37373B4DA753}" destId="{A7D9045D-B71E-48B3-A865-E809D51531FA}" srcOrd="0" destOrd="0" presId="urn:microsoft.com/office/officeart/2005/8/layout/orgChart1"/>
     <dgm:cxn modelId="{B4769B06-DFE3-497F-B4CD-2F81A3F29BC7}" srcId="{9B4C672C-B706-4AFC-936B-FEB8E7180F48}" destId="{76FD0958-05DA-4438-B315-EDC13B52A1F0}" srcOrd="3" destOrd="0" parTransId="{5D32CB48-E93B-464C-932D-DB018411FEA5}" sibTransId="{39F9F5B4-5677-4245-A698-04E8FD58D2D6}"/>
     <dgm:cxn modelId="{1FF634E4-39DC-4438-9A04-B2EE9A678030}" srcId="{76FD0958-05DA-4438-B315-EDC13B52A1F0}" destId="{617D1EA5-A9C5-4B3F-B2D1-4E646AC9B1D5}" srcOrd="3" destOrd="0" parTransId="{B98F04AB-0C71-4AB4-9E08-6AC89FB7D212}" sibTransId="{5DC5B6FF-52CC-4198-A109-5599C6572D5D}"/>
-    <dgm:cxn modelId="{C145B9FB-0A9F-47C7-9FD6-46F4C894D710}" type="presOf" srcId="{86659921-5883-4584-A45E-EA18FB05FF32}" destId="{91AFB1C1-1E81-4746-80FC-E79CF781C4DF}" srcOrd="0" destOrd="0" presId="urn:microsoft.com/office/officeart/2005/8/layout/orgChart1"/>
-    <dgm:cxn modelId="{314A131D-5B60-4C95-8B93-19C5B7DF457A}" type="presOf" srcId="{03A4B972-60E1-4959-9496-5306B2A92B6A}" destId="{39E1D18C-4259-4852-8F10-B21120747140}" srcOrd="0" destOrd="0" presId="urn:microsoft.com/office/officeart/2005/8/layout/orgChart1"/>
-    <dgm:cxn modelId="{D998D118-8B75-4756-BF19-8D1652EB5E8B}" type="presOf" srcId="{560F4154-63C4-4D82-88BF-A35BA67B6CA1}" destId="{EA487784-4A80-4005-84F0-9713C58F8DB6}" srcOrd="0" destOrd="0" presId="urn:microsoft.com/office/officeart/2005/8/layout/orgChart1"/>
-    <dgm:cxn modelId="{37757534-EDE9-45B9-B8A1-B63810A6CC17}" type="presOf" srcId="{E9040694-41D6-434C-A600-4AB63FB82C8C}" destId="{250E6589-C440-40B9-9AE0-6F18AE2C2F83}" srcOrd="0" destOrd="0" presId="urn:microsoft.com/office/officeart/2005/8/layout/orgChart1"/>
+    <dgm:cxn modelId="{6C5FFA77-A596-4565-A801-0B5F2CB8BED6}" type="presOf" srcId="{3DD776CC-1FCF-4AF4-B7DD-13835751FFD8}" destId="{38058048-8EA9-4344-B12C-EDBBD6BE996F}" srcOrd="0" destOrd="0" presId="urn:microsoft.com/office/officeart/2005/8/layout/orgChart1"/>
+    <dgm:cxn modelId="{46ED6924-6E83-4BE9-9AD0-C3A74FF27A4D}" type="presOf" srcId="{E36853AF-E1A2-4B20-887E-17ADF127C415}" destId="{18E52BC0-DFF5-46BB-BF5F-90B1E0995F51}" srcOrd="1" destOrd="0" presId="urn:microsoft.com/office/officeart/2005/8/layout/orgChart1"/>
     <dgm:cxn modelId="{056ADD07-DCA2-4F04-9375-21697741021E}" srcId="{9B4C672C-B706-4AFC-936B-FEB8E7180F48}" destId="{E36853AF-E1A2-4B20-887E-17ADF127C415}" srcOrd="5" destOrd="0" parTransId="{86659921-5883-4584-A45E-EA18FB05FF32}" sibTransId="{4E186ADF-208B-4A61-889E-2821744F2CD3}"/>
-    <dgm:cxn modelId="{5A823382-2750-45A2-8BCF-6FAEE1178043}" type="presOf" srcId="{4D27A670-4A0A-4955-8665-8FF9496853F5}" destId="{9C2AE2A6-1F44-4362-ABC4-EA4715A98247}" srcOrd="0" destOrd="0" presId="urn:microsoft.com/office/officeart/2005/8/layout/orgChart1"/>
-    <dgm:cxn modelId="{4C58B04F-0D68-4E14-BF24-E081D8187AAC}" type="presOf" srcId="{FB67C525-9253-4EFA-8B69-96F1049EB6C0}" destId="{DDA07FE4-3576-414A-92E4-529D1894CA58}" srcOrd="0" destOrd="0" presId="urn:microsoft.com/office/officeart/2005/8/layout/orgChart1"/>
+    <dgm:cxn modelId="{C870CDBE-7CFB-4470-A1B2-F568961F5969}" type="presOf" srcId="{BE671D26-3714-4C70-BA7D-37373B4DA753}" destId="{A7D9045D-B71E-48B3-A865-E809D51531FA}" srcOrd="0" destOrd="0" presId="urn:microsoft.com/office/officeart/2005/8/layout/orgChart1"/>
+    <dgm:cxn modelId="{DEAF5E5E-28A6-4AE6-B0C0-F236BFC1BE41}" type="presOf" srcId="{82A3EFB2-26A8-49A0-9E31-72DBC75FE76C}" destId="{EE88E0C9-0430-4671-8EE1-2610BED7F46D}" srcOrd="0" destOrd="0" presId="urn:microsoft.com/office/officeart/2005/8/layout/orgChart1"/>
+    <dgm:cxn modelId="{81CA6FB3-08F4-4C28-B78A-A939CCA5AAA4}" type="presOf" srcId="{9907E509-EA49-4DF8-965F-5EA5428A2C5D}" destId="{0BA95CA7-E982-4BB2-97B3-F8B758889A00}" srcOrd="0" destOrd="0" presId="urn:microsoft.com/office/officeart/2005/8/layout/orgChart1"/>
+    <dgm:cxn modelId="{73CCF256-E45E-4B3C-A62A-C01FC4C6B267}" type="presOf" srcId="{B98F04AB-0C71-4AB4-9E08-6AC89FB7D212}" destId="{E61D17A4-EA07-4383-A5BB-FF0E610586B6}" srcOrd="0" destOrd="0" presId="urn:microsoft.com/office/officeart/2005/8/layout/orgChart1"/>
+    <dgm:cxn modelId="{9CFAE4EB-5A2D-4ECA-BFFA-A7D8D43B8F1A}" type="presOf" srcId="{94F6B207-3B74-4639-98D7-D43A0204E7A4}" destId="{1EFD960D-65EC-4743-A218-E101AFA3912E}" srcOrd="0" destOrd="0" presId="urn:microsoft.com/office/officeart/2005/8/layout/orgChart1"/>
+    <dgm:cxn modelId="{978E0355-02A1-4BF6-8869-DB507CA8C153}" type="presOf" srcId="{3DD776CC-1FCF-4AF4-B7DD-13835751FFD8}" destId="{1B55349F-F038-4756-A691-1A461B577656}" srcOrd="1" destOrd="0" presId="urn:microsoft.com/office/officeart/2005/8/layout/orgChart1"/>
+    <dgm:cxn modelId="{6B4C8D51-F982-4989-B607-2F42EBAFD369}" type="presOf" srcId="{531B6233-20DD-4995-8EDA-6F63337538DF}" destId="{C2683376-14D1-44C5-AA59-5F956A9DFB39}" srcOrd="1" destOrd="0" presId="urn:microsoft.com/office/officeart/2005/8/layout/orgChart1"/>
+    <dgm:cxn modelId="{AA494415-CFC0-4E10-8BE2-409C3F056259}" type="presOf" srcId="{B7AA3FBC-2C84-46DF-8BC7-E03C1A7C4FC0}" destId="{771DF64B-B97C-48BD-806B-9D267ECD5093}" srcOrd="0" destOrd="0" presId="urn:microsoft.com/office/officeart/2005/8/layout/orgChart1"/>
     <dgm:cxn modelId="{82130619-39FC-45C5-8739-75AA0B46A00F}" srcId="{228707E1-844D-4C98-9CF0-0F57A05EA88E}" destId="{B2E07FED-F167-4863-8AC1-53E6E78C0AD5}" srcOrd="1" destOrd="0" parTransId="{AAA74003-C0BB-4619-AC16-3231EC640A26}" sibTransId="{7D2525D1-967E-414C-A864-761A4BAC3CA6}"/>
-    <dgm:cxn modelId="{73635542-505C-4EEF-B3E1-C47EF811A5CE}" type="presOf" srcId="{B7AA3FBC-2C84-46DF-8BC7-E03C1A7C4FC0}" destId="{B6DCED10-E6B2-4154-8718-5358F6D2407D}" srcOrd="1" destOrd="0" presId="urn:microsoft.com/office/officeart/2005/8/layout/orgChart1"/>
-    <dgm:cxn modelId="{44C9F6F2-3283-4ACF-A004-0EADA2321D8D}" type="presOf" srcId="{560F4154-63C4-4D82-88BF-A35BA67B6CA1}" destId="{11EC2043-2988-4A51-941F-1C6DF040D036}" srcOrd="1" destOrd="0" presId="urn:microsoft.com/office/officeart/2005/8/layout/orgChart1"/>
-    <dgm:cxn modelId="{1DA9FD45-3674-43B7-B4EF-2E058E24C76A}" type="presOf" srcId="{6F6691E2-18A2-4077-ACDD-99F5907AFFEB}" destId="{CE975700-6998-4275-8E04-254DA5F3B3EE}" srcOrd="0" destOrd="0" presId="urn:microsoft.com/office/officeart/2005/8/layout/orgChart1"/>
-    <dgm:cxn modelId="{65B219B1-C734-4689-8742-F299962CD8E0}" type="presOf" srcId="{BE671D26-3714-4C70-BA7D-37373B4DA753}" destId="{A025B194-C1D8-425A-90DC-3B20E7688599}" srcOrd="1" destOrd="0" presId="urn:microsoft.com/office/officeart/2005/8/layout/orgChart1"/>
+    <dgm:cxn modelId="{BAD7FF73-471A-41A5-B3A5-8BACEF2EDE75}" type="presOf" srcId="{228707E1-844D-4C98-9CF0-0F57A05EA88E}" destId="{A5A4C983-8D9F-4EF4-8B1F-774F4B8B7922}" srcOrd="0" destOrd="0" presId="urn:microsoft.com/office/officeart/2005/8/layout/orgChart1"/>
+    <dgm:cxn modelId="{C00F884A-EA3D-4DEF-B20D-1CFC8E09E188}" type="presOf" srcId="{15D90FEC-AB6C-4335-B8A4-963302E7689C}" destId="{91CFAD45-2FA0-456D-94B7-E96738CF55CF}" srcOrd="0" destOrd="0" presId="urn:microsoft.com/office/officeart/2005/8/layout/orgChart1"/>
+    <dgm:cxn modelId="{47CF2FC4-1A30-4BEF-92C2-34EBCAF8210E}" type="presOf" srcId="{DC3DC278-5213-4C76-808C-AD78E3C48610}" destId="{12A85EFC-CF10-4963-83AC-6F71EA187943}" srcOrd="0" destOrd="0" presId="urn:microsoft.com/office/officeart/2005/8/layout/orgChart1"/>
+    <dgm:cxn modelId="{D559F166-430D-4741-ABEB-796A53829C79}" type="presOf" srcId="{76FD0958-05DA-4438-B315-EDC13B52A1F0}" destId="{24A327A2-F837-4F39-B2B3-78A2D2F72470}" srcOrd="0" destOrd="0" presId="urn:microsoft.com/office/officeart/2005/8/layout/orgChart1"/>
+    <dgm:cxn modelId="{5E4189BC-D6BB-4D4F-BA39-4B5C72E4C1E2}" type="presOf" srcId="{CEE44ED5-074E-4C37-9201-F8DC223A9EFD}" destId="{E6815EC2-517E-4813-B2A0-126438211441}" srcOrd="0" destOrd="0" presId="urn:microsoft.com/office/officeart/2005/8/layout/orgChart1"/>
+    <dgm:cxn modelId="{27EAF1DF-59EF-4024-890B-D312FFBBFB2B}" type="presOf" srcId="{07544B79-3520-4A88-B4F1-FAA8AB28333F}" destId="{F2BDD2E7-05B5-4108-83AA-C6C7C41A7A7D}" srcOrd="0" destOrd="0" presId="urn:microsoft.com/office/officeart/2005/8/layout/orgChart1"/>
     <dgm:cxn modelId="{26E9244D-DA7D-4806-A150-5DA0C0D75851}" srcId="{167C45E2-5625-49AB-B29C-409C6FFCB48F}" destId="{94F6B207-3B74-4639-98D7-D43A0204E7A4}" srcOrd="0" destOrd="0" parTransId="{6002A971-8D19-422B-8C39-21D8398F9132}" sibTransId="{1F7AC0FC-7CBA-4A0A-B286-9E3C04C33C22}"/>
-    <dgm:cxn modelId="{1A829152-0697-4536-9F88-5E6E4368F334}" type="presOf" srcId="{531B6233-20DD-4995-8EDA-6F63337538DF}" destId="{C2683376-14D1-44C5-AA59-5F956A9DFB39}" srcOrd="1" destOrd="0" presId="urn:microsoft.com/office/officeart/2005/8/layout/orgChart1"/>
-    <dgm:cxn modelId="{9AE07A6D-2188-4547-BE4E-C8954E997EA8}" type="presOf" srcId="{94F6B207-3B74-4639-98D7-D43A0204E7A4}" destId="{1EFD960D-65EC-4743-A218-E101AFA3912E}" srcOrd="0" destOrd="0" presId="urn:microsoft.com/office/officeart/2005/8/layout/orgChart1"/>
-    <dgm:cxn modelId="{13CF5BE0-BB03-4496-95A0-BDDE84B598FA}" type="presOf" srcId="{531B6233-20DD-4995-8EDA-6F63337538DF}" destId="{131F9854-ECEA-45B6-BA9F-AB5BDC8CEECF}" srcOrd="0" destOrd="0" presId="urn:microsoft.com/office/officeart/2005/8/layout/orgChart1"/>
     <dgm:cxn modelId="{B987DC27-02AE-43EA-85F4-DE5F2F7C0238}" srcId="{167C45E2-5625-49AB-B29C-409C6FFCB48F}" destId="{F7960904-E03E-40E2-9656-21B14B7413AA}" srcOrd="3" destOrd="0" parTransId="{889FDD93-0F76-4CDC-A421-5B774898D813}" sibTransId="{728715DA-EB62-4B9B-A688-B45A9D580F9C}"/>
-    <dgm:cxn modelId="{1A90A0DB-44A9-48D1-A25F-1620A27CB431}" type="presOf" srcId="{9B4C672C-B706-4AFC-936B-FEB8E7180F48}" destId="{1A69F06A-8A04-400A-8B90-DBD5C4C8E992}" srcOrd="0" destOrd="0" presId="urn:microsoft.com/office/officeart/2005/8/layout/orgChart1"/>
-    <dgm:cxn modelId="{F08DD099-B67D-4B04-AD1A-EBB59A53E67F}" type="presOf" srcId="{40E277AA-D30B-4D0B-ADCF-E9A57A622BD3}" destId="{92C872C1-2D69-41CC-9C11-FF2EEDA85010}" srcOrd="1" destOrd="0" presId="urn:microsoft.com/office/officeart/2005/8/layout/orgChart1"/>
-    <dgm:cxn modelId="{7C1FE0A0-D56A-48EC-B734-D1FD4903C999}" type="presOf" srcId="{40E277AA-D30B-4D0B-ADCF-E9A57A622BD3}" destId="{86BA5671-0AA4-4E64-9667-9FBF35A1C3CB}" srcOrd="0" destOrd="0" presId="urn:microsoft.com/office/officeart/2005/8/layout/orgChart1"/>
-    <dgm:cxn modelId="{AFE9D0DD-B610-4DDE-AB73-C7A4293128B0}" type="presOf" srcId="{7C22FE43-5B1F-449F-8968-BB7F29646C7F}" destId="{2B1A53CE-DE7D-4D8F-A1AA-02097F5D17A6}" srcOrd="0" destOrd="0" presId="urn:microsoft.com/office/officeart/2005/8/layout/orgChart1"/>
-    <dgm:cxn modelId="{CC39A08E-76AF-4413-B11A-6EF0830BA136}" type="presOf" srcId="{9907E509-EA49-4DF8-965F-5EA5428A2C5D}" destId="{0BA95CA7-E982-4BB2-97B3-F8B758889A00}" srcOrd="0" destOrd="0" presId="urn:microsoft.com/office/officeart/2005/8/layout/orgChart1"/>
-    <dgm:cxn modelId="{6548CE31-2056-40D4-A8A6-3D6AFA123D34}" type="presOf" srcId="{3CA0405F-4C78-4C73-A470-3152B2F5A6E3}" destId="{6211B2ED-EBB4-42B2-9005-C5630A5166EC}" srcOrd="0" destOrd="0" presId="urn:microsoft.com/office/officeart/2005/8/layout/orgChart1"/>
+    <dgm:cxn modelId="{15205228-5388-4D02-BEF1-B13646C9618B}" type="presOf" srcId="{ECCC2F44-BAB8-49A1-99A3-4E13BD13C55F}" destId="{0722E43F-8B1E-431F-A994-7B9A6D1E6F38}" srcOrd="0" destOrd="0" presId="urn:microsoft.com/office/officeart/2005/8/layout/orgChart1"/>
+    <dgm:cxn modelId="{E24C74C2-BA02-4FCA-927A-D2A4525BC103}" type="presOf" srcId="{5D32CB48-E93B-464C-932D-DB018411FEA5}" destId="{FF8C1175-908C-44C6-A16F-4271A2A7131B}" srcOrd="0" destOrd="0" presId="urn:microsoft.com/office/officeart/2005/8/layout/orgChart1"/>
+    <dgm:cxn modelId="{0CA5C15F-5CDF-4E89-9DAA-DC6C48B4BA18}" type="presOf" srcId="{FDDA1FFE-8C57-446E-B625-2FA9E6661AD8}" destId="{44F6C3E7-E762-4771-BA1F-65F3FB1D6FFD}" srcOrd="0" destOrd="0" presId="urn:microsoft.com/office/officeart/2005/8/layout/orgChart1"/>
+    <dgm:cxn modelId="{59CB4A0D-E241-4A75-9895-A766FCE34DDF}" type="presOf" srcId="{A1416242-179C-4B18-AF02-E940DA18FDBE}" destId="{5405E608-BB3A-4BD7-A78C-E0BD38ED9697}" srcOrd="1" destOrd="0" presId="urn:microsoft.com/office/officeart/2005/8/layout/orgChart1"/>
     <dgm:cxn modelId="{C4178CEA-B2D3-4764-A44D-996AEA0FCD84}" srcId="{40E277AA-D30B-4D0B-ADCF-E9A57A622BD3}" destId="{E9040694-41D6-434C-A600-4AB63FB82C8C}" srcOrd="1" destOrd="0" parTransId="{FB67C525-9253-4EFA-8B69-96F1049EB6C0}" sibTransId="{5212E520-3DD2-40B7-8F1B-5655F7C85F2F}"/>
-    <dgm:cxn modelId="{F5221BA8-E975-4A33-9CD9-60263E58A96C}" type="presOf" srcId="{228707E1-844D-4C98-9CF0-0F57A05EA88E}" destId="{03B908BC-7766-4B51-ADD4-AA81A82F0C4E}" srcOrd="1" destOrd="0" presId="urn:microsoft.com/office/officeart/2005/8/layout/orgChart1"/>
-    <dgm:cxn modelId="{7B69CEB9-25E7-4540-A488-A2D82FA347CF}" type="presOf" srcId="{C7306DFB-5F4F-40EF-B325-67B338256482}" destId="{E3EB0257-90D6-4E89-87BE-C770626BDEC4}" srcOrd="0" destOrd="0" presId="urn:microsoft.com/office/officeart/2005/8/layout/orgChart1"/>
-    <dgm:cxn modelId="{2CE2EDF6-7B5C-4C50-8EBA-50AEC7EA1895}" type="presOf" srcId="{F68B31DC-BD7B-42F5-A608-CE1F82D476A8}" destId="{5F893048-3FA8-4D7F-9DF8-C522F82DA4D1}" srcOrd="0" destOrd="0" presId="urn:microsoft.com/office/officeart/2005/8/layout/orgChart1"/>
-    <dgm:cxn modelId="{D87E76AD-40F9-4803-A609-D5F6F8235104}" type="presOf" srcId="{617D1EA5-A9C5-4B3F-B2D1-4E646AC9B1D5}" destId="{B67635C8-6314-45FF-9FC7-BB9CE4B0C6EC}" srcOrd="0" destOrd="0" presId="urn:microsoft.com/office/officeart/2005/8/layout/orgChart1"/>
-    <dgm:cxn modelId="{1DAFC686-9C80-424A-AA3C-E28A89D1730B}" type="presOf" srcId="{E9040694-41D6-434C-A600-4AB63FB82C8C}" destId="{19E76C29-F9B4-454C-BE51-B1BD37165BB1}" srcOrd="1" destOrd="0" presId="urn:microsoft.com/office/officeart/2005/8/layout/orgChart1"/>
+    <dgm:cxn modelId="{EE5678FF-7690-4C2C-9F1C-B4A78FD842BD}" type="presOf" srcId="{F7960904-E03E-40E2-9656-21B14B7413AA}" destId="{2A85A980-4176-4A52-9980-9C048D81E0F9}" srcOrd="1" destOrd="0" presId="urn:microsoft.com/office/officeart/2005/8/layout/orgChart1"/>
+    <dgm:cxn modelId="{A0EF874E-6537-4ACA-A361-5D9F76737C28}" type="presOf" srcId="{03A4B972-60E1-4959-9496-5306B2A92B6A}" destId="{39E1D18C-4259-4852-8F10-B21120747140}" srcOrd="0" destOrd="0" presId="urn:microsoft.com/office/officeart/2005/8/layout/orgChart1"/>
+    <dgm:cxn modelId="{DC409897-C7F5-4C5C-95A3-E59DECD0DE00}" type="presOf" srcId="{ECCC2F44-BAB8-49A1-99A3-4E13BD13C55F}" destId="{F311E72E-D84B-42B2-9771-F07DBD342FD1}" srcOrd="1" destOrd="0" presId="urn:microsoft.com/office/officeart/2005/8/layout/orgChart1"/>
     <dgm:cxn modelId="{BE71A599-1B48-4C4F-BE59-869890F5AA8B}" srcId="{76FD0958-05DA-4438-B315-EDC13B52A1F0}" destId="{40E277AA-D30B-4D0B-ADCF-E9A57A622BD3}" srcOrd="0" destOrd="0" parTransId="{F68B31DC-BD7B-42F5-A608-CE1F82D476A8}" sibTransId="{3679FC53-61CD-4ADC-A3F2-0C9BFF0A7762}"/>
-    <dgm:cxn modelId="{108F27D5-FB26-4DCF-8B39-5AB8613C99F3}" type="presOf" srcId="{167C45E2-5625-49AB-B29C-409C6FFCB48F}" destId="{96CEC549-B94F-46BA-98C8-D73FEBC91A16}" srcOrd="0" destOrd="0" presId="urn:microsoft.com/office/officeart/2005/8/layout/orgChart1"/>
-    <dgm:cxn modelId="{95FD03E1-B72D-426D-B74A-457EC089C7C9}" type="presOf" srcId="{6DC7BD81-16DE-412E-BC55-8F598E187F44}" destId="{4CEADD4D-53AC-4468-9262-662EA7331B60}" srcOrd="1" destOrd="0" presId="urn:microsoft.com/office/officeart/2005/8/layout/orgChart1"/>
-    <dgm:cxn modelId="{1FA7AE28-83F9-4235-8D85-17763FEAAF7D}" type="presOf" srcId="{DC3DC278-5213-4C76-808C-AD78E3C48610}" destId="{12A85EFC-CF10-4963-83AC-6F71EA187943}" srcOrd="0" destOrd="0" presId="urn:microsoft.com/office/officeart/2005/8/layout/orgChart1"/>
-    <dgm:cxn modelId="{54758328-8446-495C-BD0E-E06299460A20}" type="presOf" srcId="{53F38578-5E0E-4F23-A9CC-C6AE34393D61}" destId="{CEC80A28-156D-40CB-BE19-471BF179A7FB}" srcOrd="0" destOrd="0" presId="urn:microsoft.com/office/officeart/2005/8/layout/orgChart1"/>
-    <dgm:cxn modelId="{C5BDC81D-BC1E-4244-821F-68D433044F10}" type="presOf" srcId="{F7960904-E03E-40E2-9656-21B14B7413AA}" destId="{90612331-4B69-4A21-9AEA-C00C31C30110}" srcOrd="0" destOrd="0" presId="urn:microsoft.com/office/officeart/2005/8/layout/orgChart1"/>
-    <dgm:cxn modelId="{DE04CD48-5DC7-4338-951F-BDAC8F47B39F}" type="presOf" srcId="{228707E1-844D-4C98-9CF0-0F57A05EA88E}" destId="{A5A4C983-8D9F-4EF4-8B1F-774F4B8B7922}" srcOrd="0" destOrd="0" presId="urn:microsoft.com/office/officeart/2005/8/layout/orgChart1"/>
-    <dgm:cxn modelId="{FA009E1C-F8C2-4B08-93F6-E69CEC963FC2}" type="presOf" srcId="{E36853AF-E1A2-4B20-887E-17ADF127C415}" destId="{E86A6FE0-8408-4451-B96F-602A1678FE45}" srcOrd="0" destOrd="0" presId="urn:microsoft.com/office/officeart/2005/8/layout/orgChart1"/>
-    <dgm:cxn modelId="{78A0D444-0A08-4A2D-B254-89D8202CC077}" type="presOf" srcId="{4D27A670-4A0A-4955-8665-8FF9496853F5}" destId="{D8322A0D-425B-4DFA-9DB4-1155A09DC625}" srcOrd="1" destOrd="0" presId="urn:microsoft.com/office/officeart/2005/8/layout/orgChart1"/>
-    <dgm:cxn modelId="{D877F13A-C89A-4DEB-AE9F-3D6A8783E98F}" type="presParOf" srcId="{F2BDD2E7-05B5-4108-83AA-C6C7C41A7A7D}" destId="{8B2A52DB-4CF2-462C-B5E6-1560387890A9}" srcOrd="0" destOrd="0" presId="urn:microsoft.com/office/officeart/2005/8/layout/orgChart1"/>
-    <dgm:cxn modelId="{EE569AB3-8058-48A6-83B5-DA1CC0288A72}" type="presParOf" srcId="{8B2A52DB-4CF2-462C-B5E6-1560387890A9}" destId="{D6BAAD8B-BB2A-48AB-9A3D-C52C3DDC822F}" srcOrd="0" destOrd="0" presId="urn:microsoft.com/office/officeart/2005/8/layout/orgChart1"/>
-    <dgm:cxn modelId="{C36F4A50-6B56-4487-B9E1-909D6716DD63}" type="presParOf" srcId="{D6BAAD8B-BB2A-48AB-9A3D-C52C3DDC822F}" destId="{1A69F06A-8A04-400A-8B90-DBD5C4C8E992}" srcOrd="0" destOrd="0" presId="urn:microsoft.com/office/officeart/2005/8/layout/orgChart1"/>
-    <dgm:cxn modelId="{1D99A346-0D46-44CE-A90C-519143619E03}" type="presParOf" srcId="{D6BAAD8B-BB2A-48AB-9A3D-C52C3DDC822F}" destId="{8A262A5D-2676-4B5F-8335-C1DF11A14A0C}" srcOrd="1" destOrd="0" presId="urn:microsoft.com/office/officeart/2005/8/layout/orgChart1"/>
-    <dgm:cxn modelId="{F5A2D103-0B72-4033-8BDE-7B3F821A4560}" type="presParOf" srcId="{8B2A52DB-4CF2-462C-B5E6-1560387890A9}" destId="{F82728AF-A317-43CC-BEE0-1C5A655569EA}" srcOrd="1" destOrd="0" presId="urn:microsoft.com/office/officeart/2005/8/layout/orgChart1"/>
-    <dgm:cxn modelId="{52F9B419-CE96-4E3A-B946-ECD0C976BD80}" type="presParOf" srcId="{F82728AF-A317-43CC-BEE0-1C5A655569EA}" destId="{FDDADA56-133A-4091-8483-C919198C5526}" srcOrd="0" destOrd="0" presId="urn:microsoft.com/office/officeart/2005/8/layout/orgChart1"/>
-    <dgm:cxn modelId="{5FF51EB8-B9C7-4247-A17D-5A1CCCE7DAE7}" type="presParOf" srcId="{F82728AF-A317-43CC-BEE0-1C5A655569EA}" destId="{0CCC86CE-19F9-4680-91F1-43197E8D697C}" srcOrd="1" destOrd="0" presId="urn:microsoft.com/office/officeart/2005/8/layout/orgChart1"/>
-    <dgm:cxn modelId="{9B349D98-8C4A-46C8-A885-392BEB3C302F}" type="presParOf" srcId="{0CCC86CE-19F9-4680-91F1-43197E8D697C}" destId="{1E63B7FC-6F33-4759-AFA3-B47CB72AD61D}" srcOrd="0" destOrd="0" presId="urn:microsoft.com/office/officeart/2005/8/layout/orgChart1"/>
-    <dgm:cxn modelId="{8F6F44C5-E379-4846-AD05-825B449ECB75}" type="presParOf" srcId="{1E63B7FC-6F33-4759-AFA3-B47CB72AD61D}" destId="{CE975700-6998-4275-8E04-254DA5F3B3EE}" srcOrd="0" destOrd="0" presId="urn:microsoft.com/office/officeart/2005/8/layout/orgChart1"/>
-    <dgm:cxn modelId="{E005EBA7-B322-49E0-AFBF-A4EE21454A85}" type="presParOf" srcId="{1E63B7FC-6F33-4759-AFA3-B47CB72AD61D}" destId="{36BEE634-AC3E-483A-9D8B-415CDDAE49EA}" srcOrd="1" destOrd="0" presId="urn:microsoft.com/office/officeart/2005/8/layout/orgChart1"/>
-    <dgm:cxn modelId="{20D59B11-8DC2-4272-8EFF-50D6AB18A834}" type="presParOf" srcId="{0CCC86CE-19F9-4680-91F1-43197E8D697C}" destId="{3506BEE0-1758-4CD1-AD84-FD043C6519E5}" srcOrd="1" destOrd="0" presId="urn:microsoft.com/office/officeart/2005/8/layout/orgChart1"/>
-    <dgm:cxn modelId="{16401CC8-7C67-4729-B122-D2B576D002EA}" type="presParOf" srcId="{0CCC86CE-19F9-4680-91F1-43197E8D697C}" destId="{209E90D4-8896-4F32-8D1F-0A1EF1A2855F}" srcOrd="2" destOrd="0" presId="urn:microsoft.com/office/officeart/2005/8/layout/orgChart1"/>
-    <dgm:cxn modelId="{CB42C42D-CC21-4C95-9BD6-BFA5853FE232}" type="presParOf" srcId="{F82728AF-A317-43CC-BEE0-1C5A655569EA}" destId="{9A9778D7-95A1-4288-9F95-4EEF382EFB6C}" srcOrd="2" destOrd="0" presId="urn:microsoft.com/office/officeart/2005/8/layout/orgChart1"/>
-    <dgm:cxn modelId="{CCF980B8-AC6F-4F04-A715-B60AC91055FC}" type="presParOf" srcId="{F82728AF-A317-43CC-BEE0-1C5A655569EA}" destId="{5B53FD89-8096-4B52-9F55-834935C98CAB}" srcOrd="3" destOrd="0" presId="urn:microsoft.com/office/officeart/2005/8/layout/orgChart1"/>
-    <dgm:cxn modelId="{8CB39717-7BCF-4470-B3E7-4E1ECB185D42}" type="presParOf" srcId="{5B53FD89-8096-4B52-9F55-834935C98CAB}" destId="{D4A3C48D-A27F-4653-BEA0-350047916B20}" srcOrd="0" destOrd="0" presId="urn:microsoft.com/office/officeart/2005/8/layout/orgChart1"/>
-    <dgm:cxn modelId="{A0B040DE-4218-46ED-A521-43ED879B0CBF}" type="presParOf" srcId="{D4A3C48D-A27F-4653-BEA0-350047916B20}" destId="{9C2AE2A6-1F44-4362-ABC4-EA4715A98247}" srcOrd="0" destOrd="0" presId="urn:microsoft.com/office/officeart/2005/8/layout/orgChart1"/>
-    <dgm:cxn modelId="{C2A7D1B9-FB59-4C84-A8BE-E878CB627331}" type="presParOf" srcId="{D4A3C48D-A27F-4653-BEA0-350047916B20}" destId="{D8322A0D-425B-4DFA-9DB4-1155A09DC625}" srcOrd="1" destOrd="0" presId="urn:microsoft.com/office/officeart/2005/8/layout/orgChart1"/>
-    <dgm:cxn modelId="{24CDBC58-6025-4EA7-9E4F-83C9870EC275}" type="presParOf" srcId="{5B53FD89-8096-4B52-9F55-834935C98CAB}" destId="{163E984B-CE0C-4A46-B6DE-C3B1DFDAAA65}" srcOrd="1" destOrd="0" presId="urn:microsoft.com/office/officeart/2005/8/layout/orgChart1"/>
-    <dgm:cxn modelId="{D28CDA0A-2425-4D7F-9267-418E71A68C53}" type="presParOf" srcId="{5B53FD89-8096-4B52-9F55-834935C98CAB}" destId="{2D1B7FA0-D240-49A2-AD9F-A0A672B8B77A}" srcOrd="2" destOrd="0" presId="urn:microsoft.com/office/officeart/2005/8/layout/orgChart1"/>
-    <dgm:cxn modelId="{73425266-2080-43FC-B8D8-941186CCFC6A}" type="presParOf" srcId="{F82728AF-A317-43CC-BEE0-1C5A655569EA}" destId="{F88D9AAA-F158-4DB9-A515-E3D7525EC162}" srcOrd="4" destOrd="0" presId="urn:microsoft.com/office/officeart/2005/8/layout/orgChart1"/>
-    <dgm:cxn modelId="{90E4537C-5C3B-4664-AFCF-AA34BDED082E}" type="presParOf" srcId="{F82728AF-A317-43CC-BEE0-1C5A655569EA}" destId="{C720A7CF-3B54-4C91-81A5-4BCC37435217}" srcOrd="5" destOrd="0" presId="urn:microsoft.com/office/officeart/2005/8/layout/orgChart1"/>
-    <dgm:cxn modelId="{6D099E32-61FA-4801-949F-41481E7A4E9B}" type="presParOf" srcId="{C720A7CF-3B54-4C91-81A5-4BCC37435217}" destId="{0CB22D72-FFAA-4267-91B4-D7DDBCC3BBE7}" srcOrd="0" destOrd="0" presId="urn:microsoft.com/office/officeart/2005/8/layout/orgChart1"/>
-    <dgm:cxn modelId="{36D15407-3ADB-4F62-9732-0BCA7113B86B}" type="presParOf" srcId="{0CB22D72-FFAA-4267-91B4-D7DDBCC3BBE7}" destId="{0722E43F-8B1E-431F-A994-7B9A6D1E6F38}" srcOrd="0" destOrd="0" presId="urn:microsoft.com/office/officeart/2005/8/layout/orgChart1"/>
-    <dgm:cxn modelId="{1EE9DE8A-A60B-4EE3-A292-9D85679C1149}" type="presParOf" srcId="{0CB22D72-FFAA-4267-91B4-D7DDBCC3BBE7}" destId="{F311E72E-D84B-42B2-9771-F07DBD342FD1}" srcOrd="1" destOrd="0" presId="urn:microsoft.com/office/officeart/2005/8/layout/orgChart1"/>
-    <dgm:cxn modelId="{2E76FF9B-8B3E-4588-A90E-188D772EE889}" type="presParOf" srcId="{C720A7CF-3B54-4C91-81A5-4BCC37435217}" destId="{082A7507-43B6-443F-A91E-41F8C0C301A0}" srcOrd="1" destOrd="0" presId="urn:microsoft.com/office/officeart/2005/8/layout/orgChart1"/>
-    <dgm:cxn modelId="{B2D10092-27A8-4B62-898C-1E8C1D3FF36D}" type="presParOf" srcId="{C720A7CF-3B54-4C91-81A5-4BCC37435217}" destId="{4F129EBE-E0C5-4832-A204-54F0708C5DF0}" srcOrd="2" destOrd="0" presId="urn:microsoft.com/office/officeart/2005/8/layout/orgChart1"/>
-    <dgm:cxn modelId="{B068E7E6-64A6-422D-9A77-4AA1F1D3D1AA}" type="presParOf" srcId="{F82728AF-A317-43CC-BEE0-1C5A655569EA}" destId="{FF8C1175-908C-44C6-A16F-4271A2A7131B}" srcOrd="6" destOrd="0" presId="urn:microsoft.com/office/officeart/2005/8/layout/orgChart1"/>
-    <dgm:cxn modelId="{CB706813-B6D9-40C2-AAEB-95711D7C2535}" type="presParOf" srcId="{F82728AF-A317-43CC-BEE0-1C5A655569EA}" destId="{F1AA58BA-64C8-4253-B5D5-BA011EF84D4D}" srcOrd="7" destOrd="0" presId="urn:microsoft.com/office/officeart/2005/8/layout/orgChart1"/>
-    <dgm:cxn modelId="{25E6854A-F6FF-482A-9995-D2D105D55382}" type="presParOf" srcId="{F1AA58BA-64C8-4253-B5D5-BA011EF84D4D}" destId="{FBB54F0A-1B1D-4ADD-A41B-FE59B555BC6F}" srcOrd="0" destOrd="0" presId="urn:microsoft.com/office/officeart/2005/8/layout/orgChart1"/>
-    <dgm:cxn modelId="{1E5FBB97-536D-466F-A0A1-69EA9B8D0E76}" type="presParOf" srcId="{FBB54F0A-1B1D-4ADD-A41B-FE59B555BC6F}" destId="{24A327A2-F837-4F39-B2B3-78A2D2F72470}" srcOrd="0" destOrd="0" presId="urn:microsoft.com/office/officeart/2005/8/layout/orgChart1"/>
-    <dgm:cxn modelId="{CB7A5603-FAD9-4CF3-B3F6-53C07D782F3C}" type="presParOf" srcId="{FBB54F0A-1B1D-4ADD-A41B-FE59B555BC6F}" destId="{CDAA2263-C2C3-46BD-B129-EA5E3A997609}" srcOrd="1" destOrd="0" presId="urn:microsoft.com/office/officeart/2005/8/layout/orgChart1"/>
-    <dgm:cxn modelId="{72E32D09-8029-4F89-A203-CD8E5E896BC8}" type="presParOf" srcId="{F1AA58BA-64C8-4253-B5D5-BA011EF84D4D}" destId="{CC8B1E47-4C54-4A8A-B197-4984B8037E92}" srcOrd="1" destOrd="0" presId="urn:microsoft.com/office/officeart/2005/8/layout/orgChart1"/>
-    <dgm:cxn modelId="{E2B6A2A9-6164-44A9-86E1-35988755012D}" type="presParOf" srcId="{CC8B1E47-4C54-4A8A-B197-4984B8037E92}" destId="{5F893048-3FA8-4D7F-9DF8-C522F82DA4D1}" srcOrd="0" destOrd="0" presId="urn:microsoft.com/office/officeart/2005/8/layout/orgChart1"/>
-    <dgm:cxn modelId="{6854F370-3CE3-4974-A570-08EDCD657CA2}" type="presParOf" srcId="{CC8B1E47-4C54-4A8A-B197-4984B8037E92}" destId="{3460BE63-EAE2-4475-BA06-267E4D77FC49}" srcOrd="1" destOrd="0" presId="urn:microsoft.com/office/officeart/2005/8/layout/orgChart1"/>
-    <dgm:cxn modelId="{E231F0E5-6C47-4CDA-B2D1-8F1152E6E76E}" type="presParOf" srcId="{3460BE63-EAE2-4475-BA06-267E4D77FC49}" destId="{C1772057-47A6-4318-9570-0A7F5D9D6D5B}" srcOrd="0" destOrd="0" presId="urn:microsoft.com/office/officeart/2005/8/layout/orgChart1"/>
-    <dgm:cxn modelId="{41D523D1-4B1E-44B5-94C6-449F70FB4A56}" type="presParOf" srcId="{C1772057-47A6-4318-9570-0A7F5D9D6D5B}" destId="{86BA5671-0AA4-4E64-9667-9FBF35A1C3CB}" srcOrd="0" destOrd="0" presId="urn:microsoft.com/office/officeart/2005/8/layout/orgChart1"/>
-    <dgm:cxn modelId="{7BADA121-070B-426D-9831-DDFF81390175}" type="presParOf" srcId="{C1772057-47A6-4318-9570-0A7F5D9D6D5B}" destId="{92C872C1-2D69-41CC-9C11-FF2EEDA85010}" srcOrd="1" destOrd="0" presId="urn:microsoft.com/office/officeart/2005/8/layout/orgChart1"/>
-    <dgm:cxn modelId="{FB387BAF-ACD1-45DF-A651-6B7B0F5838B1}" type="presParOf" srcId="{3460BE63-EAE2-4475-BA06-267E4D77FC49}" destId="{308E4423-3D92-484B-8552-98BE70E6DEC7}" srcOrd="1" destOrd="0" presId="urn:microsoft.com/office/officeart/2005/8/layout/orgChart1"/>
-    <dgm:cxn modelId="{1F518829-F4DB-4B8F-8B5D-526C0297E180}" type="presParOf" srcId="{308E4423-3D92-484B-8552-98BE70E6DEC7}" destId="{91CFAD45-2FA0-456D-94B7-E96738CF55CF}" srcOrd="0" destOrd="0" presId="urn:microsoft.com/office/officeart/2005/8/layout/orgChart1"/>
-    <dgm:cxn modelId="{16D0BBBF-3639-4A95-B92E-43D9C5275DAD}" type="presParOf" srcId="{308E4423-3D92-484B-8552-98BE70E6DEC7}" destId="{C3707222-6DDD-4A32-BD8B-2F51EB5C5562}" srcOrd="1" destOrd="0" presId="urn:microsoft.com/office/officeart/2005/8/layout/orgChart1"/>
-    <dgm:cxn modelId="{475E5EF6-C170-483F-8FFF-506DEF22BA19}" type="presParOf" srcId="{C3707222-6DDD-4A32-BD8B-2F51EB5C5562}" destId="{C6050184-FB20-4A98-97FB-D2A77F75B173}" srcOrd="0" destOrd="0" presId="urn:microsoft.com/office/officeart/2005/8/layout/orgChart1"/>
-    <dgm:cxn modelId="{B3D62E6F-7E1B-46FE-929B-02D3A025CF32}" type="presParOf" srcId="{C6050184-FB20-4A98-97FB-D2A77F75B173}" destId="{131F9854-ECEA-45B6-BA9F-AB5BDC8CEECF}" srcOrd="0" destOrd="0" presId="urn:microsoft.com/office/officeart/2005/8/layout/orgChart1"/>
-    <dgm:cxn modelId="{DBC2E542-3E62-41D8-BB3C-D9F15850532E}" type="presParOf" srcId="{C6050184-FB20-4A98-97FB-D2A77F75B173}" destId="{C2683376-14D1-44C5-AA59-5F956A9DFB39}" srcOrd="1" destOrd="0" presId="urn:microsoft.com/office/officeart/2005/8/layout/orgChart1"/>
-    <dgm:cxn modelId="{F997AA31-5759-4E69-93EB-621819E09FCE}" type="presParOf" srcId="{C3707222-6DDD-4A32-BD8B-2F51EB5C5562}" destId="{43242AD6-42E5-480C-A2F4-6A9DEECD965B}" srcOrd="1" destOrd="0" presId="urn:microsoft.com/office/officeart/2005/8/layout/orgChart1"/>
-    <dgm:cxn modelId="{A971FD3C-BD3F-487A-ACEB-108136E17B99}" type="presParOf" srcId="{C3707222-6DDD-4A32-BD8B-2F51EB5C5562}" destId="{918A151D-381E-4D49-B82C-D657AF3C1C08}" srcOrd="2" destOrd="0" presId="urn:microsoft.com/office/officeart/2005/8/layout/orgChart1"/>
-    <dgm:cxn modelId="{1AB64230-EB02-43F8-B202-C4976891B0F8}" type="presParOf" srcId="{308E4423-3D92-484B-8552-98BE70E6DEC7}" destId="{DDA07FE4-3576-414A-92E4-529D1894CA58}" srcOrd="2" destOrd="0" presId="urn:microsoft.com/office/officeart/2005/8/layout/orgChart1"/>
-    <dgm:cxn modelId="{A49695B8-0902-4837-9136-01ABF4C5F10C}" type="presParOf" srcId="{308E4423-3D92-484B-8552-98BE70E6DEC7}" destId="{654DC88F-6876-4E5D-B64B-CC41DBA85153}" srcOrd="3" destOrd="0" presId="urn:microsoft.com/office/officeart/2005/8/layout/orgChart1"/>
-    <dgm:cxn modelId="{07B29883-BDE5-4C6B-B3D4-B2EA9F46365D}" type="presParOf" srcId="{654DC88F-6876-4E5D-B64B-CC41DBA85153}" destId="{BDE29094-42E7-4120-A4C9-A95382DFED6A}" srcOrd="0" destOrd="0" presId="urn:microsoft.com/office/officeart/2005/8/layout/orgChart1"/>
-    <dgm:cxn modelId="{2C3A2715-3C80-4BAD-9ACA-5E0FD18D3C2A}" type="presParOf" srcId="{BDE29094-42E7-4120-A4C9-A95382DFED6A}" destId="{250E6589-C440-40B9-9AE0-6F18AE2C2F83}" srcOrd="0" destOrd="0" presId="urn:microsoft.com/office/officeart/2005/8/layout/orgChart1"/>
-    <dgm:cxn modelId="{94AD0841-2A68-489C-BE2D-BE7505C5BA6A}" type="presParOf" srcId="{BDE29094-42E7-4120-A4C9-A95382DFED6A}" destId="{19E76C29-F9B4-454C-BE51-B1BD37165BB1}" srcOrd="1" destOrd="0" presId="urn:microsoft.com/office/officeart/2005/8/layout/orgChart1"/>
-    <dgm:cxn modelId="{0AB97E86-34E5-4393-A03B-82D9E2BA6FD9}" type="presParOf" srcId="{654DC88F-6876-4E5D-B64B-CC41DBA85153}" destId="{B38E5FDE-58A2-4061-A68D-8A217BDD1AA5}" srcOrd="1" destOrd="0" presId="urn:microsoft.com/office/officeart/2005/8/layout/orgChart1"/>
-    <dgm:cxn modelId="{024078B7-6CCA-4F32-A1DE-6FF9D512D99E}" type="presParOf" srcId="{654DC88F-6876-4E5D-B64B-CC41DBA85153}" destId="{AC417A52-D506-4404-924B-4BD93DE11011}" srcOrd="2" destOrd="0" presId="urn:microsoft.com/office/officeart/2005/8/layout/orgChart1"/>
-    <dgm:cxn modelId="{8C1C10FC-8D95-4978-899A-B58C75EB4362}" type="presParOf" srcId="{3460BE63-EAE2-4475-BA06-267E4D77FC49}" destId="{95B17FDA-F9FC-4F1E-8E4C-5600ED857B92}" srcOrd="2" destOrd="0" presId="urn:microsoft.com/office/officeart/2005/8/layout/orgChart1"/>
-    <dgm:cxn modelId="{5B6C0264-332E-4AEF-B998-75D7F90E535E}" type="presParOf" srcId="{CC8B1E47-4C54-4A8A-B197-4984B8037E92}" destId="{44F6C3E7-E762-4771-BA1F-65F3FB1D6FFD}" srcOrd="2" destOrd="0" presId="urn:microsoft.com/office/officeart/2005/8/layout/orgChart1"/>
-    <dgm:cxn modelId="{96233930-231D-4771-8E54-3FE1FA317575}" type="presParOf" srcId="{CC8B1E47-4C54-4A8A-B197-4984B8037E92}" destId="{91DDAE80-1A2D-4459-A10F-FC5A4463B759}" srcOrd="3" destOrd="0" presId="urn:microsoft.com/office/officeart/2005/8/layout/orgChart1"/>
-    <dgm:cxn modelId="{987E661F-E873-409B-9B8F-2FE5F0EE9408}" type="presParOf" srcId="{91DDAE80-1A2D-4459-A10F-FC5A4463B759}" destId="{73C1F8D2-B3B4-480F-8D01-41943A890FD7}" srcOrd="0" destOrd="0" presId="urn:microsoft.com/office/officeart/2005/8/layout/orgChart1"/>
-    <dgm:cxn modelId="{C09B3E61-D5AD-473B-85C8-4D84471F95E7}" type="presParOf" srcId="{73C1F8D2-B3B4-480F-8D01-41943A890FD7}" destId="{A7D9045D-B71E-48B3-A865-E809D51531FA}" srcOrd="0" destOrd="0" presId="urn:microsoft.com/office/officeart/2005/8/layout/orgChart1"/>
-    <dgm:cxn modelId="{ECFED352-D3A0-4F50-8F2F-EE1C36CBCC1D}" type="presParOf" srcId="{73C1F8D2-B3B4-480F-8D01-41943A890FD7}" destId="{A025B194-C1D8-425A-90DC-3B20E7688599}" srcOrd="1" destOrd="0" presId="urn:microsoft.com/office/officeart/2005/8/layout/orgChart1"/>
-    <dgm:cxn modelId="{E917A60B-5C9F-40F6-9859-627D732A8946}" type="presParOf" srcId="{91DDAE80-1A2D-4459-A10F-FC5A4463B759}" destId="{5734E45A-4E88-422F-8580-082937D8F601}" srcOrd="1" destOrd="0" presId="urn:microsoft.com/office/officeart/2005/8/layout/orgChart1"/>
-    <dgm:cxn modelId="{EFFEC89B-7A43-405B-AA50-CA76CD4CB496}" type="presParOf" srcId="{91DDAE80-1A2D-4459-A10F-FC5A4463B759}" destId="{6E8EA03B-E08E-4FB1-8C42-BF8DC5EA6870}" srcOrd="2" destOrd="0" presId="urn:microsoft.com/office/officeart/2005/8/layout/orgChart1"/>
-    <dgm:cxn modelId="{403C64EE-1D5A-415F-A1F7-15F19D3F1773}" type="presParOf" srcId="{CC8B1E47-4C54-4A8A-B197-4984B8037E92}" destId="{39E1D18C-4259-4852-8F10-B21120747140}" srcOrd="4" destOrd="0" presId="urn:microsoft.com/office/officeart/2005/8/layout/orgChart1"/>
-    <dgm:cxn modelId="{A02265DA-6908-48B1-91C9-8222BBAB10A0}" type="presParOf" srcId="{CC8B1E47-4C54-4A8A-B197-4984B8037E92}" destId="{4FEE134A-2C3B-4A59-BD7C-82ED8E8AEFB1}" srcOrd="5" destOrd="0" presId="urn:microsoft.com/office/officeart/2005/8/layout/orgChart1"/>
-    <dgm:cxn modelId="{C500B251-E0F6-4192-A620-462B1E2F2681}" type="presParOf" srcId="{4FEE134A-2C3B-4A59-BD7C-82ED8E8AEFB1}" destId="{33581733-CB1F-48CB-9538-F12BEC364723}" srcOrd="0" destOrd="0" presId="urn:microsoft.com/office/officeart/2005/8/layout/orgChart1"/>
-    <dgm:cxn modelId="{D02DA659-8B1E-4B5D-BB9B-08E6D5DD8C3A}" type="presParOf" srcId="{33581733-CB1F-48CB-9538-F12BEC364723}" destId="{CEC80A28-156D-40CB-BE19-471BF179A7FB}" srcOrd="0" destOrd="0" presId="urn:microsoft.com/office/officeart/2005/8/layout/orgChart1"/>
-    <dgm:cxn modelId="{BAD7AE6C-AA14-4B05-B687-C19720A0B2E3}" type="presParOf" srcId="{33581733-CB1F-48CB-9538-F12BEC364723}" destId="{FCF61CEE-12FD-4A55-ACFE-06740EA9E35E}" srcOrd="1" destOrd="0" presId="urn:microsoft.com/office/officeart/2005/8/layout/orgChart1"/>
-    <dgm:cxn modelId="{AE9E4654-9804-4AA0-947B-E2B51581C25C}" type="presParOf" srcId="{4FEE134A-2C3B-4A59-BD7C-82ED8E8AEFB1}" destId="{D2D21051-185C-4E62-A617-827E5301D78B}" srcOrd="1" destOrd="0" presId="urn:microsoft.com/office/officeart/2005/8/layout/orgChart1"/>
-    <dgm:cxn modelId="{BD114040-35D8-44DD-A59B-7A1CB3F633CB}" type="presParOf" srcId="{4FEE134A-2C3B-4A59-BD7C-82ED8E8AEFB1}" destId="{6E701819-B727-4A5F-8A58-16E0346BB0A8}" srcOrd="2" destOrd="0" presId="urn:microsoft.com/office/officeart/2005/8/layout/orgChart1"/>
-    <dgm:cxn modelId="{610913D1-9CB6-4BEB-B39E-C9F7276A3D04}" type="presParOf" srcId="{CC8B1E47-4C54-4A8A-B197-4984B8037E92}" destId="{E61D17A4-EA07-4383-A5BB-FF0E610586B6}" srcOrd="6" destOrd="0" presId="urn:microsoft.com/office/officeart/2005/8/layout/orgChart1"/>
-    <dgm:cxn modelId="{70CDD559-3326-4D4A-9F3D-7C3D8F8E466E}" type="presParOf" srcId="{CC8B1E47-4C54-4A8A-B197-4984B8037E92}" destId="{CF366E3B-0DD1-422E-96CB-DA8233AEEBF9}" srcOrd="7" destOrd="0" presId="urn:microsoft.com/office/officeart/2005/8/layout/orgChart1"/>
-    <dgm:cxn modelId="{111E3EBB-C818-43F2-B208-5827B9BD1C08}" type="presParOf" srcId="{CF366E3B-0DD1-422E-96CB-DA8233AEEBF9}" destId="{938F26FB-7FA0-4CC9-8E2F-91AD26E805DC}" srcOrd="0" destOrd="0" presId="urn:microsoft.com/office/officeart/2005/8/layout/orgChart1"/>
-    <dgm:cxn modelId="{3E7F8EBD-094C-419E-AE9C-89F590ABBBA1}" type="presParOf" srcId="{938F26FB-7FA0-4CC9-8E2F-91AD26E805DC}" destId="{B67635C8-6314-45FF-9FC7-BB9CE4B0C6EC}" srcOrd="0" destOrd="0" presId="urn:microsoft.com/office/officeart/2005/8/layout/orgChart1"/>
-    <dgm:cxn modelId="{BE7DD787-1C97-44FC-84B5-E9E510A0BDA0}" type="presParOf" srcId="{938F26FB-7FA0-4CC9-8E2F-91AD26E805DC}" destId="{5BA6F93A-F273-4AC1-9AF5-81F5BDC818E4}" srcOrd="1" destOrd="0" presId="urn:microsoft.com/office/officeart/2005/8/layout/orgChart1"/>
-    <dgm:cxn modelId="{F3E0A4B3-A1D0-47E9-AA47-1B756F9DF882}" type="presParOf" srcId="{CF366E3B-0DD1-422E-96CB-DA8233AEEBF9}" destId="{C24CB2BA-FC35-4D9A-B78E-8351C0F48F33}" srcOrd="1" destOrd="0" presId="urn:microsoft.com/office/officeart/2005/8/layout/orgChart1"/>
-    <dgm:cxn modelId="{5AC0BAE0-11B7-466F-9828-BD0BACDBB01C}" type="presParOf" srcId="{C24CB2BA-FC35-4D9A-B78E-8351C0F48F33}" destId="{54F3CDF6-B7F8-4590-B07A-AF7E2B44270E}" srcOrd="0" destOrd="0" presId="urn:microsoft.com/office/officeart/2005/8/layout/orgChart1"/>
-    <dgm:cxn modelId="{F745BE6C-82B1-4754-B428-807F679048C7}" type="presParOf" srcId="{C24CB2BA-FC35-4D9A-B78E-8351C0F48F33}" destId="{5D79CD7A-8AF0-47C1-B9AE-ED6A84FD6A46}" srcOrd="1" destOrd="0" presId="urn:microsoft.com/office/officeart/2005/8/layout/orgChart1"/>
-    <dgm:cxn modelId="{DF88FCD8-6A91-48B1-9CD0-06060E14A76B}" type="presParOf" srcId="{5D79CD7A-8AF0-47C1-B9AE-ED6A84FD6A46}" destId="{27453C3E-7B21-4E84-AF89-59528EC6188F}" srcOrd="0" destOrd="0" presId="urn:microsoft.com/office/officeart/2005/8/layout/orgChart1"/>
-    <dgm:cxn modelId="{555D52E6-7A56-4926-85C8-E84CD1BA7189}" type="presParOf" srcId="{27453C3E-7B21-4E84-AF89-59528EC6188F}" destId="{EA487784-4A80-4005-84F0-9713C58F8DB6}" srcOrd="0" destOrd="0" presId="urn:microsoft.com/office/officeart/2005/8/layout/orgChart1"/>
-    <dgm:cxn modelId="{7381F54A-1D20-47EC-8442-BAC55A67D416}" type="presParOf" srcId="{27453C3E-7B21-4E84-AF89-59528EC6188F}" destId="{11EC2043-2988-4A51-941F-1C6DF040D036}" srcOrd="1" destOrd="0" presId="urn:microsoft.com/office/officeart/2005/8/layout/orgChart1"/>
-    <dgm:cxn modelId="{7BFEA147-4570-46ED-A648-E8B9C726312B}" type="presParOf" srcId="{5D79CD7A-8AF0-47C1-B9AE-ED6A84FD6A46}" destId="{F1D2D515-0174-48A7-A321-143613983F25}" srcOrd="1" destOrd="0" presId="urn:microsoft.com/office/officeart/2005/8/layout/orgChart1"/>
-    <dgm:cxn modelId="{A2908D09-72B5-4EC8-BF82-7B321ACAAFFF}" type="presParOf" srcId="{5D79CD7A-8AF0-47C1-B9AE-ED6A84FD6A46}" destId="{DC3C28A2-4401-40E2-81C6-93C1F3BB7F91}" srcOrd="2" destOrd="0" presId="urn:microsoft.com/office/officeart/2005/8/layout/orgChart1"/>
-    <dgm:cxn modelId="{13E71393-2847-4229-BC31-2C0B73A01D99}" type="presParOf" srcId="{C24CB2BA-FC35-4D9A-B78E-8351C0F48F33}" destId="{BB614DF4-EE61-44BF-AA45-05D215CCB7C7}" srcOrd="2" destOrd="0" presId="urn:microsoft.com/office/officeart/2005/8/layout/orgChart1"/>
-    <dgm:cxn modelId="{5942D7ED-C57C-4720-B4D6-11A024E0B655}" type="presParOf" srcId="{C24CB2BA-FC35-4D9A-B78E-8351C0F48F33}" destId="{1A349E9F-05FF-44B2-9557-A8C53FCDE463}" srcOrd="3" destOrd="0" presId="urn:microsoft.com/office/officeart/2005/8/layout/orgChart1"/>
-    <dgm:cxn modelId="{EFD050AD-1786-4E31-A51E-B9275F9FB113}" type="presParOf" srcId="{1A349E9F-05FF-44B2-9557-A8C53FCDE463}" destId="{18EEE4EC-0F09-4CE7-85A8-45CB2EA7A016}" srcOrd="0" destOrd="0" presId="urn:microsoft.com/office/officeart/2005/8/layout/orgChart1"/>
-    <dgm:cxn modelId="{F083A498-8A3E-488A-AC84-32B1A8E4CD2A}" type="presParOf" srcId="{18EEE4EC-0F09-4CE7-85A8-45CB2EA7A016}" destId="{771DF64B-B97C-48BD-806B-9D267ECD5093}" srcOrd="0" destOrd="0" presId="urn:microsoft.com/office/officeart/2005/8/layout/orgChart1"/>
-    <dgm:cxn modelId="{22C4594F-A068-463D-A286-D3CC3B159540}" type="presParOf" srcId="{18EEE4EC-0F09-4CE7-85A8-45CB2EA7A016}" destId="{B6DCED10-E6B2-4154-8718-5358F6D2407D}" srcOrd="1" destOrd="0" presId="urn:microsoft.com/office/officeart/2005/8/layout/orgChart1"/>
-    <dgm:cxn modelId="{9D91087A-10FD-4C80-A9D8-035F3DB1B976}" type="presParOf" srcId="{1A349E9F-05FF-44B2-9557-A8C53FCDE463}" destId="{ABA0681E-54A1-4077-B032-B762C54AFC7C}" srcOrd="1" destOrd="0" presId="urn:microsoft.com/office/officeart/2005/8/layout/orgChart1"/>
-    <dgm:cxn modelId="{8E9C7A96-024E-4EFC-BD46-7AED6C2CEC27}" type="presParOf" srcId="{1A349E9F-05FF-44B2-9557-A8C53FCDE463}" destId="{789452F4-D3A5-4C05-96B8-030391B211AD}" srcOrd="2" destOrd="0" presId="urn:microsoft.com/office/officeart/2005/8/layout/orgChart1"/>
-    <dgm:cxn modelId="{7438A304-3DC1-4769-ADC7-78DED4E5447E}" type="presParOf" srcId="{C24CB2BA-FC35-4D9A-B78E-8351C0F48F33}" destId="{350454EE-A010-4FEA-8C99-96FBF79C3094}" srcOrd="4" destOrd="0" presId="urn:microsoft.com/office/officeart/2005/8/layout/orgChart1"/>
-    <dgm:cxn modelId="{D735435D-04CE-4DBE-94BE-CE2B94184815}" type="presParOf" srcId="{C24CB2BA-FC35-4D9A-B78E-8351C0F48F33}" destId="{7BFDBDA0-D90D-4CF3-AFBD-08D2C8362AA4}" srcOrd="5" destOrd="0" presId="urn:microsoft.com/office/officeart/2005/8/layout/orgChart1"/>
-    <dgm:cxn modelId="{75EF54B3-9A85-4C18-B9FA-0AE27F344F47}" type="presParOf" srcId="{7BFDBDA0-D90D-4CF3-AFBD-08D2C8362AA4}" destId="{C779CDF7-78F8-455F-89FD-70DB0A81E722}" srcOrd="0" destOrd="0" presId="urn:microsoft.com/office/officeart/2005/8/layout/orgChart1"/>
-    <dgm:cxn modelId="{9363936B-39A9-46C6-A540-05F65160B900}" type="presParOf" srcId="{C779CDF7-78F8-455F-89FD-70DB0A81E722}" destId="{81D6CDBF-3C8F-41B6-8E4C-8CCC69C9A9D0}" srcOrd="0" destOrd="0" presId="urn:microsoft.com/office/officeart/2005/8/layout/orgChart1"/>
-    <dgm:cxn modelId="{936218CF-C3F9-44FC-8BEE-2A619A1B3017}" type="presParOf" srcId="{C779CDF7-78F8-455F-89FD-70DB0A81E722}" destId="{5405E608-BB3A-4BD7-A78C-E0BD38ED9697}" srcOrd="1" destOrd="0" presId="urn:microsoft.com/office/officeart/2005/8/layout/orgChart1"/>
-    <dgm:cxn modelId="{B822AC0A-4D2F-428B-A29E-FD76B40F09CF}" type="presParOf" srcId="{7BFDBDA0-D90D-4CF3-AFBD-08D2C8362AA4}" destId="{E7CDF8FB-5D98-48F0-AF9A-AFB5E6ABD900}" srcOrd="1" destOrd="0" presId="urn:microsoft.com/office/officeart/2005/8/layout/orgChart1"/>
-    <dgm:cxn modelId="{49FC8B4B-3E64-4270-A14E-58457866D523}" type="presParOf" srcId="{7BFDBDA0-D90D-4CF3-AFBD-08D2C8362AA4}" destId="{3E73E89D-87E1-48C6-9B1C-A7EDA91C1D1E}" srcOrd="2" destOrd="0" presId="urn:microsoft.com/office/officeart/2005/8/layout/orgChart1"/>
-    <dgm:cxn modelId="{EB6D3CB7-883F-4650-BFDE-DDAD41E31251}" type="presParOf" srcId="{CF366E3B-0DD1-422E-96CB-DA8233AEEBF9}" destId="{B6497046-1E10-4486-B7D8-E8C3CE0AE2BF}" srcOrd="2" destOrd="0" presId="urn:microsoft.com/office/officeart/2005/8/layout/orgChart1"/>
-    <dgm:cxn modelId="{F300ABAE-D85C-4A05-B926-BC343DDE0355}" type="presParOf" srcId="{CC8B1E47-4C54-4A8A-B197-4984B8037E92}" destId="{E3EB0257-90D6-4E89-87BE-C770626BDEC4}" srcOrd="8" destOrd="0" presId="urn:microsoft.com/office/officeart/2005/8/layout/orgChart1"/>
-    <dgm:cxn modelId="{07BAF6F6-F285-4CBD-BAD5-A0626D5C4351}" type="presParOf" srcId="{CC8B1E47-4C54-4A8A-B197-4984B8037E92}" destId="{43C63612-45B9-4537-A379-233A882995F7}" srcOrd="9" destOrd="0" presId="urn:microsoft.com/office/officeart/2005/8/layout/orgChart1"/>
-    <dgm:cxn modelId="{FDEF4DD4-8888-4CE7-8CC6-B59CDE0ED465}" type="presParOf" srcId="{43C63612-45B9-4537-A379-233A882995F7}" destId="{A94E06FE-4DF7-48FA-9A38-16391FB33EEA}" srcOrd="0" destOrd="0" presId="urn:microsoft.com/office/officeart/2005/8/layout/orgChart1"/>
-    <dgm:cxn modelId="{D786E6E0-0A52-4568-A917-99771BE3F0D5}" type="presParOf" srcId="{A94E06FE-4DF7-48FA-9A38-16391FB33EEA}" destId="{A5A4C983-8D9F-4EF4-8B1F-774F4B8B7922}" srcOrd="0" destOrd="0" presId="urn:microsoft.com/office/officeart/2005/8/layout/orgChart1"/>
-    <dgm:cxn modelId="{0EDCC247-0936-4640-92C4-552CD6B730F4}" type="presParOf" srcId="{A94E06FE-4DF7-48FA-9A38-16391FB33EEA}" destId="{03B908BC-7766-4B51-ADD4-AA81A82F0C4E}" srcOrd="1" destOrd="0" presId="urn:microsoft.com/office/officeart/2005/8/layout/orgChart1"/>
-    <dgm:cxn modelId="{6B71C943-5805-42F1-BE8D-542F7187FA79}" type="presParOf" srcId="{43C63612-45B9-4537-A379-233A882995F7}" destId="{C08AA867-0405-4591-B5AD-22CA8D3BAAFB}" srcOrd="1" destOrd="0" presId="urn:microsoft.com/office/officeart/2005/8/layout/orgChart1"/>
-    <dgm:cxn modelId="{2D662F4D-67E8-415F-BDE2-F1AD97308F3F}" type="presParOf" srcId="{C08AA867-0405-4591-B5AD-22CA8D3BAAFB}" destId="{2D2FDB5C-6C62-44E2-B0ED-ADC0D8BE6D82}" srcOrd="0" destOrd="0" presId="urn:microsoft.com/office/officeart/2005/8/layout/orgChart1"/>
-    <dgm:cxn modelId="{E5A35A23-CECE-49D5-8F1D-A299458F0FFA}" type="presParOf" srcId="{C08AA867-0405-4591-B5AD-22CA8D3BAAFB}" destId="{4154EC15-90D6-41C1-9573-354B248B5519}" srcOrd="1" destOrd="0" presId="urn:microsoft.com/office/officeart/2005/8/layout/orgChart1"/>
-    <dgm:cxn modelId="{7DF9161C-785D-4949-A40E-677FBAAA7B7D}" type="presParOf" srcId="{4154EC15-90D6-41C1-9573-354B248B5519}" destId="{3B108C4C-0E12-4C99-B53D-8D82559CADBD}" srcOrd="0" destOrd="0" presId="urn:microsoft.com/office/officeart/2005/8/layout/orgChart1"/>
-    <dgm:cxn modelId="{92BD213A-2E4D-49C0-9D07-0BB4D4793003}" type="presParOf" srcId="{3B108C4C-0E12-4C99-B53D-8D82559CADBD}" destId="{0BA95CA7-E982-4BB2-97B3-F8B758889A00}" srcOrd="0" destOrd="0" presId="urn:microsoft.com/office/officeart/2005/8/layout/orgChart1"/>
-    <dgm:cxn modelId="{270A4140-FB18-4B18-A767-CC4BAB1C48B9}" type="presParOf" srcId="{3B108C4C-0E12-4C99-B53D-8D82559CADBD}" destId="{7B0E4EF7-ED5D-43F5-865B-A8F050756236}" srcOrd="1" destOrd="0" presId="urn:microsoft.com/office/officeart/2005/8/layout/orgChart1"/>
-    <dgm:cxn modelId="{1813F4FF-E153-4936-8F65-CBE06A32B662}" type="presParOf" srcId="{4154EC15-90D6-41C1-9573-354B248B5519}" destId="{4120BA7F-F9E8-4318-BC14-8D20DDD7D8B9}" srcOrd="1" destOrd="0" presId="urn:microsoft.com/office/officeart/2005/8/layout/orgChart1"/>
-    <dgm:cxn modelId="{6E59DFD8-43F8-4EF1-A893-513D9CE4C014}" type="presParOf" srcId="{4154EC15-90D6-41C1-9573-354B248B5519}" destId="{59C65857-CC18-4415-B6A6-75629616B6F9}" srcOrd="2" destOrd="0" presId="urn:microsoft.com/office/officeart/2005/8/layout/orgChart1"/>
-    <dgm:cxn modelId="{3407DD56-F3D3-4BDD-B84E-9B3AA45E5D12}" type="presParOf" srcId="{C08AA867-0405-4591-B5AD-22CA8D3BAAFB}" destId="{848E2FE5-674A-4145-AC06-F810C41A0893}" srcOrd="2" destOrd="0" presId="urn:microsoft.com/office/officeart/2005/8/layout/orgChart1"/>
-    <dgm:cxn modelId="{81085AE6-B82C-442E-9B57-BC8B7FF6DA45}" type="presParOf" srcId="{C08AA867-0405-4591-B5AD-22CA8D3BAAFB}" destId="{A17F39A8-BEB0-4CD4-99A9-EFEAD41ECE3C}" srcOrd="3" destOrd="0" presId="urn:microsoft.com/office/officeart/2005/8/layout/orgChart1"/>
-    <dgm:cxn modelId="{CCDB2810-EFA7-4F4D-96DE-BB9739C8EAE0}" type="presParOf" srcId="{A17F39A8-BEB0-4CD4-99A9-EFEAD41ECE3C}" destId="{16383A2C-A124-4E2C-8C5B-31193E53217B}" srcOrd="0" destOrd="0" presId="urn:microsoft.com/office/officeart/2005/8/layout/orgChart1"/>
-    <dgm:cxn modelId="{86AF6F90-2341-4A78-A075-3332774E54E0}" type="presParOf" srcId="{16383A2C-A124-4E2C-8C5B-31193E53217B}" destId="{63B062B2-E08F-47BD-9033-27E9CCF2C035}" srcOrd="0" destOrd="0" presId="urn:microsoft.com/office/officeart/2005/8/layout/orgChart1"/>
-    <dgm:cxn modelId="{F956E239-BE9A-4FDA-B5B6-6AE380887FBA}" type="presParOf" srcId="{16383A2C-A124-4E2C-8C5B-31193E53217B}" destId="{D06CA95D-13C9-46E8-87ED-58C3A4DC5FCD}" srcOrd="1" destOrd="0" presId="urn:microsoft.com/office/officeart/2005/8/layout/orgChart1"/>
-    <dgm:cxn modelId="{33D64D7E-7E6F-41CF-9794-30A29B3CDFEC}" type="presParOf" srcId="{A17F39A8-BEB0-4CD4-99A9-EFEAD41ECE3C}" destId="{59AA2F68-3B0A-4D76-B624-A563B6A37E46}" srcOrd="1" destOrd="0" presId="urn:microsoft.com/office/officeart/2005/8/layout/orgChart1"/>
-    <dgm:cxn modelId="{9241101E-316C-4596-83C5-EDE99F608011}" type="presParOf" srcId="{A17F39A8-BEB0-4CD4-99A9-EFEAD41ECE3C}" destId="{61BBA088-A5CB-4F18-89EA-00F825C950CB}" srcOrd="2" destOrd="0" presId="urn:microsoft.com/office/officeart/2005/8/layout/orgChart1"/>
-    <dgm:cxn modelId="{5CE36C18-6E07-4D21-A665-8ECF0FF0A2DC}" type="presParOf" srcId="{43C63612-45B9-4537-A379-233A882995F7}" destId="{66E592A7-2663-4E3C-8CDB-C823E180ADCD}" srcOrd="2" destOrd="0" presId="urn:microsoft.com/office/officeart/2005/8/layout/orgChart1"/>
-    <dgm:cxn modelId="{8F53FF1E-7CFA-4C64-A0CE-29014D69FA94}" type="presParOf" srcId="{CC8B1E47-4C54-4A8A-B197-4984B8037E92}" destId="{819DF8B9-1756-4F0F-8019-443E3F5E3134}" srcOrd="10" destOrd="0" presId="urn:microsoft.com/office/officeart/2005/8/layout/orgChart1"/>
-    <dgm:cxn modelId="{2C86BE5B-96A0-4AC8-979F-D38416F1B502}" type="presParOf" srcId="{CC8B1E47-4C54-4A8A-B197-4984B8037E92}" destId="{8C77A7B9-4CD0-4943-92A1-9710BE677BCE}" srcOrd="11" destOrd="0" presId="urn:microsoft.com/office/officeart/2005/8/layout/orgChart1"/>
-    <dgm:cxn modelId="{F7C2907F-85D2-4320-A950-69BE5233D36B}" type="presParOf" srcId="{8C77A7B9-4CD0-4943-92A1-9710BE677BCE}" destId="{75FE50FC-B053-4D50-95E2-2219B32EAAEA}" srcOrd="0" destOrd="0" presId="urn:microsoft.com/office/officeart/2005/8/layout/orgChart1"/>
-    <dgm:cxn modelId="{A6FF659B-3CD7-41A4-B38F-9CDB26FB9FC3}" type="presParOf" srcId="{75FE50FC-B053-4D50-95E2-2219B32EAAEA}" destId="{E6815EC2-517E-4813-B2A0-126438211441}" srcOrd="0" destOrd="0" presId="urn:microsoft.com/office/officeart/2005/8/layout/orgChart1"/>
-    <dgm:cxn modelId="{6894BA8B-005A-4583-A8B7-66BE7C0E92D7}" type="presParOf" srcId="{75FE50FC-B053-4D50-95E2-2219B32EAAEA}" destId="{F8AD1095-D757-4EC2-9529-0FE34CD8BCF2}" srcOrd="1" destOrd="0" presId="urn:microsoft.com/office/officeart/2005/8/layout/orgChart1"/>
-    <dgm:cxn modelId="{B8525795-9124-4749-951D-B152DDD1AA6C}" type="presParOf" srcId="{8C77A7B9-4CD0-4943-92A1-9710BE677BCE}" destId="{E4555C64-E585-4B75-98C5-9A2531F19964}" srcOrd="1" destOrd="0" presId="urn:microsoft.com/office/officeart/2005/8/layout/orgChart1"/>
-    <dgm:cxn modelId="{C15F5523-84DA-4EA0-8251-7B5147EF47AA}" type="presParOf" srcId="{8C77A7B9-4CD0-4943-92A1-9710BE677BCE}" destId="{3605115B-403E-40BE-8CC1-C16FC229692D}" srcOrd="2" destOrd="0" presId="urn:microsoft.com/office/officeart/2005/8/layout/orgChart1"/>
-    <dgm:cxn modelId="{B86CA235-BC2A-49C7-816E-9BF033085EDE}" type="presParOf" srcId="{CC8B1E47-4C54-4A8A-B197-4984B8037E92}" destId="{12A85EFC-CF10-4963-83AC-6F71EA187943}" srcOrd="12" destOrd="0" presId="urn:microsoft.com/office/officeart/2005/8/layout/orgChart1"/>
-    <dgm:cxn modelId="{3DE6D3A3-D823-4EDB-ABDA-29CEEE1FC935}" type="presParOf" srcId="{CC8B1E47-4C54-4A8A-B197-4984B8037E92}" destId="{E1318AC2-097B-4B4F-9308-64471632ABBA}" srcOrd="13" destOrd="0" presId="urn:microsoft.com/office/officeart/2005/8/layout/orgChart1"/>
-    <dgm:cxn modelId="{B82F90FA-CE36-4559-BB8A-8FA93929362D}" type="presParOf" srcId="{E1318AC2-097B-4B4F-9308-64471632ABBA}" destId="{9F27ABAE-30C5-44DF-962D-7146A4206A78}" srcOrd="0" destOrd="0" presId="urn:microsoft.com/office/officeart/2005/8/layout/orgChart1"/>
-    <dgm:cxn modelId="{6AE053F7-D9EA-4C59-BC93-0A84C6F595ED}" type="presParOf" srcId="{9F27ABAE-30C5-44DF-962D-7146A4206A78}" destId="{2B1A53CE-DE7D-4D8F-A1AA-02097F5D17A6}" srcOrd="0" destOrd="0" presId="urn:microsoft.com/office/officeart/2005/8/layout/orgChart1"/>
-    <dgm:cxn modelId="{B0AC91DE-4634-4064-9837-3624AC07847F}" type="presParOf" srcId="{9F27ABAE-30C5-44DF-962D-7146A4206A78}" destId="{01E40F6E-2070-4224-8AD7-6277A0F9B449}" srcOrd="1" destOrd="0" presId="urn:microsoft.com/office/officeart/2005/8/layout/orgChart1"/>
-    <dgm:cxn modelId="{3190FF11-E9C8-464F-907A-7C85115DD22B}" type="presParOf" srcId="{E1318AC2-097B-4B4F-9308-64471632ABBA}" destId="{DE427674-6783-4B14-9750-75F3DDAEBC16}" srcOrd="1" destOrd="0" presId="urn:microsoft.com/office/officeart/2005/8/layout/orgChart1"/>
-    <dgm:cxn modelId="{5725EFE1-5F51-4FE5-A511-F40CBED2FD2F}" type="presParOf" srcId="{E1318AC2-097B-4B4F-9308-64471632ABBA}" destId="{3A405112-EE26-472E-8586-20E015EC3866}" srcOrd="2" destOrd="0" presId="urn:microsoft.com/office/officeart/2005/8/layout/orgChart1"/>
-    <dgm:cxn modelId="{A6975781-2802-4B9F-9F9D-2B7C4940D5EF}" type="presParOf" srcId="{F1AA58BA-64C8-4253-B5D5-BA011EF84D4D}" destId="{41FBE4B9-A4BF-43FB-900C-1C58B7030EB3}" srcOrd="2" destOrd="0" presId="urn:microsoft.com/office/officeart/2005/8/layout/orgChart1"/>
-    <dgm:cxn modelId="{DFD2C11C-AFC6-4A7C-B78A-60F9575293C7}" type="presParOf" srcId="{F82728AF-A317-43CC-BEE0-1C5A655569EA}" destId="{93527016-C41A-49C6-8FD5-70D23D321538}" srcOrd="8" destOrd="0" presId="urn:microsoft.com/office/officeart/2005/8/layout/orgChart1"/>
-    <dgm:cxn modelId="{479C94DF-8048-4332-AA40-9D697DBB843F}" type="presParOf" srcId="{F82728AF-A317-43CC-BEE0-1C5A655569EA}" destId="{B2D985E6-7743-4838-BB17-B0A0D44B007A}" srcOrd="9" destOrd="0" presId="urn:microsoft.com/office/officeart/2005/8/layout/orgChart1"/>
-    <dgm:cxn modelId="{2CC871E9-5723-4677-AAFC-FF0B6C51F753}" type="presParOf" srcId="{B2D985E6-7743-4838-BB17-B0A0D44B007A}" destId="{EB0AFA81-5E2D-4391-90B2-E63140C02657}" srcOrd="0" destOrd="0" presId="urn:microsoft.com/office/officeart/2005/8/layout/orgChart1"/>
-    <dgm:cxn modelId="{6A08FF24-A830-45BC-8454-A42E72461A4A}" type="presParOf" srcId="{EB0AFA81-5E2D-4391-90B2-E63140C02657}" destId="{96CEC549-B94F-46BA-98C8-D73FEBC91A16}" srcOrd="0" destOrd="0" presId="urn:microsoft.com/office/officeart/2005/8/layout/orgChart1"/>
-    <dgm:cxn modelId="{7D2FC285-10DE-4564-B6A6-C492DCF3FC16}" type="presParOf" srcId="{EB0AFA81-5E2D-4391-90B2-E63140C02657}" destId="{B7321A86-5FCB-4C00-97DE-1EF31B0ACEF9}" srcOrd="1" destOrd="0" presId="urn:microsoft.com/office/officeart/2005/8/layout/orgChart1"/>
-    <dgm:cxn modelId="{9A29C123-0F8F-4F02-B4DD-33A28FA017A6}" type="presParOf" srcId="{B2D985E6-7743-4838-BB17-B0A0D44B007A}" destId="{9985C03C-BF5F-4B0C-A1E7-1563C138D12F}" srcOrd="1" destOrd="0" presId="urn:microsoft.com/office/officeart/2005/8/layout/orgChart1"/>
-    <dgm:cxn modelId="{EFF85897-028F-4033-A12F-117631B84947}" type="presParOf" srcId="{9985C03C-BF5F-4B0C-A1E7-1563C138D12F}" destId="{CDE12021-3655-4FB4-9C81-838523AF9E4A}" srcOrd="0" destOrd="0" presId="urn:microsoft.com/office/officeart/2005/8/layout/orgChart1"/>
-    <dgm:cxn modelId="{69964EB9-D119-47D1-8895-C9EDE1A292CF}" type="presParOf" srcId="{9985C03C-BF5F-4B0C-A1E7-1563C138D12F}" destId="{B13E5C6E-85E9-4F69-98F0-697037C8ACE1}" srcOrd="1" destOrd="0" presId="urn:microsoft.com/office/officeart/2005/8/layout/orgChart1"/>
-    <dgm:cxn modelId="{8439933F-E179-43F5-A6AC-547CAEAC0307}" type="presParOf" srcId="{B13E5C6E-85E9-4F69-98F0-697037C8ACE1}" destId="{9453499F-9AC1-46FE-AFCF-9B2DD79C58A1}" srcOrd="0" destOrd="0" presId="urn:microsoft.com/office/officeart/2005/8/layout/orgChart1"/>
-    <dgm:cxn modelId="{F7434403-E0CF-49E5-9107-8FBDD087A6D8}" type="presParOf" srcId="{9453499F-9AC1-46FE-AFCF-9B2DD79C58A1}" destId="{1EFD960D-65EC-4743-A218-E101AFA3912E}" srcOrd="0" destOrd="0" presId="urn:microsoft.com/office/officeart/2005/8/layout/orgChart1"/>
-    <dgm:cxn modelId="{DAB1EB96-CEF9-454A-8912-4F93CD67C6F1}" type="presParOf" srcId="{9453499F-9AC1-46FE-AFCF-9B2DD79C58A1}" destId="{B0F26930-1E6D-4851-AB7B-6849B8D652E5}" srcOrd="1" destOrd="0" presId="urn:microsoft.com/office/officeart/2005/8/layout/orgChart1"/>
-    <dgm:cxn modelId="{83D7FDBB-5924-42A6-9BE4-A2D719745B01}" type="presParOf" srcId="{B13E5C6E-85E9-4F69-98F0-697037C8ACE1}" destId="{04CAEAB3-10D6-42A1-821D-E6840B3EF96D}" srcOrd="1" destOrd="0" presId="urn:microsoft.com/office/officeart/2005/8/layout/orgChart1"/>
-    <dgm:cxn modelId="{38FCCE0B-F3F8-43EC-9A97-A175FAE100B6}" type="presParOf" srcId="{B13E5C6E-85E9-4F69-98F0-697037C8ACE1}" destId="{6C71C3BA-BE9D-4803-A3F6-51D315B9009C}" srcOrd="2" destOrd="0" presId="urn:microsoft.com/office/officeart/2005/8/layout/orgChart1"/>
-    <dgm:cxn modelId="{6B1F2FBE-4812-4E29-8019-2070BEAE7B67}" type="presParOf" srcId="{9985C03C-BF5F-4B0C-A1E7-1563C138D12F}" destId="{8F3734E1-B2FA-4C65-8F6D-0C20FD25947B}" srcOrd="2" destOrd="0" presId="urn:microsoft.com/office/officeart/2005/8/layout/orgChart1"/>
-    <dgm:cxn modelId="{635227FB-70E4-456A-A393-4F0DC73F1507}" type="presParOf" srcId="{9985C03C-BF5F-4B0C-A1E7-1563C138D12F}" destId="{FE2F621B-92CD-4102-ABAD-82384C5109D6}" srcOrd="3" destOrd="0" presId="urn:microsoft.com/office/officeart/2005/8/layout/orgChart1"/>
-    <dgm:cxn modelId="{0BF61FBD-C45E-4B95-8B69-C38B5D3B6BF8}" type="presParOf" srcId="{FE2F621B-92CD-4102-ABAD-82384C5109D6}" destId="{C1D3FBD1-CF46-4231-8659-B91DA0A18767}" srcOrd="0" destOrd="0" presId="urn:microsoft.com/office/officeart/2005/8/layout/orgChart1"/>
-    <dgm:cxn modelId="{A66F3967-6A82-4B85-BFFF-86B5E15B494B}" type="presParOf" srcId="{C1D3FBD1-CF46-4231-8659-B91DA0A18767}" destId="{6211B2ED-EBB4-42B2-9005-C5630A5166EC}" srcOrd="0" destOrd="0" presId="urn:microsoft.com/office/officeart/2005/8/layout/orgChart1"/>
-    <dgm:cxn modelId="{27B0EBCA-E6EB-4457-9534-9D19DC5913C0}" type="presParOf" srcId="{C1D3FBD1-CF46-4231-8659-B91DA0A18767}" destId="{3769076E-D107-453A-BE7A-EE5DC829BCF6}" srcOrd="1" destOrd="0" presId="urn:microsoft.com/office/officeart/2005/8/layout/orgChart1"/>
-    <dgm:cxn modelId="{958D7347-04C8-45F6-8E71-3E37940F8664}" type="presParOf" srcId="{FE2F621B-92CD-4102-ABAD-82384C5109D6}" destId="{3C1761A8-2404-41C2-BB06-4FB889F4D7C6}" srcOrd="1" destOrd="0" presId="urn:microsoft.com/office/officeart/2005/8/layout/orgChart1"/>
-    <dgm:cxn modelId="{D30CBFDC-8CC5-4CB9-BCF0-284BBBAEAB74}" type="presParOf" srcId="{FE2F621B-92CD-4102-ABAD-82384C5109D6}" destId="{6A5788F2-DED6-44AC-880E-1EEFD91AA668}" srcOrd="2" destOrd="0" presId="urn:microsoft.com/office/officeart/2005/8/layout/orgChart1"/>
-    <dgm:cxn modelId="{D24D9306-F50B-4806-99FA-E1DB302FED60}" type="presParOf" srcId="{9985C03C-BF5F-4B0C-A1E7-1563C138D12F}" destId="{B0ED53CC-E55F-49E0-BA5F-F7D2233C74D9}" srcOrd="4" destOrd="0" presId="urn:microsoft.com/office/officeart/2005/8/layout/orgChart1"/>
-    <dgm:cxn modelId="{18101034-EDBB-4766-ADAD-8EAE1125CCE7}" type="presParOf" srcId="{9985C03C-BF5F-4B0C-A1E7-1563C138D12F}" destId="{B4B1F4FF-8733-4D22-A47D-97C58D2B0A63}" srcOrd="5" destOrd="0" presId="urn:microsoft.com/office/officeart/2005/8/layout/orgChart1"/>
-    <dgm:cxn modelId="{13795730-EBE9-4CBE-9375-D29F536CF501}" type="presParOf" srcId="{B4B1F4FF-8733-4D22-A47D-97C58D2B0A63}" destId="{37AE219A-EA00-420E-809C-FB02848AEB55}" srcOrd="0" destOrd="0" presId="urn:microsoft.com/office/officeart/2005/8/layout/orgChart1"/>
-    <dgm:cxn modelId="{522014BE-7AC6-40B9-BAF8-0E0BE551FF1A}" type="presParOf" srcId="{37AE219A-EA00-420E-809C-FB02848AEB55}" destId="{EE88E0C9-0430-4671-8EE1-2610BED7F46D}" srcOrd="0" destOrd="0" presId="urn:microsoft.com/office/officeart/2005/8/layout/orgChart1"/>
-    <dgm:cxn modelId="{0A749481-A030-4673-916A-6954DFAA0D16}" type="presParOf" srcId="{37AE219A-EA00-420E-809C-FB02848AEB55}" destId="{C8919219-E461-4C60-B50B-CA1389D79576}" srcOrd="1" destOrd="0" presId="urn:microsoft.com/office/officeart/2005/8/layout/orgChart1"/>
-    <dgm:cxn modelId="{EE9CA23F-1DC8-4B18-886A-4C59ED6D3C7E}" type="presParOf" srcId="{B4B1F4FF-8733-4D22-A47D-97C58D2B0A63}" destId="{7FF5AE66-5483-483B-9D62-908017ABCCDF}" srcOrd="1" destOrd="0" presId="urn:microsoft.com/office/officeart/2005/8/layout/orgChart1"/>
-    <dgm:cxn modelId="{D07BE574-728B-4268-9E4A-852C3DC817AA}" type="presParOf" srcId="{B4B1F4FF-8733-4D22-A47D-97C58D2B0A63}" destId="{6F1B26B6-A097-4A6A-B86F-45A17AB35CC3}" srcOrd="2" destOrd="0" presId="urn:microsoft.com/office/officeart/2005/8/layout/orgChart1"/>
-    <dgm:cxn modelId="{FC7C1643-B056-4BB8-ACB7-7AE97FD3B704}" type="presParOf" srcId="{9985C03C-BF5F-4B0C-A1E7-1563C138D12F}" destId="{11D63A0C-8752-4EAE-93AF-54CA21747084}" srcOrd="6" destOrd="0" presId="urn:microsoft.com/office/officeart/2005/8/layout/orgChart1"/>
-    <dgm:cxn modelId="{32CDF0D5-225B-4D2C-B961-CEABAB5BE1C9}" type="presParOf" srcId="{9985C03C-BF5F-4B0C-A1E7-1563C138D12F}" destId="{DCB60DE1-9B2C-4B10-BBB9-48955523BC47}" srcOrd="7" destOrd="0" presId="urn:microsoft.com/office/officeart/2005/8/layout/orgChart1"/>
-    <dgm:cxn modelId="{D6583066-F5C8-47E5-BE35-F4241D0CF2FD}" type="presParOf" srcId="{DCB60DE1-9B2C-4B10-BBB9-48955523BC47}" destId="{9CA04E32-6C97-4A5F-ABCC-DAD1B29248F8}" srcOrd="0" destOrd="0" presId="urn:microsoft.com/office/officeart/2005/8/layout/orgChart1"/>
-    <dgm:cxn modelId="{DC058EFC-7646-46C5-AD76-ED1BAA5D77BD}" type="presParOf" srcId="{9CA04E32-6C97-4A5F-ABCC-DAD1B29248F8}" destId="{90612331-4B69-4A21-9AEA-C00C31C30110}" srcOrd="0" destOrd="0" presId="urn:microsoft.com/office/officeart/2005/8/layout/orgChart1"/>
-    <dgm:cxn modelId="{0A50FA13-3F6D-46EB-91DF-91D69394BE53}" type="presParOf" srcId="{9CA04E32-6C97-4A5F-ABCC-DAD1B29248F8}" destId="{2A85A980-4176-4A52-9980-9C048D81E0F9}" srcOrd="1" destOrd="0" presId="urn:microsoft.com/office/officeart/2005/8/layout/orgChart1"/>
-    <dgm:cxn modelId="{CE76B73D-E057-4F0E-995F-1E36B1CB9AEF}" type="presParOf" srcId="{DCB60DE1-9B2C-4B10-BBB9-48955523BC47}" destId="{B90C308A-94A9-4C84-A622-8772B06970A3}" srcOrd="1" destOrd="0" presId="urn:microsoft.com/office/officeart/2005/8/layout/orgChart1"/>
-    <dgm:cxn modelId="{81494EAC-2F40-4803-8B44-295B4782DE8D}" type="presParOf" srcId="{DCB60DE1-9B2C-4B10-BBB9-48955523BC47}" destId="{D9C542CA-99C2-4096-8EC7-22A95CDE8107}" srcOrd="2" destOrd="0" presId="urn:microsoft.com/office/officeart/2005/8/layout/orgChart1"/>
-    <dgm:cxn modelId="{5FEBDE87-F904-4BDE-A6DA-A92F61DBE224}" type="presParOf" srcId="{B2D985E6-7743-4838-BB17-B0A0D44B007A}" destId="{0211655C-4C6D-4F7D-BB5B-A86258C4CA5C}" srcOrd="2" destOrd="0" presId="urn:microsoft.com/office/officeart/2005/8/layout/orgChart1"/>
-    <dgm:cxn modelId="{B4F4061C-2477-4F42-90ED-2EDBE5A90386}" type="presParOf" srcId="{F82728AF-A317-43CC-BEE0-1C5A655569EA}" destId="{91AFB1C1-1E81-4746-80FC-E79CF781C4DF}" srcOrd="10" destOrd="0" presId="urn:microsoft.com/office/officeart/2005/8/layout/orgChart1"/>
-    <dgm:cxn modelId="{7AD11850-41BE-46F4-8695-EAFABEF10B5A}" type="presParOf" srcId="{F82728AF-A317-43CC-BEE0-1C5A655569EA}" destId="{30935626-A326-475E-BC8D-4B48E4E266C8}" srcOrd="11" destOrd="0" presId="urn:microsoft.com/office/officeart/2005/8/layout/orgChart1"/>
-    <dgm:cxn modelId="{7938D5E2-F7EA-4DAB-9E1A-3ECC242F6CD9}" type="presParOf" srcId="{30935626-A326-475E-BC8D-4B48E4E266C8}" destId="{FF6F4770-AFDF-4269-9FFD-BA9F1ABFB8C3}" srcOrd="0" destOrd="0" presId="urn:microsoft.com/office/officeart/2005/8/layout/orgChart1"/>
-    <dgm:cxn modelId="{DF528189-1CC1-4DF2-8AFD-11424BBD2060}" type="presParOf" srcId="{FF6F4770-AFDF-4269-9FFD-BA9F1ABFB8C3}" destId="{E86A6FE0-8408-4451-B96F-602A1678FE45}" srcOrd="0" destOrd="0" presId="urn:microsoft.com/office/officeart/2005/8/layout/orgChart1"/>
-    <dgm:cxn modelId="{A0F3B024-45E0-42B0-9ED6-0A83ACA241A0}" type="presParOf" srcId="{FF6F4770-AFDF-4269-9FFD-BA9F1ABFB8C3}" destId="{18E52BC0-DFF5-46BB-BF5F-90B1E0995F51}" srcOrd="1" destOrd="0" presId="urn:microsoft.com/office/officeart/2005/8/layout/orgChart1"/>
-    <dgm:cxn modelId="{598FB153-1F63-4741-85AF-BC5AC18C5473}" type="presParOf" srcId="{30935626-A326-475E-BC8D-4B48E4E266C8}" destId="{C58FF216-4621-434F-9AF7-3E1214C769E8}" srcOrd="1" destOrd="0" presId="urn:microsoft.com/office/officeart/2005/8/layout/orgChart1"/>
-    <dgm:cxn modelId="{9C9BD174-5674-43BE-90E9-10BDEFD32710}" type="presParOf" srcId="{C58FF216-4621-434F-9AF7-3E1214C769E8}" destId="{68D15140-5583-4B9A-9B3F-ABA910792C51}" srcOrd="0" destOrd="0" presId="urn:microsoft.com/office/officeart/2005/8/layout/orgChart1"/>
-    <dgm:cxn modelId="{B1D8D9F7-5B18-4CEE-BC7D-EB11AC3CCBEB}" type="presParOf" srcId="{C58FF216-4621-434F-9AF7-3E1214C769E8}" destId="{06737636-96BF-48C9-B68E-08964789DE40}" srcOrd="1" destOrd="0" presId="urn:microsoft.com/office/officeart/2005/8/layout/orgChart1"/>
-    <dgm:cxn modelId="{9105376B-FED9-409C-B728-040D31F42475}" type="presParOf" srcId="{06737636-96BF-48C9-B68E-08964789DE40}" destId="{B881BBFB-17AA-4EB1-A834-E5CE8A218601}" srcOrd="0" destOrd="0" presId="urn:microsoft.com/office/officeart/2005/8/layout/orgChart1"/>
-    <dgm:cxn modelId="{1B2F6E7F-3E64-4FF8-8D37-7FC4E562FA63}" type="presParOf" srcId="{B881BBFB-17AA-4EB1-A834-E5CE8A218601}" destId="{38058048-8EA9-4344-B12C-EDBBD6BE996F}" srcOrd="0" destOrd="0" presId="urn:microsoft.com/office/officeart/2005/8/layout/orgChart1"/>
-    <dgm:cxn modelId="{86DF6395-0A82-40BD-A1B5-356F392C4161}" type="presParOf" srcId="{B881BBFB-17AA-4EB1-A834-E5CE8A218601}" destId="{1B55349F-F038-4756-A691-1A461B577656}" srcOrd="1" destOrd="0" presId="urn:microsoft.com/office/officeart/2005/8/layout/orgChart1"/>
-    <dgm:cxn modelId="{DF3CFB8E-CA2D-47C2-BAE4-A74848FB6BF1}" type="presParOf" srcId="{06737636-96BF-48C9-B68E-08964789DE40}" destId="{0DDFC85A-C809-46FF-912D-B460A5CDB8AA}" srcOrd="1" destOrd="0" presId="urn:microsoft.com/office/officeart/2005/8/layout/orgChart1"/>
-    <dgm:cxn modelId="{1C526D1F-195A-4807-8268-3D6B685E37A0}" type="presParOf" srcId="{06737636-96BF-48C9-B68E-08964789DE40}" destId="{F91C09D0-91DA-4E6A-9EF2-84E9FA03BDF3}" srcOrd="2" destOrd="0" presId="urn:microsoft.com/office/officeart/2005/8/layout/orgChart1"/>
-    <dgm:cxn modelId="{6C3E55D6-695D-4D69-9619-5D6A2C9DF3D7}" type="presParOf" srcId="{C58FF216-4621-434F-9AF7-3E1214C769E8}" destId="{83C762B8-67FE-455F-8C14-EFD29125426D}" srcOrd="2" destOrd="0" presId="urn:microsoft.com/office/officeart/2005/8/layout/orgChart1"/>
-    <dgm:cxn modelId="{3FB2CB7C-B4B1-455E-BD47-E965A432DD03}" type="presParOf" srcId="{C58FF216-4621-434F-9AF7-3E1214C769E8}" destId="{72D713F5-C4CD-42C4-A6BD-50C7572C3C0E}" srcOrd="3" destOrd="0" presId="urn:microsoft.com/office/officeart/2005/8/layout/orgChart1"/>
-    <dgm:cxn modelId="{704F8D37-116B-4ED2-B1DF-45D607FBFAB3}" type="presParOf" srcId="{72D713F5-C4CD-42C4-A6BD-50C7572C3C0E}" destId="{1BB21A9D-34CE-4DFD-9632-8AF3633678B0}" srcOrd="0" destOrd="0" presId="urn:microsoft.com/office/officeart/2005/8/layout/orgChart1"/>
-    <dgm:cxn modelId="{F1B91758-C984-4856-830A-67F649FA1D67}" type="presParOf" srcId="{1BB21A9D-34CE-4DFD-9632-8AF3633678B0}" destId="{5E7BD8A8-0872-4819-AB63-9287E1779804}" srcOrd="0" destOrd="0" presId="urn:microsoft.com/office/officeart/2005/8/layout/orgChart1"/>
-    <dgm:cxn modelId="{04F3FF94-DD5A-44E9-A3F9-92C608C9823A}" type="presParOf" srcId="{1BB21A9D-34CE-4DFD-9632-8AF3633678B0}" destId="{4CEADD4D-53AC-4468-9262-662EA7331B60}" srcOrd="1" destOrd="0" presId="urn:microsoft.com/office/officeart/2005/8/layout/orgChart1"/>
-    <dgm:cxn modelId="{D190431C-ADF5-4EB9-A064-2372BE244F44}" type="presParOf" srcId="{72D713F5-C4CD-42C4-A6BD-50C7572C3C0E}" destId="{53A814B9-C851-43B6-84BA-316DDE14C109}" srcOrd="1" destOrd="0" presId="urn:microsoft.com/office/officeart/2005/8/layout/orgChart1"/>
-    <dgm:cxn modelId="{23ABCD33-FD39-42E7-8B30-DB406357778A}" type="presParOf" srcId="{72D713F5-C4CD-42C4-A6BD-50C7572C3C0E}" destId="{BD4A3F76-4984-437F-A045-1436BAC08231}" srcOrd="2" destOrd="0" presId="urn:microsoft.com/office/officeart/2005/8/layout/orgChart1"/>
-    <dgm:cxn modelId="{F4441FD0-36F8-4017-B335-522A531C8C47}" type="presParOf" srcId="{30935626-A326-475E-BC8D-4B48E4E266C8}" destId="{60913231-928D-4754-8FA3-1BB58BD826C1}" srcOrd="2" destOrd="0" presId="urn:microsoft.com/office/officeart/2005/8/layout/orgChart1"/>
-    <dgm:cxn modelId="{9476F85E-4AAF-4C7A-9B05-CB839DF31257}" type="presParOf" srcId="{8B2A52DB-4CF2-462C-B5E6-1560387890A9}" destId="{5F6BAD55-3544-4026-B961-0ADEB84328B0}" srcOrd="2" destOrd="0" presId="urn:microsoft.com/office/officeart/2005/8/layout/orgChart1"/>
+    <dgm:cxn modelId="{7414417F-9C11-4019-B1AA-8AB35328324C}" type="presOf" srcId="{7C22FE43-5B1F-449F-8968-BB7F29646C7F}" destId="{01E40F6E-2070-4224-8AD7-6277A0F9B449}" srcOrd="1" destOrd="0" presId="urn:microsoft.com/office/officeart/2005/8/layout/orgChart1"/>
+    <dgm:cxn modelId="{31BC1582-28AE-45B2-8901-8D5E2AF46334}" type="presOf" srcId="{228707E1-844D-4C98-9CF0-0F57A05EA88E}" destId="{03B908BC-7766-4B51-ADD4-AA81A82F0C4E}" srcOrd="1" destOrd="0" presId="urn:microsoft.com/office/officeart/2005/8/layout/orgChart1"/>
+    <dgm:cxn modelId="{6FBA8A32-757E-488A-B72E-02D91303DF36}" type="presOf" srcId="{B7AA3FBC-2C84-46DF-8BC7-E03C1A7C4FC0}" destId="{B6DCED10-E6B2-4154-8718-5358F6D2407D}" srcOrd="1" destOrd="0" presId="urn:microsoft.com/office/officeart/2005/8/layout/orgChart1"/>
+    <dgm:cxn modelId="{F0A602FE-B22C-4C07-B2C2-8ABB6B1EA7A9}" type="presOf" srcId="{A7F0D080-BF20-491F-ACBE-4603D30BD5D9}" destId="{BB614DF4-EE61-44BF-AA45-05D215CCB7C7}" srcOrd="0" destOrd="0" presId="urn:microsoft.com/office/officeart/2005/8/layout/orgChart1"/>
+    <dgm:cxn modelId="{139CBF34-0E23-4054-B3E9-8BE20EF4D751}" type="presOf" srcId="{40E277AA-D30B-4D0B-ADCF-E9A57A622BD3}" destId="{86BA5671-0AA4-4E64-9667-9FBF35A1C3CB}" srcOrd="0" destOrd="0" presId="urn:microsoft.com/office/officeart/2005/8/layout/orgChart1"/>
+    <dgm:cxn modelId="{C6C7F5CC-59B2-4E9B-90AE-4BEE0FB7F7CD}" type="presOf" srcId="{AAA74003-C0BB-4619-AC16-3231EC640A26}" destId="{848E2FE5-674A-4145-AC06-F810C41A0893}" srcOrd="0" destOrd="0" presId="urn:microsoft.com/office/officeart/2005/8/layout/orgChart1"/>
+    <dgm:cxn modelId="{8EF43D10-D8A6-431C-B360-5AF6F38F1115}" type="presOf" srcId="{53F38578-5E0E-4F23-A9CC-C6AE34393D61}" destId="{FCF61CEE-12FD-4A55-ACFE-06740EA9E35E}" srcOrd="1" destOrd="0" presId="urn:microsoft.com/office/officeart/2005/8/layout/orgChart1"/>
+    <dgm:cxn modelId="{0C6A7CB6-F72A-49ED-B2C5-D80AF9EC7FFD}" type="presOf" srcId="{3CA0405F-4C78-4C73-A470-3152B2F5A6E3}" destId="{6211B2ED-EBB4-42B2-9005-C5630A5166EC}" srcOrd="0" destOrd="0" presId="urn:microsoft.com/office/officeart/2005/8/layout/orgChart1"/>
+    <dgm:cxn modelId="{9DAE2B27-7C7D-48DD-8EEF-D1FBEBD15AFF}" type="presParOf" srcId="{F2BDD2E7-05B5-4108-83AA-C6C7C41A7A7D}" destId="{8B2A52DB-4CF2-462C-B5E6-1560387890A9}" srcOrd="0" destOrd="0" presId="urn:microsoft.com/office/officeart/2005/8/layout/orgChart1"/>
+    <dgm:cxn modelId="{7004B28E-8744-478F-BEDA-618A777500B9}" type="presParOf" srcId="{8B2A52DB-4CF2-462C-B5E6-1560387890A9}" destId="{D6BAAD8B-BB2A-48AB-9A3D-C52C3DDC822F}" srcOrd="0" destOrd="0" presId="urn:microsoft.com/office/officeart/2005/8/layout/orgChart1"/>
+    <dgm:cxn modelId="{688492C3-EDBD-4F00-9C47-F8CD8941C004}" type="presParOf" srcId="{D6BAAD8B-BB2A-48AB-9A3D-C52C3DDC822F}" destId="{1A69F06A-8A04-400A-8B90-DBD5C4C8E992}" srcOrd="0" destOrd="0" presId="urn:microsoft.com/office/officeart/2005/8/layout/orgChart1"/>
+    <dgm:cxn modelId="{4B4796B7-E0AB-4F29-9AAD-EF7AE040C573}" type="presParOf" srcId="{D6BAAD8B-BB2A-48AB-9A3D-C52C3DDC822F}" destId="{8A262A5D-2676-4B5F-8335-C1DF11A14A0C}" srcOrd="1" destOrd="0" presId="urn:microsoft.com/office/officeart/2005/8/layout/orgChart1"/>
+    <dgm:cxn modelId="{91E7462F-B4EB-46E1-B7F1-0CBC475E7C6B}" type="presParOf" srcId="{8B2A52DB-4CF2-462C-B5E6-1560387890A9}" destId="{F82728AF-A317-43CC-BEE0-1C5A655569EA}" srcOrd="1" destOrd="0" presId="urn:microsoft.com/office/officeart/2005/8/layout/orgChart1"/>
+    <dgm:cxn modelId="{1D3ADEA7-5916-4CE6-9B83-19734AD8D74A}" type="presParOf" srcId="{F82728AF-A317-43CC-BEE0-1C5A655569EA}" destId="{FDDADA56-133A-4091-8483-C919198C5526}" srcOrd="0" destOrd="0" presId="urn:microsoft.com/office/officeart/2005/8/layout/orgChart1"/>
+    <dgm:cxn modelId="{6783091A-FF9C-40D5-B33F-0FF17067B4CB}" type="presParOf" srcId="{F82728AF-A317-43CC-BEE0-1C5A655569EA}" destId="{0CCC86CE-19F9-4680-91F1-43197E8D697C}" srcOrd="1" destOrd="0" presId="urn:microsoft.com/office/officeart/2005/8/layout/orgChart1"/>
+    <dgm:cxn modelId="{FE76987D-1B2D-4627-AF7D-FC750B5E009F}" type="presParOf" srcId="{0CCC86CE-19F9-4680-91F1-43197E8D697C}" destId="{1E63B7FC-6F33-4759-AFA3-B47CB72AD61D}" srcOrd="0" destOrd="0" presId="urn:microsoft.com/office/officeart/2005/8/layout/orgChart1"/>
+    <dgm:cxn modelId="{031DF1B4-A1F6-4A62-8471-122FE80E6683}" type="presParOf" srcId="{1E63B7FC-6F33-4759-AFA3-B47CB72AD61D}" destId="{CE975700-6998-4275-8E04-254DA5F3B3EE}" srcOrd="0" destOrd="0" presId="urn:microsoft.com/office/officeart/2005/8/layout/orgChart1"/>
+    <dgm:cxn modelId="{5F67721E-DDD4-4233-BB74-C7D84F2259C2}" type="presParOf" srcId="{1E63B7FC-6F33-4759-AFA3-B47CB72AD61D}" destId="{36BEE634-AC3E-483A-9D8B-415CDDAE49EA}" srcOrd="1" destOrd="0" presId="urn:microsoft.com/office/officeart/2005/8/layout/orgChart1"/>
+    <dgm:cxn modelId="{CDAA39B9-8588-40B1-8DE6-1904B8710238}" type="presParOf" srcId="{0CCC86CE-19F9-4680-91F1-43197E8D697C}" destId="{3506BEE0-1758-4CD1-AD84-FD043C6519E5}" srcOrd="1" destOrd="0" presId="urn:microsoft.com/office/officeart/2005/8/layout/orgChart1"/>
+    <dgm:cxn modelId="{64B79225-AA32-4DCA-8484-9E867BCCD232}" type="presParOf" srcId="{0CCC86CE-19F9-4680-91F1-43197E8D697C}" destId="{209E90D4-8896-4F32-8D1F-0A1EF1A2855F}" srcOrd="2" destOrd="0" presId="urn:microsoft.com/office/officeart/2005/8/layout/orgChart1"/>
+    <dgm:cxn modelId="{8AFAA05B-8570-45BE-BD15-83D97468D227}" type="presParOf" srcId="{F82728AF-A317-43CC-BEE0-1C5A655569EA}" destId="{9A9778D7-95A1-4288-9F95-4EEF382EFB6C}" srcOrd="2" destOrd="0" presId="urn:microsoft.com/office/officeart/2005/8/layout/orgChart1"/>
+    <dgm:cxn modelId="{EEE5DBB1-907D-4CDA-8EE9-AEFFFD5117AF}" type="presParOf" srcId="{F82728AF-A317-43CC-BEE0-1C5A655569EA}" destId="{5B53FD89-8096-4B52-9F55-834935C98CAB}" srcOrd="3" destOrd="0" presId="urn:microsoft.com/office/officeart/2005/8/layout/orgChart1"/>
+    <dgm:cxn modelId="{7F56F898-C595-4EB3-BB6C-69623E259839}" type="presParOf" srcId="{5B53FD89-8096-4B52-9F55-834935C98CAB}" destId="{D4A3C48D-A27F-4653-BEA0-350047916B20}" srcOrd="0" destOrd="0" presId="urn:microsoft.com/office/officeart/2005/8/layout/orgChart1"/>
+    <dgm:cxn modelId="{257DC758-23FE-4B41-9321-B45958415B6B}" type="presParOf" srcId="{D4A3C48D-A27F-4653-BEA0-350047916B20}" destId="{9C2AE2A6-1F44-4362-ABC4-EA4715A98247}" srcOrd="0" destOrd="0" presId="urn:microsoft.com/office/officeart/2005/8/layout/orgChart1"/>
+    <dgm:cxn modelId="{BE163C15-1EC2-4351-A849-D3BAB3202DEB}" type="presParOf" srcId="{D4A3C48D-A27F-4653-BEA0-350047916B20}" destId="{D8322A0D-425B-4DFA-9DB4-1155A09DC625}" srcOrd="1" destOrd="0" presId="urn:microsoft.com/office/officeart/2005/8/layout/orgChart1"/>
+    <dgm:cxn modelId="{CCE8D56C-682A-4607-80F6-D4216A293665}" type="presParOf" srcId="{5B53FD89-8096-4B52-9F55-834935C98CAB}" destId="{163E984B-CE0C-4A46-B6DE-C3B1DFDAAA65}" srcOrd="1" destOrd="0" presId="urn:microsoft.com/office/officeart/2005/8/layout/orgChart1"/>
+    <dgm:cxn modelId="{6833E13F-A0AE-4BF4-AC9B-0740B5E39E4F}" type="presParOf" srcId="{5B53FD89-8096-4B52-9F55-834935C98CAB}" destId="{2D1B7FA0-D240-49A2-AD9F-A0A672B8B77A}" srcOrd="2" destOrd="0" presId="urn:microsoft.com/office/officeart/2005/8/layout/orgChart1"/>
+    <dgm:cxn modelId="{85A9AB66-3D36-4DB4-B892-559717B3A8ED}" type="presParOf" srcId="{F82728AF-A317-43CC-BEE0-1C5A655569EA}" destId="{F88D9AAA-F158-4DB9-A515-E3D7525EC162}" srcOrd="4" destOrd="0" presId="urn:microsoft.com/office/officeart/2005/8/layout/orgChart1"/>
+    <dgm:cxn modelId="{C55E4B54-2FCE-4A75-9507-87080D55237F}" type="presParOf" srcId="{F82728AF-A317-43CC-BEE0-1C5A655569EA}" destId="{C720A7CF-3B54-4C91-81A5-4BCC37435217}" srcOrd="5" destOrd="0" presId="urn:microsoft.com/office/officeart/2005/8/layout/orgChart1"/>
+    <dgm:cxn modelId="{562C9262-51A1-4898-844C-D57578E065B7}" type="presParOf" srcId="{C720A7CF-3B54-4C91-81A5-4BCC37435217}" destId="{0CB22D72-FFAA-4267-91B4-D7DDBCC3BBE7}" srcOrd="0" destOrd="0" presId="urn:microsoft.com/office/officeart/2005/8/layout/orgChart1"/>
+    <dgm:cxn modelId="{4B6B2A0A-0EF6-466E-ACFD-D9C67EC5BCC2}" type="presParOf" srcId="{0CB22D72-FFAA-4267-91B4-D7DDBCC3BBE7}" destId="{0722E43F-8B1E-431F-A994-7B9A6D1E6F38}" srcOrd="0" destOrd="0" presId="urn:microsoft.com/office/officeart/2005/8/layout/orgChart1"/>
+    <dgm:cxn modelId="{04F6C500-F4D8-4B77-8E93-93A49AED690C}" type="presParOf" srcId="{0CB22D72-FFAA-4267-91B4-D7DDBCC3BBE7}" destId="{F311E72E-D84B-42B2-9771-F07DBD342FD1}" srcOrd="1" destOrd="0" presId="urn:microsoft.com/office/officeart/2005/8/layout/orgChart1"/>
+    <dgm:cxn modelId="{926EDDD5-7784-452D-9590-8873C1EF8E3B}" type="presParOf" srcId="{C720A7CF-3B54-4C91-81A5-4BCC37435217}" destId="{082A7507-43B6-443F-A91E-41F8C0C301A0}" srcOrd="1" destOrd="0" presId="urn:microsoft.com/office/officeart/2005/8/layout/orgChart1"/>
+    <dgm:cxn modelId="{AA2DD4F7-33B0-46B1-AA75-81AD02C0A876}" type="presParOf" srcId="{C720A7CF-3B54-4C91-81A5-4BCC37435217}" destId="{4F129EBE-E0C5-4832-A204-54F0708C5DF0}" srcOrd="2" destOrd="0" presId="urn:microsoft.com/office/officeart/2005/8/layout/orgChart1"/>
+    <dgm:cxn modelId="{5C885244-B937-4843-A3F2-11B4D505FB8E}" type="presParOf" srcId="{F82728AF-A317-43CC-BEE0-1C5A655569EA}" destId="{FF8C1175-908C-44C6-A16F-4271A2A7131B}" srcOrd="6" destOrd="0" presId="urn:microsoft.com/office/officeart/2005/8/layout/orgChart1"/>
+    <dgm:cxn modelId="{61A49002-4E21-40A9-A298-DD8CF66B8ED9}" type="presParOf" srcId="{F82728AF-A317-43CC-BEE0-1C5A655569EA}" destId="{F1AA58BA-64C8-4253-B5D5-BA011EF84D4D}" srcOrd="7" destOrd="0" presId="urn:microsoft.com/office/officeart/2005/8/layout/orgChart1"/>
+    <dgm:cxn modelId="{C3EAC854-E3C8-42A1-8B64-0AB3922EABC9}" type="presParOf" srcId="{F1AA58BA-64C8-4253-B5D5-BA011EF84D4D}" destId="{FBB54F0A-1B1D-4ADD-A41B-FE59B555BC6F}" srcOrd="0" destOrd="0" presId="urn:microsoft.com/office/officeart/2005/8/layout/orgChart1"/>
+    <dgm:cxn modelId="{F8C329A7-7BCA-4E7A-866A-9EB4419F4FD8}" type="presParOf" srcId="{FBB54F0A-1B1D-4ADD-A41B-FE59B555BC6F}" destId="{24A327A2-F837-4F39-B2B3-78A2D2F72470}" srcOrd="0" destOrd="0" presId="urn:microsoft.com/office/officeart/2005/8/layout/orgChart1"/>
+    <dgm:cxn modelId="{3421725A-DCF0-4784-AB0D-9A2A17A3ECBC}" type="presParOf" srcId="{FBB54F0A-1B1D-4ADD-A41B-FE59B555BC6F}" destId="{CDAA2263-C2C3-46BD-B129-EA5E3A997609}" srcOrd="1" destOrd="0" presId="urn:microsoft.com/office/officeart/2005/8/layout/orgChart1"/>
+    <dgm:cxn modelId="{4D2418D4-12F0-4FB9-B2D8-C0A242A235D9}" type="presParOf" srcId="{F1AA58BA-64C8-4253-B5D5-BA011EF84D4D}" destId="{CC8B1E47-4C54-4A8A-B197-4984B8037E92}" srcOrd="1" destOrd="0" presId="urn:microsoft.com/office/officeart/2005/8/layout/orgChart1"/>
+    <dgm:cxn modelId="{6B3990AF-63E8-4388-A144-E70EC6A8913A}" type="presParOf" srcId="{CC8B1E47-4C54-4A8A-B197-4984B8037E92}" destId="{5F893048-3FA8-4D7F-9DF8-C522F82DA4D1}" srcOrd="0" destOrd="0" presId="urn:microsoft.com/office/officeart/2005/8/layout/orgChart1"/>
+    <dgm:cxn modelId="{636B98EF-98AE-4A88-ABAE-6D0CCFE2DED9}" type="presParOf" srcId="{CC8B1E47-4C54-4A8A-B197-4984B8037E92}" destId="{3460BE63-EAE2-4475-BA06-267E4D77FC49}" srcOrd="1" destOrd="0" presId="urn:microsoft.com/office/officeart/2005/8/layout/orgChart1"/>
+    <dgm:cxn modelId="{C3C1EBF2-96DE-4ECE-8A90-BBBE22B5081F}" type="presParOf" srcId="{3460BE63-EAE2-4475-BA06-267E4D77FC49}" destId="{C1772057-47A6-4318-9570-0A7F5D9D6D5B}" srcOrd="0" destOrd="0" presId="urn:microsoft.com/office/officeart/2005/8/layout/orgChart1"/>
+    <dgm:cxn modelId="{11F9EFF5-6153-4C6B-8D62-787D4CE213F9}" type="presParOf" srcId="{C1772057-47A6-4318-9570-0A7F5D9D6D5B}" destId="{86BA5671-0AA4-4E64-9667-9FBF35A1C3CB}" srcOrd="0" destOrd="0" presId="urn:microsoft.com/office/officeart/2005/8/layout/orgChart1"/>
+    <dgm:cxn modelId="{E5D3A995-A6E9-4F74-B93E-70E38F715E92}" type="presParOf" srcId="{C1772057-47A6-4318-9570-0A7F5D9D6D5B}" destId="{92C872C1-2D69-41CC-9C11-FF2EEDA85010}" srcOrd="1" destOrd="0" presId="urn:microsoft.com/office/officeart/2005/8/layout/orgChart1"/>
+    <dgm:cxn modelId="{F8335075-9E5D-4212-B188-A688849E8EA1}" type="presParOf" srcId="{3460BE63-EAE2-4475-BA06-267E4D77FC49}" destId="{308E4423-3D92-484B-8552-98BE70E6DEC7}" srcOrd="1" destOrd="0" presId="urn:microsoft.com/office/officeart/2005/8/layout/orgChart1"/>
+    <dgm:cxn modelId="{41DFAC35-8DCF-477A-B6C0-60DF1B1DAA60}" type="presParOf" srcId="{308E4423-3D92-484B-8552-98BE70E6DEC7}" destId="{91CFAD45-2FA0-456D-94B7-E96738CF55CF}" srcOrd="0" destOrd="0" presId="urn:microsoft.com/office/officeart/2005/8/layout/orgChart1"/>
+    <dgm:cxn modelId="{6228D72E-FE04-4386-83B4-42F88D831717}" type="presParOf" srcId="{308E4423-3D92-484B-8552-98BE70E6DEC7}" destId="{C3707222-6DDD-4A32-BD8B-2F51EB5C5562}" srcOrd="1" destOrd="0" presId="urn:microsoft.com/office/officeart/2005/8/layout/orgChart1"/>
+    <dgm:cxn modelId="{DF458E92-759C-414B-B1BF-30792B011065}" type="presParOf" srcId="{C3707222-6DDD-4A32-BD8B-2F51EB5C5562}" destId="{C6050184-FB20-4A98-97FB-D2A77F75B173}" srcOrd="0" destOrd="0" presId="urn:microsoft.com/office/officeart/2005/8/layout/orgChart1"/>
+    <dgm:cxn modelId="{89C20E1B-FAAD-421C-AD61-D9843E26CE96}" type="presParOf" srcId="{C6050184-FB20-4A98-97FB-D2A77F75B173}" destId="{131F9854-ECEA-45B6-BA9F-AB5BDC8CEECF}" srcOrd="0" destOrd="0" presId="urn:microsoft.com/office/officeart/2005/8/layout/orgChart1"/>
+    <dgm:cxn modelId="{3B450D5A-26B3-4891-A283-63EC6AA6B050}" type="presParOf" srcId="{C6050184-FB20-4A98-97FB-D2A77F75B173}" destId="{C2683376-14D1-44C5-AA59-5F956A9DFB39}" srcOrd="1" destOrd="0" presId="urn:microsoft.com/office/officeart/2005/8/layout/orgChart1"/>
+    <dgm:cxn modelId="{327F6BBD-6AEC-4D7A-96F1-FF6162B1C7C2}" type="presParOf" srcId="{C3707222-6DDD-4A32-BD8B-2F51EB5C5562}" destId="{43242AD6-42E5-480C-A2F4-6A9DEECD965B}" srcOrd="1" destOrd="0" presId="urn:microsoft.com/office/officeart/2005/8/layout/orgChart1"/>
+    <dgm:cxn modelId="{E9C0C4F0-FC2D-4995-8587-22D0BFA3E38C}" type="presParOf" srcId="{C3707222-6DDD-4A32-BD8B-2F51EB5C5562}" destId="{918A151D-381E-4D49-B82C-D657AF3C1C08}" srcOrd="2" destOrd="0" presId="urn:microsoft.com/office/officeart/2005/8/layout/orgChart1"/>
+    <dgm:cxn modelId="{12AA4B39-1946-4121-934A-E46EC1DCD6FB}" type="presParOf" srcId="{308E4423-3D92-484B-8552-98BE70E6DEC7}" destId="{DDA07FE4-3576-414A-92E4-529D1894CA58}" srcOrd="2" destOrd="0" presId="urn:microsoft.com/office/officeart/2005/8/layout/orgChart1"/>
+    <dgm:cxn modelId="{86CEE5ED-A3B6-410E-8938-2040D4BC63EB}" type="presParOf" srcId="{308E4423-3D92-484B-8552-98BE70E6DEC7}" destId="{654DC88F-6876-4E5D-B64B-CC41DBA85153}" srcOrd="3" destOrd="0" presId="urn:microsoft.com/office/officeart/2005/8/layout/orgChart1"/>
+    <dgm:cxn modelId="{F575040D-7E88-4D47-B55E-1444D6EA4E2F}" type="presParOf" srcId="{654DC88F-6876-4E5D-B64B-CC41DBA85153}" destId="{BDE29094-42E7-4120-A4C9-A95382DFED6A}" srcOrd="0" destOrd="0" presId="urn:microsoft.com/office/officeart/2005/8/layout/orgChart1"/>
+    <dgm:cxn modelId="{8A4658E9-0BDC-4B0F-8B29-4356EB39D73C}" type="presParOf" srcId="{BDE29094-42E7-4120-A4C9-A95382DFED6A}" destId="{250E6589-C440-40B9-9AE0-6F18AE2C2F83}" srcOrd="0" destOrd="0" presId="urn:microsoft.com/office/officeart/2005/8/layout/orgChart1"/>
+    <dgm:cxn modelId="{E574698C-E560-4C74-99B8-2B0DD7A36EC9}" type="presParOf" srcId="{BDE29094-42E7-4120-A4C9-A95382DFED6A}" destId="{19E76C29-F9B4-454C-BE51-B1BD37165BB1}" srcOrd="1" destOrd="0" presId="urn:microsoft.com/office/officeart/2005/8/layout/orgChart1"/>
+    <dgm:cxn modelId="{C4B4F174-C27B-46D9-B587-5290D4C93274}" type="presParOf" srcId="{654DC88F-6876-4E5D-B64B-CC41DBA85153}" destId="{B38E5FDE-58A2-4061-A68D-8A217BDD1AA5}" srcOrd="1" destOrd="0" presId="urn:microsoft.com/office/officeart/2005/8/layout/orgChart1"/>
+    <dgm:cxn modelId="{24D2DCD5-EA27-47E0-9CFB-3A2185EF01C4}" type="presParOf" srcId="{654DC88F-6876-4E5D-B64B-CC41DBA85153}" destId="{AC417A52-D506-4404-924B-4BD93DE11011}" srcOrd="2" destOrd="0" presId="urn:microsoft.com/office/officeart/2005/8/layout/orgChart1"/>
+    <dgm:cxn modelId="{6A506C37-ADFF-4A7F-9839-FFBCF1BC1797}" type="presParOf" srcId="{3460BE63-EAE2-4475-BA06-267E4D77FC49}" destId="{95B17FDA-F9FC-4F1E-8E4C-5600ED857B92}" srcOrd="2" destOrd="0" presId="urn:microsoft.com/office/officeart/2005/8/layout/orgChart1"/>
+    <dgm:cxn modelId="{46300D63-45BC-4AE6-921C-0CA4A81DC7F3}" type="presParOf" srcId="{CC8B1E47-4C54-4A8A-B197-4984B8037E92}" destId="{44F6C3E7-E762-4771-BA1F-65F3FB1D6FFD}" srcOrd="2" destOrd="0" presId="urn:microsoft.com/office/officeart/2005/8/layout/orgChart1"/>
+    <dgm:cxn modelId="{F03FAD19-D697-427B-A44E-AAFABE6365EC}" type="presParOf" srcId="{CC8B1E47-4C54-4A8A-B197-4984B8037E92}" destId="{91DDAE80-1A2D-4459-A10F-FC5A4463B759}" srcOrd="3" destOrd="0" presId="urn:microsoft.com/office/officeart/2005/8/layout/orgChart1"/>
+    <dgm:cxn modelId="{74CA0A5A-A10B-4553-A1C7-083EF9B30791}" type="presParOf" srcId="{91DDAE80-1A2D-4459-A10F-FC5A4463B759}" destId="{73C1F8D2-B3B4-480F-8D01-41943A890FD7}" srcOrd="0" destOrd="0" presId="urn:microsoft.com/office/officeart/2005/8/layout/orgChart1"/>
+    <dgm:cxn modelId="{7808E81C-AC7E-4A39-ADB0-64DB24578DC4}" type="presParOf" srcId="{73C1F8D2-B3B4-480F-8D01-41943A890FD7}" destId="{A7D9045D-B71E-48B3-A865-E809D51531FA}" srcOrd="0" destOrd="0" presId="urn:microsoft.com/office/officeart/2005/8/layout/orgChart1"/>
+    <dgm:cxn modelId="{B3550924-38B3-42A3-B63F-82C9B09B59C3}" type="presParOf" srcId="{73C1F8D2-B3B4-480F-8D01-41943A890FD7}" destId="{A025B194-C1D8-425A-90DC-3B20E7688599}" srcOrd="1" destOrd="0" presId="urn:microsoft.com/office/officeart/2005/8/layout/orgChart1"/>
+    <dgm:cxn modelId="{3D2296CB-F287-402A-978A-89A9C06339C8}" type="presParOf" srcId="{91DDAE80-1A2D-4459-A10F-FC5A4463B759}" destId="{5734E45A-4E88-422F-8580-082937D8F601}" srcOrd="1" destOrd="0" presId="urn:microsoft.com/office/officeart/2005/8/layout/orgChart1"/>
+    <dgm:cxn modelId="{586ACB01-8A2F-4A06-BAD3-9D8593E750F2}" type="presParOf" srcId="{91DDAE80-1A2D-4459-A10F-FC5A4463B759}" destId="{6E8EA03B-E08E-4FB1-8C42-BF8DC5EA6870}" srcOrd="2" destOrd="0" presId="urn:microsoft.com/office/officeart/2005/8/layout/orgChart1"/>
+    <dgm:cxn modelId="{DF9DD0D9-A1A4-483E-A489-FCBDFBF20E67}" type="presParOf" srcId="{CC8B1E47-4C54-4A8A-B197-4984B8037E92}" destId="{39E1D18C-4259-4852-8F10-B21120747140}" srcOrd="4" destOrd="0" presId="urn:microsoft.com/office/officeart/2005/8/layout/orgChart1"/>
+    <dgm:cxn modelId="{F57D06CB-4F47-4477-BE12-43BB58567327}" type="presParOf" srcId="{CC8B1E47-4C54-4A8A-B197-4984B8037E92}" destId="{4FEE134A-2C3B-4A59-BD7C-82ED8E8AEFB1}" srcOrd="5" destOrd="0" presId="urn:microsoft.com/office/officeart/2005/8/layout/orgChart1"/>
+    <dgm:cxn modelId="{C999C1A9-B4EE-4A87-A20A-CFDB179F29F4}" type="presParOf" srcId="{4FEE134A-2C3B-4A59-BD7C-82ED8E8AEFB1}" destId="{33581733-CB1F-48CB-9538-F12BEC364723}" srcOrd="0" destOrd="0" presId="urn:microsoft.com/office/officeart/2005/8/layout/orgChart1"/>
+    <dgm:cxn modelId="{8801B9FA-AB05-4CE0-9329-AD21F7648C5D}" type="presParOf" srcId="{33581733-CB1F-48CB-9538-F12BEC364723}" destId="{CEC80A28-156D-40CB-BE19-471BF179A7FB}" srcOrd="0" destOrd="0" presId="urn:microsoft.com/office/officeart/2005/8/layout/orgChart1"/>
+    <dgm:cxn modelId="{180A6A2B-3FA0-4B56-8CE4-2CF7206778D5}" type="presParOf" srcId="{33581733-CB1F-48CB-9538-F12BEC364723}" destId="{FCF61CEE-12FD-4A55-ACFE-06740EA9E35E}" srcOrd="1" destOrd="0" presId="urn:microsoft.com/office/officeart/2005/8/layout/orgChart1"/>
+    <dgm:cxn modelId="{B63AFF81-E2F5-4517-814C-E0D8F1BB9713}" type="presParOf" srcId="{4FEE134A-2C3B-4A59-BD7C-82ED8E8AEFB1}" destId="{D2D21051-185C-4E62-A617-827E5301D78B}" srcOrd="1" destOrd="0" presId="urn:microsoft.com/office/officeart/2005/8/layout/orgChart1"/>
+    <dgm:cxn modelId="{5D56A0C8-B8DF-40D7-98DB-0AA85BA2AA13}" type="presParOf" srcId="{4FEE134A-2C3B-4A59-BD7C-82ED8E8AEFB1}" destId="{6E701819-B727-4A5F-8A58-16E0346BB0A8}" srcOrd="2" destOrd="0" presId="urn:microsoft.com/office/officeart/2005/8/layout/orgChart1"/>
+    <dgm:cxn modelId="{C14BA3CA-E3B1-48FA-A944-F81395A1F79C}" type="presParOf" srcId="{CC8B1E47-4C54-4A8A-B197-4984B8037E92}" destId="{E61D17A4-EA07-4383-A5BB-FF0E610586B6}" srcOrd="6" destOrd="0" presId="urn:microsoft.com/office/officeart/2005/8/layout/orgChart1"/>
+    <dgm:cxn modelId="{F2CF90C9-FB8B-4019-8999-628AC0C26497}" type="presParOf" srcId="{CC8B1E47-4C54-4A8A-B197-4984B8037E92}" destId="{CF366E3B-0DD1-422E-96CB-DA8233AEEBF9}" srcOrd="7" destOrd="0" presId="urn:microsoft.com/office/officeart/2005/8/layout/orgChart1"/>
+    <dgm:cxn modelId="{143342CD-4096-48AC-858E-2A679DC009AF}" type="presParOf" srcId="{CF366E3B-0DD1-422E-96CB-DA8233AEEBF9}" destId="{938F26FB-7FA0-4CC9-8E2F-91AD26E805DC}" srcOrd="0" destOrd="0" presId="urn:microsoft.com/office/officeart/2005/8/layout/orgChart1"/>
+    <dgm:cxn modelId="{B8EC4F0D-E6BB-469E-9B34-037D56433766}" type="presParOf" srcId="{938F26FB-7FA0-4CC9-8E2F-91AD26E805DC}" destId="{B67635C8-6314-45FF-9FC7-BB9CE4B0C6EC}" srcOrd="0" destOrd="0" presId="urn:microsoft.com/office/officeart/2005/8/layout/orgChart1"/>
+    <dgm:cxn modelId="{A346A95A-1DE8-47E3-B7F4-302212D23533}" type="presParOf" srcId="{938F26FB-7FA0-4CC9-8E2F-91AD26E805DC}" destId="{5BA6F93A-F273-4AC1-9AF5-81F5BDC818E4}" srcOrd="1" destOrd="0" presId="urn:microsoft.com/office/officeart/2005/8/layout/orgChart1"/>
+    <dgm:cxn modelId="{28EEFA28-729A-4174-91A0-B4B4093D0442}" type="presParOf" srcId="{CF366E3B-0DD1-422E-96CB-DA8233AEEBF9}" destId="{C24CB2BA-FC35-4D9A-B78E-8351C0F48F33}" srcOrd="1" destOrd="0" presId="urn:microsoft.com/office/officeart/2005/8/layout/orgChart1"/>
+    <dgm:cxn modelId="{24514D5B-CAC0-46DB-A541-46DB470D6835}" type="presParOf" srcId="{C24CB2BA-FC35-4D9A-B78E-8351C0F48F33}" destId="{54F3CDF6-B7F8-4590-B07A-AF7E2B44270E}" srcOrd="0" destOrd="0" presId="urn:microsoft.com/office/officeart/2005/8/layout/orgChart1"/>
+    <dgm:cxn modelId="{54C7C06C-95C2-43A0-B232-191DD451F551}" type="presParOf" srcId="{C24CB2BA-FC35-4D9A-B78E-8351C0F48F33}" destId="{5D79CD7A-8AF0-47C1-B9AE-ED6A84FD6A46}" srcOrd="1" destOrd="0" presId="urn:microsoft.com/office/officeart/2005/8/layout/orgChart1"/>
+    <dgm:cxn modelId="{CF63253E-499A-410F-B79C-A67CAEF22F21}" type="presParOf" srcId="{5D79CD7A-8AF0-47C1-B9AE-ED6A84FD6A46}" destId="{27453C3E-7B21-4E84-AF89-59528EC6188F}" srcOrd="0" destOrd="0" presId="urn:microsoft.com/office/officeart/2005/8/layout/orgChart1"/>
+    <dgm:cxn modelId="{CB8F4ACF-3330-468B-AE5E-C50465CEFA27}" type="presParOf" srcId="{27453C3E-7B21-4E84-AF89-59528EC6188F}" destId="{EA487784-4A80-4005-84F0-9713C58F8DB6}" srcOrd="0" destOrd="0" presId="urn:microsoft.com/office/officeart/2005/8/layout/orgChart1"/>
+    <dgm:cxn modelId="{CAC7413F-88C6-401D-826F-615A7B1A829D}" type="presParOf" srcId="{27453C3E-7B21-4E84-AF89-59528EC6188F}" destId="{11EC2043-2988-4A51-941F-1C6DF040D036}" srcOrd="1" destOrd="0" presId="urn:microsoft.com/office/officeart/2005/8/layout/orgChart1"/>
+    <dgm:cxn modelId="{AC6707B1-CF89-4D66-A0C9-ED0628533B2A}" type="presParOf" srcId="{5D79CD7A-8AF0-47C1-B9AE-ED6A84FD6A46}" destId="{F1D2D515-0174-48A7-A321-143613983F25}" srcOrd="1" destOrd="0" presId="urn:microsoft.com/office/officeart/2005/8/layout/orgChart1"/>
+    <dgm:cxn modelId="{39CC18D2-BD27-4EC8-B101-7A484434FE5C}" type="presParOf" srcId="{5D79CD7A-8AF0-47C1-B9AE-ED6A84FD6A46}" destId="{DC3C28A2-4401-40E2-81C6-93C1F3BB7F91}" srcOrd="2" destOrd="0" presId="urn:microsoft.com/office/officeart/2005/8/layout/orgChart1"/>
+    <dgm:cxn modelId="{26366152-F26F-43B2-9926-D1571FE25CEE}" type="presParOf" srcId="{C24CB2BA-FC35-4D9A-B78E-8351C0F48F33}" destId="{BB614DF4-EE61-44BF-AA45-05D215CCB7C7}" srcOrd="2" destOrd="0" presId="urn:microsoft.com/office/officeart/2005/8/layout/orgChart1"/>
+    <dgm:cxn modelId="{AA6938CB-29E7-4FEA-82B6-E0AB4F594F4B}" type="presParOf" srcId="{C24CB2BA-FC35-4D9A-B78E-8351C0F48F33}" destId="{1A349E9F-05FF-44B2-9557-A8C53FCDE463}" srcOrd="3" destOrd="0" presId="urn:microsoft.com/office/officeart/2005/8/layout/orgChart1"/>
+    <dgm:cxn modelId="{EFEDD620-4C5B-4E1E-9152-4EBCF4D4AD38}" type="presParOf" srcId="{1A349E9F-05FF-44B2-9557-A8C53FCDE463}" destId="{18EEE4EC-0F09-4CE7-85A8-45CB2EA7A016}" srcOrd="0" destOrd="0" presId="urn:microsoft.com/office/officeart/2005/8/layout/orgChart1"/>
+    <dgm:cxn modelId="{B27C9A19-FB43-4BD3-91EC-998E85376725}" type="presParOf" srcId="{18EEE4EC-0F09-4CE7-85A8-45CB2EA7A016}" destId="{771DF64B-B97C-48BD-806B-9D267ECD5093}" srcOrd="0" destOrd="0" presId="urn:microsoft.com/office/officeart/2005/8/layout/orgChart1"/>
+    <dgm:cxn modelId="{51DE9DC3-6B6A-49B3-95E9-0A0000A4FF2A}" type="presParOf" srcId="{18EEE4EC-0F09-4CE7-85A8-45CB2EA7A016}" destId="{B6DCED10-E6B2-4154-8718-5358F6D2407D}" srcOrd="1" destOrd="0" presId="urn:microsoft.com/office/officeart/2005/8/layout/orgChart1"/>
+    <dgm:cxn modelId="{46390210-F3F4-4012-829E-25DC5C001B48}" type="presParOf" srcId="{1A349E9F-05FF-44B2-9557-A8C53FCDE463}" destId="{ABA0681E-54A1-4077-B032-B762C54AFC7C}" srcOrd="1" destOrd="0" presId="urn:microsoft.com/office/officeart/2005/8/layout/orgChart1"/>
+    <dgm:cxn modelId="{F626F19C-101D-4315-B834-DE4209BF288F}" type="presParOf" srcId="{1A349E9F-05FF-44B2-9557-A8C53FCDE463}" destId="{789452F4-D3A5-4C05-96B8-030391B211AD}" srcOrd="2" destOrd="0" presId="urn:microsoft.com/office/officeart/2005/8/layout/orgChart1"/>
+    <dgm:cxn modelId="{C8EEB005-8900-4F76-9FCC-598A75D6526A}" type="presParOf" srcId="{C24CB2BA-FC35-4D9A-B78E-8351C0F48F33}" destId="{350454EE-A010-4FEA-8C99-96FBF79C3094}" srcOrd="4" destOrd="0" presId="urn:microsoft.com/office/officeart/2005/8/layout/orgChart1"/>
+    <dgm:cxn modelId="{68E80F4C-4D32-4471-9CAD-8EA461954C7D}" type="presParOf" srcId="{C24CB2BA-FC35-4D9A-B78E-8351C0F48F33}" destId="{7BFDBDA0-D90D-4CF3-AFBD-08D2C8362AA4}" srcOrd="5" destOrd="0" presId="urn:microsoft.com/office/officeart/2005/8/layout/orgChart1"/>
+    <dgm:cxn modelId="{9CB924D8-ADDF-400B-9670-420450564021}" type="presParOf" srcId="{7BFDBDA0-D90D-4CF3-AFBD-08D2C8362AA4}" destId="{C779CDF7-78F8-455F-89FD-70DB0A81E722}" srcOrd="0" destOrd="0" presId="urn:microsoft.com/office/officeart/2005/8/layout/orgChart1"/>
+    <dgm:cxn modelId="{5BB9F27F-C59A-48F6-8FC9-E014B29F48A3}" type="presParOf" srcId="{C779CDF7-78F8-455F-89FD-70DB0A81E722}" destId="{81D6CDBF-3C8F-41B6-8E4C-8CCC69C9A9D0}" srcOrd="0" destOrd="0" presId="urn:microsoft.com/office/officeart/2005/8/layout/orgChart1"/>
+    <dgm:cxn modelId="{316BCAF3-B5DC-4879-9C68-410800E0D288}" type="presParOf" srcId="{C779CDF7-78F8-455F-89FD-70DB0A81E722}" destId="{5405E608-BB3A-4BD7-A78C-E0BD38ED9697}" srcOrd="1" destOrd="0" presId="urn:microsoft.com/office/officeart/2005/8/layout/orgChart1"/>
+    <dgm:cxn modelId="{732F44C1-0484-4948-8FFA-C2CD67C35B4D}" type="presParOf" srcId="{7BFDBDA0-D90D-4CF3-AFBD-08D2C8362AA4}" destId="{E7CDF8FB-5D98-48F0-AF9A-AFB5E6ABD900}" srcOrd="1" destOrd="0" presId="urn:microsoft.com/office/officeart/2005/8/layout/orgChart1"/>
+    <dgm:cxn modelId="{07F7A2DE-65E8-4FDC-99A3-6547DFF90D2A}" type="presParOf" srcId="{7BFDBDA0-D90D-4CF3-AFBD-08D2C8362AA4}" destId="{3E73E89D-87E1-48C6-9B1C-A7EDA91C1D1E}" srcOrd="2" destOrd="0" presId="urn:microsoft.com/office/officeart/2005/8/layout/orgChart1"/>
+    <dgm:cxn modelId="{21CC2D7E-D619-4873-9E01-A7794E4F842C}" type="presParOf" srcId="{CF366E3B-0DD1-422E-96CB-DA8233AEEBF9}" destId="{B6497046-1E10-4486-B7D8-E8C3CE0AE2BF}" srcOrd="2" destOrd="0" presId="urn:microsoft.com/office/officeart/2005/8/layout/orgChart1"/>
+    <dgm:cxn modelId="{47D996B9-FEC8-49BA-BF22-0171DAC28BE3}" type="presParOf" srcId="{CC8B1E47-4C54-4A8A-B197-4984B8037E92}" destId="{E3EB0257-90D6-4E89-87BE-C770626BDEC4}" srcOrd="8" destOrd="0" presId="urn:microsoft.com/office/officeart/2005/8/layout/orgChart1"/>
+    <dgm:cxn modelId="{C3F9304A-1F8E-4D70-B30D-16DD63B4FC61}" type="presParOf" srcId="{CC8B1E47-4C54-4A8A-B197-4984B8037E92}" destId="{43C63612-45B9-4537-A379-233A882995F7}" srcOrd="9" destOrd="0" presId="urn:microsoft.com/office/officeart/2005/8/layout/orgChart1"/>
+    <dgm:cxn modelId="{458FB4CB-1989-473F-9BDD-C945B0B9BE7C}" type="presParOf" srcId="{43C63612-45B9-4537-A379-233A882995F7}" destId="{A94E06FE-4DF7-48FA-9A38-16391FB33EEA}" srcOrd="0" destOrd="0" presId="urn:microsoft.com/office/officeart/2005/8/layout/orgChart1"/>
+    <dgm:cxn modelId="{0D0D69CA-A979-480F-B011-0572457A7EA3}" type="presParOf" srcId="{A94E06FE-4DF7-48FA-9A38-16391FB33EEA}" destId="{A5A4C983-8D9F-4EF4-8B1F-774F4B8B7922}" srcOrd="0" destOrd="0" presId="urn:microsoft.com/office/officeart/2005/8/layout/orgChart1"/>
+    <dgm:cxn modelId="{829084B0-0FB9-478D-AF9D-75B88FBCE1C6}" type="presParOf" srcId="{A94E06FE-4DF7-48FA-9A38-16391FB33EEA}" destId="{03B908BC-7766-4B51-ADD4-AA81A82F0C4E}" srcOrd="1" destOrd="0" presId="urn:microsoft.com/office/officeart/2005/8/layout/orgChart1"/>
+    <dgm:cxn modelId="{FD091A01-64B7-468C-9F37-DB0ABA184A98}" type="presParOf" srcId="{43C63612-45B9-4537-A379-233A882995F7}" destId="{C08AA867-0405-4591-B5AD-22CA8D3BAAFB}" srcOrd="1" destOrd="0" presId="urn:microsoft.com/office/officeart/2005/8/layout/orgChart1"/>
+    <dgm:cxn modelId="{7F24502E-0AE7-4090-9D11-FF41A109FB26}" type="presParOf" srcId="{C08AA867-0405-4591-B5AD-22CA8D3BAAFB}" destId="{2D2FDB5C-6C62-44E2-B0ED-ADC0D8BE6D82}" srcOrd="0" destOrd="0" presId="urn:microsoft.com/office/officeart/2005/8/layout/orgChart1"/>
+    <dgm:cxn modelId="{616AC77D-F846-495C-9FE5-0DC80DE67E29}" type="presParOf" srcId="{C08AA867-0405-4591-B5AD-22CA8D3BAAFB}" destId="{4154EC15-90D6-41C1-9573-354B248B5519}" srcOrd="1" destOrd="0" presId="urn:microsoft.com/office/officeart/2005/8/layout/orgChart1"/>
+    <dgm:cxn modelId="{2894B9F6-1099-4DEF-B294-6AA2210C2A21}" type="presParOf" srcId="{4154EC15-90D6-41C1-9573-354B248B5519}" destId="{3B108C4C-0E12-4C99-B53D-8D82559CADBD}" srcOrd="0" destOrd="0" presId="urn:microsoft.com/office/officeart/2005/8/layout/orgChart1"/>
+    <dgm:cxn modelId="{9AE4C25C-58B6-4204-8522-A967EAC1EFAD}" type="presParOf" srcId="{3B108C4C-0E12-4C99-B53D-8D82559CADBD}" destId="{0BA95CA7-E982-4BB2-97B3-F8B758889A00}" srcOrd="0" destOrd="0" presId="urn:microsoft.com/office/officeart/2005/8/layout/orgChart1"/>
+    <dgm:cxn modelId="{7B111626-4821-4A74-B6E0-F41B7A8A5C77}" type="presParOf" srcId="{3B108C4C-0E12-4C99-B53D-8D82559CADBD}" destId="{7B0E4EF7-ED5D-43F5-865B-A8F050756236}" srcOrd="1" destOrd="0" presId="urn:microsoft.com/office/officeart/2005/8/layout/orgChart1"/>
+    <dgm:cxn modelId="{F8FE5937-6104-486C-A7A0-AD03620D0DB7}" type="presParOf" srcId="{4154EC15-90D6-41C1-9573-354B248B5519}" destId="{4120BA7F-F9E8-4318-BC14-8D20DDD7D8B9}" srcOrd="1" destOrd="0" presId="urn:microsoft.com/office/officeart/2005/8/layout/orgChart1"/>
+    <dgm:cxn modelId="{B3049C53-5D8D-4525-BD22-1A20B32823D6}" type="presParOf" srcId="{4154EC15-90D6-41C1-9573-354B248B5519}" destId="{59C65857-CC18-4415-B6A6-75629616B6F9}" srcOrd="2" destOrd="0" presId="urn:microsoft.com/office/officeart/2005/8/layout/orgChart1"/>
+    <dgm:cxn modelId="{E40E43D4-8D7F-42CC-9802-BF426AA7F3F1}" type="presParOf" srcId="{C08AA867-0405-4591-B5AD-22CA8D3BAAFB}" destId="{848E2FE5-674A-4145-AC06-F810C41A0893}" srcOrd="2" destOrd="0" presId="urn:microsoft.com/office/officeart/2005/8/layout/orgChart1"/>
+    <dgm:cxn modelId="{BD1EEB93-5A82-4154-879F-3A84CAB51F1B}" type="presParOf" srcId="{C08AA867-0405-4591-B5AD-22CA8D3BAAFB}" destId="{A17F39A8-BEB0-4CD4-99A9-EFEAD41ECE3C}" srcOrd="3" destOrd="0" presId="urn:microsoft.com/office/officeart/2005/8/layout/orgChart1"/>
+    <dgm:cxn modelId="{D7FE592B-6DFA-47E6-BD88-14457C7D70A9}" type="presParOf" srcId="{A17F39A8-BEB0-4CD4-99A9-EFEAD41ECE3C}" destId="{16383A2C-A124-4E2C-8C5B-31193E53217B}" srcOrd="0" destOrd="0" presId="urn:microsoft.com/office/officeart/2005/8/layout/orgChart1"/>
+    <dgm:cxn modelId="{7554DF03-CEF7-4E8B-A99A-44EEF79E1BE8}" type="presParOf" srcId="{16383A2C-A124-4E2C-8C5B-31193E53217B}" destId="{63B062B2-E08F-47BD-9033-27E9CCF2C035}" srcOrd="0" destOrd="0" presId="urn:microsoft.com/office/officeart/2005/8/layout/orgChart1"/>
+    <dgm:cxn modelId="{C775B4B7-93FE-4AF9-AAA1-868A585ECF5A}" type="presParOf" srcId="{16383A2C-A124-4E2C-8C5B-31193E53217B}" destId="{D06CA95D-13C9-46E8-87ED-58C3A4DC5FCD}" srcOrd="1" destOrd="0" presId="urn:microsoft.com/office/officeart/2005/8/layout/orgChart1"/>
+    <dgm:cxn modelId="{61869406-61B1-4C2B-9724-182B1AA5F3E1}" type="presParOf" srcId="{A17F39A8-BEB0-4CD4-99A9-EFEAD41ECE3C}" destId="{59AA2F68-3B0A-4D76-B624-A563B6A37E46}" srcOrd="1" destOrd="0" presId="urn:microsoft.com/office/officeart/2005/8/layout/orgChart1"/>
+    <dgm:cxn modelId="{3FD7C5AA-9560-4371-B788-32E85FBCE090}" type="presParOf" srcId="{A17F39A8-BEB0-4CD4-99A9-EFEAD41ECE3C}" destId="{61BBA088-A5CB-4F18-89EA-00F825C950CB}" srcOrd="2" destOrd="0" presId="urn:microsoft.com/office/officeart/2005/8/layout/orgChart1"/>
+    <dgm:cxn modelId="{AAACB20A-7F7A-4EAB-9E9C-72FC253B9688}" type="presParOf" srcId="{43C63612-45B9-4537-A379-233A882995F7}" destId="{66E592A7-2663-4E3C-8CDB-C823E180ADCD}" srcOrd="2" destOrd="0" presId="urn:microsoft.com/office/officeart/2005/8/layout/orgChart1"/>
+    <dgm:cxn modelId="{897386FA-1BCC-4B76-BDAF-316F430D961D}" type="presParOf" srcId="{CC8B1E47-4C54-4A8A-B197-4984B8037E92}" destId="{819DF8B9-1756-4F0F-8019-443E3F5E3134}" srcOrd="10" destOrd="0" presId="urn:microsoft.com/office/officeart/2005/8/layout/orgChart1"/>
+    <dgm:cxn modelId="{0963C165-7988-40ED-9869-C614221045BF}" type="presParOf" srcId="{CC8B1E47-4C54-4A8A-B197-4984B8037E92}" destId="{8C77A7B9-4CD0-4943-92A1-9710BE677BCE}" srcOrd="11" destOrd="0" presId="urn:microsoft.com/office/officeart/2005/8/layout/orgChart1"/>
+    <dgm:cxn modelId="{31D0F100-585B-4C18-A04D-2EB95E3D8BC9}" type="presParOf" srcId="{8C77A7B9-4CD0-4943-92A1-9710BE677BCE}" destId="{75FE50FC-B053-4D50-95E2-2219B32EAAEA}" srcOrd="0" destOrd="0" presId="urn:microsoft.com/office/officeart/2005/8/layout/orgChart1"/>
+    <dgm:cxn modelId="{E916BFA0-E823-49C3-B5C0-FF232CC87D2A}" type="presParOf" srcId="{75FE50FC-B053-4D50-95E2-2219B32EAAEA}" destId="{E6815EC2-517E-4813-B2A0-126438211441}" srcOrd="0" destOrd="0" presId="urn:microsoft.com/office/officeart/2005/8/layout/orgChart1"/>
+    <dgm:cxn modelId="{F3962573-4613-43C3-A260-C6EF5ED9548F}" type="presParOf" srcId="{75FE50FC-B053-4D50-95E2-2219B32EAAEA}" destId="{F8AD1095-D757-4EC2-9529-0FE34CD8BCF2}" srcOrd="1" destOrd="0" presId="urn:microsoft.com/office/officeart/2005/8/layout/orgChart1"/>
+    <dgm:cxn modelId="{1520E99E-A353-4356-9014-D484AB562768}" type="presParOf" srcId="{8C77A7B9-4CD0-4943-92A1-9710BE677BCE}" destId="{E4555C64-E585-4B75-98C5-9A2531F19964}" srcOrd="1" destOrd="0" presId="urn:microsoft.com/office/officeart/2005/8/layout/orgChart1"/>
+    <dgm:cxn modelId="{87D63110-F8D1-4FE3-896E-840A7D632C3A}" type="presParOf" srcId="{8C77A7B9-4CD0-4943-92A1-9710BE677BCE}" destId="{3605115B-403E-40BE-8CC1-C16FC229692D}" srcOrd="2" destOrd="0" presId="urn:microsoft.com/office/officeart/2005/8/layout/orgChart1"/>
+    <dgm:cxn modelId="{8A1D7543-2327-45B4-BAD7-62C05CD0FD90}" type="presParOf" srcId="{CC8B1E47-4C54-4A8A-B197-4984B8037E92}" destId="{12A85EFC-CF10-4963-83AC-6F71EA187943}" srcOrd="12" destOrd="0" presId="urn:microsoft.com/office/officeart/2005/8/layout/orgChart1"/>
+    <dgm:cxn modelId="{FF257877-4A32-440B-AF99-F71D7DF2D159}" type="presParOf" srcId="{CC8B1E47-4C54-4A8A-B197-4984B8037E92}" destId="{E1318AC2-097B-4B4F-9308-64471632ABBA}" srcOrd="13" destOrd="0" presId="urn:microsoft.com/office/officeart/2005/8/layout/orgChart1"/>
+    <dgm:cxn modelId="{EC24CEF4-8A5B-4CFB-A8F9-40661FEAC101}" type="presParOf" srcId="{E1318AC2-097B-4B4F-9308-64471632ABBA}" destId="{9F27ABAE-30C5-44DF-962D-7146A4206A78}" srcOrd="0" destOrd="0" presId="urn:microsoft.com/office/officeart/2005/8/layout/orgChart1"/>
+    <dgm:cxn modelId="{AC5F8B69-F834-4CAC-AD63-F2BE14137993}" type="presParOf" srcId="{9F27ABAE-30C5-44DF-962D-7146A4206A78}" destId="{2B1A53CE-DE7D-4D8F-A1AA-02097F5D17A6}" srcOrd="0" destOrd="0" presId="urn:microsoft.com/office/officeart/2005/8/layout/orgChart1"/>
+    <dgm:cxn modelId="{28ACE176-B837-4C45-934C-3AF01809CF3D}" type="presParOf" srcId="{9F27ABAE-30C5-44DF-962D-7146A4206A78}" destId="{01E40F6E-2070-4224-8AD7-6277A0F9B449}" srcOrd="1" destOrd="0" presId="urn:microsoft.com/office/officeart/2005/8/layout/orgChart1"/>
+    <dgm:cxn modelId="{91707F01-D2BA-48C2-AE25-748CE4A5CF95}" type="presParOf" srcId="{E1318AC2-097B-4B4F-9308-64471632ABBA}" destId="{DE427674-6783-4B14-9750-75F3DDAEBC16}" srcOrd="1" destOrd="0" presId="urn:microsoft.com/office/officeart/2005/8/layout/orgChart1"/>
+    <dgm:cxn modelId="{DDE823D6-AEE3-4723-89C0-721471DA2462}" type="presParOf" srcId="{E1318AC2-097B-4B4F-9308-64471632ABBA}" destId="{3A405112-EE26-472E-8586-20E015EC3866}" srcOrd="2" destOrd="0" presId="urn:microsoft.com/office/officeart/2005/8/layout/orgChart1"/>
+    <dgm:cxn modelId="{44D17429-B469-4F41-B8E7-17475EFD8AD0}" type="presParOf" srcId="{F1AA58BA-64C8-4253-B5D5-BA011EF84D4D}" destId="{41FBE4B9-A4BF-43FB-900C-1C58B7030EB3}" srcOrd="2" destOrd="0" presId="urn:microsoft.com/office/officeart/2005/8/layout/orgChart1"/>
+    <dgm:cxn modelId="{4078CDC9-F449-4692-AF63-FCABE7C2F0AC}" type="presParOf" srcId="{F82728AF-A317-43CC-BEE0-1C5A655569EA}" destId="{93527016-C41A-49C6-8FD5-70D23D321538}" srcOrd="8" destOrd="0" presId="urn:microsoft.com/office/officeart/2005/8/layout/orgChart1"/>
+    <dgm:cxn modelId="{D29A682B-71A1-4EE4-8A3A-0AB73C210000}" type="presParOf" srcId="{F82728AF-A317-43CC-BEE0-1C5A655569EA}" destId="{B2D985E6-7743-4838-BB17-B0A0D44B007A}" srcOrd="9" destOrd="0" presId="urn:microsoft.com/office/officeart/2005/8/layout/orgChart1"/>
+    <dgm:cxn modelId="{6F438094-1190-426F-B76B-B39AE1085B8F}" type="presParOf" srcId="{B2D985E6-7743-4838-BB17-B0A0D44B007A}" destId="{EB0AFA81-5E2D-4391-90B2-E63140C02657}" srcOrd="0" destOrd="0" presId="urn:microsoft.com/office/officeart/2005/8/layout/orgChart1"/>
+    <dgm:cxn modelId="{6749E69D-DE0A-432C-A6FD-B513B6B4E051}" type="presParOf" srcId="{EB0AFA81-5E2D-4391-90B2-E63140C02657}" destId="{96CEC549-B94F-46BA-98C8-D73FEBC91A16}" srcOrd="0" destOrd="0" presId="urn:microsoft.com/office/officeart/2005/8/layout/orgChart1"/>
+    <dgm:cxn modelId="{5B87FB91-BA39-4B85-B27C-0C1F9B17A4E6}" type="presParOf" srcId="{EB0AFA81-5E2D-4391-90B2-E63140C02657}" destId="{B7321A86-5FCB-4C00-97DE-1EF31B0ACEF9}" srcOrd="1" destOrd="0" presId="urn:microsoft.com/office/officeart/2005/8/layout/orgChart1"/>
+    <dgm:cxn modelId="{D10A256D-FA9C-4C41-957F-40BC6910E06B}" type="presParOf" srcId="{B2D985E6-7743-4838-BB17-B0A0D44B007A}" destId="{9985C03C-BF5F-4B0C-A1E7-1563C138D12F}" srcOrd="1" destOrd="0" presId="urn:microsoft.com/office/officeart/2005/8/layout/orgChart1"/>
+    <dgm:cxn modelId="{4B763748-CD49-4DAD-9166-7AAD800F774A}" type="presParOf" srcId="{9985C03C-BF5F-4B0C-A1E7-1563C138D12F}" destId="{CDE12021-3655-4FB4-9C81-838523AF9E4A}" srcOrd="0" destOrd="0" presId="urn:microsoft.com/office/officeart/2005/8/layout/orgChart1"/>
+    <dgm:cxn modelId="{B1DBBDAD-D293-4D6A-80A2-99AD91DF2178}" type="presParOf" srcId="{9985C03C-BF5F-4B0C-A1E7-1563C138D12F}" destId="{B13E5C6E-85E9-4F69-98F0-697037C8ACE1}" srcOrd="1" destOrd="0" presId="urn:microsoft.com/office/officeart/2005/8/layout/orgChart1"/>
+    <dgm:cxn modelId="{A3DA1C2F-9141-4F44-9BC5-CE5C745F6702}" type="presParOf" srcId="{B13E5C6E-85E9-4F69-98F0-697037C8ACE1}" destId="{9453499F-9AC1-46FE-AFCF-9B2DD79C58A1}" srcOrd="0" destOrd="0" presId="urn:microsoft.com/office/officeart/2005/8/layout/orgChart1"/>
+    <dgm:cxn modelId="{7A267EC9-59B3-4947-B718-2723050C73F4}" type="presParOf" srcId="{9453499F-9AC1-46FE-AFCF-9B2DD79C58A1}" destId="{1EFD960D-65EC-4743-A218-E101AFA3912E}" srcOrd="0" destOrd="0" presId="urn:microsoft.com/office/officeart/2005/8/layout/orgChart1"/>
+    <dgm:cxn modelId="{252F4F19-9754-4E01-BB83-A015EE71C5D0}" type="presParOf" srcId="{9453499F-9AC1-46FE-AFCF-9B2DD79C58A1}" destId="{B0F26930-1E6D-4851-AB7B-6849B8D652E5}" srcOrd="1" destOrd="0" presId="urn:microsoft.com/office/officeart/2005/8/layout/orgChart1"/>
+    <dgm:cxn modelId="{7EE0D587-53E5-4034-873B-1F21EB9393FC}" type="presParOf" srcId="{B13E5C6E-85E9-4F69-98F0-697037C8ACE1}" destId="{04CAEAB3-10D6-42A1-821D-E6840B3EF96D}" srcOrd="1" destOrd="0" presId="urn:microsoft.com/office/officeart/2005/8/layout/orgChart1"/>
+    <dgm:cxn modelId="{FFDD4217-731F-4C89-A0D5-5D9BF550A2D4}" type="presParOf" srcId="{B13E5C6E-85E9-4F69-98F0-697037C8ACE1}" destId="{6C71C3BA-BE9D-4803-A3F6-51D315B9009C}" srcOrd="2" destOrd="0" presId="urn:microsoft.com/office/officeart/2005/8/layout/orgChart1"/>
+    <dgm:cxn modelId="{97977749-F5DD-47CB-ACE8-20984031D45C}" type="presParOf" srcId="{9985C03C-BF5F-4B0C-A1E7-1563C138D12F}" destId="{8F3734E1-B2FA-4C65-8F6D-0C20FD25947B}" srcOrd="2" destOrd="0" presId="urn:microsoft.com/office/officeart/2005/8/layout/orgChart1"/>
+    <dgm:cxn modelId="{DEDF3DB5-9521-460E-A434-185763480528}" type="presParOf" srcId="{9985C03C-BF5F-4B0C-A1E7-1563C138D12F}" destId="{FE2F621B-92CD-4102-ABAD-82384C5109D6}" srcOrd="3" destOrd="0" presId="urn:microsoft.com/office/officeart/2005/8/layout/orgChart1"/>
+    <dgm:cxn modelId="{97D430ED-935E-47AB-A12D-8B673FACE15A}" type="presParOf" srcId="{FE2F621B-92CD-4102-ABAD-82384C5109D6}" destId="{C1D3FBD1-CF46-4231-8659-B91DA0A18767}" srcOrd="0" destOrd="0" presId="urn:microsoft.com/office/officeart/2005/8/layout/orgChart1"/>
+    <dgm:cxn modelId="{2BD0F613-2199-46C2-86CF-3129075993A3}" type="presParOf" srcId="{C1D3FBD1-CF46-4231-8659-B91DA0A18767}" destId="{6211B2ED-EBB4-42B2-9005-C5630A5166EC}" srcOrd="0" destOrd="0" presId="urn:microsoft.com/office/officeart/2005/8/layout/orgChart1"/>
+    <dgm:cxn modelId="{FF23F143-7787-4267-8500-F22AC4CA0481}" type="presParOf" srcId="{C1D3FBD1-CF46-4231-8659-B91DA0A18767}" destId="{3769076E-D107-453A-BE7A-EE5DC829BCF6}" srcOrd="1" destOrd="0" presId="urn:microsoft.com/office/officeart/2005/8/layout/orgChart1"/>
+    <dgm:cxn modelId="{9640B414-2545-447D-BFB7-7869CF64477A}" type="presParOf" srcId="{FE2F621B-92CD-4102-ABAD-82384C5109D6}" destId="{3C1761A8-2404-41C2-BB06-4FB889F4D7C6}" srcOrd="1" destOrd="0" presId="urn:microsoft.com/office/officeart/2005/8/layout/orgChart1"/>
+    <dgm:cxn modelId="{14C9944F-91C1-4120-B77D-CF78C54481F1}" type="presParOf" srcId="{FE2F621B-92CD-4102-ABAD-82384C5109D6}" destId="{6A5788F2-DED6-44AC-880E-1EEFD91AA668}" srcOrd="2" destOrd="0" presId="urn:microsoft.com/office/officeart/2005/8/layout/orgChart1"/>
+    <dgm:cxn modelId="{6571FAFC-7039-4034-8536-1760689B1912}" type="presParOf" srcId="{9985C03C-BF5F-4B0C-A1E7-1563C138D12F}" destId="{B0ED53CC-E55F-49E0-BA5F-F7D2233C74D9}" srcOrd="4" destOrd="0" presId="urn:microsoft.com/office/officeart/2005/8/layout/orgChart1"/>
+    <dgm:cxn modelId="{4A7F2EC4-4B20-405E-8036-B1E8F7546DAF}" type="presParOf" srcId="{9985C03C-BF5F-4B0C-A1E7-1563C138D12F}" destId="{B4B1F4FF-8733-4D22-A47D-97C58D2B0A63}" srcOrd="5" destOrd="0" presId="urn:microsoft.com/office/officeart/2005/8/layout/orgChart1"/>
+    <dgm:cxn modelId="{13C1FF86-7459-4D52-9720-2638CC7897AC}" type="presParOf" srcId="{B4B1F4FF-8733-4D22-A47D-97C58D2B0A63}" destId="{37AE219A-EA00-420E-809C-FB02848AEB55}" srcOrd="0" destOrd="0" presId="urn:microsoft.com/office/officeart/2005/8/layout/orgChart1"/>
+    <dgm:cxn modelId="{CA9D6870-0E86-4845-A937-A01348896908}" type="presParOf" srcId="{37AE219A-EA00-420E-809C-FB02848AEB55}" destId="{EE88E0C9-0430-4671-8EE1-2610BED7F46D}" srcOrd="0" destOrd="0" presId="urn:microsoft.com/office/officeart/2005/8/layout/orgChart1"/>
+    <dgm:cxn modelId="{14DC9760-EA69-473B-BF6F-03C665C284D3}" type="presParOf" srcId="{37AE219A-EA00-420E-809C-FB02848AEB55}" destId="{C8919219-E461-4C60-B50B-CA1389D79576}" srcOrd="1" destOrd="0" presId="urn:microsoft.com/office/officeart/2005/8/layout/orgChart1"/>
+    <dgm:cxn modelId="{4B16A775-8624-4D0D-918B-73849AEEB104}" type="presParOf" srcId="{B4B1F4FF-8733-4D22-A47D-97C58D2B0A63}" destId="{7FF5AE66-5483-483B-9D62-908017ABCCDF}" srcOrd="1" destOrd="0" presId="urn:microsoft.com/office/officeart/2005/8/layout/orgChart1"/>
+    <dgm:cxn modelId="{871362F4-70B2-42C5-A572-E4CFF78F28B1}" type="presParOf" srcId="{B4B1F4FF-8733-4D22-A47D-97C58D2B0A63}" destId="{6F1B26B6-A097-4A6A-B86F-45A17AB35CC3}" srcOrd="2" destOrd="0" presId="urn:microsoft.com/office/officeart/2005/8/layout/orgChart1"/>
+    <dgm:cxn modelId="{31047C34-7AB4-499B-B280-FBF8BF17F4E8}" type="presParOf" srcId="{9985C03C-BF5F-4B0C-A1E7-1563C138D12F}" destId="{11D63A0C-8752-4EAE-93AF-54CA21747084}" srcOrd="6" destOrd="0" presId="urn:microsoft.com/office/officeart/2005/8/layout/orgChart1"/>
+    <dgm:cxn modelId="{FE8AACDF-333B-4308-87F1-3B525520F0CF}" type="presParOf" srcId="{9985C03C-BF5F-4B0C-A1E7-1563C138D12F}" destId="{DCB60DE1-9B2C-4B10-BBB9-48955523BC47}" srcOrd="7" destOrd="0" presId="urn:microsoft.com/office/officeart/2005/8/layout/orgChart1"/>
+    <dgm:cxn modelId="{E5EF5685-1D96-4AE7-9789-42C3623470FD}" type="presParOf" srcId="{DCB60DE1-9B2C-4B10-BBB9-48955523BC47}" destId="{9CA04E32-6C97-4A5F-ABCC-DAD1B29248F8}" srcOrd="0" destOrd="0" presId="urn:microsoft.com/office/officeart/2005/8/layout/orgChart1"/>
+    <dgm:cxn modelId="{03F5CFE3-AF53-403C-8A9B-77EC9424710B}" type="presParOf" srcId="{9CA04E32-6C97-4A5F-ABCC-DAD1B29248F8}" destId="{90612331-4B69-4A21-9AEA-C00C31C30110}" srcOrd="0" destOrd="0" presId="urn:microsoft.com/office/officeart/2005/8/layout/orgChart1"/>
+    <dgm:cxn modelId="{0FEDAC70-A45D-4265-A5F7-E8939541C212}" type="presParOf" srcId="{9CA04E32-6C97-4A5F-ABCC-DAD1B29248F8}" destId="{2A85A980-4176-4A52-9980-9C048D81E0F9}" srcOrd="1" destOrd="0" presId="urn:microsoft.com/office/officeart/2005/8/layout/orgChart1"/>
+    <dgm:cxn modelId="{7615E4D2-F555-4E91-9608-D8E52CC74FF2}" type="presParOf" srcId="{DCB60DE1-9B2C-4B10-BBB9-48955523BC47}" destId="{B90C308A-94A9-4C84-A622-8772B06970A3}" srcOrd="1" destOrd="0" presId="urn:microsoft.com/office/officeart/2005/8/layout/orgChart1"/>
+    <dgm:cxn modelId="{2CABC581-1719-49A8-BE53-146921BB6924}" type="presParOf" srcId="{DCB60DE1-9B2C-4B10-BBB9-48955523BC47}" destId="{D9C542CA-99C2-4096-8EC7-22A95CDE8107}" srcOrd="2" destOrd="0" presId="urn:microsoft.com/office/officeart/2005/8/layout/orgChart1"/>
+    <dgm:cxn modelId="{038DBAF6-A712-42AE-82DE-4E55D21FD131}" type="presParOf" srcId="{B2D985E6-7743-4838-BB17-B0A0D44B007A}" destId="{0211655C-4C6D-4F7D-BB5B-A86258C4CA5C}" srcOrd="2" destOrd="0" presId="urn:microsoft.com/office/officeart/2005/8/layout/orgChart1"/>
+    <dgm:cxn modelId="{BF7F304D-FEF7-4DE5-A0AA-6F8026052617}" type="presParOf" srcId="{F82728AF-A317-43CC-BEE0-1C5A655569EA}" destId="{91AFB1C1-1E81-4746-80FC-E79CF781C4DF}" srcOrd="10" destOrd="0" presId="urn:microsoft.com/office/officeart/2005/8/layout/orgChart1"/>
+    <dgm:cxn modelId="{D8496E83-E3E4-49A0-87F3-60EF452DED71}" type="presParOf" srcId="{F82728AF-A317-43CC-BEE0-1C5A655569EA}" destId="{30935626-A326-475E-BC8D-4B48E4E266C8}" srcOrd="11" destOrd="0" presId="urn:microsoft.com/office/officeart/2005/8/layout/orgChart1"/>
+    <dgm:cxn modelId="{3C314810-0AB2-4347-B482-9A0C8A3D9EBE}" type="presParOf" srcId="{30935626-A326-475E-BC8D-4B48E4E266C8}" destId="{FF6F4770-AFDF-4269-9FFD-BA9F1ABFB8C3}" srcOrd="0" destOrd="0" presId="urn:microsoft.com/office/officeart/2005/8/layout/orgChart1"/>
+    <dgm:cxn modelId="{F9787F1E-C957-46A5-B9F0-453D7E9BD517}" type="presParOf" srcId="{FF6F4770-AFDF-4269-9FFD-BA9F1ABFB8C3}" destId="{E86A6FE0-8408-4451-B96F-602A1678FE45}" srcOrd="0" destOrd="0" presId="urn:microsoft.com/office/officeart/2005/8/layout/orgChart1"/>
+    <dgm:cxn modelId="{CD3D67A0-7389-4D4F-8A3C-487E8DF6AA35}" type="presParOf" srcId="{FF6F4770-AFDF-4269-9FFD-BA9F1ABFB8C3}" destId="{18E52BC0-DFF5-46BB-BF5F-90B1E0995F51}" srcOrd="1" destOrd="0" presId="urn:microsoft.com/office/officeart/2005/8/layout/orgChart1"/>
+    <dgm:cxn modelId="{2E0771B1-1F76-43E2-9C71-5823F954E326}" type="presParOf" srcId="{30935626-A326-475E-BC8D-4B48E4E266C8}" destId="{C58FF216-4621-434F-9AF7-3E1214C769E8}" srcOrd="1" destOrd="0" presId="urn:microsoft.com/office/officeart/2005/8/layout/orgChart1"/>
+    <dgm:cxn modelId="{E597D172-45E3-4C18-848E-CB9CEB69C505}" type="presParOf" srcId="{C58FF216-4621-434F-9AF7-3E1214C769E8}" destId="{68D15140-5583-4B9A-9B3F-ABA910792C51}" srcOrd="0" destOrd="0" presId="urn:microsoft.com/office/officeart/2005/8/layout/orgChart1"/>
+    <dgm:cxn modelId="{B2848DAD-9581-42E7-8A1C-2AF62569FE93}" type="presParOf" srcId="{C58FF216-4621-434F-9AF7-3E1214C769E8}" destId="{06737636-96BF-48C9-B68E-08964789DE40}" srcOrd="1" destOrd="0" presId="urn:microsoft.com/office/officeart/2005/8/layout/orgChart1"/>
+    <dgm:cxn modelId="{AD27D577-9BA6-4F72-BFFA-8F2E34C1BEB0}" type="presParOf" srcId="{06737636-96BF-48C9-B68E-08964789DE40}" destId="{B881BBFB-17AA-4EB1-A834-E5CE8A218601}" srcOrd="0" destOrd="0" presId="urn:microsoft.com/office/officeart/2005/8/layout/orgChart1"/>
+    <dgm:cxn modelId="{3A805D87-7D57-4B27-9D4C-22E65119CEC1}" type="presParOf" srcId="{B881BBFB-17AA-4EB1-A834-E5CE8A218601}" destId="{38058048-8EA9-4344-B12C-EDBBD6BE996F}" srcOrd="0" destOrd="0" presId="urn:microsoft.com/office/officeart/2005/8/layout/orgChart1"/>
+    <dgm:cxn modelId="{05EB3A95-2A4F-44F8-BEAC-EE03363CD43B}" type="presParOf" srcId="{B881BBFB-17AA-4EB1-A834-E5CE8A218601}" destId="{1B55349F-F038-4756-A691-1A461B577656}" srcOrd="1" destOrd="0" presId="urn:microsoft.com/office/officeart/2005/8/layout/orgChart1"/>
+    <dgm:cxn modelId="{69EADCDB-C49B-40FB-BFB1-9EEC9FE88FE0}" type="presParOf" srcId="{06737636-96BF-48C9-B68E-08964789DE40}" destId="{0DDFC85A-C809-46FF-912D-B460A5CDB8AA}" srcOrd="1" destOrd="0" presId="urn:microsoft.com/office/officeart/2005/8/layout/orgChart1"/>
+    <dgm:cxn modelId="{20A30E82-DB53-462F-A686-FD57F6B28265}" type="presParOf" srcId="{06737636-96BF-48C9-B68E-08964789DE40}" destId="{F91C09D0-91DA-4E6A-9EF2-84E9FA03BDF3}" srcOrd="2" destOrd="0" presId="urn:microsoft.com/office/officeart/2005/8/layout/orgChart1"/>
+    <dgm:cxn modelId="{3D70CD40-5695-414D-82AF-E29FAB6EE42D}" type="presParOf" srcId="{C58FF216-4621-434F-9AF7-3E1214C769E8}" destId="{83C762B8-67FE-455F-8C14-EFD29125426D}" srcOrd="2" destOrd="0" presId="urn:microsoft.com/office/officeart/2005/8/layout/orgChart1"/>
+    <dgm:cxn modelId="{FEF0E3C7-4636-42AA-8BD4-54D1F00C7EAD}" type="presParOf" srcId="{C58FF216-4621-434F-9AF7-3E1214C769E8}" destId="{72D713F5-C4CD-42C4-A6BD-50C7572C3C0E}" srcOrd="3" destOrd="0" presId="urn:microsoft.com/office/officeart/2005/8/layout/orgChart1"/>
+    <dgm:cxn modelId="{43985129-72C5-470C-9AB8-191D218AF171}" type="presParOf" srcId="{72D713F5-C4CD-42C4-A6BD-50C7572C3C0E}" destId="{1BB21A9D-34CE-4DFD-9632-8AF3633678B0}" srcOrd="0" destOrd="0" presId="urn:microsoft.com/office/officeart/2005/8/layout/orgChart1"/>
+    <dgm:cxn modelId="{370DBAC4-96E2-42DA-BA12-8BF4D3B77522}" type="presParOf" srcId="{1BB21A9D-34CE-4DFD-9632-8AF3633678B0}" destId="{5E7BD8A8-0872-4819-AB63-9287E1779804}" srcOrd="0" destOrd="0" presId="urn:microsoft.com/office/officeart/2005/8/layout/orgChart1"/>
+    <dgm:cxn modelId="{5B6A67E7-738E-469C-A06C-8E3D7B2B0981}" type="presParOf" srcId="{1BB21A9D-34CE-4DFD-9632-8AF3633678B0}" destId="{4CEADD4D-53AC-4468-9262-662EA7331B60}" srcOrd="1" destOrd="0" presId="urn:microsoft.com/office/officeart/2005/8/layout/orgChart1"/>
+    <dgm:cxn modelId="{B45ADB53-3B36-4A7D-A0E0-F4D3159D7C51}" type="presParOf" srcId="{72D713F5-C4CD-42C4-A6BD-50C7572C3C0E}" destId="{53A814B9-C851-43B6-84BA-316DDE14C109}" srcOrd="1" destOrd="0" presId="urn:microsoft.com/office/officeart/2005/8/layout/orgChart1"/>
+    <dgm:cxn modelId="{2DD9EC8F-BD54-4E39-BBCA-219F813D59DC}" type="presParOf" srcId="{72D713F5-C4CD-42C4-A6BD-50C7572C3C0E}" destId="{BD4A3F76-4984-437F-A045-1436BAC08231}" srcOrd="2" destOrd="0" presId="urn:microsoft.com/office/officeart/2005/8/layout/orgChart1"/>
+    <dgm:cxn modelId="{795BB4D8-6D1F-4FEC-8029-ACCCAD98E401}" type="presParOf" srcId="{30935626-A326-475E-BC8D-4B48E4E266C8}" destId="{60913231-928D-4754-8FA3-1BB58BD826C1}" srcOrd="2" destOrd="0" presId="urn:microsoft.com/office/officeart/2005/8/layout/orgChart1"/>
+    <dgm:cxn modelId="{957AAA19-468B-4873-8B18-D87C6B93FE1A}" type="presParOf" srcId="{8B2A52DB-4CF2-462C-B5E6-1560387890A9}" destId="{5F6BAD55-3544-4026-B961-0ADEB84328B0}" srcOrd="2" destOrd="0" presId="urn:microsoft.com/office/officeart/2005/8/layout/orgChart1"/>
   </dgm:cxnLst>
   <dgm:bg/>
   <dgm:whole/>
@@ -36687,7 +37496,7 @@
 </file>
 
 <file path=customXml/itemProps1.xml><?xml version="1.0" encoding="utf-8"?>
-<ds:datastoreItem xmlns:ds="http://schemas.openxmlformats.org/officeDocument/2006/customXml" ds:itemID="{3ED25E4A-ED40-47BE-BA2F-A8F4BD4B24E1}">
+<ds:datastoreItem xmlns:ds="http://schemas.openxmlformats.org/officeDocument/2006/customXml" ds:itemID="{7D5C4386-5C32-4A0A-AA7D-65ED43A5DB46}">
   <ds:schemaRefs>
     <ds:schemaRef ds:uri="http://schemas.openxmlformats.org/officeDocument/2006/bibliography"/>
   </ds:schemaRefs>

</xml_diff>

<commit_message>
update sequence diagram UC02 in QuanLyTaiChinhSV_ver3_detail.docx
</commit_message>
<xml_diff>
--- a/doc/requirement/QuanLyTaiChinhSV_ver3_detail.docx
+++ b/doc/requirement/QuanLyTaiChinhSV_ver3_detail.docx
@@ -2,8 +2,8 @@
 <file path=word/document.xml><?xml version="1.0" encoding="utf-8"?>
 <w:document xmlns:wpc="http://schemas.microsoft.com/office/word/2010/wordprocessingCanvas" xmlns:mc="http://schemas.openxmlformats.org/markup-compatibility/2006" xmlns:o="urn:schemas-microsoft-com:office:office" xmlns:r="http://schemas.openxmlformats.org/officeDocument/2006/relationships" xmlns:m="http://schemas.openxmlformats.org/officeDocument/2006/math" xmlns:v="urn:schemas-microsoft-com:vml" xmlns:wp14="http://schemas.microsoft.com/office/word/2010/wordprocessingDrawing" xmlns:wp="http://schemas.openxmlformats.org/drawingml/2006/wordprocessingDrawing" xmlns:w10="urn:schemas-microsoft-com:office:word" xmlns:w="http://schemas.openxmlformats.org/wordprocessingml/2006/main" xmlns:w14="http://schemas.microsoft.com/office/word/2010/wordml" xmlns:w15="http://schemas.microsoft.com/office/word/2012/wordml" xmlns:wpg="http://schemas.microsoft.com/office/word/2010/wordprocessingGroup" xmlns:wpi="http://schemas.microsoft.com/office/word/2010/wordprocessingInk" xmlns:wne="http://schemas.microsoft.com/office/word/2006/wordml" xmlns:wps="http://schemas.microsoft.com/office/word/2010/wordprocessingShape" mc:Ignorable="w14 w15 wp14">
   <w:body>
-    <w:bookmarkStart w:id="0" w:name="_Toc169424238" w:displacedByCustomXml="next"/>
-    <w:bookmarkStart w:id="1" w:name="_Toc398987979" w:displacedByCustomXml="next"/>
+    <w:bookmarkStart w:id="0" w:name="_Toc398987979" w:displacedByCustomXml="next"/>
+    <w:bookmarkStart w:id="1" w:name="_Toc169424238" w:displacedByCustomXml="next"/>
     <w:bookmarkStart w:id="2" w:name="_Toc169424237" w:displacedByCustomXml="next"/>
     <w:sdt>
       <w:sdtPr>
@@ -3248,15 +3248,7 @@
     </w:p>
     <w:p>
       <w:r>
-        <w:t>Ý nghĩa thực tiễn của đề tài? (</w:t>
-      </w:r>
-      <w:proofErr w:type="gramStart"/>
-      <w:r>
-        <w:t>mục</w:t>
-      </w:r>
-      <w:proofErr w:type="gramEnd"/>
-      <w:r>
-        <w:t xml:space="preserve"> đích ứng dụng, ứng dụng kết quả trong thực tiễn, ứng dụng kết quả phục vụ các nghiên cứu khác)</w:t>
+        <w:t>Ý nghĩa thực tiễn của đề tài? (mục đích ứng dụng, ứng dụng kết quả trong thực tiễn, ứng dụng kết quả phục vụ các nghiên cứu khác)</w:t>
       </w:r>
     </w:p>
     <w:p>
@@ -3325,15 +3317,7 @@
     </w:p>
     <w:p>
       <w:r>
-        <w:t xml:space="preserve">Ngày nay, chất lượng cuộc sống con người rất được quan tâm và khái niệm chi phối cuộc sống con người nhiều nhất đó chính là tiền hay gọi cách khác chính là tài chính. Vậy tài chính là gì? Trong cuộc sống, để đáp ứng hầu hết mọi nhu cầu của mỗi cá nhân đều sử dụng đến tiền bạc để thanh toán hoặc chi trả những khoản cần thiết. Việc sử dụng tiền và chi tiêu như thế nào cho hợp lý là vấn đề không của riêng ai. Một số tiền nhỏ hay lớn thì việc </w:t>
-      </w:r>
-      <w:proofErr w:type="gramStart"/>
-      <w:r>
-        <w:t>thu</w:t>
-      </w:r>
-      <w:proofErr w:type="gramEnd"/>
-      <w:r>
-        <w:t>, chi như thế nào là hợp lý cũng phải được kiểm soát một cách thận trọng. Vì vậy việc quản lý tài chính là yêu cầu thiết của mỗi cá nhân đặc biệt là sinh viên.</w:t>
+        <w:t>Ngày nay, chất lượng cuộc sống con người rất được quan tâm và khái niệm chi phối cuộc sống con người nhiều nhất đó chính là tiền hay gọi cách khác chính là tài chính. Vậy tài chính là gì? Trong cuộc sống, để đáp ứng hầu hết mọi nhu cầu của mỗi cá nhân đều sử dụng đến tiền bạc để thanh toán hoặc chi trả những khoản cần thiết. Việc sử dụng tiền và chi tiêu như thế nào cho hợp lý là vấn đề không của riêng ai. Một số tiền nhỏ hay lớn thì việc thu, chi như thế nào là hợp lý cũng phải được kiểm soát một cách thận trọng. Vì vậy việc quản lý tài chính là yêu cầu thiết của mỗi cá nhân đặc biệt là sinh viên.</w:t>
       </w:r>
     </w:p>
     <w:p>
@@ -3343,31 +3327,7 @@
     </w:p>
     <w:p>
       <w:r>
-        <w:t xml:space="preserve">Vậy quản lý tài chính như thế nào là hợp lý? Bên cạnh việc ghi lại các khoản </w:t>
-      </w:r>
-      <w:proofErr w:type="gramStart"/>
-      <w:r>
-        <w:t>thu</w:t>
-      </w:r>
-      <w:proofErr w:type="gramEnd"/>
-      <w:r>
-        <w:t xml:space="preserve"> chi, cá nhân còn phải biết cách lên kế hoạch sử dụng tài chính của mình một cách hợp lý, hiệu quả. Việc này nếu quản lý </w:t>
-      </w:r>
-      <w:proofErr w:type="gramStart"/>
-      <w:r>
-        <w:t>theo</w:t>
-      </w:r>
-      <w:proofErr w:type="gramEnd"/>
-      <w:r>
-        <w:t xml:space="preserve"> cách thông thường ghi chép bằng tay vào sổ thu chi, yêu cầu phải ghi chép khá nhiều và không tiện lợi. Để thuận tiện hơn, nhiều ứng dụng về quản lý tài chính đã được phát triển nhưng đa số hướng tới đối tượng người dùng </w:t>
-      </w:r>
-      <w:proofErr w:type="gramStart"/>
-      <w:r>
-        <w:t>chung</w:t>
-      </w:r>
-      <w:proofErr w:type="gramEnd"/>
-      <w:r>
-        <w:t xml:space="preserve"> khiến sinh viên khó chọn lựa và sử dụng phù hợp theo nhu cầu chi tiêu. Vì vậy việc ra đời một ứng dụng quản lý tài chính dành riêng cho đối tượng sinh viên là tất yếu.</w:t>
+        <w:t>Vậy quản lý tài chính như thế nào là hợp lý? Bên cạnh việc ghi lại các khoản thu chi, cá nhân còn phải biết cách lên kế hoạch sử dụng tài chính của mình một cách hợp lý, hiệu quả. Việc này nếu quản lý theo cách thông thường ghi chép bằng tay vào sổ thu chi, yêu cầu phải ghi chép khá nhiều và không tiện lợi. Để thuận tiện hơn, nhiều ứng dụng về quản lý tài chính đã được phát triển nhưng đa số hướng tới đối tượng người dùng chung khiến sinh viên khó chọn lựa và sử dụng phù hợp theo nhu cầu chi tiêu. Vì vậy việc ra đời một ứng dụng quản lý tài chính dành riêng cho đối tượng sinh viên là tất yếu.</w:t>
       </w:r>
     </w:p>
     <w:p>
@@ -3420,21 +3380,7 @@
         <w:rPr>
           <w:szCs w:val="28"/>
         </w:rPr>
-        <w:t xml:space="preserve">à thực hiện điều gì hoặc hoạt động nào đó cụ thể, rõ ràng mà sinh viên sẽ hoàn thành </w:t>
-      </w:r>
-      <w:proofErr w:type="gramStart"/>
-      <w:r>
-        <w:rPr>
-          <w:szCs w:val="28"/>
-        </w:rPr>
-        <w:t>theo</w:t>
-      </w:r>
-      <w:proofErr w:type="gramEnd"/>
-      <w:r>
-        <w:rPr>
-          <w:szCs w:val="28"/>
-        </w:rPr>
-        <w:t xml:space="preserve"> kế hoạch đã đặt ra trong nghiên cứu.</w:t>
+        <w:t>à thực hiện điều gì hoặc hoạt động nào đó cụ thể, rõ ràng mà sinh viên sẽ hoàn thành theo kế hoạch đã đặt ra trong nghiên cứu.</w:t>
       </w:r>
     </w:p>
     <w:p>
@@ -3455,16 +3401,8 @@
         <w:rPr>
           <w:szCs w:val="28"/>
         </w:rPr>
-        <w:t>Mục tiêu trả lời câu hỏi “làm cái gì?</w:t>
+        <w:t>Mục tiêu trả lời câu hỏi “làm cái gì?”.</w:t>
       </w:r>
-      <w:proofErr w:type="gramStart"/>
-      <w:r>
-        <w:rPr>
-          <w:szCs w:val="28"/>
-        </w:rPr>
-        <w:t>”.</w:t>
-      </w:r>
-      <w:proofErr w:type="gramEnd"/>
       <w:r>
         <w:rPr>
           <w:szCs w:val="28"/>
@@ -3517,15 +3455,7 @@
       </w:pPr>
       <w:bookmarkStart w:id="12" w:name="_Toc398987986"/>
       <w:r>
-        <w:t xml:space="preserve">Phạm </w:t>
-      </w:r>
-      <w:proofErr w:type="gramStart"/>
-      <w:r>
-        <w:t>vi</w:t>
-      </w:r>
-      <w:proofErr w:type="gramEnd"/>
-      <w:r>
-        <w:t xml:space="preserve"> đề tài</w:t>
+        <w:t>Phạm vi đề tài</w:t>
       </w:r>
       <w:bookmarkEnd w:id="12"/>
     </w:p>
@@ -3534,13 +3464,8 @@
         <w:t>Sinh viên trình bày nội dung chính</w:t>
       </w:r>
       <w:r>
-        <w:t xml:space="preserve">, phạm </w:t>
+        <w:t>, phạm vi</w:t>
       </w:r>
-      <w:proofErr w:type="gramStart"/>
-      <w:r>
-        <w:t>vi</w:t>
-      </w:r>
-      <w:proofErr w:type="gramEnd"/>
       <w:r>
         <w:t xml:space="preserve"> cần nghiên cứu để đạt được mục tiêu đã đặt ra. </w:t>
       </w:r>
@@ -3666,15 +3591,7 @@
         <w:t>hủ</w:t>
       </w:r>
       <w:r>
-        <w:t xml:space="preserve"> </w:t>
-      </w:r>
-      <w:proofErr w:type="gramStart"/>
-      <w:r>
-        <w:t>theo</w:t>
-      </w:r>
-      <w:proofErr w:type="gramEnd"/>
-      <w:r>
-        <w:t xml:space="preserve"> nhu cầu sử dụng của cá nhân với tỉ lệ của tất cả các </w:t>
+        <w:t xml:space="preserve"> theo nhu cầu sử dụng của cá nhân với tỉ lệ của tất cả các </w:t>
       </w:r>
       <w:r>
         <w:t>hủ</w:t>
@@ -3695,21 +3612,7 @@
         <w:rPr>
           <w:b/>
         </w:rPr>
-        <w:t xml:space="preserve">Quản lý ghi nhận </w:t>
-      </w:r>
-      <w:proofErr w:type="gramStart"/>
-      <w:r>
-        <w:rPr>
-          <w:b/>
-        </w:rPr>
-        <w:t>thu</w:t>
-      </w:r>
-      <w:proofErr w:type="gramEnd"/>
-      <w:r>
-        <w:rPr>
-          <w:b/>
-        </w:rPr>
-        <w:t xml:space="preserve"> chi</w:t>
+        <w:t>Quản lý ghi nhận thu chi</w:t>
       </w:r>
     </w:p>
     <w:p>
@@ -3720,15 +3623,7 @@
         <w:t>ụng cho phép người dùng thực hiện các thao tác cơ bản trong việc quản lý tài chính là ghi nhận các khoả</w:t>
       </w:r>
       <w:r>
-        <w:t xml:space="preserve">n </w:t>
-      </w:r>
-      <w:proofErr w:type="gramStart"/>
-      <w:r>
-        <w:t>thu</w:t>
-      </w:r>
-      <w:proofErr w:type="gramEnd"/>
-      <w:r>
-        <w:t xml:space="preserve"> nhập và ghi nhận lại các khoản chi tiêu</w:t>
+        <w:t>n thu nhập và ghi nhận lại các khoản chi tiêu</w:t>
       </w:r>
       <w:r>
         <w:t>. Người dùng g</w:t>
@@ -3737,15 +3632,7 @@
         <w:t>hi nhận</w:t>
       </w:r>
       <w:r>
-        <w:t xml:space="preserve"> khoản </w:t>
-      </w:r>
-      <w:proofErr w:type="gramStart"/>
-      <w:r>
-        <w:t>thu</w:t>
-      </w:r>
-      <w:proofErr w:type="gramEnd"/>
-      <w:r>
-        <w:t xml:space="preserve"> nhập cá nhân và thêm thông tin chi tiết về khoản thu nhập</w:t>
+        <w:t xml:space="preserve"> khoản thu nhập cá nhân và thêm thông tin chi tiết về khoản thu nhập</w:t>
       </w:r>
       <w:r>
         <w:t xml:space="preserve"> với các gợi ý về nguồn thu nhập</w:t>
@@ -3757,15 +3644,7 @@
         <w:t>Mặc định n</w:t>
       </w:r>
       <w:r>
-        <w:t xml:space="preserve">ếu người dùng chọn thêm </w:t>
-      </w:r>
-      <w:proofErr w:type="gramStart"/>
-      <w:r>
-        <w:t>thu</w:t>
-      </w:r>
-      <w:proofErr w:type="gramEnd"/>
-      <w:r>
-        <w:t xml:space="preserve"> nhập vào </w:t>
+        <w:t xml:space="preserve">ếu người dùng chọn thêm thu nhập vào </w:t>
       </w:r>
       <w:r>
         <w:lastRenderedPageBreak/>
@@ -3790,15 +3669,7 @@
         <w:t xml:space="preserve">chọn </w:t>
       </w:r>
       <w:r>
-        <w:t xml:space="preserve">một hoặc nhiều hủ để thêm </w:t>
-      </w:r>
-      <w:proofErr w:type="gramStart"/>
-      <w:r>
-        <w:t>thu</w:t>
-      </w:r>
-      <w:proofErr w:type="gramEnd"/>
-      <w:r>
-        <w:t xml:space="preserve"> nhập</w:t>
+        <w:t>một hoặc nhiều hủ để thêm thu nhập</w:t>
       </w:r>
       <w:r>
         <w:t>, k</w:t>
@@ -3819,15 +3690,7 @@
         <w:t xml:space="preserve"> đó. </w:t>
       </w:r>
       <w:r>
-        <w:t xml:space="preserve">Các khoản </w:t>
-      </w:r>
-      <w:proofErr w:type="gramStart"/>
-      <w:r>
-        <w:t>thu</w:t>
-      </w:r>
-      <w:proofErr w:type="gramEnd"/>
-      <w:r>
-        <w:t xml:space="preserve"> nhập mới được thêm vào sẽ </w:t>
+        <w:t xml:space="preserve">Các khoản thu nhập mới được thêm vào sẽ </w:t>
       </w:r>
       <w:r>
         <w:t>được cộng thêm vào tổng ngân sách</w:t>
@@ -3838,61 +3701,21 @@
     </w:p>
     <w:p>
       <w:r>
-        <w:t xml:space="preserve">Người dùng có thể xem lại chi tiết các giao dịch </w:t>
-      </w:r>
-      <w:proofErr w:type="gramStart"/>
-      <w:r>
-        <w:t>thu</w:t>
-      </w:r>
-      <w:proofErr w:type="gramEnd"/>
-      <w:r>
-        <w:t xml:space="preserve"> chi theo ngày hoặc tháng và cũng có thể chỉnh sửa thông tin giao dịch hoặc xóa giao dịch sau khi đã xác nhận với hệ thống.</w:t>
+        <w:t>Người dùng có thể xem lại chi tiết các giao dịch thu chi theo ngày hoặc tháng và cũng có thể chỉnh sửa thông tin giao dịch hoặc xóa giao dịch sau khi đã xác nhận với hệ thống.</w:t>
       </w:r>
       <w:r>
-        <w:t xml:space="preserve"> Hệ thống hỗ trợ tính hạn mức chi tiêu của người dùng </w:t>
-      </w:r>
-      <w:proofErr w:type="gramStart"/>
-      <w:r>
-        <w:t>theo</w:t>
-      </w:r>
-      <w:proofErr w:type="gramEnd"/>
-      <w:r>
-        <w:t xml:space="preserve"> từng ngày.</w:t>
+        <w:t xml:space="preserve"> Hệ thống hỗ trợ tính hạn mức chi tiêu của người dùng theo từng ngày.</w:t>
       </w:r>
     </w:p>
     <w:p>
       <w:r>
-        <w:t xml:space="preserve">Người dùng có thể thiết lập các khoản </w:t>
-      </w:r>
-      <w:proofErr w:type="gramStart"/>
-      <w:r>
-        <w:t>thu</w:t>
-      </w:r>
-      <w:proofErr w:type="gramEnd"/>
-      <w:r>
-        <w:t xml:space="preserve"> chi định kỳ lặp lại hằng ngày hoặc theo tháng, theo năm để tránh phải nhập lại các khoản thu chi thường xuyên này.</w:t>
+        <w:t>Người dùng có thể thiết lập các khoản thu chi định kỳ lặp lại hằng ngày hoặc theo tháng, theo năm để tránh phải nhập lại các khoản thu chi thường xuyên này.</w:t>
       </w:r>
       <w:r>
-        <w:t xml:space="preserve"> Đến kỳ hạn, dựa vào các khoản </w:t>
-      </w:r>
-      <w:proofErr w:type="gramStart"/>
-      <w:r>
-        <w:t>thu</w:t>
-      </w:r>
-      <w:proofErr w:type="gramEnd"/>
-      <w:r>
-        <w:t xml:space="preserve"> chi đã được thiết lập, hệ thống sẽ tự động phát sinh giao dịch và xử lý thêm hoặc giảm ngân sách theo chi tiết khoản thu chi đã được thiết lập.</w:t>
+        <w:t xml:space="preserve"> Đến kỳ hạn, dựa vào các khoản thu chi đã được thiết lập, hệ thống sẽ tự động phát sinh giao dịch và xử lý thêm hoặc giảm ngân sách theo chi tiết khoản thu chi đã được thiết lập.</w:t>
       </w:r>
       <w:r>
-        <w:t xml:space="preserve"> Đối với các khoản định kỳ </w:t>
-      </w:r>
-      <w:proofErr w:type="gramStart"/>
-      <w:r>
-        <w:t>theo</w:t>
-      </w:r>
-      <w:proofErr w:type="gramEnd"/>
-      <w:r>
-        <w:t xml:space="preserve"> tháng và năm, hệ thống sẽ thông báo cho người dùng về khoản thu chi đó trước thời hạn 3 ngày. </w:t>
+        <w:t xml:space="preserve"> Đối với các khoản định kỳ theo tháng và năm, hệ thống sẽ thông báo cho người dùng về khoản thu chi đó trước thời hạn 3 ngày. </w:t>
       </w:r>
     </w:p>
     <w:p>
@@ -3944,15 +3767,7 @@
         <w:jc w:val="left"/>
       </w:pPr>
       <w:r>
-        <w:t xml:space="preserve">Hệ thống sẽ thông báo nhắc nhớ người dùng nhập liệu </w:t>
-      </w:r>
-      <w:proofErr w:type="gramStart"/>
-      <w:r>
-        <w:t>thu</w:t>
-      </w:r>
-      <w:proofErr w:type="gramEnd"/>
-      <w:r>
-        <w:t xml:space="preserve"> c</w:t>
+        <w:t>Hệ thống sẽ thông báo nhắc nhớ người dùng nhập liệu thu c</w:t>
       </w:r>
       <w:r>
         <w:t>hi hàng ngày mặc định là vào 20 giờ</w:t>
@@ -4032,21 +3847,7 @@
         <w:rPr>
           <w:szCs w:val="26"/>
         </w:rPr>
-        <w:t xml:space="preserve">báo cáo về khoản </w:t>
-      </w:r>
-      <w:proofErr w:type="gramStart"/>
-      <w:r>
-        <w:rPr>
-          <w:szCs w:val="26"/>
-        </w:rPr>
-        <w:t>thu</w:t>
-      </w:r>
-      <w:proofErr w:type="gramEnd"/>
-      <w:r>
-        <w:rPr>
-          <w:szCs w:val="26"/>
-        </w:rPr>
-        <w:t xml:space="preserve"> nhập và chi tiêu</w:t>
+        <w:t>báo cáo về khoản thu nhập và chi tiêu</w:t>
       </w:r>
       <w:r>
         <w:rPr>
@@ -4650,16 +4451,10 @@
       </w:pPr>
       <w:r>
         <w:lastRenderedPageBreak/>
-        <w:t xml:space="preserve">Giao diện menu </w:t>
+        <w:t>Giao diện menu Thêm</w:t>
       </w:r>
-      <w:proofErr w:type="gramStart"/>
-      <w:r>
-        <w:t>Thêm</w:t>
-      </w:r>
-      <w:proofErr w:type="gramEnd"/>
     </w:p>
     <w:p>
-      <w:bookmarkStart w:id="17" w:name="_GoBack"/>
       <w:r>
         <w:rPr>
           <w:noProof/>
@@ -4706,7 +4501,6 @@
           </wp:inline>
         </w:drawing>
       </w:r>
-      <w:bookmarkEnd w:id="17"/>
     </w:p>
     <w:p>
       <w:pPr>
@@ -6616,21 +6410,7 @@
               <w:rPr>
                 <w:szCs w:val="26"/>
               </w:rPr>
-              <w:t>.1. Nếu tổng tỷ lệ khác 100%</w:t>
-            </w:r>
-            <w:proofErr w:type="gramStart"/>
-            <w:r>
-              <w:rPr>
-                <w:szCs w:val="26"/>
-              </w:rPr>
-              <w:t>,  hệ</w:t>
-            </w:r>
-            <w:proofErr w:type="gramEnd"/>
-            <w:r>
-              <w:rPr>
-                <w:szCs w:val="26"/>
-              </w:rPr>
-              <w:t xml:space="preserve"> thống hiển thị thông báo </w:t>
+              <w:t xml:space="preserve">.1. Nếu tổng tỷ lệ khác 100%,  hệ thống hiển thị thông báo </w:t>
             </w:r>
             <w:r>
               <w:rPr>
@@ -6762,23 +6542,23 @@
         <w:pStyle w:val="Heading4"/>
       </w:pPr>
       <w:r>
+        <w:lastRenderedPageBreak/>
+        <w:t>Sequence diagram</w:t>
+      </w:r>
+    </w:p>
+    <w:p>
+      <w:pPr>
+        <w:ind w:firstLine="180"/>
+      </w:pPr>
+      <w:r>
         <w:rPr>
           <w:noProof/>
         </w:rPr>
-        <w:lastRenderedPageBreak/>
         <w:drawing>
-          <wp:anchor distT="0" distB="0" distL="114300" distR="114300" simplePos="0" relativeHeight="251729920" behindDoc="0" locked="0" layoutInCell="1" allowOverlap="1" wp14:anchorId="6C78774E" wp14:editId="6485CB51">
-            <wp:simplePos x="0" y="0"/>
-            <wp:positionH relativeFrom="margin">
-              <wp:align>left</wp:align>
-            </wp:positionH>
-            <wp:positionV relativeFrom="paragraph">
-              <wp:posOffset>457818</wp:posOffset>
-            </wp:positionV>
-            <wp:extent cx="5842635" cy="7509510"/>
-            <wp:effectExtent l="0" t="0" r="5715" b="0"/>
-            <wp:wrapTopAndBottom/>
-            <wp:docPr id="38" name="Picture 38"/>
+          <wp:inline distT="0" distB="0" distL="0" distR="0">
+            <wp:extent cx="5580380" cy="6002536"/>
+            <wp:effectExtent l="0" t="0" r="1270" b="0"/>
+            <wp:docPr id="11" name="Picture 11"/>
             <wp:cNvGraphicFramePr>
               <a:graphicFrameLocks xmlns:a="http://schemas.openxmlformats.org/drawingml/2006/main" noChangeAspect="1"/>
             </wp:cNvGraphicFramePr>
@@ -6786,7 +6566,7 @@
               <a:graphicData uri="http://schemas.openxmlformats.org/drawingml/2006/picture">
                 <pic:pic xmlns:pic="http://schemas.openxmlformats.org/drawingml/2006/picture">
                   <pic:nvPicPr>
-                    <pic:cNvPr id="0" name="Picture 5"/>
+                    <pic:cNvPr id="0" name="Picture 1"/>
                     <pic:cNvPicPr>
                       <a:picLocks noChangeAspect="1" noChangeArrowheads="1"/>
                     </pic:cNvPicPr>
@@ -6807,7 +6587,7 @@
                   <pic:spPr bwMode="auto">
                     <a:xfrm>
                       <a:off x="0" y="0"/>
-                      <a:ext cx="5842635" cy="7509510"/>
+                      <a:ext cx="5580380" cy="6002536"/>
                     </a:xfrm>
                     <a:prstGeom prst="rect">
                       <a:avLst/>
@@ -6820,18 +6600,11 @@
                 </pic:pic>
               </a:graphicData>
             </a:graphic>
-            <wp14:sizeRelH relativeFrom="margin">
-              <wp14:pctWidth>0</wp14:pctWidth>
-            </wp14:sizeRelH>
-            <wp14:sizeRelV relativeFrom="margin">
-              <wp14:pctHeight>0</wp14:pctHeight>
-            </wp14:sizeRelV>
-          </wp:anchor>
+          </wp:inline>
         </w:drawing>
       </w:r>
-      <w:r>
-        <w:t>Sequence diagram</w:t>
-      </w:r>
+      <w:bookmarkStart w:id="17" w:name="_GoBack"/>
+      <w:bookmarkEnd w:id="17"/>
     </w:p>
     <w:p>
       <w:pPr>
@@ -7018,6 +6791,7 @@
                 <w:b/>
                 <w:szCs w:val="26"/>
               </w:rPr>
+              <w:lastRenderedPageBreak/>
               <w:t>Mô tả</w:t>
             </w:r>
           </w:p>
@@ -8529,21 +8303,7 @@
               <w:rPr>
                 <w:szCs w:val="26"/>
               </w:rPr>
-              <w:t xml:space="preserve">Phát sinh giao dịch </w:t>
-            </w:r>
-            <w:proofErr w:type="gramStart"/>
-            <w:r>
-              <w:rPr>
-                <w:szCs w:val="26"/>
-              </w:rPr>
-              <w:t>thu</w:t>
-            </w:r>
-            <w:proofErr w:type="gramEnd"/>
-            <w:r>
-              <w:rPr>
-                <w:szCs w:val="26"/>
-              </w:rPr>
-              <w:t xml:space="preserve"> nhập và lưu vào cơ sở dữ liệu</w:t>
+              <w:t>Phát sinh giao dịch thu nhập và lưu vào cơ sở dữ liệu</w:t>
             </w:r>
             <w:r>
               <w:rPr>
@@ -9418,21 +9178,7 @@
               <w:rPr>
                 <w:szCs w:val="26"/>
               </w:rPr>
-              <w:t xml:space="preserve">Nhập thông tin giao dịch </w:t>
-            </w:r>
-            <w:proofErr w:type="gramStart"/>
-            <w:r>
-              <w:rPr>
-                <w:szCs w:val="26"/>
-              </w:rPr>
-              <w:t>thu</w:t>
-            </w:r>
-            <w:proofErr w:type="gramEnd"/>
-            <w:r>
-              <w:rPr>
-                <w:szCs w:val="26"/>
-              </w:rPr>
-              <w:t xml:space="preserve"> nhập</w:t>
+              <w:t>Nhập thông tin giao dịch thu nhập</w:t>
             </w:r>
             <w:r>
               <w:rPr>
@@ -9631,21 +9377,7 @@
               <w:rPr>
                 <w:szCs w:val="26"/>
               </w:rPr>
-              <w:t xml:space="preserve">Phát sinh giao dịch </w:t>
-            </w:r>
-            <w:proofErr w:type="gramStart"/>
-            <w:r>
-              <w:rPr>
-                <w:szCs w:val="26"/>
-              </w:rPr>
-              <w:t>thu</w:t>
-            </w:r>
-            <w:proofErr w:type="gramEnd"/>
-            <w:r>
-              <w:rPr>
-                <w:szCs w:val="26"/>
-              </w:rPr>
-              <w:t xml:space="preserve"> nhập và lưu vào cơ sở dữ liệu.</w:t>
+              <w:t>Phát sinh giao dịch thu nhập và lưu vào cơ sở dữ liệu.</w:t>
             </w:r>
           </w:p>
         </w:tc>
@@ -9734,19 +9466,11 @@
               </w:rPr>
               <w:t xml:space="preserve">hủ tiền </w:t>
             </w:r>
-            <w:proofErr w:type="gramStart"/>
-            <w:r>
-              <w:rPr>
-                <w:szCs w:val="26"/>
-              </w:rPr>
-              <w:t>theo</w:t>
-            </w:r>
-            <w:proofErr w:type="gramEnd"/>
-            <w:r>
-              <w:rPr>
-                <w:szCs w:val="26"/>
-              </w:rPr>
-              <w:t xml:space="preserve"> tỉ lệ đã được thiết lập </w:t>
+            <w:r>
+              <w:rPr>
+                <w:szCs w:val="26"/>
+              </w:rPr>
+              <w:t xml:space="preserve">theo tỉ lệ đã được thiết lập </w:t>
             </w:r>
             <w:r>
               <w:rPr>
@@ -12896,21 +12620,7 @@
               <w:rPr>
                 <w:szCs w:val="26"/>
               </w:rPr>
-              <w:t xml:space="preserve">Nếu chọn xem </w:t>
-            </w:r>
-            <w:proofErr w:type="gramStart"/>
-            <w:r>
-              <w:rPr>
-                <w:szCs w:val="26"/>
-              </w:rPr>
-              <w:t>theo</w:t>
-            </w:r>
-            <w:proofErr w:type="gramEnd"/>
-            <w:r>
-              <w:rPr>
-                <w:szCs w:val="26"/>
-              </w:rPr>
-              <w:t xml:space="preserve"> ngày, hiển thị danh sách các giao dịch trong ngày hiện tại.</w:t>
+              <w:t>Nếu chọn xem theo ngày, hiển thị danh sách các giao dịch trong ngày hiện tại.</w:t>
             </w:r>
           </w:p>
         </w:tc>
@@ -13629,19 +13339,11 @@
                 <w:szCs w:val="26"/>
               </w:rPr>
             </w:pPr>
-            <w:proofErr w:type="gramStart"/>
-            <w:r>
-              <w:rPr>
-                <w:szCs w:val="26"/>
-              </w:rPr>
-              <w:t>thống</w:t>
-            </w:r>
-            <w:proofErr w:type="gramEnd"/>
-            <w:r>
-              <w:rPr>
-                <w:szCs w:val="26"/>
-              </w:rPr>
-              <w:t xml:space="preserve"> </w:t>
+            <w:r>
+              <w:rPr>
+                <w:szCs w:val="26"/>
+              </w:rPr>
+              <w:t xml:space="preserve">thống </w:t>
             </w:r>
             <w:r>
               <w:rPr>
@@ -14682,21 +14384,7 @@
               <w:rPr>
                 <w:szCs w:val="26"/>
               </w:rPr>
-              <w:t>Người dùng có nhiều khoản thu chi (lương thưởng tết, học phí</w:t>
-            </w:r>
-            <w:proofErr w:type="gramStart"/>
-            <w:r>
-              <w:rPr>
-                <w:szCs w:val="26"/>
-              </w:rPr>
-              <w:t>,...</w:t>
-            </w:r>
-            <w:proofErr w:type="gramEnd"/>
-            <w:r>
-              <w:rPr>
-                <w:szCs w:val="26"/>
-              </w:rPr>
-              <w:t>), các giao dịch này sẽ xảy ra theo ngày</w:t>
+              <w:t>Người dùng có nhiều khoản thu chi (lương thưởng tết, học phí,...), các giao dịch này sẽ xảy ra theo ngày</w:t>
             </w:r>
             <w:r>
               <w:rPr>
@@ -15095,19 +14783,11 @@
               </w:rPr>
               <w:t xml:space="preserve">định kỳ </w:t>
             </w:r>
-            <w:proofErr w:type="gramStart"/>
-            <w:r>
-              <w:rPr>
-                <w:szCs w:val="26"/>
-              </w:rPr>
-              <w:t>theo</w:t>
-            </w:r>
-            <w:proofErr w:type="gramEnd"/>
-            <w:r>
-              <w:rPr>
-                <w:szCs w:val="26"/>
-              </w:rPr>
-              <w:t xml:space="preserve"> ngày</w:t>
+            <w:r>
+              <w:rPr>
+                <w:szCs w:val="26"/>
+              </w:rPr>
+              <w:t>theo ngày</w:t>
             </w:r>
             <w:r>
               <w:rPr>
@@ -15227,19 +14907,11 @@
               </w:rPr>
               <w:t xml:space="preserve">Phát sinh thông tin giao dịch </w:t>
             </w:r>
-            <w:proofErr w:type="gramStart"/>
-            <w:r>
-              <w:rPr>
-                <w:szCs w:val="26"/>
-              </w:rPr>
-              <w:t>theo</w:t>
-            </w:r>
-            <w:proofErr w:type="gramEnd"/>
-            <w:r>
-              <w:rPr>
-                <w:szCs w:val="26"/>
-              </w:rPr>
-              <w:t xml:space="preserve"> thời gian đã chọn</w:t>
+            <w:r>
+              <w:rPr>
+                <w:szCs w:val="26"/>
+              </w:rPr>
+              <w:t>theo thời gian đã chọn</w:t>
             </w:r>
             <w:r>
               <w:rPr>
@@ -15751,27 +15423,13 @@
               <w:rPr>
                 <w:szCs w:val="26"/>
               </w:rPr>
-              <w:t>Hệ thống hỗ trợ người dùng có thể tạo thêm kế hoạch tiết kiệm</w:t>
-            </w:r>
-            <w:proofErr w:type="gramStart"/>
-            <w:r>
-              <w:rPr>
-                <w:szCs w:val="26"/>
-              </w:rPr>
-              <w:t>,</w:t>
-            </w:r>
-            <w:r>
-              <w:rPr>
-                <w:szCs w:val="26"/>
-              </w:rPr>
-              <w:t>giúp</w:t>
-            </w:r>
-            <w:proofErr w:type="gramEnd"/>
-            <w:r>
-              <w:rPr>
-                <w:szCs w:val="26"/>
-              </w:rPr>
-              <w:t xml:space="preserve"> người dùng tiết kiện cho sự kiện sắp tới</w:t>
+              <w:t>Hệ thống hỗ trợ người dùng có thể tạo thêm kế hoạch tiết kiệm,</w:t>
+            </w:r>
+            <w:r>
+              <w:rPr>
+                <w:szCs w:val="26"/>
+              </w:rPr>
+              <w:t>giúp người dùng tiết kiện cho sự kiện sắp tới</w:t>
             </w:r>
             <w:r>
               <w:rPr>
@@ -16780,21 +16438,7 @@
               <w:rPr>
                 <w:szCs w:val="26"/>
               </w:rPr>
-              <w:t>Hệ thống hỗ trợ người dùng có thể sửa thêm kế hoạch tiết kiệm</w:t>
-            </w:r>
-            <w:proofErr w:type="gramStart"/>
-            <w:r>
-              <w:rPr>
-                <w:szCs w:val="26"/>
-              </w:rPr>
-              <w:t>,giúp</w:t>
-            </w:r>
-            <w:proofErr w:type="gramEnd"/>
-            <w:r>
-              <w:rPr>
-                <w:szCs w:val="26"/>
-              </w:rPr>
-              <w:t xml:space="preserve"> người dùng tiết kiện cho sự kiện sắp tới.</w:t>
+              <w:t>Hệ thống hỗ trợ người dùng có thể sửa thêm kế hoạch tiết kiệm,giúp người dùng tiết kiện cho sự kiện sắp tới.</w:t>
             </w:r>
           </w:p>
         </w:tc>
@@ -17503,21 +17147,7 @@
               <w:rPr>
                 <w:szCs w:val="26"/>
               </w:rPr>
-              <w:t xml:space="preserve">Nếu xảy ra </w:t>
-            </w:r>
-            <w:proofErr w:type="gramStart"/>
-            <w:r>
-              <w:rPr>
-                <w:szCs w:val="26"/>
-              </w:rPr>
-              <w:t>lỗi ,</w:t>
-            </w:r>
-            <w:proofErr w:type="gramEnd"/>
-            <w:r>
-              <w:rPr>
-                <w:szCs w:val="26"/>
-              </w:rPr>
-              <w:t xml:space="preserve"> hệ thống sẽ hiển thị thông báo và kết thúc chức năng hiện tại.</w:t>
+              <w:t>Nếu xảy ra lỗi , hệ thống sẽ hiển thị thông báo và kết thúc chức năng hiện tại.</w:t>
             </w:r>
           </w:p>
         </w:tc>
@@ -18675,21 +18305,7 @@
               <w:rPr>
                 <w:szCs w:val="26"/>
               </w:rPr>
-              <w:t>.1. Nếu không có tồn tại kế hoạch trong cơ sở dữ liệu</w:t>
-            </w:r>
-            <w:proofErr w:type="gramStart"/>
-            <w:r>
-              <w:rPr>
-                <w:szCs w:val="26"/>
-              </w:rPr>
-              <w:t>,  hệ</w:t>
-            </w:r>
-            <w:proofErr w:type="gramEnd"/>
-            <w:r>
-              <w:rPr>
-                <w:szCs w:val="26"/>
-              </w:rPr>
-              <w:t xml:space="preserve"> thống thông báo cho người dùng và cập nhật lại danh sách kế hoạch tiết kiệm.</w:t>
+              <w:t>.1. Nếu không có tồn tại kế hoạch trong cơ sở dữ liệu,  hệ thống thông báo cho người dùng và cập nhật lại danh sách kế hoạch tiết kiệm.</w:t>
             </w:r>
           </w:p>
           <w:p>
@@ -19717,19 +19333,11 @@
               </w:rPr>
               <w:t xml:space="preserve"> các kế hoạch đã có </w:t>
             </w:r>
-            <w:proofErr w:type="gramStart"/>
-            <w:r>
-              <w:rPr>
-                <w:szCs w:val="26"/>
-              </w:rPr>
-              <w:t>theo</w:t>
-            </w:r>
-            <w:proofErr w:type="gramEnd"/>
-            <w:r>
-              <w:rPr>
-                <w:szCs w:val="26"/>
-              </w:rPr>
-              <w:t xml:space="preserve"> giờ cài đặt.</w:t>
+            <w:r>
+              <w:rPr>
+                <w:szCs w:val="26"/>
+              </w:rPr>
+              <w:t>theo giờ cài đặt.</w:t>
             </w:r>
           </w:p>
         </w:tc>
@@ -20328,27 +19936,13 @@
               <w:rPr>
                 <w:szCs w:val="26"/>
               </w:rPr>
-              <w:t xml:space="preserve">phần trăm tỷ lệ giữa các khoản chi </w:t>
-            </w:r>
-            <w:proofErr w:type="gramStart"/>
-            <w:r>
-              <w:rPr>
-                <w:szCs w:val="26"/>
-              </w:rPr>
-              <w:t xml:space="preserve">tiêu </w:t>
-            </w:r>
-            <w:r>
-              <w:rPr>
-                <w:szCs w:val="26"/>
-              </w:rPr>
-              <w:t xml:space="preserve"> trên</w:t>
-            </w:r>
-            <w:proofErr w:type="gramEnd"/>
-            <w:r>
-              <w:rPr>
-                <w:szCs w:val="26"/>
-              </w:rPr>
-              <w:t xml:space="preserve"> giao diện người dùng.</w:t>
+              <w:t xml:space="preserve">phần trăm tỷ lệ giữa các khoản chi tiêu </w:t>
+            </w:r>
+            <w:r>
+              <w:rPr>
+                <w:szCs w:val="26"/>
+              </w:rPr>
+              <w:t xml:space="preserve"> trên giao diện người dùng.</w:t>
             </w:r>
           </w:p>
         </w:tc>
@@ -21094,27 +20688,13 @@
               <w:rPr>
                 <w:szCs w:val="26"/>
               </w:rPr>
-              <w:t xml:space="preserve">thu </w:t>
-            </w:r>
-            <w:proofErr w:type="gramStart"/>
-            <w:r>
-              <w:rPr>
-                <w:szCs w:val="26"/>
-              </w:rPr>
-              <w:t xml:space="preserve">nhập </w:t>
-            </w:r>
-            <w:r>
-              <w:rPr>
-                <w:szCs w:val="26"/>
-              </w:rPr>
-              <w:t xml:space="preserve"> cho</w:t>
-            </w:r>
-            <w:proofErr w:type="gramEnd"/>
-            <w:r>
-              <w:rPr>
-                <w:szCs w:val="26"/>
-              </w:rPr>
-              <w:t xml:space="preserve"> người dùng xem tới tình trạng hiện tại.  </w:t>
+              <w:t xml:space="preserve">thu nhập </w:t>
+            </w:r>
+            <w:r>
+              <w:rPr>
+                <w:szCs w:val="26"/>
+              </w:rPr>
+              <w:t xml:space="preserve"> cho người dùng xem tới tình trạng hiện tại.  </w:t>
             </w:r>
           </w:p>
         </w:tc>
@@ -21306,14 +20886,7 @@
               <w:rPr>
                 <w:szCs w:val="26"/>
               </w:rPr>
-              <w:t xml:space="preserve">m báo cáo thu </w:t>
-            </w:r>
-            <w:proofErr w:type="gramStart"/>
-            <w:r>
-              <w:rPr>
-                <w:szCs w:val="26"/>
-              </w:rPr>
-              <w:t xml:space="preserve">nhập </w:t>
+              <w:t xml:space="preserve">m báo cáo thu nhập </w:t>
             </w:r>
             <w:r>
               <w:rPr>
@@ -21321,7 +20894,6 @@
               </w:rPr>
               <w:t>.</w:t>
             </w:r>
-            <w:proofErr w:type="gramEnd"/>
           </w:p>
         </w:tc>
       </w:tr>
@@ -21558,19 +21130,11 @@
               </w:rPr>
               <w:t xml:space="preserve">Truy xuất thông tin các khoản giao dịch </w:t>
             </w:r>
-            <w:proofErr w:type="gramStart"/>
-            <w:r>
-              <w:rPr>
-                <w:szCs w:val="26"/>
-              </w:rPr>
-              <w:t>thu</w:t>
-            </w:r>
-            <w:proofErr w:type="gramEnd"/>
-            <w:r>
-              <w:rPr>
-                <w:szCs w:val="26"/>
-              </w:rPr>
-              <w:t xml:space="preserve"> nhập</w:t>
+            <w:r>
+              <w:rPr>
+                <w:szCs w:val="26"/>
+              </w:rPr>
+              <w:t>thu nhập</w:t>
             </w:r>
             <w:r>
               <w:rPr>
@@ -21654,19 +21218,11 @@
               </w:rPr>
               <w:t xml:space="preserve">Hiển thị biểu đồ biểu diễn mức độ </w:t>
             </w:r>
-            <w:proofErr w:type="gramStart"/>
-            <w:r>
-              <w:rPr>
-                <w:szCs w:val="26"/>
-              </w:rPr>
-              <w:t>thu</w:t>
-            </w:r>
-            <w:proofErr w:type="gramEnd"/>
-            <w:r>
-              <w:rPr>
-                <w:szCs w:val="26"/>
-              </w:rPr>
-              <w:t xml:space="preserve"> nhập</w:t>
+            <w:r>
+              <w:rPr>
+                <w:szCs w:val="26"/>
+              </w:rPr>
+              <w:t>thu nhập</w:t>
             </w:r>
             <w:r>
               <w:rPr>
@@ -22113,13 +21669,8 @@
     </w:p>
     <w:p>
       <w:r>
-        <w:t xml:space="preserve">Nội dung </w:t>
+        <w:t>Nội dung tiểu  mục</w:t>
       </w:r>
-      <w:proofErr w:type="gramStart"/>
-      <w:r>
-        <w:t>tiểu  mục</w:t>
-      </w:r>
-      <w:proofErr w:type="gramEnd"/>
     </w:p>
     <w:p>
       <w:pPr>
@@ -22133,13 +21684,8 @@
     </w:p>
     <w:p>
       <w:r>
-        <w:t xml:space="preserve">Nội dung </w:t>
+        <w:t>Nội dung tiểu  mục</w:t>
       </w:r>
-      <w:proofErr w:type="gramStart"/>
-      <w:r>
-        <w:t>tiểu  mục</w:t>
-      </w:r>
-      <w:proofErr w:type="gramEnd"/>
     </w:p>
     <w:p>
       <w:pPr>
@@ -22163,13 +21709,8 @@
     </w:p>
     <w:p>
       <w:r>
-        <w:t xml:space="preserve">Nội dung </w:t>
+        <w:t>Nội dung tiểu  mục</w:t>
       </w:r>
-      <w:proofErr w:type="gramStart"/>
-      <w:r>
-        <w:t>tiểu  mục</w:t>
-      </w:r>
-      <w:proofErr w:type="gramEnd"/>
     </w:p>
     <w:p>
       <w:pPr>
@@ -22183,13 +21724,8 @@
     </w:p>
     <w:p>
       <w:r>
-        <w:t xml:space="preserve">Nội dung </w:t>
+        <w:t>Nội dung tiểu  mục</w:t>
       </w:r>
-      <w:proofErr w:type="gramStart"/>
-      <w:r>
-        <w:t>tiểu  mục</w:t>
-      </w:r>
-      <w:proofErr w:type="gramEnd"/>
     </w:p>
     <w:p>
       <w:pPr>
@@ -22238,15 +21774,7 @@
         <w:t xml:space="preserve">Trình bày các </w:t>
       </w:r>
       <w:r>
-        <w:t xml:space="preserve">chức năng đã hoàn thành trong đồ </w:t>
-      </w:r>
-      <w:proofErr w:type="gramStart"/>
-      <w:r>
-        <w:t>án</w:t>
-      </w:r>
-      <w:proofErr w:type="gramEnd"/>
-      <w:r>
-        <w:t xml:space="preserve"> hoặc kết quả nghiên cứu.</w:t>
+        <w:t>chức năng đã hoàn thành trong đồ án hoặc kết quả nghiên cứu.</w:t>
       </w:r>
     </w:p>
     <w:p>
@@ -22631,7 +22159,7 @@
               <w:noProof/>
               <w:sz w:val="24"/>
             </w:rPr>
-            <w:t>18</w:t>
+            <w:t>23</w:t>
           </w:r>
           <w:r>
             <w:rPr>
@@ -31076,302 +30604,302 @@
     </dgm:pt>
   </dgm:ptLst>
   <dgm:cxnLst>
-    <dgm:cxn modelId="{D9C55764-2AD5-4A7D-B714-E6D7BE886CE8}" type="presOf" srcId="{DD767AB0-363B-4A26-AA23-E8EF248B0519}" destId="{350454EE-A010-4FEA-8C99-96FBF79C3094}" srcOrd="0" destOrd="0" presId="urn:microsoft.com/office/officeart/2005/8/layout/orgChart1"/>
-    <dgm:cxn modelId="{6DB0FCA6-AA72-4E1F-B352-C66F72DBE905}" type="presOf" srcId="{6002A971-8D19-422B-8C39-21D8398F9132}" destId="{CDE12021-3655-4FB4-9C81-838523AF9E4A}" srcOrd="0" destOrd="0" presId="urn:microsoft.com/office/officeart/2005/8/layout/orgChart1"/>
-    <dgm:cxn modelId="{769C3662-7FB4-4DF3-9CA3-7770A453F7E6}" type="presOf" srcId="{94F6B207-3B74-4639-98D7-D43A0204E7A4}" destId="{B0F26930-1E6D-4851-AB7B-6849B8D652E5}" srcOrd="1" destOrd="0" presId="urn:microsoft.com/office/officeart/2005/8/layout/orgChart1"/>
+    <dgm:cxn modelId="{821580D6-CF7E-4373-825A-8DE93C3C20BF}" type="presOf" srcId="{DD767AB0-363B-4A26-AA23-E8EF248B0519}" destId="{350454EE-A010-4FEA-8C99-96FBF79C3094}" srcOrd="0" destOrd="0" presId="urn:microsoft.com/office/officeart/2005/8/layout/orgChart1"/>
+    <dgm:cxn modelId="{D89F4A95-6027-4A06-AFFA-579FEEB22ACE}" type="presOf" srcId="{B7AA3FBC-2C84-46DF-8BC7-E03C1A7C4FC0}" destId="{771DF64B-B97C-48BD-806B-9D267ECD5093}" srcOrd="0" destOrd="0" presId="urn:microsoft.com/office/officeart/2005/8/layout/orgChart1"/>
+    <dgm:cxn modelId="{DF2A6BED-01EC-434B-9570-33637F784590}" type="presOf" srcId="{A7F0D080-BF20-491F-ACBE-4603D30BD5D9}" destId="{BB614DF4-EE61-44BF-AA45-05D215CCB7C7}" srcOrd="0" destOrd="0" presId="urn:microsoft.com/office/officeart/2005/8/layout/orgChart1"/>
     <dgm:cxn modelId="{49C415C0-E2BB-4BF5-988F-8826584D7C66}" srcId="{617D1EA5-A9C5-4B3F-B2D1-4E646AC9B1D5}" destId="{A1416242-179C-4B18-AF02-E940DA18FDBE}" srcOrd="2" destOrd="0" parTransId="{DD767AB0-363B-4A26-AA23-E8EF248B0519}" sibTransId="{24EB8ED8-DFC9-40A3-943E-FCC9A1E50164}"/>
-    <dgm:cxn modelId="{B626ACBB-F4BF-497A-9C26-350753B902C1}" type="presOf" srcId="{9B4C672C-B706-4AFC-936B-FEB8E7180F48}" destId="{1A69F06A-8A04-400A-8B90-DBD5C4C8E992}" srcOrd="0" destOrd="0" presId="urn:microsoft.com/office/officeart/2005/8/layout/orgChart1"/>
+    <dgm:cxn modelId="{74902801-2CF3-404E-8DA5-04C71082D7E7}" type="presOf" srcId="{86659921-5883-4584-A45E-EA18FB05FF32}" destId="{91AFB1C1-1E81-4746-80FC-E79CF781C4DF}" srcOrd="0" destOrd="0" presId="urn:microsoft.com/office/officeart/2005/8/layout/orgChart1"/>
+    <dgm:cxn modelId="{5408BF5D-9582-4E6B-ABA9-BB47BCDE6AC7}" type="presOf" srcId="{C7306DFB-5F4F-40EF-B325-67B338256482}" destId="{E3EB0257-90D6-4E89-87BE-C770626BDEC4}" srcOrd="0" destOrd="0" presId="urn:microsoft.com/office/officeart/2005/8/layout/orgChart1"/>
+    <dgm:cxn modelId="{912394B5-1929-4811-B651-F2B8D5B7BA77}" type="presOf" srcId="{6002A971-8D19-422B-8C39-21D8398F9132}" destId="{CDE12021-3655-4FB4-9C81-838523AF9E4A}" srcOrd="0" destOrd="0" presId="urn:microsoft.com/office/officeart/2005/8/layout/orgChart1"/>
+    <dgm:cxn modelId="{635E06DA-508A-4B9B-9909-38EF84CFDCF9}" type="presOf" srcId="{617D1EA5-A9C5-4B3F-B2D1-4E646AC9B1D5}" destId="{5BA6F93A-F273-4AC1-9AF5-81F5BDC818E4}" srcOrd="1" destOrd="0" presId="urn:microsoft.com/office/officeart/2005/8/layout/orgChart1"/>
     <dgm:cxn modelId="{EA0883F8-6049-475A-9716-0BE7085E9186}" srcId="{76FD0958-05DA-4438-B315-EDC13B52A1F0}" destId="{228707E1-844D-4C98-9CF0-0F57A05EA88E}" srcOrd="4" destOrd="0" parTransId="{C7306DFB-5F4F-40EF-B325-67B338256482}" sibTransId="{92D088CC-4A99-4E05-9BCB-3FE90091B2FA}"/>
-    <dgm:cxn modelId="{4DBB8D3E-FE38-4D3A-983E-878E3868B12E}" type="presOf" srcId="{86659921-5883-4584-A45E-EA18FB05FF32}" destId="{91AFB1C1-1E81-4746-80FC-E79CF781C4DF}" srcOrd="0" destOrd="0" presId="urn:microsoft.com/office/officeart/2005/8/layout/orgChart1"/>
-    <dgm:cxn modelId="{B820F840-9635-41D8-96C8-C91887F9A186}" type="presOf" srcId="{167C45E2-5625-49AB-B29C-409C6FFCB48F}" destId="{96CEC549-B94F-46BA-98C8-D73FEBC91A16}" srcOrd="0" destOrd="0" presId="urn:microsoft.com/office/officeart/2005/8/layout/orgChart1"/>
-    <dgm:cxn modelId="{7386AEF9-F8FA-4E7E-989C-35E508C986E3}" type="presOf" srcId="{167C45E2-5625-49AB-B29C-409C6FFCB48F}" destId="{B7321A86-5FCB-4C00-97DE-1EF31B0ACEF9}" srcOrd="1" destOrd="0" presId="urn:microsoft.com/office/officeart/2005/8/layout/orgChart1"/>
+    <dgm:cxn modelId="{BB8D2266-5AB2-435D-B44C-D752F44A7B70}" type="presOf" srcId="{7C22FE43-5B1F-449F-8968-BB7F29646C7F}" destId="{01E40F6E-2070-4224-8AD7-6277A0F9B449}" srcOrd="1" destOrd="0" presId="urn:microsoft.com/office/officeart/2005/8/layout/orgChart1"/>
+    <dgm:cxn modelId="{0706B96E-4146-456C-80EB-75760234E760}" type="presOf" srcId="{560F4154-63C4-4D82-88BF-A35BA67B6CA1}" destId="{11EC2043-2988-4A51-941F-1C6DF040D036}" srcOrd="1" destOrd="0" presId="urn:microsoft.com/office/officeart/2005/8/layout/orgChart1"/>
     <dgm:cxn modelId="{38BDF756-E71B-4F71-9515-563C6529C878}" srcId="{167C45E2-5625-49AB-B29C-409C6FFCB48F}" destId="{82A3EFB2-26A8-49A0-9E31-72DBC75FE76C}" srcOrd="2" destOrd="0" parTransId="{A581D57F-DA41-4E5D-89D3-FE108D934E1E}" sibTransId="{8EF7EB10-7F17-4870-9A51-780F215E2AF5}"/>
+    <dgm:cxn modelId="{8036DB24-1FB0-456C-867D-337908ECBF05}" type="presOf" srcId="{5D32CB48-E93B-464C-932D-DB018411FEA5}" destId="{FF8C1175-908C-44C6-A16F-4271A2A7131B}" srcOrd="0" destOrd="0" presId="urn:microsoft.com/office/officeart/2005/8/layout/orgChart1"/>
     <dgm:cxn modelId="{E7A9699D-7560-4AF3-ACE8-77981D266A7E}" srcId="{617D1EA5-A9C5-4B3F-B2D1-4E646AC9B1D5}" destId="{560F4154-63C4-4D82-88BF-A35BA67B6CA1}" srcOrd="0" destOrd="0" parTransId="{20288BE3-AD0F-4770-B437-03A68B091622}" sibTransId="{F7EF6412-F14B-43AE-999C-067BE53CEFC2}"/>
-    <dgm:cxn modelId="{5036A9FA-8F90-4946-A087-3A62913F41F3}" type="presOf" srcId="{7C22FE43-5B1F-449F-8968-BB7F29646C7F}" destId="{2B1A53CE-DE7D-4D8F-A1AA-02097F5D17A6}" srcOrd="0" destOrd="0" presId="urn:microsoft.com/office/officeart/2005/8/layout/orgChart1"/>
+    <dgm:cxn modelId="{0363EA3B-8FEA-49E6-90A5-79ED5A337E5B}" type="presOf" srcId="{53F38578-5E0E-4F23-A9CC-C6AE34393D61}" destId="{FCF61CEE-12FD-4A55-ACFE-06740EA9E35E}" srcOrd="1" destOrd="0" presId="urn:microsoft.com/office/officeart/2005/8/layout/orgChart1"/>
+    <dgm:cxn modelId="{4EBB188B-F163-4D3D-82E8-028E114DFBEB}" type="presOf" srcId="{FDDA1FFE-8C57-446E-B625-2FA9E6661AD8}" destId="{44F6C3E7-E762-4771-BA1F-65F3FB1D6FFD}" srcOrd="0" destOrd="0" presId="urn:microsoft.com/office/officeart/2005/8/layout/orgChart1"/>
+    <dgm:cxn modelId="{54344588-ECC4-448F-A932-9FA21A9D949A}" type="presOf" srcId="{6DC7BD81-16DE-412E-BC55-8F598E187F44}" destId="{4CEADD4D-53AC-4468-9262-662EA7331B60}" srcOrd="1" destOrd="0" presId="urn:microsoft.com/office/officeart/2005/8/layout/orgChart1"/>
     <dgm:cxn modelId="{CC7F4BAC-F5A9-4753-9ED5-EB97BD2767B5}" srcId="{E36853AF-E1A2-4B20-887E-17ADF127C415}" destId="{3DD776CC-1FCF-4AF4-B7DD-13835751FFD8}" srcOrd="0" destOrd="0" parTransId="{FCED1892-A041-4F8D-9E13-E3587A0A153A}" sibTransId="{4198638C-907F-4F4B-AB5C-7AD5C2F85C4A}"/>
     <dgm:cxn modelId="{FBABB792-5536-4F3A-A72B-EA050EB90475}" srcId="{9B4C672C-B706-4AFC-936B-FEB8E7180F48}" destId="{6F6691E2-18A2-4077-ACDD-99F5907AFFEB}" srcOrd="0" destOrd="0" parTransId="{B255B01A-6978-4C90-8082-E1628B87C198}" sibTransId="{DF663B81-3D50-4CB0-AC3B-5ED8C7C8E9F9}"/>
-    <dgm:cxn modelId="{9F1EBCB3-86FD-46EA-93F9-B2CFB280A984}" type="presOf" srcId="{2CBAE54A-747C-4682-A537-1B2A3F97476A}" destId="{93527016-C41A-49C6-8FD5-70D23D321538}" srcOrd="0" destOrd="0" presId="urn:microsoft.com/office/officeart/2005/8/layout/orgChart1"/>
-    <dgm:cxn modelId="{E6EFB90B-FCA7-48F0-8F07-EE858CF05BE4}" type="presOf" srcId="{A581D57F-DA41-4E5D-89D3-FE108D934E1E}" destId="{B0ED53CC-E55F-49E0-BA5F-F7D2233C74D9}" srcOrd="0" destOrd="0" presId="urn:microsoft.com/office/officeart/2005/8/layout/orgChart1"/>
-    <dgm:cxn modelId="{B3044A40-F38D-48F2-AB17-542247794871}" type="presOf" srcId="{7985E31B-95E9-4ED6-8EF4-70A3E93994F7}" destId="{819DF8B9-1756-4F0F-8019-443E3F5E3134}" srcOrd="0" destOrd="0" presId="urn:microsoft.com/office/officeart/2005/8/layout/orgChart1"/>
-    <dgm:cxn modelId="{CF4ECF26-6274-4321-8E3E-08EBFB3F44A6}" type="presOf" srcId="{E9040694-41D6-434C-A600-4AB63FB82C8C}" destId="{250E6589-C440-40B9-9AE0-6F18AE2C2F83}" srcOrd="0" destOrd="0" presId="urn:microsoft.com/office/officeart/2005/8/layout/orgChart1"/>
-    <dgm:cxn modelId="{E9EF78C1-BFB4-4A13-B78A-07DAD40D4587}" type="presOf" srcId="{6DC7BD81-16DE-412E-BC55-8F598E187F44}" destId="{5E7BD8A8-0872-4819-AB63-9287E1779804}" srcOrd="0" destOrd="0" presId="urn:microsoft.com/office/officeart/2005/8/layout/orgChart1"/>
-    <dgm:cxn modelId="{73BB5B5A-5715-4D3E-BA6A-3241F0A25F94}" type="presOf" srcId="{531B6233-20DD-4995-8EDA-6F63337538DF}" destId="{131F9854-ECEA-45B6-BA9F-AB5BDC8CEECF}" srcOrd="0" destOrd="0" presId="urn:microsoft.com/office/officeart/2005/8/layout/orgChart1"/>
+    <dgm:cxn modelId="{16BCAB19-9820-4459-B39E-93B8D1A5D72E}" type="presOf" srcId="{20288BE3-AD0F-4770-B437-03A68B091622}" destId="{54F3CDF6-B7F8-4590-B07A-AF7E2B44270E}" srcOrd="0" destOrd="0" presId="urn:microsoft.com/office/officeart/2005/8/layout/orgChart1"/>
+    <dgm:cxn modelId="{68684F47-F305-4DC3-8C09-5CA629B3F5FC}" type="presOf" srcId="{A581D57F-DA41-4E5D-89D3-FE108D934E1E}" destId="{B0ED53CC-E55F-49E0-BA5F-F7D2233C74D9}" srcOrd="0" destOrd="0" presId="urn:microsoft.com/office/officeart/2005/8/layout/orgChart1"/>
+    <dgm:cxn modelId="{D59F082E-72AE-4C0C-AA1F-A39745E8B7C1}" type="presOf" srcId="{A1416242-179C-4B18-AF02-E940DA18FDBE}" destId="{81D6CDBF-3C8F-41B6-8E4C-8CCC69C9A9D0}" srcOrd="0" destOrd="0" presId="urn:microsoft.com/office/officeart/2005/8/layout/orgChart1"/>
     <dgm:cxn modelId="{B9575BD9-728C-4B41-849F-7C618C487049}" srcId="{9B4C672C-B706-4AFC-936B-FEB8E7180F48}" destId="{167C45E2-5625-49AB-B29C-409C6FFCB48F}" srcOrd="4" destOrd="0" parTransId="{2CBAE54A-747C-4682-A537-1B2A3F97476A}" sibTransId="{EEDCDE23-89C4-4D74-9382-CAFBD9F80849}"/>
-    <dgm:cxn modelId="{A04A2ABD-8163-43A7-A7BC-94C2D8E825BE}" type="presOf" srcId="{BE671D26-3714-4C70-BA7D-37373B4DA753}" destId="{A025B194-C1D8-425A-90DC-3B20E7688599}" srcOrd="1" destOrd="0" presId="urn:microsoft.com/office/officeart/2005/8/layout/orgChart1"/>
-    <dgm:cxn modelId="{6F63CB3A-70A6-4A48-8953-E6DDFD92A9E6}" type="presOf" srcId="{40E277AA-D30B-4D0B-ADCF-E9A57A622BD3}" destId="{92C872C1-2D69-41CC-9C11-FF2EEDA85010}" srcOrd="1" destOrd="0" presId="urn:microsoft.com/office/officeart/2005/8/layout/orgChart1"/>
-    <dgm:cxn modelId="{118656B5-A1E7-4BDC-A0E9-FC33FB7398A9}" type="presOf" srcId="{3CA0405F-4C78-4C73-A470-3152B2F5A6E3}" destId="{3769076E-D107-453A-BE7A-EE5DC829BCF6}" srcOrd="1" destOrd="0" presId="urn:microsoft.com/office/officeart/2005/8/layout/orgChart1"/>
-    <dgm:cxn modelId="{29F50690-7C7F-4739-BC95-23137EC91C6F}" type="presOf" srcId="{E6252FDB-A520-414C-ADAF-C99B1D403A0D}" destId="{83C762B8-67FE-455F-8C14-EFD29125426D}" srcOrd="0" destOrd="0" presId="urn:microsoft.com/office/officeart/2005/8/layout/orgChart1"/>
-    <dgm:cxn modelId="{DEED9644-BF51-496E-B733-8E6259B9D6C3}" type="presOf" srcId="{F7960904-E03E-40E2-9656-21B14B7413AA}" destId="{90612331-4B69-4A21-9AEA-C00C31C30110}" srcOrd="0" destOrd="0" presId="urn:microsoft.com/office/officeart/2005/8/layout/orgChart1"/>
-    <dgm:cxn modelId="{9241CFE3-E67E-49D8-BC53-C569EE83AF7F}" type="presOf" srcId="{889FDD93-0F76-4CDC-A421-5B774898D813}" destId="{11D63A0C-8752-4EAE-93AF-54CA21747084}" srcOrd="0" destOrd="0" presId="urn:microsoft.com/office/officeart/2005/8/layout/orgChart1"/>
+    <dgm:cxn modelId="{B5B399C8-1C9E-4F45-B79C-A50CCA01273F}" type="presOf" srcId="{82A3EFB2-26A8-49A0-9E31-72DBC75FE76C}" destId="{EE88E0C9-0430-4671-8EE1-2610BED7F46D}" srcOrd="0" destOrd="0" presId="urn:microsoft.com/office/officeart/2005/8/layout/orgChart1"/>
+    <dgm:cxn modelId="{E5D06E9F-4947-49B2-B1BB-DDAAFF146824}" type="presOf" srcId="{617D1EA5-A9C5-4B3F-B2D1-4E646AC9B1D5}" destId="{B67635C8-6314-45FF-9FC7-BB9CE4B0C6EC}" srcOrd="0" destOrd="0" presId="urn:microsoft.com/office/officeart/2005/8/layout/orgChart1"/>
+    <dgm:cxn modelId="{24D96672-C825-4B61-B3E9-3C98C408388C}" type="presOf" srcId="{40E277AA-D30B-4D0B-ADCF-E9A57A622BD3}" destId="{92C872C1-2D69-41CC-9C11-FF2EEDA85010}" srcOrd="1" destOrd="0" presId="urn:microsoft.com/office/officeart/2005/8/layout/orgChart1"/>
     <dgm:cxn modelId="{83BD8EBC-AFDB-466D-8E89-FC4E852397B4}" srcId="{76FD0958-05DA-4438-B315-EDC13B52A1F0}" destId="{CEE44ED5-074E-4C37-9201-F8DC223A9EFD}" srcOrd="5" destOrd="0" parTransId="{7985E31B-95E9-4ED6-8EF4-70A3E93994F7}" sibTransId="{E6858129-F55B-40B3-A47C-E0EB7E5E2496}"/>
     <dgm:cxn modelId="{68E07A3A-F1E2-45AF-89F0-72C20964F61F}" srcId="{76FD0958-05DA-4438-B315-EDC13B52A1F0}" destId="{53F38578-5E0E-4F23-A9CC-C6AE34393D61}" srcOrd="2" destOrd="0" parTransId="{03A4B972-60E1-4959-9496-5306B2A92B6A}" sibTransId="{265B8238-3FED-49B8-8B79-FAC2EBE2BD57}"/>
+    <dgm:cxn modelId="{CDFD0949-BA42-4ECE-B19B-DE914E2DC745}" type="presOf" srcId="{E9040694-41D6-434C-A600-4AB63FB82C8C}" destId="{19E76C29-F9B4-454C-BE51-B1BD37165BB1}" srcOrd="1" destOrd="0" presId="urn:microsoft.com/office/officeart/2005/8/layout/orgChart1"/>
     <dgm:cxn modelId="{BD615938-E445-469E-B14B-744735568823}" srcId="{E36853AF-E1A2-4B20-887E-17ADF127C415}" destId="{6DC7BD81-16DE-412E-BC55-8F598E187F44}" srcOrd="1" destOrd="0" parTransId="{E6252FDB-A520-414C-ADAF-C99B1D403A0D}" sibTransId="{904890D3-7445-4182-91B2-212B8DE87022}"/>
-    <dgm:cxn modelId="{74EA29B9-1859-4032-A743-9B2D5E294B75}" type="presOf" srcId="{6F6691E2-18A2-4077-ACDD-99F5907AFFEB}" destId="{36BEE634-AC3E-483A-9D8B-415CDDAE49EA}" srcOrd="1" destOrd="0" presId="urn:microsoft.com/office/officeart/2005/8/layout/orgChart1"/>
-    <dgm:cxn modelId="{CDB1ED82-6058-4C04-87D4-3BA5D57DB07A}" type="presOf" srcId="{F68B31DC-BD7B-42F5-A608-CE1F82D476A8}" destId="{5F893048-3FA8-4D7F-9DF8-C522F82DA4D1}" srcOrd="0" destOrd="0" presId="urn:microsoft.com/office/officeart/2005/8/layout/orgChart1"/>
-    <dgm:cxn modelId="{BFE2388E-A23F-44D1-927F-7C96CF0C21A4}" type="presOf" srcId="{0357D72F-5B54-47B6-8362-13AC43361497}" destId="{8F3734E1-B2FA-4C65-8F6D-0C20FD25947B}" srcOrd="0" destOrd="0" presId="urn:microsoft.com/office/officeart/2005/8/layout/orgChart1"/>
-    <dgm:cxn modelId="{33A20AC7-4E7B-4A8C-8D7E-1FE9AC4A63A5}" type="presOf" srcId="{617D1EA5-A9C5-4B3F-B2D1-4E646AC9B1D5}" destId="{B67635C8-6314-45FF-9FC7-BB9CE4B0C6EC}" srcOrd="0" destOrd="0" presId="urn:microsoft.com/office/officeart/2005/8/layout/orgChart1"/>
-    <dgm:cxn modelId="{0C1BE77A-E74F-45B2-98D4-69921C6ECEA9}" type="presOf" srcId="{76FD0958-05DA-4438-B315-EDC13B52A1F0}" destId="{CDAA2263-C2C3-46BD-B129-EA5E3A997609}" srcOrd="1" destOrd="0" presId="urn:microsoft.com/office/officeart/2005/8/layout/orgChart1"/>
-    <dgm:cxn modelId="{43C00D4B-C6C9-499E-BD06-B395A2092536}" type="presOf" srcId="{560F4154-63C4-4D82-88BF-A35BA67B6CA1}" destId="{EA487784-4A80-4005-84F0-9713C58F8DB6}" srcOrd="0" destOrd="0" presId="urn:microsoft.com/office/officeart/2005/8/layout/orgChart1"/>
-    <dgm:cxn modelId="{D65CBAB5-D810-4763-B02B-CC7019C610C9}" type="presOf" srcId="{FCED1892-A041-4F8D-9E13-E3587A0A153A}" destId="{68D15140-5583-4B9A-9B3F-ABA910792C51}" srcOrd="0" destOrd="0" presId="urn:microsoft.com/office/officeart/2005/8/layout/orgChart1"/>
+    <dgm:cxn modelId="{B67BD377-7880-430C-B6A8-7CBA6B66CED1}" type="presOf" srcId="{E36853AF-E1A2-4B20-887E-17ADF127C415}" destId="{18E52BC0-DFF5-46BB-BF5F-90B1E0995F51}" srcOrd="1" destOrd="0" presId="urn:microsoft.com/office/officeart/2005/8/layout/orgChart1"/>
+    <dgm:cxn modelId="{EFCEDC4B-EFD5-439F-9104-9CC079C10F53}" type="presOf" srcId="{9907E509-EA49-4DF8-965F-5EA5428A2C5D}" destId="{0BA95CA7-E982-4BB2-97B3-F8B758889A00}" srcOrd="0" destOrd="0" presId="urn:microsoft.com/office/officeart/2005/8/layout/orgChart1"/>
+    <dgm:cxn modelId="{C029192B-B267-4C0E-9CE5-BFC3EC08AC42}" type="presOf" srcId="{94F6B207-3B74-4639-98D7-D43A0204E7A4}" destId="{1EFD960D-65EC-4743-A218-E101AFA3912E}" srcOrd="0" destOrd="0" presId="urn:microsoft.com/office/officeart/2005/8/layout/orgChart1"/>
+    <dgm:cxn modelId="{087E0333-03B7-4F7E-A234-EB2FBC1E3A25}" type="presOf" srcId="{9907E509-EA49-4DF8-965F-5EA5428A2C5D}" destId="{7B0E4EF7-ED5D-43F5-865B-A8F050756236}" srcOrd="1" destOrd="0" presId="urn:microsoft.com/office/officeart/2005/8/layout/orgChart1"/>
     <dgm:cxn modelId="{B7A938C2-9583-48DE-B180-69D4846988EC}" srcId="{40E277AA-D30B-4D0B-ADCF-E9A57A622BD3}" destId="{531B6233-20DD-4995-8EDA-6F63337538DF}" srcOrd="0" destOrd="0" parTransId="{15D90FEC-AB6C-4335-B8A4-963302E7689C}" sibTransId="{2D62AB0E-1C93-4EB5-8FEE-B6767B624C4B}"/>
-    <dgm:cxn modelId="{116BD0CE-0777-4E9F-8D33-D70BA69E6A1C}" type="presOf" srcId="{9B4C672C-B706-4AFC-936B-FEB8E7180F48}" destId="{8A262A5D-2676-4B5F-8335-C1DF11A14A0C}" srcOrd="1" destOrd="0" presId="urn:microsoft.com/office/officeart/2005/8/layout/orgChart1"/>
-    <dgm:cxn modelId="{614311A6-F203-442B-AF95-3B03C56DB67C}" type="presOf" srcId="{FB67C525-9253-4EFA-8B69-96F1049EB6C0}" destId="{DDA07FE4-3576-414A-92E4-529D1894CA58}" srcOrd="0" destOrd="0" presId="urn:microsoft.com/office/officeart/2005/8/layout/orgChart1"/>
-    <dgm:cxn modelId="{83F8B0A7-8EAF-4DB5-9444-62673B504C15}" type="presOf" srcId="{6F6691E2-18A2-4077-ACDD-99F5907AFFEB}" destId="{CE975700-6998-4275-8E04-254DA5F3B3EE}" srcOrd="0" destOrd="0" presId="urn:microsoft.com/office/officeart/2005/8/layout/orgChart1"/>
-    <dgm:cxn modelId="{C04D66CC-B99E-417C-8559-7419A1EFBB6D}" type="presOf" srcId="{4D27A670-4A0A-4955-8665-8FF9496853F5}" destId="{D8322A0D-425B-4DFA-9DB4-1155A09DC625}" srcOrd="1" destOrd="0" presId="urn:microsoft.com/office/officeart/2005/8/layout/orgChart1"/>
-    <dgm:cxn modelId="{10B304A1-F402-494E-9B12-C2A2E5C69113}" type="presOf" srcId="{778DD7A7-FB9F-4882-B5C8-023AAB08AF51}" destId="{2D2FDB5C-6C62-44E2-B0ED-ADC0D8BE6D82}" srcOrd="0" destOrd="0" presId="urn:microsoft.com/office/officeart/2005/8/layout/orgChart1"/>
     <dgm:cxn modelId="{8BF153E9-5B26-4920-892D-BEA91244B10C}" srcId="{9B4C672C-B706-4AFC-936B-FEB8E7180F48}" destId="{ECCC2F44-BAB8-49A1-99A3-4E13BD13C55F}" srcOrd="2" destOrd="0" parTransId="{053E8799-741A-4D66-A2DC-E0D1C155CE50}" sibTransId="{7BF21BBE-AD26-45B3-B44A-ECAAADE8D90D}"/>
-    <dgm:cxn modelId="{B7B389BB-A214-456B-9F3C-A0A2AEE14F5F}" type="presOf" srcId="{CEE44ED5-074E-4C37-9201-F8DC223A9EFD}" destId="{F8AD1095-D757-4EC2-9529-0FE34CD8BCF2}" srcOrd="1" destOrd="0" presId="urn:microsoft.com/office/officeart/2005/8/layout/orgChart1"/>
-    <dgm:cxn modelId="{AB280970-515F-4927-AC68-29E2CE33EFF2}" type="presOf" srcId="{E9040694-41D6-434C-A600-4AB63FB82C8C}" destId="{19E76C29-F9B4-454C-BE51-B1BD37165BB1}" srcOrd="1" destOrd="0" presId="urn:microsoft.com/office/officeart/2005/8/layout/orgChart1"/>
+    <dgm:cxn modelId="{578C85E6-403D-4AF0-B2E4-B4471D5966C7}" type="presOf" srcId="{40E277AA-D30B-4D0B-ADCF-E9A57A622BD3}" destId="{86BA5671-0AA4-4E64-9667-9FBF35A1C3CB}" srcOrd="0" destOrd="0" presId="urn:microsoft.com/office/officeart/2005/8/layout/orgChart1"/>
+    <dgm:cxn modelId="{E4AE0BDB-14E0-492E-AFF3-EFCAD175B71A}" type="presOf" srcId="{560F4154-63C4-4D82-88BF-A35BA67B6CA1}" destId="{EA487784-4A80-4005-84F0-9713C58F8DB6}" srcOrd="0" destOrd="0" presId="urn:microsoft.com/office/officeart/2005/8/layout/orgChart1"/>
+    <dgm:cxn modelId="{FF8E3409-78F1-43D5-B00A-BFA887B927BC}" type="presOf" srcId="{15D90FEC-AB6C-4335-B8A4-963302E7689C}" destId="{91CFAD45-2FA0-456D-94B7-E96738CF55CF}" srcOrd="0" destOrd="0" presId="urn:microsoft.com/office/officeart/2005/8/layout/orgChart1"/>
+    <dgm:cxn modelId="{EC3ECAEF-AB34-4A74-BD5F-D4D06E663D35}" type="presOf" srcId="{94F6B207-3B74-4639-98D7-D43A0204E7A4}" destId="{B0F26930-1E6D-4851-AB7B-6849B8D652E5}" srcOrd="1" destOrd="0" presId="urn:microsoft.com/office/officeart/2005/8/layout/orgChart1"/>
+    <dgm:cxn modelId="{F1BAE53D-D16C-4AF3-A52E-C0877F0EB808}" type="presOf" srcId="{531B6233-20DD-4995-8EDA-6F63337538DF}" destId="{131F9854-ECEA-45B6-BA9F-AB5BDC8CEECF}" srcOrd="0" destOrd="0" presId="urn:microsoft.com/office/officeart/2005/8/layout/orgChart1"/>
     <dgm:cxn modelId="{277B817F-41B0-4BC0-9D67-1FD2117436D2}" srcId="{617D1EA5-A9C5-4B3F-B2D1-4E646AC9B1D5}" destId="{B7AA3FBC-2C84-46DF-8BC7-E03C1A7C4FC0}" srcOrd="1" destOrd="0" parTransId="{A7F0D080-BF20-491F-ACBE-4603D30BD5D9}" sibTransId="{90A68F29-13B2-43A8-92B0-20279F0A00A8}"/>
-    <dgm:cxn modelId="{3007158F-A3AC-4D9A-92BE-AFBCFC202D1E}" type="presOf" srcId="{B2E07FED-F167-4863-8AC1-53E6E78C0AD5}" destId="{63B062B2-E08F-47BD-9033-27E9CCF2C035}" srcOrd="0" destOrd="0" presId="urn:microsoft.com/office/officeart/2005/8/layout/orgChart1"/>
-    <dgm:cxn modelId="{2455650B-33B2-4B19-8BD1-E186446C4F68}" type="presOf" srcId="{B2E07FED-F167-4863-8AC1-53E6E78C0AD5}" destId="{D06CA95D-13C9-46E8-87ED-58C3A4DC5FCD}" srcOrd="1" destOrd="0" presId="urn:microsoft.com/office/officeart/2005/8/layout/orgChart1"/>
-    <dgm:cxn modelId="{84D7020F-EAD5-4B56-904C-991A30AD7BBB}" type="presOf" srcId="{0815665C-910D-440F-979D-5B7F8ACB1672}" destId="{9A9778D7-95A1-4288-9F95-4EEF382EFB6C}" srcOrd="0" destOrd="0" presId="urn:microsoft.com/office/officeart/2005/8/layout/orgChart1"/>
-    <dgm:cxn modelId="{BC32E49B-8262-42BF-8EAB-E8D74D39A49D}" type="presOf" srcId="{4D27A670-4A0A-4955-8665-8FF9496853F5}" destId="{9C2AE2A6-1F44-4362-ABC4-EA4715A98247}" srcOrd="0" destOrd="0" presId="urn:microsoft.com/office/officeart/2005/8/layout/orgChart1"/>
+    <dgm:cxn modelId="{F745AEDD-F123-46FF-B179-3B8BDC2BE0A5}" type="presOf" srcId="{4D27A670-4A0A-4955-8665-8FF9496853F5}" destId="{D8322A0D-425B-4DFA-9DB4-1155A09DC625}" srcOrd="1" destOrd="0" presId="urn:microsoft.com/office/officeart/2005/8/layout/orgChart1"/>
     <dgm:cxn modelId="{B4AD67C0-0FFC-4533-BDF8-59BB22043DD4}" srcId="{167C45E2-5625-49AB-B29C-409C6FFCB48F}" destId="{3CA0405F-4C78-4C73-A470-3152B2F5A6E3}" srcOrd="1" destOrd="0" parTransId="{0357D72F-5B54-47B6-8362-13AC43361497}" sibTransId="{A476A0B7-98C1-4538-991F-AA31F26877E8}"/>
-    <dgm:cxn modelId="{4EB308D2-5B89-4C11-8E30-E4EFF1D91A4E}" type="presOf" srcId="{C7306DFB-5F4F-40EF-B325-67B338256482}" destId="{E3EB0257-90D6-4E89-87BE-C770626BDEC4}" srcOrd="0" destOrd="0" presId="urn:microsoft.com/office/officeart/2005/8/layout/orgChart1"/>
-    <dgm:cxn modelId="{8E702DC2-38D0-4F81-AD14-D3EC2016123D}" type="presOf" srcId="{82A3EFB2-26A8-49A0-9E31-72DBC75FE76C}" destId="{C8919219-E461-4C60-B50B-CA1389D79576}" srcOrd="1" destOrd="0" presId="urn:microsoft.com/office/officeart/2005/8/layout/orgChart1"/>
-    <dgm:cxn modelId="{0667C5AE-5630-4F12-BC86-B49AE92D9E8D}" type="presOf" srcId="{9907E509-EA49-4DF8-965F-5EA5428A2C5D}" destId="{7B0E4EF7-ED5D-43F5-865B-A8F050756236}" srcOrd="1" destOrd="0" presId="urn:microsoft.com/office/officeart/2005/8/layout/orgChart1"/>
-    <dgm:cxn modelId="{70D39977-F821-4425-A035-9713F3E08246}" type="presOf" srcId="{A1416242-179C-4B18-AF02-E940DA18FDBE}" destId="{81D6CDBF-3C8F-41B6-8E4C-8CCC69C9A9D0}" srcOrd="0" destOrd="0" presId="urn:microsoft.com/office/officeart/2005/8/layout/orgChart1"/>
-    <dgm:cxn modelId="{64D71B75-5DD3-4975-9CAD-E4BFCE441475}" type="presOf" srcId="{053E8799-741A-4D66-A2DC-E0D1C155CE50}" destId="{F88D9AAA-F158-4DB9-A515-E3D7525EC162}" srcOrd="0" destOrd="0" presId="urn:microsoft.com/office/officeart/2005/8/layout/orgChart1"/>
+    <dgm:cxn modelId="{7500D4AD-F273-4DC6-9212-287DC9DE4184}" type="presOf" srcId="{6F6691E2-18A2-4077-ACDD-99F5907AFFEB}" destId="{CE975700-6998-4275-8E04-254DA5F3B3EE}" srcOrd="0" destOrd="0" presId="urn:microsoft.com/office/officeart/2005/8/layout/orgChart1"/>
+    <dgm:cxn modelId="{5627A8DE-7015-404F-A383-49FDCEF939E6}" type="presOf" srcId="{AAA74003-C0BB-4619-AC16-3231EC640A26}" destId="{848E2FE5-674A-4145-AC06-F810C41A0893}" srcOrd="0" destOrd="0" presId="urn:microsoft.com/office/officeart/2005/8/layout/orgChart1"/>
+    <dgm:cxn modelId="{8C96D5EA-2F4B-469C-8B8B-33D4EB0F0968}" type="presOf" srcId="{B2E07FED-F167-4863-8AC1-53E6E78C0AD5}" destId="{D06CA95D-13C9-46E8-87ED-58C3A4DC5FCD}" srcOrd="1" destOrd="0" presId="urn:microsoft.com/office/officeart/2005/8/layout/orgChart1"/>
+    <dgm:cxn modelId="{C5ECADA9-F2AE-43B1-BD8A-B5D4F9D96539}" type="presOf" srcId="{BE671D26-3714-4C70-BA7D-37373B4DA753}" destId="{A025B194-C1D8-425A-90DC-3B20E7688599}" srcOrd="1" destOrd="0" presId="urn:microsoft.com/office/officeart/2005/8/layout/orgChart1"/>
+    <dgm:cxn modelId="{A037323D-B180-4E1E-991C-B70876C07F6D}" type="presOf" srcId="{6DC7BD81-16DE-412E-BC55-8F598E187F44}" destId="{5E7BD8A8-0872-4819-AB63-9287E1779804}" srcOrd="0" destOrd="0" presId="urn:microsoft.com/office/officeart/2005/8/layout/orgChart1"/>
     <dgm:cxn modelId="{CB3F6456-B6A6-4EE2-B1F1-97D6ED363381}" srcId="{76FD0958-05DA-4438-B315-EDC13B52A1F0}" destId="{7C22FE43-5B1F-449F-8968-BB7F29646C7F}" srcOrd="6" destOrd="0" parTransId="{DC3DC278-5213-4C76-808C-AD78E3C48610}" sibTransId="{2B9A41A8-5878-44C4-96C0-F6C750E8D78A}"/>
-    <dgm:cxn modelId="{F0966E72-185A-40D7-890B-764EF039995F}" type="presOf" srcId="{560F4154-63C4-4D82-88BF-A35BA67B6CA1}" destId="{11EC2043-2988-4A51-941F-1C6DF040D036}" srcOrd="1" destOrd="0" presId="urn:microsoft.com/office/officeart/2005/8/layout/orgChart1"/>
+    <dgm:cxn modelId="{6D397F00-13D8-4214-9F80-4416E1F49F22}" type="presOf" srcId="{CEE44ED5-074E-4C37-9201-F8DC223A9EFD}" destId="{F8AD1095-D757-4EC2-9529-0FE34CD8BCF2}" srcOrd="1" destOrd="0" presId="urn:microsoft.com/office/officeart/2005/8/layout/orgChart1"/>
     <dgm:cxn modelId="{E9836CFA-6D77-42E0-8FE9-5CC0716D8E2C}" srcId="{228707E1-844D-4C98-9CF0-0F57A05EA88E}" destId="{9907E509-EA49-4DF8-965F-5EA5428A2C5D}" srcOrd="0" destOrd="0" parTransId="{778DD7A7-FB9F-4882-B5C8-023AAB08AF51}" sibTransId="{4EA52122-594F-4D9E-89D7-F4B3FB18BCCE}"/>
-    <dgm:cxn modelId="{DA52CE27-D493-4749-BD47-9EA531035C84}" type="presOf" srcId="{617D1EA5-A9C5-4B3F-B2D1-4E646AC9B1D5}" destId="{5BA6F93A-F273-4AC1-9AF5-81F5BDC818E4}" srcOrd="1" destOrd="0" presId="urn:microsoft.com/office/officeart/2005/8/layout/orgChart1"/>
-    <dgm:cxn modelId="{99D662B1-2145-4C53-B3F0-B5366A0E07C8}" type="presOf" srcId="{E36853AF-E1A2-4B20-887E-17ADF127C415}" destId="{E86A6FE0-8408-4451-B96F-602A1678FE45}" srcOrd="0" destOrd="0" presId="urn:microsoft.com/office/officeart/2005/8/layout/orgChart1"/>
-    <dgm:cxn modelId="{E1E927F0-7D7E-4A05-82E2-DED19E72A415}" type="presOf" srcId="{53F38578-5E0E-4F23-A9CC-C6AE34393D61}" destId="{CEC80A28-156D-40CB-BE19-471BF179A7FB}" srcOrd="0" destOrd="0" presId="urn:microsoft.com/office/officeart/2005/8/layout/orgChart1"/>
+    <dgm:cxn modelId="{BCCB2EC6-73F7-4ABF-99A0-92A840E9CA44}" type="presOf" srcId="{CEE44ED5-074E-4C37-9201-F8DC223A9EFD}" destId="{E6815EC2-517E-4813-B2A0-126438211441}" srcOrd="0" destOrd="0" presId="urn:microsoft.com/office/officeart/2005/8/layout/orgChart1"/>
+    <dgm:cxn modelId="{67931969-CB66-4DB0-9278-A185D3CBBC9A}" type="presOf" srcId="{82A3EFB2-26A8-49A0-9E31-72DBC75FE76C}" destId="{C8919219-E461-4C60-B50B-CA1389D79576}" srcOrd="1" destOrd="0" presId="urn:microsoft.com/office/officeart/2005/8/layout/orgChart1"/>
+    <dgm:cxn modelId="{1460B66E-78EA-4F7C-AF2E-A54CEB13EBCB}" type="presOf" srcId="{E9040694-41D6-434C-A600-4AB63FB82C8C}" destId="{250E6589-C440-40B9-9AE0-6F18AE2C2F83}" srcOrd="0" destOrd="0" presId="urn:microsoft.com/office/officeart/2005/8/layout/orgChart1"/>
+    <dgm:cxn modelId="{EC00244D-115A-4F92-880E-455E153C52EA}" type="presOf" srcId="{0815665C-910D-440F-979D-5B7F8ACB1672}" destId="{9A9778D7-95A1-4288-9F95-4EEF382EFB6C}" srcOrd="0" destOrd="0" presId="urn:microsoft.com/office/officeart/2005/8/layout/orgChart1"/>
+    <dgm:cxn modelId="{3DAE405D-48E5-407B-8AF5-7AD68DF2C081}" type="presOf" srcId="{3CA0405F-4C78-4C73-A470-3152B2F5A6E3}" destId="{3769076E-D107-453A-BE7A-EE5DC829BCF6}" srcOrd="1" destOrd="0" presId="urn:microsoft.com/office/officeart/2005/8/layout/orgChart1"/>
+    <dgm:cxn modelId="{990B2D74-2FF9-4BA5-88A4-7E8D1531B261}" type="presOf" srcId="{2CBAE54A-747C-4682-A537-1B2A3F97476A}" destId="{93527016-C41A-49C6-8FD5-70D23D321538}" srcOrd="0" destOrd="0" presId="urn:microsoft.com/office/officeart/2005/8/layout/orgChart1"/>
     <dgm:cxn modelId="{E380FA05-44F8-4EF3-A00D-0C366E7D99F8}" srcId="{07544B79-3520-4A88-B4F1-FAA8AB28333F}" destId="{9B4C672C-B706-4AFC-936B-FEB8E7180F48}" srcOrd="0" destOrd="0" parTransId="{DBF5AE04-4647-4AC4-9646-E162A1E5EFCF}" sibTransId="{C4E65954-FC74-43F1-81FF-BAC787DD7408}"/>
-    <dgm:cxn modelId="{79DFB3CC-FE1F-4C3D-9297-4F232C00C396}" type="presOf" srcId="{6DC7BD81-16DE-412E-BC55-8F598E187F44}" destId="{4CEADD4D-53AC-4468-9262-662EA7331B60}" srcOrd="1" destOrd="0" presId="urn:microsoft.com/office/officeart/2005/8/layout/orgChart1"/>
-    <dgm:cxn modelId="{B50FE962-677D-47A1-BD47-A56AFD75687F}" type="presOf" srcId="{B255B01A-6978-4C90-8082-E1628B87C198}" destId="{FDDADA56-133A-4091-8483-C919198C5526}" srcOrd="0" destOrd="0" presId="urn:microsoft.com/office/officeart/2005/8/layout/orgChart1"/>
     <dgm:cxn modelId="{BEA9069F-985F-45A4-A6A1-C7FD18869AD8}" srcId="{9B4C672C-B706-4AFC-936B-FEB8E7180F48}" destId="{4D27A670-4A0A-4955-8665-8FF9496853F5}" srcOrd="1" destOrd="0" parTransId="{0815665C-910D-440F-979D-5B7F8ACB1672}" sibTransId="{0E1F1036-81F9-4873-906F-7CA499B8D828}"/>
-    <dgm:cxn modelId="{65F0CD06-6BE1-451D-9EFE-D611C4079834}" type="presOf" srcId="{20288BE3-AD0F-4770-B437-03A68B091622}" destId="{54F3CDF6-B7F8-4590-B07A-AF7E2B44270E}" srcOrd="0" destOrd="0" presId="urn:microsoft.com/office/officeart/2005/8/layout/orgChart1"/>
+    <dgm:cxn modelId="{2AA6D11A-5D12-4311-8E4A-C2624C8784A4}" type="presOf" srcId="{07544B79-3520-4A88-B4F1-FAA8AB28333F}" destId="{F2BDD2E7-05B5-4108-83AA-C6C7C41A7A7D}" srcOrd="0" destOrd="0" presId="urn:microsoft.com/office/officeart/2005/8/layout/orgChart1"/>
+    <dgm:cxn modelId="{BE912936-8C9C-4659-9D87-D95E37BBFE1C}" type="presOf" srcId="{76FD0958-05DA-4438-B315-EDC13B52A1F0}" destId="{24A327A2-F837-4F39-B2B3-78A2D2F72470}" srcOrd="0" destOrd="0" presId="urn:microsoft.com/office/officeart/2005/8/layout/orgChart1"/>
     <dgm:cxn modelId="{54C88CF2-4B53-4867-AB0F-AE945787D824}" srcId="{76FD0958-05DA-4438-B315-EDC13B52A1F0}" destId="{BE671D26-3714-4C70-BA7D-37373B4DA753}" srcOrd="1" destOrd="0" parTransId="{FDDA1FFE-8C57-446E-B625-2FA9E6661AD8}" sibTransId="{838B7C02-D787-4082-ADCF-6EA9C8D7483E}"/>
+    <dgm:cxn modelId="{A0A34B70-3B18-40AC-8BF3-8D39AD34AF3E}" type="presOf" srcId="{3DD776CC-1FCF-4AF4-B7DD-13835751FFD8}" destId="{38058048-8EA9-4344-B12C-EDBBD6BE996F}" srcOrd="0" destOrd="0" presId="urn:microsoft.com/office/officeart/2005/8/layout/orgChart1"/>
+    <dgm:cxn modelId="{FC66071A-6130-4030-9F52-CACC06A16021}" type="presOf" srcId="{F7960904-E03E-40E2-9656-21B14B7413AA}" destId="{2A85A980-4176-4A52-9980-9C048D81E0F9}" srcOrd="1" destOrd="0" presId="urn:microsoft.com/office/officeart/2005/8/layout/orgChart1"/>
     <dgm:cxn modelId="{B4769B06-DFE3-497F-B4CD-2F81A3F29BC7}" srcId="{9B4C672C-B706-4AFC-936B-FEB8E7180F48}" destId="{76FD0958-05DA-4438-B315-EDC13B52A1F0}" srcOrd="3" destOrd="0" parTransId="{5D32CB48-E93B-464C-932D-DB018411FEA5}" sibTransId="{39F9F5B4-5677-4245-A698-04E8FD58D2D6}"/>
     <dgm:cxn modelId="{1FF634E4-39DC-4438-9A04-B2EE9A678030}" srcId="{76FD0958-05DA-4438-B315-EDC13B52A1F0}" destId="{617D1EA5-A9C5-4B3F-B2D1-4E646AC9B1D5}" srcOrd="3" destOrd="0" parTransId="{B98F04AB-0C71-4AB4-9E08-6AC89FB7D212}" sibTransId="{5DC5B6FF-52CC-4198-A109-5599C6572D5D}"/>
-    <dgm:cxn modelId="{6C5FFA77-A596-4565-A801-0B5F2CB8BED6}" type="presOf" srcId="{3DD776CC-1FCF-4AF4-B7DD-13835751FFD8}" destId="{38058048-8EA9-4344-B12C-EDBBD6BE996F}" srcOrd="0" destOrd="0" presId="urn:microsoft.com/office/officeart/2005/8/layout/orgChart1"/>
-    <dgm:cxn modelId="{46ED6924-6E83-4BE9-9AD0-C3A74FF27A4D}" type="presOf" srcId="{E36853AF-E1A2-4B20-887E-17ADF127C415}" destId="{18E52BC0-DFF5-46BB-BF5F-90B1E0995F51}" srcOrd="1" destOrd="0" presId="urn:microsoft.com/office/officeart/2005/8/layout/orgChart1"/>
+    <dgm:cxn modelId="{E2C47286-C351-435E-B390-D36080C4ADA0}" type="presOf" srcId="{9B4C672C-B706-4AFC-936B-FEB8E7180F48}" destId="{1A69F06A-8A04-400A-8B90-DBD5C4C8E992}" srcOrd="0" destOrd="0" presId="urn:microsoft.com/office/officeart/2005/8/layout/orgChart1"/>
+    <dgm:cxn modelId="{6FA2B10A-43B5-494C-908F-8DAC3F1CA565}" type="presOf" srcId="{BE671D26-3714-4C70-BA7D-37373B4DA753}" destId="{A7D9045D-B71E-48B3-A865-E809D51531FA}" srcOrd="0" destOrd="0" presId="urn:microsoft.com/office/officeart/2005/8/layout/orgChart1"/>
+    <dgm:cxn modelId="{A0AE45D6-48F4-4511-A0A6-6655031E7352}" type="presOf" srcId="{6F6691E2-18A2-4077-ACDD-99F5907AFFEB}" destId="{36BEE634-AC3E-483A-9D8B-415CDDAE49EA}" srcOrd="1" destOrd="0" presId="urn:microsoft.com/office/officeart/2005/8/layout/orgChart1"/>
+    <dgm:cxn modelId="{887732B4-6D2A-4445-BF90-846BD95F2B9D}" type="presOf" srcId="{F7960904-E03E-40E2-9656-21B14B7413AA}" destId="{90612331-4B69-4A21-9AEA-C00C31C30110}" srcOrd="0" destOrd="0" presId="urn:microsoft.com/office/officeart/2005/8/layout/orgChart1"/>
+    <dgm:cxn modelId="{AC238D0E-13C5-4BB4-9DF0-17B852540EB8}" type="presOf" srcId="{3DD776CC-1FCF-4AF4-B7DD-13835751FFD8}" destId="{1B55349F-F038-4756-A691-1A461B577656}" srcOrd="1" destOrd="0" presId="urn:microsoft.com/office/officeart/2005/8/layout/orgChart1"/>
+    <dgm:cxn modelId="{67F33730-A50B-4ED1-AF30-5C83CB153B98}" type="presOf" srcId="{9B4C672C-B706-4AFC-936B-FEB8E7180F48}" destId="{8A262A5D-2676-4B5F-8335-C1DF11A14A0C}" srcOrd="1" destOrd="0" presId="urn:microsoft.com/office/officeart/2005/8/layout/orgChart1"/>
+    <dgm:cxn modelId="{94E58134-C34B-43D1-B830-91BA6B862277}" type="presOf" srcId="{4D27A670-4A0A-4955-8665-8FF9496853F5}" destId="{9C2AE2A6-1F44-4362-ABC4-EA4715A98247}" srcOrd="0" destOrd="0" presId="urn:microsoft.com/office/officeart/2005/8/layout/orgChart1"/>
     <dgm:cxn modelId="{056ADD07-DCA2-4F04-9375-21697741021E}" srcId="{9B4C672C-B706-4AFC-936B-FEB8E7180F48}" destId="{E36853AF-E1A2-4B20-887E-17ADF127C415}" srcOrd="5" destOrd="0" parTransId="{86659921-5883-4584-A45E-EA18FB05FF32}" sibTransId="{4E186ADF-208B-4A61-889E-2821744F2CD3}"/>
-    <dgm:cxn modelId="{C870CDBE-7CFB-4470-A1B2-F568961F5969}" type="presOf" srcId="{BE671D26-3714-4C70-BA7D-37373B4DA753}" destId="{A7D9045D-B71E-48B3-A865-E809D51531FA}" srcOrd="0" destOrd="0" presId="urn:microsoft.com/office/officeart/2005/8/layout/orgChart1"/>
-    <dgm:cxn modelId="{DEAF5E5E-28A6-4AE6-B0C0-F236BFC1BE41}" type="presOf" srcId="{82A3EFB2-26A8-49A0-9E31-72DBC75FE76C}" destId="{EE88E0C9-0430-4671-8EE1-2610BED7F46D}" srcOrd="0" destOrd="0" presId="urn:microsoft.com/office/officeart/2005/8/layout/orgChart1"/>
-    <dgm:cxn modelId="{81CA6FB3-08F4-4C28-B78A-A939CCA5AAA4}" type="presOf" srcId="{9907E509-EA49-4DF8-965F-5EA5428A2C5D}" destId="{0BA95CA7-E982-4BB2-97B3-F8B758889A00}" srcOrd="0" destOrd="0" presId="urn:microsoft.com/office/officeart/2005/8/layout/orgChart1"/>
-    <dgm:cxn modelId="{73CCF256-E45E-4B3C-A62A-C01FC4C6B267}" type="presOf" srcId="{B98F04AB-0C71-4AB4-9E08-6AC89FB7D212}" destId="{E61D17A4-EA07-4383-A5BB-FF0E610586B6}" srcOrd="0" destOrd="0" presId="urn:microsoft.com/office/officeart/2005/8/layout/orgChart1"/>
-    <dgm:cxn modelId="{9CFAE4EB-5A2D-4ECA-BFFA-A7D8D43B8F1A}" type="presOf" srcId="{94F6B207-3B74-4639-98D7-D43A0204E7A4}" destId="{1EFD960D-65EC-4743-A218-E101AFA3912E}" srcOrd="0" destOrd="0" presId="urn:microsoft.com/office/officeart/2005/8/layout/orgChart1"/>
-    <dgm:cxn modelId="{978E0355-02A1-4BF6-8869-DB507CA8C153}" type="presOf" srcId="{3DD776CC-1FCF-4AF4-B7DD-13835751FFD8}" destId="{1B55349F-F038-4756-A691-1A461B577656}" srcOrd="1" destOrd="0" presId="urn:microsoft.com/office/officeart/2005/8/layout/orgChart1"/>
-    <dgm:cxn modelId="{6B4C8D51-F982-4989-B607-2F42EBAFD369}" type="presOf" srcId="{531B6233-20DD-4995-8EDA-6F63337538DF}" destId="{C2683376-14D1-44C5-AA59-5F956A9DFB39}" srcOrd="1" destOrd="0" presId="urn:microsoft.com/office/officeart/2005/8/layout/orgChart1"/>
-    <dgm:cxn modelId="{AA494415-CFC0-4E10-8BE2-409C3F056259}" type="presOf" srcId="{B7AA3FBC-2C84-46DF-8BC7-E03C1A7C4FC0}" destId="{771DF64B-B97C-48BD-806B-9D267ECD5093}" srcOrd="0" destOrd="0" presId="urn:microsoft.com/office/officeart/2005/8/layout/orgChart1"/>
+    <dgm:cxn modelId="{5191DA17-2B10-4F5D-BFBD-BCCBB2884201}" type="presOf" srcId="{7985E31B-95E9-4ED6-8EF4-70A3E93994F7}" destId="{819DF8B9-1756-4F0F-8019-443E3F5E3134}" srcOrd="0" destOrd="0" presId="urn:microsoft.com/office/officeart/2005/8/layout/orgChart1"/>
+    <dgm:cxn modelId="{72422B5F-E6CD-4664-B396-05890D958C70}" type="presOf" srcId="{3CA0405F-4C78-4C73-A470-3152B2F5A6E3}" destId="{6211B2ED-EBB4-42B2-9005-C5630A5166EC}" srcOrd="0" destOrd="0" presId="urn:microsoft.com/office/officeart/2005/8/layout/orgChart1"/>
+    <dgm:cxn modelId="{E7BA9A7C-1A19-4A4D-B4DE-2695DE36AD29}" type="presOf" srcId="{DC3DC278-5213-4C76-808C-AD78E3C48610}" destId="{12A85EFC-CF10-4963-83AC-6F71EA187943}" srcOrd="0" destOrd="0" presId="urn:microsoft.com/office/officeart/2005/8/layout/orgChart1"/>
+    <dgm:cxn modelId="{2D3D5EE9-4034-407D-9605-4F45938F2A7F}" type="presOf" srcId="{889FDD93-0F76-4CDC-A421-5B774898D813}" destId="{11D63A0C-8752-4EAE-93AF-54CA21747084}" srcOrd="0" destOrd="0" presId="urn:microsoft.com/office/officeart/2005/8/layout/orgChart1"/>
+    <dgm:cxn modelId="{5DF41D28-7EE3-4564-8618-5CFDB295553D}" type="presOf" srcId="{ECCC2F44-BAB8-49A1-99A3-4E13BD13C55F}" destId="{0722E43F-8B1E-431F-A994-7B9A6D1E6F38}" srcOrd="0" destOrd="0" presId="urn:microsoft.com/office/officeart/2005/8/layout/orgChart1"/>
+    <dgm:cxn modelId="{0ECCE89D-934D-4F5B-AC47-04369F176FA7}" type="presOf" srcId="{B98F04AB-0C71-4AB4-9E08-6AC89FB7D212}" destId="{E61D17A4-EA07-4383-A5BB-FF0E610586B6}" srcOrd="0" destOrd="0" presId="urn:microsoft.com/office/officeart/2005/8/layout/orgChart1"/>
     <dgm:cxn modelId="{82130619-39FC-45C5-8739-75AA0B46A00F}" srcId="{228707E1-844D-4C98-9CF0-0F57A05EA88E}" destId="{B2E07FED-F167-4863-8AC1-53E6E78C0AD5}" srcOrd="1" destOrd="0" parTransId="{AAA74003-C0BB-4619-AC16-3231EC640A26}" sibTransId="{7D2525D1-967E-414C-A864-761A4BAC3CA6}"/>
-    <dgm:cxn modelId="{BAD7FF73-471A-41A5-B3A5-8BACEF2EDE75}" type="presOf" srcId="{228707E1-844D-4C98-9CF0-0F57A05EA88E}" destId="{A5A4C983-8D9F-4EF4-8B1F-774F4B8B7922}" srcOrd="0" destOrd="0" presId="urn:microsoft.com/office/officeart/2005/8/layout/orgChart1"/>
-    <dgm:cxn modelId="{C00F884A-EA3D-4DEF-B20D-1CFC8E09E188}" type="presOf" srcId="{15D90FEC-AB6C-4335-B8A4-963302E7689C}" destId="{91CFAD45-2FA0-456D-94B7-E96738CF55CF}" srcOrd="0" destOrd="0" presId="urn:microsoft.com/office/officeart/2005/8/layout/orgChart1"/>
-    <dgm:cxn modelId="{47CF2FC4-1A30-4BEF-92C2-34EBCAF8210E}" type="presOf" srcId="{DC3DC278-5213-4C76-808C-AD78E3C48610}" destId="{12A85EFC-CF10-4963-83AC-6F71EA187943}" srcOrd="0" destOrd="0" presId="urn:microsoft.com/office/officeart/2005/8/layout/orgChart1"/>
-    <dgm:cxn modelId="{D559F166-430D-4741-ABEB-796A53829C79}" type="presOf" srcId="{76FD0958-05DA-4438-B315-EDC13B52A1F0}" destId="{24A327A2-F837-4F39-B2B3-78A2D2F72470}" srcOrd="0" destOrd="0" presId="urn:microsoft.com/office/officeart/2005/8/layout/orgChart1"/>
-    <dgm:cxn modelId="{5E4189BC-D6BB-4D4F-BA39-4B5C72E4C1E2}" type="presOf" srcId="{CEE44ED5-074E-4C37-9201-F8DC223A9EFD}" destId="{E6815EC2-517E-4813-B2A0-126438211441}" srcOrd="0" destOrd="0" presId="urn:microsoft.com/office/officeart/2005/8/layout/orgChart1"/>
-    <dgm:cxn modelId="{27EAF1DF-59EF-4024-890B-D312FFBBFB2B}" type="presOf" srcId="{07544B79-3520-4A88-B4F1-FAA8AB28333F}" destId="{F2BDD2E7-05B5-4108-83AA-C6C7C41A7A7D}" srcOrd="0" destOrd="0" presId="urn:microsoft.com/office/officeart/2005/8/layout/orgChart1"/>
+    <dgm:cxn modelId="{4DFF6997-2BB3-42EE-846C-36C4BE660CAC}" type="presOf" srcId="{FCED1892-A041-4F8D-9E13-E3587A0A153A}" destId="{68D15140-5583-4B9A-9B3F-ABA910792C51}" srcOrd="0" destOrd="0" presId="urn:microsoft.com/office/officeart/2005/8/layout/orgChart1"/>
+    <dgm:cxn modelId="{BF83B4CB-3906-4F09-BF03-1CE2A4727902}" type="presOf" srcId="{E36853AF-E1A2-4B20-887E-17ADF127C415}" destId="{E86A6FE0-8408-4451-B96F-602A1678FE45}" srcOrd="0" destOrd="0" presId="urn:microsoft.com/office/officeart/2005/8/layout/orgChart1"/>
     <dgm:cxn modelId="{26E9244D-DA7D-4806-A150-5DA0C0D75851}" srcId="{167C45E2-5625-49AB-B29C-409C6FFCB48F}" destId="{94F6B207-3B74-4639-98D7-D43A0204E7A4}" srcOrd="0" destOrd="0" parTransId="{6002A971-8D19-422B-8C39-21D8398F9132}" sibTransId="{1F7AC0FC-7CBA-4A0A-B286-9E3C04C33C22}"/>
+    <dgm:cxn modelId="{C369B60E-70B6-44B2-9D87-81D6F884D7E7}" type="presOf" srcId="{228707E1-844D-4C98-9CF0-0F57A05EA88E}" destId="{A5A4C983-8D9F-4EF4-8B1F-774F4B8B7922}" srcOrd="0" destOrd="0" presId="urn:microsoft.com/office/officeart/2005/8/layout/orgChart1"/>
+    <dgm:cxn modelId="{65979A0F-CC50-42D5-AAB1-865B3818F613}" type="presOf" srcId="{76FD0958-05DA-4438-B315-EDC13B52A1F0}" destId="{CDAA2263-C2C3-46BD-B129-EA5E3A997609}" srcOrd="1" destOrd="0" presId="urn:microsoft.com/office/officeart/2005/8/layout/orgChart1"/>
+    <dgm:cxn modelId="{D2654404-7A20-4B84-872B-24381352AB4E}" type="presOf" srcId="{0357D72F-5B54-47B6-8362-13AC43361497}" destId="{8F3734E1-B2FA-4C65-8F6D-0C20FD25947B}" srcOrd="0" destOrd="0" presId="urn:microsoft.com/office/officeart/2005/8/layout/orgChart1"/>
+    <dgm:cxn modelId="{D24C6A27-3BE0-43B3-BA88-6FB6EFC22AD5}" type="presOf" srcId="{228707E1-844D-4C98-9CF0-0F57A05EA88E}" destId="{03B908BC-7766-4B51-ADD4-AA81A82F0C4E}" srcOrd="1" destOrd="0" presId="urn:microsoft.com/office/officeart/2005/8/layout/orgChart1"/>
     <dgm:cxn modelId="{B987DC27-02AE-43EA-85F4-DE5F2F7C0238}" srcId="{167C45E2-5625-49AB-B29C-409C6FFCB48F}" destId="{F7960904-E03E-40E2-9656-21B14B7413AA}" srcOrd="3" destOrd="0" parTransId="{889FDD93-0F76-4CDC-A421-5B774898D813}" sibTransId="{728715DA-EB62-4B9B-A688-B45A9D580F9C}"/>
-    <dgm:cxn modelId="{15205228-5388-4D02-BEF1-B13646C9618B}" type="presOf" srcId="{ECCC2F44-BAB8-49A1-99A3-4E13BD13C55F}" destId="{0722E43F-8B1E-431F-A994-7B9A6D1E6F38}" srcOrd="0" destOrd="0" presId="urn:microsoft.com/office/officeart/2005/8/layout/orgChart1"/>
-    <dgm:cxn modelId="{E24C74C2-BA02-4FCA-927A-D2A4525BC103}" type="presOf" srcId="{5D32CB48-E93B-464C-932D-DB018411FEA5}" destId="{FF8C1175-908C-44C6-A16F-4271A2A7131B}" srcOrd="0" destOrd="0" presId="urn:microsoft.com/office/officeart/2005/8/layout/orgChart1"/>
-    <dgm:cxn modelId="{0CA5C15F-5CDF-4E89-9DAA-DC6C48B4BA18}" type="presOf" srcId="{FDDA1FFE-8C57-446E-B625-2FA9E6661AD8}" destId="{44F6C3E7-E762-4771-BA1F-65F3FB1D6FFD}" srcOrd="0" destOrd="0" presId="urn:microsoft.com/office/officeart/2005/8/layout/orgChart1"/>
-    <dgm:cxn modelId="{59CB4A0D-E241-4A75-9895-A766FCE34DDF}" type="presOf" srcId="{A1416242-179C-4B18-AF02-E940DA18FDBE}" destId="{5405E608-BB3A-4BD7-A78C-E0BD38ED9697}" srcOrd="1" destOrd="0" presId="urn:microsoft.com/office/officeart/2005/8/layout/orgChart1"/>
+    <dgm:cxn modelId="{E71D1F5F-B992-4CB7-BEEA-2E70B0A4761D}" type="presOf" srcId="{167C45E2-5625-49AB-B29C-409C6FFCB48F}" destId="{B7321A86-5FCB-4C00-97DE-1EF31B0ACEF9}" srcOrd="1" destOrd="0" presId="urn:microsoft.com/office/officeart/2005/8/layout/orgChart1"/>
+    <dgm:cxn modelId="{16095F75-6CE7-4247-B0CA-20B81F76F2B7}" type="presOf" srcId="{531B6233-20DD-4995-8EDA-6F63337538DF}" destId="{C2683376-14D1-44C5-AA59-5F956A9DFB39}" srcOrd="1" destOrd="0" presId="urn:microsoft.com/office/officeart/2005/8/layout/orgChart1"/>
+    <dgm:cxn modelId="{CECDD6F6-91DF-48F0-926D-58D41B77D689}" type="presOf" srcId="{B255B01A-6978-4C90-8082-E1628B87C198}" destId="{FDDADA56-133A-4091-8483-C919198C5526}" srcOrd="0" destOrd="0" presId="urn:microsoft.com/office/officeart/2005/8/layout/orgChart1"/>
+    <dgm:cxn modelId="{C515A236-CE31-4261-8F73-AE5F77EAE6F7}" type="presOf" srcId="{B2E07FED-F167-4863-8AC1-53E6E78C0AD5}" destId="{63B062B2-E08F-47BD-9033-27E9CCF2C035}" srcOrd="0" destOrd="0" presId="urn:microsoft.com/office/officeart/2005/8/layout/orgChart1"/>
+    <dgm:cxn modelId="{92332E4D-7B2E-4E6B-9218-5C09F0850D21}" type="presOf" srcId="{167C45E2-5625-49AB-B29C-409C6FFCB48F}" destId="{96CEC549-B94F-46BA-98C8-D73FEBC91A16}" srcOrd="0" destOrd="0" presId="urn:microsoft.com/office/officeart/2005/8/layout/orgChart1"/>
     <dgm:cxn modelId="{C4178CEA-B2D3-4764-A44D-996AEA0FCD84}" srcId="{40E277AA-D30B-4D0B-ADCF-E9A57A622BD3}" destId="{E9040694-41D6-434C-A600-4AB63FB82C8C}" srcOrd="1" destOrd="0" parTransId="{FB67C525-9253-4EFA-8B69-96F1049EB6C0}" sibTransId="{5212E520-3DD2-40B7-8F1B-5655F7C85F2F}"/>
-    <dgm:cxn modelId="{EE5678FF-7690-4C2C-9F1C-B4A78FD842BD}" type="presOf" srcId="{F7960904-E03E-40E2-9656-21B14B7413AA}" destId="{2A85A980-4176-4A52-9980-9C048D81E0F9}" srcOrd="1" destOrd="0" presId="urn:microsoft.com/office/officeart/2005/8/layout/orgChart1"/>
-    <dgm:cxn modelId="{A0EF874E-6537-4ACA-A361-5D9F76737C28}" type="presOf" srcId="{03A4B972-60E1-4959-9496-5306B2A92B6A}" destId="{39E1D18C-4259-4852-8F10-B21120747140}" srcOrd="0" destOrd="0" presId="urn:microsoft.com/office/officeart/2005/8/layout/orgChart1"/>
-    <dgm:cxn modelId="{DC409897-C7F5-4C5C-95A3-E59DECD0DE00}" type="presOf" srcId="{ECCC2F44-BAB8-49A1-99A3-4E13BD13C55F}" destId="{F311E72E-D84B-42B2-9771-F07DBD342FD1}" srcOrd="1" destOrd="0" presId="urn:microsoft.com/office/officeart/2005/8/layout/orgChart1"/>
+    <dgm:cxn modelId="{1E2583DA-E24F-4F1E-B207-5F57BDD07B76}" type="presOf" srcId="{F68B31DC-BD7B-42F5-A608-CE1F82D476A8}" destId="{5F893048-3FA8-4D7F-9DF8-C522F82DA4D1}" srcOrd="0" destOrd="0" presId="urn:microsoft.com/office/officeart/2005/8/layout/orgChart1"/>
+    <dgm:cxn modelId="{EFC764D6-9DDF-4B2C-8168-3FEA69D44F0C}" type="presOf" srcId="{7C22FE43-5B1F-449F-8968-BB7F29646C7F}" destId="{2B1A53CE-DE7D-4D8F-A1AA-02097F5D17A6}" srcOrd="0" destOrd="0" presId="urn:microsoft.com/office/officeart/2005/8/layout/orgChart1"/>
+    <dgm:cxn modelId="{488684BD-E0D3-44CC-B4F2-9BFD9105F0DF}" type="presOf" srcId="{53F38578-5E0E-4F23-A9CC-C6AE34393D61}" destId="{CEC80A28-156D-40CB-BE19-471BF179A7FB}" srcOrd="0" destOrd="0" presId="urn:microsoft.com/office/officeart/2005/8/layout/orgChart1"/>
+    <dgm:cxn modelId="{3001C202-916B-4FA2-9A3C-C67868EC3EE4}" type="presOf" srcId="{E6252FDB-A520-414C-ADAF-C99B1D403A0D}" destId="{83C762B8-67FE-455F-8C14-EFD29125426D}" srcOrd="0" destOrd="0" presId="urn:microsoft.com/office/officeart/2005/8/layout/orgChart1"/>
     <dgm:cxn modelId="{BE71A599-1B48-4C4F-BE59-869890F5AA8B}" srcId="{76FD0958-05DA-4438-B315-EDC13B52A1F0}" destId="{40E277AA-D30B-4D0B-ADCF-E9A57A622BD3}" srcOrd="0" destOrd="0" parTransId="{F68B31DC-BD7B-42F5-A608-CE1F82D476A8}" sibTransId="{3679FC53-61CD-4ADC-A3F2-0C9BFF0A7762}"/>
-    <dgm:cxn modelId="{7414417F-9C11-4019-B1AA-8AB35328324C}" type="presOf" srcId="{7C22FE43-5B1F-449F-8968-BB7F29646C7F}" destId="{01E40F6E-2070-4224-8AD7-6277A0F9B449}" srcOrd="1" destOrd="0" presId="urn:microsoft.com/office/officeart/2005/8/layout/orgChart1"/>
-    <dgm:cxn modelId="{31BC1582-28AE-45B2-8901-8D5E2AF46334}" type="presOf" srcId="{228707E1-844D-4C98-9CF0-0F57A05EA88E}" destId="{03B908BC-7766-4B51-ADD4-AA81A82F0C4E}" srcOrd="1" destOrd="0" presId="urn:microsoft.com/office/officeart/2005/8/layout/orgChart1"/>
-    <dgm:cxn modelId="{6FBA8A32-757E-488A-B72E-02D91303DF36}" type="presOf" srcId="{B7AA3FBC-2C84-46DF-8BC7-E03C1A7C4FC0}" destId="{B6DCED10-E6B2-4154-8718-5358F6D2407D}" srcOrd="1" destOrd="0" presId="urn:microsoft.com/office/officeart/2005/8/layout/orgChart1"/>
-    <dgm:cxn modelId="{F0A602FE-B22C-4C07-B2C2-8ABB6B1EA7A9}" type="presOf" srcId="{A7F0D080-BF20-491F-ACBE-4603D30BD5D9}" destId="{BB614DF4-EE61-44BF-AA45-05D215CCB7C7}" srcOrd="0" destOrd="0" presId="urn:microsoft.com/office/officeart/2005/8/layout/orgChart1"/>
-    <dgm:cxn modelId="{139CBF34-0E23-4054-B3E9-8BE20EF4D751}" type="presOf" srcId="{40E277AA-D30B-4D0B-ADCF-E9A57A622BD3}" destId="{86BA5671-0AA4-4E64-9667-9FBF35A1C3CB}" srcOrd="0" destOrd="0" presId="urn:microsoft.com/office/officeart/2005/8/layout/orgChart1"/>
-    <dgm:cxn modelId="{C6C7F5CC-59B2-4E9B-90AE-4BEE0FB7F7CD}" type="presOf" srcId="{AAA74003-C0BB-4619-AC16-3231EC640A26}" destId="{848E2FE5-674A-4145-AC06-F810C41A0893}" srcOrd="0" destOrd="0" presId="urn:microsoft.com/office/officeart/2005/8/layout/orgChart1"/>
-    <dgm:cxn modelId="{8EF43D10-D8A6-431C-B360-5AF6F38F1115}" type="presOf" srcId="{53F38578-5E0E-4F23-A9CC-C6AE34393D61}" destId="{FCF61CEE-12FD-4A55-ACFE-06740EA9E35E}" srcOrd="1" destOrd="0" presId="urn:microsoft.com/office/officeart/2005/8/layout/orgChart1"/>
-    <dgm:cxn modelId="{0C6A7CB6-F72A-49ED-B2C5-D80AF9EC7FFD}" type="presOf" srcId="{3CA0405F-4C78-4C73-A470-3152B2F5A6E3}" destId="{6211B2ED-EBB4-42B2-9005-C5630A5166EC}" srcOrd="0" destOrd="0" presId="urn:microsoft.com/office/officeart/2005/8/layout/orgChart1"/>
-    <dgm:cxn modelId="{9DAE2B27-7C7D-48DD-8EEF-D1FBEBD15AFF}" type="presParOf" srcId="{F2BDD2E7-05B5-4108-83AA-C6C7C41A7A7D}" destId="{8B2A52DB-4CF2-462C-B5E6-1560387890A9}" srcOrd="0" destOrd="0" presId="urn:microsoft.com/office/officeart/2005/8/layout/orgChart1"/>
-    <dgm:cxn modelId="{7004B28E-8744-478F-BEDA-618A777500B9}" type="presParOf" srcId="{8B2A52DB-4CF2-462C-B5E6-1560387890A9}" destId="{D6BAAD8B-BB2A-48AB-9A3D-C52C3DDC822F}" srcOrd="0" destOrd="0" presId="urn:microsoft.com/office/officeart/2005/8/layout/orgChart1"/>
-    <dgm:cxn modelId="{688492C3-EDBD-4F00-9C47-F8CD8941C004}" type="presParOf" srcId="{D6BAAD8B-BB2A-48AB-9A3D-C52C3DDC822F}" destId="{1A69F06A-8A04-400A-8B90-DBD5C4C8E992}" srcOrd="0" destOrd="0" presId="urn:microsoft.com/office/officeart/2005/8/layout/orgChart1"/>
-    <dgm:cxn modelId="{4B4796B7-E0AB-4F29-9AAD-EF7AE040C573}" type="presParOf" srcId="{D6BAAD8B-BB2A-48AB-9A3D-C52C3DDC822F}" destId="{8A262A5D-2676-4B5F-8335-C1DF11A14A0C}" srcOrd="1" destOrd="0" presId="urn:microsoft.com/office/officeart/2005/8/layout/orgChart1"/>
-    <dgm:cxn modelId="{91E7462F-B4EB-46E1-B7F1-0CBC475E7C6B}" type="presParOf" srcId="{8B2A52DB-4CF2-462C-B5E6-1560387890A9}" destId="{F82728AF-A317-43CC-BEE0-1C5A655569EA}" srcOrd="1" destOrd="0" presId="urn:microsoft.com/office/officeart/2005/8/layout/orgChart1"/>
-    <dgm:cxn modelId="{1D3ADEA7-5916-4CE6-9B83-19734AD8D74A}" type="presParOf" srcId="{F82728AF-A317-43CC-BEE0-1C5A655569EA}" destId="{FDDADA56-133A-4091-8483-C919198C5526}" srcOrd="0" destOrd="0" presId="urn:microsoft.com/office/officeart/2005/8/layout/orgChart1"/>
-    <dgm:cxn modelId="{6783091A-FF9C-40D5-B33F-0FF17067B4CB}" type="presParOf" srcId="{F82728AF-A317-43CC-BEE0-1C5A655569EA}" destId="{0CCC86CE-19F9-4680-91F1-43197E8D697C}" srcOrd="1" destOrd="0" presId="urn:microsoft.com/office/officeart/2005/8/layout/orgChart1"/>
-    <dgm:cxn modelId="{FE76987D-1B2D-4627-AF7D-FC750B5E009F}" type="presParOf" srcId="{0CCC86CE-19F9-4680-91F1-43197E8D697C}" destId="{1E63B7FC-6F33-4759-AFA3-B47CB72AD61D}" srcOrd="0" destOrd="0" presId="urn:microsoft.com/office/officeart/2005/8/layout/orgChart1"/>
-    <dgm:cxn modelId="{031DF1B4-A1F6-4A62-8471-122FE80E6683}" type="presParOf" srcId="{1E63B7FC-6F33-4759-AFA3-B47CB72AD61D}" destId="{CE975700-6998-4275-8E04-254DA5F3B3EE}" srcOrd="0" destOrd="0" presId="urn:microsoft.com/office/officeart/2005/8/layout/orgChart1"/>
-    <dgm:cxn modelId="{5F67721E-DDD4-4233-BB74-C7D84F2259C2}" type="presParOf" srcId="{1E63B7FC-6F33-4759-AFA3-B47CB72AD61D}" destId="{36BEE634-AC3E-483A-9D8B-415CDDAE49EA}" srcOrd="1" destOrd="0" presId="urn:microsoft.com/office/officeart/2005/8/layout/orgChart1"/>
-    <dgm:cxn modelId="{CDAA39B9-8588-40B1-8DE6-1904B8710238}" type="presParOf" srcId="{0CCC86CE-19F9-4680-91F1-43197E8D697C}" destId="{3506BEE0-1758-4CD1-AD84-FD043C6519E5}" srcOrd="1" destOrd="0" presId="urn:microsoft.com/office/officeart/2005/8/layout/orgChart1"/>
-    <dgm:cxn modelId="{64B79225-AA32-4DCA-8484-9E867BCCD232}" type="presParOf" srcId="{0CCC86CE-19F9-4680-91F1-43197E8D697C}" destId="{209E90D4-8896-4F32-8D1F-0A1EF1A2855F}" srcOrd="2" destOrd="0" presId="urn:microsoft.com/office/officeart/2005/8/layout/orgChart1"/>
-    <dgm:cxn modelId="{8AFAA05B-8570-45BE-BD15-83D97468D227}" type="presParOf" srcId="{F82728AF-A317-43CC-BEE0-1C5A655569EA}" destId="{9A9778D7-95A1-4288-9F95-4EEF382EFB6C}" srcOrd="2" destOrd="0" presId="urn:microsoft.com/office/officeart/2005/8/layout/orgChart1"/>
-    <dgm:cxn modelId="{EEE5DBB1-907D-4CDA-8EE9-AEFFFD5117AF}" type="presParOf" srcId="{F82728AF-A317-43CC-BEE0-1C5A655569EA}" destId="{5B53FD89-8096-4B52-9F55-834935C98CAB}" srcOrd="3" destOrd="0" presId="urn:microsoft.com/office/officeart/2005/8/layout/orgChart1"/>
-    <dgm:cxn modelId="{7F56F898-C595-4EB3-BB6C-69623E259839}" type="presParOf" srcId="{5B53FD89-8096-4B52-9F55-834935C98CAB}" destId="{D4A3C48D-A27F-4653-BEA0-350047916B20}" srcOrd="0" destOrd="0" presId="urn:microsoft.com/office/officeart/2005/8/layout/orgChart1"/>
-    <dgm:cxn modelId="{257DC758-23FE-4B41-9321-B45958415B6B}" type="presParOf" srcId="{D4A3C48D-A27F-4653-BEA0-350047916B20}" destId="{9C2AE2A6-1F44-4362-ABC4-EA4715A98247}" srcOrd="0" destOrd="0" presId="urn:microsoft.com/office/officeart/2005/8/layout/orgChart1"/>
-    <dgm:cxn modelId="{BE163C15-1EC2-4351-A849-D3BAB3202DEB}" type="presParOf" srcId="{D4A3C48D-A27F-4653-BEA0-350047916B20}" destId="{D8322A0D-425B-4DFA-9DB4-1155A09DC625}" srcOrd="1" destOrd="0" presId="urn:microsoft.com/office/officeart/2005/8/layout/orgChart1"/>
-    <dgm:cxn modelId="{CCE8D56C-682A-4607-80F6-D4216A293665}" type="presParOf" srcId="{5B53FD89-8096-4B52-9F55-834935C98CAB}" destId="{163E984B-CE0C-4A46-B6DE-C3B1DFDAAA65}" srcOrd="1" destOrd="0" presId="urn:microsoft.com/office/officeart/2005/8/layout/orgChart1"/>
-    <dgm:cxn modelId="{6833E13F-A0AE-4BF4-AC9B-0740B5E39E4F}" type="presParOf" srcId="{5B53FD89-8096-4B52-9F55-834935C98CAB}" destId="{2D1B7FA0-D240-49A2-AD9F-A0A672B8B77A}" srcOrd="2" destOrd="0" presId="urn:microsoft.com/office/officeart/2005/8/layout/orgChart1"/>
-    <dgm:cxn modelId="{85A9AB66-3D36-4DB4-B892-559717B3A8ED}" type="presParOf" srcId="{F82728AF-A317-43CC-BEE0-1C5A655569EA}" destId="{F88D9AAA-F158-4DB9-A515-E3D7525EC162}" srcOrd="4" destOrd="0" presId="urn:microsoft.com/office/officeart/2005/8/layout/orgChart1"/>
-    <dgm:cxn modelId="{C55E4B54-2FCE-4A75-9507-87080D55237F}" type="presParOf" srcId="{F82728AF-A317-43CC-BEE0-1C5A655569EA}" destId="{C720A7CF-3B54-4C91-81A5-4BCC37435217}" srcOrd="5" destOrd="0" presId="urn:microsoft.com/office/officeart/2005/8/layout/orgChart1"/>
-    <dgm:cxn modelId="{562C9262-51A1-4898-844C-D57578E065B7}" type="presParOf" srcId="{C720A7CF-3B54-4C91-81A5-4BCC37435217}" destId="{0CB22D72-FFAA-4267-91B4-D7DDBCC3BBE7}" srcOrd="0" destOrd="0" presId="urn:microsoft.com/office/officeart/2005/8/layout/orgChart1"/>
-    <dgm:cxn modelId="{4B6B2A0A-0EF6-466E-ACFD-D9C67EC5BCC2}" type="presParOf" srcId="{0CB22D72-FFAA-4267-91B4-D7DDBCC3BBE7}" destId="{0722E43F-8B1E-431F-A994-7B9A6D1E6F38}" srcOrd="0" destOrd="0" presId="urn:microsoft.com/office/officeart/2005/8/layout/orgChart1"/>
-    <dgm:cxn modelId="{04F6C500-F4D8-4B77-8E93-93A49AED690C}" type="presParOf" srcId="{0CB22D72-FFAA-4267-91B4-D7DDBCC3BBE7}" destId="{F311E72E-D84B-42B2-9771-F07DBD342FD1}" srcOrd="1" destOrd="0" presId="urn:microsoft.com/office/officeart/2005/8/layout/orgChart1"/>
-    <dgm:cxn modelId="{926EDDD5-7784-452D-9590-8873C1EF8E3B}" type="presParOf" srcId="{C720A7CF-3B54-4C91-81A5-4BCC37435217}" destId="{082A7507-43B6-443F-A91E-41F8C0C301A0}" srcOrd="1" destOrd="0" presId="urn:microsoft.com/office/officeart/2005/8/layout/orgChart1"/>
-    <dgm:cxn modelId="{AA2DD4F7-33B0-46B1-AA75-81AD02C0A876}" type="presParOf" srcId="{C720A7CF-3B54-4C91-81A5-4BCC37435217}" destId="{4F129EBE-E0C5-4832-A204-54F0708C5DF0}" srcOrd="2" destOrd="0" presId="urn:microsoft.com/office/officeart/2005/8/layout/orgChart1"/>
-    <dgm:cxn modelId="{5C885244-B937-4843-A3F2-11B4D505FB8E}" type="presParOf" srcId="{F82728AF-A317-43CC-BEE0-1C5A655569EA}" destId="{FF8C1175-908C-44C6-A16F-4271A2A7131B}" srcOrd="6" destOrd="0" presId="urn:microsoft.com/office/officeart/2005/8/layout/orgChart1"/>
-    <dgm:cxn modelId="{61A49002-4E21-40A9-A298-DD8CF66B8ED9}" type="presParOf" srcId="{F82728AF-A317-43CC-BEE0-1C5A655569EA}" destId="{F1AA58BA-64C8-4253-B5D5-BA011EF84D4D}" srcOrd="7" destOrd="0" presId="urn:microsoft.com/office/officeart/2005/8/layout/orgChart1"/>
-    <dgm:cxn modelId="{C3EAC854-E3C8-42A1-8B64-0AB3922EABC9}" type="presParOf" srcId="{F1AA58BA-64C8-4253-B5D5-BA011EF84D4D}" destId="{FBB54F0A-1B1D-4ADD-A41B-FE59B555BC6F}" srcOrd="0" destOrd="0" presId="urn:microsoft.com/office/officeart/2005/8/layout/orgChart1"/>
-    <dgm:cxn modelId="{F8C329A7-7BCA-4E7A-866A-9EB4419F4FD8}" type="presParOf" srcId="{FBB54F0A-1B1D-4ADD-A41B-FE59B555BC6F}" destId="{24A327A2-F837-4F39-B2B3-78A2D2F72470}" srcOrd="0" destOrd="0" presId="urn:microsoft.com/office/officeart/2005/8/layout/orgChart1"/>
-    <dgm:cxn modelId="{3421725A-DCF0-4784-AB0D-9A2A17A3ECBC}" type="presParOf" srcId="{FBB54F0A-1B1D-4ADD-A41B-FE59B555BC6F}" destId="{CDAA2263-C2C3-46BD-B129-EA5E3A997609}" srcOrd="1" destOrd="0" presId="urn:microsoft.com/office/officeart/2005/8/layout/orgChart1"/>
-    <dgm:cxn modelId="{4D2418D4-12F0-4FB9-B2D8-C0A242A235D9}" type="presParOf" srcId="{F1AA58BA-64C8-4253-B5D5-BA011EF84D4D}" destId="{CC8B1E47-4C54-4A8A-B197-4984B8037E92}" srcOrd="1" destOrd="0" presId="urn:microsoft.com/office/officeart/2005/8/layout/orgChart1"/>
-    <dgm:cxn modelId="{6B3990AF-63E8-4388-A144-E70EC6A8913A}" type="presParOf" srcId="{CC8B1E47-4C54-4A8A-B197-4984B8037E92}" destId="{5F893048-3FA8-4D7F-9DF8-C522F82DA4D1}" srcOrd="0" destOrd="0" presId="urn:microsoft.com/office/officeart/2005/8/layout/orgChart1"/>
-    <dgm:cxn modelId="{636B98EF-98AE-4A88-ABAE-6D0CCFE2DED9}" type="presParOf" srcId="{CC8B1E47-4C54-4A8A-B197-4984B8037E92}" destId="{3460BE63-EAE2-4475-BA06-267E4D77FC49}" srcOrd="1" destOrd="0" presId="urn:microsoft.com/office/officeart/2005/8/layout/orgChart1"/>
-    <dgm:cxn modelId="{C3C1EBF2-96DE-4ECE-8A90-BBBE22B5081F}" type="presParOf" srcId="{3460BE63-EAE2-4475-BA06-267E4D77FC49}" destId="{C1772057-47A6-4318-9570-0A7F5D9D6D5B}" srcOrd="0" destOrd="0" presId="urn:microsoft.com/office/officeart/2005/8/layout/orgChart1"/>
-    <dgm:cxn modelId="{11F9EFF5-6153-4C6B-8D62-787D4CE213F9}" type="presParOf" srcId="{C1772057-47A6-4318-9570-0A7F5D9D6D5B}" destId="{86BA5671-0AA4-4E64-9667-9FBF35A1C3CB}" srcOrd="0" destOrd="0" presId="urn:microsoft.com/office/officeart/2005/8/layout/orgChart1"/>
-    <dgm:cxn modelId="{E5D3A995-A6E9-4F74-B93E-70E38F715E92}" type="presParOf" srcId="{C1772057-47A6-4318-9570-0A7F5D9D6D5B}" destId="{92C872C1-2D69-41CC-9C11-FF2EEDA85010}" srcOrd="1" destOrd="0" presId="urn:microsoft.com/office/officeart/2005/8/layout/orgChart1"/>
-    <dgm:cxn modelId="{F8335075-9E5D-4212-B188-A688849E8EA1}" type="presParOf" srcId="{3460BE63-EAE2-4475-BA06-267E4D77FC49}" destId="{308E4423-3D92-484B-8552-98BE70E6DEC7}" srcOrd="1" destOrd="0" presId="urn:microsoft.com/office/officeart/2005/8/layout/orgChart1"/>
-    <dgm:cxn modelId="{41DFAC35-8DCF-477A-B6C0-60DF1B1DAA60}" type="presParOf" srcId="{308E4423-3D92-484B-8552-98BE70E6DEC7}" destId="{91CFAD45-2FA0-456D-94B7-E96738CF55CF}" srcOrd="0" destOrd="0" presId="urn:microsoft.com/office/officeart/2005/8/layout/orgChart1"/>
-    <dgm:cxn modelId="{6228D72E-FE04-4386-83B4-42F88D831717}" type="presParOf" srcId="{308E4423-3D92-484B-8552-98BE70E6DEC7}" destId="{C3707222-6DDD-4A32-BD8B-2F51EB5C5562}" srcOrd="1" destOrd="0" presId="urn:microsoft.com/office/officeart/2005/8/layout/orgChart1"/>
-    <dgm:cxn modelId="{DF458E92-759C-414B-B1BF-30792B011065}" type="presParOf" srcId="{C3707222-6DDD-4A32-BD8B-2F51EB5C5562}" destId="{C6050184-FB20-4A98-97FB-D2A77F75B173}" srcOrd="0" destOrd="0" presId="urn:microsoft.com/office/officeart/2005/8/layout/orgChart1"/>
-    <dgm:cxn modelId="{89C20E1B-FAAD-421C-AD61-D9843E26CE96}" type="presParOf" srcId="{C6050184-FB20-4A98-97FB-D2A77F75B173}" destId="{131F9854-ECEA-45B6-BA9F-AB5BDC8CEECF}" srcOrd="0" destOrd="0" presId="urn:microsoft.com/office/officeart/2005/8/layout/orgChart1"/>
-    <dgm:cxn modelId="{3B450D5A-26B3-4891-A283-63EC6AA6B050}" type="presParOf" srcId="{C6050184-FB20-4A98-97FB-D2A77F75B173}" destId="{C2683376-14D1-44C5-AA59-5F956A9DFB39}" srcOrd="1" destOrd="0" presId="urn:microsoft.com/office/officeart/2005/8/layout/orgChart1"/>
-    <dgm:cxn modelId="{327F6BBD-6AEC-4D7A-96F1-FF6162B1C7C2}" type="presParOf" srcId="{C3707222-6DDD-4A32-BD8B-2F51EB5C5562}" destId="{43242AD6-42E5-480C-A2F4-6A9DEECD965B}" srcOrd="1" destOrd="0" presId="urn:microsoft.com/office/officeart/2005/8/layout/orgChart1"/>
-    <dgm:cxn modelId="{E9C0C4F0-FC2D-4995-8587-22D0BFA3E38C}" type="presParOf" srcId="{C3707222-6DDD-4A32-BD8B-2F51EB5C5562}" destId="{918A151D-381E-4D49-B82C-D657AF3C1C08}" srcOrd="2" destOrd="0" presId="urn:microsoft.com/office/officeart/2005/8/layout/orgChart1"/>
-    <dgm:cxn modelId="{12AA4B39-1946-4121-934A-E46EC1DCD6FB}" type="presParOf" srcId="{308E4423-3D92-484B-8552-98BE70E6DEC7}" destId="{DDA07FE4-3576-414A-92E4-529D1894CA58}" srcOrd="2" destOrd="0" presId="urn:microsoft.com/office/officeart/2005/8/layout/orgChart1"/>
-    <dgm:cxn modelId="{86CEE5ED-A3B6-410E-8938-2040D4BC63EB}" type="presParOf" srcId="{308E4423-3D92-484B-8552-98BE70E6DEC7}" destId="{654DC88F-6876-4E5D-B64B-CC41DBA85153}" srcOrd="3" destOrd="0" presId="urn:microsoft.com/office/officeart/2005/8/layout/orgChart1"/>
-    <dgm:cxn modelId="{F575040D-7E88-4D47-B55E-1444D6EA4E2F}" type="presParOf" srcId="{654DC88F-6876-4E5D-B64B-CC41DBA85153}" destId="{BDE29094-42E7-4120-A4C9-A95382DFED6A}" srcOrd="0" destOrd="0" presId="urn:microsoft.com/office/officeart/2005/8/layout/orgChart1"/>
-    <dgm:cxn modelId="{8A4658E9-0BDC-4B0F-8B29-4356EB39D73C}" type="presParOf" srcId="{BDE29094-42E7-4120-A4C9-A95382DFED6A}" destId="{250E6589-C440-40B9-9AE0-6F18AE2C2F83}" srcOrd="0" destOrd="0" presId="urn:microsoft.com/office/officeart/2005/8/layout/orgChart1"/>
-    <dgm:cxn modelId="{E574698C-E560-4C74-99B8-2B0DD7A36EC9}" type="presParOf" srcId="{BDE29094-42E7-4120-A4C9-A95382DFED6A}" destId="{19E76C29-F9B4-454C-BE51-B1BD37165BB1}" srcOrd="1" destOrd="0" presId="urn:microsoft.com/office/officeart/2005/8/layout/orgChart1"/>
-    <dgm:cxn modelId="{C4B4F174-C27B-46D9-B587-5290D4C93274}" type="presParOf" srcId="{654DC88F-6876-4E5D-B64B-CC41DBA85153}" destId="{B38E5FDE-58A2-4061-A68D-8A217BDD1AA5}" srcOrd="1" destOrd="0" presId="urn:microsoft.com/office/officeart/2005/8/layout/orgChart1"/>
-    <dgm:cxn modelId="{24D2DCD5-EA27-47E0-9CFB-3A2185EF01C4}" type="presParOf" srcId="{654DC88F-6876-4E5D-B64B-CC41DBA85153}" destId="{AC417A52-D506-4404-924B-4BD93DE11011}" srcOrd="2" destOrd="0" presId="urn:microsoft.com/office/officeart/2005/8/layout/orgChart1"/>
-    <dgm:cxn modelId="{6A506C37-ADFF-4A7F-9839-FFBCF1BC1797}" type="presParOf" srcId="{3460BE63-EAE2-4475-BA06-267E4D77FC49}" destId="{95B17FDA-F9FC-4F1E-8E4C-5600ED857B92}" srcOrd="2" destOrd="0" presId="urn:microsoft.com/office/officeart/2005/8/layout/orgChart1"/>
-    <dgm:cxn modelId="{46300D63-45BC-4AE6-921C-0CA4A81DC7F3}" type="presParOf" srcId="{CC8B1E47-4C54-4A8A-B197-4984B8037E92}" destId="{44F6C3E7-E762-4771-BA1F-65F3FB1D6FFD}" srcOrd="2" destOrd="0" presId="urn:microsoft.com/office/officeart/2005/8/layout/orgChart1"/>
-    <dgm:cxn modelId="{F03FAD19-D697-427B-A44E-AAFABE6365EC}" type="presParOf" srcId="{CC8B1E47-4C54-4A8A-B197-4984B8037E92}" destId="{91DDAE80-1A2D-4459-A10F-FC5A4463B759}" srcOrd="3" destOrd="0" presId="urn:microsoft.com/office/officeart/2005/8/layout/orgChart1"/>
-    <dgm:cxn modelId="{74CA0A5A-A10B-4553-A1C7-083EF9B30791}" type="presParOf" srcId="{91DDAE80-1A2D-4459-A10F-FC5A4463B759}" destId="{73C1F8D2-B3B4-480F-8D01-41943A890FD7}" srcOrd="0" destOrd="0" presId="urn:microsoft.com/office/officeart/2005/8/layout/orgChart1"/>
-    <dgm:cxn modelId="{7808E81C-AC7E-4A39-ADB0-64DB24578DC4}" type="presParOf" srcId="{73C1F8D2-B3B4-480F-8D01-41943A890FD7}" destId="{A7D9045D-B71E-48B3-A865-E809D51531FA}" srcOrd="0" destOrd="0" presId="urn:microsoft.com/office/officeart/2005/8/layout/orgChart1"/>
-    <dgm:cxn modelId="{B3550924-38B3-42A3-B63F-82C9B09B59C3}" type="presParOf" srcId="{73C1F8D2-B3B4-480F-8D01-41943A890FD7}" destId="{A025B194-C1D8-425A-90DC-3B20E7688599}" srcOrd="1" destOrd="0" presId="urn:microsoft.com/office/officeart/2005/8/layout/orgChart1"/>
-    <dgm:cxn modelId="{3D2296CB-F287-402A-978A-89A9C06339C8}" type="presParOf" srcId="{91DDAE80-1A2D-4459-A10F-FC5A4463B759}" destId="{5734E45A-4E88-422F-8580-082937D8F601}" srcOrd="1" destOrd="0" presId="urn:microsoft.com/office/officeart/2005/8/layout/orgChart1"/>
-    <dgm:cxn modelId="{586ACB01-8A2F-4A06-BAD3-9D8593E750F2}" type="presParOf" srcId="{91DDAE80-1A2D-4459-A10F-FC5A4463B759}" destId="{6E8EA03B-E08E-4FB1-8C42-BF8DC5EA6870}" srcOrd="2" destOrd="0" presId="urn:microsoft.com/office/officeart/2005/8/layout/orgChart1"/>
-    <dgm:cxn modelId="{DF9DD0D9-A1A4-483E-A489-FCBDFBF20E67}" type="presParOf" srcId="{CC8B1E47-4C54-4A8A-B197-4984B8037E92}" destId="{39E1D18C-4259-4852-8F10-B21120747140}" srcOrd="4" destOrd="0" presId="urn:microsoft.com/office/officeart/2005/8/layout/orgChart1"/>
-    <dgm:cxn modelId="{F57D06CB-4F47-4477-BE12-43BB58567327}" type="presParOf" srcId="{CC8B1E47-4C54-4A8A-B197-4984B8037E92}" destId="{4FEE134A-2C3B-4A59-BD7C-82ED8E8AEFB1}" srcOrd="5" destOrd="0" presId="urn:microsoft.com/office/officeart/2005/8/layout/orgChart1"/>
-    <dgm:cxn modelId="{C999C1A9-B4EE-4A87-A20A-CFDB179F29F4}" type="presParOf" srcId="{4FEE134A-2C3B-4A59-BD7C-82ED8E8AEFB1}" destId="{33581733-CB1F-48CB-9538-F12BEC364723}" srcOrd="0" destOrd="0" presId="urn:microsoft.com/office/officeart/2005/8/layout/orgChart1"/>
-    <dgm:cxn modelId="{8801B9FA-AB05-4CE0-9329-AD21F7648C5D}" type="presParOf" srcId="{33581733-CB1F-48CB-9538-F12BEC364723}" destId="{CEC80A28-156D-40CB-BE19-471BF179A7FB}" srcOrd="0" destOrd="0" presId="urn:microsoft.com/office/officeart/2005/8/layout/orgChart1"/>
-    <dgm:cxn modelId="{180A6A2B-3FA0-4B56-8CE4-2CF7206778D5}" type="presParOf" srcId="{33581733-CB1F-48CB-9538-F12BEC364723}" destId="{FCF61CEE-12FD-4A55-ACFE-06740EA9E35E}" srcOrd="1" destOrd="0" presId="urn:microsoft.com/office/officeart/2005/8/layout/orgChart1"/>
-    <dgm:cxn modelId="{B63AFF81-E2F5-4517-814C-E0D8F1BB9713}" type="presParOf" srcId="{4FEE134A-2C3B-4A59-BD7C-82ED8E8AEFB1}" destId="{D2D21051-185C-4E62-A617-827E5301D78B}" srcOrd="1" destOrd="0" presId="urn:microsoft.com/office/officeart/2005/8/layout/orgChart1"/>
-    <dgm:cxn modelId="{5D56A0C8-B8DF-40D7-98DB-0AA85BA2AA13}" type="presParOf" srcId="{4FEE134A-2C3B-4A59-BD7C-82ED8E8AEFB1}" destId="{6E701819-B727-4A5F-8A58-16E0346BB0A8}" srcOrd="2" destOrd="0" presId="urn:microsoft.com/office/officeart/2005/8/layout/orgChart1"/>
-    <dgm:cxn modelId="{C14BA3CA-E3B1-48FA-A944-F81395A1F79C}" type="presParOf" srcId="{CC8B1E47-4C54-4A8A-B197-4984B8037E92}" destId="{E61D17A4-EA07-4383-A5BB-FF0E610586B6}" srcOrd="6" destOrd="0" presId="urn:microsoft.com/office/officeart/2005/8/layout/orgChart1"/>
-    <dgm:cxn modelId="{F2CF90C9-FB8B-4019-8999-628AC0C26497}" type="presParOf" srcId="{CC8B1E47-4C54-4A8A-B197-4984B8037E92}" destId="{CF366E3B-0DD1-422E-96CB-DA8233AEEBF9}" srcOrd="7" destOrd="0" presId="urn:microsoft.com/office/officeart/2005/8/layout/orgChart1"/>
-    <dgm:cxn modelId="{143342CD-4096-48AC-858E-2A679DC009AF}" type="presParOf" srcId="{CF366E3B-0DD1-422E-96CB-DA8233AEEBF9}" destId="{938F26FB-7FA0-4CC9-8E2F-91AD26E805DC}" srcOrd="0" destOrd="0" presId="urn:microsoft.com/office/officeart/2005/8/layout/orgChart1"/>
-    <dgm:cxn modelId="{B8EC4F0D-E6BB-469E-9B34-037D56433766}" type="presParOf" srcId="{938F26FB-7FA0-4CC9-8E2F-91AD26E805DC}" destId="{B67635C8-6314-45FF-9FC7-BB9CE4B0C6EC}" srcOrd="0" destOrd="0" presId="urn:microsoft.com/office/officeart/2005/8/layout/orgChart1"/>
-    <dgm:cxn modelId="{A346A95A-1DE8-47E3-B7F4-302212D23533}" type="presParOf" srcId="{938F26FB-7FA0-4CC9-8E2F-91AD26E805DC}" destId="{5BA6F93A-F273-4AC1-9AF5-81F5BDC818E4}" srcOrd="1" destOrd="0" presId="urn:microsoft.com/office/officeart/2005/8/layout/orgChart1"/>
-    <dgm:cxn modelId="{28EEFA28-729A-4174-91A0-B4B4093D0442}" type="presParOf" srcId="{CF366E3B-0DD1-422E-96CB-DA8233AEEBF9}" destId="{C24CB2BA-FC35-4D9A-B78E-8351C0F48F33}" srcOrd="1" destOrd="0" presId="urn:microsoft.com/office/officeart/2005/8/layout/orgChart1"/>
-    <dgm:cxn modelId="{24514D5B-CAC0-46DB-A541-46DB470D6835}" type="presParOf" srcId="{C24CB2BA-FC35-4D9A-B78E-8351C0F48F33}" destId="{54F3CDF6-B7F8-4590-B07A-AF7E2B44270E}" srcOrd="0" destOrd="0" presId="urn:microsoft.com/office/officeart/2005/8/layout/orgChart1"/>
-    <dgm:cxn modelId="{54C7C06C-95C2-43A0-B232-191DD451F551}" type="presParOf" srcId="{C24CB2BA-FC35-4D9A-B78E-8351C0F48F33}" destId="{5D79CD7A-8AF0-47C1-B9AE-ED6A84FD6A46}" srcOrd="1" destOrd="0" presId="urn:microsoft.com/office/officeart/2005/8/layout/orgChart1"/>
-    <dgm:cxn modelId="{CF63253E-499A-410F-B79C-A67CAEF22F21}" type="presParOf" srcId="{5D79CD7A-8AF0-47C1-B9AE-ED6A84FD6A46}" destId="{27453C3E-7B21-4E84-AF89-59528EC6188F}" srcOrd="0" destOrd="0" presId="urn:microsoft.com/office/officeart/2005/8/layout/orgChart1"/>
-    <dgm:cxn modelId="{CB8F4ACF-3330-468B-AE5E-C50465CEFA27}" type="presParOf" srcId="{27453C3E-7B21-4E84-AF89-59528EC6188F}" destId="{EA487784-4A80-4005-84F0-9713C58F8DB6}" srcOrd="0" destOrd="0" presId="urn:microsoft.com/office/officeart/2005/8/layout/orgChart1"/>
-    <dgm:cxn modelId="{CAC7413F-88C6-401D-826F-615A7B1A829D}" type="presParOf" srcId="{27453C3E-7B21-4E84-AF89-59528EC6188F}" destId="{11EC2043-2988-4A51-941F-1C6DF040D036}" srcOrd="1" destOrd="0" presId="urn:microsoft.com/office/officeart/2005/8/layout/orgChart1"/>
-    <dgm:cxn modelId="{AC6707B1-CF89-4D66-A0C9-ED0628533B2A}" type="presParOf" srcId="{5D79CD7A-8AF0-47C1-B9AE-ED6A84FD6A46}" destId="{F1D2D515-0174-48A7-A321-143613983F25}" srcOrd="1" destOrd="0" presId="urn:microsoft.com/office/officeart/2005/8/layout/orgChart1"/>
-    <dgm:cxn modelId="{39CC18D2-BD27-4EC8-B101-7A484434FE5C}" type="presParOf" srcId="{5D79CD7A-8AF0-47C1-B9AE-ED6A84FD6A46}" destId="{DC3C28A2-4401-40E2-81C6-93C1F3BB7F91}" srcOrd="2" destOrd="0" presId="urn:microsoft.com/office/officeart/2005/8/layout/orgChart1"/>
-    <dgm:cxn modelId="{26366152-F26F-43B2-9926-D1571FE25CEE}" type="presParOf" srcId="{C24CB2BA-FC35-4D9A-B78E-8351C0F48F33}" destId="{BB614DF4-EE61-44BF-AA45-05D215CCB7C7}" srcOrd="2" destOrd="0" presId="urn:microsoft.com/office/officeart/2005/8/layout/orgChart1"/>
-    <dgm:cxn modelId="{AA6938CB-29E7-4FEA-82B6-E0AB4F594F4B}" type="presParOf" srcId="{C24CB2BA-FC35-4D9A-B78E-8351C0F48F33}" destId="{1A349E9F-05FF-44B2-9557-A8C53FCDE463}" srcOrd="3" destOrd="0" presId="urn:microsoft.com/office/officeart/2005/8/layout/orgChart1"/>
-    <dgm:cxn modelId="{EFEDD620-4C5B-4E1E-9152-4EBCF4D4AD38}" type="presParOf" srcId="{1A349E9F-05FF-44B2-9557-A8C53FCDE463}" destId="{18EEE4EC-0F09-4CE7-85A8-45CB2EA7A016}" srcOrd="0" destOrd="0" presId="urn:microsoft.com/office/officeart/2005/8/layout/orgChart1"/>
-    <dgm:cxn modelId="{B27C9A19-FB43-4BD3-91EC-998E85376725}" type="presParOf" srcId="{18EEE4EC-0F09-4CE7-85A8-45CB2EA7A016}" destId="{771DF64B-B97C-48BD-806B-9D267ECD5093}" srcOrd="0" destOrd="0" presId="urn:microsoft.com/office/officeart/2005/8/layout/orgChart1"/>
-    <dgm:cxn modelId="{51DE9DC3-6B6A-49B3-95E9-0A0000A4FF2A}" type="presParOf" srcId="{18EEE4EC-0F09-4CE7-85A8-45CB2EA7A016}" destId="{B6DCED10-E6B2-4154-8718-5358F6D2407D}" srcOrd="1" destOrd="0" presId="urn:microsoft.com/office/officeart/2005/8/layout/orgChart1"/>
-    <dgm:cxn modelId="{46390210-F3F4-4012-829E-25DC5C001B48}" type="presParOf" srcId="{1A349E9F-05FF-44B2-9557-A8C53FCDE463}" destId="{ABA0681E-54A1-4077-B032-B762C54AFC7C}" srcOrd="1" destOrd="0" presId="urn:microsoft.com/office/officeart/2005/8/layout/orgChart1"/>
-    <dgm:cxn modelId="{F626F19C-101D-4315-B834-DE4209BF288F}" type="presParOf" srcId="{1A349E9F-05FF-44B2-9557-A8C53FCDE463}" destId="{789452F4-D3A5-4C05-96B8-030391B211AD}" srcOrd="2" destOrd="0" presId="urn:microsoft.com/office/officeart/2005/8/layout/orgChart1"/>
-    <dgm:cxn modelId="{C8EEB005-8900-4F76-9FCC-598A75D6526A}" type="presParOf" srcId="{C24CB2BA-FC35-4D9A-B78E-8351C0F48F33}" destId="{350454EE-A010-4FEA-8C99-96FBF79C3094}" srcOrd="4" destOrd="0" presId="urn:microsoft.com/office/officeart/2005/8/layout/orgChart1"/>
-    <dgm:cxn modelId="{68E80F4C-4D32-4471-9CAD-8EA461954C7D}" type="presParOf" srcId="{C24CB2BA-FC35-4D9A-B78E-8351C0F48F33}" destId="{7BFDBDA0-D90D-4CF3-AFBD-08D2C8362AA4}" srcOrd="5" destOrd="0" presId="urn:microsoft.com/office/officeart/2005/8/layout/orgChart1"/>
-    <dgm:cxn modelId="{9CB924D8-ADDF-400B-9670-420450564021}" type="presParOf" srcId="{7BFDBDA0-D90D-4CF3-AFBD-08D2C8362AA4}" destId="{C779CDF7-78F8-455F-89FD-70DB0A81E722}" srcOrd="0" destOrd="0" presId="urn:microsoft.com/office/officeart/2005/8/layout/orgChart1"/>
-    <dgm:cxn modelId="{5BB9F27F-C59A-48F6-8FC9-E014B29F48A3}" type="presParOf" srcId="{C779CDF7-78F8-455F-89FD-70DB0A81E722}" destId="{81D6CDBF-3C8F-41B6-8E4C-8CCC69C9A9D0}" srcOrd="0" destOrd="0" presId="urn:microsoft.com/office/officeart/2005/8/layout/orgChart1"/>
-    <dgm:cxn modelId="{316BCAF3-B5DC-4879-9C68-410800E0D288}" type="presParOf" srcId="{C779CDF7-78F8-455F-89FD-70DB0A81E722}" destId="{5405E608-BB3A-4BD7-A78C-E0BD38ED9697}" srcOrd="1" destOrd="0" presId="urn:microsoft.com/office/officeart/2005/8/layout/orgChart1"/>
-    <dgm:cxn modelId="{732F44C1-0484-4948-8FFA-C2CD67C35B4D}" type="presParOf" srcId="{7BFDBDA0-D90D-4CF3-AFBD-08D2C8362AA4}" destId="{E7CDF8FB-5D98-48F0-AF9A-AFB5E6ABD900}" srcOrd="1" destOrd="0" presId="urn:microsoft.com/office/officeart/2005/8/layout/orgChart1"/>
-    <dgm:cxn modelId="{07F7A2DE-65E8-4FDC-99A3-6547DFF90D2A}" type="presParOf" srcId="{7BFDBDA0-D90D-4CF3-AFBD-08D2C8362AA4}" destId="{3E73E89D-87E1-48C6-9B1C-A7EDA91C1D1E}" srcOrd="2" destOrd="0" presId="urn:microsoft.com/office/officeart/2005/8/layout/orgChart1"/>
-    <dgm:cxn modelId="{21CC2D7E-D619-4873-9E01-A7794E4F842C}" type="presParOf" srcId="{CF366E3B-0DD1-422E-96CB-DA8233AEEBF9}" destId="{B6497046-1E10-4486-B7D8-E8C3CE0AE2BF}" srcOrd="2" destOrd="0" presId="urn:microsoft.com/office/officeart/2005/8/layout/orgChart1"/>
-    <dgm:cxn modelId="{47D996B9-FEC8-49BA-BF22-0171DAC28BE3}" type="presParOf" srcId="{CC8B1E47-4C54-4A8A-B197-4984B8037E92}" destId="{E3EB0257-90D6-4E89-87BE-C770626BDEC4}" srcOrd="8" destOrd="0" presId="urn:microsoft.com/office/officeart/2005/8/layout/orgChart1"/>
-    <dgm:cxn modelId="{C3F9304A-1F8E-4D70-B30D-16DD63B4FC61}" type="presParOf" srcId="{CC8B1E47-4C54-4A8A-B197-4984B8037E92}" destId="{43C63612-45B9-4537-A379-233A882995F7}" srcOrd="9" destOrd="0" presId="urn:microsoft.com/office/officeart/2005/8/layout/orgChart1"/>
-    <dgm:cxn modelId="{458FB4CB-1989-473F-9BDD-C945B0B9BE7C}" type="presParOf" srcId="{43C63612-45B9-4537-A379-233A882995F7}" destId="{A94E06FE-4DF7-48FA-9A38-16391FB33EEA}" srcOrd="0" destOrd="0" presId="urn:microsoft.com/office/officeart/2005/8/layout/orgChart1"/>
-    <dgm:cxn modelId="{0D0D69CA-A979-480F-B011-0572457A7EA3}" type="presParOf" srcId="{A94E06FE-4DF7-48FA-9A38-16391FB33EEA}" destId="{A5A4C983-8D9F-4EF4-8B1F-774F4B8B7922}" srcOrd="0" destOrd="0" presId="urn:microsoft.com/office/officeart/2005/8/layout/orgChart1"/>
-    <dgm:cxn modelId="{829084B0-0FB9-478D-AF9D-75B88FBCE1C6}" type="presParOf" srcId="{A94E06FE-4DF7-48FA-9A38-16391FB33EEA}" destId="{03B908BC-7766-4B51-ADD4-AA81A82F0C4E}" srcOrd="1" destOrd="0" presId="urn:microsoft.com/office/officeart/2005/8/layout/orgChart1"/>
-    <dgm:cxn modelId="{FD091A01-64B7-468C-9F37-DB0ABA184A98}" type="presParOf" srcId="{43C63612-45B9-4537-A379-233A882995F7}" destId="{C08AA867-0405-4591-B5AD-22CA8D3BAAFB}" srcOrd="1" destOrd="0" presId="urn:microsoft.com/office/officeart/2005/8/layout/orgChart1"/>
-    <dgm:cxn modelId="{7F24502E-0AE7-4090-9D11-FF41A109FB26}" type="presParOf" srcId="{C08AA867-0405-4591-B5AD-22CA8D3BAAFB}" destId="{2D2FDB5C-6C62-44E2-B0ED-ADC0D8BE6D82}" srcOrd="0" destOrd="0" presId="urn:microsoft.com/office/officeart/2005/8/layout/orgChart1"/>
-    <dgm:cxn modelId="{616AC77D-F846-495C-9FE5-0DC80DE67E29}" type="presParOf" srcId="{C08AA867-0405-4591-B5AD-22CA8D3BAAFB}" destId="{4154EC15-90D6-41C1-9573-354B248B5519}" srcOrd="1" destOrd="0" presId="urn:microsoft.com/office/officeart/2005/8/layout/orgChart1"/>
-    <dgm:cxn modelId="{2894B9F6-1099-4DEF-B294-6AA2210C2A21}" type="presParOf" srcId="{4154EC15-90D6-41C1-9573-354B248B5519}" destId="{3B108C4C-0E12-4C99-B53D-8D82559CADBD}" srcOrd="0" destOrd="0" presId="urn:microsoft.com/office/officeart/2005/8/layout/orgChart1"/>
-    <dgm:cxn modelId="{9AE4C25C-58B6-4204-8522-A967EAC1EFAD}" type="presParOf" srcId="{3B108C4C-0E12-4C99-B53D-8D82559CADBD}" destId="{0BA95CA7-E982-4BB2-97B3-F8B758889A00}" srcOrd="0" destOrd="0" presId="urn:microsoft.com/office/officeart/2005/8/layout/orgChart1"/>
-    <dgm:cxn modelId="{7B111626-4821-4A74-B6E0-F41B7A8A5C77}" type="presParOf" srcId="{3B108C4C-0E12-4C99-B53D-8D82559CADBD}" destId="{7B0E4EF7-ED5D-43F5-865B-A8F050756236}" srcOrd="1" destOrd="0" presId="urn:microsoft.com/office/officeart/2005/8/layout/orgChart1"/>
-    <dgm:cxn modelId="{F8FE5937-6104-486C-A7A0-AD03620D0DB7}" type="presParOf" srcId="{4154EC15-90D6-41C1-9573-354B248B5519}" destId="{4120BA7F-F9E8-4318-BC14-8D20DDD7D8B9}" srcOrd="1" destOrd="0" presId="urn:microsoft.com/office/officeart/2005/8/layout/orgChart1"/>
-    <dgm:cxn modelId="{B3049C53-5D8D-4525-BD22-1A20B32823D6}" type="presParOf" srcId="{4154EC15-90D6-41C1-9573-354B248B5519}" destId="{59C65857-CC18-4415-B6A6-75629616B6F9}" srcOrd="2" destOrd="0" presId="urn:microsoft.com/office/officeart/2005/8/layout/orgChart1"/>
-    <dgm:cxn modelId="{E40E43D4-8D7F-42CC-9802-BF426AA7F3F1}" type="presParOf" srcId="{C08AA867-0405-4591-B5AD-22CA8D3BAAFB}" destId="{848E2FE5-674A-4145-AC06-F810C41A0893}" srcOrd="2" destOrd="0" presId="urn:microsoft.com/office/officeart/2005/8/layout/orgChart1"/>
-    <dgm:cxn modelId="{BD1EEB93-5A82-4154-879F-3A84CAB51F1B}" type="presParOf" srcId="{C08AA867-0405-4591-B5AD-22CA8D3BAAFB}" destId="{A17F39A8-BEB0-4CD4-99A9-EFEAD41ECE3C}" srcOrd="3" destOrd="0" presId="urn:microsoft.com/office/officeart/2005/8/layout/orgChart1"/>
-    <dgm:cxn modelId="{D7FE592B-6DFA-47E6-BD88-14457C7D70A9}" type="presParOf" srcId="{A17F39A8-BEB0-4CD4-99A9-EFEAD41ECE3C}" destId="{16383A2C-A124-4E2C-8C5B-31193E53217B}" srcOrd="0" destOrd="0" presId="urn:microsoft.com/office/officeart/2005/8/layout/orgChart1"/>
-    <dgm:cxn modelId="{7554DF03-CEF7-4E8B-A99A-44EEF79E1BE8}" type="presParOf" srcId="{16383A2C-A124-4E2C-8C5B-31193E53217B}" destId="{63B062B2-E08F-47BD-9033-27E9CCF2C035}" srcOrd="0" destOrd="0" presId="urn:microsoft.com/office/officeart/2005/8/layout/orgChart1"/>
-    <dgm:cxn modelId="{C775B4B7-93FE-4AF9-AAA1-868A585ECF5A}" type="presParOf" srcId="{16383A2C-A124-4E2C-8C5B-31193E53217B}" destId="{D06CA95D-13C9-46E8-87ED-58C3A4DC5FCD}" srcOrd="1" destOrd="0" presId="urn:microsoft.com/office/officeart/2005/8/layout/orgChart1"/>
-    <dgm:cxn modelId="{61869406-61B1-4C2B-9724-182B1AA5F3E1}" type="presParOf" srcId="{A17F39A8-BEB0-4CD4-99A9-EFEAD41ECE3C}" destId="{59AA2F68-3B0A-4D76-B624-A563B6A37E46}" srcOrd="1" destOrd="0" presId="urn:microsoft.com/office/officeart/2005/8/layout/orgChart1"/>
-    <dgm:cxn modelId="{3FD7C5AA-9560-4371-B788-32E85FBCE090}" type="presParOf" srcId="{A17F39A8-BEB0-4CD4-99A9-EFEAD41ECE3C}" destId="{61BBA088-A5CB-4F18-89EA-00F825C950CB}" srcOrd="2" destOrd="0" presId="urn:microsoft.com/office/officeart/2005/8/layout/orgChart1"/>
-    <dgm:cxn modelId="{AAACB20A-7F7A-4EAB-9E9C-72FC253B9688}" type="presParOf" srcId="{43C63612-45B9-4537-A379-233A882995F7}" destId="{66E592A7-2663-4E3C-8CDB-C823E180ADCD}" srcOrd="2" destOrd="0" presId="urn:microsoft.com/office/officeart/2005/8/layout/orgChart1"/>
-    <dgm:cxn modelId="{897386FA-1BCC-4B76-BDAF-316F430D961D}" type="presParOf" srcId="{CC8B1E47-4C54-4A8A-B197-4984B8037E92}" destId="{819DF8B9-1756-4F0F-8019-443E3F5E3134}" srcOrd="10" destOrd="0" presId="urn:microsoft.com/office/officeart/2005/8/layout/orgChart1"/>
-    <dgm:cxn modelId="{0963C165-7988-40ED-9869-C614221045BF}" type="presParOf" srcId="{CC8B1E47-4C54-4A8A-B197-4984B8037E92}" destId="{8C77A7B9-4CD0-4943-92A1-9710BE677BCE}" srcOrd="11" destOrd="0" presId="urn:microsoft.com/office/officeart/2005/8/layout/orgChart1"/>
-    <dgm:cxn modelId="{31D0F100-585B-4C18-A04D-2EB95E3D8BC9}" type="presParOf" srcId="{8C77A7B9-4CD0-4943-92A1-9710BE677BCE}" destId="{75FE50FC-B053-4D50-95E2-2219B32EAAEA}" srcOrd="0" destOrd="0" presId="urn:microsoft.com/office/officeart/2005/8/layout/orgChart1"/>
-    <dgm:cxn modelId="{E916BFA0-E823-49C3-B5C0-FF232CC87D2A}" type="presParOf" srcId="{75FE50FC-B053-4D50-95E2-2219B32EAAEA}" destId="{E6815EC2-517E-4813-B2A0-126438211441}" srcOrd="0" destOrd="0" presId="urn:microsoft.com/office/officeart/2005/8/layout/orgChart1"/>
-    <dgm:cxn modelId="{F3962573-4613-43C3-A260-C6EF5ED9548F}" type="presParOf" srcId="{75FE50FC-B053-4D50-95E2-2219B32EAAEA}" destId="{F8AD1095-D757-4EC2-9529-0FE34CD8BCF2}" srcOrd="1" destOrd="0" presId="urn:microsoft.com/office/officeart/2005/8/layout/orgChart1"/>
-    <dgm:cxn modelId="{1520E99E-A353-4356-9014-D484AB562768}" type="presParOf" srcId="{8C77A7B9-4CD0-4943-92A1-9710BE677BCE}" destId="{E4555C64-E585-4B75-98C5-9A2531F19964}" srcOrd="1" destOrd="0" presId="urn:microsoft.com/office/officeart/2005/8/layout/orgChart1"/>
-    <dgm:cxn modelId="{87D63110-F8D1-4FE3-896E-840A7D632C3A}" type="presParOf" srcId="{8C77A7B9-4CD0-4943-92A1-9710BE677BCE}" destId="{3605115B-403E-40BE-8CC1-C16FC229692D}" srcOrd="2" destOrd="0" presId="urn:microsoft.com/office/officeart/2005/8/layout/orgChart1"/>
-    <dgm:cxn modelId="{8A1D7543-2327-45B4-BAD7-62C05CD0FD90}" type="presParOf" srcId="{CC8B1E47-4C54-4A8A-B197-4984B8037E92}" destId="{12A85EFC-CF10-4963-83AC-6F71EA187943}" srcOrd="12" destOrd="0" presId="urn:microsoft.com/office/officeart/2005/8/layout/orgChart1"/>
-    <dgm:cxn modelId="{FF257877-4A32-440B-AF99-F71D7DF2D159}" type="presParOf" srcId="{CC8B1E47-4C54-4A8A-B197-4984B8037E92}" destId="{E1318AC2-097B-4B4F-9308-64471632ABBA}" srcOrd="13" destOrd="0" presId="urn:microsoft.com/office/officeart/2005/8/layout/orgChart1"/>
-    <dgm:cxn modelId="{EC24CEF4-8A5B-4CFB-A8F9-40661FEAC101}" type="presParOf" srcId="{E1318AC2-097B-4B4F-9308-64471632ABBA}" destId="{9F27ABAE-30C5-44DF-962D-7146A4206A78}" srcOrd="0" destOrd="0" presId="urn:microsoft.com/office/officeart/2005/8/layout/orgChart1"/>
-    <dgm:cxn modelId="{AC5F8B69-F834-4CAC-AD63-F2BE14137993}" type="presParOf" srcId="{9F27ABAE-30C5-44DF-962D-7146A4206A78}" destId="{2B1A53CE-DE7D-4D8F-A1AA-02097F5D17A6}" srcOrd="0" destOrd="0" presId="urn:microsoft.com/office/officeart/2005/8/layout/orgChart1"/>
-    <dgm:cxn modelId="{28ACE176-B837-4C45-934C-3AF01809CF3D}" type="presParOf" srcId="{9F27ABAE-30C5-44DF-962D-7146A4206A78}" destId="{01E40F6E-2070-4224-8AD7-6277A0F9B449}" srcOrd="1" destOrd="0" presId="urn:microsoft.com/office/officeart/2005/8/layout/orgChart1"/>
-    <dgm:cxn modelId="{91707F01-D2BA-48C2-AE25-748CE4A5CF95}" type="presParOf" srcId="{E1318AC2-097B-4B4F-9308-64471632ABBA}" destId="{DE427674-6783-4B14-9750-75F3DDAEBC16}" srcOrd="1" destOrd="0" presId="urn:microsoft.com/office/officeart/2005/8/layout/orgChart1"/>
-    <dgm:cxn modelId="{DDE823D6-AEE3-4723-89C0-721471DA2462}" type="presParOf" srcId="{E1318AC2-097B-4B4F-9308-64471632ABBA}" destId="{3A405112-EE26-472E-8586-20E015EC3866}" srcOrd="2" destOrd="0" presId="urn:microsoft.com/office/officeart/2005/8/layout/orgChart1"/>
-    <dgm:cxn modelId="{44D17429-B469-4F41-B8E7-17475EFD8AD0}" type="presParOf" srcId="{F1AA58BA-64C8-4253-B5D5-BA011EF84D4D}" destId="{41FBE4B9-A4BF-43FB-900C-1C58B7030EB3}" srcOrd="2" destOrd="0" presId="urn:microsoft.com/office/officeart/2005/8/layout/orgChart1"/>
-    <dgm:cxn modelId="{4078CDC9-F449-4692-AF63-FCABE7C2F0AC}" type="presParOf" srcId="{F82728AF-A317-43CC-BEE0-1C5A655569EA}" destId="{93527016-C41A-49C6-8FD5-70D23D321538}" srcOrd="8" destOrd="0" presId="urn:microsoft.com/office/officeart/2005/8/layout/orgChart1"/>
-    <dgm:cxn modelId="{D29A682B-71A1-4EE4-8A3A-0AB73C210000}" type="presParOf" srcId="{F82728AF-A317-43CC-BEE0-1C5A655569EA}" destId="{B2D985E6-7743-4838-BB17-B0A0D44B007A}" srcOrd="9" destOrd="0" presId="urn:microsoft.com/office/officeart/2005/8/layout/orgChart1"/>
-    <dgm:cxn modelId="{6F438094-1190-426F-B76B-B39AE1085B8F}" type="presParOf" srcId="{B2D985E6-7743-4838-BB17-B0A0D44B007A}" destId="{EB0AFA81-5E2D-4391-90B2-E63140C02657}" srcOrd="0" destOrd="0" presId="urn:microsoft.com/office/officeart/2005/8/layout/orgChart1"/>
-    <dgm:cxn modelId="{6749E69D-DE0A-432C-A6FD-B513B6B4E051}" type="presParOf" srcId="{EB0AFA81-5E2D-4391-90B2-E63140C02657}" destId="{96CEC549-B94F-46BA-98C8-D73FEBC91A16}" srcOrd="0" destOrd="0" presId="urn:microsoft.com/office/officeart/2005/8/layout/orgChart1"/>
-    <dgm:cxn modelId="{5B87FB91-BA39-4B85-B27C-0C1F9B17A4E6}" type="presParOf" srcId="{EB0AFA81-5E2D-4391-90B2-E63140C02657}" destId="{B7321A86-5FCB-4C00-97DE-1EF31B0ACEF9}" srcOrd="1" destOrd="0" presId="urn:microsoft.com/office/officeart/2005/8/layout/orgChart1"/>
-    <dgm:cxn modelId="{D10A256D-FA9C-4C41-957F-40BC6910E06B}" type="presParOf" srcId="{B2D985E6-7743-4838-BB17-B0A0D44B007A}" destId="{9985C03C-BF5F-4B0C-A1E7-1563C138D12F}" srcOrd="1" destOrd="0" presId="urn:microsoft.com/office/officeart/2005/8/layout/orgChart1"/>
-    <dgm:cxn modelId="{4B763748-CD49-4DAD-9166-7AAD800F774A}" type="presParOf" srcId="{9985C03C-BF5F-4B0C-A1E7-1563C138D12F}" destId="{CDE12021-3655-4FB4-9C81-838523AF9E4A}" srcOrd="0" destOrd="0" presId="urn:microsoft.com/office/officeart/2005/8/layout/orgChart1"/>
-    <dgm:cxn modelId="{B1DBBDAD-D293-4D6A-80A2-99AD91DF2178}" type="presParOf" srcId="{9985C03C-BF5F-4B0C-A1E7-1563C138D12F}" destId="{B13E5C6E-85E9-4F69-98F0-697037C8ACE1}" srcOrd="1" destOrd="0" presId="urn:microsoft.com/office/officeart/2005/8/layout/orgChart1"/>
-    <dgm:cxn modelId="{A3DA1C2F-9141-4F44-9BC5-CE5C745F6702}" type="presParOf" srcId="{B13E5C6E-85E9-4F69-98F0-697037C8ACE1}" destId="{9453499F-9AC1-46FE-AFCF-9B2DD79C58A1}" srcOrd="0" destOrd="0" presId="urn:microsoft.com/office/officeart/2005/8/layout/orgChart1"/>
-    <dgm:cxn modelId="{7A267EC9-59B3-4947-B718-2723050C73F4}" type="presParOf" srcId="{9453499F-9AC1-46FE-AFCF-9B2DD79C58A1}" destId="{1EFD960D-65EC-4743-A218-E101AFA3912E}" srcOrd="0" destOrd="0" presId="urn:microsoft.com/office/officeart/2005/8/layout/orgChart1"/>
-    <dgm:cxn modelId="{252F4F19-9754-4E01-BB83-A015EE71C5D0}" type="presParOf" srcId="{9453499F-9AC1-46FE-AFCF-9B2DD79C58A1}" destId="{B0F26930-1E6D-4851-AB7B-6849B8D652E5}" srcOrd="1" destOrd="0" presId="urn:microsoft.com/office/officeart/2005/8/layout/orgChart1"/>
-    <dgm:cxn modelId="{7EE0D587-53E5-4034-873B-1F21EB9393FC}" type="presParOf" srcId="{B13E5C6E-85E9-4F69-98F0-697037C8ACE1}" destId="{04CAEAB3-10D6-42A1-821D-E6840B3EF96D}" srcOrd="1" destOrd="0" presId="urn:microsoft.com/office/officeart/2005/8/layout/orgChart1"/>
-    <dgm:cxn modelId="{FFDD4217-731F-4C89-A0D5-5D9BF550A2D4}" type="presParOf" srcId="{B13E5C6E-85E9-4F69-98F0-697037C8ACE1}" destId="{6C71C3BA-BE9D-4803-A3F6-51D315B9009C}" srcOrd="2" destOrd="0" presId="urn:microsoft.com/office/officeart/2005/8/layout/orgChart1"/>
-    <dgm:cxn modelId="{97977749-F5DD-47CB-ACE8-20984031D45C}" type="presParOf" srcId="{9985C03C-BF5F-4B0C-A1E7-1563C138D12F}" destId="{8F3734E1-B2FA-4C65-8F6D-0C20FD25947B}" srcOrd="2" destOrd="0" presId="urn:microsoft.com/office/officeart/2005/8/layout/orgChart1"/>
-    <dgm:cxn modelId="{DEDF3DB5-9521-460E-A434-185763480528}" type="presParOf" srcId="{9985C03C-BF5F-4B0C-A1E7-1563C138D12F}" destId="{FE2F621B-92CD-4102-ABAD-82384C5109D6}" srcOrd="3" destOrd="0" presId="urn:microsoft.com/office/officeart/2005/8/layout/orgChart1"/>
-    <dgm:cxn modelId="{97D430ED-935E-47AB-A12D-8B673FACE15A}" type="presParOf" srcId="{FE2F621B-92CD-4102-ABAD-82384C5109D6}" destId="{C1D3FBD1-CF46-4231-8659-B91DA0A18767}" srcOrd="0" destOrd="0" presId="urn:microsoft.com/office/officeart/2005/8/layout/orgChart1"/>
-    <dgm:cxn modelId="{2BD0F613-2199-46C2-86CF-3129075993A3}" type="presParOf" srcId="{C1D3FBD1-CF46-4231-8659-B91DA0A18767}" destId="{6211B2ED-EBB4-42B2-9005-C5630A5166EC}" srcOrd="0" destOrd="0" presId="urn:microsoft.com/office/officeart/2005/8/layout/orgChart1"/>
-    <dgm:cxn modelId="{FF23F143-7787-4267-8500-F22AC4CA0481}" type="presParOf" srcId="{C1D3FBD1-CF46-4231-8659-B91DA0A18767}" destId="{3769076E-D107-453A-BE7A-EE5DC829BCF6}" srcOrd="1" destOrd="0" presId="urn:microsoft.com/office/officeart/2005/8/layout/orgChart1"/>
-    <dgm:cxn modelId="{9640B414-2545-447D-BFB7-7869CF64477A}" type="presParOf" srcId="{FE2F621B-92CD-4102-ABAD-82384C5109D6}" destId="{3C1761A8-2404-41C2-BB06-4FB889F4D7C6}" srcOrd="1" destOrd="0" presId="urn:microsoft.com/office/officeart/2005/8/layout/orgChart1"/>
-    <dgm:cxn modelId="{14C9944F-91C1-4120-B77D-CF78C54481F1}" type="presParOf" srcId="{FE2F621B-92CD-4102-ABAD-82384C5109D6}" destId="{6A5788F2-DED6-44AC-880E-1EEFD91AA668}" srcOrd="2" destOrd="0" presId="urn:microsoft.com/office/officeart/2005/8/layout/orgChart1"/>
-    <dgm:cxn modelId="{6571FAFC-7039-4034-8536-1760689B1912}" type="presParOf" srcId="{9985C03C-BF5F-4B0C-A1E7-1563C138D12F}" destId="{B0ED53CC-E55F-49E0-BA5F-F7D2233C74D9}" srcOrd="4" destOrd="0" presId="urn:microsoft.com/office/officeart/2005/8/layout/orgChart1"/>
-    <dgm:cxn modelId="{4A7F2EC4-4B20-405E-8036-B1E8F7546DAF}" type="presParOf" srcId="{9985C03C-BF5F-4B0C-A1E7-1563C138D12F}" destId="{B4B1F4FF-8733-4D22-A47D-97C58D2B0A63}" srcOrd="5" destOrd="0" presId="urn:microsoft.com/office/officeart/2005/8/layout/orgChart1"/>
-    <dgm:cxn modelId="{13C1FF86-7459-4D52-9720-2638CC7897AC}" type="presParOf" srcId="{B4B1F4FF-8733-4D22-A47D-97C58D2B0A63}" destId="{37AE219A-EA00-420E-809C-FB02848AEB55}" srcOrd="0" destOrd="0" presId="urn:microsoft.com/office/officeart/2005/8/layout/orgChart1"/>
-    <dgm:cxn modelId="{CA9D6870-0E86-4845-A937-A01348896908}" type="presParOf" srcId="{37AE219A-EA00-420E-809C-FB02848AEB55}" destId="{EE88E0C9-0430-4671-8EE1-2610BED7F46D}" srcOrd="0" destOrd="0" presId="urn:microsoft.com/office/officeart/2005/8/layout/orgChart1"/>
-    <dgm:cxn modelId="{14DC9760-EA69-473B-BF6F-03C665C284D3}" type="presParOf" srcId="{37AE219A-EA00-420E-809C-FB02848AEB55}" destId="{C8919219-E461-4C60-B50B-CA1389D79576}" srcOrd="1" destOrd="0" presId="urn:microsoft.com/office/officeart/2005/8/layout/orgChart1"/>
-    <dgm:cxn modelId="{4B16A775-8624-4D0D-918B-73849AEEB104}" type="presParOf" srcId="{B4B1F4FF-8733-4D22-A47D-97C58D2B0A63}" destId="{7FF5AE66-5483-483B-9D62-908017ABCCDF}" srcOrd="1" destOrd="0" presId="urn:microsoft.com/office/officeart/2005/8/layout/orgChart1"/>
-    <dgm:cxn modelId="{871362F4-70B2-42C5-A572-E4CFF78F28B1}" type="presParOf" srcId="{B4B1F4FF-8733-4D22-A47D-97C58D2B0A63}" destId="{6F1B26B6-A097-4A6A-B86F-45A17AB35CC3}" srcOrd="2" destOrd="0" presId="urn:microsoft.com/office/officeart/2005/8/layout/orgChart1"/>
-    <dgm:cxn modelId="{31047C34-7AB4-499B-B280-FBF8BF17F4E8}" type="presParOf" srcId="{9985C03C-BF5F-4B0C-A1E7-1563C138D12F}" destId="{11D63A0C-8752-4EAE-93AF-54CA21747084}" srcOrd="6" destOrd="0" presId="urn:microsoft.com/office/officeart/2005/8/layout/orgChart1"/>
-    <dgm:cxn modelId="{FE8AACDF-333B-4308-87F1-3B525520F0CF}" type="presParOf" srcId="{9985C03C-BF5F-4B0C-A1E7-1563C138D12F}" destId="{DCB60DE1-9B2C-4B10-BBB9-48955523BC47}" srcOrd="7" destOrd="0" presId="urn:microsoft.com/office/officeart/2005/8/layout/orgChart1"/>
-    <dgm:cxn modelId="{E5EF5685-1D96-4AE7-9789-42C3623470FD}" type="presParOf" srcId="{DCB60DE1-9B2C-4B10-BBB9-48955523BC47}" destId="{9CA04E32-6C97-4A5F-ABCC-DAD1B29248F8}" srcOrd="0" destOrd="0" presId="urn:microsoft.com/office/officeart/2005/8/layout/orgChart1"/>
-    <dgm:cxn modelId="{03F5CFE3-AF53-403C-8A9B-77EC9424710B}" type="presParOf" srcId="{9CA04E32-6C97-4A5F-ABCC-DAD1B29248F8}" destId="{90612331-4B69-4A21-9AEA-C00C31C30110}" srcOrd="0" destOrd="0" presId="urn:microsoft.com/office/officeart/2005/8/layout/orgChart1"/>
-    <dgm:cxn modelId="{0FEDAC70-A45D-4265-A5F7-E8939541C212}" type="presParOf" srcId="{9CA04E32-6C97-4A5F-ABCC-DAD1B29248F8}" destId="{2A85A980-4176-4A52-9980-9C048D81E0F9}" srcOrd="1" destOrd="0" presId="urn:microsoft.com/office/officeart/2005/8/layout/orgChart1"/>
-    <dgm:cxn modelId="{7615E4D2-F555-4E91-9608-D8E52CC74FF2}" type="presParOf" srcId="{DCB60DE1-9B2C-4B10-BBB9-48955523BC47}" destId="{B90C308A-94A9-4C84-A622-8772B06970A3}" srcOrd="1" destOrd="0" presId="urn:microsoft.com/office/officeart/2005/8/layout/orgChart1"/>
-    <dgm:cxn modelId="{2CABC581-1719-49A8-BE53-146921BB6924}" type="presParOf" srcId="{DCB60DE1-9B2C-4B10-BBB9-48955523BC47}" destId="{D9C542CA-99C2-4096-8EC7-22A95CDE8107}" srcOrd="2" destOrd="0" presId="urn:microsoft.com/office/officeart/2005/8/layout/orgChart1"/>
-    <dgm:cxn modelId="{038DBAF6-A712-42AE-82DE-4E55D21FD131}" type="presParOf" srcId="{B2D985E6-7743-4838-BB17-B0A0D44B007A}" destId="{0211655C-4C6D-4F7D-BB5B-A86258C4CA5C}" srcOrd="2" destOrd="0" presId="urn:microsoft.com/office/officeart/2005/8/layout/orgChart1"/>
-    <dgm:cxn modelId="{BF7F304D-FEF7-4DE5-A0AA-6F8026052617}" type="presParOf" srcId="{F82728AF-A317-43CC-BEE0-1C5A655569EA}" destId="{91AFB1C1-1E81-4746-80FC-E79CF781C4DF}" srcOrd="10" destOrd="0" presId="urn:microsoft.com/office/officeart/2005/8/layout/orgChart1"/>
-    <dgm:cxn modelId="{D8496E83-E3E4-49A0-87F3-60EF452DED71}" type="presParOf" srcId="{F82728AF-A317-43CC-BEE0-1C5A655569EA}" destId="{30935626-A326-475E-BC8D-4B48E4E266C8}" srcOrd="11" destOrd="0" presId="urn:microsoft.com/office/officeart/2005/8/layout/orgChart1"/>
-    <dgm:cxn modelId="{3C314810-0AB2-4347-B482-9A0C8A3D9EBE}" type="presParOf" srcId="{30935626-A326-475E-BC8D-4B48E4E266C8}" destId="{FF6F4770-AFDF-4269-9FFD-BA9F1ABFB8C3}" srcOrd="0" destOrd="0" presId="urn:microsoft.com/office/officeart/2005/8/layout/orgChart1"/>
-    <dgm:cxn modelId="{F9787F1E-C957-46A5-B9F0-453D7E9BD517}" type="presParOf" srcId="{FF6F4770-AFDF-4269-9FFD-BA9F1ABFB8C3}" destId="{E86A6FE0-8408-4451-B96F-602A1678FE45}" srcOrd="0" destOrd="0" presId="urn:microsoft.com/office/officeart/2005/8/layout/orgChart1"/>
-    <dgm:cxn modelId="{CD3D67A0-7389-4D4F-8A3C-487E8DF6AA35}" type="presParOf" srcId="{FF6F4770-AFDF-4269-9FFD-BA9F1ABFB8C3}" destId="{18E52BC0-DFF5-46BB-BF5F-90B1E0995F51}" srcOrd="1" destOrd="0" presId="urn:microsoft.com/office/officeart/2005/8/layout/orgChart1"/>
-    <dgm:cxn modelId="{2E0771B1-1F76-43E2-9C71-5823F954E326}" type="presParOf" srcId="{30935626-A326-475E-BC8D-4B48E4E266C8}" destId="{C58FF216-4621-434F-9AF7-3E1214C769E8}" srcOrd="1" destOrd="0" presId="urn:microsoft.com/office/officeart/2005/8/layout/orgChart1"/>
-    <dgm:cxn modelId="{E597D172-45E3-4C18-848E-CB9CEB69C505}" type="presParOf" srcId="{C58FF216-4621-434F-9AF7-3E1214C769E8}" destId="{68D15140-5583-4B9A-9B3F-ABA910792C51}" srcOrd="0" destOrd="0" presId="urn:microsoft.com/office/officeart/2005/8/layout/orgChart1"/>
-    <dgm:cxn modelId="{B2848DAD-9581-42E7-8A1C-2AF62569FE93}" type="presParOf" srcId="{C58FF216-4621-434F-9AF7-3E1214C769E8}" destId="{06737636-96BF-48C9-B68E-08964789DE40}" srcOrd="1" destOrd="0" presId="urn:microsoft.com/office/officeart/2005/8/layout/orgChart1"/>
-    <dgm:cxn modelId="{AD27D577-9BA6-4F72-BFFA-8F2E34C1BEB0}" type="presParOf" srcId="{06737636-96BF-48C9-B68E-08964789DE40}" destId="{B881BBFB-17AA-4EB1-A834-E5CE8A218601}" srcOrd="0" destOrd="0" presId="urn:microsoft.com/office/officeart/2005/8/layout/orgChart1"/>
-    <dgm:cxn modelId="{3A805D87-7D57-4B27-9D4C-22E65119CEC1}" type="presParOf" srcId="{B881BBFB-17AA-4EB1-A834-E5CE8A218601}" destId="{38058048-8EA9-4344-B12C-EDBBD6BE996F}" srcOrd="0" destOrd="0" presId="urn:microsoft.com/office/officeart/2005/8/layout/orgChart1"/>
-    <dgm:cxn modelId="{05EB3A95-2A4F-44F8-BEAC-EE03363CD43B}" type="presParOf" srcId="{B881BBFB-17AA-4EB1-A834-E5CE8A218601}" destId="{1B55349F-F038-4756-A691-1A461B577656}" srcOrd="1" destOrd="0" presId="urn:microsoft.com/office/officeart/2005/8/layout/orgChart1"/>
-    <dgm:cxn modelId="{69EADCDB-C49B-40FB-BFB1-9EEC9FE88FE0}" type="presParOf" srcId="{06737636-96BF-48C9-B68E-08964789DE40}" destId="{0DDFC85A-C809-46FF-912D-B460A5CDB8AA}" srcOrd="1" destOrd="0" presId="urn:microsoft.com/office/officeart/2005/8/layout/orgChart1"/>
-    <dgm:cxn modelId="{20A30E82-DB53-462F-A686-FD57F6B28265}" type="presParOf" srcId="{06737636-96BF-48C9-B68E-08964789DE40}" destId="{F91C09D0-91DA-4E6A-9EF2-84E9FA03BDF3}" srcOrd="2" destOrd="0" presId="urn:microsoft.com/office/officeart/2005/8/layout/orgChart1"/>
-    <dgm:cxn modelId="{3D70CD40-5695-414D-82AF-E29FAB6EE42D}" type="presParOf" srcId="{C58FF216-4621-434F-9AF7-3E1214C769E8}" destId="{83C762B8-67FE-455F-8C14-EFD29125426D}" srcOrd="2" destOrd="0" presId="urn:microsoft.com/office/officeart/2005/8/layout/orgChart1"/>
-    <dgm:cxn modelId="{FEF0E3C7-4636-42AA-8BD4-54D1F00C7EAD}" type="presParOf" srcId="{C58FF216-4621-434F-9AF7-3E1214C769E8}" destId="{72D713F5-C4CD-42C4-A6BD-50C7572C3C0E}" srcOrd="3" destOrd="0" presId="urn:microsoft.com/office/officeart/2005/8/layout/orgChart1"/>
-    <dgm:cxn modelId="{43985129-72C5-470C-9AB8-191D218AF171}" type="presParOf" srcId="{72D713F5-C4CD-42C4-A6BD-50C7572C3C0E}" destId="{1BB21A9D-34CE-4DFD-9632-8AF3633678B0}" srcOrd="0" destOrd="0" presId="urn:microsoft.com/office/officeart/2005/8/layout/orgChart1"/>
-    <dgm:cxn modelId="{370DBAC4-96E2-42DA-BA12-8BF4D3B77522}" type="presParOf" srcId="{1BB21A9D-34CE-4DFD-9632-8AF3633678B0}" destId="{5E7BD8A8-0872-4819-AB63-9287E1779804}" srcOrd="0" destOrd="0" presId="urn:microsoft.com/office/officeart/2005/8/layout/orgChart1"/>
-    <dgm:cxn modelId="{5B6A67E7-738E-469C-A06C-8E3D7B2B0981}" type="presParOf" srcId="{1BB21A9D-34CE-4DFD-9632-8AF3633678B0}" destId="{4CEADD4D-53AC-4468-9262-662EA7331B60}" srcOrd="1" destOrd="0" presId="urn:microsoft.com/office/officeart/2005/8/layout/orgChart1"/>
-    <dgm:cxn modelId="{B45ADB53-3B36-4A7D-A0E0-F4D3159D7C51}" type="presParOf" srcId="{72D713F5-C4CD-42C4-A6BD-50C7572C3C0E}" destId="{53A814B9-C851-43B6-84BA-316DDE14C109}" srcOrd="1" destOrd="0" presId="urn:microsoft.com/office/officeart/2005/8/layout/orgChart1"/>
-    <dgm:cxn modelId="{2DD9EC8F-BD54-4E39-BBCA-219F813D59DC}" type="presParOf" srcId="{72D713F5-C4CD-42C4-A6BD-50C7572C3C0E}" destId="{BD4A3F76-4984-437F-A045-1436BAC08231}" srcOrd="2" destOrd="0" presId="urn:microsoft.com/office/officeart/2005/8/layout/orgChart1"/>
-    <dgm:cxn modelId="{795BB4D8-6D1F-4FEC-8029-ACCCAD98E401}" type="presParOf" srcId="{30935626-A326-475E-BC8D-4B48E4E266C8}" destId="{60913231-928D-4754-8FA3-1BB58BD826C1}" srcOrd="2" destOrd="0" presId="urn:microsoft.com/office/officeart/2005/8/layout/orgChart1"/>
-    <dgm:cxn modelId="{957AAA19-468B-4873-8B18-D87C6B93FE1A}" type="presParOf" srcId="{8B2A52DB-4CF2-462C-B5E6-1560387890A9}" destId="{5F6BAD55-3544-4026-B961-0ADEB84328B0}" srcOrd="2" destOrd="0" presId="urn:microsoft.com/office/officeart/2005/8/layout/orgChart1"/>
+    <dgm:cxn modelId="{B1D7945B-D12A-4ACD-8004-16DAA4CB59E5}" type="presOf" srcId="{A1416242-179C-4B18-AF02-E940DA18FDBE}" destId="{5405E608-BB3A-4BD7-A78C-E0BD38ED9697}" srcOrd="1" destOrd="0" presId="urn:microsoft.com/office/officeart/2005/8/layout/orgChart1"/>
+    <dgm:cxn modelId="{F4DE26E1-C702-48BC-A187-96E36A3465C2}" type="presOf" srcId="{778DD7A7-FB9F-4882-B5C8-023AAB08AF51}" destId="{2D2FDB5C-6C62-44E2-B0ED-ADC0D8BE6D82}" srcOrd="0" destOrd="0" presId="urn:microsoft.com/office/officeart/2005/8/layout/orgChart1"/>
+    <dgm:cxn modelId="{4ECD14AC-F6B7-46F6-A171-F41038B9232B}" type="presOf" srcId="{FB67C525-9253-4EFA-8B69-96F1049EB6C0}" destId="{DDA07FE4-3576-414A-92E4-529D1894CA58}" srcOrd="0" destOrd="0" presId="urn:microsoft.com/office/officeart/2005/8/layout/orgChart1"/>
+    <dgm:cxn modelId="{BE82A410-5DFB-43FC-94BA-24835A010448}" type="presOf" srcId="{ECCC2F44-BAB8-49A1-99A3-4E13BD13C55F}" destId="{F311E72E-D84B-42B2-9771-F07DBD342FD1}" srcOrd="1" destOrd="0" presId="urn:microsoft.com/office/officeart/2005/8/layout/orgChart1"/>
+    <dgm:cxn modelId="{965B33C3-6E6C-4C2C-B2BA-DB8733689D72}" type="presOf" srcId="{03A4B972-60E1-4959-9496-5306B2A92B6A}" destId="{39E1D18C-4259-4852-8F10-B21120747140}" srcOrd="0" destOrd="0" presId="urn:microsoft.com/office/officeart/2005/8/layout/orgChart1"/>
+    <dgm:cxn modelId="{199CAB33-1166-45FF-8364-977C499E4E48}" type="presOf" srcId="{053E8799-741A-4D66-A2DC-E0D1C155CE50}" destId="{F88D9AAA-F158-4DB9-A515-E3D7525EC162}" srcOrd="0" destOrd="0" presId="urn:microsoft.com/office/officeart/2005/8/layout/orgChart1"/>
+    <dgm:cxn modelId="{564A9CA9-B1A6-4DF7-9B78-2623A075EE5B}" type="presOf" srcId="{B7AA3FBC-2C84-46DF-8BC7-E03C1A7C4FC0}" destId="{B6DCED10-E6B2-4154-8718-5358F6D2407D}" srcOrd="1" destOrd="0" presId="urn:microsoft.com/office/officeart/2005/8/layout/orgChart1"/>
+    <dgm:cxn modelId="{1C97DA12-97DF-4680-A672-485A9F9DBBB7}" type="presParOf" srcId="{F2BDD2E7-05B5-4108-83AA-C6C7C41A7A7D}" destId="{8B2A52DB-4CF2-462C-B5E6-1560387890A9}" srcOrd="0" destOrd="0" presId="urn:microsoft.com/office/officeart/2005/8/layout/orgChart1"/>
+    <dgm:cxn modelId="{8C59F9EE-5A47-42D8-9C7B-E2B85E768C31}" type="presParOf" srcId="{8B2A52DB-4CF2-462C-B5E6-1560387890A9}" destId="{D6BAAD8B-BB2A-48AB-9A3D-C52C3DDC822F}" srcOrd="0" destOrd="0" presId="urn:microsoft.com/office/officeart/2005/8/layout/orgChart1"/>
+    <dgm:cxn modelId="{B48AEB01-5ED9-4D92-889F-0DCF05DED39A}" type="presParOf" srcId="{D6BAAD8B-BB2A-48AB-9A3D-C52C3DDC822F}" destId="{1A69F06A-8A04-400A-8B90-DBD5C4C8E992}" srcOrd="0" destOrd="0" presId="urn:microsoft.com/office/officeart/2005/8/layout/orgChart1"/>
+    <dgm:cxn modelId="{D48906FA-3CCB-478C-84CF-FEA29EE30468}" type="presParOf" srcId="{D6BAAD8B-BB2A-48AB-9A3D-C52C3DDC822F}" destId="{8A262A5D-2676-4B5F-8335-C1DF11A14A0C}" srcOrd="1" destOrd="0" presId="urn:microsoft.com/office/officeart/2005/8/layout/orgChart1"/>
+    <dgm:cxn modelId="{9B983B8F-47EF-4CC9-B14A-403EABFC5B9F}" type="presParOf" srcId="{8B2A52DB-4CF2-462C-B5E6-1560387890A9}" destId="{F82728AF-A317-43CC-BEE0-1C5A655569EA}" srcOrd="1" destOrd="0" presId="urn:microsoft.com/office/officeart/2005/8/layout/orgChart1"/>
+    <dgm:cxn modelId="{5787851E-0E01-42F7-AA36-B7EC5383F206}" type="presParOf" srcId="{F82728AF-A317-43CC-BEE0-1C5A655569EA}" destId="{FDDADA56-133A-4091-8483-C919198C5526}" srcOrd="0" destOrd="0" presId="urn:microsoft.com/office/officeart/2005/8/layout/orgChart1"/>
+    <dgm:cxn modelId="{4243EEA1-DEB8-4915-9A9B-136F520805B8}" type="presParOf" srcId="{F82728AF-A317-43CC-BEE0-1C5A655569EA}" destId="{0CCC86CE-19F9-4680-91F1-43197E8D697C}" srcOrd="1" destOrd="0" presId="urn:microsoft.com/office/officeart/2005/8/layout/orgChart1"/>
+    <dgm:cxn modelId="{AE3DFEA7-F129-4513-83ED-C6EB9E1CAAB5}" type="presParOf" srcId="{0CCC86CE-19F9-4680-91F1-43197E8D697C}" destId="{1E63B7FC-6F33-4759-AFA3-B47CB72AD61D}" srcOrd="0" destOrd="0" presId="urn:microsoft.com/office/officeart/2005/8/layout/orgChart1"/>
+    <dgm:cxn modelId="{0B6E3BE9-F3E0-47A0-BC24-B78415F4E16F}" type="presParOf" srcId="{1E63B7FC-6F33-4759-AFA3-B47CB72AD61D}" destId="{CE975700-6998-4275-8E04-254DA5F3B3EE}" srcOrd="0" destOrd="0" presId="urn:microsoft.com/office/officeart/2005/8/layout/orgChart1"/>
+    <dgm:cxn modelId="{55CF1E54-F9CC-4B62-989E-94E6FC31EB9A}" type="presParOf" srcId="{1E63B7FC-6F33-4759-AFA3-B47CB72AD61D}" destId="{36BEE634-AC3E-483A-9D8B-415CDDAE49EA}" srcOrd="1" destOrd="0" presId="urn:microsoft.com/office/officeart/2005/8/layout/orgChart1"/>
+    <dgm:cxn modelId="{D474CA27-7B7B-4D3C-B225-F02CDFDD8AAF}" type="presParOf" srcId="{0CCC86CE-19F9-4680-91F1-43197E8D697C}" destId="{3506BEE0-1758-4CD1-AD84-FD043C6519E5}" srcOrd="1" destOrd="0" presId="urn:microsoft.com/office/officeart/2005/8/layout/orgChart1"/>
+    <dgm:cxn modelId="{A0FDE125-2B68-4DAD-BEDE-BA89FAEB799A}" type="presParOf" srcId="{0CCC86CE-19F9-4680-91F1-43197E8D697C}" destId="{209E90D4-8896-4F32-8D1F-0A1EF1A2855F}" srcOrd="2" destOrd="0" presId="urn:microsoft.com/office/officeart/2005/8/layout/orgChart1"/>
+    <dgm:cxn modelId="{50392429-AD36-4177-9069-0CBC8FD5D26C}" type="presParOf" srcId="{F82728AF-A317-43CC-BEE0-1C5A655569EA}" destId="{9A9778D7-95A1-4288-9F95-4EEF382EFB6C}" srcOrd="2" destOrd="0" presId="urn:microsoft.com/office/officeart/2005/8/layout/orgChart1"/>
+    <dgm:cxn modelId="{0E433959-555B-4C39-8B77-AF27AA75DDCD}" type="presParOf" srcId="{F82728AF-A317-43CC-BEE0-1C5A655569EA}" destId="{5B53FD89-8096-4B52-9F55-834935C98CAB}" srcOrd="3" destOrd="0" presId="urn:microsoft.com/office/officeart/2005/8/layout/orgChart1"/>
+    <dgm:cxn modelId="{3162251D-12BD-4C0C-A11F-38A7CBF19837}" type="presParOf" srcId="{5B53FD89-8096-4B52-9F55-834935C98CAB}" destId="{D4A3C48D-A27F-4653-BEA0-350047916B20}" srcOrd="0" destOrd="0" presId="urn:microsoft.com/office/officeart/2005/8/layout/orgChart1"/>
+    <dgm:cxn modelId="{423E620F-7271-43C1-B6B0-CB5B4EE3012D}" type="presParOf" srcId="{D4A3C48D-A27F-4653-BEA0-350047916B20}" destId="{9C2AE2A6-1F44-4362-ABC4-EA4715A98247}" srcOrd="0" destOrd="0" presId="urn:microsoft.com/office/officeart/2005/8/layout/orgChart1"/>
+    <dgm:cxn modelId="{8DD26081-82C5-43D0-9798-503871A0ADC0}" type="presParOf" srcId="{D4A3C48D-A27F-4653-BEA0-350047916B20}" destId="{D8322A0D-425B-4DFA-9DB4-1155A09DC625}" srcOrd="1" destOrd="0" presId="urn:microsoft.com/office/officeart/2005/8/layout/orgChart1"/>
+    <dgm:cxn modelId="{A197E9E3-72A5-40FD-921E-D401A6FED14D}" type="presParOf" srcId="{5B53FD89-8096-4B52-9F55-834935C98CAB}" destId="{163E984B-CE0C-4A46-B6DE-C3B1DFDAAA65}" srcOrd="1" destOrd="0" presId="urn:microsoft.com/office/officeart/2005/8/layout/orgChart1"/>
+    <dgm:cxn modelId="{4682C960-5E95-4C87-89B4-0B8A3C4E524B}" type="presParOf" srcId="{5B53FD89-8096-4B52-9F55-834935C98CAB}" destId="{2D1B7FA0-D240-49A2-AD9F-A0A672B8B77A}" srcOrd="2" destOrd="0" presId="urn:microsoft.com/office/officeart/2005/8/layout/orgChart1"/>
+    <dgm:cxn modelId="{77266FCF-F27F-45CA-AAA1-C1BB35C5BCC5}" type="presParOf" srcId="{F82728AF-A317-43CC-BEE0-1C5A655569EA}" destId="{F88D9AAA-F158-4DB9-A515-E3D7525EC162}" srcOrd="4" destOrd="0" presId="urn:microsoft.com/office/officeart/2005/8/layout/orgChart1"/>
+    <dgm:cxn modelId="{14778980-0CF6-4BF8-BF72-D91170EA074A}" type="presParOf" srcId="{F82728AF-A317-43CC-BEE0-1C5A655569EA}" destId="{C720A7CF-3B54-4C91-81A5-4BCC37435217}" srcOrd="5" destOrd="0" presId="urn:microsoft.com/office/officeart/2005/8/layout/orgChart1"/>
+    <dgm:cxn modelId="{E1B5BF51-76D8-4EE4-BC94-51FBF8EACC90}" type="presParOf" srcId="{C720A7CF-3B54-4C91-81A5-4BCC37435217}" destId="{0CB22D72-FFAA-4267-91B4-D7DDBCC3BBE7}" srcOrd="0" destOrd="0" presId="urn:microsoft.com/office/officeart/2005/8/layout/orgChart1"/>
+    <dgm:cxn modelId="{AE929F43-62EB-42BB-B8D5-A0E812BDC484}" type="presParOf" srcId="{0CB22D72-FFAA-4267-91B4-D7DDBCC3BBE7}" destId="{0722E43F-8B1E-431F-A994-7B9A6D1E6F38}" srcOrd="0" destOrd="0" presId="urn:microsoft.com/office/officeart/2005/8/layout/orgChart1"/>
+    <dgm:cxn modelId="{1019F8B7-1410-49A4-97E1-6159BE27BAAD}" type="presParOf" srcId="{0CB22D72-FFAA-4267-91B4-D7DDBCC3BBE7}" destId="{F311E72E-D84B-42B2-9771-F07DBD342FD1}" srcOrd="1" destOrd="0" presId="urn:microsoft.com/office/officeart/2005/8/layout/orgChart1"/>
+    <dgm:cxn modelId="{BF009AE7-5C5E-41B4-A271-5997C2A65204}" type="presParOf" srcId="{C720A7CF-3B54-4C91-81A5-4BCC37435217}" destId="{082A7507-43B6-443F-A91E-41F8C0C301A0}" srcOrd="1" destOrd="0" presId="urn:microsoft.com/office/officeart/2005/8/layout/orgChart1"/>
+    <dgm:cxn modelId="{276B9870-844C-4414-9FE2-40CFF58DFD3D}" type="presParOf" srcId="{C720A7CF-3B54-4C91-81A5-4BCC37435217}" destId="{4F129EBE-E0C5-4832-A204-54F0708C5DF0}" srcOrd="2" destOrd="0" presId="urn:microsoft.com/office/officeart/2005/8/layout/orgChart1"/>
+    <dgm:cxn modelId="{8D4DBDB9-189B-42BE-8CE9-10FC5F3EE026}" type="presParOf" srcId="{F82728AF-A317-43CC-BEE0-1C5A655569EA}" destId="{FF8C1175-908C-44C6-A16F-4271A2A7131B}" srcOrd="6" destOrd="0" presId="urn:microsoft.com/office/officeart/2005/8/layout/orgChart1"/>
+    <dgm:cxn modelId="{D7E4682F-0C8A-4228-B370-49211180571A}" type="presParOf" srcId="{F82728AF-A317-43CC-BEE0-1C5A655569EA}" destId="{F1AA58BA-64C8-4253-B5D5-BA011EF84D4D}" srcOrd="7" destOrd="0" presId="urn:microsoft.com/office/officeart/2005/8/layout/orgChart1"/>
+    <dgm:cxn modelId="{787680FF-8994-4B0F-AB76-FB9DCC77A0EA}" type="presParOf" srcId="{F1AA58BA-64C8-4253-B5D5-BA011EF84D4D}" destId="{FBB54F0A-1B1D-4ADD-A41B-FE59B555BC6F}" srcOrd="0" destOrd="0" presId="urn:microsoft.com/office/officeart/2005/8/layout/orgChart1"/>
+    <dgm:cxn modelId="{84992F38-06EC-4A32-A0B3-C09BA60EC567}" type="presParOf" srcId="{FBB54F0A-1B1D-4ADD-A41B-FE59B555BC6F}" destId="{24A327A2-F837-4F39-B2B3-78A2D2F72470}" srcOrd="0" destOrd="0" presId="urn:microsoft.com/office/officeart/2005/8/layout/orgChart1"/>
+    <dgm:cxn modelId="{A16844EA-16A9-4324-8D97-B0AD9D3FEF9B}" type="presParOf" srcId="{FBB54F0A-1B1D-4ADD-A41B-FE59B555BC6F}" destId="{CDAA2263-C2C3-46BD-B129-EA5E3A997609}" srcOrd="1" destOrd="0" presId="urn:microsoft.com/office/officeart/2005/8/layout/orgChart1"/>
+    <dgm:cxn modelId="{93F6AD84-3EC2-4FA6-B8C8-74F90E4FCFAD}" type="presParOf" srcId="{F1AA58BA-64C8-4253-B5D5-BA011EF84D4D}" destId="{CC8B1E47-4C54-4A8A-B197-4984B8037E92}" srcOrd="1" destOrd="0" presId="urn:microsoft.com/office/officeart/2005/8/layout/orgChart1"/>
+    <dgm:cxn modelId="{A0497C81-5010-40A8-99B9-5C53096532EF}" type="presParOf" srcId="{CC8B1E47-4C54-4A8A-B197-4984B8037E92}" destId="{5F893048-3FA8-4D7F-9DF8-C522F82DA4D1}" srcOrd="0" destOrd="0" presId="urn:microsoft.com/office/officeart/2005/8/layout/orgChart1"/>
+    <dgm:cxn modelId="{7C18C2F3-B6DE-44A5-8AAE-5C2DD943D435}" type="presParOf" srcId="{CC8B1E47-4C54-4A8A-B197-4984B8037E92}" destId="{3460BE63-EAE2-4475-BA06-267E4D77FC49}" srcOrd="1" destOrd="0" presId="urn:microsoft.com/office/officeart/2005/8/layout/orgChart1"/>
+    <dgm:cxn modelId="{6B99C0AD-8C80-4C3E-A13A-D2759C2493AC}" type="presParOf" srcId="{3460BE63-EAE2-4475-BA06-267E4D77FC49}" destId="{C1772057-47A6-4318-9570-0A7F5D9D6D5B}" srcOrd="0" destOrd="0" presId="urn:microsoft.com/office/officeart/2005/8/layout/orgChart1"/>
+    <dgm:cxn modelId="{764E5BA6-0280-4224-A112-7902BDBECE2B}" type="presParOf" srcId="{C1772057-47A6-4318-9570-0A7F5D9D6D5B}" destId="{86BA5671-0AA4-4E64-9667-9FBF35A1C3CB}" srcOrd="0" destOrd="0" presId="urn:microsoft.com/office/officeart/2005/8/layout/orgChart1"/>
+    <dgm:cxn modelId="{8EBE0CB6-D418-423C-ABFB-A8DE9C3E4C78}" type="presParOf" srcId="{C1772057-47A6-4318-9570-0A7F5D9D6D5B}" destId="{92C872C1-2D69-41CC-9C11-FF2EEDA85010}" srcOrd="1" destOrd="0" presId="urn:microsoft.com/office/officeart/2005/8/layout/orgChart1"/>
+    <dgm:cxn modelId="{4D2F459E-D69B-4183-A83F-35B979B59637}" type="presParOf" srcId="{3460BE63-EAE2-4475-BA06-267E4D77FC49}" destId="{308E4423-3D92-484B-8552-98BE70E6DEC7}" srcOrd="1" destOrd="0" presId="urn:microsoft.com/office/officeart/2005/8/layout/orgChart1"/>
+    <dgm:cxn modelId="{A6B0025A-7806-45E4-81E8-5CB7E549E8F1}" type="presParOf" srcId="{308E4423-3D92-484B-8552-98BE70E6DEC7}" destId="{91CFAD45-2FA0-456D-94B7-E96738CF55CF}" srcOrd="0" destOrd="0" presId="urn:microsoft.com/office/officeart/2005/8/layout/orgChart1"/>
+    <dgm:cxn modelId="{BA05CC74-7F2B-4BA2-A792-CABE766FCCC2}" type="presParOf" srcId="{308E4423-3D92-484B-8552-98BE70E6DEC7}" destId="{C3707222-6DDD-4A32-BD8B-2F51EB5C5562}" srcOrd="1" destOrd="0" presId="urn:microsoft.com/office/officeart/2005/8/layout/orgChart1"/>
+    <dgm:cxn modelId="{8630F63A-B1E4-44B9-B5E3-4BC6176907D9}" type="presParOf" srcId="{C3707222-6DDD-4A32-BD8B-2F51EB5C5562}" destId="{C6050184-FB20-4A98-97FB-D2A77F75B173}" srcOrd="0" destOrd="0" presId="urn:microsoft.com/office/officeart/2005/8/layout/orgChart1"/>
+    <dgm:cxn modelId="{A94DA896-A0DD-4FA3-8073-DE6BB79A24CE}" type="presParOf" srcId="{C6050184-FB20-4A98-97FB-D2A77F75B173}" destId="{131F9854-ECEA-45B6-BA9F-AB5BDC8CEECF}" srcOrd="0" destOrd="0" presId="urn:microsoft.com/office/officeart/2005/8/layout/orgChart1"/>
+    <dgm:cxn modelId="{38A0697A-41FE-4B9B-B6E5-6654BC1B1331}" type="presParOf" srcId="{C6050184-FB20-4A98-97FB-D2A77F75B173}" destId="{C2683376-14D1-44C5-AA59-5F956A9DFB39}" srcOrd="1" destOrd="0" presId="urn:microsoft.com/office/officeart/2005/8/layout/orgChart1"/>
+    <dgm:cxn modelId="{3898D22F-4F22-4F9F-82AD-056355D2FA56}" type="presParOf" srcId="{C3707222-6DDD-4A32-BD8B-2F51EB5C5562}" destId="{43242AD6-42E5-480C-A2F4-6A9DEECD965B}" srcOrd="1" destOrd="0" presId="urn:microsoft.com/office/officeart/2005/8/layout/orgChart1"/>
+    <dgm:cxn modelId="{A522E80F-E98A-4800-8708-B6DBEDC6CBC5}" type="presParOf" srcId="{C3707222-6DDD-4A32-BD8B-2F51EB5C5562}" destId="{918A151D-381E-4D49-B82C-D657AF3C1C08}" srcOrd="2" destOrd="0" presId="urn:microsoft.com/office/officeart/2005/8/layout/orgChart1"/>
+    <dgm:cxn modelId="{4B514EA0-3EF1-469A-AACD-B10E1B2BC590}" type="presParOf" srcId="{308E4423-3D92-484B-8552-98BE70E6DEC7}" destId="{DDA07FE4-3576-414A-92E4-529D1894CA58}" srcOrd="2" destOrd="0" presId="urn:microsoft.com/office/officeart/2005/8/layout/orgChart1"/>
+    <dgm:cxn modelId="{43C5A0F5-2EEE-4E93-8484-95CD504A2AAC}" type="presParOf" srcId="{308E4423-3D92-484B-8552-98BE70E6DEC7}" destId="{654DC88F-6876-4E5D-B64B-CC41DBA85153}" srcOrd="3" destOrd="0" presId="urn:microsoft.com/office/officeart/2005/8/layout/orgChart1"/>
+    <dgm:cxn modelId="{0F64B6FA-A77E-4E00-836C-415A98E6A6A7}" type="presParOf" srcId="{654DC88F-6876-4E5D-B64B-CC41DBA85153}" destId="{BDE29094-42E7-4120-A4C9-A95382DFED6A}" srcOrd="0" destOrd="0" presId="urn:microsoft.com/office/officeart/2005/8/layout/orgChart1"/>
+    <dgm:cxn modelId="{AA0525E3-97B2-4EAE-A3EA-6D6AC66BF9AB}" type="presParOf" srcId="{BDE29094-42E7-4120-A4C9-A95382DFED6A}" destId="{250E6589-C440-40B9-9AE0-6F18AE2C2F83}" srcOrd="0" destOrd="0" presId="urn:microsoft.com/office/officeart/2005/8/layout/orgChart1"/>
+    <dgm:cxn modelId="{92B6D70B-E007-44CF-BD21-AC63F39B8BBC}" type="presParOf" srcId="{BDE29094-42E7-4120-A4C9-A95382DFED6A}" destId="{19E76C29-F9B4-454C-BE51-B1BD37165BB1}" srcOrd="1" destOrd="0" presId="urn:microsoft.com/office/officeart/2005/8/layout/orgChart1"/>
+    <dgm:cxn modelId="{D2FFAF88-001E-45B9-87AE-160484AB47DA}" type="presParOf" srcId="{654DC88F-6876-4E5D-B64B-CC41DBA85153}" destId="{B38E5FDE-58A2-4061-A68D-8A217BDD1AA5}" srcOrd="1" destOrd="0" presId="urn:microsoft.com/office/officeart/2005/8/layout/orgChart1"/>
+    <dgm:cxn modelId="{2C5E551E-170B-4AE9-8E9E-FA188EEBC4B2}" type="presParOf" srcId="{654DC88F-6876-4E5D-B64B-CC41DBA85153}" destId="{AC417A52-D506-4404-924B-4BD93DE11011}" srcOrd="2" destOrd="0" presId="urn:microsoft.com/office/officeart/2005/8/layout/orgChart1"/>
+    <dgm:cxn modelId="{91131624-BBAB-4B9E-898E-0ABC386463BB}" type="presParOf" srcId="{3460BE63-EAE2-4475-BA06-267E4D77FC49}" destId="{95B17FDA-F9FC-4F1E-8E4C-5600ED857B92}" srcOrd="2" destOrd="0" presId="urn:microsoft.com/office/officeart/2005/8/layout/orgChart1"/>
+    <dgm:cxn modelId="{AC1C6A01-EDE9-4D77-9348-CF42E771D367}" type="presParOf" srcId="{CC8B1E47-4C54-4A8A-B197-4984B8037E92}" destId="{44F6C3E7-E762-4771-BA1F-65F3FB1D6FFD}" srcOrd="2" destOrd="0" presId="urn:microsoft.com/office/officeart/2005/8/layout/orgChart1"/>
+    <dgm:cxn modelId="{3F8B8788-94A8-40E5-8B27-53A89CC009B0}" type="presParOf" srcId="{CC8B1E47-4C54-4A8A-B197-4984B8037E92}" destId="{91DDAE80-1A2D-4459-A10F-FC5A4463B759}" srcOrd="3" destOrd="0" presId="urn:microsoft.com/office/officeart/2005/8/layout/orgChart1"/>
+    <dgm:cxn modelId="{B0DE0D2A-9B85-43DC-BB59-041D3BF98BFA}" type="presParOf" srcId="{91DDAE80-1A2D-4459-A10F-FC5A4463B759}" destId="{73C1F8D2-B3B4-480F-8D01-41943A890FD7}" srcOrd="0" destOrd="0" presId="urn:microsoft.com/office/officeart/2005/8/layout/orgChart1"/>
+    <dgm:cxn modelId="{AFF10FBD-800A-4785-891E-3036389B3FDC}" type="presParOf" srcId="{73C1F8D2-B3B4-480F-8D01-41943A890FD7}" destId="{A7D9045D-B71E-48B3-A865-E809D51531FA}" srcOrd="0" destOrd="0" presId="urn:microsoft.com/office/officeart/2005/8/layout/orgChart1"/>
+    <dgm:cxn modelId="{DCA01815-D273-458C-B501-3565E2D77C93}" type="presParOf" srcId="{73C1F8D2-B3B4-480F-8D01-41943A890FD7}" destId="{A025B194-C1D8-425A-90DC-3B20E7688599}" srcOrd="1" destOrd="0" presId="urn:microsoft.com/office/officeart/2005/8/layout/orgChart1"/>
+    <dgm:cxn modelId="{C37FDFC2-87C2-4841-8212-D999D5CA251D}" type="presParOf" srcId="{91DDAE80-1A2D-4459-A10F-FC5A4463B759}" destId="{5734E45A-4E88-422F-8580-082937D8F601}" srcOrd="1" destOrd="0" presId="urn:microsoft.com/office/officeart/2005/8/layout/orgChart1"/>
+    <dgm:cxn modelId="{0D96A557-E5E0-465B-8284-9C0C5946C2E0}" type="presParOf" srcId="{91DDAE80-1A2D-4459-A10F-FC5A4463B759}" destId="{6E8EA03B-E08E-4FB1-8C42-BF8DC5EA6870}" srcOrd="2" destOrd="0" presId="urn:microsoft.com/office/officeart/2005/8/layout/orgChart1"/>
+    <dgm:cxn modelId="{539B7B89-9BB0-4D07-95EB-87828D90EDC1}" type="presParOf" srcId="{CC8B1E47-4C54-4A8A-B197-4984B8037E92}" destId="{39E1D18C-4259-4852-8F10-B21120747140}" srcOrd="4" destOrd="0" presId="urn:microsoft.com/office/officeart/2005/8/layout/orgChart1"/>
+    <dgm:cxn modelId="{1E3FF5AA-54FB-4245-9546-F4E1D9CA1EB5}" type="presParOf" srcId="{CC8B1E47-4C54-4A8A-B197-4984B8037E92}" destId="{4FEE134A-2C3B-4A59-BD7C-82ED8E8AEFB1}" srcOrd="5" destOrd="0" presId="urn:microsoft.com/office/officeart/2005/8/layout/orgChart1"/>
+    <dgm:cxn modelId="{952A9C2C-6A89-4C64-B036-8F6FE0A90EF6}" type="presParOf" srcId="{4FEE134A-2C3B-4A59-BD7C-82ED8E8AEFB1}" destId="{33581733-CB1F-48CB-9538-F12BEC364723}" srcOrd="0" destOrd="0" presId="urn:microsoft.com/office/officeart/2005/8/layout/orgChart1"/>
+    <dgm:cxn modelId="{7751DEFD-F89E-4DF1-899D-C091B9D02C4B}" type="presParOf" srcId="{33581733-CB1F-48CB-9538-F12BEC364723}" destId="{CEC80A28-156D-40CB-BE19-471BF179A7FB}" srcOrd="0" destOrd="0" presId="urn:microsoft.com/office/officeart/2005/8/layout/orgChart1"/>
+    <dgm:cxn modelId="{6607CD6B-19FE-45C8-ACBD-8D5F3CFCCFFF}" type="presParOf" srcId="{33581733-CB1F-48CB-9538-F12BEC364723}" destId="{FCF61CEE-12FD-4A55-ACFE-06740EA9E35E}" srcOrd="1" destOrd="0" presId="urn:microsoft.com/office/officeart/2005/8/layout/orgChart1"/>
+    <dgm:cxn modelId="{8BC21964-6BC5-4B26-9C82-B675216B550B}" type="presParOf" srcId="{4FEE134A-2C3B-4A59-BD7C-82ED8E8AEFB1}" destId="{D2D21051-185C-4E62-A617-827E5301D78B}" srcOrd="1" destOrd="0" presId="urn:microsoft.com/office/officeart/2005/8/layout/orgChart1"/>
+    <dgm:cxn modelId="{492AB970-91D9-4FE7-8479-C826BE97084F}" type="presParOf" srcId="{4FEE134A-2C3B-4A59-BD7C-82ED8E8AEFB1}" destId="{6E701819-B727-4A5F-8A58-16E0346BB0A8}" srcOrd="2" destOrd="0" presId="urn:microsoft.com/office/officeart/2005/8/layout/orgChart1"/>
+    <dgm:cxn modelId="{D0E855AA-6DDD-4858-AB0C-02AEBD852C2C}" type="presParOf" srcId="{CC8B1E47-4C54-4A8A-B197-4984B8037E92}" destId="{E61D17A4-EA07-4383-A5BB-FF0E610586B6}" srcOrd="6" destOrd="0" presId="urn:microsoft.com/office/officeart/2005/8/layout/orgChart1"/>
+    <dgm:cxn modelId="{006614C3-301D-4F82-B44B-6EF3122B6644}" type="presParOf" srcId="{CC8B1E47-4C54-4A8A-B197-4984B8037E92}" destId="{CF366E3B-0DD1-422E-96CB-DA8233AEEBF9}" srcOrd="7" destOrd="0" presId="urn:microsoft.com/office/officeart/2005/8/layout/orgChart1"/>
+    <dgm:cxn modelId="{021C5C19-236B-43A0-9394-E6E6D2EDA09B}" type="presParOf" srcId="{CF366E3B-0DD1-422E-96CB-DA8233AEEBF9}" destId="{938F26FB-7FA0-4CC9-8E2F-91AD26E805DC}" srcOrd="0" destOrd="0" presId="urn:microsoft.com/office/officeart/2005/8/layout/orgChart1"/>
+    <dgm:cxn modelId="{F2D96B14-13EC-42BC-88F1-14349A7D85D5}" type="presParOf" srcId="{938F26FB-7FA0-4CC9-8E2F-91AD26E805DC}" destId="{B67635C8-6314-45FF-9FC7-BB9CE4B0C6EC}" srcOrd="0" destOrd="0" presId="urn:microsoft.com/office/officeart/2005/8/layout/orgChart1"/>
+    <dgm:cxn modelId="{576741AD-0BA5-4990-BA74-6FA9CB23AD1F}" type="presParOf" srcId="{938F26FB-7FA0-4CC9-8E2F-91AD26E805DC}" destId="{5BA6F93A-F273-4AC1-9AF5-81F5BDC818E4}" srcOrd="1" destOrd="0" presId="urn:microsoft.com/office/officeart/2005/8/layout/orgChart1"/>
+    <dgm:cxn modelId="{6D7D1919-A156-4D44-B07A-C34B7F99B149}" type="presParOf" srcId="{CF366E3B-0DD1-422E-96CB-DA8233AEEBF9}" destId="{C24CB2BA-FC35-4D9A-B78E-8351C0F48F33}" srcOrd="1" destOrd="0" presId="urn:microsoft.com/office/officeart/2005/8/layout/orgChart1"/>
+    <dgm:cxn modelId="{6FD4D432-403E-4A02-8E77-0F0A2759985F}" type="presParOf" srcId="{C24CB2BA-FC35-4D9A-B78E-8351C0F48F33}" destId="{54F3CDF6-B7F8-4590-B07A-AF7E2B44270E}" srcOrd="0" destOrd="0" presId="urn:microsoft.com/office/officeart/2005/8/layout/orgChart1"/>
+    <dgm:cxn modelId="{65249187-4F1B-47C1-BEA0-827826DEC89C}" type="presParOf" srcId="{C24CB2BA-FC35-4D9A-B78E-8351C0F48F33}" destId="{5D79CD7A-8AF0-47C1-B9AE-ED6A84FD6A46}" srcOrd="1" destOrd="0" presId="urn:microsoft.com/office/officeart/2005/8/layout/orgChart1"/>
+    <dgm:cxn modelId="{1D065851-F749-40E5-99FB-9A208AA5B85B}" type="presParOf" srcId="{5D79CD7A-8AF0-47C1-B9AE-ED6A84FD6A46}" destId="{27453C3E-7B21-4E84-AF89-59528EC6188F}" srcOrd="0" destOrd="0" presId="urn:microsoft.com/office/officeart/2005/8/layout/orgChart1"/>
+    <dgm:cxn modelId="{27764E34-80EE-4853-A1D2-595CAFCCE25F}" type="presParOf" srcId="{27453C3E-7B21-4E84-AF89-59528EC6188F}" destId="{EA487784-4A80-4005-84F0-9713C58F8DB6}" srcOrd="0" destOrd="0" presId="urn:microsoft.com/office/officeart/2005/8/layout/orgChart1"/>
+    <dgm:cxn modelId="{96594B1E-EB89-43CD-BEF8-79E8B664C037}" type="presParOf" srcId="{27453C3E-7B21-4E84-AF89-59528EC6188F}" destId="{11EC2043-2988-4A51-941F-1C6DF040D036}" srcOrd="1" destOrd="0" presId="urn:microsoft.com/office/officeart/2005/8/layout/orgChart1"/>
+    <dgm:cxn modelId="{A4CC6A43-E349-4A0B-88E7-7A028A15CF98}" type="presParOf" srcId="{5D79CD7A-8AF0-47C1-B9AE-ED6A84FD6A46}" destId="{F1D2D515-0174-48A7-A321-143613983F25}" srcOrd="1" destOrd="0" presId="urn:microsoft.com/office/officeart/2005/8/layout/orgChart1"/>
+    <dgm:cxn modelId="{1F1100BF-E288-4837-84EA-431DFD09DEAF}" type="presParOf" srcId="{5D79CD7A-8AF0-47C1-B9AE-ED6A84FD6A46}" destId="{DC3C28A2-4401-40E2-81C6-93C1F3BB7F91}" srcOrd="2" destOrd="0" presId="urn:microsoft.com/office/officeart/2005/8/layout/orgChart1"/>
+    <dgm:cxn modelId="{36B333B4-3452-4A93-B1AD-A402A8B891E0}" type="presParOf" srcId="{C24CB2BA-FC35-4D9A-B78E-8351C0F48F33}" destId="{BB614DF4-EE61-44BF-AA45-05D215CCB7C7}" srcOrd="2" destOrd="0" presId="urn:microsoft.com/office/officeart/2005/8/layout/orgChart1"/>
+    <dgm:cxn modelId="{ECE23DFA-2F62-4FEA-B746-15DAAF3822C3}" type="presParOf" srcId="{C24CB2BA-FC35-4D9A-B78E-8351C0F48F33}" destId="{1A349E9F-05FF-44B2-9557-A8C53FCDE463}" srcOrd="3" destOrd="0" presId="urn:microsoft.com/office/officeart/2005/8/layout/orgChart1"/>
+    <dgm:cxn modelId="{01592351-0683-4D0A-81C0-8BCBECC82E46}" type="presParOf" srcId="{1A349E9F-05FF-44B2-9557-A8C53FCDE463}" destId="{18EEE4EC-0F09-4CE7-85A8-45CB2EA7A016}" srcOrd="0" destOrd="0" presId="urn:microsoft.com/office/officeart/2005/8/layout/orgChart1"/>
+    <dgm:cxn modelId="{3ED23978-0DE0-434E-A98F-A66339FEFEE4}" type="presParOf" srcId="{18EEE4EC-0F09-4CE7-85A8-45CB2EA7A016}" destId="{771DF64B-B97C-48BD-806B-9D267ECD5093}" srcOrd="0" destOrd="0" presId="urn:microsoft.com/office/officeart/2005/8/layout/orgChart1"/>
+    <dgm:cxn modelId="{58A2B53A-7F31-474F-ACF4-A2806299B046}" type="presParOf" srcId="{18EEE4EC-0F09-4CE7-85A8-45CB2EA7A016}" destId="{B6DCED10-E6B2-4154-8718-5358F6D2407D}" srcOrd="1" destOrd="0" presId="urn:microsoft.com/office/officeart/2005/8/layout/orgChart1"/>
+    <dgm:cxn modelId="{C37F7235-5F87-4EA0-82A4-6FB57E556E5F}" type="presParOf" srcId="{1A349E9F-05FF-44B2-9557-A8C53FCDE463}" destId="{ABA0681E-54A1-4077-B032-B762C54AFC7C}" srcOrd="1" destOrd="0" presId="urn:microsoft.com/office/officeart/2005/8/layout/orgChart1"/>
+    <dgm:cxn modelId="{23E70F28-1E9C-4FAA-91E5-67668789292F}" type="presParOf" srcId="{1A349E9F-05FF-44B2-9557-A8C53FCDE463}" destId="{789452F4-D3A5-4C05-96B8-030391B211AD}" srcOrd="2" destOrd="0" presId="urn:microsoft.com/office/officeart/2005/8/layout/orgChart1"/>
+    <dgm:cxn modelId="{392576E0-D162-4A60-8A52-97108A8D7ABA}" type="presParOf" srcId="{C24CB2BA-FC35-4D9A-B78E-8351C0F48F33}" destId="{350454EE-A010-4FEA-8C99-96FBF79C3094}" srcOrd="4" destOrd="0" presId="urn:microsoft.com/office/officeart/2005/8/layout/orgChart1"/>
+    <dgm:cxn modelId="{53AA7E7D-D4E7-4A12-92F3-9CB035C106CF}" type="presParOf" srcId="{C24CB2BA-FC35-4D9A-B78E-8351C0F48F33}" destId="{7BFDBDA0-D90D-4CF3-AFBD-08D2C8362AA4}" srcOrd="5" destOrd="0" presId="urn:microsoft.com/office/officeart/2005/8/layout/orgChart1"/>
+    <dgm:cxn modelId="{837F819A-393D-4EC1-A593-4ABCF0889448}" type="presParOf" srcId="{7BFDBDA0-D90D-4CF3-AFBD-08D2C8362AA4}" destId="{C779CDF7-78F8-455F-89FD-70DB0A81E722}" srcOrd="0" destOrd="0" presId="urn:microsoft.com/office/officeart/2005/8/layout/orgChart1"/>
+    <dgm:cxn modelId="{8932421F-5CCE-46E8-8958-8D735689591C}" type="presParOf" srcId="{C779CDF7-78F8-455F-89FD-70DB0A81E722}" destId="{81D6CDBF-3C8F-41B6-8E4C-8CCC69C9A9D0}" srcOrd="0" destOrd="0" presId="urn:microsoft.com/office/officeart/2005/8/layout/orgChart1"/>
+    <dgm:cxn modelId="{5C2C28C1-A41F-4B29-A793-3AC6FCE21B75}" type="presParOf" srcId="{C779CDF7-78F8-455F-89FD-70DB0A81E722}" destId="{5405E608-BB3A-4BD7-A78C-E0BD38ED9697}" srcOrd="1" destOrd="0" presId="urn:microsoft.com/office/officeart/2005/8/layout/orgChart1"/>
+    <dgm:cxn modelId="{BC5929CC-74D7-446C-84C2-F1B92E331921}" type="presParOf" srcId="{7BFDBDA0-D90D-4CF3-AFBD-08D2C8362AA4}" destId="{E7CDF8FB-5D98-48F0-AF9A-AFB5E6ABD900}" srcOrd="1" destOrd="0" presId="urn:microsoft.com/office/officeart/2005/8/layout/orgChart1"/>
+    <dgm:cxn modelId="{D9FD2BED-EE7E-42FC-BC44-8B152021B1CF}" type="presParOf" srcId="{7BFDBDA0-D90D-4CF3-AFBD-08D2C8362AA4}" destId="{3E73E89D-87E1-48C6-9B1C-A7EDA91C1D1E}" srcOrd="2" destOrd="0" presId="urn:microsoft.com/office/officeart/2005/8/layout/orgChart1"/>
+    <dgm:cxn modelId="{1052CE92-CAB1-4D0B-8036-1781447AE3C4}" type="presParOf" srcId="{CF366E3B-0DD1-422E-96CB-DA8233AEEBF9}" destId="{B6497046-1E10-4486-B7D8-E8C3CE0AE2BF}" srcOrd="2" destOrd="0" presId="urn:microsoft.com/office/officeart/2005/8/layout/orgChart1"/>
+    <dgm:cxn modelId="{F090FDCA-4543-4ED0-848B-83E6E8E64FE7}" type="presParOf" srcId="{CC8B1E47-4C54-4A8A-B197-4984B8037E92}" destId="{E3EB0257-90D6-4E89-87BE-C770626BDEC4}" srcOrd="8" destOrd="0" presId="urn:microsoft.com/office/officeart/2005/8/layout/orgChart1"/>
+    <dgm:cxn modelId="{FAA6C254-ECD2-4D78-A293-78AA6D896825}" type="presParOf" srcId="{CC8B1E47-4C54-4A8A-B197-4984B8037E92}" destId="{43C63612-45B9-4537-A379-233A882995F7}" srcOrd="9" destOrd="0" presId="urn:microsoft.com/office/officeart/2005/8/layout/orgChart1"/>
+    <dgm:cxn modelId="{BA137FD8-4FB2-4B37-A207-C02A92C7DAAB}" type="presParOf" srcId="{43C63612-45B9-4537-A379-233A882995F7}" destId="{A94E06FE-4DF7-48FA-9A38-16391FB33EEA}" srcOrd="0" destOrd="0" presId="urn:microsoft.com/office/officeart/2005/8/layout/orgChart1"/>
+    <dgm:cxn modelId="{1802E63F-7B6C-49EB-9D46-2EC23A0FE1D2}" type="presParOf" srcId="{A94E06FE-4DF7-48FA-9A38-16391FB33EEA}" destId="{A5A4C983-8D9F-4EF4-8B1F-774F4B8B7922}" srcOrd="0" destOrd="0" presId="urn:microsoft.com/office/officeart/2005/8/layout/orgChart1"/>
+    <dgm:cxn modelId="{86A6D7DC-D46B-4C2B-8DBE-98EF957EF118}" type="presParOf" srcId="{A94E06FE-4DF7-48FA-9A38-16391FB33EEA}" destId="{03B908BC-7766-4B51-ADD4-AA81A82F0C4E}" srcOrd="1" destOrd="0" presId="urn:microsoft.com/office/officeart/2005/8/layout/orgChart1"/>
+    <dgm:cxn modelId="{D4F24903-C43E-46EA-94EC-8711D2B2EA56}" type="presParOf" srcId="{43C63612-45B9-4537-A379-233A882995F7}" destId="{C08AA867-0405-4591-B5AD-22CA8D3BAAFB}" srcOrd="1" destOrd="0" presId="urn:microsoft.com/office/officeart/2005/8/layout/orgChart1"/>
+    <dgm:cxn modelId="{87AAB4B6-9E38-42EC-9B3B-BB3480EA5EAD}" type="presParOf" srcId="{C08AA867-0405-4591-B5AD-22CA8D3BAAFB}" destId="{2D2FDB5C-6C62-44E2-B0ED-ADC0D8BE6D82}" srcOrd="0" destOrd="0" presId="urn:microsoft.com/office/officeart/2005/8/layout/orgChart1"/>
+    <dgm:cxn modelId="{B55707EE-331F-4A72-A3C6-2ACA5B0C0FD7}" type="presParOf" srcId="{C08AA867-0405-4591-B5AD-22CA8D3BAAFB}" destId="{4154EC15-90D6-41C1-9573-354B248B5519}" srcOrd="1" destOrd="0" presId="urn:microsoft.com/office/officeart/2005/8/layout/orgChart1"/>
+    <dgm:cxn modelId="{21F168F6-B77C-48CE-AFE8-6A557F06F3AE}" type="presParOf" srcId="{4154EC15-90D6-41C1-9573-354B248B5519}" destId="{3B108C4C-0E12-4C99-B53D-8D82559CADBD}" srcOrd="0" destOrd="0" presId="urn:microsoft.com/office/officeart/2005/8/layout/orgChart1"/>
+    <dgm:cxn modelId="{B57143CE-4475-4983-B7D0-152825EAFECD}" type="presParOf" srcId="{3B108C4C-0E12-4C99-B53D-8D82559CADBD}" destId="{0BA95CA7-E982-4BB2-97B3-F8B758889A00}" srcOrd="0" destOrd="0" presId="urn:microsoft.com/office/officeart/2005/8/layout/orgChart1"/>
+    <dgm:cxn modelId="{06C13F71-3477-4E40-AE1F-5829C96D60E8}" type="presParOf" srcId="{3B108C4C-0E12-4C99-B53D-8D82559CADBD}" destId="{7B0E4EF7-ED5D-43F5-865B-A8F050756236}" srcOrd="1" destOrd="0" presId="urn:microsoft.com/office/officeart/2005/8/layout/orgChart1"/>
+    <dgm:cxn modelId="{81FC71E0-9C96-48DF-847A-A6B092FF7EF8}" type="presParOf" srcId="{4154EC15-90D6-41C1-9573-354B248B5519}" destId="{4120BA7F-F9E8-4318-BC14-8D20DDD7D8B9}" srcOrd="1" destOrd="0" presId="urn:microsoft.com/office/officeart/2005/8/layout/orgChart1"/>
+    <dgm:cxn modelId="{D3B7F9ED-40AC-40DF-98D1-AA3092C70504}" type="presParOf" srcId="{4154EC15-90D6-41C1-9573-354B248B5519}" destId="{59C65857-CC18-4415-B6A6-75629616B6F9}" srcOrd="2" destOrd="0" presId="urn:microsoft.com/office/officeart/2005/8/layout/orgChart1"/>
+    <dgm:cxn modelId="{C3FC7658-F77C-4382-A31C-2E9B7E6FD325}" type="presParOf" srcId="{C08AA867-0405-4591-B5AD-22CA8D3BAAFB}" destId="{848E2FE5-674A-4145-AC06-F810C41A0893}" srcOrd="2" destOrd="0" presId="urn:microsoft.com/office/officeart/2005/8/layout/orgChart1"/>
+    <dgm:cxn modelId="{4B49E463-B054-4052-855A-4FC3E3FD00AD}" type="presParOf" srcId="{C08AA867-0405-4591-B5AD-22CA8D3BAAFB}" destId="{A17F39A8-BEB0-4CD4-99A9-EFEAD41ECE3C}" srcOrd="3" destOrd="0" presId="urn:microsoft.com/office/officeart/2005/8/layout/orgChart1"/>
+    <dgm:cxn modelId="{9B98C4CC-9D8C-41D3-8E5A-030E83F1422E}" type="presParOf" srcId="{A17F39A8-BEB0-4CD4-99A9-EFEAD41ECE3C}" destId="{16383A2C-A124-4E2C-8C5B-31193E53217B}" srcOrd="0" destOrd="0" presId="urn:microsoft.com/office/officeart/2005/8/layout/orgChart1"/>
+    <dgm:cxn modelId="{040DAB0C-42E2-4C28-8D55-15272A4889FE}" type="presParOf" srcId="{16383A2C-A124-4E2C-8C5B-31193E53217B}" destId="{63B062B2-E08F-47BD-9033-27E9CCF2C035}" srcOrd="0" destOrd="0" presId="urn:microsoft.com/office/officeart/2005/8/layout/orgChart1"/>
+    <dgm:cxn modelId="{CC97F93D-4A49-49BA-8A59-61FA3CE767E0}" type="presParOf" srcId="{16383A2C-A124-4E2C-8C5B-31193E53217B}" destId="{D06CA95D-13C9-46E8-87ED-58C3A4DC5FCD}" srcOrd="1" destOrd="0" presId="urn:microsoft.com/office/officeart/2005/8/layout/orgChart1"/>
+    <dgm:cxn modelId="{AE4C4F29-A008-4C6A-8D5A-DAD3733BF4FC}" type="presParOf" srcId="{A17F39A8-BEB0-4CD4-99A9-EFEAD41ECE3C}" destId="{59AA2F68-3B0A-4D76-B624-A563B6A37E46}" srcOrd="1" destOrd="0" presId="urn:microsoft.com/office/officeart/2005/8/layout/orgChart1"/>
+    <dgm:cxn modelId="{EF8F5AFA-57DD-4709-9496-DF1E0A307206}" type="presParOf" srcId="{A17F39A8-BEB0-4CD4-99A9-EFEAD41ECE3C}" destId="{61BBA088-A5CB-4F18-89EA-00F825C950CB}" srcOrd="2" destOrd="0" presId="urn:microsoft.com/office/officeart/2005/8/layout/orgChart1"/>
+    <dgm:cxn modelId="{AF989B97-16D2-4B7E-862A-5A5671BD4C82}" type="presParOf" srcId="{43C63612-45B9-4537-A379-233A882995F7}" destId="{66E592A7-2663-4E3C-8CDB-C823E180ADCD}" srcOrd="2" destOrd="0" presId="urn:microsoft.com/office/officeart/2005/8/layout/orgChart1"/>
+    <dgm:cxn modelId="{0EF55600-1BC9-4CC3-B060-C25DDF141DFC}" type="presParOf" srcId="{CC8B1E47-4C54-4A8A-B197-4984B8037E92}" destId="{819DF8B9-1756-4F0F-8019-443E3F5E3134}" srcOrd="10" destOrd="0" presId="urn:microsoft.com/office/officeart/2005/8/layout/orgChart1"/>
+    <dgm:cxn modelId="{30B82497-801C-43C5-AEF0-AAEB992CB423}" type="presParOf" srcId="{CC8B1E47-4C54-4A8A-B197-4984B8037E92}" destId="{8C77A7B9-4CD0-4943-92A1-9710BE677BCE}" srcOrd="11" destOrd="0" presId="urn:microsoft.com/office/officeart/2005/8/layout/orgChart1"/>
+    <dgm:cxn modelId="{799A23F1-5754-422F-9928-FACB26B476CA}" type="presParOf" srcId="{8C77A7B9-4CD0-4943-92A1-9710BE677BCE}" destId="{75FE50FC-B053-4D50-95E2-2219B32EAAEA}" srcOrd="0" destOrd="0" presId="urn:microsoft.com/office/officeart/2005/8/layout/orgChart1"/>
+    <dgm:cxn modelId="{13480082-B70B-4A0B-96B4-9EA615F4694A}" type="presParOf" srcId="{75FE50FC-B053-4D50-95E2-2219B32EAAEA}" destId="{E6815EC2-517E-4813-B2A0-126438211441}" srcOrd="0" destOrd="0" presId="urn:microsoft.com/office/officeart/2005/8/layout/orgChart1"/>
+    <dgm:cxn modelId="{7F69B3C5-7133-4B13-B9DB-D375359770C2}" type="presParOf" srcId="{75FE50FC-B053-4D50-95E2-2219B32EAAEA}" destId="{F8AD1095-D757-4EC2-9529-0FE34CD8BCF2}" srcOrd="1" destOrd="0" presId="urn:microsoft.com/office/officeart/2005/8/layout/orgChart1"/>
+    <dgm:cxn modelId="{FFAC8A7E-70DD-4E57-A433-97884EAE8CD3}" type="presParOf" srcId="{8C77A7B9-4CD0-4943-92A1-9710BE677BCE}" destId="{E4555C64-E585-4B75-98C5-9A2531F19964}" srcOrd="1" destOrd="0" presId="urn:microsoft.com/office/officeart/2005/8/layout/orgChart1"/>
+    <dgm:cxn modelId="{827FDCA9-DD51-4BD5-A83D-CBC764A95FC5}" type="presParOf" srcId="{8C77A7B9-4CD0-4943-92A1-9710BE677BCE}" destId="{3605115B-403E-40BE-8CC1-C16FC229692D}" srcOrd="2" destOrd="0" presId="urn:microsoft.com/office/officeart/2005/8/layout/orgChart1"/>
+    <dgm:cxn modelId="{570CFA6E-3AFB-4E80-A659-EDDA44503914}" type="presParOf" srcId="{CC8B1E47-4C54-4A8A-B197-4984B8037E92}" destId="{12A85EFC-CF10-4963-83AC-6F71EA187943}" srcOrd="12" destOrd="0" presId="urn:microsoft.com/office/officeart/2005/8/layout/orgChart1"/>
+    <dgm:cxn modelId="{D561963E-D0CA-42A4-9C8D-8547B44C181B}" type="presParOf" srcId="{CC8B1E47-4C54-4A8A-B197-4984B8037E92}" destId="{E1318AC2-097B-4B4F-9308-64471632ABBA}" srcOrd="13" destOrd="0" presId="urn:microsoft.com/office/officeart/2005/8/layout/orgChart1"/>
+    <dgm:cxn modelId="{DEA54403-D35B-4AA7-BD9D-C0D3C91C3D27}" type="presParOf" srcId="{E1318AC2-097B-4B4F-9308-64471632ABBA}" destId="{9F27ABAE-30C5-44DF-962D-7146A4206A78}" srcOrd="0" destOrd="0" presId="urn:microsoft.com/office/officeart/2005/8/layout/orgChart1"/>
+    <dgm:cxn modelId="{01815475-4C07-42A0-B524-2D9BDBB4CEB3}" type="presParOf" srcId="{9F27ABAE-30C5-44DF-962D-7146A4206A78}" destId="{2B1A53CE-DE7D-4D8F-A1AA-02097F5D17A6}" srcOrd="0" destOrd="0" presId="urn:microsoft.com/office/officeart/2005/8/layout/orgChart1"/>
+    <dgm:cxn modelId="{FA7DF333-E42D-4AB1-8037-14D1855C3DA5}" type="presParOf" srcId="{9F27ABAE-30C5-44DF-962D-7146A4206A78}" destId="{01E40F6E-2070-4224-8AD7-6277A0F9B449}" srcOrd="1" destOrd="0" presId="urn:microsoft.com/office/officeart/2005/8/layout/orgChart1"/>
+    <dgm:cxn modelId="{F40A226C-5972-4226-B1F1-B63520B1EE4B}" type="presParOf" srcId="{E1318AC2-097B-4B4F-9308-64471632ABBA}" destId="{DE427674-6783-4B14-9750-75F3DDAEBC16}" srcOrd="1" destOrd="0" presId="urn:microsoft.com/office/officeart/2005/8/layout/orgChart1"/>
+    <dgm:cxn modelId="{6C1C8C71-F471-4602-8044-BCF96B26853D}" type="presParOf" srcId="{E1318AC2-097B-4B4F-9308-64471632ABBA}" destId="{3A405112-EE26-472E-8586-20E015EC3866}" srcOrd="2" destOrd="0" presId="urn:microsoft.com/office/officeart/2005/8/layout/orgChart1"/>
+    <dgm:cxn modelId="{C7F8FEEF-29AB-4648-BB3A-5CB81B2E7142}" type="presParOf" srcId="{F1AA58BA-64C8-4253-B5D5-BA011EF84D4D}" destId="{41FBE4B9-A4BF-43FB-900C-1C58B7030EB3}" srcOrd="2" destOrd="0" presId="urn:microsoft.com/office/officeart/2005/8/layout/orgChart1"/>
+    <dgm:cxn modelId="{EC210FB7-5641-4E1C-9F0F-041589856733}" type="presParOf" srcId="{F82728AF-A317-43CC-BEE0-1C5A655569EA}" destId="{93527016-C41A-49C6-8FD5-70D23D321538}" srcOrd="8" destOrd="0" presId="urn:microsoft.com/office/officeart/2005/8/layout/orgChart1"/>
+    <dgm:cxn modelId="{8C54039E-3440-4291-9371-8D71DE57C2AB}" type="presParOf" srcId="{F82728AF-A317-43CC-BEE0-1C5A655569EA}" destId="{B2D985E6-7743-4838-BB17-B0A0D44B007A}" srcOrd="9" destOrd="0" presId="urn:microsoft.com/office/officeart/2005/8/layout/orgChart1"/>
+    <dgm:cxn modelId="{A8BDC05E-FCD5-442F-A682-0AE8D0EDD412}" type="presParOf" srcId="{B2D985E6-7743-4838-BB17-B0A0D44B007A}" destId="{EB0AFA81-5E2D-4391-90B2-E63140C02657}" srcOrd="0" destOrd="0" presId="urn:microsoft.com/office/officeart/2005/8/layout/orgChart1"/>
+    <dgm:cxn modelId="{4F5E402F-F4BA-42B8-9B3F-52E9A2CD3540}" type="presParOf" srcId="{EB0AFA81-5E2D-4391-90B2-E63140C02657}" destId="{96CEC549-B94F-46BA-98C8-D73FEBC91A16}" srcOrd="0" destOrd="0" presId="urn:microsoft.com/office/officeart/2005/8/layout/orgChart1"/>
+    <dgm:cxn modelId="{A2A54A7A-1648-43C2-B243-0A46776C9161}" type="presParOf" srcId="{EB0AFA81-5E2D-4391-90B2-E63140C02657}" destId="{B7321A86-5FCB-4C00-97DE-1EF31B0ACEF9}" srcOrd="1" destOrd="0" presId="urn:microsoft.com/office/officeart/2005/8/layout/orgChart1"/>
+    <dgm:cxn modelId="{240F8CBA-0F2A-4269-805C-EF715DB9D7E9}" type="presParOf" srcId="{B2D985E6-7743-4838-BB17-B0A0D44B007A}" destId="{9985C03C-BF5F-4B0C-A1E7-1563C138D12F}" srcOrd="1" destOrd="0" presId="urn:microsoft.com/office/officeart/2005/8/layout/orgChart1"/>
+    <dgm:cxn modelId="{157445EE-EF45-46C4-AC95-C3D8170AB0E2}" type="presParOf" srcId="{9985C03C-BF5F-4B0C-A1E7-1563C138D12F}" destId="{CDE12021-3655-4FB4-9C81-838523AF9E4A}" srcOrd="0" destOrd="0" presId="urn:microsoft.com/office/officeart/2005/8/layout/orgChart1"/>
+    <dgm:cxn modelId="{586AA460-5B84-4199-92C2-0609AE56293A}" type="presParOf" srcId="{9985C03C-BF5F-4B0C-A1E7-1563C138D12F}" destId="{B13E5C6E-85E9-4F69-98F0-697037C8ACE1}" srcOrd="1" destOrd="0" presId="urn:microsoft.com/office/officeart/2005/8/layout/orgChart1"/>
+    <dgm:cxn modelId="{A141CEE7-0227-4515-9771-22939535C220}" type="presParOf" srcId="{B13E5C6E-85E9-4F69-98F0-697037C8ACE1}" destId="{9453499F-9AC1-46FE-AFCF-9B2DD79C58A1}" srcOrd="0" destOrd="0" presId="urn:microsoft.com/office/officeart/2005/8/layout/orgChart1"/>
+    <dgm:cxn modelId="{A10DD3A1-5301-42AE-B95E-D47732174564}" type="presParOf" srcId="{9453499F-9AC1-46FE-AFCF-9B2DD79C58A1}" destId="{1EFD960D-65EC-4743-A218-E101AFA3912E}" srcOrd="0" destOrd="0" presId="urn:microsoft.com/office/officeart/2005/8/layout/orgChart1"/>
+    <dgm:cxn modelId="{464AA5F0-C782-430F-B8CC-FF1C9C52C089}" type="presParOf" srcId="{9453499F-9AC1-46FE-AFCF-9B2DD79C58A1}" destId="{B0F26930-1E6D-4851-AB7B-6849B8D652E5}" srcOrd="1" destOrd="0" presId="urn:microsoft.com/office/officeart/2005/8/layout/orgChart1"/>
+    <dgm:cxn modelId="{957B3D12-FBA9-4DA3-9BFC-914734F085E3}" type="presParOf" srcId="{B13E5C6E-85E9-4F69-98F0-697037C8ACE1}" destId="{04CAEAB3-10D6-42A1-821D-E6840B3EF96D}" srcOrd="1" destOrd="0" presId="urn:microsoft.com/office/officeart/2005/8/layout/orgChart1"/>
+    <dgm:cxn modelId="{8461DE4C-E234-4363-AF95-7B954ACE7C6A}" type="presParOf" srcId="{B13E5C6E-85E9-4F69-98F0-697037C8ACE1}" destId="{6C71C3BA-BE9D-4803-A3F6-51D315B9009C}" srcOrd="2" destOrd="0" presId="urn:microsoft.com/office/officeart/2005/8/layout/orgChart1"/>
+    <dgm:cxn modelId="{BC9C7EEE-6C52-4B87-80F2-6FA799DC3B27}" type="presParOf" srcId="{9985C03C-BF5F-4B0C-A1E7-1563C138D12F}" destId="{8F3734E1-B2FA-4C65-8F6D-0C20FD25947B}" srcOrd="2" destOrd="0" presId="urn:microsoft.com/office/officeart/2005/8/layout/orgChart1"/>
+    <dgm:cxn modelId="{DDB589C1-44BC-4D9C-9047-9B36C73437BD}" type="presParOf" srcId="{9985C03C-BF5F-4B0C-A1E7-1563C138D12F}" destId="{FE2F621B-92CD-4102-ABAD-82384C5109D6}" srcOrd="3" destOrd="0" presId="urn:microsoft.com/office/officeart/2005/8/layout/orgChart1"/>
+    <dgm:cxn modelId="{997DC5AA-3BD9-44BF-9A90-2D8CEA9F22AD}" type="presParOf" srcId="{FE2F621B-92CD-4102-ABAD-82384C5109D6}" destId="{C1D3FBD1-CF46-4231-8659-B91DA0A18767}" srcOrd="0" destOrd="0" presId="urn:microsoft.com/office/officeart/2005/8/layout/orgChart1"/>
+    <dgm:cxn modelId="{06B4CAE8-E9F1-42A6-BD58-3EAFAD444403}" type="presParOf" srcId="{C1D3FBD1-CF46-4231-8659-B91DA0A18767}" destId="{6211B2ED-EBB4-42B2-9005-C5630A5166EC}" srcOrd="0" destOrd="0" presId="urn:microsoft.com/office/officeart/2005/8/layout/orgChart1"/>
+    <dgm:cxn modelId="{57D0C183-15AF-454C-9EAB-E4E392FB4DC7}" type="presParOf" srcId="{C1D3FBD1-CF46-4231-8659-B91DA0A18767}" destId="{3769076E-D107-453A-BE7A-EE5DC829BCF6}" srcOrd="1" destOrd="0" presId="urn:microsoft.com/office/officeart/2005/8/layout/orgChart1"/>
+    <dgm:cxn modelId="{2DDBF64B-051A-4422-9452-E3AED236D7CF}" type="presParOf" srcId="{FE2F621B-92CD-4102-ABAD-82384C5109D6}" destId="{3C1761A8-2404-41C2-BB06-4FB889F4D7C6}" srcOrd="1" destOrd="0" presId="urn:microsoft.com/office/officeart/2005/8/layout/orgChart1"/>
+    <dgm:cxn modelId="{CA1B4BF6-ED4F-4415-ADED-798552D9E48D}" type="presParOf" srcId="{FE2F621B-92CD-4102-ABAD-82384C5109D6}" destId="{6A5788F2-DED6-44AC-880E-1EEFD91AA668}" srcOrd="2" destOrd="0" presId="urn:microsoft.com/office/officeart/2005/8/layout/orgChart1"/>
+    <dgm:cxn modelId="{A0522E02-C3EB-4CE4-857A-0F77A23797C5}" type="presParOf" srcId="{9985C03C-BF5F-4B0C-A1E7-1563C138D12F}" destId="{B0ED53CC-E55F-49E0-BA5F-F7D2233C74D9}" srcOrd="4" destOrd="0" presId="urn:microsoft.com/office/officeart/2005/8/layout/orgChart1"/>
+    <dgm:cxn modelId="{F407C1ED-062E-4298-A7DC-C5A712F6F7EE}" type="presParOf" srcId="{9985C03C-BF5F-4B0C-A1E7-1563C138D12F}" destId="{B4B1F4FF-8733-4D22-A47D-97C58D2B0A63}" srcOrd="5" destOrd="0" presId="urn:microsoft.com/office/officeart/2005/8/layout/orgChart1"/>
+    <dgm:cxn modelId="{93AE2758-AAE2-406B-8D05-E61AB4DD660C}" type="presParOf" srcId="{B4B1F4FF-8733-4D22-A47D-97C58D2B0A63}" destId="{37AE219A-EA00-420E-809C-FB02848AEB55}" srcOrd="0" destOrd="0" presId="urn:microsoft.com/office/officeart/2005/8/layout/orgChart1"/>
+    <dgm:cxn modelId="{E4E7894D-34B8-41DF-BE8E-476864A04F39}" type="presParOf" srcId="{37AE219A-EA00-420E-809C-FB02848AEB55}" destId="{EE88E0C9-0430-4671-8EE1-2610BED7F46D}" srcOrd="0" destOrd="0" presId="urn:microsoft.com/office/officeart/2005/8/layout/orgChart1"/>
+    <dgm:cxn modelId="{4FB8061E-2582-43ED-9445-E46D6B29A02B}" type="presParOf" srcId="{37AE219A-EA00-420E-809C-FB02848AEB55}" destId="{C8919219-E461-4C60-B50B-CA1389D79576}" srcOrd="1" destOrd="0" presId="urn:microsoft.com/office/officeart/2005/8/layout/orgChart1"/>
+    <dgm:cxn modelId="{55F5D019-F140-41BB-9AA7-597CC18A5195}" type="presParOf" srcId="{B4B1F4FF-8733-4D22-A47D-97C58D2B0A63}" destId="{7FF5AE66-5483-483B-9D62-908017ABCCDF}" srcOrd="1" destOrd="0" presId="urn:microsoft.com/office/officeart/2005/8/layout/orgChart1"/>
+    <dgm:cxn modelId="{8460134B-2FEE-47D2-BB15-5DF226095CAF}" type="presParOf" srcId="{B4B1F4FF-8733-4D22-A47D-97C58D2B0A63}" destId="{6F1B26B6-A097-4A6A-B86F-45A17AB35CC3}" srcOrd="2" destOrd="0" presId="urn:microsoft.com/office/officeart/2005/8/layout/orgChart1"/>
+    <dgm:cxn modelId="{750B4243-EBE0-443C-8AD2-48D5475E1B49}" type="presParOf" srcId="{9985C03C-BF5F-4B0C-A1E7-1563C138D12F}" destId="{11D63A0C-8752-4EAE-93AF-54CA21747084}" srcOrd="6" destOrd="0" presId="urn:microsoft.com/office/officeart/2005/8/layout/orgChart1"/>
+    <dgm:cxn modelId="{15351A6A-42E3-423D-80C2-431B3F1E96E2}" type="presParOf" srcId="{9985C03C-BF5F-4B0C-A1E7-1563C138D12F}" destId="{DCB60DE1-9B2C-4B10-BBB9-48955523BC47}" srcOrd="7" destOrd="0" presId="urn:microsoft.com/office/officeart/2005/8/layout/orgChart1"/>
+    <dgm:cxn modelId="{3358986A-6EEA-41AE-890F-3B909F432391}" type="presParOf" srcId="{DCB60DE1-9B2C-4B10-BBB9-48955523BC47}" destId="{9CA04E32-6C97-4A5F-ABCC-DAD1B29248F8}" srcOrd="0" destOrd="0" presId="urn:microsoft.com/office/officeart/2005/8/layout/orgChart1"/>
+    <dgm:cxn modelId="{B22DA719-2F11-4775-B376-3256C751A669}" type="presParOf" srcId="{9CA04E32-6C97-4A5F-ABCC-DAD1B29248F8}" destId="{90612331-4B69-4A21-9AEA-C00C31C30110}" srcOrd="0" destOrd="0" presId="urn:microsoft.com/office/officeart/2005/8/layout/orgChart1"/>
+    <dgm:cxn modelId="{87664BCB-627C-4CB1-963F-79BB56A0A102}" type="presParOf" srcId="{9CA04E32-6C97-4A5F-ABCC-DAD1B29248F8}" destId="{2A85A980-4176-4A52-9980-9C048D81E0F9}" srcOrd="1" destOrd="0" presId="urn:microsoft.com/office/officeart/2005/8/layout/orgChart1"/>
+    <dgm:cxn modelId="{AAC60541-0744-43CC-8ED4-3CC47018E30C}" type="presParOf" srcId="{DCB60DE1-9B2C-4B10-BBB9-48955523BC47}" destId="{B90C308A-94A9-4C84-A622-8772B06970A3}" srcOrd="1" destOrd="0" presId="urn:microsoft.com/office/officeart/2005/8/layout/orgChart1"/>
+    <dgm:cxn modelId="{CE66A029-D3C1-41B1-B5B4-DA337A76F6CF}" type="presParOf" srcId="{DCB60DE1-9B2C-4B10-BBB9-48955523BC47}" destId="{D9C542CA-99C2-4096-8EC7-22A95CDE8107}" srcOrd="2" destOrd="0" presId="urn:microsoft.com/office/officeart/2005/8/layout/orgChart1"/>
+    <dgm:cxn modelId="{B99D2FA3-368C-4850-9934-0E28AD8E423E}" type="presParOf" srcId="{B2D985E6-7743-4838-BB17-B0A0D44B007A}" destId="{0211655C-4C6D-4F7D-BB5B-A86258C4CA5C}" srcOrd="2" destOrd="0" presId="urn:microsoft.com/office/officeart/2005/8/layout/orgChart1"/>
+    <dgm:cxn modelId="{71CE6E8E-DB86-4CE4-AB1E-647DC09FA9DF}" type="presParOf" srcId="{F82728AF-A317-43CC-BEE0-1C5A655569EA}" destId="{91AFB1C1-1E81-4746-80FC-E79CF781C4DF}" srcOrd="10" destOrd="0" presId="urn:microsoft.com/office/officeart/2005/8/layout/orgChart1"/>
+    <dgm:cxn modelId="{1F6D3825-F50C-46E5-9CA9-EED303BDF08E}" type="presParOf" srcId="{F82728AF-A317-43CC-BEE0-1C5A655569EA}" destId="{30935626-A326-475E-BC8D-4B48E4E266C8}" srcOrd="11" destOrd="0" presId="urn:microsoft.com/office/officeart/2005/8/layout/orgChart1"/>
+    <dgm:cxn modelId="{ECA817CB-C67A-4722-A10C-D9C37A6D1ABB}" type="presParOf" srcId="{30935626-A326-475E-BC8D-4B48E4E266C8}" destId="{FF6F4770-AFDF-4269-9FFD-BA9F1ABFB8C3}" srcOrd="0" destOrd="0" presId="urn:microsoft.com/office/officeart/2005/8/layout/orgChart1"/>
+    <dgm:cxn modelId="{028B0A08-6DBE-4B28-AC17-B43EFFF142B9}" type="presParOf" srcId="{FF6F4770-AFDF-4269-9FFD-BA9F1ABFB8C3}" destId="{E86A6FE0-8408-4451-B96F-602A1678FE45}" srcOrd="0" destOrd="0" presId="urn:microsoft.com/office/officeart/2005/8/layout/orgChart1"/>
+    <dgm:cxn modelId="{7FF7A416-1D71-4D2B-9C79-A6821FC5DEF6}" type="presParOf" srcId="{FF6F4770-AFDF-4269-9FFD-BA9F1ABFB8C3}" destId="{18E52BC0-DFF5-46BB-BF5F-90B1E0995F51}" srcOrd="1" destOrd="0" presId="urn:microsoft.com/office/officeart/2005/8/layout/orgChart1"/>
+    <dgm:cxn modelId="{3F2BDBDF-AAED-4114-A142-14DE563B7968}" type="presParOf" srcId="{30935626-A326-475E-BC8D-4B48E4E266C8}" destId="{C58FF216-4621-434F-9AF7-3E1214C769E8}" srcOrd="1" destOrd="0" presId="urn:microsoft.com/office/officeart/2005/8/layout/orgChart1"/>
+    <dgm:cxn modelId="{33EB42FB-9407-4034-8DD6-73FC3DA1BE9D}" type="presParOf" srcId="{C58FF216-4621-434F-9AF7-3E1214C769E8}" destId="{68D15140-5583-4B9A-9B3F-ABA910792C51}" srcOrd="0" destOrd="0" presId="urn:microsoft.com/office/officeart/2005/8/layout/orgChart1"/>
+    <dgm:cxn modelId="{357A673E-D86E-4427-9F26-C0CA15DCF1E7}" type="presParOf" srcId="{C58FF216-4621-434F-9AF7-3E1214C769E8}" destId="{06737636-96BF-48C9-B68E-08964789DE40}" srcOrd="1" destOrd="0" presId="urn:microsoft.com/office/officeart/2005/8/layout/orgChart1"/>
+    <dgm:cxn modelId="{BC1C0D28-B27A-480C-86CF-186A316F8EB9}" type="presParOf" srcId="{06737636-96BF-48C9-B68E-08964789DE40}" destId="{B881BBFB-17AA-4EB1-A834-E5CE8A218601}" srcOrd="0" destOrd="0" presId="urn:microsoft.com/office/officeart/2005/8/layout/orgChart1"/>
+    <dgm:cxn modelId="{D7BAE5EE-A77D-4047-9A5C-59B81B62AC80}" type="presParOf" srcId="{B881BBFB-17AA-4EB1-A834-E5CE8A218601}" destId="{38058048-8EA9-4344-B12C-EDBBD6BE996F}" srcOrd="0" destOrd="0" presId="urn:microsoft.com/office/officeart/2005/8/layout/orgChart1"/>
+    <dgm:cxn modelId="{0E5346F5-EBAF-4F3D-869C-1AD1D4B98264}" type="presParOf" srcId="{B881BBFB-17AA-4EB1-A834-E5CE8A218601}" destId="{1B55349F-F038-4756-A691-1A461B577656}" srcOrd="1" destOrd="0" presId="urn:microsoft.com/office/officeart/2005/8/layout/orgChart1"/>
+    <dgm:cxn modelId="{37BAD7DE-36A7-4D1C-9461-0392596CA3BE}" type="presParOf" srcId="{06737636-96BF-48C9-B68E-08964789DE40}" destId="{0DDFC85A-C809-46FF-912D-B460A5CDB8AA}" srcOrd="1" destOrd="0" presId="urn:microsoft.com/office/officeart/2005/8/layout/orgChart1"/>
+    <dgm:cxn modelId="{2B1ED2C4-B7B9-48A6-B980-811E712416F7}" type="presParOf" srcId="{06737636-96BF-48C9-B68E-08964789DE40}" destId="{F91C09D0-91DA-4E6A-9EF2-84E9FA03BDF3}" srcOrd="2" destOrd="0" presId="urn:microsoft.com/office/officeart/2005/8/layout/orgChart1"/>
+    <dgm:cxn modelId="{3E7B5C0B-5682-41E9-9CC2-FA05C0581954}" type="presParOf" srcId="{C58FF216-4621-434F-9AF7-3E1214C769E8}" destId="{83C762B8-67FE-455F-8C14-EFD29125426D}" srcOrd="2" destOrd="0" presId="urn:microsoft.com/office/officeart/2005/8/layout/orgChart1"/>
+    <dgm:cxn modelId="{DEC840FA-5192-4423-9623-2E2A08531E2F}" type="presParOf" srcId="{C58FF216-4621-434F-9AF7-3E1214C769E8}" destId="{72D713F5-C4CD-42C4-A6BD-50C7572C3C0E}" srcOrd="3" destOrd="0" presId="urn:microsoft.com/office/officeart/2005/8/layout/orgChart1"/>
+    <dgm:cxn modelId="{D23EF103-B43D-4398-BD6A-B4CC6589397E}" type="presParOf" srcId="{72D713F5-C4CD-42C4-A6BD-50C7572C3C0E}" destId="{1BB21A9D-34CE-4DFD-9632-8AF3633678B0}" srcOrd="0" destOrd="0" presId="urn:microsoft.com/office/officeart/2005/8/layout/orgChart1"/>
+    <dgm:cxn modelId="{1EA5A0D0-2919-4818-BF83-5D8264ED76BF}" type="presParOf" srcId="{1BB21A9D-34CE-4DFD-9632-8AF3633678B0}" destId="{5E7BD8A8-0872-4819-AB63-9287E1779804}" srcOrd="0" destOrd="0" presId="urn:microsoft.com/office/officeart/2005/8/layout/orgChart1"/>
+    <dgm:cxn modelId="{91014077-64EC-41BD-A910-7378EA2E36DE}" type="presParOf" srcId="{1BB21A9D-34CE-4DFD-9632-8AF3633678B0}" destId="{4CEADD4D-53AC-4468-9262-662EA7331B60}" srcOrd="1" destOrd="0" presId="urn:microsoft.com/office/officeart/2005/8/layout/orgChart1"/>
+    <dgm:cxn modelId="{2D686472-CFD9-4047-8383-64B261742936}" type="presParOf" srcId="{72D713F5-C4CD-42C4-A6BD-50C7572C3C0E}" destId="{53A814B9-C851-43B6-84BA-316DDE14C109}" srcOrd="1" destOrd="0" presId="urn:microsoft.com/office/officeart/2005/8/layout/orgChart1"/>
+    <dgm:cxn modelId="{66937165-3503-48C8-B9F0-30BF58DFD48D}" type="presParOf" srcId="{72D713F5-C4CD-42C4-A6BD-50C7572C3C0E}" destId="{BD4A3F76-4984-437F-A045-1436BAC08231}" srcOrd="2" destOrd="0" presId="urn:microsoft.com/office/officeart/2005/8/layout/orgChart1"/>
+    <dgm:cxn modelId="{38A388A6-0588-4F11-AC0E-5E2599271204}" type="presParOf" srcId="{30935626-A326-475E-BC8D-4B48E4E266C8}" destId="{60913231-928D-4754-8FA3-1BB58BD826C1}" srcOrd="2" destOrd="0" presId="urn:microsoft.com/office/officeart/2005/8/layout/orgChart1"/>
+    <dgm:cxn modelId="{7C8446B2-0BBE-472C-8F7D-8682E48044EA}" type="presParOf" srcId="{8B2A52DB-4CF2-462C-B5E6-1560387890A9}" destId="{5F6BAD55-3544-4026-B961-0ADEB84328B0}" srcOrd="2" destOrd="0" presId="urn:microsoft.com/office/officeart/2005/8/layout/orgChart1"/>
   </dgm:cxnLst>
   <dgm:bg/>
   <dgm:whole/>
@@ -37496,7 +37024,7 @@
 </file>
 
 <file path=customXml/itemProps1.xml><?xml version="1.0" encoding="utf-8"?>
-<ds:datastoreItem xmlns:ds="http://schemas.openxmlformats.org/officeDocument/2006/customXml" ds:itemID="{7D5C4386-5C32-4A0A-AA7D-65ED43A5DB46}">
+<ds:datastoreItem xmlns:ds="http://schemas.openxmlformats.org/officeDocument/2006/customXml" ds:itemID="{E00C3335-9726-45BC-A74E-C4665D53EA0A}">
   <ds:schemaRefs>
     <ds:schemaRef ds:uri="http://schemas.openxmlformats.org/officeDocument/2006/bibliography"/>
   </ds:schemaRefs>

</xml_diff>

<commit_message>
edit đặc tả usecase UC01 UC02 UC03.1 UC03.2.a UC03.2.b
</commit_message>
<xml_diff>
--- a/doc/requirement/QuanLyTaiChinhSV_ver3_detail.docx
+++ b/doc/requirement/QuanLyTaiChinhSV_ver3_detail.docx
@@ -2,8 +2,8 @@
 <file path=word/document.xml><?xml version="1.0" encoding="utf-8"?>
 <w:document xmlns:wpc="http://schemas.microsoft.com/office/word/2010/wordprocessingCanvas" xmlns:cx="http://schemas.microsoft.com/office/drawing/2014/chartex" xmlns:mc="http://schemas.openxmlformats.org/markup-compatibility/2006" xmlns:o="urn:schemas-microsoft-com:office:office" xmlns:r="http://schemas.openxmlformats.org/officeDocument/2006/relationships" xmlns:m="http://schemas.openxmlformats.org/officeDocument/2006/math" xmlns:v="urn:schemas-microsoft-com:vml" xmlns:wp14="http://schemas.microsoft.com/office/word/2010/wordprocessingDrawing" xmlns:wp="http://schemas.openxmlformats.org/drawingml/2006/wordprocessingDrawing" xmlns:w10="urn:schemas-microsoft-com:office:word" xmlns:w="http://schemas.openxmlformats.org/wordprocessingml/2006/main" xmlns:w14="http://schemas.microsoft.com/office/word/2010/wordml" xmlns:w15="http://schemas.microsoft.com/office/word/2012/wordml" xmlns:w16se="http://schemas.microsoft.com/office/word/2015/wordml/symex" xmlns:wpg="http://schemas.microsoft.com/office/word/2010/wordprocessingGroup" xmlns:wpi="http://schemas.microsoft.com/office/word/2010/wordprocessingInk" xmlns:wne="http://schemas.microsoft.com/office/word/2006/wordml" xmlns:wps="http://schemas.microsoft.com/office/word/2010/wordprocessingShape" mc:Ignorable="w14 w15 w16se wp14">
   <w:body>
-    <w:bookmarkStart w:id="0" w:name="_Toc169424238" w:displacedByCustomXml="next"/>
-    <w:bookmarkStart w:id="1" w:name="_Toc398987979" w:displacedByCustomXml="next"/>
+    <w:bookmarkStart w:id="0" w:name="_Toc398987979" w:displacedByCustomXml="next"/>
+    <w:bookmarkStart w:id="1" w:name="_Toc169424238" w:displacedByCustomXml="next"/>
     <w:bookmarkStart w:id="2" w:name="_Toc169424237" w:displacedByCustomXml="next"/>
     <w:sdt>
       <w:sdtPr>
@@ -4819,6 +4819,12 @@
               <w:rPr>
                 <w:szCs w:val="26"/>
               </w:rPr>
+              <w:t xml:space="preserve"> có tồn tại</w:t>
+            </w:r>
+            <w:r>
+              <w:rPr>
+                <w:szCs w:val="26"/>
+              </w:rPr>
               <w:t xml:space="preserve"> trong cơ</w:t>
             </w:r>
             <w:r>
@@ -5357,7 +5363,55 @@
               <w:rPr>
                 <w:szCs w:val="26"/>
               </w:rPr>
-              <w:t>Người dùng giữ tỷ lệ phần trăm các hủ tiền theo phương pháp JARS hoặc tăng giảm tỷ lệ các hủ tiền để thiết lập phần trăm cho các hủ. Yêu cầu tổng tỷ lệ của các hủ là 100%.</w:t>
+              <w:t xml:space="preserve">Người dùng </w:t>
+            </w:r>
+            <w:r>
+              <w:rPr>
+                <w:szCs w:val="26"/>
+              </w:rPr>
+              <w:t xml:space="preserve">có thể chọn </w:t>
+            </w:r>
+            <w:r>
+              <w:rPr>
+                <w:szCs w:val="26"/>
+              </w:rPr>
+              <w:t>giữ tỷ lệ phần trăm các hủ tiền</w:t>
+            </w:r>
+            <w:r>
+              <w:rPr>
+                <w:szCs w:val="26"/>
+              </w:rPr>
+              <w:t xml:space="preserve"> mặc định</w:t>
+            </w:r>
+            <w:r>
+              <w:rPr>
+                <w:szCs w:val="26"/>
+              </w:rPr>
+              <w:t xml:space="preserve"> theo phương pháp JARS hoặc </w:t>
+            </w:r>
+            <w:r>
+              <w:rPr>
+                <w:szCs w:val="26"/>
+              </w:rPr>
+              <w:t xml:space="preserve">thay đổi </w:t>
+            </w:r>
+            <w:r>
+              <w:rPr>
+                <w:szCs w:val="26"/>
+              </w:rPr>
+              <w:t>tăng</w:t>
+            </w:r>
+            <w:r>
+              <w:rPr>
+                <w:szCs w:val="26"/>
+              </w:rPr>
+              <w:t>,</w:t>
+            </w:r>
+            <w:r>
+              <w:rPr>
+                <w:szCs w:val="26"/>
+              </w:rPr>
+              <w:t xml:space="preserve"> giảm tỷ lệ các hủ tiền để thiết lập phần trăm cho các hủ. Yêu cầu tổng tỷ lệ của các hủ là 100%.</w:t>
             </w:r>
           </w:p>
         </w:tc>
@@ -5707,7 +5761,31 @@
               <w:rPr>
                 <w:szCs w:val="26"/>
               </w:rPr>
-              <w:t xml:space="preserve">Thay đổi tăng, giảm </w:t>
+              <w:t>Thay đổi</w:t>
+            </w:r>
+            <w:r>
+              <w:rPr>
+                <w:szCs w:val="26"/>
+              </w:rPr>
+              <w:t>,</w:t>
+            </w:r>
+            <w:r>
+              <w:rPr>
+                <w:szCs w:val="26"/>
+              </w:rPr>
+              <w:t xml:space="preserve"> tăng, giảm hoặc </w:t>
+            </w:r>
+            <w:r>
+              <w:rPr>
+                <w:szCs w:val="26"/>
+              </w:rPr>
+              <w:t>giữ nguyên</w:t>
+            </w:r>
+            <w:r>
+              <w:rPr>
+                <w:szCs w:val="26"/>
+              </w:rPr>
+              <w:t xml:space="preserve"> </w:t>
             </w:r>
             <w:r>
               <w:rPr>
@@ -6462,7 +6540,25 @@
               <w:rPr>
                 <w:szCs w:val="26"/>
               </w:rPr>
-              <w:t>Hệ thống hỗ trợ người dùng lưu lại các chi tiêu đã sử dụng với các thông tin cụ thể về chi phí đã dùng vào việc gì và ghi chú về giao dịch chi tiêu.</w:t>
+              <w:t>Hệ thống hỗ trợ người dùng lưu lại các chi tiêu đã sử dụng với các thông tin cụ thể về chi phí đã dùng vào việc gì</w:t>
+            </w:r>
+            <w:r>
+              <w:rPr>
+                <w:szCs w:val="26"/>
+              </w:rPr>
+              <w:t xml:space="preserve"> trong</w:t>
+            </w:r>
+            <w:r>
+              <w:rPr>
+                <w:szCs w:val="26"/>
+              </w:rPr>
+              <w:t xml:space="preserve"> thời gian nào</w:t>
+            </w:r>
+            <w:r>
+              <w:rPr>
+                <w:szCs w:val="26"/>
+              </w:rPr>
+              <w:t xml:space="preserve"> và ghi chú về giao dịch chi tiêu.</w:t>
             </w:r>
           </w:p>
         </w:tc>
@@ -6584,7 +6680,7 @@
               <w:rPr>
                 <w:szCs w:val="26"/>
               </w:rPr>
-              <w:t>C</w:t>
+              <w:t>c</w:t>
             </w:r>
             <w:r>
               <w:rPr>
@@ -6792,7 +6888,61 @@
               <w:rPr>
                 <w:szCs w:val="26"/>
               </w:rPr>
-              <w:t>Nhập thông tin về khoản giao dịch chi tiêu.</w:t>
+              <w:t xml:space="preserve">Nhập thông </w:t>
+            </w:r>
+            <w:r>
+              <w:rPr>
+                <w:szCs w:val="26"/>
+              </w:rPr>
+              <w:t>tin</w:t>
+            </w:r>
+            <w:r>
+              <w:rPr>
+                <w:szCs w:val="26"/>
+              </w:rPr>
+              <w:t>: số tiền, ngày phát sinh giao dịch, chọn hủ ti</w:t>
+            </w:r>
+            <w:r>
+              <w:rPr>
+                <w:szCs w:val="26"/>
+              </w:rPr>
+              <w:t>ền muốn tiêu, mục đích chi tiêu (</w:t>
+            </w:r>
+            <w:r>
+              <w:rPr>
+                <w:szCs w:val="26"/>
+              </w:rPr>
+              <w:t>thông tin bắt buộc</w:t>
+            </w:r>
+            <w:r>
+              <w:rPr>
+                <w:szCs w:val="26"/>
+              </w:rPr>
+              <w:t>) và mô tả (</w:t>
+            </w:r>
+            <w:r>
+              <w:rPr>
+                <w:szCs w:val="26"/>
+              </w:rPr>
+              <w:t>thông tin</w:t>
+            </w:r>
+            <w:r>
+              <w:rPr>
+                <w:szCs w:val="26"/>
+              </w:rPr>
+              <w:t xml:space="preserve"> không</w:t>
+            </w:r>
+            <w:r>
+              <w:rPr>
+                <w:szCs w:val="26"/>
+              </w:rPr>
+              <w:t xml:space="preserve"> bắt buộc</w:t>
+            </w:r>
+            <w:r>
+              <w:rPr>
+                <w:szCs w:val="26"/>
+              </w:rPr>
+              <w:t>).</w:t>
             </w:r>
           </w:p>
         </w:tc>
@@ -6869,6 +7019,12 @@
               </w:rPr>
               <w:t>Nhấn nút “Xác nhận”</w:t>
             </w:r>
+            <w:r>
+              <w:rPr>
+                <w:szCs w:val="26"/>
+              </w:rPr>
+              <w:t>.</w:t>
+            </w:r>
           </w:p>
         </w:tc>
         <w:tc>
@@ -6905,6 +7061,18 @@
               </w:rPr>
               <w:t>thông tin giao dịch</w:t>
             </w:r>
+            <w:r>
+              <w:rPr>
+                <w:szCs w:val="26"/>
+              </w:rPr>
+              <w:t xml:space="preserve"> hợp lệ</w:t>
+            </w:r>
+            <w:r>
+              <w:rPr>
+                <w:szCs w:val="26"/>
+              </w:rPr>
+              <w:t>.</w:t>
+            </w:r>
           </w:p>
         </w:tc>
       </w:tr>
@@ -6918,7 +7086,6 @@
             <w:vMerge/>
             <w:tcBorders>
               <w:left w:val="single" w:sz="4" w:space="0" w:color="000000" w:themeColor="text1"/>
-              <w:bottom w:val="single" w:sz="4" w:space="0" w:color="000000" w:themeColor="text1"/>
               <w:right w:val="single" w:sz="4" w:space="0" w:color="000000" w:themeColor="text1"/>
             </w:tcBorders>
           </w:tcPr>
@@ -6947,7 +7114,7 @@
             <w:pPr>
               <w:pStyle w:val="ListParagraph"/>
               <w:spacing w:line="240" w:lineRule="auto"/>
-              <w:ind w:left="1125" w:firstLine="0"/>
+              <w:ind w:left="502" w:firstLine="0"/>
               <w:rPr>
                 <w:szCs w:val="26"/>
               </w:rPr>
@@ -6980,15 +7147,261 @@
               <w:rPr>
                 <w:szCs w:val="26"/>
               </w:rPr>
-              <w:t>Lưu thông tin khoản giao dịch vào cơ sở dữ liệu.</w:t>
+              <w:t>Kiểm tra số tiền trong hủ được chọn phải lớn hơn hoặc bằng số tiền của giao dịch chi tiêu.</w:t>
             </w:r>
           </w:p>
         </w:tc>
       </w:tr>
       <w:tr>
+        <w:trPr>
+          <w:trHeight w:val="150"/>
+        </w:trPr>
         <w:tc>
           <w:tcPr>
             <w:tcW w:w="1705" w:type="dxa"/>
+            <w:vMerge/>
+            <w:tcBorders>
+              <w:left w:val="single" w:sz="4" w:space="0" w:color="000000" w:themeColor="text1"/>
+              <w:bottom w:val="single" w:sz="4" w:space="0" w:color="000000" w:themeColor="text1"/>
+              <w:right w:val="single" w:sz="4" w:space="0" w:color="000000" w:themeColor="text1"/>
+            </w:tcBorders>
+          </w:tcPr>
+          <w:p>
+            <w:pPr>
+              <w:spacing w:line="240" w:lineRule="auto"/>
+              <w:ind w:left="405" w:firstLine="0"/>
+              <w:rPr>
+                <w:b/>
+                <w:szCs w:val="26"/>
+              </w:rPr>
+            </w:pPr>
+          </w:p>
+        </w:tc>
+        <w:tc>
+          <w:tcPr>
+            <w:tcW w:w="3825" w:type="dxa"/>
+            <w:tcBorders>
+              <w:top w:val="single" w:sz="4" w:space="0" w:color="000000" w:themeColor="text1"/>
+              <w:left w:val="single" w:sz="4" w:space="0" w:color="000000" w:themeColor="text1"/>
+              <w:bottom w:val="single" w:sz="4" w:space="0" w:color="000000" w:themeColor="text1"/>
+              <w:right w:val="single" w:sz="4" w:space="0" w:color="000000" w:themeColor="text1"/>
+            </w:tcBorders>
+          </w:tcPr>
+          <w:p>
+            <w:pPr>
+              <w:pStyle w:val="ListParagraph"/>
+              <w:spacing w:line="240" w:lineRule="auto"/>
+              <w:ind w:left="1125" w:firstLine="0"/>
+              <w:rPr>
+                <w:szCs w:val="26"/>
+              </w:rPr>
+            </w:pPr>
+          </w:p>
+        </w:tc>
+        <w:tc>
+          <w:tcPr>
+            <w:tcW w:w="3825" w:type="dxa"/>
+            <w:tcBorders>
+              <w:top w:val="single" w:sz="4" w:space="0" w:color="000000" w:themeColor="text1"/>
+              <w:left w:val="single" w:sz="4" w:space="0" w:color="000000" w:themeColor="text1"/>
+              <w:bottom w:val="single" w:sz="4" w:space="0" w:color="000000" w:themeColor="text1"/>
+              <w:right w:val="single" w:sz="4" w:space="0" w:color="000000" w:themeColor="text1"/>
+            </w:tcBorders>
+          </w:tcPr>
+          <w:p>
+            <w:pPr>
+              <w:pStyle w:val="ListParagraph"/>
+              <w:numPr>
+                <w:ilvl w:val="0"/>
+                <w:numId w:val="7"/>
+              </w:numPr>
+              <w:spacing w:line="240" w:lineRule="auto"/>
+              <w:rPr>
+                <w:szCs w:val="26"/>
+              </w:rPr>
+            </w:pPr>
+            <w:r>
+              <w:rPr>
+                <w:szCs w:val="26"/>
+              </w:rPr>
+              <w:t>Lưu thông tin khoản giao dịch vào cơ sở dữ liệu.</w:t>
+            </w:r>
+          </w:p>
+        </w:tc>
+      </w:tr>
+      <w:tr>
+        <w:trPr>
+          <w:trHeight w:val="150"/>
+        </w:trPr>
+        <w:tc>
+          <w:tcPr>
+            <w:tcW w:w="1705" w:type="dxa"/>
+            <w:vMerge/>
+            <w:tcBorders>
+              <w:left w:val="single" w:sz="4" w:space="0" w:color="000000" w:themeColor="text1"/>
+              <w:bottom w:val="single" w:sz="4" w:space="0" w:color="000000" w:themeColor="text1"/>
+              <w:right w:val="single" w:sz="4" w:space="0" w:color="000000" w:themeColor="text1"/>
+            </w:tcBorders>
+          </w:tcPr>
+          <w:p>
+            <w:pPr>
+              <w:spacing w:line="240" w:lineRule="auto"/>
+              <w:ind w:left="405" w:firstLine="0"/>
+              <w:rPr>
+                <w:b/>
+                <w:szCs w:val="26"/>
+              </w:rPr>
+            </w:pPr>
+          </w:p>
+        </w:tc>
+        <w:tc>
+          <w:tcPr>
+            <w:tcW w:w="3825" w:type="dxa"/>
+            <w:tcBorders>
+              <w:top w:val="single" w:sz="4" w:space="0" w:color="000000" w:themeColor="text1"/>
+              <w:left w:val="single" w:sz="4" w:space="0" w:color="000000" w:themeColor="text1"/>
+              <w:bottom w:val="single" w:sz="4" w:space="0" w:color="000000" w:themeColor="text1"/>
+              <w:right w:val="single" w:sz="4" w:space="0" w:color="000000" w:themeColor="text1"/>
+            </w:tcBorders>
+          </w:tcPr>
+          <w:p>
+            <w:pPr>
+              <w:pStyle w:val="ListParagraph"/>
+              <w:spacing w:line="240" w:lineRule="auto"/>
+              <w:ind w:left="1125" w:firstLine="0"/>
+              <w:rPr>
+                <w:szCs w:val="26"/>
+              </w:rPr>
+            </w:pPr>
+          </w:p>
+        </w:tc>
+        <w:tc>
+          <w:tcPr>
+            <w:tcW w:w="3825" w:type="dxa"/>
+            <w:tcBorders>
+              <w:top w:val="single" w:sz="4" w:space="0" w:color="000000" w:themeColor="text1"/>
+              <w:left w:val="single" w:sz="4" w:space="0" w:color="000000" w:themeColor="text1"/>
+              <w:bottom w:val="single" w:sz="4" w:space="0" w:color="000000" w:themeColor="text1"/>
+              <w:right w:val="single" w:sz="4" w:space="0" w:color="000000" w:themeColor="text1"/>
+            </w:tcBorders>
+          </w:tcPr>
+          <w:p>
+            <w:pPr>
+              <w:pStyle w:val="ListParagraph"/>
+              <w:numPr>
+                <w:ilvl w:val="0"/>
+                <w:numId w:val="7"/>
+              </w:numPr>
+              <w:spacing w:line="240" w:lineRule="auto"/>
+              <w:rPr>
+                <w:szCs w:val="26"/>
+              </w:rPr>
+            </w:pPr>
+            <w:r>
+              <w:rPr>
+                <w:szCs w:val="26"/>
+              </w:rPr>
+              <w:t>Trừ số tiền của giao dịch chi tiêu vào ngân sách của hủ tiền được chọn.</w:t>
+            </w:r>
+          </w:p>
+        </w:tc>
+      </w:tr>
+      <w:tr>
+        <w:trPr>
+          <w:trHeight w:val="150"/>
+        </w:trPr>
+        <w:tc>
+          <w:tcPr>
+            <w:tcW w:w="1705" w:type="dxa"/>
+            <w:vMerge/>
+            <w:tcBorders>
+              <w:left w:val="single" w:sz="4" w:space="0" w:color="000000" w:themeColor="text1"/>
+              <w:bottom w:val="single" w:sz="4" w:space="0" w:color="000000" w:themeColor="text1"/>
+              <w:right w:val="single" w:sz="4" w:space="0" w:color="000000" w:themeColor="text1"/>
+            </w:tcBorders>
+          </w:tcPr>
+          <w:p>
+            <w:pPr>
+              <w:spacing w:line="240" w:lineRule="auto"/>
+              <w:ind w:left="405" w:firstLine="0"/>
+              <w:rPr>
+                <w:b/>
+                <w:szCs w:val="26"/>
+              </w:rPr>
+            </w:pPr>
+          </w:p>
+        </w:tc>
+        <w:tc>
+          <w:tcPr>
+            <w:tcW w:w="3825" w:type="dxa"/>
+            <w:tcBorders>
+              <w:top w:val="single" w:sz="4" w:space="0" w:color="000000" w:themeColor="text1"/>
+              <w:left w:val="single" w:sz="4" w:space="0" w:color="000000" w:themeColor="text1"/>
+              <w:bottom w:val="single" w:sz="4" w:space="0" w:color="000000" w:themeColor="text1"/>
+              <w:right w:val="single" w:sz="4" w:space="0" w:color="000000" w:themeColor="text1"/>
+            </w:tcBorders>
+          </w:tcPr>
+          <w:p>
+            <w:pPr>
+              <w:pStyle w:val="ListParagraph"/>
+              <w:spacing w:line="240" w:lineRule="auto"/>
+              <w:ind w:left="1125" w:firstLine="0"/>
+              <w:rPr>
+                <w:szCs w:val="26"/>
+              </w:rPr>
+            </w:pPr>
+          </w:p>
+        </w:tc>
+        <w:tc>
+          <w:tcPr>
+            <w:tcW w:w="3825" w:type="dxa"/>
+            <w:tcBorders>
+              <w:top w:val="single" w:sz="4" w:space="0" w:color="000000" w:themeColor="text1"/>
+              <w:left w:val="single" w:sz="4" w:space="0" w:color="000000" w:themeColor="text1"/>
+              <w:bottom w:val="single" w:sz="4" w:space="0" w:color="000000" w:themeColor="text1"/>
+              <w:right w:val="single" w:sz="4" w:space="0" w:color="000000" w:themeColor="text1"/>
+            </w:tcBorders>
+          </w:tcPr>
+          <w:p>
+            <w:pPr>
+              <w:pStyle w:val="ListParagraph"/>
+              <w:numPr>
+                <w:ilvl w:val="0"/>
+                <w:numId w:val="7"/>
+              </w:numPr>
+              <w:spacing w:line="240" w:lineRule="auto"/>
+              <w:rPr>
+                <w:szCs w:val="26"/>
+              </w:rPr>
+            </w:pPr>
+            <w:r>
+              <w:rPr>
+                <w:szCs w:val="26"/>
+              </w:rPr>
+              <w:t>C</w:t>
+            </w:r>
+            <w:r>
+              <w:rPr>
+                <w:szCs w:val="26"/>
+              </w:rPr>
+              <w:t xml:space="preserve">ập nhật nhật lại ngân sách của hủ tiền được chọn </w:t>
+            </w:r>
+            <w:r>
+              <w:rPr>
+                <w:szCs w:val="26"/>
+              </w:rPr>
+              <w:t>vào cơ sở dữ liệu.</w:t>
+            </w:r>
+          </w:p>
+        </w:tc>
+      </w:tr>
+      <w:tr>
+        <w:trPr>
+          <w:trHeight w:val="2705"/>
+        </w:trPr>
+        <w:tc>
+          <w:tcPr>
+            <w:tcW w:w="1705" w:type="dxa"/>
             <w:tcBorders>
               <w:top w:val="single" w:sz="4" w:space="0" w:color="000000" w:themeColor="text1"/>
               <w:left w:val="single" w:sz="4" w:space="0" w:color="000000" w:themeColor="text1"/>
@@ -7011,6 +7424,7 @@
                 <w:b/>
                 <w:szCs w:val="26"/>
               </w:rPr>
+              <w:lastRenderedPageBreak/>
               <w:t>Luồng sự kiện phụ</w:t>
             </w:r>
           </w:p>
@@ -7057,7 +7471,25 @@
               <w:rPr>
                 <w:szCs w:val="26"/>
               </w:rPr>
-              <w:t>nhập vào không hợp lệ, hiển thị thông báo yêu cầu người dùng nhập lại</w:t>
+              <w:t>nhập vào không hợp lệ,</w:t>
+            </w:r>
+            <w:r>
+              <w:rPr>
+                <w:szCs w:val="26"/>
+              </w:rPr>
+              <w:t xml:space="preserve"> hệ thống</w:t>
+            </w:r>
+            <w:r>
+              <w:rPr>
+                <w:szCs w:val="26"/>
+              </w:rPr>
+              <w:t xml:space="preserve"> hiển thị thông báo yêu cầu người dùng nhập lại</w:t>
+            </w:r>
+            <w:r>
+              <w:rPr>
+                <w:szCs w:val="26"/>
+              </w:rPr>
+              <w:t>.</w:t>
             </w:r>
           </w:p>
           <w:p>
@@ -7073,13 +7505,47 @@
               <w:rPr>
                 <w:szCs w:val="26"/>
               </w:rPr>
-              <w:t>4</w:t>
+              <w:t xml:space="preserve">4.1. </w:t>
+            </w:r>
+            <w:r>
+              <w:rPr>
+                <w:szCs w:val="26"/>
+              </w:rPr>
+              <w:t>Nếu số tiền trong hủ ít hơn số của giao dịch chi tiêu,</w:t>
+            </w:r>
+            <w:r>
+              <w:rPr>
+                <w:szCs w:val="26"/>
+              </w:rPr>
+              <w:t xml:space="preserve"> hệ thống hiển thị thông báo “Số tiền trong hủ không đủ để thực hiện giao dịch”.</w:t>
+            </w:r>
+          </w:p>
+          <w:p>
+            <w:pPr>
+              <w:keepNext/>
+              <w:spacing w:line="240" w:lineRule="auto"/>
+              <w:ind w:left="405" w:firstLine="0"/>
+              <w:rPr>
+                <w:szCs w:val="26"/>
+              </w:rPr>
+            </w:pPr>
+            <w:r>
+              <w:rPr>
+                <w:szCs w:val="26"/>
+              </w:rPr>
+              <w:t>6</w:t>
             </w:r>
             <w:r>
               <w:rPr>
                 <w:szCs w:val="26"/>
               </w:rPr>
               <w:t>.1 Nếu xảy ra lỗi, hệ thống hiển thị thông báo lỗi và kết thúc chức năng hiện tại</w:t>
+            </w:r>
+            <w:r>
+              <w:rPr>
+                <w:szCs w:val="26"/>
+              </w:rPr>
+              <w:t>.</w:t>
             </w:r>
           </w:p>
         </w:tc>
@@ -7093,7 +7559,6 @@
         <w:rPr>
           <w:noProof/>
         </w:rPr>
-        <w:lastRenderedPageBreak/>
         <w:drawing>
           <wp:anchor distT="0" distB="0" distL="114300" distR="114300" simplePos="0" relativeHeight="251730944" behindDoc="0" locked="0" layoutInCell="1" allowOverlap="1" wp14:anchorId="6743C6DE" wp14:editId="2E311B66">
             <wp:simplePos x="0" y="0"/>
@@ -7329,6 +7794,12 @@
               <w:rPr>
                 <w:szCs w:val="26"/>
               </w:rPr>
+              <w:t xml:space="preserve">      </w:t>
+            </w:r>
+            <w:r>
+              <w:rPr>
+                <w:szCs w:val="26"/>
+              </w:rPr>
               <w:t>UC03.2.a_GhiNhanThuNhapChoHuTuyChon</w:t>
             </w:r>
           </w:p>
@@ -7445,7 +7916,25 @@
               <w:rPr>
                 <w:szCs w:val="26"/>
               </w:rPr>
-              <w:t>Hệ thống hỗ trợ người dùng lưu lại các giao dịch thu nhập mà người dùng nhập vào, ngoài ra hệ thống cũng phân chia lại ngân sách vào hủ mà người dùng tùy chọn và hiển thị số tiền mà người dùng hiện có.</w:t>
+              <w:t xml:space="preserve">Hệ thống hỗ trợ người dùng lưu lại các giao dịch thu nhập mà người dùng nhập vào, </w:t>
+            </w:r>
+            <w:r>
+              <w:rPr>
+                <w:szCs w:val="26"/>
+              </w:rPr>
+              <w:t>cộng số tiền của giao dịch vào ngân sách của hủ tiền mà người dùng đã chọn</w:t>
+            </w:r>
+            <w:r>
+              <w:rPr>
+                <w:szCs w:val="26"/>
+              </w:rPr>
+              <w:t>.</w:t>
+            </w:r>
+            <w:r>
+              <w:rPr>
+                <w:szCs w:val="26"/>
+              </w:rPr>
+              <w:t xml:space="preserve">  </w:t>
             </w:r>
           </w:p>
         </w:tc>
@@ -7631,7 +8120,25 @@
               <w:rPr>
                 <w:szCs w:val="26"/>
               </w:rPr>
-              <w:t>Thông tin về giao dịch thu nhập được lưu vào cơ sở dữ liệu</w:t>
+              <w:t>Thông tin về giao dịch thu nhập</w:t>
+            </w:r>
+            <w:r>
+              <w:rPr>
+                <w:szCs w:val="26"/>
+              </w:rPr>
+              <w:t xml:space="preserve"> vừa thêm</w:t>
+            </w:r>
+            <w:r>
+              <w:rPr>
+                <w:szCs w:val="26"/>
+              </w:rPr>
+              <w:t xml:space="preserve"> được lưu vào cơ sở dữ liệu</w:t>
+            </w:r>
+            <w:r>
+              <w:rPr>
+                <w:szCs w:val="26"/>
+              </w:rPr>
+              <w:t xml:space="preserve"> và ngân sách của hủ được thêm thu nhập được cập nhật trong cơ sở dữ liệu. </w:t>
             </w:r>
           </w:p>
         </w:tc>
@@ -7775,7 +8282,19 @@
               <w:rPr>
                 <w:szCs w:val="26"/>
               </w:rPr>
-              <w:t>Nhập thông tin về khoản giao dịch thu nhập</w:t>
+              <w:t xml:space="preserve">Nhập thông tin: số </w:t>
+            </w:r>
+            <w:r>
+              <w:rPr>
+                <w:szCs w:val="26"/>
+              </w:rPr>
+              <w:t xml:space="preserve">tiền, ngày phát sinh giao dịch </w:t>
+            </w:r>
+            <w:r>
+              <w:rPr>
+                <w:szCs w:val="26"/>
+              </w:rPr>
+              <w:t>(thông tin bắt buộc) và mô tả (thông tin không bắt buộc).</w:t>
             </w:r>
           </w:p>
         </w:tc>
@@ -7850,7 +8369,31 @@
               <w:rPr>
                 <w:szCs w:val="26"/>
               </w:rPr>
-              <w:t>Chọn hủ mà người dùng muốn thêm thu nhập và nhấn nút “Xác nhận”</w:t>
+              <w:t>C</w:t>
+            </w:r>
+            <w:r>
+              <w:rPr>
+                <w:szCs w:val="26"/>
+              </w:rPr>
+              <w:t>họn hủ tiền muốn thêm thu nhập</w:t>
+            </w:r>
+            <w:r>
+              <w:rPr>
+                <w:szCs w:val="26"/>
+              </w:rPr>
+              <w:t xml:space="preserve"> </w:t>
+            </w:r>
+            <w:r>
+              <w:rPr>
+                <w:szCs w:val="26"/>
+              </w:rPr>
+              <w:t>(thông tin bắt buộc)</w:t>
+            </w:r>
+            <w:r>
+              <w:rPr>
+                <w:szCs w:val="26"/>
+              </w:rPr>
+              <w:t>.</w:t>
             </w:r>
           </w:p>
         </w:tc>
@@ -7880,7 +8423,7 @@
               <w:rPr>
                 <w:szCs w:val="26"/>
               </w:rPr>
-              <w:t>Kiểm tra thông tin giao dịch hợp lệ</w:t>
+              <w:t>Hiển thị các khoản chi tiêu liên quan đến nhu cầu sử dụng của hủ tiền được chọn.</w:t>
             </w:r>
           </w:p>
         </w:tc>
@@ -7895,7 +8438,6 @@
             <w:vMerge/>
             <w:tcBorders>
               <w:left w:val="single" w:sz="4" w:space="0" w:color="000000" w:themeColor="text1"/>
-              <w:bottom w:val="single" w:sz="4" w:space="0" w:color="000000" w:themeColor="text1"/>
               <w:right w:val="single" w:sz="4" w:space="0" w:color="000000" w:themeColor="text1"/>
             </w:tcBorders>
           </w:tcPr>
@@ -7905,27 +8447,6 @@
               <w:ind w:left="405" w:firstLine="0"/>
               <w:rPr>
                 <w:b/>
-                <w:szCs w:val="26"/>
-              </w:rPr>
-            </w:pPr>
-          </w:p>
-        </w:tc>
-        <w:tc>
-          <w:tcPr>
-            <w:tcW w:w="3825" w:type="dxa"/>
-            <w:tcBorders>
-              <w:top w:val="single" w:sz="4" w:space="0" w:color="000000" w:themeColor="text1"/>
-              <w:left w:val="single" w:sz="4" w:space="0" w:color="000000" w:themeColor="text1"/>
-              <w:bottom w:val="single" w:sz="4" w:space="0" w:color="000000" w:themeColor="text1"/>
-              <w:right w:val="single" w:sz="4" w:space="0" w:color="000000" w:themeColor="text1"/>
-            </w:tcBorders>
-          </w:tcPr>
-          <w:p>
-            <w:pPr>
-              <w:pStyle w:val="ListParagraph"/>
-              <w:spacing w:line="240" w:lineRule="auto"/>
-              <w:ind w:left="1125" w:firstLine="0"/>
-              <w:rPr>
                 <w:szCs w:val="26"/>
               </w:rPr>
             </w:pPr>
@@ -7957,7 +8478,13 @@
               <w:rPr>
                 <w:szCs w:val="26"/>
               </w:rPr>
-              <w:t>Phát sinh giao dịch thu nhập và lưu vào cơ sở dữ liệu</w:t>
+              <w:t xml:space="preserve">Chọn khoản chi tiêu </w:t>
+            </w:r>
+            <w:r>
+              <w:rPr>
+                <w:szCs w:val="26"/>
+              </w:rPr>
+              <w:t>(thông tin bắt buộc)</w:t>
             </w:r>
             <w:r>
               <w:rPr>
@@ -7965,6 +8492,27 @@
               </w:rPr>
               <w:t>.</w:t>
             </w:r>
+          </w:p>
+        </w:tc>
+        <w:tc>
+          <w:tcPr>
+            <w:tcW w:w="3825" w:type="dxa"/>
+            <w:tcBorders>
+              <w:top w:val="single" w:sz="4" w:space="0" w:color="000000" w:themeColor="text1"/>
+              <w:left w:val="single" w:sz="4" w:space="0" w:color="000000" w:themeColor="text1"/>
+              <w:bottom w:val="single" w:sz="4" w:space="0" w:color="000000" w:themeColor="text1"/>
+              <w:right w:val="single" w:sz="4" w:space="0" w:color="000000" w:themeColor="text1"/>
+            </w:tcBorders>
+          </w:tcPr>
+          <w:p>
+            <w:pPr>
+              <w:pStyle w:val="ListParagraph"/>
+              <w:spacing w:line="240" w:lineRule="auto"/>
+              <w:ind w:left="502" w:firstLine="0"/>
+              <w:rPr>
+                <w:szCs w:val="26"/>
+              </w:rPr>
+            </w:pPr>
           </w:p>
         </w:tc>
       </w:tr>
@@ -7975,9 +8523,9 @@
         <w:tc>
           <w:tcPr>
             <w:tcW w:w="1705" w:type="dxa"/>
-            <w:tcBorders>
-              <w:left w:val="single" w:sz="4" w:space="0" w:color="000000" w:themeColor="text1"/>
-              <w:bottom w:val="single" w:sz="4" w:space="0" w:color="000000" w:themeColor="text1"/>
+            <w:vMerge/>
+            <w:tcBorders>
+              <w:left w:val="single" w:sz="4" w:space="0" w:color="000000" w:themeColor="text1"/>
               <w:right w:val="single" w:sz="4" w:space="0" w:color="000000" w:themeColor="text1"/>
             </w:tcBorders>
           </w:tcPr>
@@ -7987,27 +8535,6 @@
               <w:ind w:left="405" w:firstLine="0"/>
               <w:rPr>
                 <w:b/>
-                <w:szCs w:val="26"/>
-              </w:rPr>
-            </w:pPr>
-          </w:p>
-        </w:tc>
-        <w:tc>
-          <w:tcPr>
-            <w:tcW w:w="3825" w:type="dxa"/>
-            <w:tcBorders>
-              <w:top w:val="single" w:sz="4" w:space="0" w:color="000000" w:themeColor="text1"/>
-              <w:left w:val="single" w:sz="4" w:space="0" w:color="000000" w:themeColor="text1"/>
-              <w:bottom w:val="single" w:sz="4" w:space="0" w:color="000000" w:themeColor="text1"/>
-              <w:right w:val="single" w:sz="4" w:space="0" w:color="000000" w:themeColor="text1"/>
-            </w:tcBorders>
-          </w:tcPr>
-          <w:p>
-            <w:pPr>
-              <w:pStyle w:val="ListParagraph"/>
-              <w:spacing w:line="240" w:lineRule="auto"/>
-              <w:ind w:left="1125" w:firstLine="0"/>
-              <w:rPr>
                 <w:szCs w:val="26"/>
               </w:rPr>
             </w:pPr>
@@ -8039,15 +8566,358 @@
               <w:rPr>
                 <w:szCs w:val="26"/>
               </w:rPr>
-              <w:t>Tính ngân sách của hủ tiền và cập nhật vào cơ sở dữ liệu</w:t>
+              <w:t xml:space="preserve">Nhấn </w:t>
+            </w:r>
+            <w:r>
+              <w:rPr>
+                <w:szCs w:val="26"/>
+              </w:rPr>
+              <w:t>nút “Xác nhận”</w:t>
+            </w:r>
+            <w:r>
+              <w:rPr>
+                <w:szCs w:val="26"/>
+              </w:rPr>
+              <w:t>.</w:t>
+            </w:r>
+          </w:p>
+        </w:tc>
+        <w:tc>
+          <w:tcPr>
+            <w:tcW w:w="3825" w:type="dxa"/>
+            <w:tcBorders>
+              <w:top w:val="single" w:sz="4" w:space="0" w:color="000000" w:themeColor="text1"/>
+              <w:left w:val="single" w:sz="4" w:space="0" w:color="000000" w:themeColor="text1"/>
+              <w:bottom w:val="single" w:sz="4" w:space="0" w:color="000000" w:themeColor="text1"/>
+              <w:right w:val="single" w:sz="4" w:space="0" w:color="000000" w:themeColor="text1"/>
+            </w:tcBorders>
+          </w:tcPr>
+          <w:p>
+            <w:pPr>
+              <w:pStyle w:val="ListParagraph"/>
+              <w:numPr>
+                <w:ilvl w:val="0"/>
+                <w:numId w:val="9"/>
+              </w:numPr>
+              <w:spacing w:line="240" w:lineRule="auto"/>
+              <w:rPr>
+                <w:szCs w:val="26"/>
+              </w:rPr>
+            </w:pPr>
+            <w:r>
+              <w:rPr>
+                <w:szCs w:val="26"/>
+              </w:rPr>
+              <w:t>Kiểm tra thông tin giao dịch hợp lệ</w:t>
+            </w:r>
+            <w:r>
+              <w:rPr>
+                <w:szCs w:val="26"/>
+              </w:rPr>
+              <w:t>.</w:t>
             </w:r>
           </w:p>
         </w:tc>
       </w:tr>
       <w:tr>
+        <w:trPr>
+          <w:trHeight w:val="150"/>
+        </w:trPr>
         <w:tc>
           <w:tcPr>
             <w:tcW w:w="1705" w:type="dxa"/>
+            <w:vMerge/>
+            <w:tcBorders>
+              <w:left w:val="single" w:sz="4" w:space="0" w:color="000000" w:themeColor="text1"/>
+              <w:bottom w:val="single" w:sz="4" w:space="0" w:color="000000" w:themeColor="text1"/>
+              <w:right w:val="single" w:sz="4" w:space="0" w:color="000000" w:themeColor="text1"/>
+            </w:tcBorders>
+          </w:tcPr>
+          <w:p>
+            <w:pPr>
+              <w:spacing w:line="240" w:lineRule="auto"/>
+              <w:ind w:left="405" w:firstLine="0"/>
+              <w:rPr>
+                <w:b/>
+                <w:szCs w:val="26"/>
+              </w:rPr>
+            </w:pPr>
+          </w:p>
+        </w:tc>
+        <w:tc>
+          <w:tcPr>
+            <w:tcW w:w="3825" w:type="dxa"/>
+            <w:tcBorders>
+              <w:top w:val="single" w:sz="4" w:space="0" w:color="000000" w:themeColor="text1"/>
+              <w:left w:val="single" w:sz="4" w:space="0" w:color="000000" w:themeColor="text1"/>
+              <w:bottom w:val="single" w:sz="4" w:space="0" w:color="000000" w:themeColor="text1"/>
+              <w:right w:val="single" w:sz="4" w:space="0" w:color="000000" w:themeColor="text1"/>
+            </w:tcBorders>
+          </w:tcPr>
+          <w:p>
+            <w:pPr>
+              <w:pStyle w:val="ListParagraph"/>
+              <w:spacing w:line="240" w:lineRule="auto"/>
+              <w:ind w:left="1125" w:firstLine="0"/>
+              <w:rPr>
+                <w:szCs w:val="26"/>
+              </w:rPr>
+            </w:pPr>
+          </w:p>
+        </w:tc>
+        <w:tc>
+          <w:tcPr>
+            <w:tcW w:w="3825" w:type="dxa"/>
+            <w:tcBorders>
+              <w:top w:val="single" w:sz="4" w:space="0" w:color="000000" w:themeColor="text1"/>
+              <w:left w:val="single" w:sz="4" w:space="0" w:color="000000" w:themeColor="text1"/>
+              <w:bottom w:val="single" w:sz="4" w:space="0" w:color="000000" w:themeColor="text1"/>
+              <w:right w:val="single" w:sz="4" w:space="0" w:color="000000" w:themeColor="text1"/>
+            </w:tcBorders>
+          </w:tcPr>
+          <w:p>
+            <w:pPr>
+              <w:pStyle w:val="ListParagraph"/>
+              <w:numPr>
+                <w:ilvl w:val="0"/>
+                <w:numId w:val="9"/>
+              </w:numPr>
+              <w:spacing w:line="240" w:lineRule="auto"/>
+              <w:rPr>
+                <w:szCs w:val="26"/>
+              </w:rPr>
+            </w:pPr>
+            <w:r>
+              <w:rPr>
+                <w:szCs w:val="26"/>
+              </w:rPr>
+              <w:t>L</w:t>
+            </w:r>
+            <w:r>
+              <w:rPr>
+                <w:szCs w:val="26"/>
+              </w:rPr>
+              <w:t>ưu</w:t>
+            </w:r>
+            <w:r>
+              <w:rPr>
+                <w:szCs w:val="26"/>
+              </w:rPr>
+              <w:t xml:space="preserve"> thông tin khoản giao dịch</w:t>
+            </w:r>
+            <w:r>
+              <w:rPr>
+                <w:szCs w:val="26"/>
+              </w:rPr>
+              <w:t xml:space="preserve"> vào cơ sở dữ liệu.</w:t>
+            </w:r>
+          </w:p>
+        </w:tc>
+      </w:tr>
+      <w:tr>
+        <w:trPr>
+          <w:trHeight w:val="150"/>
+        </w:trPr>
+        <w:tc>
+          <w:tcPr>
+            <w:tcW w:w="1705" w:type="dxa"/>
+            <w:tcBorders>
+              <w:left w:val="single" w:sz="4" w:space="0" w:color="000000" w:themeColor="text1"/>
+              <w:bottom w:val="single" w:sz="4" w:space="0" w:color="000000" w:themeColor="text1"/>
+              <w:right w:val="single" w:sz="4" w:space="0" w:color="000000" w:themeColor="text1"/>
+            </w:tcBorders>
+          </w:tcPr>
+          <w:p>
+            <w:pPr>
+              <w:spacing w:line="240" w:lineRule="auto"/>
+              <w:ind w:left="405" w:firstLine="0"/>
+              <w:rPr>
+                <w:b/>
+                <w:szCs w:val="26"/>
+              </w:rPr>
+            </w:pPr>
+          </w:p>
+        </w:tc>
+        <w:tc>
+          <w:tcPr>
+            <w:tcW w:w="3825" w:type="dxa"/>
+            <w:tcBorders>
+              <w:top w:val="single" w:sz="4" w:space="0" w:color="000000" w:themeColor="text1"/>
+              <w:left w:val="single" w:sz="4" w:space="0" w:color="000000" w:themeColor="text1"/>
+              <w:bottom w:val="single" w:sz="4" w:space="0" w:color="000000" w:themeColor="text1"/>
+              <w:right w:val="single" w:sz="4" w:space="0" w:color="000000" w:themeColor="text1"/>
+            </w:tcBorders>
+          </w:tcPr>
+          <w:p>
+            <w:pPr>
+              <w:pStyle w:val="ListParagraph"/>
+              <w:spacing w:line="240" w:lineRule="auto"/>
+              <w:ind w:left="1125" w:firstLine="0"/>
+              <w:rPr>
+                <w:szCs w:val="26"/>
+              </w:rPr>
+            </w:pPr>
+          </w:p>
+        </w:tc>
+        <w:tc>
+          <w:tcPr>
+            <w:tcW w:w="3825" w:type="dxa"/>
+            <w:tcBorders>
+              <w:top w:val="single" w:sz="4" w:space="0" w:color="000000" w:themeColor="text1"/>
+              <w:left w:val="single" w:sz="4" w:space="0" w:color="000000" w:themeColor="text1"/>
+              <w:bottom w:val="single" w:sz="4" w:space="0" w:color="000000" w:themeColor="text1"/>
+              <w:right w:val="single" w:sz="4" w:space="0" w:color="000000" w:themeColor="text1"/>
+            </w:tcBorders>
+          </w:tcPr>
+          <w:p>
+            <w:pPr>
+              <w:pStyle w:val="ListParagraph"/>
+              <w:numPr>
+                <w:ilvl w:val="0"/>
+                <w:numId w:val="9"/>
+              </w:numPr>
+              <w:spacing w:line="240" w:lineRule="auto"/>
+              <w:rPr>
+                <w:szCs w:val="26"/>
+              </w:rPr>
+            </w:pPr>
+            <w:r>
+              <w:rPr>
+                <w:szCs w:val="26"/>
+              </w:rPr>
+              <w:t xml:space="preserve">Cộng số tiền của giao dịch </w:t>
+            </w:r>
+            <w:r>
+              <w:rPr>
+                <w:szCs w:val="26"/>
+              </w:rPr>
+              <w:t xml:space="preserve">thu nhập </w:t>
+            </w:r>
+            <w:r>
+              <w:rPr>
+                <w:szCs w:val="26"/>
+              </w:rPr>
+              <w:t>vào</w:t>
+            </w:r>
+            <w:r>
+              <w:rPr>
+                <w:szCs w:val="26"/>
+              </w:rPr>
+              <w:t xml:space="preserve"> ngân sách của hủ tiền </w:t>
+            </w:r>
+            <w:r>
+              <w:rPr>
+                <w:szCs w:val="26"/>
+              </w:rPr>
+              <w:t xml:space="preserve">được </w:t>
+            </w:r>
+            <w:r>
+              <w:rPr>
+                <w:szCs w:val="26"/>
+              </w:rPr>
+              <w:t>chọn.</w:t>
+            </w:r>
+          </w:p>
+        </w:tc>
+      </w:tr>
+      <w:tr>
+        <w:trPr>
+          <w:trHeight w:val="150"/>
+        </w:trPr>
+        <w:tc>
+          <w:tcPr>
+            <w:tcW w:w="1705" w:type="dxa"/>
+            <w:tcBorders>
+              <w:left w:val="single" w:sz="4" w:space="0" w:color="000000" w:themeColor="text1"/>
+              <w:bottom w:val="single" w:sz="4" w:space="0" w:color="000000" w:themeColor="text1"/>
+              <w:right w:val="single" w:sz="4" w:space="0" w:color="000000" w:themeColor="text1"/>
+            </w:tcBorders>
+          </w:tcPr>
+          <w:p>
+            <w:pPr>
+              <w:spacing w:line="240" w:lineRule="auto"/>
+              <w:ind w:left="405" w:firstLine="0"/>
+              <w:rPr>
+                <w:b/>
+                <w:szCs w:val="26"/>
+              </w:rPr>
+            </w:pPr>
+          </w:p>
+        </w:tc>
+        <w:tc>
+          <w:tcPr>
+            <w:tcW w:w="3825" w:type="dxa"/>
+            <w:tcBorders>
+              <w:top w:val="single" w:sz="4" w:space="0" w:color="000000" w:themeColor="text1"/>
+              <w:left w:val="single" w:sz="4" w:space="0" w:color="000000" w:themeColor="text1"/>
+              <w:bottom w:val="single" w:sz="4" w:space="0" w:color="000000" w:themeColor="text1"/>
+              <w:right w:val="single" w:sz="4" w:space="0" w:color="000000" w:themeColor="text1"/>
+            </w:tcBorders>
+          </w:tcPr>
+          <w:p>
+            <w:pPr>
+              <w:pStyle w:val="ListParagraph"/>
+              <w:spacing w:line="240" w:lineRule="auto"/>
+              <w:ind w:left="1125" w:firstLine="0"/>
+              <w:rPr>
+                <w:szCs w:val="26"/>
+              </w:rPr>
+            </w:pPr>
+          </w:p>
+        </w:tc>
+        <w:tc>
+          <w:tcPr>
+            <w:tcW w:w="3825" w:type="dxa"/>
+            <w:tcBorders>
+              <w:top w:val="single" w:sz="4" w:space="0" w:color="000000" w:themeColor="text1"/>
+              <w:left w:val="single" w:sz="4" w:space="0" w:color="000000" w:themeColor="text1"/>
+              <w:bottom w:val="single" w:sz="4" w:space="0" w:color="000000" w:themeColor="text1"/>
+              <w:right w:val="single" w:sz="4" w:space="0" w:color="000000" w:themeColor="text1"/>
+            </w:tcBorders>
+          </w:tcPr>
+          <w:p>
+            <w:pPr>
+              <w:pStyle w:val="ListParagraph"/>
+              <w:numPr>
+                <w:ilvl w:val="0"/>
+                <w:numId w:val="9"/>
+              </w:numPr>
+              <w:spacing w:line="240" w:lineRule="auto"/>
+              <w:rPr>
+                <w:szCs w:val="26"/>
+              </w:rPr>
+            </w:pPr>
+            <w:r>
+              <w:rPr>
+                <w:szCs w:val="26"/>
+              </w:rPr>
+              <w:t>C</w:t>
+            </w:r>
+            <w:r>
+              <w:rPr>
+                <w:szCs w:val="26"/>
+              </w:rPr>
+              <w:t xml:space="preserve">ập nhật </w:t>
+            </w:r>
+            <w:r>
+              <w:rPr>
+                <w:szCs w:val="26"/>
+              </w:rPr>
+              <w:t xml:space="preserve">lại ngân sách của hủ tiền được chọn </w:t>
+            </w:r>
+            <w:r>
+              <w:rPr>
+                <w:szCs w:val="26"/>
+              </w:rPr>
+              <w:t>vào cơ sở dữ liệu.</w:t>
+            </w:r>
+          </w:p>
+        </w:tc>
+      </w:tr>
+      <w:tr>
+        <w:tc>
+          <w:tcPr>
+            <w:tcW w:w="1705" w:type="dxa"/>
             <w:tcBorders>
               <w:top w:val="single" w:sz="4" w:space="0" w:color="000000" w:themeColor="text1"/>
               <w:left w:val="single" w:sz="4" w:space="0" w:color="000000" w:themeColor="text1"/>
@@ -8070,6 +8940,7 @@
                 <w:b/>
                 <w:szCs w:val="26"/>
               </w:rPr>
+              <w:lastRenderedPageBreak/>
               <w:t>Luồng sự kiện phụ</w:t>
             </w:r>
           </w:p>
@@ -8098,7 +8969,7 @@
               <w:rPr>
                 <w:szCs w:val="26"/>
               </w:rPr>
-              <w:t>3</w:t>
+              <w:t>6</w:t>
             </w:r>
             <w:r>
               <w:rPr>
@@ -8120,7 +8991,7 @@
               <w:rPr>
                 <w:szCs w:val="26"/>
               </w:rPr>
-              <w:t>4</w:t>
+              <w:t>7</w:t>
             </w:r>
             <w:r>
               <w:rPr>
@@ -8142,7 +9013,7 @@
               <w:rPr>
                 <w:szCs w:val="26"/>
               </w:rPr>
-              <w:t>5</w:t>
+              <w:t>9</w:t>
             </w:r>
             <w:r>
               <w:rPr>
@@ -8452,7 +9323,31 @@
               <w:rPr>
                 <w:szCs w:val="26"/>
               </w:rPr>
-              <w:t>Lưu lại thông tin giao dịch thu nhập và cộng thêm khoản thu nhập mới vào tất cả các hủ theo tỉ lệ phần trăm.</w:t>
+              <w:t xml:space="preserve">Lưu lại thông tin giao dịch thu nhập và cộng thêm </w:t>
+            </w:r>
+            <w:r>
+              <w:rPr>
+                <w:szCs w:val="26"/>
+              </w:rPr>
+              <w:t xml:space="preserve">số tiền </w:t>
+            </w:r>
+            <w:r>
+              <w:rPr>
+                <w:szCs w:val="26"/>
+              </w:rPr>
+              <w:t xml:space="preserve">khoản thu nhập mới vào </w:t>
+            </w:r>
+            <w:r>
+              <w:rPr>
+                <w:szCs w:val="26"/>
+              </w:rPr>
+              <w:t xml:space="preserve">ngân sách của </w:t>
+            </w:r>
+            <w:r>
+              <w:rPr>
+                <w:szCs w:val="26"/>
+              </w:rPr>
+              <w:t>tất cả các hủ theo tỉ lệ phần trăm.</w:t>
             </w:r>
           </w:p>
         </w:tc>
@@ -8510,14 +9405,38 @@
               <w:rPr>
                 <w:szCs w:val="26"/>
               </w:rPr>
-              <w:t xml:space="preserve">Người dùng thêm khoản thu nhập với các thông tin và chọn mặc định thêm khoản thu nhập mới vào tất cả các hủ tiền, sau đó chọn xác nhận. </w:t>
+              <w:t xml:space="preserve">Người </w:t>
+            </w:r>
+            <w:r>
+              <w:rPr>
+                <w:szCs w:val="26"/>
+              </w:rPr>
+              <w:t>dùng thêm khoản thu nhập với đầy đủ</w:t>
+            </w:r>
+            <w:r>
+              <w:rPr>
+                <w:szCs w:val="26"/>
+              </w:rPr>
+              <w:t xml:space="preserve"> thông tin </w:t>
+            </w:r>
+            <w:r>
+              <w:rPr>
+                <w:szCs w:val="26"/>
+              </w:rPr>
+              <w:t xml:space="preserve">cần thiết và chọn thêm thu nhập cho </w:t>
+            </w:r>
+            <w:r>
+              <w:rPr>
+                <w:szCs w:val="26"/>
+              </w:rPr>
+              <w:t xml:space="preserve">tất cả các hủ tiền, sau đó chọn xác nhận. Hệ </w:t>
             </w:r>
             <w:r>
               <w:rPr>
                 <w:szCs w:val="26"/>
               </w:rPr>
               <w:lastRenderedPageBreak/>
-              <w:t>Hệ thống sẽ chia khoản thu nhập vừa thêm vào theo tỉ lệ phần trăm và cộng thêm vào ngân sách hiện có của tất cả hủ tiền.</w:t>
+              <w:t>thống sẽ chia khoản thu nhập vừa thêm vào theo tỉ lệ phần trăm và cộng thêm vào ngân sách hiện có của tất cả hủ tiền.</w:t>
             </w:r>
           </w:p>
         </w:tc>
@@ -8704,7 +9623,37 @@
               <w:rPr>
                 <w:szCs w:val="26"/>
               </w:rPr>
-              <w:t>Cập nhật thông tin về ngân sách của tất cả các hủ tiền vào cở sở dữ liệu.</w:t>
+              <w:t xml:space="preserve">Thông tin về các khoản giao dịch thu nhập </w:t>
+            </w:r>
+            <w:r>
+              <w:rPr>
+                <w:szCs w:val="26"/>
+              </w:rPr>
+              <w:t>cho mỗi hủ tiền</w:t>
+            </w:r>
+            <w:r>
+              <w:rPr>
+                <w:szCs w:val="26"/>
+              </w:rPr>
+              <w:t xml:space="preserve"> được lưu vào cơ sở dữ liệu và </w:t>
+            </w:r>
+            <w:r>
+              <w:rPr>
+                <w:szCs w:val="26"/>
+              </w:rPr>
+              <w:t xml:space="preserve">ngân sách của tất cả các hủ tiền </w:t>
+            </w:r>
+            <w:r>
+              <w:rPr>
+                <w:szCs w:val="26"/>
+              </w:rPr>
+              <w:t xml:space="preserve">được cập nhật </w:t>
+            </w:r>
+            <w:r>
+              <w:rPr>
+                <w:szCs w:val="26"/>
+              </w:rPr>
+              <w:t>vào cở sở dữ liệu.</w:t>
             </w:r>
           </w:p>
         </w:tc>
@@ -8848,19 +9797,7 @@
               <w:rPr>
                 <w:szCs w:val="26"/>
               </w:rPr>
-              <w:t>Nhập thông tin giao dịch thu nhập</w:t>
-            </w:r>
-            <w:r>
-              <w:rPr>
-                <w:szCs w:val="26"/>
-              </w:rPr>
-              <w:t xml:space="preserve"> chọn thêm thu nhập cho tất cả các hủ</w:t>
-            </w:r>
-            <w:r>
-              <w:rPr>
-                <w:szCs w:val="26"/>
-              </w:rPr>
-              <w:t>.</w:t>
+              <w:t>Nhập thông tin: số tiền, ngày phát sinh giao dịch (thông tin bắt buộc) và mô tả (thông tin không bắt buộc).</w:t>
             </w:r>
           </w:p>
         </w:tc>
@@ -8936,14 +9873,66 @@
               <w:rPr>
                 <w:szCs w:val="26"/>
               </w:rPr>
-              <w:t>C</w:t>
-            </w:r>
-            <w:r>
-              <w:rPr>
-                <w:szCs w:val="26"/>
-              </w:rPr>
-              <w:t>họn nút “Xác nhận”</w:t>
-            </w:r>
+              <w:t xml:space="preserve">Chọn thêm thu nhập cho tất cả các hủ tiền </w:t>
+            </w:r>
+            <w:r>
+              <w:rPr>
+                <w:szCs w:val="26"/>
+              </w:rPr>
+              <w:t>(thông tin bắt buộc)</w:t>
+            </w:r>
+            <w:r>
+              <w:rPr>
+                <w:szCs w:val="26"/>
+              </w:rPr>
+              <w:t>.</w:t>
+            </w:r>
+          </w:p>
+        </w:tc>
+        <w:tc>
+          <w:tcPr>
+            <w:tcW w:w="3825" w:type="dxa"/>
+            <w:tcBorders>
+              <w:top w:val="single" w:sz="4" w:space="0" w:color="000000" w:themeColor="text1"/>
+              <w:left w:val="single" w:sz="4" w:space="0" w:color="000000" w:themeColor="text1"/>
+              <w:bottom w:val="single" w:sz="4" w:space="0" w:color="000000" w:themeColor="text1"/>
+              <w:right w:val="single" w:sz="4" w:space="0" w:color="000000" w:themeColor="text1"/>
+            </w:tcBorders>
+          </w:tcPr>
+          <w:p>
+            <w:pPr>
+              <w:pStyle w:val="ListParagraph"/>
+              <w:spacing w:line="240" w:lineRule="auto"/>
+              <w:ind w:left="502" w:firstLine="0"/>
+              <w:rPr>
+                <w:szCs w:val="26"/>
+              </w:rPr>
+            </w:pPr>
+          </w:p>
+        </w:tc>
+      </w:tr>
+      <w:tr>
+        <w:trPr>
+          <w:trHeight w:val="150"/>
+        </w:trPr>
+        <w:tc>
+          <w:tcPr>
+            <w:tcW w:w="1705" w:type="dxa"/>
+            <w:vMerge/>
+            <w:tcBorders>
+              <w:left w:val="single" w:sz="4" w:space="0" w:color="000000" w:themeColor="text1"/>
+              <w:right w:val="single" w:sz="4" w:space="0" w:color="000000" w:themeColor="text1"/>
+            </w:tcBorders>
+          </w:tcPr>
+          <w:p>
+            <w:pPr>
+              <w:spacing w:line="240" w:lineRule="auto"/>
+              <w:ind w:left="405" w:firstLine="0"/>
+              <w:rPr>
+                <w:b/>
+                <w:szCs w:val="26"/>
+              </w:rPr>
+            </w:pPr>
           </w:p>
         </w:tc>
         <w:tc>
@@ -8972,6 +9961,42 @@
               <w:rPr>
                 <w:szCs w:val="26"/>
               </w:rPr>
+              <w:t>C</w:t>
+            </w:r>
+            <w:r>
+              <w:rPr>
+                <w:szCs w:val="26"/>
+              </w:rPr>
+              <w:t>họn nút “Xác nhận”</w:t>
+            </w:r>
+          </w:p>
+        </w:tc>
+        <w:tc>
+          <w:tcPr>
+            <w:tcW w:w="3825" w:type="dxa"/>
+            <w:tcBorders>
+              <w:top w:val="single" w:sz="4" w:space="0" w:color="000000" w:themeColor="text1"/>
+              <w:left w:val="single" w:sz="4" w:space="0" w:color="000000" w:themeColor="text1"/>
+              <w:bottom w:val="single" w:sz="4" w:space="0" w:color="000000" w:themeColor="text1"/>
+              <w:right w:val="single" w:sz="4" w:space="0" w:color="000000" w:themeColor="text1"/>
+            </w:tcBorders>
+          </w:tcPr>
+          <w:p>
+            <w:pPr>
+              <w:pStyle w:val="ListParagraph"/>
+              <w:numPr>
+                <w:ilvl w:val="0"/>
+                <w:numId w:val="10"/>
+              </w:numPr>
+              <w:spacing w:line="240" w:lineRule="auto"/>
+              <w:rPr>
+                <w:szCs w:val="26"/>
+              </w:rPr>
+            </w:pPr>
+            <w:r>
+              <w:rPr>
+                <w:szCs w:val="26"/>
+              </w:rPr>
               <w:t>Kiểm tra thông tin giao dịch hợp lệ.</w:t>
             </w:r>
           </w:p>
@@ -9047,7 +10072,37 @@
               <w:rPr>
                 <w:szCs w:val="26"/>
               </w:rPr>
-              <w:t>Phát sinh giao dịch thu nhập và lưu vào cơ sở dữ liệu.</w:t>
+              <w:t xml:space="preserve">Phát sinh </w:t>
+            </w:r>
+            <w:r>
+              <w:rPr>
+                <w:szCs w:val="26"/>
+              </w:rPr>
+              <w:t xml:space="preserve">các </w:t>
+            </w:r>
+            <w:r>
+              <w:rPr>
+                <w:szCs w:val="26"/>
+              </w:rPr>
+              <w:t>giao dịch</w:t>
+            </w:r>
+            <w:r>
+              <w:rPr>
+                <w:szCs w:val="26"/>
+              </w:rPr>
+              <w:t xml:space="preserve"> cho tất cả các hủ tiền</w:t>
+            </w:r>
+            <w:r>
+              <w:rPr>
+                <w:szCs w:val="26"/>
+              </w:rPr>
+              <w:t xml:space="preserve"> </w:t>
+            </w:r>
+            <w:r>
+              <w:rPr>
+                <w:szCs w:val="26"/>
+              </w:rPr>
+              <w:t>và lưu vào cơ sở dữ liệu.</w:t>
             </w:r>
           </w:p>
         </w:tc>
@@ -9205,7 +10260,7 @@
               <w:rPr>
                 <w:szCs w:val="26"/>
               </w:rPr>
-              <w:t>3</w:t>
+              <w:t>4</w:t>
             </w:r>
             <w:r>
               <w:rPr>
@@ -9238,8 +10293,36 @@
               <w:ind w:firstLine="0"/>
             </w:pPr>
             <w:r>
-              <w:t>4</w:t>
-            </w:r>
+              <w:t>5</w:t>
+            </w:r>
+            <w:r>
+              <w:t xml:space="preserve">.1. </w:t>
+            </w:r>
+            <w:r>
+              <w:t>N</w:t>
+            </w:r>
+            <w:r>
+              <w:t>ế</w:t>
+            </w:r>
+            <w:r>
+              <w:t>u xảy ra lỗi, hệ thống hiển thị thông báo</w:t>
+            </w:r>
+            <w:r>
+              <w:t xml:space="preserve"> lỗi và kết thúc chức năng hiện </w:t>
+            </w:r>
+            <w:r>
+              <w:t>tại.</w:t>
+            </w:r>
+          </w:p>
+          <w:p>
+            <w:pPr>
+              <w:ind w:firstLine="0"/>
+            </w:pPr>
+            <w:r>
+              <w:t>6</w:t>
+            </w:r>
+            <w:bookmarkStart w:id="17" w:name="_GoBack"/>
+            <w:bookmarkEnd w:id="17"/>
             <w:r>
               <w:t xml:space="preserve">.1. </w:t>
             </w:r>
@@ -21308,23 +22391,23 @@
       <w:pPr>
         <w:pStyle w:val="Heading1"/>
       </w:pPr>
-      <w:bookmarkStart w:id="17" w:name="_Toc398987999"/>
+      <w:bookmarkStart w:id="18" w:name="_Toc398987999"/>
       <w:r>
         <w:lastRenderedPageBreak/>
         <w:t>:</w:t>
       </w:r>
-      <w:bookmarkStart w:id="18" w:name="_Toc169424250"/>
+      <w:bookmarkStart w:id="19" w:name="_Toc169424250"/>
       <w:r>
         <w:t xml:space="preserve"> </w:t>
       </w:r>
       <w:r>
         <w:t xml:space="preserve">THIẾT KẾ VÀ </w:t>
       </w:r>
-      <w:bookmarkEnd w:id="18"/>
+      <w:bookmarkEnd w:id="19"/>
       <w:r>
         <w:t>HIỆN THỰC</w:t>
       </w:r>
-      <w:bookmarkEnd w:id="17"/>
+      <w:bookmarkEnd w:id="18"/>
     </w:p>
     <w:p>
       <w:r>
@@ -21343,22 +22426,7 @@
       <w:pPr>
         <w:pStyle w:val="Heading3"/>
       </w:pPr>
-      <w:bookmarkStart w:id="19" w:name="_Toc398988001"/>
-      <w:r>
-        <w:t>Tiêu đề tiểu mục</w:t>
-      </w:r>
-      <w:bookmarkEnd w:id="19"/>
-    </w:p>
-    <w:p>
-      <w:r>
-        <w:t>Nội dung tiểu  mục</w:t>
-      </w:r>
-    </w:p>
-    <w:p>
-      <w:pPr>
-        <w:pStyle w:val="Heading3"/>
-      </w:pPr>
-      <w:bookmarkStart w:id="20" w:name="_Toc398988002"/>
+      <w:bookmarkStart w:id="20" w:name="_Toc398988001"/>
       <w:r>
         <w:t>Tiêu đề tiểu mục</w:t>
       </w:r>
@@ -21371,23 +22439,13 @@
     </w:p>
     <w:p>
       <w:pPr>
-        <w:pStyle w:val="Heading2"/>
-      </w:pPr>
-      <w:bookmarkStart w:id="21" w:name="_Toc398988003"/>
-      <w:r>
-        <w:t>Tiêu đề mục</w:t>
-      </w:r>
-      <w:bookmarkEnd w:id="21"/>
-    </w:p>
-    <w:p>
-      <w:pPr>
         <w:pStyle w:val="Heading3"/>
       </w:pPr>
-      <w:bookmarkStart w:id="22" w:name="_Toc398988004"/>
+      <w:bookmarkStart w:id="21" w:name="_Toc398988002"/>
       <w:r>
         <w:t>Tiêu đề tiểu mục</w:t>
       </w:r>
-      <w:bookmarkEnd w:id="22"/>
+      <w:bookmarkEnd w:id="21"/>
     </w:p>
     <w:p>
       <w:r>
@@ -21396,9 +22454,19 @@
     </w:p>
     <w:p>
       <w:pPr>
+        <w:pStyle w:val="Heading2"/>
+      </w:pPr>
+      <w:bookmarkStart w:id="22" w:name="_Toc398988003"/>
+      <w:r>
+        <w:t>Tiêu đề mục</w:t>
+      </w:r>
+      <w:bookmarkEnd w:id="22"/>
+    </w:p>
+    <w:p>
+      <w:pPr>
         <w:pStyle w:val="Heading3"/>
       </w:pPr>
-      <w:bookmarkStart w:id="23" w:name="_Toc398988005"/>
+      <w:bookmarkStart w:id="23" w:name="_Toc398988004"/>
       <w:r>
         <w:t>Tiêu đề tiểu mục</w:t>
       </w:r>
@@ -21411,6 +22479,21 @@
     </w:p>
     <w:p>
       <w:pPr>
+        <w:pStyle w:val="Heading3"/>
+      </w:pPr>
+      <w:bookmarkStart w:id="24" w:name="_Toc398988005"/>
+      <w:r>
+        <w:t>Tiêu đề tiểu mục</w:t>
+      </w:r>
+      <w:bookmarkEnd w:id="24"/>
+    </w:p>
+    <w:p>
+      <w:r>
+        <w:t>Nội dung tiểu  mục</w:t>
+      </w:r>
+    </w:p>
+    <w:p>
+      <w:pPr>
         <w:sectPr>
           <w:pgSz w:w="11907" w:h="16840" w:code="9"/>
           <w:pgMar w:top="1701" w:right="1134" w:bottom="1701" w:left="1985" w:header="709" w:footer="709" w:gutter="0"/>
@@ -21423,8 +22506,8 @@
       <w:pPr>
         <w:pStyle w:val="Heading1"/>
       </w:pPr>
-      <w:bookmarkStart w:id="24" w:name="_Toc169424253"/>
-      <w:bookmarkStart w:id="25" w:name="_Toc398988006"/>
+      <w:bookmarkStart w:id="25" w:name="_Toc169424253"/>
+      <w:bookmarkStart w:id="26" w:name="_Toc398988006"/>
       <w:r>
         <w:lastRenderedPageBreak/>
         <w:t>:</w:t>
@@ -21435,18 +22518,18 @@
       <w:r>
         <w:t>KẾT LUẬN</w:t>
       </w:r>
-      <w:bookmarkEnd w:id="24"/>
       <w:bookmarkEnd w:id="25"/>
+      <w:bookmarkEnd w:id="26"/>
     </w:p>
     <w:p>
       <w:pPr>
         <w:pStyle w:val="Heading2"/>
       </w:pPr>
-      <w:bookmarkStart w:id="26" w:name="_Toc398988007"/>
+      <w:bookmarkStart w:id="27" w:name="_Toc398988007"/>
       <w:r>
         <w:t>Kết quả đạt được</w:t>
       </w:r>
-      <w:bookmarkEnd w:id="26"/>
+      <w:bookmarkEnd w:id="27"/>
     </w:p>
     <w:p>
       <w:pPr>
@@ -21488,11 +22571,11 @@
       <w:pPr>
         <w:pStyle w:val="Heading2"/>
       </w:pPr>
-      <w:bookmarkStart w:id="27" w:name="_Toc398988009"/>
+      <w:bookmarkStart w:id="28" w:name="_Toc398988009"/>
       <w:r>
         <w:t>Hướng phát triển</w:t>
       </w:r>
-      <w:bookmarkEnd w:id="27"/>
+      <w:bookmarkEnd w:id="28"/>
     </w:p>
     <w:p>
       <w:r>
@@ -21514,8 +22597,8 @@
           <w:numId w:val="0"/>
         </w:numPr>
       </w:pPr>
-      <w:bookmarkStart w:id="28" w:name="_Toc169424254"/>
-      <w:bookmarkStart w:id="29" w:name="_Toc398988010"/>
+      <w:bookmarkStart w:id="29" w:name="_Toc169424254"/>
+      <w:bookmarkStart w:id="30" w:name="_Toc398988010"/>
     </w:p>
     <w:p>
       <w:pPr>
@@ -21528,8 +22611,8 @@
       <w:r>
         <w:t>TÀI LIỆU THAM KHẢO</w:t>
       </w:r>
-      <w:bookmarkEnd w:id="28"/>
       <w:bookmarkEnd w:id="29"/>
+      <w:bookmarkEnd w:id="30"/>
     </w:p>
     <w:p>
       <w:pPr>
@@ -21653,14 +22736,14 @@
           <w:numId w:val="0"/>
         </w:numPr>
       </w:pPr>
-      <w:bookmarkStart w:id="30" w:name="_Toc169424255"/>
-      <w:bookmarkStart w:id="31" w:name="_Toc398988011"/>
+      <w:bookmarkStart w:id="31" w:name="_Toc169424255"/>
+      <w:bookmarkStart w:id="32" w:name="_Toc398988011"/>
       <w:r>
         <w:lastRenderedPageBreak/>
         <w:t>PHỤ LỤC</w:t>
       </w:r>
-      <w:bookmarkEnd w:id="30"/>
       <w:bookmarkEnd w:id="31"/>
+      <w:bookmarkEnd w:id="32"/>
     </w:p>
     <w:p>
       <w:pPr>
@@ -21680,8 +22763,6 @@
       <w:pPr>
         <w:ind w:firstLine="0"/>
       </w:pPr>
-      <w:bookmarkStart w:id="32" w:name="_GoBack"/>
-      <w:bookmarkEnd w:id="32"/>
     </w:p>
     <w:sectPr>
       <w:headerReference w:type="even" r:id="rId51"/>
@@ -21861,7 +22942,7 @@
               <w:noProof/>
               <w:sz w:val="24"/>
             </w:rPr>
-            <w:t>60</w:t>
+            <w:t>25</w:t>
           </w:r>
           <w:r>
             <w:rPr>
@@ -36716,7 +37797,7 @@
 </file>
 
 <file path=customXml/itemProps1.xml><?xml version="1.0" encoding="utf-8"?>
-<ds:datastoreItem xmlns:ds="http://schemas.openxmlformats.org/officeDocument/2006/customXml" ds:itemID="{66043DE2-C0A2-4CE8-B53D-D2588D542DEF}">
+<ds:datastoreItem xmlns:ds="http://schemas.openxmlformats.org/officeDocument/2006/customXml" ds:itemID="{A72D1DF8-682B-4FDC-BBFF-B2486AC70BE3}">
   <ds:schemaRefs>
     <ds:schemaRef ds:uri="http://schemas.openxmlformats.org/officeDocument/2006/bibliography"/>
   </ds:schemaRefs>

</xml_diff>

<commit_message>
edit đặc tả usecase UC03, 04, 05, 06
</commit_message>
<xml_diff>
--- a/doc/requirement/QuanLyTaiChinhSV_ver3_detail.docx
+++ b/doc/requirement/QuanLyTaiChinhSV_ver3_detail.docx
@@ -2,8 +2,8 @@
 <file path=word/document.xml><?xml version="1.0" encoding="utf-8"?>
 <w:document xmlns:wpc="http://schemas.microsoft.com/office/word/2010/wordprocessingCanvas" xmlns:cx="http://schemas.microsoft.com/office/drawing/2014/chartex" xmlns:mc="http://schemas.openxmlformats.org/markup-compatibility/2006" xmlns:o="urn:schemas-microsoft-com:office:office" xmlns:r="http://schemas.openxmlformats.org/officeDocument/2006/relationships" xmlns:m="http://schemas.openxmlformats.org/officeDocument/2006/math" xmlns:v="urn:schemas-microsoft-com:vml" xmlns:wp14="http://schemas.microsoft.com/office/word/2010/wordprocessingDrawing" xmlns:wp="http://schemas.openxmlformats.org/drawingml/2006/wordprocessingDrawing" xmlns:w10="urn:schemas-microsoft-com:office:word" xmlns:w="http://schemas.openxmlformats.org/wordprocessingml/2006/main" xmlns:w14="http://schemas.microsoft.com/office/word/2010/wordml" xmlns:w15="http://schemas.microsoft.com/office/word/2012/wordml" xmlns:w16se="http://schemas.microsoft.com/office/word/2015/wordml/symex" xmlns:wpg="http://schemas.microsoft.com/office/word/2010/wordprocessingGroup" xmlns:wpi="http://schemas.microsoft.com/office/word/2010/wordprocessingInk" xmlns:wne="http://schemas.microsoft.com/office/word/2006/wordml" xmlns:wps="http://schemas.microsoft.com/office/word/2010/wordprocessingShape" mc:Ignorable="w14 w15 w16se wp14">
   <w:body>
-    <w:bookmarkStart w:id="0" w:name="_Toc398987979" w:displacedByCustomXml="next"/>
-    <w:bookmarkStart w:id="1" w:name="_Toc169424238" w:displacedByCustomXml="next"/>
+    <w:bookmarkStart w:id="0" w:name="_Toc169424238" w:displacedByCustomXml="next"/>
+    <w:bookmarkStart w:id="1" w:name="_Toc398987979" w:displacedByCustomXml="next"/>
     <w:bookmarkStart w:id="2" w:name="_Toc169424237" w:displacedByCustomXml="next"/>
     <w:sdt>
       <w:sdtPr>
@@ -6906,43 +6906,7 @@
               <w:rPr>
                 <w:szCs w:val="26"/>
               </w:rPr>
-              <w:t>ền muốn tiêu, mục đích chi tiêu (</w:t>
-            </w:r>
-            <w:r>
-              <w:rPr>
-                <w:szCs w:val="26"/>
-              </w:rPr>
-              <w:t>thông tin bắt buộc</w:t>
-            </w:r>
-            <w:r>
-              <w:rPr>
-                <w:szCs w:val="26"/>
-              </w:rPr>
-              <w:t>) và mô tả (</w:t>
-            </w:r>
-            <w:r>
-              <w:rPr>
-                <w:szCs w:val="26"/>
-              </w:rPr>
-              <w:t>thông tin</w:t>
-            </w:r>
-            <w:r>
-              <w:rPr>
-                <w:szCs w:val="26"/>
-              </w:rPr>
-              <w:t xml:space="preserve"> không</w:t>
-            </w:r>
-            <w:r>
-              <w:rPr>
-                <w:szCs w:val="26"/>
-              </w:rPr>
-              <w:t xml:space="preserve"> bắt buộc</w:t>
-            </w:r>
-            <w:r>
-              <w:rPr>
-                <w:szCs w:val="26"/>
-              </w:rPr>
-              <w:t>).</w:t>
+              <w:t>ền muốn tiêu, mục đích chi tiêu (thông tin bắt buộc) và mô tả (thông tin không bắt buộc).</w:t>
             </w:r>
           </w:p>
         </w:tc>
@@ -8369,31 +8333,7 @@
               <w:rPr>
                 <w:szCs w:val="26"/>
               </w:rPr>
-              <w:t>C</w:t>
-            </w:r>
-            <w:r>
-              <w:rPr>
-                <w:szCs w:val="26"/>
-              </w:rPr>
-              <w:t>họn hủ tiền muốn thêm thu nhập</w:t>
-            </w:r>
-            <w:r>
-              <w:rPr>
-                <w:szCs w:val="26"/>
-              </w:rPr>
-              <w:t xml:space="preserve"> </w:t>
-            </w:r>
-            <w:r>
-              <w:rPr>
-                <w:szCs w:val="26"/>
-              </w:rPr>
-              <w:t>(thông tin bắt buộc)</w:t>
-            </w:r>
-            <w:r>
-              <w:rPr>
-                <w:szCs w:val="26"/>
-              </w:rPr>
-              <w:t>.</w:t>
+              <w:t>Chọn hủ tiền muốn thêm thu nhập (thông tin bắt buộc).</w:t>
             </w:r>
           </w:p>
         </w:tc>
@@ -8478,19 +8418,7 @@
               <w:rPr>
                 <w:szCs w:val="26"/>
               </w:rPr>
-              <w:t xml:space="preserve">Chọn khoản chi tiêu </w:t>
-            </w:r>
-            <w:r>
-              <w:rPr>
-                <w:szCs w:val="26"/>
-              </w:rPr>
-              <w:t>(thông tin bắt buộc)</w:t>
-            </w:r>
-            <w:r>
-              <w:rPr>
-                <w:szCs w:val="26"/>
-              </w:rPr>
-              <w:t>.</w:t>
+              <w:t>Chọn khoản chi tiêu (thông tin bắt buộc).</w:t>
             </w:r>
           </w:p>
         </w:tc>
@@ -8691,25 +8619,7 @@
               <w:rPr>
                 <w:szCs w:val="26"/>
               </w:rPr>
-              <w:t>L</w:t>
-            </w:r>
-            <w:r>
-              <w:rPr>
-                <w:szCs w:val="26"/>
-              </w:rPr>
-              <w:t>ưu</w:t>
-            </w:r>
-            <w:r>
-              <w:rPr>
-                <w:szCs w:val="26"/>
-              </w:rPr>
-              <w:t xml:space="preserve"> thông tin khoản giao dịch</w:t>
-            </w:r>
-            <w:r>
-              <w:rPr>
-                <w:szCs w:val="26"/>
-              </w:rPr>
-              <w:t xml:space="preserve"> vào cơ sở dữ liệu.</w:t>
+              <w:t>Lưu thông tin khoản giao dịch vào cơ sở dữ liệu.</w:t>
             </w:r>
           </w:p>
         </w:tc>
@@ -8891,25 +8801,7 @@
               <w:rPr>
                 <w:szCs w:val="26"/>
               </w:rPr>
-              <w:t>C</w:t>
-            </w:r>
-            <w:r>
-              <w:rPr>
-                <w:szCs w:val="26"/>
-              </w:rPr>
-              <w:t xml:space="preserve">ập nhật </w:t>
-            </w:r>
-            <w:r>
-              <w:rPr>
-                <w:szCs w:val="26"/>
-              </w:rPr>
-              <w:t xml:space="preserve">lại ngân sách của hủ tiền được chọn </w:t>
-            </w:r>
-            <w:r>
-              <w:rPr>
-                <w:szCs w:val="26"/>
-              </w:rPr>
-              <w:t>vào cơ sở dữ liệu.</w:t>
+              <w:t>Cập nhật lại ngân sách của hủ tiền được chọn vào cơ sở dữ liệu.</w:t>
             </w:r>
           </w:p>
         </w:tc>
@@ -9623,19 +9515,7 @@
               <w:rPr>
                 <w:szCs w:val="26"/>
               </w:rPr>
-              <w:t xml:space="preserve">Thông tin về các khoản giao dịch thu nhập </w:t>
-            </w:r>
-            <w:r>
-              <w:rPr>
-                <w:szCs w:val="26"/>
-              </w:rPr>
-              <w:t>cho mỗi hủ tiền</w:t>
-            </w:r>
-            <w:r>
-              <w:rPr>
-                <w:szCs w:val="26"/>
-              </w:rPr>
-              <w:t xml:space="preserve"> được lưu vào cơ sở dữ liệu và </w:t>
+              <w:t xml:space="preserve">Thông tin về các khoản giao dịch thu nhập cho mỗi hủ tiền được lưu vào cơ sở dữ liệu và </w:t>
             </w:r>
             <w:r>
               <w:rPr>
@@ -9873,19 +9753,7 @@
               <w:rPr>
                 <w:szCs w:val="26"/>
               </w:rPr>
-              <w:t xml:space="preserve">Chọn thêm thu nhập cho tất cả các hủ tiền </w:t>
-            </w:r>
-            <w:r>
-              <w:rPr>
-                <w:szCs w:val="26"/>
-              </w:rPr>
-              <w:t>(thông tin bắt buộc)</w:t>
-            </w:r>
-            <w:r>
-              <w:rPr>
-                <w:szCs w:val="26"/>
-              </w:rPr>
-              <w:t>.</w:t>
+              <w:t>Chọn thêm thu nhập cho tất cả các hủ tiền (thông tin bắt buộc).</w:t>
             </w:r>
           </w:p>
         </w:tc>
@@ -10319,12 +10187,7 @@
               <w:ind w:firstLine="0"/>
             </w:pPr>
             <w:r>
-              <w:t>6</w:t>
-            </w:r>
-            <w:bookmarkStart w:id="17" w:name="_GoBack"/>
-            <w:bookmarkEnd w:id="17"/>
-            <w:r>
-              <w:t xml:space="preserve">.1. </w:t>
+              <w:t xml:space="preserve">6.1. </w:t>
             </w:r>
             <w:r>
               <w:t>N</w:t>
@@ -10886,7 +10749,19 @@
               <w:rPr>
                 <w:szCs w:val="26"/>
               </w:rPr>
-              <w:t xml:space="preserve">Thông tin giao dịch được sửa sẽ được cập nhật và hệ cơ sở dữ liệu và trong danh sách các giao dịch. </w:t>
+              <w:t>Thông tin giao dịch được sửa sẽ được cập nhật và</w:t>
+            </w:r>
+            <w:r>
+              <w:rPr>
+                <w:szCs w:val="26"/>
+              </w:rPr>
+              <w:t>o</w:t>
+            </w:r>
+            <w:r>
+              <w:rPr>
+                <w:szCs w:val="26"/>
+              </w:rPr>
+              <w:t xml:space="preserve"> hệ cơ sở dữ liệu và trong danh sách các giao dịch. </w:t>
             </w:r>
           </w:p>
         </w:tc>
@@ -11032,6 +10907,12 @@
               </w:rPr>
               <w:t>Chọn giao dịch muốn sửa trong dach sách các giao dịch</w:t>
             </w:r>
+            <w:r>
+              <w:rPr>
+                <w:szCs w:val="26"/>
+              </w:rPr>
+              <w:t>.</w:t>
+            </w:r>
           </w:p>
         </w:tc>
         <w:tc>
@@ -11108,6 +10989,12 @@
               </w:rPr>
               <w:t>Nhấn nút “Sửa”</w:t>
             </w:r>
+            <w:r>
+              <w:rPr>
+                <w:szCs w:val="26"/>
+              </w:rPr>
+              <w:t>.</w:t>
+            </w:r>
           </w:p>
         </w:tc>
         <w:tc>
@@ -11136,7 +11023,19 @@
               <w:rPr>
                 <w:szCs w:val="26"/>
               </w:rPr>
-              <w:t>Hiển thị giao diện sửa giao dịch.</w:t>
+              <w:t>Truy xuất thông tin của giao dịch trong cơ sở dữ liệu và h</w:t>
+            </w:r>
+            <w:r>
+              <w:rPr>
+                <w:szCs w:val="26"/>
+              </w:rPr>
+              <w:t xml:space="preserve">iển thị giao diện sửa thông tin </w:t>
+            </w:r>
+            <w:r>
+              <w:rPr>
+                <w:szCs w:val="26"/>
+              </w:rPr>
+              <w:t>giao dịch đã được chọn.</w:t>
             </w:r>
           </w:p>
         </w:tc>
@@ -11191,7 +11090,19 @@
               <w:rPr>
                 <w:szCs w:val="26"/>
               </w:rPr>
-              <w:t>Nhập thông tin muốn sửa của giao dịch và nhấn nút “Xác nhận”</w:t>
+              <w:t>T</w:t>
+            </w:r>
+            <w:r>
+              <w:rPr>
+                <w:szCs w:val="26"/>
+              </w:rPr>
+              <w:t>hay đổi</w:t>
+            </w:r>
+            <w:r>
+              <w:rPr>
+                <w:szCs w:val="26"/>
+              </w:rPr>
+              <w:t xml:space="preserve"> thông tin muốn sửa của giao dịch và nhấn nút “Xác nhận”</w:t>
             </w:r>
           </w:p>
         </w:tc>
@@ -11858,7 +11769,19 @@
               <w:rPr>
                 <w:szCs w:val="26"/>
               </w:rPr>
-              <w:t xml:space="preserve"> yêu cầu xác nhận từ phía người.</w:t>
+              <w:t xml:space="preserve"> yêu cầu xác nhận từ phía người</w:t>
+            </w:r>
+            <w:r>
+              <w:rPr>
+                <w:szCs w:val="26"/>
+              </w:rPr>
+              <w:t xml:space="preserve"> dùng</w:t>
+            </w:r>
+            <w:r>
+              <w:rPr>
+                <w:szCs w:val="26"/>
+              </w:rPr>
+              <w:t>.</w:t>
             </w:r>
           </w:p>
         </w:tc>
@@ -14583,7 +14506,27 @@
               <w:rPr>
                 <w:szCs w:val="26"/>
               </w:rPr>
-              <w:t>hạn mức chi tiêu trung bình trong ngày.</w:t>
+              <w:t>hạn mức chi tiêu trung bình trong ngày</w:t>
+            </w:r>
+            <w:r>
+              <w:rPr>
+                <w:szCs w:val="26"/>
+              </w:rPr>
+              <w:t xml:space="preserve"> (hạn mức chi tiêu trung bình = ngân sách hủ chi tiêu cần thiết / số ngày (ngày cuối tháng – ngày hiện tại</w:t>
+            </w:r>
+            <w:bookmarkStart w:id="17" w:name="_GoBack"/>
+            <w:bookmarkEnd w:id="17"/>
+            <w:r>
+              <w:rPr>
+                <w:szCs w:val="26"/>
+              </w:rPr>
+              <w:t>))</w:t>
+            </w:r>
+            <w:r>
+              <w:rPr>
+                <w:szCs w:val="26"/>
+              </w:rPr>
+              <w:t>.</w:t>
             </w:r>
           </w:p>
         </w:tc>
@@ -22942,7 +22885,7 @@
               <w:noProof/>
               <w:sz w:val="24"/>
             </w:rPr>
-            <w:t>25</w:t>
+            <w:t>37</w:t>
           </w:r>
           <w:r>
             <w:rPr>
@@ -37797,7 +37740,7 @@
 </file>
 
 <file path=customXml/itemProps1.xml><?xml version="1.0" encoding="utf-8"?>
-<ds:datastoreItem xmlns:ds="http://schemas.openxmlformats.org/officeDocument/2006/customXml" ds:itemID="{A72D1DF8-682B-4FDC-BBFF-B2486AC70BE3}">
+<ds:datastoreItem xmlns:ds="http://schemas.openxmlformats.org/officeDocument/2006/customXml" ds:itemID="{43354320-8CB3-4400-8585-7DE097ABDEEE}">
   <ds:schemaRefs>
     <ds:schemaRef ds:uri="http://schemas.openxmlformats.org/officeDocument/2006/bibliography"/>
   </ds:schemaRefs>

</xml_diff>

<commit_message>
edit đặc tả UC03.7, UC04.1
</commit_message>
<xml_diff>
--- a/doc/requirement/QuanLyTaiChinhSV_ver3_detail.docx
+++ b/doc/requirement/QuanLyTaiChinhSV_ver3_detail.docx
@@ -9315,20 +9315,38 @@
               <w:rPr>
                 <w:szCs w:val="26"/>
               </w:rPr>
-              <w:t xml:space="preserve">cần thiết và chọn thêm thu nhập cho </w:t>
-            </w:r>
-            <w:r>
-              <w:rPr>
-                <w:szCs w:val="26"/>
-              </w:rPr>
-              <w:t xml:space="preserve">tất cả các hủ tiền, sau đó chọn xác nhận. Hệ </w:t>
+              <w:t xml:space="preserve">cần thiết và chọn </w:t>
+            </w:r>
+            <w:r>
+              <w:rPr>
+                <w:szCs w:val="26"/>
+              </w:rPr>
+              <w:t>thê</w:t>
+            </w:r>
+            <w:r>
+              <w:rPr>
+                <w:szCs w:val="26"/>
+              </w:rPr>
+              <w:br/>
+            </w:r>
+            <w:r>
+              <w:rPr>
+                <w:szCs w:val="26"/>
+              </w:rPr>
+              <w:br/>
             </w:r>
             <w:r>
               <w:rPr>
                 <w:szCs w:val="26"/>
               </w:rPr>
               <w:lastRenderedPageBreak/>
-              <w:t>thống sẽ chia khoản thu nhập vừa thêm vào theo tỉ lệ phần trăm và cộng thêm vào ngân sách hiện có của tất cả hủ tiền.</w:t>
+              <w:t xml:space="preserve">m thu nhập cho </w:t>
+            </w:r>
+            <w:r>
+              <w:rPr>
+                <w:szCs w:val="26"/>
+              </w:rPr>
+              <w:t>tất cả các hủ tiền, sau đó chọn xác nhận. Hệ thống sẽ chia khoản thu nhập vừa thêm vào theo tỉ lệ phần trăm và cộng thêm vào ngân sách hiện có của tất cả hủ tiền.</w:t>
             </w:r>
           </w:p>
         </w:tc>
@@ -10905,7 +10923,19 @@
               <w:rPr>
                 <w:szCs w:val="26"/>
               </w:rPr>
-              <w:t>Chọn giao dịch muốn sửa trong dach sách các giao dịch</w:t>
+              <w:t>C</w:t>
+            </w:r>
+            <w:r>
+              <w:rPr>
+                <w:szCs w:val="26"/>
+              </w:rPr>
+              <w:t>họn giao dịch muốn sửa trong dan</w:t>
+            </w:r>
+            <w:r>
+              <w:rPr>
+                <w:szCs w:val="26"/>
+              </w:rPr>
+              <w:t>h sách các giao dịch</w:t>
             </w:r>
             <w:r>
               <w:rPr>
@@ -10987,7 +11017,13 @@
               <w:rPr>
                 <w:szCs w:val="26"/>
               </w:rPr>
-              <w:t>Nhấn nút “Sửa”</w:t>
+              <w:t xml:space="preserve">Chọn nút </w:t>
+            </w:r>
+            <w:r>
+              <w:rPr>
+                <w:szCs w:val="26"/>
+              </w:rPr>
+              <w:t>“Sửa”</w:t>
             </w:r>
             <w:r>
               <w:rPr>
@@ -14512,15 +14548,7 @@
               <w:rPr>
                 <w:szCs w:val="26"/>
               </w:rPr>
-              <w:t xml:space="preserve"> (hạn mức chi tiêu trung bình = ngân sách hủ chi tiêu cần thiết / số ngày (ngày cuối tháng – ngày hiện tại</w:t>
-            </w:r>
-            <w:bookmarkStart w:id="17" w:name="_GoBack"/>
-            <w:bookmarkEnd w:id="17"/>
-            <w:r>
-              <w:rPr>
-                <w:szCs w:val="26"/>
-              </w:rPr>
-              <w:t>))</w:t>
+              <w:t xml:space="preserve"> (hạn mức chi tiêu trung bình = ngân sách hủ chi tiêu cần thiết / số ngày (ngày cuối tháng – ngày hiện tại))</w:t>
             </w:r>
             <w:r>
               <w:rPr>
@@ -15477,7 +15505,25 @@
               <w:rPr>
                 <w:szCs w:val="26"/>
               </w:rPr>
-              <w:t xml:space="preserve">hập thông tin giao dịch </w:t>
+              <w:t>hập thông tin giao dịch</w:t>
+            </w:r>
+            <w:r>
+              <w:rPr>
+                <w:szCs w:val="26"/>
+              </w:rPr>
+              <w:t xml:space="preserve"> gồm:</w:t>
+            </w:r>
+            <w:r>
+              <w:rPr>
+                <w:szCs w:val="26"/>
+              </w:rPr>
+              <w:t xml:space="preserve"> loại giao dịch, số tiền, ngày tạo giao dịch, nguồn gốc giao dịch, hủ tiền phát sinh giao dịch và mô tả</w:t>
+            </w:r>
+            <w:r>
+              <w:rPr>
+                <w:szCs w:val="26"/>
+              </w:rPr>
+              <w:t xml:space="preserve"> </w:t>
             </w:r>
             <w:r>
               <w:rPr>
@@ -15538,6 +15584,94 @@
                 <w:szCs w:val="26"/>
               </w:rPr>
               <w:t>Kiểm tra thông tin giao dịch hợp lệ</w:t>
+            </w:r>
+          </w:p>
+        </w:tc>
+      </w:tr>
+      <w:tr>
+        <w:trPr>
+          <w:trHeight w:val="150"/>
+        </w:trPr>
+        <w:tc>
+          <w:tcPr>
+            <w:tcW w:w="1705" w:type="dxa"/>
+            <w:vMerge/>
+            <w:tcBorders>
+              <w:left w:val="single" w:sz="4" w:space="0" w:color="000000" w:themeColor="text1"/>
+              <w:right w:val="single" w:sz="4" w:space="0" w:color="000000" w:themeColor="text1"/>
+            </w:tcBorders>
+          </w:tcPr>
+          <w:p>
+            <w:pPr>
+              <w:spacing w:line="240" w:lineRule="auto"/>
+              <w:ind w:left="405" w:firstLine="0"/>
+              <w:rPr>
+                <w:b/>
+                <w:szCs w:val="26"/>
+              </w:rPr>
+            </w:pPr>
+          </w:p>
+        </w:tc>
+        <w:tc>
+          <w:tcPr>
+            <w:tcW w:w="3825" w:type="dxa"/>
+            <w:tcBorders>
+              <w:top w:val="single" w:sz="4" w:space="0" w:color="000000" w:themeColor="text1"/>
+              <w:left w:val="single" w:sz="4" w:space="0" w:color="000000" w:themeColor="text1"/>
+              <w:bottom w:val="single" w:sz="4" w:space="0" w:color="000000" w:themeColor="text1"/>
+              <w:right w:val="single" w:sz="4" w:space="0" w:color="000000" w:themeColor="text1"/>
+            </w:tcBorders>
+          </w:tcPr>
+          <w:p>
+            <w:pPr>
+              <w:pStyle w:val="ListParagraph"/>
+              <w:spacing w:line="240" w:lineRule="auto"/>
+              <w:ind w:left="1125" w:firstLine="0"/>
+              <w:rPr>
+                <w:szCs w:val="26"/>
+              </w:rPr>
+            </w:pPr>
+          </w:p>
+        </w:tc>
+        <w:tc>
+          <w:tcPr>
+            <w:tcW w:w="3825" w:type="dxa"/>
+            <w:tcBorders>
+              <w:top w:val="single" w:sz="4" w:space="0" w:color="000000" w:themeColor="text1"/>
+              <w:left w:val="single" w:sz="4" w:space="0" w:color="000000" w:themeColor="text1"/>
+              <w:bottom w:val="single" w:sz="4" w:space="0" w:color="000000" w:themeColor="text1"/>
+              <w:right w:val="single" w:sz="4" w:space="0" w:color="000000" w:themeColor="text1"/>
+            </w:tcBorders>
+          </w:tcPr>
+          <w:p>
+            <w:pPr>
+              <w:pStyle w:val="ListParagraph"/>
+              <w:numPr>
+                <w:ilvl w:val="0"/>
+                <w:numId w:val="31"/>
+              </w:numPr>
+              <w:spacing w:line="240" w:lineRule="auto"/>
+              <w:rPr>
+                <w:szCs w:val="26"/>
+              </w:rPr>
+            </w:pPr>
+            <w:r>
+              <w:rPr>
+                <w:szCs w:val="26"/>
+              </w:rPr>
+              <w:t>Kiểm tra loại định kỳ của giao dịch</w:t>
+            </w:r>
+            <w:r>
+              <w:rPr>
+                <w:szCs w:val="26"/>
+              </w:rPr>
+              <w:t xml:space="preserve"> (ngày, tháng, năm)</w:t>
+            </w:r>
+            <w:r>
+              <w:rPr>
+                <w:szCs w:val="26"/>
+              </w:rPr>
+              <w:t>.</w:t>
             </w:r>
           </w:p>
         </w:tc>
@@ -16537,7 +16671,19 @@
               <w:rPr>
                 <w:szCs w:val="26"/>
               </w:rPr>
-              <w:t xml:space="preserve">kế hoạch </w:t>
+              <w:t>kế hoạch</w:t>
+            </w:r>
+            <w:r>
+              <w:rPr>
+                <w:szCs w:val="26"/>
+              </w:rPr>
+              <w:t xml:space="preserve"> gồm: số tiền cần tiết kiệm, ngày bắt đầu và ngày kết thúc kế hoạch, </w:t>
+            </w:r>
+            <w:r>
+              <w:rPr>
+                <w:szCs w:val="26"/>
+              </w:rPr>
+              <w:t xml:space="preserve"> </w:t>
             </w:r>
             <w:r>
               <w:rPr>
@@ -16575,6 +16721,14 @@
               </w:rPr>
               <w:t>Kiểm tra thông tin kế hoạch hợp lệ</w:t>
             </w:r>
+            <w:r>
+              <w:rPr>
+                <w:szCs w:val="26"/>
+              </w:rPr>
+              <w:t>.</w:t>
+            </w:r>
+            <w:bookmarkStart w:id="17" w:name="_GoBack"/>
+            <w:bookmarkEnd w:id="17"/>
           </w:p>
         </w:tc>
       </w:tr>
@@ -22885,7 +23039,7 @@
               <w:noProof/>
               <w:sz w:val="24"/>
             </w:rPr>
-            <w:t>37</w:t>
+            <w:t>43</w:t>
           </w:r>
           <w:r>
             <w:rPr>
@@ -37740,7 +37894,7 @@
 </file>
 
 <file path=customXml/itemProps1.xml><?xml version="1.0" encoding="utf-8"?>
-<ds:datastoreItem xmlns:ds="http://schemas.openxmlformats.org/officeDocument/2006/customXml" ds:itemID="{43354320-8CB3-4400-8585-7DE097ABDEEE}">
+<ds:datastoreItem xmlns:ds="http://schemas.openxmlformats.org/officeDocument/2006/customXml" ds:itemID="{3E44F93C-581F-4804-92CE-8D910EF8658B}">
   <ds:schemaRefs>
     <ds:schemaRef ds:uri="http://schemas.openxmlformats.org/officeDocument/2006/bibliography"/>
   </ds:schemaRefs>

</xml_diff>

<commit_message>
Done usecase + activity + sequence
</commit_message>
<xml_diff>
--- a/doc/requirement/QuanLyTaiChinhSV_ver3_detail.docx
+++ b/doc/requirement/QuanLyTaiChinhSV_ver3_detail.docx
@@ -2,8 +2,8 @@
 <file path=word/document.xml><?xml version="1.0" encoding="utf-8"?>
 <w:document xmlns:wpc="http://schemas.microsoft.com/office/word/2010/wordprocessingCanvas" xmlns:cx="http://schemas.microsoft.com/office/drawing/2014/chartex" xmlns:mc="http://schemas.openxmlformats.org/markup-compatibility/2006" xmlns:o="urn:schemas-microsoft-com:office:office" xmlns:r="http://schemas.openxmlformats.org/officeDocument/2006/relationships" xmlns:m="http://schemas.openxmlformats.org/officeDocument/2006/math" xmlns:v="urn:schemas-microsoft-com:vml" xmlns:wp14="http://schemas.microsoft.com/office/word/2010/wordprocessingDrawing" xmlns:wp="http://schemas.openxmlformats.org/drawingml/2006/wordprocessingDrawing" xmlns:w10="urn:schemas-microsoft-com:office:word" xmlns:w="http://schemas.openxmlformats.org/wordprocessingml/2006/main" xmlns:w14="http://schemas.microsoft.com/office/word/2010/wordml" xmlns:w15="http://schemas.microsoft.com/office/word/2012/wordml" xmlns:w16se="http://schemas.microsoft.com/office/word/2015/wordml/symex" xmlns:wpg="http://schemas.microsoft.com/office/word/2010/wordprocessingGroup" xmlns:wpi="http://schemas.microsoft.com/office/word/2010/wordprocessingInk" xmlns:wne="http://schemas.microsoft.com/office/word/2006/wordml" xmlns:wps="http://schemas.microsoft.com/office/word/2010/wordprocessingShape" mc:Ignorable="w14 w15 w16se wp14">
   <w:body>
-    <w:bookmarkStart w:id="0" w:name="_Toc169424238" w:displacedByCustomXml="next"/>
-    <w:bookmarkStart w:id="1" w:name="_Toc398987979" w:displacedByCustomXml="next"/>
+    <w:bookmarkStart w:id="0" w:name="_Toc398987979" w:displacedByCustomXml="next"/>
+    <w:bookmarkStart w:id="1" w:name="_Toc169424238" w:displacedByCustomXml="next"/>
     <w:bookmarkStart w:id="2" w:name="_Toc169424237" w:displacedByCustomXml="next"/>
     <w:sdt>
       <w:sdtPr>
@@ -6176,23 +6176,31 @@
         <w:pStyle w:val="Heading4"/>
       </w:pPr>
       <w:r>
+        <w:lastRenderedPageBreak/>
+        <w:t>Activity diagram</w:t>
+      </w:r>
+    </w:p>
+    <w:p>
+      <w:pPr>
+        <w:ind w:firstLine="0"/>
+      </w:pPr>
+      <w:r>
         <w:rPr>
           <w:noProof/>
         </w:rPr>
-        <w:lastRenderedPageBreak/>
         <w:drawing>
-          <wp:anchor distT="0" distB="0" distL="114300" distR="114300" simplePos="0" relativeHeight="251728896" behindDoc="0" locked="0" layoutInCell="1" allowOverlap="1" wp14:anchorId="335F076C" wp14:editId="5FAC8516">
+          <wp:anchor distT="0" distB="0" distL="114300" distR="114300" simplePos="0" relativeHeight="251762688" behindDoc="0" locked="0" layoutInCell="1" allowOverlap="1" wp14:anchorId="4BA370E6" wp14:editId="582EFE19">
             <wp:simplePos x="0" y="0"/>
             <wp:positionH relativeFrom="margin">
               <wp:align>left</wp:align>
             </wp:positionH>
             <wp:positionV relativeFrom="paragraph">
-              <wp:posOffset>389255</wp:posOffset>
+              <wp:posOffset>322136</wp:posOffset>
             </wp:positionV>
-            <wp:extent cx="5835015" cy="5521960"/>
-            <wp:effectExtent l="0" t="0" r="0" b="2540"/>
+            <wp:extent cx="5895340" cy="5210810"/>
+            <wp:effectExtent l="0" t="0" r="0" b="8890"/>
             <wp:wrapTopAndBottom/>
-            <wp:docPr id="32" name="Picture 32"/>
+            <wp:docPr id="16" name="Picture 16"/>
             <wp:cNvGraphicFramePr>
               <a:graphicFrameLocks xmlns:a="http://schemas.openxmlformats.org/drawingml/2006/main" noChangeAspect="1"/>
             </wp:cNvGraphicFramePr>
@@ -6200,7 +6208,7 @@
               <a:graphicData uri="http://schemas.openxmlformats.org/drawingml/2006/picture">
                 <pic:pic xmlns:pic="http://schemas.openxmlformats.org/drawingml/2006/picture">
                   <pic:nvPicPr>
-                    <pic:cNvPr id="0" name="Picture 4"/>
+                    <pic:cNvPr id="0" name="Picture 10"/>
                     <pic:cNvPicPr>
                       <a:picLocks noChangeAspect="1" noChangeArrowheads="1"/>
                     </pic:cNvPicPr>
@@ -6221,7 +6229,7 @@
                   <pic:spPr bwMode="auto">
                     <a:xfrm>
                       <a:off x="0" y="0"/>
-                      <a:ext cx="5835015" cy="5521960"/>
+                      <a:ext cx="5895340" cy="5210810"/>
                     </a:xfrm>
                     <a:prstGeom prst="rect">
                       <a:avLst/>
@@ -6243,37 +6251,34 @@
           </wp:anchor>
         </w:drawing>
       </w:r>
+    </w:p>
+    <w:p>
+      <w:pPr>
+        <w:pStyle w:val="Heading4"/>
+      </w:pPr>
       <w:r>
-        <w:t>Activity diagram</w:t>
+        <w:lastRenderedPageBreak/>
+        <w:t>Sequence diagram</w:t>
       </w:r>
     </w:p>
     <w:p>
-      <w:pPr>
-        <w:ind w:firstLine="0"/>
-      </w:pPr>
-    </w:p>
-    <w:p>
-      <w:pPr>
-        <w:pStyle w:val="Heading4"/>
-      </w:pPr>
       <w:r>
         <w:rPr>
           <w:noProof/>
         </w:rPr>
-        <w:lastRenderedPageBreak/>
         <w:drawing>
-          <wp:anchor distT="0" distB="0" distL="114300" distR="114300" simplePos="0" relativeHeight="251729920" behindDoc="0" locked="0" layoutInCell="1" allowOverlap="1" wp14:anchorId="6C78774E" wp14:editId="6485CB51">
+          <wp:anchor distT="0" distB="0" distL="114300" distR="114300" simplePos="0" relativeHeight="251763712" behindDoc="0" locked="0" layoutInCell="1" allowOverlap="1" wp14:anchorId="1570BB17" wp14:editId="20C628C4">
             <wp:simplePos x="0" y="0"/>
             <wp:positionH relativeFrom="margin">
-              <wp:align>left</wp:align>
+              <wp:posOffset>-1270</wp:posOffset>
             </wp:positionH>
             <wp:positionV relativeFrom="paragraph">
-              <wp:posOffset>457818</wp:posOffset>
+              <wp:posOffset>303954</wp:posOffset>
             </wp:positionV>
-            <wp:extent cx="5842635" cy="7509510"/>
-            <wp:effectExtent l="0" t="0" r="5715" b="0"/>
+            <wp:extent cx="5580380" cy="6000115"/>
+            <wp:effectExtent l="0" t="0" r="1270" b="0"/>
             <wp:wrapTopAndBottom/>
-            <wp:docPr id="38" name="Picture 38"/>
+            <wp:docPr id="17" name="Picture 17"/>
             <wp:cNvGraphicFramePr>
               <a:graphicFrameLocks xmlns:a="http://schemas.openxmlformats.org/drawingml/2006/main" noChangeAspect="1"/>
             </wp:cNvGraphicFramePr>
@@ -6281,7 +6286,7 @@
               <a:graphicData uri="http://schemas.openxmlformats.org/drawingml/2006/picture">
                 <pic:pic xmlns:pic="http://schemas.openxmlformats.org/drawingml/2006/picture">
                   <pic:nvPicPr>
-                    <pic:cNvPr id="0" name="Picture 5"/>
+                    <pic:cNvPr id="0" name="Picture 11"/>
                     <pic:cNvPicPr>
                       <a:picLocks noChangeAspect="1" noChangeArrowheads="1"/>
                     </pic:cNvPicPr>
@@ -6302,7 +6307,7 @@
                   <pic:spPr bwMode="auto">
                     <a:xfrm>
                       <a:off x="0" y="0"/>
-                      <a:ext cx="5842635" cy="7509510"/>
+                      <a:ext cx="5580380" cy="6000115"/>
                     </a:xfrm>
                     <a:prstGeom prst="rect">
                       <a:avLst/>
@@ -6324,24 +6329,26 @@
           </wp:anchor>
         </w:drawing>
       </w:r>
-      <w:r>
-        <w:t>Sequence diagram</w:t>
-      </w:r>
-    </w:p>
-    <w:p>
-      <w:pPr>
-        <w:ind w:firstLine="0"/>
-        <w:rPr>
-          <w:noProof/>
-        </w:rPr>
-      </w:pPr>
     </w:p>
     <w:p/>
     <w:p>
       <w:pPr>
+        <w:spacing w:before="0" w:line="240" w:lineRule="auto"/>
+        <w:ind w:firstLine="0"/>
+        <w:jc w:val="left"/>
+      </w:pPr>
+      <w:r>
+        <w:br w:type="page"/>
+      </w:r>
+      <w:bookmarkStart w:id="17" w:name="_GoBack"/>
+      <w:bookmarkEnd w:id="17"/>
+    </w:p>
+    <w:p>
+      <w:pPr>
         <w:pStyle w:val="Heading3"/>
       </w:pPr>
       <w:r>
+        <w:lastRenderedPageBreak/>
         <w:t>Use case UC03.1_GhiNhanChiTieu</w:t>
       </w:r>
     </w:p>
@@ -7111,7 +7118,31 @@
               <w:rPr>
                 <w:szCs w:val="26"/>
               </w:rPr>
-              <w:t>Kiểm tra số tiền trong hủ được chọn phải lớn hơn hoặc bằng số tiền của giao dịch chi tiêu.</w:t>
+              <w:t xml:space="preserve">Kiểm </w:t>
+            </w:r>
+            <w:r>
+              <w:rPr>
+                <w:szCs w:val="26"/>
+              </w:rPr>
+              <w:t xml:space="preserve">tra </w:t>
+            </w:r>
+            <w:r>
+              <w:rPr>
+                <w:szCs w:val="26"/>
+              </w:rPr>
+              <w:t xml:space="preserve">số tiền </w:t>
+            </w:r>
+            <w:r>
+              <w:rPr>
+                <w:szCs w:val="26"/>
+              </w:rPr>
+              <w:t xml:space="preserve">nhập vào phải bé hơn hoặc bằng </w:t>
+            </w:r>
+            <w:r>
+              <w:rPr>
+                <w:szCs w:val="26"/>
+              </w:rPr>
+              <w:t>ngân sách của hủ được chọn.</w:t>
             </w:r>
           </w:p>
         </w:tc>
@@ -7523,19 +7554,20 @@
         <w:rPr>
           <w:noProof/>
         </w:rPr>
+        <w:lastRenderedPageBreak/>
         <w:drawing>
-          <wp:anchor distT="0" distB="0" distL="114300" distR="114300" simplePos="0" relativeHeight="251730944" behindDoc="0" locked="0" layoutInCell="1" allowOverlap="1" wp14:anchorId="6743C6DE" wp14:editId="2E311B66">
+          <wp:anchor distT="0" distB="0" distL="114300" distR="114300" simplePos="0" relativeHeight="251760640" behindDoc="0" locked="0" layoutInCell="1" allowOverlap="1" wp14:anchorId="38F3FC7B" wp14:editId="0329D3DA">
             <wp:simplePos x="0" y="0"/>
             <wp:positionH relativeFrom="margin">
               <wp:align>left</wp:align>
             </wp:positionH>
             <wp:positionV relativeFrom="paragraph">
-              <wp:posOffset>377825</wp:posOffset>
+              <wp:posOffset>479425</wp:posOffset>
             </wp:positionV>
-            <wp:extent cx="5810885" cy="4975225"/>
-            <wp:effectExtent l="0" t="0" r="0" b="0"/>
+            <wp:extent cx="5893435" cy="6546215"/>
+            <wp:effectExtent l="0" t="0" r="0" b="6985"/>
             <wp:wrapTopAndBottom/>
-            <wp:docPr id="39" name="Picture 39"/>
+            <wp:docPr id="14" name="Picture 14"/>
             <wp:cNvGraphicFramePr>
               <a:graphicFrameLocks xmlns:a="http://schemas.openxmlformats.org/drawingml/2006/main" noChangeAspect="1"/>
             </wp:cNvGraphicFramePr>
@@ -7543,7 +7575,7 @@
               <a:graphicData uri="http://schemas.openxmlformats.org/drawingml/2006/picture">
                 <pic:pic xmlns:pic="http://schemas.openxmlformats.org/drawingml/2006/picture">
                   <pic:nvPicPr>
-                    <pic:cNvPr id="0" name="Picture 6"/>
+                    <pic:cNvPr id="0" name="Picture 8"/>
                     <pic:cNvPicPr>
                       <a:picLocks noChangeAspect="1" noChangeArrowheads="1"/>
                     </pic:cNvPicPr>
@@ -7564,7 +7596,7 @@
                   <pic:spPr bwMode="auto">
                     <a:xfrm>
                       <a:off x="0" y="0"/>
-                      <a:ext cx="5810885" cy="4975225"/>
+                      <a:ext cx="5893435" cy="6546215"/>
                     </a:xfrm>
                     <a:prstGeom prst="rect">
                       <a:avLst/>
@@ -7602,18 +7634,18 @@
         </w:rPr>
         <w:lastRenderedPageBreak/>
         <w:drawing>
-          <wp:anchor distT="0" distB="0" distL="114300" distR="114300" simplePos="0" relativeHeight="251731968" behindDoc="0" locked="0" layoutInCell="1" allowOverlap="1" wp14:anchorId="33F88921" wp14:editId="60B18EE1">
+          <wp:anchor distT="0" distB="0" distL="114300" distR="114300" simplePos="0" relativeHeight="251761664" behindDoc="0" locked="0" layoutInCell="1" allowOverlap="1" wp14:anchorId="0FB6D8E0" wp14:editId="74AACE75">
             <wp:simplePos x="0" y="0"/>
             <wp:positionH relativeFrom="margin">
               <wp:align>left</wp:align>
             </wp:positionH>
             <wp:positionV relativeFrom="paragraph">
-              <wp:posOffset>413385</wp:posOffset>
+              <wp:posOffset>374650</wp:posOffset>
             </wp:positionV>
-            <wp:extent cx="5759450" cy="6982460"/>
-            <wp:effectExtent l="0" t="0" r="0" b="8890"/>
+            <wp:extent cx="5917565" cy="7735570"/>
+            <wp:effectExtent l="0" t="0" r="6985" b="0"/>
             <wp:wrapTopAndBottom/>
-            <wp:docPr id="41" name="Picture 41"/>
+            <wp:docPr id="15" name="Picture 15"/>
             <wp:cNvGraphicFramePr>
               <a:graphicFrameLocks xmlns:a="http://schemas.openxmlformats.org/drawingml/2006/main" noChangeAspect="1"/>
             </wp:cNvGraphicFramePr>
@@ -7621,7 +7653,7 @@
               <a:graphicData uri="http://schemas.openxmlformats.org/drawingml/2006/picture">
                 <pic:pic xmlns:pic="http://schemas.openxmlformats.org/drawingml/2006/picture">
                   <pic:nvPicPr>
-                    <pic:cNvPr id="0" name="Picture 8"/>
+                    <pic:cNvPr id="0" name="Picture 9"/>
                     <pic:cNvPicPr>
                       <a:picLocks noChangeAspect="1" noChangeArrowheads="1"/>
                     </pic:cNvPicPr>
@@ -7642,7 +7674,7 @@
                   <pic:spPr bwMode="auto">
                     <a:xfrm>
                       <a:off x="0" y="0"/>
-                      <a:ext cx="5759450" cy="6982460"/>
+                      <a:ext cx="5917565" cy="7735570"/>
                     </a:xfrm>
                     <a:prstGeom prst="rect">
                       <a:avLst/>
@@ -7675,7 +7707,6 @@
         <w:pStyle w:val="Heading3"/>
       </w:pPr>
       <w:r>
-        <w:lastRenderedPageBreak/>
         <w:t>Use case UC03.2.a_GhiNhanThuNhap</w:t>
       </w:r>
       <w:r>
@@ -8246,19 +8277,19 @@
               <w:rPr>
                 <w:szCs w:val="26"/>
               </w:rPr>
-              <w:t xml:space="preserve">Nhập thông tin: số </w:t>
-            </w:r>
-            <w:r>
-              <w:rPr>
-                <w:szCs w:val="26"/>
-              </w:rPr>
-              <w:t xml:space="preserve">tiền, ngày phát sinh giao dịch </w:t>
-            </w:r>
-            <w:r>
-              <w:rPr>
-                <w:szCs w:val="26"/>
-              </w:rPr>
-              <w:t>(thông tin bắt buộc) và mô tả (thông tin không bắt buộc).</w:t>
+              <w:t>Nhập thông tin: số tiền, ngày phát sinh giao dịch</w:t>
+            </w:r>
+            <w:r>
+              <w:rPr>
+                <w:szCs w:val="26"/>
+              </w:rPr>
+              <w:t>, hủ tiền,  nguồn gốc thu nhập</w:t>
+            </w:r>
+            <w:r>
+              <w:rPr>
+                <w:szCs w:val="26"/>
+              </w:rPr>
+              <w:t xml:space="preserve"> (thông tin bắt buộc) và mô tả (thông tin không bắt buộc).</w:t>
             </w:r>
           </w:p>
         </w:tc>
@@ -8333,7 +8364,19 @@
               <w:rPr>
                 <w:szCs w:val="26"/>
               </w:rPr>
-              <w:t>Chọn hủ tiền muốn thêm thu nhập (thông tin bắt buộc).</w:t>
+              <w:t xml:space="preserve">Nhấn </w:t>
+            </w:r>
+            <w:r>
+              <w:rPr>
+                <w:szCs w:val="26"/>
+              </w:rPr>
+              <w:t>nút “Xác nhận”</w:t>
+            </w:r>
+            <w:r>
+              <w:rPr>
+                <w:szCs w:val="26"/>
+              </w:rPr>
+              <w:t>.</w:t>
             </w:r>
           </w:p>
         </w:tc>
@@ -8363,7 +8406,13 @@
               <w:rPr>
                 <w:szCs w:val="26"/>
               </w:rPr>
-              <w:t>Hiển thị các khoản chi tiêu liên quan đến nhu cầu sử dụng của hủ tiền được chọn.</w:t>
+              <w:t>Kiểm tra thông tin giao dịch hợp lệ</w:t>
+            </w:r>
+            <w:r>
+              <w:rPr>
+                <w:szCs w:val="26"/>
+              </w:rPr>
+              <w:t>.</w:t>
             </w:r>
           </w:p>
         </w:tc>
@@ -8378,6 +8427,7 @@
             <w:vMerge/>
             <w:tcBorders>
               <w:left w:val="single" w:sz="4" w:space="0" w:color="000000" w:themeColor="text1"/>
+              <w:bottom w:val="single" w:sz="4" w:space="0" w:color="000000" w:themeColor="text1"/>
               <w:right w:val="single" w:sz="4" w:space="0" w:color="000000" w:themeColor="text1"/>
             </w:tcBorders>
           </w:tcPr>
@@ -8387,6 +8437,27 @@
               <w:ind w:left="405" w:firstLine="0"/>
               <w:rPr>
                 <w:b/>
+                <w:szCs w:val="26"/>
+              </w:rPr>
+            </w:pPr>
+          </w:p>
+        </w:tc>
+        <w:tc>
+          <w:tcPr>
+            <w:tcW w:w="3825" w:type="dxa"/>
+            <w:tcBorders>
+              <w:top w:val="single" w:sz="4" w:space="0" w:color="000000" w:themeColor="text1"/>
+              <w:left w:val="single" w:sz="4" w:space="0" w:color="000000" w:themeColor="text1"/>
+              <w:bottom w:val="single" w:sz="4" w:space="0" w:color="000000" w:themeColor="text1"/>
+              <w:right w:val="single" w:sz="4" w:space="0" w:color="000000" w:themeColor="text1"/>
+            </w:tcBorders>
+          </w:tcPr>
+          <w:p>
+            <w:pPr>
+              <w:pStyle w:val="ListParagraph"/>
+              <w:spacing w:line="240" w:lineRule="auto"/>
+              <w:ind w:left="1125" w:firstLine="0"/>
+              <w:rPr>
                 <w:szCs w:val="26"/>
               </w:rPr>
             </w:pPr>
@@ -8418,29 +8489,14 @@
               <w:rPr>
                 <w:szCs w:val="26"/>
               </w:rPr>
-              <w:t>Chọn khoản chi tiêu (thông tin bắt buộc).</w:t>
-            </w:r>
-          </w:p>
-        </w:tc>
-        <w:tc>
-          <w:tcPr>
-            <w:tcW w:w="3825" w:type="dxa"/>
-            <w:tcBorders>
-              <w:top w:val="single" w:sz="4" w:space="0" w:color="000000" w:themeColor="text1"/>
-              <w:left w:val="single" w:sz="4" w:space="0" w:color="000000" w:themeColor="text1"/>
-              <w:bottom w:val="single" w:sz="4" w:space="0" w:color="000000" w:themeColor="text1"/>
-              <w:right w:val="single" w:sz="4" w:space="0" w:color="000000" w:themeColor="text1"/>
-            </w:tcBorders>
-          </w:tcPr>
-          <w:p>
-            <w:pPr>
-              <w:pStyle w:val="ListParagraph"/>
-              <w:spacing w:line="240" w:lineRule="auto"/>
-              <w:ind w:left="502" w:firstLine="0"/>
-              <w:rPr>
-                <w:szCs w:val="26"/>
-              </w:rPr>
-            </w:pPr>
+              <w:t>Phát sinh giao dịch và l</w:t>
+            </w:r>
+            <w:r>
+              <w:rPr>
+                <w:szCs w:val="26"/>
+              </w:rPr>
+              <w:t>ưu thông tin khoản giao dịch vào cơ sở dữ liệu.</w:t>
+            </w:r>
           </w:p>
         </w:tc>
       </w:tr>
@@ -8451,9 +8507,9 @@
         <w:tc>
           <w:tcPr>
             <w:tcW w:w="1705" w:type="dxa"/>
-            <w:vMerge/>
-            <w:tcBorders>
-              <w:left w:val="single" w:sz="4" w:space="0" w:color="000000" w:themeColor="text1"/>
+            <w:tcBorders>
+              <w:left w:val="single" w:sz="4" w:space="0" w:color="000000" w:themeColor="text1"/>
+              <w:bottom w:val="single" w:sz="4" w:space="0" w:color="000000" w:themeColor="text1"/>
               <w:right w:val="single" w:sz="4" w:space="0" w:color="000000" w:themeColor="text1"/>
             </w:tcBorders>
           </w:tcPr>
@@ -8463,6 +8519,27 @@
               <w:ind w:left="405" w:firstLine="0"/>
               <w:rPr>
                 <w:b/>
+                <w:szCs w:val="26"/>
+              </w:rPr>
+            </w:pPr>
+          </w:p>
+        </w:tc>
+        <w:tc>
+          <w:tcPr>
+            <w:tcW w:w="3825" w:type="dxa"/>
+            <w:tcBorders>
+              <w:top w:val="single" w:sz="4" w:space="0" w:color="000000" w:themeColor="text1"/>
+              <w:left w:val="single" w:sz="4" w:space="0" w:color="000000" w:themeColor="text1"/>
+              <w:bottom w:val="single" w:sz="4" w:space="0" w:color="000000" w:themeColor="text1"/>
+              <w:right w:val="single" w:sz="4" w:space="0" w:color="000000" w:themeColor="text1"/>
+            </w:tcBorders>
+          </w:tcPr>
+          <w:p>
+            <w:pPr>
+              <w:pStyle w:val="ListParagraph"/>
+              <w:spacing w:line="240" w:lineRule="auto"/>
+              <w:ind w:left="1125" w:firstLine="0"/>
+              <w:rPr>
                 <w:szCs w:val="26"/>
               </w:rPr>
             </w:pPr>
@@ -8494,72 +8571,40 @@
               <w:rPr>
                 <w:szCs w:val="26"/>
               </w:rPr>
-              <w:t xml:space="preserve">Nhấn </w:t>
-            </w:r>
-            <w:r>
-              <w:rPr>
-                <w:szCs w:val="26"/>
-              </w:rPr>
-              <w:t>nút “Xác nhận”</w:t>
-            </w:r>
-            <w:r>
-              <w:rPr>
-                <w:szCs w:val="26"/>
-              </w:rPr>
-              <w:t>.</w:t>
-            </w:r>
-          </w:p>
-        </w:tc>
-        <w:tc>
-          <w:tcPr>
-            <w:tcW w:w="3825" w:type="dxa"/>
-            <w:tcBorders>
-              <w:top w:val="single" w:sz="4" w:space="0" w:color="000000" w:themeColor="text1"/>
-              <w:left w:val="single" w:sz="4" w:space="0" w:color="000000" w:themeColor="text1"/>
-              <w:bottom w:val="single" w:sz="4" w:space="0" w:color="000000" w:themeColor="text1"/>
-              <w:right w:val="single" w:sz="4" w:space="0" w:color="000000" w:themeColor="text1"/>
-            </w:tcBorders>
-          </w:tcPr>
-          <w:p>
-            <w:pPr>
-              <w:pStyle w:val="ListParagraph"/>
-              <w:numPr>
-                <w:ilvl w:val="0"/>
-                <w:numId w:val="9"/>
-              </w:numPr>
-              <w:spacing w:line="240" w:lineRule="auto"/>
-              <w:rPr>
-                <w:szCs w:val="26"/>
-              </w:rPr>
-            </w:pPr>
-            <w:r>
-              <w:rPr>
-                <w:szCs w:val="26"/>
-              </w:rPr>
-              <w:t>Kiểm tra thông tin giao dịch hợp lệ</w:t>
-            </w:r>
-            <w:r>
-              <w:rPr>
-                <w:szCs w:val="26"/>
-              </w:rPr>
-              <w:t>.</w:t>
+              <w:t>Cộng số tiền của giao dịch vào</w:t>
+            </w:r>
+            <w:r>
+              <w:rPr>
+                <w:szCs w:val="26"/>
+              </w:rPr>
+              <w:t xml:space="preserve"> ngân sách của hủ tiền </w:t>
+            </w:r>
+            <w:r>
+              <w:rPr>
+                <w:szCs w:val="26"/>
+              </w:rPr>
+              <w:t xml:space="preserve">được </w:t>
+            </w:r>
+            <w:r>
+              <w:rPr>
+                <w:szCs w:val="26"/>
+              </w:rPr>
+              <w:t>chọn và cập nhật vào cơ sở dữ liệu.</w:t>
             </w:r>
           </w:p>
         </w:tc>
       </w:tr>
       <w:tr>
-        <w:trPr>
-          <w:trHeight w:val="150"/>
-        </w:trPr>
         <w:tc>
           <w:tcPr>
             <w:tcW w:w="1705" w:type="dxa"/>
-            <w:vMerge/>
-            <w:tcBorders>
-              <w:left w:val="single" w:sz="4" w:space="0" w:color="000000" w:themeColor="text1"/>
-              <w:bottom w:val="single" w:sz="4" w:space="0" w:color="000000" w:themeColor="text1"/>
-              <w:right w:val="single" w:sz="4" w:space="0" w:color="000000" w:themeColor="text1"/>
-            </w:tcBorders>
+            <w:tcBorders>
+              <w:top w:val="single" w:sz="4" w:space="0" w:color="000000" w:themeColor="text1"/>
+              <w:left w:val="single" w:sz="4" w:space="0" w:color="000000" w:themeColor="text1"/>
+              <w:bottom w:val="single" w:sz="4" w:space="0" w:color="000000" w:themeColor="text1"/>
+              <w:right w:val="single" w:sz="4" w:space="0" w:color="000000" w:themeColor="text1"/>
+            </w:tcBorders>
+            <w:hideMark/>
           </w:tcPr>
           <w:p>
             <w:pPr>
@@ -8570,269 +8615,11 @@
                 <w:szCs w:val="26"/>
               </w:rPr>
             </w:pPr>
-          </w:p>
-        </w:tc>
-        <w:tc>
-          <w:tcPr>
-            <w:tcW w:w="3825" w:type="dxa"/>
-            <w:tcBorders>
-              <w:top w:val="single" w:sz="4" w:space="0" w:color="000000" w:themeColor="text1"/>
-              <w:left w:val="single" w:sz="4" w:space="0" w:color="000000" w:themeColor="text1"/>
-              <w:bottom w:val="single" w:sz="4" w:space="0" w:color="000000" w:themeColor="text1"/>
-              <w:right w:val="single" w:sz="4" w:space="0" w:color="000000" w:themeColor="text1"/>
-            </w:tcBorders>
-          </w:tcPr>
-          <w:p>
-            <w:pPr>
-              <w:pStyle w:val="ListParagraph"/>
-              <w:spacing w:line="240" w:lineRule="auto"/>
-              <w:ind w:left="1125" w:firstLine="0"/>
-              <w:rPr>
-                <w:szCs w:val="26"/>
-              </w:rPr>
-            </w:pPr>
-          </w:p>
-        </w:tc>
-        <w:tc>
-          <w:tcPr>
-            <w:tcW w:w="3825" w:type="dxa"/>
-            <w:tcBorders>
-              <w:top w:val="single" w:sz="4" w:space="0" w:color="000000" w:themeColor="text1"/>
-              <w:left w:val="single" w:sz="4" w:space="0" w:color="000000" w:themeColor="text1"/>
-              <w:bottom w:val="single" w:sz="4" w:space="0" w:color="000000" w:themeColor="text1"/>
-              <w:right w:val="single" w:sz="4" w:space="0" w:color="000000" w:themeColor="text1"/>
-            </w:tcBorders>
-          </w:tcPr>
-          <w:p>
-            <w:pPr>
-              <w:pStyle w:val="ListParagraph"/>
-              <w:numPr>
-                <w:ilvl w:val="0"/>
-                <w:numId w:val="9"/>
-              </w:numPr>
-              <w:spacing w:line="240" w:lineRule="auto"/>
-              <w:rPr>
-                <w:szCs w:val="26"/>
-              </w:rPr>
-            </w:pPr>
-            <w:r>
-              <w:rPr>
-                <w:szCs w:val="26"/>
-              </w:rPr>
-              <w:t>Lưu thông tin khoản giao dịch vào cơ sở dữ liệu.</w:t>
-            </w:r>
-          </w:p>
-        </w:tc>
-      </w:tr>
-      <w:tr>
-        <w:trPr>
-          <w:trHeight w:val="150"/>
-        </w:trPr>
-        <w:tc>
-          <w:tcPr>
-            <w:tcW w:w="1705" w:type="dxa"/>
-            <w:tcBorders>
-              <w:left w:val="single" w:sz="4" w:space="0" w:color="000000" w:themeColor="text1"/>
-              <w:bottom w:val="single" w:sz="4" w:space="0" w:color="000000" w:themeColor="text1"/>
-              <w:right w:val="single" w:sz="4" w:space="0" w:color="000000" w:themeColor="text1"/>
-            </w:tcBorders>
-          </w:tcPr>
-          <w:p>
-            <w:pPr>
-              <w:spacing w:line="240" w:lineRule="auto"/>
-              <w:ind w:left="405" w:firstLine="0"/>
+            <w:r>
               <w:rPr>
                 <w:b/>
                 <w:szCs w:val="26"/>
               </w:rPr>
-            </w:pPr>
-          </w:p>
-        </w:tc>
-        <w:tc>
-          <w:tcPr>
-            <w:tcW w:w="3825" w:type="dxa"/>
-            <w:tcBorders>
-              <w:top w:val="single" w:sz="4" w:space="0" w:color="000000" w:themeColor="text1"/>
-              <w:left w:val="single" w:sz="4" w:space="0" w:color="000000" w:themeColor="text1"/>
-              <w:bottom w:val="single" w:sz="4" w:space="0" w:color="000000" w:themeColor="text1"/>
-              <w:right w:val="single" w:sz="4" w:space="0" w:color="000000" w:themeColor="text1"/>
-            </w:tcBorders>
-          </w:tcPr>
-          <w:p>
-            <w:pPr>
-              <w:pStyle w:val="ListParagraph"/>
-              <w:spacing w:line="240" w:lineRule="auto"/>
-              <w:ind w:left="1125" w:firstLine="0"/>
-              <w:rPr>
-                <w:szCs w:val="26"/>
-              </w:rPr>
-            </w:pPr>
-          </w:p>
-        </w:tc>
-        <w:tc>
-          <w:tcPr>
-            <w:tcW w:w="3825" w:type="dxa"/>
-            <w:tcBorders>
-              <w:top w:val="single" w:sz="4" w:space="0" w:color="000000" w:themeColor="text1"/>
-              <w:left w:val="single" w:sz="4" w:space="0" w:color="000000" w:themeColor="text1"/>
-              <w:bottom w:val="single" w:sz="4" w:space="0" w:color="000000" w:themeColor="text1"/>
-              <w:right w:val="single" w:sz="4" w:space="0" w:color="000000" w:themeColor="text1"/>
-            </w:tcBorders>
-          </w:tcPr>
-          <w:p>
-            <w:pPr>
-              <w:pStyle w:val="ListParagraph"/>
-              <w:numPr>
-                <w:ilvl w:val="0"/>
-                <w:numId w:val="9"/>
-              </w:numPr>
-              <w:spacing w:line="240" w:lineRule="auto"/>
-              <w:rPr>
-                <w:szCs w:val="26"/>
-              </w:rPr>
-            </w:pPr>
-            <w:r>
-              <w:rPr>
-                <w:szCs w:val="26"/>
-              </w:rPr>
-              <w:t xml:space="preserve">Cộng số tiền của giao dịch </w:t>
-            </w:r>
-            <w:r>
-              <w:rPr>
-                <w:szCs w:val="26"/>
-              </w:rPr>
-              <w:t xml:space="preserve">thu nhập </w:t>
-            </w:r>
-            <w:r>
-              <w:rPr>
-                <w:szCs w:val="26"/>
-              </w:rPr>
-              <w:t>vào</w:t>
-            </w:r>
-            <w:r>
-              <w:rPr>
-                <w:szCs w:val="26"/>
-              </w:rPr>
-              <w:t xml:space="preserve"> ngân sách của hủ tiền </w:t>
-            </w:r>
-            <w:r>
-              <w:rPr>
-                <w:szCs w:val="26"/>
-              </w:rPr>
-              <w:t xml:space="preserve">được </w:t>
-            </w:r>
-            <w:r>
-              <w:rPr>
-                <w:szCs w:val="26"/>
-              </w:rPr>
-              <w:t>chọn.</w:t>
-            </w:r>
-          </w:p>
-        </w:tc>
-      </w:tr>
-      <w:tr>
-        <w:trPr>
-          <w:trHeight w:val="150"/>
-        </w:trPr>
-        <w:tc>
-          <w:tcPr>
-            <w:tcW w:w="1705" w:type="dxa"/>
-            <w:tcBorders>
-              <w:left w:val="single" w:sz="4" w:space="0" w:color="000000" w:themeColor="text1"/>
-              <w:bottom w:val="single" w:sz="4" w:space="0" w:color="000000" w:themeColor="text1"/>
-              <w:right w:val="single" w:sz="4" w:space="0" w:color="000000" w:themeColor="text1"/>
-            </w:tcBorders>
-          </w:tcPr>
-          <w:p>
-            <w:pPr>
-              <w:spacing w:line="240" w:lineRule="auto"/>
-              <w:ind w:left="405" w:firstLine="0"/>
-              <w:rPr>
-                <w:b/>
-                <w:szCs w:val="26"/>
-              </w:rPr>
-            </w:pPr>
-          </w:p>
-        </w:tc>
-        <w:tc>
-          <w:tcPr>
-            <w:tcW w:w="3825" w:type="dxa"/>
-            <w:tcBorders>
-              <w:top w:val="single" w:sz="4" w:space="0" w:color="000000" w:themeColor="text1"/>
-              <w:left w:val="single" w:sz="4" w:space="0" w:color="000000" w:themeColor="text1"/>
-              <w:bottom w:val="single" w:sz="4" w:space="0" w:color="000000" w:themeColor="text1"/>
-              <w:right w:val="single" w:sz="4" w:space="0" w:color="000000" w:themeColor="text1"/>
-            </w:tcBorders>
-          </w:tcPr>
-          <w:p>
-            <w:pPr>
-              <w:pStyle w:val="ListParagraph"/>
-              <w:spacing w:line="240" w:lineRule="auto"/>
-              <w:ind w:left="1125" w:firstLine="0"/>
-              <w:rPr>
-                <w:szCs w:val="26"/>
-              </w:rPr>
-            </w:pPr>
-          </w:p>
-        </w:tc>
-        <w:tc>
-          <w:tcPr>
-            <w:tcW w:w="3825" w:type="dxa"/>
-            <w:tcBorders>
-              <w:top w:val="single" w:sz="4" w:space="0" w:color="000000" w:themeColor="text1"/>
-              <w:left w:val="single" w:sz="4" w:space="0" w:color="000000" w:themeColor="text1"/>
-              <w:bottom w:val="single" w:sz="4" w:space="0" w:color="000000" w:themeColor="text1"/>
-              <w:right w:val="single" w:sz="4" w:space="0" w:color="000000" w:themeColor="text1"/>
-            </w:tcBorders>
-          </w:tcPr>
-          <w:p>
-            <w:pPr>
-              <w:pStyle w:val="ListParagraph"/>
-              <w:numPr>
-                <w:ilvl w:val="0"/>
-                <w:numId w:val="9"/>
-              </w:numPr>
-              <w:spacing w:line="240" w:lineRule="auto"/>
-              <w:rPr>
-                <w:szCs w:val="26"/>
-              </w:rPr>
-            </w:pPr>
-            <w:r>
-              <w:rPr>
-                <w:szCs w:val="26"/>
-              </w:rPr>
-              <w:t>Cập nhật lại ngân sách của hủ tiền được chọn vào cơ sở dữ liệu.</w:t>
-            </w:r>
-          </w:p>
-        </w:tc>
-      </w:tr>
-      <w:tr>
-        <w:tc>
-          <w:tcPr>
-            <w:tcW w:w="1705" w:type="dxa"/>
-            <w:tcBorders>
-              <w:top w:val="single" w:sz="4" w:space="0" w:color="000000" w:themeColor="text1"/>
-              <w:left w:val="single" w:sz="4" w:space="0" w:color="000000" w:themeColor="text1"/>
-              <w:bottom w:val="single" w:sz="4" w:space="0" w:color="000000" w:themeColor="text1"/>
-              <w:right w:val="single" w:sz="4" w:space="0" w:color="000000" w:themeColor="text1"/>
-            </w:tcBorders>
-            <w:hideMark/>
-          </w:tcPr>
-          <w:p>
-            <w:pPr>
-              <w:spacing w:line="240" w:lineRule="auto"/>
-              <w:ind w:left="405" w:firstLine="0"/>
-              <w:rPr>
-                <w:b/>
-                <w:szCs w:val="26"/>
-              </w:rPr>
-            </w:pPr>
-            <w:r>
-              <w:rPr>
-                <w:b/>
-                <w:szCs w:val="26"/>
-              </w:rPr>
-              <w:lastRenderedPageBreak/>
               <w:t>Luồng sự kiện phụ</w:t>
             </w:r>
           </w:p>
@@ -8861,7 +8648,7 @@
               <w:rPr>
                 <w:szCs w:val="26"/>
               </w:rPr>
-              <w:t>6</w:t>
+              <w:t>3</w:t>
             </w:r>
             <w:r>
               <w:rPr>
@@ -8905,7 +8692,7 @@
               <w:rPr>
                 <w:szCs w:val="26"/>
               </w:rPr>
-              <w:t>9</w:t>
+              <w:t>8</w:t>
             </w:r>
             <w:r>
               <w:rPr>
@@ -8926,20 +8713,19 @@
         <w:rPr>
           <w:noProof/>
         </w:rPr>
-        <w:lastRenderedPageBreak/>
         <w:drawing>
-          <wp:anchor distT="0" distB="0" distL="114300" distR="114300" simplePos="0" relativeHeight="251732992" behindDoc="0" locked="0" layoutInCell="1" allowOverlap="1" wp14:anchorId="5673EABC" wp14:editId="380124FC">
+          <wp:anchor distT="0" distB="0" distL="114300" distR="114300" simplePos="0" relativeHeight="251758592" behindDoc="0" locked="0" layoutInCell="1" allowOverlap="1" wp14:anchorId="4C06628B" wp14:editId="2BFF59B8">
             <wp:simplePos x="0" y="0"/>
             <wp:positionH relativeFrom="margin">
               <wp:align>left</wp:align>
             </wp:positionH>
             <wp:positionV relativeFrom="paragraph">
-              <wp:posOffset>318135</wp:posOffset>
+              <wp:posOffset>447040</wp:posOffset>
             </wp:positionV>
-            <wp:extent cx="5814060" cy="6068060"/>
-            <wp:effectExtent l="0" t="0" r="0" b="8890"/>
+            <wp:extent cx="5877560" cy="6877685"/>
+            <wp:effectExtent l="0" t="0" r="8890" b="0"/>
             <wp:wrapTopAndBottom/>
-            <wp:docPr id="42" name="Picture 42"/>
+            <wp:docPr id="11" name="Picture 11"/>
             <wp:cNvGraphicFramePr>
               <a:graphicFrameLocks xmlns:a="http://schemas.openxmlformats.org/drawingml/2006/main" noChangeAspect="1"/>
             </wp:cNvGraphicFramePr>
@@ -8947,7 +8733,7 @@
               <a:graphicData uri="http://schemas.openxmlformats.org/drawingml/2006/picture">
                 <pic:pic xmlns:pic="http://schemas.openxmlformats.org/drawingml/2006/picture">
                   <pic:nvPicPr>
-                    <pic:cNvPr id="0" name="Picture 9"/>
+                    <pic:cNvPr id="0" name="Picture 6"/>
                     <pic:cNvPicPr>
                       <a:picLocks noChangeAspect="1" noChangeArrowheads="1"/>
                     </pic:cNvPicPr>
@@ -8968,7 +8754,7 @@
                   <pic:spPr bwMode="auto">
                     <a:xfrm>
                       <a:off x="0" y="0"/>
-                      <a:ext cx="5814060" cy="6068060"/>
+                      <a:ext cx="5877560" cy="6877685"/>
                     </a:xfrm>
                     <a:prstGeom prst="rect">
                       <a:avLst/>
@@ -9002,31 +8788,22 @@
         <w:pStyle w:val="Heading4"/>
       </w:pPr>
       <w:r>
-        <w:lastRenderedPageBreak/>
-        <w:t>Sequence diagram</w:t>
-      </w:r>
-    </w:p>
-    <w:p>
-      <w:pPr>
-        <w:pStyle w:val="Heading3"/>
-      </w:pPr>
-      <w:r>
         <w:rPr>
           <w:noProof/>
         </w:rPr>
         <w:drawing>
-          <wp:anchor distT="0" distB="0" distL="114300" distR="114300" simplePos="0" relativeHeight="251734016" behindDoc="0" locked="0" layoutInCell="1" allowOverlap="1" wp14:anchorId="0F79F1FA" wp14:editId="5444ADC7">
+          <wp:anchor distT="0" distB="0" distL="114300" distR="114300" simplePos="0" relativeHeight="251759616" behindDoc="0" locked="0" layoutInCell="1" allowOverlap="1" wp14:anchorId="457E5952" wp14:editId="1B357F86">
             <wp:simplePos x="0" y="0"/>
             <wp:positionH relativeFrom="margin">
               <wp:align>left</wp:align>
             </wp:positionH>
             <wp:positionV relativeFrom="paragraph">
-              <wp:posOffset>67091</wp:posOffset>
+              <wp:posOffset>374650</wp:posOffset>
             </wp:positionV>
-            <wp:extent cx="5833110" cy="6242685"/>
-            <wp:effectExtent l="0" t="0" r="0" b="5715"/>
+            <wp:extent cx="5979160" cy="6327775"/>
+            <wp:effectExtent l="0" t="0" r="2540" b="0"/>
             <wp:wrapTopAndBottom/>
-            <wp:docPr id="43" name="Picture 43"/>
+            <wp:docPr id="12" name="Picture 12"/>
             <wp:cNvGraphicFramePr>
               <a:graphicFrameLocks xmlns:a="http://schemas.openxmlformats.org/drawingml/2006/main" noChangeAspect="1"/>
             </wp:cNvGraphicFramePr>
@@ -9034,7 +8811,7 @@
               <a:graphicData uri="http://schemas.openxmlformats.org/drawingml/2006/picture">
                 <pic:pic xmlns:pic="http://schemas.openxmlformats.org/drawingml/2006/picture">
                   <pic:nvPicPr>
-                    <pic:cNvPr id="0" name="Picture 10"/>
+                    <pic:cNvPr id="0" name="Picture 7"/>
                     <pic:cNvPicPr>
                       <a:picLocks noChangeAspect="1" noChangeArrowheads="1"/>
                     </pic:cNvPicPr>
@@ -9055,1309 +8832,7 @@
                   <pic:spPr bwMode="auto">
                     <a:xfrm>
                       <a:off x="0" y="0"/>
-                      <a:ext cx="5833110" cy="6242685"/>
-                    </a:xfrm>
-                    <a:prstGeom prst="rect">
-                      <a:avLst/>
-                    </a:prstGeom>
-                    <a:noFill/>
-                    <a:ln>
-                      <a:noFill/>
-                    </a:ln>
-                  </pic:spPr>
-                </pic:pic>
-              </a:graphicData>
-            </a:graphic>
-            <wp14:sizeRelH relativeFrom="margin">
-              <wp14:pctWidth>0</wp14:pctWidth>
-            </wp14:sizeRelH>
-            <wp14:sizeRelV relativeFrom="margin">
-              <wp14:pctHeight>0</wp14:pctHeight>
-            </wp14:sizeRelV>
-          </wp:anchor>
-        </w:drawing>
-      </w:r>
-      <w:r>
-        <w:t>Use case UC03.2.b_GhiNhanThuNhap</w:t>
-      </w:r>
-      <w:r>
-        <w:t>ChoTatCaHu</w:t>
-      </w:r>
-    </w:p>
-    <w:p>
-      <w:pPr>
-        <w:pStyle w:val="Heading4"/>
-      </w:pPr>
-      <w:r>
-        <w:t>Đặc tả use case</w:t>
-      </w:r>
-    </w:p>
-    <w:tbl>
-      <w:tblPr>
-        <w:tblStyle w:val="TableGrid"/>
-        <w:tblW w:w="9355" w:type="dxa"/>
-        <w:tblLook w:val="04A0" w:firstRow="1" w:lastRow="0" w:firstColumn="1" w:lastColumn="0" w:noHBand="0" w:noVBand="1"/>
-      </w:tblPr>
-      <w:tblGrid>
-        <w:gridCol w:w="1705"/>
-        <w:gridCol w:w="3825"/>
-        <w:gridCol w:w="3825"/>
-      </w:tblGrid>
-      <w:tr>
-        <w:tc>
-          <w:tcPr>
-            <w:tcW w:w="1705" w:type="dxa"/>
-            <w:tcBorders>
-              <w:top w:val="single" w:sz="4" w:space="0" w:color="000000" w:themeColor="text1"/>
-              <w:left w:val="single" w:sz="4" w:space="0" w:color="000000" w:themeColor="text1"/>
-              <w:bottom w:val="single" w:sz="4" w:space="0" w:color="000000" w:themeColor="text1"/>
-              <w:right w:val="single" w:sz="4" w:space="0" w:color="000000" w:themeColor="text1"/>
-            </w:tcBorders>
-            <w:hideMark/>
-          </w:tcPr>
-          <w:p>
-            <w:pPr>
-              <w:spacing w:line="240" w:lineRule="auto"/>
-              <w:ind w:left="405" w:firstLine="0"/>
-              <w:rPr>
-                <w:b/>
-                <w:szCs w:val="26"/>
-              </w:rPr>
-            </w:pPr>
-            <w:r>
-              <w:rPr>
-                <w:b/>
-                <w:szCs w:val="26"/>
-              </w:rPr>
-              <w:t>Use case</w:t>
-            </w:r>
-          </w:p>
-        </w:tc>
-        <w:tc>
-          <w:tcPr>
-            <w:tcW w:w="7650" w:type="dxa"/>
-            <w:gridSpan w:val="2"/>
-            <w:tcBorders>
-              <w:top w:val="single" w:sz="4" w:space="0" w:color="000000" w:themeColor="text1"/>
-              <w:left w:val="single" w:sz="4" w:space="0" w:color="000000" w:themeColor="text1"/>
-              <w:bottom w:val="single" w:sz="4" w:space="0" w:color="000000" w:themeColor="text1"/>
-              <w:right w:val="single" w:sz="4" w:space="0" w:color="000000" w:themeColor="text1"/>
-            </w:tcBorders>
-            <w:hideMark/>
-          </w:tcPr>
-          <w:p>
-            <w:pPr>
-              <w:spacing w:line="240" w:lineRule="auto"/>
-              <w:ind w:left="405" w:firstLine="0"/>
-              <w:rPr>
-                <w:szCs w:val="26"/>
-              </w:rPr>
-            </w:pPr>
-            <w:r>
-              <w:rPr>
-                <w:szCs w:val="26"/>
-              </w:rPr>
-              <w:t>UC03.2.b_GhiNhanThuChiChoTatCaHu</w:t>
-            </w:r>
-          </w:p>
-        </w:tc>
-      </w:tr>
-      <w:tr>
-        <w:tc>
-          <w:tcPr>
-            <w:tcW w:w="1705" w:type="dxa"/>
-            <w:tcBorders>
-              <w:top w:val="single" w:sz="4" w:space="0" w:color="000000" w:themeColor="text1"/>
-              <w:left w:val="single" w:sz="4" w:space="0" w:color="000000" w:themeColor="text1"/>
-              <w:bottom w:val="single" w:sz="4" w:space="0" w:color="000000" w:themeColor="text1"/>
-              <w:right w:val="single" w:sz="4" w:space="0" w:color="000000" w:themeColor="text1"/>
-            </w:tcBorders>
-            <w:hideMark/>
-          </w:tcPr>
-          <w:p>
-            <w:pPr>
-              <w:spacing w:line="240" w:lineRule="auto"/>
-              <w:ind w:left="405" w:firstLine="0"/>
-              <w:rPr>
-                <w:b/>
-                <w:szCs w:val="26"/>
-              </w:rPr>
-            </w:pPr>
-            <w:r>
-              <w:rPr>
-                <w:b/>
-                <w:szCs w:val="26"/>
-              </w:rPr>
-              <w:t>Mục đích</w:t>
-            </w:r>
-          </w:p>
-        </w:tc>
-        <w:tc>
-          <w:tcPr>
-            <w:tcW w:w="7650" w:type="dxa"/>
-            <w:gridSpan w:val="2"/>
-            <w:tcBorders>
-              <w:top w:val="single" w:sz="4" w:space="0" w:color="000000" w:themeColor="text1"/>
-              <w:left w:val="single" w:sz="4" w:space="0" w:color="000000" w:themeColor="text1"/>
-              <w:bottom w:val="single" w:sz="4" w:space="0" w:color="000000" w:themeColor="text1"/>
-              <w:right w:val="single" w:sz="4" w:space="0" w:color="000000" w:themeColor="text1"/>
-            </w:tcBorders>
-          </w:tcPr>
-          <w:p>
-            <w:pPr>
-              <w:spacing w:line="240" w:lineRule="auto"/>
-              <w:ind w:left="405" w:firstLine="0"/>
-              <w:rPr>
-                <w:szCs w:val="26"/>
-              </w:rPr>
-            </w:pPr>
-            <w:r>
-              <w:rPr>
-                <w:szCs w:val="26"/>
-              </w:rPr>
-              <w:t xml:space="preserve">Lưu lại thông tin giao dịch thu nhập và cộng thêm </w:t>
-            </w:r>
-            <w:r>
-              <w:rPr>
-                <w:szCs w:val="26"/>
-              </w:rPr>
-              <w:t xml:space="preserve">số tiền </w:t>
-            </w:r>
-            <w:r>
-              <w:rPr>
-                <w:szCs w:val="26"/>
-              </w:rPr>
-              <w:t xml:space="preserve">khoản thu nhập mới vào </w:t>
-            </w:r>
-            <w:r>
-              <w:rPr>
-                <w:szCs w:val="26"/>
-              </w:rPr>
-              <w:t xml:space="preserve">ngân sách của </w:t>
-            </w:r>
-            <w:r>
-              <w:rPr>
-                <w:szCs w:val="26"/>
-              </w:rPr>
-              <w:t>tất cả các hủ theo tỉ lệ phần trăm.</w:t>
-            </w:r>
-          </w:p>
-        </w:tc>
-      </w:tr>
-      <w:tr>
-        <w:tc>
-          <w:tcPr>
-            <w:tcW w:w="1705" w:type="dxa"/>
-            <w:tcBorders>
-              <w:top w:val="single" w:sz="4" w:space="0" w:color="000000" w:themeColor="text1"/>
-              <w:left w:val="single" w:sz="4" w:space="0" w:color="000000" w:themeColor="text1"/>
-              <w:bottom w:val="single" w:sz="4" w:space="0" w:color="000000" w:themeColor="text1"/>
-              <w:right w:val="single" w:sz="4" w:space="0" w:color="000000" w:themeColor="text1"/>
-            </w:tcBorders>
-            <w:hideMark/>
-          </w:tcPr>
-          <w:p>
-            <w:pPr>
-              <w:spacing w:line="240" w:lineRule="auto"/>
-              <w:ind w:left="405" w:firstLine="0"/>
-              <w:rPr>
-                <w:b/>
-                <w:szCs w:val="26"/>
-              </w:rPr>
-            </w:pPr>
-            <w:r>
-              <w:rPr>
-                <w:b/>
-                <w:szCs w:val="26"/>
-              </w:rPr>
-              <w:t>Mô tả</w:t>
-            </w:r>
-          </w:p>
-        </w:tc>
-        <w:tc>
-          <w:tcPr>
-            <w:tcW w:w="7650" w:type="dxa"/>
-            <w:gridSpan w:val="2"/>
-            <w:tcBorders>
-              <w:top w:val="single" w:sz="4" w:space="0" w:color="000000" w:themeColor="text1"/>
-              <w:left w:val="single" w:sz="4" w:space="0" w:color="000000" w:themeColor="text1"/>
-              <w:bottom w:val="single" w:sz="4" w:space="0" w:color="000000" w:themeColor="text1"/>
-              <w:right w:val="single" w:sz="4" w:space="0" w:color="000000" w:themeColor="text1"/>
-            </w:tcBorders>
-          </w:tcPr>
-          <w:p>
-            <w:pPr>
-              <w:spacing w:line="240" w:lineRule="auto"/>
-              <w:ind w:left="405" w:firstLine="0"/>
-              <w:rPr>
-                <w:szCs w:val="26"/>
-              </w:rPr>
-            </w:pPr>
-            <w:r>
-              <w:rPr>
-                <w:szCs w:val="26"/>
-              </w:rPr>
-              <w:t xml:space="preserve">Người </w:t>
-            </w:r>
-            <w:r>
-              <w:rPr>
-                <w:szCs w:val="26"/>
-              </w:rPr>
-              <w:t>dùng thêm khoản thu nhập với đầy đủ</w:t>
-            </w:r>
-            <w:r>
-              <w:rPr>
-                <w:szCs w:val="26"/>
-              </w:rPr>
-              <w:t xml:space="preserve"> thông tin </w:t>
-            </w:r>
-            <w:r>
-              <w:rPr>
-                <w:szCs w:val="26"/>
-              </w:rPr>
-              <w:t xml:space="preserve">cần thiết và chọn </w:t>
-            </w:r>
-            <w:r>
-              <w:rPr>
-                <w:szCs w:val="26"/>
-              </w:rPr>
-              <w:t>thê</w:t>
-            </w:r>
-            <w:r>
-              <w:rPr>
-                <w:szCs w:val="26"/>
-              </w:rPr>
-              <w:br/>
-            </w:r>
-            <w:r>
-              <w:rPr>
-                <w:szCs w:val="26"/>
-              </w:rPr>
-              <w:br/>
-            </w:r>
-            <w:r>
-              <w:rPr>
-                <w:szCs w:val="26"/>
-              </w:rPr>
-              <w:lastRenderedPageBreak/>
-              <w:t xml:space="preserve">m thu nhập cho </w:t>
-            </w:r>
-            <w:r>
-              <w:rPr>
-                <w:szCs w:val="26"/>
-              </w:rPr>
-              <w:t>tất cả các hủ tiền, sau đó chọn xác nhận. Hệ thống sẽ chia khoản thu nhập vừa thêm vào theo tỉ lệ phần trăm và cộng thêm vào ngân sách hiện có của tất cả hủ tiền.</w:t>
-            </w:r>
-          </w:p>
-        </w:tc>
-      </w:tr>
-      <w:tr>
-        <w:tc>
-          <w:tcPr>
-            <w:tcW w:w="1705" w:type="dxa"/>
-            <w:tcBorders>
-              <w:top w:val="single" w:sz="4" w:space="0" w:color="000000" w:themeColor="text1"/>
-              <w:left w:val="single" w:sz="4" w:space="0" w:color="000000" w:themeColor="text1"/>
-              <w:bottom w:val="single" w:sz="4" w:space="0" w:color="000000" w:themeColor="text1"/>
-              <w:right w:val="single" w:sz="4" w:space="0" w:color="000000" w:themeColor="text1"/>
-            </w:tcBorders>
-            <w:hideMark/>
-          </w:tcPr>
-          <w:p>
-            <w:pPr>
-              <w:spacing w:line="240" w:lineRule="auto"/>
-              <w:ind w:left="405" w:firstLine="0"/>
-              <w:rPr>
-                <w:b/>
-                <w:szCs w:val="26"/>
-              </w:rPr>
-            </w:pPr>
-            <w:r>
-              <w:rPr>
-                <w:b/>
-                <w:szCs w:val="26"/>
-              </w:rPr>
-              <w:lastRenderedPageBreak/>
-              <w:t>Tác nhân</w:t>
-            </w:r>
-          </w:p>
-        </w:tc>
-        <w:tc>
-          <w:tcPr>
-            <w:tcW w:w="7650" w:type="dxa"/>
-            <w:gridSpan w:val="2"/>
-            <w:tcBorders>
-              <w:top w:val="single" w:sz="4" w:space="0" w:color="000000" w:themeColor="text1"/>
-              <w:left w:val="single" w:sz="4" w:space="0" w:color="000000" w:themeColor="text1"/>
-              <w:bottom w:val="single" w:sz="4" w:space="0" w:color="000000" w:themeColor="text1"/>
-              <w:right w:val="single" w:sz="4" w:space="0" w:color="000000" w:themeColor="text1"/>
-            </w:tcBorders>
-          </w:tcPr>
-          <w:p>
-            <w:pPr>
-              <w:spacing w:line="240" w:lineRule="auto"/>
-              <w:ind w:left="405" w:firstLine="0"/>
-              <w:rPr>
-                <w:szCs w:val="26"/>
-              </w:rPr>
-            </w:pPr>
-            <w:r>
-              <w:rPr>
-                <w:szCs w:val="26"/>
-              </w:rPr>
-              <w:t>Người dùng</w:t>
-            </w:r>
-          </w:p>
-        </w:tc>
-      </w:tr>
-      <w:tr>
-        <w:tc>
-          <w:tcPr>
-            <w:tcW w:w="1705" w:type="dxa"/>
-            <w:tcBorders>
-              <w:top w:val="single" w:sz="4" w:space="0" w:color="000000" w:themeColor="text1"/>
-              <w:left w:val="single" w:sz="4" w:space="0" w:color="000000" w:themeColor="text1"/>
-              <w:bottom w:val="single" w:sz="4" w:space="0" w:color="000000" w:themeColor="text1"/>
-              <w:right w:val="single" w:sz="4" w:space="0" w:color="000000" w:themeColor="text1"/>
-            </w:tcBorders>
-            <w:hideMark/>
-          </w:tcPr>
-          <w:p>
-            <w:pPr>
-              <w:spacing w:line="240" w:lineRule="auto"/>
-              <w:ind w:left="405" w:firstLine="0"/>
-              <w:rPr>
-                <w:b/>
-                <w:szCs w:val="26"/>
-              </w:rPr>
-            </w:pPr>
-            <w:r>
-              <w:rPr>
-                <w:b/>
-                <w:szCs w:val="26"/>
-              </w:rPr>
-              <w:t>Điều kiện trước</w:t>
-            </w:r>
-          </w:p>
-        </w:tc>
-        <w:tc>
-          <w:tcPr>
-            <w:tcW w:w="7650" w:type="dxa"/>
-            <w:gridSpan w:val="2"/>
-            <w:tcBorders>
-              <w:top w:val="single" w:sz="4" w:space="0" w:color="000000" w:themeColor="text1"/>
-              <w:left w:val="single" w:sz="4" w:space="0" w:color="000000" w:themeColor="text1"/>
-              <w:bottom w:val="single" w:sz="4" w:space="0" w:color="000000" w:themeColor="text1"/>
-              <w:right w:val="single" w:sz="4" w:space="0" w:color="000000" w:themeColor="text1"/>
-            </w:tcBorders>
-          </w:tcPr>
-          <w:p>
-            <w:pPr>
-              <w:spacing w:line="240" w:lineRule="auto"/>
-              <w:ind w:left="405" w:firstLine="0"/>
-              <w:rPr>
-                <w:szCs w:val="26"/>
-              </w:rPr>
-            </w:pPr>
-            <w:r>
-              <w:rPr>
-                <w:szCs w:val="26"/>
-              </w:rPr>
-              <w:t xml:space="preserve"> Người dùng đă</w:t>
-            </w:r>
-            <w:r>
-              <w:rPr>
-                <w:szCs w:val="26"/>
-              </w:rPr>
-              <w:t>ng nhập thành công vào hệ thống và C</w:t>
-            </w:r>
-            <w:r>
-              <w:rPr>
-                <w:szCs w:val="26"/>
-              </w:rPr>
-              <w:t>họn chức năng ghi nhận thu nhập, hệ thống hiển thị giao diện ghi nhận thu nhập.</w:t>
-            </w:r>
-          </w:p>
-        </w:tc>
-      </w:tr>
-      <w:tr>
-        <w:tc>
-          <w:tcPr>
-            <w:tcW w:w="1705" w:type="dxa"/>
-            <w:tcBorders>
-              <w:top w:val="single" w:sz="4" w:space="0" w:color="000000" w:themeColor="text1"/>
-              <w:left w:val="single" w:sz="4" w:space="0" w:color="000000" w:themeColor="text1"/>
-              <w:bottom w:val="single" w:sz="4" w:space="0" w:color="000000" w:themeColor="text1"/>
-              <w:right w:val="single" w:sz="4" w:space="0" w:color="000000" w:themeColor="text1"/>
-            </w:tcBorders>
-            <w:hideMark/>
-          </w:tcPr>
-          <w:p>
-            <w:pPr>
-              <w:spacing w:line="240" w:lineRule="auto"/>
-              <w:ind w:left="405" w:firstLine="0"/>
-              <w:rPr>
-                <w:b/>
-                <w:szCs w:val="26"/>
-              </w:rPr>
-            </w:pPr>
-            <w:r>
-              <w:rPr>
-                <w:b/>
-                <w:szCs w:val="26"/>
-              </w:rPr>
-              <w:t>Điều kiện sau</w:t>
-            </w:r>
-          </w:p>
-        </w:tc>
-        <w:tc>
-          <w:tcPr>
-            <w:tcW w:w="7650" w:type="dxa"/>
-            <w:gridSpan w:val="2"/>
-            <w:tcBorders>
-              <w:top w:val="single" w:sz="4" w:space="0" w:color="000000" w:themeColor="text1"/>
-              <w:left w:val="single" w:sz="4" w:space="0" w:color="000000" w:themeColor="text1"/>
-              <w:bottom w:val="single" w:sz="4" w:space="0" w:color="000000" w:themeColor="text1"/>
-              <w:right w:val="single" w:sz="4" w:space="0" w:color="000000" w:themeColor="text1"/>
-            </w:tcBorders>
-          </w:tcPr>
-          <w:p>
-            <w:pPr>
-              <w:spacing w:line="240" w:lineRule="auto"/>
-              <w:ind w:left="405" w:firstLine="0"/>
-              <w:rPr>
-                <w:szCs w:val="26"/>
-              </w:rPr>
-            </w:pPr>
-            <w:r>
-              <w:rPr>
-                <w:szCs w:val="26"/>
-              </w:rPr>
-              <w:t xml:space="preserve">Thông tin về các khoản giao dịch thu nhập cho mỗi hủ tiền được lưu vào cơ sở dữ liệu và </w:t>
-            </w:r>
-            <w:r>
-              <w:rPr>
-                <w:szCs w:val="26"/>
-              </w:rPr>
-              <w:t xml:space="preserve">ngân sách của tất cả các hủ tiền </w:t>
-            </w:r>
-            <w:r>
-              <w:rPr>
-                <w:szCs w:val="26"/>
-              </w:rPr>
-              <w:t xml:space="preserve">được cập nhật </w:t>
-            </w:r>
-            <w:r>
-              <w:rPr>
-                <w:szCs w:val="26"/>
-              </w:rPr>
-              <w:t>vào cở sở dữ liệu.</w:t>
-            </w:r>
-          </w:p>
-        </w:tc>
-      </w:tr>
-      <w:tr>
-        <w:trPr>
-          <w:trHeight w:val="150"/>
-        </w:trPr>
-        <w:tc>
-          <w:tcPr>
-            <w:tcW w:w="1705" w:type="dxa"/>
-            <w:vMerge w:val="restart"/>
-            <w:tcBorders>
-              <w:top w:val="single" w:sz="4" w:space="0" w:color="000000" w:themeColor="text1"/>
-              <w:left w:val="single" w:sz="4" w:space="0" w:color="000000" w:themeColor="text1"/>
-              <w:right w:val="single" w:sz="4" w:space="0" w:color="000000" w:themeColor="text1"/>
-            </w:tcBorders>
-          </w:tcPr>
-          <w:p>
-            <w:pPr>
-              <w:spacing w:line="240" w:lineRule="auto"/>
-              <w:ind w:left="405" w:firstLine="0"/>
-              <w:rPr>
-                <w:b/>
-                <w:szCs w:val="26"/>
-              </w:rPr>
-            </w:pPr>
-            <w:r>
-              <w:rPr>
-                <w:b/>
-                <w:szCs w:val="26"/>
-              </w:rPr>
-              <w:t>Luồng sự kiện chính</w:t>
-            </w:r>
-          </w:p>
-        </w:tc>
-        <w:tc>
-          <w:tcPr>
-            <w:tcW w:w="3825" w:type="dxa"/>
-            <w:tcBorders>
-              <w:top w:val="single" w:sz="4" w:space="0" w:color="000000" w:themeColor="text1"/>
-              <w:left w:val="single" w:sz="4" w:space="0" w:color="000000" w:themeColor="text1"/>
-              <w:bottom w:val="single" w:sz="4" w:space="0" w:color="000000" w:themeColor="text1"/>
-              <w:right w:val="single" w:sz="4" w:space="0" w:color="000000" w:themeColor="text1"/>
-            </w:tcBorders>
-            <w:shd w:val="clear" w:color="auto" w:fill="92D050"/>
-          </w:tcPr>
-          <w:p>
-            <w:pPr>
-              <w:spacing w:line="240" w:lineRule="auto"/>
-              <w:ind w:left="405" w:firstLine="0"/>
-              <w:jc w:val="center"/>
-              <w:rPr>
-                <w:szCs w:val="26"/>
-              </w:rPr>
-            </w:pPr>
-            <w:r>
-              <w:rPr>
-                <w:szCs w:val="26"/>
-              </w:rPr>
-              <w:t>NguoiDung</w:t>
-            </w:r>
-          </w:p>
-        </w:tc>
-        <w:tc>
-          <w:tcPr>
-            <w:tcW w:w="3825" w:type="dxa"/>
-            <w:tcBorders>
-              <w:top w:val="single" w:sz="4" w:space="0" w:color="000000" w:themeColor="text1"/>
-              <w:left w:val="single" w:sz="4" w:space="0" w:color="000000" w:themeColor="text1"/>
-              <w:bottom w:val="single" w:sz="4" w:space="0" w:color="000000" w:themeColor="text1"/>
-              <w:right w:val="single" w:sz="4" w:space="0" w:color="000000" w:themeColor="text1"/>
-            </w:tcBorders>
-            <w:shd w:val="clear" w:color="auto" w:fill="92D050"/>
-          </w:tcPr>
-          <w:p>
-            <w:pPr>
-              <w:spacing w:line="240" w:lineRule="auto"/>
-              <w:ind w:left="405" w:firstLine="0"/>
-              <w:jc w:val="center"/>
-              <w:rPr>
-                <w:szCs w:val="26"/>
-              </w:rPr>
-            </w:pPr>
-            <w:r>
-              <w:rPr>
-                <w:szCs w:val="26"/>
-              </w:rPr>
-              <w:t>HeThong</w:t>
-            </w:r>
-          </w:p>
-        </w:tc>
-      </w:tr>
-      <w:tr>
-        <w:trPr>
-          <w:trHeight w:val="150"/>
-        </w:trPr>
-        <w:tc>
-          <w:tcPr>
-            <w:tcW w:w="1705" w:type="dxa"/>
-            <w:vMerge/>
-            <w:tcBorders>
-              <w:left w:val="single" w:sz="4" w:space="0" w:color="000000" w:themeColor="text1"/>
-              <w:right w:val="single" w:sz="4" w:space="0" w:color="000000" w:themeColor="text1"/>
-            </w:tcBorders>
-          </w:tcPr>
-          <w:p>
-            <w:pPr>
-              <w:spacing w:line="240" w:lineRule="auto"/>
-              <w:ind w:left="405" w:firstLine="0"/>
-              <w:rPr>
-                <w:b/>
-                <w:szCs w:val="26"/>
-              </w:rPr>
-            </w:pPr>
-          </w:p>
-        </w:tc>
-        <w:tc>
-          <w:tcPr>
-            <w:tcW w:w="3825" w:type="dxa"/>
-            <w:tcBorders>
-              <w:top w:val="single" w:sz="4" w:space="0" w:color="000000" w:themeColor="text1"/>
-              <w:left w:val="single" w:sz="4" w:space="0" w:color="000000" w:themeColor="text1"/>
-              <w:bottom w:val="single" w:sz="4" w:space="0" w:color="000000" w:themeColor="text1"/>
-              <w:right w:val="single" w:sz="4" w:space="0" w:color="000000" w:themeColor="text1"/>
-            </w:tcBorders>
-          </w:tcPr>
-          <w:p>
-            <w:pPr>
-              <w:pStyle w:val="ListParagraph"/>
-              <w:numPr>
-                <w:ilvl w:val="0"/>
-                <w:numId w:val="10"/>
-              </w:numPr>
-              <w:spacing w:line="240" w:lineRule="auto"/>
-              <w:rPr>
-                <w:szCs w:val="26"/>
-              </w:rPr>
-            </w:pPr>
-            <w:r>
-              <w:rPr>
-                <w:szCs w:val="26"/>
-              </w:rPr>
-              <w:t>Nhập thông tin: số tiền, ngày phát sinh giao dịch (thông tin bắt buộc) và mô tả (thông tin không bắt buộc).</w:t>
-            </w:r>
-          </w:p>
-        </w:tc>
-        <w:tc>
-          <w:tcPr>
-            <w:tcW w:w="3825" w:type="dxa"/>
-            <w:tcBorders>
-              <w:top w:val="single" w:sz="4" w:space="0" w:color="000000" w:themeColor="text1"/>
-              <w:left w:val="single" w:sz="4" w:space="0" w:color="000000" w:themeColor="text1"/>
-              <w:bottom w:val="single" w:sz="4" w:space="0" w:color="000000" w:themeColor="text1"/>
-              <w:right w:val="single" w:sz="4" w:space="0" w:color="000000" w:themeColor="text1"/>
-            </w:tcBorders>
-          </w:tcPr>
-          <w:p>
-            <w:pPr>
-              <w:pStyle w:val="ListParagraph"/>
-              <w:spacing w:line="240" w:lineRule="auto"/>
-              <w:ind w:left="1125" w:firstLine="0"/>
-              <w:rPr>
-                <w:szCs w:val="26"/>
-              </w:rPr>
-            </w:pPr>
-          </w:p>
-        </w:tc>
-      </w:tr>
-      <w:tr>
-        <w:trPr>
-          <w:trHeight w:val="150"/>
-        </w:trPr>
-        <w:tc>
-          <w:tcPr>
-            <w:tcW w:w="1705" w:type="dxa"/>
-            <w:vMerge/>
-            <w:tcBorders>
-              <w:left w:val="single" w:sz="4" w:space="0" w:color="000000" w:themeColor="text1"/>
-              <w:right w:val="single" w:sz="4" w:space="0" w:color="000000" w:themeColor="text1"/>
-            </w:tcBorders>
-          </w:tcPr>
-          <w:p>
-            <w:pPr>
-              <w:spacing w:line="240" w:lineRule="auto"/>
-              <w:ind w:left="405" w:firstLine="0"/>
-              <w:rPr>
-                <w:b/>
-                <w:szCs w:val="26"/>
-              </w:rPr>
-            </w:pPr>
-          </w:p>
-        </w:tc>
-        <w:tc>
-          <w:tcPr>
-            <w:tcW w:w="3825" w:type="dxa"/>
-            <w:tcBorders>
-              <w:top w:val="single" w:sz="4" w:space="0" w:color="000000" w:themeColor="text1"/>
-              <w:left w:val="single" w:sz="4" w:space="0" w:color="000000" w:themeColor="text1"/>
-              <w:bottom w:val="single" w:sz="4" w:space="0" w:color="000000" w:themeColor="text1"/>
-              <w:right w:val="single" w:sz="4" w:space="0" w:color="000000" w:themeColor="text1"/>
-            </w:tcBorders>
-          </w:tcPr>
-          <w:p>
-            <w:pPr>
-              <w:pStyle w:val="ListParagraph"/>
-              <w:numPr>
-                <w:ilvl w:val="0"/>
-                <w:numId w:val="10"/>
-              </w:numPr>
-              <w:spacing w:line="240" w:lineRule="auto"/>
-              <w:rPr>
-                <w:szCs w:val="26"/>
-              </w:rPr>
-            </w:pPr>
-            <w:r>
-              <w:rPr>
-                <w:szCs w:val="26"/>
-              </w:rPr>
-              <w:t>Chọn thêm thu nhập cho tất cả các hủ tiền (thông tin bắt buộc).</w:t>
-            </w:r>
-          </w:p>
-        </w:tc>
-        <w:tc>
-          <w:tcPr>
-            <w:tcW w:w="3825" w:type="dxa"/>
-            <w:tcBorders>
-              <w:top w:val="single" w:sz="4" w:space="0" w:color="000000" w:themeColor="text1"/>
-              <w:left w:val="single" w:sz="4" w:space="0" w:color="000000" w:themeColor="text1"/>
-              <w:bottom w:val="single" w:sz="4" w:space="0" w:color="000000" w:themeColor="text1"/>
-              <w:right w:val="single" w:sz="4" w:space="0" w:color="000000" w:themeColor="text1"/>
-            </w:tcBorders>
-          </w:tcPr>
-          <w:p>
-            <w:pPr>
-              <w:pStyle w:val="ListParagraph"/>
-              <w:spacing w:line="240" w:lineRule="auto"/>
-              <w:ind w:left="502" w:firstLine="0"/>
-              <w:rPr>
-                <w:szCs w:val="26"/>
-              </w:rPr>
-            </w:pPr>
-          </w:p>
-        </w:tc>
-      </w:tr>
-      <w:tr>
-        <w:trPr>
-          <w:trHeight w:val="150"/>
-        </w:trPr>
-        <w:tc>
-          <w:tcPr>
-            <w:tcW w:w="1705" w:type="dxa"/>
-            <w:vMerge/>
-            <w:tcBorders>
-              <w:left w:val="single" w:sz="4" w:space="0" w:color="000000" w:themeColor="text1"/>
-              <w:right w:val="single" w:sz="4" w:space="0" w:color="000000" w:themeColor="text1"/>
-            </w:tcBorders>
-          </w:tcPr>
-          <w:p>
-            <w:pPr>
-              <w:spacing w:line="240" w:lineRule="auto"/>
-              <w:ind w:left="405" w:firstLine="0"/>
-              <w:rPr>
-                <w:b/>
-                <w:szCs w:val="26"/>
-              </w:rPr>
-            </w:pPr>
-          </w:p>
-        </w:tc>
-        <w:tc>
-          <w:tcPr>
-            <w:tcW w:w="3825" w:type="dxa"/>
-            <w:tcBorders>
-              <w:top w:val="single" w:sz="4" w:space="0" w:color="000000" w:themeColor="text1"/>
-              <w:left w:val="single" w:sz="4" w:space="0" w:color="000000" w:themeColor="text1"/>
-              <w:bottom w:val="single" w:sz="4" w:space="0" w:color="000000" w:themeColor="text1"/>
-              <w:right w:val="single" w:sz="4" w:space="0" w:color="000000" w:themeColor="text1"/>
-            </w:tcBorders>
-          </w:tcPr>
-          <w:p>
-            <w:pPr>
-              <w:pStyle w:val="ListParagraph"/>
-              <w:numPr>
-                <w:ilvl w:val="0"/>
-                <w:numId w:val="10"/>
-              </w:numPr>
-              <w:spacing w:line="240" w:lineRule="auto"/>
-              <w:rPr>
-                <w:szCs w:val="26"/>
-              </w:rPr>
-            </w:pPr>
-            <w:r>
-              <w:rPr>
-                <w:szCs w:val="26"/>
-              </w:rPr>
-              <w:t>C</w:t>
-            </w:r>
-            <w:r>
-              <w:rPr>
-                <w:szCs w:val="26"/>
-              </w:rPr>
-              <w:t>họn nút “Xác nhận”</w:t>
-            </w:r>
-          </w:p>
-        </w:tc>
-        <w:tc>
-          <w:tcPr>
-            <w:tcW w:w="3825" w:type="dxa"/>
-            <w:tcBorders>
-              <w:top w:val="single" w:sz="4" w:space="0" w:color="000000" w:themeColor="text1"/>
-              <w:left w:val="single" w:sz="4" w:space="0" w:color="000000" w:themeColor="text1"/>
-              <w:bottom w:val="single" w:sz="4" w:space="0" w:color="000000" w:themeColor="text1"/>
-              <w:right w:val="single" w:sz="4" w:space="0" w:color="000000" w:themeColor="text1"/>
-            </w:tcBorders>
-          </w:tcPr>
-          <w:p>
-            <w:pPr>
-              <w:pStyle w:val="ListParagraph"/>
-              <w:numPr>
-                <w:ilvl w:val="0"/>
-                <w:numId w:val="10"/>
-              </w:numPr>
-              <w:spacing w:line="240" w:lineRule="auto"/>
-              <w:rPr>
-                <w:szCs w:val="26"/>
-              </w:rPr>
-            </w:pPr>
-            <w:r>
-              <w:rPr>
-                <w:szCs w:val="26"/>
-              </w:rPr>
-              <w:t>Kiểm tra thông tin giao dịch hợp lệ.</w:t>
-            </w:r>
-          </w:p>
-        </w:tc>
-      </w:tr>
-      <w:tr>
-        <w:trPr>
-          <w:trHeight w:val="150"/>
-        </w:trPr>
-        <w:tc>
-          <w:tcPr>
-            <w:tcW w:w="1705" w:type="dxa"/>
-            <w:tcBorders>
-              <w:left w:val="single" w:sz="4" w:space="0" w:color="000000" w:themeColor="text1"/>
-              <w:right w:val="single" w:sz="4" w:space="0" w:color="000000" w:themeColor="text1"/>
-            </w:tcBorders>
-          </w:tcPr>
-          <w:p>
-            <w:pPr>
-              <w:spacing w:line="240" w:lineRule="auto"/>
-              <w:ind w:left="405" w:firstLine="0"/>
-              <w:rPr>
-                <w:b/>
-                <w:szCs w:val="26"/>
-              </w:rPr>
-            </w:pPr>
-          </w:p>
-        </w:tc>
-        <w:tc>
-          <w:tcPr>
-            <w:tcW w:w="3825" w:type="dxa"/>
-            <w:tcBorders>
-              <w:top w:val="single" w:sz="4" w:space="0" w:color="000000" w:themeColor="text1"/>
-              <w:left w:val="single" w:sz="4" w:space="0" w:color="000000" w:themeColor="text1"/>
-              <w:bottom w:val="single" w:sz="4" w:space="0" w:color="000000" w:themeColor="text1"/>
-              <w:right w:val="single" w:sz="4" w:space="0" w:color="000000" w:themeColor="text1"/>
-            </w:tcBorders>
-          </w:tcPr>
-          <w:p>
-            <w:pPr>
-              <w:pStyle w:val="ListParagraph"/>
-              <w:spacing w:line="240" w:lineRule="auto"/>
-              <w:ind w:left="1125" w:firstLine="0"/>
-              <w:rPr>
-                <w:szCs w:val="26"/>
-              </w:rPr>
-            </w:pPr>
-          </w:p>
-        </w:tc>
-        <w:tc>
-          <w:tcPr>
-            <w:tcW w:w="3825" w:type="dxa"/>
-            <w:tcBorders>
-              <w:top w:val="single" w:sz="4" w:space="0" w:color="000000" w:themeColor="text1"/>
-              <w:left w:val="single" w:sz="4" w:space="0" w:color="000000" w:themeColor="text1"/>
-              <w:bottom w:val="single" w:sz="4" w:space="0" w:color="000000" w:themeColor="text1"/>
-              <w:right w:val="single" w:sz="4" w:space="0" w:color="000000" w:themeColor="text1"/>
-            </w:tcBorders>
-          </w:tcPr>
-          <w:p>
-            <w:pPr>
-              <w:pStyle w:val="ListParagraph"/>
-              <w:numPr>
-                <w:ilvl w:val="0"/>
-                <w:numId w:val="10"/>
-              </w:numPr>
-              <w:spacing w:line="240" w:lineRule="auto"/>
-              <w:rPr>
-                <w:szCs w:val="26"/>
-              </w:rPr>
-            </w:pPr>
-            <w:r>
-              <w:rPr>
-                <w:szCs w:val="26"/>
-              </w:rPr>
-              <w:t xml:space="preserve">Phát sinh </w:t>
-            </w:r>
-            <w:r>
-              <w:rPr>
-                <w:szCs w:val="26"/>
-              </w:rPr>
-              <w:t xml:space="preserve">các </w:t>
-            </w:r>
-            <w:r>
-              <w:rPr>
-                <w:szCs w:val="26"/>
-              </w:rPr>
-              <w:t>giao dịch</w:t>
-            </w:r>
-            <w:r>
-              <w:rPr>
-                <w:szCs w:val="26"/>
-              </w:rPr>
-              <w:t xml:space="preserve"> cho tất cả các hủ tiền</w:t>
-            </w:r>
-            <w:r>
-              <w:rPr>
-                <w:szCs w:val="26"/>
-              </w:rPr>
-              <w:t xml:space="preserve"> </w:t>
-            </w:r>
-            <w:r>
-              <w:rPr>
-                <w:szCs w:val="26"/>
-              </w:rPr>
-              <w:t>và lưu vào cơ sở dữ liệu.</w:t>
-            </w:r>
-          </w:p>
-        </w:tc>
-      </w:tr>
-      <w:tr>
-        <w:trPr>
-          <w:trHeight w:val="150"/>
-        </w:trPr>
-        <w:tc>
-          <w:tcPr>
-            <w:tcW w:w="1705" w:type="dxa"/>
-            <w:tcBorders>
-              <w:left w:val="single" w:sz="4" w:space="0" w:color="000000" w:themeColor="text1"/>
-              <w:right w:val="single" w:sz="4" w:space="0" w:color="000000" w:themeColor="text1"/>
-            </w:tcBorders>
-          </w:tcPr>
-          <w:p>
-            <w:pPr>
-              <w:spacing w:line="240" w:lineRule="auto"/>
-              <w:ind w:left="405" w:firstLine="0"/>
-              <w:rPr>
-                <w:b/>
-                <w:szCs w:val="26"/>
-              </w:rPr>
-            </w:pPr>
-          </w:p>
-        </w:tc>
-        <w:tc>
-          <w:tcPr>
-            <w:tcW w:w="3825" w:type="dxa"/>
-            <w:tcBorders>
-              <w:top w:val="single" w:sz="4" w:space="0" w:color="000000" w:themeColor="text1"/>
-              <w:left w:val="single" w:sz="4" w:space="0" w:color="000000" w:themeColor="text1"/>
-              <w:bottom w:val="single" w:sz="4" w:space="0" w:color="000000" w:themeColor="text1"/>
-              <w:right w:val="single" w:sz="4" w:space="0" w:color="000000" w:themeColor="text1"/>
-            </w:tcBorders>
-          </w:tcPr>
-          <w:p>
-            <w:pPr>
-              <w:pStyle w:val="ListParagraph"/>
-              <w:spacing w:line="240" w:lineRule="auto"/>
-              <w:ind w:left="1125" w:firstLine="0"/>
-              <w:rPr>
-                <w:szCs w:val="26"/>
-              </w:rPr>
-            </w:pPr>
-          </w:p>
-        </w:tc>
-        <w:tc>
-          <w:tcPr>
-            <w:tcW w:w="3825" w:type="dxa"/>
-            <w:tcBorders>
-              <w:top w:val="single" w:sz="4" w:space="0" w:color="000000" w:themeColor="text1"/>
-              <w:left w:val="single" w:sz="4" w:space="0" w:color="000000" w:themeColor="text1"/>
-              <w:bottom w:val="single" w:sz="4" w:space="0" w:color="000000" w:themeColor="text1"/>
-              <w:right w:val="single" w:sz="4" w:space="0" w:color="000000" w:themeColor="text1"/>
-            </w:tcBorders>
-          </w:tcPr>
-          <w:p>
-            <w:pPr>
-              <w:pStyle w:val="ListParagraph"/>
-              <w:numPr>
-                <w:ilvl w:val="0"/>
-                <w:numId w:val="10"/>
-              </w:numPr>
-              <w:spacing w:line="240" w:lineRule="auto"/>
-              <w:rPr>
-                <w:szCs w:val="26"/>
-              </w:rPr>
-            </w:pPr>
-            <w:r>
-              <w:rPr>
-                <w:szCs w:val="26"/>
-              </w:rPr>
-              <w:t xml:space="preserve">Tính ngân sách của </w:t>
-            </w:r>
-            <w:r>
-              <w:rPr>
-                <w:szCs w:val="26"/>
-              </w:rPr>
-              <w:t xml:space="preserve">các </w:t>
-            </w:r>
-            <w:r>
-              <w:rPr>
-                <w:szCs w:val="26"/>
-              </w:rPr>
-              <w:t xml:space="preserve">hủ tiền </w:t>
-            </w:r>
-            <w:r>
-              <w:rPr>
-                <w:szCs w:val="26"/>
-              </w:rPr>
-              <w:t xml:space="preserve">theo tỉ lệ đã được thiết lập </w:t>
-            </w:r>
-            <w:r>
-              <w:rPr>
-                <w:szCs w:val="26"/>
-              </w:rPr>
-              <w:t>và cập nhật vào cơ sở dữ liệu.</w:t>
-            </w:r>
-          </w:p>
-        </w:tc>
-      </w:tr>
-      <w:tr>
-        <w:tc>
-          <w:tcPr>
-            <w:tcW w:w="1705" w:type="dxa"/>
-            <w:tcBorders>
-              <w:top w:val="single" w:sz="4" w:space="0" w:color="000000" w:themeColor="text1"/>
-              <w:left w:val="single" w:sz="4" w:space="0" w:color="000000" w:themeColor="text1"/>
-              <w:bottom w:val="single" w:sz="4" w:space="0" w:color="000000" w:themeColor="text1"/>
-              <w:right w:val="single" w:sz="4" w:space="0" w:color="000000" w:themeColor="text1"/>
-            </w:tcBorders>
-            <w:hideMark/>
-          </w:tcPr>
-          <w:p>
-            <w:pPr>
-              <w:spacing w:line="240" w:lineRule="auto"/>
-              <w:ind w:left="405" w:firstLine="0"/>
-              <w:rPr>
-                <w:b/>
-                <w:szCs w:val="26"/>
-              </w:rPr>
-            </w:pPr>
-            <w:r>
-              <w:rPr>
-                <w:b/>
-                <w:szCs w:val="26"/>
-              </w:rPr>
-              <w:t>Luồng sự kiện phụ</w:t>
-            </w:r>
-          </w:p>
-        </w:tc>
-        <w:tc>
-          <w:tcPr>
-            <w:tcW w:w="7650" w:type="dxa"/>
-            <w:gridSpan w:val="2"/>
-            <w:tcBorders>
-              <w:top w:val="single" w:sz="4" w:space="0" w:color="000000" w:themeColor="text1"/>
-              <w:left w:val="single" w:sz="4" w:space="0" w:color="000000" w:themeColor="text1"/>
-              <w:bottom w:val="single" w:sz="4" w:space="0" w:color="000000" w:themeColor="text1"/>
-              <w:right w:val="single" w:sz="4" w:space="0" w:color="000000" w:themeColor="text1"/>
-            </w:tcBorders>
-          </w:tcPr>
-          <w:p>
-            <w:pPr>
-              <w:keepNext/>
-              <w:spacing w:line="240" w:lineRule="auto"/>
-              <w:ind w:firstLine="0"/>
-              <w:rPr>
-                <w:szCs w:val="26"/>
-              </w:rPr>
-            </w:pPr>
-            <w:r>
-              <w:rPr>
-                <w:szCs w:val="26"/>
-              </w:rPr>
-              <w:t>4</w:t>
-            </w:r>
-            <w:r>
-              <w:rPr>
-                <w:szCs w:val="26"/>
-              </w:rPr>
-              <w:t>.</w:t>
-            </w:r>
-            <w:r>
-              <w:rPr>
-                <w:szCs w:val="26"/>
-              </w:rPr>
-              <w:t xml:space="preserve">1. </w:t>
-            </w:r>
-            <w:r>
-              <w:rPr>
-                <w:szCs w:val="26"/>
-              </w:rPr>
-              <w:t xml:space="preserve">Nếu số tiền nhập vào không hợp lệ, hiển thị thông báo yêu </w:t>
-            </w:r>
-            <w:r>
-              <w:rPr>
-                <w:szCs w:val="26"/>
-              </w:rPr>
-              <w:tab/>
-              <w:t>cầu người dùng nhập lại.</w:t>
-            </w:r>
-          </w:p>
-          <w:p>
-            <w:pPr>
-              <w:ind w:firstLine="0"/>
-            </w:pPr>
-            <w:r>
-              <w:t>5</w:t>
-            </w:r>
-            <w:r>
-              <w:t xml:space="preserve">.1. </w:t>
-            </w:r>
-            <w:r>
-              <w:t>N</w:t>
-            </w:r>
-            <w:r>
-              <w:t>ế</w:t>
-            </w:r>
-            <w:r>
-              <w:t>u xảy ra lỗi, hệ thống hiển thị thông báo</w:t>
-            </w:r>
-            <w:r>
-              <w:t xml:space="preserve"> lỗi và kết thúc chức năng hiện </w:t>
-            </w:r>
-            <w:r>
-              <w:t>tại.</w:t>
-            </w:r>
-          </w:p>
-          <w:p>
-            <w:pPr>
-              <w:ind w:firstLine="0"/>
-            </w:pPr>
-            <w:r>
-              <w:t xml:space="preserve">6.1. </w:t>
-            </w:r>
-            <w:r>
-              <w:t>N</w:t>
-            </w:r>
-            <w:r>
-              <w:t>ế</w:t>
-            </w:r>
-            <w:r>
-              <w:t>u xảy ra lỗi, hệ thống hiển thị thông báo</w:t>
-            </w:r>
-            <w:r>
-              <w:t xml:space="preserve"> lỗi và kết thúc chức năng hiện </w:t>
-            </w:r>
-            <w:r>
-              <w:t>tại.</w:t>
-            </w:r>
-          </w:p>
-        </w:tc>
-      </w:tr>
-    </w:tbl>
-    <w:p>
-      <w:pPr>
-        <w:pStyle w:val="Heading4"/>
-      </w:pPr>
-      <w:r>
-        <w:rPr>
-          <w:noProof/>
-        </w:rPr>
-        <w:lastRenderedPageBreak/>
-        <w:drawing>
-          <wp:anchor distT="0" distB="0" distL="114300" distR="114300" simplePos="0" relativeHeight="251735040" behindDoc="0" locked="0" layoutInCell="1" allowOverlap="1" wp14:anchorId="144C9072" wp14:editId="584E32BD">
-            <wp:simplePos x="0" y="0"/>
-            <wp:positionH relativeFrom="margin">
-              <wp:align>left</wp:align>
-            </wp:positionH>
-            <wp:positionV relativeFrom="paragraph">
-              <wp:posOffset>326390</wp:posOffset>
-            </wp:positionV>
-            <wp:extent cx="5825490" cy="5553075"/>
-            <wp:effectExtent l="0" t="0" r="3810" b="9525"/>
-            <wp:wrapTopAndBottom/>
-            <wp:docPr id="44" name="Picture 44"/>
-            <wp:cNvGraphicFramePr>
-              <a:graphicFrameLocks xmlns:a="http://schemas.openxmlformats.org/drawingml/2006/main" noChangeAspect="1"/>
-            </wp:cNvGraphicFramePr>
-            <a:graphic xmlns:a="http://schemas.openxmlformats.org/drawingml/2006/main">
-              <a:graphicData uri="http://schemas.openxmlformats.org/drawingml/2006/picture">
-                <pic:pic xmlns:pic="http://schemas.openxmlformats.org/drawingml/2006/picture">
-                  <pic:nvPicPr>
-                    <pic:cNvPr id="0" name="Picture 11"/>
-                    <pic:cNvPicPr>
-                      <a:picLocks noChangeAspect="1" noChangeArrowheads="1"/>
-                    </pic:cNvPicPr>
-                  </pic:nvPicPr>
-                  <pic:blipFill>
-                    <a:blip r:embed="rId26">
-                      <a:extLst>
-                        <a:ext uri="{28A0092B-C50C-407E-A947-70E740481C1C}">
-                          <a14:useLocalDpi xmlns:a14="http://schemas.microsoft.com/office/drawing/2010/main" val="0"/>
-                        </a:ext>
-                      </a:extLst>
-                    </a:blip>
-                    <a:srcRect/>
-                    <a:stretch>
-                      <a:fillRect/>
-                    </a:stretch>
-                  </pic:blipFill>
-                  <pic:spPr bwMode="auto">
-                    <a:xfrm>
-                      <a:off x="0" y="0"/>
-                      <a:ext cx="5825490" cy="5553075"/>
-                    </a:xfrm>
-                    <a:prstGeom prst="rect">
-                      <a:avLst/>
-                    </a:prstGeom>
-                    <a:noFill/>
-                    <a:ln>
-                      <a:noFill/>
-                    </a:ln>
-                  </pic:spPr>
-                </pic:pic>
-              </a:graphicData>
-            </a:graphic>
-            <wp14:sizeRelH relativeFrom="margin">
-              <wp14:pctWidth>0</wp14:pctWidth>
-            </wp14:sizeRelH>
-            <wp14:sizeRelV relativeFrom="margin">
-              <wp14:pctHeight>0</wp14:pctHeight>
-            </wp14:sizeRelV>
-          </wp:anchor>
-        </w:drawing>
-      </w:r>
-      <w:r>
-        <w:t>Activity diagram</w:t>
-      </w:r>
-    </w:p>
-    <w:p>
-      <w:pPr>
-        <w:ind w:firstLine="0"/>
-      </w:pPr>
-    </w:p>
-    <w:p>
-      <w:pPr>
-        <w:pStyle w:val="Heading4"/>
-      </w:pPr>
-      <w:r>
-        <w:rPr>
-          <w:noProof/>
-        </w:rPr>
-        <w:lastRenderedPageBreak/>
-        <w:drawing>
-          <wp:anchor distT="0" distB="0" distL="114300" distR="114300" simplePos="0" relativeHeight="251736064" behindDoc="0" locked="0" layoutInCell="1" allowOverlap="1" wp14:anchorId="58BB7AAD" wp14:editId="2B5E15B1">
-            <wp:simplePos x="0" y="0"/>
-            <wp:positionH relativeFrom="margin">
-              <wp:align>left</wp:align>
-            </wp:positionH>
-            <wp:positionV relativeFrom="paragraph">
-              <wp:posOffset>382270</wp:posOffset>
-            </wp:positionV>
-            <wp:extent cx="5864225" cy="6223000"/>
-            <wp:effectExtent l="0" t="0" r="3175" b="6350"/>
-            <wp:wrapTopAndBottom/>
-            <wp:docPr id="45" name="Picture 45"/>
-            <wp:cNvGraphicFramePr>
-              <a:graphicFrameLocks xmlns:a="http://schemas.openxmlformats.org/drawingml/2006/main" noChangeAspect="1"/>
-            </wp:cNvGraphicFramePr>
-            <a:graphic xmlns:a="http://schemas.openxmlformats.org/drawingml/2006/main">
-              <a:graphicData uri="http://schemas.openxmlformats.org/drawingml/2006/picture">
-                <pic:pic xmlns:pic="http://schemas.openxmlformats.org/drawingml/2006/picture">
-                  <pic:nvPicPr>
-                    <pic:cNvPr id="0" name="Picture 12"/>
-                    <pic:cNvPicPr>
-                      <a:picLocks noChangeAspect="1" noChangeArrowheads="1"/>
-                    </pic:cNvPicPr>
-                  </pic:nvPicPr>
-                  <pic:blipFill>
-                    <a:blip r:embed="rId27">
-                      <a:extLst>
-                        <a:ext uri="{28A0092B-C50C-407E-A947-70E740481C1C}">
-                          <a14:useLocalDpi xmlns:a14="http://schemas.microsoft.com/office/drawing/2010/main" val="0"/>
-                        </a:ext>
-                      </a:extLst>
-                    </a:blip>
-                    <a:srcRect/>
-                    <a:stretch>
-                      <a:fillRect/>
-                    </a:stretch>
-                  </pic:blipFill>
-                  <pic:spPr bwMode="auto">
-                    <a:xfrm>
-                      <a:off x="0" y="0"/>
-                      <a:ext cx="5864225" cy="6223000"/>
+                      <a:ext cx="5979160" cy="6327775"/>
                     </a:xfrm>
                     <a:prstGeom prst="rect">
                       <a:avLst/>
@@ -10383,6 +8858,1308 @@
         <w:t>Sequence diagram</w:t>
       </w:r>
     </w:p>
+    <w:p/>
+    <w:p/>
+    <w:p/>
+    <w:p>
+      <w:pPr>
+        <w:pStyle w:val="Heading3"/>
+      </w:pPr>
+      <w:r>
+        <w:lastRenderedPageBreak/>
+        <w:t>Use case UC03.2.b_GhiNhanThuNhap</w:t>
+      </w:r>
+      <w:r>
+        <w:t>ChoTatCaHu</w:t>
+      </w:r>
+    </w:p>
+    <w:p>
+      <w:pPr>
+        <w:pStyle w:val="Heading4"/>
+      </w:pPr>
+      <w:r>
+        <w:t>Đặc tả use case</w:t>
+      </w:r>
+    </w:p>
+    <w:tbl>
+      <w:tblPr>
+        <w:tblStyle w:val="TableGrid"/>
+        <w:tblW w:w="9355" w:type="dxa"/>
+        <w:tblLook w:val="04A0" w:firstRow="1" w:lastRow="0" w:firstColumn="1" w:lastColumn="0" w:noHBand="0" w:noVBand="1"/>
+      </w:tblPr>
+      <w:tblGrid>
+        <w:gridCol w:w="1705"/>
+        <w:gridCol w:w="3825"/>
+        <w:gridCol w:w="3825"/>
+      </w:tblGrid>
+      <w:tr>
+        <w:tc>
+          <w:tcPr>
+            <w:tcW w:w="1705" w:type="dxa"/>
+            <w:tcBorders>
+              <w:top w:val="single" w:sz="4" w:space="0" w:color="000000" w:themeColor="text1"/>
+              <w:left w:val="single" w:sz="4" w:space="0" w:color="000000" w:themeColor="text1"/>
+              <w:bottom w:val="single" w:sz="4" w:space="0" w:color="000000" w:themeColor="text1"/>
+              <w:right w:val="single" w:sz="4" w:space="0" w:color="000000" w:themeColor="text1"/>
+            </w:tcBorders>
+            <w:hideMark/>
+          </w:tcPr>
+          <w:p>
+            <w:pPr>
+              <w:spacing w:line="240" w:lineRule="auto"/>
+              <w:ind w:left="405" w:firstLine="0"/>
+              <w:rPr>
+                <w:b/>
+                <w:szCs w:val="26"/>
+              </w:rPr>
+            </w:pPr>
+            <w:r>
+              <w:rPr>
+                <w:b/>
+                <w:szCs w:val="26"/>
+              </w:rPr>
+              <w:t>Use case</w:t>
+            </w:r>
+          </w:p>
+        </w:tc>
+        <w:tc>
+          <w:tcPr>
+            <w:tcW w:w="7650" w:type="dxa"/>
+            <w:gridSpan w:val="2"/>
+            <w:tcBorders>
+              <w:top w:val="single" w:sz="4" w:space="0" w:color="000000" w:themeColor="text1"/>
+              <w:left w:val="single" w:sz="4" w:space="0" w:color="000000" w:themeColor="text1"/>
+              <w:bottom w:val="single" w:sz="4" w:space="0" w:color="000000" w:themeColor="text1"/>
+              <w:right w:val="single" w:sz="4" w:space="0" w:color="000000" w:themeColor="text1"/>
+            </w:tcBorders>
+            <w:hideMark/>
+          </w:tcPr>
+          <w:p>
+            <w:pPr>
+              <w:spacing w:line="240" w:lineRule="auto"/>
+              <w:ind w:left="405" w:firstLine="0"/>
+              <w:rPr>
+                <w:szCs w:val="26"/>
+              </w:rPr>
+            </w:pPr>
+            <w:r>
+              <w:rPr>
+                <w:szCs w:val="26"/>
+              </w:rPr>
+              <w:t>UC03.2.b_GhiNhanThuChiChoTatCaHu</w:t>
+            </w:r>
+          </w:p>
+        </w:tc>
+      </w:tr>
+      <w:tr>
+        <w:tc>
+          <w:tcPr>
+            <w:tcW w:w="1705" w:type="dxa"/>
+            <w:tcBorders>
+              <w:top w:val="single" w:sz="4" w:space="0" w:color="000000" w:themeColor="text1"/>
+              <w:left w:val="single" w:sz="4" w:space="0" w:color="000000" w:themeColor="text1"/>
+              <w:bottom w:val="single" w:sz="4" w:space="0" w:color="000000" w:themeColor="text1"/>
+              <w:right w:val="single" w:sz="4" w:space="0" w:color="000000" w:themeColor="text1"/>
+            </w:tcBorders>
+            <w:hideMark/>
+          </w:tcPr>
+          <w:p>
+            <w:pPr>
+              <w:spacing w:line="240" w:lineRule="auto"/>
+              <w:ind w:left="405" w:firstLine="0"/>
+              <w:rPr>
+                <w:b/>
+                <w:szCs w:val="26"/>
+              </w:rPr>
+            </w:pPr>
+            <w:r>
+              <w:rPr>
+                <w:b/>
+                <w:szCs w:val="26"/>
+              </w:rPr>
+              <w:t>Mục đích</w:t>
+            </w:r>
+          </w:p>
+        </w:tc>
+        <w:tc>
+          <w:tcPr>
+            <w:tcW w:w="7650" w:type="dxa"/>
+            <w:gridSpan w:val="2"/>
+            <w:tcBorders>
+              <w:top w:val="single" w:sz="4" w:space="0" w:color="000000" w:themeColor="text1"/>
+              <w:left w:val="single" w:sz="4" w:space="0" w:color="000000" w:themeColor="text1"/>
+              <w:bottom w:val="single" w:sz="4" w:space="0" w:color="000000" w:themeColor="text1"/>
+              <w:right w:val="single" w:sz="4" w:space="0" w:color="000000" w:themeColor="text1"/>
+            </w:tcBorders>
+          </w:tcPr>
+          <w:p>
+            <w:pPr>
+              <w:spacing w:line="240" w:lineRule="auto"/>
+              <w:ind w:left="405" w:firstLine="0"/>
+              <w:rPr>
+                <w:szCs w:val="26"/>
+              </w:rPr>
+            </w:pPr>
+            <w:r>
+              <w:rPr>
+                <w:szCs w:val="26"/>
+              </w:rPr>
+              <w:t xml:space="preserve">Lưu lại thông tin giao dịch thu nhập và cộng thêm </w:t>
+            </w:r>
+            <w:r>
+              <w:rPr>
+                <w:szCs w:val="26"/>
+              </w:rPr>
+              <w:t xml:space="preserve">số tiền </w:t>
+            </w:r>
+            <w:r>
+              <w:rPr>
+                <w:szCs w:val="26"/>
+              </w:rPr>
+              <w:t xml:space="preserve">khoản thu nhập mới vào </w:t>
+            </w:r>
+            <w:r>
+              <w:rPr>
+                <w:szCs w:val="26"/>
+              </w:rPr>
+              <w:t xml:space="preserve">ngân sách của </w:t>
+            </w:r>
+            <w:r>
+              <w:rPr>
+                <w:szCs w:val="26"/>
+              </w:rPr>
+              <w:t>tất cả các hủ theo tỉ lệ phần trăm.</w:t>
+            </w:r>
+          </w:p>
+        </w:tc>
+      </w:tr>
+      <w:tr>
+        <w:tc>
+          <w:tcPr>
+            <w:tcW w:w="1705" w:type="dxa"/>
+            <w:tcBorders>
+              <w:top w:val="single" w:sz="4" w:space="0" w:color="000000" w:themeColor="text1"/>
+              <w:left w:val="single" w:sz="4" w:space="0" w:color="000000" w:themeColor="text1"/>
+              <w:bottom w:val="single" w:sz="4" w:space="0" w:color="000000" w:themeColor="text1"/>
+              <w:right w:val="single" w:sz="4" w:space="0" w:color="000000" w:themeColor="text1"/>
+            </w:tcBorders>
+            <w:hideMark/>
+          </w:tcPr>
+          <w:p>
+            <w:pPr>
+              <w:spacing w:line="240" w:lineRule="auto"/>
+              <w:ind w:left="405" w:firstLine="0"/>
+              <w:rPr>
+                <w:b/>
+                <w:szCs w:val="26"/>
+              </w:rPr>
+            </w:pPr>
+            <w:r>
+              <w:rPr>
+                <w:b/>
+                <w:szCs w:val="26"/>
+              </w:rPr>
+              <w:t>Mô tả</w:t>
+            </w:r>
+          </w:p>
+        </w:tc>
+        <w:tc>
+          <w:tcPr>
+            <w:tcW w:w="7650" w:type="dxa"/>
+            <w:gridSpan w:val="2"/>
+            <w:tcBorders>
+              <w:top w:val="single" w:sz="4" w:space="0" w:color="000000" w:themeColor="text1"/>
+              <w:left w:val="single" w:sz="4" w:space="0" w:color="000000" w:themeColor="text1"/>
+              <w:bottom w:val="single" w:sz="4" w:space="0" w:color="000000" w:themeColor="text1"/>
+              <w:right w:val="single" w:sz="4" w:space="0" w:color="000000" w:themeColor="text1"/>
+            </w:tcBorders>
+          </w:tcPr>
+          <w:p>
+            <w:pPr>
+              <w:spacing w:line="240" w:lineRule="auto"/>
+              <w:ind w:left="405" w:firstLine="0"/>
+              <w:rPr>
+                <w:szCs w:val="26"/>
+              </w:rPr>
+            </w:pPr>
+            <w:r>
+              <w:rPr>
+                <w:szCs w:val="26"/>
+              </w:rPr>
+              <w:t xml:space="preserve">Người </w:t>
+            </w:r>
+            <w:r>
+              <w:rPr>
+                <w:szCs w:val="26"/>
+              </w:rPr>
+              <w:t>dùng thêm khoản thu nhập với đầy đủ</w:t>
+            </w:r>
+            <w:r>
+              <w:rPr>
+                <w:szCs w:val="26"/>
+              </w:rPr>
+              <w:t xml:space="preserve"> thông tin </w:t>
+            </w:r>
+            <w:r>
+              <w:rPr>
+                <w:szCs w:val="26"/>
+              </w:rPr>
+              <w:t xml:space="preserve">cần thiết và chọn </w:t>
+            </w:r>
+            <w:r>
+              <w:rPr>
+                <w:szCs w:val="26"/>
+              </w:rPr>
+              <w:t>thê</w:t>
+            </w:r>
+            <w:r>
+              <w:rPr>
+                <w:szCs w:val="26"/>
+              </w:rPr>
+              <w:br/>
+            </w:r>
+            <w:r>
+              <w:rPr>
+                <w:szCs w:val="26"/>
+              </w:rPr>
+              <w:br/>
+            </w:r>
+            <w:r>
+              <w:rPr>
+                <w:szCs w:val="26"/>
+              </w:rPr>
+              <w:t xml:space="preserve">m thu nhập cho </w:t>
+            </w:r>
+            <w:r>
+              <w:rPr>
+                <w:szCs w:val="26"/>
+              </w:rPr>
+              <w:t>tất cả các hủ tiền, sau đó chọn xác nhận. Hệ thống sẽ chia khoản thu nhập vừa thêm vào theo tỉ lệ phần trăm và cộng thêm vào ngân sách hiện có của tất cả hủ tiền.</w:t>
+            </w:r>
+          </w:p>
+        </w:tc>
+      </w:tr>
+      <w:tr>
+        <w:tc>
+          <w:tcPr>
+            <w:tcW w:w="1705" w:type="dxa"/>
+            <w:tcBorders>
+              <w:top w:val="single" w:sz="4" w:space="0" w:color="000000" w:themeColor="text1"/>
+              <w:left w:val="single" w:sz="4" w:space="0" w:color="000000" w:themeColor="text1"/>
+              <w:bottom w:val="single" w:sz="4" w:space="0" w:color="000000" w:themeColor="text1"/>
+              <w:right w:val="single" w:sz="4" w:space="0" w:color="000000" w:themeColor="text1"/>
+            </w:tcBorders>
+            <w:hideMark/>
+          </w:tcPr>
+          <w:p>
+            <w:pPr>
+              <w:spacing w:line="240" w:lineRule="auto"/>
+              <w:ind w:left="405" w:firstLine="0"/>
+              <w:rPr>
+                <w:b/>
+                <w:szCs w:val="26"/>
+              </w:rPr>
+            </w:pPr>
+            <w:r>
+              <w:rPr>
+                <w:b/>
+                <w:szCs w:val="26"/>
+              </w:rPr>
+              <w:t>Tác nhân</w:t>
+            </w:r>
+          </w:p>
+        </w:tc>
+        <w:tc>
+          <w:tcPr>
+            <w:tcW w:w="7650" w:type="dxa"/>
+            <w:gridSpan w:val="2"/>
+            <w:tcBorders>
+              <w:top w:val="single" w:sz="4" w:space="0" w:color="000000" w:themeColor="text1"/>
+              <w:left w:val="single" w:sz="4" w:space="0" w:color="000000" w:themeColor="text1"/>
+              <w:bottom w:val="single" w:sz="4" w:space="0" w:color="000000" w:themeColor="text1"/>
+              <w:right w:val="single" w:sz="4" w:space="0" w:color="000000" w:themeColor="text1"/>
+            </w:tcBorders>
+          </w:tcPr>
+          <w:p>
+            <w:pPr>
+              <w:spacing w:line="240" w:lineRule="auto"/>
+              <w:ind w:left="405" w:firstLine="0"/>
+              <w:rPr>
+                <w:szCs w:val="26"/>
+              </w:rPr>
+            </w:pPr>
+            <w:r>
+              <w:rPr>
+                <w:szCs w:val="26"/>
+              </w:rPr>
+              <w:t>Người dùng</w:t>
+            </w:r>
+          </w:p>
+        </w:tc>
+      </w:tr>
+      <w:tr>
+        <w:tc>
+          <w:tcPr>
+            <w:tcW w:w="1705" w:type="dxa"/>
+            <w:tcBorders>
+              <w:top w:val="single" w:sz="4" w:space="0" w:color="000000" w:themeColor="text1"/>
+              <w:left w:val="single" w:sz="4" w:space="0" w:color="000000" w:themeColor="text1"/>
+              <w:bottom w:val="single" w:sz="4" w:space="0" w:color="000000" w:themeColor="text1"/>
+              <w:right w:val="single" w:sz="4" w:space="0" w:color="000000" w:themeColor="text1"/>
+            </w:tcBorders>
+            <w:hideMark/>
+          </w:tcPr>
+          <w:p>
+            <w:pPr>
+              <w:spacing w:line="240" w:lineRule="auto"/>
+              <w:ind w:left="405" w:firstLine="0"/>
+              <w:rPr>
+                <w:b/>
+                <w:szCs w:val="26"/>
+              </w:rPr>
+            </w:pPr>
+            <w:r>
+              <w:rPr>
+                <w:b/>
+                <w:szCs w:val="26"/>
+              </w:rPr>
+              <w:t>Điều kiện trước</w:t>
+            </w:r>
+          </w:p>
+        </w:tc>
+        <w:tc>
+          <w:tcPr>
+            <w:tcW w:w="7650" w:type="dxa"/>
+            <w:gridSpan w:val="2"/>
+            <w:tcBorders>
+              <w:top w:val="single" w:sz="4" w:space="0" w:color="000000" w:themeColor="text1"/>
+              <w:left w:val="single" w:sz="4" w:space="0" w:color="000000" w:themeColor="text1"/>
+              <w:bottom w:val="single" w:sz="4" w:space="0" w:color="000000" w:themeColor="text1"/>
+              <w:right w:val="single" w:sz="4" w:space="0" w:color="000000" w:themeColor="text1"/>
+            </w:tcBorders>
+          </w:tcPr>
+          <w:p>
+            <w:pPr>
+              <w:spacing w:line="240" w:lineRule="auto"/>
+              <w:ind w:left="405" w:firstLine="0"/>
+              <w:rPr>
+                <w:szCs w:val="26"/>
+              </w:rPr>
+            </w:pPr>
+            <w:r>
+              <w:rPr>
+                <w:szCs w:val="26"/>
+              </w:rPr>
+              <w:t xml:space="preserve"> Người dùng đă</w:t>
+            </w:r>
+            <w:r>
+              <w:rPr>
+                <w:szCs w:val="26"/>
+              </w:rPr>
+              <w:t>ng nhập thành công vào hệ thống và C</w:t>
+            </w:r>
+            <w:r>
+              <w:rPr>
+                <w:szCs w:val="26"/>
+              </w:rPr>
+              <w:t>họn chức năng ghi nhận thu nhập, hệ thống hiển thị giao diện ghi nhận thu nhập.</w:t>
+            </w:r>
+          </w:p>
+        </w:tc>
+      </w:tr>
+      <w:tr>
+        <w:tc>
+          <w:tcPr>
+            <w:tcW w:w="1705" w:type="dxa"/>
+            <w:tcBorders>
+              <w:top w:val="single" w:sz="4" w:space="0" w:color="000000" w:themeColor="text1"/>
+              <w:left w:val="single" w:sz="4" w:space="0" w:color="000000" w:themeColor="text1"/>
+              <w:bottom w:val="single" w:sz="4" w:space="0" w:color="000000" w:themeColor="text1"/>
+              <w:right w:val="single" w:sz="4" w:space="0" w:color="000000" w:themeColor="text1"/>
+            </w:tcBorders>
+            <w:hideMark/>
+          </w:tcPr>
+          <w:p>
+            <w:pPr>
+              <w:spacing w:line="240" w:lineRule="auto"/>
+              <w:ind w:left="405" w:firstLine="0"/>
+              <w:rPr>
+                <w:b/>
+                <w:szCs w:val="26"/>
+              </w:rPr>
+            </w:pPr>
+            <w:r>
+              <w:rPr>
+                <w:b/>
+                <w:szCs w:val="26"/>
+              </w:rPr>
+              <w:t>Điều kiện sau</w:t>
+            </w:r>
+          </w:p>
+        </w:tc>
+        <w:tc>
+          <w:tcPr>
+            <w:tcW w:w="7650" w:type="dxa"/>
+            <w:gridSpan w:val="2"/>
+            <w:tcBorders>
+              <w:top w:val="single" w:sz="4" w:space="0" w:color="000000" w:themeColor="text1"/>
+              <w:left w:val="single" w:sz="4" w:space="0" w:color="000000" w:themeColor="text1"/>
+              <w:bottom w:val="single" w:sz="4" w:space="0" w:color="000000" w:themeColor="text1"/>
+              <w:right w:val="single" w:sz="4" w:space="0" w:color="000000" w:themeColor="text1"/>
+            </w:tcBorders>
+          </w:tcPr>
+          <w:p>
+            <w:pPr>
+              <w:spacing w:line="240" w:lineRule="auto"/>
+              <w:ind w:left="405" w:firstLine="0"/>
+              <w:rPr>
+                <w:szCs w:val="26"/>
+              </w:rPr>
+            </w:pPr>
+            <w:r>
+              <w:rPr>
+                <w:szCs w:val="26"/>
+              </w:rPr>
+              <w:t xml:space="preserve">Thông tin về các khoản giao dịch thu nhập cho mỗi hủ tiền được lưu vào cơ sở dữ liệu và </w:t>
+            </w:r>
+            <w:r>
+              <w:rPr>
+                <w:szCs w:val="26"/>
+              </w:rPr>
+              <w:t xml:space="preserve">ngân sách của tất cả các hủ tiền </w:t>
+            </w:r>
+            <w:r>
+              <w:rPr>
+                <w:szCs w:val="26"/>
+              </w:rPr>
+              <w:t xml:space="preserve">được cập nhật </w:t>
+            </w:r>
+            <w:r>
+              <w:rPr>
+                <w:szCs w:val="26"/>
+              </w:rPr>
+              <w:t>vào cở sở dữ liệu.</w:t>
+            </w:r>
+          </w:p>
+        </w:tc>
+      </w:tr>
+      <w:tr>
+        <w:trPr>
+          <w:trHeight w:val="150"/>
+        </w:trPr>
+        <w:tc>
+          <w:tcPr>
+            <w:tcW w:w="1705" w:type="dxa"/>
+            <w:vMerge w:val="restart"/>
+            <w:tcBorders>
+              <w:top w:val="single" w:sz="4" w:space="0" w:color="000000" w:themeColor="text1"/>
+              <w:left w:val="single" w:sz="4" w:space="0" w:color="000000" w:themeColor="text1"/>
+              <w:right w:val="single" w:sz="4" w:space="0" w:color="000000" w:themeColor="text1"/>
+            </w:tcBorders>
+          </w:tcPr>
+          <w:p>
+            <w:pPr>
+              <w:spacing w:line="240" w:lineRule="auto"/>
+              <w:ind w:left="405" w:firstLine="0"/>
+              <w:rPr>
+                <w:b/>
+                <w:szCs w:val="26"/>
+              </w:rPr>
+            </w:pPr>
+            <w:r>
+              <w:rPr>
+                <w:b/>
+                <w:szCs w:val="26"/>
+              </w:rPr>
+              <w:t>Luồng sự kiện chính</w:t>
+            </w:r>
+          </w:p>
+        </w:tc>
+        <w:tc>
+          <w:tcPr>
+            <w:tcW w:w="3825" w:type="dxa"/>
+            <w:tcBorders>
+              <w:top w:val="single" w:sz="4" w:space="0" w:color="000000" w:themeColor="text1"/>
+              <w:left w:val="single" w:sz="4" w:space="0" w:color="000000" w:themeColor="text1"/>
+              <w:bottom w:val="single" w:sz="4" w:space="0" w:color="000000" w:themeColor="text1"/>
+              <w:right w:val="single" w:sz="4" w:space="0" w:color="000000" w:themeColor="text1"/>
+            </w:tcBorders>
+            <w:shd w:val="clear" w:color="auto" w:fill="92D050"/>
+          </w:tcPr>
+          <w:p>
+            <w:pPr>
+              <w:spacing w:line="240" w:lineRule="auto"/>
+              <w:ind w:left="405" w:firstLine="0"/>
+              <w:jc w:val="center"/>
+              <w:rPr>
+                <w:szCs w:val="26"/>
+              </w:rPr>
+            </w:pPr>
+            <w:r>
+              <w:rPr>
+                <w:szCs w:val="26"/>
+              </w:rPr>
+              <w:t>NguoiDung</w:t>
+            </w:r>
+          </w:p>
+        </w:tc>
+        <w:tc>
+          <w:tcPr>
+            <w:tcW w:w="3825" w:type="dxa"/>
+            <w:tcBorders>
+              <w:top w:val="single" w:sz="4" w:space="0" w:color="000000" w:themeColor="text1"/>
+              <w:left w:val="single" w:sz="4" w:space="0" w:color="000000" w:themeColor="text1"/>
+              <w:bottom w:val="single" w:sz="4" w:space="0" w:color="000000" w:themeColor="text1"/>
+              <w:right w:val="single" w:sz="4" w:space="0" w:color="000000" w:themeColor="text1"/>
+            </w:tcBorders>
+            <w:shd w:val="clear" w:color="auto" w:fill="92D050"/>
+          </w:tcPr>
+          <w:p>
+            <w:pPr>
+              <w:spacing w:line="240" w:lineRule="auto"/>
+              <w:ind w:left="405" w:firstLine="0"/>
+              <w:jc w:val="center"/>
+              <w:rPr>
+                <w:szCs w:val="26"/>
+              </w:rPr>
+            </w:pPr>
+            <w:r>
+              <w:rPr>
+                <w:szCs w:val="26"/>
+              </w:rPr>
+              <w:t>HeThong</w:t>
+            </w:r>
+          </w:p>
+        </w:tc>
+      </w:tr>
+      <w:tr>
+        <w:trPr>
+          <w:trHeight w:val="150"/>
+        </w:trPr>
+        <w:tc>
+          <w:tcPr>
+            <w:tcW w:w="1705" w:type="dxa"/>
+            <w:vMerge/>
+            <w:tcBorders>
+              <w:left w:val="single" w:sz="4" w:space="0" w:color="000000" w:themeColor="text1"/>
+              <w:right w:val="single" w:sz="4" w:space="0" w:color="000000" w:themeColor="text1"/>
+            </w:tcBorders>
+          </w:tcPr>
+          <w:p>
+            <w:pPr>
+              <w:spacing w:line="240" w:lineRule="auto"/>
+              <w:ind w:left="405" w:firstLine="0"/>
+              <w:rPr>
+                <w:b/>
+                <w:szCs w:val="26"/>
+              </w:rPr>
+            </w:pPr>
+          </w:p>
+        </w:tc>
+        <w:tc>
+          <w:tcPr>
+            <w:tcW w:w="3825" w:type="dxa"/>
+            <w:tcBorders>
+              <w:top w:val="single" w:sz="4" w:space="0" w:color="000000" w:themeColor="text1"/>
+              <w:left w:val="single" w:sz="4" w:space="0" w:color="000000" w:themeColor="text1"/>
+              <w:bottom w:val="single" w:sz="4" w:space="0" w:color="000000" w:themeColor="text1"/>
+              <w:right w:val="single" w:sz="4" w:space="0" w:color="000000" w:themeColor="text1"/>
+            </w:tcBorders>
+          </w:tcPr>
+          <w:p>
+            <w:pPr>
+              <w:pStyle w:val="ListParagraph"/>
+              <w:numPr>
+                <w:ilvl w:val="0"/>
+                <w:numId w:val="10"/>
+              </w:numPr>
+              <w:spacing w:line="240" w:lineRule="auto"/>
+              <w:rPr>
+                <w:szCs w:val="26"/>
+              </w:rPr>
+            </w:pPr>
+            <w:r>
+              <w:rPr>
+                <w:szCs w:val="26"/>
+              </w:rPr>
+              <w:t>Nhập thông tin: số tiền, ngày phát sinh giao dịch (thông tin bắt buộc) và mô tả (thông tin không bắt buộc).</w:t>
+            </w:r>
+          </w:p>
+        </w:tc>
+        <w:tc>
+          <w:tcPr>
+            <w:tcW w:w="3825" w:type="dxa"/>
+            <w:tcBorders>
+              <w:top w:val="single" w:sz="4" w:space="0" w:color="000000" w:themeColor="text1"/>
+              <w:left w:val="single" w:sz="4" w:space="0" w:color="000000" w:themeColor="text1"/>
+              <w:bottom w:val="single" w:sz="4" w:space="0" w:color="000000" w:themeColor="text1"/>
+              <w:right w:val="single" w:sz="4" w:space="0" w:color="000000" w:themeColor="text1"/>
+            </w:tcBorders>
+          </w:tcPr>
+          <w:p>
+            <w:pPr>
+              <w:pStyle w:val="ListParagraph"/>
+              <w:spacing w:line="240" w:lineRule="auto"/>
+              <w:ind w:left="1125" w:firstLine="0"/>
+              <w:rPr>
+                <w:szCs w:val="26"/>
+              </w:rPr>
+            </w:pPr>
+          </w:p>
+        </w:tc>
+      </w:tr>
+      <w:tr>
+        <w:trPr>
+          <w:trHeight w:val="150"/>
+        </w:trPr>
+        <w:tc>
+          <w:tcPr>
+            <w:tcW w:w="1705" w:type="dxa"/>
+            <w:vMerge/>
+            <w:tcBorders>
+              <w:left w:val="single" w:sz="4" w:space="0" w:color="000000" w:themeColor="text1"/>
+              <w:right w:val="single" w:sz="4" w:space="0" w:color="000000" w:themeColor="text1"/>
+            </w:tcBorders>
+          </w:tcPr>
+          <w:p>
+            <w:pPr>
+              <w:spacing w:line="240" w:lineRule="auto"/>
+              <w:ind w:left="405" w:firstLine="0"/>
+              <w:rPr>
+                <w:b/>
+                <w:szCs w:val="26"/>
+              </w:rPr>
+            </w:pPr>
+          </w:p>
+        </w:tc>
+        <w:tc>
+          <w:tcPr>
+            <w:tcW w:w="3825" w:type="dxa"/>
+            <w:tcBorders>
+              <w:top w:val="single" w:sz="4" w:space="0" w:color="000000" w:themeColor="text1"/>
+              <w:left w:val="single" w:sz="4" w:space="0" w:color="000000" w:themeColor="text1"/>
+              <w:bottom w:val="single" w:sz="4" w:space="0" w:color="000000" w:themeColor="text1"/>
+              <w:right w:val="single" w:sz="4" w:space="0" w:color="000000" w:themeColor="text1"/>
+            </w:tcBorders>
+          </w:tcPr>
+          <w:p>
+            <w:pPr>
+              <w:pStyle w:val="ListParagraph"/>
+              <w:numPr>
+                <w:ilvl w:val="0"/>
+                <w:numId w:val="10"/>
+              </w:numPr>
+              <w:spacing w:line="240" w:lineRule="auto"/>
+              <w:rPr>
+                <w:szCs w:val="26"/>
+              </w:rPr>
+            </w:pPr>
+            <w:r>
+              <w:rPr>
+                <w:szCs w:val="26"/>
+              </w:rPr>
+              <w:t>Chọn thêm thu nhập cho tất cả các hủ tiền (thông tin bắt buộc).</w:t>
+            </w:r>
+          </w:p>
+        </w:tc>
+        <w:tc>
+          <w:tcPr>
+            <w:tcW w:w="3825" w:type="dxa"/>
+            <w:tcBorders>
+              <w:top w:val="single" w:sz="4" w:space="0" w:color="000000" w:themeColor="text1"/>
+              <w:left w:val="single" w:sz="4" w:space="0" w:color="000000" w:themeColor="text1"/>
+              <w:bottom w:val="single" w:sz="4" w:space="0" w:color="000000" w:themeColor="text1"/>
+              <w:right w:val="single" w:sz="4" w:space="0" w:color="000000" w:themeColor="text1"/>
+            </w:tcBorders>
+          </w:tcPr>
+          <w:p>
+            <w:pPr>
+              <w:pStyle w:val="ListParagraph"/>
+              <w:spacing w:line="240" w:lineRule="auto"/>
+              <w:ind w:left="502" w:firstLine="0"/>
+              <w:rPr>
+                <w:szCs w:val="26"/>
+              </w:rPr>
+            </w:pPr>
+          </w:p>
+        </w:tc>
+      </w:tr>
+      <w:tr>
+        <w:trPr>
+          <w:trHeight w:val="150"/>
+        </w:trPr>
+        <w:tc>
+          <w:tcPr>
+            <w:tcW w:w="1705" w:type="dxa"/>
+            <w:vMerge/>
+            <w:tcBorders>
+              <w:left w:val="single" w:sz="4" w:space="0" w:color="000000" w:themeColor="text1"/>
+              <w:right w:val="single" w:sz="4" w:space="0" w:color="000000" w:themeColor="text1"/>
+            </w:tcBorders>
+          </w:tcPr>
+          <w:p>
+            <w:pPr>
+              <w:spacing w:line="240" w:lineRule="auto"/>
+              <w:ind w:left="405" w:firstLine="0"/>
+              <w:rPr>
+                <w:b/>
+                <w:szCs w:val="26"/>
+              </w:rPr>
+            </w:pPr>
+          </w:p>
+        </w:tc>
+        <w:tc>
+          <w:tcPr>
+            <w:tcW w:w="3825" w:type="dxa"/>
+            <w:tcBorders>
+              <w:top w:val="single" w:sz="4" w:space="0" w:color="000000" w:themeColor="text1"/>
+              <w:left w:val="single" w:sz="4" w:space="0" w:color="000000" w:themeColor="text1"/>
+              <w:bottom w:val="single" w:sz="4" w:space="0" w:color="000000" w:themeColor="text1"/>
+              <w:right w:val="single" w:sz="4" w:space="0" w:color="000000" w:themeColor="text1"/>
+            </w:tcBorders>
+          </w:tcPr>
+          <w:p>
+            <w:pPr>
+              <w:pStyle w:val="ListParagraph"/>
+              <w:numPr>
+                <w:ilvl w:val="0"/>
+                <w:numId w:val="10"/>
+              </w:numPr>
+              <w:spacing w:line="240" w:lineRule="auto"/>
+              <w:rPr>
+                <w:szCs w:val="26"/>
+              </w:rPr>
+            </w:pPr>
+            <w:r>
+              <w:rPr>
+                <w:szCs w:val="26"/>
+              </w:rPr>
+              <w:t>C</w:t>
+            </w:r>
+            <w:r>
+              <w:rPr>
+                <w:szCs w:val="26"/>
+              </w:rPr>
+              <w:t>họn nút “Xác nhận”</w:t>
+            </w:r>
+          </w:p>
+        </w:tc>
+        <w:tc>
+          <w:tcPr>
+            <w:tcW w:w="3825" w:type="dxa"/>
+            <w:tcBorders>
+              <w:top w:val="single" w:sz="4" w:space="0" w:color="000000" w:themeColor="text1"/>
+              <w:left w:val="single" w:sz="4" w:space="0" w:color="000000" w:themeColor="text1"/>
+              <w:bottom w:val="single" w:sz="4" w:space="0" w:color="000000" w:themeColor="text1"/>
+              <w:right w:val="single" w:sz="4" w:space="0" w:color="000000" w:themeColor="text1"/>
+            </w:tcBorders>
+          </w:tcPr>
+          <w:p>
+            <w:pPr>
+              <w:pStyle w:val="ListParagraph"/>
+              <w:numPr>
+                <w:ilvl w:val="0"/>
+                <w:numId w:val="10"/>
+              </w:numPr>
+              <w:spacing w:line="240" w:lineRule="auto"/>
+              <w:rPr>
+                <w:szCs w:val="26"/>
+              </w:rPr>
+            </w:pPr>
+            <w:r>
+              <w:rPr>
+                <w:szCs w:val="26"/>
+              </w:rPr>
+              <w:t>Kiểm tra thông tin giao dịch hợp lệ.</w:t>
+            </w:r>
+          </w:p>
+        </w:tc>
+      </w:tr>
+      <w:tr>
+        <w:trPr>
+          <w:trHeight w:val="150"/>
+        </w:trPr>
+        <w:tc>
+          <w:tcPr>
+            <w:tcW w:w="1705" w:type="dxa"/>
+            <w:tcBorders>
+              <w:left w:val="single" w:sz="4" w:space="0" w:color="000000" w:themeColor="text1"/>
+              <w:right w:val="single" w:sz="4" w:space="0" w:color="000000" w:themeColor="text1"/>
+            </w:tcBorders>
+          </w:tcPr>
+          <w:p>
+            <w:pPr>
+              <w:spacing w:line="240" w:lineRule="auto"/>
+              <w:ind w:left="405" w:firstLine="0"/>
+              <w:rPr>
+                <w:b/>
+                <w:szCs w:val="26"/>
+              </w:rPr>
+            </w:pPr>
+          </w:p>
+        </w:tc>
+        <w:tc>
+          <w:tcPr>
+            <w:tcW w:w="3825" w:type="dxa"/>
+            <w:tcBorders>
+              <w:top w:val="single" w:sz="4" w:space="0" w:color="000000" w:themeColor="text1"/>
+              <w:left w:val="single" w:sz="4" w:space="0" w:color="000000" w:themeColor="text1"/>
+              <w:bottom w:val="single" w:sz="4" w:space="0" w:color="000000" w:themeColor="text1"/>
+              <w:right w:val="single" w:sz="4" w:space="0" w:color="000000" w:themeColor="text1"/>
+            </w:tcBorders>
+          </w:tcPr>
+          <w:p>
+            <w:pPr>
+              <w:pStyle w:val="ListParagraph"/>
+              <w:spacing w:line="240" w:lineRule="auto"/>
+              <w:ind w:left="1125" w:firstLine="0"/>
+              <w:rPr>
+                <w:szCs w:val="26"/>
+              </w:rPr>
+            </w:pPr>
+          </w:p>
+        </w:tc>
+        <w:tc>
+          <w:tcPr>
+            <w:tcW w:w="3825" w:type="dxa"/>
+            <w:tcBorders>
+              <w:top w:val="single" w:sz="4" w:space="0" w:color="000000" w:themeColor="text1"/>
+              <w:left w:val="single" w:sz="4" w:space="0" w:color="000000" w:themeColor="text1"/>
+              <w:bottom w:val="single" w:sz="4" w:space="0" w:color="000000" w:themeColor="text1"/>
+              <w:right w:val="single" w:sz="4" w:space="0" w:color="000000" w:themeColor="text1"/>
+            </w:tcBorders>
+          </w:tcPr>
+          <w:p>
+            <w:pPr>
+              <w:pStyle w:val="ListParagraph"/>
+              <w:numPr>
+                <w:ilvl w:val="0"/>
+                <w:numId w:val="10"/>
+              </w:numPr>
+              <w:spacing w:line="240" w:lineRule="auto"/>
+              <w:rPr>
+                <w:szCs w:val="26"/>
+              </w:rPr>
+            </w:pPr>
+            <w:r>
+              <w:rPr>
+                <w:szCs w:val="26"/>
+              </w:rPr>
+              <w:t xml:space="preserve">Phát sinh </w:t>
+            </w:r>
+            <w:r>
+              <w:rPr>
+                <w:szCs w:val="26"/>
+              </w:rPr>
+              <w:t xml:space="preserve">các </w:t>
+            </w:r>
+            <w:r>
+              <w:rPr>
+                <w:szCs w:val="26"/>
+              </w:rPr>
+              <w:t>giao dịch</w:t>
+            </w:r>
+            <w:r>
+              <w:rPr>
+                <w:szCs w:val="26"/>
+              </w:rPr>
+              <w:t xml:space="preserve"> cho tất cả các hủ tiền</w:t>
+            </w:r>
+            <w:r>
+              <w:rPr>
+                <w:szCs w:val="26"/>
+              </w:rPr>
+              <w:t xml:space="preserve"> </w:t>
+            </w:r>
+            <w:r>
+              <w:rPr>
+                <w:szCs w:val="26"/>
+              </w:rPr>
+              <w:t>và lưu vào cơ sở dữ liệu.</w:t>
+            </w:r>
+          </w:p>
+        </w:tc>
+      </w:tr>
+      <w:tr>
+        <w:trPr>
+          <w:trHeight w:val="150"/>
+        </w:trPr>
+        <w:tc>
+          <w:tcPr>
+            <w:tcW w:w="1705" w:type="dxa"/>
+            <w:tcBorders>
+              <w:left w:val="single" w:sz="4" w:space="0" w:color="000000" w:themeColor="text1"/>
+              <w:right w:val="single" w:sz="4" w:space="0" w:color="000000" w:themeColor="text1"/>
+            </w:tcBorders>
+          </w:tcPr>
+          <w:p>
+            <w:pPr>
+              <w:spacing w:line="240" w:lineRule="auto"/>
+              <w:ind w:left="405" w:firstLine="0"/>
+              <w:rPr>
+                <w:b/>
+                <w:szCs w:val="26"/>
+              </w:rPr>
+            </w:pPr>
+          </w:p>
+        </w:tc>
+        <w:tc>
+          <w:tcPr>
+            <w:tcW w:w="3825" w:type="dxa"/>
+            <w:tcBorders>
+              <w:top w:val="single" w:sz="4" w:space="0" w:color="000000" w:themeColor="text1"/>
+              <w:left w:val="single" w:sz="4" w:space="0" w:color="000000" w:themeColor="text1"/>
+              <w:bottom w:val="single" w:sz="4" w:space="0" w:color="000000" w:themeColor="text1"/>
+              <w:right w:val="single" w:sz="4" w:space="0" w:color="000000" w:themeColor="text1"/>
+            </w:tcBorders>
+          </w:tcPr>
+          <w:p>
+            <w:pPr>
+              <w:pStyle w:val="ListParagraph"/>
+              <w:spacing w:line="240" w:lineRule="auto"/>
+              <w:ind w:left="1125" w:firstLine="0"/>
+              <w:rPr>
+                <w:szCs w:val="26"/>
+              </w:rPr>
+            </w:pPr>
+          </w:p>
+        </w:tc>
+        <w:tc>
+          <w:tcPr>
+            <w:tcW w:w="3825" w:type="dxa"/>
+            <w:tcBorders>
+              <w:top w:val="single" w:sz="4" w:space="0" w:color="000000" w:themeColor="text1"/>
+              <w:left w:val="single" w:sz="4" w:space="0" w:color="000000" w:themeColor="text1"/>
+              <w:bottom w:val="single" w:sz="4" w:space="0" w:color="000000" w:themeColor="text1"/>
+              <w:right w:val="single" w:sz="4" w:space="0" w:color="000000" w:themeColor="text1"/>
+            </w:tcBorders>
+          </w:tcPr>
+          <w:p>
+            <w:pPr>
+              <w:pStyle w:val="ListParagraph"/>
+              <w:numPr>
+                <w:ilvl w:val="0"/>
+                <w:numId w:val="10"/>
+              </w:numPr>
+              <w:spacing w:line="240" w:lineRule="auto"/>
+              <w:rPr>
+                <w:szCs w:val="26"/>
+              </w:rPr>
+            </w:pPr>
+            <w:r>
+              <w:rPr>
+                <w:szCs w:val="26"/>
+              </w:rPr>
+              <w:t xml:space="preserve">Tính ngân sách của </w:t>
+            </w:r>
+            <w:r>
+              <w:rPr>
+                <w:szCs w:val="26"/>
+              </w:rPr>
+              <w:t xml:space="preserve">các </w:t>
+            </w:r>
+            <w:r>
+              <w:rPr>
+                <w:szCs w:val="26"/>
+              </w:rPr>
+              <w:t xml:space="preserve">hủ tiền </w:t>
+            </w:r>
+            <w:r>
+              <w:rPr>
+                <w:szCs w:val="26"/>
+              </w:rPr>
+              <w:t xml:space="preserve">theo tỉ lệ đã được thiết lập </w:t>
+            </w:r>
+            <w:r>
+              <w:rPr>
+                <w:szCs w:val="26"/>
+              </w:rPr>
+              <w:t>và cập nhật vào cơ sở dữ liệu.</w:t>
+            </w:r>
+          </w:p>
+        </w:tc>
+      </w:tr>
+      <w:tr>
+        <w:tc>
+          <w:tcPr>
+            <w:tcW w:w="1705" w:type="dxa"/>
+            <w:tcBorders>
+              <w:top w:val="single" w:sz="4" w:space="0" w:color="000000" w:themeColor="text1"/>
+              <w:left w:val="single" w:sz="4" w:space="0" w:color="000000" w:themeColor="text1"/>
+              <w:bottom w:val="single" w:sz="4" w:space="0" w:color="000000" w:themeColor="text1"/>
+              <w:right w:val="single" w:sz="4" w:space="0" w:color="000000" w:themeColor="text1"/>
+            </w:tcBorders>
+            <w:hideMark/>
+          </w:tcPr>
+          <w:p>
+            <w:pPr>
+              <w:spacing w:line="240" w:lineRule="auto"/>
+              <w:ind w:left="405" w:firstLine="0"/>
+              <w:rPr>
+                <w:b/>
+                <w:szCs w:val="26"/>
+              </w:rPr>
+            </w:pPr>
+            <w:r>
+              <w:rPr>
+                <w:b/>
+                <w:szCs w:val="26"/>
+              </w:rPr>
+              <w:t>Luồng sự kiện phụ</w:t>
+            </w:r>
+          </w:p>
+        </w:tc>
+        <w:tc>
+          <w:tcPr>
+            <w:tcW w:w="7650" w:type="dxa"/>
+            <w:gridSpan w:val="2"/>
+            <w:tcBorders>
+              <w:top w:val="single" w:sz="4" w:space="0" w:color="000000" w:themeColor="text1"/>
+              <w:left w:val="single" w:sz="4" w:space="0" w:color="000000" w:themeColor="text1"/>
+              <w:bottom w:val="single" w:sz="4" w:space="0" w:color="000000" w:themeColor="text1"/>
+              <w:right w:val="single" w:sz="4" w:space="0" w:color="000000" w:themeColor="text1"/>
+            </w:tcBorders>
+          </w:tcPr>
+          <w:p>
+            <w:pPr>
+              <w:keepNext/>
+              <w:spacing w:line="240" w:lineRule="auto"/>
+              <w:ind w:firstLine="0"/>
+              <w:rPr>
+                <w:szCs w:val="26"/>
+              </w:rPr>
+            </w:pPr>
+            <w:r>
+              <w:rPr>
+                <w:szCs w:val="26"/>
+              </w:rPr>
+              <w:t>4</w:t>
+            </w:r>
+            <w:r>
+              <w:rPr>
+                <w:szCs w:val="26"/>
+              </w:rPr>
+              <w:t>.</w:t>
+            </w:r>
+            <w:r>
+              <w:rPr>
+                <w:szCs w:val="26"/>
+              </w:rPr>
+              <w:t xml:space="preserve">1. </w:t>
+            </w:r>
+            <w:r>
+              <w:rPr>
+                <w:szCs w:val="26"/>
+              </w:rPr>
+              <w:t xml:space="preserve">Nếu số tiền nhập vào không hợp lệ, hiển thị thông báo yêu </w:t>
+            </w:r>
+            <w:r>
+              <w:rPr>
+                <w:szCs w:val="26"/>
+              </w:rPr>
+              <w:tab/>
+              <w:t>cầu người dùng nhập lại.</w:t>
+            </w:r>
+          </w:p>
+          <w:p>
+            <w:pPr>
+              <w:ind w:firstLine="0"/>
+            </w:pPr>
+            <w:r>
+              <w:t>5</w:t>
+            </w:r>
+            <w:r>
+              <w:t xml:space="preserve">.1. </w:t>
+            </w:r>
+            <w:r>
+              <w:t>N</w:t>
+            </w:r>
+            <w:r>
+              <w:t>ế</w:t>
+            </w:r>
+            <w:r>
+              <w:t>u xảy ra lỗi, hệ thống hiển thị thông báo</w:t>
+            </w:r>
+            <w:r>
+              <w:t xml:space="preserve"> lỗi và kết thúc chức năng hiện </w:t>
+            </w:r>
+            <w:r>
+              <w:t>tại.</w:t>
+            </w:r>
+          </w:p>
+          <w:p>
+            <w:pPr>
+              <w:ind w:firstLine="0"/>
+            </w:pPr>
+            <w:r>
+              <w:lastRenderedPageBreak/>
+              <w:t xml:space="preserve">6.1. </w:t>
+            </w:r>
+            <w:r>
+              <w:t>N</w:t>
+            </w:r>
+            <w:r>
+              <w:t>ế</w:t>
+            </w:r>
+            <w:r>
+              <w:t>u xảy ra lỗi, hệ thống hiển thị thông báo</w:t>
+            </w:r>
+            <w:r>
+              <w:t xml:space="preserve"> lỗi và kết thúc chức năng hiện </w:t>
+            </w:r>
+            <w:r>
+              <w:t>tại.</w:t>
+            </w:r>
+          </w:p>
+        </w:tc>
+      </w:tr>
+    </w:tbl>
+    <w:p>
+      <w:pPr>
+        <w:pStyle w:val="Heading4"/>
+      </w:pPr>
+      <w:r>
+        <w:lastRenderedPageBreak/>
+        <w:t>Activity diagram</w:t>
+      </w:r>
+    </w:p>
+    <w:p>
+      <w:pPr>
+        <w:ind w:firstLine="0"/>
+      </w:pPr>
+      <w:r>
+        <w:rPr>
+          <w:noProof/>
+        </w:rPr>
+        <w:drawing>
+          <wp:inline distT="0" distB="0" distL="0" distR="0">
+            <wp:extent cx="5868924" cy="5591597"/>
+            <wp:effectExtent l="0" t="0" r="0" b="9525"/>
+            <wp:docPr id="9" name="Picture 9"/>
+            <wp:cNvGraphicFramePr>
+              <a:graphicFrameLocks xmlns:a="http://schemas.openxmlformats.org/drawingml/2006/main" noChangeAspect="1"/>
+            </wp:cNvGraphicFramePr>
+            <a:graphic xmlns:a="http://schemas.openxmlformats.org/drawingml/2006/main">
+              <a:graphicData uri="http://schemas.openxmlformats.org/drawingml/2006/picture">
+                <pic:pic xmlns:pic="http://schemas.openxmlformats.org/drawingml/2006/picture">
+                  <pic:nvPicPr>
+                    <pic:cNvPr id="0" name="Picture 4"/>
+                    <pic:cNvPicPr>
+                      <a:picLocks noChangeAspect="1" noChangeArrowheads="1"/>
+                    </pic:cNvPicPr>
+                  </pic:nvPicPr>
+                  <pic:blipFill>
+                    <a:blip r:embed="rId26">
+                      <a:extLst>
+                        <a:ext uri="{28A0092B-C50C-407E-A947-70E740481C1C}">
+                          <a14:useLocalDpi xmlns:a14="http://schemas.microsoft.com/office/drawing/2010/main" val="0"/>
+                        </a:ext>
+                      </a:extLst>
+                    </a:blip>
+                    <a:srcRect/>
+                    <a:stretch>
+                      <a:fillRect/>
+                    </a:stretch>
+                  </pic:blipFill>
+                  <pic:spPr bwMode="auto">
+                    <a:xfrm>
+                      <a:off x="0" y="0"/>
+                      <a:ext cx="5874278" cy="5596698"/>
+                    </a:xfrm>
+                    <a:prstGeom prst="rect">
+                      <a:avLst/>
+                    </a:prstGeom>
+                    <a:noFill/>
+                    <a:ln>
+                      <a:noFill/>
+                    </a:ln>
+                  </pic:spPr>
+                </pic:pic>
+              </a:graphicData>
+            </a:graphic>
+          </wp:inline>
+        </w:drawing>
+      </w:r>
+    </w:p>
+    <w:p>
+      <w:pPr>
+        <w:pStyle w:val="Heading4"/>
+      </w:pPr>
+      <w:r>
+        <w:lastRenderedPageBreak/>
+        <w:t>Sequence diagram</w:t>
+      </w:r>
+    </w:p>
+    <w:p>
+      <w:r>
+        <w:rPr>
+          <w:noProof/>
+        </w:rPr>
+        <w:drawing>
+          <wp:anchor distT="0" distB="0" distL="114300" distR="114300" simplePos="0" relativeHeight="251757568" behindDoc="0" locked="0" layoutInCell="1" allowOverlap="1" wp14:anchorId="370E120F" wp14:editId="31D7A4B7">
+            <wp:simplePos x="0" y="0"/>
+            <wp:positionH relativeFrom="margin">
+              <wp:align>left</wp:align>
+            </wp:positionH>
+            <wp:positionV relativeFrom="paragraph">
+              <wp:posOffset>273685</wp:posOffset>
+            </wp:positionV>
+            <wp:extent cx="5899150" cy="5712460"/>
+            <wp:effectExtent l="0" t="0" r="6350" b="2540"/>
+            <wp:wrapTopAndBottom/>
+            <wp:docPr id="10" name="Picture 10"/>
+            <wp:cNvGraphicFramePr>
+              <a:graphicFrameLocks xmlns:a="http://schemas.openxmlformats.org/drawingml/2006/main" noChangeAspect="1"/>
+            </wp:cNvGraphicFramePr>
+            <a:graphic xmlns:a="http://schemas.openxmlformats.org/drawingml/2006/main">
+              <a:graphicData uri="http://schemas.openxmlformats.org/drawingml/2006/picture">
+                <pic:pic xmlns:pic="http://schemas.openxmlformats.org/drawingml/2006/picture">
+                  <pic:nvPicPr>
+                    <pic:cNvPr id="0" name="Picture 5"/>
+                    <pic:cNvPicPr>
+                      <a:picLocks noChangeAspect="1" noChangeArrowheads="1"/>
+                    </pic:cNvPicPr>
+                  </pic:nvPicPr>
+                  <pic:blipFill>
+                    <a:blip r:embed="rId27">
+                      <a:extLst>
+                        <a:ext uri="{28A0092B-C50C-407E-A947-70E740481C1C}">
+                          <a14:useLocalDpi xmlns:a14="http://schemas.microsoft.com/office/drawing/2010/main" val="0"/>
+                        </a:ext>
+                      </a:extLst>
+                    </a:blip>
+                    <a:srcRect/>
+                    <a:stretch>
+                      <a:fillRect/>
+                    </a:stretch>
+                  </pic:blipFill>
+                  <pic:spPr bwMode="auto">
+                    <a:xfrm>
+                      <a:off x="0" y="0"/>
+                      <a:ext cx="5899150" cy="5712460"/>
+                    </a:xfrm>
+                    <a:prstGeom prst="rect">
+                      <a:avLst/>
+                    </a:prstGeom>
+                    <a:noFill/>
+                    <a:ln>
+                      <a:noFill/>
+                    </a:ln>
+                  </pic:spPr>
+                </pic:pic>
+              </a:graphicData>
+            </a:graphic>
+            <wp14:sizeRelH relativeFrom="margin">
+              <wp14:pctWidth>0</wp14:pctWidth>
+            </wp14:sizeRelH>
+            <wp14:sizeRelV relativeFrom="margin">
+              <wp14:pctHeight>0</wp14:pctHeight>
+            </wp14:sizeRelV>
+          </wp:anchor>
+        </w:drawing>
+      </w:r>
+    </w:p>
+    <w:p/>
     <w:p>
       <w:pPr>
         <w:pStyle w:val="Heading3"/>
@@ -15747,19 +15524,19 @@
               <w:rPr>
                 <w:szCs w:val="26"/>
               </w:rPr>
-              <w:t xml:space="preserve">Phát sinh thông tin giao dịch </w:t>
-            </w:r>
-            <w:r>
-              <w:rPr>
-                <w:szCs w:val="26"/>
-              </w:rPr>
-              <w:t>theo thời gian đã chọn</w:t>
-            </w:r>
-            <w:r>
-              <w:rPr>
-                <w:szCs w:val="26"/>
-              </w:rPr>
-              <w:t>.</w:t>
+              <w:t>Lưu thông tin giao dịch</w:t>
+            </w:r>
+            <w:r>
+              <w:rPr>
+                <w:szCs w:val="26"/>
+              </w:rPr>
+              <w:t xml:space="preserve"> định kỳ</w:t>
+            </w:r>
+            <w:r>
+              <w:rPr>
+                <w:szCs w:val="26"/>
+              </w:rPr>
+              <w:t xml:space="preserve"> vào cơ sở dữ liệu.</w:t>
             </w:r>
           </w:p>
         </w:tc>
@@ -15836,7 +15613,7 @@
               <w:rPr>
                 <w:szCs w:val="26"/>
               </w:rPr>
-              <w:t>Lưu thông tin giao dịch vào cơ sở dữ liệu.</w:t>
+              <w:t>Phát sinh thông tin giao dịch theo thời gian đã chọn và lưu vào cơ sở dữ liệu.</w:t>
             </w:r>
           </w:p>
         </w:tc>
@@ -15945,29 +15722,24 @@
       <w:pPr>
         <w:pStyle w:val="Heading4"/>
       </w:pPr>
-      <w:r>
-        <w:lastRenderedPageBreak/>
-        <w:t>Activity diagram</w:t>
-      </w:r>
-    </w:p>
-    <w:p>
       <w:r>
         <w:rPr>
           <w:noProof/>
         </w:rPr>
+        <w:lastRenderedPageBreak/>
         <w:drawing>
-          <wp:anchor distT="0" distB="0" distL="114300" distR="114300" simplePos="0" relativeHeight="251740160" behindDoc="0" locked="0" layoutInCell="1" allowOverlap="1">
+          <wp:anchor distT="0" distB="0" distL="114300" distR="114300" simplePos="0" relativeHeight="251755520" behindDoc="0" locked="0" layoutInCell="1" allowOverlap="1" wp14:anchorId="75A5E2CA" wp14:editId="77FA4E93">
             <wp:simplePos x="0" y="0"/>
             <wp:positionH relativeFrom="margin">
               <wp:align>left</wp:align>
             </wp:positionH>
             <wp:positionV relativeFrom="paragraph">
-              <wp:posOffset>347345</wp:posOffset>
+              <wp:posOffset>390525</wp:posOffset>
             </wp:positionV>
-            <wp:extent cx="5794375" cy="5943600"/>
+            <wp:extent cx="5928995" cy="4749800"/>
             <wp:effectExtent l="0" t="0" r="0" b="0"/>
             <wp:wrapTopAndBottom/>
-            <wp:docPr id="49" name="Picture 49"/>
+            <wp:docPr id="6" name="Picture 6"/>
             <wp:cNvGraphicFramePr>
               <a:graphicFrameLocks xmlns:a="http://schemas.openxmlformats.org/drawingml/2006/main" noChangeAspect="1"/>
             </wp:cNvGraphicFramePr>
@@ -15975,7 +15747,7 @@
               <a:graphicData uri="http://schemas.openxmlformats.org/drawingml/2006/picture">
                 <pic:pic xmlns:pic="http://schemas.openxmlformats.org/drawingml/2006/picture">
                   <pic:nvPicPr>
-                    <pic:cNvPr id="0" name="Picture 16"/>
+                    <pic:cNvPr id="0" name="Picture 2"/>
                     <pic:cNvPicPr>
                       <a:picLocks noChangeAspect="1" noChangeArrowheads="1"/>
                     </pic:cNvPicPr>
@@ -15996,7 +15768,7 @@
                   <pic:spPr bwMode="auto">
                     <a:xfrm>
                       <a:off x="0" y="0"/>
-                      <a:ext cx="5794375" cy="5943600"/>
+                      <a:ext cx="5928995" cy="4749800"/>
                     </a:xfrm>
                     <a:prstGeom prst="rect">
                       <a:avLst/>
@@ -16018,7 +15790,11 @@
           </wp:anchor>
         </w:drawing>
       </w:r>
+      <w:r>
+        <w:t>Activity diagram</w:t>
+      </w:r>
     </w:p>
+    <w:p/>
     <w:p>
       <w:pPr>
         <w:pStyle w:val="Heading4"/>
@@ -16727,8 +16503,6 @@
               </w:rPr>
               <w:t>.</w:t>
             </w:r>
-            <w:bookmarkStart w:id="17" w:name="_GoBack"/>
-            <w:bookmarkEnd w:id="17"/>
           </w:p>
         </w:tc>
       </w:tr>
@@ -16995,18 +16769,18 @@
         </w:rPr>
         <w:lastRenderedPageBreak/>
         <w:drawing>
-          <wp:anchor distT="0" distB="0" distL="114300" distR="114300" simplePos="0" relativeHeight="251742208" behindDoc="0" locked="0" layoutInCell="1" allowOverlap="1" wp14:anchorId="7D6FD449" wp14:editId="463000DC">
+          <wp:anchor distT="0" distB="0" distL="114300" distR="114300" simplePos="0" relativeHeight="251754496" behindDoc="0" locked="0" layoutInCell="1" allowOverlap="1" wp14:anchorId="6963D0E0" wp14:editId="35511298">
             <wp:simplePos x="0" y="0"/>
             <wp:positionH relativeFrom="margin">
               <wp:align>left</wp:align>
             </wp:positionH>
             <wp:positionV relativeFrom="paragraph">
-              <wp:posOffset>400685</wp:posOffset>
+              <wp:posOffset>358140</wp:posOffset>
             </wp:positionV>
-            <wp:extent cx="5817235" cy="5283835"/>
-            <wp:effectExtent l="0" t="0" r="0" b="0"/>
+            <wp:extent cx="5919470" cy="4862830"/>
+            <wp:effectExtent l="0" t="0" r="5080" b="0"/>
             <wp:wrapTopAndBottom/>
-            <wp:docPr id="51" name="Picture 51"/>
+            <wp:docPr id="5" name="Picture 5"/>
             <wp:cNvGraphicFramePr>
               <a:graphicFrameLocks xmlns:a="http://schemas.openxmlformats.org/drawingml/2006/main" noChangeAspect="1"/>
             </wp:cNvGraphicFramePr>
@@ -17014,7 +16788,7 @@
               <a:graphicData uri="http://schemas.openxmlformats.org/drawingml/2006/picture">
                 <pic:pic xmlns:pic="http://schemas.openxmlformats.org/drawingml/2006/picture">
                   <pic:nvPicPr>
-                    <pic:cNvPr id="0" name="Picture 18"/>
+                    <pic:cNvPr id="0" name="Picture 1"/>
                     <pic:cNvPicPr>
                       <a:picLocks noChangeAspect="1" noChangeArrowheads="1"/>
                     </pic:cNvPicPr>
@@ -17035,7 +16809,7 @@
                   <pic:spPr bwMode="auto">
                     <a:xfrm>
                       <a:off x="0" y="0"/>
-                      <a:ext cx="5817235" cy="5283835"/>
+                      <a:ext cx="5919470" cy="4862830"/>
                     </a:xfrm>
                     <a:prstGeom prst="rect">
                       <a:avLst/>
@@ -23039,7 +22813,7 @@
               <w:noProof/>
               <w:sz w:val="24"/>
             </w:rPr>
-            <w:t>43</w:t>
+            <w:t>23</w:t>
           </w:r>
           <w:r>
             <w:rPr>
@@ -37894,7 +37668,7 @@
 </file>
 
 <file path=customXml/itemProps1.xml><?xml version="1.0" encoding="utf-8"?>
-<ds:datastoreItem xmlns:ds="http://schemas.openxmlformats.org/officeDocument/2006/customXml" ds:itemID="{3E44F93C-581F-4804-92CE-8D910EF8658B}">
+<ds:datastoreItem xmlns:ds="http://schemas.openxmlformats.org/officeDocument/2006/customXml" ds:itemID="{EF2D428D-4D9B-4948-A6AE-2F50D8B6CCAD}">
   <ds:schemaRefs>
     <ds:schemaRef ds:uri="http://schemas.openxmlformats.org/officeDocument/2006/bibliography"/>
   </ds:schemaRefs>

</xml_diff>

<commit_message>
update document and reference
</commit_message>
<xml_diff>
--- a/doc/requirement/QuanLyTaiChinhSV_ver3_detail.docx
+++ b/doc/requirement/QuanLyTaiChinhSV_ver3_detail.docx
@@ -578,6 +578,12 @@
     </w:p>
     <w:sdt>
       <w:sdtPr>
+        <w:rPr>
+          <w:rFonts w:ascii="Times New Roman" w:eastAsia="Times New Roman" w:hAnsi="Times New Roman" w:cs="Times New Roman"/>
+          <w:color w:val="auto"/>
+          <w:sz w:val="26"/>
+          <w:szCs w:val="24"/>
+        </w:rPr>
         <w:id w:val="265586265"/>
         <w:docPartObj>
           <w:docPartGallery w:val="Table of Contents"/>
@@ -586,13 +592,9 @@
       </w:sdtPr>
       <w:sdtEndPr>
         <w:rPr>
-          <w:rFonts w:ascii="Times New Roman" w:eastAsia="Times New Roman" w:hAnsi="Times New Roman" w:cs="Times New Roman"/>
           <w:b/>
           <w:bCs/>
           <w:noProof/>
-          <w:color w:val="auto"/>
-          <w:sz w:val="26"/>
-          <w:szCs w:val="24"/>
         </w:rPr>
       </w:sdtEndPr>
       <w:sdtContent>
@@ -4723,9 +4725,9 @@
       </w:pPr>
       <w:bookmarkStart w:id="8" w:name="_Ref262310752"/>
       <w:bookmarkStart w:id="9" w:name="_Toc398987982"/>
-      <w:bookmarkStart w:id="10" w:name="_Ref262310598"/>
-      <w:bookmarkStart w:id="11" w:name="_Ref262310605"/>
-      <w:bookmarkStart w:id="12" w:name="_Toc8443510"/>
+      <w:bookmarkStart w:id="10" w:name="_Toc8443510"/>
+      <w:bookmarkStart w:id="11" w:name="_Ref262310598"/>
+      <w:bookmarkStart w:id="12" w:name="_Ref262310605"/>
       <w:r>
         <w:lastRenderedPageBreak/>
         <w:t xml:space="preserve">LỜI </w:t>
@@ -4738,7 +4740,7 @@
       </w:r>
       <w:bookmarkEnd w:id="8"/>
       <w:bookmarkEnd w:id="9"/>
-      <w:bookmarkEnd w:id="12"/>
+      <w:bookmarkEnd w:id="10"/>
     </w:p>
     <w:p>
       <w:pPr>
@@ -4914,8 +4916,8 @@
         <w:lastRenderedPageBreak/>
         <w:t xml:space="preserve">: </w:t>
       </w:r>
-      <w:bookmarkEnd w:id="10"/>
       <w:bookmarkEnd w:id="11"/>
+      <w:bookmarkEnd w:id="12"/>
       <w:r>
         <w:t>GIỚI THIỆU</w:t>
       </w:r>
@@ -4955,15 +4957,6 @@
       </w:r>
       <w:r>
         <w:t>cá nhân JARS</w:t>
-      </w:r>
-      <w:r>
-        <w:t xml:space="preserve"> [</w:t>
-      </w:r>
-      <w:r>
-        <w:t>3</w:t>
-      </w:r>
-      <w:r>
-        <w:t>]</w:t>
       </w:r>
       <w:r>
         <w:t xml:space="preserve"> </w:t>
@@ -5214,26 +5207,74 @@
           <w:szCs w:val="28"/>
         </w:rPr>
         <w:lastRenderedPageBreak/>
-        <w:t>Người dùng có thể dễ dàng sử dụng ứng dụng truy cập vào tài khoản trên nhiều thiết bị và không bị mất dữ liệu khi xóa ứng dụng hoặc sử dụng trên thiết bị Android khác vì Mojar được xây dựng để lưu dữ liệu người dùng trên Firebase [4]</w:t>
+        <w:t>Người dùng có thể dễ dàng sử dụng ứng dụng truy cập vào tài khoản không bị mất dữ liệu khi xóa ứng dụng hoặc sử dụng trên thiết bị Android</w:t>
       </w:r>
       <w:r>
         <w:rPr>
           <w:szCs w:val="28"/>
         </w:rPr>
-        <w:t>.</w:t>
-      </w:r>
-    </w:p>
-    <w:p>
-      <w:pPr>
+        <w:t xml:space="preserve"> khác vì Mojar được xây dựng bằng cách </w:t>
+      </w:r>
+      <w:r>
         <w:rPr>
           <w:szCs w:val="28"/>
         </w:rPr>
-      </w:pPr>
+        <w:t>lưu</w:t>
+      </w:r>
       <w:r>
         <w:rPr>
           <w:szCs w:val="28"/>
         </w:rPr>
-        <w:t>Giao diện ứng dụng thân thiện hỗ trợ việc ghi nhập của người dùng với các chức năng cụ thể đem lại trải nghiệm tốt cho người sử dụng.</w:t>
+        <w:t xml:space="preserve"> trữ</w:t>
+      </w:r>
+      <w:r>
+        <w:rPr>
+          <w:szCs w:val="28"/>
+        </w:rPr>
+        <w:t xml:space="preserve"> dữ l</w:t>
+      </w:r>
+      <w:r>
+        <w:rPr>
+          <w:szCs w:val="28"/>
+        </w:rPr>
+        <w:t>iệu người dùng trên đám mây.</w:t>
+      </w:r>
+    </w:p>
+    <w:p>
+      <w:pPr>
+        <w:rPr>
+          <w:szCs w:val="28"/>
+        </w:rPr>
+      </w:pPr>
+      <w:r>
+        <w:rPr>
+          <w:szCs w:val="28"/>
+        </w:rPr>
+        <w:t xml:space="preserve">Giao diện ứng </w:t>
+      </w:r>
+      <w:r>
+        <w:rPr>
+          <w:szCs w:val="28"/>
+        </w:rPr>
+        <w:t xml:space="preserve">dụng thân thiện hỗ trợ việc </w:t>
+      </w:r>
+      <w:r>
+        <w:rPr>
+          <w:szCs w:val="28"/>
+        </w:rPr>
+        <w:t>nhập của người dùng</w:t>
+      </w:r>
+      <w:r>
+        <w:rPr>
+          <w:szCs w:val="28"/>
+        </w:rPr>
+        <w:t>, cùng</w:t>
+      </w:r>
+      <w:r>
+        <w:rPr>
+          <w:szCs w:val="28"/>
+        </w:rPr>
+        <w:t xml:space="preserve"> với các chức năng cụ thể đem lại trải nghiệm tốt cho người sử dụng.</w:t>
       </w:r>
     </w:p>
     <w:p>
@@ -5779,6 +5820,36 @@
       <w:r>
         <w:t>Android là một hệ điều hành có mã nguồn mở dựa trên nền tảng Linux được thiết kế dành cho các thiết bị di động có màn hình cảm ứng như điện thoại thông minh và máy tính bảng.</w:t>
       </w:r>
+      <w:r>
+        <w:t xml:space="preserve"> Android cung cấp một khuôn khổ </w:t>
+      </w:r>
+      <w:r>
+        <w:t xml:space="preserve">ứng dụng phong phú cho phép </w:t>
+      </w:r>
+      <w:r>
+        <w:t>xây dựng các ứng dụng và trò chơi mới cho các thiết bị di động trong môi trường ngôn ngữ Java</w:t>
+      </w:r>
+      <w:r>
+        <w:t>.</w:t>
+      </w:r>
+      <w:r>
+        <w:fldChar w:fldCharType="begin"/>
+      </w:r>
+      <w:r>
+        <w:instrText xml:space="preserve"> REF _Ref8757981 \r \h </w:instrText>
+      </w:r>
+      <w:r>
+        <w:fldChar w:fldCharType="separate"/>
+      </w:r>
+      <w:r>
+        <w:t>[3</w:t>
+      </w:r>
+      <w:r>
+        <w:t>]</w:t>
+      </w:r>
+      <w:r>
+        <w:fldChar w:fldCharType="end"/>
+      </w:r>
     </w:p>
     <w:p>
       <w:r>
@@ -5786,18 +5857,18 @@
           <w:noProof/>
         </w:rPr>
         <w:drawing>
-          <wp:anchor distT="0" distB="0" distL="114300" distR="114300" simplePos="0" relativeHeight="251765760" behindDoc="0" locked="0" layoutInCell="1" allowOverlap="1" wp14:anchorId="1495B70A" wp14:editId="4E9BAD82">
+          <wp:anchor distT="0" distB="0" distL="114300" distR="114300" simplePos="0" relativeHeight="251768832" behindDoc="0" locked="0" layoutInCell="1" allowOverlap="1" wp14:anchorId="7667F524" wp14:editId="0D344A1C">
             <wp:simplePos x="0" y="0"/>
             <wp:positionH relativeFrom="margin">
-              <wp:align>right</wp:align>
+              <wp:posOffset>-1270</wp:posOffset>
             </wp:positionH>
             <wp:positionV relativeFrom="paragraph">
-              <wp:posOffset>538273</wp:posOffset>
+              <wp:posOffset>569727</wp:posOffset>
             </wp:positionV>
-            <wp:extent cx="5314950" cy="3829050"/>
-            <wp:effectExtent l="0" t="0" r="0" b="0"/>
+            <wp:extent cx="5580380" cy="3896995"/>
+            <wp:effectExtent l="0" t="0" r="1270" b="8255"/>
             <wp:wrapTopAndBottom/>
-            <wp:docPr id="18" name="Picture 18"/>
+            <wp:docPr id="23" name="Picture 23"/>
             <wp:cNvGraphicFramePr>
               <a:graphicFrameLocks xmlns:a="http://schemas.openxmlformats.org/drawingml/2006/main" noChangeAspect="1"/>
             </wp:cNvGraphicFramePr>
@@ -5805,7 +5876,7 @@
               <a:graphicData uri="http://schemas.openxmlformats.org/drawingml/2006/picture">
                 <pic:pic xmlns:pic="http://schemas.openxmlformats.org/drawingml/2006/picture">
                   <pic:nvPicPr>
-                    <pic:cNvPr id="18" name="android_architecture.jpg"/>
+                    <pic:cNvPr id="23" name="architecture.jpg"/>
                     <pic:cNvPicPr/>
                   </pic:nvPicPr>
                   <pic:blipFill>
@@ -5823,7 +5894,7 @@
                   <pic:spPr>
                     <a:xfrm>
                       <a:off x="0" y="0"/>
-                      <a:ext cx="5314950" cy="3829050"/>
+                      <a:ext cx="5580380" cy="3896995"/>
                     </a:xfrm>
                     <a:prstGeom prst="rect">
                       <a:avLst/>
@@ -5860,32 +5931,8 @@
     <w:p>
       <w:pPr>
         <w:pStyle w:val="ListParagraph"/>
-        <w:numPr>
-          <w:ilvl w:val="0"/>
-          <w:numId w:val="42"/>
-        </w:numPr>
-      </w:pPr>
-      <w:r>
-        <w:t>Application</w:t>
-      </w:r>
-    </w:p>
-    <w:p>
-      <w:pPr>
-        <w:pStyle w:val="ListParagraph"/>
-        <w:ind w:firstLine="0"/>
-      </w:pPr>
-      <w:r>
-        <w:t>Tầng ứng dụng là tầng</w:t>
-      </w:r>
-      <w:r>
-        <w:t xml:space="preserve"> </w:t>
-      </w:r>
-      <w:r>
-        <w:t>có thể tìm thấy chuyển các thiết bị Android như Contact, trình duyệt…Và mọi ứng dụng bạn viết đều nằm trên tầng này</w:t>
-      </w:r>
-      <w:r>
-        <w:t>.</w:t>
-      </w:r>
+        <w:ind w:left="1287" w:firstLine="0"/>
+      </w:pPr>
     </w:p>
     <w:p>
       <w:pPr>
@@ -5896,7 +5943,7 @@
         </w:numPr>
       </w:pPr>
       <w:r>
-        <w:t>Application Framework</w:t>
+        <w:t>Application</w:t>
       </w:r>
     </w:p>
     <w:p>
@@ -5905,7 +5952,32 @@
         <w:ind w:firstLine="0"/>
       </w:pPr>
       <w:r>
-        <w:t>Là phần thể hiện các khả năng khác nhau của Android(kết nối, thông báo, truy xuất dữ liệu) cho nhà phát triển ứng dụng, chúng có thể được tạo ra để sử dụng trong các ứng dụng của họ.</w:t>
+        <w:lastRenderedPageBreak/>
+        <w:t>Tầng ứng dụng là tầng</w:t>
+      </w:r>
+      <w:r>
+        <w:t xml:space="preserve"> </w:t>
+      </w:r>
+      <w:r>
+        <w:t>có thể tìm thấy các ứng dụng cho</w:t>
+      </w:r>
+      <w:r>
+        <w:t xml:space="preserve"> </w:t>
+      </w:r>
+      <w:r>
+        <w:t>các thiết bị Android như</w:t>
+      </w:r>
+      <w:r>
+        <w:t xml:space="preserve"> trình duyệt</w:t>
+      </w:r>
+      <w:r>
+        <w:t>, lịch, email, game</w:t>
+      </w:r>
+      <w:r>
+        <w:t>…</w:t>
+      </w:r>
+      <w:r>
+        <w:t xml:space="preserve"> Các ứng dụng được viết sẽ được cài đặt trên tầng này.</w:t>
       </w:r>
     </w:p>
     <w:p>
@@ -5917,8 +5989,7 @@
         </w:numPr>
       </w:pPr>
       <w:r>
-        <w:lastRenderedPageBreak/>
-        <w:t>Libraries</w:t>
+        <w:t>Application Framework</w:t>
       </w:r>
     </w:p>
     <w:p>
@@ -5927,7 +5998,7 @@
         <w:ind w:firstLine="0"/>
       </w:pPr>
       <w:r>
-        <w:t>Chứa tất cả các mã cái mà cung cấp cấp những tính năng chính của hệ điều hành Android, đôi với ví dụ này thì SQLite là thư viện cung cấp việc hộ trợ làm việc với database dùng để chứa dữ liệu. Hoặc Webkit là thư viện cung cấp những tính năng cho trình duyệt Web.</w:t>
+        <w:t>Là phần thể hiện các khả năng khác nhau của Android(kết nối, thông báo, truy xuất dữ liệu) cho nhà phát triển ứng dụng, chúng có thể được tạo ra để sử dụng trong các ứng dụng của họ.</w:t>
       </w:r>
     </w:p>
     <w:p>
@@ -5939,7 +6010,7 @@
         </w:numPr>
       </w:pPr>
       <w:r>
-        <w:t>Android Runtime</w:t>
+        <w:t>Libraries</w:t>
       </w:r>
     </w:p>
     <w:p>
@@ -5948,38 +6019,8 @@
         <w:ind w:firstLine="0"/>
       </w:pPr>
       <w:r>
-        <w:t>Là tầng cùng với lớp thư viện Android runtime cung cấp một tập các thư viện cốt lỗi để cho phép các lập trình viên phát triển viết ứng dụng bằng việc sử dụng ngôn ngữ lập trình Java.</w:t>
-      </w:r>
-    </w:p>
-    <w:p>
-      <w:pPr>
-        <w:pStyle w:val="ListParagraph"/>
-        <w:ind w:firstLine="0"/>
-      </w:pPr>
-      <w:r>
-        <w:t>Android Runtime bao gốm máy ảo Dalvik</w:t>
-      </w:r>
-      <w:r>
-        <w:t xml:space="preserve"> </w:t>
-      </w:r>
-      <w:r>
-        <w:t>điều khiển mọi hoạt động của ứng dụng Android</w:t>
-      </w:r>
-      <w:r>
-        <w:t>.</w:t>
-      </w:r>
-      <w:r>
-        <w:t xml:space="preserve"> </w:t>
-      </w:r>
-      <w:r>
-        <w:t>Ngoài ra máy ảo còn giúp tối ưu năng lượng pin cũng như CPU của thiết bị Android</w:t>
-      </w:r>
-    </w:p>
-    <w:p>
-      <w:pPr>
-        <w:pStyle w:val="ListParagraph"/>
-        <w:ind w:firstLine="0"/>
-      </w:pPr>
+        <w:t>Chứa tất cả các mã cái mà cung cấp cấp những tính năng chính của hệ điều hành Android, đôi với ví dụ này thì SQLite là thư viện cung cấp việc hộ trợ làm việc với database dùng để chứa dữ liệu. Hoặc Webkit là thư viện cung cấp những tính năng cho trình duyệt Web.</w:t>
+      </w:r>
     </w:p>
     <w:p>
       <w:pPr>
@@ -5990,7 +6031,7 @@
         </w:numPr>
       </w:pPr>
       <w:r>
-        <w:t>Linux Kernel</w:t>
+        <w:t>Android Runtime</w:t>
       </w:r>
     </w:p>
     <w:p>
@@ -5999,10 +6040,73 @@
         <w:ind w:firstLine="0"/>
       </w:pPr>
       <w:r>
+        <w:t>Là tầng cùng với lớp thư viện Android runtime cung cấp một tập các thư viện cốt lỗi để cho phép các lập trình viên phát triển viết ứng dụng bằng việc sử dụng ngôn ngữ lập trình Java.</w:t>
+      </w:r>
+    </w:p>
+    <w:p>
+      <w:pPr>
+        <w:pStyle w:val="ListParagraph"/>
+        <w:ind w:firstLine="0"/>
+      </w:pPr>
+      <w:r>
+        <w:t>Android Runtime bao gốm máy ảo Dalvik</w:t>
+      </w:r>
+      <w:r>
+        <w:t xml:space="preserve"> </w:t>
+      </w:r>
+      <w:r>
+        <w:t>điều khiển mọi hoạt động của ứng dụng Android</w:t>
+      </w:r>
+      <w:r>
+        <w:t>.</w:t>
+      </w:r>
+      <w:r>
+        <w:t xml:space="preserve"> </w:t>
+      </w:r>
+      <w:r>
+        <w:t>Ngoài ra máy ảo còn giúp tối ưu năng lượng pin cũng như CPU của thiết bị Android</w:t>
+      </w:r>
+    </w:p>
+    <w:p>
+      <w:pPr>
+        <w:pStyle w:val="ListParagraph"/>
+        <w:numPr>
+          <w:ilvl w:val="0"/>
+          <w:numId w:val="42"/>
+        </w:numPr>
+      </w:pPr>
+      <w:r>
+        <w:t>Linux Kernel</w:t>
+      </w:r>
+    </w:p>
+    <w:p>
+      <w:pPr>
+        <w:pStyle w:val="ListParagraph"/>
+        <w:ind w:firstLine="0"/>
+      </w:pPr>
+      <w:r>
         <w:t>L</w:t>
       </w:r>
       <w:r>
         <w:t>à nhân nền tảng mà hệ điều hành Android dựa vào nó để phát triển. Đâu là lớp chứa tất cả các thiết bị giao tiếp ở mức thấp dùng để điều khiển các phần cứng khác trên thiết bị Android.</w:t>
+      </w:r>
+      <w:r>
+        <w:fldChar w:fldCharType="begin"/>
+      </w:r>
+      <w:r>
+        <w:instrText xml:space="preserve"> REF _Ref8786804 \r \h </w:instrText>
+      </w:r>
+      <w:r>
+        <w:fldChar w:fldCharType="separate"/>
+      </w:r>
+      <w:r>
+        <w:t>[4]</w:t>
+      </w:r>
+      <w:r>
+        <w:fldChar w:fldCharType="end"/>
+      </w:r>
+      <w:r>
+        <w:t xml:space="preserve"> </w:t>
       </w:r>
     </w:p>
     <w:p>
@@ -6043,7 +6147,11 @@
         <w:t xml:space="preserve"> </w:t>
       </w:r>
       <w:r>
-        <w:t>được phát hành miễn phí và sở hữu bởi các đơn vị, doanh nghiệp lớn về công nghệ, cũng có một số trường hợp các lập trình viên phát triển mã nguồn mở và bày bán nó với các chức năng độc đáo hơn phiên bản gốc.</w:t>
+        <w:t xml:space="preserve">được phát hành miễn phí và sở hữu bởi các đơn vị, doanh nghiệp lớn về công nghệ, cũng có một số trường hợp các lập trình viên phát triển mã nguồn mở và bày bán nó với các chức năng độc đáo hơn </w:t>
+      </w:r>
+      <w:r>
+        <w:lastRenderedPageBreak/>
+        <w:t>phiên bản gốc.</w:t>
       </w:r>
       <w:r>
         <w:t xml:space="preserve"> Người dùng, các nhà phát triển có thể tải về và </w:t>
@@ -6065,6 +6173,24 @@
       <w:r>
         <w:t>MPAndroidChart là một thư viện biểu đồ mạnh mẽ và dễ sử dụng trong Android, với thư viện này bạn có thể vẽ biểu đồ một số dạng như LineChart, BarChart, PieChart, ScatterChart, CandleStickChart, RadarChart…</w:t>
       </w:r>
+      <w:r>
+        <w:t xml:space="preserve"> </w:t>
+      </w:r>
+      <w:r>
+        <w:fldChar w:fldCharType="begin"/>
+      </w:r>
+      <w:r>
+        <w:instrText xml:space="preserve"> REF _Ref8786869 \n \h </w:instrText>
+      </w:r>
+      <w:r>
+        <w:fldChar w:fldCharType="separate"/>
+      </w:r>
+      <w:r>
+        <w:t>[8]</w:t>
+      </w:r>
+      <w:r>
+        <w:fldChar w:fldCharType="end"/>
+      </w:r>
     </w:p>
     <w:p>
       <w:pPr>
@@ -6072,7 +6198,6 @@
       </w:pPr>
       <w:bookmarkStart w:id="28" w:name="_Toc8443520"/>
       <w:r>
-        <w:lastRenderedPageBreak/>
         <w:t>Cơ sở dữ liệu đám mây hỗ trợ xác thực n</w:t>
       </w:r>
       <w:r>
@@ -6115,7 +6240,7 @@
           <w:noProof/>
         </w:rPr>
         <w:drawing>
-          <wp:anchor distT="0" distB="0" distL="114300" distR="114300" simplePos="0" relativeHeight="251766784" behindDoc="0" locked="0" layoutInCell="1" allowOverlap="1" wp14:anchorId="455C3AE1" wp14:editId="7E4B9DBB">
+          <wp:anchor distT="0" distB="0" distL="114300" distR="114300" simplePos="0" relativeHeight="251766784" behindDoc="0" locked="0" layoutInCell="1" allowOverlap="1" wp14:anchorId="1BF62931" wp14:editId="4D96FE4A">
             <wp:simplePos x="0" y="0"/>
             <wp:positionH relativeFrom="margin">
               <wp:posOffset>163830</wp:posOffset>
@@ -6178,7 +6303,29 @@
         <w:ind w:left="360" w:firstLine="360"/>
       </w:pPr>
       <w:r>
-        <w:t>Lưu trữ và đồng bộ dữ liệu người dùng thời gian thực, các ứng dụng hỗ trợ tính năng này có thể lưu trữ và lấy dữ liệu từ máy chủ trong tích tắc. Các dữ liệu được lưu trữ trong hệ thống cơ sở dữ liệu hỗ trợ NoSQL và được đặt trên nền tảng máy chủ Cloud, dữ liệu được ghi và đọc với thời gian thấp nhất tính bằng mili giây. Nền tảng này hỗ trợ đồng bộ hóa dữ liệu của người dùng kể cả khi không có kết nối mạng, tạo nên trải nghiệm xuyên suốt bất chấp tình trạng kết nối internet của người sử dụng.</w:t>
+        <w:t xml:space="preserve">Lưu trữ và đồng bộ dữ liệu người dùng thời gian thực, các ứng dụng hỗ trợ tính năng này có thể lưu trữ và lấy dữ liệu từ máy chủ trong tích tắc. Các dữ liệu được lưu trữ trong hệ thống cơ sở dữ liệu hỗ trợ NoSQL và được đặt trên nền tảng máy chủ Cloud, dữ liệu được ghi và đọc với thời gian thấp nhất tính bằng mili giây. Nền tảng này hỗ trợ đồng bộ hóa dữ liệu của người dùng kể cả khi không có </w:t>
+      </w:r>
+      <w:r>
+        <w:lastRenderedPageBreak/>
+        <w:t>kết nối mạng, tạo nên trải nghiệm xuyên suốt bất chấp tình trạng kết nối internet của người sử dụng.</w:t>
+      </w:r>
+      <w:r>
+        <w:t xml:space="preserve"> </w:t>
+      </w:r>
+      <w:r>
+        <w:fldChar w:fldCharType="begin"/>
+      </w:r>
+      <w:r>
+        <w:instrText xml:space="preserve"> REF _Ref8786949 \n \h </w:instrText>
+      </w:r>
+      <w:r>
+        <w:fldChar w:fldCharType="separate"/>
+      </w:r>
+      <w:r>
+        <w:t>[7]</w:t>
+      </w:r>
+      <w:r>
+        <w:fldChar w:fldCharType="end"/>
       </w:r>
     </w:p>
     <w:p>
@@ -6201,9 +6348,8 @@
         <w:rPr>
           <w:noProof/>
         </w:rPr>
-        <w:lastRenderedPageBreak/>
         <w:drawing>
-          <wp:anchor distT="0" distB="0" distL="114300" distR="114300" simplePos="0" relativeHeight="251767808" behindDoc="0" locked="0" layoutInCell="1" allowOverlap="1" wp14:anchorId="35EF0087" wp14:editId="2CF3FC9B">
+          <wp:anchor distT="0" distB="0" distL="114300" distR="114300" simplePos="0" relativeHeight="251767808" behindDoc="0" locked="0" layoutInCell="1" allowOverlap="1" wp14:anchorId="34A62D48" wp14:editId="6623F92C">
             <wp:simplePos x="0" y="0"/>
             <wp:positionH relativeFrom="column">
               <wp:posOffset>99946</wp:posOffset>
@@ -6305,6 +6451,24 @@
       <w:r>
         <w:t>đặc tả phân tích, thiết kế, thực thi, kiểm thử, bảo trì sử dụng UML, SysML, BPMN và các mô hình chuẩn khác.</w:t>
       </w:r>
+      <w:r>
+        <w:t xml:space="preserve"> </w:t>
+      </w:r>
+      <w:r>
+        <w:fldChar w:fldCharType="begin"/>
+      </w:r>
+      <w:r>
+        <w:instrText xml:space="preserve"> REF _Ref8787973 \n \h </w:instrText>
+      </w:r>
+      <w:r>
+        <w:fldChar w:fldCharType="separate"/>
+      </w:r>
+      <w:r>
+        <w:t>[9]</w:t>
+      </w:r>
+      <w:r>
+        <w:fldChar w:fldCharType="end"/>
+      </w:r>
     </w:p>
     <w:p>
       <w:pPr>
@@ -6312,6 +6476,7 @@
       </w:pPr>
       <w:bookmarkStart w:id="31" w:name="_Toc8443523"/>
       <w:r>
+        <w:lastRenderedPageBreak/>
         <w:t>Android Studio</w:t>
       </w:r>
       <w:bookmarkEnd w:id="31"/>
@@ -6333,11 +6498,7 @@
         <w:t xml:space="preserve"> </w:t>
       </w:r>
       <w:r>
-        <w:t xml:space="preserve">Android Studio là một phầm mềm bao gồm các bộ công cụ khác nhau dùng để phát </w:t>
-      </w:r>
-      <w:r>
-        <w:lastRenderedPageBreak/>
-        <w:t>triển ứng dụng chạy trên thiết bị sử dụng hệ điều hành Android</w:t>
+        <w:t>Android Studio là một phầm mềm bao gồm các bộ công cụ khác nhau dùng để phát triển ứng dụng chạy trên thiết bị sử dụng hệ điều hành Android</w:t>
       </w:r>
       <w:r>
         <w:t xml:space="preserve">. </w:t>
@@ -6347,6 +6508,24 @@
       </w:r>
       <w:r>
         <w:t>.</w:t>
+      </w:r>
+      <w:r>
+        <w:t xml:space="preserve"> </w:t>
+      </w:r>
+      <w:r>
+        <w:fldChar w:fldCharType="begin"/>
+      </w:r>
+      <w:r>
+        <w:instrText xml:space="preserve"> REF _Ref8787989 \n \h </w:instrText>
+      </w:r>
+      <w:r>
+        <w:fldChar w:fldCharType="separate"/>
+      </w:r>
+      <w:r>
+        <w:t>[10]</w:t>
+      </w:r>
+      <w:r>
+        <w:fldChar w:fldCharType="end"/>
       </w:r>
     </w:p>
     <w:p>
@@ -6376,6 +6555,24 @@
       </w:r>
       <w:r>
         <w:t>Ngoài việc lưu trữ code, các dịch vụ này cung cấp tính năng bổ trợ được thiết kế để giúp quản lý vòng đời phát triển phần mềm.</w:t>
+      </w:r>
+      <w:r>
+        <w:t xml:space="preserve"> </w:t>
+      </w:r>
+      <w:r>
+        <w:fldChar w:fldCharType="begin"/>
+      </w:r>
+      <w:r>
+        <w:instrText xml:space="preserve"> REF _Ref8788736 \n \h </w:instrText>
+      </w:r>
+      <w:r>
+        <w:fldChar w:fldCharType="separate"/>
+      </w:r>
+      <w:r>
+        <w:t>[11]</w:t>
+      </w:r>
+      <w:r>
+        <w:fldChar w:fldCharType="end"/>
       </w:r>
     </w:p>
     <w:p/>
@@ -6401,14 +6598,14 @@
         </w:rPr>
       </w:pPr>
       <w:bookmarkStart w:id="33" w:name="_Toc398987992"/>
-      <w:bookmarkStart w:id="34" w:name="_Toc169424247"/>
-      <w:bookmarkStart w:id="35" w:name="_Toc8443525"/>
+      <w:bookmarkStart w:id="34" w:name="_Toc8443525"/>
+      <w:bookmarkStart w:id="35" w:name="_Toc169424247"/>
       <w:r>
         <w:lastRenderedPageBreak/>
         <w:t>: PHÂN TÍCH</w:t>
       </w:r>
       <w:bookmarkEnd w:id="33"/>
-      <w:bookmarkEnd w:id="35"/>
+      <w:bookmarkEnd w:id="34"/>
       <w:r>
         <w:t xml:space="preserve"> </w:t>
       </w:r>
@@ -6418,7 +6615,7 @@
         <w:pStyle w:val="Heading2"/>
       </w:pPr>
       <w:bookmarkStart w:id="36" w:name="_Toc8443526"/>
-      <w:bookmarkEnd w:id="34"/>
+      <w:bookmarkEnd w:id="35"/>
       <w:r>
         <w:t>Tổng quan ứng dụng</w:t>
       </w:r>
@@ -6446,7 +6643,7 @@
         </w:rPr>
         <w:lastRenderedPageBreak/>
         <w:drawing>
-          <wp:anchor distT="0" distB="0" distL="114300" distR="114300" simplePos="0" relativeHeight="251752448" behindDoc="0" locked="0" layoutInCell="1" allowOverlap="1" wp14:anchorId="272E9DAD" wp14:editId="4263C7BF">
+          <wp:anchor distT="0" distB="0" distL="114300" distR="114300" simplePos="0" relativeHeight="251752448" behindDoc="0" locked="0" layoutInCell="1" allowOverlap="1" wp14:anchorId="14FCC8B6" wp14:editId="40ACBD77">
             <wp:simplePos x="0" y="0"/>
             <wp:positionH relativeFrom="margin">
               <wp:align>left</wp:align>
@@ -7380,7 +7577,7 @@
         </w:rPr>
         <w:lastRenderedPageBreak/>
         <w:drawing>
-          <wp:anchor distT="0" distB="0" distL="114300" distR="114300" simplePos="0" relativeHeight="251726848" behindDoc="0" locked="0" layoutInCell="1" allowOverlap="1" wp14:anchorId="08F2B252" wp14:editId="61AFB5A6">
+          <wp:anchor distT="0" distB="0" distL="114300" distR="114300" simplePos="0" relativeHeight="251726848" behindDoc="0" locked="0" layoutInCell="1" allowOverlap="1" wp14:anchorId="3DED65C8" wp14:editId="5766848B">
             <wp:simplePos x="0" y="0"/>
             <wp:positionH relativeFrom="margin">
               <wp:align>left</wp:align>
@@ -7458,7 +7655,7 @@
         </w:rPr>
         <w:lastRenderedPageBreak/>
         <w:drawing>
-          <wp:anchor distT="0" distB="0" distL="114300" distR="114300" simplePos="0" relativeHeight="251727872" behindDoc="0" locked="0" layoutInCell="1" allowOverlap="1" wp14:anchorId="2CD8948C" wp14:editId="0BC78046">
+          <wp:anchor distT="0" distB="0" distL="114300" distR="114300" simplePos="0" relativeHeight="251727872" behindDoc="0" locked="0" layoutInCell="1" allowOverlap="1" wp14:anchorId="12F7AF00" wp14:editId="4301590F">
             <wp:simplePos x="0" y="0"/>
             <wp:positionH relativeFrom="page">
               <wp:posOffset>1305276</wp:posOffset>
@@ -8562,7 +8759,7 @@
           <w:noProof/>
         </w:rPr>
         <w:drawing>
-          <wp:anchor distT="0" distB="0" distL="114300" distR="114300" simplePos="0" relativeHeight="251762688" behindDoc="0" locked="0" layoutInCell="1" allowOverlap="1" wp14:anchorId="7F90C6DB" wp14:editId="7029C00F">
+          <wp:anchor distT="0" distB="0" distL="114300" distR="114300" simplePos="0" relativeHeight="251762688" behindDoc="0" locked="0" layoutInCell="1" allowOverlap="1" wp14:anchorId="25C267EC" wp14:editId="2E19898C">
             <wp:simplePos x="0" y="0"/>
             <wp:positionH relativeFrom="margin">
               <wp:align>left</wp:align>
@@ -8640,7 +8837,7 @@
           <w:noProof/>
         </w:rPr>
         <w:drawing>
-          <wp:anchor distT="0" distB="0" distL="114300" distR="114300" simplePos="0" relativeHeight="251763712" behindDoc="0" locked="0" layoutInCell="1" allowOverlap="1" wp14:anchorId="0CB9ED13" wp14:editId="53C89B7D">
+          <wp:anchor distT="0" distB="0" distL="114300" distR="114300" simplePos="0" relativeHeight="251763712" behindDoc="0" locked="0" layoutInCell="1" allowOverlap="1" wp14:anchorId="24BE9E45" wp14:editId="3FCA91D0">
             <wp:simplePos x="0" y="0"/>
             <wp:positionH relativeFrom="margin">
               <wp:posOffset>-1270</wp:posOffset>
@@ -9929,7 +10126,7 @@
         </w:rPr>
         <w:lastRenderedPageBreak/>
         <w:drawing>
-          <wp:anchor distT="0" distB="0" distL="114300" distR="114300" simplePos="0" relativeHeight="251760640" behindDoc="0" locked="0" layoutInCell="1" allowOverlap="1" wp14:anchorId="5201DCFB" wp14:editId="2C876978">
+          <wp:anchor distT="0" distB="0" distL="114300" distR="114300" simplePos="0" relativeHeight="251760640" behindDoc="0" locked="0" layoutInCell="1" allowOverlap="1" wp14:anchorId="59489CBF" wp14:editId="51B23077">
             <wp:simplePos x="0" y="0"/>
             <wp:positionH relativeFrom="margin">
               <wp:align>left</wp:align>
@@ -10007,7 +10204,7 @@
         </w:rPr>
         <w:lastRenderedPageBreak/>
         <w:drawing>
-          <wp:anchor distT="0" distB="0" distL="114300" distR="114300" simplePos="0" relativeHeight="251761664" behindDoc="0" locked="0" layoutInCell="1" allowOverlap="1" wp14:anchorId="61E5E3BA" wp14:editId="4B5E4D2E">
+          <wp:anchor distT="0" distB="0" distL="114300" distR="114300" simplePos="0" relativeHeight="251761664" behindDoc="0" locked="0" layoutInCell="1" allowOverlap="1" wp14:anchorId="3BFA2058" wp14:editId="05B7A504">
             <wp:simplePos x="0" y="0"/>
             <wp:positionH relativeFrom="margin">
               <wp:align>left</wp:align>
@@ -11077,7 +11274,7 @@
           <w:noProof/>
         </w:rPr>
         <w:drawing>
-          <wp:anchor distT="0" distB="0" distL="114300" distR="114300" simplePos="0" relativeHeight="251758592" behindDoc="0" locked="0" layoutInCell="1" allowOverlap="1" wp14:anchorId="7BC3CC27" wp14:editId="217BEA55">
+          <wp:anchor distT="0" distB="0" distL="114300" distR="114300" simplePos="0" relativeHeight="251758592" behindDoc="0" locked="0" layoutInCell="1" allowOverlap="1" wp14:anchorId="71424425" wp14:editId="163D3A67">
             <wp:simplePos x="0" y="0"/>
             <wp:positionH relativeFrom="margin">
               <wp:align>left</wp:align>
@@ -11155,7 +11352,7 @@
           <w:noProof/>
         </w:rPr>
         <w:drawing>
-          <wp:anchor distT="0" distB="0" distL="114300" distR="114300" simplePos="0" relativeHeight="251759616" behindDoc="0" locked="0" layoutInCell="1" allowOverlap="1" wp14:anchorId="29D98397" wp14:editId="189A00FD">
+          <wp:anchor distT="0" distB="0" distL="114300" distR="114300" simplePos="0" relativeHeight="251759616" behindDoc="0" locked="0" layoutInCell="1" allowOverlap="1" wp14:anchorId="45F637BE" wp14:editId="11C541F4">
             <wp:simplePos x="0" y="0"/>
             <wp:positionH relativeFrom="margin">
               <wp:align>left</wp:align>
@@ -12397,7 +12594,7 @@
           <w:noProof/>
         </w:rPr>
         <w:drawing>
-          <wp:inline distT="0" distB="0" distL="0" distR="0" wp14:anchorId="6724A82C" wp14:editId="04549E05">
+          <wp:inline distT="0" distB="0" distL="0" distR="0" wp14:anchorId="577FDD85" wp14:editId="5F6213C7">
             <wp:extent cx="5868924" cy="5591597"/>
             <wp:effectExtent l="0" t="0" r="0" b="9525"/>
             <wp:docPr id="9" name="Picture 9"/>
@@ -12461,7 +12658,7 @@
           <w:noProof/>
         </w:rPr>
         <w:drawing>
-          <wp:anchor distT="0" distB="0" distL="114300" distR="114300" simplePos="0" relativeHeight="251757568" behindDoc="0" locked="0" layoutInCell="1" allowOverlap="1" wp14:anchorId="3D3EC6DC" wp14:editId="2C5FC3BC">
+          <wp:anchor distT="0" distB="0" distL="114300" distR="114300" simplePos="0" relativeHeight="251757568" behindDoc="0" locked="0" layoutInCell="1" allowOverlap="1" wp14:anchorId="509D98AD" wp14:editId="48F70774">
             <wp:simplePos x="0" y="0"/>
             <wp:positionH relativeFrom="margin">
               <wp:align>left</wp:align>
@@ -13605,7 +13802,7 @@
         </w:rPr>
         <w:lastRenderedPageBreak/>
         <w:drawing>
-          <wp:anchor distT="0" distB="0" distL="114300" distR="114300" simplePos="0" relativeHeight="251718656" behindDoc="0" locked="0" layoutInCell="1" allowOverlap="1" wp14:anchorId="70E4C6A8" wp14:editId="13A60030">
+          <wp:anchor distT="0" distB="0" distL="114300" distR="114300" simplePos="0" relativeHeight="251718656" behindDoc="0" locked="0" layoutInCell="1" allowOverlap="1" wp14:anchorId="47E5C87A" wp14:editId="5548DA45">
             <wp:simplePos x="0" y="0"/>
             <wp:positionH relativeFrom="margin">
               <wp:align>left</wp:align>
@@ -13686,7 +13883,7 @@
         </w:rPr>
         <w:lastRenderedPageBreak/>
         <w:drawing>
-          <wp:anchor distT="0" distB="0" distL="114300" distR="114300" simplePos="0" relativeHeight="251720704" behindDoc="0" locked="0" layoutInCell="1" allowOverlap="1" wp14:anchorId="6261ED4E" wp14:editId="61D9A832">
+          <wp:anchor distT="0" distB="0" distL="114300" distR="114300" simplePos="0" relativeHeight="251720704" behindDoc="0" locked="0" layoutInCell="1" allowOverlap="1" wp14:anchorId="66EA5CC2" wp14:editId="47F57A8F">
             <wp:simplePos x="0" y="0"/>
             <wp:positionH relativeFrom="margin">
               <wp:posOffset>-1270</wp:posOffset>
@@ -14710,7 +14907,7 @@
         </w:rPr>
         <w:lastRenderedPageBreak/>
         <w:drawing>
-          <wp:anchor distT="0" distB="0" distL="114300" distR="114300" simplePos="0" relativeHeight="251698176" behindDoc="0" locked="0" layoutInCell="1" allowOverlap="1" wp14:anchorId="76165E5A" wp14:editId="532E9AE1">
+          <wp:anchor distT="0" distB="0" distL="114300" distR="114300" simplePos="0" relativeHeight="251698176" behindDoc="0" locked="0" layoutInCell="1" allowOverlap="1" wp14:anchorId="2F6B91FF" wp14:editId="4CCCB981">
             <wp:simplePos x="0" y="0"/>
             <wp:positionH relativeFrom="margin">
               <wp:align>left</wp:align>
@@ -14795,7 +14992,7 @@
           <w:noProof/>
         </w:rPr>
         <w:drawing>
-          <wp:inline distT="0" distB="0" distL="0" distR="0" wp14:anchorId="3DF89111" wp14:editId="03E1FF2A">
+          <wp:inline distT="0" distB="0" distL="0" distR="0" wp14:anchorId="64F569D8" wp14:editId="35EA7775">
             <wp:extent cx="5718412" cy="5948604"/>
             <wp:effectExtent l="0" t="0" r="0" b="0"/>
             <wp:docPr id="29" name="Picture 29"/>
@@ -15860,7 +16057,7 @@
         </w:rPr>
         <w:lastRenderedPageBreak/>
         <w:drawing>
-          <wp:anchor distT="0" distB="0" distL="114300" distR="114300" simplePos="0" relativeHeight="251737088" behindDoc="0" locked="0" layoutInCell="1" allowOverlap="1" wp14:anchorId="10069466" wp14:editId="6777D1FD">
+          <wp:anchor distT="0" distB="0" distL="114300" distR="114300" simplePos="0" relativeHeight="251737088" behindDoc="0" locked="0" layoutInCell="1" allowOverlap="1" wp14:anchorId="7EF5A43C" wp14:editId="30AA7EBE">
             <wp:simplePos x="0" y="0"/>
             <wp:positionH relativeFrom="margin">
               <wp:align>left</wp:align>
@@ -15937,7 +16134,7 @@
         </w:rPr>
         <w:lastRenderedPageBreak/>
         <w:drawing>
-          <wp:anchor distT="0" distB="0" distL="114300" distR="114300" simplePos="0" relativeHeight="251738112" behindDoc="0" locked="0" layoutInCell="1" allowOverlap="1" wp14:anchorId="7ABFB4F1" wp14:editId="278D802E">
+          <wp:anchor distT="0" distB="0" distL="114300" distR="114300" simplePos="0" relativeHeight="251738112" behindDoc="0" locked="0" layoutInCell="1" allowOverlap="1" wp14:anchorId="17CD1D10" wp14:editId="32E0A0B7">
             <wp:simplePos x="0" y="0"/>
             <wp:positionH relativeFrom="margin">
               <wp:align>left</wp:align>
@@ -16907,7 +17104,7 @@
           <w:noProof/>
         </w:rPr>
         <w:drawing>
-          <wp:anchor distT="0" distB="0" distL="114300" distR="114300" simplePos="0" relativeHeight="251679744" behindDoc="0" locked="0" layoutInCell="1" allowOverlap="1" wp14:anchorId="7A7B3DA6" wp14:editId="64F8FA72">
+          <wp:anchor distT="0" distB="0" distL="114300" distR="114300" simplePos="0" relativeHeight="251679744" behindDoc="0" locked="0" layoutInCell="1" allowOverlap="1" wp14:anchorId="6E826545" wp14:editId="1B73EB46">
             <wp:simplePos x="0" y="0"/>
             <wp:positionH relativeFrom="column">
               <wp:posOffset>358775</wp:posOffset>
@@ -16989,7 +17186,7 @@
         </w:rPr>
         <w:lastRenderedPageBreak/>
         <w:drawing>
-          <wp:anchor distT="0" distB="0" distL="114300" distR="114300" simplePos="0" relativeHeight="251739136" behindDoc="0" locked="0" layoutInCell="1" allowOverlap="1" wp14:anchorId="3EACCC0B" wp14:editId="061C99AB">
+          <wp:anchor distT="0" distB="0" distL="114300" distR="114300" simplePos="0" relativeHeight="251739136" behindDoc="0" locked="0" layoutInCell="1" allowOverlap="1" wp14:anchorId="4915A2CA" wp14:editId="5E12E85D">
             <wp:simplePos x="0" y="0"/>
             <wp:positionH relativeFrom="margin">
               <wp:align>left</wp:align>
@@ -18116,7 +18313,7 @@
         </w:rPr>
         <w:lastRenderedPageBreak/>
         <w:drawing>
-          <wp:anchor distT="0" distB="0" distL="114300" distR="114300" simplePos="0" relativeHeight="251755520" behindDoc="0" locked="0" layoutInCell="1" allowOverlap="1" wp14:anchorId="123FD62B" wp14:editId="3607E712">
+          <wp:anchor distT="0" distB="0" distL="114300" distR="114300" simplePos="0" relativeHeight="251755520" behindDoc="0" locked="0" layoutInCell="1" allowOverlap="1" wp14:anchorId="16690E7B" wp14:editId="575D3E3A">
             <wp:simplePos x="0" y="0"/>
             <wp:positionH relativeFrom="margin">
               <wp:align>left</wp:align>
@@ -18198,7 +18395,7 @@
           <w:noProof/>
         </w:rPr>
         <w:drawing>
-          <wp:anchor distT="0" distB="0" distL="114300" distR="114300" simplePos="0" relativeHeight="251741184" behindDoc="0" locked="0" layoutInCell="1" allowOverlap="1" wp14:anchorId="683860E6" wp14:editId="55EA3CB5">
+          <wp:anchor distT="0" distB="0" distL="114300" distR="114300" simplePos="0" relativeHeight="251741184" behindDoc="0" locked="0" layoutInCell="1" allowOverlap="1" wp14:anchorId="2F292418" wp14:editId="585A6B35">
             <wp:simplePos x="0" y="0"/>
             <wp:positionH relativeFrom="margin">
               <wp:align>left</wp:align>
@@ -19161,7 +19358,7 @@
         </w:rPr>
         <w:lastRenderedPageBreak/>
         <w:drawing>
-          <wp:anchor distT="0" distB="0" distL="114300" distR="114300" simplePos="0" relativeHeight="251754496" behindDoc="0" locked="0" layoutInCell="1" allowOverlap="1" wp14:anchorId="1627CDD7" wp14:editId="10105BAB">
+          <wp:anchor distT="0" distB="0" distL="114300" distR="114300" simplePos="0" relativeHeight="251754496" behindDoc="0" locked="0" layoutInCell="1" allowOverlap="1" wp14:anchorId="1FCFBCD4" wp14:editId="7F8BCC0E">
             <wp:simplePos x="0" y="0"/>
             <wp:positionH relativeFrom="margin">
               <wp:align>left</wp:align>
@@ -19238,7 +19435,7 @@
         </w:rPr>
         <w:lastRenderedPageBreak/>
         <w:drawing>
-          <wp:anchor distT="0" distB="0" distL="114300" distR="114300" simplePos="0" relativeHeight="251743232" behindDoc="0" locked="0" layoutInCell="1" allowOverlap="1" wp14:anchorId="5E996930" wp14:editId="3E654DE0">
+          <wp:anchor distT="0" distB="0" distL="114300" distR="114300" simplePos="0" relativeHeight="251743232" behindDoc="0" locked="0" layoutInCell="1" allowOverlap="1" wp14:anchorId="31203A62" wp14:editId="3C6CA0D6">
             <wp:simplePos x="0" y="0"/>
             <wp:positionH relativeFrom="margin">
               <wp:align>left</wp:align>
@@ -20194,7 +20391,7 @@
         </w:rPr>
         <w:lastRenderedPageBreak/>
         <w:drawing>
-          <wp:anchor distT="0" distB="0" distL="114300" distR="114300" simplePos="0" relativeHeight="251744256" behindDoc="0" locked="0" layoutInCell="1" allowOverlap="1" wp14:anchorId="4F695261" wp14:editId="168A426F">
+          <wp:anchor distT="0" distB="0" distL="114300" distR="114300" simplePos="0" relativeHeight="251744256" behindDoc="0" locked="0" layoutInCell="1" allowOverlap="1" wp14:anchorId="2E63066A" wp14:editId="27F9CDBA">
             <wp:simplePos x="0" y="0"/>
             <wp:positionH relativeFrom="margin">
               <wp:align>left</wp:align>
@@ -20277,7 +20474,7 @@
           <w:noProof/>
         </w:rPr>
         <w:drawing>
-          <wp:anchor distT="0" distB="0" distL="114300" distR="114300" simplePos="0" relativeHeight="251745280" behindDoc="0" locked="0" layoutInCell="1" allowOverlap="1" wp14:anchorId="51236514" wp14:editId="55E9986A">
+          <wp:anchor distT="0" distB="0" distL="114300" distR="114300" simplePos="0" relativeHeight="251745280" behindDoc="0" locked="0" layoutInCell="1" allowOverlap="1" wp14:anchorId="35561B68" wp14:editId="43663F85">
             <wp:simplePos x="0" y="0"/>
             <wp:positionH relativeFrom="margin">
               <wp:align>left</wp:align>
@@ -21405,7 +21602,7 @@
         </w:rPr>
         <w:lastRenderedPageBreak/>
         <w:drawing>
-          <wp:anchor distT="0" distB="0" distL="114300" distR="114300" simplePos="0" relativeHeight="251746304" behindDoc="0" locked="0" layoutInCell="1" allowOverlap="1" wp14:anchorId="7D8906C7" wp14:editId="0CD5EC31">
+          <wp:anchor distT="0" distB="0" distL="114300" distR="114300" simplePos="0" relativeHeight="251746304" behindDoc="0" locked="0" layoutInCell="1" allowOverlap="1" wp14:anchorId="449FA9E2" wp14:editId="3C451167">
             <wp:simplePos x="0" y="0"/>
             <wp:positionH relativeFrom="margin">
               <wp:align>left</wp:align>
@@ -21488,7 +21685,7 @@
           <w:noProof/>
         </w:rPr>
         <w:drawing>
-          <wp:anchor distT="0" distB="0" distL="114300" distR="114300" simplePos="0" relativeHeight="251747328" behindDoc="0" locked="0" layoutInCell="1" allowOverlap="1" wp14:anchorId="05D2DCDC" wp14:editId="056F9B39">
+          <wp:anchor distT="0" distB="0" distL="114300" distR="114300" simplePos="0" relativeHeight="251747328" behindDoc="0" locked="0" layoutInCell="1" allowOverlap="1" wp14:anchorId="40B96F24" wp14:editId="24E97FF0">
             <wp:simplePos x="0" y="0"/>
             <wp:positionH relativeFrom="margin">
               <wp:align>left</wp:align>
@@ -21561,17 +21758,19 @@
         <w:ind w:firstLine="0"/>
       </w:pPr>
     </w:p>
+    <w:p/>
+    <w:p/>
     <w:p>
       <w:pPr>
         <w:pStyle w:val="Heading3"/>
       </w:pPr>
-      <w:bookmarkStart w:id="54" w:name="_Toc8443544"/>
+      <w:bookmarkStart w:id="54" w:name="_Toc8443545"/>
       <w:r>
         <w:lastRenderedPageBreak/>
-        <w:t>Use ca</w:t>
-      </w:r>
-      <w:r>
-        <w:t>se UC04.4_ThongBaoNhacNhoTietKiem</w:t>
+        <w:t>Use case UC05.1_XemB</w:t>
+      </w:r>
+      <w:r>
+        <w:t>aoCaoChiTieu</w:t>
       </w:r>
       <w:bookmarkEnd w:id="54"/>
     </w:p>
@@ -21638,982 +21837,6 @@
           </w:tcPr>
           <w:p>
             <w:pPr>
-              <w:spacing w:line="240" w:lineRule="auto"/>
-              <w:ind w:firstLine="0"/>
-              <w:rPr>
-                <w:szCs w:val="26"/>
-              </w:rPr>
-            </w:pPr>
-            <w:r>
-              <w:rPr>
-                <w:szCs w:val="26"/>
-              </w:rPr>
-              <w:t>UC04.4_ThongBaoNhacNho</w:t>
-            </w:r>
-            <w:r>
-              <w:rPr>
-                <w:szCs w:val="26"/>
-              </w:rPr>
-              <w:t>TietKiem</w:t>
-            </w:r>
-          </w:p>
-        </w:tc>
-      </w:tr>
-      <w:tr>
-        <w:tc>
-          <w:tcPr>
-            <w:tcW w:w="1705" w:type="dxa"/>
-            <w:tcBorders>
-              <w:top w:val="single" w:sz="4" w:space="0" w:color="000000" w:themeColor="text1"/>
-              <w:left w:val="single" w:sz="4" w:space="0" w:color="000000" w:themeColor="text1"/>
-              <w:bottom w:val="single" w:sz="4" w:space="0" w:color="000000" w:themeColor="text1"/>
-              <w:right w:val="single" w:sz="4" w:space="0" w:color="000000" w:themeColor="text1"/>
-            </w:tcBorders>
-            <w:hideMark/>
-          </w:tcPr>
-          <w:p>
-            <w:pPr>
-              <w:spacing w:line="240" w:lineRule="auto"/>
-              <w:ind w:left="405" w:firstLine="0"/>
-              <w:rPr>
-                <w:b/>
-                <w:szCs w:val="26"/>
-              </w:rPr>
-            </w:pPr>
-            <w:r>
-              <w:rPr>
-                <w:b/>
-                <w:szCs w:val="26"/>
-              </w:rPr>
-              <w:t>Mục đích</w:t>
-            </w:r>
-          </w:p>
-        </w:tc>
-        <w:tc>
-          <w:tcPr>
-            <w:tcW w:w="7650" w:type="dxa"/>
-            <w:gridSpan w:val="2"/>
-            <w:tcBorders>
-              <w:top w:val="single" w:sz="4" w:space="0" w:color="000000" w:themeColor="text1"/>
-              <w:left w:val="single" w:sz="4" w:space="0" w:color="000000" w:themeColor="text1"/>
-              <w:bottom w:val="single" w:sz="4" w:space="0" w:color="000000" w:themeColor="text1"/>
-              <w:right w:val="single" w:sz="4" w:space="0" w:color="000000" w:themeColor="text1"/>
-            </w:tcBorders>
-          </w:tcPr>
-          <w:p>
-            <w:pPr>
-              <w:spacing w:line="240" w:lineRule="auto"/>
-              <w:ind w:left="405" w:firstLine="0"/>
-              <w:rPr>
-                <w:szCs w:val="26"/>
-              </w:rPr>
-            </w:pPr>
-            <w:r>
-              <w:rPr>
-                <w:szCs w:val="26"/>
-              </w:rPr>
-              <w:t>Nhắc nhở ngư</w:t>
-            </w:r>
-            <w:r>
-              <w:rPr>
-                <w:szCs w:val="26"/>
-              </w:rPr>
-              <w:t xml:space="preserve">ời dùng số tiền cần tiết kiệm theo kế hoạch </w:t>
-            </w:r>
-            <w:r>
-              <w:rPr>
-                <w:szCs w:val="26"/>
-              </w:rPr>
-              <w:t>vào mỗi ngày</w:t>
-            </w:r>
-            <w:r>
-              <w:rPr>
-                <w:szCs w:val="26"/>
-              </w:rPr>
-              <w:t xml:space="preserve"> đến thời gian kết thúc kế hoạch.</w:t>
-            </w:r>
-          </w:p>
-        </w:tc>
-      </w:tr>
-      <w:tr>
-        <w:tc>
-          <w:tcPr>
-            <w:tcW w:w="1705" w:type="dxa"/>
-            <w:tcBorders>
-              <w:top w:val="single" w:sz="4" w:space="0" w:color="000000" w:themeColor="text1"/>
-              <w:left w:val="single" w:sz="4" w:space="0" w:color="000000" w:themeColor="text1"/>
-              <w:bottom w:val="single" w:sz="4" w:space="0" w:color="000000" w:themeColor="text1"/>
-              <w:right w:val="single" w:sz="4" w:space="0" w:color="000000" w:themeColor="text1"/>
-            </w:tcBorders>
-            <w:hideMark/>
-          </w:tcPr>
-          <w:p>
-            <w:pPr>
-              <w:spacing w:line="240" w:lineRule="auto"/>
-              <w:ind w:left="405" w:firstLine="0"/>
-              <w:rPr>
-                <w:b/>
-                <w:szCs w:val="26"/>
-              </w:rPr>
-            </w:pPr>
-            <w:r>
-              <w:rPr>
-                <w:b/>
-                <w:szCs w:val="26"/>
-              </w:rPr>
-              <w:t>Mô tả</w:t>
-            </w:r>
-          </w:p>
-        </w:tc>
-        <w:tc>
-          <w:tcPr>
-            <w:tcW w:w="7650" w:type="dxa"/>
-            <w:gridSpan w:val="2"/>
-            <w:tcBorders>
-              <w:top w:val="single" w:sz="4" w:space="0" w:color="000000" w:themeColor="text1"/>
-              <w:left w:val="single" w:sz="4" w:space="0" w:color="000000" w:themeColor="text1"/>
-              <w:bottom w:val="single" w:sz="4" w:space="0" w:color="000000" w:themeColor="text1"/>
-              <w:right w:val="single" w:sz="4" w:space="0" w:color="000000" w:themeColor="text1"/>
-            </w:tcBorders>
-          </w:tcPr>
-          <w:p>
-            <w:pPr>
-              <w:spacing w:line="240" w:lineRule="auto"/>
-              <w:ind w:left="405" w:firstLine="0"/>
-              <w:rPr>
-                <w:szCs w:val="26"/>
-              </w:rPr>
-            </w:pPr>
-            <w:r>
-              <w:rPr>
-                <w:szCs w:val="26"/>
-              </w:rPr>
-              <w:t>Hệ thống sẽ cho phép người dùng chọn giờ để hiển thị thông báo nhắc nhở người dùng vào mỗi ngày theo giờ mà người dùng đã chọn.</w:t>
-            </w:r>
-          </w:p>
-        </w:tc>
-      </w:tr>
-      <w:tr>
-        <w:tc>
-          <w:tcPr>
-            <w:tcW w:w="1705" w:type="dxa"/>
-            <w:tcBorders>
-              <w:top w:val="single" w:sz="4" w:space="0" w:color="000000" w:themeColor="text1"/>
-              <w:left w:val="single" w:sz="4" w:space="0" w:color="000000" w:themeColor="text1"/>
-              <w:bottom w:val="single" w:sz="4" w:space="0" w:color="000000" w:themeColor="text1"/>
-              <w:right w:val="single" w:sz="4" w:space="0" w:color="000000" w:themeColor="text1"/>
-            </w:tcBorders>
-            <w:hideMark/>
-          </w:tcPr>
-          <w:p>
-            <w:pPr>
-              <w:spacing w:line="240" w:lineRule="auto"/>
-              <w:ind w:left="405" w:firstLine="0"/>
-              <w:rPr>
-                <w:b/>
-                <w:szCs w:val="26"/>
-              </w:rPr>
-            </w:pPr>
-            <w:r>
-              <w:rPr>
-                <w:b/>
-                <w:szCs w:val="26"/>
-              </w:rPr>
-              <w:t>Tác nhân</w:t>
-            </w:r>
-          </w:p>
-        </w:tc>
-        <w:tc>
-          <w:tcPr>
-            <w:tcW w:w="7650" w:type="dxa"/>
-            <w:gridSpan w:val="2"/>
-            <w:tcBorders>
-              <w:top w:val="single" w:sz="4" w:space="0" w:color="000000" w:themeColor="text1"/>
-              <w:left w:val="single" w:sz="4" w:space="0" w:color="000000" w:themeColor="text1"/>
-              <w:bottom w:val="single" w:sz="4" w:space="0" w:color="000000" w:themeColor="text1"/>
-              <w:right w:val="single" w:sz="4" w:space="0" w:color="000000" w:themeColor="text1"/>
-            </w:tcBorders>
-          </w:tcPr>
-          <w:p>
-            <w:pPr>
-              <w:spacing w:line="240" w:lineRule="auto"/>
-              <w:ind w:left="405" w:firstLine="0"/>
-              <w:rPr>
-                <w:szCs w:val="26"/>
-              </w:rPr>
-            </w:pPr>
-            <w:r>
-              <w:rPr>
-                <w:szCs w:val="26"/>
-              </w:rPr>
-              <w:t>Người dùng</w:t>
-            </w:r>
-          </w:p>
-        </w:tc>
-      </w:tr>
-      <w:tr>
-        <w:tc>
-          <w:tcPr>
-            <w:tcW w:w="1705" w:type="dxa"/>
-            <w:tcBorders>
-              <w:top w:val="single" w:sz="4" w:space="0" w:color="000000" w:themeColor="text1"/>
-              <w:left w:val="single" w:sz="4" w:space="0" w:color="000000" w:themeColor="text1"/>
-              <w:bottom w:val="single" w:sz="4" w:space="0" w:color="000000" w:themeColor="text1"/>
-              <w:right w:val="single" w:sz="4" w:space="0" w:color="000000" w:themeColor="text1"/>
-            </w:tcBorders>
-            <w:hideMark/>
-          </w:tcPr>
-          <w:p>
-            <w:pPr>
-              <w:spacing w:line="240" w:lineRule="auto"/>
-              <w:ind w:left="405" w:firstLine="0"/>
-              <w:rPr>
-                <w:b/>
-                <w:szCs w:val="26"/>
-              </w:rPr>
-            </w:pPr>
-            <w:r>
-              <w:rPr>
-                <w:b/>
-                <w:szCs w:val="26"/>
-              </w:rPr>
-              <w:t>Điều kiện trước</w:t>
-            </w:r>
-          </w:p>
-        </w:tc>
-        <w:tc>
-          <w:tcPr>
-            <w:tcW w:w="7650" w:type="dxa"/>
-            <w:gridSpan w:val="2"/>
-            <w:tcBorders>
-              <w:top w:val="single" w:sz="4" w:space="0" w:color="000000" w:themeColor="text1"/>
-              <w:left w:val="single" w:sz="4" w:space="0" w:color="000000" w:themeColor="text1"/>
-              <w:bottom w:val="single" w:sz="4" w:space="0" w:color="000000" w:themeColor="text1"/>
-              <w:right w:val="single" w:sz="4" w:space="0" w:color="000000" w:themeColor="text1"/>
-            </w:tcBorders>
-          </w:tcPr>
-          <w:p>
-            <w:pPr>
-              <w:spacing w:line="240" w:lineRule="auto"/>
-              <w:ind w:left="405" w:firstLine="0"/>
-              <w:rPr>
-                <w:szCs w:val="26"/>
-              </w:rPr>
-            </w:pPr>
-            <w:r>
-              <w:rPr>
-                <w:szCs w:val="26"/>
-              </w:rPr>
-              <w:t>Người dùng đăng nhập thành công vào hệ thống</w:t>
-            </w:r>
-            <w:r>
-              <w:rPr>
-                <w:szCs w:val="26"/>
-              </w:rPr>
-              <w:t xml:space="preserve"> và chọn chức năng Thông báo nhắc nhở chi tiêu</w:t>
-            </w:r>
-            <w:r>
-              <w:rPr>
-                <w:szCs w:val="26"/>
-              </w:rPr>
-              <w:t>, hệ thống hiển thị giao diện để người dùng chọn giờ nhắc nhở.</w:t>
-            </w:r>
-          </w:p>
-        </w:tc>
-      </w:tr>
-      <w:tr>
-        <w:tc>
-          <w:tcPr>
-            <w:tcW w:w="1705" w:type="dxa"/>
-            <w:tcBorders>
-              <w:top w:val="single" w:sz="4" w:space="0" w:color="000000" w:themeColor="text1"/>
-              <w:left w:val="single" w:sz="4" w:space="0" w:color="000000" w:themeColor="text1"/>
-              <w:bottom w:val="single" w:sz="4" w:space="0" w:color="000000" w:themeColor="text1"/>
-              <w:right w:val="single" w:sz="4" w:space="0" w:color="000000" w:themeColor="text1"/>
-            </w:tcBorders>
-            <w:hideMark/>
-          </w:tcPr>
-          <w:p>
-            <w:pPr>
-              <w:spacing w:line="240" w:lineRule="auto"/>
-              <w:ind w:left="405" w:firstLine="0"/>
-              <w:rPr>
-                <w:b/>
-                <w:szCs w:val="26"/>
-              </w:rPr>
-            </w:pPr>
-            <w:r>
-              <w:rPr>
-                <w:b/>
-                <w:szCs w:val="26"/>
-              </w:rPr>
-              <w:t>Điều kiện sau</w:t>
-            </w:r>
-          </w:p>
-        </w:tc>
-        <w:tc>
-          <w:tcPr>
-            <w:tcW w:w="7650" w:type="dxa"/>
-            <w:gridSpan w:val="2"/>
-            <w:tcBorders>
-              <w:top w:val="single" w:sz="4" w:space="0" w:color="000000" w:themeColor="text1"/>
-              <w:left w:val="single" w:sz="4" w:space="0" w:color="000000" w:themeColor="text1"/>
-              <w:bottom w:val="single" w:sz="4" w:space="0" w:color="000000" w:themeColor="text1"/>
-              <w:right w:val="single" w:sz="4" w:space="0" w:color="000000" w:themeColor="text1"/>
-            </w:tcBorders>
-          </w:tcPr>
-          <w:p>
-            <w:pPr>
-              <w:spacing w:line="240" w:lineRule="auto"/>
-              <w:ind w:left="405" w:firstLine="0"/>
-              <w:rPr>
-                <w:szCs w:val="26"/>
-              </w:rPr>
-            </w:pPr>
-            <w:r>
-              <w:rPr>
-                <w:szCs w:val="26"/>
-              </w:rPr>
-              <w:t>Xác nhận được giờ để nhắc nhở thông báo</w:t>
-            </w:r>
-          </w:p>
-        </w:tc>
-      </w:tr>
-      <w:tr>
-        <w:trPr>
-          <w:trHeight w:val="150"/>
-        </w:trPr>
-        <w:tc>
-          <w:tcPr>
-            <w:tcW w:w="1705" w:type="dxa"/>
-            <w:vMerge w:val="restart"/>
-            <w:tcBorders>
-              <w:top w:val="single" w:sz="4" w:space="0" w:color="000000" w:themeColor="text1"/>
-              <w:left w:val="single" w:sz="4" w:space="0" w:color="000000" w:themeColor="text1"/>
-              <w:right w:val="single" w:sz="4" w:space="0" w:color="000000" w:themeColor="text1"/>
-            </w:tcBorders>
-          </w:tcPr>
-          <w:p>
-            <w:pPr>
-              <w:spacing w:line="240" w:lineRule="auto"/>
-              <w:ind w:left="405" w:firstLine="0"/>
-              <w:rPr>
-                <w:b/>
-                <w:szCs w:val="26"/>
-              </w:rPr>
-            </w:pPr>
-            <w:r>
-              <w:rPr>
-                <w:b/>
-                <w:szCs w:val="26"/>
-              </w:rPr>
-              <w:t>Luồng sự kiện chính</w:t>
-            </w:r>
-          </w:p>
-        </w:tc>
-        <w:tc>
-          <w:tcPr>
-            <w:tcW w:w="3825" w:type="dxa"/>
-            <w:tcBorders>
-              <w:top w:val="single" w:sz="4" w:space="0" w:color="000000" w:themeColor="text1"/>
-              <w:left w:val="single" w:sz="4" w:space="0" w:color="000000" w:themeColor="text1"/>
-              <w:bottom w:val="single" w:sz="4" w:space="0" w:color="000000" w:themeColor="text1"/>
-              <w:right w:val="single" w:sz="4" w:space="0" w:color="000000" w:themeColor="text1"/>
-            </w:tcBorders>
-            <w:shd w:val="clear" w:color="auto" w:fill="92D050"/>
-          </w:tcPr>
-          <w:p>
-            <w:pPr>
-              <w:spacing w:line="240" w:lineRule="auto"/>
-              <w:ind w:left="405" w:firstLine="0"/>
-              <w:jc w:val="center"/>
-              <w:rPr>
-                <w:szCs w:val="26"/>
-              </w:rPr>
-            </w:pPr>
-            <w:r>
-              <w:rPr>
-                <w:szCs w:val="26"/>
-              </w:rPr>
-              <w:t>NguoiDung</w:t>
-            </w:r>
-          </w:p>
-        </w:tc>
-        <w:tc>
-          <w:tcPr>
-            <w:tcW w:w="3825" w:type="dxa"/>
-            <w:tcBorders>
-              <w:top w:val="single" w:sz="4" w:space="0" w:color="000000" w:themeColor="text1"/>
-              <w:left w:val="single" w:sz="4" w:space="0" w:color="000000" w:themeColor="text1"/>
-              <w:bottom w:val="single" w:sz="4" w:space="0" w:color="000000" w:themeColor="text1"/>
-              <w:right w:val="single" w:sz="4" w:space="0" w:color="000000" w:themeColor="text1"/>
-            </w:tcBorders>
-            <w:shd w:val="clear" w:color="auto" w:fill="92D050"/>
-          </w:tcPr>
-          <w:p>
-            <w:pPr>
-              <w:spacing w:line="240" w:lineRule="auto"/>
-              <w:ind w:left="405" w:firstLine="0"/>
-              <w:jc w:val="center"/>
-              <w:rPr>
-                <w:szCs w:val="26"/>
-              </w:rPr>
-            </w:pPr>
-            <w:r>
-              <w:rPr>
-                <w:szCs w:val="26"/>
-              </w:rPr>
-              <w:t>HeThong</w:t>
-            </w:r>
-          </w:p>
-        </w:tc>
-      </w:tr>
-      <w:tr>
-        <w:trPr>
-          <w:trHeight w:val="150"/>
-        </w:trPr>
-        <w:tc>
-          <w:tcPr>
-            <w:tcW w:w="1705" w:type="dxa"/>
-            <w:vMerge/>
-            <w:tcBorders>
-              <w:left w:val="single" w:sz="4" w:space="0" w:color="000000" w:themeColor="text1"/>
-              <w:right w:val="single" w:sz="4" w:space="0" w:color="000000" w:themeColor="text1"/>
-            </w:tcBorders>
-          </w:tcPr>
-          <w:p>
-            <w:pPr>
-              <w:spacing w:line="240" w:lineRule="auto"/>
-              <w:ind w:left="405" w:firstLine="0"/>
-              <w:rPr>
-                <w:b/>
-                <w:szCs w:val="26"/>
-              </w:rPr>
-            </w:pPr>
-          </w:p>
-        </w:tc>
-        <w:tc>
-          <w:tcPr>
-            <w:tcW w:w="3825" w:type="dxa"/>
-            <w:tcBorders>
-              <w:top w:val="single" w:sz="4" w:space="0" w:color="000000" w:themeColor="text1"/>
-              <w:left w:val="single" w:sz="4" w:space="0" w:color="000000" w:themeColor="text1"/>
-              <w:bottom w:val="single" w:sz="4" w:space="0" w:color="000000" w:themeColor="text1"/>
-              <w:right w:val="single" w:sz="4" w:space="0" w:color="000000" w:themeColor="text1"/>
-            </w:tcBorders>
-          </w:tcPr>
-          <w:p>
-            <w:pPr>
-              <w:pStyle w:val="ListParagraph"/>
-              <w:numPr>
-                <w:ilvl w:val="0"/>
-                <w:numId w:val="35"/>
-              </w:numPr>
-              <w:spacing w:line="240" w:lineRule="auto"/>
-              <w:rPr>
-                <w:szCs w:val="26"/>
-              </w:rPr>
-            </w:pPr>
-            <w:r>
-              <w:rPr>
-                <w:szCs w:val="26"/>
-              </w:rPr>
-              <w:t xml:space="preserve">Chọn giờ </w:t>
-            </w:r>
-            <w:r>
-              <w:rPr>
-                <w:szCs w:val="26"/>
-              </w:rPr>
-              <w:t>hiển thị thông báo</w:t>
-            </w:r>
-            <w:r>
-              <w:rPr>
-                <w:szCs w:val="26"/>
-              </w:rPr>
-              <w:t xml:space="preserve"> và nhấn nút “Xác nhận”</w:t>
-            </w:r>
-          </w:p>
-        </w:tc>
-        <w:tc>
-          <w:tcPr>
-            <w:tcW w:w="3825" w:type="dxa"/>
-            <w:tcBorders>
-              <w:top w:val="single" w:sz="4" w:space="0" w:color="000000" w:themeColor="text1"/>
-              <w:left w:val="single" w:sz="4" w:space="0" w:color="000000" w:themeColor="text1"/>
-              <w:bottom w:val="single" w:sz="4" w:space="0" w:color="000000" w:themeColor="text1"/>
-              <w:right w:val="single" w:sz="4" w:space="0" w:color="000000" w:themeColor="text1"/>
-            </w:tcBorders>
-          </w:tcPr>
-          <w:p>
-            <w:pPr>
-              <w:pStyle w:val="ListParagraph"/>
-              <w:numPr>
-                <w:ilvl w:val="0"/>
-                <w:numId w:val="35"/>
-              </w:numPr>
-              <w:spacing w:line="240" w:lineRule="auto"/>
-              <w:rPr>
-                <w:szCs w:val="26"/>
-              </w:rPr>
-            </w:pPr>
-            <w:r>
-              <w:rPr>
-                <w:szCs w:val="26"/>
-              </w:rPr>
-              <w:t xml:space="preserve">Lưu lại thông tin </w:t>
-            </w:r>
-            <w:r>
-              <w:rPr>
-                <w:szCs w:val="26"/>
-              </w:rPr>
-              <w:t>vào cơ sở dữ liệu</w:t>
-            </w:r>
-            <w:r>
-              <w:rPr>
-                <w:szCs w:val="26"/>
-              </w:rPr>
-              <w:t>.</w:t>
-            </w:r>
-          </w:p>
-        </w:tc>
-      </w:tr>
-      <w:tr>
-        <w:trPr>
-          <w:trHeight w:val="150"/>
-        </w:trPr>
-        <w:tc>
-          <w:tcPr>
-            <w:tcW w:w="1705" w:type="dxa"/>
-            <w:vMerge/>
-            <w:tcBorders>
-              <w:left w:val="single" w:sz="4" w:space="0" w:color="000000" w:themeColor="text1"/>
-              <w:right w:val="single" w:sz="4" w:space="0" w:color="000000" w:themeColor="text1"/>
-            </w:tcBorders>
-          </w:tcPr>
-          <w:p>
-            <w:pPr>
-              <w:spacing w:line="240" w:lineRule="auto"/>
-              <w:ind w:left="405" w:firstLine="0"/>
-              <w:rPr>
-                <w:b/>
-                <w:szCs w:val="26"/>
-              </w:rPr>
-            </w:pPr>
-          </w:p>
-        </w:tc>
-        <w:tc>
-          <w:tcPr>
-            <w:tcW w:w="3825" w:type="dxa"/>
-            <w:tcBorders>
-              <w:top w:val="single" w:sz="4" w:space="0" w:color="000000" w:themeColor="text1"/>
-              <w:left w:val="single" w:sz="4" w:space="0" w:color="000000" w:themeColor="text1"/>
-              <w:bottom w:val="single" w:sz="4" w:space="0" w:color="000000" w:themeColor="text1"/>
-              <w:right w:val="single" w:sz="4" w:space="0" w:color="000000" w:themeColor="text1"/>
-            </w:tcBorders>
-          </w:tcPr>
-          <w:p>
-            <w:pPr>
-              <w:pStyle w:val="ListParagraph"/>
-              <w:spacing w:line="240" w:lineRule="auto"/>
-              <w:ind w:left="1125" w:firstLine="0"/>
-              <w:rPr>
-                <w:szCs w:val="26"/>
-              </w:rPr>
-            </w:pPr>
-          </w:p>
-        </w:tc>
-        <w:tc>
-          <w:tcPr>
-            <w:tcW w:w="3825" w:type="dxa"/>
-            <w:tcBorders>
-              <w:top w:val="single" w:sz="4" w:space="0" w:color="000000" w:themeColor="text1"/>
-              <w:left w:val="single" w:sz="4" w:space="0" w:color="000000" w:themeColor="text1"/>
-              <w:bottom w:val="single" w:sz="4" w:space="0" w:color="000000" w:themeColor="text1"/>
-              <w:right w:val="single" w:sz="4" w:space="0" w:color="000000" w:themeColor="text1"/>
-            </w:tcBorders>
-          </w:tcPr>
-          <w:p>
-            <w:pPr>
-              <w:pStyle w:val="ListParagraph"/>
-              <w:numPr>
-                <w:ilvl w:val="0"/>
-                <w:numId w:val="35"/>
-              </w:numPr>
-              <w:spacing w:line="240" w:lineRule="auto"/>
-              <w:rPr>
-                <w:szCs w:val="26"/>
-              </w:rPr>
-            </w:pPr>
-            <w:r>
-              <w:rPr>
-                <w:szCs w:val="26"/>
-              </w:rPr>
-              <w:t xml:space="preserve">Tính toán </w:t>
-            </w:r>
-            <w:r>
-              <w:rPr>
-                <w:szCs w:val="26"/>
-              </w:rPr>
-              <w:t xml:space="preserve">số tiền cần tiết kiệm trung </w:t>
-            </w:r>
-            <w:r>
-              <w:rPr>
-                <w:szCs w:val="26"/>
-              </w:rPr>
-              <w:t>bình mỗi ngày.</w:t>
-            </w:r>
-          </w:p>
-        </w:tc>
-      </w:tr>
-      <w:tr>
-        <w:trPr>
-          <w:trHeight w:val="150"/>
-        </w:trPr>
-        <w:tc>
-          <w:tcPr>
-            <w:tcW w:w="1705" w:type="dxa"/>
-            <w:vMerge/>
-            <w:tcBorders>
-              <w:left w:val="single" w:sz="4" w:space="0" w:color="000000" w:themeColor="text1"/>
-              <w:bottom w:val="single" w:sz="4" w:space="0" w:color="000000" w:themeColor="text1"/>
-              <w:right w:val="single" w:sz="4" w:space="0" w:color="000000" w:themeColor="text1"/>
-            </w:tcBorders>
-          </w:tcPr>
-          <w:p>
-            <w:pPr>
-              <w:spacing w:line="240" w:lineRule="auto"/>
-              <w:ind w:left="405" w:firstLine="0"/>
-              <w:rPr>
-                <w:b/>
-                <w:szCs w:val="26"/>
-              </w:rPr>
-            </w:pPr>
-          </w:p>
-        </w:tc>
-        <w:tc>
-          <w:tcPr>
-            <w:tcW w:w="3825" w:type="dxa"/>
-            <w:tcBorders>
-              <w:top w:val="single" w:sz="4" w:space="0" w:color="000000" w:themeColor="text1"/>
-              <w:left w:val="single" w:sz="4" w:space="0" w:color="000000" w:themeColor="text1"/>
-              <w:bottom w:val="single" w:sz="4" w:space="0" w:color="000000" w:themeColor="text1"/>
-              <w:right w:val="single" w:sz="4" w:space="0" w:color="000000" w:themeColor="text1"/>
-            </w:tcBorders>
-          </w:tcPr>
-          <w:p>
-            <w:pPr>
-              <w:pStyle w:val="ListParagraph"/>
-              <w:spacing w:line="240" w:lineRule="auto"/>
-              <w:ind w:left="1125" w:firstLine="0"/>
-              <w:rPr>
-                <w:szCs w:val="26"/>
-              </w:rPr>
-            </w:pPr>
-          </w:p>
-        </w:tc>
-        <w:tc>
-          <w:tcPr>
-            <w:tcW w:w="3825" w:type="dxa"/>
-            <w:tcBorders>
-              <w:top w:val="single" w:sz="4" w:space="0" w:color="000000" w:themeColor="text1"/>
-              <w:left w:val="single" w:sz="4" w:space="0" w:color="000000" w:themeColor="text1"/>
-              <w:bottom w:val="single" w:sz="4" w:space="0" w:color="000000" w:themeColor="text1"/>
-              <w:right w:val="single" w:sz="4" w:space="0" w:color="000000" w:themeColor="text1"/>
-            </w:tcBorders>
-          </w:tcPr>
-          <w:p>
-            <w:pPr>
-              <w:pStyle w:val="ListParagraph"/>
-              <w:numPr>
-                <w:ilvl w:val="0"/>
-                <w:numId w:val="35"/>
-              </w:numPr>
-              <w:spacing w:line="240" w:lineRule="auto"/>
-              <w:rPr>
-                <w:szCs w:val="26"/>
-              </w:rPr>
-            </w:pPr>
-            <w:r>
-              <w:rPr>
-                <w:szCs w:val="26"/>
-              </w:rPr>
-              <w:t>Hiển thị thông b</w:t>
-            </w:r>
-            <w:r>
-              <w:rPr>
-                <w:szCs w:val="26"/>
-              </w:rPr>
-              <w:t>áo về số tiền cần tiết kiệm</w:t>
-            </w:r>
-            <w:r>
-              <w:rPr>
-                <w:szCs w:val="26"/>
-              </w:rPr>
-              <w:t xml:space="preserve"> trong ngày</w:t>
-            </w:r>
-            <w:r>
-              <w:rPr>
-                <w:szCs w:val="26"/>
-              </w:rPr>
-              <w:t xml:space="preserve"> </w:t>
-            </w:r>
-            <w:r>
-              <w:rPr>
-                <w:szCs w:val="26"/>
-              </w:rPr>
-              <w:t>ứng với</w:t>
-            </w:r>
-            <w:r>
-              <w:rPr>
-                <w:szCs w:val="26"/>
-              </w:rPr>
-              <w:t xml:space="preserve"> các kế hoạch đã có </w:t>
-            </w:r>
-            <w:r>
-              <w:rPr>
-                <w:szCs w:val="26"/>
-              </w:rPr>
-              <w:t>theo giờ cài đặt.</w:t>
-            </w:r>
-          </w:p>
-        </w:tc>
-      </w:tr>
-      <w:tr>
-        <w:tc>
-          <w:tcPr>
-            <w:tcW w:w="1705" w:type="dxa"/>
-            <w:tcBorders>
-              <w:top w:val="single" w:sz="4" w:space="0" w:color="000000" w:themeColor="text1"/>
-              <w:left w:val="single" w:sz="4" w:space="0" w:color="000000" w:themeColor="text1"/>
-              <w:bottom w:val="single" w:sz="4" w:space="0" w:color="000000" w:themeColor="text1"/>
-              <w:right w:val="single" w:sz="4" w:space="0" w:color="000000" w:themeColor="text1"/>
-            </w:tcBorders>
-            <w:hideMark/>
-          </w:tcPr>
-          <w:p>
-            <w:pPr>
-              <w:spacing w:line="240" w:lineRule="auto"/>
-              <w:ind w:left="405" w:firstLine="0"/>
-              <w:rPr>
-                <w:b/>
-                <w:szCs w:val="26"/>
-              </w:rPr>
-            </w:pPr>
-            <w:r>
-              <w:rPr>
-                <w:b/>
-                <w:szCs w:val="26"/>
-              </w:rPr>
-              <w:t>Luồng sự kiện phụ</w:t>
-            </w:r>
-          </w:p>
-        </w:tc>
-        <w:tc>
-          <w:tcPr>
-            <w:tcW w:w="7650" w:type="dxa"/>
-            <w:gridSpan w:val="2"/>
-            <w:tcBorders>
-              <w:top w:val="single" w:sz="4" w:space="0" w:color="000000" w:themeColor="text1"/>
-              <w:left w:val="single" w:sz="4" w:space="0" w:color="000000" w:themeColor="text1"/>
-              <w:bottom w:val="single" w:sz="4" w:space="0" w:color="000000" w:themeColor="text1"/>
-              <w:right w:val="single" w:sz="4" w:space="0" w:color="000000" w:themeColor="text1"/>
-            </w:tcBorders>
-          </w:tcPr>
-          <w:p>
-            <w:pPr>
-              <w:pStyle w:val="ListParagraph"/>
-              <w:keepNext/>
-              <w:numPr>
-                <w:ilvl w:val="1"/>
-                <w:numId w:val="35"/>
-              </w:numPr>
-              <w:spacing w:line="240" w:lineRule="auto"/>
-              <w:rPr>
-                <w:szCs w:val="26"/>
-              </w:rPr>
-            </w:pPr>
-            <w:r>
-              <w:rPr>
-                <w:szCs w:val="26"/>
-              </w:rPr>
-              <w:t>Nếu xảy ra lỗi sẽ hiển thị thông báo và kết thúc chức năng hiện tại.</w:t>
-            </w:r>
-          </w:p>
-        </w:tc>
-      </w:tr>
-    </w:tbl>
-    <w:p/>
-    <w:p>
-      <w:pPr>
-        <w:pStyle w:val="Heading4"/>
-      </w:pPr>
-      <w:r>
-        <w:rPr>
-          <w:noProof/>
-        </w:rPr>
-        <w:lastRenderedPageBreak/>
-        <w:drawing>
-          <wp:anchor distT="0" distB="0" distL="114300" distR="114300" simplePos="0" relativeHeight="251748352" behindDoc="0" locked="0" layoutInCell="1" allowOverlap="1" wp14:anchorId="25A28F22" wp14:editId="6859D262">
-            <wp:simplePos x="0" y="0"/>
-            <wp:positionH relativeFrom="margin">
-              <wp:align>left</wp:align>
-            </wp:positionH>
-            <wp:positionV relativeFrom="paragraph">
-              <wp:posOffset>401320</wp:posOffset>
-            </wp:positionV>
-            <wp:extent cx="5732145" cy="5153660"/>
-            <wp:effectExtent l="0" t="0" r="1905" b="8890"/>
-            <wp:wrapTopAndBottom/>
-            <wp:docPr id="57" name="Picture 57"/>
-            <wp:cNvGraphicFramePr>
-              <a:graphicFrameLocks xmlns:a="http://schemas.openxmlformats.org/drawingml/2006/main" noChangeAspect="1"/>
-            </wp:cNvGraphicFramePr>
-            <a:graphic xmlns:a="http://schemas.openxmlformats.org/drawingml/2006/main">
-              <a:graphicData uri="http://schemas.openxmlformats.org/drawingml/2006/picture">
-                <pic:pic xmlns:pic="http://schemas.openxmlformats.org/drawingml/2006/picture">
-                  <pic:nvPicPr>
-                    <pic:cNvPr id="0" name="Picture 24"/>
-                    <pic:cNvPicPr>
-                      <a:picLocks noChangeAspect="1" noChangeArrowheads="1"/>
-                    </pic:cNvPicPr>
-                  </pic:nvPicPr>
-                  <pic:blipFill>
-                    <a:blip r:embed="rId47">
-                      <a:extLst>
-                        <a:ext uri="{28A0092B-C50C-407E-A947-70E740481C1C}">
-                          <a14:useLocalDpi xmlns:a14="http://schemas.microsoft.com/office/drawing/2010/main" val="0"/>
-                        </a:ext>
-                      </a:extLst>
-                    </a:blip>
-                    <a:srcRect/>
-                    <a:stretch>
-                      <a:fillRect/>
-                    </a:stretch>
-                  </pic:blipFill>
-                  <pic:spPr bwMode="auto">
-                    <a:xfrm>
-                      <a:off x="0" y="0"/>
-                      <a:ext cx="5732145" cy="5153660"/>
-                    </a:xfrm>
-                    <a:prstGeom prst="rect">
-                      <a:avLst/>
-                    </a:prstGeom>
-                    <a:noFill/>
-                    <a:ln>
-                      <a:noFill/>
-                    </a:ln>
-                  </pic:spPr>
-                </pic:pic>
-              </a:graphicData>
-            </a:graphic>
-            <wp14:sizeRelH relativeFrom="margin">
-              <wp14:pctWidth>0</wp14:pctWidth>
-            </wp14:sizeRelH>
-            <wp14:sizeRelV relativeFrom="margin">
-              <wp14:pctHeight>0</wp14:pctHeight>
-            </wp14:sizeRelV>
-          </wp:anchor>
-        </w:drawing>
-      </w:r>
-      <w:r>
-        <w:t>Activity diagram</w:t>
-      </w:r>
-    </w:p>
-    <w:p/>
-    <w:p/>
-    <w:p>
-      <w:pPr>
-        <w:pStyle w:val="Heading4"/>
-      </w:pPr>
-      <w:r>
-        <w:t>Sequence diagram</w:t>
-      </w:r>
-    </w:p>
-    <w:p/>
-    <w:p/>
-    <w:p/>
-    <w:p/>
-    <w:p/>
-    <w:p/>
-    <w:p/>
-    <w:p/>
-    <w:p/>
-    <w:p>
-      <w:pPr>
-        <w:pStyle w:val="Heading3"/>
-      </w:pPr>
-      <w:bookmarkStart w:id="55" w:name="_Toc8443545"/>
-      <w:r>
-        <w:t>Use case UC05.1_XemB</w:t>
-      </w:r>
-      <w:r>
-        <w:t>aoCaoChiTieu</w:t>
-      </w:r>
-      <w:bookmarkEnd w:id="55"/>
-    </w:p>
-    <w:p>
-      <w:pPr>
-        <w:pStyle w:val="Heading4"/>
-      </w:pPr>
-      <w:r>
-        <w:t>Đặc tả use case</w:t>
-      </w:r>
-    </w:p>
-    <w:tbl>
-      <w:tblPr>
-        <w:tblStyle w:val="TableGrid"/>
-        <w:tblW w:w="9355" w:type="dxa"/>
-        <w:tblLook w:val="04A0" w:firstRow="1" w:lastRow="0" w:firstColumn="1" w:lastColumn="0" w:noHBand="0" w:noVBand="1"/>
-      </w:tblPr>
-      <w:tblGrid>
-        <w:gridCol w:w="1705"/>
-        <w:gridCol w:w="3825"/>
-        <w:gridCol w:w="3825"/>
-      </w:tblGrid>
-      <w:tr>
-        <w:tc>
-          <w:tcPr>
-            <w:tcW w:w="1705" w:type="dxa"/>
-            <w:tcBorders>
-              <w:top w:val="single" w:sz="4" w:space="0" w:color="000000" w:themeColor="text1"/>
-              <w:left w:val="single" w:sz="4" w:space="0" w:color="000000" w:themeColor="text1"/>
-              <w:bottom w:val="single" w:sz="4" w:space="0" w:color="000000" w:themeColor="text1"/>
-              <w:right w:val="single" w:sz="4" w:space="0" w:color="000000" w:themeColor="text1"/>
-            </w:tcBorders>
-            <w:hideMark/>
-          </w:tcPr>
-          <w:p>
-            <w:pPr>
-              <w:spacing w:line="240" w:lineRule="auto"/>
-              <w:ind w:left="405" w:firstLine="0"/>
-              <w:rPr>
-                <w:b/>
-                <w:szCs w:val="26"/>
-              </w:rPr>
-            </w:pPr>
-            <w:r>
-              <w:rPr>
-                <w:b/>
-                <w:szCs w:val="26"/>
-              </w:rPr>
-              <w:t>Use case</w:t>
-            </w:r>
-          </w:p>
-        </w:tc>
-        <w:tc>
-          <w:tcPr>
-            <w:tcW w:w="7650" w:type="dxa"/>
-            <w:gridSpan w:val="2"/>
-            <w:tcBorders>
-              <w:top w:val="single" w:sz="4" w:space="0" w:color="000000" w:themeColor="text1"/>
-              <w:left w:val="single" w:sz="4" w:space="0" w:color="000000" w:themeColor="text1"/>
-              <w:bottom w:val="single" w:sz="4" w:space="0" w:color="000000" w:themeColor="text1"/>
-              <w:right w:val="single" w:sz="4" w:space="0" w:color="000000" w:themeColor="text1"/>
-            </w:tcBorders>
-            <w:hideMark/>
-          </w:tcPr>
-          <w:p>
-            <w:pPr>
               <w:pStyle w:val="Heading3"/>
               <w:numPr>
                 <w:ilvl w:val="0"/>
@@ -22632,7 +21855,7 @@
               </w:rPr>
               <w:t xml:space="preserve">      </w:t>
             </w:r>
-            <w:bookmarkStart w:id="56" w:name="_Toc8443546"/>
+            <w:bookmarkStart w:id="55" w:name="_Toc8443546"/>
             <w:r>
               <w:rPr>
                 <w:b w:val="0"/>
@@ -22657,7 +21880,7 @@
               </w:rPr>
               <w:t>BaoCaoChiTieu</w:t>
             </w:r>
-            <w:bookmarkEnd w:id="56"/>
+            <w:bookmarkEnd w:id="55"/>
           </w:p>
         </w:tc>
       </w:tr>
@@ -23407,7 +22630,7 @@
         </w:rPr>
         <w:lastRenderedPageBreak/>
         <w:drawing>
-          <wp:anchor distT="0" distB="0" distL="114300" distR="114300" simplePos="0" relativeHeight="251749376" behindDoc="0" locked="0" layoutInCell="1" allowOverlap="1" wp14:anchorId="58E8DAEF" wp14:editId="7823DAC9">
+          <wp:anchor distT="0" distB="0" distL="114300" distR="114300" simplePos="0" relativeHeight="251749376" behindDoc="0" locked="0" layoutInCell="1" allowOverlap="1" wp14:anchorId="39E27C87" wp14:editId="40D013FF">
             <wp:simplePos x="0" y="0"/>
             <wp:positionH relativeFrom="margin">
               <wp:align>left</wp:align>
@@ -23432,7 +22655,7 @@
                     </pic:cNvPicPr>
                   </pic:nvPicPr>
                   <pic:blipFill>
-                    <a:blip r:embed="rId48">
+                    <a:blip r:embed="rId47">
                       <a:extLst>
                         <a:ext uri="{28A0092B-C50C-407E-A947-70E740481C1C}">
                           <a14:useLocalDpi xmlns:a14="http://schemas.microsoft.com/office/drawing/2010/main" val="0"/>
@@ -23487,7 +22710,7 @@
           <w:noProof/>
         </w:rPr>
         <w:drawing>
-          <wp:anchor distT="0" distB="0" distL="114300" distR="114300" simplePos="0" relativeHeight="251750400" behindDoc="0" locked="0" layoutInCell="1" allowOverlap="1" wp14:anchorId="128D5AAA" wp14:editId="53DBF928">
+          <wp:anchor distT="0" distB="0" distL="114300" distR="114300" simplePos="0" relativeHeight="251750400" behindDoc="0" locked="0" layoutInCell="1" allowOverlap="1" wp14:anchorId="099BE605" wp14:editId="3CD41320">
             <wp:simplePos x="0" y="0"/>
             <wp:positionH relativeFrom="margin">
               <wp:align>left</wp:align>
@@ -23512,7 +22735,7 @@
                     </pic:cNvPicPr>
                   </pic:nvPicPr>
                   <pic:blipFill>
-                    <a:blip r:embed="rId49">
+                    <a:blip r:embed="rId48">
                       <a:extLst>
                         <a:ext uri="{28A0092B-C50C-407E-A947-70E740481C1C}">
                           <a14:useLocalDpi xmlns:a14="http://schemas.microsoft.com/office/drawing/2010/main" val="0"/>
@@ -23557,11 +22780,17 @@
       <w:pPr>
         <w:pStyle w:val="Heading3"/>
       </w:pPr>
-      <w:bookmarkStart w:id="57" w:name="_Toc8443547"/>
-      <w:r>
-        <w:t>Use case UC05.2_BaoCaoThuNhap</w:t>
-      </w:r>
-      <w:bookmarkEnd w:id="57"/>
+      <w:bookmarkStart w:id="56" w:name="_Toc8443547"/>
+      <w:r>
+        <w:t>Use case UC05.2_</w:t>
+      </w:r>
+      <w:r>
+        <w:t>Xem</w:t>
+      </w:r>
+      <w:r>
+        <w:t>BaoCaoThuNhap</w:t>
+      </w:r>
+      <w:bookmarkEnd w:id="56"/>
     </w:p>
     <w:p>
       <w:pPr>
@@ -23644,7 +22873,7 @@
               </w:rPr>
               <w:t xml:space="preserve">      </w:t>
             </w:r>
-            <w:bookmarkStart w:id="58" w:name="_Toc8443548"/>
+            <w:bookmarkStart w:id="57" w:name="_Toc8443548"/>
             <w:r>
               <w:rPr>
                 <w:b w:val="0"/>
@@ -23669,7 +22898,7 @@
               </w:rPr>
               <w:t>BaoCaoThuNhap</w:t>
             </w:r>
-            <w:bookmarkEnd w:id="58"/>
+            <w:bookmarkEnd w:id="57"/>
           </w:p>
         </w:tc>
       </w:tr>
@@ -24433,7 +23662,7 @@
         </w:rPr>
         <w:lastRenderedPageBreak/>
         <w:drawing>
-          <wp:anchor distT="0" distB="0" distL="114300" distR="114300" simplePos="0" relativeHeight="251705344" behindDoc="0" locked="0" layoutInCell="1" allowOverlap="1" wp14:anchorId="38F265B9" wp14:editId="46353D27">
+          <wp:anchor distT="0" distB="0" distL="114300" distR="114300" simplePos="0" relativeHeight="251705344" behindDoc="0" locked="0" layoutInCell="1" allowOverlap="1" wp14:anchorId="2EEE8D24" wp14:editId="10A961BE">
             <wp:simplePos x="0" y="0"/>
             <wp:positionH relativeFrom="margin">
               <wp:align>left</wp:align>
@@ -24458,7 +23687,7 @@
                     </pic:cNvPicPr>
                   </pic:nvPicPr>
                   <pic:blipFill>
-                    <a:blip r:embed="rId50">
+                    <a:blip r:embed="rId49">
                       <a:extLst>
                         <a:ext uri="{28A0092B-C50C-407E-A947-70E740481C1C}">
                           <a14:useLocalDpi xmlns:a14="http://schemas.microsoft.com/office/drawing/2010/main" val="0"/>
@@ -24515,7 +23744,7 @@
           <w:noProof/>
         </w:rPr>
         <w:drawing>
-          <wp:anchor distT="0" distB="0" distL="114300" distR="114300" simplePos="0" relativeHeight="251751424" behindDoc="0" locked="0" layoutInCell="1" allowOverlap="1" wp14:anchorId="0377DDEF" wp14:editId="2889C85B">
+          <wp:anchor distT="0" distB="0" distL="114300" distR="114300" simplePos="0" relativeHeight="251751424" behindDoc="0" locked="0" layoutInCell="1" allowOverlap="1" wp14:anchorId="4D176A53" wp14:editId="1656C3C1">
             <wp:simplePos x="0" y="0"/>
             <wp:positionH relativeFrom="margin">
               <wp:align>left</wp:align>
@@ -24540,7 +23769,7 @@
                     </pic:cNvPicPr>
                   </pic:nvPicPr>
                   <pic:blipFill>
-                    <a:blip r:embed="rId51">
+                    <a:blip r:embed="rId50">
                       <a:extLst>
                         <a:ext uri="{28A0092B-C50C-407E-A947-70E740481C1C}">
                           <a14:useLocalDpi xmlns:a14="http://schemas.microsoft.com/office/drawing/2010/main" val="0"/>
@@ -24583,16 +23812,6 @@
     <w:p>
       <w:pPr>
         <w:pStyle w:val="Heading2"/>
-      </w:pPr>
-      <w:bookmarkStart w:id="59" w:name="_Toc8443549"/>
-      <w:r>
-        <w:lastRenderedPageBreak/>
-        <w:t>Sơ đồ class</w:t>
-      </w:r>
-      <w:bookmarkEnd w:id="59"/>
-    </w:p>
-    <w:p>
-      <w:pPr>
         <w:sectPr>
           <w:pgSz w:w="11907" w:h="16840" w:code="9"/>
           <w:pgMar w:top="1701" w:right="1134" w:bottom="1701" w:left="1985" w:header="709" w:footer="709" w:gutter="0"/>
@@ -24600,114 +23819,42 @@
           <w:docGrid w:linePitch="360"/>
         </w:sectPr>
       </w:pPr>
+    </w:p>
+    <w:p>
+      <w:pPr>
+        <w:pStyle w:val="Heading1"/>
+      </w:pPr>
+      <w:bookmarkStart w:id="58" w:name="_Toc398987999"/>
+      <w:bookmarkStart w:id="59" w:name="_Toc8443550"/>
+      <w:r>
+        <w:lastRenderedPageBreak/>
+        <w:t>:</w:t>
+      </w:r>
+      <w:bookmarkStart w:id="60" w:name="_Toc169424250"/>
+      <w:r>
+        <w:t xml:space="preserve"> </w:t>
+      </w:r>
+      <w:r>
+        <w:t xml:space="preserve">THIẾT KẾ VÀ </w:t>
+      </w:r>
+      <w:bookmarkEnd w:id="60"/>
+      <w:r>
+        <w:t>HIỆN THỰC</w:t>
+      </w:r>
+      <w:bookmarkEnd w:id="58"/>
+      <w:bookmarkEnd w:id="59"/>
+    </w:p>
+    <w:p>
+      <w:pPr>
+        <w:pStyle w:val="Heading2"/>
+      </w:pPr>
+      <w:bookmarkStart w:id="61" w:name="_Toc8443551"/>
       <w:r>
         <w:rPr>
           <w:noProof/>
         </w:rPr>
         <w:drawing>
-          <wp:anchor distT="0" distB="0" distL="114300" distR="114300" simplePos="0" relativeHeight="251753472" behindDoc="0" locked="0" layoutInCell="1" allowOverlap="1" wp14:anchorId="48D81D2E" wp14:editId="25E44A8D">
-            <wp:simplePos x="0" y="0"/>
-            <wp:positionH relativeFrom="margin">
-              <wp:align>left</wp:align>
-            </wp:positionH>
-            <wp:positionV relativeFrom="paragraph">
-              <wp:posOffset>82988</wp:posOffset>
-            </wp:positionV>
-            <wp:extent cx="5880735" cy="5267325"/>
-            <wp:effectExtent l="0" t="0" r="5715" b="9525"/>
-            <wp:wrapTopAndBottom/>
-            <wp:docPr id="7" name="Picture 7"/>
-            <wp:cNvGraphicFramePr>
-              <a:graphicFrameLocks xmlns:a="http://schemas.openxmlformats.org/drawingml/2006/main" noChangeAspect="1"/>
-            </wp:cNvGraphicFramePr>
-            <a:graphic xmlns:a="http://schemas.openxmlformats.org/drawingml/2006/main">
-              <a:graphicData uri="http://schemas.openxmlformats.org/drawingml/2006/picture">
-                <pic:pic xmlns:pic="http://schemas.openxmlformats.org/drawingml/2006/picture">
-                  <pic:nvPicPr>
-                    <pic:cNvPr id="0" name="Picture 3"/>
-                    <pic:cNvPicPr>
-                      <a:picLocks noChangeAspect="1" noChangeArrowheads="1"/>
-                    </pic:cNvPicPr>
-                  </pic:nvPicPr>
-                  <pic:blipFill>
-                    <a:blip r:embed="rId52">
-                      <a:extLst>
-                        <a:ext uri="{28A0092B-C50C-407E-A947-70E740481C1C}">
-                          <a14:useLocalDpi xmlns:a14="http://schemas.microsoft.com/office/drawing/2010/main" val="0"/>
-                        </a:ext>
-                      </a:extLst>
-                    </a:blip>
-                    <a:srcRect/>
-                    <a:stretch>
-                      <a:fillRect/>
-                    </a:stretch>
-                  </pic:blipFill>
-                  <pic:spPr bwMode="auto">
-                    <a:xfrm>
-                      <a:off x="0" y="0"/>
-                      <a:ext cx="5880735" cy="5267325"/>
-                    </a:xfrm>
-                    <a:prstGeom prst="rect">
-                      <a:avLst/>
-                    </a:prstGeom>
-                    <a:noFill/>
-                    <a:ln>
-                      <a:noFill/>
-                    </a:ln>
-                  </pic:spPr>
-                </pic:pic>
-              </a:graphicData>
-            </a:graphic>
-            <wp14:sizeRelH relativeFrom="margin">
-              <wp14:pctWidth>0</wp14:pctWidth>
-            </wp14:sizeRelH>
-            <wp14:sizeRelV relativeFrom="margin">
-              <wp14:pctHeight>0</wp14:pctHeight>
-            </wp14:sizeRelV>
-          </wp:anchor>
-        </w:drawing>
-      </w:r>
-    </w:p>
-    <w:p>
-      <w:pPr>
-        <w:pStyle w:val="Heading1"/>
-      </w:pPr>
-      <w:bookmarkStart w:id="60" w:name="_Toc398987999"/>
-      <w:bookmarkStart w:id="61" w:name="_Toc8443550"/>
-      <w:r>
-        <w:lastRenderedPageBreak/>
-        <w:t>:</w:t>
-      </w:r>
-      <w:bookmarkStart w:id="62" w:name="_Toc169424250"/>
-      <w:r>
-        <w:t xml:space="preserve"> </w:t>
-      </w:r>
-      <w:r>
-        <w:t xml:space="preserve">THIẾT KẾ VÀ </w:t>
-      </w:r>
-      <w:bookmarkEnd w:id="62"/>
-      <w:r>
-        <w:t>HIỆN THỰC</w:t>
-      </w:r>
-      <w:bookmarkEnd w:id="60"/>
-      <w:bookmarkEnd w:id="61"/>
-    </w:p>
-    <w:p>
-      <w:r>
-        <w:t>Chương này sinh viên trình bày quá trình thiết kế, thử nghiệm và hiện thực hệ thống hoặc bài toán.</w:t>
-      </w:r>
-    </w:p>
-    <w:p>
-      <w:pPr>
-        <w:pStyle w:val="Heading2"/>
-      </w:pPr>
-      <w:bookmarkStart w:id="63" w:name="_Toc8443551"/>
-      <w:r>
-        <w:rPr>
-          <w:noProof/>
-        </w:rPr>
-        <w:drawing>
-          <wp:anchor distT="0" distB="0" distL="114300" distR="114300" simplePos="0" relativeHeight="251764736" behindDoc="0" locked="0" layoutInCell="1" allowOverlap="1" wp14:anchorId="420CB8B9" wp14:editId="7D175F34">
+          <wp:anchor distT="0" distB="0" distL="114300" distR="114300" simplePos="0" relativeHeight="251764736" behindDoc="0" locked="0" layoutInCell="1" allowOverlap="1" wp14:anchorId="34CD3142" wp14:editId="3EE7807A">
             <wp:simplePos x="0" y="0"/>
             <wp:positionH relativeFrom="margin">
               <wp:align>left</wp:align>
@@ -24732,7 +23879,7 @@
                     </pic:cNvPicPr>
                   </pic:nvPicPr>
                   <pic:blipFill>
-                    <a:blip r:embed="rId53">
+                    <a:blip r:embed="rId51">
                       <a:extLst>
                         <a:ext uri="{28A0092B-C50C-407E-A947-70E740481C1C}">
                           <a14:useLocalDpi xmlns:a14="http://schemas.microsoft.com/office/drawing/2010/main" val="0"/>
@@ -24772,88 +23919,263 @@
       <w:r>
         <w:t>Sơ đồ lớp – class diagram</w:t>
       </w:r>
+      <w:bookmarkEnd w:id="61"/>
+    </w:p>
+    <w:p/>
+    <w:p/>
+    <w:p>
+      <w:pPr>
+        <w:pStyle w:val="Heading2"/>
+      </w:pPr>
+      <w:bookmarkStart w:id="62" w:name="_Toc8443552"/>
+      <w:r>
+        <w:t>Sơ đồ phân luồng màn hình</w:t>
+      </w:r>
+      <w:bookmarkEnd w:id="62"/>
+    </w:p>
+    <w:p>
+      <w:pPr>
+        <w:pStyle w:val="Heading3"/>
+      </w:pPr>
+      <w:bookmarkStart w:id="63" w:name="_Toc8443553"/>
+      <w:r>
+        <w:t>Screen flow</w:t>
+      </w:r>
       <w:bookmarkEnd w:id="63"/>
     </w:p>
     <w:p>
-      <w:bookmarkStart w:id="64" w:name="_GoBack"/>
+      <w:r>
+        <w:t>Nội dung tiểu  mục</w:t>
+      </w:r>
     </w:p>
-    <w:bookmarkEnd w:id="64"/>
-    <w:p/>
     <w:p>
       <w:pPr>
+        <w:pStyle w:val="Heading3"/>
+      </w:pPr>
+      <w:bookmarkStart w:id="64" w:name="_Toc8443554"/>
+      <w:r>
+        <w:lastRenderedPageBreak/>
+        <w:t>Một số màn hình giao diện của ứng dụng</w:t>
+      </w:r>
+      <w:bookmarkEnd w:id="64"/>
+    </w:p>
+    <w:p>
+      <w:r>
+        <w:t>Nội dung tiểu  mục</w:t>
+      </w:r>
+    </w:p>
+    <w:p>
+      <w:pPr>
+        <w:ind w:firstLine="0"/>
+      </w:pPr>
+    </w:p>
+    <w:p>
+      <w:pPr>
         <w:pStyle w:val="Heading2"/>
       </w:pPr>
-      <w:bookmarkStart w:id="65" w:name="_Toc8443552"/>
-      <w:r>
-        <w:lastRenderedPageBreak/>
-        <w:t>Sơ đồ phân luồng màn hình</w:t>
+      <w:bookmarkStart w:id="65" w:name="_Toc8443555"/>
+      <w:r>
+        <w:t>Hiện thực chức năng và giao diện thực tế</w:t>
       </w:r>
       <w:bookmarkEnd w:id="65"/>
     </w:p>
     <w:p>
       <w:pPr>
-        <w:pStyle w:val="Heading3"/>
-      </w:pPr>
-      <w:bookmarkStart w:id="66" w:name="_Toc8443553"/>
-      <w:r>
-        <w:t>Screen flow</w:t>
-      </w:r>
-      <w:bookmarkEnd w:id="66"/>
+        <w:ind w:firstLine="0"/>
+      </w:pPr>
     </w:p>
     <w:p>
-      <w:r>
-        <w:t>Nội dung tiểu  mục</w:t>
-      </w:r>
-    </w:p>
-    <w:p>
-      <w:pPr>
-        <w:pStyle w:val="Heading3"/>
-      </w:pPr>
-      <w:bookmarkStart w:id="67" w:name="_Toc8443554"/>
-      <w:r>
-        <w:t>Một số màn hình giao diện của ứng dụng</w:t>
-      </w:r>
-      <w:bookmarkEnd w:id="67"/>
-    </w:p>
-    <w:p>
-      <w:r>
-        <w:t>Nội dung tiểu  mục</w:t>
-      </w:r>
-    </w:p>
-    <w:p>
-      <w:pPr>
-        <w:ind w:firstLine="0"/>
-      </w:pPr>
-    </w:p>
-    <w:p>
       <w:pPr>
         <w:pStyle w:val="Heading2"/>
       </w:pPr>
-      <w:bookmarkStart w:id="68" w:name="_Toc8443555"/>
-      <w:r>
-        <w:t>Hiện thực chức năng và giao diện thực tế</w:t>
-      </w:r>
-      <w:bookmarkEnd w:id="68"/>
-    </w:p>
-    <w:p>
-      <w:pPr>
-        <w:ind w:firstLine="0"/>
-      </w:pPr>
-    </w:p>
-    <w:p>
-      <w:pPr>
-        <w:pStyle w:val="Heading2"/>
-      </w:pPr>
-      <w:bookmarkStart w:id="69" w:name="_Toc8443556"/>
+      <w:bookmarkStart w:id="66" w:name="_Toc8443556"/>
       <w:r>
         <w:t>Kiểm thử</w:t>
       </w:r>
-      <w:bookmarkEnd w:id="69"/>
+      <w:bookmarkEnd w:id="66"/>
     </w:p>
     <w:p/>
     <w:p>
       <w:pPr>
         <w:pStyle w:val="Heading2"/>
+      </w:pPr>
+      <w:bookmarkStart w:id="67" w:name="_Toc8443557"/>
+      <w:r>
+        <w:t>Triển khai và phát hành ứng dụng</w:t>
+      </w:r>
+      <w:bookmarkEnd w:id="67"/>
+      <w:r>
+        <w:t xml:space="preserve"> trên Google Play</w:t>
+      </w:r>
+    </w:p>
+    <w:p>
+      <w:pPr>
+        <w:ind w:firstLine="0"/>
+      </w:pPr>
+      <w:r>
+        <w:t>Google Play là một nền tảng xuất bản mạnh mẽ giúp bạn công khai, bán và phân phối các ứng dụng Android của mình cho người dùng trên toàn thế giới.</w:t>
+      </w:r>
+    </w:p>
+    <w:p>
+      <w:pPr>
+        <w:ind w:firstLine="0"/>
+      </w:pPr>
+      <w:r>
+        <w:t>Phát hành ứng dụng của bạn trên Google Play là một quy trình đơn giản bao gồm ba bước cơ bản:</w:t>
+      </w:r>
+    </w:p>
+    <w:p>
+      <w:pPr>
+        <w:pStyle w:val="ListParagraph"/>
+        <w:numPr>
+          <w:ilvl w:val="0"/>
+          <w:numId w:val="44"/>
+        </w:numPr>
+      </w:pPr>
+      <w:r>
+        <w:t>Chuẩn bị tài liệu quảng cáo.</w:t>
+      </w:r>
+    </w:p>
+    <w:p>
+      <w:pPr>
+        <w:pStyle w:val="ListParagraph"/>
+        <w:ind w:firstLine="0"/>
+      </w:pPr>
+      <w:r>
+        <w:t>Để tận dụng triệt để khả năng tiếp thị và công khai của Google Play, bạn cần tạo tài liệu quảng cáo cho ứng dụng của mình, chẳng hạn như ảnh chụp màn hình, video, đồ họa và văn bản quảng cáo.</w:t>
+      </w:r>
+    </w:p>
+    <w:p>
+      <w:pPr>
+        <w:pStyle w:val="ListParagraph"/>
+        <w:numPr>
+          <w:ilvl w:val="0"/>
+          <w:numId w:val="44"/>
+        </w:numPr>
+      </w:pPr>
+      <w:r>
+        <w:t>Cấu hình tùy chọn và tải lên</w:t>
+      </w:r>
+      <w:r>
+        <w:t>.</w:t>
+      </w:r>
+      <w:r>
+        <w:t xml:space="preserve"> </w:t>
+      </w:r>
+    </w:p>
+    <w:p>
+      <w:pPr>
+        <w:pStyle w:val="ListParagraph"/>
+        <w:ind w:firstLine="0"/>
+      </w:pPr>
+      <w:r>
+        <w:t>Đă</w:t>
+      </w:r>
+      <w:r>
+        <w:t xml:space="preserve">ng nhập vào Play Console. </w:t>
+      </w:r>
+      <w:r>
+        <w:t>Thực hiện theo các bước để chuẩn bị và tung ra bản phát hành của bạn để tạo bản phát hành mới.</w:t>
+      </w:r>
+    </w:p>
+    <w:p>
+      <w:pPr>
+        <w:pStyle w:val="ListParagraph"/>
+        <w:ind w:firstLine="0"/>
+      </w:pPr>
+      <w:r>
+        <w:t>Sau khi bạn chọn bản phát hành, hãy định cấu hình ký ứng dụng trong phần Cho phép Google tạo và quản lý phần khóa ký ứng dụng</w:t>
+      </w:r>
+      <w:r>
+        <w:t>.</w:t>
+      </w:r>
+      <w:r>
+        <w:t xml:space="preserve"> </w:t>
+      </w:r>
+      <w:r>
+        <w:t>Khóa bạn sử dụng để ký bản phát hành đầu tiên trở thành khóa tải lên của bạn và bạn nên sử dụng khóa đó để ký các bản phát hành trong tương lai.</w:t>
+      </w:r>
+    </w:p>
+    <w:p>
+      <w:pPr>
+        <w:pStyle w:val="ListParagraph"/>
+        <w:ind w:firstLine="0"/>
+      </w:pPr>
+      <w:r>
+        <w:t>Để Google Play tạo khóa ký ứng dụng cho bạn và sử dụng nó để ký ứng dụng</w:t>
+      </w:r>
+      <w:r>
+        <w:t xml:space="preserve">, chọn </w:t>
+      </w:r>
+      <w:r>
+        <w:t>Continue</w:t>
+      </w:r>
+      <w:r>
+        <w:t xml:space="preserve">. </w:t>
+      </w:r>
+    </w:p>
+    <w:p>
+      <w:pPr>
+        <w:pStyle w:val="ListParagraph"/>
+        <w:ind w:firstLine="0"/>
+      </w:pPr>
+      <w:r>
+        <w:t>Để sử dụng cùng khóa với một ứng dụng khác trên tài khoản nhà phát triển của bạn, chọn</w:t>
+      </w:r>
+      <w:r>
+        <w:t xml:space="preserve"> </w:t>
+      </w:r>
+      <w:r>
+        <w:t>Advanced options &gt; Use the same key</w:t>
+      </w:r>
+      <w:r>
+        <w:t xml:space="preserve"> as another app in this account &gt; chọn ứng dụng &gt; </w:t>
+      </w:r>
+      <w:r>
+        <w:t>Continue</w:t>
+      </w:r>
+      <w:r>
+        <w:t>.</w:t>
+      </w:r>
+    </w:p>
+    <w:p>
+      <w:pPr>
+        <w:pStyle w:val="ListParagraph"/>
+        <w:numPr>
+          <w:ilvl w:val="0"/>
+          <w:numId w:val="44"/>
+        </w:numPr>
+      </w:pPr>
+      <w:r>
+        <w:t>Xuất bản phiên bản phát hành của ứng dụng</w:t>
+      </w:r>
+      <w:r>
+        <w:t>.</w:t>
+      </w:r>
+    </w:p>
+    <w:p>
+      <w:r>
+        <w:t>Phiên bản là một thành phần quan trọng trong chiến lược nâng cấp và bảo trì ứng dụng của bạn. Phiên bản rất quan trọng vì:</w:t>
+      </w:r>
+    </w:p>
+    <w:p>
+      <w:r>
+        <w:lastRenderedPageBreak/>
+        <w:t>Người dùng cần có thông tin cụ thể về phiên bản ứng dụng được cài đặt trên thiết bị của họ và các phiên bản nâng cấp có sẵn để cài đặt.</w:t>
+      </w:r>
+    </w:p>
+    <w:p>
+      <w:r>
+        <w:t>Các ứng dụng khác - bao gồm các ứng dụng khác mà bạn xuất bản dưới dạng bộ - cần truy vấn hệ thống cho phiên bản ứng dụng của bạn, để xác định khả năng tương thích và xác định các phụ thuộc.</w:t>
+      </w:r>
+    </w:p>
+    <w:p>
+      <w:r>
+        <w:t>Các dịch vụ thông qua đó bạn sẽ xuất bản (các) ứng dụng của mình cũng có thể cần truy vấn ứng dụng của bạn cho phiên bản của nó, để chúng có thể hiển thị phiên bản cho người dùng. Dịch vụ xuất bản cũng có thể cần kiểm tra phiên bản ứng dụng để xác định khả năng tương thích và thiết lập mối quan hệ nâng cấp / hạ cấp.</w:t>
+      </w:r>
+    </w:p>
+    <w:p>
+      <w:pPr>
         <w:sectPr>
           <w:pgSz w:w="11907" w:h="16840" w:code="9"/>
           <w:pgMar w:top="1701" w:right="1134" w:bottom="1701" w:left="1985" w:header="709" w:footer="709" w:gutter="0"/>
@@ -24861,107 +24183,159 @@
           <w:docGrid w:linePitch="360"/>
         </w:sectPr>
       </w:pPr>
-      <w:bookmarkStart w:id="70" w:name="_Toc8443557"/>
-      <w:r>
-        <w:t>Triển khai và phát hành ứng dụng</w:t>
-      </w:r>
+      <w:r>
+        <w:t>Hệ thống Android sử dụng thông tin phiên bản ứng dụng của bạn để bảo vệ chống lại sự xuống cấp. Hệ thống không sử dụng thông tin phiên bản ứng dụng để thực thi các hạn chế đối với việc nâng cấp hoặc tương thích các ứng dụng của bên thứ ba. Ứng dụng của bạn phải thực thi bất kỳ hạn chế phiên bản nào và sẽ cho người dùng biết về chúng.</w:t>
+      </w:r>
+    </w:p>
+    <w:p>
+      <w:pPr>
+        <w:pStyle w:val="Heading1"/>
+      </w:pPr>
+      <w:bookmarkStart w:id="68" w:name="_Toc169424253"/>
+      <w:bookmarkStart w:id="69" w:name="_Toc398988006"/>
+      <w:bookmarkStart w:id="70" w:name="_Toc8443558"/>
+      <w:r>
+        <w:lastRenderedPageBreak/>
+        <w:t>:</w:t>
+      </w:r>
+      <w:r>
+        <w:t xml:space="preserve"> </w:t>
+      </w:r>
+      <w:r>
+        <w:t>KẾT LUẬN</w:t>
+      </w:r>
+      <w:bookmarkEnd w:id="68"/>
+      <w:bookmarkEnd w:id="69"/>
       <w:bookmarkEnd w:id="70"/>
     </w:p>
     <w:p>
       <w:pPr>
-        <w:pStyle w:val="Heading1"/>
-      </w:pPr>
-      <w:bookmarkStart w:id="71" w:name="_Toc169424253"/>
-      <w:bookmarkStart w:id="72" w:name="_Toc398988006"/>
-      <w:bookmarkStart w:id="73" w:name="_Toc8443558"/>
-      <w:r>
-        <w:lastRenderedPageBreak/>
-        <w:t>:</w:t>
-      </w:r>
-      <w:r>
-        <w:t xml:space="preserve"> </w:t>
-      </w:r>
-      <w:r>
-        <w:t>KẾT LUẬN</w:t>
+        <w:pStyle w:val="Heading2"/>
+      </w:pPr>
+      <w:bookmarkStart w:id="71" w:name="_Toc398988007"/>
+      <w:bookmarkStart w:id="72" w:name="_Toc8443559"/>
+      <w:r>
+        <w:t>Kết quả đạt được</w:t>
       </w:r>
       <w:bookmarkEnd w:id="71"/>
       <w:bookmarkEnd w:id="72"/>
+    </w:p>
+    <w:p>
+      <w:pPr>
+        <w:ind w:firstLine="576"/>
+      </w:pPr>
+      <w:r>
+        <w:t>Ứng dụng lưu trữ cơ sở dữ liệu người dùng trên đám mây. Người dùng có thể truy cập vào tài khoản cá nhân của mình trên nhiều thiết bị Android. Có thể backup lại dữ liệu tài khoản.</w:t>
+      </w:r>
+    </w:p>
+    <w:p>
+      <w:pPr>
+        <w:ind w:firstLine="576"/>
+      </w:pPr>
+      <w:r>
+        <w:t>Thực hiện được các chức năng yêu cầu của ứng dụng:</w:t>
+      </w:r>
+    </w:p>
+    <w:p>
+      <w:pPr>
+        <w:ind w:firstLine="576"/>
+      </w:pPr>
+      <w:r>
+        <w:t>Đăng nhập bằng tài khoản của ứng dụng Mojar, hỗ trợ người dùng tạo lại mật khẩu bằng chức năng quên mật khẩu. Đăng nhập thông qua tài khoản Facebook hoặc Google.</w:t>
+      </w:r>
+    </w:p>
+    <w:p>
+      <w:pPr>
+        <w:ind w:firstLine="576"/>
+      </w:pPr>
+      <w:r>
+        <w:t xml:space="preserve">Thiết lập các </w:t>
+      </w:r>
+      <w:r>
+        <w:t>giá trị phần trăm cho các hủ tiền tùy thuộc vào nhu cầu người sử dụng.</w:t>
+      </w:r>
+    </w:p>
+    <w:p>
+      <w:pPr>
+        <w:ind w:firstLine="576"/>
+      </w:pPr>
+      <w:r>
+        <w:t>Quản lý ghi nhận thu chi cho một hoặc tất cả các hủ tiền. Hỗ trợ việc nhập thông qua các gợi ý và phát sinh giao dịch định kỳ. Ngoài ra, ứng dụng còn cho người dùng biết số tiền trung bình người dùng nên sử dụng trong ngày thông qua chức năng xem hạn mức chi tiêu trung bình.</w:t>
+      </w:r>
+    </w:p>
+    <w:p>
+      <w:pPr>
+        <w:ind w:firstLine="576"/>
+      </w:pPr>
+      <w:r>
+        <w:t>Lập kế hoạch tiết kiệm tiền cho một mục tiêu sắp tới và đưa ra số tiền cần tiết kiệm và mức độ hoàn thành kế hoạch để người dùng dễ theo dõi và thực hiện.</w:t>
+      </w:r>
+    </w:p>
+    <w:p>
+      <w:pPr>
+        <w:ind w:firstLine="576"/>
+      </w:pPr>
+      <w:r>
+        <w:t>Báo cáo các giao dịch thu nhập và chi tiêu được hiển thị dưới dạng biểu đồ. Ứng dụng thống kê các khoản giao dịch với số tiền nhiều và ít nhất đã thực hiện.</w:t>
+      </w:r>
+    </w:p>
+    <w:p>
+      <w:pPr>
+        <w:ind w:firstLine="576"/>
+      </w:pPr>
+    </w:p>
+    <w:p>
+      <w:pPr>
+        <w:pStyle w:val="Heading2"/>
+      </w:pPr>
+      <w:bookmarkStart w:id="73" w:name="_Toc8443560"/>
+      <w:r>
+        <w:t>Hạn chế của đồ án</w:t>
+      </w:r>
       <w:bookmarkEnd w:id="73"/>
     </w:p>
     <w:p>
       <w:pPr>
+        <w:ind w:firstLine="576"/>
+      </w:pPr>
+      <w:r>
+        <w:t>Ứng dụng chưa có chức năng kết nối đến phần công nợ của sinh viên trên website của trường đại học để hỗ trợ sinh viên trong việc biết các khoản học phí cần phải chi sắp tới hoặc các khoản phí sinh viên đã trả trong quá trình học tập tại trường đại học.</w:t>
+      </w:r>
+    </w:p>
+    <w:p>
+      <w:pPr>
+        <w:ind w:firstLine="576"/>
+      </w:pPr>
+      <w:r>
+        <w:t>Ứng dụng phát sinh sáu hủ tiền mặc định dựa theo nguyên tắc Jars nên người dùng không chỉnh sửa được số ví tiền muốn sử dụng. Nên có thêm chức năng tùy chọn thiết lập số hủ tiền nếu người dùng không muốn sử dụng theo phương pháp quản lý tài chính này.</w:t>
+      </w:r>
+    </w:p>
+    <w:p>
+      <w:pPr>
         <w:pStyle w:val="Heading2"/>
       </w:pPr>
-      <w:bookmarkStart w:id="74" w:name="_Toc398988007"/>
-      <w:bookmarkStart w:id="75" w:name="_Toc8443559"/>
-      <w:r>
-        <w:t>Kết quả đạt được</w:t>
-      </w:r>
+      <w:bookmarkStart w:id="74" w:name="_Toc398988009"/>
+      <w:bookmarkStart w:id="75" w:name="_Toc8443561"/>
+      <w:r>
+        <w:lastRenderedPageBreak/>
+        <w:t>Hướng phát triển</w:t>
+      </w:r>
+      <w:bookmarkStart w:id="76" w:name="_GoBack"/>
       <w:bookmarkEnd w:id="74"/>
       <w:bookmarkEnd w:id="75"/>
-    </w:p>
-    <w:p>
-      <w:pPr>
-        <w:ind w:firstLine="576"/>
-      </w:pPr>
-      <w:r>
-        <w:t xml:space="preserve">Trình bày các </w:t>
-      </w:r>
-      <w:r>
-        <w:t>chức năng đã hoàn thành trong đồ án hoặc kết quả nghiên cứu.</w:t>
-      </w:r>
-    </w:p>
-    <w:p>
-      <w:pPr>
-        <w:pStyle w:val="Heading2"/>
-      </w:pPr>
-      <w:bookmarkStart w:id="76" w:name="_Toc8443560"/>
-      <w:r>
-        <w:t>Hạn chế của đồ án</w:t>
-      </w:r>
       <w:bookmarkEnd w:id="76"/>
     </w:p>
+    <w:p/>
     <w:p>
       <w:pPr>
-        <w:ind w:firstLine="576"/>
-      </w:pPr>
-      <w:r>
-        <w:t>T</w:t>
-      </w:r>
-      <w:r>
-        <w:t xml:space="preserve">rình bày </w:t>
-      </w:r>
-      <w:r>
-        <w:t>những hạn chế, công việc</w:t>
-      </w:r>
-      <w:r>
-        <w:t xml:space="preserve"> chưa hoàn tất trong đồ án</w:t>
+        <w:spacing w:before="0" w:line="240" w:lineRule="auto"/>
+        <w:ind w:firstLine="0"/>
+        <w:jc w:val="left"/>
+      </w:pPr>
+      <w:r>
+        <w:br w:type="page"/>
       </w:r>
     </w:p>
-    <w:p>
-      <w:pPr>
-        <w:pStyle w:val="Heading2"/>
-      </w:pPr>
-      <w:bookmarkStart w:id="77" w:name="_Toc398988009"/>
-      <w:bookmarkStart w:id="78" w:name="_Toc8443561"/>
-      <w:r>
-        <w:t>Hướng phát triển</w:t>
-      </w:r>
-      <w:bookmarkEnd w:id="77"/>
-      <w:bookmarkEnd w:id="78"/>
-    </w:p>
-    <w:p>
-      <w:r>
-        <w:t xml:space="preserve">Trình bày các định hướng phát triển cho hệ thống hoặc </w:t>
-      </w:r>
-      <w:r>
-        <w:t xml:space="preserve">hướng </w:t>
-      </w:r>
-      <w:r>
-        <w:t xml:space="preserve">nghiên cứu trong tương lai. </w:t>
-      </w:r>
-    </w:p>
-    <w:p/>
     <w:p>
       <w:pPr>
         <w:pStyle w:val="Heading1"/>
@@ -24970,15 +24344,16 @@
           <w:numId w:val="0"/>
         </w:numPr>
       </w:pPr>
-      <w:bookmarkStart w:id="79" w:name="_Toc169424254"/>
-      <w:bookmarkStart w:id="80" w:name="_Toc398988010"/>
-      <w:bookmarkStart w:id="81" w:name="_Toc8443562"/>
-      <w:r>
+      <w:bookmarkStart w:id="77" w:name="_Toc169424254"/>
+      <w:bookmarkStart w:id="78" w:name="_Toc398988010"/>
+      <w:bookmarkStart w:id="79" w:name="_Toc8443562"/>
+      <w:r>
+        <w:lastRenderedPageBreak/>
         <w:t>TÀI LIỆU THAM KHẢO</w:t>
       </w:r>
+      <w:bookmarkEnd w:id="77"/>
+      <w:bookmarkEnd w:id="78"/>
       <w:bookmarkEnd w:id="79"/>
-      <w:bookmarkEnd w:id="80"/>
-      <w:bookmarkEnd w:id="81"/>
     </w:p>
     <w:p>
       <w:pPr>
@@ -25067,8 +24442,56 @@
       <w:pPr>
         <w:pStyle w:val="Tailieuthamkhao"/>
       </w:pPr>
-      <w:r>
-        <w:t xml:space="preserve"> Firebase, “Structure Your Database”:</w:t>
+      <w:bookmarkStart w:id="80" w:name="_Ref8757981"/>
+      <w:r>
+        <w:t xml:space="preserve">Introduction, Documentation : </w:t>
+      </w:r>
+      <w:hyperlink r:id="rId52" w:history="1">
+        <w:r>
+          <w:rPr>
+            <w:rStyle w:val="Hyperlink"/>
+          </w:rPr>
+          <w:t>https://developer.android.com/guide</w:t>
+        </w:r>
+      </w:hyperlink>
+      <w:bookmarkEnd w:id="80"/>
+    </w:p>
+    <w:p>
+      <w:pPr>
+        <w:pStyle w:val="Tailieuthamkhao"/>
+      </w:pPr>
+      <w:r>
+        <w:t xml:space="preserve"> </w:t>
+      </w:r>
+      <w:bookmarkStart w:id="81" w:name="_Ref8786804"/>
+      <w:r>
+        <w:t xml:space="preserve">Android </w:t>
+      </w:r>
+      <w:r>
+        <w:t>–</w:t>
+      </w:r>
+      <w:r>
+        <w:t xml:space="preserve"> Architecture</w:t>
+      </w:r>
+      <w:r>
+        <w:t xml:space="preserve"> : </w:t>
+      </w:r>
+      <w:hyperlink r:id="rId53" w:history="1">
+        <w:r>
+          <w:rPr>
+            <w:rStyle w:val="Hyperlink"/>
+          </w:rPr>
+          <w:t>https://www.tutorialspoint.com/android/android_architecture.htm</w:t>
+        </w:r>
+      </w:hyperlink>
+      <w:bookmarkEnd w:id="81"/>
+    </w:p>
+    <w:p>
+      <w:pPr>
+        <w:pStyle w:val="Tailieuthamkhao"/>
+      </w:pPr>
+      <w:r>
+        <w:t>Firebase, “Structure Your Database”:</w:t>
       </w:r>
       <w:r>
         <w:t xml:space="preserve"> </w:t>
@@ -25115,7 +24538,11 @@
         <w:pStyle w:val="Tailieuthamkhao"/>
       </w:pPr>
       <w:r>
-        <w:t xml:space="preserve"> Firebase, “Firebase Realtime Database”: </w:t>
+        <w:t xml:space="preserve"> </w:t>
+      </w:r>
+      <w:bookmarkStart w:id="82" w:name="_Ref8786949"/>
+      <w:r>
+        <w:t xml:space="preserve">Firebase, “Firebase Realtime Database”: </w:t>
       </w:r>
       <w:hyperlink r:id="rId56" w:history="1">
         <w:r>
@@ -25125,15 +24552,17 @@
           <w:t>https://firebase.google.com/docs/database/</w:t>
         </w:r>
       </w:hyperlink>
+      <w:bookmarkEnd w:id="82"/>
     </w:p>
     <w:p>
       <w:pPr>
         <w:pStyle w:val="Tailieuthamkhao"/>
       </w:pPr>
+      <w:bookmarkStart w:id="83" w:name="_Ref8786869"/>
       <w:r>
         <w:t>PhilJay, “MPAndroidChart</w:t>
       </w:r>
-      <w:hyperlink r:id="rId57" w:history="1">
+      <w:hyperlink w:history="1">
         <w:r>
           <w:rPr>
             <w:rStyle w:val="Hyperlink"/>
@@ -25141,6 +24570,7 @@
           <w:t>”: https://github.com/PhilJay/MPAndroidChart</w:t>
         </w:r>
       </w:hyperlink>
+      <w:bookmarkEnd w:id="83"/>
       <w:r>
         <w:t xml:space="preserve"> </w:t>
       </w:r>
@@ -25149,6 +24579,85 @@
       <w:pPr>
         <w:pStyle w:val="Tailieuthamkhao"/>
       </w:pPr>
+      <w:bookmarkStart w:id="84" w:name="_Ref8787681"/>
+      <w:bookmarkStart w:id="85" w:name="_Ref8787973"/>
+      <w:r>
+        <w:t>Integrated modeling platform</w:t>
+      </w:r>
+      <w:r>
+        <w:t xml:space="preserve"> : </w:t>
+      </w:r>
+      <w:hyperlink r:id="rId57" w:history="1">
+        <w:r>
+          <w:rPr>
+            <w:rStyle w:val="Hyperlink"/>
+          </w:rPr>
+          <w:t>https://sparxsystems.com/products/ea/</w:t>
+        </w:r>
+      </w:hyperlink>
+      <w:bookmarkEnd w:id="85"/>
+    </w:p>
+    <w:p>
+      <w:pPr>
+        <w:pStyle w:val="Tailieuthamkhao"/>
+      </w:pPr>
+      <w:bookmarkStart w:id="86" w:name="_Ref8787989"/>
+      <w:r>
+        <w:t>Meet Android Studio</w:t>
+      </w:r>
+      <w:r>
+        <w:t xml:space="preserve"> : </w:t>
+      </w:r>
+      <w:hyperlink r:id="rId58" w:history="1">
+        <w:r>
+          <w:rPr>
+            <w:rStyle w:val="Hyperlink"/>
+          </w:rPr>
+          <w:t>https://developer.android.com/studio/intro?hl=vi</w:t>
+        </w:r>
+      </w:hyperlink>
+      <w:bookmarkEnd w:id="84"/>
+      <w:bookmarkEnd w:id="86"/>
+    </w:p>
+    <w:p>
+      <w:pPr>
+        <w:pStyle w:val="Tailieuthamkhao"/>
+      </w:pPr>
+      <w:bookmarkStart w:id="87" w:name="_Ref8788736"/>
+      <w:r>
+        <w:t>All GitLab Features</w:t>
+      </w:r>
+      <w:r>
+        <w:t xml:space="preserve"> : </w:t>
+      </w:r>
+      <w:hyperlink r:id="rId59" w:history="1">
+        <w:r>
+          <w:rPr>
+            <w:rStyle w:val="Hyperlink"/>
+          </w:rPr>
+          <w:t>https://about.gitlab.com/features/</w:t>
+        </w:r>
+      </w:hyperlink>
+      <w:bookmarkEnd w:id="87"/>
+    </w:p>
+    <w:p>
+      <w:pPr>
+        <w:pStyle w:val="Tailieuthamkhao"/>
+      </w:pPr>
+      <w:r>
+        <w:t>Releasing your apps on Google Play</w:t>
+      </w:r>
+      <w:r>
+        <w:t xml:space="preserve"> : </w:t>
+      </w:r>
+      <w:hyperlink r:id="rId60" w:anchor="publishing-market" w:history="1">
+        <w:r>
+          <w:rPr>
+            <w:rStyle w:val="Hyperlink"/>
+          </w:rPr>
+          <w:t>https://developer.android.com/studio/publish?hl=vi#publishing-market</w:t>
+        </w:r>
+      </w:hyperlink>
     </w:p>
     <w:p/>
     <w:p>
@@ -25169,16 +24678,16 @@
           <w:numId w:val="0"/>
         </w:numPr>
       </w:pPr>
-      <w:bookmarkStart w:id="82" w:name="_Toc169424255"/>
-      <w:bookmarkStart w:id="83" w:name="_Toc398988011"/>
-      <w:bookmarkStart w:id="84" w:name="_Toc8443563"/>
+      <w:bookmarkStart w:id="88" w:name="_Toc169424255"/>
+      <w:bookmarkStart w:id="89" w:name="_Toc398988011"/>
+      <w:bookmarkStart w:id="90" w:name="_Toc8443563"/>
       <w:r>
         <w:lastRenderedPageBreak/>
         <w:t>PHỤ LỤC</w:t>
       </w:r>
-      <w:bookmarkEnd w:id="82"/>
-      <w:bookmarkEnd w:id="83"/>
-      <w:bookmarkEnd w:id="84"/>
+      <w:bookmarkEnd w:id="88"/>
+      <w:bookmarkEnd w:id="89"/>
+      <w:bookmarkEnd w:id="90"/>
     </w:p>
     <w:p>
       <w:pPr>
@@ -25191,7 +24700,13 @@
         <w:rPr>
           <w:b/>
         </w:rPr>
-        <w:t>Khảo sát về một số ứng dụng quản lý tài chính khác</w:t>
+        <w:t>Khảo sát về một số</w:t>
+      </w:r>
+      <w:r>
+        <w:rPr>
+          <w:b/>
+        </w:rPr>
+        <w:t xml:space="preserve"> ứng dụng quản lý tài chính khác</w:t>
       </w:r>
     </w:p>
     <w:p>
@@ -25201,6 +24716,120 @@
           <w:b/>
         </w:rPr>
       </w:pPr>
+      <w:r>
+        <w:rPr>
+          <w:b/>
+        </w:rPr>
+        <w:t>Sổ thu chi Misa</w:t>
+      </w:r>
+    </w:p>
+    <w:p>
+      <w:pPr>
+        <w:ind w:firstLine="0"/>
+      </w:pPr>
+      <w:r>
+        <w:t xml:space="preserve">Mô tả: Ứng dụng đáp ứng đầy đủ các nhu cầu ghi chép chi tiêu hằng ngày theo từng hạng mục cụ thể và chi tiết, dựa vào các ghi chép chi tiêu hằng ngày hệ thống sẽ báo cáo tổng quan về tình hình tài chính của mỗi cá nhân và quản lý khoản vay nợ của mỗi cá nhân  trên tất cả các nền tảng như IOS, Android. </w:t>
+      </w:r>
+    </w:p>
+    <w:p>
+      <w:pPr>
+        <w:ind w:firstLine="0"/>
+        <w:rPr>
+          <w:u w:val="single"/>
+        </w:rPr>
+      </w:pPr>
+      <w:r>
+        <w:rPr>
+          <w:u w:val="single"/>
+        </w:rPr>
+        <w:t>Ưu điểm:</w:t>
+      </w:r>
+    </w:p>
+    <w:p>
+      <w:pPr>
+        <w:ind w:firstLine="0"/>
+      </w:pPr>
+      <w:r>
+        <w:t>-</w:t>
+      </w:r>
+      <w:r>
+        <w:tab/>
+        <w:t>Không lo mất dữ liệu.</w:t>
+      </w:r>
+    </w:p>
+    <w:p>
+      <w:pPr>
+        <w:ind w:firstLine="0"/>
+      </w:pPr>
+      <w:r>
+        <w:t>-</w:t>
+      </w:r>
+      <w:r>
+        <w:tab/>
+        <w:t>Một tài khoản có thể được dùng trên nhiều thiết bị</w:t>
+      </w:r>
+    </w:p>
+    <w:p>
+      <w:pPr>
+        <w:ind w:firstLine="0"/>
+      </w:pPr>
+      <w:r>
+        <w:t>-</w:t>
+      </w:r>
+      <w:r>
+        <w:tab/>
+        <w:t>Cho phép tạo nhiều ví để quản lý</w:t>
+      </w:r>
+    </w:p>
+    <w:p>
+      <w:pPr>
+        <w:ind w:firstLine="0"/>
+      </w:pPr>
+      <w:r>
+        <w:t>-</w:t>
+      </w:r>
+      <w:r>
+        <w:tab/>
+        <w:t>Cho phép mỗi cá nhân tạo ra các hạn mức chi tiêu</w:t>
+      </w:r>
+    </w:p>
+    <w:p>
+      <w:pPr>
+        <w:ind w:firstLine="0"/>
+        <w:rPr>
+          <w:u w:val="single"/>
+        </w:rPr>
+      </w:pPr>
+      <w:r>
+        <w:rPr>
+          <w:u w:val="single"/>
+        </w:rPr>
+        <w:t>Nhược điểm:</w:t>
+      </w:r>
+    </w:p>
+    <w:p>
+      <w:pPr>
+        <w:ind w:firstLine="0"/>
+      </w:pPr>
+      <w:r>
+        <w:t>-</w:t>
+      </w:r>
+      <w:r>
+        <w:tab/>
+        <w:t>Interface không thân thiện, dễ sử dụng cho người mới bắt đầu sử dụng app</w:t>
+      </w:r>
+    </w:p>
+    <w:p>
+      <w:pPr>
+        <w:ind w:firstLine="0"/>
+      </w:pPr>
+      <w:r>
+        <w:t>-</w:t>
+      </w:r>
+      <w:r>
+        <w:tab/>
+        <w:t>App chạy chậm</w:t>
+      </w:r>
     </w:p>
     <w:p>
       <w:pPr>
@@ -25213,7 +24842,7 @@
         <w:rPr>
           <w:b/>
         </w:rPr>
-        <w:t>Sổ thu chi Misa</w:t>
+        <w:t xml:space="preserve">Fast Budget – Expense Manger </w:t>
       </w:r>
     </w:p>
     <w:p>
@@ -25221,7 +24850,7 @@
         <w:ind w:firstLine="0"/>
       </w:pPr>
       <w:r>
-        <w:t xml:space="preserve">Mô tả: Ứng dụng đáp ứng đầy đủ các nhu cầu ghi chép chi tiêu hằng ngày theo từng hạng mục cụ thể và chi tiết, dựa vào các ghi chép chi tiêu hằng ngày hệ thống sẽ báo cáo tổng quan về tình hình tài chính của mỗi cá nhân và quản lý khoản vay nợ của mỗi cá nhân  trên tất cả các nền tảng như IOS, Android. </w:t>
+        <w:t>Mô tả: Ứng dụng giúp người dùng kiểm tra chi phí, quản lý chi phí thu và nhập mỗi ngày một cách chi tiết , hệ thống sẽ báo cáo tổng quan về tình hình tài chính,….</w:t>
       </w:r>
     </w:p>
     <w:p>
@@ -25235,7 +24864,7 @@
         <w:rPr>
           <w:u w:val="single"/>
         </w:rPr>
-        <w:t>Ưu điểm:</w:t>
+        <w:t xml:space="preserve">Ưu điểm: </w:t>
       </w:r>
     </w:p>
     <w:p>
@@ -25247,7 +24876,7 @@
       </w:r>
       <w:r>
         <w:tab/>
-        <w:t>Không lo mất dữ liệu.</w:t>
+        <w:t>Cho phép tạo nhiều ví để quản lý</w:t>
       </w:r>
     </w:p>
     <w:p>
@@ -25259,7 +24888,7 @@
       </w:r>
       <w:r>
         <w:tab/>
-        <w:t>Một tài khoản có thể được dùng trên nhiều thiết bị</w:t>
+        <w:t>Giao diện thân thiện, dễ sử dụng.</w:t>
       </w:r>
     </w:p>
     <w:p>
@@ -25271,19 +24900,7 @@
       </w:r>
       <w:r>
         <w:tab/>
-        <w:t>Cho phép tạo nhiều ví để quản lý</w:t>
-      </w:r>
-    </w:p>
-    <w:p>
-      <w:pPr>
-        <w:ind w:firstLine="0"/>
-      </w:pPr>
-      <w:r>
-        <w:t>-</w:t>
-      </w:r>
-      <w:r>
-        <w:tab/>
-        <w:t>Cho phép mỗi cá nhân tạo ra các hạn mức chi tiêu</w:t>
+        <w:t>Cho phép tạo lịch trình giao dịch.</w:t>
       </w:r>
     </w:p>
     <w:p>
@@ -25297,7 +24914,7 @@
         <w:rPr>
           <w:u w:val="single"/>
         </w:rPr>
-        <w:t>Nhược điểm:</w:t>
+        <w:t xml:space="preserve">Nhược điểm: </w:t>
       </w:r>
     </w:p>
     <w:p>
@@ -25309,121 +24926,11 @@
       </w:r>
       <w:r>
         <w:tab/>
-        <w:t>Interface không thân thiện, dễ sử dụng cho người mới bắt đầu sử dụng app</w:t>
-      </w:r>
-    </w:p>
-    <w:p>
-      <w:pPr>
-        <w:ind w:firstLine="0"/>
-      </w:pPr>
-      <w:r>
-        <w:t>-</w:t>
-      </w:r>
-      <w:r>
-        <w:tab/>
-        <w:t>App chạy chậm</w:t>
-      </w:r>
-    </w:p>
-    <w:p>
-      <w:pPr>
-        <w:ind w:firstLine="0"/>
-        <w:rPr>
-          <w:b/>
-        </w:rPr>
-      </w:pPr>
-      <w:r>
-        <w:rPr>
-          <w:b/>
-        </w:rPr>
-        <w:t xml:space="preserve">Fast Budget – Expense Manger </w:t>
-      </w:r>
-    </w:p>
-    <w:p>
-      <w:pPr>
-        <w:ind w:firstLine="0"/>
-      </w:pPr>
-      <w:r>
-        <w:t>Mô tả: Ứng dụng giúp người dùng kiểm tra chi phí, quản lý chi phí thu và nhập mỗi ngày một cách chi tiết , hệ thống sẽ báo cáo tổng quan về tình hình tài chính,….</w:t>
-      </w:r>
-    </w:p>
-    <w:p>
-      <w:pPr>
-        <w:ind w:firstLine="0"/>
-        <w:rPr>
-          <w:u w:val="single"/>
-        </w:rPr>
-      </w:pPr>
-      <w:r>
-        <w:rPr>
-          <w:u w:val="single"/>
-        </w:rPr>
-        <w:t xml:space="preserve">Ưu điểm: </w:t>
-      </w:r>
-    </w:p>
-    <w:p>
-      <w:pPr>
-        <w:ind w:firstLine="0"/>
-      </w:pPr>
-      <w:r>
-        <w:t>-</w:t>
-      </w:r>
-      <w:r>
-        <w:tab/>
-        <w:t>Cho phép tạo nhiều ví để quản lý</w:t>
-      </w:r>
-    </w:p>
-    <w:p>
-      <w:pPr>
-        <w:ind w:firstLine="0"/>
-      </w:pPr>
-      <w:r>
-        <w:t>-</w:t>
-      </w:r>
-      <w:r>
-        <w:tab/>
-        <w:t>Giao diện thân thiện, dễ sử dụng.</w:t>
-      </w:r>
-    </w:p>
-    <w:p>
-      <w:pPr>
-        <w:ind w:firstLine="0"/>
-      </w:pPr>
-      <w:r>
-        <w:t>-</w:t>
-      </w:r>
-      <w:r>
-        <w:tab/>
-        <w:t>Cho phép tạo lịch trình giao dịch.</w:t>
-      </w:r>
-    </w:p>
-    <w:p>
-      <w:pPr>
-        <w:ind w:firstLine="0"/>
-        <w:rPr>
-          <w:u w:val="single"/>
-        </w:rPr>
-      </w:pPr>
-      <w:r>
-        <w:rPr>
-          <w:u w:val="single"/>
-        </w:rPr>
-        <w:t xml:space="preserve">Nhược điểm: </w:t>
-      </w:r>
-    </w:p>
-    <w:p>
-      <w:pPr>
-        <w:ind w:firstLine="0"/>
-      </w:pPr>
-      <w:r>
-        <w:t>-</w:t>
-      </w:r>
-      <w:r>
-        <w:tab/>
         <w:t>Không cho phép đăng nhập trên nhiều thiết bị.</w:t>
       </w:r>
     </w:p>
     <w:sectPr>
-      <w:headerReference w:type="even" r:id="rId58"/>
+      <w:headerReference w:type="even" r:id="rId61"/>
       <w:pgSz w:w="11907" w:h="16840" w:code="9"/>
       <w:pgMar w:top="1701" w:right="1134" w:bottom="1701" w:left="1985" w:header="709" w:footer="709" w:gutter="0"/>
       <w:cols w:space="708"/>
@@ -27880,6 +27387,92 @@
     </w:lvl>
   </w:abstractNum>
   <w:abstractNum w:abstractNumId="21" w15:restartNumberingAfterBreak="0">
+    <w:nsid w:val="4FB0570D"/>
+    <w:multiLevelType w:val="hybridMultilevel"/>
+    <w:tmpl w:val="C16CE31C"/>
+    <w:lvl w:ilvl="0" w:tplc="0409000F">
+      <w:start w:val="1"/>
+      <w:numFmt w:val="decimal"/>
+      <w:lvlText w:val="%1."/>
+      <w:lvlJc w:val="left"/>
+      <w:pPr>
+        <w:ind w:left="720" w:hanging="360"/>
+      </w:pPr>
+    </w:lvl>
+    <w:lvl w:ilvl="1" w:tplc="04090019" w:tentative="1">
+      <w:start w:val="1"/>
+      <w:numFmt w:val="lowerLetter"/>
+      <w:lvlText w:val="%2."/>
+      <w:lvlJc w:val="left"/>
+      <w:pPr>
+        <w:ind w:left="1440" w:hanging="360"/>
+      </w:pPr>
+    </w:lvl>
+    <w:lvl w:ilvl="2" w:tplc="0409001B" w:tentative="1">
+      <w:start w:val="1"/>
+      <w:numFmt w:val="lowerRoman"/>
+      <w:lvlText w:val="%3."/>
+      <w:lvlJc w:val="right"/>
+      <w:pPr>
+        <w:ind w:left="2160" w:hanging="180"/>
+      </w:pPr>
+    </w:lvl>
+    <w:lvl w:ilvl="3" w:tplc="0409000F" w:tentative="1">
+      <w:start w:val="1"/>
+      <w:numFmt w:val="decimal"/>
+      <w:lvlText w:val="%4."/>
+      <w:lvlJc w:val="left"/>
+      <w:pPr>
+        <w:ind w:left="2880" w:hanging="360"/>
+      </w:pPr>
+    </w:lvl>
+    <w:lvl w:ilvl="4" w:tplc="04090019" w:tentative="1">
+      <w:start w:val="1"/>
+      <w:numFmt w:val="lowerLetter"/>
+      <w:lvlText w:val="%5."/>
+      <w:lvlJc w:val="left"/>
+      <w:pPr>
+        <w:ind w:left="3600" w:hanging="360"/>
+      </w:pPr>
+    </w:lvl>
+    <w:lvl w:ilvl="5" w:tplc="0409001B" w:tentative="1">
+      <w:start w:val="1"/>
+      <w:numFmt w:val="lowerRoman"/>
+      <w:lvlText w:val="%6."/>
+      <w:lvlJc w:val="right"/>
+      <w:pPr>
+        <w:ind w:left="4320" w:hanging="180"/>
+      </w:pPr>
+    </w:lvl>
+    <w:lvl w:ilvl="6" w:tplc="0409000F" w:tentative="1">
+      <w:start w:val="1"/>
+      <w:numFmt w:val="decimal"/>
+      <w:lvlText w:val="%7."/>
+      <w:lvlJc w:val="left"/>
+      <w:pPr>
+        <w:ind w:left="5040" w:hanging="360"/>
+      </w:pPr>
+    </w:lvl>
+    <w:lvl w:ilvl="7" w:tplc="04090019" w:tentative="1">
+      <w:start w:val="1"/>
+      <w:numFmt w:val="lowerLetter"/>
+      <w:lvlText w:val="%8."/>
+      <w:lvlJc w:val="left"/>
+      <w:pPr>
+        <w:ind w:left="5760" w:hanging="360"/>
+      </w:pPr>
+    </w:lvl>
+    <w:lvl w:ilvl="8" w:tplc="0409001B" w:tentative="1">
+      <w:start w:val="1"/>
+      <w:numFmt w:val="lowerRoman"/>
+      <w:lvlText w:val="%9."/>
+      <w:lvlJc w:val="right"/>
+      <w:pPr>
+        <w:ind w:left="6480" w:hanging="180"/>
+      </w:pPr>
+    </w:lvl>
+  </w:abstractNum>
+  <w:abstractNum w:abstractNumId="22" w15:restartNumberingAfterBreak="0">
     <w:nsid w:val="52BF29A2"/>
     <w:multiLevelType w:val="multilevel"/>
     <w:tmpl w:val="7C2AEB78"/>
@@ -27997,7 +27590,7 @@
       </w:rPr>
     </w:lvl>
   </w:abstractNum>
-  <w:abstractNum w:abstractNumId="22" w15:restartNumberingAfterBreak="0">
+  <w:abstractNum w:abstractNumId="23" w15:restartNumberingAfterBreak="0">
     <w:nsid w:val="55F56CF5"/>
     <w:multiLevelType w:val="hybridMultilevel"/>
     <w:tmpl w:val="83829316"/>
@@ -28083,7 +27676,7 @@
       </w:pPr>
     </w:lvl>
   </w:abstractNum>
-  <w:abstractNum w:abstractNumId="23" w15:restartNumberingAfterBreak="0">
+  <w:abstractNum w:abstractNumId="24" w15:restartNumberingAfterBreak="0">
     <w:nsid w:val="5A733ED9"/>
     <w:multiLevelType w:val="multilevel"/>
     <w:tmpl w:val="5B86B070"/>
@@ -28201,7 +27794,7 @@
       </w:rPr>
     </w:lvl>
   </w:abstractNum>
-  <w:abstractNum w:abstractNumId="24" w15:restartNumberingAfterBreak="0">
+  <w:abstractNum w:abstractNumId="25" w15:restartNumberingAfterBreak="0">
     <w:nsid w:val="5AFB12FA"/>
     <w:multiLevelType w:val="hybridMultilevel"/>
     <w:tmpl w:val="83829316"/>
@@ -28287,7 +27880,7 @@
       </w:pPr>
     </w:lvl>
   </w:abstractNum>
-  <w:abstractNum w:abstractNumId="25" w15:restartNumberingAfterBreak="0">
+  <w:abstractNum w:abstractNumId="26" w15:restartNumberingAfterBreak="0">
     <w:nsid w:val="614437F5"/>
     <w:multiLevelType w:val="hybridMultilevel"/>
     <w:tmpl w:val="83829316"/>
@@ -28373,7 +27966,7 @@
       </w:pPr>
     </w:lvl>
   </w:abstractNum>
-  <w:abstractNum w:abstractNumId="26" w15:restartNumberingAfterBreak="0">
+  <w:abstractNum w:abstractNumId="27" w15:restartNumberingAfterBreak="0">
     <w:nsid w:val="62437BF9"/>
     <w:multiLevelType w:val="hybridMultilevel"/>
     <w:tmpl w:val="83829316"/>
@@ -28459,7 +28052,7 @@
       </w:pPr>
     </w:lvl>
   </w:abstractNum>
-  <w:abstractNum w:abstractNumId="27" w15:restartNumberingAfterBreak="0">
+  <w:abstractNum w:abstractNumId="28" w15:restartNumberingAfterBreak="0">
     <w:nsid w:val="63CF390E"/>
     <w:multiLevelType w:val="multilevel"/>
     <w:tmpl w:val="C06ED7EE"/>
@@ -28580,7 +28173,7 @@
       </w:rPr>
     </w:lvl>
   </w:abstractNum>
-  <w:abstractNum w:abstractNumId="28" w15:restartNumberingAfterBreak="0">
+  <w:abstractNum w:abstractNumId="29" w15:restartNumberingAfterBreak="0">
     <w:nsid w:val="63FA3C7F"/>
     <w:multiLevelType w:val="hybridMultilevel"/>
     <w:tmpl w:val="83829316"/>
@@ -28666,7 +28259,7 @@
       </w:pPr>
     </w:lvl>
   </w:abstractNum>
-  <w:abstractNum w:abstractNumId="29" w15:restartNumberingAfterBreak="0">
+  <w:abstractNum w:abstractNumId="30" w15:restartNumberingAfterBreak="0">
     <w:nsid w:val="6472468C"/>
     <w:multiLevelType w:val="hybridMultilevel"/>
     <w:tmpl w:val="83829316"/>
@@ -28752,7 +28345,7 @@
       </w:pPr>
     </w:lvl>
   </w:abstractNum>
-  <w:abstractNum w:abstractNumId="30" w15:restartNumberingAfterBreak="0">
+  <w:abstractNum w:abstractNumId="31" w15:restartNumberingAfterBreak="0">
     <w:nsid w:val="678F230B"/>
     <w:multiLevelType w:val="hybridMultilevel"/>
     <w:tmpl w:val="D4F2EBBE"/>
@@ -28843,7 +28436,7 @@
       </w:pPr>
     </w:lvl>
   </w:abstractNum>
-  <w:abstractNum w:abstractNumId="31" w15:restartNumberingAfterBreak="0">
+  <w:abstractNum w:abstractNumId="32" w15:restartNumberingAfterBreak="0">
     <w:nsid w:val="69F34A34"/>
     <w:multiLevelType w:val="multilevel"/>
     <w:tmpl w:val="3B58007A"/>
@@ -28961,7 +28554,7 @@
       </w:rPr>
     </w:lvl>
   </w:abstractNum>
-  <w:abstractNum w:abstractNumId="32" w15:restartNumberingAfterBreak="0">
+  <w:abstractNum w:abstractNumId="33" w15:restartNumberingAfterBreak="0">
     <w:nsid w:val="6A5C160B"/>
     <w:multiLevelType w:val="hybridMultilevel"/>
     <w:tmpl w:val="83829316"/>
@@ -29047,7 +28640,7 @@
       </w:pPr>
     </w:lvl>
   </w:abstractNum>
-  <w:abstractNum w:abstractNumId="33" w15:restartNumberingAfterBreak="0">
+  <w:abstractNum w:abstractNumId="34" w15:restartNumberingAfterBreak="0">
     <w:nsid w:val="6A6C05B0"/>
     <w:multiLevelType w:val="hybridMultilevel"/>
     <w:tmpl w:val="83829316"/>
@@ -29133,7 +28726,7 @@
       </w:pPr>
     </w:lvl>
   </w:abstractNum>
-  <w:abstractNum w:abstractNumId="34" w15:restartNumberingAfterBreak="0">
+  <w:abstractNum w:abstractNumId="35" w15:restartNumberingAfterBreak="0">
     <w:nsid w:val="6C9616D7"/>
     <w:multiLevelType w:val="hybridMultilevel"/>
     <w:tmpl w:val="83829316"/>
@@ -29219,7 +28812,7 @@
       </w:pPr>
     </w:lvl>
   </w:abstractNum>
-  <w:abstractNum w:abstractNumId="35" w15:restartNumberingAfterBreak="0">
+  <w:abstractNum w:abstractNumId="36" w15:restartNumberingAfterBreak="0">
     <w:nsid w:val="6CBF19E4"/>
     <w:multiLevelType w:val="hybridMultilevel"/>
     <w:tmpl w:val="38C44728"/>
@@ -29305,7 +28898,7 @@
       </w:pPr>
     </w:lvl>
   </w:abstractNum>
-  <w:abstractNum w:abstractNumId="36" w15:restartNumberingAfterBreak="0">
+  <w:abstractNum w:abstractNumId="37" w15:restartNumberingAfterBreak="0">
     <w:nsid w:val="71093670"/>
     <w:multiLevelType w:val="multilevel"/>
     <w:tmpl w:val="19C03D76"/>
@@ -29423,7 +29016,7 @@
       </w:rPr>
     </w:lvl>
   </w:abstractNum>
-  <w:abstractNum w:abstractNumId="37" w15:restartNumberingAfterBreak="0">
+  <w:abstractNum w:abstractNumId="38" w15:restartNumberingAfterBreak="0">
     <w:nsid w:val="71C42D31"/>
     <w:multiLevelType w:val="hybridMultilevel"/>
     <w:tmpl w:val="83829316"/>
@@ -29509,7 +29102,7 @@
       </w:pPr>
     </w:lvl>
   </w:abstractNum>
-  <w:abstractNum w:abstractNumId="38" w15:restartNumberingAfterBreak="0">
+  <w:abstractNum w:abstractNumId="39" w15:restartNumberingAfterBreak="0">
     <w:nsid w:val="798B2207"/>
     <w:multiLevelType w:val="hybridMultilevel"/>
     <w:tmpl w:val="2FB0DC92"/>
@@ -29595,7 +29188,7 @@
       </w:pPr>
     </w:lvl>
   </w:abstractNum>
-  <w:abstractNum w:abstractNumId="39" w15:restartNumberingAfterBreak="0">
+  <w:abstractNum w:abstractNumId="40" w15:restartNumberingAfterBreak="0">
     <w:nsid w:val="7B98569B"/>
     <w:multiLevelType w:val="hybridMultilevel"/>
     <w:tmpl w:val="83829316"/>
@@ -29681,7 +29274,7 @@
       </w:pPr>
     </w:lvl>
   </w:abstractNum>
-  <w:abstractNum w:abstractNumId="40" w15:restartNumberingAfterBreak="0">
+  <w:abstractNum w:abstractNumId="41" w15:restartNumberingAfterBreak="0">
     <w:nsid w:val="7C272BA9"/>
     <w:multiLevelType w:val="multilevel"/>
     <w:tmpl w:val="80FCC00C"/>
@@ -29794,7 +29387,7 @@
       </w:rPr>
     </w:lvl>
   </w:abstractNum>
-  <w:abstractNum w:abstractNumId="41" w15:restartNumberingAfterBreak="0">
+  <w:abstractNum w:abstractNumId="42" w15:restartNumberingAfterBreak="0">
     <w:nsid w:val="7CAF2848"/>
     <w:multiLevelType w:val="hybridMultilevel"/>
     <w:tmpl w:val="83829316"/>
@@ -29880,7 +29473,7 @@
       </w:pPr>
     </w:lvl>
   </w:abstractNum>
-  <w:abstractNum w:abstractNumId="42" w15:restartNumberingAfterBreak="0">
+  <w:abstractNum w:abstractNumId="43" w15:restartNumberingAfterBreak="0">
     <w:nsid w:val="7F9C548D"/>
     <w:multiLevelType w:val="multilevel"/>
     <w:tmpl w:val="B45EFB92"/>
@@ -30000,7 +29593,7 @@
     <w:abstractNumId w:val="18"/>
   </w:num>
   <w:num w:numId="3">
-    <w:abstractNumId w:val="30"/>
+    <w:abstractNumId w:val="31"/>
   </w:num>
   <w:num w:numId="4">
     <w:abstractNumId w:val="10"/>
@@ -30012,19 +29605,19 @@
     <w:abstractNumId w:val="5"/>
   </w:num>
   <w:num w:numId="7">
-    <w:abstractNumId w:val="31"/>
+    <w:abstractNumId w:val="32"/>
   </w:num>
   <w:num w:numId="8">
-    <w:abstractNumId w:val="41"/>
+    <w:abstractNumId w:val="42"/>
   </w:num>
   <w:num w:numId="9">
-    <w:abstractNumId w:val="39"/>
+    <w:abstractNumId w:val="40"/>
   </w:num>
   <w:num w:numId="10">
-    <w:abstractNumId w:val="21"/>
+    <w:abstractNumId w:val="22"/>
   </w:num>
   <w:num w:numId="11">
-    <w:abstractNumId w:val="26"/>
+    <w:abstractNumId w:val="27"/>
   </w:num>
   <w:num w:numId="12">
     <w:abstractNumId w:val="16"/>
@@ -30033,7 +29626,7 @@
     <w:abstractNumId w:val="7"/>
   </w:num>
   <w:num w:numId="14">
-    <w:abstractNumId w:val="23"/>
+    <w:abstractNumId w:val="24"/>
   </w:num>
   <w:num w:numId="15">
     <w:abstractNumId w:val="12"/>
@@ -30048,52 +29641,52 @@
     <w:abstractNumId w:val="13"/>
   </w:num>
   <w:num w:numId="19">
-    <w:abstractNumId w:val="32"/>
+    <w:abstractNumId w:val="33"/>
   </w:num>
   <w:num w:numId="20">
     <w:abstractNumId w:val="17"/>
   </w:num>
   <w:num w:numId="21">
-    <w:abstractNumId w:val="29"/>
+    <w:abstractNumId w:val="30"/>
   </w:num>
   <w:num w:numId="22">
     <w:abstractNumId w:val="8"/>
   </w:num>
   <w:num w:numId="23">
-    <w:abstractNumId w:val="28"/>
+    <w:abstractNumId w:val="29"/>
   </w:num>
   <w:num w:numId="24">
     <w:abstractNumId w:val="2"/>
   </w:num>
   <w:num w:numId="25">
+    <w:abstractNumId w:val="35"/>
+  </w:num>
+  <w:num w:numId="26">
+    <w:abstractNumId w:val="38"/>
+  </w:num>
+  <w:num w:numId="27">
     <w:abstractNumId w:val="34"/>
   </w:num>
-  <w:num w:numId="26">
-    <w:abstractNumId w:val="37"/>
-  </w:num>
-  <w:num w:numId="27">
-    <w:abstractNumId w:val="33"/>
-  </w:num>
   <w:num w:numId="28">
-    <w:abstractNumId w:val="24"/>
+    <w:abstractNumId w:val="25"/>
   </w:num>
   <w:num w:numId="29">
     <w:abstractNumId w:val="15"/>
   </w:num>
   <w:num w:numId="30">
-    <w:abstractNumId w:val="36"/>
+    <w:abstractNumId w:val="37"/>
   </w:num>
   <w:num w:numId="31">
     <w:abstractNumId w:val="1"/>
   </w:num>
   <w:num w:numId="32">
-    <w:abstractNumId w:val="22"/>
+    <w:abstractNumId w:val="23"/>
   </w:num>
   <w:num w:numId="33">
-    <w:abstractNumId w:val="27"/>
+    <w:abstractNumId w:val="28"/>
   </w:num>
   <w:num w:numId="34">
-    <w:abstractNumId w:val="42"/>
+    <w:abstractNumId w:val="43"/>
   </w:num>
   <w:num w:numId="35">
     <w:abstractNumId w:val="3"/>
@@ -30102,16 +29695,16 @@
     <w:abstractNumId w:val="14"/>
   </w:num>
   <w:num w:numId="37">
-    <w:abstractNumId w:val="40"/>
+    <w:abstractNumId w:val="41"/>
   </w:num>
   <w:num w:numId="38">
-    <w:abstractNumId w:val="25"/>
+    <w:abstractNumId w:val="26"/>
   </w:num>
   <w:num w:numId="39">
-    <w:abstractNumId w:val="38"/>
+    <w:abstractNumId w:val="39"/>
   </w:num>
   <w:num w:numId="40">
-    <w:abstractNumId w:val="35"/>
+    <w:abstractNumId w:val="36"/>
   </w:num>
   <w:num w:numId="41">
     <w:abstractNumId w:val="9"/>
@@ -30121,6 +29714,9 @@
   </w:num>
   <w:num w:numId="43">
     <w:abstractNumId w:val="20"/>
+  </w:num>
+  <w:num w:numId="44">
+    <w:abstractNumId w:val="21"/>
   </w:num>
   <w:numIdMacAtCleanup w:val="28"/>
 </w:numbering>
@@ -40962,7 +40558,7 @@
 </file>
 
 <file path=customXml/itemProps1.xml><?xml version="1.0" encoding="utf-8"?>
-<ds:datastoreItem xmlns:ds="http://schemas.openxmlformats.org/officeDocument/2006/customXml" ds:itemID="{0EF06881-6A8E-4665-9EF9-7BE8494F7919}">
+<ds:datastoreItem xmlns:ds="http://schemas.openxmlformats.org/officeDocument/2006/customXml" ds:itemID="{BF25C3D7-F104-4619-A66F-D3787FDB5485}">
   <ds:schemaRefs>
     <ds:schemaRef ds:uri="http://schemas.openxmlformats.org/officeDocument/2006/bibliography"/>
   </ds:schemaRefs>

</xml_diff>

<commit_message>
danh mục hình + bảng
</commit_message>
<xml_diff>
--- a/doc/requirement/QuanLyTaiChinhSV_ver3_detail.docx
+++ b/doc/requirement/QuanLyTaiChinhSV_ver3_detail.docx
@@ -43,7 +43,7 @@
               <w:color w:val="4F81BD" w:themeColor="accent1"/>
             </w:rPr>
             <w:drawing>
-              <wp:anchor distT="0" distB="0" distL="114300" distR="114300" simplePos="0" relativeHeight="251662336" behindDoc="0" locked="0" layoutInCell="1" allowOverlap="1" wp14:anchorId="65A95598" wp14:editId="2C45A1FB">
+              <wp:anchor distT="0" distB="0" distL="114300" distR="114300" simplePos="0" relativeHeight="251662336" behindDoc="0" locked="0" layoutInCell="1" allowOverlap="1" wp14:anchorId="0D8AFFA7" wp14:editId="287E56A0">
                 <wp:simplePos x="0" y="0"/>
                 <wp:positionH relativeFrom="column">
                   <wp:posOffset>1672848</wp:posOffset>
@@ -115,7 +115,7 @@
             <mc:AlternateContent>
               <mc:Choice Requires="wps">
                 <w:drawing>
-                  <wp:anchor distT="0" distB="0" distL="114300" distR="114300" simplePos="0" relativeHeight="251656192" behindDoc="0" locked="0" layoutInCell="1" allowOverlap="1" wp14:anchorId="0663D408" wp14:editId="3EC9F313">
+                  <wp:anchor distT="0" distB="0" distL="114300" distR="114300" simplePos="0" relativeHeight="251656192" behindDoc="0" locked="0" layoutInCell="1" allowOverlap="1" wp14:anchorId="11CE115E" wp14:editId="297D0370">
                     <wp:simplePos x="0" y="0"/>
                     <wp:positionH relativeFrom="column">
                       <wp:posOffset>-203200</wp:posOffset>
@@ -216,7 +216,7 @@
               </mc:Choice>
               <mc:Fallback>
                 <w:pict>
-                  <v:rect w14:anchorId="0663D408" id="Rectangle 1" o:spid="_x0000_s1026" style="position:absolute;left:0;text-align:left;margin-left:-16pt;margin-top:-9.9pt;width:452.25pt;height:71.25pt;z-index:251656192;visibility:visible;mso-wrap-style:square;mso-wrap-distance-left:9pt;mso-wrap-distance-top:0;mso-wrap-distance-right:9pt;mso-wrap-distance-bottom:0;mso-position-horizontal:absolute;mso-position-horizontal-relative:text;mso-position-vertical:absolute;mso-position-vertical-relative:text;v-text-anchor:middle" o:gfxdata="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" fillcolor="white [3201]" stroked="f" strokeweight="2pt">
+                  <v:rect w14:anchorId="11CE115E" id="Rectangle 1" o:spid="_x0000_s1026" style="position:absolute;left:0;text-align:left;margin-left:-16pt;margin-top:-9.9pt;width:452.25pt;height:71.25pt;z-index:251656192;visibility:visible;mso-wrap-style:square;mso-wrap-distance-left:9pt;mso-wrap-distance-top:0;mso-wrap-distance-right:9pt;mso-wrap-distance-bottom:0;mso-position-horizontal:absolute;mso-position-horizontal-relative:text;mso-position-vertical:absolute;mso-position-vertical-relative:text;v-text-anchor:middle" o:gfxdata="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" fillcolor="white [3201]" stroked="f" strokeweight="2pt">
                     <v:textbox>
                       <w:txbxContent>
                         <w:p>
@@ -4673,7 +4673,573 @@
       <w:bookmarkEnd w:id="4"/>
       <w:bookmarkEnd w:id="5"/>
     </w:p>
-    <w:p/>
+    <w:p>
+      <w:pPr>
+        <w:pStyle w:val="TableofFigures"/>
+        <w:tabs>
+          <w:tab w:val="right" w:leader="dot" w:pos="8778"/>
+        </w:tabs>
+        <w:rPr>
+          <w:rFonts w:asciiTheme="minorHAnsi" w:eastAsiaTheme="minorEastAsia" w:hAnsiTheme="minorHAnsi" w:cstheme="minorBidi"/>
+          <w:noProof/>
+          <w:sz w:val="22"/>
+          <w:szCs w:val="22"/>
+        </w:rPr>
+      </w:pPr>
+      <w:r>
+        <w:fldChar w:fldCharType="begin"/>
+      </w:r>
+      <w:r>
+        <w:instrText xml:space="preserve"> TOC \h \z \c "Hình" </w:instrText>
+      </w:r>
+      <w:r>
+        <w:fldChar w:fldCharType="separate"/>
+      </w:r>
+      <w:hyperlink r:id="rId9" w:anchor="_Toc8794433" w:history="1">
+        <w:r>
+          <w:rPr>
+            <w:rStyle w:val="Hyperlink"/>
+            <w:noProof/>
+          </w:rPr>
+          <w:t>Hình 1</w:t>
+        </w:r>
+        <w:r>
+          <w:rPr>
+            <w:rStyle w:val="Hyperlink"/>
+            <w:noProof/>
+          </w:rPr>
+          <w:noBreakHyphen/>
+          <w:t>1 Sơ đồ phân cấp chức năng</w:t>
+        </w:r>
+        <w:r>
+          <w:rPr>
+            <w:noProof/>
+            <w:webHidden/>
+          </w:rPr>
+          <w:tab/>
+        </w:r>
+        <w:r>
+          <w:rPr>
+            <w:noProof/>
+            <w:webHidden/>
+          </w:rPr>
+          <w:fldChar w:fldCharType="begin"/>
+        </w:r>
+        <w:r>
+          <w:rPr>
+            <w:noProof/>
+            <w:webHidden/>
+          </w:rPr>
+          <w:instrText xml:space="preserve"> PAGEREF _Toc8794433 \h </w:instrText>
+        </w:r>
+        <w:r>
+          <w:rPr>
+            <w:noProof/>
+            <w:webHidden/>
+          </w:rPr>
+        </w:r>
+        <w:r>
+          <w:rPr>
+            <w:noProof/>
+            <w:webHidden/>
+          </w:rPr>
+          <w:fldChar w:fldCharType="separate"/>
+        </w:r>
+        <w:r>
+          <w:rPr>
+            <w:noProof/>
+            <w:webHidden/>
+          </w:rPr>
+          <w:t>10</w:t>
+        </w:r>
+        <w:r>
+          <w:rPr>
+            <w:noProof/>
+            <w:webHidden/>
+          </w:rPr>
+          <w:fldChar w:fldCharType="end"/>
+        </w:r>
+      </w:hyperlink>
+    </w:p>
+    <w:p>
+      <w:pPr>
+        <w:pStyle w:val="TableofFigures"/>
+        <w:tabs>
+          <w:tab w:val="right" w:leader="dot" w:pos="8778"/>
+        </w:tabs>
+        <w:rPr>
+          <w:rFonts w:asciiTheme="minorHAnsi" w:eastAsiaTheme="minorEastAsia" w:hAnsiTheme="minorHAnsi" w:cstheme="minorBidi"/>
+          <w:noProof/>
+          <w:sz w:val="22"/>
+          <w:szCs w:val="22"/>
+        </w:rPr>
+      </w:pPr>
+      <w:hyperlink r:id="rId10" w:anchor="_Toc8794434" w:history="1">
+        <w:r>
+          <w:rPr>
+            <w:rStyle w:val="Hyperlink"/>
+            <w:noProof/>
+          </w:rPr>
+          <w:t>Hình 2</w:t>
+        </w:r>
+        <w:r>
+          <w:rPr>
+            <w:rStyle w:val="Hyperlink"/>
+            <w:noProof/>
+          </w:rPr>
+          <w:noBreakHyphen/>
+          <w:t>1 Kiến trúc hện điều hành Android</w:t>
+        </w:r>
+        <w:r>
+          <w:rPr>
+            <w:noProof/>
+            <w:webHidden/>
+          </w:rPr>
+          <w:tab/>
+        </w:r>
+        <w:r>
+          <w:rPr>
+            <w:noProof/>
+            <w:webHidden/>
+          </w:rPr>
+          <w:fldChar w:fldCharType="begin"/>
+        </w:r>
+        <w:r>
+          <w:rPr>
+            <w:noProof/>
+            <w:webHidden/>
+          </w:rPr>
+          <w:instrText xml:space="preserve"> PAGEREF _Toc8794434 \h </w:instrText>
+        </w:r>
+        <w:r>
+          <w:rPr>
+            <w:noProof/>
+            <w:webHidden/>
+          </w:rPr>
+        </w:r>
+        <w:r>
+          <w:rPr>
+            <w:noProof/>
+            <w:webHidden/>
+          </w:rPr>
+          <w:fldChar w:fldCharType="separate"/>
+        </w:r>
+        <w:r>
+          <w:rPr>
+            <w:noProof/>
+            <w:webHidden/>
+          </w:rPr>
+          <w:t>11</w:t>
+        </w:r>
+        <w:r>
+          <w:rPr>
+            <w:noProof/>
+            <w:webHidden/>
+          </w:rPr>
+          <w:fldChar w:fldCharType="end"/>
+        </w:r>
+      </w:hyperlink>
+    </w:p>
+    <w:p>
+      <w:pPr>
+        <w:pStyle w:val="TableofFigures"/>
+        <w:tabs>
+          <w:tab w:val="right" w:leader="dot" w:pos="8778"/>
+        </w:tabs>
+        <w:rPr>
+          <w:rFonts w:asciiTheme="minorHAnsi" w:eastAsiaTheme="minorEastAsia" w:hAnsiTheme="minorHAnsi" w:cstheme="minorBidi"/>
+          <w:noProof/>
+          <w:sz w:val="22"/>
+          <w:szCs w:val="22"/>
+        </w:rPr>
+      </w:pPr>
+      <w:hyperlink r:id="rId11" w:anchor="_Toc8794435" w:history="1">
+        <w:r>
+          <w:rPr>
+            <w:rStyle w:val="Hyperlink"/>
+            <w:noProof/>
+          </w:rPr>
+          <w:t>Hình 2</w:t>
+        </w:r>
+        <w:r>
+          <w:rPr>
+            <w:rStyle w:val="Hyperlink"/>
+            <w:noProof/>
+          </w:rPr>
+          <w:noBreakHyphen/>
+          <w:t>2 Dữ liệu thời gian thực trên các thiết bị</w:t>
+        </w:r>
+        <w:r>
+          <w:rPr>
+            <w:noProof/>
+            <w:webHidden/>
+          </w:rPr>
+          <w:tab/>
+        </w:r>
+        <w:r>
+          <w:rPr>
+            <w:noProof/>
+            <w:webHidden/>
+          </w:rPr>
+          <w:fldChar w:fldCharType="begin"/>
+        </w:r>
+        <w:r>
+          <w:rPr>
+            <w:noProof/>
+            <w:webHidden/>
+          </w:rPr>
+          <w:instrText xml:space="preserve"> PAGEREF _Toc8794435 \h </w:instrText>
+        </w:r>
+        <w:r>
+          <w:rPr>
+            <w:noProof/>
+            <w:webHidden/>
+          </w:rPr>
+        </w:r>
+        <w:r>
+          <w:rPr>
+            <w:noProof/>
+            <w:webHidden/>
+          </w:rPr>
+          <w:fldChar w:fldCharType="separate"/>
+        </w:r>
+        <w:r>
+          <w:rPr>
+            <w:noProof/>
+            <w:webHidden/>
+          </w:rPr>
+          <w:t>13</w:t>
+        </w:r>
+        <w:r>
+          <w:rPr>
+            <w:noProof/>
+            <w:webHidden/>
+          </w:rPr>
+          <w:fldChar w:fldCharType="end"/>
+        </w:r>
+      </w:hyperlink>
+    </w:p>
+    <w:p>
+      <w:pPr>
+        <w:pStyle w:val="TableofFigures"/>
+        <w:tabs>
+          <w:tab w:val="right" w:leader="dot" w:pos="8778"/>
+        </w:tabs>
+        <w:rPr>
+          <w:rFonts w:asciiTheme="minorHAnsi" w:eastAsiaTheme="minorEastAsia" w:hAnsiTheme="minorHAnsi" w:cstheme="minorBidi"/>
+          <w:noProof/>
+          <w:sz w:val="22"/>
+          <w:szCs w:val="22"/>
+        </w:rPr>
+      </w:pPr>
+      <w:hyperlink r:id="rId12" w:anchor="_Toc8794436" w:history="1">
+        <w:r>
+          <w:rPr>
+            <w:rStyle w:val="Hyperlink"/>
+            <w:noProof/>
+          </w:rPr>
+          <w:t>Hình 2</w:t>
+        </w:r>
+        <w:r>
+          <w:rPr>
+            <w:rStyle w:val="Hyperlink"/>
+            <w:noProof/>
+          </w:rPr>
+          <w:noBreakHyphen/>
+          <w:t>3 Xác thực người dùng thông qua tài khoản ứng dụng xã hội</w:t>
+        </w:r>
+        <w:r>
+          <w:rPr>
+            <w:noProof/>
+            <w:webHidden/>
+          </w:rPr>
+          <w:tab/>
+        </w:r>
+        <w:r>
+          <w:rPr>
+            <w:noProof/>
+            <w:webHidden/>
+          </w:rPr>
+          <w:fldChar w:fldCharType="begin"/>
+        </w:r>
+        <w:r>
+          <w:rPr>
+            <w:noProof/>
+            <w:webHidden/>
+          </w:rPr>
+          <w:instrText xml:space="preserve"> PAGEREF _Toc8794436 \h </w:instrText>
+        </w:r>
+        <w:r>
+          <w:rPr>
+            <w:noProof/>
+            <w:webHidden/>
+          </w:rPr>
+        </w:r>
+        <w:r>
+          <w:rPr>
+            <w:noProof/>
+            <w:webHidden/>
+          </w:rPr>
+          <w:fldChar w:fldCharType="separate"/>
+        </w:r>
+        <w:r>
+          <w:rPr>
+            <w:noProof/>
+            <w:webHidden/>
+          </w:rPr>
+          <w:t>14</w:t>
+        </w:r>
+        <w:r>
+          <w:rPr>
+            <w:noProof/>
+            <w:webHidden/>
+          </w:rPr>
+          <w:fldChar w:fldCharType="end"/>
+        </w:r>
+      </w:hyperlink>
+    </w:p>
+    <w:p>
+      <w:pPr>
+        <w:pStyle w:val="TableofFigures"/>
+        <w:tabs>
+          <w:tab w:val="right" w:leader="dot" w:pos="8778"/>
+        </w:tabs>
+        <w:rPr>
+          <w:rFonts w:asciiTheme="minorHAnsi" w:eastAsiaTheme="minorEastAsia" w:hAnsiTheme="minorHAnsi" w:cstheme="minorBidi"/>
+          <w:noProof/>
+          <w:sz w:val="22"/>
+          <w:szCs w:val="22"/>
+        </w:rPr>
+      </w:pPr>
+      <w:hyperlink r:id="rId13" w:anchor="_Toc8794437" w:history="1">
+        <w:r>
+          <w:rPr>
+            <w:rStyle w:val="Hyperlink"/>
+            <w:noProof/>
+          </w:rPr>
+          <w:t>Hình 3</w:t>
+        </w:r>
+        <w:r>
+          <w:rPr>
+            <w:rStyle w:val="Hyperlink"/>
+            <w:noProof/>
+          </w:rPr>
+          <w:noBreakHyphen/>
+          <w:t>1 Mô hình use case</w:t>
+        </w:r>
+        <w:r>
+          <w:rPr>
+            <w:noProof/>
+            <w:webHidden/>
+          </w:rPr>
+          <w:tab/>
+        </w:r>
+        <w:r>
+          <w:rPr>
+            <w:noProof/>
+            <w:webHidden/>
+          </w:rPr>
+          <w:fldChar w:fldCharType="begin"/>
+        </w:r>
+        <w:r>
+          <w:rPr>
+            <w:noProof/>
+            <w:webHidden/>
+          </w:rPr>
+          <w:instrText xml:space="preserve"> PAGEREF _Toc8794437 \h </w:instrText>
+        </w:r>
+        <w:r>
+          <w:rPr>
+            <w:noProof/>
+            <w:webHidden/>
+          </w:rPr>
+        </w:r>
+        <w:r>
+          <w:rPr>
+            <w:noProof/>
+            <w:webHidden/>
+          </w:rPr>
+          <w:fldChar w:fldCharType="separate"/>
+        </w:r>
+        <w:r>
+          <w:rPr>
+            <w:noProof/>
+            <w:webHidden/>
+          </w:rPr>
+          <w:t>17</w:t>
+        </w:r>
+        <w:r>
+          <w:rPr>
+            <w:noProof/>
+            <w:webHidden/>
+          </w:rPr>
+          <w:fldChar w:fldCharType="end"/>
+        </w:r>
+      </w:hyperlink>
+    </w:p>
+    <w:p>
+      <w:pPr>
+        <w:pStyle w:val="TableofFigures"/>
+        <w:tabs>
+          <w:tab w:val="right" w:leader="dot" w:pos="8778"/>
+        </w:tabs>
+        <w:rPr>
+          <w:rFonts w:asciiTheme="minorHAnsi" w:eastAsiaTheme="minorEastAsia" w:hAnsiTheme="minorHAnsi" w:cstheme="minorBidi"/>
+          <w:noProof/>
+          <w:sz w:val="22"/>
+          <w:szCs w:val="22"/>
+        </w:rPr>
+      </w:pPr>
+      <w:hyperlink r:id="rId14" w:anchor="_Toc8794438" w:history="1">
+        <w:r>
+          <w:rPr>
+            <w:rStyle w:val="Hyperlink"/>
+            <w:noProof/>
+          </w:rPr>
+          <w:t>Hình 3</w:t>
+        </w:r>
+        <w:r>
+          <w:rPr>
+            <w:rStyle w:val="Hyperlink"/>
+            <w:noProof/>
+          </w:rPr>
+          <w:noBreakHyphen/>
+          <w:t>2 Activity diagram UC01_DangNhap</w:t>
+        </w:r>
+        <w:r>
+          <w:rPr>
+            <w:noProof/>
+            <w:webHidden/>
+          </w:rPr>
+          <w:tab/>
+        </w:r>
+        <w:r>
+          <w:rPr>
+            <w:noProof/>
+            <w:webHidden/>
+          </w:rPr>
+          <w:fldChar w:fldCharType="begin"/>
+        </w:r>
+        <w:r>
+          <w:rPr>
+            <w:noProof/>
+            <w:webHidden/>
+          </w:rPr>
+          <w:instrText xml:space="preserve"> PAGEREF _Toc8794438 \h </w:instrText>
+        </w:r>
+        <w:r>
+          <w:rPr>
+            <w:noProof/>
+            <w:webHidden/>
+          </w:rPr>
+        </w:r>
+        <w:r>
+          <w:rPr>
+            <w:noProof/>
+            <w:webHidden/>
+          </w:rPr>
+          <w:fldChar w:fldCharType="separate"/>
+        </w:r>
+        <w:r>
+          <w:rPr>
+            <w:noProof/>
+            <w:webHidden/>
+          </w:rPr>
+          <w:t>19</w:t>
+        </w:r>
+        <w:r>
+          <w:rPr>
+            <w:noProof/>
+            <w:webHidden/>
+          </w:rPr>
+          <w:fldChar w:fldCharType="end"/>
+        </w:r>
+      </w:hyperlink>
+    </w:p>
+    <w:p>
+      <w:pPr>
+        <w:pStyle w:val="TableofFigures"/>
+        <w:tabs>
+          <w:tab w:val="right" w:leader="dot" w:pos="8778"/>
+        </w:tabs>
+        <w:rPr>
+          <w:rFonts w:asciiTheme="minorHAnsi" w:eastAsiaTheme="minorEastAsia" w:hAnsiTheme="minorHAnsi" w:cstheme="minorBidi"/>
+          <w:noProof/>
+          <w:sz w:val="22"/>
+          <w:szCs w:val="22"/>
+        </w:rPr>
+      </w:pPr>
+      <w:hyperlink r:id="rId15" w:anchor="_Toc8794439" w:history="1">
+        <w:r>
+          <w:rPr>
+            <w:rStyle w:val="Hyperlink"/>
+            <w:noProof/>
+          </w:rPr>
+          <w:t>Hình 3</w:t>
+        </w:r>
+        <w:r>
+          <w:rPr>
+            <w:rStyle w:val="Hyperlink"/>
+            <w:noProof/>
+          </w:rPr>
+          <w:noBreakHyphen/>
+          <w:t>3 Sequence diagram UC01_DangNhap</w:t>
+        </w:r>
+        <w:r>
+          <w:rPr>
+            <w:noProof/>
+            <w:webHidden/>
+          </w:rPr>
+          <w:tab/>
+        </w:r>
+        <w:r>
+          <w:rPr>
+            <w:noProof/>
+            <w:webHidden/>
+          </w:rPr>
+          <w:fldChar w:fldCharType="begin"/>
+        </w:r>
+        <w:r>
+          <w:rPr>
+            <w:noProof/>
+            <w:webHidden/>
+          </w:rPr>
+          <w:instrText xml:space="preserve"> PAGEREF _Toc8794439 \h </w:instrText>
+        </w:r>
+        <w:r>
+          <w:rPr>
+            <w:noProof/>
+            <w:webHidden/>
+          </w:rPr>
+        </w:r>
+        <w:r>
+          <w:rPr>
+            <w:noProof/>
+            <w:webHidden/>
+          </w:rPr>
+          <w:fldChar w:fldCharType="separate"/>
+        </w:r>
+        <w:r>
+          <w:rPr>
+            <w:noProof/>
+            <w:webHidden/>
+          </w:rPr>
+          <w:t>20</w:t>
+        </w:r>
+        <w:r>
+          <w:rPr>
+            <w:noProof/>
+            <w:webHidden/>
+          </w:rPr>
+          <w:fldChar w:fldCharType="end"/>
+        </w:r>
+      </w:hyperlink>
+    </w:p>
+    <w:p>
+      <w:r>
+        <w:fldChar w:fldCharType="end"/>
+      </w:r>
+    </w:p>
     <w:p>
       <w:pPr>
         <w:pStyle w:val="Heading1"/>
@@ -4692,115 +5258,279 @@
     </w:p>
     <w:p>
       <w:pPr>
+        <w:pStyle w:val="TableofFigures"/>
+        <w:tabs>
+          <w:tab w:val="right" w:leader="dot" w:pos="8778"/>
+        </w:tabs>
+        <w:rPr>
+          <w:rFonts w:asciiTheme="minorHAnsi" w:eastAsiaTheme="minorEastAsia" w:hAnsiTheme="minorHAnsi" w:cstheme="minorBidi"/>
+          <w:noProof/>
+          <w:sz w:val="22"/>
+          <w:szCs w:val="22"/>
+        </w:rPr>
+      </w:pPr>
+      <w:r>
+        <w:fldChar w:fldCharType="begin"/>
+      </w:r>
+      <w:r>
+        <w:instrText xml:space="preserve"> TOC \h \z \c "Bảng " </w:instrText>
+      </w:r>
+      <w:r>
+        <w:fldChar w:fldCharType="separate"/>
+      </w:r>
+      <w:hyperlink w:anchor="_Toc8794461" w:history="1">
+        <w:r>
+          <w:rPr>
+            <w:rStyle w:val="Hyperlink"/>
+            <w:noProof/>
+          </w:rPr>
+          <w:t>Bảng  3</w:t>
+        </w:r>
+        <w:r>
+          <w:rPr>
+            <w:rStyle w:val="Hyperlink"/>
+            <w:noProof/>
+          </w:rPr>
+          <w:noBreakHyphen/>
+          <w:t>1 Đặc tả use case UC01_DangNhap</w:t>
+        </w:r>
+        <w:r>
+          <w:rPr>
+            <w:noProof/>
+            <w:webHidden/>
+          </w:rPr>
+          <w:tab/>
+        </w:r>
+        <w:r>
+          <w:rPr>
+            <w:noProof/>
+            <w:webHidden/>
+          </w:rPr>
+          <w:fldChar w:fldCharType="begin"/>
+        </w:r>
+        <w:r>
+          <w:rPr>
+            <w:noProof/>
+            <w:webHidden/>
+          </w:rPr>
+          <w:instrText xml:space="preserve"> PAGEREF _Toc8794461 \h </w:instrText>
+        </w:r>
+        <w:r>
+          <w:rPr>
+            <w:noProof/>
+            <w:webHidden/>
+          </w:rPr>
+        </w:r>
+        <w:r>
+          <w:rPr>
+            <w:noProof/>
+            <w:webHidden/>
+          </w:rPr>
+          <w:fldChar w:fldCharType="separate"/>
+        </w:r>
+        <w:r>
+          <w:rPr>
+            <w:noProof/>
+            <w:webHidden/>
+          </w:rPr>
+          <w:t>18</w:t>
+        </w:r>
+        <w:r>
+          <w:rPr>
+            <w:noProof/>
+            <w:webHidden/>
+          </w:rPr>
+          <w:fldChar w:fldCharType="end"/>
+        </w:r>
+      </w:hyperlink>
+    </w:p>
+    <w:p>
+      <w:pPr>
+        <w:pStyle w:val="TableofFigures"/>
+        <w:tabs>
+          <w:tab w:val="right" w:leader="dot" w:pos="8778"/>
+        </w:tabs>
+        <w:rPr>
+          <w:rFonts w:asciiTheme="minorHAnsi" w:eastAsiaTheme="minorEastAsia" w:hAnsiTheme="minorHAnsi" w:cstheme="minorBidi"/>
+          <w:noProof/>
+          <w:sz w:val="22"/>
+          <w:szCs w:val="22"/>
+        </w:rPr>
+      </w:pPr>
+      <w:hyperlink w:anchor="_Toc8794462" w:history="1">
+        <w:r>
+          <w:rPr>
+            <w:rStyle w:val="Hyperlink"/>
+            <w:noProof/>
+          </w:rPr>
+          <w:t>Bảng  3</w:t>
+        </w:r>
+        <w:r>
+          <w:rPr>
+            <w:rStyle w:val="Hyperlink"/>
+            <w:noProof/>
+          </w:rPr>
+          <w:noBreakHyphen/>
+          <w:t>2 Đặc tả use case UC02_ThietLapCacHuTien</w:t>
+        </w:r>
+        <w:r>
+          <w:rPr>
+            <w:noProof/>
+            <w:webHidden/>
+          </w:rPr>
+          <w:tab/>
+        </w:r>
+        <w:r>
+          <w:rPr>
+            <w:noProof/>
+            <w:webHidden/>
+          </w:rPr>
+          <w:fldChar w:fldCharType="begin"/>
+        </w:r>
+        <w:r>
+          <w:rPr>
+            <w:noProof/>
+            <w:webHidden/>
+          </w:rPr>
+          <w:instrText xml:space="preserve"> PAGEREF _Toc8794462 \h </w:instrText>
+        </w:r>
+        <w:r>
+          <w:rPr>
+            <w:noProof/>
+            <w:webHidden/>
+          </w:rPr>
+        </w:r>
+        <w:r>
+          <w:rPr>
+            <w:noProof/>
+            <w:webHidden/>
+          </w:rPr>
+          <w:fldChar w:fldCharType="separate"/>
+        </w:r>
+        <w:r>
+          <w:rPr>
+            <w:noProof/>
+            <w:webHidden/>
+          </w:rPr>
+          <w:t>21</w:t>
+        </w:r>
+        <w:r>
+          <w:rPr>
+            <w:noProof/>
+            <w:webHidden/>
+          </w:rPr>
+          <w:fldChar w:fldCharType="end"/>
+        </w:r>
+      </w:hyperlink>
+    </w:p>
+    <w:p>
+      <w:pPr>
+        <w:ind w:firstLine="0"/>
+        <w:sectPr>
+          <w:headerReference w:type="default" r:id="rId16"/>
+          <w:footerReference w:type="even" r:id="rId17"/>
+          <w:footerReference w:type="default" r:id="rId18"/>
+          <w:pgSz w:w="11907" w:h="16840" w:code="9"/>
+          <w:pgMar w:top="1701" w:right="1134" w:bottom="1701" w:left="1985" w:header="709" w:footer="709" w:gutter="0"/>
+          <w:cols w:space="708"/>
+          <w:docGrid w:linePitch="360"/>
+        </w:sectPr>
+      </w:pPr>
+      <w:r>
+        <w:fldChar w:fldCharType="end"/>
+      </w:r>
+      <w:bookmarkStart w:id="8" w:name="_GoBack"/>
+      <w:bookmarkEnd w:id="8"/>
+    </w:p>
+    <w:p>
+      <w:pPr>
         <w:pStyle w:val="Heading1"/>
         <w:numPr>
           <w:ilvl w:val="0"/>
           <w:numId w:val="0"/>
         </w:numPr>
-        <w:rPr>
-          <w:rFonts w:cs="Times New Roman"/>
-          <w:noProof/>
-          <w:kern w:val="0"/>
-          <w:sz w:val="28"/>
-          <w:szCs w:val="24"/>
-        </w:rPr>
-        <w:sectPr>
-          <w:headerReference w:type="default" r:id="rId9"/>
-          <w:footerReference w:type="even" r:id="rId10"/>
-          <w:footerReference w:type="default" r:id="rId11"/>
-          <w:pgSz w:w="11907" w:h="16840" w:code="9"/>
-          <w:pgMar w:top="1701" w:right="1134" w:bottom="1701" w:left="1985" w:header="709" w:footer="709" w:gutter="0"/>
-          <w:cols w:space="708"/>
-          <w:docGrid w:linePitch="360"/>
-        </w:sectPr>
-      </w:pPr>
+      </w:pPr>
+      <w:bookmarkStart w:id="9" w:name="_Ref262310752"/>
+      <w:bookmarkStart w:id="10" w:name="_Toc398987982"/>
+      <w:bookmarkStart w:id="11" w:name="_Toc8443510"/>
+      <w:bookmarkStart w:id="12" w:name="_Ref262310598"/>
+      <w:bookmarkStart w:id="13" w:name="_Ref262310605"/>
+      <w:r>
+        <w:lastRenderedPageBreak/>
+        <w:t xml:space="preserve">LỜI </w:t>
+      </w:r>
+      <w:r>
+        <w:t>MỞ</w:t>
+      </w:r>
+      <w:r>
+        <w:t xml:space="preserve"> ĐẦU</w:t>
+      </w:r>
+      <w:bookmarkEnd w:id="9"/>
+      <w:bookmarkEnd w:id="10"/>
+      <w:bookmarkEnd w:id="11"/>
     </w:p>
     <w:p>
       <w:pPr>
-        <w:pStyle w:val="Heading1"/>
-        <w:numPr>
-          <w:ilvl w:val="0"/>
-          <w:numId w:val="0"/>
-        </w:numPr>
-      </w:pPr>
-      <w:bookmarkStart w:id="8" w:name="_Ref262310752"/>
-      <w:bookmarkStart w:id="9" w:name="_Toc398987982"/>
-      <w:bookmarkStart w:id="10" w:name="_Toc8443510"/>
-      <w:bookmarkStart w:id="11" w:name="_Ref262310598"/>
-      <w:bookmarkStart w:id="12" w:name="_Ref262310605"/>
-      <w:r>
-        <w:lastRenderedPageBreak/>
-        <w:t xml:space="preserve">LỜI </w:t>
-      </w:r>
-      <w:r>
-        <w:t>MỞ</w:t>
-      </w:r>
-      <w:r>
-        <w:t xml:space="preserve"> ĐẦU</w:t>
-      </w:r>
-      <w:bookmarkEnd w:id="8"/>
-      <w:bookmarkEnd w:id="9"/>
-      <w:bookmarkEnd w:id="10"/>
+        <w:pStyle w:val="Like-Numbering"/>
+      </w:pPr>
+      <w:r>
+        <w:t>1. Tổng quan tình hình nghiên cứu thuộc lĩnh vực của đề tài</w:t>
+      </w:r>
     </w:p>
     <w:p>
-      <w:pPr>
-        <w:pStyle w:val="Like-Numbering"/>
-      </w:pPr>
-      <w:r>
-        <w:t>1. Tổng quan tình hình nghiên cứu thuộc lĩnh vực của đề tài</w:t>
+      <w:r>
+        <w:t>Ngày nay, chất lượng cuộc sống con người rất được quan tâm và khái niệm chi phối cuộc sống con người nhiều nhất đó chính là tiền hay gọi cách khác chính là tài chính. Vậy tài chính là gì? Trong cuộc sống, để đáp ứng hầu hết mọi nhu cầu của mỗi cá nhân đều sử dụng đến tiền bạc để thanh toán hoặc chi trả những khoản cần thiết. Việc sử dụng tiền và chi tiêu như thế nào cho hợp lý là vấn đề không của riêng ai. Một số tiền nhỏ hay lớn thì việc thu, chi như thế nào là hợp lý cũng phải được kiểm soát một cách thận trọng. Vì vậy việc quản lý tài chính là yêu cầu thiết của mỗi cá nhân đặc biệt là sinh viên.</w:t>
       </w:r>
     </w:p>
     <w:p>
       <w:r>
-        <w:t>Ngày nay, chất lượng cuộc sống con người rất được quan tâm và khái niệm chi phối cuộc sống con người nhiều nhất đó chính là tiền hay gọi cách khác chính là tài chính. Vậy tài chính là gì? Trong cuộc sống, để đáp ứng hầu hết mọi nhu cầu của mỗi cá nhân đều sử dụng đến tiền bạc để thanh toán hoặc chi trả những khoản cần thiết. Việc sử dụng tiền và chi tiêu như thế nào cho hợp lý là vấn đề không của riêng ai. Một số tiền nhỏ hay lớn thì việc thu, chi như thế nào là hợp lý cũng phải được kiểm soát một cách thận trọng. Vì vậy việc quản lý tài chính là yêu cầu thiết của mỗi cá nhân đặc biệt là sinh viên.</w:t>
+        <w:t>Giảng đường đại học là cột mốc quan trọng khẳng định mỗi sinh viên phải có trách nhiệm với bản thân, tự lập hơn nhưng mặt khác sinh viên vẫn chưa thực sự tự chủ hết vì về mặt tài chính đa số vẫn phụ thuộc vào trợ cấp từ gia đình hoặc thu nhập từ những công việc làm thêm không mang tính cố định. Những yếu tố trên khiến việc quản lý tài chính trở nên thật sự cần thiết đối với mỗi sinh viên. Nhưng nhiều bạn sinh viên vẫn chưa thực sự hiểu rõ hết tầm quan trọng của việc quản lý chi tiêu cá nhân khiến việc chi tiêu trở nên bất hợp lý. Trường hợp phổ biến nhất là việc chi tiêu quá nhiều vào đầu tháng dẫn đến thiếu chi phí sinh hoạt vào cuối tháng.</w:t>
+      </w:r>
+      <w:r>
+        <w:t xml:space="preserve"> Theo khảo sát của ngân hàng Việt Nam năm 2017 [1], đa số.... sinh viên vẫn chưa nhận biết được tầm quan trọng của việc quản lý tài chính cá nhân.</w:t>
       </w:r>
     </w:p>
     <w:p>
       <w:r>
-        <w:t>Giảng đường đại học là cột mốc quan trọng khẳng định mỗi sinh viên phải có trách nhiệm với bản thân, tự lập hơn nhưng mặt khác sinh viên vẫn chưa thực sự tự chủ hết vì về mặt tài chính đa số vẫn phụ thuộc vào trợ cấp từ gia đình hoặc thu nhập từ những công việc làm thêm không mang tính cố định. Những yếu tố trên khiến việc quản lý tài chính trở nên thật sự cần thiết đối với mỗi sinh viên. Nhưng nhiều bạn sinh viên vẫn chưa thực sự hiểu rõ hết tầm quan trọng của việc quản lý chi tiêu cá nhân khiến việc chi tiêu trở nên bất hợp lý. Trường hợp phổ biến nhất là việc chi tiêu quá nhiều vào đầu tháng dẫn đến thiếu chi phí sinh hoạt vào cuối tháng.</w:t>
-      </w:r>
-      <w:r>
-        <w:t xml:space="preserve"> Theo khảo sát của ngân hàng Việt Nam năm 2017 [1], đa số.... sinh viên vẫn chưa nhận biết được tầm quan trọng của việc quản lý tài chính cá nhân.</w:t>
+        <w:t xml:space="preserve">Bên cạnh việc ghi lại các khoản thu chi, cá nhân còn phải biết cách lên kế hoạch sử dụng tài chính của mình một cách hợp lý, hiệu quả. Việc này nếu quản lý theo cách thông thường ghi chép bằng tay vào sổ thu chi, yêu cầu phải ghi chép khá nhiều và không tiện lợi. Để thuận tiện hơn, nhiều ứng dụng về quản </w:t>
+      </w:r>
+      <w:r>
+        <w:t xml:space="preserve">lý tài chính đã được phát triển. Một số ứng dụng quản lý tài chính được sử dụng nhiều ở Việt Nam như Money Lover,... </w:t>
+      </w:r>
+      <w:r>
+        <w:t xml:space="preserve">nhưng đa số hướng tới đối tượng người dùng chung khiến sinh viên khó chọn lựa và sử dụng phù hợp theo nhu cầu chi tiêu. </w:t>
+      </w:r>
+      <w:r>
+        <w:t>Một ứng dụng khác được hướng đến đối tượng người dùng là sinh viên do chính sinh viên trường Đại học Công nghiệp thành phố Hồ Chí Minh phát</w:t>
+      </w:r>
+      <w:r>
+        <w:t xml:space="preserve"> triển là ứng dụng ..... nhưng </w:t>
+      </w:r>
+      <w:r>
+        <w:t>việc chi tiêu của sinh viên. Chi tiết về khảo sát đánh giá và nhận xét người dùng của các ứng dụng đã nêu</w:t>
+      </w:r>
+      <w:r>
+        <w:t xml:space="preserve"> nằm </w:t>
+      </w:r>
+      <w:r>
+        <w:lastRenderedPageBreak/>
+        <w:t>trong mục [2</w:t>
+      </w:r>
+      <w:r>
+        <w:t xml:space="preserve">] phần phụ lục. </w:t>
+      </w:r>
+      <w:r>
+        <w:t xml:space="preserve">Vì vậy việc ra đời một ứng dụng quản lý tài chính </w:t>
+      </w:r>
+      <w:r>
+        <w:t xml:space="preserve">mangg đến giải pháp chi tiêu hợp lý </w:t>
+      </w:r>
+      <w:r>
+        <w:t>cho đối tượng sinh viên là tất yếu.</w:t>
       </w:r>
     </w:p>
     <w:p>
       <w:r>
-        <w:t xml:space="preserve">Bên cạnh việc ghi lại các khoản thu chi, cá nhân còn phải biết cách lên kế hoạch sử dụng tài chính của mình một cách hợp lý, hiệu quả. Việc này nếu quản lý theo cách thông thường ghi chép bằng tay vào sổ thu chi, yêu cầu phải ghi chép khá nhiều và không tiện lợi. Để thuận tiện hơn, nhiều ứng dụng về quản </w:t>
-      </w:r>
-      <w:r>
-        <w:t xml:space="preserve">lý tài chính đã được phát triển. Một số ứng dụng quản lý tài chính được sử dụng nhiều ở Việt Nam như Money Lover,... </w:t>
-      </w:r>
-      <w:r>
-        <w:t xml:space="preserve">nhưng đa số hướng tới đối tượng người dùng chung khiến sinh viên khó chọn lựa và sử dụng phù hợp theo nhu cầu chi tiêu. </w:t>
-      </w:r>
-      <w:r>
-        <w:t>Một ứng dụng khác được hướng đến đối tượng người dùng là sinh viên do chính sinh viên trường Đại học Công nghiệp thành phố Hồ Chí Minh phát</w:t>
-      </w:r>
-      <w:r>
-        <w:t xml:space="preserve"> triển là ứng dụng ..... nhưng </w:t>
-      </w:r>
-      <w:r>
-        <w:t>việc chi tiêu của sinh viên. Chi tiết về khảo sát đánh giá và nhận xét người dùng của các ứng dụng đã nêu</w:t>
-      </w:r>
-      <w:r>
-        <w:t xml:space="preserve"> nằm trong mục [2</w:t>
-      </w:r>
-      <w:r>
-        <w:t xml:space="preserve">] phần phụ lục. </w:t>
-      </w:r>
-      <w:r>
-        <w:t xml:space="preserve">Vì vậy việc ra đời một ứng dụng quản lý tài chính </w:t>
-      </w:r>
-      <w:r>
-        <w:t xml:space="preserve">mangg đến giải pháp chi tiêu hợp lý </w:t>
-      </w:r>
-      <w:r>
-        <w:t>cho đối tượng sinh viên là tất yếu.</w:t>
-      </w:r>
-    </w:p>
-    <w:p>
-      <w:r>
-        <w:lastRenderedPageBreak/>
         <w:t>Không những thế, nghệ thuật của việc quản lý tài chính là khiến mỗi cá nhân trở nên tự do về tài chính từ đó tự do trong</w:t>
       </w:r>
       <w:r>
@@ -4910,19 +5640,19 @@
         <w:pStyle w:val="Heading1"/>
         <w:jc w:val="both"/>
       </w:pPr>
-      <w:bookmarkStart w:id="13" w:name="_Toc398987983"/>
-      <w:bookmarkStart w:id="14" w:name="_Toc8443511"/>
+      <w:bookmarkStart w:id="14" w:name="_Toc398987983"/>
+      <w:bookmarkStart w:id="15" w:name="_Toc8443511"/>
       <w:r>
         <w:lastRenderedPageBreak/>
         <w:t xml:space="preserve">: </w:t>
       </w:r>
-      <w:bookmarkEnd w:id="11"/>
       <w:bookmarkEnd w:id="12"/>
+      <w:bookmarkEnd w:id="13"/>
       <w:r>
         <w:t>GIỚI THIỆU</w:t>
       </w:r>
-      <w:bookmarkEnd w:id="13"/>
       <w:bookmarkEnd w:id="14"/>
+      <w:bookmarkEnd w:id="15"/>
       <w:r>
         <w:t xml:space="preserve"> </w:t>
       </w:r>
@@ -4931,13 +5661,13 @@
       <w:pPr>
         <w:pStyle w:val="Heading2"/>
       </w:pPr>
-      <w:bookmarkStart w:id="15" w:name="_Toc398987984"/>
-      <w:bookmarkStart w:id="16" w:name="_Toc8443512"/>
+      <w:bookmarkStart w:id="16" w:name="_Toc398987984"/>
+      <w:bookmarkStart w:id="17" w:name="_Toc8443512"/>
       <w:r>
         <w:t>Tổng quan</w:t>
       </w:r>
-      <w:bookmarkEnd w:id="15"/>
       <w:bookmarkEnd w:id="16"/>
+      <w:bookmarkEnd w:id="17"/>
       <w:r>
         <w:t xml:space="preserve"> </w:t>
       </w:r>
@@ -5128,16 +5858,16 @@
       <w:pPr>
         <w:pStyle w:val="Heading2"/>
       </w:pPr>
-      <w:bookmarkStart w:id="17" w:name="_Toc398987985"/>
-      <w:bookmarkStart w:id="18" w:name="_Toc8443513"/>
+      <w:bookmarkStart w:id="18" w:name="_Toc398987985"/>
+      <w:bookmarkStart w:id="19" w:name="_Toc8443513"/>
       <w:r>
         <w:t>Mục tiêu</w:t>
       </w:r>
       <w:r>
         <w:t xml:space="preserve"> đề tài</w:t>
       </w:r>
-      <w:bookmarkEnd w:id="17"/>
       <w:bookmarkEnd w:id="18"/>
+      <w:bookmarkEnd w:id="19"/>
     </w:p>
     <w:p>
       <w:pPr>
@@ -5281,13 +6011,13 @@
       <w:pPr>
         <w:pStyle w:val="Heading2"/>
       </w:pPr>
-      <w:bookmarkStart w:id="19" w:name="_Toc398987986"/>
-      <w:bookmarkStart w:id="20" w:name="_Toc8443514"/>
+      <w:bookmarkStart w:id="20" w:name="_Toc398987986"/>
+      <w:bookmarkStart w:id="21" w:name="_Toc8443514"/>
       <w:r>
         <w:t>Phạm vi đề tài</w:t>
       </w:r>
-      <w:bookmarkEnd w:id="19"/>
       <w:bookmarkEnd w:id="20"/>
+      <w:bookmarkEnd w:id="21"/>
     </w:p>
     <w:p>
       <w:r>
@@ -5312,16 +6042,16 @@
       <w:pPr>
         <w:pStyle w:val="Heading2"/>
       </w:pPr>
-      <w:bookmarkStart w:id="21" w:name="_Toc398987987"/>
-      <w:bookmarkStart w:id="22" w:name="_Toc8443515"/>
+      <w:bookmarkStart w:id="22" w:name="_Toc398987987"/>
+      <w:bookmarkStart w:id="23" w:name="_Toc8443515"/>
       <w:r>
         <w:t>Mô tả y</w:t>
       </w:r>
       <w:r>
         <w:t>êu cầu chức năng</w:t>
       </w:r>
-      <w:bookmarkEnd w:id="21"/>
       <w:bookmarkEnd w:id="22"/>
+      <w:bookmarkEnd w:id="23"/>
     </w:p>
     <w:p>
       <w:r>
@@ -5721,23 +6451,223 @@
       <w:pPr>
         <w:pStyle w:val="Heading2"/>
       </w:pPr>
-      <w:bookmarkStart w:id="23" w:name="_Toc8443516"/>
+      <w:bookmarkStart w:id="24" w:name="_Toc8443516"/>
       <w:r>
         <w:lastRenderedPageBreak/>
         <w:t>Sơ đồ phân cấp chức năng</w:t>
       </w:r>
-      <w:bookmarkEnd w:id="23"/>
+      <w:bookmarkEnd w:id="24"/>
     </w:p>
     <w:p>
       <w:pPr>
         <w:jc w:val="left"/>
       </w:pPr>
+      <w:r>
+        <w:rPr>
+          <w:noProof/>
+        </w:rPr>
+        <mc:AlternateContent>
+          <mc:Choice Requires="wps">
+            <w:drawing>
+              <wp:anchor distT="0" distB="0" distL="114300" distR="114300" simplePos="0" relativeHeight="251770880" behindDoc="0" locked="0" layoutInCell="1" allowOverlap="1" wp14:anchorId="3BF9B3AF" wp14:editId="756F0BCD">
+                <wp:simplePos x="0" y="0"/>
+                <wp:positionH relativeFrom="column">
+                  <wp:posOffset>-917575</wp:posOffset>
+                </wp:positionH>
+                <wp:positionV relativeFrom="paragraph">
+                  <wp:posOffset>6550660</wp:posOffset>
+                </wp:positionV>
+                <wp:extent cx="7105650" cy="635"/>
+                <wp:effectExtent l="0" t="0" r="0" b="0"/>
+                <wp:wrapTopAndBottom/>
+                <wp:docPr id="32" name="Text Box 32"/>
+                <wp:cNvGraphicFramePr/>
+                <a:graphic xmlns:a="http://schemas.openxmlformats.org/drawingml/2006/main">
+                  <a:graphicData uri="http://schemas.microsoft.com/office/word/2010/wordprocessingShape">
+                    <wps:wsp>
+                      <wps:cNvSpPr txBox="1"/>
+                      <wps:spPr>
+                        <a:xfrm>
+                          <a:off x="0" y="0"/>
+                          <a:ext cx="7105650" cy="635"/>
+                        </a:xfrm>
+                        <a:prstGeom prst="rect">
+                          <a:avLst/>
+                        </a:prstGeom>
+                        <a:solidFill>
+                          <a:prstClr val="white"/>
+                        </a:solidFill>
+                        <a:ln>
+                          <a:noFill/>
+                        </a:ln>
+                      </wps:spPr>
+                      <wps:txbx>
+                        <w:txbxContent>
+                          <w:p>
+                            <w:pPr>
+                              <w:pStyle w:val="Caption"/>
+                              <w:rPr>
+                                <w:noProof/>
+                                <w:szCs w:val="24"/>
+                              </w:rPr>
+                            </w:pPr>
+                            <w:bookmarkStart w:id="25" w:name="_Toc8793799"/>
+                            <w:bookmarkStart w:id="26" w:name="_Toc8794433"/>
+                            <w:r>
+                              <w:t xml:space="preserve">Hình </w:t>
+                            </w:r>
+                            <w:r>
+                              <w:fldChar w:fldCharType="begin"/>
+                            </w:r>
+                            <w:r>
+                              <w:instrText xml:space="preserve"> STYLEREF 1 \s </w:instrText>
+                            </w:r>
+                            <w:r>
+                              <w:fldChar w:fldCharType="separate"/>
+                            </w:r>
+                            <w:r>
+                              <w:rPr>
+                                <w:noProof/>
+                              </w:rPr>
+                              <w:t>1</w:t>
+                            </w:r>
+                            <w:r>
+                              <w:fldChar w:fldCharType="end"/>
+                            </w:r>
+                            <w:r>
+                              <w:noBreakHyphen/>
+                            </w:r>
+                            <w:r>
+                              <w:fldChar w:fldCharType="begin"/>
+                            </w:r>
+                            <w:r>
+                              <w:instrText xml:space="preserve"> SEQ Hình \* ARABIC \s 1 </w:instrText>
+                            </w:r>
+                            <w:r>
+                              <w:fldChar w:fldCharType="separate"/>
+                            </w:r>
+                            <w:r>
+                              <w:rPr>
+                                <w:noProof/>
+                              </w:rPr>
+                              <w:t>1</w:t>
+                            </w:r>
+                            <w:r>
+                              <w:fldChar w:fldCharType="end"/>
+                            </w:r>
+                            <w:r>
+                              <w:t xml:space="preserve"> </w:t>
+                            </w:r>
+                            <w:r>
+                              <w:rPr>
+                                <w:noProof/>
+                              </w:rPr>
+                              <w:t>Sơ đồ phân cấp chức năng</w:t>
+                            </w:r>
+                            <w:bookmarkEnd w:id="25"/>
+                            <w:bookmarkEnd w:id="26"/>
+                          </w:p>
+                        </w:txbxContent>
+                      </wps:txbx>
+                      <wps:bodyPr rot="0" spcFirstLastPara="0" vertOverflow="overflow" horzOverflow="overflow" vert="horz" wrap="square" lIns="0" tIns="0" rIns="0" bIns="0" numCol="1" spcCol="0" rtlCol="0" fromWordArt="0" anchor="t" anchorCtr="0" forceAA="0" compatLnSpc="1">
+                        <a:prstTxWarp prst="textNoShape">
+                          <a:avLst/>
+                        </a:prstTxWarp>
+                        <a:spAutoFit/>
+                      </wps:bodyPr>
+                    </wps:wsp>
+                  </a:graphicData>
+                </a:graphic>
+              </wp:anchor>
+            </w:drawing>
+          </mc:Choice>
+          <mc:Fallback>
+            <w:pict>
+              <v:shapetype w14:anchorId="3BF9B3AF" id="_x0000_t202" coordsize="21600,21600" o:spt="202" path="m,l,21600r21600,l21600,xe">
+                <v:stroke joinstyle="miter"/>
+                <v:path gradientshapeok="t" o:connecttype="rect"/>
+              </v:shapetype>
+              <v:shape id="Text Box 32" o:spid="_x0000_s1027" type="#_x0000_t202" style="position:absolute;left:0;text-align:left;margin-left:-72.25pt;margin-top:515.8pt;width:559.5pt;height:.05pt;z-index:251770880;visibility:visible;mso-wrap-style:square;mso-wrap-distance-left:9pt;mso-wrap-distance-top:0;mso-wrap-distance-right:9pt;mso-wrap-distance-bottom:0;mso-position-horizontal:absolute;mso-position-horizontal-relative:text;mso-position-vertical:absolute;mso-position-vertical-relative:text;v-text-anchor:top" o:gfxdata="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" stroked="f">
+                <v:textbox style="mso-fit-shape-to-text:t" inset="0,0,0,0">
+                  <w:txbxContent>
+                    <w:p>
+                      <w:pPr>
+                        <w:pStyle w:val="Caption"/>
+                        <w:rPr>
+                          <w:noProof/>
+                          <w:szCs w:val="24"/>
+                        </w:rPr>
+                      </w:pPr>
+                      <w:bookmarkStart w:id="27" w:name="_Toc8793799"/>
+                      <w:bookmarkStart w:id="28" w:name="_Toc8794433"/>
+                      <w:r>
+                        <w:t xml:space="preserve">Hình </w:t>
+                      </w:r>
+                      <w:r>
+                        <w:fldChar w:fldCharType="begin"/>
+                      </w:r>
+                      <w:r>
+                        <w:instrText xml:space="preserve"> STYLEREF 1 \s </w:instrText>
+                      </w:r>
+                      <w:r>
+                        <w:fldChar w:fldCharType="separate"/>
+                      </w:r>
+                      <w:r>
+                        <w:rPr>
+                          <w:noProof/>
+                        </w:rPr>
+                        <w:t>1</w:t>
+                      </w:r>
+                      <w:r>
+                        <w:fldChar w:fldCharType="end"/>
+                      </w:r>
+                      <w:r>
+                        <w:noBreakHyphen/>
+                      </w:r>
+                      <w:r>
+                        <w:fldChar w:fldCharType="begin"/>
+                      </w:r>
+                      <w:r>
+                        <w:instrText xml:space="preserve"> SEQ Hình \* ARABIC \s 1 </w:instrText>
+                      </w:r>
+                      <w:r>
+                        <w:fldChar w:fldCharType="separate"/>
+                      </w:r>
+                      <w:r>
+                        <w:rPr>
+                          <w:noProof/>
+                        </w:rPr>
+                        <w:t>1</w:t>
+                      </w:r>
+                      <w:r>
+                        <w:fldChar w:fldCharType="end"/>
+                      </w:r>
+                      <w:r>
+                        <w:t xml:space="preserve"> </w:t>
+                      </w:r>
+                      <w:r>
+                        <w:rPr>
+                          <w:noProof/>
+                        </w:rPr>
+                        <w:t>Sơ đồ phân cấp chức năng</w:t>
+                      </w:r>
+                      <w:bookmarkEnd w:id="27"/>
+                      <w:bookmarkEnd w:id="28"/>
+                    </w:p>
+                  </w:txbxContent>
+                </v:textbox>
+                <w10:wrap type="topAndBottom"/>
+              </v:shape>
+            </w:pict>
+          </mc:Fallback>
+        </mc:AlternateContent>
+      </w:r>
       <w:r>
         <w:rPr>
           <w:noProof/>
         </w:rPr>
         <w:drawing>
-          <wp:anchor distT="0" distB="0" distL="114300" distR="114300" simplePos="0" relativeHeight="251665408" behindDoc="0" locked="0" layoutInCell="1" allowOverlap="1" wp14:anchorId="647EF445" wp14:editId="756DE922">
+          <wp:anchor distT="0" distB="0" distL="114300" distR="114300" simplePos="0" relativeHeight="251665408" behindDoc="0" locked="0" layoutInCell="1" allowOverlap="1" wp14:anchorId="40249F66" wp14:editId="5803E37F">
             <wp:simplePos x="0" y="0"/>
             <wp:positionH relativeFrom="page">
               <wp:posOffset>342900</wp:posOffset>
@@ -5752,7 +6682,7 @@
             <wp:cNvGraphicFramePr/>
             <a:graphic xmlns:a="http://schemas.openxmlformats.org/drawingml/2006/main">
               <a:graphicData uri="http://schemas.openxmlformats.org/drawingml/2006/diagram">
-                <dgm:relIds xmlns:dgm="http://schemas.openxmlformats.org/drawingml/2006/diagram" xmlns:r="http://schemas.openxmlformats.org/officeDocument/2006/relationships" r:dm="rId12" r:lo="rId13" r:qs="rId14" r:cs="rId15"/>
+                <dgm:relIds xmlns:dgm="http://schemas.openxmlformats.org/drawingml/2006/diagram" xmlns:r="http://schemas.openxmlformats.org/officeDocument/2006/relationships" r:dm="rId19" r:lo="rId20" r:qs="rId21" r:cs="rId22"/>
               </a:graphicData>
             </a:graphic>
             <wp14:sizeRelH relativeFrom="margin">
@@ -5791,20 +6721,20 @@
         <w:pStyle w:val="Heading1"/>
         <w:jc w:val="both"/>
       </w:pPr>
-      <w:bookmarkStart w:id="24" w:name="_Toc398987988"/>
-      <w:bookmarkStart w:id="25" w:name="_Toc8443517"/>
+      <w:bookmarkStart w:id="29" w:name="_Toc398987988"/>
+      <w:bookmarkStart w:id="30" w:name="_Toc8443517"/>
       <w:bookmarkEnd w:id="2"/>
       <w:r>
         <w:t>: CƠ SỞ LÝ THUYẾT</w:t>
       </w:r>
-      <w:bookmarkEnd w:id="24"/>
-      <w:bookmarkEnd w:id="25"/>
+      <w:bookmarkEnd w:id="29"/>
+      <w:bookmarkEnd w:id="30"/>
     </w:p>
     <w:p>
       <w:pPr>
         <w:pStyle w:val="Heading2"/>
       </w:pPr>
-      <w:bookmarkStart w:id="26" w:name="_Toc8443518"/>
+      <w:bookmarkStart w:id="31" w:name="_Toc8443518"/>
       <w:r>
         <w:t>H</w:t>
       </w:r>
@@ -5814,7 +6744,7 @@
       <w:r>
         <w:t xml:space="preserve"> Android</w:t>
       </w:r>
-      <w:bookmarkEnd w:id="26"/>
+      <w:bookmarkEnd w:id="31"/>
     </w:p>
     <w:p>
       <w:r>
@@ -5852,12 +6782,192 @@
       </w:r>
     </w:p>
     <w:p>
+      <w:r>
+        <w:rPr>
+          <w:noProof/>
+        </w:rPr>
+        <mc:AlternateContent>
+          <mc:Choice Requires="wps">
+            <w:drawing>
+              <wp:anchor distT="0" distB="0" distL="114300" distR="114300" simplePos="0" relativeHeight="251772928" behindDoc="0" locked="0" layoutInCell="1" allowOverlap="1" wp14:anchorId="283B5801" wp14:editId="07ABE22D">
+                <wp:simplePos x="0" y="0"/>
+                <wp:positionH relativeFrom="column">
+                  <wp:posOffset>-1270</wp:posOffset>
+                </wp:positionH>
+                <wp:positionV relativeFrom="paragraph">
+                  <wp:posOffset>4523740</wp:posOffset>
+                </wp:positionV>
+                <wp:extent cx="5580380" cy="635"/>
+                <wp:effectExtent l="0" t="0" r="0" b="0"/>
+                <wp:wrapTopAndBottom/>
+                <wp:docPr id="33" name="Text Box 33"/>
+                <wp:cNvGraphicFramePr/>
+                <a:graphic xmlns:a="http://schemas.openxmlformats.org/drawingml/2006/main">
+                  <a:graphicData uri="http://schemas.microsoft.com/office/word/2010/wordprocessingShape">
+                    <wps:wsp>
+                      <wps:cNvSpPr txBox="1"/>
+                      <wps:spPr>
+                        <a:xfrm>
+                          <a:off x="0" y="0"/>
+                          <a:ext cx="5580380" cy="635"/>
+                        </a:xfrm>
+                        <a:prstGeom prst="rect">
+                          <a:avLst/>
+                        </a:prstGeom>
+                        <a:solidFill>
+                          <a:prstClr val="white"/>
+                        </a:solidFill>
+                        <a:ln>
+                          <a:noFill/>
+                        </a:ln>
+                      </wps:spPr>
+                      <wps:txbx>
+                        <w:txbxContent>
+                          <w:p>
+                            <w:pPr>
+                              <w:pStyle w:val="Caption"/>
+                              <w:rPr>
+                                <w:noProof/>
+                                <w:szCs w:val="24"/>
+                              </w:rPr>
+                            </w:pPr>
+                            <w:bookmarkStart w:id="32" w:name="_Toc8794434"/>
+                            <w:r>
+                              <w:t xml:space="preserve">Hình </w:t>
+                            </w:r>
+                            <w:r>
+                              <w:fldChar w:fldCharType="begin"/>
+                            </w:r>
+                            <w:r>
+                              <w:instrText xml:space="preserve"> STYLEREF 1 \s </w:instrText>
+                            </w:r>
+                            <w:r>
+                              <w:fldChar w:fldCharType="separate"/>
+                            </w:r>
+                            <w:r>
+                              <w:rPr>
+                                <w:noProof/>
+                              </w:rPr>
+                              <w:t>2</w:t>
+                            </w:r>
+                            <w:r>
+                              <w:fldChar w:fldCharType="end"/>
+                            </w:r>
+                            <w:r>
+                              <w:noBreakHyphen/>
+                            </w:r>
+                            <w:r>
+                              <w:fldChar w:fldCharType="begin"/>
+                            </w:r>
+                            <w:r>
+                              <w:instrText xml:space="preserve"> SEQ Hình \* ARABIC \s 1 </w:instrText>
+                            </w:r>
+                            <w:r>
+                              <w:fldChar w:fldCharType="separate"/>
+                            </w:r>
+                            <w:r>
+                              <w:rPr>
+                                <w:noProof/>
+                              </w:rPr>
+                              <w:t>1</w:t>
+                            </w:r>
+                            <w:r>
+                              <w:fldChar w:fldCharType="end"/>
+                            </w:r>
+                            <w:r>
+                              <w:t xml:space="preserve"> Kiến trúc hện điều hành Android</w:t>
+                            </w:r>
+                            <w:bookmarkEnd w:id="32"/>
+                          </w:p>
+                        </w:txbxContent>
+                      </wps:txbx>
+                      <wps:bodyPr rot="0" spcFirstLastPara="0" vertOverflow="overflow" horzOverflow="overflow" vert="horz" wrap="square" lIns="0" tIns="0" rIns="0" bIns="0" numCol="1" spcCol="0" rtlCol="0" fromWordArt="0" anchor="t" anchorCtr="0" forceAA="0" compatLnSpc="1">
+                        <a:prstTxWarp prst="textNoShape">
+                          <a:avLst/>
+                        </a:prstTxWarp>
+                        <a:spAutoFit/>
+                      </wps:bodyPr>
+                    </wps:wsp>
+                  </a:graphicData>
+                </a:graphic>
+              </wp:anchor>
+            </w:drawing>
+          </mc:Choice>
+          <mc:Fallback>
+            <w:pict>
+              <v:shape w14:anchorId="283B5801" id="Text Box 33" o:spid="_x0000_s1028" type="#_x0000_t202" style="position:absolute;left:0;text-align:left;margin-left:-.1pt;margin-top:356.2pt;width:439.4pt;height:.05pt;z-index:251772928;visibility:visible;mso-wrap-style:square;mso-wrap-distance-left:9pt;mso-wrap-distance-top:0;mso-wrap-distance-right:9pt;mso-wrap-distance-bottom:0;mso-position-horizontal:absolute;mso-position-horizontal-relative:text;mso-position-vertical:absolute;mso-position-vertical-relative:text;v-text-anchor:top" o:gfxdata="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" stroked="f">
+                <v:textbox style="mso-fit-shape-to-text:t" inset="0,0,0,0">
+                  <w:txbxContent>
+                    <w:p>
+                      <w:pPr>
+                        <w:pStyle w:val="Caption"/>
+                        <w:rPr>
+                          <w:noProof/>
+                          <w:szCs w:val="24"/>
+                        </w:rPr>
+                      </w:pPr>
+                      <w:bookmarkStart w:id="33" w:name="_Toc8794434"/>
+                      <w:r>
+                        <w:t xml:space="preserve">Hình </w:t>
+                      </w:r>
+                      <w:r>
+                        <w:fldChar w:fldCharType="begin"/>
+                      </w:r>
+                      <w:r>
+                        <w:instrText xml:space="preserve"> STYLEREF 1 \s </w:instrText>
+                      </w:r>
+                      <w:r>
+                        <w:fldChar w:fldCharType="separate"/>
+                      </w:r>
+                      <w:r>
+                        <w:rPr>
+                          <w:noProof/>
+                        </w:rPr>
+                        <w:t>2</w:t>
+                      </w:r>
+                      <w:r>
+                        <w:fldChar w:fldCharType="end"/>
+                      </w:r>
+                      <w:r>
+                        <w:noBreakHyphen/>
+                      </w:r>
+                      <w:r>
+                        <w:fldChar w:fldCharType="begin"/>
+                      </w:r>
+                      <w:r>
+                        <w:instrText xml:space="preserve"> SEQ Hình \* ARABIC \s 1 </w:instrText>
+                      </w:r>
+                      <w:r>
+                        <w:fldChar w:fldCharType="separate"/>
+                      </w:r>
+                      <w:r>
+                        <w:rPr>
+                          <w:noProof/>
+                        </w:rPr>
+                        <w:t>1</w:t>
+                      </w:r>
+                      <w:r>
+                        <w:fldChar w:fldCharType="end"/>
+                      </w:r>
+                      <w:r>
+                        <w:t xml:space="preserve"> Kiến trúc hện điều hành Android</w:t>
+                      </w:r>
+                      <w:bookmarkEnd w:id="33"/>
+                    </w:p>
+                  </w:txbxContent>
+                </v:textbox>
+                <w10:wrap type="topAndBottom"/>
+              </v:shape>
+            </w:pict>
+          </mc:Fallback>
+        </mc:AlternateContent>
+      </w:r>
       <w:r>
         <w:rPr>
           <w:noProof/>
         </w:rPr>
         <w:drawing>
-          <wp:anchor distT="0" distB="0" distL="114300" distR="114300" simplePos="0" relativeHeight="251768832" behindDoc="0" locked="0" layoutInCell="1" allowOverlap="1" wp14:anchorId="7667F524" wp14:editId="0D344A1C">
+          <wp:anchor distT="0" distB="0" distL="114300" distR="114300" simplePos="0" relativeHeight="251768832" behindDoc="0" locked="0" layoutInCell="1" allowOverlap="1" wp14:anchorId="68109A95" wp14:editId="600735D8">
             <wp:simplePos x="0" y="0"/>
             <wp:positionH relativeFrom="margin">
               <wp:posOffset>-1270</wp:posOffset>
@@ -5880,7 +6990,7 @@
                     <pic:cNvPicPr/>
                   </pic:nvPicPr>
                   <pic:blipFill>
-                    <a:blip r:embed="rId17">
+                    <a:blip r:embed="rId24">
                       <a:extLst>
                         <a:ext uri="{28A0092B-C50C-407E-A947-70E740481C1C}">
                           <a14:useLocalDpi xmlns:a14="http://schemas.microsoft.com/office/drawing/2010/main" val="0"/>
@@ -5930,9 +7040,13 @@
     </w:p>
     <w:p>
       <w:pPr>
-        <w:pStyle w:val="ListParagraph"/>
-        <w:ind w:left="1287" w:firstLine="0"/>
-      </w:pPr>
+        <w:spacing w:before="0" w:line="240" w:lineRule="auto"/>
+        <w:ind w:firstLine="0"/>
+        <w:jc w:val="left"/>
+      </w:pPr>
+      <w:r>
+        <w:br w:type="page"/>
+      </w:r>
     </w:p>
     <w:p>
       <w:pPr>
@@ -5943,6 +7057,7 @@
         </w:numPr>
       </w:pPr>
       <w:r>
+        <w:lastRenderedPageBreak/>
         <w:t>Application</w:t>
       </w:r>
     </w:p>
@@ -5952,7 +7067,6 @@
         <w:ind w:firstLine="0"/>
       </w:pPr>
       <w:r>
-        <w:lastRenderedPageBreak/>
         <w:t>Tầng ứng dụng là tầng</w:t>
       </w:r>
       <w:r>
@@ -6130,11 +7244,11 @@
       <w:pPr>
         <w:pStyle w:val="Heading2"/>
       </w:pPr>
-      <w:bookmarkStart w:id="27" w:name="_Toc8443519"/>
+      <w:bookmarkStart w:id="34" w:name="_Toc8443519"/>
       <w:r>
         <w:t>Thư viện biểu đồ mã nguồn mở MPAndroidChart</w:t>
       </w:r>
-      <w:bookmarkEnd w:id="27"/>
+      <w:bookmarkEnd w:id="34"/>
     </w:p>
     <w:p>
       <w:r>
@@ -6196,14 +7310,14 @@
       <w:pPr>
         <w:pStyle w:val="Heading2"/>
       </w:pPr>
-      <w:bookmarkStart w:id="28" w:name="_Toc8443520"/>
+      <w:bookmarkStart w:id="35" w:name="_Toc8443520"/>
       <w:r>
         <w:t>Cơ sở dữ liệu đám mây hỗ trợ xác thực n</w:t>
       </w:r>
       <w:r>
         <w:t>gười dùng Firebase</w:t>
       </w:r>
-      <w:bookmarkEnd w:id="28"/>
+      <w:bookmarkEnd w:id="35"/>
     </w:p>
     <w:p>
       <w:r>
@@ -6239,8 +7353,200 @@
         <w:rPr>
           <w:noProof/>
         </w:rPr>
+        <mc:AlternateContent>
+          <mc:Choice Requires="wps">
+            <w:drawing>
+              <wp:anchor distT="0" distB="0" distL="114300" distR="114300" simplePos="0" relativeHeight="251774976" behindDoc="0" locked="0" layoutInCell="1" allowOverlap="1" wp14:anchorId="0FA99901" wp14:editId="785F86AA">
+                <wp:simplePos x="0" y="0"/>
+                <wp:positionH relativeFrom="column">
+                  <wp:posOffset>163830</wp:posOffset>
+                </wp:positionH>
+                <wp:positionV relativeFrom="paragraph">
+                  <wp:posOffset>3049270</wp:posOffset>
+                </wp:positionV>
+                <wp:extent cx="5580380" cy="635"/>
+                <wp:effectExtent l="0" t="0" r="0" b="0"/>
+                <wp:wrapTopAndBottom/>
+                <wp:docPr id="34" name="Text Box 34"/>
+                <wp:cNvGraphicFramePr/>
+                <a:graphic xmlns:a="http://schemas.openxmlformats.org/drawingml/2006/main">
+                  <a:graphicData uri="http://schemas.microsoft.com/office/word/2010/wordprocessingShape">
+                    <wps:wsp>
+                      <wps:cNvSpPr txBox="1"/>
+                      <wps:spPr>
+                        <a:xfrm>
+                          <a:off x="0" y="0"/>
+                          <a:ext cx="5580380" cy="635"/>
+                        </a:xfrm>
+                        <a:prstGeom prst="rect">
+                          <a:avLst/>
+                        </a:prstGeom>
+                        <a:solidFill>
+                          <a:prstClr val="white"/>
+                        </a:solidFill>
+                        <a:ln>
+                          <a:noFill/>
+                        </a:ln>
+                      </wps:spPr>
+                      <wps:txbx>
+                        <w:txbxContent>
+                          <w:p>
+                            <w:pPr>
+                              <w:pStyle w:val="Caption"/>
+                              <w:rPr>
+                                <w:noProof/>
+                                <w:szCs w:val="24"/>
+                              </w:rPr>
+                            </w:pPr>
+                            <w:bookmarkStart w:id="36" w:name="_Toc8794435"/>
+                            <w:r>
+                              <w:t xml:space="preserve">Hình </w:t>
+                            </w:r>
+                            <w:r>
+                              <w:fldChar w:fldCharType="begin"/>
+                            </w:r>
+                            <w:r>
+                              <w:instrText xml:space="preserve"> STYLEREF 1 \s </w:instrText>
+                            </w:r>
+                            <w:r>
+                              <w:fldChar w:fldCharType="separate"/>
+                            </w:r>
+                            <w:r>
+                              <w:rPr>
+                                <w:noProof/>
+                              </w:rPr>
+                              <w:t>2</w:t>
+                            </w:r>
+                            <w:r>
+                              <w:fldChar w:fldCharType="end"/>
+                            </w:r>
+                            <w:r>
+                              <w:noBreakHyphen/>
+                            </w:r>
+                            <w:r>
+                              <w:fldChar w:fldCharType="begin"/>
+                            </w:r>
+                            <w:r>
+                              <w:instrText xml:space="preserve"> SEQ Hình \* ARABIC \s 1 </w:instrText>
+                            </w:r>
+                            <w:r>
+                              <w:fldChar w:fldCharType="separate"/>
+                            </w:r>
+                            <w:r>
+                              <w:rPr>
+                                <w:noProof/>
+                              </w:rPr>
+                              <w:t>2</w:t>
+                            </w:r>
+                            <w:r>
+                              <w:fldChar w:fldCharType="end"/>
+                            </w:r>
+                            <w:r>
+                              <w:t xml:space="preserve"> </w:t>
+                            </w:r>
+                            <w:r>
+                              <w:rPr>
+                                <w:noProof/>
+                              </w:rPr>
+                              <w:t>Dữ liệu thời gian thực trên các thiết bị</w:t>
+                            </w:r>
+                            <w:bookmarkEnd w:id="36"/>
+                          </w:p>
+                        </w:txbxContent>
+                      </wps:txbx>
+                      <wps:bodyPr rot="0" spcFirstLastPara="0" vertOverflow="overflow" horzOverflow="overflow" vert="horz" wrap="square" lIns="0" tIns="0" rIns="0" bIns="0" numCol="1" spcCol="0" rtlCol="0" fromWordArt="0" anchor="t" anchorCtr="0" forceAA="0" compatLnSpc="1">
+                        <a:prstTxWarp prst="textNoShape">
+                          <a:avLst/>
+                        </a:prstTxWarp>
+                        <a:spAutoFit/>
+                      </wps:bodyPr>
+                    </wps:wsp>
+                  </a:graphicData>
+                </a:graphic>
+              </wp:anchor>
+            </w:drawing>
+          </mc:Choice>
+          <mc:Fallback>
+            <w:pict>
+              <v:shape w14:anchorId="0FA99901" id="Text Box 34" o:spid="_x0000_s1029" type="#_x0000_t202" style="position:absolute;left:0;text-align:left;margin-left:12.9pt;margin-top:240.1pt;width:439.4pt;height:.05pt;z-index:251774976;visibility:visible;mso-wrap-style:square;mso-wrap-distance-left:9pt;mso-wrap-distance-top:0;mso-wrap-distance-right:9pt;mso-wrap-distance-bottom:0;mso-position-horizontal:absolute;mso-position-horizontal-relative:text;mso-position-vertical:absolute;mso-position-vertical-relative:text;v-text-anchor:top" o:gfxdata="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" stroked="f">
+                <v:textbox style="mso-fit-shape-to-text:t" inset="0,0,0,0">
+                  <w:txbxContent>
+                    <w:p>
+                      <w:pPr>
+                        <w:pStyle w:val="Caption"/>
+                        <w:rPr>
+                          <w:noProof/>
+                          <w:szCs w:val="24"/>
+                        </w:rPr>
+                      </w:pPr>
+                      <w:bookmarkStart w:id="37" w:name="_Toc8794435"/>
+                      <w:r>
+                        <w:t xml:space="preserve">Hình </w:t>
+                      </w:r>
+                      <w:r>
+                        <w:fldChar w:fldCharType="begin"/>
+                      </w:r>
+                      <w:r>
+                        <w:instrText xml:space="preserve"> STYLEREF 1 \s </w:instrText>
+                      </w:r>
+                      <w:r>
+                        <w:fldChar w:fldCharType="separate"/>
+                      </w:r>
+                      <w:r>
+                        <w:rPr>
+                          <w:noProof/>
+                        </w:rPr>
+                        <w:t>2</w:t>
+                      </w:r>
+                      <w:r>
+                        <w:fldChar w:fldCharType="end"/>
+                      </w:r>
+                      <w:r>
+                        <w:noBreakHyphen/>
+                      </w:r>
+                      <w:r>
+                        <w:fldChar w:fldCharType="begin"/>
+                      </w:r>
+                      <w:r>
+                        <w:instrText xml:space="preserve"> SEQ Hình \* ARABIC \s 1 </w:instrText>
+                      </w:r>
+                      <w:r>
+                        <w:fldChar w:fldCharType="separate"/>
+                      </w:r>
+                      <w:r>
+                        <w:rPr>
+                          <w:noProof/>
+                        </w:rPr>
+                        <w:t>2</w:t>
+                      </w:r>
+                      <w:r>
+                        <w:fldChar w:fldCharType="end"/>
+                      </w:r>
+                      <w:r>
+                        <w:t xml:space="preserve"> </w:t>
+                      </w:r>
+                      <w:r>
+                        <w:rPr>
+                          <w:noProof/>
+                        </w:rPr>
+                        <w:t>Dữ liệu thời gian thực trên các thiết bị</w:t>
+                      </w:r>
+                      <w:bookmarkEnd w:id="37"/>
+                    </w:p>
+                  </w:txbxContent>
+                </v:textbox>
+                <w10:wrap type="topAndBottom"/>
+              </v:shape>
+            </w:pict>
+          </mc:Fallback>
+        </mc:AlternateContent>
+      </w:r>
+      <w:r>
+        <w:rPr>
+          <w:noProof/>
+        </w:rPr>
         <w:drawing>
-          <wp:anchor distT="0" distB="0" distL="114300" distR="114300" simplePos="0" relativeHeight="251766784" behindDoc="0" locked="0" layoutInCell="1" allowOverlap="1" wp14:anchorId="1BF62931" wp14:editId="4D96FE4A">
+          <wp:anchor distT="0" distB="0" distL="114300" distR="114300" simplePos="0" relativeHeight="251766784" behindDoc="0" locked="0" layoutInCell="1" allowOverlap="1" wp14:anchorId="03BE16A8" wp14:editId="2E77D7EA">
             <wp:simplePos x="0" y="0"/>
             <wp:positionH relativeFrom="margin">
               <wp:posOffset>163830</wp:posOffset>
@@ -6263,7 +7569,7 @@
                     <pic:cNvPicPr/>
                   </pic:nvPicPr>
                   <pic:blipFill>
-                    <a:blip r:embed="rId18">
+                    <a:blip r:embed="rId25">
                       <a:extLst>
                         <a:ext uri="{28A0092B-C50C-407E-A947-70E740481C1C}">
                           <a14:useLocalDpi xmlns:a14="http://schemas.microsoft.com/office/drawing/2010/main" val="0"/>
@@ -6348,8 +7654,200 @@
         <w:rPr>
           <w:noProof/>
         </w:rPr>
+        <mc:AlternateContent>
+          <mc:Choice Requires="wps">
+            <w:drawing>
+              <wp:anchor distT="0" distB="0" distL="114300" distR="114300" simplePos="0" relativeHeight="251777024" behindDoc="0" locked="0" layoutInCell="1" allowOverlap="1" wp14:anchorId="46A2FE47" wp14:editId="7601D490">
+                <wp:simplePos x="0" y="0"/>
+                <wp:positionH relativeFrom="column">
+                  <wp:posOffset>99695</wp:posOffset>
+                </wp:positionH>
+                <wp:positionV relativeFrom="paragraph">
+                  <wp:posOffset>3206750</wp:posOffset>
+                </wp:positionV>
+                <wp:extent cx="5580380" cy="635"/>
+                <wp:effectExtent l="0" t="0" r="0" b="0"/>
+                <wp:wrapTopAndBottom/>
+                <wp:docPr id="35" name="Text Box 35"/>
+                <wp:cNvGraphicFramePr/>
+                <a:graphic xmlns:a="http://schemas.openxmlformats.org/drawingml/2006/main">
+                  <a:graphicData uri="http://schemas.microsoft.com/office/word/2010/wordprocessingShape">
+                    <wps:wsp>
+                      <wps:cNvSpPr txBox="1"/>
+                      <wps:spPr>
+                        <a:xfrm>
+                          <a:off x="0" y="0"/>
+                          <a:ext cx="5580380" cy="635"/>
+                        </a:xfrm>
+                        <a:prstGeom prst="rect">
+                          <a:avLst/>
+                        </a:prstGeom>
+                        <a:solidFill>
+                          <a:prstClr val="white"/>
+                        </a:solidFill>
+                        <a:ln>
+                          <a:noFill/>
+                        </a:ln>
+                      </wps:spPr>
+                      <wps:txbx>
+                        <w:txbxContent>
+                          <w:p>
+                            <w:pPr>
+                              <w:pStyle w:val="Caption"/>
+                              <w:rPr>
+                                <w:noProof/>
+                                <w:szCs w:val="24"/>
+                              </w:rPr>
+                            </w:pPr>
+                            <w:bookmarkStart w:id="38" w:name="_Toc8794436"/>
+                            <w:r>
+                              <w:t xml:space="preserve">Hình </w:t>
+                            </w:r>
+                            <w:r>
+                              <w:fldChar w:fldCharType="begin"/>
+                            </w:r>
+                            <w:r>
+                              <w:instrText xml:space="preserve"> STYLEREF 1 \s </w:instrText>
+                            </w:r>
+                            <w:r>
+                              <w:fldChar w:fldCharType="separate"/>
+                            </w:r>
+                            <w:r>
+                              <w:rPr>
+                                <w:noProof/>
+                              </w:rPr>
+                              <w:t>2</w:t>
+                            </w:r>
+                            <w:r>
+                              <w:fldChar w:fldCharType="end"/>
+                            </w:r>
+                            <w:r>
+                              <w:noBreakHyphen/>
+                            </w:r>
+                            <w:r>
+                              <w:fldChar w:fldCharType="begin"/>
+                            </w:r>
+                            <w:r>
+                              <w:instrText xml:space="preserve"> SEQ Hình \* ARABIC \s 1 </w:instrText>
+                            </w:r>
+                            <w:r>
+                              <w:fldChar w:fldCharType="separate"/>
+                            </w:r>
+                            <w:r>
+                              <w:rPr>
+                                <w:noProof/>
+                              </w:rPr>
+                              <w:t>3</w:t>
+                            </w:r>
+                            <w:r>
+                              <w:fldChar w:fldCharType="end"/>
+                            </w:r>
+                            <w:r>
+                              <w:t xml:space="preserve"> </w:t>
+                            </w:r>
+                            <w:r>
+                              <w:rPr>
+                                <w:noProof/>
+                              </w:rPr>
+                              <w:t>Xác thực người dùng thông qua tài khoản ứng dụng xã hội</w:t>
+                            </w:r>
+                            <w:bookmarkEnd w:id="38"/>
+                          </w:p>
+                        </w:txbxContent>
+                      </wps:txbx>
+                      <wps:bodyPr rot="0" spcFirstLastPara="0" vertOverflow="overflow" horzOverflow="overflow" vert="horz" wrap="square" lIns="0" tIns="0" rIns="0" bIns="0" numCol="1" spcCol="0" rtlCol="0" fromWordArt="0" anchor="t" anchorCtr="0" forceAA="0" compatLnSpc="1">
+                        <a:prstTxWarp prst="textNoShape">
+                          <a:avLst/>
+                        </a:prstTxWarp>
+                        <a:spAutoFit/>
+                      </wps:bodyPr>
+                    </wps:wsp>
+                  </a:graphicData>
+                </a:graphic>
+              </wp:anchor>
+            </w:drawing>
+          </mc:Choice>
+          <mc:Fallback>
+            <w:pict>
+              <v:shape w14:anchorId="46A2FE47" id="Text Box 35" o:spid="_x0000_s1030" type="#_x0000_t202" style="position:absolute;left:0;text-align:left;margin-left:7.85pt;margin-top:252.5pt;width:439.4pt;height:.05pt;z-index:251777024;visibility:visible;mso-wrap-style:square;mso-wrap-distance-left:9pt;mso-wrap-distance-top:0;mso-wrap-distance-right:9pt;mso-wrap-distance-bottom:0;mso-position-horizontal:absolute;mso-position-horizontal-relative:text;mso-position-vertical:absolute;mso-position-vertical-relative:text;v-text-anchor:top" o:gfxdata="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" stroked="f">
+                <v:textbox style="mso-fit-shape-to-text:t" inset="0,0,0,0">
+                  <w:txbxContent>
+                    <w:p>
+                      <w:pPr>
+                        <w:pStyle w:val="Caption"/>
+                        <w:rPr>
+                          <w:noProof/>
+                          <w:szCs w:val="24"/>
+                        </w:rPr>
+                      </w:pPr>
+                      <w:bookmarkStart w:id="39" w:name="_Toc8794436"/>
+                      <w:r>
+                        <w:t xml:space="preserve">Hình </w:t>
+                      </w:r>
+                      <w:r>
+                        <w:fldChar w:fldCharType="begin"/>
+                      </w:r>
+                      <w:r>
+                        <w:instrText xml:space="preserve"> STYLEREF 1 \s </w:instrText>
+                      </w:r>
+                      <w:r>
+                        <w:fldChar w:fldCharType="separate"/>
+                      </w:r>
+                      <w:r>
+                        <w:rPr>
+                          <w:noProof/>
+                        </w:rPr>
+                        <w:t>2</w:t>
+                      </w:r>
+                      <w:r>
+                        <w:fldChar w:fldCharType="end"/>
+                      </w:r>
+                      <w:r>
+                        <w:noBreakHyphen/>
+                      </w:r>
+                      <w:r>
+                        <w:fldChar w:fldCharType="begin"/>
+                      </w:r>
+                      <w:r>
+                        <w:instrText xml:space="preserve"> SEQ Hình \* ARABIC \s 1 </w:instrText>
+                      </w:r>
+                      <w:r>
+                        <w:fldChar w:fldCharType="separate"/>
+                      </w:r>
+                      <w:r>
+                        <w:rPr>
+                          <w:noProof/>
+                        </w:rPr>
+                        <w:t>3</w:t>
+                      </w:r>
+                      <w:r>
+                        <w:fldChar w:fldCharType="end"/>
+                      </w:r>
+                      <w:r>
+                        <w:t xml:space="preserve"> </w:t>
+                      </w:r>
+                      <w:r>
+                        <w:rPr>
+                          <w:noProof/>
+                        </w:rPr>
+                        <w:t>Xác thực người dùng thông qua tài khoản ứng dụng xã hội</w:t>
+                      </w:r>
+                      <w:bookmarkEnd w:id="39"/>
+                    </w:p>
+                  </w:txbxContent>
+                </v:textbox>
+                <w10:wrap type="topAndBottom"/>
+              </v:shape>
+            </w:pict>
+          </mc:Fallback>
+        </mc:AlternateContent>
+      </w:r>
+      <w:r>
+        <w:rPr>
+          <w:noProof/>
+        </w:rPr>
         <w:drawing>
-          <wp:anchor distT="0" distB="0" distL="114300" distR="114300" simplePos="0" relativeHeight="251767808" behindDoc="0" locked="0" layoutInCell="1" allowOverlap="1" wp14:anchorId="34A62D48" wp14:editId="6623F92C">
+          <wp:anchor distT="0" distB="0" distL="114300" distR="114300" simplePos="0" relativeHeight="251767808" behindDoc="0" locked="0" layoutInCell="1" allowOverlap="1" wp14:anchorId="3F44924C" wp14:editId="44AD3C5C">
             <wp:simplePos x="0" y="0"/>
             <wp:positionH relativeFrom="column">
               <wp:posOffset>99946</wp:posOffset>
@@ -6372,7 +7870,7 @@
                     <pic:cNvPicPr/>
                   </pic:nvPicPr>
                   <pic:blipFill>
-                    <a:blip r:embed="rId19">
+                    <a:blip r:embed="rId26">
                       <a:extLst>
                         <a:ext uri="{28A0092B-C50C-407E-A947-70E740481C1C}">
                           <a14:useLocalDpi xmlns:a14="http://schemas.microsoft.com/office/drawing/2010/main" val="0"/>
@@ -6411,21 +7909,21 @@
       <w:pPr>
         <w:pStyle w:val="Heading2"/>
       </w:pPr>
-      <w:bookmarkStart w:id="29" w:name="_Toc8443521"/>
+      <w:bookmarkStart w:id="40" w:name="_Toc8443521"/>
       <w:r>
         <w:t>Công cụ phát triển ứng dụng</w:t>
       </w:r>
-      <w:bookmarkEnd w:id="29"/>
+      <w:bookmarkEnd w:id="40"/>
     </w:p>
     <w:p>
       <w:pPr>
         <w:pStyle w:val="Heading3"/>
       </w:pPr>
-      <w:bookmarkStart w:id="30" w:name="_Toc8443522"/>
+      <w:bookmarkStart w:id="41" w:name="_Toc8443522"/>
       <w:r>
         <w:t>Enterprise Architect</w:t>
       </w:r>
-      <w:bookmarkEnd w:id="30"/>
+      <w:bookmarkEnd w:id="41"/>
     </w:p>
     <w:p>
       <w:r>
@@ -6474,12 +7972,12 @@
       <w:pPr>
         <w:pStyle w:val="Heading3"/>
       </w:pPr>
-      <w:bookmarkStart w:id="31" w:name="_Toc8443523"/>
+      <w:bookmarkStart w:id="42" w:name="_Toc8443523"/>
       <w:r>
         <w:lastRenderedPageBreak/>
         <w:t>Android Studio</w:t>
       </w:r>
-      <w:bookmarkEnd w:id="31"/>
+      <w:bookmarkEnd w:id="42"/>
     </w:p>
     <w:p>
       <w:r>
@@ -6532,11 +8030,11 @@
       <w:pPr>
         <w:pStyle w:val="Heading3"/>
       </w:pPr>
-      <w:bookmarkStart w:id="32" w:name="_Toc8443524"/>
+      <w:bookmarkStart w:id="43" w:name="_Toc8443524"/>
       <w:r>
         <w:t>GitLab</w:t>
       </w:r>
-      <w:bookmarkEnd w:id="32"/>
+      <w:bookmarkEnd w:id="43"/>
     </w:p>
     <w:p>
       <w:r>
@@ -6597,15 +8095,15 @@
           <w:color w:val="FF0000"/>
         </w:rPr>
       </w:pPr>
-      <w:bookmarkStart w:id="33" w:name="_Toc398987992"/>
-      <w:bookmarkStart w:id="34" w:name="_Toc8443525"/>
-      <w:bookmarkStart w:id="35" w:name="_Toc169424247"/>
+      <w:bookmarkStart w:id="44" w:name="_Toc398987992"/>
+      <w:bookmarkStart w:id="45" w:name="_Toc8443525"/>
+      <w:bookmarkStart w:id="46" w:name="_Toc169424247"/>
       <w:r>
         <w:lastRenderedPageBreak/>
         <w:t>: PHÂN TÍCH</w:t>
       </w:r>
-      <w:bookmarkEnd w:id="33"/>
-      <w:bookmarkEnd w:id="34"/>
+      <w:bookmarkEnd w:id="44"/>
+      <w:bookmarkEnd w:id="45"/>
       <w:r>
         <w:t xml:space="preserve"> </w:t>
       </w:r>
@@ -6614,22 +8112,22 @@
       <w:pPr>
         <w:pStyle w:val="Heading2"/>
       </w:pPr>
-      <w:bookmarkStart w:id="36" w:name="_Toc8443526"/>
-      <w:bookmarkEnd w:id="35"/>
+      <w:bookmarkStart w:id="47" w:name="_Toc8443526"/>
+      <w:bookmarkEnd w:id="46"/>
       <w:r>
         <w:t>Tổng quan ứng dụng</w:t>
       </w:r>
-      <w:bookmarkEnd w:id="36"/>
+      <w:bookmarkEnd w:id="47"/>
     </w:p>
     <w:p>
       <w:pPr>
         <w:pStyle w:val="Heading3"/>
       </w:pPr>
-      <w:bookmarkStart w:id="37" w:name="_Toc8443527"/>
+      <w:bookmarkStart w:id="48" w:name="_Toc8443527"/>
       <w:r>
         <w:t>Mô hình use case</w:t>
       </w:r>
-      <w:bookmarkEnd w:id="37"/>
+      <w:bookmarkEnd w:id="48"/>
     </w:p>
     <w:p>
       <w:pPr>
@@ -6642,8 +8140,200 @@
           <w:noProof/>
         </w:rPr>
         <w:lastRenderedPageBreak/>
+        <mc:AlternateContent>
+          <mc:Choice Requires="wps">
+            <w:drawing>
+              <wp:anchor distT="0" distB="0" distL="114300" distR="114300" simplePos="0" relativeHeight="251779072" behindDoc="0" locked="0" layoutInCell="1" allowOverlap="1" wp14:anchorId="44F16B97" wp14:editId="7CB95558">
+                <wp:simplePos x="0" y="0"/>
+                <wp:positionH relativeFrom="column">
+                  <wp:posOffset>0</wp:posOffset>
+                </wp:positionH>
+                <wp:positionV relativeFrom="paragraph">
+                  <wp:posOffset>8106410</wp:posOffset>
+                </wp:positionV>
+                <wp:extent cx="5855970" cy="635"/>
+                <wp:effectExtent l="0" t="0" r="0" b="0"/>
+                <wp:wrapTopAndBottom/>
+                <wp:docPr id="36" name="Text Box 36"/>
+                <wp:cNvGraphicFramePr/>
+                <a:graphic xmlns:a="http://schemas.openxmlformats.org/drawingml/2006/main">
+                  <a:graphicData uri="http://schemas.microsoft.com/office/word/2010/wordprocessingShape">
+                    <wps:wsp>
+                      <wps:cNvSpPr txBox="1"/>
+                      <wps:spPr>
+                        <a:xfrm>
+                          <a:off x="0" y="0"/>
+                          <a:ext cx="5855970" cy="635"/>
+                        </a:xfrm>
+                        <a:prstGeom prst="rect">
+                          <a:avLst/>
+                        </a:prstGeom>
+                        <a:solidFill>
+                          <a:prstClr val="white"/>
+                        </a:solidFill>
+                        <a:ln>
+                          <a:noFill/>
+                        </a:ln>
+                      </wps:spPr>
+                      <wps:txbx>
+                        <w:txbxContent>
+                          <w:p>
+                            <w:pPr>
+                              <w:pStyle w:val="Caption"/>
+                              <w:rPr>
+                                <w:noProof/>
+                                <w:szCs w:val="24"/>
+                              </w:rPr>
+                            </w:pPr>
+                            <w:bookmarkStart w:id="49" w:name="_Toc8794437"/>
+                            <w:r>
+                              <w:t xml:space="preserve">Hình </w:t>
+                            </w:r>
+                            <w:r>
+                              <w:fldChar w:fldCharType="begin"/>
+                            </w:r>
+                            <w:r>
+                              <w:instrText xml:space="preserve"> STYLEREF 1 \s </w:instrText>
+                            </w:r>
+                            <w:r>
+                              <w:fldChar w:fldCharType="separate"/>
+                            </w:r>
+                            <w:r>
+                              <w:rPr>
+                                <w:noProof/>
+                              </w:rPr>
+                              <w:t>3</w:t>
+                            </w:r>
+                            <w:r>
+                              <w:fldChar w:fldCharType="end"/>
+                            </w:r>
+                            <w:r>
+                              <w:noBreakHyphen/>
+                            </w:r>
+                            <w:r>
+                              <w:fldChar w:fldCharType="begin"/>
+                            </w:r>
+                            <w:r>
+                              <w:instrText xml:space="preserve"> SEQ Hình \* ARABIC \s 1 </w:instrText>
+                            </w:r>
+                            <w:r>
+                              <w:fldChar w:fldCharType="separate"/>
+                            </w:r>
+                            <w:r>
+                              <w:rPr>
+                                <w:noProof/>
+                              </w:rPr>
+                              <w:t>1</w:t>
+                            </w:r>
+                            <w:r>
+                              <w:fldChar w:fldCharType="end"/>
+                            </w:r>
+                            <w:r>
+                              <w:t xml:space="preserve"> </w:t>
+                            </w:r>
+                            <w:r>
+                              <w:rPr>
+                                <w:noProof/>
+                              </w:rPr>
+                              <w:t>Mô hình use case</w:t>
+                            </w:r>
+                            <w:bookmarkEnd w:id="49"/>
+                          </w:p>
+                        </w:txbxContent>
+                      </wps:txbx>
+                      <wps:bodyPr rot="0" spcFirstLastPara="0" vertOverflow="overflow" horzOverflow="overflow" vert="horz" wrap="square" lIns="0" tIns="0" rIns="0" bIns="0" numCol="1" spcCol="0" rtlCol="0" fromWordArt="0" anchor="t" anchorCtr="0" forceAA="0" compatLnSpc="1">
+                        <a:prstTxWarp prst="textNoShape">
+                          <a:avLst/>
+                        </a:prstTxWarp>
+                        <a:spAutoFit/>
+                      </wps:bodyPr>
+                    </wps:wsp>
+                  </a:graphicData>
+                </a:graphic>
+              </wp:anchor>
+            </w:drawing>
+          </mc:Choice>
+          <mc:Fallback>
+            <w:pict>
+              <v:shape w14:anchorId="44F16B97" id="Text Box 36" o:spid="_x0000_s1031" type="#_x0000_t202" style="position:absolute;left:0;text-align:left;margin-left:0;margin-top:638.3pt;width:461.1pt;height:.05pt;z-index:251779072;visibility:visible;mso-wrap-style:square;mso-wrap-distance-left:9pt;mso-wrap-distance-top:0;mso-wrap-distance-right:9pt;mso-wrap-distance-bottom:0;mso-position-horizontal:absolute;mso-position-horizontal-relative:text;mso-position-vertical:absolute;mso-position-vertical-relative:text;v-text-anchor:top" o:gfxdata="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" stroked="f">
+                <v:textbox style="mso-fit-shape-to-text:t" inset="0,0,0,0">
+                  <w:txbxContent>
+                    <w:p>
+                      <w:pPr>
+                        <w:pStyle w:val="Caption"/>
+                        <w:rPr>
+                          <w:noProof/>
+                          <w:szCs w:val="24"/>
+                        </w:rPr>
+                      </w:pPr>
+                      <w:bookmarkStart w:id="50" w:name="_Toc8794437"/>
+                      <w:r>
+                        <w:t xml:space="preserve">Hình </w:t>
+                      </w:r>
+                      <w:r>
+                        <w:fldChar w:fldCharType="begin"/>
+                      </w:r>
+                      <w:r>
+                        <w:instrText xml:space="preserve"> STYLEREF 1 \s </w:instrText>
+                      </w:r>
+                      <w:r>
+                        <w:fldChar w:fldCharType="separate"/>
+                      </w:r>
+                      <w:r>
+                        <w:rPr>
+                          <w:noProof/>
+                        </w:rPr>
+                        <w:t>3</w:t>
+                      </w:r>
+                      <w:r>
+                        <w:fldChar w:fldCharType="end"/>
+                      </w:r>
+                      <w:r>
+                        <w:noBreakHyphen/>
+                      </w:r>
+                      <w:r>
+                        <w:fldChar w:fldCharType="begin"/>
+                      </w:r>
+                      <w:r>
+                        <w:instrText xml:space="preserve"> SEQ Hình \* ARABIC \s 1 </w:instrText>
+                      </w:r>
+                      <w:r>
+                        <w:fldChar w:fldCharType="separate"/>
+                      </w:r>
+                      <w:r>
+                        <w:rPr>
+                          <w:noProof/>
+                        </w:rPr>
+                        <w:t>1</w:t>
+                      </w:r>
+                      <w:r>
+                        <w:fldChar w:fldCharType="end"/>
+                      </w:r>
+                      <w:r>
+                        <w:t xml:space="preserve"> </w:t>
+                      </w:r>
+                      <w:r>
+                        <w:rPr>
+                          <w:noProof/>
+                        </w:rPr>
+                        <w:t>Mô hình use case</w:t>
+                      </w:r>
+                      <w:bookmarkEnd w:id="50"/>
+                    </w:p>
+                  </w:txbxContent>
+                </v:textbox>
+                <w10:wrap type="topAndBottom"/>
+              </v:shape>
+            </w:pict>
+          </mc:Fallback>
+        </mc:AlternateContent>
+      </w:r>
+      <w:r>
+        <w:rPr>
+          <w:noProof/>
+        </w:rPr>
         <w:drawing>
-          <wp:anchor distT="0" distB="0" distL="114300" distR="114300" simplePos="0" relativeHeight="251752448" behindDoc="0" locked="0" layoutInCell="1" allowOverlap="1" wp14:anchorId="14FCC8B6" wp14:editId="40ACBD77">
+          <wp:anchor distT="0" distB="0" distL="114300" distR="114300" simplePos="0" relativeHeight="251752448" behindDoc="0" locked="0" layoutInCell="1" allowOverlap="1" wp14:anchorId="6D0C1AD6" wp14:editId="046E65FA">
             <wp:simplePos x="0" y="0"/>
             <wp:positionH relativeFrom="margin">
               <wp:align>left</wp:align>
@@ -6668,7 +8358,7 @@
                     </pic:cNvPicPr>
                   </pic:nvPicPr>
                   <pic:blipFill>
-                    <a:blip r:embed="rId20">
+                    <a:blip r:embed="rId27">
                       <a:extLst>
                         <a:ext uri="{28A0092B-C50C-407E-A947-70E740481C1C}">
                           <a14:useLocalDpi xmlns:a14="http://schemas.microsoft.com/office/drawing/2010/main" val="0"/>
@@ -6707,18 +8397,18 @@
       <w:pPr>
         <w:pStyle w:val="Heading2"/>
       </w:pPr>
-      <w:bookmarkStart w:id="38" w:name="_Toc8443528"/>
+      <w:bookmarkStart w:id="51" w:name="_Toc8443528"/>
       <w:r>
         <w:lastRenderedPageBreak/>
         <w:t>Mô tả use case</w:t>
       </w:r>
-      <w:bookmarkEnd w:id="38"/>
+      <w:bookmarkEnd w:id="51"/>
     </w:p>
     <w:p>
       <w:pPr>
         <w:pStyle w:val="Heading3"/>
       </w:pPr>
-      <w:bookmarkStart w:id="39" w:name="_Toc8443529"/>
+      <w:bookmarkStart w:id="52" w:name="_Toc8443529"/>
       <w:r>
         <w:t xml:space="preserve">Use case </w:t>
       </w:r>
@@ -6728,7 +8418,7 @@
       <w:r>
         <w:t>DangNhap</w:t>
       </w:r>
-      <w:bookmarkEnd w:id="39"/>
+      <w:bookmarkEnd w:id="52"/>
     </w:p>
     <w:p>
       <w:pPr>
@@ -7569,6 +9259,64 @@
     </w:tbl>
     <w:p>
       <w:pPr>
+        <w:pStyle w:val="Caption"/>
+      </w:pPr>
+      <w:bookmarkStart w:id="53" w:name="_Toc8794461"/>
+      <w:r>
+        <w:t xml:space="preserve">Bảng  </w:t>
+      </w:r>
+      <w:r>
+        <w:fldChar w:fldCharType="begin"/>
+      </w:r>
+      <w:r>
+        <w:instrText xml:space="preserve"> STYLEREF 1 \s </w:instrText>
+      </w:r>
+      <w:r>
+        <w:fldChar w:fldCharType="separate"/>
+      </w:r>
+      <w:r>
+        <w:rPr>
+          <w:noProof/>
+        </w:rPr>
+        <w:t>3</w:t>
+      </w:r>
+      <w:r>
+        <w:fldChar w:fldCharType="end"/>
+      </w:r>
+      <w:r>
+        <w:noBreakHyphen/>
+      </w:r>
+      <w:r>
+        <w:fldChar w:fldCharType="begin"/>
+      </w:r>
+      <w:r>
+        <w:instrText xml:space="preserve"> SEQ Bảng_ \* ARABIC \s 1 </w:instrText>
+      </w:r>
+      <w:r>
+        <w:fldChar w:fldCharType="separate"/>
+      </w:r>
+      <w:r>
+        <w:rPr>
+          <w:noProof/>
+        </w:rPr>
+        <w:t>1</w:t>
+      </w:r>
+      <w:r>
+        <w:fldChar w:fldCharType="end"/>
+      </w:r>
+      <w:r>
+        <w:t xml:space="preserve"> </w:t>
+      </w:r>
+      <w:r>
+        <w:rPr>
+          <w:noProof/>
+        </w:rPr>
+        <w:t>Đặc tả use case UC01_DangNhap</w:t>
+      </w:r>
+      <w:bookmarkEnd w:id="53"/>
+    </w:p>
+    <w:p>
+      <w:pPr>
         <w:pStyle w:val="Heading4"/>
       </w:pPr>
       <w:r>
@@ -7576,8 +9324,226 @@
           <w:noProof/>
         </w:rPr>
         <w:lastRenderedPageBreak/>
+        <mc:AlternateContent>
+          <mc:Choice Requires="wps">
+            <w:drawing>
+              <wp:anchor distT="0" distB="0" distL="114300" distR="114300" simplePos="0" relativeHeight="251781120" behindDoc="0" locked="0" layoutInCell="1" allowOverlap="1" wp14:anchorId="1A4AE065" wp14:editId="458F3B7D">
+                <wp:simplePos x="0" y="0"/>
+                <wp:positionH relativeFrom="column">
+                  <wp:posOffset>0</wp:posOffset>
+                </wp:positionH>
+                <wp:positionV relativeFrom="paragraph">
+                  <wp:posOffset>5359400</wp:posOffset>
+                </wp:positionV>
+                <wp:extent cx="5904865" cy="635"/>
+                <wp:effectExtent l="0" t="0" r="0" b="0"/>
+                <wp:wrapTopAndBottom/>
+                <wp:docPr id="37" name="Text Box 37"/>
+                <wp:cNvGraphicFramePr/>
+                <a:graphic xmlns:a="http://schemas.openxmlformats.org/drawingml/2006/main">
+                  <a:graphicData uri="http://schemas.microsoft.com/office/word/2010/wordprocessingShape">
+                    <wps:wsp>
+                      <wps:cNvSpPr txBox="1"/>
+                      <wps:spPr>
+                        <a:xfrm>
+                          <a:off x="0" y="0"/>
+                          <a:ext cx="5904865" cy="635"/>
+                        </a:xfrm>
+                        <a:prstGeom prst="rect">
+                          <a:avLst/>
+                        </a:prstGeom>
+                        <a:solidFill>
+                          <a:prstClr val="white"/>
+                        </a:solidFill>
+                        <a:ln>
+                          <a:noFill/>
+                        </a:ln>
+                      </wps:spPr>
+                      <wps:txbx>
+                        <w:txbxContent>
+                          <w:p>
+                            <w:pPr>
+                              <w:pStyle w:val="Caption"/>
+                              <w:rPr>
+                                <w:b/>
+                                <w:noProof/>
+                                <w:szCs w:val="28"/>
+                              </w:rPr>
+                            </w:pPr>
+                            <w:bookmarkStart w:id="54" w:name="_Toc8794438"/>
+                            <w:r>
+                              <w:t xml:space="preserve">Hình </w:t>
+                            </w:r>
+                            <w:r>
+                              <w:fldChar w:fldCharType="begin"/>
+                            </w:r>
+                            <w:r>
+                              <w:instrText xml:space="preserve"> STYLEREF 1 \s </w:instrText>
+                            </w:r>
+                            <w:r>
+                              <w:fldChar w:fldCharType="separate"/>
+                            </w:r>
+                            <w:r>
+                              <w:rPr>
+                                <w:noProof/>
+                              </w:rPr>
+                              <w:t>3</w:t>
+                            </w:r>
+                            <w:r>
+                              <w:fldChar w:fldCharType="end"/>
+                            </w:r>
+                            <w:r>
+                              <w:noBreakHyphen/>
+                            </w:r>
+                            <w:r>
+                              <w:fldChar w:fldCharType="begin"/>
+                            </w:r>
+                            <w:r>
+                              <w:instrText xml:space="preserve"> SEQ Hình \* ARABIC \s 1 </w:instrText>
+                            </w:r>
+                            <w:r>
+                              <w:fldChar w:fldCharType="separate"/>
+                            </w:r>
+                            <w:r>
+                              <w:rPr>
+                                <w:noProof/>
+                              </w:rPr>
+                              <w:t>2</w:t>
+                            </w:r>
+                            <w:r>
+                              <w:fldChar w:fldCharType="end"/>
+                            </w:r>
+                            <w:r>
+                              <w:t xml:space="preserve"> </w:t>
+                            </w:r>
+                            <w:r>
+                              <w:rPr>
+                                <w:noProof/>
+                              </w:rPr>
+                              <w:t xml:space="preserve">Activity diagram </w:t>
+                            </w:r>
+                            <w:r>
+                              <w:rPr>
+                                <w:noProof/>
+                              </w:rPr>
+                              <w:t>UC0</w:t>
+                            </w:r>
+                            <w:r>
+                              <w:rPr>
+                                <w:noProof/>
+                              </w:rPr>
+                              <w:t>1_DangNhap</w:t>
+                            </w:r>
+                            <w:bookmarkEnd w:id="54"/>
+                          </w:p>
+                        </w:txbxContent>
+                      </wps:txbx>
+                      <wps:bodyPr rot="0" spcFirstLastPara="0" vertOverflow="overflow" horzOverflow="overflow" vert="horz" wrap="square" lIns="0" tIns="0" rIns="0" bIns="0" numCol="1" spcCol="0" rtlCol="0" fromWordArt="0" anchor="t" anchorCtr="0" forceAA="0" compatLnSpc="1">
+                        <a:prstTxWarp prst="textNoShape">
+                          <a:avLst/>
+                        </a:prstTxWarp>
+                        <a:spAutoFit/>
+                      </wps:bodyPr>
+                    </wps:wsp>
+                  </a:graphicData>
+                </a:graphic>
+              </wp:anchor>
+            </w:drawing>
+          </mc:Choice>
+          <mc:Fallback>
+            <w:pict>
+              <v:shape w14:anchorId="1A4AE065" id="Text Box 37" o:spid="_x0000_s1032" type="#_x0000_t202" style="position:absolute;left:0;text-align:left;margin-left:0;margin-top:422pt;width:464.95pt;height:.05pt;z-index:251781120;visibility:visible;mso-wrap-style:square;mso-wrap-distance-left:9pt;mso-wrap-distance-top:0;mso-wrap-distance-right:9pt;mso-wrap-distance-bottom:0;mso-position-horizontal:absolute;mso-position-horizontal-relative:text;mso-position-vertical:absolute;mso-position-vertical-relative:text;v-text-anchor:top" o:gfxdata="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" stroked="f">
+                <v:textbox style="mso-fit-shape-to-text:t" inset="0,0,0,0">
+                  <w:txbxContent>
+                    <w:p>
+                      <w:pPr>
+                        <w:pStyle w:val="Caption"/>
+                        <w:rPr>
+                          <w:b/>
+                          <w:noProof/>
+                          <w:szCs w:val="28"/>
+                        </w:rPr>
+                      </w:pPr>
+                      <w:bookmarkStart w:id="55" w:name="_Toc8794438"/>
+                      <w:r>
+                        <w:t xml:space="preserve">Hình </w:t>
+                      </w:r>
+                      <w:r>
+                        <w:fldChar w:fldCharType="begin"/>
+                      </w:r>
+                      <w:r>
+                        <w:instrText xml:space="preserve"> STYLEREF 1 \s </w:instrText>
+                      </w:r>
+                      <w:r>
+                        <w:fldChar w:fldCharType="separate"/>
+                      </w:r>
+                      <w:r>
+                        <w:rPr>
+                          <w:noProof/>
+                        </w:rPr>
+                        <w:t>3</w:t>
+                      </w:r>
+                      <w:r>
+                        <w:fldChar w:fldCharType="end"/>
+                      </w:r>
+                      <w:r>
+                        <w:noBreakHyphen/>
+                      </w:r>
+                      <w:r>
+                        <w:fldChar w:fldCharType="begin"/>
+                      </w:r>
+                      <w:r>
+                        <w:instrText xml:space="preserve"> SEQ Hình \* ARABIC \s 1 </w:instrText>
+                      </w:r>
+                      <w:r>
+                        <w:fldChar w:fldCharType="separate"/>
+                      </w:r>
+                      <w:r>
+                        <w:rPr>
+                          <w:noProof/>
+                        </w:rPr>
+                        <w:t>2</w:t>
+                      </w:r>
+                      <w:r>
+                        <w:fldChar w:fldCharType="end"/>
+                      </w:r>
+                      <w:r>
+                        <w:t xml:space="preserve"> </w:t>
+                      </w:r>
+                      <w:r>
+                        <w:rPr>
+                          <w:noProof/>
+                        </w:rPr>
+                        <w:t xml:space="preserve">Activity diagram </w:t>
+                      </w:r>
+                      <w:r>
+                        <w:rPr>
+                          <w:noProof/>
+                        </w:rPr>
+                        <w:t>UC0</w:t>
+                      </w:r>
+                      <w:r>
+                        <w:rPr>
+                          <w:noProof/>
+                        </w:rPr>
+                        <w:t>1_DangNhap</w:t>
+                      </w:r>
+                      <w:bookmarkEnd w:id="55"/>
+                    </w:p>
+                  </w:txbxContent>
+                </v:textbox>
+                <w10:wrap type="topAndBottom"/>
+              </v:shape>
+            </w:pict>
+          </mc:Fallback>
+        </mc:AlternateContent>
+      </w:r>
+      <w:r>
+        <w:rPr>
+          <w:noProof/>
+        </w:rPr>
         <w:drawing>
-          <wp:anchor distT="0" distB="0" distL="114300" distR="114300" simplePos="0" relativeHeight="251726848" behindDoc="0" locked="0" layoutInCell="1" allowOverlap="1" wp14:anchorId="3DED65C8" wp14:editId="5766848B">
+          <wp:anchor distT="0" distB="0" distL="114300" distR="114300" simplePos="0" relativeHeight="251726848" behindDoc="0" locked="0" layoutInCell="1" allowOverlap="1" wp14:anchorId="22E9F81D" wp14:editId="04E031E0">
             <wp:simplePos x="0" y="0"/>
             <wp:positionH relativeFrom="margin">
               <wp:align>left</wp:align>
@@ -7602,7 +9568,7 @@
                     </pic:cNvPicPr>
                   </pic:nvPicPr>
                   <pic:blipFill>
-                    <a:blip r:embed="rId21">
+                    <a:blip r:embed="rId28">
                       <a:extLst>
                         <a:ext uri="{28A0092B-C50C-407E-A947-70E740481C1C}">
                           <a14:useLocalDpi xmlns:a14="http://schemas.microsoft.com/office/drawing/2010/main" val="0"/>
@@ -7654,8 +9620,202 @@
           <w:noProof/>
         </w:rPr>
         <w:lastRenderedPageBreak/>
+        <mc:AlternateContent>
+          <mc:Choice Requires="wps">
+            <w:drawing>
+              <wp:anchor distT="0" distB="0" distL="114300" distR="114300" simplePos="0" relativeHeight="251783168" behindDoc="0" locked="0" layoutInCell="1" allowOverlap="1" wp14:anchorId="27E620D7" wp14:editId="42869001">
+                <wp:simplePos x="0" y="0"/>
+                <wp:positionH relativeFrom="column">
+                  <wp:posOffset>44450</wp:posOffset>
+                </wp:positionH>
+                <wp:positionV relativeFrom="paragraph">
+                  <wp:posOffset>5154295</wp:posOffset>
+                </wp:positionV>
+                <wp:extent cx="5580380" cy="635"/>
+                <wp:effectExtent l="0" t="0" r="0" b="0"/>
+                <wp:wrapTopAndBottom/>
+                <wp:docPr id="38" name="Text Box 38"/>
+                <wp:cNvGraphicFramePr/>
+                <a:graphic xmlns:a="http://schemas.openxmlformats.org/drawingml/2006/main">
+                  <a:graphicData uri="http://schemas.microsoft.com/office/word/2010/wordprocessingShape">
+                    <wps:wsp>
+                      <wps:cNvSpPr txBox="1"/>
+                      <wps:spPr>
+                        <a:xfrm>
+                          <a:off x="0" y="0"/>
+                          <a:ext cx="5580380" cy="635"/>
+                        </a:xfrm>
+                        <a:prstGeom prst="rect">
+                          <a:avLst/>
+                        </a:prstGeom>
+                        <a:solidFill>
+                          <a:prstClr val="white"/>
+                        </a:solidFill>
+                        <a:ln>
+                          <a:noFill/>
+                        </a:ln>
+                      </wps:spPr>
+                      <wps:txbx>
+                        <w:txbxContent>
+                          <w:p>
+                            <w:pPr>
+                              <w:pStyle w:val="Caption"/>
+                              <w:rPr>
+                                <w:b/>
+                                <w:noProof/>
+                                <w:szCs w:val="28"/>
+                              </w:rPr>
+                            </w:pPr>
+                            <w:bookmarkStart w:id="56" w:name="_Toc8794439"/>
+                            <w:r>
+                              <w:t xml:space="preserve">Hình </w:t>
+                            </w:r>
+                            <w:r>
+                              <w:fldChar w:fldCharType="begin"/>
+                            </w:r>
+                            <w:r>
+                              <w:instrText xml:space="preserve"> STYLEREF 1 \s </w:instrText>
+                            </w:r>
+                            <w:r>
+                              <w:fldChar w:fldCharType="separate"/>
+                            </w:r>
+                            <w:r>
+                              <w:rPr>
+                                <w:noProof/>
+                              </w:rPr>
+                              <w:t>3</w:t>
+                            </w:r>
+                            <w:r>
+                              <w:fldChar w:fldCharType="end"/>
+                            </w:r>
+                            <w:r>
+                              <w:noBreakHyphen/>
+                            </w:r>
+                            <w:r>
+                              <w:fldChar w:fldCharType="begin"/>
+                            </w:r>
+                            <w:r>
+                              <w:instrText xml:space="preserve"> SEQ Hình \* ARABIC \s 1 </w:instrText>
+                            </w:r>
+                            <w:r>
+                              <w:fldChar w:fldCharType="separate"/>
+                            </w:r>
+                            <w:r>
+                              <w:rPr>
+                                <w:noProof/>
+                              </w:rPr>
+                              <w:t>3</w:t>
+                            </w:r>
+                            <w:r>
+                              <w:fldChar w:fldCharType="end"/>
+                            </w:r>
+                            <w:r>
+                              <w:t xml:space="preserve"> Sequence </w:t>
+                            </w:r>
+                            <w:r>
+                              <w:rPr>
+                                <w:noProof/>
+                              </w:rPr>
+                              <w:t>diagram UC01_DangNhap</w:t>
+                            </w:r>
+                            <w:bookmarkEnd w:id="56"/>
+                          </w:p>
+                        </w:txbxContent>
+                      </wps:txbx>
+                      <wps:bodyPr rot="0" spcFirstLastPara="0" vertOverflow="overflow" horzOverflow="overflow" vert="horz" wrap="square" lIns="0" tIns="0" rIns="0" bIns="0" numCol="1" spcCol="0" rtlCol="0" fromWordArt="0" anchor="t" anchorCtr="0" forceAA="0" compatLnSpc="1">
+                        <a:prstTxWarp prst="textNoShape">
+                          <a:avLst/>
+                        </a:prstTxWarp>
+                        <a:spAutoFit/>
+                      </wps:bodyPr>
+                    </wps:wsp>
+                  </a:graphicData>
+                </a:graphic>
+              </wp:anchor>
+            </w:drawing>
+          </mc:Choice>
+          <mc:Fallback>
+            <w:pict>
+              <v:shape w14:anchorId="27E620D7" id="Text Box 38" o:spid="_x0000_s1033" type="#_x0000_t202" style="position:absolute;left:0;text-align:left;margin-left:3.5pt;margin-top:405.85pt;width:439.4pt;height:.05pt;z-index:251783168;visibility:visible;mso-wrap-style:square;mso-wrap-distance-left:9pt;mso-wrap-distance-top:0;mso-wrap-distance-right:9pt;mso-wrap-distance-bottom:0;mso-position-horizontal:absolute;mso-position-horizontal-relative:text;mso-position-vertical:absolute;mso-position-vertical-relative:text;v-text-anchor:top" o:gfxdata="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" stroked="f">
+                <v:textbox style="mso-fit-shape-to-text:t" inset="0,0,0,0">
+                  <w:txbxContent>
+                    <w:p>
+                      <w:pPr>
+                        <w:pStyle w:val="Caption"/>
+                        <w:rPr>
+                          <w:b/>
+                          <w:noProof/>
+                          <w:szCs w:val="28"/>
+                        </w:rPr>
+                      </w:pPr>
+                      <w:bookmarkStart w:id="57" w:name="_Toc8794439"/>
+                      <w:r>
+                        <w:t xml:space="preserve">Hình </w:t>
+                      </w:r>
+                      <w:r>
+                        <w:fldChar w:fldCharType="begin"/>
+                      </w:r>
+                      <w:r>
+                        <w:instrText xml:space="preserve"> STYLEREF 1 \s </w:instrText>
+                      </w:r>
+                      <w:r>
+                        <w:fldChar w:fldCharType="separate"/>
+                      </w:r>
+                      <w:r>
+                        <w:rPr>
+                          <w:noProof/>
+                        </w:rPr>
+                        <w:t>3</w:t>
+                      </w:r>
+                      <w:r>
+                        <w:fldChar w:fldCharType="end"/>
+                      </w:r>
+                      <w:r>
+                        <w:noBreakHyphen/>
+                      </w:r>
+                      <w:r>
+                        <w:fldChar w:fldCharType="begin"/>
+                      </w:r>
+                      <w:r>
+                        <w:instrText xml:space="preserve"> SEQ Hình \* ARABIC \s 1 </w:instrText>
+                      </w:r>
+                      <w:r>
+                        <w:fldChar w:fldCharType="separate"/>
+                      </w:r>
+                      <w:r>
+                        <w:rPr>
+                          <w:noProof/>
+                        </w:rPr>
+                        <w:t>3</w:t>
+                      </w:r>
+                      <w:r>
+                        <w:fldChar w:fldCharType="end"/>
+                      </w:r>
+                      <w:r>
+                        <w:t xml:space="preserve"> Sequence </w:t>
+                      </w:r>
+                      <w:r>
+                        <w:rPr>
+                          <w:noProof/>
+                        </w:rPr>
+                        <w:t>diagram UC01_DangNhap</w:t>
+                      </w:r>
+                      <w:bookmarkEnd w:id="57"/>
+                    </w:p>
+                  </w:txbxContent>
+                </v:textbox>
+                <w10:wrap type="topAndBottom"/>
+              </v:shape>
+            </w:pict>
+          </mc:Fallback>
+        </mc:AlternateContent>
+      </w:r>
+      <w:r>
+        <w:rPr>
+          <w:noProof/>
+        </w:rPr>
         <w:drawing>
-          <wp:anchor distT="0" distB="0" distL="114300" distR="114300" simplePos="0" relativeHeight="251727872" behindDoc="0" locked="0" layoutInCell="1" allowOverlap="1" wp14:anchorId="12F7AF00" wp14:editId="4301590F">
+          <wp:anchor distT="0" distB="0" distL="114300" distR="114300" simplePos="0" relativeHeight="251727872" behindDoc="0" locked="0" layoutInCell="1" allowOverlap="1" wp14:anchorId="3F4F3D2C" wp14:editId="5DEA8D69">
             <wp:simplePos x="0" y="0"/>
             <wp:positionH relativeFrom="page">
               <wp:posOffset>1305276</wp:posOffset>
@@ -7680,7 +9840,7 @@
                     </pic:cNvPicPr>
                   </pic:nvPicPr>
                   <pic:blipFill>
-                    <a:blip r:embed="rId22">
+                    <a:blip r:embed="rId29">
                       <a:extLst>
                         <a:ext uri="{28A0092B-C50C-407E-A947-70E740481C1C}">
                           <a14:useLocalDpi xmlns:a14="http://schemas.microsoft.com/office/drawing/2010/main" val="0"/>
@@ -7726,7 +9886,7 @@
       <w:pPr>
         <w:pStyle w:val="Heading3"/>
       </w:pPr>
-      <w:bookmarkStart w:id="40" w:name="_Toc8443530"/>
+      <w:bookmarkStart w:id="58" w:name="_Toc8443530"/>
       <w:r>
         <w:t>2</w:t>
       </w:r>
@@ -7742,7 +9902,7 @@
       <w:r>
         <w:t>CacHuTien</w:t>
       </w:r>
-      <w:bookmarkEnd w:id="40"/>
+      <w:bookmarkEnd w:id="58"/>
     </w:p>
     <w:p>
       <w:pPr>
@@ -8152,6 +10312,7 @@
                 <w:b/>
                 <w:szCs w:val="26"/>
               </w:rPr>
+              <w:lastRenderedPageBreak/>
               <w:t>Điều kiện sau</w:t>
             </w:r>
           </w:p>
@@ -8218,7 +10379,6 @@
                 <w:b/>
                 <w:szCs w:val="26"/>
               </w:rPr>
-              <w:lastRenderedPageBreak/>
               <w:t>Luồng sự kiện chính</w:t>
             </w:r>
           </w:p>
@@ -8741,6 +10901,67 @@
         </w:tc>
       </w:tr>
     </w:tbl>
+    <w:p>
+      <w:pPr>
+        <w:pStyle w:val="Caption"/>
+      </w:pPr>
+      <w:bookmarkStart w:id="59" w:name="_Toc8794462"/>
+      <w:r>
+        <w:t xml:space="preserve">Bảng  </w:t>
+      </w:r>
+      <w:r>
+        <w:fldChar w:fldCharType="begin"/>
+      </w:r>
+      <w:r>
+        <w:instrText xml:space="preserve"> STYLEREF 1 \s </w:instrText>
+      </w:r>
+      <w:r>
+        <w:fldChar w:fldCharType="separate"/>
+      </w:r>
+      <w:r>
+        <w:rPr>
+          <w:noProof/>
+        </w:rPr>
+        <w:t>3</w:t>
+      </w:r>
+      <w:r>
+        <w:fldChar w:fldCharType="end"/>
+      </w:r>
+      <w:r>
+        <w:noBreakHyphen/>
+      </w:r>
+      <w:r>
+        <w:fldChar w:fldCharType="begin"/>
+      </w:r>
+      <w:r>
+        <w:instrText xml:space="preserve"> SEQ Bảng_ \* ARABIC \s 1 </w:instrText>
+      </w:r>
+      <w:r>
+        <w:fldChar w:fldCharType="separate"/>
+      </w:r>
+      <w:r>
+        <w:rPr>
+          <w:noProof/>
+        </w:rPr>
+        <w:t>2</w:t>
+      </w:r>
+      <w:r>
+        <w:fldChar w:fldCharType="end"/>
+      </w:r>
+      <w:r>
+        <w:t xml:space="preserve"> </w:t>
+      </w:r>
+      <w:r>
+        <w:rPr>
+          <w:noProof/>
+        </w:rPr>
+        <w:t xml:space="preserve">Đặc tả use case </w:t>
+      </w:r>
+      <w:r>
+        <w:t>UC02_ThietLapCacHuTien</w:t>
+      </w:r>
+      <w:bookmarkEnd w:id="59"/>
+    </w:p>
     <w:p>
       <w:pPr>
         <w:pStyle w:val="Heading4"/>
@@ -8784,7 +11005,7 @@
                     </pic:cNvPicPr>
                   </pic:nvPicPr>
                   <pic:blipFill>
-                    <a:blip r:embed="rId23">
+                    <a:blip r:embed="rId30">
                       <a:extLst>
                         <a:ext uri="{28A0092B-C50C-407E-A947-70E740481C1C}">
                           <a14:useLocalDpi xmlns:a14="http://schemas.microsoft.com/office/drawing/2010/main" val="0"/>
@@ -8862,7 +11083,7 @@
                     </pic:cNvPicPr>
                   </pic:nvPicPr>
                   <pic:blipFill>
-                    <a:blip r:embed="rId24">
+                    <a:blip r:embed="rId31">
                       <a:extLst>
                         <a:ext uri="{28A0092B-C50C-407E-A947-70E740481C1C}">
                           <a14:useLocalDpi xmlns:a14="http://schemas.microsoft.com/office/drawing/2010/main" val="0"/>
@@ -8915,12 +11136,12 @@
       <w:pPr>
         <w:pStyle w:val="Heading3"/>
       </w:pPr>
-      <w:bookmarkStart w:id="41" w:name="_Toc8443531"/>
+      <w:bookmarkStart w:id="60" w:name="_Toc8443531"/>
       <w:r>
         <w:lastRenderedPageBreak/>
         <w:t>Use case UC03.1_GhiNhanChiTieu</w:t>
       </w:r>
-      <w:bookmarkEnd w:id="41"/>
+      <w:bookmarkEnd w:id="60"/>
     </w:p>
     <w:p>
       <w:pPr>
@@ -10151,7 +12372,7 @@
                     </pic:cNvPicPr>
                   </pic:nvPicPr>
                   <pic:blipFill>
-                    <a:blip r:embed="rId25">
+                    <a:blip r:embed="rId32">
                       <a:extLst>
                         <a:ext uri="{28A0092B-C50C-407E-A947-70E740481C1C}">
                           <a14:useLocalDpi xmlns:a14="http://schemas.microsoft.com/office/drawing/2010/main" val="0"/>
@@ -10229,7 +12450,7 @@
                     </pic:cNvPicPr>
                   </pic:nvPicPr>
                   <pic:blipFill>
-                    <a:blip r:embed="rId26">
+                    <a:blip r:embed="rId33">
                       <a:extLst>
                         <a:ext uri="{28A0092B-C50C-407E-A947-70E740481C1C}">
                           <a14:useLocalDpi xmlns:a14="http://schemas.microsoft.com/office/drawing/2010/main" val="0"/>
@@ -10276,7 +12497,7 @@
       <w:pPr>
         <w:pStyle w:val="Heading3"/>
       </w:pPr>
-      <w:bookmarkStart w:id="42" w:name="_Toc8443532"/>
+      <w:bookmarkStart w:id="61" w:name="_Toc8443532"/>
       <w:r>
         <w:t>Use case UC03.2.a_GhiNhanThuNhap</w:t>
       </w:r>
@@ -10286,7 +12507,7 @@
       <w:r>
         <w:t>TuyChon</w:t>
       </w:r>
-      <w:bookmarkEnd w:id="42"/>
+      <w:bookmarkEnd w:id="61"/>
     </w:p>
     <w:p>
       <w:pPr>
@@ -11299,7 +13520,7 @@
                     </pic:cNvPicPr>
                   </pic:nvPicPr>
                   <pic:blipFill>
-                    <a:blip r:embed="rId27">
+                    <a:blip r:embed="rId34">
                       <a:extLst>
                         <a:ext uri="{28A0092B-C50C-407E-A947-70E740481C1C}">
                           <a14:useLocalDpi xmlns:a14="http://schemas.microsoft.com/office/drawing/2010/main" val="0"/>
@@ -11377,7 +13598,7 @@
                     </pic:cNvPicPr>
                   </pic:nvPicPr>
                   <pic:blipFill>
-                    <a:blip r:embed="rId28">
+                    <a:blip r:embed="rId35">
                       <a:extLst>
                         <a:ext uri="{28A0092B-C50C-407E-A947-70E740481C1C}">
                           <a14:useLocalDpi xmlns:a14="http://schemas.microsoft.com/office/drawing/2010/main" val="0"/>
@@ -11425,7 +13646,7 @@
       <w:pPr>
         <w:pStyle w:val="Heading3"/>
       </w:pPr>
-      <w:bookmarkStart w:id="43" w:name="_Toc8443533"/>
+      <w:bookmarkStart w:id="62" w:name="_Toc8443533"/>
       <w:r>
         <w:lastRenderedPageBreak/>
         <w:t>Use case UC03.2.b_GhiNhanThuNhap</w:t>
@@ -11433,7 +13654,7 @@
       <w:r>
         <w:t>ChoTatCaHu</w:t>
       </w:r>
-      <w:bookmarkEnd w:id="43"/>
+      <w:bookmarkEnd w:id="62"/>
     </w:p>
     <w:p>
       <w:pPr>
@@ -12611,7 +14832,7 @@
                     </pic:cNvPicPr>
                   </pic:nvPicPr>
                   <pic:blipFill>
-                    <a:blip r:embed="rId29">
+                    <a:blip r:embed="rId36">
                       <a:extLst>
                         <a:ext uri="{28A0092B-C50C-407E-A947-70E740481C1C}">
                           <a14:useLocalDpi xmlns:a14="http://schemas.microsoft.com/office/drawing/2010/main" val="0"/>
@@ -12683,7 +14904,7 @@
                     </pic:cNvPicPr>
                   </pic:nvPicPr>
                   <pic:blipFill>
-                    <a:blip r:embed="rId30">
+                    <a:blip r:embed="rId37">
                       <a:extLst>
                         <a:ext uri="{28A0092B-C50C-407E-A947-70E740481C1C}">
                           <a14:useLocalDpi xmlns:a14="http://schemas.microsoft.com/office/drawing/2010/main" val="0"/>
@@ -12726,11 +14947,11 @@
       <w:pPr>
         <w:pStyle w:val="Heading3"/>
       </w:pPr>
-      <w:bookmarkStart w:id="44" w:name="_Toc8443534"/>
+      <w:bookmarkStart w:id="63" w:name="_Toc8443534"/>
       <w:r>
         <w:t>Use case UC03.3_SuaGiaoDich</w:t>
       </w:r>
-      <w:bookmarkEnd w:id="44"/>
+      <w:bookmarkEnd w:id="63"/>
     </w:p>
     <w:p>
       <w:pPr>
@@ -13827,7 +16048,7 @@
                     </pic:cNvPicPr>
                   </pic:nvPicPr>
                   <pic:blipFill>
-                    <a:blip r:embed="rId31">
+                    <a:blip r:embed="rId38">
                       <a:extLst>
                         <a:ext uri="{28A0092B-C50C-407E-A947-70E740481C1C}">
                           <a14:useLocalDpi xmlns:a14="http://schemas.microsoft.com/office/drawing/2010/main" val="0"/>
@@ -13908,7 +16129,7 @@
                     </pic:cNvPicPr>
                   </pic:nvPicPr>
                   <pic:blipFill>
-                    <a:blip r:embed="rId32">
+                    <a:blip r:embed="rId39">
                       <a:extLst>
                         <a:ext uri="{28A0092B-C50C-407E-A947-70E740481C1C}">
                           <a14:useLocalDpi xmlns:a14="http://schemas.microsoft.com/office/drawing/2010/main" val="0"/>
@@ -13948,11 +16169,11 @@
       <w:pPr>
         <w:pStyle w:val="Heading3"/>
       </w:pPr>
-      <w:bookmarkStart w:id="45" w:name="_Toc8443535"/>
+      <w:bookmarkStart w:id="64" w:name="_Toc8443535"/>
       <w:r>
         <w:t>Use case UC03.4_XoaGiaoDich</w:t>
       </w:r>
-      <w:bookmarkEnd w:id="45"/>
+      <w:bookmarkEnd w:id="64"/>
     </w:p>
     <w:p>
       <w:pPr>
@@ -14932,7 +17153,7 @@
                     </pic:cNvPicPr>
                   </pic:nvPicPr>
                   <pic:blipFill>
-                    <a:blip r:embed="rId33">
+                    <a:blip r:embed="rId40">
                       <a:extLst>
                         <a:ext uri="{28A0092B-C50C-407E-A947-70E740481C1C}">
                           <a14:useLocalDpi xmlns:a14="http://schemas.microsoft.com/office/drawing/2010/main" val="0"/>
@@ -15009,7 +17230,7 @@
                     </pic:cNvPicPr>
                   </pic:nvPicPr>
                   <pic:blipFill>
-                    <a:blip r:embed="rId34">
+                    <a:blip r:embed="rId41">
                       <a:extLst>
                         <a:ext uri="{28A0092B-C50C-407E-A947-70E740481C1C}">
                           <a14:useLocalDpi xmlns:a14="http://schemas.microsoft.com/office/drawing/2010/main" val="0"/>
@@ -15055,7 +17276,7 @@
       <w:pPr>
         <w:pStyle w:val="Heading3"/>
       </w:pPr>
-      <w:bookmarkStart w:id="46" w:name="_Toc8443536"/>
+      <w:bookmarkStart w:id="65" w:name="_Toc8443536"/>
       <w:r>
         <w:t>Use case UC03.5</w:t>
       </w:r>
@@ -15065,7 +17286,7 @@
       <w:r>
         <w:t>GiaoDich</w:t>
       </w:r>
-      <w:bookmarkEnd w:id="46"/>
+      <w:bookmarkEnd w:id="65"/>
     </w:p>
     <w:p>
       <w:pPr>
@@ -16082,7 +18303,7 @@
                     </pic:cNvPicPr>
                   </pic:nvPicPr>
                   <pic:blipFill>
-                    <a:blip r:embed="rId35">
+                    <a:blip r:embed="rId42">
                       <a:extLst>
                         <a:ext uri="{28A0092B-C50C-407E-A947-70E740481C1C}">
                           <a14:useLocalDpi xmlns:a14="http://schemas.microsoft.com/office/drawing/2010/main" val="0"/>
@@ -16159,7 +18380,7 @@
                     </pic:cNvPicPr>
                   </pic:nvPicPr>
                   <pic:blipFill>
-                    <a:blip r:embed="rId36">
+                    <a:blip r:embed="rId43">
                       <a:extLst>
                         <a:ext uri="{28A0092B-C50C-407E-A947-70E740481C1C}">
                           <a14:useLocalDpi xmlns:a14="http://schemas.microsoft.com/office/drawing/2010/main" val="0"/>
@@ -16212,12 +18433,12 @@
       <w:pPr>
         <w:pStyle w:val="Heading3"/>
       </w:pPr>
-      <w:bookmarkStart w:id="47" w:name="_Toc8443537"/>
+      <w:bookmarkStart w:id="66" w:name="_Toc8443537"/>
       <w:r>
         <w:lastRenderedPageBreak/>
         <w:t>Use case UC03.6_XemHanMucChiTieuTrungBinh</w:t>
       </w:r>
-      <w:bookmarkEnd w:id="47"/>
+      <w:bookmarkEnd w:id="66"/>
     </w:p>
     <w:p>
       <w:pPr>
@@ -17129,7 +19350,7 @@
                     </pic:cNvPicPr>
                   </pic:nvPicPr>
                   <pic:blipFill>
-                    <a:blip r:embed="rId37">
+                    <a:blip r:embed="rId44">
                       <a:extLst>
                         <a:ext uri="{28A0092B-C50C-407E-A947-70E740481C1C}">
                           <a14:useLocalDpi xmlns:a14="http://schemas.microsoft.com/office/drawing/2010/main" val="0"/>
@@ -17211,7 +19432,7 @@
                     </pic:cNvPicPr>
                   </pic:nvPicPr>
                   <pic:blipFill>
-                    <a:blip r:embed="rId38">
+                    <a:blip r:embed="rId45">
                       <a:extLst>
                         <a:ext uri="{28A0092B-C50C-407E-A947-70E740481C1C}">
                           <a14:useLocalDpi xmlns:a14="http://schemas.microsoft.com/office/drawing/2010/main" val="0"/>
@@ -17253,7 +19474,7 @@
       <w:pPr>
         <w:pStyle w:val="Heading3"/>
       </w:pPr>
-      <w:bookmarkStart w:id="48" w:name="_Toc8443538"/>
+      <w:bookmarkStart w:id="67" w:name="_Toc8443538"/>
       <w:r>
         <w:t>Use</w:t>
       </w:r>
@@ -17272,7 +19493,7 @@
       <w:r>
         <w:t>ThuChiDinhKy</w:t>
       </w:r>
-      <w:bookmarkEnd w:id="48"/>
+      <w:bookmarkEnd w:id="67"/>
     </w:p>
     <w:p>
       <w:pPr>
@@ -18338,7 +20559,7 @@
                     </pic:cNvPicPr>
                   </pic:nvPicPr>
                   <pic:blipFill>
-                    <a:blip r:embed="rId39">
+                    <a:blip r:embed="rId46">
                       <a:extLst>
                         <a:ext uri="{28A0092B-C50C-407E-A947-70E740481C1C}">
                           <a14:useLocalDpi xmlns:a14="http://schemas.microsoft.com/office/drawing/2010/main" val="0"/>
@@ -18420,7 +20641,7 @@
                     </pic:cNvPicPr>
                   </pic:nvPicPr>
                   <pic:blipFill>
-                    <a:blip r:embed="rId40">
+                    <a:blip r:embed="rId47">
                       <a:extLst>
                         <a:ext uri="{28A0092B-C50C-407E-A947-70E740481C1C}">
                           <a14:useLocalDpi xmlns:a14="http://schemas.microsoft.com/office/drawing/2010/main" val="0"/>
@@ -18470,7 +20691,7 @@
       <w:pPr>
         <w:pStyle w:val="Heading3"/>
       </w:pPr>
-      <w:bookmarkStart w:id="49" w:name="_Toc8443539"/>
+      <w:bookmarkStart w:id="68" w:name="_Toc8443539"/>
       <w:r>
         <w:lastRenderedPageBreak/>
         <w:t>Use case UC04.1_ThemKeHoach</w:t>
@@ -18478,7 +20699,7 @@
       <w:r>
         <w:t>TietKiem</w:t>
       </w:r>
-      <w:bookmarkEnd w:id="49"/>
+      <w:bookmarkEnd w:id="68"/>
     </w:p>
     <w:p>
       <w:pPr>
@@ -18560,7 +20781,7 @@
               </w:rPr>
               <w:t xml:space="preserve">      </w:t>
             </w:r>
-            <w:bookmarkStart w:id="50" w:name="_Toc8443540"/>
+            <w:bookmarkStart w:id="69" w:name="_Toc8443540"/>
             <w:r>
               <w:rPr>
                 <w:b w:val="0"/>
@@ -18573,7 +20794,7 @@
               </w:rPr>
               <w:t>TietKiem</w:t>
             </w:r>
-            <w:bookmarkEnd w:id="50"/>
+            <w:bookmarkEnd w:id="69"/>
           </w:p>
         </w:tc>
       </w:tr>
@@ -19383,7 +21604,7 @@
                     </pic:cNvPicPr>
                   </pic:nvPicPr>
                   <pic:blipFill>
-                    <a:blip r:embed="rId41">
+                    <a:blip r:embed="rId48">
                       <a:extLst>
                         <a:ext uri="{28A0092B-C50C-407E-A947-70E740481C1C}">
                           <a14:useLocalDpi xmlns:a14="http://schemas.microsoft.com/office/drawing/2010/main" val="0"/>
@@ -19460,7 +21681,7 @@
                     </pic:cNvPicPr>
                   </pic:nvPicPr>
                   <pic:blipFill>
-                    <a:blip r:embed="rId42">
+                    <a:blip r:embed="rId49">
                       <a:extLst>
                         <a:ext uri="{28A0092B-C50C-407E-A947-70E740481C1C}">
                           <a14:useLocalDpi xmlns:a14="http://schemas.microsoft.com/office/drawing/2010/main" val="0"/>
@@ -19521,7 +21742,7 @@
       <w:pPr>
         <w:pStyle w:val="Heading3"/>
       </w:pPr>
-      <w:bookmarkStart w:id="51" w:name="_Toc8443541"/>
+      <w:bookmarkStart w:id="70" w:name="_Toc8443541"/>
       <w:r>
         <w:lastRenderedPageBreak/>
         <w:t>Use case UC04.2_SuaKeHoach</w:t>
@@ -19529,7 +21750,7 @@
       <w:r>
         <w:t>TietKiem</w:t>
       </w:r>
-      <w:bookmarkEnd w:id="51"/>
+      <w:bookmarkEnd w:id="70"/>
     </w:p>
     <w:p>
       <w:pPr>
@@ -20416,7 +22637,7 @@
                     </pic:cNvPicPr>
                   </pic:nvPicPr>
                   <pic:blipFill>
-                    <a:blip r:embed="rId43">
+                    <a:blip r:embed="rId50">
                       <a:extLst>
                         <a:ext uri="{28A0092B-C50C-407E-A947-70E740481C1C}">
                           <a14:useLocalDpi xmlns:a14="http://schemas.microsoft.com/office/drawing/2010/main" val="0"/>
@@ -20499,7 +22720,7 @@
                     </pic:cNvPicPr>
                   </pic:nvPicPr>
                   <pic:blipFill>
-                    <a:blip r:embed="rId44">
+                    <a:blip r:embed="rId51">
                       <a:extLst>
                         <a:ext uri="{28A0092B-C50C-407E-A947-70E740481C1C}">
                           <a14:useLocalDpi xmlns:a14="http://schemas.microsoft.com/office/drawing/2010/main" val="0"/>
@@ -20547,7 +22768,7 @@
       <w:pPr>
         <w:pStyle w:val="Heading3"/>
       </w:pPr>
-      <w:bookmarkStart w:id="52" w:name="_Toc8443542"/>
+      <w:bookmarkStart w:id="71" w:name="_Toc8443542"/>
       <w:r>
         <w:lastRenderedPageBreak/>
         <w:t>Use case UC04.3_XoaKeHoach</w:t>
@@ -20555,7 +22776,7 @@
       <w:r>
         <w:t>TietKiem</w:t>
       </w:r>
-      <w:bookmarkEnd w:id="52"/>
+      <w:bookmarkEnd w:id="71"/>
     </w:p>
     <w:p>
       <w:pPr>
@@ -20636,14 +22857,14 @@
               </w:rPr>
               <w:t xml:space="preserve">      </w:t>
             </w:r>
-            <w:bookmarkStart w:id="53" w:name="_Toc8443543"/>
+            <w:bookmarkStart w:id="72" w:name="_Toc8443543"/>
             <w:r>
               <w:rPr>
                 <w:b w:val="0"/>
               </w:rPr>
               <w:t>UC04.3_XoaKeHoachTietKiem</w:t>
             </w:r>
-            <w:bookmarkEnd w:id="53"/>
+            <w:bookmarkEnd w:id="72"/>
           </w:p>
         </w:tc>
       </w:tr>
@@ -21627,7 +23848,7 @@
                     </pic:cNvPicPr>
                   </pic:nvPicPr>
                   <pic:blipFill>
-                    <a:blip r:embed="rId45">
+                    <a:blip r:embed="rId52">
                       <a:extLst>
                         <a:ext uri="{28A0092B-C50C-407E-A947-70E740481C1C}">
                           <a14:useLocalDpi xmlns:a14="http://schemas.microsoft.com/office/drawing/2010/main" val="0"/>
@@ -21710,7 +23931,7 @@
                     </pic:cNvPicPr>
                   </pic:nvPicPr>
                   <pic:blipFill>
-                    <a:blip r:embed="rId46">
+                    <a:blip r:embed="rId53">
                       <a:extLst>
                         <a:ext uri="{28A0092B-C50C-407E-A947-70E740481C1C}">
                           <a14:useLocalDpi xmlns:a14="http://schemas.microsoft.com/office/drawing/2010/main" val="0"/>
@@ -21764,7 +23985,7 @@
       <w:pPr>
         <w:pStyle w:val="Heading3"/>
       </w:pPr>
-      <w:bookmarkStart w:id="54" w:name="_Toc8443545"/>
+      <w:bookmarkStart w:id="73" w:name="_Toc8443545"/>
       <w:r>
         <w:lastRenderedPageBreak/>
         <w:t>Use case UC05.1_XemB</w:t>
@@ -21772,7 +23993,7 @@
       <w:r>
         <w:t>aoCaoChiTieu</w:t>
       </w:r>
-      <w:bookmarkEnd w:id="54"/>
+      <w:bookmarkEnd w:id="73"/>
     </w:p>
     <w:p>
       <w:pPr>
@@ -21855,7 +24076,7 @@
               </w:rPr>
               <w:t xml:space="preserve">      </w:t>
             </w:r>
-            <w:bookmarkStart w:id="55" w:name="_Toc8443546"/>
+            <w:bookmarkStart w:id="74" w:name="_Toc8443546"/>
             <w:r>
               <w:rPr>
                 <w:b w:val="0"/>
@@ -21880,7 +24101,7 @@
               </w:rPr>
               <w:t>BaoCaoChiTieu</w:t>
             </w:r>
-            <w:bookmarkEnd w:id="55"/>
+            <w:bookmarkEnd w:id="74"/>
           </w:p>
         </w:tc>
       </w:tr>
@@ -22655,7 +24876,7 @@
                     </pic:cNvPicPr>
                   </pic:nvPicPr>
                   <pic:blipFill>
-                    <a:blip r:embed="rId47">
+                    <a:blip r:embed="rId54">
                       <a:extLst>
                         <a:ext uri="{28A0092B-C50C-407E-A947-70E740481C1C}">
                           <a14:useLocalDpi xmlns:a14="http://schemas.microsoft.com/office/drawing/2010/main" val="0"/>
@@ -22735,7 +24956,7 @@
                     </pic:cNvPicPr>
                   </pic:nvPicPr>
                   <pic:blipFill>
-                    <a:blip r:embed="rId48">
+                    <a:blip r:embed="rId55">
                       <a:extLst>
                         <a:ext uri="{28A0092B-C50C-407E-A947-70E740481C1C}">
                           <a14:useLocalDpi xmlns:a14="http://schemas.microsoft.com/office/drawing/2010/main" val="0"/>
@@ -22780,7 +25001,7 @@
       <w:pPr>
         <w:pStyle w:val="Heading3"/>
       </w:pPr>
-      <w:bookmarkStart w:id="56" w:name="_Toc8443547"/>
+      <w:bookmarkStart w:id="75" w:name="_Toc8443547"/>
       <w:r>
         <w:t>Use case UC05.2_</w:t>
       </w:r>
@@ -22790,7 +25011,7 @@
       <w:r>
         <w:t>BaoCaoThuNhap</w:t>
       </w:r>
-      <w:bookmarkEnd w:id="56"/>
+      <w:bookmarkEnd w:id="75"/>
     </w:p>
     <w:p>
       <w:pPr>
@@ -22873,7 +25094,7 @@
               </w:rPr>
               <w:t xml:space="preserve">      </w:t>
             </w:r>
-            <w:bookmarkStart w:id="57" w:name="_Toc8443548"/>
+            <w:bookmarkStart w:id="76" w:name="_Toc8443548"/>
             <w:r>
               <w:rPr>
                 <w:b w:val="0"/>
@@ -22898,7 +25119,7 @@
               </w:rPr>
               <w:t>BaoCaoThuNhap</w:t>
             </w:r>
-            <w:bookmarkEnd w:id="57"/>
+            <w:bookmarkEnd w:id="76"/>
           </w:p>
         </w:tc>
       </w:tr>
@@ -23687,7 +25908,7 @@
                     </pic:cNvPicPr>
                   </pic:nvPicPr>
                   <pic:blipFill>
-                    <a:blip r:embed="rId49">
+                    <a:blip r:embed="rId56">
                       <a:extLst>
                         <a:ext uri="{28A0092B-C50C-407E-A947-70E740481C1C}">
                           <a14:useLocalDpi xmlns:a14="http://schemas.microsoft.com/office/drawing/2010/main" val="0"/>
@@ -23769,7 +25990,7 @@
                     </pic:cNvPicPr>
                   </pic:nvPicPr>
                   <pic:blipFill>
-                    <a:blip r:embed="rId50">
+                    <a:blip r:embed="rId57">
                       <a:extLst>
                         <a:ext uri="{28A0092B-C50C-407E-A947-70E740481C1C}">
                           <a14:useLocalDpi xmlns:a14="http://schemas.microsoft.com/office/drawing/2010/main" val="0"/>
@@ -23824,31 +26045,31 @@
       <w:pPr>
         <w:pStyle w:val="Heading1"/>
       </w:pPr>
-      <w:bookmarkStart w:id="58" w:name="_Toc398987999"/>
-      <w:bookmarkStart w:id="59" w:name="_Toc8443550"/>
+      <w:bookmarkStart w:id="77" w:name="_Toc398987999"/>
+      <w:bookmarkStart w:id="78" w:name="_Toc8443550"/>
       <w:r>
         <w:lastRenderedPageBreak/>
         <w:t>:</w:t>
       </w:r>
-      <w:bookmarkStart w:id="60" w:name="_Toc169424250"/>
+      <w:bookmarkStart w:id="79" w:name="_Toc169424250"/>
       <w:r>
         <w:t xml:space="preserve"> </w:t>
       </w:r>
       <w:r>
         <w:t xml:space="preserve">THIẾT KẾ VÀ </w:t>
       </w:r>
-      <w:bookmarkEnd w:id="60"/>
+      <w:bookmarkEnd w:id="79"/>
       <w:r>
         <w:t>HIỆN THỰC</w:t>
       </w:r>
-      <w:bookmarkEnd w:id="58"/>
-      <w:bookmarkEnd w:id="59"/>
+      <w:bookmarkEnd w:id="77"/>
+      <w:bookmarkEnd w:id="78"/>
     </w:p>
     <w:p>
       <w:pPr>
         <w:pStyle w:val="Heading2"/>
       </w:pPr>
-      <w:bookmarkStart w:id="61" w:name="_Toc8443551"/>
+      <w:bookmarkStart w:id="80" w:name="_Toc8443551"/>
       <w:r>
         <w:rPr>
           <w:noProof/>
@@ -23879,7 +26100,7 @@
                     </pic:cNvPicPr>
                   </pic:nvPicPr>
                   <pic:blipFill>
-                    <a:blip r:embed="rId51">
+                    <a:blip r:embed="rId58">
                       <a:extLst>
                         <a:ext uri="{28A0092B-C50C-407E-A947-70E740481C1C}">
                           <a14:useLocalDpi xmlns:a14="http://schemas.microsoft.com/office/drawing/2010/main" val="0"/>
@@ -23919,7 +26140,7 @@
       <w:r>
         <w:t>Sơ đồ lớp – class diagram</w:t>
       </w:r>
-      <w:bookmarkEnd w:id="61"/>
+      <w:bookmarkEnd w:id="80"/>
     </w:p>
     <w:p/>
     <w:p/>
@@ -23927,21 +26148,21 @@
       <w:pPr>
         <w:pStyle w:val="Heading2"/>
       </w:pPr>
-      <w:bookmarkStart w:id="62" w:name="_Toc8443552"/>
+      <w:bookmarkStart w:id="81" w:name="_Toc8443552"/>
       <w:r>
         <w:t>Sơ đồ phân luồng màn hình</w:t>
       </w:r>
-      <w:bookmarkEnd w:id="62"/>
+      <w:bookmarkEnd w:id="81"/>
     </w:p>
     <w:p>
       <w:pPr>
         <w:pStyle w:val="Heading3"/>
       </w:pPr>
-      <w:bookmarkStart w:id="63" w:name="_Toc8443553"/>
+      <w:bookmarkStart w:id="82" w:name="_Toc8443553"/>
       <w:r>
         <w:t>Screen flow</w:t>
       </w:r>
-      <w:bookmarkEnd w:id="63"/>
+      <w:bookmarkEnd w:id="82"/>
     </w:p>
     <w:p>
       <w:r>
@@ -23952,12 +26173,12 @@
       <w:pPr>
         <w:pStyle w:val="Heading3"/>
       </w:pPr>
-      <w:bookmarkStart w:id="64" w:name="_Toc8443554"/>
+      <w:bookmarkStart w:id="83" w:name="_Toc8443554"/>
       <w:r>
         <w:lastRenderedPageBreak/>
         <w:t>Một số màn hình giao diện của ứng dụng</w:t>
       </w:r>
-      <w:bookmarkEnd w:id="64"/>
+      <w:bookmarkEnd w:id="83"/>
     </w:p>
     <w:p>
       <w:r>
@@ -23973,11 +26194,11 @@
       <w:pPr>
         <w:pStyle w:val="Heading2"/>
       </w:pPr>
-      <w:bookmarkStart w:id="65" w:name="_Toc8443555"/>
+      <w:bookmarkStart w:id="84" w:name="_Toc8443555"/>
       <w:r>
         <w:t>Hiện thực chức năng và giao diện thực tế</w:t>
       </w:r>
-      <w:bookmarkEnd w:id="65"/>
+      <w:bookmarkEnd w:id="84"/>
     </w:p>
     <w:p>
       <w:pPr>
@@ -23988,22 +26209,22 @@
       <w:pPr>
         <w:pStyle w:val="Heading2"/>
       </w:pPr>
-      <w:bookmarkStart w:id="66" w:name="_Toc8443556"/>
+      <w:bookmarkStart w:id="85" w:name="_Toc8443556"/>
       <w:r>
         <w:t>Kiểm thử</w:t>
       </w:r>
-      <w:bookmarkEnd w:id="66"/>
+      <w:bookmarkEnd w:id="85"/>
     </w:p>
     <w:p/>
     <w:p>
       <w:pPr>
         <w:pStyle w:val="Heading2"/>
       </w:pPr>
-      <w:bookmarkStart w:id="67" w:name="_Toc8443557"/>
+      <w:bookmarkStart w:id="86" w:name="_Toc8443557"/>
       <w:r>
         <w:t>Triển khai và phát hành ứng dụng</w:t>
       </w:r>
-      <w:bookmarkEnd w:id="67"/>
+      <w:bookmarkEnd w:id="86"/>
       <w:r>
         <w:t xml:space="preserve"> trên Google Play</w:t>
       </w:r>
@@ -24191,9 +26412,9 @@
       <w:pPr>
         <w:pStyle w:val="Heading1"/>
       </w:pPr>
-      <w:bookmarkStart w:id="68" w:name="_Toc169424253"/>
-      <w:bookmarkStart w:id="69" w:name="_Toc398988006"/>
-      <w:bookmarkStart w:id="70" w:name="_Toc8443558"/>
+      <w:bookmarkStart w:id="87" w:name="_Toc169424253"/>
+      <w:bookmarkStart w:id="88" w:name="_Toc398988006"/>
+      <w:bookmarkStart w:id="89" w:name="_Toc8443558"/>
       <w:r>
         <w:lastRenderedPageBreak/>
         <w:t>:</w:t>
@@ -24204,21 +26425,21 @@
       <w:r>
         <w:t>KẾT LUẬN</w:t>
       </w:r>
-      <w:bookmarkEnd w:id="68"/>
-      <w:bookmarkEnd w:id="69"/>
-      <w:bookmarkEnd w:id="70"/>
+      <w:bookmarkEnd w:id="87"/>
+      <w:bookmarkEnd w:id="88"/>
+      <w:bookmarkEnd w:id="89"/>
     </w:p>
     <w:p>
       <w:pPr>
         <w:pStyle w:val="Heading2"/>
       </w:pPr>
-      <w:bookmarkStart w:id="71" w:name="_Toc398988007"/>
-      <w:bookmarkStart w:id="72" w:name="_Toc8443559"/>
+      <w:bookmarkStart w:id="90" w:name="_Toc398988007"/>
+      <w:bookmarkStart w:id="91" w:name="_Toc8443559"/>
       <w:r>
         <w:t>Kết quả đạt được</w:t>
       </w:r>
-      <w:bookmarkEnd w:id="71"/>
-      <w:bookmarkEnd w:id="72"/>
+      <w:bookmarkEnd w:id="90"/>
+      <w:bookmarkEnd w:id="91"/>
     </w:p>
     <w:p>
       <w:pPr>
@@ -24288,11 +26509,11 @@
       <w:pPr>
         <w:pStyle w:val="Heading2"/>
       </w:pPr>
-      <w:bookmarkStart w:id="73" w:name="_Toc8443560"/>
+      <w:bookmarkStart w:id="92" w:name="_Toc8443560"/>
       <w:r>
         <w:t>Hạn chế của đồ án</w:t>
       </w:r>
-      <w:bookmarkEnd w:id="73"/>
+      <w:bookmarkEnd w:id="92"/>
     </w:p>
     <w:p>
       <w:pPr>
@@ -24314,16 +26535,14 @@
       <w:pPr>
         <w:pStyle w:val="Heading2"/>
       </w:pPr>
-      <w:bookmarkStart w:id="74" w:name="_Toc398988009"/>
-      <w:bookmarkStart w:id="75" w:name="_Toc8443561"/>
+      <w:bookmarkStart w:id="93" w:name="_Toc398988009"/>
+      <w:bookmarkStart w:id="94" w:name="_Toc8443561"/>
       <w:r>
         <w:lastRenderedPageBreak/>
         <w:t>Hướng phát triển</w:t>
       </w:r>
-      <w:bookmarkStart w:id="76" w:name="_GoBack"/>
-      <w:bookmarkEnd w:id="74"/>
-      <w:bookmarkEnd w:id="75"/>
-      <w:bookmarkEnd w:id="76"/>
+      <w:bookmarkEnd w:id="93"/>
+      <w:bookmarkEnd w:id="94"/>
     </w:p>
     <w:p/>
     <w:p>
@@ -24344,16 +26563,16 @@
           <w:numId w:val="0"/>
         </w:numPr>
       </w:pPr>
-      <w:bookmarkStart w:id="77" w:name="_Toc169424254"/>
-      <w:bookmarkStart w:id="78" w:name="_Toc398988010"/>
-      <w:bookmarkStart w:id="79" w:name="_Toc8443562"/>
+      <w:bookmarkStart w:id="95" w:name="_Toc169424254"/>
+      <w:bookmarkStart w:id="96" w:name="_Toc398988010"/>
+      <w:bookmarkStart w:id="97" w:name="_Toc8443562"/>
       <w:r>
         <w:lastRenderedPageBreak/>
         <w:t>TÀI LIỆU THAM KHẢO</w:t>
       </w:r>
-      <w:bookmarkEnd w:id="77"/>
-      <w:bookmarkEnd w:id="78"/>
-      <w:bookmarkEnd w:id="79"/>
+      <w:bookmarkEnd w:id="95"/>
+      <w:bookmarkEnd w:id="96"/>
+      <w:bookmarkEnd w:id="97"/>
     </w:p>
     <w:p>
       <w:pPr>
@@ -24442,11 +26661,11 @@
       <w:pPr>
         <w:pStyle w:val="Tailieuthamkhao"/>
       </w:pPr>
-      <w:bookmarkStart w:id="80" w:name="_Ref8757981"/>
+      <w:bookmarkStart w:id="98" w:name="_Ref8757981"/>
       <w:r>
         <w:t xml:space="preserve">Introduction, Documentation : </w:t>
       </w:r>
-      <w:hyperlink r:id="rId52" w:history="1">
+      <w:hyperlink r:id="rId59" w:history="1">
         <w:r>
           <w:rPr>
             <w:rStyle w:val="Hyperlink"/>
@@ -24454,7 +26673,7 @@
           <w:t>https://developer.android.com/guide</w:t>
         </w:r>
       </w:hyperlink>
-      <w:bookmarkEnd w:id="80"/>
+      <w:bookmarkEnd w:id="98"/>
     </w:p>
     <w:p>
       <w:pPr>
@@ -24463,7 +26682,7 @@
       <w:r>
         <w:t xml:space="preserve"> </w:t>
       </w:r>
-      <w:bookmarkStart w:id="81" w:name="_Ref8786804"/>
+      <w:bookmarkStart w:id="99" w:name="_Ref8786804"/>
       <w:r>
         <w:t xml:space="preserve">Android </w:t>
       </w:r>
@@ -24476,7 +26695,7 @@
       <w:r>
         <w:t xml:space="preserve"> : </w:t>
       </w:r>
-      <w:hyperlink r:id="rId53" w:history="1">
+      <w:hyperlink r:id="rId60" w:history="1">
         <w:r>
           <w:rPr>
             <w:rStyle w:val="Hyperlink"/>
@@ -24484,7 +26703,7 @@
           <w:t>https://www.tutorialspoint.com/android/android_architecture.htm</w:t>
         </w:r>
       </w:hyperlink>
-      <w:bookmarkEnd w:id="81"/>
+      <w:bookmarkEnd w:id="99"/>
     </w:p>
     <w:p>
       <w:pPr>
@@ -24496,7 +26715,7 @@
       <w:r>
         <w:t xml:space="preserve"> </w:t>
       </w:r>
-      <w:hyperlink r:id="rId54" w:history="1">
+      <w:hyperlink r:id="rId61" w:history="1">
         <w:r>
           <w:rPr>
             <w:rStyle w:val="Hyperlink"/>
@@ -24521,7 +26740,7 @@
       <w:r>
         <w:t xml:space="preserve"> : </w:t>
       </w:r>
-      <w:hyperlink r:id="rId55" w:anchor="%40%3F_afrLoop%3D12143205517403407%26centerWidth%3D80%2525%26dDocName%3DSBV245043%26leftWidth%3D20%2525%26rightWidth%3D0%2525%26showFooter%3Dfalse%26showHeader%3Dfalse%26_adf.ctrl-state%3D3l2kjvfte_4" w:history="1">
+      <w:hyperlink r:id="rId62" w:anchor="%40%3F_afrLoop%3D12143205517403407%26centerWidth%3D80%2525%26dDocName%3DSBV245043%26leftWidth%3D20%2525%26rightWidth%3D0%2525%26showFooter%3Dfalse%26showHeader%3Dfalse%26_adf.ctrl-state%3D3l2kjvfte_4" w:history="1">
         <w:r>
           <w:t xml:space="preserve"> </w:t>
         </w:r>
@@ -24540,11 +26759,11 @@
       <w:r>
         <w:t xml:space="preserve"> </w:t>
       </w:r>
-      <w:bookmarkStart w:id="82" w:name="_Ref8786949"/>
+      <w:bookmarkStart w:id="100" w:name="_Ref8786949"/>
       <w:r>
         <w:t xml:space="preserve">Firebase, “Firebase Realtime Database”: </w:t>
       </w:r>
-      <w:hyperlink r:id="rId56" w:history="1">
+      <w:hyperlink r:id="rId63" w:history="1">
         <w:r>
           <w:rPr>
             <w:rStyle w:val="Hyperlink"/>
@@ -24552,13 +26771,13 @@
           <w:t>https://firebase.google.com/docs/database/</w:t>
         </w:r>
       </w:hyperlink>
-      <w:bookmarkEnd w:id="82"/>
+      <w:bookmarkEnd w:id="100"/>
     </w:p>
     <w:p>
       <w:pPr>
         <w:pStyle w:val="Tailieuthamkhao"/>
       </w:pPr>
-      <w:bookmarkStart w:id="83" w:name="_Ref8786869"/>
+      <w:bookmarkStart w:id="101" w:name="_Ref8786869"/>
       <w:r>
         <w:t>PhilJay, “MPAndroidChart</w:t>
       </w:r>
@@ -24570,7 +26789,7 @@
           <w:t>”: https://github.com/PhilJay/MPAndroidChart</w:t>
         </w:r>
       </w:hyperlink>
-      <w:bookmarkEnd w:id="83"/>
+      <w:bookmarkEnd w:id="101"/>
       <w:r>
         <w:t xml:space="preserve"> </w:t>
       </w:r>
@@ -24579,15 +26798,15 @@
       <w:pPr>
         <w:pStyle w:val="Tailieuthamkhao"/>
       </w:pPr>
-      <w:bookmarkStart w:id="84" w:name="_Ref8787681"/>
-      <w:bookmarkStart w:id="85" w:name="_Ref8787973"/>
+      <w:bookmarkStart w:id="102" w:name="_Ref8787681"/>
+      <w:bookmarkStart w:id="103" w:name="_Ref8787973"/>
       <w:r>
         <w:t>Integrated modeling platform</w:t>
       </w:r>
       <w:r>
         <w:t xml:space="preserve"> : </w:t>
       </w:r>
-      <w:hyperlink r:id="rId57" w:history="1">
+      <w:hyperlink r:id="rId64" w:history="1">
         <w:r>
           <w:rPr>
             <w:rStyle w:val="Hyperlink"/>
@@ -24595,20 +26814,20 @@
           <w:t>https://sparxsystems.com/products/ea/</w:t>
         </w:r>
       </w:hyperlink>
-      <w:bookmarkEnd w:id="85"/>
+      <w:bookmarkEnd w:id="103"/>
     </w:p>
     <w:p>
       <w:pPr>
         <w:pStyle w:val="Tailieuthamkhao"/>
       </w:pPr>
-      <w:bookmarkStart w:id="86" w:name="_Ref8787989"/>
+      <w:bookmarkStart w:id="104" w:name="_Ref8787989"/>
       <w:r>
         <w:t>Meet Android Studio</w:t>
       </w:r>
       <w:r>
         <w:t xml:space="preserve"> : </w:t>
       </w:r>
-      <w:hyperlink r:id="rId58" w:history="1">
+      <w:hyperlink r:id="rId65" w:history="1">
         <w:r>
           <w:rPr>
             <w:rStyle w:val="Hyperlink"/>
@@ -24616,21 +26835,21 @@
           <w:t>https://developer.android.com/studio/intro?hl=vi</w:t>
         </w:r>
       </w:hyperlink>
-      <w:bookmarkEnd w:id="84"/>
-      <w:bookmarkEnd w:id="86"/>
+      <w:bookmarkEnd w:id="102"/>
+      <w:bookmarkEnd w:id="104"/>
     </w:p>
     <w:p>
       <w:pPr>
         <w:pStyle w:val="Tailieuthamkhao"/>
       </w:pPr>
-      <w:bookmarkStart w:id="87" w:name="_Ref8788736"/>
+      <w:bookmarkStart w:id="105" w:name="_Ref8788736"/>
       <w:r>
         <w:t>All GitLab Features</w:t>
       </w:r>
       <w:r>
         <w:t xml:space="preserve"> : </w:t>
       </w:r>
-      <w:hyperlink r:id="rId59" w:history="1">
+      <w:hyperlink r:id="rId66" w:history="1">
         <w:r>
           <w:rPr>
             <w:rStyle w:val="Hyperlink"/>
@@ -24638,7 +26857,7 @@
           <w:t>https://about.gitlab.com/features/</w:t>
         </w:r>
       </w:hyperlink>
-      <w:bookmarkEnd w:id="87"/>
+      <w:bookmarkEnd w:id="105"/>
     </w:p>
     <w:p>
       <w:pPr>
@@ -24650,7 +26869,7 @@
       <w:r>
         <w:t xml:space="preserve"> : </w:t>
       </w:r>
-      <w:hyperlink r:id="rId60" w:anchor="publishing-market" w:history="1">
+      <w:hyperlink r:id="rId67" w:anchor="publishing-market" w:history="1">
         <w:r>
           <w:rPr>
             <w:rStyle w:val="Hyperlink"/>
@@ -24678,16 +26897,16 @@
           <w:numId w:val="0"/>
         </w:numPr>
       </w:pPr>
-      <w:bookmarkStart w:id="88" w:name="_Toc169424255"/>
-      <w:bookmarkStart w:id="89" w:name="_Toc398988011"/>
-      <w:bookmarkStart w:id="90" w:name="_Toc8443563"/>
+      <w:bookmarkStart w:id="106" w:name="_Toc169424255"/>
+      <w:bookmarkStart w:id="107" w:name="_Toc398988011"/>
+      <w:bookmarkStart w:id="108" w:name="_Toc8443563"/>
       <w:r>
         <w:lastRenderedPageBreak/>
         <w:t>PHỤ LỤC</w:t>
       </w:r>
-      <w:bookmarkEnd w:id="88"/>
-      <w:bookmarkEnd w:id="89"/>
-      <w:bookmarkEnd w:id="90"/>
+      <w:bookmarkEnd w:id="106"/>
+      <w:bookmarkEnd w:id="107"/>
+      <w:bookmarkEnd w:id="108"/>
     </w:p>
     <w:p>
       <w:pPr>
@@ -24930,7 +27149,7 @@
       </w:r>
     </w:p>
     <w:sectPr>
-      <w:headerReference w:type="even" r:id="rId61"/>
+      <w:headerReference w:type="even" r:id="rId68"/>
       <w:pgSz w:w="11907" w:h="16840" w:code="9"/>
       <w:pgMar w:top="1701" w:right="1134" w:bottom="1701" w:left="1985" w:header="709" w:footer="709" w:gutter="0"/>
       <w:cols w:space="708"/>
@@ -25107,7 +27326,7 @@
               <w:noProof/>
               <w:sz w:val="24"/>
             </w:rPr>
-            <w:t>68</w:t>
+            <w:t>5</w:t>
           </w:r>
           <w:r>
             <w:rPr>
@@ -34439,7 +36658,7 @@
   <dgm:whole/>
   <dgm:extLst>
     <a:ext uri="http://schemas.microsoft.com/office/drawing/2008/diagram">
-      <dsp:dataModelExt xmlns:dsp="http://schemas.microsoft.com/office/drawing/2008/diagram" relId="rId16" minVer="http://schemas.openxmlformats.org/drawingml/2006/diagram"/>
+      <dsp:dataModelExt xmlns:dsp="http://schemas.microsoft.com/office/drawing/2008/diagram" relId="rId23" minVer="http://schemas.openxmlformats.org/drawingml/2006/diagram"/>
     </a:ext>
   </dgm:extLst>
 </dgm:dataModel>
@@ -40558,7 +42777,7 @@
 </file>
 
 <file path=customXml/itemProps1.xml><?xml version="1.0" encoding="utf-8"?>
-<ds:datastoreItem xmlns:ds="http://schemas.openxmlformats.org/officeDocument/2006/customXml" ds:itemID="{BF25C3D7-F104-4619-A66F-D3787FDB5485}">
+<ds:datastoreItem xmlns:ds="http://schemas.openxmlformats.org/officeDocument/2006/customXml" ds:itemID="{8F9538E7-2B31-4FB7-8254-78E08112EBE2}">
   <ds:schemaRefs>
     <ds:schemaRef ds:uri="http://schemas.openxmlformats.org/officeDocument/2006/bibliography"/>
   </ds:schemaRefs>

</xml_diff>